<commit_message>
Updated Darwinet project documentation
git-svn-id: https://svn.code.sf.net/p/darwinet/code/trunk@22 57849a7e-02c0-48c8-ab6e-32930a56f0c4
</commit_message>
<xml_diff>
--- a/doc/The Darwinet Specification 0.1.docx
+++ b/doc/The Darwinet Specification 0.1.docx
@@ -12971,15 +12971,19 @@
         </w:numPr>
       </w:pPr>
       <w:r>
-        <w:t xml:space="preserve">A data and services “world” that maps </w:t>
-      </w:r>
-      <w:proofErr w:type="spellStart"/>
-      <w:r>
-        <w:t>Domian</w:t>
-      </w:r>
-      <w:proofErr w:type="spellEnd"/>
-      <w:r>
-        <w:t xml:space="preserve"> Data into a graphical user interface view-port and Application API viewport.</w:t>
+        <w:t>A data and</w:t>
+      </w:r>
+      <w:r>
+        <w:t xml:space="preserve"> services “world” that maps Dom</w:t>
+      </w:r>
+      <w:r>
+        <w:t>a</w:t>
+      </w:r>
+      <w:r>
+        <w:t>i</w:t>
+      </w:r>
+      <w:r>
+        <w:t>n Data into a graphical user interface view-port and Application API viewport.</w:t>
       </w:r>
     </w:p>
     <w:p>
@@ -22120,7 +22124,10 @@
       </w:pPr>
       <w:r>
         <w:lastRenderedPageBreak/>
-        <w:t>The user domain defined the following:</w:t>
+        <w:t>The user domain defines</w:t>
+      </w:r>
+      <w:r>
+        <w:t xml:space="preserve"> the following:</w:t>
       </w:r>
     </w:p>
     <w:p>
@@ -22451,7 +22458,142 @@
         <w:pStyle w:val="C1HBullet"/>
       </w:pPr>
       <w:r>
-        <w:t>The service provider provides the domain seed to the mail-</w:t>
+        <w:t>The service provider provides the domain seed to the mail-ad</w:t>
+      </w:r>
+      <w:r>
+        <w:t>d</w:t>
+      </w:r>
+      <w:r>
+        <w:t>ress selected.</w:t>
+      </w:r>
+    </w:p>
+    <w:p>
+      <w:pPr>
+        <w:pStyle w:val="C1HBullet"/>
+      </w:pPr>
+      <w:r>
+        <w:t>The project leader confirms the e-mail ad</w:t>
+      </w:r>
+      <w:r>
+        <w:t>d</w:t>
+      </w:r>
+      <w:r>
+        <w:t xml:space="preserve">ress and installs the </w:t>
+      </w:r>
+      <w:r>
+        <w:t>Darwinet</w:t>
+      </w:r>
+      <w:r>
+        <w:t xml:space="preserve"> node framework using the seed.</w:t>
+      </w:r>
+      <w:bookmarkStart w:id="50" w:name="_GoBack"/>
+      <w:bookmarkEnd w:id="50"/>
+    </w:p>
+    <w:p>
+      <w:pPr>
+        <w:pStyle w:val="C1HBullet"/>
+      </w:pPr>
+      <w:r>
+        <w:t xml:space="preserve">When the node is installed the project leader opens the </w:t>
+      </w:r>
+      <w:r>
+        <w:t>Darwinet</w:t>
+      </w:r>
+      <w:r>
+        <w:t xml:space="preserve"> domain administrator inte</w:t>
+      </w:r>
+      <w:r>
+        <w:t xml:space="preserve">rface and creates the </w:t>
+      </w:r>
+      <w:r>
+        <w:t>Darwinet</w:t>
+      </w:r>
+      <w:r>
+        <w:t xml:space="preserve"> user domain giving it a unique name.</w:t>
+      </w:r>
+    </w:p>
+    <w:p>
+      <w:pPr>
+        <w:pStyle w:val="C1HBullet"/>
+      </w:pPr>
+      <w:r>
+        <w:t>The project leader then opens the administrator interface of the created user domain and performs the following:</w:t>
+      </w:r>
+    </w:p>
+    <w:p>
+      <w:pPr>
+        <w:pStyle w:val="C1HBullet2A"/>
+      </w:pPr>
+      <w:r>
+        <w:t xml:space="preserve">Buys a project administration application and adds it to be used by all users of the </w:t>
+      </w:r>
+      <w:r>
+        <w:t>domain</w:t>
+      </w:r>
+      <w:r>
+        <w:t>.</w:t>
+      </w:r>
+    </w:p>
+    <w:p>
+      <w:pPr>
+        <w:pStyle w:val="C1HBullet2A"/>
+      </w:pPr>
+      <w:r>
+        <w:t>Buys a time report application and adds it to the domain to be used by all users of the domain.</w:t>
+      </w:r>
+    </w:p>
+    <w:p>
+      <w:pPr>
+        <w:pStyle w:val="C1HBullet2A"/>
+      </w:pPr>
+      <w:r>
+        <w:t>Creates a project folder in the shared files folder for the domain.</w:t>
+      </w:r>
+    </w:p>
+    <w:p>
+      <w:pPr>
+        <w:pStyle w:val="BodyText"/>
+      </w:pPr>
+      <w:r>
+        <w:t xml:space="preserve">The project leader now starts to use the applications of the </w:t>
+      </w:r>
+      <w:r>
+        <w:t>domain</w:t>
+      </w:r>
+      <w:r>
+        <w:t xml:space="preserve"> to set up the project.</w:t>
+      </w:r>
+    </w:p>
+    <w:p>
+      <w:pPr>
+        <w:pStyle w:val="BodyText"/>
+      </w:pPr>
+      <w:r>
+        <w:t>The project leader then clones the node for all the users of the project.</w:t>
+      </w:r>
+    </w:p>
+    <w:p>
+      <w:pPr>
+        <w:pStyle w:val="BodyText"/>
+      </w:pPr>
+      <w:r>
+        <w:t>The node cloning is made as follows:</w:t>
+      </w:r>
+    </w:p>
+    <w:p>
+      <w:pPr>
+        <w:pStyle w:val="C1HBullet"/>
+      </w:pPr>
+      <w:r>
+        <w:t>The project leader opens the user domain interface and selects to invite new users to the domain.</w:t>
+      </w:r>
+    </w:p>
+    <w:p>
+      <w:pPr>
+        <w:pStyle w:val="C1HBullet"/>
+      </w:pPr>
+      <w:r>
+        <w:t xml:space="preserve">Each user is defined using an e-mail </w:t>
       </w:r>
       <w:proofErr w:type="spellStart"/>
       <w:r>
@@ -22459,7 +22601,7 @@
       </w:r>
       <w:proofErr w:type="spellEnd"/>
       <w:r>
-        <w:t xml:space="preserve"> selected.</w:t>
+        <w:t xml:space="preserve"> of the user.</w:t>
       </w:r>
     </w:p>
     <w:p>
@@ -22467,21 +22609,13 @@
         <w:pStyle w:val="C1HBullet"/>
       </w:pPr>
       <w:r>
-        <w:t xml:space="preserve">The project leader confirms the e-mail </w:t>
-      </w:r>
-      <w:proofErr w:type="spellStart"/>
-      <w:r>
-        <w:t>adress</w:t>
-      </w:r>
-      <w:proofErr w:type="spellEnd"/>
-      <w:r>
-        <w:t xml:space="preserve"> and installs the </w:t>
+        <w:t xml:space="preserve">The </w:t>
       </w:r>
       <w:r>
         <w:t>Darwinet</w:t>
       </w:r>
       <w:r>
-        <w:t xml:space="preserve"> node framework using the seed.</w:t>
+        <w:t xml:space="preserve"> framework creates a node seed for each user and mails it to the user.</w:t>
       </w:r>
     </w:p>
     <w:p>
@@ -22489,135 +22623,6 @@
         <w:pStyle w:val="C1HBullet"/>
       </w:pPr>
       <w:r>
-        <w:t xml:space="preserve">When the node is installed the project leader opens the </w:t>
-      </w:r>
-      <w:r>
-        <w:t>Darwinet</w:t>
-      </w:r>
-      <w:r>
-        <w:t xml:space="preserve"> domain administrator inte</w:t>
-      </w:r>
-      <w:r>
-        <w:t xml:space="preserve">rface and creates the </w:t>
-      </w:r>
-      <w:r>
-        <w:t>Darwinet</w:t>
-      </w:r>
-      <w:r>
-        <w:t xml:space="preserve"> user domain giving it a unique name.</w:t>
-      </w:r>
-    </w:p>
-    <w:p>
-      <w:pPr>
-        <w:pStyle w:val="C1HBullet"/>
-      </w:pPr>
-      <w:r>
-        <w:t>The project leader then opens the administrator interface of the created user domain and performs the following:</w:t>
-      </w:r>
-    </w:p>
-    <w:p>
-      <w:pPr>
-        <w:pStyle w:val="C1HBullet2A"/>
-      </w:pPr>
-      <w:r>
-        <w:t xml:space="preserve">Buys a project administration application and adds it to be used by all users of the </w:t>
-      </w:r>
-      <w:r>
-        <w:t>domain</w:t>
-      </w:r>
-      <w:r>
-        <w:t>.</w:t>
-      </w:r>
-    </w:p>
-    <w:p>
-      <w:pPr>
-        <w:pStyle w:val="C1HBullet2A"/>
-      </w:pPr>
-      <w:r>
-        <w:t>Buys a time report application and adds it to the domain to be used by all users of the domain.</w:t>
-      </w:r>
-    </w:p>
-    <w:p>
-      <w:pPr>
-        <w:pStyle w:val="C1HBullet2A"/>
-      </w:pPr>
-      <w:r>
-        <w:t>Creates a project folder in the shared files folder for the domain.</w:t>
-      </w:r>
-    </w:p>
-    <w:p>
-      <w:pPr>
-        <w:pStyle w:val="BodyText"/>
-      </w:pPr>
-      <w:r>
-        <w:t xml:space="preserve">The project leader now starts to use the applications of the </w:t>
-      </w:r>
-      <w:r>
-        <w:t>domain</w:t>
-      </w:r>
-      <w:r>
-        <w:t xml:space="preserve"> to set up the project.</w:t>
-      </w:r>
-    </w:p>
-    <w:p>
-      <w:pPr>
-        <w:pStyle w:val="BodyText"/>
-      </w:pPr>
-      <w:r>
-        <w:t>The project leader then clones the node for all the users of the project.</w:t>
-      </w:r>
-    </w:p>
-    <w:p>
-      <w:pPr>
-        <w:pStyle w:val="BodyText"/>
-      </w:pPr>
-      <w:r>
-        <w:t>The node cloning is made as follows:</w:t>
-      </w:r>
-    </w:p>
-    <w:p>
-      <w:pPr>
-        <w:pStyle w:val="C1HBullet"/>
-      </w:pPr>
-      <w:r>
-        <w:t>The project leader opens the user domain interface and selects to invite new users to the domain.</w:t>
-      </w:r>
-    </w:p>
-    <w:p>
-      <w:pPr>
-        <w:pStyle w:val="C1HBullet"/>
-      </w:pPr>
-      <w:r>
-        <w:t xml:space="preserve">Each user is defined using an e-mail </w:t>
-      </w:r>
-      <w:proofErr w:type="spellStart"/>
-      <w:r>
-        <w:t>adress</w:t>
-      </w:r>
-      <w:proofErr w:type="spellEnd"/>
-      <w:r>
-        <w:t xml:space="preserve"> of the user.</w:t>
-      </w:r>
-    </w:p>
-    <w:p>
-      <w:pPr>
-        <w:pStyle w:val="C1HBullet"/>
-      </w:pPr>
-      <w:r>
-        <w:t xml:space="preserve">The </w:t>
-      </w:r>
-      <w:r>
-        <w:t>Darwinet</w:t>
-      </w:r>
-      <w:r>
-        <w:t xml:space="preserve"> framework creates a node seed for each user and mails it to the user.</w:t>
-      </w:r>
-    </w:p>
-    <w:p>
-      <w:pPr>
-        <w:pStyle w:val="C1HBullet"/>
-      </w:pPr>
-      <w:r>
         <w:t>Each user installs the user domain node using the seed received on mail.</w:t>
       </w:r>
     </w:p>
@@ -22625,14 +22630,14 @@
       <w:pPr>
         <w:pStyle w:val="Heading3"/>
       </w:pPr>
-      <w:bookmarkStart w:id="50" w:name="_Toc305080306"/>
+      <w:bookmarkStart w:id="51" w:name="_Toc305080306"/>
       <w:r>
         <w:t>Installing a D</w:t>
       </w:r>
       <w:r>
         <w:t>arwinet user domain node using a seed received on mail</w:t>
       </w:r>
-      <w:bookmarkEnd w:id="50"/>
+      <w:bookmarkEnd w:id="51"/>
     </w:p>
     <w:p>
       <w:pPr>
@@ -22804,11 +22809,11 @@
       <w:pPr>
         <w:pStyle w:val="Heading3"/>
       </w:pPr>
-      <w:bookmarkStart w:id="51" w:name="_Toc305080307"/>
+      <w:bookmarkStart w:id="52" w:name="_Toc305080307"/>
       <w:r>
         <w:t>Domain growth through new node scenario</w:t>
       </w:r>
-      <w:bookmarkEnd w:id="51"/>
+      <w:bookmarkEnd w:id="52"/>
     </w:p>
     <w:p>
       <w:pPr>
@@ -22917,7 +22922,7 @@
       <w:pPr>
         <w:pStyle w:val="Heading3"/>
       </w:pPr>
-      <w:bookmarkStart w:id="52" w:name="_Toc305080308"/>
+      <w:bookmarkStart w:id="53" w:name="_Toc305080308"/>
       <w:r>
         <w:t>Triple</w:t>
       </w:r>
@@ -22932,7 +22937,7 @@
       <w:r>
         <w:t xml:space="preserve"> Scenario</w:t>
       </w:r>
-      <w:bookmarkEnd w:id="52"/>
+      <w:bookmarkEnd w:id="53"/>
     </w:p>
     <w:p>
       <w:pPr>
@@ -22993,22 +22998,22 @@
       <w:pPr>
         <w:pStyle w:val="Heading1"/>
       </w:pPr>
-      <w:bookmarkStart w:id="53" w:name="_Toc305080309"/>
+      <w:bookmarkStart w:id="54" w:name="_Toc305080309"/>
       <w:r>
         <w:lastRenderedPageBreak/>
         <w:t>The Darwinet framework</w:t>
       </w:r>
-      <w:bookmarkEnd w:id="53"/>
+      <w:bookmarkEnd w:id="54"/>
     </w:p>
     <w:p>
       <w:pPr>
         <w:pStyle w:val="Heading2"/>
       </w:pPr>
-      <w:bookmarkStart w:id="54" w:name="_Toc305080310"/>
+      <w:bookmarkStart w:id="55" w:name="_Toc305080310"/>
       <w:r>
         <w:t>Darwinet data management</w:t>
       </w:r>
-      <w:bookmarkEnd w:id="54"/>
+      <w:bookmarkEnd w:id="55"/>
     </w:p>
     <w:p>
       <w:pPr>
@@ -23042,11 +23047,11 @@
       <w:pPr>
         <w:pStyle w:val="Heading2"/>
       </w:pPr>
-      <w:bookmarkStart w:id="55" w:name="_Toc305080311"/>
+      <w:bookmarkStart w:id="56" w:name="_Toc305080311"/>
       <w:r>
         <w:t>The Model, Instance, Value data structure</w:t>
       </w:r>
-      <w:bookmarkEnd w:id="55"/>
+      <w:bookmarkEnd w:id="56"/>
     </w:p>
     <w:p>
       <w:pPr>
@@ -23090,14 +23095,14 @@
       <w:pPr>
         <w:pStyle w:val="Heading2"/>
       </w:pPr>
-      <w:bookmarkStart w:id="56" w:name="_Toc305080312"/>
+      <w:bookmarkStart w:id="57" w:name="_Toc305080312"/>
       <w:r>
         <w:t>Model, Ins</w:t>
       </w:r>
       <w:r>
         <w:t>tance, Value deltas (changes)</w:t>
       </w:r>
-      <w:bookmarkEnd w:id="56"/>
+      <w:bookmarkEnd w:id="57"/>
     </w:p>
     <w:p>
       <w:pPr>
@@ -23163,11 +23168,11 @@
       <w:pPr>
         <w:pStyle w:val="Heading2"/>
       </w:pPr>
-      <w:bookmarkStart w:id="57" w:name="_Toc305080313"/>
+      <w:bookmarkStart w:id="58" w:name="_Toc305080313"/>
       <w:r>
         <w:t>Data exchange</w:t>
       </w:r>
-      <w:bookmarkEnd w:id="57"/>
+      <w:bookmarkEnd w:id="58"/>
     </w:p>
     <w:p>
       <w:pPr>
@@ -23187,11 +23192,11 @@
       <w:pPr>
         <w:pStyle w:val="Heading2"/>
       </w:pPr>
-      <w:bookmarkStart w:id="58" w:name="_Toc305080314"/>
+      <w:bookmarkStart w:id="59" w:name="_Toc305080314"/>
       <w:r>
         <w:t>The Darwinet API stack</w:t>
       </w:r>
-      <w:bookmarkEnd w:id="58"/>
+      <w:bookmarkEnd w:id="59"/>
     </w:p>
     <w:p>
       <w:pPr>
@@ -23231,11 +23236,11 @@
       <w:pPr>
         <w:pStyle w:val="Heading2"/>
       </w:pPr>
-      <w:bookmarkStart w:id="59" w:name="_Toc305080315"/>
+      <w:bookmarkStart w:id="60" w:name="_Toc305080315"/>
       <w:r>
         <w:t>Darwinet data distribution policy layer</w:t>
       </w:r>
-      <w:bookmarkEnd w:id="59"/>
+      <w:bookmarkEnd w:id="60"/>
     </w:p>
     <w:p>
       <w:pPr>
@@ -23315,11 +23320,11 @@
       <w:pPr>
         <w:pStyle w:val="Heading2"/>
       </w:pPr>
-      <w:bookmarkStart w:id="60" w:name="_Toc305080316"/>
+      <w:bookmarkStart w:id="61" w:name="_Toc305080316"/>
       <w:r>
         <w:t>Darwinet data protection layer</w:t>
       </w:r>
-      <w:bookmarkEnd w:id="60"/>
+      <w:bookmarkEnd w:id="61"/>
     </w:p>
     <w:p>
       <w:pPr>
@@ -23437,11 +23442,11 @@
       <w:pPr>
         <w:pStyle w:val="Heading2"/>
       </w:pPr>
-      <w:bookmarkStart w:id="61" w:name="_Toc305080317"/>
+      <w:bookmarkStart w:id="62" w:name="_Toc305080317"/>
       <w:r>
         <w:t>Darwinet Authentication service</w:t>
       </w:r>
-      <w:bookmarkEnd w:id="61"/>
+      <w:bookmarkEnd w:id="62"/>
     </w:p>
     <w:p>
       <w:pPr>
@@ -23527,14 +23532,14 @@
       <w:pPr>
         <w:pStyle w:val="Heading2"/>
       </w:pPr>
-      <w:bookmarkStart w:id="62" w:name="_Toc305080318"/>
+      <w:bookmarkStart w:id="63" w:name="_Toc305080318"/>
       <w:r>
         <w:t xml:space="preserve">Darwinet encryption </w:t>
       </w:r>
       <w:r>
         <w:t>service</w:t>
       </w:r>
-      <w:bookmarkEnd w:id="62"/>
+      <w:bookmarkEnd w:id="63"/>
     </w:p>
     <w:p>
       <w:pPr>
@@ -23668,11 +23673,11 @@
       <w:pPr>
         <w:pStyle w:val="Heading2"/>
       </w:pPr>
-      <w:bookmarkStart w:id="63" w:name="_Toc305080319"/>
+      <w:bookmarkStart w:id="64" w:name="_Toc305080319"/>
       <w:r>
         <w:t>Darwinet Encryption Key infrastructure</w:t>
       </w:r>
-      <w:bookmarkEnd w:id="63"/>
+      <w:bookmarkEnd w:id="64"/>
     </w:p>
     <w:p>
       <w:pPr>
@@ -23752,31 +23757,31 @@
       <w:pPr>
         <w:pStyle w:val="Heading1"/>
       </w:pPr>
-      <w:bookmarkStart w:id="64" w:name="_Toc305080320"/>
+      <w:bookmarkStart w:id="65" w:name="_Toc305080320"/>
       <w:r>
         <w:t>The Darwinet API based on XML over TCP/IP</w:t>
       </w:r>
-      <w:bookmarkEnd w:id="64"/>
+      <w:bookmarkEnd w:id="65"/>
     </w:p>
     <w:p>
       <w:pPr>
         <w:pStyle w:val="Heading2"/>
       </w:pPr>
-      <w:bookmarkStart w:id="65" w:name="_Toc305080321"/>
+      <w:bookmarkStart w:id="66" w:name="_Toc305080321"/>
       <w:r>
         <w:t>Draft scenarios</w:t>
       </w:r>
-      <w:bookmarkEnd w:id="65"/>
+      <w:bookmarkEnd w:id="66"/>
     </w:p>
     <w:p>
       <w:pPr>
         <w:pStyle w:val="Heading3"/>
       </w:pPr>
-      <w:bookmarkStart w:id="66" w:name="_Toc305080322"/>
+      <w:bookmarkStart w:id="67" w:name="_Toc305080322"/>
       <w:r>
         <w:t>Building a Darwinet Data View</w:t>
       </w:r>
-      <w:bookmarkEnd w:id="66"/>
+      <w:bookmarkEnd w:id="67"/>
     </w:p>
     <w:p>
       <w:pPr>
@@ -24461,22 +24466,22 @@
       <w:pPr>
         <w:pStyle w:val="Heading2"/>
       </w:pPr>
-      <w:bookmarkStart w:id="67" w:name="_Toc305080323"/>
+      <w:bookmarkStart w:id="68" w:name="_Toc305080323"/>
       <w:r>
         <w:lastRenderedPageBreak/>
         <w:t>Overview of Darwinet API based on XML over TCP/IP</w:t>
       </w:r>
-      <w:bookmarkEnd w:id="67"/>
+      <w:bookmarkEnd w:id="68"/>
     </w:p>
     <w:p>
       <w:pPr>
         <w:pStyle w:val="Heading3"/>
       </w:pPr>
-      <w:bookmarkStart w:id="68" w:name="_Toc305080324"/>
+      <w:bookmarkStart w:id="69" w:name="_Toc305080324"/>
       <w:r>
         <w:t>XML data compression</w:t>
       </w:r>
-      <w:bookmarkEnd w:id="68"/>
+      <w:bookmarkEnd w:id="69"/>
     </w:p>
     <w:p>
       <w:pPr>
@@ -24581,19 +24586,7 @@
                                 <w:rPr>
                                   <w:noProof/>
                                 </w:rPr>
-                                <w:t>&lt;</w:t>
-                              </w:r>
-                              <w:r>
-                                <w:rPr>
-                                  <w:noProof/>
-                                </w:rPr>
-                                <w:t>darwinet_message</w:t>
-                              </w:r>
-                              <w:r>
-                                <w:rPr>
-                                  <w:noProof/>
-                                </w:rPr>
-                                <w:t>&gt;</w:t>
+                                <w:t>&lt;darwinet_message&gt;</w:t>
                               </w:r>
                             </w:p>
                             <w:p>
@@ -24641,43 +24634,7 @@
                                   <w:noProof/>
                                 </w:rPr>
                                 <w:tab/>
-                                <w:t>&lt;</w:t>
-                              </w:r>
-                              <w:r>
-                                <w:rPr>
-                                  <w:noProof/>
-                                </w:rPr>
-                                <w:t>from_</w:t>
-                              </w:r>
-                              <w:r>
-                                <w:rPr>
-                                  <w:noProof/>
-                                </w:rPr>
-                                <w:t xml:space="preserve">peer&gt; </w:t>
-                              </w:r>
-                              <w:r>
-                                <w:rPr>
-                                  <w:noProof/>
-                                </w:rPr>
-                                <w:t>1</w:t>
-                              </w:r>
-                              <w:r>
-                                <w:rPr>
-                                  <w:noProof/>
-                                </w:rPr>
-                                <w:t xml:space="preserve"> &lt;</w:t>
-                              </w:r>
-                              <w:r>
-                                <w:rPr>
-                                  <w:noProof/>
-                                </w:rPr>
-                                <w:t>from_</w:t>
-                              </w:r>
-                              <w:r>
-                                <w:rPr>
-                                  <w:noProof/>
-                                </w:rPr>
-                                <w:t>peer&gt;</w:t>
+                                <w:t>&lt;from_peer&gt; 1 &lt;from_peer&gt;</w:t>
                               </w:r>
                             </w:p>
                             <w:p>
@@ -24709,19 +24666,7 @@
                                   <w:noProof/>
                                 </w:rPr>
                                 <w:tab/>
-                                <w:t>&lt;</w:t>
-                              </w:r>
-                              <w:r>
-                                <w:rPr>
-                                  <w:noProof/>
-                                </w:rPr>
-                                <w:t>evolution</w:t>
-                              </w:r>
-                              <w:r>
-                                <w:rPr>
-                                  <w:noProof/>
-                                </w:rPr>
-                                <w:t>&gt;</w:t>
+                                <w:t>&lt;evolution&gt;</w:t>
                               </w:r>
                             </w:p>
                             <w:p>
@@ -24743,25 +24688,7 @@
                                   <w:noProof/>
                                 </w:rPr>
                                 <w:tab/>
-                                <w:t>…</w:t>
-                              </w:r>
-                              <w:r>
-                                <w:rPr>
-                                  <w:noProof/>
-                                </w:rPr>
-                                <w:t xml:space="preserve"> </w:t>
-                              </w:r>
-                              <w:r>
-                                <w:rPr>
-                                  <w:noProof/>
-                                </w:rPr>
-                                <w:t>evolution</w:t>
-                              </w:r>
-                              <w:r>
-                                <w:rPr>
-                                  <w:noProof/>
-                                </w:rPr>
-                                <w:t>s …</w:t>
+                                <w:t>… evolutions …</w:t>
                               </w:r>
                               <w:r>
                                 <w:rPr>
@@ -24939,25 +24866,7 @@
                                   <w:noProof/>
                                 </w:rPr>
                                 <w:tab/>
-                                <w:t>&lt;/</w:t>
-                              </w:r>
-                              <w:r>
-                                <w:rPr>
-                                  <w:noProof/>
-                                </w:rPr>
-                                <w:t>evolution</w:t>
-                              </w:r>
-                              <w:r>
-                                <w:rPr>
-                                  <w:noProof/>
-                                </w:rPr>
-                                <w:t>s</w:t>
-                              </w:r>
-                              <w:r>
-                                <w:rPr>
-                                  <w:noProof/>
-                                </w:rPr>
-                                <w:t>&gt;</w:t>
+                                <w:t>&lt;/evolutions&gt;</w:t>
                               </w:r>
                             </w:p>
                             <w:p>
@@ -24972,19 +24881,7 @@
                                 <w:rPr>
                                   <w:noProof/>
                                 </w:rPr>
-                                <w:t>&lt;/</w:t>
-                              </w:r>
-                              <w:r>
-                                <w:rPr>
-                                  <w:noProof/>
-                                </w:rPr>
-                                <w:t>darwinet_message</w:t>
-                              </w:r>
-                              <w:r>
-                                <w:rPr>
-                                  <w:noProof/>
-                                </w:rPr>
-                                <w:t>&gt;</w:t>
+                                <w:t>&lt;/darwinet_message&gt;</w:t>
                               </w:r>
                             </w:p>
                           </w:txbxContent>
@@ -25229,7 +25126,7 @@
                                       </pic:cNvPicPr>
                                     </pic:nvPicPr>
                                     <pic:blipFill>
-                                      <a:blip r:embed="rId22">
+                                      <a:blip r:embed="rId25">
                                         <a:extLst>
                                           <a:ext uri="{28A0092B-C50C-407E-A947-70E740481C1C}">
                                             <a14:useLocalDpi xmlns:a14="http://schemas.microsoft.com/office/drawing/2010/main" val="0"/>
@@ -25283,7 +25180,7 @@
                                       </pic:cNvPicPr>
                                     </pic:nvPicPr>
                                     <pic:blipFill>
-                                      <a:blip r:embed="rId23">
+                                      <a:blip r:embed="rId26">
                                         <a:extLst>
                                           <a:ext uri="{28A0092B-C50C-407E-A947-70E740481C1C}">
                                             <a14:useLocalDpi xmlns:a14="http://schemas.microsoft.com/office/drawing/2010/main" val="0"/>
@@ -25337,7 +25234,7 @@
                                       </pic:cNvPicPr>
                                     </pic:nvPicPr>
                                     <pic:blipFill>
-                                      <a:blip r:embed="rId24">
+                                      <a:blip r:embed="rId27">
                                         <a:extLst>
                                           <a:ext uri="{28A0092B-C50C-407E-A947-70E740481C1C}">
                                             <a14:useLocalDpi xmlns:a14="http://schemas.microsoft.com/office/drawing/2010/main" val="0"/>
@@ -25449,7 +25346,6 @@
       <w:pPr>
         <w:pStyle w:val="BodyText"/>
       </w:pPr>
-      <w:bookmarkStart w:id="69" w:name="_GoBack"/>
       <w:r>
         <w:rPr>
           <w:noProof/>
@@ -25581,19 +25477,7 @@
                                 <w:rPr>
                                   <w:noProof/>
                                 </w:rPr>
-                                <w:t>&lt;</w:t>
-                              </w:r>
-                              <w:r>
-                                <w:rPr>
-                                  <w:noProof/>
-                                </w:rPr>
-                                <w:t>model_evolution</w:t>
-                              </w:r>
-                              <w:r>
-                                <w:rPr>
-                                  <w:noProof/>
-                                </w:rPr>
-                                <w:t>&gt;</w:t>
+                                <w:t>&lt;model_evolution&gt;</w:t>
                               </w:r>
                             </w:p>
                             <w:p>
@@ -25631,31 +25515,7 @@
                                   <w:noProof/>
                                 </w:rPr>
                                 <w:tab/>
-                                <w:t>&lt;</w:t>
-                              </w:r>
-                              <w:r>
-                                <w:rPr>
-                                  <w:noProof/>
-                                </w:rPr>
-                                <w:t>target</w:t>
-                              </w:r>
-                              <w:r>
-                                <w:rPr>
-                                  <w:noProof/>
-                                </w:rPr>
-                                <w:t>&gt; root.user &lt;</w:t>
-                              </w:r>
-                              <w:r>
-                                <w:rPr>
-                                  <w:noProof/>
-                                </w:rPr>
-                                <w:t>/target</w:t>
-                              </w:r>
-                              <w:r>
-                                <w:rPr>
-                                  <w:noProof/>
-                                </w:rPr>
-                                <w:t>&gt;</w:t>
+                                <w:t>&lt;target&gt; root.user &lt;/target&gt;</w:t>
                               </w:r>
                             </w:p>
                             <w:p>
@@ -25715,19 +25575,7 @@
                                   <w:noProof/>
                                 </w:rPr>
                                 <w:tab/>
-                                <w:t>&lt;/</w:t>
-                              </w:r>
-                              <w:r>
-                                <w:rPr>
-                                  <w:noProof/>
-                                </w:rPr>
-                                <w:t>add</w:t>
-                              </w:r>
-                              <w:r>
-                                <w:rPr>
-                                  <w:noProof/>
-                                </w:rPr>
-                                <w:t>&gt;</w:t>
+                                <w:t>&lt;/add&gt;</w:t>
                               </w:r>
                             </w:p>
                             <w:p>
@@ -25742,19 +25590,7 @@
                                 <w:rPr>
                                   <w:noProof/>
                                 </w:rPr>
-                                <w:t>&lt;/model_</w:t>
-                              </w:r>
-                              <w:r>
-                                <w:rPr>
-                                  <w:noProof/>
-                                </w:rPr>
-                                <w:t>evolution</w:t>
-                              </w:r>
-                              <w:r>
-                                <w:rPr>
-                                  <w:noProof/>
-                                </w:rPr>
-                                <w:t>&gt;</w:t>
+                                <w:t>&lt;/model_evolution&gt;</w:t>
                               </w:r>
                             </w:p>
                           </w:txbxContent>
@@ -25999,7 +25835,6 @@
           </mc:Fallback>
         </mc:AlternateContent>
       </w:r>
-      <w:bookmarkEnd w:id="69"/>
     </w:p>
     <w:p>
       <w:pPr>
@@ -26140,31 +25975,7 @@
                                 <w:rPr>
                                   <w:noProof/>
                                 </w:rPr>
-                                <w:t>&lt;</w:t>
-                              </w:r>
-                              <w:r>
-                                <w:rPr>
-                                  <w:noProof/>
-                                </w:rPr>
-                                <w:t>instance</w:t>
-                              </w:r>
-                              <w:r>
-                                <w:rPr>
-                                  <w:noProof/>
-                                </w:rPr>
-                                <w:t>_</w:t>
-                              </w:r>
-                              <w:r>
-                                <w:rPr>
-                                  <w:noProof/>
-                                </w:rPr>
-                                <w:t>evolution</w:t>
-                              </w:r>
-                              <w:r>
-                                <w:rPr>
-                                  <w:noProof/>
-                                </w:rPr>
-                                <w:t>&gt;</w:t>
+                                <w:t>&lt;instance_evolution&gt;</w:t>
                               </w:r>
                             </w:p>
                             <w:p>
@@ -26180,19 +25991,7 @@
                                   <w:noProof/>
                                 </w:rPr>
                                 <w:tab/>
-                                <w:t>&lt;</w:t>
-                              </w:r>
-                              <w:r>
-                                <w:rPr>
-                                  <w:noProof/>
-                                </w:rPr>
-                                <w:t>create</w:t>
-                              </w:r>
-                              <w:r>
-                                <w:rPr>
-                                  <w:noProof/>
-                                </w:rPr>
-                                <w:t>&gt;</w:t>
+                                <w:t>&lt;create&gt;</w:t>
                               </w:r>
                             </w:p>
                             <w:p>
@@ -26214,11 +26013,6 @@
                                   <w:noProof/>
                                 </w:rPr>
                                 <w:tab/>
-                              </w:r>
-                              <w:r>
-                                <w:rPr>
-                                  <w:noProof/>
-                                </w:rPr>
                                 <w:t>&lt;type&gt; root.user &lt;/type&gt;</w:t>
                               </w:r>
                             </w:p>
@@ -26241,48 +26035,7 @@
                                   <w:noProof/>
                                 </w:rPr>
                                 <w:tab/>
-                              </w:r>
-                              <w:r>
-                                <w:rPr>
-                                  <w:noProof/>
-                                </w:rPr>
-                                <w:t>&lt;instance</w:t>
-                              </w:r>
-                              <w:r>
-                                <w:rPr>
-                                  <w:noProof/>
-                                </w:rPr>
-                                <w:t xml:space="preserve">&gt; </w:t>
-                              </w:r>
-                              <w:r>
-                                <w:rPr>
-                                  <w:noProof/>
-                                </w:rPr>
-                                <w:t>user</w:t>
-                              </w:r>
-                              <w:r>
-                                <w:rPr>
-                                  <w:noProof/>
-                                </w:rPr>
-                                <w:t>[23]</w:t>
-                              </w:r>
-                              <w:r>
-                                <w:rPr>
-                                  <w:noProof/>
-                                </w:rPr>
-                                <w:t xml:space="preserve"> &lt;/</w:t>
-                              </w:r>
-                              <w:r>
-                                <w:rPr>
-                                  <w:noProof/>
-                                </w:rPr>
-                                <w:t>instance</w:t>
-                              </w:r>
-                              <w:r>
-                                <w:rPr>
-                                  <w:noProof/>
-                                </w:rPr>
-                                <w:t>&gt;</w:t>
+                                <w:t>&lt;instance&gt; user[23] &lt;/instance&gt;</w:t>
                               </w:r>
                             </w:p>
                             <w:p>
@@ -26298,19 +26051,7 @@
                                   <w:noProof/>
                                 </w:rPr>
                                 <w:tab/>
-                                <w:t>&lt;/</w:t>
-                              </w:r>
-                              <w:r>
-                                <w:rPr>
-                                  <w:noProof/>
-                                </w:rPr>
-                                <w:t>create</w:t>
-                              </w:r>
-                              <w:r>
-                                <w:rPr>
-                                  <w:noProof/>
-                                </w:rPr>
-                                <w:t>&gt;</w:t>
+                                <w:t>&lt;/create&gt;</w:t>
                               </w:r>
                             </w:p>
                             <w:p>
@@ -26325,25 +26066,7 @@
                                 <w:rPr>
                                   <w:noProof/>
                                 </w:rPr>
-                                <w:t>&lt;/instance</w:t>
-                              </w:r>
-                              <w:r>
-                                <w:rPr>
-                                  <w:noProof/>
-                                </w:rPr>
-                                <w:t>_</w:t>
-                              </w:r>
-                              <w:r>
-                                <w:rPr>
-                                  <w:noProof/>
-                                </w:rPr>
-                                <w:t>evolution</w:t>
-                              </w:r>
-                              <w:r>
-                                <w:rPr>
-                                  <w:noProof/>
-                                </w:rPr>
-                                <w:t>&gt;</w:t>
+                                <w:t>&lt;/instance_evolution&gt;</w:t>
                               </w:r>
                             </w:p>
                           </w:txbxContent>
@@ -26757,31 +26480,7 @@
                                 <w:rPr>
                                   <w:noProof/>
                                 </w:rPr>
-                                <w:t>&lt;</w:t>
-                              </w:r>
-                              <w:r>
-                                <w:rPr>
-                                  <w:noProof/>
-                                </w:rPr>
-                                <w:t>value</w:t>
-                              </w:r>
-                              <w:r>
-                                <w:rPr>
-                                  <w:noProof/>
-                                </w:rPr>
-                                <w:t>_</w:t>
-                              </w:r>
-                              <w:r>
-                                <w:rPr>
-                                  <w:noProof/>
-                                </w:rPr>
-                                <w:t>evolution</w:t>
-                              </w:r>
-                              <w:r>
-                                <w:rPr>
-                                  <w:noProof/>
-                                </w:rPr>
-                                <w:t>&gt;</w:t>
+                                <w:t>&lt;value_evolution&gt;</w:t>
                               </w:r>
                             </w:p>
                             <w:p>
@@ -26797,19 +26496,7 @@
                                   <w:noProof/>
                                 </w:rPr>
                                 <w:tab/>
-                                <w:t>&lt;</w:t>
-                              </w:r>
-                              <w:r>
-                                <w:rPr>
-                                  <w:noProof/>
-                                </w:rPr>
-                                <w:t>set</w:t>
-                              </w:r>
-                              <w:r>
-                                <w:rPr>
-                                  <w:noProof/>
-                                </w:rPr>
-                                <w:t>&gt;</w:t>
+                                <w:t>&lt;set&gt;</w:t>
                               </w:r>
                             </w:p>
                             <w:p>
@@ -26831,30 +26518,7 @@
                                   <w:noProof/>
                                 </w:rPr>
                                 <w:tab/>
-                              </w:r>
-                              <w:r>
-                                <w:rPr>
-                                  <w:noProof/>
-                                </w:rPr>
-                                <w:t>&lt;instance</w:t>
-                              </w:r>
-                              <w:r>
-                                <w:rPr>
-                                  <w:noProof/>
-                                </w:rPr>
-                                <w:t>&gt; user</w:t>
-                              </w:r>
-                              <w:r>
-                                <w:rPr>
-                                  <w:noProof/>
-                                </w:rPr>
-                                <w:t>[23].name</w:t>
-                              </w:r>
-                              <w:r>
-                                <w:rPr>
-                                  <w:noProof/>
-                                </w:rPr>
-                                <w:t xml:space="preserve"> &lt;/instance&gt;</w:t>
+                                <w:t>&lt;instance&gt; user[23].name &lt;/instance&gt;</w:t>
                               </w:r>
                             </w:p>
                             <w:p>
@@ -26892,19 +26556,7 @@
                                   <w:noProof/>
                                 </w:rPr>
                                 <w:tab/>
-                                <w:t>&lt;/</w:t>
-                              </w:r>
-                              <w:r>
-                                <w:rPr>
-                                  <w:noProof/>
-                                </w:rPr>
-                                <w:t>set</w:t>
-                              </w:r>
-                              <w:r>
-                                <w:rPr>
-                                  <w:noProof/>
-                                </w:rPr>
-                                <w:t>&gt;</w:t>
+                                <w:t>&lt;/set&gt;</w:t>
                               </w:r>
                             </w:p>
                             <w:p>
@@ -26919,31 +26571,7 @@
                                 <w:rPr>
                                   <w:noProof/>
                                 </w:rPr>
-                                <w:t>&lt;/</w:t>
-                              </w:r>
-                              <w:r>
-                                <w:rPr>
-                                  <w:noProof/>
-                                </w:rPr>
-                                <w:t>value</w:t>
-                              </w:r>
-                              <w:r>
-                                <w:rPr>
-                                  <w:noProof/>
-                                </w:rPr>
-                                <w:t>_</w:t>
-                              </w:r>
-                              <w:r>
-                                <w:rPr>
-                                  <w:noProof/>
-                                </w:rPr>
-                                <w:t>evolution</w:t>
-                              </w:r>
-                              <w:r>
-                                <w:rPr>
-                                  <w:noProof/>
-                                </w:rPr>
-                                <w:t>&gt;</w:t>
+                                <w:t>&lt;/value_evolution&gt;</w:t>
                               </w:r>
                             </w:p>
                           </w:txbxContent>
@@ -27535,7 +27163,7 @@
       </w:pPr>
     </w:p>
     <w:sectPr>
-      <w:footerReference w:type="default" r:id="rId25"/>
+      <w:footerReference w:type="default" r:id="rId28"/>
       <w:type w:val="oddPage"/>
       <w:pgSz w:w="11909" w:h="16834" w:code="9"/>
       <w:pgMar w:top="1440" w:right="1080" w:bottom="1440" w:left="1440" w:header="504" w:footer="720" w:gutter="0"/>
@@ -32717,7 +32345,7 @@
 </file>
 
 <file path=customXml/itemProps1.xml><?xml version="1.0" encoding="utf-8"?>
-<ds:datastoreItem xmlns:ds="http://schemas.openxmlformats.org/officeDocument/2006/customXml" ds:itemID="{CACA4642-FE13-4943-9ABD-D5962021C3D6}">
+<ds:datastoreItem xmlns:ds="http://schemas.openxmlformats.org/officeDocument/2006/customXml" ds:itemID="{63B2836A-19F0-4360-AB12-67B92ABA9455}">
   <ds:schemaRefs>
     <ds:schemaRef ds:uri="http://schemas.openxmlformats.org/officeDocument/2006/bibliography"/>
   </ds:schemaRefs>

</xml_diff>

<commit_message>
Committing local changes to try and move source to build folder.
git-svn-id: https://svn.code.sf.net/p/darwinet/code/trunk@26 57849a7e-02c0-48c8-ab6e-32930a56f0c4
</commit_message>
<xml_diff>
--- a/doc/The Darwinet Specification 0.1.docx
+++ b/doc/The Darwinet Specification 0.1.docx
@@ -10586,7 +10586,7 @@
                         <wps:cNvSpPr txBox="1"/>
                         <wps:spPr>
                           <a:xfrm>
-                            <a:off x="518963" y="1764609"/>
+                            <a:off x="518825" y="1764027"/>
                             <a:ext cx="859154" cy="266064"/>
                           </a:xfrm>
                           <a:prstGeom prst="rect">
@@ -10758,7 +10758,7 @@
                         <wps:cNvSpPr txBox="1"/>
                         <wps:spPr>
                           <a:xfrm>
-                            <a:off x="379319" y="366831"/>
+                            <a:off x="379217" y="366709"/>
                             <a:ext cx="1296669" cy="254634"/>
                           </a:xfrm>
                           <a:prstGeom prst="rect">
@@ -11167,12 +11167,35 @@
           </mc:Choice>
           <mc:Fallback>
             <w:pict>
-              <v:group id="Canvas 224" o:spid="_x0000_s1077" editas="canvas" style="width:246.45pt;height:193.75pt;mso-position-horizontal-relative:char;mso-position-vertical-relative:line" coordsize="31292,24599" o:gfxdata="UEsDBBQABgAIAAAAIQC2gziS/gAAAOEBAAATAAAAW0NvbnRlbnRfVHlwZXNdLnhtbJSRQU7DMBBF&#10;90jcwfIWJU67QAgl6YK0S0CoHGBkTxKLZGx5TGhvj5O2G0SRWNoz/78nu9wcxkFMGNg6quQqL6RA&#10;0s5Y6ir5vt9lD1JwBDIwOMJKHpHlpr69KfdHjyxSmriSfYz+USnWPY7AufNIadK6MEJMx9ApD/oD&#10;OlTrorhX2lFEilmcO2RdNtjC5xDF9pCuTyYBB5bi6bQ4syoJ3g9WQ0ymaiLzg5KdCXlKLjvcW893&#10;SUOqXwnz5DrgnHtJTxOsQfEKIT7DmDSUCaxw7Rqn8787ZsmRM9e2VmPeBN4uqYvTtW7jvijg9N/y&#10;JsXecLq0q+WD6m8AAAD//wMAUEsDBBQABgAIAAAAIQA4/SH/1gAAAJQBAAALAAAAX3JlbHMvLnJl&#10;bHOkkMFqwzAMhu+DvYPRfXGawxijTi+j0GvpHsDYimMaW0Yy2fr2M4PBMnrbUb/Q94l/f/hMi1qR&#10;JVI2sOt6UJgd+ZiDgffL8ekFlFSbvV0oo4EbChzGx4f9GRdb25HMsYhqlCwG5lrLq9biZkxWOiqY&#10;22YiTra2kYMu1l1tQD30/bPm3wwYN0x18gb45AdQl1tp5j/sFB2T0FQ7R0nTNEV3j6o9feQzro1i&#10;OWA14Fm+Q8a1a8+Bvu/d/dMb2JY5uiPbhG/ktn4cqGU/er3pcvwCAAD//wMAUEsDBBQABgAIAAAA&#10;IQDmVB6hrQcAACI1AAAOAAAAZHJzL2Uyb0RvYy54bWzsW9ty2zYQfe9M/4HD90a8XzSRM64Sp51x&#10;k0ydNs8wRUqcUAQLwpbcr+8uLiQtU7Ik13SaKg8KSQAECODs2T1Yv36zXhbGbcrqnJYT035lmUZa&#10;JnSWl/OJ+cfni58i06g5KWekoGU6Me/S2nxz9uMPr1fVOHXoghazlBnwkrIer6qJueC8Go9GdbJI&#10;l6R+Rau0hMKMsiXhcMvmoxkjK3j7shg5lhWMVpTNKkaTtK7h6VtZaJ6J92dZmvCPWVan3CgmJoyN&#10;i18mfq/xd3T2moznjFSLPFHDIEeMYknyEjptXvWWcGLcsPzBq5Z5wmhNM/4qocsRzbI8ScU3wNfY&#10;1sbXTEl5S2rxMQnMjh4gXP2L772ewxzAK8crWIxUXMNS1FWzKPXTOrtakCoV31CPkw+3n5iRzyam&#10;4wSmUZIlbInP6ZobP9O1gc9U/1DxqoKqfA0FsK/08xoe4jSvM7bE/2ECDSj37SgOXNO4g6ph4AVW&#10;LBcW35xAeeTHtu+ZRgIVnCCwAg/LR+17Klbz9yldGngxMRnsG7Gc5Pay5rKqroLdFiU+W1X1WA5I&#10;XPG7IpWFv6cZfKQYNz4QmzmdFsy4JbANSZKkJXfVCIoSamOtLC+KpqEret/ZUNXHpqnY6E1j5/HG&#10;TQvRMy1503iZl5T1vaDgYhVg0jJZX8+A/G6cAr6+XsvVFfOLj67p7A7WkVGJvLpKLnKY4ktS80+E&#10;AdQAlGA++Ef4yQq6mphUXZnGgrK/+55jfdiTUGoaK4DuxCzBtphG8WsJezW2PQ+RLm48P3TghnVL&#10;rrsl5c1ySmFRbDBTVSIusT4v9GXG6PIL2Jhz7BOKSJlAzxOT68spl+YEbFSSnp+LSoDtivDL8gqR&#10;aovZxO3zef2FsErtMQ6b8wPV6CDjja0m6+LylPT8htMsF/uwnVM1/YBUhO8gkI17ICuQhv0fCFnP&#10;C4MQyAEh6zthbIf3IWtbHiAVehSYdQPHFj29KGaFeYIR9GN2B+x0w+2YlZukF/C68RGYnX09ALM+&#10;LkC7v06YHX8HmHXBsG3SLDxTK30oZgGQXigw61huFDliywD/KJqNIzew/QaykS/Knx+yVh9ftXu/&#10;H669FNs22g7VRxoeAdODqLXxkU7U+v1Qq+v0wNQ5Eqa+bTk2vBCp1Qm8CDxjwHsHplYURNobDj33&#10;G2DW3d7wDmbVDbfDdQez6sZHQLZjKB73hoVrc2LW78sbdiHefMCsYkcd4Q27YYwwRMi6QRBJhm4R&#10;aztx0DrDvhe4Lx/ACut0jDOsGx4FWd34uSEbadt7YtlhWHY+Xs1bzQnEww0l8CDh7D2jNxU4hatq&#10;3tWcXPBdJWRFBcOBB8ITFrXeswo1J/VgLu+QNzfFptizFFajMI4i4ZB1sBpGVgReN8atrh/5noAq&#10;GScLUCJRrAKtyrUCcJOhgodBrthrWOGd8qPt3lc0fjQIT3PQLMVoh4r9weCoqfsIIhbMXKPwqBhC&#10;RRRbBLpt36wjh+4X22HsWzpu1XOv1TclnqRFkVc1yooPhBOU8bQ0JdRCNMd1jzi3w6tQPsOCzFKp&#10;2fkW/MO9AovQBOnirj+42OF06C/bbv56wxmpGurGR5i/PYKMYWxd/dcNYUPLdQln/z/Bzm009ivO&#10;SD5fcGNKyxLEbcoAwk0kCRCellJYr/l0XUoNFyEvVGzpayivRlYUmOpo8UYGePxFa51KlbfjyI5B&#10;akdDFziODWoeIKhjKT0IUtBMAuItTzvjWxBf5CDxPgXue0CyH8t7wHFoLPO1NgRbtXiJZbRYuFZC&#10;JRa8ASwreXEAum30Yk23Siw+iG5tO3DjEJR32ChRHIX+plAcAltCseJb2xNT0+Fb2VQd9X3TJIvn&#10;FtI/kSQL94pW9yLZex96YlZhau6fjO0B5edh1vZkrDkv2Zds7590nchzKI8X7IgCYx95SivT4UQF&#10;1K7/20uKURTFMtBv/dwTJapDcc1qR4Dw6ZQ4xBEqejzSwl/AYXeyIIyPjd/IvEw55J+8zeuvhgN1&#10;DrH6duw6XizDyTiOVfN2SzmuHyB9Ij96vgNysIpjtjhaeAo/xYHpYeGonuR5nQItmSrSJkrsa/v7&#10;sh/2z4o4ccVgXNGjBcuARjEECkv7JjPZbhCH8pQV9SUphbR49pzYCRSeHR+QL/zhRhwi4tT6gFym&#10;kl5A5hFYHMxrMCABJ3B96Sc1JULlbd0plRLVxoDiqkdh2cPd+s+EXIcc+LiN3z4M0E/pT4NwN3Ds&#10;5oGP1yTNHJhKYXuh7+MhLEa1YRzaGyqyG4UIQ8HagPJIKtUnlDd5invYliO8yINQLrxVtH0nlA9z&#10;RjQIyh9qpueM0VVXOfUeU07ByxfKqdQ0lQ+wQzn9c1M59VwvQjUIxdG+FA4vDt0YRirUUzeEAGC3&#10;U18r/beRf6UaupFzKo9O0A9Asl+kZPaunBn8roIsbYKTgJ2QMSd50VOgvATp6+48eTlJsbglQJN9&#10;5hx7zNV7wFjqyPPghF0H0qpBvBB7EnIUws0ce9cBpVZvyRiq2vrAbEug+eJJ9jviUn0YsV3Y37GH&#10;dePn5p9GJ3g+/sFUe51k/yLhJPQuM+6n30CaPZi2BP8ORxz8qj8awr/06d6LA5f2T5vO/gEAAP//&#10;AwBQSwMEFAAGAAgAAAAhAPw/5BHdAAAABQEAAA8AAABkcnMvZG93bnJldi54bWxMj81OwzAQhO9I&#10;fQdrK3GjDgX6E+JUVRGqUMWBFu5be5tEjddR7KSBp8dwgctKoxnNfJutBluLnlpfOVZwO0lAEGtn&#10;Ki4UvB+ebxYgfEA2WDsmBZ/kYZWPrjJMjbvwG/X7UIhYwj5FBWUITSql1yVZ9BPXEEfv5FqLIcq2&#10;kKbFSyy3tZwmyUxarDgulNjQpiR93ndWAfbrXtvTy2ynu48vnj9tD83rVqnr8bB+BBFoCH9h+MGP&#10;6JBHpqPr2HhRK4iPhN8bvfvldAniqOBuMX8AmWfyP33+DQAA//8DAFBLAQItABQABgAIAAAAIQC2&#10;gziS/gAAAOEBAAATAAAAAAAAAAAAAAAAAAAAAABbQ29udGVudF9UeXBlc10ueG1sUEsBAi0AFAAG&#10;AAgAAAAhADj9If/WAAAAlAEAAAsAAAAAAAAAAAAAAAAALwEAAF9yZWxzLy5yZWxzUEsBAi0AFAAG&#10;AAgAAAAhAOZUHqGtBwAAIjUAAA4AAAAAAAAAAAAAAAAALgIAAGRycy9lMm9Eb2MueG1sUEsBAi0A&#10;FAAGAAgAAAAhAPw/5BHdAAAABQEAAA8AAAAAAAAAAAAAAAAABwoAAGRycy9kb3ducmV2LnhtbFBL&#10;BQYAAAAABAAEAPMAAAARCwAAAAA=&#10;">
+              <v:group id="Canvas 224" o:spid="_x0000_s1077" editas="canvas" style="width:246.45pt;height:193.75pt;mso-position-horizontal-relative:char;mso-position-vertical-relative:line" coordsize="31292,24599" o:gfxdata="UEsDBBQABgAIAAAAIQC2gziS/gAAAOEBAAATAAAAW0NvbnRlbnRfVHlwZXNdLnhtbJSRQU7DMBBF&#10;90jcwfIWJU67QAgl6YK0S0CoHGBkTxKLZGx5TGhvj5O2G0SRWNoz/78nu9wcxkFMGNg6quQqL6RA&#10;0s5Y6ir5vt9lD1JwBDIwOMJKHpHlpr69KfdHjyxSmriSfYz+USnWPY7AufNIadK6MEJMx9ApD/oD&#10;OlTrorhX2lFEilmcO2RdNtjC5xDF9pCuTyYBB5bi6bQ4syoJ3g9WQ0ymaiLzg5KdCXlKLjvcW893&#10;SUOqXwnz5DrgnHtJTxOsQfEKIT7DmDSUCaxw7Rqn8787ZsmRM9e2VmPeBN4uqYvTtW7jvijg9N/y&#10;JsXecLq0q+WD6m8AAAD//wMAUEsDBBQABgAIAAAAIQA4/SH/1gAAAJQBAAALAAAAX3JlbHMvLnJl&#10;bHOkkMFqwzAMhu+DvYPRfXGawxijTi+j0GvpHsDYimMaW0Yy2fr2M4PBMnrbUb/Q94l/f/hMi1qR&#10;JVI2sOt6UJgd+ZiDgffL8ekFlFSbvV0oo4EbChzGx4f9GRdb25HMsYhqlCwG5lrLq9biZkxWOiqY&#10;22YiTra2kYMu1l1tQD30/bPm3wwYN0x18gb45AdQl1tp5j/sFB2T0FQ7R0nTNEV3j6o9feQzro1i&#10;OWA14Fm+Q8a1a8+Bvu/d/dMb2JY5uiPbhG/ktn4cqGU/er3pcvwCAAD//wMAUEsDBBQABgAIAAAA&#10;IQC8ywgoowcAACI1AAAOAAAAZHJzL2Uyb0RvYy54bWzsW9ty2zYQfe9M/4HD90YkeNdEzrhKnHbG&#10;TTJ12jzDFClxQhEsCFtyv767uJCKTMmSXMupqzwoJHEhCODsnj1Yv36znJfWbcabglUj233l2FZW&#10;pWxSVNOR/cfni59i22oErSa0ZFU2su+yxn5z9uMPrxf1MCNsxspJxi3opGqGi3pkz4Soh4NBk86y&#10;OW1esTqroDBnfE4F3PLpYMLpAnqflwPiOOFgwfik5izNmgaevlWF9pnsP8+zVHzM8yYTVjmyYWxC&#10;/nL5e42/g7PXdDjltJ4VqR4GPWAUc1pU8NK2q7dUUOuGF/e6mhcpZw3LxauUzQcsz4s0k98AX+M6&#10;a18zptUtbeTHpDA7ZoBw9S/2ez2FOYAuhwtYjExew1I0dbsozeNedjWjdSa/oRmmH24/cauYjGxC&#10;Qtuq6By2xOdsKayf2dLCZ/r9UPGqhqpiCQWwr8zzBh7iNC9zPsf/YQItKA/cOCaBbd1B1Sj0HRKp&#10;hcWeUyiPg8QNfNtKoQIJQyf0sXzQ9VPzRrzP2NzCi5HNYd/I5aS3l41QVU0VfG1Z4bNF3QzVgOSV&#10;uCszVfh7lsNHynHjA7mZs3HJrVsK25CmaVYJT4+grKA21sqLsmwbevLtWxvq+tg0kxu9bUwebty2&#10;kG9mlWgbz4uK8b4OSiFXASYtV/XNDKjvxikQy+ulWl05v/jomk3uYB05U8hr6vSigCm+pI34RDlA&#10;DUAJ5kN8hJ+8ZIuRzfSVbc0Y/7vvOdaHPQmltrUA6I7sCmyLbZW/VrBXE9f3Eenyxg8iAjd8teR6&#10;taS6mY8ZLIoLZqpO5SXWF6W5zDmbfwEbc47vhCJapfDmkS3M5VgocwI2Ks3Oz2UlwHZNxWV1hUh1&#10;5Wzi9vm8/EJ5rfeYgM35gRl00OHaVlN1cXkqdn4jWF7IfdjNqZ5+QCrC9yiQTXogmxho7glZ34/C&#10;CJwDQjYgUeKuQdZ1fEAqvFFi1guJK9/0rJiV5glG0I/ZLbAzDTdjVm2SXsCbxgdgdvJ1D8wGZiVP&#10;mH05mPXAsK27WXh2mJv1AZB+JDFLHE+6XOgI/I92s0nshS64YQ3ZOJBb6ukh6/T5q27v98O118V2&#10;jTZD9YGGB8B0L9facqQTTF8QTEkPTMmBMA1ch7jQIbpWEvpxKLnmCkydOIwNG4587zvwrNvZ8BbP&#10;ahpuhusWz2oaHwDZFUPxMBuW1KZjbic2PHwBbNjzeiArdxSu9J5s2IsSAgwYIeuFYeRIrtsh1iVJ&#10;2JHhwA+95w9gpXU6hAybhgdB1jR+asjGxvaevOxxvOx0uJh2mhOIh2tK4F7C2XvObmoghYt6uqo5&#10;eYAwRYZlBYvAA8mEZa33vEbNST+Yqjukt+tiU+I74DIRq3GUxLEkZCtYjWInBtaNJNgL4sCXUKXD&#10;dAZKJIpVbpx4TqjUKh+DXLnXsMI7zaPd3i5aHg3C0xQ0SznaY8X+YHD01H0EEQtmrlV4tKXTEcUG&#10;gW7TN5vIYfWL3SgJHBO3mrk36psWT7KyLOoGZcV7wgnKeEaakmohmuOmR5zbwio0Z5jRSaY0u8CB&#10;f7hXYBHaIF3e9QcXW0iH+bLN5q83nFGqoWl8gPnbIcg4jq1r/rqh/NhyXSr4/0+w81qN/UpwWkxn&#10;whqzqgJxm3GAcBtJAoTHlRLWGzFeVkrDRchLFVtxDc1qVEWJqRUt3soBj78YrVOr8m4SuwlI7Wgp&#10;Q0JcUPMAQSuW0ocgBc0kIN7xDRnfgPiyAIn3MXDfAZL9WN4BjsfGslgaQ7BRi1dYRouFayVVYuk3&#10;wMsqv3gEd9vqxcbdarF4L3fruqGXRKC8o79N4ihYF4oj8JZQrP2t68upWfG3qqk+6vuunSyeWyh+&#10;opws3Gu3upOT/eZDT55VmppvT8Z2gPLTeNbuZExDYPeTsW9Puk7O81iMF+yIBmOf81RWZsUnaqCu&#10;8t9epxjHcaKCh47nnlyiPhQ3Xu0AED7eJR7jCBUZj7LwF3DYnc4oF0PrNzqtMgH5J2+L5qtFoM4+&#10;Vt9NPOInKpxMkkQ377YU8QIQlJR/9AMCcrCOYzYQLTyFH+PAzLBwVI9iXqdAS6WKdIkSp0DrZWVG&#10;QPCiYd0lM6mARnsIFJZ2TWZyvTCJlBaM+pKSQjo8+yQhocYzCQD5kg+34hCV2voeuUwVu4DMI7A4&#10;mNdgQQJO6AWKJ7UlUuXt6JROiepiQHnVo7DsQLf+MyHXPgc+XsvbjwP0U/rTUXw3+Nj1VAq/TZrZ&#10;88DH9aMgwENYjGqjJHLXVGQvjhCGKpUi8GOlVJ9Q3uYp7mBbDmCRe6FcslW0fSeUH+eM6Cgov6+Z&#10;nnPOFqvKqf+QcgosXyqnStPUHGCLcvrnunLqe36MahCKo30pHH4SeQmMVKqnXgQBwHZS32j9t5V/&#10;lRq6lnOqjk6QB6Czn2V08q6aWOKuhixtipOAL6FDQYuyp0CzBMV1t568nKRY3BKgyT5xjj3m6t3z&#10;WPrIc+8UBQJp1SBeyD3Zl6PgEVBqzZZMoKprDsw2BJrPnmS/JS41hxGbhf0te9g0fmr/0+oET+d/&#10;MNXeJNk/i/QIb1cZ9+PvIM0eTFuKf4cjD371Hw3hX/qs3ssDl+5Pm87+AQAA//8DAFBLAwQUAAYA&#10;CAAAACEA/D/kEd0AAAAFAQAADwAAAGRycy9kb3ducmV2LnhtbEyPzU7DMBCE70h9B2srcaMOBfoT&#10;4lRVEapQxYEW7lt7m0SN11HspIGnx3CBy0qjGc18m60GW4ueWl85VnA7SUAQa2cqLhS8H55vFiB8&#10;QDZYOyYFn+RhlY+uMkyNu/Ab9ftQiFjCPkUFZQhNKqXXJVn0E9cQR+/kWoshyraQpsVLLLe1nCbJ&#10;TFqsOC6U2NCmJH3ed1YB9ute29PLbKe7jy+eP20PzetWqevxsH4EEWgIf2H4wY/okEemo+vYeFEr&#10;iI+E3xu9++V0CeKo4G4xfwCZZ/I/ff4NAAD//wMAUEsBAi0AFAAGAAgAAAAhALaDOJL+AAAA4QEA&#10;ABMAAAAAAAAAAAAAAAAAAAAAAFtDb250ZW50X1R5cGVzXS54bWxQSwECLQAUAAYACAAAACEAOP0h&#10;/9YAAACUAQAACwAAAAAAAAAAAAAAAAAvAQAAX3JlbHMvLnJlbHNQSwECLQAUAAYACAAAACEAvMsI&#10;KKMHAAAiNQAADgAAAAAAAAAAAAAAAAAuAgAAZHJzL2Uyb0RvYy54bWxQSwECLQAUAAYACAAAACEA&#10;/D/kEd0AAAAFAQAADwAAAAAAAAAAAAAAAAD9CQAAZHJzL2Rvd25yZXYueG1sUEsFBgAAAAAEAAQA&#10;8wAAAAcLAAAAAA==&#10;">
+                <v:shapetype id="_x0000_t75" coordsize="21600,21600" o:spt="75" o:preferrelative="t" path="m@4@5l@4@11@9@11@9@5xe" filled="f" stroked="f">
+                  <v:stroke joinstyle="miter"/>
+                  <v:formulas>
+                    <v:f eqn="if lineDrawn pixelLineWidth 0"/>
+                    <v:f eqn="sum @0 1 0"/>
+                    <v:f eqn="sum 0 0 @1"/>
+                    <v:f eqn="prod @2 1 2"/>
+                    <v:f eqn="prod @3 21600 pixelWidth"/>
+                    <v:f eqn="prod @3 21600 pixelHeight"/>
+                    <v:f eqn="sum @0 0 1"/>
+                    <v:f eqn="prod @6 1 2"/>
+                    <v:f eqn="prod @7 21600 pixelWidth"/>
+                    <v:f eqn="sum @8 21600 0"/>
+                    <v:f eqn="prod @7 21600 pixelHeight"/>
+                    <v:f eqn="sum @10 21600 0"/>
+                  </v:formulas>
+                  <v:path o:extrusionok="f" gradientshapeok="t" o:connecttype="rect"/>
+                  <o:lock v:ext="edit" aspectratio="t"/>
+                </v:shapetype>
                 <v:shape id="_x0000_s1078" type="#_x0000_t75" style="position:absolute;width:31292;height:24599;visibility:visible;mso-wrap-style:square">
                   <v:fill o:detectmouseclick="t"/>
                   <v:path o:connecttype="none"/>
                 </v:shape>
-                <v:shape id="Text Box 226" o:spid="_x0000_s1079" type="#_x0000_t202" style="position:absolute;left:5189;top:17646;width:8592;height:2660;visibility:visible;mso-wrap-style:none;v-text-anchor:top" o:gfxdata="UEsDBBQABgAIAAAAIQDw94q7/QAAAOIBAAATAAAAW0NvbnRlbnRfVHlwZXNdLnhtbJSRzUrEMBDH&#10;74LvEOYqbaoHEWm6B6tHFV0fYEimbdg2CZlYd9/edD8u4goeZ+b/8SOpV9tpFDNFtt4puC4rEOS0&#10;N9b1Cj7WT8UdCE7oDI7ekYIdMayay4t6vQvEIrsdKxhSCvdSsh5oQi59IJcvnY8TpjzGXgbUG+xJ&#10;3lTVrdTeJXKpSEsGNHVLHX6OSTxu8/pAEmlkEA8H4dKlAEMYrcaUSeXszI+W4thQZudew4MNfJUx&#10;QP7asFzOFxx9L/lpojUkXjGmZ5wyhjSRJQ8YKGvKv1MWzIkL33VWU9lGfl98J6hz4cZ/uUjzf7Pb&#10;bHuj+ZQu9z/UfAMAAP//AwBQSwMEFAAGAAgAAAAhADHdX2HSAAAAjwEAAAsAAABfcmVscy8ucmVs&#10;c6SQwWrDMAyG74O9g9G9cdpDGaNOb4VeSwe7CltJTGPLWCZt376mMFhGbzvqF/o+8e/2tzCpmbJ4&#10;jgbWTQuKomXn42Dg63xYfYCSgtHhxJEM3Elg372/7U40YalHMvokqlKiGBhLSZ9aix0poDScKNZN&#10;zzlgqWMedEJ7wYH0pm23Ov9mQLdgqqMzkI9uA+p8T9X8hx28zSzcl8Zy0Nz33r6iasfXeKK5UjAP&#10;VAy4LM8w09zU50C/9q7/6ZURE31X/kL8TKv1x6wXNXYPAAAA//8DAFBLAwQUAAYACAAAACEAMy8F&#10;nkEAAAA5AAAAEAAAAGRycy9zaGFwZXhtbC54bWyysa/IzVEoSy0qzszPs1Uy1DNQUkjNS85PycxL&#10;t1UKDXHTtVBSKC5JzEtJzMnPS7VVqkwtVrK34+UCAAAA//8DAFBLAwQUAAYACAAAACEAh5yT4sQA&#10;AADcAAAADwAAAGRycy9kb3ducmV2LnhtbESP0WoCMRRE34X+Q7iFvmm2+6DbrVGksEWEgtV+wHVz&#10;u1m6uVmSVOPfN4LQx2FmzjDLdbKDOJMPvWMFz7MCBHHrdM+dgq9jM61AhIiscXBMCq4UYL16mCyx&#10;1u7Cn3Q+xE5kCIcaFZgYx1rK0BqyGGZuJM7et/MWY5a+k9rjJcPtIMuimEuLPecFgyO9GWp/Dr9W&#10;gR+bl/ddtf+IzVCZdHKLtN2clHp6TJtXEJFS/A/f21utoCzncDuTj4Bc/QEAAP//AwBQSwECLQAU&#10;AAYACAAAACEA8PeKu/0AAADiAQAAEwAAAAAAAAAAAAAAAAAAAAAAW0NvbnRlbnRfVHlwZXNdLnht&#10;bFBLAQItABQABgAIAAAAIQAx3V9h0gAAAI8BAAALAAAAAAAAAAAAAAAAAC4BAABfcmVscy8ucmVs&#10;c1BLAQItABQABgAIAAAAIQAzLwWeQQAAADkAAAAQAAAAAAAAAAAAAAAAACkCAABkcnMvc2hhcGV4&#10;bWwueG1sUEsBAi0AFAAGAAgAAAAhAIeck+LEAAAA3AAAAA8AAAAAAAAAAAAAAAAAmAIAAGRycy9k&#10;b3ducmV2LnhtbFBLBQYAAAAABAAEAPUAAACJAwAAAAA=&#10;" fillcolor="#506329 [1638]" strokecolor="#94b64e [3046]">
+                <v:shapetype id="_x0000_t202" coordsize="21600,21600" o:spt="202" path="m,l,21600r21600,l21600,xe">
+                  <v:stroke joinstyle="miter"/>
+                  <v:path gradientshapeok="t" o:connecttype="rect"/>
+                </v:shapetype>
+                <v:shape id="Text Box 226" o:spid="_x0000_s1079" type="#_x0000_t202" style="position:absolute;left:5188;top:17640;width:8591;height:2660;visibility:visible;mso-wrap-style:none;v-text-anchor:top" o:gfxdata="UEsDBBQABgAIAAAAIQDw94q7/QAAAOIBAAATAAAAW0NvbnRlbnRfVHlwZXNdLnhtbJSRzUrEMBDH&#10;74LvEOYqbaoHEWm6B6tHFV0fYEimbdg2CZlYd9/edD8u4goeZ+b/8SOpV9tpFDNFtt4puC4rEOS0&#10;N9b1Cj7WT8UdCE7oDI7ekYIdMayay4t6vQvEIrsdKxhSCvdSsh5oQi59IJcvnY8TpjzGXgbUG+xJ&#10;3lTVrdTeJXKpSEsGNHVLHX6OSTxu8/pAEmlkEA8H4dKlAEMYrcaUSeXszI+W4thQZudew4MNfJUx&#10;QP7asFzOFxx9L/lpojUkXjGmZ5wyhjSRJQ8YKGvKv1MWzIkL33VWU9lGfl98J6hz4cZ/uUjzf7Pb&#10;bHuj+ZQu9z/UfAMAAP//AwBQSwMEFAAGAAgAAAAhADHdX2HSAAAAjwEAAAsAAABfcmVscy8ucmVs&#10;c6SQwWrDMAyG74O9g9G9cdpDGaNOb4VeSwe7CltJTGPLWCZt376mMFhGbzvqF/o+8e/2tzCpmbJ4&#10;jgbWTQuKomXn42Dg63xYfYCSgtHhxJEM3Elg372/7U40YalHMvokqlKiGBhLSZ9aix0poDScKNZN&#10;zzlgqWMedEJ7wYH0pm23Ov9mQLdgqqMzkI9uA+p8T9X8hx28zSzcl8Zy0Nz33r6iasfXeKK5UjAP&#10;VAy4LM8w09zU50C/9q7/6ZURE31X/kL8TKv1x6wXNXYPAAAA//8DAFBLAwQUAAYACAAAACEAMy8F&#10;nkEAAAA5AAAAEAAAAGRycy9zaGFwZXhtbC54bWyysa/IzVEoSy0qzszPs1Uy1DNQUkjNS85PycxL&#10;t1UKDXHTtVBSKC5JzEtJzMnPS7VVqkwtVrK34+UCAAAA//8DAFBLAwQUAAYACAAAACEAh5yT4sQA&#10;AADcAAAADwAAAGRycy9kb3ducmV2LnhtbESP0WoCMRRE34X+Q7iFvmm2+6DbrVGksEWEgtV+wHVz&#10;u1m6uVmSVOPfN4LQx2FmzjDLdbKDOJMPvWMFz7MCBHHrdM+dgq9jM61AhIiscXBMCq4UYL16mCyx&#10;1u7Cn3Q+xE5kCIcaFZgYx1rK0BqyGGZuJM7et/MWY5a+k9rjJcPtIMuimEuLPecFgyO9GWp/Dr9W&#10;gR+bl/ddtf+IzVCZdHKLtN2clHp6TJtXEJFS/A/f21utoCzncDuTj4Bc/QEAAP//AwBQSwECLQAU&#10;AAYACAAAACEA8PeKu/0AAADiAQAAEwAAAAAAAAAAAAAAAAAAAAAAW0NvbnRlbnRfVHlwZXNdLnht&#10;bFBLAQItABQABgAIAAAAIQAx3V9h0gAAAI8BAAALAAAAAAAAAAAAAAAAAC4BAABfcmVscy8ucmVs&#10;c1BLAQItABQABgAIAAAAIQAzLwWeQQAAADkAAAAQAAAAAAAAAAAAAAAAACkCAABkcnMvc2hhcGV4&#10;bWwueG1sUEsBAi0AFAAGAAgAAAAhAIeck+LEAAAA3AAAAA8AAAAAAAAAAAAAAAAAmAIAAGRycy9k&#10;b3ducmV2LnhtbFBLBQYAAAAABAAEAPUAAACJAwAAAAA=&#10;" fillcolor="#506329 [1638]" strokecolor="#94b64e [3046]">
                   <v:fill color2="#93b64c [3014]" rotate="t" angle="180" colors="0 #769535;52429f #9bc348;1 #9cc746" focus="100%" type="gradient">
                     <o:fill v:ext="view" type="gradientUnscaled"/>
                   </v:fill>
@@ -11228,7 +11251,7 @@
                     </w:txbxContent>
                   </v:textbox>
                 </v:shape>
-                <v:shape id="Text Box 233" o:spid="_x0000_s1083" type="#_x0000_t202" style="position:absolute;left:3793;top:3668;width:12966;height:2546;visibility:visible;mso-wrap-style:none;v-text-anchor:top" o:gfxdata="UEsDBBQABgAIAAAAIQDw94q7/QAAAOIBAAATAAAAW0NvbnRlbnRfVHlwZXNdLnhtbJSRzUrEMBDH&#10;74LvEOYqbaoHEWm6B6tHFV0fYEimbdg2CZlYd9/edD8u4goeZ+b/8SOpV9tpFDNFtt4puC4rEOS0&#10;N9b1Cj7WT8UdCE7oDI7ekYIdMayay4t6vQvEIrsdKxhSCvdSsh5oQi59IJcvnY8TpjzGXgbUG+xJ&#10;3lTVrdTeJXKpSEsGNHVLHX6OSTxu8/pAEmlkEA8H4dKlAEMYrcaUSeXszI+W4thQZudew4MNfJUx&#10;QP7asFzOFxx9L/lpojUkXjGmZ5wyhjSRJQ8YKGvKv1MWzIkL33VWU9lGfl98J6hz4cZ/uUjzf7Pb&#10;bHuj+ZQu9z/UfAMAAP//AwBQSwMEFAAGAAgAAAAhADHdX2HSAAAAjwEAAAsAAABfcmVscy8ucmVs&#10;c6SQwWrDMAyG74O9g9G9cdpDGaNOb4VeSwe7CltJTGPLWCZt376mMFhGbzvqF/o+8e/2tzCpmbJ4&#10;jgbWTQuKomXn42Dg63xYfYCSgtHhxJEM3Elg372/7U40YalHMvokqlKiGBhLSZ9aix0poDScKNZN&#10;zzlgqWMedEJ7wYH0pm23Ov9mQLdgqqMzkI9uA+p8T9X8hx28zSzcl8Zy0Nz33r6iasfXeKK5UjAP&#10;VAy4LM8w09zU50C/9q7/6ZURE31X/kL8TKv1x6wXNXYPAAAA//8DAFBLAwQUAAYACAAAACEAMy8F&#10;nkEAAAA5AAAAEAAAAGRycy9zaGFwZXhtbC54bWyysa/IzVEoSy0qzszPs1Uy1DNQUkjNS85PycxL&#10;t1UKDXHTtVBSKC5JzEtJzMnPS7VVqkwtVrK34+UCAAAA//8DAFBLAwQUAAYACAAAACEAAWmVwMQA&#10;AADcAAAADwAAAGRycy9kb3ducmV2LnhtbESP0WqDQBRE3wv5h+UG+lLiWqUiNpsghdLmycbkAy7u&#10;rUrcu+JuE/37bqDQx2FmzjDb/WwGcaXJ9ZYVPEcxCOLG6p5bBefT+yYH4TyyxsEyKVjIwX63ethi&#10;oe2Nj3StfSsChF2BCjrvx0JK13Rk0EV2JA7et50M+iCnVuoJbwFuBpnEcSYN9hwWOhzpraPmUv8Y&#10;BUP1kSWLPl1KPB9eFv6iqsyflHpcz+UrCE+z/w//tT+1giRN4X4mHAG5+wUAAP//AwBQSwECLQAU&#10;AAYACAAAACEA8PeKu/0AAADiAQAAEwAAAAAAAAAAAAAAAAAAAAAAW0NvbnRlbnRfVHlwZXNdLnht&#10;bFBLAQItABQABgAIAAAAIQAx3V9h0gAAAI8BAAALAAAAAAAAAAAAAAAAAC4BAABfcmVscy8ucmVs&#10;c1BLAQItABQABgAIAAAAIQAzLwWeQQAAADkAAAAQAAAAAAAAAAAAAAAAACkCAABkcnMvc2hhcGV4&#10;bWwueG1sUEsBAi0AFAAGAAgAAAAhAAFplcDEAAAA3AAAAA8AAAAAAAAAAAAAAAAAmAIAAGRycy9k&#10;b3ducmV2LnhtbFBLBQYAAAAABAAEAPUAAACJAwAAAAA=&#10;" fillcolor="#dfa7a6 [1621]" strokecolor="#bc4542 [3045]">
+                <v:shape id="Text Box 233" o:spid="_x0000_s1083" type="#_x0000_t202" style="position:absolute;left:3792;top:3667;width:12966;height:2546;visibility:visible;mso-wrap-style:none;v-text-anchor:top" o:gfxdata="UEsDBBQABgAIAAAAIQDw94q7/QAAAOIBAAATAAAAW0NvbnRlbnRfVHlwZXNdLnhtbJSRzUrEMBDH&#10;74LvEOYqbaoHEWm6B6tHFV0fYEimbdg2CZlYd9/edD8u4goeZ+b/8SOpV9tpFDNFtt4puC4rEOS0&#10;N9b1Cj7WT8UdCE7oDI7ekYIdMayay4t6vQvEIrsdKxhSCvdSsh5oQi59IJcvnY8TpjzGXgbUG+xJ&#10;3lTVrdTeJXKpSEsGNHVLHX6OSTxu8/pAEmlkEA8H4dKlAEMYrcaUSeXszI+W4thQZudew4MNfJUx&#10;QP7asFzOFxx9L/lpojUkXjGmZ5wyhjSRJQ8YKGvKv1MWzIkL33VWU9lGfl98J6hz4cZ/uUjzf7Pb&#10;bHuj+ZQu9z/UfAMAAP//AwBQSwMEFAAGAAgAAAAhADHdX2HSAAAAjwEAAAsAAABfcmVscy8ucmVs&#10;c6SQwWrDMAyG74O9g9G9cdpDGaNOb4VeSwe7CltJTGPLWCZt376mMFhGbzvqF/o+8e/2tzCpmbJ4&#10;jgbWTQuKomXn42Dg63xYfYCSgtHhxJEM3Elg372/7U40YalHMvokqlKiGBhLSZ9aix0poDScKNZN&#10;zzlgqWMedEJ7wYH0pm23Ov9mQLdgqqMzkI9uA+p8T9X8hx28zSzcl8Zy0Nz33r6iasfXeKK5UjAP&#10;VAy4LM8w09zU50C/9q7/6ZURE31X/kL8TKv1x6wXNXYPAAAA//8DAFBLAwQUAAYACAAAACEAMy8F&#10;nkEAAAA5AAAAEAAAAGRycy9zaGFwZXhtbC54bWyysa/IzVEoSy0qzszPs1Uy1DNQUkjNS85PycxL&#10;t1UKDXHTtVBSKC5JzEtJzMnPS7VVqkwtVrK34+UCAAAA//8DAFBLAwQUAAYACAAAACEAAWmVwMQA&#10;AADcAAAADwAAAGRycy9kb3ducmV2LnhtbESP0WqDQBRE3wv5h+UG+lLiWqUiNpsghdLmycbkAy7u&#10;rUrcu+JuE/37bqDQx2FmzjDb/WwGcaXJ9ZYVPEcxCOLG6p5bBefT+yYH4TyyxsEyKVjIwX63ethi&#10;oe2Nj3StfSsChF2BCjrvx0JK13Rk0EV2JA7et50M+iCnVuoJbwFuBpnEcSYN9hwWOhzpraPmUv8Y&#10;BUP1kSWLPl1KPB9eFv6iqsyflHpcz+UrCE+z/w//tT+1giRN4X4mHAG5+wUAAP//AwBQSwECLQAU&#10;AAYACAAAACEA8PeKu/0AAADiAQAAEwAAAAAAAAAAAAAAAAAAAAAAW0NvbnRlbnRfVHlwZXNdLnht&#10;bFBLAQItABQABgAIAAAAIQAx3V9h0gAAAI8BAAALAAAAAAAAAAAAAAAAAC4BAABfcmVscy8ucmVs&#10;c1BLAQItABQABgAIAAAAIQAzLwWeQQAAADkAAAAQAAAAAAAAAAAAAAAAACkCAABkcnMvc2hhcGV4&#10;bWwueG1sUEsBAi0AFAAGAAgAAAAhAAFplcDEAAAA3AAAAA8AAAAAAAAAAAAAAAAAmAIAAGRycy9k&#10;b3ducmV2LnhtbFBLBQYAAAAABAAEAPUAAACJAwAAAAA=&#10;" fillcolor="#dfa7a6 [1621]" strokecolor="#bc4542 [3045]">
                   <v:fill color2="#f5e4e4 [501]" rotate="t" angle="180" colors="0 #ffa2a1;22938f #ffbebd;1 #ffe5e5" focus="100%" type="gradient"/>
                   <v:shadow on="t" color="black" opacity="24903f" origin=",.5" offset="0,.55556mm"/>
                   <v:textbox>
@@ -11281,6 +11304,10 @@
                     </w:txbxContent>
                   </v:textbox>
                 </v:shape>
+                <v:shapetype id="_x0000_t32" coordsize="21600,21600" o:spt="32" o:oned="t" path="m,l21600,21600e" filled="f">
+                  <v:path arrowok="t" fillok="f" o:connecttype="none"/>
+                  <o:lock v:ext="edit" shapetype="t"/>
+                </v:shapetype>
                 <v:shape id="Straight Arrow Connector 246" o:spid="_x0000_s1093" type="#_x0000_t32" style="position:absolute;left:14348;top:12648;width:4974;height:1373;flip:y;visibility:visible;mso-wrap-style:square" o:connectortype="straight" o:gfxdata="UEsDBBQABgAIAAAAIQD+JeulAAEAAOoBAAATAAAAW0NvbnRlbnRfVHlwZXNdLnhtbJSRzU7EIBDH&#10;7ya+A+FqWqoHY0zpHqwe1Zj1AQhMW2I7EAbr7ts73e5ejGviEeb/8RuoN7tpFDMk8gG1vC4rKQBt&#10;cB57Ld+3T8WdFJQNOjMGBC33QHLTXF7U230EEuxG0nLIOd4rRXaAyVAZIiBPupAmk/mYehWN/TA9&#10;qJuqulU2YAbMRV4yZFO30JnPMYvHHV+vJAlGkuJhFS5dWpoYR29NZlI1o/vRUhwbSnYeNDT4SFeM&#10;IdWvDcvkfMHR98JPk7wD8WpSfjYTYyiXaNkAweaQWFf+nbSgTlSErvMWyjYRL7V6T3DnSlz4wgTz&#10;f/Nbtr3BfEpXh59qvgEAAP//AwBQSwMEFAAGAAgAAAAhAJYFM1jUAAAAlwEAAAsAAABfcmVscy8u&#10;cmVsc6SQPWsDMQyG90L/g9He8yVDKSW+bIWsIYWuxtZ9kLNkJHNN/n1MoaVXsnWUXvQ8L9rtL2k2&#10;C4pOTA42TQsGKXCcaHDwfnp7egGjxVP0MxM6uKLCvnt82B1x9qUe6ThlNZVC6mAsJb9aq2HE5LXh&#10;jFSTniX5UkcZbPbh7Ae027Z9tvKbAd2KaQ7RgRziFszpmqv5DztNQVi5L03gZLnvp3CPaiN/0hGX&#10;SvEyYHEQRb+WgktTy4G979380xuYCENh+aiOlfwnqfbvBnb1zu4GAAD//wMAUEsDBBQABgAIAAAA&#10;IQAzLwWeQQAAADkAAAAUAAAAZHJzL2Nvbm5lY3RvcnhtbC54bWyysa/IzVEoSy0qzszPs1Uy1DNQ&#10;UkjNS85PycxLt1UKDXHTtVBSKC5JzEtJzMnPS7VVqkwtVrK34+UCAAAA//8DAFBLAwQUAAYACAAA&#10;ACEAUTLDDsUAAADcAAAADwAAAGRycy9kb3ducmV2LnhtbESPQWvCQBSE74L/YXmF3urGtAaJriIF&#10;oaWoNPXi7ZF9JrHZt2F31fTfu0LB4zAz3zDzZW9acSHnG8sKxqMEBHFpdcOVgv3P+mUKwgdkja1l&#10;UvBHHpaL4WCOubZX/qZLESoRIexzVFCH0OVS+rImg35kO+LoHa0zGKJ0ldQOrxFuWpkmSSYNNhwX&#10;auzovabytzgbBV+7sexOWbJx5+0kfS3Kz021Pij1/NSvZiAC9eER/m9/aAXpWwb3M/EIyMUNAAD/&#10;/wMAUEsBAi0AFAAGAAgAAAAhAP4l66UAAQAA6gEAABMAAAAAAAAAAAAAAAAAAAAAAFtDb250ZW50&#10;X1R5cGVzXS54bWxQSwECLQAUAAYACAAAACEAlgUzWNQAAACXAQAACwAAAAAAAAAAAAAAAAAxAQAA&#10;X3JlbHMvLnJlbHNQSwECLQAUAAYACAAAACEAMy8FnkEAAAA5AAAAFAAAAAAAAAAAAAAAAAAuAgAA&#10;ZHJzL2Nvbm5lY3RvcnhtbC54bWxQSwECLQAUAAYACAAAACEAUTLDDsUAAADcAAAADwAAAAAAAAAA&#10;AAAAAAChAgAAZHJzL2Rvd25yZXYueG1sUEsFBgAAAAAEAAQA+QAAAJMDAAAAAA==&#10;" strokecolor="#4579b8 [3044]">
                   <v:stroke startarrow="open" endarrow="open"/>
                 </v:shape>
@@ -11306,11 +11333,1231 @@
     </w:p>
     <w:p>
       <w:pPr>
+        <w:pStyle w:val="BodyText"/>
+      </w:pPr>
+      <w:r>
+        <w:rPr>
+          <w:noProof/>
+          <w:lang w:val="en-GB" w:eastAsia="en-GB"/>
+        </w:rPr>
+        <w:lastRenderedPageBreak/>
+        <mc:AlternateContent>
+          <mc:Choice Requires="wpc">
+            <w:drawing>
+              <wp:inline distT="0" distB="0" distL="0" distR="0" wp14:anchorId="2D42F199" wp14:editId="7C3B3F96">
+                <wp:extent cx="3130475" cy="3763832"/>
+                <wp:effectExtent l="0" t="0" r="0" b="8255"/>
+                <wp:docPr id="353" name="Canvas 353"/>
+                <wp:cNvGraphicFramePr>
+                  <a:graphicFrameLocks xmlns:a="http://schemas.openxmlformats.org/drawingml/2006/main" noChangeAspect="1"/>
+                </wp:cNvGraphicFramePr>
+                <a:graphic xmlns:a="http://schemas.openxmlformats.org/drawingml/2006/main">
+                  <a:graphicData uri="http://schemas.microsoft.com/office/word/2010/wordprocessingCanvas">
+                    <wpc:wpc>
+                      <wpc:bg/>
+                      <wpc:whole/>
+                      <wps:wsp>
+                        <wps:cNvPr id="238" name="Text Box 238"/>
+                        <wps:cNvSpPr txBox="1"/>
+                        <wps:spPr>
+                          <a:xfrm>
+                            <a:off x="392368" y="1617573"/>
+                            <a:ext cx="981669" cy="266064"/>
+                          </a:xfrm>
+                          <a:prstGeom prst="rect">
+                            <a:avLst/>
+                          </a:prstGeom>
+                          <a:ln/>
+                        </wps:spPr>
+                        <wps:style>
+                          <a:lnRef idx="1">
+                            <a:schemeClr val="accent3"/>
+                          </a:lnRef>
+                          <a:fillRef idx="3">
+                            <a:schemeClr val="accent3"/>
+                          </a:fillRef>
+                          <a:effectRef idx="2">
+                            <a:schemeClr val="accent3"/>
+                          </a:effectRef>
+                          <a:fontRef idx="minor">
+                            <a:schemeClr val="lt1"/>
+                          </a:fontRef>
+                        </wps:style>
+                        <wps:txbx>
+                          <w:txbxContent>
+                            <w:p>
+                              <w:r>
+                                <w:t>Peer</w:t>
+                              </w:r>
+                            </w:p>
+                          </w:txbxContent>
+                        </wps:txbx>
+                        <wps:bodyPr rot="0" spcFirstLastPara="0" vertOverflow="overflow" horzOverflow="overflow" vert="horz" wrap="square" lIns="91440" tIns="45720" rIns="91440" bIns="45720" numCol="1" spcCol="0" rtlCol="0" fromWordArt="0" anchor="t" anchorCtr="0" forceAA="0" compatLnSpc="1">
+                          <a:prstTxWarp prst="textNoShape">
+                            <a:avLst/>
+                          </a:prstTxWarp>
+                          <a:noAutofit/>
+                        </wps:bodyPr>
+                      </wps:wsp>
+                      <wps:wsp>
+                        <wps:cNvPr id="256" name="Text Box 256"/>
+                        <wps:cNvSpPr txBox="1"/>
+                        <wps:spPr>
+                          <a:xfrm>
+                            <a:off x="381126" y="1120417"/>
+                            <a:ext cx="1004673" cy="236219"/>
+                          </a:xfrm>
+                          <a:prstGeom prst="rect">
+                            <a:avLst/>
+                          </a:prstGeom>
+                          <a:ln/>
+                        </wps:spPr>
+                        <wps:style>
+                          <a:lnRef idx="1">
+                            <a:schemeClr val="accent6"/>
+                          </a:lnRef>
+                          <a:fillRef idx="2">
+                            <a:schemeClr val="accent6"/>
+                          </a:fillRef>
+                          <a:effectRef idx="1">
+                            <a:schemeClr val="accent6"/>
+                          </a:effectRef>
+                          <a:fontRef idx="minor">
+                            <a:schemeClr val="dk1"/>
+                          </a:fontRef>
+                        </wps:style>
+                        <wps:txbx>
+                          <w:txbxContent>
+                            <w:p>
+                              <w:r>
+                                <w:t>Domain</w:t>
+                              </w:r>
+                            </w:p>
+                          </w:txbxContent>
+                        </wps:txbx>
+                        <wps:bodyPr rot="0" spcFirstLastPara="0" vertOverflow="overflow" horzOverflow="overflow" vert="horz" wrap="square" lIns="91440" tIns="45720" rIns="91440" bIns="45720" numCol="1" spcCol="0" rtlCol="0" fromWordArt="0" anchor="t" anchorCtr="0" forceAA="0" compatLnSpc="1">
+                          <a:prstTxWarp prst="textNoShape">
+                            <a:avLst/>
+                          </a:prstTxWarp>
+                          <a:noAutofit/>
+                        </wps:bodyPr>
+                      </wps:wsp>
+                      <wps:wsp>
+                        <wps:cNvPr id="265" name="Text Box 265"/>
+                        <wps:cNvSpPr txBox="1"/>
+                        <wps:spPr>
+                          <a:xfrm>
+                            <a:off x="375598" y="3419163"/>
+                            <a:ext cx="1007140" cy="236855"/>
+                          </a:xfrm>
+                          <a:prstGeom prst="rect">
+                            <a:avLst/>
+                          </a:prstGeom>
+                          <a:ln/>
+                        </wps:spPr>
+                        <wps:style>
+                          <a:lnRef idx="0">
+                            <a:schemeClr val="dk1"/>
+                          </a:lnRef>
+                          <a:fillRef idx="3">
+                            <a:schemeClr val="dk1"/>
+                          </a:fillRef>
+                          <a:effectRef idx="3">
+                            <a:schemeClr val="dk1"/>
+                          </a:effectRef>
+                          <a:fontRef idx="minor">
+                            <a:schemeClr val="lt1"/>
+                          </a:fontRef>
+                        </wps:style>
+                        <wps:txbx>
+                          <w:txbxContent>
+                            <w:p>
+                              <w:r>
+                                <w:t>D</w:t>
+                              </w:r>
+                              <w:r>
+                                <w:t>evice</w:t>
+                              </w:r>
+                            </w:p>
+                          </w:txbxContent>
+                        </wps:txbx>
+                        <wps:bodyPr rot="0" spcFirstLastPara="0" vertOverflow="overflow" horzOverflow="overflow" vert="horz" wrap="square" lIns="91440" tIns="45720" rIns="91440" bIns="45720" numCol="1" spcCol="0" rtlCol="0" fromWordArt="0" anchor="t" anchorCtr="0" forceAA="0" compatLnSpc="1">
+                          <a:prstTxWarp prst="textNoShape">
+                            <a:avLst/>
+                          </a:prstTxWarp>
+                          <a:noAutofit/>
+                        </wps:bodyPr>
+                      </wps:wsp>
+                      <wps:wsp>
+                        <wps:cNvPr id="110" name="Text Box 110"/>
+                        <wps:cNvSpPr txBox="1"/>
+                        <wps:spPr>
+                          <a:xfrm>
+                            <a:off x="369217" y="607506"/>
+                            <a:ext cx="1016582" cy="274319"/>
+                          </a:xfrm>
+                          <a:prstGeom prst="rect">
+                            <a:avLst/>
+                          </a:prstGeom>
+                          <a:ln/>
+                        </wps:spPr>
+                        <wps:style>
+                          <a:lnRef idx="1">
+                            <a:schemeClr val="accent3"/>
+                          </a:lnRef>
+                          <a:fillRef idx="2">
+                            <a:schemeClr val="accent3"/>
+                          </a:fillRef>
+                          <a:effectRef idx="1">
+                            <a:schemeClr val="accent3"/>
+                          </a:effectRef>
+                          <a:fontRef idx="minor">
+                            <a:schemeClr val="dk1"/>
+                          </a:fontRef>
+                        </wps:style>
+                        <wps:txbx>
+                          <w:txbxContent>
+                            <w:p>
+                              <w:r>
+                                <w:t>View</w:t>
+                              </w:r>
+                            </w:p>
+                          </w:txbxContent>
+                        </wps:txbx>
+                        <wps:bodyPr rot="0" spcFirstLastPara="0" vertOverflow="overflow" horzOverflow="overflow" vert="horz" wrap="square" lIns="91440" tIns="45720" rIns="91440" bIns="45720" numCol="1" spcCol="0" rtlCol="0" fromWordArt="0" anchor="t" anchorCtr="0" forceAA="0" compatLnSpc="1">
+                          <a:prstTxWarp prst="textNoShape">
+                            <a:avLst/>
+                          </a:prstTxWarp>
+                          <a:noAutofit/>
+                        </wps:bodyPr>
+                      </wps:wsp>
+                      <wps:wsp>
+                        <wps:cNvPr id="112" name="Text Box 112"/>
+                        <wps:cNvSpPr txBox="1"/>
+                        <wps:spPr>
+                          <a:xfrm>
+                            <a:off x="378707" y="147743"/>
+                            <a:ext cx="1007092" cy="254634"/>
+                          </a:xfrm>
+                          <a:prstGeom prst="rect">
+                            <a:avLst/>
+                          </a:prstGeom>
+                          <a:ln/>
+                        </wps:spPr>
+                        <wps:style>
+                          <a:lnRef idx="1">
+                            <a:schemeClr val="accent2"/>
+                          </a:lnRef>
+                          <a:fillRef idx="2">
+                            <a:schemeClr val="accent2"/>
+                          </a:fillRef>
+                          <a:effectRef idx="1">
+                            <a:schemeClr val="accent2"/>
+                          </a:effectRef>
+                          <a:fontRef idx="minor">
+                            <a:schemeClr val="dk1"/>
+                          </a:fontRef>
+                        </wps:style>
+                        <wps:txbx>
+                          <w:txbxContent>
+                            <w:p>
+                              <w:r>
+                                <w:t>Application</w:t>
+                              </w:r>
+                            </w:p>
+                          </w:txbxContent>
+                        </wps:txbx>
+                        <wps:bodyPr rot="0" spcFirstLastPara="0" vertOverflow="overflow" horzOverflow="overflow" vert="horz" wrap="square" lIns="91440" tIns="45720" rIns="91440" bIns="45720" numCol="1" spcCol="0" rtlCol="0" fromWordArt="0" anchor="t" anchorCtr="0" forceAA="0" compatLnSpc="1">
+                          <a:prstTxWarp prst="textNoShape">
+                            <a:avLst/>
+                          </a:prstTxWarp>
+                          <a:noAutofit/>
+                        </wps:bodyPr>
+                      </wps:wsp>
+                      <wps:wsp>
+                        <wps:cNvPr id="367" name="Text Box 238"/>
+                        <wps:cNvSpPr txBox="1"/>
+                        <wps:spPr>
+                          <a:xfrm>
+                            <a:off x="392367" y="2384716"/>
+                            <a:ext cx="1002616" cy="301098"/>
+                          </a:xfrm>
+                          <a:prstGeom prst="rect">
+                            <a:avLst/>
+                          </a:prstGeom>
+                          <a:ln/>
+                        </wps:spPr>
+                        <wps:style>
+                          <a:lnRef idx="1">
+                            <a:schemeClr val="accent5"/>
+                          </a:lnRef>
+                          <a:fillRef idx="3">
+                            <a:schemeClr val="accent5"/>
+                          </a:fillRef>
+                          <a:effectRef idx="2">
+                            <a:schemeClr val="accent5"/>
+                          </a:effectRef>
+                          <a:fontRef idx="minor">
+                            <a:schemeClr val="lt1"/>
+                          </a:fontRef>
+                        </wps:style>
+                        <wps:txbx>
+                          <w:txbxContent>
+                            <w:p>
+                              <w:r>
+                                <w:t>Environment</w:t>
+                              </w:r>
+                            </w:p>
+                          </w:txbxContent>
+                        </wps:txbx>
+                        <wps:bodyPr rot="0" spcFirstLastPara="0" vert="horz" wrap="square" lIns="91440" tIns="45720" rIns="91440" bIns="45720" numCol="1" spcCol="0" rtlCol="0" fromWordArt="0" anchor="t" anchorCtr="0" forceAA="0" compatLnSpc="1">
+                          <a:prstTxWarp prst="textNoShape">
+                            <a:avLst/>
+                          </a:prstTxWarp>
+                          <a:noAutofit/>
+                        </wps:bodyPr>
+                      </wps:wsp>
+                      <wps:wsp>
+                        <wps:cNvPr id="368" name="Text Box 368"/>
+                        <wps:cNvSpPr txBox="1"/>
+                        <wps:spPr>
+                          <a:xfrm>
+                            <a:off x="2130078" y="144013"/>
+                            <a:ext cx="485149" cy="230082"/>
+                          </a:xfrm>
+                          <a:prstGeom prst="rect">
+                            <a:avLst/>
+                          </a:prstGeom>
+                          <a:solidFill>
+                            <a:schemeClr val="lt1"/>
+                          </a:solidFill>
+                          <a:ln w="6350">
+                            <a:solidFill>
+                              <a:prstClr val="black"/>
+                            </a:solidFill>
+                          </a:ln>
+                          <a:effectLst/>
+                        </wps:spPr>
+                        <wps:style>
+                          <a:lnRef idx="0">
+                            <a:schemeClr val="accent1"/>
+                          </a:lnRef>
+                          <a:fillRef idx="0">
+                            <a:schemeClr val="accent1"/>
+                          </a:fillRef>
+                          <a:effectRef idx="0">
+                            <a:schemeClr val="accent1"/>
+                          </a:effectRef>
+                          <a:fontRef idx="minor">
+                            <a:schemeClr val="dk1"/>
+                          </a:fontRef>
+                        </wps:style>
+                        <wps:txbx>
+                          <w:txbxContent>
+                            <w:p>
+                              <w:r>
+                                <w:t>Files</w:t>
+                              </w:r>
+                            </w:p>
+                          </w:txbxContent>
+                        </wps:txbx>
+                        <wps:bodyPr rot="0" spcFirstLastPara="0" vertOverflow="overflow" horzOverflow="overflow" vert="horz" wrap="square" lIns="91440" tIns="45720" rIns="91440" bIns="45720" numCol="1" spcCol="0" rtlCol="0" fromWordArt="0" anchor="t" anchorCtr="0" forceAA="0" compatLnSpc="1">
+                          <a:prstTxWarp prst="textNoShape">
+                            <a:avLst/>
+                          </a:prstTxWarp>
+                          <a:noAutofit/>
+                        </wps:bodyPr>
+                      </wps:wsp>
+                      <wps:wsp>
+                        <wps:cNvPr id="373" name="Text Box 373"/>
+                        <wps:cNvSpPr txBox="1"/>
+                        <wps:spPr>
+                          <a:xfrm>
+                            <a:off x="2130079" y="505079"/>
+                            <a:ext cx="832720" cy="456799"/>
+                          </a:xfrm>
+                          <a:prstGeom prst="rect">
+                            <a:avLst/>
+                          </a:prstGeom>
+                          <a:solidFill>
+                            <a:schemeClr val="lt1"/>
+                          </a:solidFill>
+                          <a:ln w="6350">
+                            <a:solidFill>
+                              <a:prstClr val="black"/>
+                            </a:solidFill>
+                          </a:ln>
+                          <a:effectLst/>
+                        </wps:spPr>
+                        <wps:style>
+                          <a:lnRef idx="0">
+                            <a:schemeClr val="accent1"/>
+                          </a:lnRef>
+                          <a:fillRef idx="0">
+                            <a:schemeClr val="accent1"/>
+                          </a:fillRef>
+                          <a:effectRef idx="0">
+                            <a:schemeClr val="accent1"/>
+                          </a:effectRef>
+                          <a:fontRef idx="minor">
+                            <a:schemeClr val="dk1"/>
+                          </a:fontRef>
+                        </wps:style>
+                        <wps:txbx>
+                          <w:txbxContent>
+                            <w:p>
+                              <m:oMathPara>
+                                <m:oMath>
+                                  <m:nary>
+                                    <m:naryPr>
+                                      <m:chr m:val="∑"/>
+                                      <m:limLoc m:val="undOvr"/>
+                                      <m:supHide m:val="1"/>
+                                      <m:ctrlPr>
+                                        <w:rPr>
+                                          <w:rFonts w:ascii="Cambria Math" w:hAnsi="Cambria Math"/>
+                                          <w:i/>
+                                        </w:rPr>
+                                      </m:ctrlPr>
+                                    </m:naryPr>
+                                    <m:sub>
+                                      <m:r>
+                                        <w:rPr>
+                                          <w:rFonts w:ascii="Cambria Math" w:hAnsi="Cambria Math"/>
+                                        </w:rPr>
+                                        <m:t>history</m:t>
+                                      </m:r>
+                                    </m:sub>
+                                    <m:sup/>
+                                    <m:e>
+                                      <m:r>
+                                        <w:rPr>
+                                          <w:rFonts w:ascii="Cambria Math" w:hAnsi="Cambria Math"/>
+                                        </w:rPr>
+                                        <m:t>∆MIV</m:t>
+                                      </m:r>
+                                    </m:e>
+                                  </m:nary>
+                                </m:oMath>
+                              </m:oMathPara>
+                            </w:p>
+                          </w:txbxContent>
+                        </wps:txbx>
+                        <wps:bodyPr rot="0" spcFirstLastPara="0" vertOverflow="overflow" horzOverflow="overflow" vert="horz" wrap="square" lIns="91440" tIns="45720" rIns="91440" bIns="45720" numCol="1" spcCol="0" rtlCol="0" fromWordArt="0" anchor="t" anchorCtr="0" forceAA="0" compatLnSpc="1">
+                          <a:prstTxWarp prst="textNoShape">
+                            <a:avLst/>
+                          </a:prstTxWarp>
+                          <a:noAutofit/>
+                        </wps:bodyPr>
+                      </wps:wsp>
+                      <wps:wsp>
+                        <wps:cNvPr id="374" name="Straight Connector 374"/>
+                        <wps:cNvCnPr>
+                          <a:stCxn id="110" idx="3"/>
+                          <a:endCxn id="368" idx="1"/>
+                        </wps:cNvCnPr>
+                        <wps:spPr>
+                          <a:xfrm flipV="1">
+                            <a:off x="1385799" y="259054"/>
+                            <a:ext cx="744279" cy="485612"/>
+                          </a:xfrm>
+                          <a:prstGeom prst="line">
+                            <a:avLst/>
+                          </a:prstGeom>
+                        </wps:spPr>
+                        <wps:style>
+                          <a:lnRef idx="1">
+                            <a:schemeClr val="accent1"/>
+                          </a:lnRef>
+                          <a:fillRef idx="0">
+                            <a:schemeClr val="accent1"/>
+                          </a:fillRef>
+                          <a:effectRef idx="0">
+                            <a:schemeClr val="accent1"/>
+                          </a:effectRef>
+                          <a:fontRef idx="minor">
+                            <a:schemeClr val="tx1"/>
+                          </a:fontRef>
+                        </wps:style>
+                        <wps:bodyPr/>
+                      </wps:wsp>
+                      <wps:wsp>
+                        <wps:cNvPr id="375" name="Straight Connector 375"/>
+                        <wps:cNvCnPr>
+                          <a:stCxn id="110" idx="3"/>
+                          <a:endCxn id="373" idx="1"/>
+                        </wps:cNvCnPr>
+                        <wps:spPr>
+                          <a:xfrm flipV="1">
+                            <a:off x="1385799" y="733479"/>
+                            <a:ext cx="744280" cy="11187"/>
+                          </a:xfrm>
+                          <a:prstGeom prst="line">
+                            <a:avLst/>
+                          </a:prstGeom>
+                        </wps:spPr>
+                        <wps:style>
+                          <a:lnRef idx="1">
+                            <a:schemeClr val="accent1"/>
+                          </a:lnRef>
+                          <a:fillRef idx="0">
+                            <a:schemeClr val="accent1"/>
+                          </a:fillRef>
+                          <a:effectRef idx="0">
+                            <a:schemeClr val="accent1"/>
+                          </a:effectRef>
+                          <a:fontRef idx="minor">
+                            <a:schemeClr val="tx1"/>
+                          </a:fontRef>
+                        </wps:style>
+                        <wps:bodyPr/>
+                      </wps:wsp>
+                      <wps:wsp>
+                        <wps:cNvPr id="376" name="Text Box 376"/>
+                        <wps:cNvSpPr txBox="1"/>
+                        <wps:spPr>
+                          <a:xfrm>
+                            <a:off x="2134422" y="1177559"/>
+                            <a:ext cx="586162" cy="230482"/>
+                          </a:xfrm>
+                          <a:prstGeom prst="rect">
+                            <a:avLst/>
+                          </a:prstGeom>
+                          <a:solidFill>
+                            <a:schemeClr val="lt1"/>
+                          </a:solidFill>
+                          <a:ln w="6350">
+                            <a:solidFill>
+                              <a:prstClr val="black"/>
+                            </a:solidFill>
+                          </a:ln>
+                          <a:effectLst/>
+                        </wps:spPr>
+                        <wps:style>
+                          <a:lnRef idx="0">
+                            <a:schemeClr val="accent1"/>
+                          </a:lnRef>
+                          <a:fillRef idx="0">
+                            <a:schemeClr val="accent1"/>
+                          </a:fillRef>
+                          <a:effectRef idx="0">
+                            <a:schemeClr val="accent1"/>
+                          </a:effectRef>
+                          <a:fontRef idx="minor">
+                            <a:schemeClr val="dk1"/>
+                          </a:fontRef>
+                        </wps:style>
+                        <wps:txbx>
+                          <w:txbxContent>
+                            <w:p>
+                              <w:r>
+                                <w:t>Peers</w:t>
+                              </w:r>
+                            </w:p>
+                          </w:txbxContent>
+                        </wps:txbx>
+                        <wps:bodyPr rot="0" spcFirstLastPara="0" vertOverflow="overflow" horzOverflow="overflow" vert="horz" wrap="square" lIns="91440" tIns="45720" rIns="91440" bIns="45720" numCol="1" spcCol="0" rtlCol="0" fromWordArt="0" anchor="t" anchorCtr="0" forceAA="0" compatLnSpc="1">
+                          <a:prstTxWarp prst="textNoShape">
+                            <a:avLst/>
+                          </a:prstTxWarp>
+                          <a:noAutofit/>
+                        </wps:bodyPr>
+                      </wps:wsp>
+                      <wps:wsp>
+                        <wps:cNvPr id="378" name="Text Box 378"/>
+                        <wps:cNvSpPr txBox="1"/>
+                        <wps:spPr>
+                          <a:xfrm>
+                            <a:off x="2134422" y="1482097"/>
+                            <a:ext cx="848359" cy="270952"/>
+                          </a:xfrm>
+                          <a:prstGeom prst="rect">
+                            <a:avLst/>
+                          </a:prstGeom>
+                          <a:solidFill>
+                            <a:schemeClr val="lt1"/>
+                          </a:solidFill>
+                          <a:ln w="6350">
+                            <a:solidFill>
+                              <a:prstClr val="black"/>
+                            </a:solidFill>
+                          </a:ln>
+                          <a:effectLst/>
+                        </wps:spPr>
+                        <wps:style>
+                          <a:lnRef idx="0">
+                            <a:schemeClr val="accent1"/>
+                          </a:lnRef>
+                          <a:fillRef idx="0">
+                            <a:schemeClr val="accent1"/>
+                          </a:fillRef>
+                          <a:effectRef idx="0">
+                            <a:schemeClr val="accent1"/>
+                          </a:effectRef>
+                          <a:fontRef idx="minor">
+                            <a:schemeClr val="dk1"/>
+                          </a:fontRef>
+                        </wps:style>
+                        <wps:txbx>
+                          <w:txbxContent>
+                            <w:p>
+                              <w:r>
+                                <w:t>Users</w:t>
+                              </w:r>
+                            </w:p>
+                          </w:txbxContent>
+                        </wps:txbx>
+                        <wps:bodyPr rot="0" spcFirstLastPara="0" vertOverflow="overflow" horzOverflow="overflow" vert="horz" wrap="square" lIns="91440" tIns="45720" rIns="91440" bIns="45720" numCol="1" spcCol="0" rtlCol="0" fromWordArt="0" anchor="t" anchorCtr="0" forceAA="0" compatLnSpc="1">
+                          <a:prstTxWarp prst="textNoShape">
+                            <a:avLst/>
+                          </a:prstTxWarp>
+                          <a:noAutofit/>
+                        </wps:bodyPr>
+                      </wps:wsp>
+                      <wps:wsp>
+                        <wps:cNvPr id="379" name="Text Box 379"/>
+                        <wps:cNvSpPr txBox="1"/>
+                        <wps:spPr>
+                          <a:xfrm>
+                            <a:off x="2102332" y="1867870"/>
+                            <a:ext cx="919480" cy="286872"/>
+                          </a:xfrm>
+                          <a:prstGeom prst="rect">
+                            <a:avLst/>
+                          </a:prstGeom>
+                          <a:solidFill>
+                            <a:schemeClr val="lt1"/>
+                          </a:solidFill>
+                          <a:ln w="6350">
+                            <a:solidFill>
+                              <a:prstClr val="black"/>
+                            </a:solidFill>
+                          </a:ln>
+                          <a:effectLst/>
+                        </wps:spPr>
+                        <wps:style>
+                          <a:lnRef idx="0">
+                            <a:schemeClr val="accent1"/>
+                          </a:lnRef>
+                          <a:fillRef idx="0">
+                            <a:schemeClr val="accent1"/>
+                          </a:fillRef>
+                          <a:effectRef idx="0">
+                            <a:schemeClr val="accent1"/>
+                          </a:effectRef>
+                          <a:fontRef idx="minor">
+                            <a:schemeClr val="dk1"/>
+                          </a:fontRef>
+                        </wps:style>
+                        <wps:txbx>
+                          <w:txbxContent>
+                            <w:p>
+                              <w:r>
+                                <w:t>Applications</w:t>
+                              </w:r>
+                            </w:p>
+                          </w:txbxContent>
+                        </wps:txbx>
+                        <wps:bodyPr rot="0" spcFirstLastPara="0" vertOverflow="overflow" horzOverflow="overflow" vert="horz" wrap="square" lIns="91440" tIns="45720" rIns="91440" bIns="45720" numCol="1" spcCol="0" rtlCol="0" fromWordArt="0" anchor="t" anchorCtr="0" forceAA="0" compatLnSpc="1">
+                          <a:prstTxWarp prst="textNoShape">
+                            <a:avLst/>
+                          </a:prstTxWarp>
+                          <a:noAutofit/>
+                        </wps:bodyPr>
+                      </wps:wsp>
+                      <wps:wsp>
+                        <wps:cNvPr id="380" name="Text Box 380"/>
+                        <wps:cNvSpPr txBox="1"/>
+                        <wps:spPr>
+                          <a:xfrm>
+                            <a:off x="2134422" y="2264401"/>
+                            <a:ext cx="799913" cy="259054"/>
+                          </a:xfrm>
+                          <a:prstGeom prst="rect">
+                            <a:avLst/>
+                          </a:prstGeom>
+                          <a:solidFill>
+                            <a:schemeClr val="lt1"/>
+                          </a:solidFill>
+                          <a:ln w="6350">
+                            <a:solidFill>
+                              <a:prstClr val="black"/>
+                            </a:solidFill>
+                          </a:ln>
+                          <a:effectLst/>
+                        </wps:spPr>
+                        <wps:style>
+                          <a:lnRef idx="0">
+                            <a:schemeClr val="accent1"/>
+                          </a:lnRef>
+                          <a:fillRef idx="0">
+                            <a:schemeClr val="accent1"/>
+                          </a:fillRef>
+                          <a:effectRef idx="0">
+                            <a:schemeClr val="accent1"/>
+                          </a:effectRef>
+                          <a:fontRef idx="minor">
+                            <a:schemeClr val="dk1"/>
+                          </a:fontRef>
+                        </wps:style>
+                        <wps:txbx>
+                          <w:txbxContent>
+                            <w:p>
+                              <m:oMathPara>
+                                <m:oMath>
+                                  <m:d>
+                                    <m:dPr>
+                                      <m:begChr m:val="{"/>
+                                      <m:endChr m:val="}"/>
+                                      <m:ctrlPr>
+                                        <w:rPr>
+                                          <w:rFonts w:ascii="Cambria Math" w:hAnsi="Cambria Math"/>
+                                          <w:i/>
+                                        </w:rPr>
+                                      </m:ctrlPr>
+                                    </m:dPr>
+                                    <m:e>
+                                      <m:r>
+                                        <w:rPr>
+                                          <w:rFonts w:ascii="Cambria Math" w:hAnsi="Cambria Math"/>
+                                        </w:rPr>
+                                        <m:t>∆MIV</m:t>
+                                      </m:r>
+                                    </m:e>
+                                  </m:d>
+                                </m:oMath>
+                              </m:oMathPara>
+                            </w:p>
+                          </w:txbxContent>
+                        </wps:txbx>
+                        <wps:bodyPr rot="0" spcFirstLastPara="0" vertOverflow="overflow" horzOverflow="overflow" vert="horz" wrap="square" lIns="91440" tIns="45720" rIns="91440" bIns="45720" numCol="1" spcCol="0" rtlCol="0" fromWordArt="0" anchor="t" anchorCtr="0" forceAA="0" compatLnSpc="1">
+                          <a:prstTxWarp prst="textNoShape">
+                            <a:avLst/>
+                          </a:prstTxWarp>
+                          <a:noAutofit/>
+                        </wps:bodyPr>
+                      </wps:wsp>
+                      <wps:wsp>
+                        <wps:cNvPr id="381" name="Straight Connector 381"/>
+                        <wps:cNvCnPr>
+                          <a:stCxn id="256" idx="3"/>
+                          <a:endCxn id="376" idx="1"/>
+                        </wps:cNvCnPr>
+                        <wps:spPr>
+                          <a:xfrm>
+                            <a:off x="1385799" y="1238527"/>
+                            <a:ext cx="748623" cy="54273"/>
+                          </a:xfrm>
+                          <a:prstGeom prst="line">
+                            <a:avLst/>
+                          </a:prstGeom>
+                        </wps:spPr>
+                        <wps:style>
+                          <a:lnRef idx="1">
+                            <a:schemeClr val="accent1"/>
+                          </a:lnRef>
+                          <a:fillRef idx="0">
+                            <a:schemeClr val="accent1"/>
+                          </a:fillRef>
+                          <a:effectRef idx="0">
+                            <a:schemeClr val="accent1"/>
+                          </a:effectRef>
+                          <a:fontRef idx="minor">
+                            <a:schemeClr val="tx1"/>
+                          </a:fontRef>
+                        </wps:style>
+                        <wps:bodyPr/>
+                      </wps:wsp>
+                      <wps:wsp>
+                        <wps:cNvPr id="382" name="Straight Connector 382"/>
+                        <wps:cNvCnPr>
+                          <a:stCxn id="256" idx="3"/>
+                          <a:endCxn id="378" idx="1"/>
+                        </wps:cNvCnPr>
+                        <wps:spPr>
+                          <a:xfrm>
+                            <a:off x="1385799" y="1238527"/>
+                            <a:ext cx="748623" cy="379046"/>
+                          </a:xfrm>
+                          <a:prstGeom prst="line">
+                            <a:avLst/>
+                          </a:prstGeom>
+                        </wps:spPr>
+                        <wps:style>
+                          <a:lnRef idx="1">
+                            <a:schemeClr val="accent1"/>
+                          </a:lnRef>
+                          <a:fillRef idx="0">
+                            <a:schemeClr val="accent1"/>
+                          </a:fillRef>
+                          <a:effectRef idx="0">
+                            <a:schemeClr val="accent1"/>
+                          </a:effectRef>
+                          <a:fontRef idx="minor">
+                            <a:schemeClr val="tx1"/>
+                          </a:fontRef>
+                        </wps:style>
+                        <wps:bodyPr/>
+                      </wps:wsp>
+                      <wps:wsp>
+                        <wps:cNvPr id="383" name="Straight Connector 383"/>
+                        <wps:cNvCnPr>
+                          <a:stCxn id="256" idx="3"/>
+                          <a:endCxn id="379" idx="1"/>
+                        </wps:cNvCnPr>
+                        <wps:spPr>
+                          <a:xfrm>
+                            <a:off x="1385799" y="1238527"/>
+                            <a:ext cx="716533" cy="772779"/>
+                          </a:xfrm>
+                          <a:prstGeom prst="line">
+                            <a:avLst/>
+                          </a:prstGeom>
+                        </wps:spPr>
+                        <wps:style>
+                          <a:lnRef idx="1">
+                            <a:schemeClr val="accent1"/>
+                          </a:lnRef>
+                          <a:fillRef idx="0">
+                            <a:schemeClr val="accent1"/>
+                          </a:fillRef>
+                          <a:effectRef idx="0">
+                            <a:schemeClr val="accent1"/>
+                          </a:effectRef>
+                          <a:fontRef idx="minor">
+                            <a:schemeClr val="tx1"/>
+                          </a:fontRef>
+                        </wps:style>
+                        <wps:bodyPr/>
+                      </wps:wsp>
+                      <wps:wsp>
+                        <wps:cNvPr id="384" name="Straight Connector 384"/>
+                        <wps:cNvCnPr>
+                          <a:stCxn id="256" idx="3"/>
+                          <a:endCxn id="380" idx="1"/>
+                        </wps:cNvCnPr>
+                        <wps:spPr>
+                          <a:xfrm>
+                            <a:off x="1385799" y="1238527"/>
+                            <a:ext cx="748623" cy="1155401"/>
+                          </a:xfrm>
+                          <a:prstGeom prst="line">
+                            <a:avLst/>
+                          </a:prstGeom>
+                        </wps:spPr>
+                        <wps:style>
+                          <a:lnRef idx="1">
+                            <a:schemeClr val="accent1"/>
+                          </a:lnRef>
+                          <a:fillRef idx="0">
+                            <a:schemeClr val="accent1"/>
+                          </a:fillRef>
+                          <a:effectRef idx="0">
+                            <a:schemeClr val="accent1"/>
+                          </a:effectRef>
+                          <a:fontRef idx="minor">
+                            <a:schemeClr val="tx1"/>
+                          </a:fontRef>
+                        </wps:style>
+                        <wps:bodyPr/>
+                      </wps:wsp>
+                      <wps:wsp>
+                        <wps:cNvPr id="385" name="Straight Connector 385"/>
+                        <wps:cNvCnPr>
+                          <a:stCxn id="112" idx="2"/>
+                          <a:endCxn id="110" idx="0"/>
+                        </wps:cNvCnPr>
+                        <wps:spPr>
+                          <a:xfrm flipH="1">
+                            <a:off x="877508" y="402377"/>
+                            <a:ext cx="4745" cy="205129"/>
+                          </a:xfrm>
+                          <a:prstGeom prst="line">
+                            <a:avLst/>
+                          </a:prstGeom>
+                        </wps:spPr>
+                        <wps:style>
+                          <a:lnRef idx="1">
+                            <a:schemeClr val="accent1"/>
+                          </a:lnRef>
+                          <a:fillRef idx="0">
+                            <a:schemeClr val="accent1"/>
+                          </a:fillRef>
+                          <a:effectRef idx="0">
+                            <a:schemeClr val="accent1"/>
+                          </a:effectRef>
+                          <a:fontRef idx="minor">
+                            <a:schemeClr val="tx1"/>
+                          </a:fontRef>
+                        </wps:style>
+                        <wps:bodyPr/>
+                      </wps:wsp>
+                      <wps:wsp>
+                        <wps:cNvPr id="386" name="Straight Connector 386"/>
+                        <wps:cNvCnPr>
+                          <a:stCxn id="110" idx="2"/>
+                          <a:endCxn id="256" idx="0"/>
+                        </wps:cNvCnPr>
+                        <wps:spPr>
+                          <a:xfrm>
+                            <a:off x="877508" y="881825"/>
+                            <a:ext cx="5955" cy="238592"/>
+                          </a:xfrm>
+                          <a:prstGeom prst="line">
+                            <a:avLst/>
+                          </a:prstGeom>
+                        </wps:spPr>
+                        <wps:style>
+                          <a:lnRef idx="1">
+                            <a:schemeClr val="accent1"/>
+                          </a:lnRef>
+                          <a:fillRef idx="0">
+                            <a:schemeClr val="accent1"/>
+                          </a:fillRef>
+                          <a:effectRef idx="0">
+                            <a:schemeClr val="accent1"/>
+                          </a:effectRef>
+                          <a:fontRef idx="minor">
+                            <a:schemeClr val="tx1"/>
+                          </a:fontRef>
+                        </wps:style>
+                        <wps:bodyPr/>
+                      </wps:wsp>
+                      <wps:wsp>
+                        <wps:cNvPr id="387" name="Straight Connector 387"/>
+                        <wps:cNvCnPr>
+                          <a:stCxn id="256" idx="2"/>
+                          <a:endCxn id="238" idx="0"/>
+                        </wps:cNvCnPr>
+                        <wps:spPr>
+                          <a:xfrm flipH="1">
+                            <a:off x="883203" y="1356636"/>
+                            <a:ext cx="260" cy="260937"/>
+                          </a:xfrm>
+                          <a:prstGeom prst="line">
+                            <a:avLst/>
+                          </a:prstGeom>
+                        </wps:spPr>
+                        <wps:style>
+                          <a:lnRef idx="1">
+                            <a:schemeClr val="accent1"/>
+                          </a:lnRef>
+                          <a:fillRef idx="0">
+                            <a:schemeClr val="accent1"/>
+                          </a:fillRef>
+                          <a:effectRef idx="0">
+                            <a:schemeClr val="accent1"/>
+                          </a:effectRef>
+                          <a:fontRef idx="minor">
+                            <a:schemeClr val="tx1"/>
+                          </a:fontRef>
+                        </wps:style>
+                        <wps:bodyPr/>
+                      </wps:wsp>
+                      <wps:wsp>
+                        <wps:cNvPr id="388" name="Straight Connector 388"/>
+                        <wps:cNvCnPr>
+                          <a:stCxn id="238" idx="2"/>
+                          <a:endCxn id="367" idx="0"/>
+                        </wps:cNvCnPr>
+                        <wps:spPr>
+                          <a:xfrm>
+                            <a:off x="883203" y="1883637"/>
+                            <a:ext cx="10472" cy="501079"/>
+                          </a:xfrm>
+                          <a:prstGeom prst="line">
+                            <a:avLst/>
+                          </a:prstGeom>
+                        </wps:spPr>
+                        <wps:style>
+                          <a:lnRef idx="1">
+                            <a:schemeClr val="accent1"/>
+                          </a:lnRef>
+                          <a:fillRef idx="0">
+                            <a:schemeClr val="accent1"/>
+                          </a:fillRef>
+                          <a:effectRef idx="0">
+                            <a:schemeClr val="accent1"/>
+                          </a:effectRef>
+                          <a:fontRef idx="minor">
+                            <a:schemeClr val="tx1"/>
+                          </a:fontRef>
+                        </wps:style>
+                        <wps:bodyPr/>
+                      </wps:wsp>
+                      <wps:wsp>
+                        <wps:cNvPr id="389" name="Straight Connector 389"/>
+                        <wps:cNvCnPr>
+                          <a:stCxn id="367" idx="2"/>
+                          <a:endCxn id="265" idx="0"/>
+                        </wps:cNvCnPr>
+                        <wps:spPr>
+                          <a:xfrm flipH="1">
+                            <a:off x="879168" y="2685814"/>
+                            <a:ext cx="14507" cy="733349"/>
+                          </a:xfrm>
+                          <a:prstGeom prst="line">
+                            <a:avLst/>
+                          </a:prstGeom>
+                        </wps:spPr>
+                        <wps:style>
+                          <a:lnRef idx="1">
+                            <a:schemeClr val="accent1"/>
+                          </a:lnRef>
+                          <a:fillRef idx="0">
+                            <a:schemeClr val="accent1"/>
+                          </a:fillRef>
+                          <a:effectRef idx="0">
+                            <a:schemeClr val="accent1"/>
+                          </a:effectRef>
+                          <a:fontRef idx="minor">
+                            <a:schemeClr val="tx1"/>
+                          </a:fontRef>
+                        </wps:style>
+                        <wps:bodyPr/>
+                      </wps:wsp>
+                    </wpc:wpc>
+                  </a:graphicData>
+                </a:graphic>
+              </wp:inline>
+            </w:drawing>
+          </mc:Choice>
+          <mc:Fallback>
+            <w:pict>
+              <v:group id="Canvas 353" o:spid="_x0000_s1095" editas="canvas" style="width:246.5pt;height:296.35pt;mso-position-horizontal-relative:char;mso-position-vertical-relative:line" coordsize="31299,37636" o:gfxdata="UEsDBBQABgAIAAAAIQC2gziS/gAAAOEBAAATAAAAW0NvbnRlbnRfVHlwZXNdLnhtbJSRQU7DMBBF&#10;90jcwfIWJU67QAgl6YK0S0CoHGBkTxKLZGx5TGhvj5O2G0SRWNoz/78nu9wcxkFMGNg6quQqL6RA&#10;0s5Y6ir5vt9lD1JwBDIwOMJKHpHlpr69KfdHjyxSmriSfYz+USnWPY7AufNIadK6MEJMx9ApD/oD&#10;OlTrorhX2lFEilmcO2RdNtjC5xDF9pCuTyYBB5bi6bQ4syoJ3g9WQ0ymaiLzg5KdCXlKLjvcW893&#10;SUOqXwnz5DrgnHtJTxOsQfEKIT7DmDSUCaxw7Rqn8787ZsmRM9e2VmPeBN4uqYvTtW7jvijg9N/y&#10;JsXecLq0q+WD6m8AAAD//wMAUEsDBBQABgAIAAAAIQA4/SH/1gAAAJQBAAALAAAAX3JlbHMvLnJl&#10;bHOkkMFqwzAMhu+DvYPRfXGawxijTi+j0GvpHsDYimMaW0Yy2fr2M4PBMnrbUb/Q94l/f/hMi1qR&#10;JVI2sOt6UJgd+ZiDgffL8ekFlFSbvV0oo4EbChzGx4f9GRdb25HMsYhqlCwG5lrLq9biZkxWOiqY&#10;22YiTra2kYMu1l1tQD30/bPm3wwYN0x18gb45AdQl1tp5j/sFB2T0FQ7R0nTNEV3j6o9feQzro1i&#10;OWA14Fm+Q8a1a8+Bvu/d/dMb2JY5uiPbhG/ktn4cqGU/er3pcvwCAAD//wMAUEsDBBQABgAIAAAA&#10;IQCf90TPNAgAAHlNAAAOAAAAZHJzL2Uyb0RvYy54bWzsXF1zm0YUfe9M/wPDeyOW5VMTOeO6k7Yz&#10;mSRTp80zRmAzQaACseT++p69y5cByRKOE1vDi42W3WVhz7n37rkLr99sV7FyG2R5lCYLlb3SVCVI&#10;/HQZJdcL9e9Pb39xVCUvvGTpxWkSLNS7IFffnP380+vNeh7o6U0aL4NMQSdJPt+sF+pNUazns1nu&#10;3wQrL3+VroMEJ8M0W3kFfmbXs2XmbdD7Kp7pmmbNNmm2XGepH+Q5Sn+TJ9Uz6j8MA7/4EIZ5UCjx&#10;QsXYCvqb0d8r8Xd29tqbX2fe+ibyy2F4I0ax8qIEF627+s0rPOVrFvW6WkV+luZpWLzy09UsDcPI&#10;D+gecDdM69zNhZfcejndjI+nUw0QR9+w36trPAN0Od9gMgI6xlTk63pS8sdd7PLGWwd0D/ncf3/7&#10;MVOi5ULVOYCReCtA4lOwLZRf060iysrro+LlGlWLLU4AV1V5jkLxmLdhthL/8QAVnOeuzi10eIeq&#10;FrNNm8uJFT37OO86zLJcVfFRQbcszTLE+VnTzzrLi9+DdKWIg4WaATc0nd7tu7yQVasq4rJxIso2&#10;63wuB0RHxV0cyJN/BSFuksYtCgjMwUWcKbceYOj5fpAUNEKMIE5QW9QKoziuG3K6+t6GZX3RNCCg&#10;1431hxvXLejKaVLUjVdRkmZDHcQFzQKGHMr61ROQ9y0eQbG92tLscro7UXSVLu8wj1kqmZev/bcR&#10;HvE7Ly8+ehmoBlLCfBQf8CeM081CTcsjVblJs/+GykV9YBJnVWUD6i7U/N+vXhaoSvxnArS6zDAE&#10;1+mHYdo6fmTtM1ftM8nX1UWKaWEwVGufDkX9Iq4OwyxdfYaVORdXxSkv8XHthVpUhxeFNCiwUn5w&#10;fk6VwO61V7xLLgVXGT1PAaBP289eti5RVgCe79OKH968AzZZV0xQkp5/LdIwIiQ2T7WcAHBVEPh7&#10;kNa0+qRF2UjSOozp6FCQlumawez7pGWaZlhgsmQtt3Tm/nDW0r3uZO0e4lUNd7NWgmSQ8lXjEaxd&#10;fjmCtWQVG3xNrAX3ToC1ltlnLcpGstY2TVe6Wm4wl1kdVwvW2kyYX/K18MomXenpfa025LQa+B/h&#10;Z5tGu9k66KCbhiOYepR/rWdv8q8n5F8ZA286QbEoG8lUy9XhU4V/tTTb1MiLIFgsY2KmMct09JKo&#10;tsGfgXvdHxTvca9Vw92E3eNeq8YjSNsw/oCgmCZgcq8nFhQjdh0grT6WtLZja5K0zLDBStFPm7Sa&#10;rbkVaU3D4j9+JUu3OiYmrhqOIm3V+KlJS4uSibQnRlpugWMdT/tI+UmSFp0YNuu5Wk23UEgxMYfO&#10;hwAatH76mHiP06ui8iPiYilcVQ13s3aPn64aj2DtUfFxLSQeGh9PepIQVknS/H56Emm2HRaKsnHx&#10;rs441p6lCgwFkHV8p+GYzKhEYFRF7PsoEuZpHC3fQrUVDrqj2zRgvVcrThQonBY3y8VquwchNNQa&#10;8VXs+V/K4bV6IC9L8QApvqU2LbzTfh16cG0s6VzJQ8N24ICGu+3AAY1H2IGjQm5SDCfvfWreW6jC&#10;Xbshcz5iro9MHkm7AcOAhbKpmZpNoGlibofrlEIQgpZhWrb7SBm6xefJblDqq7YCMmv24+0G9MvS&#10;Bx0aPwzlqab8FXJdzyl/xW2jshuXReZF1zeFcpEmCbK9aaaIs03kcZHITDOc8jahpCapc5TWrQKL&#10;ZFmdo0imTPmKoKI0Q7KTxj/LhLMSxtH6nyotWKawGXdMYVqEFdJNVzNpMI0Vsg1Dh2WiJQQiGQuq&#10;w97oJY4SkXXvZRVFlrsc4P6YYc/a4cXFDMW2GvJOmU4SvZq77xgD23V2ZhCTtdIPr3YkJoWX/GaY&#10;tDk3up5RYNIpUz2MMYe0kt2r2gmSq2YXyLOGZD/Nz+1avT4+vAJMIFnCsDFmi/ShsFyNZTMdaCOV&#10;pMk1Y1qXif1BlcE6yXWZQXc3rctObl3W39THociA7uPWZY3hgFXQ3M4GIcdwOIyJ3GmAtIj5QEj0&#10;0K6+aWFGmvRzFnQMmuLJcJyc4QCNe4JOLd4dHXFoOudlxOFYIqN6P+JwmWtUcavuWI49GY6Tjzho&#10;zT4ZjlMzHILGXcOBssdHHLpuiRzSfcMBgcZFWklGHLVIs3vFO0UcYjO8WOx18mP3c0/POuKoRcFJ&#10;Cj6hrZbcwfse0nAMyW4425iQvuymixchdknBUEoOlt0ENQYEYIZtJKbeWe7YhmPppfExIQaTR9tt&#10;eya17YWobWIP7h4k1iueQQF4PxKxHD9UAB6LRG67eE1HsGWC4kHv0T1n4dep8+qDRrGOoUdAEQu8&#10;J4EiNrHjbUOKyGxbt2WKYoLiy4fi3lStU0dlx0NRLBmeBIot/8yYaZarhwmLLx+Le1O0zkMpWvh3&#10;wht5cuS9mm0DzZYCWrIesG3gj862AQcJNU3ueTSgetmdmNGwDYydXsXTTKY/sHNpChlfSshYJ2gH&#10;/XQ7VdtfvDSg6wOyCScPAGQrZGzB0HGYoxMlWileF2+BShhiYYP3V6Zwsf6MgrQNOz+78KzDxfol&#10;ikEYki0qE399GDZQG4Ch+DoI2cwDYEjbqXp2Ebs2NcSFYtMBNy2Ld17J0K1y3woOXE4jnRz1y3fU&#10;df55EJDtTPQAIGvQ9QFJ7wsdCsi2XWzB0HG4JZHWGEamGUg+kWU08V7QtHqRn8J5+UCs85mDQGxn&#10;NvtAbMDWB6IuPuZwKBCHLaONjzbIiFHH1xkc1tloygxsgS8X1Byb/qaYUfC53Df6JM4aYT993osk&#10;tPJbZOIDYu3fOG5/Me3sfwAAAP//AwBQSwMEFAAGAAgAAAAhAGC8qk/aAAAABQEAAA8AAABkcnMv&#10;ZG93bnJldi54bWxMj8FOwzAQRO9I/IO1SNyoQym0DXGqUokriEDvTrwkofY6jZ029OvZcoHLSKNZ&#10;zbzNVqOz4oB9aD0puJ0kIJAqb1qqFXy8P98sQISoyWjrCRV8Y4BVfnmR6dT4I73hoYi14BIKqVbQ&#10;xNilUoaqQafDxHdInH363unItq+l6fWRy52V0yR5kE63xAuN7nDTYLUrBqfg1ezt5ml2GrbliP6r&#10;6MrdC82Vur4a148gIo7x7xjO+IwOOTOVfiAThFXAj8Rf5Wy2vGNbKrhfTucg80z+p89/AAAA//8D&#10;AFBLAQItABQABgAIAAAAIQC2gziS/gAAAOEBAAATAAAAAAAAAAAAAAAAAAAAAABbQ29udGVudF9U&#10;eXBlc10ueG1sUEsBAi0AFAAGAAgAAAAhADj9If/WAAAAlAEAAAsAAAAAAAAAAAAAAAAALwEAAF9y&#10;ZWxzLy5yZWxzUEsBAi0AFAAGAAgAAAAhAJ/3RM80CAAAeU0AAA4AAAAAAAAAAAAAAAAALgIAAGRy&#10;cy9lMm9Eb2MueG1sUEsBAi0AFAAGAAgAAAAhAGC8qk/aAAAABQEAAA8AAAAAAAAAAAAAAAAAjgoA&#10;AGRycy9kb3ducmV2LnhtbFBLBQYAAAAABAAEAPMAAACVCwAAAAA=&#10;">
+                <v:shape id="_x0000_s1096" type="#_x0000_t75" style="position:absolute;width:31299;height:37636;visibility:visible;mso-wrap-style:square">
+                  <v:fill o:detectmouseclick="t"/>
+                  <v:path o:connecttype="none"/>
+                </v:shape>
+                <v:shape id="Text Box 238" o:spid="_x0000_s1097" type="#_x0000_t202" style="position:absolute;left:3923;top:16175;width:9817;height:2661;visibility:visible;mso-wrap-style:square;v-text-anchor:top" o:gfxdata="UEsDBBQABgAIAAAAIQDw94q7/QAAAOIBAAATAAAAW0NvbnRlbnRfVHlwZXNdLnhtbJSRzUrEMBDH&#10;74LvEOYqbaoHEWm6B6tHFV0fYEimbdg2CZlYd9/edD8u4goeZ+b/8SOpV9tpFDNFtt4puC4rEOS0&#10;N9b1Cj7WT8UdCE7oDI7ekYIdMayay4t6vQvEIrsdKxhSCvdSsh5oQi59IJcvnY8TpjzGXgbUG+xJ&#10;3lTVrdTeJXKpSEsGNHVLHX6OSTxu8/pAEmlkEA8H4dKlAEMYrcaUSeXszI+W4thQZudew4MNfJUx&#10;QP7asFzOFxx9L/lpojUkXjGmZ5wyhjSRJQ8YKGvKv1MWzIkL33VWU9lGfl98J6hz4cZ/uUjzf7Pb&#10;bHuj+ZQu9z/UfAMAAP//AwBQSwMEFAAGAAgAAAAhADHdX2HSAAAAjwEAAAsAAABfcmVscy8ucmVs&#10;c6SQwWrDMAyG74O9g9G9cdpDGaNOb4VeSwe7CltJTGPLWCZt376mMFhGbzvqF/o+8e/2tzCpmbJ4&#10;jgbWTQuKomXn42Dg63xYfYCSgtHhxJEM3Elg372/7U40YalHMvokqlKiGBhLSZ9aix0poDScKNZN&#10;zzlgqWMedEJ7wYH0pm23Ov9mQLdgqqMzkI9uA+p8T9X8hx28zSzcl8Zy0Nz33r6iasfXeKK5UjAP&#10;VAy4LM8w09zU50C/9q7/6ZURE31X/kL8TKv1x6wXNXYPAAAA//8DAFBLAwQUAAYACAAAACEAMy8F&#10;nkEAAAA5AAAAEAAAAGRycy9zaGFwZXhtbC54bWyysa/IzVEoSy0qzszPs1Uy1DNQUkjNS85PycxL&#10;t1UKDXHTtVBSKC5JzEtJzMnPS7VVqkwtVrK34+UCAAAA//8DAFBLAwQUAAYACAAAACEATq04ksEA&#10;AADcAAAADwAAAGRycy9kb3ducmV2LnhtbERPz0vDMBS+C/4P4Q28ubQVhtSlY4wJIl5aB70+mmda&#10;2ryUJsvqf28Owo4f3+/9YbWTiLT4wbGCfJuBIO6cHtgouHy/P7+C8AFZ4+SYFPySh0P1+LDHUrsb&#10;1xSbYEQKYV+igj6EuZTSdz1Z9Fs3Eyfuxy0WQ4KLkXrBWwq3kyyybCctDpwaepzp1FM3NlerwNTX&#10;Ip7nGNvx1NL5y+SfdZMr9bRZj28gAq3hLv53f2gFxUtam86kIyCrPwAAAP//AwBQSwECLQAUAAYA&#10;CAAAACEA8PeKu/0AAADiAQAAEwAAAAAAAAAAAAAAAAAAAAAAW0NvbnRlbnRfVHlwZXNdLnhtbFBL&#10;AQItABQABgAIAAAAIQAx3V9h0gAAAI8BAAALAAAAAAAAAAAAAAAAAC4BAABfcmVscy8ucmVsc1BL&#10;AQItABQABgAIAAAAIQAzLwWeQQAAADkAAAAQAAAAAAAAAAAAAAAAACkCAABkcnMvc2hhcGV4bWwu&#10;eG1sUEsBAi0AFAAGAAgAAAAhAE6tOJLBAAAA3AAAAA8AAAAAAAAAAAAAAAAAmAIAAGRycy9kb3du&#10;cmV2LnhtbFBLBQYAAAAABAAEAPUAAACGAwAAAAA=&#10;" fillcolor="#506329 [1638]" strokecolor="#94b64e [3046]">
+                  <v:fill color2="#93b64c [3014]" rotate="t" angle="180" colors="0 #769535;52429f #9bc348;1 #9cc746" focus="100%" type="gradient">
+                    <o:fill v:ext="view" type="gradientUnscaled"/>
+                  </v:fill>
+                  <v:shadow on="t" color="black" opacity="22937f" origin=",.5" offset="0,.63889mm"/>
+                  <v:textbox>
+                    <w:txbxContent>
+                      <w:p>
+                        <w:r>
+                          <w:t>Peer</w:t>
+                        </w:r>
+                      </w:p>
+                    </w:txbxContent>
+                  </v:textbox>
+                </v:shape>
+                <v:shape id="Text Box 256" o:spid="_x0000_s1098" type="#_x0000_t202" style="position:absolute;left:3811;top:11204;width:10046;height:2362;visibility:visible;mso-wrap-style:square;v-text-anchor:top" o:gfxdata="UEsDBBQABgAIAAAAIQDw94q7/QAAAOIBAAATAAAAW0NvbnRlbnRfVHlwZXNdLnhtbJSRzUrEMBDH&#10;74LvEOYqbaoHEWm6B6tHFV0fYEimbdg2CZlYd9/edD8u4goeZ+b/8SOpV9tpFDNFtt4puC4rEOS0&#10;N9b1Cj7WT8UdCE7oDI7ekYIdMayay4t6vQvEIrsdKxhSCvdSsh5oQi59IJcvnY8TpjzGXgbUG+xJ&#10;3lTVrdTeJXKpSEsGNHVLHX6OSTxu8/pAEmlkEA8H4dKlAEMYrcaUSeXszI+W4thQZudew4MNfJUx&#10;QP7asFzOFxx9L/lpojUkXjGmZ5wyhjSRJQ8YKGvKv1MWzIkL33VWU9lGfl98J6hz4cZ/uUjzf7Pb&#10;bHuj+ZQu9z/UfAMAAP//AwBQSwMEFAAGAAgAAAAhADHdX2HSAAAAjwEAAAsAAABfcmVscy8ucmVs&#10;c6SQwWrDMAyG74O9g9G9cdpDGaNOb4VeSwe7CltJTGPLWCZt376mMFhGbzvqF/o+8e/2tzCpmbJ4&#10;jgbWTQuKomXn42Dg63xYfYCSgtHhxJEM3Elg372/7U40YalHMvokqlKiGBhLSZ9aix0poDScKNZN&#10;zzlgqWMedEJ7wYH0pm23Ov9mQLdgqqMzkI9uA+p8T9X8hx28zSzcl8Zy0Nz33r6iasfXeKK5UjAP&#10;VAy4LM8w09zU50C/9q7/6ZURE31X/kL8TKv1x6wXNXYPAAAA//8DAFBLAwQUAAYACAAAACEAMy8F&#10;nkEAAAA5AAAAEAAAAGRycy9zaGFwZXhtbC54bWyysa/IzVEoSy0qzszPs1Uy1DNQUkjNS85PycxL&#10;t1UKDXHTtVBSKC5JzEtJzMnPS7VVqkwtVrK34+UCAAAA//8DAFBLAwQUAAYACAAAACEAkb1imsMA&#10;AADcAAAADwAAAGRycy9kb3ducmV2LnhtbESPQWsCMRSE74X+h/AK3mq2iy5laxRbEDwV1F56e928&#10;bpZuXrbJq27/vREEj8PMfMMsVqPv1ZFi6gIbeJoWoIibYDtuDXwcNo/PoJIgW+wDk4F/SrBa3t8t&#10;sLbhxDs67qVVGcKpRgNOZKi1To0jj2kaBuLsfYfoUbKMrbYRTxnue10WRaU9dpwXHA705qj52f95&#10;AzOk98HK7/ozuLL6OrzGzVaiMZOHcf0CSmiUW/ja3loD5byCy5l8BPTyDAAA//8DAFBLAQItABQA&#10;BgAIAAAAIQDw94q7/QAAAOIBAAATAAAAAAAAAAAAAAAAAAAAAABbQ29udGVudF9UeXBlc10ueG1s&#10;UEsBAi0AFAAGAAgAAAAhADHdX2HSAAAAjwEAAAsAAAAAAAAAAAAAAAAALgEAAF9yZWxzLy5yZWxz&#10;UEsBAi0AFAAGAAgAAAAhADMvBZ5BAAAAOQAAABAAAAAAAAAAAAAAAAAAKQIAAGRycy9zaGFwZXht&#10;bC54bWxQSwECLQAUAAYACAAAACEAkb1imsMAAADcAAAADwAAAAAAAAAAAAAAAACYAgAAZHJzL2Rv&#10;d25yZXYueG1sUEsFBgAAAAAEAAQA9QAAAIgDAAAAAA==&#10;" fillcolor="#fbcaa2 [1625]" strokecolor="#f68c36 [3049]">
+                  <v:fill color2="#fdefe3 [505]" rotate="t" angle="180" colors="0 #ffbe86;22938f #ffd0aa;1 #ffebdb" focus="100%" type="gradient"/>
+                  <v:shadow on="t" color="black" opacity="24903f" origin=",.5" offset="0,.55556mm"/>
+                  <v:textbox>
+                    <w:txbxContent>
+                      <w:p>
+                        <w:r>
+                          <w:t>Domain</w:t>
+                        </w:r>
+                      </w:p>
+                    </w:txbxContent>
+                  </v:textbox>
+                </v:shape>
+                <v:shape id="Text Box 265" o:spid="_x0000_s1099" type="#_x0000_t202" style="position:absolute;left:3755;top:34191;width:10072;height:2369;visibility:visible;mso-wrap-style:square;v-text-anchor:top" o:gfxdata="UEsDBBQABgAIAAAAIQDw94q7/QAAAOIBAAATAAAAW0NvbnRlbnRfVHlwZXNdLnhtbJSRzUrEMBDH&#10;74LvEOYqbaoHEWm6B6tHFV0fYEimbdg2CZlYd9/edD8u4goeZ+b/8SOpV9tpFDNFtt4puC4rEOS0&#10;N9b1Cj7WT8UdCE7oDI7ekYIdMayay4t6vQvEIrsdKxhSCvdSsh5oQi59IJcvnY8TpjzGXgbUG+xJ&#10;3lTVrdTeJXKpSEsGNHVLHX6OSTxu8/pAEmlkEA8H4dKlAEMYrcaUSeXszI+W4thQZudew4MNfJUx&#10;QP7asFzOFxx9L/lpojUkXjGmZ5wyhjSRJQ8YKGvKv1MWzIkL33VWU9lGfl98J6hz4cZ/uUjzf7Pb&#10;bHuj+ZQu9z/UfAMAAP//AwBQSwMEFAAGAAgAAAAhADHdX2HSAAAAjwEAAAsAAABfcmVscy8ucmVs&#10;c6SQwWrDMAyG74O9g9G9cdpDGaNOb4VeSwe7CltJTGPLWCZt376mMFhGbzvqF/o+8e/2tzCpmbJ4&#10;jgbWTQuKomXn42Dg63xYfYCSgtHhxJEM3Elg372/7U40YalHMvokqlKiGBhLSZ9aix0poDScKNZN&#10;zzlgqWMedEJ7wYH0pm23Ov9mQLdgqqMzkI9uA+p8T9X8hx28zSzcl8Zy0Nz33r6iasfXeKK5UjAP&#10;VAy4LM8w09zU50C/9q7/6ZURE31X/kL8TKv1x6wXNXYPAAAA//8DAFBLAwQUAAYACAAAACEAMy8F&#10;nkEAAAA5AAAAEAAAAGRycy9zaGFwZXhtbC54bWyysa/IzVEoSy0qzszPs1Uy1DNQUkjNS85PycxL&#10;t1UKDXHTtVBSKC5JzEtJzMnPS7VVqkwtVrK34+UCAAAA//8DAFBLAwQUAAYACAAAACEALFwp1cYA&#10;AADcAAAADwAAAGRycy9kb3ducmV2LnhtbESPT2vCQBTE74LfYXlCb2aj0FRTNyKFlvZQ8B94fWRf&#10;k5js25jdmtRP3y0UPA4z8xtmtR5MI67UucqyglkUgyDOra64UHA8vE4XIJxH1thYJgU/5GCdjUcr&#10;TLXteUfXvS9EgLBLUUHpfZtK6fKSDLrItsTB+7KdQR9kV0jdYR/gppHzOE6kwYrDQoktvZSU1/tv&#10;o+AsP26fT2+npHHx7ezqS7+9LLdKPUyGzTMIT4O/h//b71rBPHmEvzPhCMjsFwAA//8DAFBLAQIt&#10;ABQABgAIAAAAIQDw94q7/QAAAOIBAAATAAAAAAAAAAAAAAAAAAAAAABbQ29udGVudF9UeXBlc10u&#10;eG1sUEsBAi0AFAAGAAgAAAAhADHdX2HSAAAAjwEAAAsAAAAAAAAAAAAAAAAALgEAAF9yZWxzLy5y&#10;ZWxzUEsBAi0AFAAGAAgAAAAhADMvBZ5BAAAAOQAAABAAAAAAAAAAAAAAAAAAKQIAAGRycy9zaGFw&#10;ZXhtbC54bWxQSwECLQAUAAYACAAAACEALFwp1cYAAADcAAAADwAAAAAAAAAAAAAAAACYAgAAZHJz&#10;L2Rvd25yZXYueG1sUEsFBgAAAAAEAAQA9QAAAIsDAAAAAA==&#10;" fillcolor="black [1632]" stroked="f">
+                  <v:fill color2="black [3008]" rotate="t" angle="180" focus="80%" type="gradient">
+                    <o:fill v:ext="view" type="gradientUnscaled"/>
+                  </v:fill>
+                  <v:shadow on="t" color="black" opacity="22937f" origin=",.5" offset="0,.63889mm"/>
+                  <v:textbox>
+                    <w:txbxContent>
+                      <w:p>
+                        <w:r>
+                          <w:t>D</w:t>
+                        </w:r>
+                        <w:r>
+                          <w:t>evice</w:t>
+                        </w:r>
+                      </w:p>
+                    </w:txbxContent>
+                  </v:textbox>
+                </v:shape>
+                <v:shape id="Text Box 110" o:spid="_x0000_s1100" type="#_x0000_t202" style="position:absolute;left:3692;top:6075;width:10165;height:2743;visibility:visible;mso-wrap-style:square;v-text-anchor:top" o:gfxdata="UEsDBBQABgAIAAAAIQDw94q7/QAAAOIBAAATAAAAW0NvbnRlbnRfVHlwZXNdLnhtbJSRzUrEMBDH&#10;74LvEOYqbaoHEWm6B6tHFV0fYEimbdg2CZlYd9/edD8u4goeZ+b/8SOpV9tpFDNFtt4puC4rEOS0&#10;N9b1Cj7WT8UdCE7oDI7ekYIdMayay4t6vQvEIrsdKxhSCvdSsh5oQi59IJcvnY8TpjzGXgbUG+xJ&#10;3lTVrdTeJXKpSEsGNHVLHX6OSTxu8/pAEmlkEA8H4dKlAEMYrcaUSeXszI+W4thQZudew4MNfJUx&#10;QP7asFzOFxx9L/lpojUkXjGmZ5wyhjSRJQ8YKGvKv1MWzIkL33VWU9lGfl98J6hz4cZ/uUjzf7Pb&#10;bHuj+ZQu9z/UfAMAAP//AwBQSwMEFAAGAAgAAAAhADHdX2HSAAAAjwEAAAsAAABfcmVscy8ucmVs&#10;c6SQwWrDMAyG74O9g9G9cdpDGaNOb4VeSwe7CltJTGPLWCZt376mMFhGbzvqF/o+8e/2tzCpmbJ4&#10;jgbWTQuKomXn42Dg63xYfYCSgtHhxJEM3Elg372/7U40YalHMvokqlKiGBhLSZ9aix0poDScKNZN&#10;zzlgqWMedEJ7wYH0pm23Ov9mQLdgqqMzkI9uA+p8T9X8hx28zSzcl8Zy0Nz33r6iasfXeKK5UjAP&#10;VAy4LM8w09zU50C/9q7/6ZURE31X/kL8TKv1x6wXNXYPAAAA//8DAFBLAwQUAAYACAAAACEAMy8F&#10;nkEAAAA5AAAAEAAAAGRycy9zaGFwZXhtbC54bWyysa/IzVEoSy0qzszPs1Uy1DNQUkjNS85PycxL&#10;t1UKDXHTtVBSKC5JzEtJzMnPS7VVqkwtVrK34+UCAAAA//8DAFBLAwQUAAYACAAAACEAcDUvrMMA&#10;AADcAAAADwAAAGRycy9kb3ducmV2LnhtbESPwW7CQAxE70j9h5UrcYNNOABKWRCiVCoHDkA+wGTd&#10;JCLrjbJbCHw9PiBxszXjmefFqneNulIXas8G0nECirjwtubSQH76Gc1BhYhssfFMBu4UYLX8GCww&#10;s/7GB7oeY6kkhEOGBqoY20zrUFTkMIx9Syzan+8cRlm7UtsObxLuGj1Jkql2WLM0VNjSpqLicvx3&#10;BnbTPI2P/Xmy4Zm+l9/brcspN2b42a+/QEXq49v8uv61gp8KvjwjE+jlEwAA//8DAFBLAQItABQA&#10;BgAIAAAAIQDw94q7/QAAAOIBAAATAAAAAAAAAAAAAAAAAAAAAABbQ29udGVudF9UeXBlc10ueG1s&#10;UEsBAi0AFAAGAAgAAAAhADHdX2HSAAAAjwEAAAsAAAAAAAAAAAAAAAAALgEAAF9yZWxzLy5yZWxz&#10;UEsBAi0AFAAGAAgAAAAhADMvBZ5BAAAAOQAAABAAAAAAAAAAAAAAAAAAKQIAAGRycy9zaGFwZXht&#10;bC54bWxQSwECLQAUAAYACAAAACEAcDUvrMMAAADcAAAADwAAAAAAAAAAAAAAAACYAgAAZHJzL2Rv&#10;d25yZXYueG1sUEsFBgAAAAAEAAQA9QAAAIgDAAAAAA==&#10;" fillcolor="#cdddac [1622]" strokecolor="#94b64e [3046]">
+                  <v:fill color2="#f0f4e6 [502]" rotate="t" angle="180" colors="0 #dafda7;22938f #e4fdc2;1 #f5ffe6" focus="100%" type="gradient"/>
+                  <v:shadow on="t" color="black" opacity="24903f" origin=",.5" offset="0,.55556mm"/>
+                  <v:textbox>
+                    <w:txbxContent>
+                      <w:p>
+                        <w:r>
+                          <w:t>View</w:t>
+                        </w:r>
+                      </w:p>
+                    </w:txbxContent>
+                  </v:textbox>
+                </v:shape>
+                <v:shape id="Text Box 112" o:spid="_x0000_s1101" type="#_x0000_t202" style="position:absolute;left:3787;top:1477;width:10070;height:2546;visibility:visible;mso-wrap-style:square;v-text-anchor:top" o:gfxdata="UEsDBBQABgAIAAAAIQDw94q7/QAAAOIBAAATAAAAW0NvbnRlbnRfVHlwZXNdLnhtbJSRzUrEMBDH&#10;74LvEOYqbaoHEWm6B6tHFV0fYEimbdg2CZlYd9/edD8u4goeZ+b/8SOpV9tpFDNFtt4puC4rEOS0&#10;N9b1Cj7WT8UdCE7oDI7ekYIdMayay4t6vQvEIrsdKxhSCvdSsh5oQi59IJcvnY8TpjzGXgbUG+xJ&#10;3lTVrdTeJXKpSEsGNHVLHX6OSTxu8/pAEmlkEA8H4dKlAEMYrcaUSeXszI+W4thQZudew4MNfJUx&#10;QP7asFzOFxx9L/lpojUkXjGmZ5wyhjSRJQ8YKGvKv1MWzIkL33VWU9lGfl98J6hz4cZ/uUjzf7Pb&#10;bHuj+ZQu9z/UfAMAAP//AwBQSwMEFAAGAAgAAAAhADHdX2HSAAAAjwEAAAsAAABfcmVscy8ucmVs&#10;c6SQwWrDMAyG74O9g9G9cdpDGaNOb4VeSwe7CltJTGPLWCZt376mMFhGbzvqF/o+8e/2tzCpmbJ4&#10;jgbWTQuKomXn42Dg63xYfYCSgtHhxJEM3Elg372/7U40YalHMvokqlKiGBhLSZ9aix0poDScKNZN&#10;zzlgqWMedEJ7wYH0pm23Ov9mQLdgqqMzkI9uA+p8T9X8hx28zSzcl8Zy0Nz33r6iasfXeKK5UjAP&#10;VAy4LM8w09zU50C/9q7/6ZURE31X/kL8TKv1x6wXNXYPAAAA//8DAFBLAwQUAAYACAAAACEAMy8F&#10;nkEAAAA5AAAAEAAAAGRycy9zaGFwZXhtbC54bWyysa/IzVEoSy0qzszPs1Uy1DNQUkjNS85PycxL&#10;t1UKDXHTtVBSKC5JzEtJzMnPS7VVqkwtVrK34+UCAAAA//8DAFBLAwQUAAYACAAAACEAUk0YX8QA&#10;AADcAAAADwAAAGRycy9kb3ducmV2LnhtbERPTWvCQBC9F/wPyxS81U2kSJu6ShGUYkghUQ/eptlp&#10;EpqdDdnVxH/vFgq9zeN9znI9mlZcqXeNZQXxLAJBXFrdcKXgeNg+vYBwHllja5kU3MjBejV5WGKi&#10;7cA5XQtfiRDCLkEFtfddIqUrazLoZrYjDty37Q36APtK6h6HEG5aOY+ihTTYcGiosaNNTeVPcTEK&#10;PlNz4jx6ft2d7X6RxV9679JMqenj+P4GwtPo/8V/7g8d5sdz+H0mXCBXdwAAAP//AwBQSwECLQAU&#10;AAYACAAAACEA8PeKu/0AAADiAQAAEwAAAAAAAAAAAAAAAAAAAAAAW0NvbnRlbnRfVHlwZXNdLnht&#10;bFBLAQItABQABgAIAAAAIQAx3V9h0gAAAI8BAAALAAAAAAAAAAAAAAAAAC4BAABfcmVscy8ucmVs&#10;c1BLAQItABQABgAIAAAAIQAzLwWeQQAAADkAAAAQAAAAAAAAAAAAAAAAACkCAABkcnMvc2hhcGV4&#10;bWwueG1sUEsBAi0AFAAGAAgAAAAhAFJNGF/EAAAA3AAAAA8AAAAAAAAAAAAAAAAAmAIAAGRycy9k&#10;b3ducmV2LnhtbFBLBQYAAAAABAAEAPUAAACJAwAAAAA=&#10;" fillcolor="#dfa7a6 [1621]" strokecolor="#bc4542 [3045]">
+                  <v:fill color2="#f5e4e4 [501]" rotate="t" angle="180" colors="0 #ffa2a1;22938f #ffbebd;1 #ffe5e5" focus="100%" type="gradient"/>
+                  <v:shadow on="t" color="black" opacity="24903f" origin=",.5" offset="0,.55556mm"/>
+                  <v:textbox>
+                    <w:txbxContent>
+                      <w:p>
+                        <w:r>
+                          <w:t>Application</w:t>
+                        </w:r>
+                      </w:p>
+                    </w:txbxContent>
+                  </v:textbox>
+                </v:shape>
+                <v:shape id="Text Box 238" o:spid="_x0000_s1102" type="#_x0000_t202" style="position:absolute;left:3923;top:23847;width:10026;height:3011;visibility:visible;mso-wrap-style:square;v-text-anchor:top" o:gfxdata="UEsDBBQABgAIAAAAIQDw94q7/QAAAOIBAAATAAAAW0NvbnRlbnRfVHlwZXNdLnhtbJSRzUrEMBDH&#10;74LvEOYqbaoHEWm6B6tHFV0fYEimbdg2CZlYd9/edD8u4goeZ+b/8SOpV9tpFDNFtt4puC4rEOS0&#10;N9b1Cj7WT8UdCE7oDI7ekYIdMayay4t6vQvEIrsdKxhSCvdSsh5oQi59IJcvnY8TpjzGXgbUG+xJ&#10;3lTVrdTeJXKpSEsGNHVLHX6OSTxu8/pAEmlkEA8H4dKlAEMYrcaUSeXszI+W4thQZudew4MNfJUx&#10;QP7asFzOFxx9L/lpojUkXjGmZ5wyhjSRJQ8YKGvKv1MWzIkL33VWU9lGfl98J6hz4cZ/uUjzf7Pb&#10;bHuj+ZQu9z/UfAMAAP//AwBQSwMEFAAGAAgAAAAhADHdX2HSAAAAjwEAAAsAAABfcmVscy8ucmVs&#10;c6SQwWrDMAyG74O9g9G9cdpDGaNOb4VeSwe7CltJTGPLWCZt376mMFhGbzvqF/o+8e/2tzCpmbJ4&#10;jgbWTQuKomXn42Dg63xYfYCSgtHhxJEM3Elg372/7U40YalHMvokqlKiGBhLSZ9aix0poDScKNZN&#10;zzlgqWMedEJ7wYH0pm23Ov9mQLdgqqMzkI9uA+p8T9X8hx28zSzcl8Zy0Nz33r6iasfXeKK5UjAP&#10;VAy4LM8w09zU50C/9q7/6ZURE31X/kL8TKv1x6wXNXYPAAAA//8DAFBLAwQUAAYACAAAACEAMy8F&#10;nkEAAAA5AAAAEAAAAGRycy9zaGFwZXhtbC54bWyysa/IzVEoSy0qzszPs1Uy1DNQUkjNS85PycxL&#10;t1UKDXHTtVBSKC5JzEtJzMnPS7VVqkwtVrK34+UCAAAA//8DAFBLAwQUAAYACAAAACEA1o/wtscA&#10;AADcAAAADwAAAGRycy9kb3ducmV2LnhtbESPQWvCQBSE74X+h+UVvIhuqmJr6ioSKHgpVK2N3p7Z&#10;1yQ0+zZk1xj/fVcQehxm5htmvuxMJVpqXGlZwfMwAkGcWV1yruBr9z54BeE8ssbKMim4koPl4vFh&#10;jrG2F95Qu/W5CBB2MSoovK9jKV1WkEE3tDVx8H5sY9AH2eRSN3gJcFPJURRNpcGSw0KBNSUFZb/b&#10;s1Gwb/vJN0/az9No9qEPXZqM0+NVqd5Tt3oD4anz/+F7e60VjKcvcDsTjoBc/AEAAP//AwBQSwEC&#10;LQAUAAYACAAAACEA8PeKu/0AAADiAQAAEwAAAAAAAAAAAAAAAAAAAAAAW0NvbnRlbnRfVHlwZXNd&#10;LnhtbFBLAQItABQABgAIAAAAIQAx3V9h0gAAAI8BAAALAAAAAAAAAAAAAAAAAC4BAABfcmVscy8u&#10;cmVsc1BLAQItABQABgAIAAAAIQAzLwWeQQAAADkAAAAQAAAAAAAAAAAAAAAAACkCAABkcnMvc2hh&#10;cGV4bWwueG1sUEsBAi0AFAAGAAgAAAAhANaP8LbHAAAA3AAAAA8AAAAAAAAAAAAAAAAAmAIAAGRy&#10;cy9kb3ducmV2LnhtbFBLBQYAAAAABAAEAPUAAACMAwAAAAA=&#10;" fillcolor="#215a69 [1640]" strokecolor="#40a7c2 [3048]">
+                  <v:fill color2="#3da5c1 [3016]" rotate="t" angle="180" colors="0 #2787a0;52429f #36b1d2;1 #34b3d6" focus="100%" type="gradient">
+                    <o:fill v:ext="view" type="gradientUnscaled"/>
+                  </v:fill>
+                  <v:shadow on="t" color="black" opacity="22937f" origin=",.5" offset="0,.63889mm"/>
+                  <v:textbox>
+                    <w:txbxContent>
+                      <w:p>
+                        <w:r>
+                          <w:t>Environment</w:t>
+                        </w:r>
+                      </w:p>
+                    </w:txbxContent>
+                  </v:textbox>
+                </v:shape>
+                <v:shape id="Text Box 368" o:spid="_x0000_s1103" type="#_x0000_t202" style="position:absolute;left:21300;top:1440;width:4852;height:2300;visibility:visible;mso-wrap-style:square;v-text-anchor:top" o:gfxdata="UEsDBBQABgAIAAAAIQDw94q7/QAAAOIBAAATAAAAW0NvbnRlbnRfVHlwZXNdLnhtbJSRzUrEMBDH&#10;74LvEOYqbaoHEWm6B6tHFV0fYEimbdg2CZlYd9/edD8u4goeZ+b/8SOpV9tpFDNFtt4puC4rEOS0&#10;N9b1Cj7WT8UdCE7oDI7ekYIdMayay4t6vQvEIrsdKxhSCvdSsh5oQi59IJcvnY8TpjzGXgbUG+xJ&#10;3lTVrdTeJXKpSEsGNHVLHX6OSTxu8/pAEmlkEA8H4dKlAEMYrcaUSeXszI+W4thQZudew4MNfJUx&#10;QP7asFzOFxx9L/lpojUkXjGmZ5wyhjSRJQ8YKGvKv1MWzIkL33VWU9lGfl98J6hz4cZ/uUjzf7Pb&#10;bHuj+ZQu9z/UfAMAAP//AwBQSwMEFAAGAAgAAAAhADHdX2HSAAAAjwEAAAsAAABfcmVscy8ucmVs&#10;c6SQwWrDMAyG74O9g9G9cdpDGaNOb4VeSwe7CltJTGPLWCZt376mMFhGbzvqF/o+8e/2tzCpmbJ4&#10;jgbWTQuKomXn42Dg63xYfYCSgtHhxJEM3Elg372/7U40YalHMvokqlKiGBhLSZ9aix0poDScKNZN&#10;zzlgqWMedEJ7wYH0pm23Ov9mQLdgqqMzkI9uA+p8T9X8hx28zSzcl8Zy0Nz33r6iasfXeKK5UjAP&#10;VAy4LM8w09zU50C/9q7/6ZURE31X/kL8TKv1x6wXNXYPAAAA//8DAFBLAwQUAAYACAAAACEAMy8F&#10;nkEAAAA5AAAAEAAAAGRycy9zaGFwZXhtbC54bWyysa/IzVEoSy0qzszPs1Uy1DNQUkjNS85PycxL&#10;t1UKDXHTtVBSKC5JzEtJzMnPS7VVqkwtVrK34+UCAAAA//8DAFBLAwQUAAYACAAAACEAkWoIFsAA&#10;AADcAAAADwAAAGRycy9kb3ducmV2LnhtbERPTWsCMRC9F/ofwhS81WwryHZrFFu0CJ7U0vOwGZPg&#10;ZrIkcd3+e3Mo9Ph434vV6DsxUEwusIKXaQWCuA3asVHwfdo+1yBSRtbYBSYFv5RgtXx8WGCjw40P&#10;NByzESWEU4MKbM59I2VqLXlM09ATF+4cosdcYDRSR7yVcN/J16qaS4+OS4PFnj4ttZfj1SvYfJg3&#10;09YY7abWzg3jz3lvvpSaPI3rdxCZxvwv/nPvtILZvKwtZ8oRkMs7AAAA//8DAFBLAQItABQABgAI&#10;AAAAIQDw94q7/QAAAOIBAAATAAAAAAAAAAAAAAAAAAAAAABbQ29udGVudF9UeXBlc10ueG1sUEsB&#10;Ai0AFAAGAAgAAAAhADHdX2HSAAAAjwEAAAsAAAAAAAAAAAAAAAAALgEAAF9yZWxzLy5yZWxzUEsB&#10;Ai0AFAAGAAgAAAAhADMvBZ5BAAAAOQAAABAAAAAAAAAAAAAAAAAAKQIAAGRycy9zaGFwZXhtbC54&#10;bWxQSwECLQAUAAYACAAAACEAkWoIFsAAAADcAAAADwAAAAAAAAAAAAAAAACYAgAAZHJzL2Rvd25y&#10;ZXYueG1sUEsFBgAAAAAEAAQA9QAAAIUDAAAAAA==&#10;" fillcolor="white [3201]" strokeweight=".5pt">
+                  <v:textbox>
+                    <w:txbxContent>
+                      <w:p>
+                        <w:r>
+                          <w:t>Files</w:t>
+                        </w:r>
+                      </w:p>
+                    </w:txbxContent>
+                  </v:textbox>
+                </v:shape>
+                <v:shape id="Text Box 373" o:spid="_x0000_s1104" type="#_x0000_t202" style="position:absolute;left:21300;top:5050;width:8327;height:4568;visibility:visible;mso-wrap-style:square;v-text-anchor:top" o:gfxdata="UEsDBBQABgAIAAAAIQDw94q7/QAAAOIBAAATAAAAW0NvbnRlbnRfVHlwZXNdLnhtbJSRzUrEMBDH&#10;74LvEOYqbaoHEWm6B6tHFV0fYEimbdg2CZlYd9/edD8u4goeZ+b/8SOpV9tpFDNFtt4puC4rEOS0&#10;N9b1Cj7WT8UdCE7oDI7ekYIdMayay4t6vQvEIrsdKxhSCvdSsh5oQi59IJcvnY8TpjzGXgbUG+xJ&#10;3lTVrdTeJXKpSEsGNHVLHX6OSTxu8/pAEmlkEA8H4dKlAEMYrcaUSeXszI+W4thQZudew4MNfJUx&#10;QP7asFzOFxx9L/lpojUkXjGmZ5wyhjSRJQ8YKGvKv1MWzIkL33VWU9lGfl98J6hz4cZ/uUjzf7Pb&#10;bHuj+ZQu9z/UfAMAAP//AwBQSwMEFAAGAAgAAAAhADHdX2HSAAAAjwEAAAsAAABfcmVscy8ucmVs&#10;c6SQwWrDMAyG74O9g9G9cdpDGaNOb4VeSwe7CltJTGPLWCZt376mMFhGbzvqF/o+8e/2tzCpmbJ4&#10;jgbWTQuKomXn42Dg63xYfYCSgtHhxJEM3Elg372/7U40YalHMvokqlKiGBhLSZ9aix0poDScKNZN&#10;zzlgqWMedEJ7wYH0pm23Ov9mQLdgqqMzkI9uA+p8T9X8hx28zSzcl8Zy0Nz33r6iasfXeKK5UjAP&#10;VAy4LM8w09zU50C/9q7/6ZURE31X/kL8TKv1x6wXNXYPAAAA//8DAFBLAwQUAAYACAAAACEAMy8F&#10;nkEAAAA5AAAAEAAAAGRycy9zaGFwZXhtbC54bWyysa/IzVEoSy0qzszPs1Uy1DNQUkjNS85PycxL&#10;t1UKDXHTtVBSKC5JzEtJzMnPS7VVqkwtVrK34+UCAAAA//8DAFBLAwQUAAYACAAAACEAGhcMusMA&#10;AADcAAAADwAAAGRycy9kb3ducmV2LnhtbESPQUsDMRSE74L/ITzBm81qoV3XpkWllkJPreL5sXlN&#10;gpuXJYnb7b9vCoLHYWa+YRar0XdioJhcYAWPkwoEcRu0Y6Pg6/PjoQaRMrLGLjApOFOC1fL2ZoGN&#10;Dife03DIRhQIpwYV2Jz7RsrUWvKYJqEnLt4xRI+5yGikjngqcN/Jp6qaSY+Oy4LFnt4ttT+HX69g&#10;/WaeTVtjtOtaOzeM38ed2Sh1fze+voDINOb/8F97qxVM51O4nilHQC4vAAAA//8DAFBLAQItABQA&#10;BgAIAAAAIQDw94q7/QAAAOIBAAATAAAAAAAAAAAAAAAAAAAAAABbQ29udGVudF9UeXBlc10ueG1s&#10;UEsBAi0AFAAGAAgAAAAhADHdX2HSAAAAjwEAAAsAAAAAAAAAAAAAAAAALgEAAF9yZWxzLy5yZWxz&#10;UEsBAi0AFAAGAAgAAAAhADMvBZ5BAAAAOQAAABAAAAAAAAAAAAAAAAAAKQIAAGRycy9zaGFwZXht&#10;bC54bWxQSwECLQAUAAYACAAAACEAGhcMusMAAADcAAAADwAAAAAAAAAAAAAAAACYAgAAZHJzL2Rv&#10;d25yZXYueG1sUEsFBgAAAAAEAAQA9QAAAIgDAAAAAA==&#10;" fillcolor="white [3201]" strokeweight=".5pt">
+                  <v:textbox>
+                    <w:txbxContent>
+                      <w:p>
+                        <m:oMathPara>
+                          <m:oMath>
+                            <m:nary>
+                              <m:naryPr>
+                                <m:chr m:val="∑"/>
+                                <m:limLoc m:val="undOvr"/>
+                                <m:supHide m:val="1"/>
+                                <m:ctrlPr>
+                                  <w:rPr>
+                                    <w:rFonts w:ascii="Cambria Math" w:hAnsi="Cambria Math"/>
+                                    <w:i/>
+                                  </w:rPr>
+                                </m:ctrlPr>
+                              </m:naryPr>
+                              <m:sub>
+                                <m:r>
+                                  <w:rPr>
+                                    <w:rFonts w:ascii="Cambria Math" w:hAnsi="Cambria Math"/>
+                                  </w:rPr>
+                                  <m:t>history</m:t>
+                                </m:r>
+                              </m:sub>
+                              <m:sup/>
+                              <m:e>
+                                <m:r>
+                                  <w:rPr>
+                                    <w:rFonts w:ascii="Cambria Math" w:hAnsi="Cambria Math"/>
+                                  </w:rPr>
+                                  <m:t>∆MIV</m:t>
+                                </m:r>
+                              </m:e>
+                            </m:nary>
+                          </m:oMath>
+                        </m:oMathPara>
+                      </w:p>
+                    </w:txbxContent>
+                  </v:textbox>
+                </v:shape>
+                <v:line id="Straight Connector 374" o:spid="_x0000_s1105" style="position:absolute;flip:y;visibility:visible;mso-wrap-style:square" from="13857,2590" to="21300,7446" o:connectortype="straight" o:gfxdata="UEsDBBQABgAIAAAAIQD+JeulAAEAAOoBAAATAAAAW0NvbnRlbnRfVHlwZXNdLnhtbJSRzU7EIBDH&#10;7ya+A+FqWqoHY0zpHqwe1Zj1AQhMW2I7EAbr7ts73e5ejGviEeb/8RuoN7tpFDMk8gG1vC4rKQBt&#10;cB57Ld+3T8WdFJQNOjMGBC33QHLTXF7U230EEuxG0nLIOd4rRXaAyVAZIiBPupAmk/mYehWN/TA9&#10;qJuqulU2YAbMRV4yZFO30JnPMYvHHV+vJAlGkuJhFS5dWpoYR29NZlI1o/vRUhwbSnYeNDT4SFeM&#10;IdWvDcvkfMHR98JPk7wD8WpSfjYTYyiXaNkAweaQWFf+nbSgTlSErvMWyjYRL7V6T3DnSlz4wgTz&#10;f/Nbtr3BfEpXh59qvgEAAP//AwBQSwMEFAAGAAgAAAAhAJYFM1jUAAAAlwEAAAsAAABfcmVscy8u&#10;cmVsc6SQPWsDMQyG90L/g9He8yVDKSW+bIWsIYWuxtZ9kLNkJHNN/n1MoaVXsnWUXvQ8L9rtL2k2&#10;C4pOTA42TQsGKXCcaHDwfnp7egGjxVP0MxM6uKLCvnt82B1x9qUe6ThlNZVC6mAsJb9aq2HE5LXh&#10;jFSTniX5UkcZbPbh7Ae027Z9tvKbAd2KaQ7RgRziFszpmqv5DztNQVi5L03gZLnvp3CPaiN/0hGX&#10;SvEyYHEQRb+WgktTy4G979380xuYCENh+aiOlfwnqfbvBnb1zu4GAAD//wMAUEsDBBQABgAIAAAA&#10;IQAzLwWeQQAAADkAAAAUAAAAZHJzL2Nvbm5lY3RvcnhtbC54bWyysa/IzVEoSy0qzszPs1Uy1DNQ&#10;UkjNS85PycxLt1UKDXHTtVBSKC5JzEtJzMnPS7VVqkwtVrK34+UCAAAA//8DAFBLAwQUAAYACAAA&#10;ACEAOOS/2ccAAADcAAAADwAAAGRycy9kb3ducmV2LnhtbESPT2vCQBTE70K/w/IKvenGP9SSZiNF&#10;EIOCttaDx0f2NQnNvo3ZrYn99F2h4HGYmd8wyaI3tbhQ6yrLCsajCARxbnXFhYLj52r4AsJ5ZI21&#10;ZVJwJQeL9GGQYKxtxx90OfhCBAi7GBWU3jexlC4vyaAb2YY4eF+2NeiDbAupW+wC3NRyEkXP0mDF&#10;YaHEhpYl5d+HH6Mgy3iz+eXV/jR+P6/9tNruZt1cqafH/u0VhKfe38P/7UwrmM5ncDsTjoBM/wAA&#10;AP//AwBQSwECLQAUAAYACAAAACEA/iXrpQABAADqAQAAEwAAAAAAAAAAAAAAAAAAAAAAW0NvbnRl&#10;bnRfVHlwZXNdLnhtbFBLAQItABQABgAIAAAAIQCWBTNY1AAAAJcBAAALAAAAAAAAAAAAAAAAADEB&#10;AABfcmVscy8ucmVsc1BLAQItABQABgAIAAAAIQAzLwWeQQAAADkAAAAUAAAAAAAAAAAAAAAAAC4C&#10;AABkcnMvY29ubmVjdG9yeG1sLnhtbFBLAQItABQABgAIAAAAIQA45L/ZxwAAANwAAAAPAAAAAAAA&#10;AAAAAAAAAKECAABkcnMvZG93bnJldi54bWxQSwUGAAAAAAQABAD5AAAAlQMAAAAA&#10;" strokecolor="#4579b8 [3044]"/>
+                <v:line id="Straight Connector 375" o:spid="_x0000_s1106" style="position:absolute;flip:y;visibility:visible;mso-wrap-style:square" from="13857,7334" to="21300,7446" o:connectortype="straight" o:gfxdata="UEsDBBQABgAIAAAAIQD+JeulAAEAAOoBAAATAAAAW0NvbnRlbnRfVHlwZXNdLnhtbJSRzU7EIBDH&#10;7ya+A+FqWqoHY0zpHqwe1Zj1AQhMW2I7EAbr7ts73e5ejGviEeb/8RuoN7tpFDMk8gG1vC4rKQBt&#10;cB57Ld+3T8WdFJQNOjMGBC33QHLTXF7U230EEuxG0nLIOd4rRXaAyVAZIiBPupAmk/mYehWN/TA9&#10;qJuqulU2YAbMRV4yZFO30JnPMYvHHV+vJAlGkuJhFS5dWpoYR29NZlI1o/vRUhwbSnYeNDT4SFeM&#10;IdWvDcvkfMHR98JPk7wD8WpSfjYTYyiXaNkAweaQWFf+nbSgTlSErvMWyjYRL7V6T3DnSlz4wgTz&#10;f/Nbtr3BfEpXh59qvgEAAP//AwBQSwMEFAAGAAgAAAAhAJYFM1jUAAAAlwEAAAsAAABfcmVscy8u&#10;cmVsc6SQPWsDMQyG90L/g9He8yVDKSW+bIWsIYWuxtZ9kLNkJHNN/n1MoaVXsnWUXvQ8L9rtL2k2&#10;C4pOTA42TQsGKXCcaHDwfnp7egGjxVP0MxM6uKLCvnt82B1x9qUe6ThlNZVC6mAsJb9aq2HE5LXh&#10;jFSTniX5UkcZbPbh7Ae027Z9tvKbAd2KaQ7RgRziFszpmqv5DztNQVi5L03gZLnvp3CPaiN/0hGX&#10;SvEyYHEQRb+WgktTy4G979380xuYCENh+aiOlfwnqfbvBnb1zu4GAAD//wMAUEsDBBQABgAIAAAA&#10;IQAzLwWeQQAAADkAAAAUAAAAZHJzL2Nvbm5lY3RvcnhtbC54bWyysa/IzVEoSy0qzszPs1Uy1DNQ&#10;UkjNS85PycxLt1UKDXHTtVBSKC5JzEtJzMnPS7VVqkwtVrK34+UCAAAA//8DAFBLAwQUAAYACAAA&#10;ACEAV6gaQscAAADcAAAADwAAAGRycy9kb3ducmV2LnhtbESPT2vCQBTE70K/w/IK3nRjrUaiq5SC&#10;GBT6R3vo8ZF9JqHZtzG7mrSfvisIHoeZ+Q2zWHWmEhdqXGlZwWgYgSDOrC45V/B1WA9mIJxH1lhZ&#10;JgW/5GC1fOgtMNG25U+67H0uAoRdggoK7+tESpcVZNANbU0cvKNtDPogm1zqBtsAN5V8iqKpNFhy&#10;WCiwpteCsp/92ShIU95u/3j9/j36OG38uNy9PbexUv3H7mUOwlPn7+FbO9UKxvEErmfCEZDLfwAA&#10;AP//AwBQSwECLQAUAAYACAAAACEA/iXrpQABAADqAQAAEwAAAAAAAAAAAAAAAAAAAAAAW0NvbnRl&#10;bnRfVHlwZXNdLnhtbFBLAQItABQABgAIAAAAIQCWBTNY1AAAAJcBAAALAAAAAAAAAAAAAAAAADEB&#10;AABfcmVscy8ucmVsc1BLAQItABQABgAIAAAAIQAzLwWeQQAAADkAAAAUAAAAAAAAAAAAAAAAAC4C&#10;AABkcnMvY29ubmVjdG9yeG1sLnhtbFBLAQItABQABgAIAAAAIQBXqBpCxwAAANwAAAAPAAAAAAAA&#10;AAAAAAAAAKECAABkcnMvZG93bnJldi54bWxQSwUGAAAAAAQABAD5AAAAlQMAAAAA&#10;" strokecolor="#4579b8 [3044]"/>
+                <v:shape id="Text Box 376" o:spid="_x0000_s1107" type="#_x0000_t202" style="position:absolute;left:21344;top:11775;width:5861;height:2305;visibility:visible;mso-wrap-style:square;v-text-anchor:top" o:gfxdata="UEsDBBQABgAIAAAAIQDw94q7/QAAAOIBAAATAAAAW0NvbnRlbnRfVHlwZXNdLnhtbJSRzUrEMBDH&#10;74LvEOYqbaoHEWm6B6tHFV0fYEimbdg2CZlYd9/edD8u4goeZ+b/8SOpV9tpFDNFtt4puC4rEOS0&#10;N9b1Cj7WT8UdCE7oDI7ekYIdMayay4t6vQvEIrsdKxhSCvdSsh5oQi59IJcvnY8TpjzGXgbUG+xJ&#10;3lTVrdTeJXKpSEsGNHVLHX6OSTxu8/pAEmlkEA8H4dKlAEMYrcaUSeXszI+W4thQZudew4MNfJUx&#10;QP7asFzOFxx9L/lpojUkXjGmZ5wyhjSRJQ8YKGvKv1MWzIkL33VWU9lGfl98J6hz4cZ/uUjzf7Pb&#10;bHuj+ZQu9z/UfAMAAP//AwBQSwMEFAAGAAgAAAAhADHdX2HSAAAAjwEAAAsAAABfcmVscy8ucmVs&#10;c6SQwWrDMAyG74O9g9G9cdpDGaNOb4VeSwe7CltJTGPLWCZt376mMFhGbzvqF/o+8e/2tzCpmbJ4&#10;jgbWTQuKomXn42Dg63xYfYCSgtHhxJEM3Elg372/7U40YalHMvokqlKiGBhLSZ9aix0poDScKNZN&#10;zzlgqWMedEJ7wYH0pm23Ov9mQLdgqqMzkI9uA+p8T9X8hx28zSzcl8Zy0Nz33r6iasfXeKK5UjAP&#10;VAy4LM8w09zU50C/9q7/6ZURE31X/kL8TKv1x6wXNXYPAAAA//8DAFBLAwQUAAYACAAAACEAMy8F&#10;nkEAAAA5AAAAEAAAAGRycy9zaGFwZXhtbC54bWyysa/IzVEoSy0qzszPs1Uy1DNQUkjNS85PycxL&#10;t1UKDXHTtVBSKC5JzEtJzMnPS7VVqkwtVrK34+UCAAAA//8DAFBLAwQUAAYACAAAACEACmCvIsMA&#10;AADcAAAADwAAAGRycy9kb3ducmV2LnhtbESPQUsDMRSE74L/ITzBm81aoa5r02KlLYKnVvH82Lwm&#10;wc3LksTt9t83QqHHYWa+YebL0XdioJhcYAWPkwoEcRu0Y6Pg+2vzUINIGVljF5gUnCjBcnF7M8dG&#10;hyPvaNhnIwqEU4MKbM59I2VqLXlMk9ATF+8QosdcZDRSRzwWuO/ktKpm0qPjsmCxp3dL7e/+zytY&#10;r8yLaWuMdl1r54bx5/Bptkrd341vryAyjfkavrQ/tIKn5xn8nylHQC7OAAAA//8DAFBLAQItABQA&#10;BgAIAAAAIQDw94q7/QAAAOIBAAATAAAAAAAAAAAAAAAAAAAAAABbQ29udGVudF9UeXBlc10ueG1s&#10;UEsBAi0AFAAGAAgAAAAhADHdX2HSAAAAjwEAAAsAAAAAAAAAAAAAAAAALgEAAF9yZWxzLy5yZWxz&#10;UEsBAi0AFAAGAAgAAAAhADMvBZ5BAAAAOQAAABAAAAAAAAAAAAAAAAAAKQIAAGRycy9zaGFwZXht&#10;bC54bWxQSwECLQAUAAYACAAAACEACmCvIsMAAADcAAAADwAAAAAAAAAAAAAAAACYAgAAZHJzL2Rv&#10;d25yZXYueG1sUEsFBgAAAAAEAAQA9QAAAIgDAAAAAA==&#10;" fillcolor="white [3201]" strokeweight=".5pt">
+                  <v:textbox>
+                    <w:txbxContent>
+                      <w:p>
+                        <w:r>
+                          <w:t>Peers</w:t>
+                        </w:r>
+                      </w:p>
+                    </w:txbxContent>
+                  </v:textbox>
+                </v:shape>
+                <v:shape id="Text Box 378" o:spid="_x0000_s1108" type="#_x0000_t202" style="position:absolute;left:21344;top:14820;width:8483;height:2710;visibility:visible;mso-wrap-style:square;v-text-anchor:top" o:gfxdata="UEsDBBQABgAIAAAAIQDw94q7/QAAAOIBAAATAAAAW0NvbnRlbnRfVHlwZXNdLnhtbJSRzUrEMBDH&#10;74LvEOYqbaoHEWm6B6tHFV0fYEimbdg2CZlYd9/edD8u4goeZ+b/8SOpV9tpFDNFtt4puC4rEOS0&#10;N9b1Cj7WT8UdCE7oDI7ekYIdMayay4t6vQvEIrsdKxhSCvdSsh5oQi59IJcvnY8TpjzGXgbUG+xJ&#10;3lTVrdTeJXKpSEsGNHVLHX6OSTxu8/pAEmlkEA8H4dKlAEMYrcaUSeXszI+W4thQZudew4MNfJUx&#10;QP7asFzOFxx9L/lpojUkXjGmZ5wyhjSRJQ8YKGvKv1MWzIkL33VWU9lGfl98J6hz4cZ/uUjzf7Pb&#10;bHuj+ZQu9z/UfAMAAP//AwBQSwMEFAAGAAgAAAAhADHdX2HSAAAAjwEAAAsAAABfcmVscy8ucmVs&#10;c6SQwWrDMAyG74O9g9G9cdpDGaNOb4VeSwe7CltJTGPLWCZt376mMFhGbzvqF/o+8e/2tzCpmbJ4&#10;jgbWTQuKomXn42Dg63xYfYCSgtHhxJEM3Elg372/7U40YalHMvokqlKiGBhLSZ9aix0poDScKNZN&#10;zzlgqWMedEJ7wYH0pm23Ov9mQLdgqqMzkI9uA+p8T9X8hx28zSzcl8Zy0Nz33r6iasfXeKK5UjAP&#10;VAy4LM8w09zU50C/9q7/6ZURE31X/kL8TKv1x6wXNXYPAAAA//8DAFBLAwQUAAYACAAAACEAMy8F&#10;nkEAAAA5AAAAEAAAAGRycy9zaGFwZXhtbC54bWyysa/IzVEoSy0qzszPs1Uy1DNQUkjNS85PycxL&#10;t1UKDXHTtVBSKC5JzEtJzMnPS7VVqkwtVrK34+UCAAAA//8DAFBLAwQUAAYACAAAACEAFLOey8AA&#10;AADcAAAADwAAAGRycy9kb3ducmV2LnhtbERPTWsCMRC9F/ofwhS81WwrtNvVKK1YEXrSlp6HzZgE&#10;N5Mliev235tDwePjfS9Wo+/EQDG5wAqephUI4jZox0bBz/fnYw0iZWSNXWBS8EcJVsv7uwU2Olx4&#10;T8MhG1FCODWowObcN1Km1pLHNA09ceGOIXrMBUYjdcRLCfedfK6qF+nRcWmw2NPaUns6nL2CzYd5&#10;M22N0W5q7dww/h6/zFapycP4PgeRacw38b97pxXMXsvacqYcAbm8AgAA//8DAFBLAQItABQABgAI&#10;AAAAIQDw94q7/QAAAOIBAAATAAAAAAAAAAAAAAAAAAAAAABbQ29udGVudF9UeXBlc10ueG1sUEsB&#10;Ai0AFAAGAAgAAAAhADHdX2HSAAAAjwEAAAsAAAAAAAAAAAAAAAAALgEAAF9yZWxzLy5yZWxzUEsB&#10;Ai0AFAAGAAgAAAAhADMvBZ5BAAAAOQAAABAAAAAAAAAAAAAAAAAAKQIAAGRycy9zaGFwZXhtbC54&#10;bWxQSwECLQAUAAYACAAAACEAFLOey8AAAADcAAAADwAAAAAAAAAAAAAAAACYAgAAZHJzL2Rvd25y&#10;ZXYueG1sUEsFBgAAAAAEAAQA9QAAAIUDAAAAAA==&#10;" fillcolor="white [3201]" strokeweight=".5pt">
+                  <v:textbox>
+                    <w:txbxContent>
+                      <w:p>
+                        <w:r>
+                          <w:t>Users</w:t>
+                        </w:r>
+                      </w:p>
+                    </w:txbxContent>
+                  </v:textbox>
+                </v:shape>
+                <v:shape id="Text Box 379" o:spid="_x0000_s1109" type="#_x0000_t202" style="position:absolute;left:21023;top:18678;width:9195;height:2869;visibility:visible;mso-wrap-style:square;v-text-anchor:top" o:gfxdata="UEsDBBQABgAIAAAAIQDw94q7/QAAAOIBAAATAAAAW0NvbnRlbnRfVHlwZXNdLnhtbJSRzUrEMBDH&#10;74LvEOYqbaoHEWm6B6tHFV0fYEimbdg2CZlYd9/edD8u4goeZ+b/8SOpV9tpFDNFtt4puC4rEOS0&#10;N9b1Cj7WT8UdCE7oDI7ekYIdMayay4t6vQvEIrsdKxhSCvdSsh5oQi59IJcvnY8TpjzGXgbUG+xJ&#10;3lTVrdTeJXKpSEsGNHVLHX6OSTxu8/pAEmlkEA8H4dKlAEMYrcaUSeXszI+W4thQZudew4MNfJUx&#10;QP7asFzOFxx9L/lpojUkXjGmZ5wyhjSRJQ8YKGvKv1MWzIkL33VWU9lGfl98J6hz4cZ/uUjzf7Pb&#10;bHuj+ZQu9z/UfAMAAP//AwBQSwMEFAAGAAgAAAAhADHdX2HSAAAAjwEAAAsAAABfcmVscy8ucmVs&#10;c6SQwWrDMAyG74O9g9G9cdpDGaNOb4VeSwe7CltJTGPLWCZt376mMFhGbzvqF/o+8e/2tzCpmbJ4&#10;jgbWTQuKomXn42Dg63xYfYCSgtHhxJEM3Elg372/7U40YalHMvokqlKiGBhLSZ9aix0poDScKNZN&#10;zzlgqWMedEJ7wYH0pm23Ov9mQLdgqqMzkI9uA+p8T9X8hx28zSzcl8Zy0Nz33r6iasfXeKK5UjAP&#10;VAy4LM8w09zU50C/9q7/6ZURE31X/kL8TKv1x6wXNXYPAAAA//8DAFBLAwQUAAYACAAAACEAMy8F&#10;nkEAAAA5AAAAEAAAAGRycy9zaGFwZXhtbC54bWyysa/IzVEoSy0qzszPs1Uy1DNQUkjNS85PycxL&#10;t1UKDXHTtVBSKC5JzEtJzMnPS7VVqkwtVrK34+UCAAAA//8DAFBLAwQUAAYACAAAACEAe/87UMMA&#10;AADcAAAADwAAAGRycy9kb3ducmV2LnhtbESPQUsDMRSE74L/ITzBm81aod2uTYuWWgo9tYrnx+Y1&#10;CW5eliRu139vCoLHYWa+YZbr0XdioJhcYAWPkwoEcRu0Y6Pg4/3toQaRMrLGLjAp+KEE69XtzRIb&#10;HS58pOGUjSgQTg0qsDn3jZSpteQxTUJPXLxziB5zkdFIHfFS4L6T06qaSY+Oy4LFnjaW2q/Tt1ew&#10;fTUL09YY7bbWzg3j5/lgdkrd340vzyAyjfk//NfeawVP8wVcz5QjIFe/AAAA//8DAFBLAQItABQA&#10;BgAIAAAAIQDw94q7/QAAAOIBAAATAAAAAAAAAAAAAAAAAAAAAABbQ29udGVudF9UeXBlc10ueG1s&#10;UEsBAi0AFAAGAAgAAAAhADHdX2HSAAAAjwEAAAsAAAAAAAAAAAAAAAAALgEAAF9yZWxzLy5yZWxz&#10;UEsBAi0AFAAGAAgAAAAhADMvBZ5BAAAAOQAAABAAAAAAAAAAAAAAAAAAKQIAAGRycy9zaGFwZXht&#10;bC54bWxQSwECLQAUAAYACAAAACEAe/87UMMAAADcAAAADwAAAAAAAAAAAAAAAACYAgAAZHJzL2Rv&#10;d25yZXYueG1sUEsFBgAAAAAEAAQA9QAAAIgDAAAAAA==&#10;" fillcolor="white [3201]" strokeweight=".5pt">
+                  <v:textbox>
+                    <w:txbxContent>
+                      <w:p>
+                        <w:r>
+                          <w:t>Applications</w:t>
+                        </w:r>
+                      </w:p>
+                    </w:txbxContent>
+                  </v:textbox>
+                </v:shape>
+                <v:shape id="Text Box 380" o:spid="_x0000_s1110" type="#_x0000_t202" style="position:absolute;left:21344;top:22644;width:7999;height:2590;visibility:visible;mso-wrap-style:square;v-text-anchor:top" o:gfxdata="UEsDBBQABgAIAAAAIQDw94q7/QAAAOIBAAATAAAAW0NvbnRlbnRfVHlwZXNdLnhtbJSRzUrEMBDH&#10;74LvEOYqbaoHEWm6B6tHFV0fYEimbdg2CZlYd9/edD8u4goeZ+b/8SOpV9tpFDNFtt4puC4rEOS0&#10;N9b1Cj7WT8UdCE7oDI7ekYIdMayay4t6vQvEIrsdKxhSCvdSsh5oQi59IJcvnY8TpjzGXgbUG+xJ&#10;3lTVrdTeJXKpSEsGNHVLHX6OSTxu8/pAEmlkEA8H4dKlAEMYrcaUSeXszI+W4thQZudew4MNfJUx&#10;QP7asFzOFxx9L/lpojUkXjGmZ5wyhjSRJQ8YKGvKv1MWzIkL33VWU9lGfl98J6hz4cZ/uUjzf7Pb&#10;bHuj+ZQu9z/UfAMAAP//AwBQSwMEFAAGAAgAAAAhADHdX2HSAAAAjwEAAAsAAABfcmVscy8ucmVs&#10;c6SQwWrDMAyG74O9g9G9cdpDGaNOb4VeSwe7CltJTGPLWCZt376mMFhGbzvqF/o+8e/2tzCpmbJ4&#10;jgbWTQuKomXn42Dg63xYfYCSgtHhxJEM3Elg372/7U40YalHMvokqlKiGBhLSZ9aix0poDScKNZN&#10;zzlgqWMedEJ7wYH0pm23Ov9mQLdgqqMzkI9uA+p8T9X8hx28zSzcl8Zy0Nz33r6iasfXeKK5UjAP&#10;VAy4LM8w09zU50C/9q7/6ZURE31X/kL8TKv1x6wXNXYPAAAA//8DAFBLAwQUAAYACAAAACEAMy8F&#10;nkEAAAA5AAAAEAAAAGRycy9zaGFwZXhtbC54bWyysa/IzVEoSy0qzszPs1Uy1DNQUkjNS85PycxL&#10;t1UKDXHTtVBSKC5JzEtJzMnPS7VVqkwtVrK34+UCAAAA//8DAFBLAwQUAAYACAAAACEA3xDi6r8A&#10;AADcAAAADwAAAGRycy9kb3ducmV2LnhtbERPTWsCMRC9F/ofwhR6q9kqlO3WKFVUCp60pedhMyah&#10;m8mSxHX7781B8Ph43/Pl6DsxUEwusILXSQWCuA3asVHw8719qUGkjKyxC0wK/inBcvH4MMdGhwsf&#10;aDhmI0oIpwYV2Jz7RsrUWvKYJqEnLtwpRI+5wGikjngp4b6T06p6kx4dlwaLPa0ttX/Hs1ewWZl3&#10;09YY7abWzg3j72lvdko9P42fHyAyjfkuvrm/tIJZXeaXM+UIyMUVAAD//wMAUEsBAi0AFAAGAAgA&#10;AAAhAPD3irv9AAAA4gEAABMAAAAAAAAAAAAAAAAAAAAAAFtDb250ZW50X1R5cGVzXS54bWxQSwEC&#10;LQAUAAYACAAAACEAMd1fYdIAAACPAQAACwAAAAAAAAAAAAAAAAAuAQAAX3JlbHMvLnJlbHNQSwEC&#10;LQAUAAYACAAAACEAMy8FnkEAAAA5AAAAEAAAAAAAAAAAAAAAAAApAgAAZHJzL3NoYXBleG1sLnht&#10;bFBLAQItABQABgAIAAAAIQDfEOLqvwAAANwAAAAPAAAAAAAAAAAAAAAAAJgCAABkcnMvZG93bnJl&#10;di54bWxQSwUGAAAAAAQABAD1AAAAhAMAAAAA&#10;" fillcolor="white [3201]" strokeweight=".5pt">
+                  <v:textbox>
+                    <w:txbxContent>
+                      <w:p>
+                        <m:oMathPara>
+                          <m:oMath>
+                            <m:d>
+                              <m:dPr>
+                                <m:begChr m:val="{"/>
+                                <m:endChr m:val="}"/>
+                                <m:ctrlPr>
+                                  <w:rPr>
+                                    <w:rFonts w:ascii="Cambria Math" w:hAnsi="Cambria Math"/>
+                                    <w:i/>
+                                  </w:rPr>
+                                </m:ctrlPr>
+                              </m:dPr>
+                              <m:e>
+                                <m:r>
+                                  <w:rPr>
+                                    <w:rFonts w:ascii="Cambria Math" w:hAnsi="Cambria Math"/>
+                                  </w:rPr>
+                                  <m:t>∆MIV</m:t>
+                                </m:r>
+                              </m:e>
+                            </m:d>
+                          </m:oMath>
+                        </m:oMathPara>
+                      </w:p>
+                    </w:txbxContent>
+                  </v:textbox>
+                </v:shape>
+                <v:line id="Straight Connector 381" o:spid="_x0000_s1111" style="position:absolute;visibility:visible;mso-wrap-style:square" from="13857,12385" to="21344,12928" o:connectortype="straight" o:gfxdata="UEsDBBQABgAIAAAAIQD+JeulAAEAAOoBAAATAAAAW0NvbnRlbnRfVHlwZXNdLnhtbJSRzU7EIBDH&#10;7ya+A+FqWqoHY0zpHqwe1Zj1AQhMW2I7EAbr7ts73e5ejGviEeb/8RuoN7tpFDMk8gG1vC4rKQBt&#10;cB57Ld+3T8WdFJQNOjMGBC33QHLTXF7U230EEuxG0nLIOd4rRXaAyVAZIiBPupAmk/mYehWN/TA9&#10;qJuqulU2YAbMRV4yZFO30JnPMYvHHV+vJAlGkuJhFS5dWpoYR29NZlI1o/vRUhwbSnYeNDT4SFeM&#10;IdWvDcvkfMHR98JPk7wD8WpSfjYTYyiXaNkAweaQWFf+nbSgTlSErvMWyjYRL7V6T3DnSlz4wgTz&#10;f/Nbtr3BfEpXh59qvgEAAP//AwBQSwMEFAAGAAgAAAAhAJYFM1jUAAAAlwEAAAsAAABfcmVscy8u&#10;cmVsc6SQPWsDMQyG90L/g9He8yVDKSW+bIWsIYWuxtZ9kLNkJHNN/n1MoaVXsnWUXvQ8L9rtL2k2&#10;C4pOTA42TQsGKXCcaHDwfnp7egGjxVP0MxM6uKLCvnt82B1x9qUe6ThlNZVC6mAsJb9aq2HE5LXh&#10;jFSTniX5UkcZbPbh7Ae027Z9tvKbAd2KaQ7RgRziFszpmqv5DztNQVi5L03gZLnvp3CPaiN/0hGX&#10;SvEyYHEQRb+WgktTy4G979380xuYCENh+aiOlfwnqfbvBnb1zu4GAAD//wMAUEsDBBQABgAIAAAA&#10;IQAzLwWeQQAAADkAAAAUAAAAZHJzL2Nvbm5lY3RvcnhtbC54bWyysa/IzVEoSy0qzszPs1Uy1DNQ&#10;UkjNS85PycxLt1UKDXHTtVBSKC5JzEtJzMnPS7VVqkwtVrK34+UCAAAA//8DAFBLAwQUAAYACAAA&#10;ACEApK1kUsUAAADcAAAADwAAAGRycy9kb3ducmV2LnhtbESPUWvCQBCE34X+h2MLfdOLSiVNPUUK&#10;Bam+aPsDtrltEsztpXdbjf76niD4OMzMN8x82btWHSnExrOB8SgDRVx623Bl4OvzfZiDioJssfVM&#10;Bs4UYbl4GMyxsP7EOzrupVIJwrFAA7VIV2gdy5ocxpHviJP344NDSTJU2gY8Jbhr9STLZtphw2mh&#10;xo7eaioP+z9n4HezXcfzdzuR2fPl4xBW+YtMozFPj/3qFZRQL/fwrb22Bqb5GK5n0hHQi38AAAD/&#10;/wMAUEsBAi0AFAAGAAgAAAAhAP4l66UAAQAA6gEAABMAAAAAAAAAAAAAAAAAAAAAAFtDb250ZW50&#10;X1R5cGVzXS54bWxQSwECLQAUAAYACAAAACEAlgUzWNQAAACXAQAACwAAAAAAAAAAAAAAAAAxAQAA&#10;X3JlbHMvLnJlbHNQSwECLQAUAAYACAAAACEAMy8FnkEAAAA5AAAAFAAAAAAAAAAAAAAAAAAuAgAA&#10;ZHJzL2Nvbm5lY3RvcnhtbC54bWxQSwECLQAUAAYACAAAACEApK1kUsUAAADcAAAADwAAAAAAAAAA&#10;AAAAAAChAgAAZHJzL2Rvd25yZXYueG1sUEsFBgAAAAAEAAQA+QAAAJMDAAAAAA==&#10;" strokecolor="#4579b8 [3044]"/>
+                <v:line id="Straight Connector 382" o:spid="_x0000_s1112" style="position:absolute;visibility:visible;mso-wrap-style:square" from="13857,12385" to="21344,16175" o:connectortype="straight" o:gfxdata="UEsDBBQABgAIAAAAIQD+JeulAAEAAOoBAAATAAAAW0NvbnRlbnRfVHlwZXNdLnhtbJSRzU7EIBDH&#10;7ya+A+FqWqoHY0zpHqwe1Zj1AQhMW2I7EAbr7ts73e5ejGviEeb/8RuoN7tpFDMk8gG1vC4rKQBt&#10;cB57Ld+3T8WdFJQNOjMGBC33QHLTXF7U230EEuxG0nLIOd4rRXaAyVAZIiBPupAmk/mYehWN/TA9&#10;qJuqulU2YAbMRV4yZFO30JnPMYvHHV+vJAlGkuJhFS5dWpoYR29NZlI1o/vRUhwbSnYeNDT4SFeM&#10;IdWvDcvkfMHR98JPk7wD8WpSfjYTYyiXaNkAweaQWFf+nbSgTlSErvMWyjYRL7V6T3DnSlz4wgTz&#10;f/Nbtr3BfEpXh59qvgEAAP//AwBQSwMEFAAGAAgAAAAhAJYFM1jUAAAAlwEAAAsAAABfcmVscy8u&#10;cmVsc6SQPWsDMQyG90L/g9He8yVDKSW+bIWsIYWuxtZ9kLNkJHNN/n1MoaVXsnWUXvQ8L9rtL2k2&#10;C4pOTA42TQsGKXCcaHDwfnp7egGjxVP0MxM6uKLCvnt82B1x9qUe6ThlNZVC6mAsJb9aq2HE5LXh&#10;jFSTniX5UkcZbPbh7Ae027Z9tvKbAd2KaQ7RgRziFszpmqv5DztNQVi5L03gZLnvp3CPaiN/0hGX&#10;SvEyYHEQRb+WgktTy4G979380xuYCENh+aiOlfwnqfbvBnb1zu4GAAD//wMAUEsDBBQABgAIAAAA&#10;IQAzLwWeQQAAADkAAAAUAAAAZHJzL2Nvbm5lY3RvcnhtbC54bWyysa/IzVEoSy0qzszPs1Uy1DNQ&#10;UkjNS85PycxLt1UKDXHTtVBSKC5JzEtJzMnPS7VVqkwtVrK34+UCAAAA//8DAFBLAwQUAAYACAAA&#10;ACEAVH/6JcUAAADcAAAADwAAAGRycy9kb3ducmV2LnhtbESPUWvCQBCE34X+h2MLfdOLESWmniKF&#10;grR9qfUHbHNrEsztpXdbjf31XqHQx2FmvmFWm8F16kwhtp4NTCcZKOLK25ZrA4eP53EBKgqyxc4z&#10;GbhShM36brTC0voLv9N5L7VKEI4lGmhE+lLrWDXkME58T5y8ow8OJclQaxvwkuCu03mWLbTDltNC&#10;gz09NVSd9t/OwNfr2y5eP7tcFvOfl1PYFkuZRWMe7oftIyihQf7Df+2dNTArcvg9k46AXt8AAAD/&#10;/wMAUEsBAi0AFAAGAAgAAAAhAP4l66UAAQAA6gEAABMAAAAAAAAAAAAAAAAAAAAAAFtDb250ZW50&#10;X1R5cGVzXS54bWxQSwECLQAUAAYACAAAACEAlgUzWNQAAACXAQAACwAAAAAAAAAAAAAAAAAxAQAA&#10;X3JlbHMvLnJlbHNQSwECLQAUAAYACAAAACEAMy8FnkEAAAA5AAAAFAAAAAAAAAAAAAAAAAAuAgAA&#10;ZHJzL2Nvbm5lY3RvcnhtbC54bWxQSwECLQAUAAYACAAAACEAVH/6JcUAAADcAAAADwAAAAAAAAAA&#10;AAAAAAChAgAAZHJzL2Rvd25yZXYueG1sUEsFBgAAAAAEAAQA+QAAAJMDAAAAAA==&#10;" strokecolor="#4579b8 [3044]"/>
+                <v:line id="Straight Connector 383" o:spid="_x0000_s1113" style="position:absolute;visibility:visible;mso-wrap-style:square" from="13857,12385" to="21023,20113" o:connectortype="straight" o:gfxdata="UEsDBBQABgAIAAAAIQD+JeulAAEAAOoBAAATAAAAW0NvbnRlbnRfVHlwZXNdLnhtbJSRzU7EIBDH&#10;7ya+A+FqWqoHY0zpHqwe1Zj1AQhMW2I7EAbr7ts73e5ejGviEeb/8RuoN7tpFDMk8gG1vC4rKQBt&#10;cB57Ld+3T8WdFJQNOjMGBC33QHLTXF7U230EEuxG0nLIOd4rRXaAyVAZIiBPupAmk/mYehWN/TA9&#10;qJuqulU2YAbMRV4yZFO30JnPMYvHHV+vJAlGkuJhFS5dWpoYR29NZlI1o/vRUhwbSnYeNDT4SFeM&#10;IdWvDcvkfMHR98JPk7wD8WpSfjYTYyiXaNkAweaQWFf+nbSgTlSErvMWyjYRL7V6T3DnSlz4wgTz&#10;f/Nbtr3BfEpXh59qvgEAAP//AwBQSwMEFAAGAAgAAAAhAJYFM1jUAAAAlwEAAAsAAABfcmVscy8u&#10;cmVsc6SQPWsDMQyG90L/g9He8yVDKSW+bIWsIYWuxtZ9kLNkJHNN/n1MoaVXsnWUXvQ8L9rtL2k2&#10;C4pOTA42TQsGKXCcaHDwfnp7egGjxVP0MxM6uKLCvnt82B1x9qUe6ThlNZVC6mAsJb9aq2HE5LXh&#10;jFSTniX5UkcZbPbh7Ae027Z9tvKbAd2KaQ7RgRziFszpmqv5DztNQVi5L03gZLnvp3CPaiN/0hGX&#10;SvEyYHEQRb+WgktTy4G979380xuYCENh+aiOlfwnqfbvBnb1zu4GAAD//wMAUEsDBBQABgAIAAAA&#10;IQAzLwWeQQAAADkAAAAUAAAAZHJzL2Nvbm5lY3RvcnhtbC54bWyysa/IzVEoSy0qzszPs1Uy1DNQ&#10;UkjNS85PycxLt1UKDXHTtVBSKC5JzEtJzMnPS7VVqkwtVrK34+UCAAAA//8DAFBLAwQUAAYACAAA&#10;ACEAOzNfvsUAAADcAAAADwAAAGRycy9kb3ducmV2LnhtbESPUUvDQBCE3wX/w7GCb/ZigyXGXEsR&#10;CsX6YvUHrLk1Ccntxbttm/bXe4Lg4zAz3zDVanKDOlKInWcD97MMFHHtbceNgY/3zV0BKgqyxcEz&#10;GThThNXy+qrC0voTv9FxL41KEI4lGmhFxlLrWLfkMM78SJy8Lx8cSpKh0TbgKcHdoOdZttAOO04L&#10;LY703FLd7w/OwPfudRvPn8NcFg+Xlz6si0fJozG3N9P6CZTQJP/hv/bWGsiLHH7PpCOglz8AAAD/&#10;/wMAUEsBAi0AFAAGAAgAAAAhAP4l66UAAQAA6gEAABMAAAAAAAAAAAAAAAAAAAAAAFtDb250ZW50&#10;X1R5cGVzXS54bWxQSwECLQAUAAYACAAAACEAlgUzWNQAAACXAQAACwAAAAAAAAAAAAAAAAAxAQAA&#10;X3JlbHMvLnJlbHNQSwECLQAUAAYACAAAACEAMy8FnkEAAAA5AAAAFAAAAAAAAAAAAAAAAAAuAgAA&#10;ZHJzL2Nvbm5lY3RvcnhtbC54bWxQSwECLQAUAAYACAAAACEAOzNfvsUAAADcAAAADwAAAAAAAAAA&#10;AAAAAAChAgAAZHJzL2Rvd25yZXYueG1sUEsFBgAAAAAEAAQA+QAAAJMDAAAAAA==&#10;" strokecolor="#4579b8 [3044]"/>
+                <v:line id="Straight Connector 384" o:spid="_x0000_s1114" style="position:absolute;visibility:visible;mso-wrap-style:square" from="13857,12385" to="21344,23939" o:connectortype="straight" o:gfxdata="UEsDBBQABgAIAAAAIQD+JeulAAEAAOoBAAATAAAAW0NvbnRlbnRfVHlwZXNdLnhtbJSRzU7EIBDH&#10;7ya+A+FqWqoHY0zpHqwe1Zj1AQhMW2I7EAbr7ts73e5ejGviEeb/8RuoN7tpFDMk8gG1vC4rKQBt&#10;cB57Ld+3T8WdFJQNOjMGBC33QHLTXF7U230EEuxG0nLIOd4rRXaAyVAZIiBPupAmk/mYehWN/TA9&#10;qJuqulU2YAbMRV4yZFO30JnPMYvHHV+vJAlGkuJhFS5dWpoYR29NZlI1o/vRUhwbSnYeNDT4SFeM&#10;IdWvDcvkfMHR98JPk7wD8WpSfjYTYyiXaNkAweaQWFf+nbSgTlSErvMWyjYRL7V6T3DnSlz4wgTz&#10;f/Nbtr3BfEpXh59qvgEAAP//AwBQSwMEFAAGAAgAAAAhAJYFM1jUAAAAlwEAAAsAAABfcmVscy8u&#10;cmVsc6SQPWsDMQyG90L/g9He8yVDKSW+bIWsIYWuxtZ9kLNkJHNN/n1MoaVXsnWUXvQ8L9rtL2k2&#10;C4pOTA42TQsGKXCcaHDwfnp7egGjxVP0MxM6uKLCvnt82B1x9qUe6ThlNZVC6mAsJb9aq2HE5LXh&#10;jFSTniX5UkcZbPbh7Ae027Z9tvKbAd2KaQ7RgRziFszpmqv5DztNQVi5L03gZLnvp3CPaiN/0hGX&#10;SvEyYHEQRb+WgktTy4G979380xuYCENh+aiOlfwnqfbvBnb1zu4GAAD//wMAUEsDBBQABgAIAAAA&#10;IQAzLwWeQQAAADkAAAAUAAAAZHJzL2Nvbm5lY3RvcnhtbC54bWyysa/IzVEoSy0qzszPs1Uy1DNQ&#10;UkjNS85PycxLt1UKDXHTtVBSKC5JzEtJzMnPS7VVqkwtVrK34+UCAAAA//8DAFBLAwQUAAYACAAA&#10;ACEAtNrHysYAAADcAAAADwAAAGRycy9kb3ducmV2LnhtbESPUUvDQBCE3wv+h2MF39qLrZYYey1F&#10;EIrti9EfsObWJDS3F+/WNvXX9wpCH4eZ+YZZrAbXqQOF2Ho2cD/JQBFX3rZcG/j8eB3noKIgW+w8&#10;k4ETRVgtb0YLLKw/8jsdSqlVgnAs0EAj0hdax6ohh3Hie+LkffvgUJIMtbYBjwnuOj3Nsrl22HJa&#10;aLCnl4aqffnrDPxsd5t4+uqmMn/8e9uHdf4ks2jM3e2wfgYlNMg1/N/eWAOz/AEuZ9IR0MszAAAA&#10;//8DAFBLAQItABQABgAIAAAAIQD+JeulAAEAAOoBAAATAAAAAAAAAAAAAAAAAAAAAABbQ29udGVu&#10;dF9UeXBlc10ueG1sUEsBAi0AFAAGAAgAAAAhAJYFM1jUAAAAlwEAAAsAAAAAAAAAAAAAAAAAMQEA&#10;AF9yZWxzLy5yZWxzUEsBAi0AFAAGAAgAAAAhADMvBZ5BAAAAOQAAABQAAAAAAAAAAAAAAAAALgIA&#10;AGRycy9jb25uZWN0b3J4bWwueG1sUEsBAi0AFAAGAAgAAAAhALTax8rGAAAA3AAAAA8AAAAAAAAA&#10;AAAAAAAAoQIAAGRycy9kb3ducmV2LnhtbFBLBQYAAAAABAAEAPkAAACUAwAAAAA=&#10;" strokecolor="#4579b8 [3044]"/>
+                <v:line id="Straight Connector 385" o:spid="_x0000_s1115" style="position:absolute;flip:x;visibility:visible;mso-wrap-style:square" from="8775,4023" to="8822,6075" o:connectortype="straight" o:gfxdata="UEsDBBQABgAIAAAAIQD+JeulAAEAAOoBAAATAAAAW0NvbnRlbnRfVHlwZXNdLnhtbJSRzU7EIBDH&#10;7ya+A+FqWqoHY0zpHqwe1Zj1AQhMW2I7EAbr7ts73e5ejGviEeb/8RuoN7tpFDMk8gG1vC4rKQBt&#10;cB57Ld+3T8WdFJQNOjMGBC33QHLTXF7U230EEuxG0nLIOd4rRXaAyVAZIiBPupAmk/mYehWN/TA9&#10;qJuqulU2YAbMRV4yZFO30JnPMYvHHV+vJAlGkuJhFS5dWpoYR29NZlI1o/vRUhwbSnYeNDT4SFeM&#10;IdWvDcvkfMHR98JPk7wD8WpSfjYTYyiXaNkAweaQWFf+nbSgTlSErvMWyjYRL7V6T3DnSlz4wgTz&#10;f/Nbtr3BfEpXh59qvgEAAP//AwBQSwMEFAAGAAgAAAAhAJYFM1jUAAAAlwEAAAsAAABfcmVscy8u&#10;cmVsc6SQPWsDMQyG90L/g9He8yVDKSW+bIWsIYWuxtZ9kLNkJHNN/n1MoaVXsnWUXvQ8L9rtL2k2&#10;C4pOTA42TQsGKXCcaHDwfnp7egGjxVP0MxM6uKLCvnt82B1x9qUe6ThlNZVC6mAsJb9aq2HE5LXh&#10;jFSTniX5UkcZbPbh7Ae027Z9tvKbAd2KaQ7RgRziFszpmqv5DztNQVi5L03gZLnvp3CPaiN/0hGX&#10;SvEyYHEQRb+WgktTy4G979380xuYCENh+aiOlfwnqfbvBnb1zu4GAAD//wMAUEsDBBQABgAIAAAA&#10;IQAzLwWeQQAAADkAAAAUAAAAZHJzL2Nvbm5lY3RvcnhtbC54bWyysa/IzVEoSy0qzszPs1Uy1DNQ&#10;UkjNS85PycxLt1UKDXHTtVBSKC5JzEtJzMnPS7VVqkwtVrK34+UCAAAA//8DAFBLAwQUAAYACAAA&#10;ACEAYn1qZcYAAADcAAAADwAAAGRycy9kb3ducmV2LnhtbESPT2vCQBTE7wW/w/KE3urG2qpEVymC&#10;NCi0/jt4fGSfSTD7Nma3Jvrp3UKhx2FmfsNM560pxZVqV1hW0O9FIIhTqwvOFBz2y5cxCOeRNZaW&#10;ScGNHMxnnacpxto2vKXrzmciQNjFqCD3voqldGlOBl3PVsTBO9naoA+yzqSusQlwU8rXKBpKgwWH&#10;hRwrWuSUnnc/RkGS8Gp15+X3sb+5fPpBsf56a0ZKPXfbjwkIT63/D/+1E61gMH6H3zPhCMjZAwAA&#10;//8DAFBLAQItABQABgAIAAAAIQD+JeulAAEAAOoBAAATAAAAAAAAAAAAAAAAAAAAAABbQ29udGVu&#10;dF9UeXBlc10ueG1sUEsBAi0AFAAGAAgAAAAhAJYFM1jUAAAAlwEAAAsAAAAAAAAAAAAAAAAAMQEA&#10;AF9yZWxzLy5yZWxzUEsBAi0AFAAGAAgAAAAhADMvBZ5BAAAAOQAAABQAAAAAAAAAAAAAAAAALgIA&#10;AGRycy9jb25uZWN0b3J4bWwueG1sUEsBAi0AFAAGAAgAAAAhAGJ9amXGAAAA3AAAAA8AAAAAAAAA&#10;AAAAAAAAoQIAAGRycy9kb3ducmV2LnhtbFBLBQYAAAAABAAEAPkAAACUAwAAAAA=&#10;" strokecolor="#4579b8 [3044]"/>
+                <v:line id="Straight Connector 386" o:spid="_x0000_s1116" style="position:absolute;visibility:visible;mso-wrap-style:square" from="8775,8818" to="8834,11204" o:connectortype="straight" o:gfxdata="UEsDBBQABgAIAAAAIQD+JeulAAEAAOoBAAATAAAAW0NvbnRlbnRfVHlwZXNdLnhtbJSRzU7EIBDH&#10;7ya+A+FqWqoHY0zpHqwe1Zj1AQhMW2I7EAbr7ts73e5ejGviEeb/8RuoN7tpFDMk8gG1vC4rKQBt&#10;cB57Ld+3T8WdFJQNOjMGBC33QHLTXF7U230EEuxG0nLIOd4rRXaAyVAZIiBPupAmk/mYehWN/TA9&#10;qJuqulU2YAbMRV4yZFO30JnPMYvHHV+vJAlGkuJhFS5dWpoYR29NZlI1o/vRUhwbSnYeNDT4SFeM&#10;IdWvDcvkfMHR98JPk7wD8WpSfjYTYyiXaNkAweaQWFf+nbSgTlSErvMWyjYRL7V6T3DnSlz4wgTz&#10;f/Nbtr3BfEpXh59qvgEAAP//AwBQSwMEFAAGAAgAAAAhAJYFM1jUAAAAlwEAAAsAAABfcmVscy8u&#10;cmVsc6SQPWsDMQyG90L/g9He8yVDKSW+bIWsIYWuxtZ9kLNkJHNN/n1MoaVXsnWUXvQ8L9rtL2k2&#10;C4pOTA42TQsGKXCcaHDwfnp7egGjxVP0MxM6uKLCvnt82B1x9qUe6ThlNZVC6mAsJb9aq2HE5LXh&#10;jFSTniX5UkcZbPbh7Ae027Z9tvKbAd2KaQ7RgRziFszpmqv5DztNQVi5L03gZLnvp3CPaiN/0hGX&#10;SvEyYHEQRb+WgktTy4G979380xuYCENh+aiOlfwnqfbvBnb1zu4GAAD//wMAUEsDBBQABgAIAAAA&#10;IQAzLwWeQQAAADkAAAAUAAAAZHJzL2Nvbm5lY3RvcnhtbC54bWyysa/IzVEoSy0qzszPs1Uy1DNQ&#10;UkjNS85PycxLt1UKDXHTtVBSKC5JzEtJzMnPS7VVqkwtVrK34+UCAAAA//8DAFBLAwQUAAYACAAA&#10;ACEAK0T8JsUAAADcAAAADwAAAGRycy9kb3ducmV2LnhtbESPUUvDQBCE3wv+h2MF35qLLYYYey1F&#10;EIr60tYfsObWJDS3F+/WNvXXe0Khj8PMfMMsVqPr1ZFC7DwbuM9yUMS1tx03Bj72L9MSVBRki71n&#10;MnCmCKvlzWSBlfUn3tJxJ41KEI4VGmhFhkrrWLfkMGZ+IE7elw8OJcnQaBvwlOCu17M8L7TDjtNC&#10;iwM9t1Qfdj/OwPfb+yaeP/uZFA+/r4ewLh9lHo25ux3XT6CERrmGL+2NNTAvC/g/k46AXv4BAAD/&#10;/wMAUEsBAi0AFAAGAAgAAAAhAP4l66UAAQAA6gEAABMAAAAAAAAAAAAAAAAAAAAAAFtDb250ZW50&#10;X1R5cGVzXS54bWxQSwECLQAUAAYACAAAACEAlgUzWNQAAACXAQAACwAAAAAAAAAAAAAAAAAxAQAA&#10;X3JlbHMvLnJlbHNQSwECLQAUAAYACAAAACEAMy8FnkEAAAA5AAAAFAAAAAAAAAAAAAAAAAAuAgAA&#10;ZHJzL2Nvbm5lY3RvcnhtbC54bWxQSwECLQAUAAYACAAAACEAK0T8JsUAAADcAAAADwAAAAAAAAAA&#10;AAAAAAChAgAAZHJzL2Rvd25yZXYueG1sUEsFBgAAAAAEAAQA+QAAAJMDAAAAAA==&#10;" strokecolor="#4579b8 [3044]"/>
+                <v:line id="Straight Connector 387" o:spid="_x0000_s1117" style="position:absolute;flip:x;visibility:visible;mso-wrap-style:square" from="8832,13566" to="8834,16175" o:connectortype="straight" o:gfxdata="UEsDBBQABgAIAAAAIQD+JeulAAEAAOoBAAATAAAAW0NvbnRlbnRfVHlwZXNdLnhtbJSRzU7EIBDH&#10;7ya+A+FqWqoHY0zpHqwe1Zj1AQhMW2I7EAbr7ts73e5ejGviEeb/8RuoN7tpFDMk8gG1vC4rKQBt&#10;cB57Ld+3T8WdFJQNOjMGBC33QHLTXF7U230EEuxG0nLIOd4rRXaAyVAZIiBPupAmk/mYehWN/TA9&#10;qJuqulU2YAbMRV4yZFO30JnPMYvHHV+vJAlGkuJhFS5dWpoYR29NZlI1o/vRUhwbSnYeNDT4SFeM&#10;IdWvDcvkfMHR98JPk7wD8WpSfjYTYyiXaNkAweaQWFf+nbSgTlSErvMWyjYRL7V6T3DnSlz4wgTz&#10;f/Nbtr3BfEpXh59qvgEAAP//AwBQSwMEFAAGAAgAAAAhAJYFM1jUAAAAlwEAAAsAAABfcmVscy8u&#10;cmVsc6SQPWsDMQyG90L/g9He8yVDKSW+bIWsIYWuxtZ9kLNkJHNN/n1MoaVXsnWUXvQ8L9rtL2k2&#10;C4pOTA42TQsGKXCcaHDwfnp7egGjxVP0MxM6uKLCvnt82B1x9qUe6ThlNZVC6mAsJb9aq2HE5LXh&#10;jFSTniX5UkcZbPbh7Ae027Z9tvKbAd2KaQ7RgRziFszpmqv5DztNQVi5L03gZLnvp3CPaiN/0hGX&#10;SvEyYHEQRb+WgktTy4G979380xuYCENh+aiOlfwnqfbvBnb1zu4GAAD//wMAUEsDBBQABgAIAAAA&#10;IQAzLwWeQQAAADkAAAAUAAAAZHJzL2Nvbm5lY3RvcnhtbC54bWyysa/IzVEoSy0qzszPs1Uy1DNQ&#10;UkjNS85PycxLt1UKDXHTtVBSKC5JzEtJzMnPS7VVqkwtVrK34+UCAAAA//8DAFBLAwQUAAYACAAA&#10;ACEA/eNRicUAAADcAAAADwAAAGRycy9kb3ducmV2LnhtbESPT2vCQBTE70K/w/IKvenGKlWiq5SC&#10;NCj4/+DxkX1NQrNv0+xqop/eFQoeh5n5DTOdt6YUF6pdYVlBvxeBIE6tLjhTcDwsumMQziNrLC2T&#10;gis5mM9eOlOMtW14R5e9z0SAsItRQe59FUvp0pwMup6tiIP3Y2uDPsg6k7rGJsBNKd+j6EMaLDgs&#10;5FjRV07p7/5sFCQJL5c3XmxO/e3ftx8Uq/WwGSn19tp+TkB4av0z/N9OtILBeASPM+EIyNkdAAD/&#10;/wMAUEsBAi0AFAAGAAgAAAAhAP4l66UAAQAA6gEAABMAAAAAAAAAAAAAAAAAAAAAAFtDb250ZW50&#10;X1R5cGVzXS54bWxQSwECLQAUAAYACAAAACEAlgUzWNQAAACXAQAACwAAAAAAAAAAAAAAAAAxAQAA&#10;X3JlbHMvLnJlbHNQSwECLQAUAAYACAAAACEAMy8FnkEAAAA5AAAAFAAAAAAAAAAAAAAAAAAuAgAA&#10;ZHJzL2Nvbm5lY3RvcnhtbC54bWxQSwECLQAUAAYACAAAACEA/eNRicUAAADcAAAADwAAAAAAAAAA&#10;AAAAAAChAgAAZHJzL2Rvd25yZXYueG1sUEsFBgAAAAAEAAQA+QAAAJMDAAAAAA==&#10;" strokecolor="#4579b8 [3044]"/>
+                <v:line id="Straight Connector 388" o:spid="_x0000_s1118" style="position:absolute;visibility:visible;mso-wrap-style:square" from="8832,18836" to="8936,23847" o:connectortype="straight" o:gfxdata="UEsDBBQABgAIAAAAIQD+JeulAAEAAOoBAAATAAAAW0NvbnRlbnRfVHlwZXNdLnhtbJSRzU7EIBDH&#10;7ya+A+FqWqoHY0zpHqwe1Zj1AQhMW2I7EAbr7ts73e5ejGviEeb/8RuoN7tpFDMk8gG1vC4rKQBt&#10;cB57Ld+3T8WdFJQNOjMGBC33QHLTXF7U230EEuxG0nLIOd4rRXaAyVAZIiBPupAmk/mYehWN/TA9&#10;qJuqulU2YAbMRV4yZFO30JnPMYvHHV+vJAlGkuJhFS5dWpoYR29NZlI1o/vRUhwbSnYeNDT4SFeM&#10;IdWvDcvkfMHR98JPk7wD8WpSfjYTYyiXaNkAweaQWFf+nbSgTlSErvMWyjYRL7V6T3DnSlz4wgTz&#10;f/Nbtr3BfEpXh59qvgEAAP//AwBQSwMEFAAGAAgAAAAhAJYFM1jUAAAAlwEAAAsAAABfcmVscy8u&#10;cmVsc6SQPWsDMQyG90L/g9He8yVDKSW+bIWsIYWuxtZ9kLNkJHNN/n1MoaVXsnWUXvQ8L9rtL2k2&#10;C4pOTA42TQsGKXCcaHDwfnp7egGjxVP0MxM6uKLCvnt82B1x9qUe6ThlNZVC6mAsJb9aq2HE5LXh&#10;jFSTniX5UkcZbPbh7Ae027Z9tvKbAd2KaQ7RgRziFszpmqv5DztNQVi5L03gZLnvp3CPaiN/0hGX&#10;SvEyYHEQRb+WgktTy4G979380xuYCENh+aiOlfwnqfbvBnb1zu4GAAD//wMAUEsDBBQABgAIAAAA&#10;IQAzLwWeQQAAADkAAAAUAAAAZHJzL2Nvbm5lY3RvcnhtbC54bWyysa/IzVEoSy0qzszPs1Uy1DNQ&#10;UkjNS85PycxLt1UKDXHTtVBSKC5JzEtJzMnPS7VVqkwtVrK34+UCAAAA//8DAFBLAwQUAAYACAAA&#10;ACEANZfNz8IAAADcAAAADwAAAGRycy9kb3ducmV2LnhtbERPzWrCQBC+F/oOyxS81Y1KJY2uIgVB&#10;tJdqH2DMjkkwO5vujhp9+u6h0OPH9z9f9q5VVwqx8WxgNMxAEZfeNlwZ+D6sX3NQUZAttp7JwJ0i&#10;LBfPT3MsrL/xF133UqkUwrFAA7VIV2gdy5ocxqHviBN38sGhJBgqbQPeUrhr9TjLptphw6mhxo4+&#10;airP+4sz8LP73MT7sR3L9O2xPYdV/i6TaMzgpV/NQAn18i/+c2+sgUme1qYz6QjoxS8AAAD//wMA&#10;UEsBAi0AFAAGAAgAAAAhAP4l66UAAQAA6gEAABMAAAAAAAAAAAAAAAAAAAAAAFtDb250ZW50X1R5&#10;cGVzXS54bWxQSwECLQAUAAYACAAAACEAlgUzWNQAAACXAQAACwAAAAAAAAAAAAAAAAAxAQAAX3Jl&#10;bHMvLnJlbHNQSwECLQAUAAYACAAAACEAMy8FnkEAAAA5AAAAFAAAAAAAAAAAAAAAAAAuAgAAZHJz&#10;L2Nvbm5lY3RvcnhtbC54bWxQSwECLQAUAAYACAAAACEANZfNz8IAAADcAAAADwAAAAAAAAAAAAAA&#10;AAChAgAAZHJzL2Rvd25yZXYueG1sUEsFBgAAAAAEAAQA+QAAAJADAAAAAA==&#10;" strokecolor="#4579b8 [3044]"/>
+                <v:line id="Straight Connector 389" o:spid="_x0000_s1119" style="position:absolute;flip:x;visibility:visible;mso-wrap-style:square" from="8791,26858" to="8936,34191" o:connectortype="straight" o:gfxdata="UEsDBBQABgAIAAAAIQD+JeulAAEAAOoBAAATAAAAW0NvbnRlbnRfVHlwZXNdLnhtbJSRzU7EIBDH&#10;7ya+A+FqWqoHY0zpHqwe1Zj1AQhMW2I7EAbr7ts73e5ejGviEeb/8RuoN7tpFDMk8gG1vC4rKQBt&#10;cB57Ld+3T8WdFJQNOjMGBC33QHLTXF7U230EEuxG0nLIOd4rRXaAyVAZIiBPupAmk/mYehWN/TA9&#10;qJuqulU2YAbMRV4yZFO30JnPMYvHHV+vJAlGkuJhFS5dWpoYR29NZlI1o/vRUhwbSnYeNDT4SFeM&#10;IdWvDcvkfMHR98JPk7wD8WpSfjYTYyiXaNkAweaQWFf+nbSgTlSErvMWyjYRL7V6T3DnSlz4wgTz&#10;f/Nbtr3BfEpXh59qvgEAAP//AwBQSwMEFAAGAAgAAAAhAJYFM1jUAAAAlwEAAAsAAABfcmVscy8u&#10;cmVsc6SQPWsDMQyG90L/g9He8yVDKSW+bIWsIYWuxtZ9kLNkJHNN/n1MoaVXsnWUXvQ8L9rtL2k2&#10;C4pOTA42TQsGKXCcaHDwfnp7egGjxVP0MxM6uKLCvnt82B1x9qUe6ThlNZVC6mAsJb9aq2HE5LXh&#10;jFSTniX5UkcZbPbh7Ae027Z9tvKbAd2KaQ7RgRziFszpmqv5DztNQVi5L03gZLnvp3CPaiN/0hGX&#10;SvEyYHEQRb+WgktTy4G979380xuYCENh+aiOlfwnqfbvBnb1zu4GAAD//wMAUEsDBBQABgAIAAAA&#10;IQAzLwWeQQAAADkAAAAUAAAAZHJzL2Nvbm5lY3RvcnhtbC54bWyysa/IzVEoSy0qzszPs1Uy1DNQ&#10;UkjNS85PycxLt1UKDXHTtVBSKC5JzEtJzMnPS7VVqkwtVrK34+UCAAAA//8DAFBLAwQUAAYACAAA&#10;ACEA4zBgYMcAAADcAAAADwAAAGRycy9kb3ducmV2LnhtbESPT2vCQBTE70K/w/IK3nRjLRqjq5SC&#10;GBT6R3vo8ZF9JqHZtzG7mrSfvisIHoeZ+Q2zWHWmEhdqXGlZwWgYgSDOrC45V/B1WA9iEM4ja6ws&#10;k4JfcrBaPvQWmGjb8idd9j4XAcIuQQWF93UipcsKMuiGtiYO3tE2Bn2QTS51g22Am0o+RdFEGiw5&#10;LBRY02tB2c/+bBSkKW+3f7x+/x59nDZ+XO7entupUv3H7mUOwlPn7+FbO9UKxvEMrmfCEZDLfwAA&#10;AP//AwBQSwECLQAUAAYACAAAACEA/iXrpQABAADqAQAAEwAAAAAAAAAAAAAAAAAAAAAAW0NvbnRl&#10;bnRfVHlwZXNdLnhtbFBLAQItABQABgAIAAAAIQCWBTNY1AAAAJcBAAALAAAAAAAAAAAAAAAAADEB&#10;AABfcmVscy8ucmVsc1BLAQItABQABgAIAAAAIQAzLwWeQQAAADkAAAAUAAAAAAAAAAAAAAAAAC4C&#10;AABkcnMvY29ubmVjdG9yeG1sLnhtbFBLAQItABQABgAIAAAAIQDjMGBgxwAAANwAAAAPAAAAAAAA&#10;AAAAAAAAAKECAABkcnMvZG93bnJldi54bWxQSwUGAAAAAAQABAD5AAAAlQMAAAAA&#10;" strokecolor="#4579b8 [3044]"/>
+                <w10:anchorlock/>
+              </v:group>
+            </w:pict>
+          </mc:Fallback>
+        </mc:AlternateContent>
+      </w:r>
+    </w:p>
+    <w:p>
+      <w:pPr>
         <w:pStyle w:val="Heading2"/>
       </w:pPr>
       <w:bookmarkStart w:id="20" w:name="_Toc305080276"/>
       <w:r>
-        <w:lastRenderedPageBreak/>
         <w:t>Enabling sandboxed applications to interact</w:t>
       </w:r>
       <w:bookmarkEnd w:id="20"/>
@@ -11325,6 +12572,25 @@
       </w:pPr>
       <w:r>
         <w:t>The network must allow sandboxed Darwinet Applications to interact within a Domain. They do so by acting as separate Peers on the same device.</w:t>
+      </w:r>
+      <w:r>
+        <w:t xml:space="preserve"> For example, </w:t>
+      </w:r>
+      <w:proofErr w:type="spellStart"/>
+      <w:r>
+        <w:t>iOS</w:t>
+      </w:r>
+      <w:proofErr w:type="spellEnd"/>
+      <w:r>
+        <w:t xml:space="preserve"> </w:t>
+      </w:r>
+      <w:proofErr w:type="gramStart"/>
+      <w:r>
+        <w:t>application are</w:t>
+      </w:r>
+      <w:proofErr w:type="gramEnd"/>
+      <w:r>
+        <w:t xml:space="preserve"> sandboxed.</w:t>
       </w:r>
     </w:p>
     <w:p>
@@ -12061,6 +13327,7 @@
       </w:pPr>
       <w:bookmarkStart w:id="22" w:name="_Toc305080278"/>
       <w:r>
+        <w:lastRenderedPageBreak/>
         <w:t xml:space="preserve">Bridging </w:t>
       </w:r>
       <w:r>
@@ -12140,7 +13407,6 @@
         <w:pStyle w:val="BodyText"/>
       </w:pPr>
       <w:r>
-        <w:lastRenderedPageBreak/>
         <w:t xml:space="preserve">Now, as the goal is to provide any device on any platform the possibility to interact within a </w:t>
       </w:r>
       <w:r>
@@ -12862,6 +14128,7 @@
         <w:pStyle w:val="BodyText"/>
       </w:pPr>
       <w:r>
+        <w:lastRenderedPageBreak/>
         <w:t>The Domain has a default view showing the current domain state through a domain view.</w:t>
       </w:r>
     </w:p>
@@ -12915,7 +14182,6 @@
       </w:pPr>
       <w:bookmarkStart w:id="27" w:name="_Toc305080283"/>
       <w:r>
-        <w:lastRenderedPageBreak/>
         <w:t>The Darwinet Domain View</w:t>
       </w:r>
       <w:bookmarkEnd w:id="27"/>
@@ -14063,6 +15329,7 @@
           <w:noProof/>
           <w:lang w:val="en-GB" w:eastAsia="en-GB"/>
         </w:rPr>
+        <w:lastRenderedPageBreak/>
         <w:drawing>
           <wp:inline distT="0" distB="0" distL="0" distR="0">
             <wp:extent cx="190500" cy="171450"/>
@@ -14319,88 +15586,88 @@
       </w:pPr>
       <w:bookmarkStart w:id="29" w:name="_Toc305080285"/>
       <w:r>
+        <w:t>The Darwinet Domain view repository</w:t>
+      </w:r>
+      <w:bookmarkEnd w:id="29"/>
+    </w:p>
+    <w:p>
+      <w:pPr>
+        <w:pStyle w:val="Heading2"/>
+      </w:pPr>
+      <w:bookmarkStart w:id="30" w:name="_Toc305080286"/>
+      <w:r>
+        <w:t>Darwinet Domain View Repository introduction</w:t>
+      </w:r>
+      <w:bookmarkEnd w:id="30"/>
+    </w:p>
+    <w:p>
+      <w:pPr>
+        <w:pStyle w:val="BodyText"/>
+      </w:pPr>
+      <w:r>
+        <w:t>The Darwinet Domain View Repository is where all the data of a specific domain view “lives”. The repository contains the current value instances stored in a Key-path, value manner as defined by the current Model.</w:t>
+      </w:r>
+    </w:p>
+    <w:p>
+      <w:pPr>
+        <w:pStyle w:val="BodyText"/>
+      </w:pPr>
+      <w:r>
+        <w:t xml:space="preserve">The repository is built for the view by </w:t>
+      </w:r>
+      <w:r>
+        <w:t>integrating</w:t>
+      </w:r>
+      <w:r>
+        <w:t xml:space="preserve"> the Model, Instance, Value change history for the view.</w:t>
+      </w:r>
+    </w:p>
+    <w:p>
+      <w:pPr>
+        <w:pStyle w:val="Heading1"/>
+      </w:pPr>
+      <w:bookmarkStart w:id="31" w:name="_Toc305080287"/>
+      <w:r>
+        <w:t>Darwinet Applications</w:t>
+      </w:r>
+      <w:bookmarkEnd w:id="31"/>
+    </w:p>
+    <w:p>
+      <w:pPr>
+        <w:pStyle w:val="Heading2"/>
+      </w:pPr>
+      <w:bookmarkStart w:id="32" w:name="_Toc305080288"/>
+      <w:r>
+        <w:t>Darwinet applications overview</w:t>
+      </w:r>
+      <w:bookmarkEnd w:id="32"/>
+    </w:p>
+    <w:p>
+      <w:pPr>
+        <w:pStyle w:val="BodyText"/>
+      </w:pPr>
+      <w:r>
+        <w:t>A Darwinet Application is an application that may be brought to e</w:t>
+      </w:r>
+      <w:r>
+        <w:t>xecute on the contents of the repository of a Darwinet Domain View.</w:t>
+      </w:r>
+    </w:p>
+    <w:p>
+      <w:pPr>
+        <w:pStyle w:val="BodyText"/>
+      </w:pPr>
+      <w:r>
+        <w:t>To enable this on multiple platforms is quite tricky and requires different schemes.</w:t>
+      </w:r>
+    </w:p>
+    <w:p>
+      <w:pPr>
+        <w:pStyle w:val="Heading2"/>
+      </w:pPr>
+      <w:bookmarkStart w:id="33" w:name="_Toc305080289"/>
+      <w:r>
         <w:lastRenderedPageBreak/>
-        <w:t>The Darwinet Domain view repository</w:t>
-      </w:r>
-      <w:bookmarkEnd w:id="29"/>
-    </w:p>
-    <w:p>
-      <w:pPr>
-        <w:pStyle w:val="Heading2"/>
-      </w:pPr>
-      <w:bookmarkStart w:id="30" w:name="_Toc305080286"/>
-      <w:r>
-        <w:t>Darwinet Domain View Repository introduction</w:t>
-      </w:r>
-      <w:bookmarkEnd w:id="30"/>
-    </w:p>
-    <w:p>
-      <w:pPr>
-        <w:pStyle w:val="BodyText"/>
-      </w:pPr>
-      <w:r>
-        <w:t>The Darwinet Domain View Repository is where all the data of a specific domain view “lives”. The repository contains the current value instances stored in a Key-path, value manner as defined by the current Model.</w:t>
-      </w:r>
-    </w:p>
-    <w:p>
-      <w:pPr>
-        <w:pStyle w:val="BodyText"/>
-      </w:pPr>
-      <w:r>
-        <w:t xml:space="preserve">The repository is built for the view by </w:t>
-      </w:r>
-      <w:r>
-        <w:t>integrating</w:t>
-      </w:r>
-      <w:r>
-        <w:t xml:space="preserve"> the Model, Instance, Value change history for the view.</w:t>
-      </w:r>
-    </w:p>
-    <w:p>
-      <w:pPr>
-        <w:pStyle w:val="Heading1"/>
-      </w:pPr>
-      <w:bookmarkStart w:id="31" w:name="_Toc305080287"/>
-      <w:r>
-        <w:t>Darwinet Applications</w:t>
-      </w:r>
-      <w:bookmarkEnd w:id="31"/>
-    </w:p>
-    <w:p>
-      <w:pPr>
-        <w:pStyle w:val="Heading2"/>
-      </w:pPr>
-      <w:bookmarkStart w:id="32" w:name="_Toc305080288"/>
-      <w:r>
-        <w:t>Darwinet applications overview</w:t>
-      </w:r>
-      <w:bookmarkEnd w:id="32"/>
-    </w:p>
-    <w:p>
-      <w:pPr>
-        <w:pStyle w:val="BodyText"/>
-      </w:pPr>
-      <w:r>
-        <w:t>A Darwinet Application is an application that may be brought to e</w:t>
-      </w:r>
-      <w:r>
-        <w:t>xecute on the contents of the repository of a Darwinet Domain View.</w:t>
-      </w:r>
-    </w:p>
-    <w:p>
-      <w:pPr>
-        <w:pStyle w:val="BodyText"/>
-      </w:pPr>
-      <w:r>
-        <w:t>To enable this on multiple platforms is quite tricky and requires different schemes.</w:t>
-      </w:r>
-    </w:p>
-    <w:p>
-      <w:pPr>
-        <w:pStyle w:val="Heading2"/>
-      </w:pPr>
-      <w:bookmarkStart w:id="33" w:name="_Toc305080289"/>
-      <w:r>
         <w:t xml:space="preserve">Darwinet Applications on </w:t>
       </w:r>
       <w:proofErr w:type="spellStart"/>
@@ -14514,7 +15781,6 @@
           <w:noProof/>
           <w:lang w:val="en-GB" w:eastAsia="en-GB"/>
         </w:rPr>
-        <w:lastRenderedPageBreak/>
         <mc:AlternateContent>
           <mc:Choice Requires="wpc">
             <w:drawing>
@@ -15242,6 +16508,7 @@
       </w:pPr>
       <w:bookmarkStart w:id="36" w:name="_Toc305080292"/>
       <w:r>
+        <w:lastRenderedPageBreak/>
         <w:t xml:space="preserve">The Darwinet </w:t>
       </w:r>
       <w:r>
@@ -15321,7 +16588,6 @@
       </w:pPr>
       <w:bookmarkStart w:id="38" w:name="_Toc305080294"/>
       <w:r>
-        <w:lastRenderedPageBreak/>
         <w:t>The Darwinet Environment diff extractor</w:t>
       </w:r>
       <w:bookmarkEnd w:id="38"/>
@@ -15364,6 +16630,7 @@
           <w:noProof/>
           <w:lang w:val="en-GB" w:eastAsia="en-GB"/>
         </w:rPr>
+        <w:lastRenderedPageBreak/>
         <mc:AlternateContent>
           <mc:Choice Requires="wpc">
             <w:drawing>
@@ -22486,158 +23753,156 @@
       <w:r>
         <w:t xml:space="preserve"> node framework using the seed.</w:t>
       </w:r>
-      <w:bookmarkStart w:id="50" w:name="_GoBack"/>
+    </w:p>
+    <w:p>
+      <w:pPr>
+        <w:pStyle w:val="C1HBullet"/>
+      </w:pPr>
+      <w:r>
+        <w:t xml:space="preserve">When the node is installed the project leader opens the </w:t>
+      </w:r>
+      <w:r>
+        <w:t>Darwinet</w:t>
+      </w:r>
+      <w:r>
+        <w:t xml:space="preserve"> domain administrator inte</w:t>
+      </w:r>
+      <w:r>
+        <w:t xml:space="preserve">rface and creates the </w:t>
+      </w:r>
+      <w:r>
+        <w:t>Darwinet</w:t>
+      </w:r>
+      <w:r>
+        <w:t xml:space="preserve"> user domain giving it a unique name.</w:t>
+      </w:r>
+    </w:p>
+    <w:p>
+      <w:pPr>
+        <w:pStyle w:val="C1HBullet"/>
+      </w:pPr>
+      <w:r>
+        <w:t>The project leader then opens the administrator interface of the created user domain and performs the following:</w:t>
+      </w:r>
+    </w:p>
+    <w:p>
+      <w:pPr>
+        <w:pStyle w:val="C1HBullet2A"/>
+      </w:pPr>
+      <w:r>
+        <w:t xml:space="preserve">Buys a project administration application and adds it to be used by all users of the </w:t>
+      </w:r>
+      <w:r>
+        <w:t>domain</w:t>
+      </w:r>
+      <w:r>
+        <w:t>.</w:t>
+      </w:r>
+    </w:p>
+    <w:p>
+      <w:pPr>
+        <w:pStyle w:val="C1HBullet2A"/>
+      </w:pPr>
+      <w:r>
+        <w:t>Buys a time report application and adds it to the domain to be used by all users of the domain.</w:t>
+      </w:r>
+    </w:p>
+    <w:p>
+      <w:pPr>
+        <w:pStyle w:val="C1HBullet2A"/>
+      </w:pPr>
+      <w:r>
+        <w:t>Creates a project folder in the shared files folder for the domain.</w:t>
+      </w:r>
+    </w:p>
+    <w:p>
+      <w:pPr>
+        <w:pStyle w:val="BodyText"/>
+      </w:pPr>
+      <w:r>
+        <w:t xml:space="preserve">The project leader now starts to use the applications of the </w:t>
+      </w:r>
+      <w:r>
+        <w:t>domain</w:t>
+      </w:r>
+      <w:r>
+        <w:t xml:space="preserve"> to set up the project.</w:t>
+      </w:r>
+    </w:p>
+    <w:p>
+      <w:pPr>
+        <w:pStyle w:val="BodyText"/>
+      </w:pPr>
+      <w:r>
+        <w:t>The project leader then clones the node for all the users of the project.</w:t>
+      </w:r>
+    </w:p>
+    <w:p>
+      <w:pPr>
+        <w:pStyle w:val="BodyText"/>
+      </w:pPr>
+      <w:r>
+        <w:t>The node cloning is made as follows:</w:t>
+      </w:r>
+    </w:p>
+    <w:p>
+      <w:pPr>
+        <w:pStyle w:val="C1HBullet"/>
+      </w:pPr>
+      <w:r>
+        <w:t>The project leader opens the user domain interface and selects to invite new users to the domain.</w:t>
+      </w:r>
+    </w:p>
+    <w:p>
+      <w:pPr>
+        <w:pStyle w:val="C1HBullet"/>
+      </w:pPr>
+      <w:r>
+        <w:t xml:space="preserve">Each user is defined using an e-mail </w:t>
+      </w:r>
+      <w:proofErr w:type="spellStart"/>
+      <w:r>
+        <w:t>adress</w:t>
+      </w:r>
+      <w:proofErr w:type="spellEnd"/>
+      <w:r>
+        <w:t xml:space="preserve"> of the user.</w:t>
+      </w:r>
+    </w:p>
+    <w:p>
+      <w:pPr>
+        <w:pStyle w:val="C1HBullet"/>
+      </w:pPr>
+      <w:r>
+        <w:t xml:space="preserve">The </w:t>
+      </w:r>
+      <w:r>
+        <w:t>Darwinet</w:t>
+      </w:r>
+      <w:r>
+        <w:t xml:space="preserve"> framework creates a node seed for each user and mails it to the user.</w:t>
+      </w:r>
+    </w:p>
+    <w:p>
+      <w:pPr>
+        <w:pStyle w:val="C1HBullet"/>
+      </w:pPr>
+      <w:r>
+        <w:t>Each user installs the user domain node using the seed received on mail.</w:t>
+      </w:r>
+    </w:p>
+    <w:p>
+      <w:pPr>
+        <w:pStyle w:val="Heading3"/>
+      </w:pPr>
+      <w:bookmarkStart w:id="50" w:name="_Toc305080306"/>
+      <w:r>
+        <w:t>Installing a D</w:t>
+      </w:r>
+      <w:r>
+        <w:t>arwinet user domain node using a seed received on mail</w:t>
+      </w:r>
       <w:bookmarkEnd w:id="50"/>
-    </w:p>
-    <w:p>
-      <w:pPr>
-        <w:pStyle w:val="C1HBullet"/>
-      </w:pPr>
-      <w:r>
-        <w:t xml:space="preserve">When the node is installed the project leader opens the </w:t>
-      </w:r>
-      <w:r>
-        <w:t>Darwinet</w:t>
-      </w:r>
-      <w:r>
-        <w:t xml:space="preserve"> domain administrator inte</w:t>
-      </w:r>
-      <w:r>
-        <w:t xml:space="preserve">rface and creates the </w:t>
-      </w:r>
-      <w:r>
-        <w:t>Darwinet</w:t>
-      </w:r>
-      <w:r>
-        <w:t xml:space="preserve"> user domain giving it a unique name.</w:t>
-      </w:r>
-    </w:p>
-    <w:p>
-      <w:pPr>
-        <w:pStyle w:val="C1HBullet"/>
-      </w:pPr>
-      <w:r>
-        <w:t>The project leader then opens the administrator interface of the created user domain and performs the following:</w:t>
-      </w:r>
-    </w:p>
-    <w:p>
-      <w:pPr>
-        <w:pStyle w:val="C1HBullet2A"/>
-      </w:pPr>
-      <w:r>
-        <w:t xml:space="preserve">Buys a project administration application and adds it to be used by all users of the </w:t>
-      </w:r>
-      <w:r>
-        <w:t>domain</w:t>
-      </w:r>
-      <w:r>
-        <w:t>.</w:t>
-      </w:r>
-    </w:p>
-    <w:p>
-      <w:pPr>
-        <w:pStyle w:val="C1HBullet2A"/>
-      </w:pPr>
-      <w:r>
-        <w:t>Buys a time report application and adds it to the domain to be used by all users of the domain.</w:t>
-      </w:r>
-    </w:p>
-    <w:p>
-      <w:pPr>
-        <w:pStyle w:val="C1HBullet2A"/>
-      </w:pPr>
-      <w:r>
-        <w:t>Creates a project folder in the shared files folder for the domain.</w:t>
-      </w:r>
-    </w:p>
-    <w:p>
-      <w:pPr>
-        <w:pStyle w:val="BodyText"/>
-      </w:pPr>
-      <w:r>
-        <w:t xml:space="preserve">The project leader now starts to use the applications of the </w:t>
-      </w:r>
-      <w:r>
-        <w:t>domain</w:t>
-      </w:r>
-      <w:r>
-        <w:t xml:space="preserve"> to set up the project.</w:t>
-      </w:r>
-    </w:p>
-    <w:p>
-      <w:pPr>
-        <w:pStyle w:val="BodyText"/>
-      </w:pPr>
-      <w:r>
-        <w:t>The project leader then clones the node for all the users of the project.</w:t>
-      </w:r>
-    </w:p>
-    <w:p>
-      <w:pPr>
-        <w:pStyle w:val="BodyText"/>
-      </w:pPr>
-      <w:r>
-        <w:t>The node cloning is made as follows:</w:t>
-      </w:r>
-    </w:p>
-    <w:p>
-      <w:pPr>
-        <w:pStyle w:val="C1HBullet"/>
-      </w:pPr>
-      <w:r>
-        <w:t>The project leader opens the user domain interface and selects to invite new users to the domain.</w:t>
-      </w:r>
-    </w:p>
-    <w:p>
-      <w:pPr>
-        <w:pStyle w:val="C1HBullet"/>
-      </w:pPr>
-      <w:r>
-        <w:t xml:space="preserve">Each user is defined using an e-mail </w:t>
-      </w:r>
-      <w:proofErr w:type="spellStart"/>
-      <w:r>
-        <w:t>adress</w:t>
-      </w:r>
-      <w:proofErr w:type="spellEnd"/>
-      <w:r>
-        <w:t xml:space="preserve"> of the user.</w:t>
-      </w:r>
-    </w:p>
-    <w:p>
-      <w:pPr>
-        <w:pStyle w:val="C1HBullet"/>
-      </w:pPr>
-      <w:r>
-        <w:t xml:space="preserve">The </w:t>
-      </w:r>
-      <w:r>
-        <w:t>Darwinet</w:t>
-      </w:r>
-      <w:r>
-        <w:t xml:space="preserve"> framework creates a node seed for each user and mails it to the user.</w:t>
-      </w:r>
-    </w:p>
-    <w:p>
-      <w:pPr>
-        <w:pStyle w:val="C1HBullet"/>
-      </w:pPr>
-      <w:r>
-        <w:t>Each user installs the user domain node using the seed received on mail.</w:t>
-      </w:r>
-    </w:p>
-    <w:p>
-      <w:pPr>
-        <w:pStyle w:val="Heading3"/>
-      </w:pPr>
-      <w:bookmarkStart w:id="51" w:name="_Toc305080306"/>
-      <w:r>
-        <w:t>Installing a D</w:t>
-      </w:r>
-      <w:r>
-        <w:t>arwinet user domain node using a seed received on mail</w:t>
-      </w:r>
-      <w:bookmarkEnd w:id="51"/>
     </w:p>
     <w:p>
       <w:pPr>
@@ -22809,10 +24074,134 @@
       <w:pPr>
         <w:pStyle w:val="Heading3"/>
       </w:pPr>
-      <w:bookmarkStart w:id="52" w:name="_Toc305080307"/>
+      <w:bookmarkStart w:id="51" w:name="_Toc305080307"/>
       <w:r>
         <w:t>Domain growth through new node scenario</w:t>
       </w:r>
+      <w:bookmarkEnd w:id="51"/>
+    </w:p>
+    <w:p>
+      <w:pPr>
+        <w:pStyle w:val="BodyText"/>
+      </w:pPr>
+      <w:r>
+        <w:t xml:space="preserve">The Domain should grow with new nodes in a way controlled by mechanisms within the Domain. </w:t>
+      </w:r>
+    </w:p>
+    <w:p>
+      <w:pPr>
+        <w:pStyle w:val="BodyText"/>
+      </w:pPr>
+      <w:r>
+        <w:t>Member of the Domain with the right privileges are allowed to clone an existing node for a new or existing user. And the new node must be given a unique ID when installed to distinguish it from other nodes.</w:t>
+      </w:r>
+    </w:p>
+    <w:p>
+      <w:pPr>
+        <w:pStyle w:val="BodyText"/>
+      </w:pPr>
+      <w:r>
+        <w:t>This would impose the following scenario when a new node is cloned, installed and authorized.</w:t>
+      </w:r>
+    </w:p>
+    <w:p>
+      <w:pPr>
+        <w:pStyle w:val="C1HNumber"/>
+      </w:pPr>
+      <w:r>
+        <w:t xml:space="preserve">Node N1 </w:t>
+      </w:r>
+      <w:r>
+        <w:t>is</w:t>
+      </w:r>
+      <w:r>
+        <w:t xml:space="preserve"> used by User A to create a Domain node clone for User B. We call this node for Node N*.</w:t>
+      </w:r>
+    </w:p>
+    <w:p>
+      <w:pPr>
+        <w:pStyle w:val="C1HNumber"/>
+      </w:pPr>
+      <w:r>
+        <w:t>User B installs node N* in a lap top.</w:t>
+      </w:r>
+    </w:p>
+    <w:p>
+      <w:pPr>
+        <w:pStyle w:val="C1HNumber"/>
+      </w:pPr>
+      <w:r>
+        <w:t>The User B starts node N* and logs in.</w:t>
+      </w:r>
+    </w:p>
+    <w:p>
+      <w:pPr>
+        <w:pStyle w:val="C1HNumber"/>
+      </w:pPr>
+      <w:r>
+        <w:t>The Node identifies it has not yet been authorized and asks for access to node N1 through the nodes it has record of in the installation.</w:t>
+      </w:r>
+    </w:p>
+    <w:p>
+      <w:pPr>
+        <w:pStyle w:val="C1HNumber"/>
+      </w:pPr>
+      <w:r>
+        <w:t>N1 receives the authorization request and produces a task to user A to authorize the new node.</w:t>
+      </w:r>
+    </w:p>
+    <w:p>
+      <w:pPr>
+        <w:pStyle w:val="C1HNumber"/>
+      </w:pPr>
+      <w:r>
+        <w:t xml:space="preserve">User A sees the task and attends to it. </w:t>
+      </w:r>
+      <w:r>
+        <w:t>User A is then presented with a description of node N* including a description of the location, the machine etc. that identifies where the node is installed.</w:t>
+      </w:r>
+    </w:p>
+    <w:p>
+      <w:pPr>
+        <w:pStyle w:val="C1HNumber"/>
+      </w:pPr>
+      <w:r>
+        <w:t xml:space="preserve">User A fins all satisfactory and grants N* to be member </w:t>
+      </w:r>
+      <w:r>
+        <w:t>of</w:t>
+      </w:r>
+      <w:r>
+        <w:t xml:space="preserve"> the Domain. N* gets the Id N73.</w:t>
+      </w:r>
+    </w:p>
+    <w:p>
+      <w:pPr>
+        <w:pStyle w:val="C1HNumber"/>
+      </w:pPr>
+      <w:r>
+        <w:t>Node N73 to allows User B to launch any of the applications of the Domain.</w:t>
+      </w:r>
+    </w:p>
+    <w:p>
+      <w:pPr>
+        <w:pStyle w:val="Heading3"/>
+      </w:pPr>
+      <w:bookmarkStart w:id="52" w:name="_Toc305080308"/>
+      <w:r>
+        <w:t>Triple</w:t>
+      </w:r>
+      <w:r>
+        <w:t xml:space="preserve"> </w:t>
+      </w:r>
+      <w:proofErr w:type="gramStart"/>
+      <w:r>
+        <w:t>A</w:t>
+      </w:r>
+      <w:proofErr w:type="gramEnd"/>
+      <w:r>
+        <w:t xml:space="preserve"> Scenario</w:t>
+      </w:r>
       <w:bookmarkEnd w:id="52"/>
     </w:p>
     <w:p>
@@ -22820,109 +24209,11 @@
         <w:pStyle w:val="BodyText"/>
       </w:pPr>
       <w:r>
-        <w:t xml:space="preserve">The Domain should grow with new nodes in a way controlled by mechanisms within the Domain. </w:t>
-      </w:r>
-    </w:p>
-    <w:p>
-      <w:pPr>
-        <w:pStyle w:val="BodyText"/>
-      </w:pPr>
-      <w:r>
-        <w:t>Member of the Domain with the right privileges are allowed to clone an existing node for a new or existing user. And the new node must be given a unique ID when installed to distinguish it from other nodes.</w:t>
-      </w:r>
-    </w:p>
-    <w:p>
-      <w:pPr>
-        <w:pStyle w:val="BodyText"/>
-      </w:pPr>
-      <w:r>
-        <w:t>This would impose the following scenario when a new node is cloned, installed and authorized.</w:t>
-      </w:r>
-    </w:p>
-    <w:p>
-      <w:pPr>
-        <w:pStyle w:val="C1HNumber"/>
-      </w:pPr>
-      <w:r>
-        <w:t xml:space="preserve">Node N1 </w:t>
-      </w:r>
-      <w:r>
-        <w:t>is</w:t>
-      </w:r>
-      <w:r>
-        <w:t xml:space="preserve"> used by User A to create a Domain node clone for User B. We call this node for Node N*.</w:t>
-      </w:r>
-    </w:p>
-    <w:p>
-      <w:pPr>
-        <w:pStyle w:val="C1HNumber"/>
-      </w:pPr>
-      <w:r>
-        <w:t>User B installs node N* in a lap top.</w:t>
-      </w:r>
-    </w:p>
-    <w:p>
-      <w:pPr>
-        <w:pStyle w:val="C1HNumber"/>
-      </w:pPr>
-      <w:r>
-        <w:t>The User B starts node N* and logs in.</w:t>
-      </w:r>
-    </w:p>
-    <w:p>
-      <w:pPr>
-        <w:pStyle w:val="C1HNumber"/>
-      </w:pPr>
-      <w:r>
-        <w:t>The Node identifies it has not yet been authorized and asks for access to node N1 through the nodes it has record of in the installation.</w:t>
-      </w:r>
-    </w:p>
-    <w:p>
-      <w:pPr>
-        <w:pStyle w:val="C1HNumber"/>
-      </w:pPr>
-      <w:r>
-        <w:t>N1 receives the authorization request and produces a task to user A to authorize the new node.</w:t>
-      </w:r>
-    </w:p>
-    <w:p>
-      <w:pPr>
-        <w:pStyle w:val="C1HNumber"/>
-      </w:pPr>
-      <w:r>
-        <w:t xml:space="preserve">User A sees the task and attends to it. </w:t>
-      </w:r>
-      <w:r>
-        <w:t>User A is then presented with a description of node N* including a description of the location, the machine etc. that identifies where the node is installed.</w:t>
-      </w:r>
-    </w:p>
-    <w:p>
-      <w:pPr>
-        <w:pStyle w:val="C1HNumber"/>
-      </w:pPr>
-      <w:r>
-        <w:t xml:space="preserve">User A fins all satisfactory and grants N* to be member </w:t>
-      </w:r>
-      <w:r>
-        <w:t>of</w:t>
-      </w:r>
-      <w:r>
-        <w:t xml:space="preserve"> the Domain. N* gets the Id N73.</w:t>
-      </w:r>
-    </w:p>
-    <w:p>
-      <w:pPr>
-        <w:pStyle w:val="C1HNumber"/>
-      </w:pPr>
-      <w:r>
-        <w:t>Node N73 to allows User B to launch any of the applications of the Domain.</w:t>
-      </w:r>
-    </w:p>
-    <w:p>
-      <w:pPr>
-        <w:pStyle w:val="Heading3"/>
-      </w:pPr>
-      <w:bookmarkStart w:id="53" w:name="_Toc305080308"/>
+        <w:t>Consider</w:t>
+      </w:r>
+      <w:r>
+        <w:t xml:space="preserve"> to implement the </w:t>
+      </w:r>
       <w:r>
         <w:t>Triple</w:t>
       </w:r>
@@ -22935,32 +24226,6 @@
       </w:r>
       <w:proofErr w:type="gramEnd"/>
       <w:r>
-        <w:t xml:space="preserve"> Scenario</w:t>
-      </w:r>
-      <w:bookmarkEnd w:id="53"/>
-    </w:p>
-    <w:p>
-      <w:pPr>
-        <w:pStyle w:val="BodyText"/>
-      </w:pPr>
-      <w:r>
-        <w:t>Consider</w:t>
-      </w:r>
-      <w:r>
-        <w:t xml:space="preserve"> to implement the </w:t>
-      </w:r>
-      <w:r>
-        <w:t>Triple</w:t>
-      </w:r>
-      <w:r>
-        <w:t xml:space="preserve"> </w:t>
-      </w:r>
-      <w:proofErr w:type="gramStart"/>
-      <w:r>
-        <w:t>A</w:t>
-      </w:r>
-      <w:proofErr w:type="gramEnd"/>
-      <w:r>
         <w:t xml:space="preserve"> scenario to all changes within the Darwinet.</w:t>
       </w:r>
     </w:p>
@@ -22998,20 +24263,58 @@
       <w:pPr>
         <w:pStyle w:val="Heading1"/>
       </w:pPr>
-      <w:bookmarkStart w:id="54" w:name="_Toc305080309"/>
+      <w:bookmarkStart w:id="53" w:name="_Toc305080309"/>
       <w:r>
         <w:lastRenderedPageBreak/>
         <w:t>The Darwinet framework</w:t>
       </w:r>
+      <w:bookmarkEnd w:id="53"/>
+    </w:p>
+    <w:p>
+      <w:pPr>
+        <w:pStyle w:val="Heading2"/>
+      </w:pPr>
+      <w:bookmarkStart w:id="54" w:name="_Toc305080310"/>
+      <w:r>
+        <w:t>Darwinet data management</w:t>
+      </w:r>
       <w:bookmarkEnd w:id="54"/>
     </w:p>
     <w:p>
       <w:pPr>
+        <w:pStyle w:val="BodyText"/>
+      </w:pPr>
+      <w:r>
+        <w:t xml:space="preserve">The Darwinet data management is the technology to store and distribute data within a </w:t>
+      </w:r>
+      <w:r>
+        <w:t>Darwinet</w:t>
+      </w:r>
+      <w:r>
+        <w:t xml:space="preserve"> network.</w:t>
+      </w:r>
+    </w:p>
+    <w:p>
+      <w:pPr>
+        <w:pStyle w:val="BodyText"/>
+      </w:pPr>
+      <w:r>
+        <w:t xml:space="preserve">Data is stored in a Model, Instance, </w:t>
+      </w:r>
+      <w:r>
+        <w:t>and Value</w:t>
+      </w:r>
+      <w:r>
+        <w:t xml:space="preserve"> layer model built from deltas (changes) within each layer.</w:t>
+      </w:r>
+    </w:p>
+    <w:p>
+      <w:pPr>
         <w:pStyle w:val="Heading2"/>
       </w:pPr>
-      <w:bookmarkStart w:id="55" w:name="_Toc305080310"/>
-      <w:r>
-        <w:t>Darwinet data management</w:t>
+      <w:bookmarkStart w:id="55" w:name="_Toc305080311"/>
+      <w:r>
+        <w:t>The Model, Instance, Value data structure</w:t>
       </w:r>
       <w:bookmarkEnd w:id="55"/>
     </w:p>
@@ -23020,13 +24323,13 @@
         <w:pStyle w:val="BodyText"/>
       </w:pPr>
       <w:r>
-        <w:t xml:space="preserve">The Darwinet data management is the technology to store and distribute data within a </w:t>
-      </w:r>
-      <w:r>
-        <w:t>Darwinet</w:t>
-      </w:r>
-      <w:r>
-        <w:t xml:space="preserve"> network.</w:t>
+        <w:t xml:space="preserve">All data within a Darwinet domain are defined in a Model, Instance, </w:t>
+      </w:r>
+      <w:r>
+        <w:t>and Value</w:t>
+      </w:r>
+      <w:r>
+        <w:t xml:space="preserve"> layer model.</w:t>
       </w:r>
     </w:p>
     <w:p>
@@ -23034,75 +24337,37 @@
         <w:pStyle w:val="BodyText"/>
       </w:pPr>
       <w:r>
-        <w:t xml:space="preserve">Data is stored in a Model, Instance, </w:t>
-      </w:r>
-      <w:r>
-        <w:t>and Value</w:t>
-      </w:r>
-      <w:r>
-        <w:t xml:space="preserve"> layer model built from deltas (changes) within each layer.</w:t>
+        <w:t>The Model is the highest structure and defines available data structures or “types” within the domain.</w:t>
+      </w:r>
+    </w:p>
+    <w:p>
+      <w:pPr>
+        <w:pStyle w:val="BodyText"/>
+      </w:pPr>
+      <w:r>
+        <w:t>The Instance structure defines current instances of types in the Model.</w:t>
+      </w:r>
+    </w:p>
+    <w:p>
+      <w:pPr>
+        <w:pStyle w:val="BodyText"/>
+      </w:pPr>
+      <w:r>
+        <w:t>And finally the Value structure defines the current value of model instances.</w:t>
       </w:r>
     </w:p>
     <w:p>
       <w:pPr>
         <w:pStyle w:val="Heading2"/>
       </w:pPr>
-      <w:bookmarkStart w:id="56" w:name="_Toc305080311"/>
-      <w:r>
-        <w:t>The Model, Instance, Value data structure</w:t>
+      <w:bookmarkStart w:id="56" w:name="_Toc305080312"/>
+      <w:r>
+        <w:t>Model, Ins</w:t>
+      </w:r>
+      <w:r>
+        <w:t>tance, Value deltas (changes)</w:t>
       </w:r>
       <w:bookmarkEnd w:id="56"/>
-    </w:p>
-    <w:p>
-      <w:pPr>
-        <w:pStyle w:val="BodyText"/>
-      </w:pPr>
-      <w:r>
-        <w:t xml:space="preserve">All data within a Darwinet domain are defined in a Model, Instance, </w:t>
-      </w:r>
-      <w:r>
-        <w:t>and Value</w:t>
-      </w:r>
-      <w:r>
-        <w:t xml:space="preserve"> layer model.</w:t>
-      </w:r>
-    </w:p>
-    <w:p>
-      <w:pPr>
-        <w:pStyle w:val="BodyText"/>
-      </w:pPr>
-      <w:r>
-        <w:t>The Model is the highest structure and defines available data structures or “types” within the domain.</w:t>
-      </w:r>
-    </w:p>
-    <w:p>
-      <w:pPr>
-        <w:pStyle w:val="BodyText"/>
-      </w:pPr>
-      <w:r>
-        <w:t>The Instance structure defines current instances of types in the Model.</w:t>
-      </w:r>
-    </w:p>
-    <w:p>
-      <w:pPr>
-        <w:pStyle w:val="BodyText"/>
-      </w:pPr>
-      <w:r>
-        <w:t>And finally the Value structure defines the current value of model instances.</w:t>
-      </w:r>
-    </w:p>
-    <w:p>
-      <w:pPr>
-        <w:pStyle w:val="Heading2"/>
-      </w:pPr>
-      <w:bookmarkStart w:id="57" w:name="_Toc305080312"/>
-      <w:r>
-        <w:t>Model, Ins</w:t>
-      </w:r>
-      <w:r>
-        <w:t>tance, Value deltas (changes)</w:t>
-      </w:r>
-      <w:bookmarkEnd w:id="57"/>
     </w:p>
     <w:p>
       <w:pPr>
@@ -23168,10 +24433,34 @@
       <w:pPr>
         <w:pStyle w:val="Heading2"/>
       </w:pPr>
-      <w:bookmarkStart w:id="58" w:name="_Toc305080313"/>
+      <w:bookmarkStart w:id="57" w:name="_Toc305080313"/>
       <w:r>
         <w:t>Data exchange</w:t>
       </w:r>
+      <w:bookmarkEnd w:id="57"/>
+    </w:p>
+    <w:p>
+      <w:pPr>
+        <w:pStyle w:val="BodyText"/>
+      </w:pPr>
+      <w:r>
+        <w:t xml:space="preserve">Data between nodes of a </w:t>
+      </w:r>
+      <w:r>
+        <w:t>Darwinet</w:t>
+      </w:r>
+      <w:r>
+        <w:t xml:space="preserve"> domain is exchanged in the form of recorded changes. Thus the data that flows between the nodes are streams of deltas.</w:t>
+      </w:r>
+    </w:p>
+    <w:p>
+      <w:pPr>
+        <w:pStyle w:val="Heading2"/>
+      </w:pPr>
+      <w:bookmarkStart w:id="58" w:name="_Toc305080314"/>
+      <w:r>
+        <w:t>The Darwinet API stack</w:t>
+      </w:r>
       <w:bookmarkEnd w:id="58"/>
     </w:p>
     <w:p>
@@ -23179,68 +24468,44 @@
         <w:pStyle w:val="BodyText"/>
       </w:pPr>
       <w:r>
-        <w:t xml:space="preserve">Data between nodes of a </w:t>
+        <w:t xml:space="preserve">The Darwinet API stack is the architecture of </w:t>
       </w:r>
       <w:r>
         <w:t>Darwinet</w:t>
       </w:r>
       <w:r>
-        <w:t xml:space="preserve"> domain is exchanged in the form of recorded changes. Thus the data that flows between the nodes are streams of deltas.</w:t>
+        <w:t xml:space="preserve"> services of a </w:t>
+      </w:r>
+      <w:r>
+        <w:t>Darwinet</w:t>
+      </w:r>
+      <w:r>
+        <w:t xml:space="preserve"> node that provides access to </w:t>
+      </w:r>
+      <w:r>
+        <w:t>Darwinet</w:t>
+      </w:r>
+      <w:r>
+        <w:t xml:space="preserve"> controlled data and services.</w:t>
+      </w:r>
+    </w:p>
+    <w:p>
+      <w:pPr>
+        <w:pStyle w:val="BodyText"/>
+      </w:pPr>
+      <w:r>
+        <w:t>As the name implies these services are organized into layers, one layer working on the data and services of the layer below.</w:t>
       </w:r>
     </w:p>
     <w:p>
       <w:pPr>
         <w:pStyle w:val="Heading2"/>
       </w:pPr>
-      <w:bookmarkStart w:id="59" w:name="_Toc305080314"/>
-      <w:r>
-        <w:t>The Darwinet API stack</w:t>
+      <w:bookmarkStart w:id="59" w:name="_Toc305080315"/>
+      <w:r>
+        <w:t>Darwinet data distribution policy layer</w:t>
       </w:r>
       <w:bookmarkEnd w:id="59"/>
-    </w:p>
-    <w:p>
-      <w:pPr>
-        <w:pStyle w:val="BodyText"/>
-      </w:pPr>
-      <w:r>
-        <w:t xml:space="preserve">The Darwinet API stack is the architecture of </w:t>
-      </w:r>
-      <w:r>
-        <w:t>Darwinet</w:t>
-      </w:r>
-      <w:r>
-        <w:t xml:space="preserve"> services of a </w:t>
-      </w:r>
-      <w:r>
-        <w:t>Darwinet</w:t>
-      </w:r>
-      <w:r>
-        <w:t xml:space="preserve"> node that provides access to </w:t>
-      </w:r>
-      <w:r>
-        <w:t>Darwinet</w:t>
-      </w:r>
-      <w:r>
-        <w:t xml:space="preserve"> controlled data and services.</w:t>
-      </w:r>
-    </w:p>
-    <w:p>
-      <w:pPr>
-        <w:pStyle w:val="BodyText"/>
-      </w:pPr>
-      <w:r>
-        <w:t>As the name implies these services are organized into layers, one layer working on the data and services of the layer below.</w:t>
-      </w:r>
-    </w:p>
-    <w:p>
-      <w:pPr>
-        <w:pStyle w:val="Heading2"/>
-      </w:pPr>
-      <w:bookmarkStart w:id="60" w:name="_Toc305080315"/>
-      <w:r>
-        <w:t>Darwinet data distribution policy layer</w:t>
-      </w:r>
-      <w:bookmarkEnd w:id="60"/>
     </w:p>
     <w:p>
       <w:pPr>
@@ -23320,11 +24585,11 @@
       <w:pPr>
         <w:pStyle w:val="Heading2"/>
       </w:pPr>
-      <w:bookmarkStart w:id="61" w:name="_Toc305080316"/>
+      <w:bookmarkStart w:id="60" w:name="_Toc305080316"/>
       <w:r>
         <w:t>Darwinet data protection layer</w:t>
       </w:r>
-      <w:bookmarkEnd w:id="61"/>
+      <w:bookmarkEnd w:id="60"/>
     </w:p>
     <w:p>
       <w:pPr>
@@ -23442,11 +24707,11 @@
       <w:pPr>
         <w:pStyle w:val="Heading2"/>
       </w:pPr>
-      <w:bookmarkStart w:id="62" w:name="_Toc305080317"/>
+      <w:bookmarkStart w:id="61" w:name="_Toc305080317"/>
       <w:r>
         <w:t>Darwinet Authentication service</w:t>
       </w:r>
-      <w:bookmarkEnd w:id="62"/>
+      <w:bookmarkEnd w:id="61"/>
     </w:p>
     <w:p>
       <w:pPr>
@@ -23532,14 +24797,14 @@
       <w:pPr>
         <w:pStyle w:val="Heading2"/>
       </w:pPr>
-      <w:bookmarkStart w:id="63" w:name="_Toc305080318"/>
+      <w:bookmarkStart w:id="62" w:name="_Toc305080318"/>
       <w:r>
         <w:t xml:space="preserve">Darwinet encryption </w:t>
       </w:r>
       <w:r>
         <w:t>service</w:t>
       </w:r>
-      <w:bookmarkEnd w:id="63"/>
+      <w:bookmarkEnd w:id="62"/>
     </w:p>
     <w:p>
       <w:pPr>
@@ -23673,11 +24938,11 @@
       <w:pPr>
         <w:pStyle w:val="Heading2"/>
       </w:pPr>
-      <w:bookmarkStart w:id="64" w:name="_Toc305080319"/>
+      <w:bookmarkStart w:id="63" w:name="_Toc305080319"/>
       <w:r>
         <w:t>Darwinet Encryption Key infrastructure</w:t>
       </w:r>
-      <w:bookmarkEnd w:id="64"/>
+      <w:bookmarkEnd w:id="63"/>
     </w:p>
     <w:p>
       <w:pPr>
@@ -23757,31 +25022,31 @@
       <w:pPr>
         <w:pStyle w:val="Heading1"/>
       </w:pPr>
-      <w:bookmarkStart w:id="65" w:name="_Toc305080320"/>
+      <w:bookmarkStart w:id="64" w:name="_Toc305080320"/>
       <w:r>
         <w:t>The Darwinet API based on XML over TCP/IP</w:t>
       </w:r>
+      <w:bookmarkEnd w:id="64"/>
+    </w:p>
+    <w:p>
+      <w:pPr>
+        <w:pStyle w:val="Heading2"/>
+      </w:pPr>
+      <w:bookmarkStart w:id="65" w:name="_Toc305080321"/>
+      <w:r>
+        <w:t>Draft scenarios</w:t>
+      </w:r>
       <w:bookmarkEnd w:id="65"/>
     </w:p>
     <w:p>
       <w:pPr>
-        <w:pStyle w:val="Heading2"/>
-      </w:pPr>
-      <w:bookmarkStart w:id="66" w:name="_Toc305080321"/>
-      <w:r>
-        <w:t>Draft scenarios</w:t>
+        <w:pStyle w:val="Heading3"/>
+      </w:pPr>
+      <w:bookmarkStart w:id="66" w:name="_Toc305080322"/>
+      <w:r>
+        <w:t>Building a Darwinet Data View</w:t>
       </w:r>
       <w:bookmarkEnd w:id="66"/>
-    </w:p>
-    <w:p>
-      <w:pPr>
-        <w:pStyle w:val="Heading3"/>
-      </w:pPr>
-      <w:bookmarkStart w:id="67" w:name="_Toc305080322"/>
-      <w:r>
-        <w:t>Building a Darwinet Data View</w:t>
-      </w:r>
-      <w:bookmarkEnd w:id="67"/>
     </w:p>
     <w:p>
       <w:pPr>
@@ -24466,22 +25731,22 @@
       <w:pPr>
         <w:pStyle w:val="Heading2"/>
       </w:pPr>
-      <w:bookmarkStart w:id="68" w:name="_Toc305080323"/>
+      <w:bookmarkStart w:id="67" w:name="_Toc305080323"/>
       <w:r>
         <w:lastRenderedPageBreak/>
         <w:t>Overview of Darwinet API based on XML over TCP/IP</w:t>
       </w:r>
+      <w:bookmarkEnd w:id="67"/>
+    </w:p>
+    <w:p>
+      <w:pPr>
+        <w:pStyle w:val="Heading3"/>
+      </w:pPr>
+      <w:bookmarkStart w:id="68" w:name="_Toc305080324"/>
+      <w:r>
+        <w:t>XML data compression</w:t>
+      </w:r>
       <w:bookmarkEnd w:id="68"/>
-    </w:p>
-    <w:p>
-      <w:pPr>
-        <w:pStyle w:val="Heading3"/>
-      </w:pPr>
-      <w:bookmarkStart w:id="69" w:name="_Toc305080324"/>
-      <w:r>
-        <w:t>XML data compression</w:t>
-      </w:r>
-      <w:bookmarkEnd w:id="69"/>
     </w:p>
     <w:p>
       <w:pPr>
@@ -26540,7 +27805,21 @@
                                   <w:noProof/>
                                 </w:rPr>
                                 <w:tab/>
-                                <w:t>&lt;value&gt; kjell-olov &lt;/value&gt;</w:t>
+                                <w:t>&lt;val</w:t>
+                              </w:r>
+                              <w:bookmarkStart w:id="69" w:name="_GoBack"/>
+                              <w:r>
+                                <w:rPr>
+                                  <w:noProof/>
+                                </w:rPr>
+                                <w:t>ue&gt; kjell-ol</w:t>
+                              </w:r>
+                              <w:bookmarkEnd w:id="69"/>
+                              <w:r>
+                                <w:rPr>
+                                  <w:noProof/>
+                                </w:rPr>
+                                <w:t>ov &lt;/value&gt;</w:t>
                               </w:r>
                             </w:p>
                             <w:p>
@@ -27369,7 +28648,7 @@
       <w:rPr>
         <w:noProof/>
       </w:rPr>
-      <w:t>22</w:t>
+      <w:t>6</w:t>
     </w:r>
     <w:r>
       <w:fldChar w:fldCharType="end"/>
@@ -27402,7 +28681,7 @@
       <w:rPr>
         <w:noProof/>
       </w:rPr>
-      <w:t>The Darwinet API based on C++ class interface</w:t>
+      <w:t>The Darwinet network</w:t>
     </w:r>
     <w:r>
       <w:fldChar w:fldCharType="end"/>
@@ -27466,7 +28745,7 @@
       <w:rPr>
         <w:noProof/>
       </w:rPr>
-      <w:t>The Darwinet API based on XML over TCP/IP</w:t>
+      <w:t>The Darwinet network</w:t>
     </w:r>
     <w:r>
       <w:fldChar w:fldCharType="end"/>
@@ -27499,7 +28778,7 @@
       <w:rPr>
         <w:noProof/>
       </w:rPr>
-      <w:t>21</w:t>
+      <w:t>5</w:t>
     </w:r>
     <w:r>
       <w:fldChar w:fldCharType="end"/>
@@ -27588,7 +28867,7 @@
       <w:rPr>
         <w:noProof/>
       </w:rPr>
-      <w:t>25</w:t>
+      <w:t>27</w:t>
     </w:r>
     <w:r>
       <w:fldChar w:fldCharType="end"/>
@@ -30938,6 +32217,16 @@
       <w:contextualSpacing/>
     </w:pPr>
   </w:style>
+  <w:style w:type="character" w:styleId="PlaceholderText">
+    <w:name w:val="Placeholder Text"/>
+    <w:basedOn w:val="DefaultParagraphFont"/>
+    <w:uiPriority w:val="99"/>
+    <w:semiHidden/>
+    <w:rsid w:val="00C82A76"/>
+    <w:rPr>
+      <w:color w:val="808080"/>
+    </w:rPr>
+  </w:style>
 </w:styles>
 </file>
 
@@ -32022,6 +33311,16 @@
       <w:contextualSpacing/>
     </w:pPr>
   </w:style>
+  <w:style w:type="character" w:styleId="PlaceholderText">
+    <w:name w:val="Placeholder Text"/>
+    <w:basedOn w:val="DefaultParagraphFont"/>
+    <w:uiPriority w:val="99"/>
+    <w:semiHidden/>
+    <w:rsid w:val="00C82A76"/>
+    <w:rPr>
+      <w:color w:val="808080"/>
+    </w:rPr>
+  </w:style>
 </w:styles>
 </file>
 
@@ -32345,7 +33644,7 @@
 </file>
 
 <file path=customXml/itemProps1.xml><?xml version="1.0" encoding="utf-8"?>
-<ds:datastoreItem xmlns:ds="http://schemas.openxmlformats.org/officeDocument/2006/customXml" ds:itemID="{63B2836A-19F0-4360-AB12-67B92ABA9455}">
+<ds:datastoreItem xmlns:ds="http://schemas.openxmlformats.org/officeDocument/2006/customXml" ds:itemID="{97C4C676-C8CC-447B-950B-EAEF5FB066FD}">
   <ds:schemaRefs>
     <ds:schemaRef ds:uri="http://schemas.openxmlformats.org/officeDocument/2006/bibliography"/>
   </ds:schemaRefs>

</xml_diff>

<commit_message>
Darwinet documentation check-in prior to moving them to Documentation folder + Minor spelling error fixes.
git-svn-id: https://svn.code.sf.net/p/darwinet/code/trunk@33 57849a7e-02c0-48c8-ab6e-32930a56f0c4
</commit_message>
<xml_diff>
--- a/doc/The Darwinet Specification 0.1.docx
+++ b/doc/The Darwinet Specification 0.1.docx
@@ -141,7 +141,6 @@
           <w:noProof/>
           <w:color w:val="FF0000"/>
           <w:sz w:val="28"/>
-          <w:lang w:val="en-GB" w:eastAsia="en-GB"/>
         </w:rPr>
         <w:drawing>
           <wp:inline distT="0" distB="0" distL="0" distR="0">
@@ -4734,7 +4733,19 @@
       </w:pPr>
       <w:bookmarkStart w:id="7" w:name="_Toc305080264"/>
       <w:r>
-        <w:t>The Model, Instance, Value Delta mechanism</w:t>
+        <w:t xml:space="preserve">The </w:t>
+      </w:r>
+      <w:r>
+        <w:t>MIV (</w:t>
+      </w:r>
+      <w:r>
+        <w:t>Model, Instance, Value</w:t>
+      </w:r>
+      <w:r>
+        <w:t>)</w:t>
+      </w:r>
+      <w:r>
+        <w:t xml:space="preserve"> Delta mechanism</w:t>
       </w:r>
       <w:bookmarkEnd w:id="7"/>
     </w:p>
@@ -5137,7 +5148,6 @@
       <w:r>
         <w:rPr>
           <w:noProof/>
-          <w:lang w:val="en-GB" w:eastAsia="en-GB"/>
         </w:rPr>
         <mc:AlternateContent>
           <mc:Choice Requires="wpc">
@@ -5880,7 +5890,6 @@
       <w:r>
         <w:rPr>
           <w:noProof/>
-          <w:lang w:val="en-GB" w:eastAsia="en-GB"/>
         </w:rPr>
         <mc:AlternateContent>
           <mc:Choice Requires="wpc">
@@ -7884,7 +7893,6 @@
       <w:r>
         <w:rPr>
           <w:noProof/>
-          <w:lang w:val="en-GB" w:eastAsia="en-GB"/>
         </w:rPr>
         <mc:AlternateContent>
           <mc:Choice Requires="wpc">
@@ -8514,7 +8522,6 @@
       <w:r>
         <w:rPr>
           <w:noProof/>
-          <w:lang w:val="en-GB" w:eastAsia="en-GB"/>
         </w:rPr>
         <mc:AlternateContent>
           <mc:Choice Requires="wpc">
@@ -9194,7 +9201,6 @@
       <w:r>
         <w:rPr>
           <w:noProof/>
-          <w:lang w:val="en-GB" w:eastAsia="en-GB"/>
         </w:rPr>
         <mc:AlternateContent>
           <mc:Choice Requires="wpc">
@@ -10564,7 +10570,6 @@
       <w:r>
         <w:rPr>
           <w:noProof/>
-          <w:lang w:val="en-GB" w:eastAsia="en-GB"/>
         </w:rPr>
         <mc:AlternateContent>
           <mc:Choice Requires="wpc">
@@ -10758,8 +10763,8 @@
                         <wps:cNvSpPr txBox="1"/>
                         <wps:spPr>
                           <a:xfrm>
-                            <a:off x="379217" y="366709"/>
-                            <a:ext cx="1296669" cy="254634"/>
+                            <a:off x="379166" y="216487"/>
+                            <a:ext cx="1296669" cy="404753"/>
                           </a:xfrm>
                           <a:prstGeom prst="rect">
                             <a:avLst/>
@@ -11167,34 +11172,11 @@
           </mc:Choice>
           <mc:Fallback>
             <w:pict>
-              <v:group id="Canvas 224" o:spid="_x0000_s1077" editas="canvas" style="width:246.45pt;height:193.75pt;mso-position-horizontal-relative:char;mso-position-vertical-relative:line" coordsize="31292,24599" o:gfxdata="UEsDBBQABgAIAAAAIQC2gziS/gAAAOEBAAATAAAAW0NvbnRlbnRfVHlwZXNdLnhtbJSRQU7DMBBF&#10;90jcwfIWJU67QAgl6YK0S0CoHGBkTxKLZGx5TGhvj5O2G0SRWNoz/78nu9wcxkFMGNg6quQqL6RA&#10;0s5Y6ir5vt9lD1JwBDIwOMJKHpHlpr69KfdHjyxSmriSfYz+USnWPY7AufNIadK6MEJMx9ApD/oD&#10;OlTrorhX2lFEilmcO2RdNtjC5xDF9pCuTyYBB5bi6bQ4syoJ3g9WQ0ymaiLzg5KdCXlKLjvcW893&#10;SUOqXwnz5DrgnHtJTxOsQfEKIT7DmDSUCaxw7Rqn8787ZsmRM9e2VmPeBN4uqYvTtW7jvijg9N/y&#10;JsXecLq0q+WD6m8AAAD//wMAUEsDBBQABgAIAAAAIQA4/SH/1gAAAJQBAAALAAAAX3JlbHMvLnJl&#10;bHOkkMFqwzAMhu+DvYPRfXGawxijTi+j0GvpHsDYimMaW0Yy2fr2M4PBMnrbUb/Q94l/f/hMi1qR&#10;JVI2sOt6UJgd+ZiDgffL8ekFlFSbvV0oo4EbChzGx4f9GRdb25HMsYhqlCwG5lrLq9biZkxWOiqY&#10;22YiTra2kYMu1l1tQD30/bPm3wwYN0x18gb45AdQl1tp5j/sFB2T0FQ7R0nTNEV3j6o9feQzro1i&#10;OWA14Fm+Q8a1a8+Bvu/d/dMb2JY5uiPbhG/ktn4cqGU/er3pcvwCAAD//wMAUEsDBBQABgAIAAAA&#10;IQC8ywgoowcAACI1AAAOAAAAZHJzL2Uyb0RvYy54bWzsW9ty2zYQfe9M/4HD90YkeNdEzrhKnHbG&#10;TTJ12jzDFClxQhEsCFtyv767uJCKTMmSXMupqzwoJHEhCODsnj1Yv36znJfWbcabglUj233l2FZW&#10;pWxSVNOR/cfni59i22oErSa0ZFU2su+yxn5z9uMPrxf1MCNsxspJxi3opGqGi3pkz4Soh4NBk86y&#10;OW1esTqroDBnfE4F3PLpYMLpAnqflwPiOOFgwfik5izNmgaevlWF9pnsP8+zVHzM8yYTVjmyYWxC&#10;/nL5e42/g7PXdDjltJ4VqR4GPWAUc1pU8NK2q7dUUOuGF/e6mhcpZw3LxauUzQcsz4s0k98AX+M6&#10;a18zptUtbeTHpDA7ZoBw9S/2ez2FOYAuhwtYjExew1I0dbsozeNedjWjdSa/oRmmH24/cauYjGxC&#10;Qtuq6By2xOdsKayf2dLCZ/r9UPGqhqpiCQWwr8zzBh7iNC9zPsf/YQItKA/cOCaBbd1B1Sj0HRKp&#10;hcWeUyiPg8QNfNtKoQIJQyf0sXzQ9VPzRrzP2NzCi5HNYd/I5aS3l41QVU0VfG1Z4bNF3QzVgOSV&#10;uCszVfh7lsNHynHjA7mZs3HJrVsK25CmaVYJT4+grKA21sqLsmwbevLtWxvq+tg0kxu9bUwebty2&#10;kG9mlWgbz4uK8b4OSiFXASYtV/XNDKjvxikQy+ulWl05v/jomk3uYB05U8hr6vSigCm+pI34RDlA&#10;DUAJ5kN8hJ+8ZIuRzfSVbc0Y/7vvOdaHPQmltrUA6I7sCmyLbZW/VrBXE9f3Eenyxg8iAjd8teR6&#10;taS6mY8ZLIoLZqpO5SXWF6W5zDmbfwEbc47vhCJapfDmkS3M5VgocwI2Ks3Oz2UlwHZNxWV1hUh1&#10;5Wzi9vm8/EJ5rfeYgM35gRl00OHaVlN1cXkqdn4jWF7IfdjNqZ5+QCrC9yiQTXogmxho7glZ34/C&#10;CJwDQjYgUeKuQdZ1fEAqvFFi1guJK9/0rJiV5glG0I/ZLbAzDTdjVm2SXsCbxgdgdvJ1D8wGZiVP&#10;mH05mPXAsK27WXh2mJv1AZB+JDFLHE+6XOgI/I92s0nshS64YQ3ZOJBb6ukh6/T5q27v98O118V2&#10;jTZD9YGGB8B0L9facqQTTF8QTEkPTMmBMA1ch7jQIbpWEvpxKLnmCkydOIwNG4587zvwrNvZ8BbP&#10;ahpuhusWz2oaHwDZFUPxMBuW1KZjbic2PHwBbNjzeiArdxSu9J5s2IsSAgwYIeuFYeRIrtsh1iVJ&#10;2JHhwA+95w9gpXU6hAybhgdB1jR+asjGxvaevOxxvOx0uJh2mhOIh2tK4F7C2XvObmoghYt6uqo5&#10;eYAwRYZlBYvAA8mEZa33vEbNST+Yqjukt+tiU+I74DIRq3GUxLEkZCtYjWInBtaNJNgL4sCXUKXD&#10;dAZKJIpVbpx4TqjUKh+DXLnXsMI7zaPd3i5aHg3C0xQ0SznaY8X+YHD01H0EEQtmrlV4tKXTEcUG&#10;gW7TN5vIYfWL3SgJHBO3mrk36psWT7KyLOoGZcV7wgnKeEaakmohmuOmR5zbwio0Z5jRSaY0u8CB&#10;f7hXYBHaIF3e9QcXW0iH+bLN5q83nFGqoWl8gPnbIcg4jq1r/rqh/NhyXSr4/0+w81qN/UpwWkxn&#10;whqzqgJxm3GAcBtJAoTHlRLWGzFeVkrDRchLFVtxDc1qVEWJqRUt3soBj78YrVOr8m4SuwlI7Wgp&#10;Q0JcUPMAQSuW0ocgBc0kIN7xDRnfgPiyAIn3MXDfAZL9WN4BjsfGslgaQ7BRi1dYRouFayVVYuk3&#10;wMsqv3gEd9vqxcbdarF4L3fruqGXRKC8o79N4ihYF4oj8JZQrP2t68upWfG3qqk+6vuunSyeWyh+&#10;opws3Gu3upOT/eZDT55VmppvT8Z2gPLTeNbuZExDYPeTsW9Puk7O81iMF+yIBmOf81RWZsUnaqCu&#10;8t9epxjHcaKCh47nnlyiPhQ3Xu0AED7eJR7jCBUZj7LwF3DYnc4oF0PrNzqtMgH5J2+L5qtFoM4+&#10;Vt9NPOInKpxMkkQ377YU8QIQlJR/9AMCcrCOYzYQLTyFH+PAzLBwVI9iXqdAS6WKdIkSp0DrZWVG&#10;QPCiYd0lM6mARnsIFJZ2TWZyvTCJlBaM+pKSQjo8+yQhocYzCQD5kg+34hCV2voeuUwVu4DMI7A4&#10;mNdgQQJO6AWKJ7UlUuXt6JROiepiQHnVo7DsQLf+MyHXPgc+XsvbjwP0U/rTUXw3+Nj1VAq/TZrZ&#10;88DH9aMgwENYjGqjJHLXVGQvjhCGKpUi8GOlVJ9Q3uYp7mBbDmCRe6FcslW0fSeUH+eM6Cgov6+Z&#10;nnPOFqvKqf+QcgosXyqnStPUHGCLcvrnunLqe36MahCKo30pHH4SeQmMVKqnXgQBwHZS32j9t5V/&#10;lRq6lnOqjk6QB6Czn2V08q6aWOKuhixtipOAL6FDQYuyp0CzBMV1t568nKRY3BKgyT5xjj3m6t3z&#10;WPrIc+8UBQJp1SBeyD3Zl6PgEVBqzZZMoKprDsw2BJrPnmS/JS41hxGbhf0te9g0fmr/0+oET+d/&#10;MNXeJNk/i/QIb1cZ9+PvIM0eTFuKf4cjD371Hw3hX/qs3ssDl+5Pm87+AQAA//8DAFBLAwQUAAYA&#10;CAAAACEA/D/kEd0AAAAFAQAADwAAAGRycy9kb3ducmV2LnhtbEyPzU7DMBCE70h9B2srcaMOBfoT&#10;4lRVEapQxYEW7lt7m0SN11HspIGnx3CBy0qjGc18m60GW4ueWl85VnA7SUAQa2cqLhS8H55vFiB8&#10;QDZYOyYFn+RhlY+uMkyNu/Ab9ftQiFjCPkUFZQhNKqXXJVn0E9cQR+/kWoshyraQpsVLLLe1nCbJ&#10;TFqsOC6U2NCmJH3ed1YB9ute29PLbKe7jy+eP20PzetWqevxsH4EEWgIf2H4wY/okEemo+vYeFEr&#10;iI+E3xu9++V0CeKo4G4xfwCZZ/I/ff4NAAD//wMAUEsBAi0AFAAGAAgAAAAhALaDOJL+AAAA4QEA&#10;ABMAAAAAAAAAAAAAAAAAAAAAAFtDb250ZW50X1R5cGVzXS54bWxQSwECLQAUAAYACAAAACEAOP0h&#10;/9YAAACUAQAACwAAAAAAAAAAAAAAAAAvAQAAX3JlbHMvLnJlbHNQSwECLQAUAAYACAAAACEAvMsI&#10;KKMHAAAiNQAADgAAAAAAAAAAAAAAAAAuAgAAZHJzL2Uyb0RvYy54bWxQSwECLQAUAAYACAAAACEA&#10;/D/kEd0AAAAFAQAADwAAAAAAAAAAAAAAAAD9CQAAZHJzL2Rvd25yZXYueG1sUEsFBgAAAAAEAAQA&#10;8wAAAAcLAAAAAA==&#10;">
-                <v:shapetype id="_x0000_t75" coordsize="21600,21600" o:spt="75" o:preferrelative="t" path="m@4@5l@4@11@9@11@9@5xe" filled="f" stroked="f">
-                  <v:stroke joinstyle="miter"/>
-                  <v:formulas>
-                    <v:f eqn="if lineDrawn pixelLineWidth 0"/>
-                    <v:f eqn="sum @0 1 0"/>
-                    <v:f eqn="sum 0 0 @1"/>
-                    <v:f eqn="prod @2 1 2"/>
-                    <v:f eqn="prod @3 21600 pixelWidth"/>
-                    <v:f eqn="prod @3 21600 pixelHeight"/>
-                    <v:f eqn="sum @0 0 1"/>
-                    <v:f eqn="prod @6 1 2"/>
-                    <v:f eqn="prod @7 21600 pixelWidth"/>
-                    <v:f eqn="sum @8 21600 0"/>
-                    <v:f eqn="prod @7 21600 pixelHeight"/>
-                    <v:f eqn="sum @10 21600 0"/>
-                  </v:formulas>
-                  <v:path o:extrusionok="f" gradientshapeok="t" o:connecttype="rect"/>
-                  <o:lock v:ext="edit" aspectratio="t"/>
-                </v:shapetype>
+              <v:group id="Canvas 224" o:spid="_x0000_s1077" editas="canvas" style="width:246.45pt;height:193.75pt;mso-position-horizontal-relative:char;mso-position-vertical-relative:line" coordsize="31292,24599" o:gfxdata="UEsDBBQABgAIAAAAIQC2gziS/gAAAOEBAAATAAAAW0NvbnRlbnRfVHlwZXNdLnhtbJSRQU7DMBBF&#10;90jcwfIWJU67QAgl6YK0S0CoHGBkTxKLZGx5TGhvj5O2G0SRWNoz/78nu9wcxkFMGNg6quQqL6RA&#10;0s5Y6ir5vt9lD1JwBDIwOMJKHpHlpr69KfdHjyxSmriSfYz+USnWPY7AufNIadK6MEJMx9ApD/oD&#10;OlTrorhX2lFEilmcO2RdNtjC5xDF9pCuTyYBB5bi6bQ4syoJ3g9WQ0ymaiLzg5KdCXlKLjvcW893&#10;SUOqXwnz5DrgnHtJTxOsQfEKIT7DmDSUCaxw7Rqn8787ZsmRM9e2VmPeBN4uqYvTtW7jvijg9N/y&#10;JsXecLq0q+WD6m8AAAD//wMAUEsDBBQABgAIAAAAIQA4/SH/1gAAAJQBAAALAAAAX3JlbHMvLnJl&#10;bHOkkMFqwzAMhu+DvYPRfXGawxijTi+j0GvpHsDYimMaW0Yy2fr2M4PBMnrbUb/Q94l/f/hMi1qR&#10;JVI2sOt6UJgd+ZiDgffL8ekFlFSbvV0oo4EbChzGx4f9GRdb25HMsYhqlCwG5lrLq9biZkxWOiqY&#10;22YiTra2kYMu1l1tQD30/bPm3wwYN0x18gb45AdQl1tp5j/sFB2T0FQ7R0nTNEV3j6o9feQzro1i&#10;OWA14Fm+Q8a1a8+Bvu/d/dMb2JY5uiPbhG/ktn4cqGU/er3pcvwCAAD//wMAUEsDBBQABgAIAAAA&#10;IQBnnAqvrQcAACI1AAAOAAAAZHJzL2Uyb0RvYy54bWzsW9ty2zYQfe9M/4HD90a8gDdN5IyrXNqZ&#10;NMnUafMMU6TECUWwIGzJ/fru4kIqMiVLcs2kqfKgkMSFIICzZ/dg/fzFellatxlvClZNbPeZY1tZ&#10;lbJZUc0n9h8fX/8U21YjaDWjJauyiX2XNfaLix9/eL6qx5nHFqycZdyCTqpmvKon9kKIejwaNeki&#10;W9LmGauzCgpzxpdUwC2fj2acrqD3ZTnyHCccrRif1ZylWdPA05eq0L6Q/ed5lor3ed5kwionNoxN&#10;yF8uf6/xd3TxnI7nnNaLItXDoCeMYkmLCl7advWSCmrd8OJeV8si5axhuXiWsuWI5XmRZvIb4Gtc&#10;Z+trprS6pY38mBRmxwwQrv7Ffq/nMAfQ5XgFi5HJa1iKpm4XpXncy64WtM7kNzTj9N3tB24Vs4nt&#10;eaFtVXQJW+JjthbWz2xt4TP9fqh4VUNVsYYC2FfmeQMPcZrXOV/i/zCBFpQHbhx7gW3dQdUoJI4X&#10;qYXFnlMoj4PEDYhtpVDBC0MnJFg+6vqpeSPeZGxp4cXE5rBv5HLS27eNUFVNFXxtWeGzVd2M1YDk&#10;lbgrM1X4e5bDR8px4wO5mbNpya1bCtuQpmlWCV+PoKygNtbKi7JsG/ry7Xsb6vrYNJMbvW3sPdy4&#10;bSHfzCrRNl4WFeN9HZRCrgJMWq7qmxlQ341TINbXa7W6cn7x0TWb3cE6cqaQ19Tp6wKm+C1txAfK&#10;AWoASjAf4j385CVbTWymr2xrwfjffc+xPuxJKLWtFUB3YldgW2yr/LWCvZq4hCDS5Q0JIg9u+GbJ&#10;9WZJdbOcMlgUF8xUncpLrC9Kc5lztvwENuYS3wlFtErhzRNbmMupUOYEbFSaXV7KSoDtmoq31RUi&#10;1ZWzidvn4/oT5bXeYwI25ztm0EHHW1tN1cXlqdjljWB5IfdhN6d6+gGpCN9BIJv0QDYx0DwSsoRE&#10;YQTkgJANvChxtyDrOgSQCm+UmPVDz5Vv+qqYleYJRtCP2T2wMw13Y1Ztkl7Am8YnYHb2+QjMBmYl&#10;z5j9fjDrg2Hbpll4dhrNEgAkiSRmPceXlAsdAf9omk1iP3SBhjVk40BuqaeHrNPHV93e74drL8V2&#10;jXZD9YGGJ8D0KGptfaQzTL8jmHo9MPVOhGngOp4LHSK1eiGJQ+lrbsDUicPYeMMR8b8BZt3vDe9h&#10;VtNwN1z3MKtpfAJkNwzFw96wdG06z+3sDY+/A2/Y93sgK3cUrvSR3rAPDnAIETHGpy5AdtsZ9pKw&#10;dYaJQ6LAbF0TCJvodLgAVlqnU5xh0/AkyJrGTw3Z2NjeM8sOw7Lz8WreaU4gHm4pgUcJZ284u6nB&#10;KVzV803NyQffVTnDsoLlwQPpCctab3iNmpN+MFd36N4ajBmxKSEOUCZiNY6SOJYOWceubhQ7MXjd&#10;6AT7QRwQqYXQcboAJRLFKjdOfCdUahXBIFfuNazwSvvR/V20fjQIT3PQLOVoh4r9ffAX1NS9BxEL&#10;Zq5VeLSl0xHFDoFu1zebyGHzi90oCRwTt5q537JvWVkWdYOy4j3hBGU8I01JtRDNcdMjzu3xKrTP&#10;sKCzTGl2gQP/cK/AIrRBurzrDy72OB3my3abv95wRqmGpvEJ5u+AIGMYW9f8dUP50HJdKvj/T7Dz&#10;W439SnBazBfCmrKqAnGbcYBwG0kChKeVEtYbMV1XSsNFyEsVW4nl2qtRFSWmNrR4Kwc8/mK0Tm0o&#10;3SR2E5Da0VKGHvg1UsHbsJQEghQ0k4B4hzzg0ZQFSLyPgfsBkOzH8gFwHBrLYm0MwU4tXmEZLRau&#10;lVSJJW8AyypeHIBuW73Y0K0Wi4+iW9cN/SQC5R35NomjYNs3joBwoVjzrUvk1GzwrWqqj/q+aZLF&#10;c4tNkoV7TasHkewXH3pmVqlMfnkydgCUn4ZZu5Ox9rzkULL98qTrTJ5DebxgRzQY+8hTWZkNTuzx&#10;f3tJMY7jRAUPnZ97pkR9KG5Y7QQQPp4ShzhCRY9HWfjXcNidLigXY+s3Oq8yAfknL4vms+VBnWOs&#10;vpv4HklUOJkkiW7ebSnPD0KkT+RHEnggB+s4ZkdohafwUxyYGRaO6lGe1znQUqkiXaLEoba/L/vh&#10;8KyIM1cMxhU9WrAKaDRDoLB0aDKT64dJpE5ZUV9SUkiHZ+IlXqjx7AWAfOkPt+IQldr6EblMFXsN&#10;mUdgcTCvwYIEnNAPlJ/UlkiVt3OndEpUFwPKqx6F5QB36z8Tch1z4OO3fvswQD+nPw3C3cCxiru7&#10;jEXSJs0ceeDjwhlOgIewGNVGSeRuqch+HCEMJWsDymOlVJ9R3uYpHmBbTvAij0K59FbR9p1RPswZ&#10;0SAov6+ZXnLOVpvKKXlIOQUvXyqnStPUPsAe5fTPbeWU+CRGNQjF0b4UDpJEfgIjleqpH0EAsN+p&#10;b7T+28q/Sg3dyjlVRyfoByDZLzI6e1XNLHFXQ5Y2xUnAl9CxoEXZU6C9BOXr7j15OUuxuCVAk33i&#10;HHvM1bvHWPrI8+gUBQ/SqkG8kHvSDyGk3FLzfQ+UWrMlE6jqmgOzHYHmV0+y3xOXmsOI3cL+nj1s&#10;Gj81/7Q6wdPxD6bamyT7rxJOwttVxv30G0izB9OW4t/hyINf/UdD+Jc+m/fywKX706aLfwAAAP//&#10;AwBQSwMEFAAGAAgAAAAhAPw/5BHdAAAABQEAAA8AAABkcnMvZG93bnJldi54bWxMj81OwzAQhO9I&#10;fQdrK3GjDgX6E+JUVRGqUMWBFu5be5tEjddR7KSBp8dwgctKoxnNfJutBluLnlpfOVZwO0lAEGtn&#10;Ki4UvB+ebxYgfEA2WDsmBZ/kYZWPrjJMjbvwG/X7UIhYwj5FBWUITSql1yVZ9BPXEEfv5FqLIcq2&#10;kKbFSyy3tZwmyUxarDgulNjQpiR93ndWAfbrXtvTy2ynu48vnj9tD83rVqnr8bB+BBFoCH9h+MGP&#10;6JBHpqPr2HhRK4iPhN8bvfvldAniqOBuMX8AmWfyP33+DQAA//8DAFBLAQItABQABgAIAAAAIQC2&#10;gziS/gAAAOEBAAATAAAAAAAAAAAAAAAAAAAAAABbQ29udGVudF9UeXBlc10ueG1sUEsBAi0AFAAG&#10;AAgAAAAhADj9If/WAAAAlAEAAAsAAAAAAAAAAAAAAAAALwEAAF9yZWxzLy5yZWxzUEsBAi0AFAAG&#10;AAgAAAAhAGecCq+tBwAAIjUAAA4AAAAAAAAAAAAAAAAALgIAAGRycy9lMm9Eb2MueG1sUEsBAi0A&#10;FAAGAAgAAAAhAPw/5BHdAAAABQEAAA8AAAAAAAAAAAAAAAAABwoAAGRycy9kb3ducmV2LnhtbFBL&#10;BQYAAAAABAAEAPMAAAARCwAAAAA=&#10;">
                 <v:shape id="_x0000_s1078" type="#_x0000_t75" style="position:absolute;width:31292;height:24599;visibility:visible;mso-wrap-style:square">
                   <v:fill o:detectmouseclick="t"/>
                   <v:path o:connecttype="none"/>
                 </v:shape>
-                <v:shapetype id="_x0000_t202" coordsize="21600,21600" o:spt="202" path="m,l,21600r21600,l21600,xe">
-                  <v:stroke joinstyle="miter"/>
-                  <v:path gradientshapeok="t" o:connecttype="rect"/>
-                </v:shapetype>
                 <v:shape id="Text Box 226" o:spid="_x0000_s1079" type="#_x0000_t202" style="position:absolute;left:5188;top:17640;width:8591;height:2660;visibility:visible;mso-wrap-style:none;v-text-anchor:top" o:gfxdata="UEsDBBQABgAIAAAAIQDw94q7/QAAAOIBAAATAAAAW0NvbnRlbnRfVHlwZXNdLnhtbJSRzUrEMBDH&#10;74LvEOYqbaoHEWm6B6tHFV0fYEimbdg2CZlYd9/edD8u4goeZ+b/8SOpV9tpFDNFtt4puC4rEOS0&#10;N9b1Cj7WT8UdCE7oDI7ekYIdMayay4t6vQvEIrsdKxhSCvdSsh5oQi59IJcvnY8TpjzGXgbUG+xJ&#10;3lTVrdTeJXKpSEsGNHVLHX6OSTxu8/pAEmlkEA8H4dKlAEMYrcaUSeXszI+W4thQZudew4MNfJUx&#10;QP7asFzOFxx9L/lpojUkXjGmZ5wyhjSRJQ8YKGvKv1MWzIkL33VWU9lGfl98J6hz4cZ/uUjzf7Pb&#10;bHuj+ZQu9z/UfAMAAP//AwBQSwMEFAAGAAgAAAAhADHdX2HSAAAAjwEAAAsAAABfcmVscy8ucmVs&#10;c6SQwWrDMAyG74O9g9G9cdpDGaNOb4VeSwe7CltJTGPLWCZt376mMFhGbzvqF/o+8e/2tzCpmbJ4&#10;jgbWTQuKomXn42Dg63xYfYCSgtHhxJEM3Elg372/7U40YalHMvokqlKiGBhLSZ9aix0poDScKNZN&#10;zzlgqWMedEJ7wYH0pm23Ov9mQLdgqqMzkI9uA+p8T9X8hx28zSzcl8Zy0Nz33r6iasfXeKK5UjAP&#10;VAy4LM8w09zU50C/9q7/6ZURE31X/kL8TKv1x6wXNXYPAAAA//8DAFBLAwQUAAYACAAAACEAMy8F&#10;nkEAAAA5AAAAEAAAAGRycy9zaGFwZXhtbC54bWyysa/IzVEoSy0qzszPs1Uy1DNQUkjNS85PycxL&#10;t1UKDXHTtVBSKC5JzEtJzMnPS7VVqkwtVrK34+UCAAAA//8DAFBLAwQUAAYACAAAACEAh5yT4sQA&#10;AADcAAAADwAAAGRycy9kb3ducmV2LnhtbESP0WoCMRRE34X+Q7iFvmm2+6DbrVGksEWEgtV+wHVz&#10;u1m6uVmSVOPfN4LQx2FmzjDLdbKDOJMPvWMFz7MCBHHrdM+dgq9jM61AhIiscXBMCq4UYL16mCyx&#10;1u7Cn3Q+xE5kCIcaFZgYx1rK0BqyGGZuJM7et/MWY5a+k9rjJcPtIMuimEuLPecFgyO9GWp/Dr9W&#10;gR+bl/ddtf+IzVCZdHKLtN2clHp6TJtXEJFS/A/f21utoCzncDuTj4Bc/QEAAP//AwBQSwECLQAU&#10;AAYACAAAACEA8PeKu/0AAADiAQAAEwAAAAAAAAAAAAAAAAAAAAAAW0NvbnRlbnRfVHlwZXNdLnht&#10;bFBLAQItABQABgAIAAAAIQAx3V9h0gAAAI8BAAALAAAAAAAAAAAAAAAAAC4BAABfcmVscy8ucmVs&#10;c1BLAQItABQABgAIAAAAIQAzLwWeQQAAADkAAAAQAAAAAAAAAAAAAAAAACkCAABkcnMvc2hhcGV4&#10;bWwueG1sUEsBAi0AFAAGAAgAAAAhAIeck+LEAAAA3AAAAA8AAAAAAAAAAAAAAAAAmAIAAGRycy9k&#10;b3ducmV2LnhtbFBLBQYAAAAABAAEAPUAAACJAwAAAAA=&#10;" fillcolor="#506329 [1638]" strokecolor="#94b64e [3046]">
                   <v:fill color2="#93b64c [3014]" rotate="t" angle="180" colors="0 #769535;52429f #9bc348;1 #9cc746" focus="100%" type="gradient">
                     <o:fill v:ext="view" type="gradientUnscaled"/>
@@ -11251,7 +11233,7 @@
                     </w:txbxContent>
                   </v:textbox>
                 </v:shape>
-                <v:shape id="Text Box 233" o:spid="_x0000_s1083" type="#_x0000_t202" style="position:absolute;left:3792;top:3667;width:12966;height:2546;visibility:visible;mso-wrap-style:none;v-text-anchor:top" o:gfxdata="UEsDBBQABgAIAAAAIQDw94q7/QAAAOIBAAATAAAAW0NvbnRlbnRfVHlwZXNdLnhtbJSRzUrEMBDH&#10;74LvEOYqbaoHEWm6B6tHFV0fYEimbdg2CZlYd9/edD8u4goeZ+b/8SOpV9tpFDNFtt4puC4rEOS0&#10;N9b1Cj7WT8UdCE7oDI7ekYIdMayay4t6vQvEIrsdKxhSCvdSsh5oQi59IJcvnY8TpjzGXgbUG+xJ&#10;3lTVrdTeJXKpSEsGNHVLHX6OSTxu8/pAEmlkEA8H4dKlAEMYrcaUSeXszI+W4thQZudew4MNfJUx&#10;QP7asFzOFxx9L/lpojUkXjGmZ5wyhjSRJQ8YKGvKv1MWzIkL33VWU9lGfl98J6hz4cZ/uUjzf7Pb&#10;bHuj+ZQu9z/UfAMAAP//AwBQSwMEFAAGAAgAAAAhADHdX2HSAAAAjwEAAAsAAABfcmVscy8ucmVs&#10;c6SQwWrDMAyG74O9g9G9cdpDGaNOb4VeSwe7CltJTGPLWCZt376mMFhGbzvqF/o+8e/2tzCpmbJ4&#10;jgbWTQuKomXn42Dg63xYfYCSgtHhxJEM3Elg372/7U40YalHMvokqlKiGBhLSZ9aix0poDScKNZN&#10;zzlgqWMedEJ7wYH0pm23Ov9mQLdgqqMzkI9uA+p8T9X8hx28zSzcl8Zy0Nz33r6iasfXeKK5UjAP&#10;VAy4LM8w09zU50C/9q7/6ZURE31X/kL8TKv1x6wXNXYPAAAA//8DAFBLAwQUAAYACAAAACEAMy8F&#10;nkEAAAA5AAAAEAAAAGRycy9zaGFwZXhtbC54bWyysa/IzVEoSy0qzszPs1Uy1DNQUkjNS85PycxL&#10;t1UKDXHTtVBSKC5JzEtJzMnPS7VVqkwtVrK34+UCAAAA//8DAFBLAwQUAAYACAAAACEAAWmVwMQA&#10;AADcAAAADwAAAGRycy9kb3ducmV2LnhtbESP0WqDQBRE3wv5h+UG+lLiWqUiNpsghdLmycbkAy7u&#10;rUrcu+JuE/37bqDQx2FmzjDb/WwGcaXJ9ZYVPEcxCOLG6p5bBefT+yYH4TyyxsEyKVjIwX63ethi&#10;oe2Nj3StfSsChF2BCjrvx0JK13Rk0EV2JA7et50M+iCnVuoJbwFuBpnEcSYN9hwWOhzpraPmUv8Y&#10;BUP1kSWLPl1KPB9eFv6iqsyflHpcz+UrCE+z/w//tT+1giRN4X4mHAG5+wUAAP//AwBQSwECLQAU&#10;AAYACAAAACEA8PeKu/0AAADiAQAAEwAAAAAAAAAAAAAAAAAAAAAAW0NvbnRlbnRfVHlwZXNdLnht&#10;bFBLAQItABQABgAIAAAAIQAx3V9h0gAAAI8BAAALAAAAAAAAAAAAAAAAAC4BAABfcmVscy8ucmVs&#10;c1BLAQItABQABgAIAAAAIQAzLwWeQQAAADkAAAAQAAAAAAAAAAAAAAAAACkCAABkcnMvc2hhcGV4&#10;bWwueG1sUEsBAi0AFAAGAAgAAAAhAAFplcDEAAAA3AAAAA8AAAAAAAAAAAAAAAAAmAIAAGRycy9k&#10;b3ducmV2LnhtbFBLBQYAAAAABAAEAPUAAACJAwAAAAA=&#10;" fillcolor="#dfa7a6 [1621]" strokecolor="#bc4542 [3045]">
+                <v:shape id="Text Box 233" o:spid="_x0000_s1083" type="#_x0000_t202" style="position:absolute;left:3791;top:2164;width:12967;height:4048;visibility:visible;mso-wrap-style:none;v-text-anchor:top" o:gfxdata="UEsDBBQABgAIAAAAIQDw94q7/QAAAOIBAAATAAAAW0NvbnRlbnRfVHlwZXNdLnhtbJSRzUrEMBDH&#10;74LvEOYqbaoHEWm6B6tHFV0fYEimbdg2CZlYd9/edD8u4goeZ+b/8SOpV9tpFDNFtt4puC4rEOS0&#10;N9b1Cj7WT8UdCE7oDI7ekYIdMayay4t6vQvEIrsdKxhSCvdSsh5oQi59IJcvnY8TpjzGXgbUG+xJ&#10;3lTVrdTeJXKpSEsGNHVLHX6OSTxu8/pAEmlkEA8H4dKlAEMYrcaUSeXszI+W4thQZudew4MNfJUx&#10;QP7asFzOFxx9L/lpojUkXjGmZ5wyhjSRJQ8YKGvKv1MWzIkL33VWU9lGfl98J6hz4cZ/uUjzf7Pb&#10;bHuj+ZQu9z/UfAMAAP//AwBQSwMEFAAGAAgAAAAhADHdX2HSAAAAjwEAAAsAAABfcmVscy8ucmVs&#10;c6SQwWrDMAyG74O9g9G9cdpDGaNOb4VeSwe7CltJTGPLWCZt376mMFhGbzvqF/o+8e/2tzCpmbJ4&#10;jgbWTQuKomXn42Dg63xYfYCSgtHhxJEM3Elg372/7U40YalHMvokqlKiGBhLSZ9aix0poDScKNZN&#10;zzlgqWMedEJ7wYH0pm23Ov9mQLdgqqMzkI9uA+p8T9X8hx28zSzcl8Zy0Nz33r6iasfXeKK5UjAP&#10;VAy4LM8w09zU50C/9q7/6ZURE31X/kL8TKv1x6wXNXYPAAAA//8DAFBLAwQUAAYACAAAACEAMy8F&#10;nkEAAAA5AAAAEAAAAGRycy9zaGFwZXhtbC54bWyysa/IzVEoSy0qzszPs1Uy1DNQUkjNS85PycxL&#10;t1UKDXHTtVBSKC5JzEtJzMnPS7VVqkwtVrK34+UCAAAA//8DAFBLAwQUAAYACAAAACEAAWmVwMQA&#10;AADcAAAADwAAAGRycy9kb3ducmV2LnhtbESP0WqDQBRE3wv5h+UG+lLiWqUiNpsghdLmycbkAy7u&#10;rUrcu+JuE/37bqDQx2FmzjDb/WwGcaXJ9ZYVPEcxCOLG6p5bBefT+yYH4TyyxsEyKVjIwX63ethi&#10;oe2Nj3StfSsChF2BCjrvx0JK13Rk0EV2JA7et50M+iCnVuoJbwFuBpnEcSYN9hwWOhzpraPmUv8Y&#10;BUP1kSWLPl1KPB9eFv6iqsyflHpcz+UrCE+z/w//tT+1giRN4X4mHAG5+wUAAP//AwBQSwECLQAU&#10;AAYACAAAACEA8PeKu/0AAADiAQAAEwAAAAAAAAAAAAAAAAAAAAAAW0NvbnRlbnRfVHlwZXNdLnht&#10;bFBLAQItABQABgAIAAAAIQAx3V9h0gAAAI8BAAALAAAAAAAAAAAAAAAAAC4BAABfcmVscy8ucmVs&#10;c1BLAQItABQABgAIAAAAIQAzLwWeQQAAADkAAAAQAAAAAAAAAAAAAAAAACkCAABkcnMvc2hhcGV4&#10;bWwueG1sUEsBAi0AFAAGAAgAAAAhAAFplcDEAAAA3AAAAA8AAAAAAAAAAAAAAAAAmAIAAGRycy9k&#10;b3ducmV2LnhtbFBLBQYAAAAABAAEAPUAAACJAwAAAAA=&#10;" fillcolor="#dfa7a6 [1621]" strokecolor="#bc4542 [3045]">
                   <v:fill color2="#f5e4e4 [501]" rotate="t" angle="180" colors="0 #ffa2a1;22938f #ffbebd;1 #ffe5e5" focus="100%" type="gradient"/>
                   <v:shadow on="t" color="black" opacity="24903f" origin=",.5" offset="0,.55556mm"/>
                   <v:textbox>
@@ -11304,10 +11286,6 @@
                     </w:txbxContent>
                   </v:textbox>
                 </v:shape>
-                <v:shapetype id="_x0000_t32" coordsize="21600,21600" o:spt="32" o:oned="t" path="m,l21600,21600e" filled="f">
-                  <v:path arrowok="t" fillok="f" o:connecttype="none"/>
-                  <o:lock v:ext="edit" shapetype="t"/>
-                </v:shapetype>
                 <v:shape id="Straight Arrow Connector 246" o:spid="_x0000_s1093" type="#_x0000_t32" style="position:absolute;left:14348;top:12648;width:4974;height:1373;flip:y;visibility:visible;mso-wrap-style:square" o:connectortype="straight" o:gfxdata="UEsDBBQABgAIAAAAIQD+JeulAAEAAOoBAAATAAAAW0NvbnRlbnRfVHlwZXNdLnhtbJSRzU7EIBDH&#10;7ya+A+FqWqoHY0zpHqwe1Zj1AQhMW2I7EAbr7ts73e5ejGviEeb/8RuoN7tpFDMk8gG1vC4rKQBt&#10;cB57Ld+3T8WdFJQNOjMGBC33QHLTXF7U230EEuxG0nLIOd4rRXaAyVAZIiBPupAmk/mYehWN/TA9&#10;qJuqulU2YAbMRV4yZFO30JnPMYvHHV+vJAlGkuJhFS5dWpoYR29NZlI1o/vRUhwbSnYeNDT4SFeM&#10;IdWvDcvkfMHR98JPk7wD8WpSfjYTYyiXaNkAweaQWFf+nbSgTlSErvMWyjYRL7V6T3DnSlz4wgTz&#10;f/Nbtr3BfEpXh59qvgEAAP//AwBQSwMEFAAGAAgAAAAhAJYFM1jUAAAAlwEAAAsAAABfcmVscy8u&#10;cmVsc6SQPWsDMQyG90L/g9He8yVDKSW+bIWsIYWuxtZ9kLNkJHNN/n1MoaVXsnWUXvQ8L9rtL2k2&#10;C4pOTA42TQsGKXCcaHDwfnp7egGjxVP0MxM6uKLCvnt82B1x9qUe6ThlNZVC6mAsJb9aq2HE5LXh&#10;jFSTniX5UkcZbPbh7Ae027Z9tvKbAd2KaQ7RgRziFszpmqv5DztNQVi5L03gZLnvp3CPaiN/0hGX&#10;SvEyYHEQRb+WgktTy4G979380xuYCENh+aiOlfwnqfbvBnb1zu4GAAD//wMAUEsDBBQABgAIAAAA&#10;IQAzLwWeQQAAADkAAAAUAAAAZHJzL2Nvbm5lY3RvcnhtbC54bWyysa/IzVEoSy0qzszPs1Uy1DNQ&#10;UkjNS85PycxLt1UKDXHTtVBSKC5JzEtJzMnPS7VVqkwtVrK34+UCAAAA//8DAFBLAwQUAAYACAAA&#10;ACEAUTLDDsUAAADcAAAADwAAAGRycy9kb3ducmV2LnhtbESPQWvCQBSE74L/YXmF3urGtAaJriIF&#10;oaWoNPXi7ZF9JrHZt2F31fTfu0LB4zAz3zDzZW9acSHnG8sKxqMEBHFpdcOVgv3P+mUKwgdkja1l&#10;UvBHHpaL4WCOubZX/qZLESoRIexzVFCH0OVS+rImg35kO+LoHa0zGKJ0ldQOrxFuWpkmSSYNNhwX&#10;auzovabytzgbBV+7sexOWbJx5+0kfS3Kz021Pij1/NSvZiAC9eER/m9/aAXpWwb3M/EIyMUNAAD/&#10;/wMAUEsBAi0AFAAGAAgAAAAhAP4l66UAAQAA6gEAABMAAAAAAAAAAAAAAAAAAAAAAFtDb250ZW50&#10;X1R5cGVzXS54bWxQSwECLQAUAAYACAAAACEAlgUzWNQAAACXAQAACwAAAAAAAAAAAAAAAAAxAQAA&#10;X3JlbHMvLnJlbHNQSwECLQAUAAYACAAAACEAMy8FnkEAAAA5AAAAFAAAAAAAAAAAAAAAAAAuAgAA&#10;ZHJzL2Nvbm5lY3RvcnhtbC54bWxQSwECLQAUAAYACAAAACEAUTLDDsUAAADcAAAADwAAAAAAAAAA&#10;AAAAAAChAgAAZHJzL2Rvd25yZXYueG1sUEsFBgAAAAAEAAQA+QAAAJMDAAAAAA==&#10;" strokecolor="#4579b8 [3044]">
                   <v:stroke startarrow="open" endarrow="open"/>
                 </v:shape>
@@ -11338,7 +11316,6 @@
       <w:r>
         <w:rPr>
           <w:noProof/>
-          <w:lang w:val="en-GB" w:eastAsia="en-GB"/>
         </w:rPr>
         <w:lastRenderedPageBreak/>
         <mc:AlternateContent>
@@ -11473,10 +11450,7 @@
                           <w:txbxContent>
                             <w:p>
                               <w:r>
-                                <w:t>D</w:t>
-                              </w:r>
-                              <w:r>
-                                <w:t>evice</w:t>
+                                <w:t>Device</w:t>
                               </w:r>
                             </w:p>
                           </w:txbxContent>
@@ -12366,10 +12340,7 @@
                     <w:txbxContent>
                       <w:p>
                         <w:r>
-                          <w:t>D</w:t>
-                        </w:r>
-                        <w:r>
-                          <w:t>evice</w:t>
+                          <w:t>Device</w:t>
                         </w:r>
                       </w:p>
                     </w:txbxContent>
@@ -12669,7 +12640,6 @@
       <w:r>
         <w:rPr>
           <w:noProof/>
-          <w:lang w:val="en-GB" w:eastAsia="en-GB"/>
         </w:rPr>
         <mc:AlternateContent>
           <mc:Choice Requires="wpc">
@@ -13187,12 +13157,12 @@
           </mc:Choice>
           <mc:Fallback>
             <w:pict>
-              <v:group id="Canvas 75" o:spid="_x0000_s1095" editas="canvas" style="width:334pt;height:135.25pt;mso-position-horizontal-relative:char;mso-position-vertical-relative:line" coordsize="42418,17176" o:gfxdata="UEsDBBQABgAIAAAAIQC2gziS/gAAAOEBAAATAAAAW0NvbnRlbnRfVHlwZXNdLnhtbJSRQU7DMBBF&#10;90jcwfIWJU67QAgl6YK0S0CoHGBkTxKLZGx5TGhvj5O2G0SRWNoz/78nu9wcxkFMGNg6quQqL6RA&#10;0s5Y6ir5vt9lD1JwBDIwOMJKHpHlpr69KfdHjyxSmriSfYz+USnWPY7AufNIadK6MEJMx9ApD/oD&#10;OlTrorhX2lFEilmcO2RdNtjC5xDF9pCuTyYBB5bi6bQ4syoJ3g9WQ0ymaiLzg5KdCXlKLjvcW893&#10;SUOqXwnz5DrgnHtJTxOsQfEKIT7DmDSUCaxw7Rqn8787ZsmRM9e2VmPeBN4uqYvTtW7jvijg9N/y&#10;JsXecLq0q+WD6m8AAAD//wMAUEsDBBQABgAIAAAAIQA4/SH/1gAAAJQBAAALAAAAX3JlbHMvLnJl&#10;bHOkkMFqwzAMhu+DvYPRfXGawxijTi+j0GvpHsDYimMaW0Yy2fr2M4PBMnrbUb/Q94l/f/hMi1qR&#10;JVI2sOt6UJgd+ZiDgffL8ekFlFSbvV0oo4EbChzGx4f9GRdb25HMsYhqlCwG5lrLq9biZkxWOiqY&#10;22YiTra2kYMu1l1tQD30/bPm3wwYN0x18gb45AdQl1tp5j/sFB2T0FQ7R0nTNEV3j6o9feQzro1i&#10;OWA14Fm+Q8a1a8+Bvu/d/dMb2JY5uiPbhG/ktn4cqGU/er3pcvwCAAD//wMAUEsDBBQABgAIAAAA&#10;IQBpbA7APQUAAAInAAAOAAAAZHJzL2Uyb0RvYy54bWzsWm1v4zYM/j5g/0Hw92ts+T1oemiSdhhw&#10;ewF6wz4rthMbZ1ue5Dbp/fqRku04b7ju2qTb4ARIZEsiKZF8RFG6/rgpcvKUCJnxcmJYV6ZBkjLi&#10;cVauJsYfn+8/BAaRNStjlvMymRjPiTQ+3vz4w/W6GieUpzyPE0GASCnH62pipHVdjUcjGaVJweQV&#10;r5ISKpdcFKyGR7EaxYKtgXqRj6hpeqM1F3EleJRICW/nutK4UfSXyySqf1suZVKTfGKAbLX6Fep3&#10;gb+jm2s2XglWpVnUiMG+Q4qCZSUw7UjNWc3Io8gOSBVZJLjky/oq4sWIL5dZlKgxwGgsc280M1Y+&#10;MakGE8HstAJC6Q3pLlYod8nvszyH2RgB9TG+w/816CfB6rzcbaTfqLZNm3UFCpRVp0r5OhEfUlYl&#10;auRyHP369LsgWTwxPFBhyQqwo8/JpiZTviG+hzpE7tDsoYKG9Qbegy0qfcjqE4++SFLyWcrKVXIr&#10;BF+nCYtBPgt7whi6rpqORCKL9S88Bj7sseaK0GYpCpwDUBlB6l5gWa5BnrFIbaqkYGOUKoJq27U9&#10;ajkGibCBDbp1qOLGxi2hSsj6p4QXBAsTQ4CpKkbs6ZOsUTA2bpsgX7DRGFVEBK//zOpUTRBasKqU&#10;0EcXSMVhaPq1FKvFLBfkiYH1+/f4bYRYyX5ry8SPnq9+F/Va+QgIg13UX8Mqz0oCMzoxqK+7Exmx&#10;PAEt6Xndioys8pKsoQbbaj48z9R4sHJHznuK30ZO2W9WZDVgRZ4VEyPQLGGa2Bi1eVfGqlyzLNdl&#10;EFUbbaJQoBGaPwKJhzReEwmKcZGKQb6Awj5QB1RmAlodm98dAUP10brKq5Tp6dW0tN6a5mq+Oo7q&#10;qSeMMjy0NW119WaxUTZu2zh2tMoFj5/BFEEgVCiiLBRSLr4aZA2INTHkX49MJAbJfy5B56HlOAhx&#10;6sFxfQoPol+z6NewMgJSE6M2QItYnNUaFh8rka1S4KQdqOS34ALLTJnkVioYDT6Ax2tZz+/61qHr&#10;++1MXdT1qWM7vq9c33Fc1wtRiq3rW55NaQhzj64POrGpEhPs8b08P5xOp66SsnFjdGaNE6c837nz&#10;LBo0Tjh4fgOhc+/Ons7O5/lOa8+D5/cXfXro+cqaeyv3ZRZ92zVtM1Se7/mW5+0t+pYd2n4A0qLn&#10;ux5839vzZ3TuhdOeG289X69XB6vv3e29NZ8f7XEKKw6YHI0SrCB80zBhh+v5woQ4w+CMBnYIoUGc&#10;wRJpB6ZnhoD/LF/BlieqxQtihgZPcbrZOWIGd0COY9sF+wA5AhXOXhw5HNcBPFDIEQSB56r4dhsz&#10;uL5ttsBBXdcM1ErwniEDnc3ns6MwcAI4nOntbKYA8cVBRrjP5ChwuM6b4saOnP963KCmG3jtKvLP&#10;txJKH9ugfdhK6CwC7Mv3sgiB2rNeHBYs0w/NAFAKAoYggNhB+f1JXAitdl/8bluJfZf9ZkCx428v&#10;SzsMuPDNHMQrcaHbOA8bjf5GA/J5+7jQBVYXTTFYoeOFAUScgAuO79o6HtjiwpBj+N9mF8+dY1BJ&#10;nSEkaE8M2oMFiM33Xb8Lni7q+tSkYWDqkGBIMnSnFzvb/ZMJySHJAEnbsyUZuqTbEDX0owZIBe1D&#10;RxdfXRY6LNuxXDh5wIMHzFWqTc02atjLMgy7CTgibA8xhyzDd2cZ4NBxOLA8clcBwvd9XOiCr8vi&#10;gu/5XrObOIELodUcWEL2ccCFARf0nYbXZRmcLqf2X4kX9H2mKtIXXfSlMLzJ1X9WFx+2V9du/gYA&#10;AP//AwBQSwMEFAAGAAgAAAAhAF4akVfcAAAABQEAAA8AAABkcnMvZG93bnJldi54bWxMj8FOwzAQ&#10;RO9I/IO1SNyoQ6SmJcSpECgHDhzagLhu4iUJtddR7Lbp32O40MtIo1nNvC02szXiSJMfHCu4XyQg&#10;iFunB+4UvNfV3RqED8gajWNScCYPm/L6qsBcuxNv6bgLnYgl7HNU0Icw5lL6tieLfuFG4ph9ucli&#10;iHbqpJ7wFMutkWmSZNLiwHGhx5Gee2r3u4NVUNXbujLL9O3z46V6bXA/PHyvzkrd3sxPjyACzeH/&#10;GH7xIzqUkalxB9ZeGAXxkfCnMcuydbSNgnSVLEGWhbykL38AAAD//wMAUEsBAi0AFAAGAAgAAAAh&#10;ALaDOJL+AAAA4QEAABMAAAAAAAAAAAAAAAAAAAAAAFtDb250ZW50X1R5cGVzXS54bWxQSwECLQAU&#10;AAYACAAAACEAOP0h/9YAAACUAQAACwAAAAAAAAAAAAAAAAAvAQAAX3JlbHMvLnJlbHNQSwECLQAU&#10;AAYACAAAACEAaWwOwD0FAAACJwAADgAAAAAAAAAAAAAAAAAuAgAAZHJzL2Uyb0RvYy54bWxQSwEC&#10;LQAUAAYACAAAACEAXhqRV9wAAAAFAQAADwAAAAAAAAAAAAAAAACXBwAAZHJzL2Rvd25yZXYueG1s&#10;UEsFBgAAAAAEAAQA8wAAAKAIAAAAAA==&#10;">
-                <v:shape id="_x0000_s1096" type="#_x0000_t75" style="position:absolute;width:42418;height:17176;visibility:visible;mso-wrap-style:square">
+              <v:group id="Canvas 75" o:spid="_x0000_s1120" editas="canvas" style="width:334pt;height:135.25pt;mso-position-horizontal-relative:char;mso-position-vertical-relative:line" coordsize="42418,17176" o:gfxdata="UEsDBBQABgAIAAAAIQC2gziS/gAAAOEBAAATAAAAW0NvbnRlbnRfVHlwZXNdLnhtbJSRQU7DMBBF&#10;90jcwfIWJU67QAgl6YK0S0CoHGBkTxKLZGx5TGhvj5O2G0SRWNoz/78nu9wcxkFMGNg6quQqL6RA&#10;0s5Y6ir5vt9lD1JwBDIwOMJKHpHlpr69KfdHjyxSmriSfYz+USnWPY7AufNIadK6MEJMx9ApD/oD&#10;OlTrorhX2lFEilmcO2RdNtjC5xDF9pCuTyYBB5bi6bQ4syoJ3g9WQ0ymaiLzg5KdCXlKLjvcW893&#10;SUOqXwnz5DrgnHtJTxOsQfEKIT7DmDSUCaxw7Rqn8787ZsmRM9e2VmPeBN4uqYvTtW7jvijg9N/y&#10;JsXecLq0q+WD6m8AAAD//wMAUEsDBBQABgAIAAAAIQA4/SH/1gAAAJQBAAALAAAAX3JlbHMvLnJl&#10;bHOkkMFqwzAMhu+DvYPRfXGawxijTi+j0GvpHsDYimMaW0Yy2fr2M4PBMnrbUb/Q94l/f/hMi1qR&#10;JVI2sOt6UJgd+ZiDgffL8ekFlFSbvV0oo4EbChzGx4f9GRdb25HMsYhqlCwG5lrLq9biZkxWOiqY&#10;22YiTra2kYMu1l1tQD30/bPm3wwYN0x18gb45AdQl1tp5j/sFB2T0FQ7R0nTNEV3j6o9feQzro1i&#10;OWA14Fm+Q8a1a8+Bvu/d/dMb2JY5uiPbhG/ktn4cqGU/er3pcvwCAAD//wMAUEsDBBQABgAIAAAA&#10;IQCndISpLgUAAAInAAAOAAAAZHJzL2Uyb0RvYy54bWzsWm1vozgQ/n7S/QeL79uAeY9KV03Snk7a&#10;e5G6p/vsAAloAXM2Len++puxCSFJI+11m/TuRCIlBpvx2DPP4/Hg64+bsiBPqZA5ryLDujINklYx&#10;T/JqHRl/fL7/EBhENqxKWMGrNDKeU2l8vPnxh+u2nqaUZ7xIUkFASCWnbR0ZWdPU08lExllaMnnF&#10;67SCyhUXJWvgUqwniWAtSC+LCTVNb9JykdSCx6mUcHehK40bJX+1SuPmt9VKpg0pIgN0a9SvUL9L&#10;/J3cXLPpWrA6y+NODfYKLUqWV9BpL2rBGkYeRX4kqsxjwSVfNVcxLyd8tcrjVI0BRmOZB6OZs+qJ&#10;STWYGGZnqyCU3lDuco16V/w+LwqYjQlIn+I9/G/BPilWF9V+I31Hte3atDUYUNa9KeX3qfiQsTpV&#10;I5fT+Nen3wXJk8jwwIQVK8GPPqebhsz4hvge2hB7h2YPNTRsNnAffFHZQ9afePxFkorPM1at01sh&#10;eJulLAH9LHwSxtA/quVIFLJsf+EJ9MMeG64EbVaixDkAkxGU7gWW5RrkGYvUpkoLNkWtYqi2Xduj&#10;lmOQGBvYYFuHqt7YdCuoFrL5KeUlwUJkCHBV1RF7+iQbVIxNt02wX/DRBE1EBG/+zJtMTRB6sKqU&#10;8IwukJrD0PRtKdbLeSHIEwPv9+/x2ymxlsPWlokfPV/DR9RthRFQBh9Rf11XRV4RmNHIoL5+nMiY&#10;FSlYSc/rTmXsqqhICzXYVvfDi1yNByv39Lyn+O30lMNmZd4AVxR5GRmB7hKmiU3RmndVosoNywtd&#10;BlW106aKBTql+SOIeMiSlkgwjItSDPIFDPaBOmAyE9jqpfndUzBUH22ros6Ynl4tS9uta67mq+9R&#10;XQ2UUY6Hvqa9rtksN8rHHRfHjl655MkzuCIohAZFloVCxsVXg7TAWJEh/3pkIjVI8XMFNg8tx0GK&#10;UxeO61O4EMOa5bCGVTGIiozGACticd5oWnysRb7OoCcNoIrfAgRWuXLJnVYwGrwAxGtdzw996xj6&#10;/namLgp96tiO7yvoO47reiFqsYO+5dmUhjD3CH2wiU2VmuCP74X8cDabuUrLDsYIZs0Tp5Dv3HkW&#10;DToQjsjvKHTh3dmz+fmQ3y9lI/KHiz49Rr7y5sHKfZlF33ZN2wwV8j3f8ryDRd+yQ9sPQFtEvuvB&#10;972RP6cLL5wNYLxDvl6vjlbfu9t7a7F48YlTXHHUyYtRghWEbxom7PV6vjAhyTE4o4EdQmiQ5LBE&#10;2oHpmSHwPyvWsOWJG/ENMUPHpzjd7BwxQ78SjswxZA77iDkCFc5enDkc1wE+UMwRBIHnqvh2FzO4&#10;vm1uiYO6rhk4HQLfLWSg88Vi/iINnCAOZ3Y7nytC/OYgIzzs5EXicJ035Y09Pf/1vEFNN/C2q8g/&#10;30qoCG4XtI9bCZ1FgH35QRYhUHvWi9OCZfqhGQBLQcAQBBA7KNyf5IXQ2u6LR14wRl54PS/04fMY&#10;LgzDBcjnHfJCn4y5aIrBCh0vDCDiBF5wfNfW8cCOF8Ycw/82u3jmHIPbx78j9IfQh9j8EPp9Nuai&#10;0KcmDQNThwRjkqF/e7G33T+ZkByTDJC0PVeSwe1j5JE6htQBqaBD6ujTMZelDst2LCB4jBpCzFUq&#10;g+2ihoMsw7ibgFeE25eY427i1bsJncwaswzbQwjbswoQvh/yQp+PuSwv+J7vdbuJE7wQWt0LS8g+&#10;jrww8oI+0/B92UfXxvzxf4kX9HmmOtYHXfShMDzJNbxWBx92R9du/gYAAP//AwBQSwMEFAAGAAgA&#10;AAAhAF4akVfcAAAABQEAAA8AAABkcnMvZG93bnJldi54bWxMj8FOwzAQRO9I/IO1SNyoQ6SmJcSp&#10;ECgHDhzagLhu4iUJtddR7Lbp32O40MtIo1nNvC02szXiSJMfHCu4XyQgiFunB+4UvNfV3RqED8ga&#10;jWNScCYPm/L6qsBcuxNv6bgLnYgl7HNU0Icw5lL6tieLfuFG4ph9ucliiHbqpJ7wFMutkWmSZNLi&#10;wHGhx5Gee2r3u4NVUNXbujLL9O3z46V6bXA/PHyvzkrd3sxPjyACzeH/GH7xIzqUkalxB9ZeGAXx&#10;kfCnMcuydbSNgnSVLEGWhbykL38AAAD//wMAUEsBAi0AFAAGAAgAAAAhALaDOJL+AAAA4QEAABMA&#10;AAAAAAAAAAAAAAAAAAAAAFtDb250ZW50X1R5cGVzXS54bWxQSwECLQAUAAYACAAAACEAOP0h/9YA&#10;AACUAQAACwAAAAAAAAAAAAAAAAAvAQAAX3JlbHMvLnJlbHNQSwECLQAUAAYACAAAACEAp3SEqS4F&#10;AAACJwAADgAAAAAAAAAAAAAAAAAuAgAAZHJzL2Uyb0RvYy54bWxQSwECLQAUAAYACAAAACEAXhqR&#10;V9wAAAAFAQAADwAAAAAAAAAAAAAAAACIBwAAZHJzL2Rvd25yZXYueG1sUEsFBgAAAAAEAAQA8wAA&#10;AJEIAAAAAA==&#10;">
+                <v:shape id="_x0000_s1121" type="#_x0000_t75" style="position:absolute;width:42418;height:17176;visibility:visible;mso-wrap-style:square">
                   <v:fill o:detectmouseclick="t"/>
                   <v:path o:connecttype="none"/>
                 </v:shape>
-                <v:shape id="Text Box 76" o:spid="_x0000_s1097" type="#_x0000_t202" style="position:absolute;left:1681;top:1623;width:35362;height:13201;visibility:visible;mso-wrap-style:square;v-text-anchor:top" o:gfxdata="UEsDBBQABgAIAAAAIQDw94q7/QAAAOIBAAATAAAAW0NvbnRlbnRfVHlwZXNdLnhtbJSRzUrEMBDH&#10;74LvEOYqbaoHEWm6B6tHFV0fYEimbdg2CZlYd9/edD8u4goeZ+b/8SOpV9tpFDNFtt4puC4rEOS0&#10;N9b1Cj7WT8UdCE7oDI7ekYIdMayay4t6vQvEIrsdKxhSCvdSsh5oQi59IJcvnY8TpjzGXgbUG+xJ&#10;3lTVrdTeJXKpSEsGNHVLHX6OSTxu8/pAEmlkEA8H4dKlAEMYrcaUSeXszI+W4thQZudew4MNfJUx&#10;QP7asFzOFxx9L/lpojUkXjGmZ5wyhjSRJQ8YKGvKv1MWzIkL33VWU9lGfl98J6hz4cZ/uUjzf7Pb&#10;bHuj+ZQu9z/UfAMAAP//AwBQSwMEFAAGAAgAAAAhADHdX2HSAAAAjwEAAAsAAABfcmVscy8ucmVs&#10;c6SQwWrDMAyG74O9g9G9cdpDGaNOb4VeSwe7CltJTGPLWCZt376mMFhGbzvqF/o+8e/2tzCpmbJ4&#10;jgbWTQuKomXn42Dg63xYfYCSgtHhxJEM3Elg372/7U40YalHMvokqlKiGBhLSZ9aix0poDScKNZN&#10;zzlgqWMedEJ7wYH0pm23Ov9mQLdgqqMzkI9uA+p8T9X8hx28zSzcl8Zy0Nz33r6iasfXeKK5UjAP&#10;VAy4LM8w09zU50C/9q7/6ZURE31X/kL8TKv1x6wXNXYPAAAA//8DAFBLAwQUAAYACAAAACEAMy8F&#10;nkEAAAA5AAAAEAAAAGRycy9zaGFwZXhtbC54bWyysa/IzVEoSy0qzszPs1Uy1DNQUkjNS85PycxL&#10;t1UKDXHTtVBSKC5JzEtJzMnPS7VVqkwtVrK34+UCAAAA//8DAFBLAwQUAAYACAAAACEAmE7e8b8A&#10;AADbAAAADwAAAGRycy9kb3ducmV2LnhtbERPTWsCMRC9C/6HMEJvmtWDlK1RRBALFml1Dz0OmzFZ&#10;3EyWTdTtv+8cCj0+3vdqM4RWPahPTWQD81kBiriOtmFnoLrsp6+gUka22EYmAz+UYLMej1ZY2vjk&#10;L3qcs1MSwqlEAz7nrtQ61Z4CplnsiIW7xj5gFtg7bXt8Snho9aIoljpgw9LgsaOdp/p2vgcDy8Pc&#10;ffgjulNxOLrv7eL0ydXdmJfJsH0DlWnI/+I/97sVn6yXL/ID9PoXAAD//wMAUEsBAi0AFAAGAAgA&#10;AAAhAPD3irv9AAAA4gEAABMAAAAAAAAAAAAAAAAAAAAAAFtDb250ZW50X1R5cGVzXS54bWxQSwEC&#10;LQAUAAYACAAAACEAMd1fYdIAAACPAQAACwAAAAAAAAAAAAAAAAAuAQAAX3JlbHMvLnJlbHNQSwEC&#10;LQAUAAYACAAAACEAMy8FnkEAAAA5AAAAEAAAAAAAAAAAAAAAAAApAgAAZHJzL3NoYXBleG1sLnht&#10;bFBLAQItABQABgAIAAAAIQCYTt7xvwAAANsAAAAPAAAAAAAAAAAAAAAAAJgCAABkcnMvZG93bnJl&#10;di54bWxQSwUGAAAAAAQABAD1AAAAhAMAAAAA&#10;" fillcolor="#7f7f7f" strokecolor="#f2f2f2" strokeweight="1pt">
+                <v:shape id="Text Box 76" o:spid="_x0000_s1122" type="#_x0000_t202" style="position:absolute;left:1681;top:1623;width:35362;height:13201;visibility:visible;mso-wrap-style:square;v-text-anchor:top" o:gfxdata="UEsDBBQABgAIAAAAIQDw94q7/QAAAOIBAAATAAAAW0NvbnRlbnRfVHlwZXNdLnhtbJSRzUrEMBDH&#10;74LvEOYqbaoHEWm6B6tHFV0fYEimbdg2CZlYd9/edD8u4goeZ+b/8SOpV9tpFDNFtt4puC4rEOS0&#10;N9b1Cj7WT8UdCE7oDI7ekYIdMayay4t6vQvEIrsdKxhSCvdSsh5oQi59IJcvnY8TpjzGXgbUG+xJ&#10;3lTVrdTeJXKpSEsGNHVLHX6OSTxu8/pAEmlkEA8H4dKlAEMYrcaUSeXszI+W4thQZudew4MNfJUx&#10;QP7asFzOFxx9L/lpojUkXjGmZ5wyhjSRJQ8YKGvKv1MWzIkL33VWU9lGfl98J6hz4cZ/uUjzf7Pb&#10;bHuj+ZQu9z/UfAMAAP//AwBQSwMEFAAGAAgAAAAhADHdX2HSAAAAjwEAAAsAAABfcmVscy8ucmVs&#10;c6SQwWrDMAyG74O9g9G9cdpDGaNOb4VeSwe7CltJTGPLWCZt376mMFhGbzvqF/o+8e/2tzCpmbJ4&#10;jgbWTQuKomXn42Dg63xYfYCSgtHhxJEM3Elg372/7U40YalHMvokqlKiGBhLSZ9aix0poDScKNZN&#10;zzlgqWMedEJ7wYH0pm23Ov9mQLdgqqMzkI9uA+p8T9X8hx28zSzcl8Zy0Nz33r6iasfXeKK5UjAP&#10;VAy4LM8w09zU50C/9q7/6ZURE31X/kL8TKv1x6wXNXYPAAAA//8DAFBLAwQUAAYACAAAACEAMy8F&#10;nkEAAAA5AAAAEAAAAGRycy9zaGFwZXhtbC54bWyysa/IzVEoSy0qzszPs1Uy1DNQUkjNS85PycxL&#10;t1UKDXHTtVBSKC5JzEtJzMnPS7VVqkwtVrK34+UCAAAA//8DAFBLAwQUAAYACAAAACEAmE7e8b8A&#10;AADbAAAADwAAAGRycy9kb3ducmV2LnhtbERPTWsCMRC9C/6HMEJvmtWDlK1RRBALFml1Dz0OmzFZ&#10;3EyWTdTtv+8cCj0+3vdqM4RWPahPTWQD81kBiriOtmFnoLrsp6+gUka22EYmAz+UYLMej1ZY2vjk&#10;L3qcs1MSwqlEAz7nrtQ61Z4CplnsiIW7xj5gFtg7bXt8Snho9aIoljpgw9LgsaOdp/p2vgcDy8Pc&#10;ffgjulNxOLrv7eL0ydXdmJfJsH0DlWnI/+I/97sVn6yXL/ID9PoXAAD//wMAUEsBAi0AFAAGAAgA&#10;AAAhAPD3irv9AAAA4gEAABMAAAAAAAAAAAAAAAAAAAAAAFtDb250ZW50X1R5cGVzXS54bWxQSwEC&#10;LQAUAAYACAAAACEAMd1fYdIAAACPAQAACwAAAAAAAAAAAAAAAAAuAQAAX3JlbHMvLnJlbHNQSwEC&#10;LQAUAAYACAAAACEAMy8FnkEAAAA5AAAAEAAAAAAAAAAAAAAAAAApAgAAZHJzL3NoYXBleG1sLnht&#10;bFBLAQItABQABgAIAAAAIQCYTt7xvwAAANsAAAAPAAAAAAAAAAAAAAAAAJgCAABkcnMvZG93bnJl&#10;di54bWxQSwUGAAAAAAQABAD1AAAAhAMAAAAA&#10;" fillcolor="#7f7f7f" strokecolor="#f2f2f2" strokeweight="1pt">
                   <v:fill color2="black" angle="45" focus="100%" type="gradient"/>
                   <v:shadow on="t" type="perspective" color="#999" opacity=".5" origin=",.5" offset="0,0" matrix=",-56756f,,.5"/>
                   <v:textbox>
@@ -13205,7 +13175,7 @@
                     </w:txbxContent>
                   </v:textbox>
                 </v:shape>
-                <v:shape id="Text Box 77" o:spid="_x0000_s1098" type="#_x0000_t202" style="position:absolute;left:2434;top:4455;width:16323;height:9143;visibility:visible;mso-wrap-style:square;v-text-anchor:top" o:gfxdata="UEsDBBQABgAIAAAAIQDw94q7/QAAAOIBAAATAAAAW0NvbnRlbnRfVHlwZXNdLnhtbJSRzUrEMBDH&#10;74LvEOYqbaoHEWm6B6tHFV0fYEimbdg2CZlYd9/edD8u4goeZ+b/8SOpV9tpFDNFtt4puC4rEOS0&#10;N9b1Cj7WT8UdCE7oDI7ekYIdMayay4t6vQvEIrsdKxhSCvdSsh5oQi59IJcvnY8TpjzGXgbUG+xJ&#10;3lTVrdTeJXKpSEsGNHVLHX6OSTxu8/pAEmlkEA8H4dKlAEMYrcaUSeXszI+W4thQZudew4MNfJUx&#10;QP7asFzOFxx9L/lpojUkXjGmZ5wyhjSRJQ8YKGvKv1MWzIkL33VWU9lGfl98J6hz4cZ/uUjzf7Pb&#10;bHuj+ZQu9z/UfAMAAP//AwBQSwMEFAAGAAgAAAAhADHdX2HSAAAAjwEAAAsAAABfcmVscy8ucmVs&#10;c6SQwWrDMAyG74O9g9G9cdpDGaNOb4VeSwe7CltJTGPLWCZt376mMFhGbzvqF/o+8e/2tzCpmbJ4&#10;jgbWTQuKomXn42Dg63xYfYCSgtHhxJEM3Elg372/7U40YalHMvokqlKiGBhLSZ9aix0poDScKNZN&#10;zzlgqWMedEJ7wYH0pm23Ov9mQLdgqqMzkI9uA+p8T9X8hx28zSzcl8Zy0Nz33r6iasfXeKK5UjAP&#10;VAy4LM8w09zU50C/9q7/6ZURE31X/kL8TKv1x6wXNXYPAAAA//8DAFBLAwQUAAYACAAAACEAMy8F&#10;nkEAAAA5AAAAEAAAAGRycy9zaGFwZXhtbC54bWyysa/IzVEoSy0qzszPs1Uy1DNQUkjNS85PycxL&#10;t1UKDXHTtVBSKC5JzEtJzMnPS7VVqkwtVrK34+UCAAAA//8DAFBLAwQUAAYACAAAACEA1/BUPMYA&#10;AADbAAAADwAAAGRycy9kb3ducmV2LnhtbESPQWsCMRSE7wX/Q3hCL6VmtVTLapRSW/CioJaCt8fm&#10;uVncvKxJ6m799Y1Q6HGYmW+Y2aKztbiQD5VjBcNBBoK4cLriUsHn/uPxBUSIyBprx6TghwIs5r27&#10;Gebatbylyy6WIkE45KjAxNjkUobCkMUwcA1x8o7OW4xJ+lJqj22C21qOsmwsLVacFgw29GaoOO2+&#10;baKs1gdjn88bui6/1g9P58l7u/VK3fe71ymISF38D/+1V1rBeAi3L+kHyPkvAAAA//8DAFBLAQIt&#10;ABQABgAIAAAAIQDw94q7/QAAAOIBAAATAAAAAAAAAAAAAAAAAAAAAABbQ29udGVudF9UeXBlc10u&#10;eG1sUEsBAi0AFAAGAAgAAAAhADHdX2HSAAAAjwEAAAsAAAAAAAAAAAAAAAAALgEAAF9yZWxzLy5y&#10;ZWxzUEsBAi0AFAAGAAgAAAAhADMvBZ5BAAAAOQAAABAAAAAAAAAAAAAAAAAAKQIAAGRycy9zaGFw&#10;ZXhtbC54bWxQSwECLQAUAAYACAAAACEA1/BUPMYAAADbAAAADwAAAAAAAAAAAAAAAACYAgAAZHJz&#10;L2Rvd25yZXYueG1sUEsFBgAAAAAEAAQA9QAAAIsDAAAAAA==&#10;" fillcolor="#9bbb59" strokecolor="#f2f2f2" strokeweight="1pt">
+                <v:shape id="Text Box 77" o:spid="_x0000_s1123" type="#_x0000_t202" style="position:absolute;left:2434;top:4455;width:16323;height:9143;visibility:visible;mso-wrap-style:square;v-text-anchor:top" o:gfxdata="UEsDBBQABgAIAAAAIQDw94q7/QAAAOIBAAATAAAAW0NvbnRlbnRfVHlwZXNdLnhtbJSRzUrEMBDH&#10;74LvEOYqbaoHEWm6B6tHFV0fYEimbdg2CZlYd9/edD8u4goeZ+b/8SOpV9tpFDNFtt4puC4rEOS0&#10;N9b1Cj7WT8UdCE7oDI7ekYIdMayay4t6vQvEIrsdKxhSCvdSsh5oQi59IJcvnY8TpjzGXgbUG+xJ&#10;3lTVrdTeJXKpSEsGNHVLHX6OSTxu8/pAEmlkEA8H4dKlAEMYrcaUSeXszI+W4thQZudew4MNfJUx&#10;QP7asFzOFxx9L/lpojUkXjGmZ5wyhjSRJQ8YKGvKv1MWzIkL33VWU9lGfl98J6hz4cZ/uUjzf7Pb&#10;bHuj+ZQu9z/UfAMAAP//AwBQSwMEFAAGAAgAAAAhADHdX2HSAAAAjwEAAAsAAABfcmVscy8ucmVs&#10;c6SQwWrDMAyG74O9g9G9cdpDGaNOb4VeSwe7CltJTGPLWCZt376mMFhGbzvqF/o+8e/2tzCpmbJ4&#10;jgbWTQuKomXn42Dg63xYfYCSgtHhxJEM3Elg372/7U40YalHMvokqlKiGBhLSZ9aix0poDScKNZN&#10;zzlgqWMedEJ7wYH0pm23Ov9mQLdgqqMzkI9uA+p8T9X8hx28zSzcl8Zy0Nz33r6iasfXeKK5UjAP&#10;VAy4LM8w09zU50C/9q7/6ZURE31X/kL8TKv1x6wXNXYPAAAA//8DAFBLAwQUAAYACAAAACEAMy8F&#10;nkEAAAA5AAAAEAAAAGRycy9zaGFwZXhtbC54bWyysa/IzVEoSy0qzszPs1Uy1DNQUkjNS85PycxL&#10;t1UKDXHTtVBSKC5JzEtJzMnPS7VVqkwtVrK34+UCAAAA//8DAFBLAwQUAAYACAAAACEA1/BUPMYA&#10;AADbAAAADwAAAGRycy9kb3ducmV2LnhtbESPQWsCMRSE7wX/Q3hCL6VmtVTLapRSW/CioJaCt8fm&#10;uVncvKxJ6m799Y1Q6HGYmW+Y2aKztbiQD5VjBcNBBoK4cLriUsHn/uPxBUSIyBprx6TghwIs5r27&#10;Gebatbylyy6WIkE45KjAxNjkUobCkMUwcA1x8o7OW4xJ+lJqj22C21qOsmwsLVacFgw29GaoOO2+&#10;baKs1gdjn88bui6/1g9P58l7u/VK3fe71ymISF38D/+1V1rBeAi3L+kHyPkvAAAA//8DAFBLAQIt&#10;ABQABgAIAAAAIQDw94q7/QAAAOIBAAATAAAAAAAAAAAAAAAAAAAAAABbQ29udGVudF9UeXBlc10u&#10;eG1sUEsBAi0AFAAGAAgAAAAhADHdX2HSAAAAjwEAAAsAAAAAAAAAAAAAAAAALgEAAF9yZWxzLy5y&#10;ZWxzUEsBAi0AFAAGAAgAAAAhADMvBZ5BAAAAOQAAABAAAAAAAAAAAAAAAAAAKQIAAGRycy9zaGFw&#10;ZXhtbC54bWxQSwECLQAUAAYACAAAACEA1/BUPMYAAADbAAAADwAAAAAAAAAAAAAAAACYAgAAZHJz&#10;L2Rvd25yZXYueG1sUEsFBgAAAAAEAAQA9QAAAIsDAAAAAA==&#10;" fillcolor="#9bbb59" strokecolor="#f2f2f2" strokeweight="1pt">
                   <v:fill color2="#4e6128" angle="45" focus="100%" type="gradient"/>
                   <v:shadow on="t" type="perspective" color="#d6e3bc" opacity=".5" origin=",.5" offset="0,0" matrix=",-56756f,,.5"/>
                   <v:textbox>
@@ -13218,7 +13188,7 @@
                     </w:txbxContent>
                   </v:textbox>
                 </v:shape>
-                <v:shape id="Text Box 79" o:spid="_x0000_s1099" type="#_x0000_t202" style="position:absolute;left:3503;top:6716;width:13937;height:5657;visibility:visible;mso-wrap-style:square;v-text-anchor:top" o:gfxdata="UEsDBBQABgAIAAAAIQDw94q7/QAAAOIBAAATAAAAW0NvbnRlbnRfVHlwZXNdLnhtbJSRzUrEMBDH&#10;74LvEOYqbaoHEWm6B6tHFV0fYEimbdg2CZlYd9/edD8u4goeZ+b/8SOpV9tpFDNFtt4puC4rEOS0&#10;N9b1Cj7WT8UdCE7oDI7ekYIdMayay4t6vQvEIrsdKxhSCvdSsh5oQi59IJcvnY8TpjzGXgbUG+xJ&#10;3lTVrdTeJXKpSEsGNHVLHX6OSTxu8/pAEmlkEA8H4dKlAEMYrcaUSeXszI+W4thQZudew4MNfJUx&#10;QP7asFzOFxx9L/lpojUkXjGmZ5wyhjSRJQ8YKGvKv1MWzIkL33VWU9lGfl98J6hz4cZ/uUjzf7Pb&#10;bHuj+ZQu9z/UfAMAAP//AwBQSwMEFAAGAAgAAAAhADHdX2HSAAAAjwEAAAsAAABfcmVscy8ucmVs&#10;c6SQwWrDMAyG74O9g9G9cdpDGaNOb4VeSwe7CltJTGPLWCZt376mMFhGbzvqF/o+8e/2tzCpmbJ4&#10;jgbWTQuKomXn42Dg63xYfYCSgtHhxJEM3Elg372/7U40YalHMvokqlKiGBhLSZ9aix0poDScKNZN&#10;zzlgqWMedEJ7wYH0pm23Ov9mQLdgqqMzkI9uA+p8T9X8hx28zSzcl8Zy0Nz33r6iasfXeKK5UjAP&#10;VAy4LM8w09zU50C/9q7/6ZURE31X/kL8TKv1x6wXNXYPAAAA//8DAFBLAwQUAAYACAAAACEAMy8F&#10;nkEAAAA5AAAAEAAAAGRycy9zaGFwZXhtbC54bWyysa/IzVEoSy0qzszPs1Uy1DNQUkjNS85PycxL&#10;t1UKDXHTtVBSKC5JzEtJzMnPS7VVqkwtVrK34+UCAAAA//8DAFBLAwQUAAYACAAAACEAzldKmcIA&#10;AADbAAAADwAAAGRycy9kb3ducmV2LnhtbESPzWrDMBCE74W8g9hAbo3cFExxrYQ2EOg1rg/tbbHW&#10;P9hauZai2G8fBQI9DjPzDZMfZjOIQJPrLCt42SYgiCurO24UlN+n5zcQziNrHCyTgoUcHParpxwz&#10;ba98plD4RkQIuwwVtN6PmZSuasmg29qROHq1nQz6KKdG6gmvEW4GuUuSVBrsOC60ONKxpaovLkaB&#10;7s/H31B67l//hvSn/lzSEBalNuv54x2Ep9n/hx/tL60g3cH9S/wBcn8DAAD//wMAUEsBAi0AFAAG&#10;AAgAAAAhAPD3irv9AAAA4gEAABMAAAAAAAAAAAAAAAAAAAAAAFtDb250ZW50X1R5cGVzXS54bWxQ&#10;SwECLQAUAAYACAAAACEAMd1fYdIAAACPAQAACwAAAAAAAAAAAAAAAAAuAQAAX3JlbHMvLnJlbHNQ&#10;SwECLQAUAAYACAAAACEAMy8FnkEAAAA5AAAAEAAAAAAAAAAAAAAAAAApAgAAZHJzL3NoYXBleG1s&#10;LnhtbFBLAQItABQABgAIAAAAIQDOV0qZwgAAANsAAAAPAAAAAAAAAAAAAAAAAJgCAABkcnMvZG93&#10;bnJldi54bWxQSwUGAAAAAAQABAD1AAAAhwMAAAAA&#10;" fillcolor="#c2d69b" strokecolor="#c2d69b" strokeweight="1pt">
+                <v:shape id="Text Box 79" o:spid="_x0000_s1124" type="#_x0000_t202" style="position:absolute;left:3503;top:6716;width:13937;height:5657;visibility:visible;mso-wrap-style:square;v-text-anchor:top" o:gfxdata="UEsDBBQABgAIAAAAIQDw94q7/QAAAOIBAAATAAAAW0NvbnRlbnRfVHlwZXNdLnhtbJSRzUrEMBDH&#10;74LvEOYqbaoHEWm6B6tHFV0fYEimbdg2CZlYd9/edD8u4goeZ+b/8SOpV9tpFDNFtt4puC4rEOS0&#10;N9b1Cj7WT8UdCE7oDI7ekYIdMayay4t6vQvEIrsdKxhSCvdSsh5oQi59IJcvnY8TpjzGXgbUG+xJ&#10;3lTVrdTeJXKpSEsGNHVLHX6OSTxu8/pAEmlkEA8H4dKlAEMYrcaUSeXszI+W4thQZudew4MNfJUx&#10;QP7asFzOFxx9L/lpojUkXjGmZ5wyhjSRJQ8YKGvKv1MWzIkL33VWU9lGfl98J6hz4cZ/uUjzf7Pb&#10;bHuj+ZQu9z/UfAMAAP//AwBQSwMEFAAGAAgAAAAhADHdX2HSAAAAjwEAAAsAAABfcmVscy8ucmVs&#10;c6SQwWrDMAyG74O9g9G9cdpDGaNOb4VeSwe7CltJTGPLWCZt376mMFhGbzvqF/o+8e/2tzCpmbJ4&#10;jgbWTQuKomXn42Dg63xYfYCSgtHhxJEM3Elg372/7U40YalHMvokqlKiGBhLSZ9aix0poDScKNZN&#10;zzlgqWMedEJ7wYH0pm23Ov9mQLdgqqMzkI9uA+p8T9X8hx28zSzcl8Zy0Nz33r6iasfXeKK5UjAP&#10;VAy4LM8w09zU50C/9q7/6ZURE31X/kL8TKv1x6wXNXYPAAAA//8DAFBLAwQUAAYACAAAACEAMy8F&#10;nkEAAAA5AAAAEAAAAGRycy9zaGFwZXhtbC54bWyysa/IzVEoSy0qzszPs1Uy1DNQUkjNS85PycxL&#10;t1UKDXHTtVBSKC5JzEtJzMnPS7VVqkwtVrK34+UCAAAA//8DAFBLAwQUAAYACAAAACEAzldKmcIA&#10;AADbAAAADwAAAGRycy9kb3ducmV2LnhtbESPzWrDMBCE74W8g9hAbo3cFExxrYQ2EOg1rg/tbbHW&#10;P9hauZai2G8fBQI9DjPzDZMfZjOIQJPrLCt42SYgiCurO24UlN+n5zcQziNrHCyTgoUcHParpxwz&#10;ba98plD4RkQIuwwVtN6PmZSuasmg29qROHq1nQz6KKdG6gmvEW4GuUuSVBrsOC60ONKxpaovLkaB&#10;7s/H31B67l//hvSn/lzSEBalNuv54x2Ep9n/hx/tL60g3cH9S/wBcn8DAAD//wMAUEsBAi0AFAAG&#10;AAgAAAAhAPD3irv9AAAA4gEAABMAAAAAAAAAAAAAAAAAAAAAAFtDb250ZW50X1R5cGVzXS54bWxQ&#10;SwECLQAUAAYACAAAACEAMd1fYdIAAACPAQAACwAAAAAAAAAAAAAAAAAuAQAAX3JlbHMvLnJlbHNQ&#10;SwECLQAUAAYACAAAACEAMy8FnkEAAAA5AAAAEAAAAAAAAAAAAAAAAAApAgAAZHJzL3NoYXBleG1s&#10;LnhtbFBLAQItABQABgAIAAAAIQDOV0qZwgAAANsAAAAPAAAAAAAAAAAAAAAAAJgCAABkcnMvZG93&#10;bnJldi54bWxQSwUGAAAAAAQABAD1AAAAhwMAAAAA&#10;" fillcolor="#c2d69b" strokecolor="#c2d69b" strokeweight="1pt">
                   <v:fill color2="#eaf1dd" angle="135" focus="50%" type="gradient"/>
                   <v:shadow on="t" color="#4e6128" opacity=".5" offset="1pt"/>
                   <v:textbox>
@@ -13231,7 +13201,7 @@
                     </w:txbxContent>
                   </v:textbox>
                 </v:shape>
-                <v:shape id="Text Box 80" o:spid="_x0000_s1100" type="#_x0000_t202" style="position:absolute;left:4546;top:8886;width:5731;height:2551;visibility:visible;mso-wrap-style:square;v-text-anchor:top" o:gfxdata="UEsDBBQABgAIAAAAIQDw94q7/QAAAOIBAAATAAAAW0NvbnRlbnRfVHlwZXNdLnhtbJSRzUrEMBDH&#10;74LvEOYqbaoHEWm6B6tHFV0fYEimbdg2CZlYd9/edD8u4goeZ+b/8SOpV9tpFDNFtt4puC4rEOS0&#10;N9b1Cj7WT8UdCE7oDI7ekYIdMayay4t6vQvEIrsdKxhSCvdSsh5oQi59IJcvnY8TpjzGXgbUG+xJ&#10;3lTVrdTeJXKpSEsGNHVLHX6OSTxu8/pAEmlkEA8H4dKlAEMYrcaUSeXszI+W4thQZudew4MNfJUx&#10;QP7asFzOFxx9L/lpojUkXjGmZ5wyhjSRJQ8YKGvKv1MWzIkL33VWU9lGfl98J6hz4cZ/uUjzf7Pb&#10;bHuj+ZQu9z/UfAMAAP//AwBQSwMEFAAGAAgAAAAhADHdX2HSAAAAjwEAAAsAAABfcmVscy8ucmVs&#10;c6SQwWrDMAyG74O9g9G9cdpDGaNOb4VeSwe7CltJTGPLWCZt376mMFhGbzvqF/o+8e/2tzCpmbJ4&#10;jgbWTQuKomXn42Dg63xYfYCSgtHhxJEM3Elg372/7U40YalHMvokqlKiGBhLSZ9aix0poDScKNZN&#10;zzlgqWMedEJ7wYH0pm23Ov9mQLdgqqMzkI9uA+p8T9X8hx28zSzcl8Zy0Nz33r6iasfXeKK5UjAP&#10;VAy4LM8w09zU50C/9q7/6ZURE31X/kL8TKv1x6wXNXYPAAAA//8DAFBLAwQUAAYACAAAACEAMy8F&#10;nkEAAAA5AAAAEAAAAGRycy9zaGFwZXhtbC54bWyysa/IzVEoSy0qzszPs1Uy1DNQUkjNS85PycxL&#10;t1UKDXHTtVBSKC5JzEtJzMnPS7VVqkwtVrK34+UCAAAA//8DAFBLAwQUAAYACAAAACEAXj5VBcMA&#10;AADbAAAADwAAAGRycy9kb3ducmV2LnhtbESP3WrCQBSE7wXfYTmCd7qx/lBSVxGLVBBKm/YBDtlj&#10;EpI9G7JHTfv0XaHg5TAz3zDrbe8adaUuVJ4NzKYJKOLc24oLA99fh8kzqCDIFhvPZOCHAmw3w8Ea&#10;U+tv/EnXTAoVIRxSNFCKtKnWIS/JYZj6ljh6Z985lCi7QtsObxHuGv2UJCvtsOK4UGJL+5LyOrs4&#10;A2+LNsOFZ2xO9fF9Wb/Kx28QY8ajfvcCSqiXR/i/fbQGVnO4f4k/QG/+AAAA//8DAFBLAQItABQA&#10;BgAIAAAAIQDw94q7/QAAAOIBAAATAAAAAAAAAAAAAAAAAAAAAABbQ29udGVudF9UeXBlc10ueG1s&#10;UEsBAi0AFAAGAAgAAAAhADHdX2HSAAAAjwEAAAsAAAAAAAAAAAAAAAAALgEAAF9yZWxzLy5yZWxz&#10;UEsBAi0AFAAGAAgAAAAhADMvBZ5BAAAAOQAAABAAAAAAAAAAAAAAAAAAKQIAAGRycy9zaGFwZXht&#10;bC54bWxQSwECLQAUAAYACAAAACEAXj5VBcMAAADbAAAADwAAAAAAAAAAAAAAAACYAgAAZHJzL2Rv&#10;d25yZXYueG1sUEsFBgAAAAAEAAQA9QAAAIgDAAAAAA==&#10;" fillcolor="#92cddc" strokecolor="#4bacc6" strokeweight="1pt">
+                <v:shape id="Text Box 80" o:spid="_x0000_s1125" type="#_x0000_t202" style="position:absolute;left:4546;top:8886;width:5731;height:2551;visibility:visible;mso-wrap-style:square;v-text-anchor:top" o:gfxdata="UEsDBBQABgAIAAAAIQDw94q7/QAAAOIBAAATAAAAW0NvbnRlbnRfVHlwZXNdLnhtbJSRzUrEMBDH&#10;74LvEOYqbaoHEWm6B6tHFV0fYEimbdg2CZlYd9/edD8u4goeZ+b/8SOpV9tpFDNFtt4puC4rEOS0&#10;N9b1Cj7WT8UdCE7oDI7ekYIdMayay4t6vQvEIrsdKxhSCvdSsh5oQi59IJcvnY8TpjzGXgbUG+xJ&#10;3lTVrdTeJXKpSEsGNHVLHX6OSTxu8/pAEmlkEA8H4dKlAEMYrcaUSeXszI+W4thQZudew4MNfJUx&#10;QP7asFzOFxx9L/lpojUkXjGmZ5wyhjSRJQ8YKGvKv1MWzIkL33VWU9lGfl98J6hz4cZ/uUjzf7Pb&#10;bHuj+ZQu9z/UfAMAAP//AwBQSwMEFAAGAAgAAAAhADHdX2HSAAAAjwEAAAsAAABfcmVscy8ucmVs&#10;c6SQwWrDMAyG74O9g9G9cdpDGaNOb4VeSwe7CltJTGPLWCZt376mMFhGbzvqF/o+8e/2tzCpmbJ4&#10;jgbWTQuKomXn42Dg63xYfYCSgtHhxJEM3Elg372/7U40YalHMvokqlKiGBhLSZ9aix0poDScKNZN&#10;zzlgqWMedEJ7wYH0pm23Ov9mQLdgqqMzkI9uA+p8T9X8hx28zSzcl8Zy0Nz33r6iasfXeKK5UjAP&#10;VAy4LM8w09zU50C/9q7/6ZURE31X/kL8TKv1x6wXNXYPAAAA//8DAFBLAwQUAAYACAAAACEAMy8F&#10;nkEAAAA5AAAAEAAAAGRycy9zaGFwZXhtbC54bWyysa/IzVEoSy0qzszPs1Uy1DNQUkjNS85PycxL&#10;t1UKDXHTtVBSKC5JzEtJzMnPS7VVqkwtVrK34+UCAAAA//8DAFBLAwQUAAYACAAAACEAXj5VBcMA&#10;AADbAAAADwAAAGRycy9kb3ducmV2LnhtbESP3WrCQBSE7wXfYTmCd7qx/lBSVxGLVBBKm/YBDtlj&#10;EpI9G7JHTfv0XaHg5TAz3zDrbe8adaUuVJ4NzKYJKOLc24oLA99fh8kzqCDIFhvPZOCHAmw3w8Ea&#10;U+tv/EnXTAoVIRxSNFCKtKnWIS/JYZj6ljh6Z985lCi7QtsObxHuGv2UJCvtsOK4UGJL+5LyOrs4&#10;A2+LNsOFZ2xO9fF9Wb/Kx28QY8ajfvcCSqiXR/i/fbQGVnO4f4k/QG/+AAAA//8DAFBLAQItABQA&#10;BgAIAAAAIQDw94q7/QAAAOIBAAATAAAAAAAAAAAAAAAAAAAAAABbQ29udGVudF9UeXBlc10ueG1s&#10;UEsBAi0AFAAGAAgAAAAhADHdX2HSAAAAjwEAAAsAAAAAAAAAAAAAAAAALgEAAF9yZWxzLy5yZWxz&#10;UEsBAi0AFAAGAAgAAAAhADMvBZ5BAAAAOQAAABAAAAAAAAAAAAAAAAAAKQIAAGRycy9zaGFwZXht&#10;bC54bWxQSwECLQAUAAYACAAAACEAXj5VBcMAAADbAAAADwAAAAAAAAAAAAAAAACYAgAAZHJzL2Rv&#10;d25yZXYueG1sUEsFBgAAAAAEAAQA9QAAAIgDAAAAAA==&#10;" fillcolor="#92cddc" strokecolor="#4bacc6" strokeweight="1pt">
                   <v:fill color2="#4bacc6" focus="50%" type="gradient"/>
                   <v:shadow on="t" color="#205867" offset="1pt"/>
                   <v:textbox>
@@ -13244,7 +13214,7 @@
                     </w:txbxContent>
                   </v:textbox>
                 </v:shape>
-                <v:shape id="Text Box 81" o:spid="_x0000_s1101" type="#_x0000_t202" style="position:absolute;left:10790;top:8878;width:5731;height:2559;visibility:visible;mso-wrap-style:square;v-text-anchor:top" o:gfxdata="UEsDBBQABgAIAAAAIQDw94q7/QAAAOIBAAATAAAAW0NvbnRlbnRfVHlwZXNdLnhtbJSRzUrEMBDH&#10;74LvEOYqbaoHEWm6B6tHFV0fYEimbdg2CZlYd9/edD8u4goeZ+b/8SOpV9tpFDNFtt4puC4rEOS0&#10;N9b1Cj7WT8UdCE7oDI7ekYIdMayay4t6vQvEIrsdKxhSCvdSsh5oQi59IJcvnY8TpjzGXgbUG+xJ&#10;3lTVrdTeJXKpSEsGNHVLHX6OSTxu8/pAEmlkEA8H4dKlAEMYrcaUSeXszI+W4thQZudew4MNfJUx&#10;QP7asFzOFxx9L/lpojUkXjGmZ5wyhjSRJQ8YKGvKv1MWzIkL33VWU9lGfl98J6hz4cZ/uUjzf7Pb&#10;bHuj+ZQu9z/UfAMAAP//AwBQSwMEFAAGAAgAAAAhADHdX2HSAAAAjwEAAAsAAABfcmVscy8ucmVs&#10;c6SQwWrDMAyG74O9g9G9cdpDGaNOb4VeSwe7CltJTGPLWCZt376mMFhGbzvqF/o+8e/2tzCpmbJ4&#10;jgbWTQuKomXn42Dg63xYfYCSgtHhxJEM3Elg372/7U40YalHMvokqlKiGBhLSZ9aix0poDScKNZN&#10;zzlgqWMedEJ7wYH0pm23Ov9mQLdgqqMzkI9uA+p8T9X8hx28zSzcl8Zy0Nz33r6iasfXeKK5UjAP&#10;VAy4LM8w09zU50C/9q7/6ZURE31X/kL8TKv1x6wXNXYPAAAA//8DAFBLAwQUAAYACAAAACEAMy8F&#10;nkEAAAA5AAAAEAAAAGRycy9zaGFwZXhtbC54bWyysa/IzVEoSy0qzszPs1Uy1DNQUkjNS85PycxL&#10;t1UKDXHTtVBSKC5JzEtJzMnPS7VVqkwtVrK34+UCAAAA//8DAFBLAwQUAAYACAAAACEA0dfNccMA&#10;AADbAAAADwAAAGRycy9kb3ducmV2LnhtbESPUWvCQBCE3wX/w7FC38zFkkpJPUUspYJQNO0PWHJr&#10;EpLbC7mtpv31XqHg4zAz3zCrzeg6daEhNJ4NLJIUFHHpbcOVga/Pt/kzqCDIFjvPZOCHAmzW08kK&#10;c+uvfKJLIZWKEA45GqhF+lzrUNbkMCS+J47e2Q8OJcqh0nbAa4S7Tj+m6VI7bDgu1NjTrqayLb6d&#10;gfesLzDzjN2h3X88ta9y/A1izMNs3L6AEhrlHv5v762BZQZ/X+IP0OsbAAAA//8DAFBLAQItABQA&#10;BgAIAAAAIQDw94q7/QAAAOIBAAATAAAAAAAAAAAAAAAAAAAAAABbQ29udGVudF9UeXBlc10ueG1s&#10;UEsBAi0AFAAGAAgAAAAhADHdX2HSAAAAjwEAAAsAAAAAAAAAAAAAAAAALgEAAF9yZWxzLy5yZWxz&#10;UEsBAi0AFAAGAAgAAAAhADMvBZ5BAAAAOQAAABAAAAAAAAAAAAAAAAAAKQIAAGRycy9zaGFwZXht&#10;bC54bWxQSwECLQAUAAYACAAAACEA0dfNccMAAADbAAAADwAAAAAAAAAAAAAAAACYAgAAZHJzL2Rv&#10;d25yZXYueG1sUEsFBgAAAAAEAAQA9QAAAIgDAAAAAA==&#10;" fillcolor="#92cddc" strokecolor="#4bacc6" strokeweight="1pt">
+                <v:shape id="Text Box 81" o:spid="_x0000_s1126" type="#_x0000_t202" style="position:absolute;left:10790;top:8878;width:5731;height:2559;visibility:visible;mso-wrap-style:square;v-text-anchor:top" o:gfxdata="UEsDBBQABgAIAAAAIQDw94q7/QAAAOIBAAATAAAAW0NvbnRlbnRfVHlwZXNdLnhtbJSRzUrEMBDH&#10;74LvEOYqbaoHEWm6B6tHFV0fYEimbdg2CZlYd9/edD8u4goeZ+b/8SOpV9tpFDNFtt4puC4rEOS0&#10;N9b1Cj7WT8UdCE7oDI7ekYIdMayay4t6vQvEIrsdKxhSCvdSsh5oQi59IJcvnY8TpjzGXgbUG+xJ&#10;3lTVrdTeJXKpSEsGNHVLHX6OSTxu8/pAEmlkEA8H4dKlAEMYrcaUSeXszI+W4thQZudew4MNfJUx&#10;QP7asFzOFxx9L/lpojUkXjGmZ5wyhjSRJQ8YKGvKv1MWzIkL33VWU9lGfl98J6hz4cZ/uUjzf7Pb&#10;bHuj+ZQu9z/UfAMAAP//AwBQSwMEFAAGAAgAAAAhADHdX2HSAAAAjwEAAAsAAABfcmVscy8ucmVs&#10;c6SQwWrDMAyG74O9g9G9cdpDGaNOb4VeSwe7CltJTGPLWCZt376mMFhGbzvqF/o+8e/2tzCpmbJ4&#10;jgbWTQuKomXn42Dg63xYfYCSgtHhxJEM3Elg372/7U40YalHMvokqlKiGBhLSZ9aix0poDScKNZN&#10;zzlgqWMedEJ7wYH0pm23Ov9mQLdgqqMzkI9uA+p8T9X8hx28zSzcl8Zy0Nz33r6iasfXeKK5UjAP&#10;VAy4LM8w09zU50C/9q7/6ZURE31X/kL8TKv1x6wXNXYPAAAA//8DAFBLAwQUAAYACAAAACEAMy8F&#10;nkEAAAA5AAAAEAAAAGRycy9zaGFwZXhtbC54bWyysa/IzVEoSy0qzszPs1Uy1DNQUkjNS85PycxL&#10;t1UKDXHTtVBSKC5JzEtJzMnPS7VVqkwtVrK34+UCAAAA//8DAFBLAwQUAAYACAAAACEA0dfNccMA&#10;AADbAAAADwAAAGRycy9kb3ducmV2LnhtbESPUWvCQBCE3wX/w7FC38zFkkpJPUUspYJQNO0PWHJr&#10;EpLbC7mtpv31XqHg4zAz3zCrzeg6daEhNJ4NLJIUFHHpbcOVga/Pt/kzqCDIFjvPZOCHAmzW08kK&#10;c+uvfKJLIZWKEA45GqhF+lzrUNbkMCS+J47e2Q8OJcqh0nbAa4S7Tj+m6VI7bDgu1NjTrqayLb6d&#10;gfesLzDzjN2h3X88ta9y/A1izMNs3L6AEhrlHv5v762BZQZ/X+IP0OsbAAAA//8DAFBLAQItABQA&#10;BgAIAAAAIQDw94q7/QAAAOIBAAATAAAAAAAAAAAAAAAAAAAAAABbQ29udGVudF9UeXBlc10ueG1s&#10;UEsBAi0AFAAGAAgAAAAhADHdX2HSAAAAjwEAAAsAAAAAAAAAAAAAAAAALgEAAF9yZWxzLy5yZWxz&#10;UEsBAi0AFAAGAAgAAAAhADMvBZ5BAAAAOQAAABAAAAAAAAAAAAAAAAAAKQIAAGRycy9zaGFwZXht&#10;bC54bWxQSwECLQAUAAYACAAAACEA0dfNccMAAADbAAAADwAAAAAAAAAAAAAAAACYAgAAZHJzL2Rv&#10;d25yZXYueG1sUEsFBgAAAAAEAAQA9QAAAIgDAAAAAA==&#10;" fillcolor="#92cddc" strokecolor="#4bacc6" strokeweight="1pt">
                   <v:fill color2="#4bacc6" focus="50%" type="gradient"/>
                   <v:shadow on="t" color="#205867" offset="1pt"/>
                   <v:textbox>
@@ -13257,7 +13227,7 @@
                     </w:txbxContent>
                   </v:textbox>
                 </v:shape>
-                <v:shape id="Text Box 85" o:spid="_x0000_s1102" type="#_x0000_t202" style="position:absolute;left:19469;top:4753;width:16323;height:9144;visibility:visible;mso-wrap-style:square;v-text-anchor:top" o:gfxdata="UEsDBBQABgAIAAAAIQDw94q7/QAAAOIBAAATAAAAW0NvbnRlbnRfVHlwZXNdLnhtbJSRzUrEMBDH&#10;74LvEOYqbaoHEWm6B6tHFV0fYEimbdg2CZlYd9/edD8u4goeZ+b/8SOpV9tpFDNFtt4puC4rEOS0&#10;N9b1Cj7WT8UdCE7oDI7ekYIdMayay4t6vQvEIrsdKxhSCvdSsh5oQi59IJcvnY8TpjzGXgbUG+xJ&#10;3lTVrdTeJXKpSEsGNHVLHX6OSTxu8/pAEmlkEA8H4dKlAEMYrcaUSeXszI+W4thQZudew4MNfJUx&#10;QP7asFzOFxx9L/lpojUkXjGmZ5wyhjSRJQ8YKGvKv1MWzIkL33VWU9lGfl98J6hz4cZ/uUjzf7Pb&#10;bHuj+ZQu9z/UfAMAAP//AwBQSwMEFAAGAAgAAAAhADHdX2HSAAAAjwEAAAsAAABfcmVscy8ucmVs&#10;c6SQwWrDMAyG74O9g9G9cdpDGaNOb4VeSwe7CltJTGPLWCZt376mMFhGbzvqF/o+8e/2tzCpmbJ4&#10;jgbWTQuKomXn42Dg63xYfYCSgtHhxJEM3Elg372/7U40YalHMvokqlKiGBhLSZ9aix0poDScKNZN&#10;zzlgqWMedEJ7wYH0pm23Ov9mQLdgqqMzkI9uA+p8T9X8hx28zSzcl8Zy0Nz33r6iasfXeKK5UjAP&#10;VAy4LM8w09zU50C/9q7/6ZURE31X/kL8TKv1x6wXNXYPAAAA//8DAFBLAwQUAAYACAAAACEAMy8F&#10;nkEAAAA5AAAAEAAAAGRycy9zaGFwZXhtbC54bWyysa/IzVEoSy0qzszPs1Uy1DNQUkjNS85PycxL&#10;t1UKDXHTtVBSKC5JzEtJzMnPS7VVqkwtVrK34+UCAAAA//8DAFBLAwQUAAYACAAAACEAqMtSP8YA&#10;AADbAAAADwAAAGRycy9kb3ducmV2LnhtbESPT2sCMRTE70K/Q3gFL1KzWrRlNYr0D3hR0JaCt8fm&#10;dbN087Imqbv105uC4HGYmd8w82Vna3EiHyrHCkbDDARx4XTFpYLPj/eHZxAhImusHZOCPwqwXNz1&#10;5phr1/KOTvtYigThkKMCE2OTSxkKQxbD0DXEyft23mJM0pdSe2wT3NZynGVTabHitGCwoRdDxc/+&#10;1ybKenMwdnLc0vn1azN4PD69tTuvVP++W81AROriLXxtr7WC6QT+v6QfIBcXAAAA//8DAFBLAQIt&#10;ABQABgAIAAAAIQDw94q7/QAAAOIBAAATAAAAAAAAAAAAAAAAAAAAAABbQ29udGVudF9UeXBlc10u&#10;eG1sUEsBAi0AFAAGAAgAAAAhADHdX2HSAAAAjwEAAAsAAAAAAAAAAAAAAAAALgEAAF9yZWxzLy5y&#10;ZWxzUEsBAi0AFAAGAAgAAAAhADMvBZ5BAAAAOQAAABAAAAAAAAAAAAAAAAAAKQIAAGRycy9zaGFw&#10;ZXhtbC54bWxQSwECLQAUAAYACAAAACEAqMtSP8YAAADbAAAADwAAAAAAAAAAAAAAAACYAgAAZHJz&#10;L2Rvd25yZXYueG1sUEsFBgAAAAAEAAQA9QAAAIsDAAAAAA==&#10;" fillcolor="#9bbb59" strokecolor="#f2f2f2" strokeweight="1pt">
+                <v:shape id="Text Box 85" o:spid="_x0000_s1127" type="#_x0000_t202" style="position:absolute;left:19469;top:4753;width:16323;height:9144;visibility:visible;mso-wrap-style:square;v-text-anchor:top" o:gfxdata="UEsDBBQABgAIAAAAIQDw94q7/QAAAOIBAAATAAAAW0NvbnRlbnRfVHlwZXNdLnhtbJSRzUrEMBDH&#10;74LvEOYqbaoHEWm6B6tHFV0fYEimbdg2CZlYd9/edD8u4goeZ+b/8SOpV9tpFDNFtt4puC4rEOS0&#10;N9b1Cj7WT8UdCE7oDI7ekYIdMayay4t6vQvEIrsdKxhSCvdSsh5oQi59IJcvnY8TpjzGXgbUG+xJ&#10;3lTVrdTeJXKpSEsGNHVLHX6OSTxu8/pAEmlkEA8H4dKlAEMYrcaUSeXszI+W4thQZudew4MNfJUx&#10;QP7asFzOFxx9L/lpojUkXjGmZ5wyhjSRJQ8YKGvKv1MWzIkL33VWU9lGfl98J6hz4cZ/uUjzf7Pb&#10;bHuj+ZQu9z/UfAMAAP//AwBQSwMEFAAGAAgAAAAhADHdX2HSAAAAjwEAAAsAAABfcmVscy8ucmVs&#10;c6SQwWrDMAyG74O9g9G9cdpDGaNOb4VeSwe7CltJTGPLWCZt376mMFhGbzvqF/o+8e/2tzCpmbJ4&#10;jgbWTQuKomXn42Dg63xYfYCSgtHhxJEM3Elg372/7U40YalHMvokqlKiGBhLSZ9aix0poDScKNZN&#10;zzlgqWMedEJ7wYH0pm23Ov9mQLdgqqMzkI9uA+p8T9X8hx28zSzcl8Zy0Nz33r6iasfXeKK5UjAP&#10;VAy4LM8w09zU50C/9q7/6ZURE31X/kL8TKv1x6wXNXYPAAAA//8DAFBLAwQUAAYACAAAACEAMy8F&#10;nkEAAAA5AAAAEAAAAGRycy9zaGFwZXhtbC54bWyysa/IzVEoSy0qzszPs1Uy1DNQUkjNS85PycxL&#10;t1UKDXHTtVBSKC5JzEtJzMnPS7VVqkwtVrK34+UCAAAA//8DAFBLAwQUAAYACAAAACEAqMtSP8YA&#10;AADbAAAADwAAAGRycy9kb3ducmV2LnhtbESPT2sCMRTE70K/Q3gFL1KzWrRlNYr0D3hR0JaCt8fm&#10;dbN087Imqbv105uC4HGYmd8w82Vna3EiHyrHCkbDDARx4XTFpYLPj/eHZxAhImusHZOCPwqwXNz1&#10;5phr1/KOTvtYigThkKMCE2OTSxkKQxbD0DXEyft23mJM0pdSe2wT3NZynGVTabHitGCwoRdDxc/+&#10;1ybKenMwdnLc0vn1azN4PD69tTuvVP++W81AROriLXxtr7WC6QT+v6QfIBcXAAAA//8DAFBLAQIt&#10;ABQABgAIAAAAIQDw94q7/QAAAOIBAAATAAAAAAAAAAAAAAAAAAAAAABbQ29udGVudF9UeXBlc10u&#10;eG1sUEsBAi0AFAAGAAgAAAAhADHdX2HSAAAAjwEAAAsAAAAAAAAAAAAAAAAALgEAAF9yZWxzLy5y&#10;ZWxzUEsBAi0AFAAGAAgAAAAhADMvBZ5BAAAAOQAAABAAAAAAAAAAAAAAAAAAKQIAAGRycy9zaGFw&#10;ZXhtbC54bWxQSwECLQAUAAYACAAAACEAqMtSP8YAAADbAAAADwAAAAAAAAAAAAAAAACYAgAAZHJz&#10;L2Rvd25yZXYueG1sUEsFBgAAAAAEAAQA9QAAAIsDAAAAAA==&#10;" fillcolor="#9bbb59" strokecolor="#f2f2f2" strokeweight="1pt">
                   <v:fill color2="#4e6128" angle="45" focus="100%" type="gradient"/>
                   <v:shadow on="t" type="perspective" color="#d6e3bc" opacity=".5" origin=",.5" offset="0,0" matrix=",-56756f,,.5"/>
                   <v:textbox>
@@ -13270,7 +13240,7 @@
                     </w:txbxContent>
                   </v:textbox>
                 </v:shape>
-                <v:shape id="Text Box 86" o:spid="_x0000_s1103" type="#_x0000_t202" style="position:absolute;left:20298;top:6716;width:13937;height:5657;visibility:visible;mso-wrap-style:square;v-text-anchor:top" o:gfxdata="UEsDBBQABgAIAAAAIQDw94q7/QAAAOIBAAATAAAAW0NvbnRlbnRfVHlwZXNdLnhtbJSRzUrEMBDH&#10;74LvEOYqbaoHEWm6B6tHFV0fYEimbdg2CZlYd9/edD8u4goeZ+b/8SOpV9tpFDNFtt4puC4rEOS0&#10;N9b1Cj7WT8UdCE7oDI7ekYIdMayay4t6vQvEIrsdKxhSCvdSsh5oQi59IJcvnY8TpjzGXgbUG+xJ&#10;3lTVrdTeJXKpSEsGNHVLHX6OSTxu8/pAEmlkEA8H4dKlAEMYrcaUSeXszI+W4thQZudew4MNfJUx&#10;QP7asFzOFxx9L/lpojUkXjGmZ5wyhjSRJQ8YKGvKv1MWzIkL33VWU9lGfl98J6hz4cZ/uUjzf7Pb&#10;bHuj+ZQu9z/UfAMAAP//AwBQSwMEFAAGAAgAAAAhADHdX2HSAAAAjwEAAAsAAABfcmVscy8ucmVs&#10;c6SQwWrDMAyG74O9g9G9cdpDGaNOb4VeSwe7CltJTGPLWCZt376mMFhGbzvqF/o+8e/2tzCpmbJ4&#10;jgbWTQuKomXn42Dg63xYfYCSgtHhxJEM3Elg372/7U40YalHMvokqlKiGBhLSZ9aix0poDScKNZN&#10;zzlgqWMedEJ7wYH0pm23Ov9mQLdgqqMzkI9uA+p8T9X8hx28zSzcl8Zy0Nz33r6iasfXeKK5UjAP&#10;VAy4LM8w09zU50C/9q7/6ZURE31X/kL8TKv1x6wXNXYPAAAA//8DAFBLAwQUAAYACAAAACEAMy8F&#10;nkEAAAA5AAAAEAAAAGRycy9zaGFwZXhtbC54bWyysa/IzVEoSy0qzszPs1Uy1DNQUkjNS85PycxL&#10;t1UKDXHTtVBSKC5JzEtJzMnPS7VVqkwtVrK34+UCAAAA//8DAFBLAwQUAAYACAAAACEAsWxMmsEA&#10;AADbAAAADwAAAGRycy9kb3ducmV2LnhtbESPQYvCMBSE7wv+h/AEb2uqQpCuUXYFwauuB709mmdb&#10;2rx0mxjbf28WFvY4zMw3zGY32FZE6n3tWMNinoEgLpypudRw+T68r0H4gGywdUwaRvKw207eNpgb&#10;9+QTxXMoRYKwz1FDFUKXS+mLiiz6ueuIk3d3vcWQZF9K0+MzwW0rl1mmpMWa00KFHe0rKprzw2ow&#10;zWl/i5fAzeqnVdf716hiHLWeTYfPDxCBhvAf/msfjQal4PdL+gFy+wIAAP//AwBQSwECLQAUAAYA&#10;CAAAACEA8PeKu/0AAADiAQAAEwAAAAAAAAAAAAAAAAAAAAAAW0NvbnRlbnRfVHlwZXNdLnhtbFBL&#10;AQItABQABgAIAAAAIQAx3V9h0gAAAI8BAAALAAAAAAAAAAAAAAAAAC4BAABfcmVscy8ucmVsc1BL&#10;AQItABQABgAIAAAAIQAzLwWeQQAAADkAAAAQAAAAAAAAAAAAAAAAACkCAABkcnMvc2hhcGV4bWwu&#10;eG1sUEsBAi0AFAAGAAgAAAAhALFsTJrBAAAA2wAAAA8AAAAAAAAAAAAAAAAAmAIAAGRycy9kb3du&#10;cmV2LnhtbFBLBQYAAAAABAAEAPUAAACGAwAAAAA=&#10;" fillcolor="#c2d69b" strokecolor="#c2d69b" strokeweight="1pt">
+                <v:shape id="Text Box 86" o:spid="_x0000_s1128" type="#_x0000_t202" style="position:absolute;left:20298;top:6716;width:13937;height:5657;visibility:visible;mso-wrap-style:square;v-text-anchor:top" o:gfxdata="UEsDBBQABgAIAAAAIQDw94q7/QAAAOIBAAATAAAAW0NvbnRlbnRfVHlwZXNdLnhtbJSRzUrEMBDH&#10;74LvEOYqbaoHEWm6B6tHFV0fYEimbdg2CZlYd9/edD8u4goeZ+b/8SOpV9tpFDNFtt4puC4rEOS0&#10;N9b1Cj7WT8UdCE7oDI7ekYIdMayay4t6vQvEIrsdKxhSCvdSsh5oQi59IJcvnY8TpjzGXgbUG+xJ&#10;3lTVrdTeJXKpSEsGNHVLHX6OSTxu8/pAEmlkEA8H4dKlAEMYrcaUSeXszI+W4thQZudew4MNfJUx&#10;QP7asFzOFxx9L/lpojUkXjGmZ5wyhjSRJQ8YKGvKv1MWzIkL33VWU9lGfl98J6hz4cZ/uUjzf7Pb&#10;bHuj+ZQu9z/UfAMAAP//AwBQSwMEFAAGAAgAAAAhADHdX2HSAAAAjwEAAAsAAABfcmVscy8ucmVs&#10;c6SQwWrDMAyG74O9g9G9cdpDGaNOb4VeSwe7CltJTGPLWCZt376mMFhGbzvqF/o+8e/2tzCpmbJ4&#10;jgbWTQuKomXn42Dg63xYfYCSgtHhxJEM3Elg372/7U40YalHMvokqlKiGBhLSZ9aix0poDScKNZN&#10;zzlgqWMedEJ7wYH0pm23Ov9mQLdgqqMzkI9uA+p8T9X8hx28zSzcl8Zy0Nz33r6iasfXeKK5UjAP&#10;VAy4LM8w09zU50C/9q7/6ZURE31X/kL8TKv1x6wXNXYPAAAA//8DAFBLAwQUAAYACAAAACEAMy8F&#10;nkEAAAA5AAAAEAAAAGRycy9zaGFwZXhtbC54bWyysa/IzVEoSy0qzszPs1Uy1DNQUkjNS85PycxL&#10;t1UKDXHTtVBSKC5JzEtJzMnPS7VVqkwtVrK34+UCAAAA//8DAFBLAwQUAAYACAAAACEAsWxMmsEA&#10;AADbAAAADwAAAGRycy9kb3ducmV2LnhtbESPQYvCMBSE7wv+h/AEb2uqQpCuUXYFwauuB709mmdb&#10;2rx0mxjbf28WFvY4zMw3zGY32FZE6n3tWMNinoEgLpypudRw+T68r0H4gGywdUwaRvKw207eNpgb&#10;9+QTxXMoRYKwz1FDFUKXS+mLiiz6ueuIk3d3vcWQZF9K0+MzwW0rl1mmpMWa00KFHe0rKprzw2ow&#10;zWl/i5fAzeqnVdf716hiHLWeTYfPDxCBhvAf/msfjQal4PdL+gFy+wIAAP//AwBQSwECLQAUAAYA&#10;CAAAACEA8PeKu/0AAADiAQAAEwAAAAAAAAAAAAAAAAAAAAAAW0NvbnRlbnRfVHlwZXNdLnhtbFBL&#10;AQItABQABgAIAAAAIQAx3V9h0gAAAI8BAAALAAAAAAAAAAAAAAAAAC4BAABfcmVscy8ucmVsc1BL&#10;AQItABQABgAIAAAAIQAzLwWeQQAAADkAAAAQAAAAAAAAAAAAAAAAACkCAABkcnMvc2hhcGV4bWwu&#10;eG1sUEsBAi0AFAAGAAgAAAAhALFsTJrBAAAA2wAAAA8AAAAAAAAAAAAAAAAAmAIAAGRycy9kb3du&#10;cmV2LnhtbFBLBQYAAAAABAAEAPUAAACGAwAAAAA=&#10;" fillcolor="#c2d69b" strokecolor="#c2d69b" strokeweight="1pt">
                   <v:fill color2="#eaf1dd" angle="135" focus="50%" type="gradient"/>
                   <v:shadow on="t" color="#4e6128" opacity=".5" offset="1pt"/>
                   <v:textbox>
@@ -13283,7 +13253,7 @@
                     </w:txbxContent>
                   </v:textbox>
                 </v:shape>
-                <v:shape id="Text Box 87" o:spid="_x0000_s1104" type="#_x0000_t202" style="position:absolute;left:21341;top:9350;width:5731;height:2559;visibility:visible;mso-wrap-style:square;v-text-anchor:top" o:gfxdata="UEsDBBQABgAIAAAAIQDw94q7/QAAAOIBAAATAAAAW0NvbnRlbnRfVHlwZXNdLnhtbJSRzUrEMBDH&#10;74LvEOYqbaoHEWm6B6tHFV0fYEimbdg2CZlYd9/edD8u4goeZ+b/8SOpV9tpFDNFtt4puC4rEOS0&#10;N9b1Cj7WT8UdCE7oDI7ekYIdMayay4t6vQvEIrsdKxhSCvdSsh5oQi59IJcvnY8TpjzGXgbUG+xJ&#10;3lTVrdTeJXKpSEsGNHVLHX6OSTxu8/pAEmlkEA8H4dKlAEMYrcaUSeXszI+W4thQZudew4MNfJUx&#10;QP7asFzOFxx9L/lpojUkXjGmZ5wyhjSRJQ8YKGvKv1MWzIkL33VWU9lGfl98J6hz4cZ/uUjzf7Pb&#10;bHuj+ZQu9z/UfAMAAP//AwBQSwMEFAAGAAgAAAAhADHdX2HSAAAAjwEAAAsAAABfcmVscy8ucmVs&#10;c6SQwWrDMAyG74O9g9G9cdpDGaNOb4VeSwe7CltJTGPLWCZt376mMFhGbzvqF/o+8e/2tzCpmbJ4&#10;jgbWTQuKomXn42Dg63xYfYCSgtHhxJEM3Elg372/7U40YalHMvokqlKiGBhLSZ9aix0poDScKNZN&#10;zzlgqWMedEJ7wYH0pm23Ov9mQLdgqqMzkI9uA+p8T9X8hx28zSzcl8Zy0Nz33r6iasfXeKK5UjAP&#10;VAy4LM8w09zU50C/9q7/6ZURE31X/kL8TKv1x6wXNXYPAAAA//8DAFBLAwQUAAYACAAAACEAMy8F&#10;nkEAAAA5AAAAEAAAAGRycy9zaGFwZXhtbC54bWyysa/IzVEoSy0qzszPs1Uy1DNQUkjNS85PycxL&#10;t1UKDXHTtVBSKC5JzEtJzMnPS7VVqkwtVrK34+UCAAAA//8DAFBLAwQUAAYACAAAACEAIQVTBsMA&#10;AADbAAAADwAAAGRycy9kb3ducmV2LnhtbESP3WrCQBSE7wu+w3KE3jUbiz8ldRVpKQpCaWMf4JA9&#10;TUKyZ0P2VKNP7wpCL4eZ+YZZrgfXqiP1ofZsYJKkoIgLb2suDfwcPp5eQAVBtth6JgNnCrBejR6W&#10;mFl/4m865lKqCOGQoYFKpMu0DkVFDkPiO+Lo/freoUTZl9r2eIpw1+rnNJ1rhzXHhQo7equoaPI/&#10;Z2A77XKcesZ23+w+Z827fF2CGPM4HjavoIQG+Q/f2ztrYL6A25f4A/TqCgAA//8DAFBLAQItABQA&#10;BgAIAAAAIQDw94q7/QAAAOIBAAATAAAAAAAAAAAAAAAAAAAAAABbQ29udGVudF9UeXBlc10ueG1s&#10;UEsBAi0AFAAGAAgAAAAhADHdX2HSAAAAjwEAAAsAAAAAAAAAAAAAAAAALgEAAF9yZWxzLy5yZWxz&#10;UEsBAi0AFAAGAAgAAAAhADMvBZ5BAAAAOQAAABAAAAAAAAAAAAAAAAAAKQIAAGRycy9zaGFwZXht&#10;bC54bWxQSwECLQAUAAYACAAAACEAIQVTBsMAAADbAAAADwAAAAAAAAAAAAAAAACYAgAAZHJzL2Rv&#10;d25yZXYueG1sUEsFBgAAAAAEAAQA9QAAAIgDAAAAAA==&#10;" fillcolor="#92cddc" strokecolor="#4bacc6" strokeweight="1pt">
+                <v:shape id="Text Box 87" o:spid="_x0000_s1129" type="#_x0000_t202" style="position:absolute;left:21341;top:9350;width:5731;height:2559;visibility:visible;mso-wrap-style:square;v-text-anchor:top" o:gfxdata="UEsDBBQABgAIAAAAIQDw94q7/QAAAOIBAAATAAAAW0NvbnRlbnRfVHlwZXNdLnhtbJSRzUrEMBDH&#10;74LvEOYqbaoHEWm6B6tHFV0fYEimbdg2CZlYd9/edD8u4goeZ+b/8SOpV9tpFDNFtt4puC4rEOS0&#10;N9b1Cj7WT8UdCE7oDI7ekYIdMayay4t6vQvEIrsdKxhSCvdSsh5oQi59IJcvnY8TpjzGXgbUG+xJ&#10;3lTVrdTeJXKpSEsGNHVLHX6OSTxu8/pAEmlkEA8H4dKlAEMYrcaUSeXszI+W4thQZudew4MNfJUx&#10;QP7asFzOFxx9L/lpojUkXjGmZ5wyhjSRJQ8YKGvKv1MWzIkL33VWU9lGfl98J6hz4cZ/uUjzf7Pb&#10;bHuj+ZQu9z/UfAMAAP//AwBQSwMEFAAGAAgAAAAhADHdX2HSAAAAjwEAAAsAAABfcmVscy8ucmVs&#10;c6SQwWrDMAyG74O9g9G9cdpDGaNOb4VeSwe7CltJTGPLWCZt376mMFhGbzvqF/o+8e/2tzCpmbJ4&#10;jgbWTQuKomXn42Dg63xYfYCSgtHhxJEM3Elg372/7U40YalHMvokqlKiGBhLSZ9aix0poDScKNZN&#10;zzlgqWMedEJ7wYH0pm23Ov9mQLdgqqMzkI9uA+p8T9X8hx28zSzcl8Zy0Nz33r6iasfXeKK5UjAP&#10;VAy4LM8w09zU50C/9q7/6ZURE31X/kL8TKv1x6wXNXYPAAAA//8DAFBLAwQUAAYACAAAACEAMy8F&#10;nkEAAAA5AAAAEAAAAGRycy9zaGFwZXhtbC54bWyysa/IzVEoSy0qzszPs1Uy1DNQUkjNS85PycxL&#10;t1UKDXHTtVBSKC5JzEtJzMnPS7VVqkwtVrK34+UCAAAA//8DAFBLAwQUAAYACAAAACEAIQVTBsMA&#10;AADbAAAADwAAAGRycy9kb3ducmV2LnhtbESP3WrCQBSE7wu+w3KE3jUbiz8ldRVpKQpCaWMf4JA9&#10;TUKyZ0P2VKNP7wpCL4eZ+YZZrgfXqiP1ofZsYJKkoIgLb2suDfwcPp5eQAVBtth6JgNnCrBejR6W&#10;mFl/4m865lKqCOGQoYFKpMu0DkVFDkPiO+Lo/freoUTZl9r2eIpw1+rnNJ1rhzXHhQo7equoaPI/&#10;Z2A77XKcesZ23+w+Z827fF2CGPM4HjavoIQG+Q/f2ztrYL6A25f4A/TqCgAA//8DAFBLAQItABQA&#10;BgAIAAAAIQDw94q7/QAAAOIBAAATAAAAAAAAAAAAAAAAAAAAAABbQ29udGVudF9UeXBlc10ueG1s&#10;UEsBAi0AFAAGAAgAAAAhADHdX2HSAAAAjwEAAAsAAAAAAAAAAAAAAAAALgEAAF9yZWxzLy5yZWxz&#10;UEsBAi0AFAAGAAgAAAAhADMvBZ5BAAAAOQAAABAAAAAAAAAAAAAAAAAAKQIAAGRycy9zaGFwZXht&#10;bC54bWxQSwECLQAUAAYACAAAACEAIQVTBsMAAADbAAAADwAAAAAAAAAAAAAAAACYAgAAZHJzL2Rv&#10;d25yZXYueG1sUEsFBgAAAAAEAAQA9QAAAIgDAAAAAA==&#10;" fillcolor="#92cddc" strokecolor="#4bacc6" strokeweight="1pt">
                   <v:fill color2="#4bacc6" focus="50%" type="gradient"/>
                   <v:shadow on="t" color="#205867" offset="1pt"/>
                   <v:textbox>
@@ -13296,7 +13266,7 @@
                     </w:txbxContent>
                   </v:textbox>
                 </v:shape>
-                <v:shape id="Text Box 88" o:spid="_x0000_s1105" type="#_x0000_t202" style="position:absolute;left:27676;top:9350;width:5739;height:2559;visibility:visible;mso-wrap-style:square;v-text-anchor:top" o:gfxdata="UEsDBBQABgAIAAAAIQDw94q7/QAAAOIBAAATAAAAW0NvbnRlbnRfVHlwZXNdLnhtbJSRzUrEMBDH&#10;74LvEOYqbaoHEWm6B6tHFV0fYEimbdg2CZlYd9/edD8u4goeZ+b/8SOpV9tpFDNFtt4puC4rEOS0&#10;N9b1Cj7WT8UdCE7oDI7ekYIdMayay4t6vQvEIrsdKxhSCvdSsh5oQi59IJcvnY8TpjzGXgbUG+xJ&#10;3lTVrdTeJXKpSEsGNHVLHX6OSTxu8/pAEmlkEA8H4dKlAEMYrcaUSeXszI+W4thQZudew4MNfJUx&#10;QP7asFzOFxx9L/lpojUkXjGmZ5wyhjSRJQ8YKGvKv1MWzIkL33VWU9lGfl98J6hz4cZ/uUjzf7Pb&#10;bHuj+ZQu9z/UfAMAAP//AwBQSwMEFAAGAAgAAAAhADHdX2HSAAAAjwEAAAsAAABfcmVscy8ucmVs&#10;c6SQwWrDMAyG74O9g9G9cdpDGaNOb4VeSwe7CltJTGPLWCZt376mMFhGbzvqF/o+8e/2tzCpmbJ4&#10;jgbWTQuKomXn42Dg63xYfYCSgtHhxJEM3Elg372/7U40YalHMvokqlKiGBhLSZ9aix0poDScKNZN&#10;zzlgqWMedEJ7wYH0pm23Ov9mQLdgqqMzkI9uA+p8T9X8hx28zSzcl8Zy0Nz33r6iasfXeKK5UjAP&#10;VAy4LM8w09zU50C/9q7/6ZURE31X/kL8TKv1x6wXNXYPAAAA//8DAFBLAwQUAAYACAAAACEAMy8F&#10;nkEAAAA5AAAAEAAAAGRycy9zaGFwZXhtbC54bWyysa/IzVEoSy0qzszPs1Uy1DNQUkjNS85PycxL&#10;t1UKDXHTtVBSKC5JzEtJzMnPS7VVqkwtVrK34+UCAAAA//8DAFBLAwQUAAYACAAAACEAUJrHdL8A&#10;AADbAAAADwAAAGRycy9kb3ducmV2LnhtbERPzWrCQBC+F3yHZYTemo1FRaKrSEupIEiNPsCQHZOQ&#10;7GzITjX16d2D0OPH97/aDK5VV+pD7dnAJElBERfe1lwaOJ++3haggiBbbD2TgT8KsFmPXlaYWX/j&#10;I11zKVUM4ZChgUqky7QORUUOQ+I74shdfO9QIuxLbXu8xXDX6vc0nWuHNceGCjv6qKho8l9n4Hva&#10;5Tj1jO2+2R1mzaf83IMY8zoetktQQoP8i5/unTUwj2Pjl/gD9PoBAAD//wMAUEsBAi0AFAAGAAgA&#10;AAAhAPD3irv9AAAA4gEAABMAAAAAAAAAAAAAAAAAAAAAAFtDb250ZW50X1R5cGVzXS54bWxQSwEC&#10;LQAUAAYACAAAACEAMd1fYdIAAACPAQAACwAAAAAAAAAAAAAAAAAuAQAAX3JlbHMvLnJlbHNQSwEC&#10;LQAUAAYACAAAACEAMy8FnkEAAAA5AAAAEAAAAAAAAAAAAAAAAAApAgAAZHJzL3NoYXBleG1sLnht&#10;bFBLAQItABQABgAIAAAAIQBQmsd0vwAAANsAAAAPAAAAAAAAAAAAAAAAAJgCAABkcnMvZG93bnJl&#10;di54bWxQSwUGAAAAAAQABAD1AAAAhAMAAAAA&#10;" fillcolor="#92cddc" strokecolor="#4bacc6" strokeweight="1pt">
+                <v:shape id="Text Box 88" o:spid="_x0000_s1130" type="#_x0000_t202" style="position:absolute;left:27676;top:9350;width:5739;height:2559;visibility:visible;mso-wrap-style:square;v-text-anchor:top" o:gfxdata="UEsDBBQABgAIAAAAIQDw94q7/QAAAOIBAAATAAAAW0NvbnRlbnRfVHlwZXNdLnhtbJSRzUrEMBDH&#10;74LvEOYqbaoHEWm6B6tHFV0fYEimbdg2CZlYd9/edD8u4goeZ+b/8SOpV9tpFDNFtt4puC4rEOS0&#10;N9b1Cj7WT8UdCE7oDI7ekYIdMayay4t6vQvEIrsdKxhSCvdSsh5oQi59IJcvnY8TpjzGXgbUG+xJ&#10;3lTVrdTeJXKpSEsGNHVLHX6OSTxu8/pAEmlkEA8H4dKlAEMYrcaUSeXszI+W4thQZudew4MNfJUx&#10;QP7asFzOFxx9L/lpojUkXjGmZ5wyhjSRJQ8YKGvKv1MWzIkL33VWU9lGfl98J6hz4cZ/uUjzf7Pb&#10;bHuj+ZQu9z/UfAMAAP//AwBQSwMEFAAGAAgAAAAhADHdX2HSAAAAjwEAAAsAAABfcmVscy8ucmVs&#10;c6SQwWrDMAyG74O9g9G9cdpDGaNOb4VeSwe7CltJTGPLWCZt376mMFhGbzvqF/o+8e/2tzCpmbJ4&#10;jgbWTQuKomXn42Dg63xYfYCSgtHhxJEM3Elg372/7U40YalHMvokqlKiGBhLSZ9aix0poDScKNZN&#10;zzlgqWMedEJ7wYH0pm23Ov9mQLdgqqMzkI9uA+p8T9X8hx28zSzcl8Zy0Nz33r6iasfXeKK5UjAP&#10;VAy4LM8w09zU50C/9q7/6ZURE31X/kL8TKv1x6wXNXYPAAAA//8DAFBLAwQUAAYACAAAACEAMy8F&#10;nkEAAAA5AAAAEAAAAGRycy9zaGFwZXhtbC54bWyysa/IzVEoSy0qzszPs1Uy1DNQUkjNS85PycxL&#10;t1UKDXHTtVBSKC5JzEtJzMnPS7VVqkwtVrK34+UCAAAA//8DAFBLAwQUAAYACAAAACEAUJrHdL8A&#10;AADbAAAADwAAAGRycy9kb3ducmV2LnhtbERPzWrCQBC+F3yHZYTemo1FRaKrSEupIEiNPsCQHZOQ&#10;7GzITjX16d2D0OPH97/aDK5VV+pD7dnAJElBERfe1lwaOJ++3haggiBbbD2TgT8KsFmPXlaYWX/j&#10;I11zKVUM4ZChgUqky7QORUUOQ+I74shdfO9QIuxLbXu8xXDX6vc0nWuHNceGCjv6qKho8l9n4Hva&#10;5Tj1jO2+2R1mzaf83IMY8zoetktQQoP8i5/unTUwj2Pjl/gD9PoBAAD//wMAUEsBAi0AFAAGAAgA&#10;AAAhAPD3irv9AAAA4gEAABMAAAAAAAAAAAAAAAAAAAAAAFtDb250ZW50X1R5cGVzXS54bWxQSwEC&#10;LQAUAAYACAAAACEAMd1fYdIAAACPAQAACwAAAAAAAAAAAAAAAAAuAQAAX3JlbHMvLnJlbHNQSwEC&#10;LQAUAAYACAAAACEAMy8FnkEAAAA5AAAAEAAAAAAAAAAAAAAAAAApAgAAZHJzL3NoYXBleG1sLnht&#10;bFBLAQItABQABgAIAAAAIQBQmsd0vwAAANsAAAAPAAAAAAAAAAAAAAAAAJgCAABkcnMvZG93bnJl&#10;di54bWxQSwUGAAAAAAQABAD1AAAAhAMAAAAA&#10;" fillcolor="#92cddc" strokecolor="#4bacc6" strokeweight="1pt">
                   <v:fill color2="#4bacc6" focus="50%" type="gradient"/>
                   <v:shadow on="t" color="#205867" offset="1pt"/>
                   <v:textbox>
@@ -13439,7 +13409,6 @@
       <w:r>
         <w:rPr>
           <w:noProof/>
-          <w:lang w:val="en-GB" w:eastAsia="en-GB"/>
         </w:rPr>
         <mc:AlternateContent>
           <mc:Choice Requires="wpc">
@@ -14002,12 +13971,12 @@
           </mc:Choice>
           <mc:Fallback>
             <w:pict>
-              <v:group id="Canvas 3" o:spid="_x0000_s1106" editas="canvas" style="width:322.1pt;height:281.65pt;mso-position-horizontal-relative:char;mso-position-vertical-relative:line" coordsize="40906,35769" o:gfxdata="UEsDBBQABgAIAAAAIQC2gziS/gAAAOEBAAATAAAAW0NvbnRlbnRfVHlwZXNdLnhtbJSRQU7DMBBF&#10;90jcwfIWJU67QAgl6YK0S0CoHGBkTxKLZGx5TGhvj5O2G0SRWNoz/78nu9wcxkFMGNg6quQqL6RA&#10;0s5Y6ir5vt9lD1JwBDIwOMJKHpHlpr69KfdHjyxSmriSfYz+USnWPY7AufNIadK6MEJMx9ApD/oD&#10;OlTrorhX2lFEilmcO2RdNtjC5xDF9pCuTyYBB5bi6bQ4syoJ3g9WQ0ymaiLzg5KdCXlKLjvcW893&#10;SUOqXwnz5DrgnHtJTxOsQfEKIT7DmDSUCaxw7Rqn8787ZsmRM9e2VmPeBN4uqYvTtW7jvijg9N/y&#10;JsXecLq0q+WD6m8AAAD//wMAUEsDBBQABgAIAAAAIQA4/SH/1gAAAJQBAAALAAAAX3JlbHMvLnJl&#10;bHOkkMFqwzAMhu+DvYPRfXGawxijTi+j0GvpHsDYimMaW0Yy2fr2M4PBMnrbUb/Q94l/f/hMi1qR&#10;JVI2sOt6UJgd+ZiDgffL8ekFlFSbvV0oo4EbChzGx4f9GRdb25HMsYhqlCwG5lrLq9biZkxWOiqY&#10;22YiTra2kYMu1l1tQD30/bPm3wwYN0x18gb45AdQl1tp5j/sFB2T0FQ7R0nTNEV3j6o9feQzro1i&#10;OWA14Fm+Q8a1a8+Bvu/d/dMb2JY5uiPbhG/ktn4cqGU/er3pcvwCAAD//wMAUEsDBBQABgAIAAAA&#10;IQAkLhXJLwYAAA0tAAAOAAAAZHJzL2Uyb0RvYy54bWzsWttu4zYQfS/QfyD07ljUXcYqi8SXtsC2&#10;XTTb9pmWZFutTKqUEjtd9N87HEqy1pb3lo2BbZUANmVS5HB45nA4wxcv99ucPKSyzASPDHplGiTl&#10;sUgyvo6MX98sRoFByorxhOWCp5HxmJbGy+tvv3mxKyapJTYiT1JJoBNeTnZFZGyqqpiMx2W8Sbes&#10;vBJFyqFyJeSWVfAo1+NEsh30vs3Hlml6452QSSFFnJYl/DrTlcY19r9apXH182pVphXJIwNkq/BT&#10;4udSfY6vX7DJWrJik8W1GOwzpNiyjMOgbVczVjFyL7OTrrZZLEUpVtVVLLZjsVplcYpzgNlQ82g2&#10;U8YfWImTiUE7jYBQ+oL9LtdKbi4WWZ6DNsbQ+0T9pr53sD6pqs75u430L9i2brMrYAHLol3K8mki&#10;3m1YkeLMy0n808NrSbIkMhxqEM62gKOb+0pgG+KoNVSjQ7O74rVUgpbFKxH/WRIuphvG1+mNlGK3&#10;SVkCUlHVHiTvvKAeSniVLHc/igR6Z9A7Lud+JbeqQ1gosod3vcCi1DXIY2RYlul5lqsRlO4rEkOD&#10;wA1cC3AWQwMntKiuH7NJ01Ehy+q7VGyJKkSGFPc8+QVQiqOxh1dlpYZbJ/U0WfKHQVbbHDD5wHJC&#10;Pc/zUX42qRtD302fOHORZ4laSnyQ6+U0lwRejYwF/tUvl91mOSe7yAhdEPb9XZj419cFzgNtSWl5&#10;zhMsVyzLdRmk1BBK0SZhmtgA1FbPWCkQ7eXtzcI1fccORr7v2iPHnpuj22AxHd1MYfb+/HZ6O6f/&#10;KEGpM9lkSZLyOfZZNuZLnY+DXk0k2vBaA24FVKoQ91Uq7zbJjiSZWi7bhTU14AEYxPK1NgjL10B9&#10;cSUNIkX1e1ZtEJiKXU4WITDVf63BtnfAI5t0Bh6fzE232AM4VMtaawhihVuN/2q/3GsrsdQACtRL&#10;kTwCrEEsZDzgaShshPzbIDvgvMgo/7pnMjVI/gMH0wip4yiSxAfH9RWSZbdm2a1hPIauIqMyiC5O&#10;K02s94XM1hsYiaICuFDGusrUkqPIWqr6AThDy/r85GGdkgea7ztc8Hzk4di26YNGFXcEnm0BjzRG&#10;gNxh26BxB8hFkYflBCGoX6lsII92t9E0fQx3e4B7315pn8Id944LwR32SjNQcAY0Uzd0nOAI74Eb&#10;UreG+7BXDnul8tu6Dstl9srWfRz2yq6jDXZ57GgHDc1extFuySP03MA+5Q4/bP1s6kB52Cq1BgY/&#10;Gw47l+GO1nscuKPLHf4pd4QX5A7X803lVyi/wzapf0wddqDoRHvZPqXgogzUcaCOs4dKr1nCAexd&#10;sIenYKe4GV3MzQa81yEpagWheQT3kJpus1NacL7Up87hUAkaUDvlWbi3R6UB7h24uz0BWIoR1QvB&#10;3Qr80IdAJbL7APc21PuRAdizcG+d+wHuXbj3xFBoG12Fc9CU64RDvOd3RzkHDAK/eSwgnYAGAqfb&#10;arrnTYQWviFfgDsFRHR50laBhWEVDoPr1Y6jbOx8noKs8qz4Xo2Gpd9UCYPYOncBiQtqgzOE8Ucv&#10;DHy3GbzOXXiNV0Q9x/E+4BWVlWQqyDsVnEP6Qkg9FiYltDPRzUq02SVFuhdMNvSkF0IznAfzwBk5&#10;ljcfOeZsNrpZTJ2RtwBPcWbPptPZUXpBZVO+TG6hVUMnwK9zNTqqj8HeM9F9bZdKtQoFl4uau06P&#10;g9NGXFtossmnmkCD8waFHRMAq3suE4DUUh2CNwPP054aZlQwBH8wAcgtf8hTGkygydL3JrX702tf&#10;pQkAaR4Hw2gbN3yCCTQ47zEBGPIJJtDD/S3w4cDr28d56wPwbZ96KM/5I8IA/P8L8L0e4KNjUHv7&#10;n+v+NOjuAT4Ej54A/PPuTxh4GDGGqJBjUlvnVg/MT6llh+ARYVjI9Rz3q2V/UqHPWckMbr7kKWT6&#10;I2ObJpDjT+Gagiodgj2HuwRaE/oGxuAiqUtlfRey0KcHp7qGf30rye0JeNI2XPaE/eE9ZgJhpyeY&#10;yfv2h17rgMsug2lExtvBND7RNOD654nr1IbWnsU0VIjqoqZhORZc6Ro2jv+UdcApG6/c4pG8vh+s&#10;LvV2n/EsfrjFfP0vAAAA//8DAFBLAwQUAAYACAAAACEAnNqyWNwAAAAFAQAADwAAAGRycy9kb3du&#10;cmV2LnhtbEyPS0/DMBCE70j8B2uRuCDq9JWiEKeqEHDg1seB3lx7m0S115HttOm/x3Chl5VGM5r5&#10;tlwO1rAz+tA6EjAeZcCQlNMt1QJ224/nF2AhStLSOEIBVwywrO7vSllod6E1njexZqmEQiEFNDF2&#10;BedBNWhlGLkOKXlH562MSfqaay8vqdwaPsmynFvZUlpoZIdvDarTprcCFvvr59e38fE0V0/H996F&#10;LRolxOPDsHoFFnGI/2H4xU/oUCWmg+tJB2YEpEfi301ePptNgB0EzPPpFHhV8lv66gcAAP//AwBQ&#10;SwECLQAUAAYACAAAACEAtoM4kv4AAADhAQAAEwAAAAAAAAAAAAAAAAAAAAAAW0NvbnRlbnRfVHlw&#10;ZXNdLnhtbFBLAQItABQABgAIAAAAIQA4/SH/1gAAAJQBAAALAAAAAAAAAAAAAAAAAC8BAABfcmVs&#10;cy8ucmVsc1BLAQItABQABgAIAAAAIQAkLhXJLwYAAA0tAAAOAAAAAAAAAAAAAAAAAC4CAABkcnMv&#10;ZTJvRG9jLnhtbFBLAQItABQABgAIAAAAIQCc2rJY3AAAAAUBAAAPAAAAAAAAAAAAAAAAAIkIAABk&#10;cnMvZG93bnJldi54bWxQSwUGAAAAAAQABADzAAAAkgkAAAAA&#10;">
-                <v:shape id="_x0000_s1107" type="#_x0000_t75" style="position:absolute;width:40906;height:35769;visibility:visible;mso-wrap-style:square">
+              <v:group id="Canvas 3" o:spid="_x0000_s1131" editas="canvas" style="width:322.1pt;height:281.65pt;mso-position-horizontal-relative:char;mso-position-vertical-relative:line" coordsize="40906,35769" o:gfxdata="UEsDBBQABgAIAAAAIQC2gziS/gAAAOEBAAATAAAAW0NvbnRlbnRfVHlwZXNdLnhtbJSRQU7DMBBF&#10;90jcwfIWJU67QAgl6YK0S0CoHGBkTxKLZGx5TGhvj5O2G0SRWNoz/78nu9wcxkFMGNg6quQqL6RA&#10;0s5Y6ir5vt9lD1JwBDIwOMJKHpHlpr69KfdHjyxSmriSfYz+USnWPY7AufNIadK6MEJMx9ApD/oD&#10;OlTrorhX2lFEilmcO2RdNtjC5xDF9pCuTyYBB5bi6bQ4syoJ3g9WQ0ymaiLzg5KdCXlKLjvcW893&#10;SUOqXwnz5DrgnHtJTxOsQfEKIT7DmDSUCaxw7Rqn8787ZsmRM9e2VmPeBN4uqYvTtW7jvijg9N/y&#10;JsXecLq0q+WD6m8AAAD//wMAUEsDBBQABgAIAAAAIQA4/SH/1gAAAJQBAAALAAAAX3JlbHMvLnJl&#10;bHOkkMFqwzAMhu+DvYPRfXGawxijTi+j0GvpHsDYimMaW0Yy2fr2M4PBMnrbUb/Q94l/f/hMi1qR&#10;JVI2sOt6UJgd+ZiDgffL8ekFlFSbvV0oo4EbChzGx4f9GRdb25HMsYhqlCwG5lrLq9biZkxWOiqY&#10;22YiTra2kYMu1l1tQD30/bPm3wwYN0x18gb45AdQl1tp5j/sFB2T0FQ7R0nTNEV3j6o9feQzro1i&#10;OWA14Fm+Q8a1a8+Bvu/d/dMb2JY5uiPbhG/ktn4cqGU/er3pcvwCAAD//wMAUEsDBBQABgAIAAAA&#10;IQBEYcAOMgYAAA0tAAAOAAAAZHJzL2Uyb0RvYy54bWzsWm1v2zYQ/j5g/4HQd9ei3mVUKRK/bAO6&#10;rVi67TMtybY2mdQoJXZW7L/veJRk1Zb7lsRAN6WAS1n08Xh87uHxji9f7bc5uU9lmQkeGfSFaZCU&#10;xyLJ+Doyfn27GAUGKSvGE5YLnkbGQ1oar66+/eblrpikltiIPEklASG8nOyKyNhUVTEZj8t4k25Z&#10;+UIUKYeXKyG3rIJHuR4nku1A+jYfW6bpjXdCJoUUcVqW8O1MvzSuUP5qlcbVz6tVmVYkjwzQrcJP&#10;iZ9L9Tm+eskma8mKTRbXarAv0GLLMg6DtqJmrGLkTmYnorZZLEUpVtWLWGzHYrXK4hTnALOh5tFs&#10;pozfsxInE4N1GgWh9YRyl2ulNxeLLM/BGmOQPlHfqf93sD6pep3z9zvpb7Bv3WdXwAKWRbuU5eNU&#10;vN2wIsWZl5P4p/s3kmRJZDjUIJxtAUfXd5XAPsRRa6hGh263xRupFC2L1yL+syRcTDeMr9NrKcVu&#10;k7IEtKKqP2je+YF6KOGnZLn7USQgnYF0XM79Sm6VQFgosoffeoFFqWuQh8iwLNPzLFcjKN1XJIYO&#10;gRu4FuAshg5OaFH9fswmjaBCltV3qdgS1YgMKe548gugFEdj96/LSg23TuppsuQPg6y2OWDynuWE&#10;ep7no/5sUncG2Y1MnLnIs0QtJT7I9XKaSwI/jYwF/tU/Lrvdck52kRG6oOyHRZj41ycC54G+pKw8&#10;5wm2K5blug1aagil6JMwTewAZqtnrAyI/vLueuGavmMHI9937ZFjz83RTbCYjq6nMHt/fjO9mdN/&#10;lKLUmWyyJEn5HGWWjftS59OgVxOJdrzWgVsFlSnEXZXK202yI0mmlst2YU0NeAAGsXxtDcLyNVBf&#10;XEmDSFH9nlUbBKZil5NFCEz1r7ZgKx3wyCadgccnc9M99gAO1bO2GoJY4Vbjv9ov9+glbusSS5E8&#10;AKxBLWQ84GlobIT82yA74LzIKP+6YzI1SP4DB9cIqeMoksQHx/UVkmX3zbL7hvEYREVGZRDdnFaa&#10;WO8Kma03MBJFA3ChnHWVqSVHlbVW9QNwhlb/+cnDOiUPdN/3uOD5yMOxbdMHiyruCDzbAh5pnAC5&#10;w7bB4g6QiyIPywlCML8y2UAe7W6jafoY7u0iDnDv7pX2Kdxx77gQ3GGvNAMFZ0AzdUPHCY7wHrgh&#10;dWu4D3vlsFequK0bsFxmr/QUxyqXGMijSx7gl8eBdtBY6jKBdkseoecG9il3+GEbZ1MH2sNWqS0w&#10;xNlw2LkMd7Tb6cAdXe7wT7kjvCB3uJ5vqrhCxR22Sf1j6rADRSc6yvYphRBloI4DdZw9VLb0P4C9&#10;C/bwFOwUN6OLhdmA9zolRa0gNI/gHlLTbXZKC86X+tQ5HCrBAmqnPAv3lrEGuHfg7vYkYClmVC8E&#10;dyvwQx8SlcjuA9zbVO8nJmDPwd1rKWuAexfuPTkUanVimSnXBYd4z2+Pag6YBH77UEA5AR0ETrfV&#10;dM91HQNSkVkC9QI0O2R0edK+Ag/DVzgMrhect/Q4ysfO1ynIKs+K79Vo2PpNtTCJrWsXULigNgRD&#10;mH/0wsB3m8Hr2oXXREXUcxzvI1FRWUmmkrxTwTmUL4TUY2FRQgcT3apEW11SpHvBYkNPeSE0w3kw&#10;D5yRY3nzkWPOZqPrxdQZeQuIFGf2bDqdHZUXVDXlaWoLrRk6CX5dq9FZfUz2nsnua79UplUouFzW&#10;HIoJJ5kAaj+BCzQ4b1DYcQHwuudyASgt1Sl4M/A8HalhRQVT8AcXgNryxyKlwQWaKn1vUbu/vPZV&#10;ugCQ5nEyjLY1tpad2eRzd4EG5z0uAEM+wgV6uL8FPhx4ffu4bn0Avu1THQycPyIMwP+/AN/rAT4G&#10;BnW0/6XhT4PuHuBD8ugRwD8f/oSBhxljyAo5JrV1bfXA/JRadggREaaFXM9xv1r2JxXGnJXM4OZL&#10;nkKlPzK2aQI1/hSuKajWIdlzuEugLaFvYAwhkrpU1nchC2N6CKpr+Ne3ktyehCdt60qP2B8+4CaQ&#10;dnqEm3xof+j1DrjsMrhGZLwbXOMzXQOuf56ETm3Z5FlcQ6WoLuoalmPBla5h4/hPeQecsvHKLR7J&#10;6/vB6lJv9xnP4odbzFf/AgAA//8DAFBLAwQUAAYACAAAACEAnNqyWNwAAAAFAQAADwAAAGRycy9k&#10;b3ducmV2LnhtbEyPS0/DMBCE70j8B2uRuCDq9JWiEKeqEHDg1seB3lx7m0S115HttOm/x3Chl5VG&#10;M5r5tlwO1rAz+tA6EjAeZcCQlNMt1QJ224/nF2AhStLSOEIBVwywrO7vSllod6E1njexZqmEQiEF&#10;NDF2BedBNWhlGLkOKXlH562MSfqaay8vqdwaPsmynFvZUlpoZIdvDarTprcCFvvr59e38fE0V0/H&#10;996FLRolxOPDsHoFFnGI/2H4xU/oUCWmg+tJB2YEpEfi301ePptNgB0EzPPpFHhV8lv66gcAAP//&#10;AwBQSwECLQAUAAYACAAAACEAtoM4kv4AAADhAQAAEwAAAAAAAAAAAAAAAAAAAAAAW0NvbnRlbnRf&#10;VHlwZXNdLnhtbFBLAQItABQABgAIAAAAIQA4/SH/1gAAAJQBAAALAAAAAAAAAAAAAAAAAC8BAABf&#10;cmVscy8ucmVsc1BLAQItABQABgAIAAAAIQBEYcAOMgYAAA0tAAAOAAAAAAAAAAAAAAAAAC4CAABk&#10;cnMvZTJvRG9jLnhtbFBLAQItABQABgAIAAAAIQCc2rJY3AAAAAUBAAAPAAAAAAAAAAAAAAAAAIwI&#10;AABkcnMvZG93bnJldi54bWxQSwUGAAAAAAQABADzAAAAlQkAAAAA&#10;">
+                <v:shape id="_x0000_s1132" type="#_x0000_t75" style="position:absolute;width:40906;height:35769;visibility:visible;mso-wrap-style:square">
                   <v:fill o:detectmouseclick="t"/>
                   <v:path o:connecttype="none"/>
                 </v:shape>
-                <v:roundrect id="AutoShape 4" o:spid="_x0000_s1108" style="position:absolute;left:16821;top:22066;width:8585;height:4921;visibility:visible;mso-wrap-style:square;v-text-anchor:top" arcsize="10923f" o:gfxdata="UEsDBBQABgAIAAAAIQDw94q7/QAAAOIBAAATAAAAW0NvbnRlbnRfVHlwZXNdLnhtbJSRzUrEMBDH&#10;74LvEOYqbaoHEWm6B6tHFV0fYEimbdg2CZlYd9/edD8u4goeZ+b/8SOpV9tpFDNFtt4puC4rEOS0&#10;N9b1Cj7WT8UdCE7oDI7ekYIdMayay4t6vQvEIrsdKxhSCvdSsh5oQi59IJcvnY8TpjzGXgbUG+xJ&#10;3lTVrdTeJXKpSEsGNHVLHX6OSTxu8/pAEmlkEA8H4dKlAEMYrcaUSeXszI+W4thQZudew4MNfJUx&#10;QP7asFzOFxx9L/lpojUkXjGmZ5wyhjSRJQ8YKGvKv1MWzIkL33VWU9lGfl98J6hz4cZ/uUjzf7Pb&#10;bHuj+ZQu9z/UfAMAAP//AwBQSwMEFAAGAAgAAAAhADHdX2HSAAAAjwEAAAsAAABfcmVscy8ucmVs&#10;c6SQwWrDMAyG74O9g9G9cdpDGaNOb4VeSwe7CltJTGPLWCZt376mMFhGbzvqF/o+8e/2tzCpmbJ4&#10;jgbWTQuKomXn42Dg63xYfYCSgtHhxJEM3Elg372/7U40YalHMvokqlKiGBhLSZ9aix0poDScKNZN&#10;zzlgqWMedEJ7wYH0pm23Ov9mQLdgqqMzkI9uA+p8T9X8hx28zSzcl8Zy0Nz33r6iasfXeKK5UjAP&#10;VAy4LM8w09zU50C/9q7/6ZURE31X/kL8TKv1x6wXNXYPAAAA//8DAFBLAwQUAAYACAAAACEAMy8F&#10;nkEAAAA5AAAAEAAAAGRycy9zaGFwZXhtbC54bWyysa/IzVEoSy0qzszPs1Uy1DNQUkjNS85PycxL&#10;t1UKDXHTtVBSKC5JzEtJzMnPS7VVqkwtVrK34+UCAAAA//8DAFBLAwQUAAYACAAAACEAoK/87MMA&#10;AADbAAAADwAAAGRycy9kb3ducmV2LnhtbESPQWsCMRSE7wX/Q3hCbzWx2KKrUUSo9Fa6evD43Dx3&#10;Fzcva5Jdt/31TaHQ4zAz3zCrzWAb0ZMPtWMN04kCQVw4U3Op4Xh4e5qDCBHZYOOYNHxRgM169LDC&#10;zLg7f1Kfx1IkCIcMNVQxtpmUoajIYpi4ljh5F+ctxiR9KY3He4LbRj4r9Sot1pwWKmxpV1FxzTur&#10;oTCqU/7UfyzOLzH/7rsby/1N68fxsF2CiDTE//Bf+91omE3h90v6AXL9AwAA//8DAFBLAQItABQA&#10;BgAIAAAAIQDw94q7/QAAAOIBAAATAAAAAAAAAAAAAAAAAAAAAABbQ29udGVudF9UeXBlc10ueG1s&#10;UEsBAi0AFAAGAAgAAAAhADHdX2HSAAAAjwEAAAsAAAAAAAAAAAAAAAAALgEAAF9yZWxzLy5yZWxz&#10;UEsBAi0AFAAGAAgAAAAhADMvBZ5BAAAAOQAAABAAAAAAAAAAAAAAAAAAKQIAAGRycy9zaGFwZXht&#10;bC54bWxQSwECLQAUAAYACAAAACEAoK/87MMAAADbAAAADwAAAAAAAAAAAAAAAACYAgAAZHJzL2Rv&#10;d25yZXYueG1sUEsFBgAAAAAEAAQA9QAAAIgDAAAAAA==&#10;">
+                <v:roundrect id="AutoShape 4" o:spid="_x0000_s1133" style="position:absolute;left:16821;top:22066;width:8585;height:4921;visibility:visible;mso-wrap-style:square;v-text-anchor:top" arcsize="10923f" o:gfxdata="UEsDBBQABgAIAAAAIQDw94q7/QAAAOIBAAATAAAAW0NvbnRlbnRfVHlwZXNdLnhtbJSRzUrEMBDH&#10;74LvEOYqbaoHEWm6B6tHFV0fYEimbdg2CZlYd9/edD8u4goeZ+b/8SOpV9tpFDNFtt4puC4rEOS0&#10;N9b1Cj7WT8UdCE7oDI7ekYIdMayay4t6vQvEIrsdKxhSCvdSsh5oQi59IJcvnY8TpjzGXgbUG+xJ&#10;3lTVrdTeJXKpSEsGNHVLHX6OSTxu8/pAEmlkEA8H4dKlAEMYrcaUSeXszI+W4thQZudew4MNfJUx&#10;QP7asFzOFxx9L/lpojUkXjGmZ5wyhjSRJQ8YKGvKv1MWzIkL33VWU9lGfl98J6hz4cZ/uUjzf7Pb&#10;bHuj+ZQu9z/UfAMAAP//AwBQSwMEFAAGAAgAAAAhADHdX2HSAAAAjwEAAAsAAABfcmVscy8ucmVs&#10;c6SQwWrDMAyG74O9g9G9cdpDGaNOb4VeSwe7CltJTGPLWCZt376mMFhGbzvqF/o+8e/2tzCpmbJ4&#10;jgbWTQuKomXn42Dg63xYfYCSgtHhxJEM3Elg372/7U40YalHMvokqlKiGBhLSZ9aix0poDScKNZN&#10;zzlgqWMedEJ7wYH0pm23Ov9mQLdgqqMzkI9uA+p8T9X8hx28zSzcl8Zy0Nz33r6iasfXeKK5UjAP&#10;VAy4LM8w09zU50C/9q7/6ZURE31X/kL8TKv1x6wXNXYPAAAA//8DAFBLAwQUAAYACAAAACEAMy8F&#10;nkEAAAA5AAAAEAAAAGRycy9zaGFwZXhtbC54bWyysa/IzVEoSy0qzszPs1Uy1DNQUkjNS85PycxL&#10;t1UKDXHTtVBSKC5JzEtJzMnPS7VVqkwtVrK34+UCAAAA//8DAFBLAwQUAAYACAAAACEAoK/87MMA&#10;AADbAAAADwAAAGRycy9kb3ducmV2LnhtbESPQWsCMRSE7wX/Q3hCbzWx2KKrUUSo9Fa6evD43Dx3&#10;Fzcva5Jdt/31TaHQ4zAz3zCrzWAb0ZMPtWMN04kCQVw4U3Op4Xh4e5qDCBHZYOOYNHxRgM169LDC&#10;zLg7f1Kfx1IkCIcMNVQxtpmUoajIYpi4ljh5F+ctxiR9KY3He4LbRj4r9Sot1pwWKmxpV1FxzTur&#10;oTCqU/7UfyzOLzH/7rsby/1N68fxsF2CiDTE//Bf+91omE3h90v6AXL9AwAA//8DAFBLAQItABQA&#10;BgAIAAAAIQDw94q7/QAAAOIBAAATAAAAAAAAAAAAAAAAAAAAAABbQ29udGVudF9UeXBlc10ueG1s&#10;UEsBAi0AFAAGAAgAAAAhADHdX2HSAAAAjwEAAAsAAAAAAAAAAAAAAAAALgEAAF9yZWxzLy5yZWxz&#10;UEsBAi0AFAAGAAgAAAAhADMvBZ5BAAAAOQAAABAAAAAAAAAAAAAAAAAAKQIAAGRycy9zaGFwZXht&#10;bC54bWxQSwECLQAUAAYACAAAACEAoK/87MMAAADbAAAADwAAAAAAAAAAAAAAAACYAgAAZHJzL2Rv&#10;d25yZXYueG1sUEsFBgAAAAAEAAQA9QAAAIgDAAAAAA==&#10;">
                   <v:textbox>
                     <w:txbxContent>
                       <w:p>
@@ -14022,7 +13991,7 @@
                     </w:txbxContent>
                   </v:textbox>
                 </v:roundrect>
-                <v:roundrect id="AutoShape 5" o:spid="_x0000_s1109" style="position:absolute;left:4330;top:28632;width:33573;height:2489;visibility:visible;mso-wrap-style:square;v-text-anchor:top" arcsize="10923f" o:gfxdata="UEsDBBQABgAIAAAAIQDw94q7/QAAAOIBAAATAAAAW0NvbnRlbnRfVHlwZXNdLnhtbJSRzUrEMBDH&#10;74LvEOYqbaoHEWm6B6tHFV0fYEimbdg2CZlYd9/edD8u4goeZ+b/8SOpV9tpFDNFtt4puC4rEOS0&#10;N9b1Cj7WT8UdCE7oDI7ekYIdMayay4t6vQvEIrsdKxhSCvdSsh5oQi59IJcvnY8TpjzGXgbUG+xJ&#10;3lTVrdTeJXKpSEsGNHVLHX6OSTxu8/pAEmlkEA8H4dKlAEMYrcaUSeXszI+W4thQZudew4MNfJUx&#10;QP7asFzOFxx9L/lpojUkXjGmZ5wyhjSRJQ8YKGvKv1MWzIkL33VWU9lGfl98J6hz4cZ/uUjzf7Pb&#10;bHuj+ZQu9z/UfAMAAP//AwBQSwMEFAAGAAgAAAAhADHdX2HSAAAAjwEAAAsAAABfcmVscy8ucmVs&#10;c6SQwWrDMAyG74O9g9G9cdpDGaNOb4VeSwe7CltJTGPLWCZt376mMFhGbzvqF/o+8e/2tzCpmbJ4&#10;jgbWTQuKomXn42Dg63xYfYCSgtHhxJEM3Elg372/7U40YalHMvokqlKiGBhLSZ9aix0poDScKNZN&#10;zzlgqWMedEJ7wYH0pm23Ov9mQLdgqqMzkI9uA+p8T9X8hx28zSzcl8Zy0Nz33r6iasfXeKK5UjAP&#10;VAy4LM8w09zU50C/9q7/6ZURE31X/kL8TKv1x6wXNXYPAAAA//8DAFBLAwQUAAYACAAAACEAMy8F&#10;nkEAAAA5AAAAEAAAAGRycy9zaGFwZXhtbC54bWyysa/IzVEoSy0qzszPs1Uy1DNQUkjNS85PycxL&#10;t1UKDXHTtVBSKC5JzEtJzMnPS7VVqkwtVrK34+UCAAAA//8DAFBLAwQUAAYACAAAACEAUH1im8MA&#10;AADbAAAADwAAAGRycy9kb3ducmV2LnhtbESPQWsCMRSE74L/ITyhN02UVtrVKCJYeitde+jxuXnd&#10;Xbp5WZPsuu2vbwTB4zAz3zDr7WAb0ZMPtWMN85kCQVw4U3Op4fN4mD6DCBHZYOOYNPxSgO1mPFpj&#10;ZtyFP6jPYykShEOGGqoY20zKUFRkMcxcS5y8b+ctxiR9KY3HS4LbRi6UWkqLNaeFClvaV1T85J3V&#10;UBjVKf/Vv7+cnmL+13dnlq9nrR8mw24FItIQ7+Fb+81oeFzA9Uv6AXLzDwAA//8DAFBLAQItABQA&#10;BgAIAAAAIQDw94q7/QAAAOIBAAATAAAAAAAAAAAAAAAAAAAAAABbQ29udGVudF9UeXBlc10ueG1s&#10;UEsBAi0AFAAGAAgAAAAhADHdX2HSAAAAjwEAAAsAAAAAAAAAAAAAAAAALgEAAF9yZWxzLy5yZWxz&#10;UEsBAi0AFAAGAAgAAAAhADMvBZ5BAAAAOQAAABAAAAAAAAAAAAAAAAAAKQIAAGRycy9zaGFwZXht&#10;bC54bWxQSwECLQAUAAYACAAAACEAUH1im8MAAADbAAAADwAAAAAAAAAAAAAAAACYAgAAZHJzL2Rv&#10;d25yZXYueG1sUEsFBgAAAAAEAAQA9QAAAIgDAAAAAA==&#10;">
+                <v:roundrect id="AutoShape 5" o:spid="_x0000_s1134" style="position:absolute;left:4330;top:28632;width:33573;height:2489;visibility:visible;mso-wrap-style:square;v-text-anchor:top" arcsize="10923f" o:gfxdata="UEsDBBQABgAIAAAAIQDw94q7/QAAAOIBAAATAAAAW0NvbnRlbnRfVHlwZXNdLnhtbJSRzUrEMBDH&#10;74LvEOYqbaoHEWm6B6tHFV0fYEimbdg2CZlYd9/edD8u4goeZ+b/8SOpV9tpFDNFtt4puC4rEOS0&#10;N9b1Cj7WT8UdCE7oDI7ekYIdMayay4t6vQvEIrsdKxhSCvdSsh5oQi59IJcvnY8TpjzGXgbUG+xJ&#10;3lTVrdTeJXKpSEsGNHVLHX6OSTxu8/pAEmlkEA8H4dKlAEMYrcaUSeXszI+W4thQZudew4MNfJUx&#10;QP7asFzOFxx9L/lpojUkXjGmZ5wyhjSRJQ8YKGvKv1MWzIkL33VWU9lGfl98J6hz4cZ/uUjzf7Pb&#10;bHuj+ZQu9z/UfAMAAP//AwBQSwMEFAAGAAgAAAAhADHdX2HSAAAAjwEAAAsAAABfcmVscy8ucmVs&#10;c6SQwWrDMAyG74O9g9G9cdpDGaNOb4VeSwe7CltJTGPLWCZt376mMFhGbzvqF/o+8e/2tzCpmbJ4&#10;jgbWTQuKomXn42Dg63xYfYCSgtHhxJEM3Elg372/7U40YalHMvokqlKiGBhLSZ9aix0poDScKNZN&#10;zzlgqWMedEJ7wYH0pm23Ov9mQLdgqqMzkI9uA+p8T9X8hx28zSzcl8Zy0Nz33r6iasfXeKK5UjAP&#10;VAy4LM8w09zU50C/9q7/6ZURE31X/kL8TKv1x6wXNXYPAAAA//8DAFBLAwQUAAYACAAAACEAMy8F&#10;nkEAAAA5AAAAEAAAAGRycy9zaGFwZXhtbC54bWyysa/IzVEoSy0qzszPs1Uy1DNQUkjNS85PycxL&#10;t1UKDXHTtVBSKC5JzEtJzMnPS7VVqkwtVrK34+UCAAAA//8DAFBLAwQUAAYACAAAACEAUH1im8MA&#10;AADbAAAADwAAAGRycy9kb3ducmV2LnhtbESPQWsCMRSE74L/ITyhN02UVtrVKCJYeitde+jxuXnd&#10;Xbp5WZPsuu2vbwTB4zAz3zDr7WAb0ZMPtWMN85kCQVw4U3Op4fN4mD6DCBHZYOOYNPxSgO1mPFpj&#10;ZtyFP6jPYykShEOGGqoY20zKUFRkMcxcS5y8b+ctxiR9KY3HS4LbRi6UWkqLNaeFClvaV1T85J3V&#10;UBjVKf/Vv7+cnmL+13dnlq9nrR8mw24FItIQ7+Fb+81oeFzA9Uv6AXLzDwAA//8DAFBLAQItABQA&#10;BgAIAAAAIQDw94q7/QAAAOIBAAATAAAAAAAAAAAAAAAAAAAAAABbQ29udGVudF9UeXBlc10ueG1s&#10;UEsBAi0AFAAGAAgAAAAhADHdX2HSAAAAjwEAAAsAAAAAAAAAAAAAAAAALgEAAF9yZWxzLy5yZWxz&#10;UEsBAi0AFAAGAAgAAAAhADMvBZ5BAAAAOQAAABAAAAAAAAAAAAAAAAAAKQIAAGRycy9zaGFwZXht&#10;bC54bWxQSwECLQAUAAYACAAAACEAUH1im8MAAADbAAAADwAAAAAAAAAAAAAAAACYAgAAZHJzL2Rv&#10;d25yZXYueG1sUEsFBgAAAAAEAAQA9QAAAIgDAAAAAA==&#10;">
                   <v:textbox>
                     <w:txbxContent>
                       <w:p>
@@ -14033,7 +14002,7 @@
                     </w:txbxContent>
                   </v:textbox>
                 </v:roundrect>
-                <v:roundrect id="AutoShape 7" o:spid="_x0000_s1110" style="position:absolute;left:16808;top:15944;width:8592;height:4922;visibility:visible;mso-wrap-style:square;v-text-anchor:top" arcsize="10923f" o:gfxdata="UEsDBBQABgAIAAAAIQDw94q7/QAAAOIBAAATAAAAW0NvbnRlbnRfVHlwZXNdLnhtbJSRzUrEMBDH&#10;74LvEOYqbaoHEWm6B6tHFV0fYEimbdg2CZlYd9/edD8u4goeZ+b/8SOpV9tpFDNFtt4puC4rEOS0&#10;N9b1Cj7WT8UdCE7oDI7ekYIdMayay4t6vQvEIrsdKxhSCvdSsh5oQi59IJcvnY8TpjzGXgbUG+xJ&#10;3lTVrdTeJXKpSEsGNHVLHX6OSTxu8/pAEmlkEA8H4dKlAEMYrcaUSeXszI+W4thQZudew4MNfJUx&#10;QP7asFzOFxx9L/lpojUkXjGmZ5wyhjSRJQ8YKGvKv1MWzIkL33VWU9lGfl98J6hz4cZ/uUjzf7Pb&#10;bHuj+ZQu9z/UfAMAAP//AwBQSwMEFAAGAAgAAAAhADHdX2HSAAAAjwEAAAsAAABfcmVscy8ucmVs&#10;c6SQwWrDMAyG74O9g9G9cdpDGaNOb4VeSwe7CltJTGPLWCZt376mMFhGbzvqF/o+8e/2tzCpmbJ4&#10;jgbWTQuKomXn42Dg63xYfYCSgtHhxJEM3Elg372/7U40YalHMvokqlKiGBhLSZ9aix0poDScKNZN&#10;zzlgqWMedEJ7wYH0pm23Ov9mQLdgqqMzkI9uA+p8T9X8hx28zSzcl8Zy0Nz33r6iasfXeKK5UjAP&#10;VAy4LM8w09zU50C/9q7/6ZURE31X/kL8TKv1x6wXNXYPAAAA//8DAFBLAwQUAAYACAAAACEAMy8F&#10;nkEAAAA5AAAAEAAAAGRycy9zaGFwZXhtbC54bWyysa/IzVEoSy0qzszPs1Uy1DNQUkjNS85PycxL&#10;t1UKDXHTtVBSKC5JzEtJzMnPS7VVqkwtVrK34+UCAAAA//8DAFBLAwQUAAYACAAAACEAPzHHAMQA&#10;AADbAAAADwAAAGRycy9kb3ducmV2LnhtbESPzW7CMBCE75V4B2sr9Vbs/oAgxSBUqVVvqIEDxyVe&#10;kqjxOthOSPv0uBISx9HMfKNZrAbbiJ58qB1reBorEMSFMzWXGnbbj8cZiBCRDTaOScMvBVgtR3cL&#10;zIw78zf1eSxFgnDIUEMVY5tJGYqKLIaxa4mTd3TeYkzSl9J4PCe4beSzUlNpsea0UGFL7xUVP3ln&#10;NRRGdcrv+838MIn5X9+dWH6etH64H9ZvICIN8Ra+tr+MhtcX+P+SfoBcXgAAAP//AwBQSwECLQAU&#10;AAYACAAAACEA8PeKu/0AAADiAQAAEwAAAAAAAAAAAAAAAAAAAAAAW0NvbnRlbnRfVHlwZXNdLnht&#10;bFBLAQItABQABgAIAAAAIQAx3V9h0gAAAI8BAAALAAAAAAAAAAAAAAAAAC4BAABfcmVscy8ucmVs&#10;c1BLAQItABQABgAIAAAAIQAzLwWeQQAAADkAAAAQAAAAAAAAAAAAAAAAACkCAABkcnMvc2hhcGV4&#10;bWwueG1sUEsBAi0AFAAGAAgAAAAhAD8xxwDEAAAA2wAAAA8AAAAAAAAAAAAAAAAAmAIAAGRycy9k&#10;b3ducmV2LnhtbFBLBQYAAAAABAAEAPUAAACJAwAAAAA=&#10;">
+                <v:roundrect id="AutoShape 7" o:spid="_x0000_s1135" style="position:absolute;left:16808;top:15944;width:8592;height:4922;visibility:visible;mso-wrap-style:square;v-text-anchor:top" arcsize="10923f" o:gfxdata="UEsDBBQABgAIAAAAIQDw94q7/QAAAOIBAAATAAAAW0NvbnRlbnRfVHlwZXNdLnhtbJSRzUrEMBDH&#10;74LvEOYqbaoHEWm6B6tHFV0fYEimbdg2CZlYd9/edD8u4goeZ+b/8SOpV9tpFDNFtt4puC4rEOS0&#10;N9b1Cj7WT8UdCE7oDI7ekYIdMayay4t6vQvEIrsdKxhSCvdSsh5oQi59IJcvnY8TpjzGXgbUG+xJ&#10;3lTVrdTeJXKpSEsGNHVLHX6OSTxu8/pAEmlkEA8H4dKlAEMYrcaUSeXszI+W4thQZudew4MNfJUx&#10;QP7asFzOFxx9L/lpojUkXjGmZ5wyhjSRJQ8YKGvKv1MWzIkL33VWU9lGfl98J6hz4cZ/uUjzf7Pb&#10;bHuj+ZQu9z/UfAMAAP//AwBQSwMEFAAGAAgAAAAhADHdX2HSAAAAjwEAAAsAAABfcmVscy8ucmVs&#10;c6SQwWrDMAyG74O9g9G9cdpDGaNOb4VeSwe7CltJTGPLWCZt376mMFhGbzvqF/o+8e/2tzCpmbJ4&#10;jgbWTQuKomXn42Dg63xYfYCSgtHhxJEM3Elg372/7U40YalHMvokqlKiGBhLSZ9aix0poDScKNZN&#10;zzlgqWMedEJ7wYH0pm23Ov9mQLdgqqMzkI9uA+p8T9X8hx28zSzcl8Zy0Nz33r6iasfXeKK5UjAP&#10;VAy4LM8w09zU50C/9q7/6ZURE31X/kL8TKv1x6wXNXYPAAAA//8DAFBLAwQUAAYACAAAACEAMy8F&#10;nkEAAAA5AAAAEAAAAGRycy9zaGFwZXhtbC54bWyysa/IzVEoSy0qzszPs1Uy1DNQUkjNS85PycxL&#10;t1UKDXHTtVBSKC5JzEtJzMnPS7VVqkwtVrK34+UCAAAA//8DAFBLAwQUAAYACAAAACEAPzHHAMQA&#10;AADbAAAADwAAAGRycy9kb3ducmV2LnhtbESPzW7CMBCE75V4B2sr9Vbs/oAgxSBUqVVvqIEDxyVe&#10;kqjxOthOSPv0uBISx9HMfKNZrAbbiJ58qB1reBorEMSFMzWXGnbbj8cZiBCRDTaOScMvBVgtR3cL&#10;zIw78zf1eSxFgnDIUEMVY5tJGYqKLIaxa4mTd3TeYkzSl9J4PCe4beSzUlNpsea0UGFL7xUVP3ln&#10;NRRGdcrv+838MIn5X9+dWH6etH64H9ZvICIN8Ra+tr+MhtcX+P+SfoBcXgAAAP//AwBQSwECLQAU&#10;AAYACAAAACEA8PeKu/0AAADiAQAAEwAAAAAAAAAAAAAAAAAAAAAAW0NvbnRlbnRfVHlwZXNdLnht&#10;bFBLAQItABQABgAIAAAAIQAx3V9h0gAAAI8BAAALAAAAAAAAAAAAAAAAAC4BAABfcmVscy8ucmVs&#10;c1BLAQItABQABgAIAAAAIQAzLwWeQQAAADkAAAAQAAAAAAAAAAAAAAAAACkCAABkcnMvc2hhcGV4&#10;bWwueG1sUEsBAi0AFAAGAAgAAAAhAD8xxwDEAAAA2wAAAA8AAAAAAAAAAAAAAAAAmAIAAGRycy9k&#10;b3ducmV2LnhtbFBLBQYAAAAABAAEAPUAAACJAwAAAAA=&#10;">
                   <v:textbox>
                     <w:txbxContent>
                       <w:p>
@@ -14048,7 +14017,7 @@
                     </w:txbxContent>
                   </v:textbox>
                 </v:roundrect>
-                <v:roundrect id="AutoShape 8" o:spid="_x0000_s1111" style="position:absolute;left:16808;top:9658;width:8598;height:4915;visibility:visible;mso-wrap-style:square;v-text-anchor:top" arcsize="10923f" o:gfxdata="UEsDBBQABgAIAAAAIQDw94q7/QAAAOIBAAATAAAAW0NvbnRlbnRfVHlwZXNdLnhtbJSRzUrEMBDH&#10;74LvEOYqbaoHEWm6B6tHFV0fYEimbdg2CZlYd9/edD8u4goeZ+b/8SOpV9tpFDNFtt4puC4rEOS0&#10;N9b1Cj7WT8UdCE7oDI7ekYIdMayay4t6vQvEIrsdKxhSCvdSsh5oQi59IJcvnY8TpjzGXgbUG+xJ&#10;3lTVrdTeJXKpSEsGNHVLHX6OSTxu8/pAEmlkEA8H4dKlAEMYrcaUSeXszI+W4thQZudew4MNfJUx&#10;QP7asFzOFxx9L/lpojUkXjGmZ5wyhjSRJQ8YKGvKv1MWzIkL33VWU9lGfl98J6hz4cZ/uUjzf7Pb&#10;bHuj+ZQu9z/UfAMAAP//AwBQSwMEFAAGAAgAAAAhADHdX2HSAAAAjwEAAAsAAABfcmVscy8ucmVs&#10;c6SQwWrDMAyG74O9g9G9cdpDGaNOb4VeSwe7CltJTGPLWCZt376mMFhGbzvqF/o+8e/2tzCpmbJ4&#10;jgbWTQuKomXn42Dg63xYfYCSgtHhxJEM3Elg372/7U40YalHMvokqlKiGBhLSZ9aix0poDScKNZN&#10;zzlgqWMedEJ7wYH0pm23Ov9mQLdgqqMzkI9uA+p8T9X8hx28zSzcl8Zy0Nz33r6iasfXeKK5UjAP&#10;VAy4LM8w09zU50C/9q7/6ZURE31X/kL8TKv1x6wXNXYPAAAA//8DAFBLAwQUAAYACAAAACEAMy8F&#10;nkEAAAA5AAAAEAAAAGRycy9zaGFwZXhtbC54bWyysa/IzVEoSy0qzszPs1Uy1DNQUkjNS85PycxL&#10;t1UKDXHTtVBSKC5JzEtJzMnPS7VVqkwtVrK34+UCAAAA//8DAFBLAwQUAAYACAAAACEA35T678MA&#10;AADbAAAADwAAAGRycy9kb3ducmV2LnhtbESPQWsCMRSE74X+h/AEbzWxaKmrUUpB6a249uDxuXnu&#10;Lm5e1iS7bvvrTaHQ4zAz3zCrzWAb0ZMPtWMN04kCQVw4U3Op4euwfXoFESKywcYxafimAJv148MK&#10;M+NuvKc+j6VIEA4ZaqhibDMpQ1GRxTBxLXHyzs5bjEn6UhqPtwS3jXxW6kVarDktVNjSe0XFJe+s&#10;hsKoTvlj/7k4zWP+03dXlrur1uPR8LYEEWmI/+G/9ofRMJvD75f0A+T6DgAA//8DAFBLAQItABQA&#10;BgAIAAAAIQDw94q7/QAAAOIBAAATAAAAAAAAAAAAAAAAAAAAAABbQ29udGVudF9UeXBlc10ueG1s&#10;UEsBAi0AFAAGAAgAAAAhADHdX2HSAAAAjwEAAAsAAAAAAAAAAAAAAAAALgEAAF9yZWxzLy5yZWxz&#10;UEsBAi0AFAAGAAgAAAAhADMvBZ5BAAAAOQAAABAAAAAAAAAAAAAAAAAAKQIAAGRycy9zaGFwZXht&#10;bC54bWxQSwECLQAUAAYACAAAACEA35T678MAAADbAAAADwAAAAAAAAAAAAAAAACYAgAAZHJzL2Rv&#10;d25yZXYueG1sUEsFBgAAAAAEAAQA9QAAAIgDAAAAAA==&#10;">
+                <v:roundrect id="AutoShape 8" o:spid="_x0000_s1136" style="position:absolute;left:16808;top:9658;width:8598;height:4915;visibility:visible;mso-wrap-style:square;v-text-anchor:top" arcsize="10923f" o:gfxdata="UEsDBBQABgAIAAAAIQDw94q7/QAAAOIBAAATAAAAW0NvbnRlbnRfVHlwZXNdLnhtbJSRzUrEMBDH&#10;74LvEOYqbaoHEWm6B6tHFV0fYEimbdg2CZlYd9/edD8u4goeZ+b/8SOpV9tpFDNFtt4puC4rEOS0&#10;N9b1Cj7WT8UdCE7oDI7ekYIdMayay4t6vQvEIrsdKxhSCvdSsh5oQi59IJcvnY8TpjzGXgbUG+xJ&#10;3lTVrdTeJXKpSEsGNHVLHX6OSTxu8/pAEmlkEA8H4dKlAEMYrcaUSeXszI+W4thQZudew4MNfJUx&#10;QP7asFzOFxx9L/lpojUkXjGmZ5wyhjSRJQ8YKGvKv1MWzIkL33VWU9lGfl98J6hz4cZ/uUjzf7Pb&#10;bHuj+ZQu9z/UfAMAAP//AwBQSwMEFAAGAAgAAAAhADHdX2HSAAAAjwEAAAsAAABfcmVscy8ucmVs&#10;c6SQwWrDMAyG74O9g9G9cdpDGaNOb4VeSwe7CltJTGPLWCZt376mMFhGbzvqF/o+8e/2tzCpmbJ4&#10;jgbWTQuKomXn42Dg63xYfYCSgtHhxJEM3Elg372/7U40YalHMvokqlKiGBhLSZ9aix0poDScKNZN&#10;zzlgqWMedEJ7wYH0pm23Ov9mQLdgqqMzkI9uA+p8T9X8hx28zSzcl8Zy0Nz33r6iasfXeKK5UjAP&#10;VAy4LM8w09zU50C/9q7/6ZURE31X/kL8TKv1x6wXNXYPAAAA//8DAFBLAwQUAAYACAAAACEAMy8F&#10;nkEAAAA5AAAAEAAAAGRycy9zaGFwZXhtbC54bWyysa/IzVEoSy0qzszPs1Uy1DNQUkjNS85PycxL&#10;t1UKDXHTtVBSKC5JzEtJzMnPS7VVqkwtVrK34+UCAAAA//8DAFBLAwQUAAYACAAAACEA35T678MA&#10;AADbAAAADwAAAGRycy9kb3ducmV2LnhtbESPQWsCMRSE74X+h/AEbzWxaKmrUUpB6a249uDxuXnu&#10;Lm5e1iS7bvvrTaHQ4zAz3zCrzWAb0ZMPtWMN04kCQVw4U3Op4euwfXoFESKywcYxafimAJv148MK&#10;M+NuvKc+j6VIEA4ZaqhibDMpQ1GRxTBxLXHyzs5bjEn6UhqPtwS3jXxW6kVarDktVNjSe0XFJe+s&#10;hsKoTvlj/7k4zWP+03dXlrur1uPR8LYEEWmI/+G/9ofRMJvD75f0A+T6DgAA//8DAFBLAQItABQA&#10;BgAIAAAAIQDw94q7/QAAAOIBAAATAAAAAAAAAAAAAAAAAAAAAABbQ29udGVudF9UeXBlc10ueG1s&#10;UEsBAi0AFAAGAAgAAAAhADHdX2HSAAAAjwEAAAsAAAAAAAAAAAAAAAAALgEAAF9yZWxzLy5yZWxz&#10;UEsBAi0AFAAGAAgAAAAhADMvBZ5BAAAAOQAAABAAAAAAAAAAAAAAAAAAKQIAAGRycy9zaGFwZXht&#10;bC54bWxQSwECLQAUAAYACAAAACEA35T678MAAADbAAAADwAAAAAAAAAAAAAAAACYAgAAZHJzL2Rv&#10;d25yZXYueG1sUEsFBgAAAAAEAAQA9QAAAIgDAAAAAA==&#10;">
                   <v:textbox>
                     <w:txbxContent>
                       <w:p>
@@ -14063,7 +14032,7 @@
                     </w:txbxContent>
                   </v:textbox>
                 </v:roundrect>
-                <v:roundrect id="AutoShape 9" o:spid="_x0000_s1112" style="position:absolute;left:5670;top:1301;width:8388;height:2712;visibility:visible;mso-wrap-style:square;v-text-anchor:top" arcsize="10923f" o:gfxdata="UEsDBBQABgAIAAAAIQDw94q7/QAAAOIBAAATAAAAW0NvbnRlbnRfVHlwZXNdLnhtbJSRzUrEMBDH&#10;74LvEOYqbaoHEWm6B6tHFV0fYEimbdg2CZlYd9/edD8u4goeZ+b/8SOpV9tpFDNFtt4puC4rEOS0&#10;N9b1Cj7WT8UdCE7oDI7ekYIdMayay4t6vQvEIrsdKxhSCvdSsh5oQi59IJcvnY8TpjzGXgbUG+xJ&#10;3lTVrdTeJXKpSEsGNHVLHX6OSTxu8/pAEmlkEA8H4dKlAEMYrcaUSeXszI+W4thQZudew4MNfJUx&#10;QP7asFzOFxx9L/lpojUkXjGmZ5wyhjSRJQ8YKGvKv1MWzIkL33VWU9lGfl98J6hz4cZ/uUjzf7Pb&#10;bHuj+ZQu9z/UfAMAAP//AwBQSwMEFAAGAAgAAAAhADHdX2HSAAAAjwEAAAsAAABfcmVscy8ucmVs&#10;c6SQwWrDMAyG74O9g9G9cdpDGaNOb4VeSwe7CltJTGPLWCZt376mMFhGbzvqF/o+8e/2tzCpmbJ4&#10;jgbWTQuKomXn42Dg63xYfYCSgtHhxJEM3Elg372/7U40YalHMvokqlKiGBhLSZ9aix0poDScKNZN&#10;zzlgqWMedEJ7wYH0pm23Ov9mQLdgqqMzkI9uA+p8T9X8hx28zSzcl8Zy0Nz33r6iasfXeKK5UjAP&#10;VAy4LM8w09zU50C/9q7/6ZURE31X/kL8TKv1x6wXNXYPAAAA//8DAFBLAwQUAAYACAAAACEAMy8F&#10;nkEAAAA5AAAAEAAAAGRycy9zaGFwZXhtbC54bWyysa/IzVEoSy0qzszPs1Uy1DNQUkjNS85PycxL&#10;t1UKDXHTtVBSKC5JzEtJzMnPS7VVqkwtVrK34+UCAAAA//8DAFBLAwQUAAYACAAAACEAQArBA8QA&#10;AADbAAAADwAAAGRycy9kb3ducmV2LnhtbESPzWrDMBCE74W8g9hCb43U0ubHjRJCoaW3UCeHHDfW&#10;xja1Vo4kO26fPioEchxm5htmsRpsI3ryoXas4WmsQBAXztRcathtPx5nIEJENtg4Jg2/FGC1HN0t&#10;MDPuzN/U57EUCcIhQw1VjG0mZSgqshjGriVO3tF5izFJX0rj8ZzgtpHPSk2kxZrTQoUtvVdU/OSd&#10;1VAY1Sm/7zfzw2vM//ruxPLzpPXD/bB+AxFpiLfwtf1lNLxM4f9L+gFyeQEAAP//AwBQSwECLQAU&#10;AAYACAAAACEA8PeKu/0AAADiAQAAEwAAAAAAAAAAAAAAAAAAAAAAW0NvbnRlbnRfVHlwZXNdLnht&#10;bFBLAQItABQABgAIAAAAIQAx3V9h0gAAAI8BAAALAAAAAAAAAAAAAAAAAC4BAABfcmVscy8ucmVs&#10;c1BLAQItABQABgAIAAAAIQAzLwWeQQAAADkAAAAQAAAAAAAAAAAAAAAAACkCAABkcnMvc2hhcGV4&#10;bWwueG1sUEsBAi0AFAAGAAgAAAAhAEAKwQPEAAAA2wAAAA8AAAAAAAAAAAAAAAAAmAIAAGRycy9k&#10;b3ducmV2LnhtbFBLBQYAAAAABAAEAPUAAACJAwAAAAA=&#10;">
+                <v:roundrect id="AutoShape 9" o:spid="_x0000_s1137" style="position:absolute;left:5670;top:1301;width:8388;height:2712;visibility:visible;mso-wrap-style:square;v-text-anchor:top" arcsize="10923f" o:gfxdata="UEsDBBQABgAIAAAAIQDw94q7/QAAAOIBAAATAAAAW0NvbnRlbnRfVHlwZXNdLnhtbJSRzUrEMBDH&#10;74LvEOYqbaoHEWm6B6tHFV0fYEimbdg2CZlYd9/edD8u4goeZ+b/8SOpV9tpFDNFtt4puC4rEOS0&#10;N9b1Cj7WT8UdCE7oDI7ekYIdMayay4t6vQvEIrsdKxhSCvdSsh5oQi59IJcvnY8TpjzGXgbUG+xJ&#10;3lTVrdTeJXKpSEsGNHVLHX6OSTxu8/pAEmlkEA8H4dKlAEMYrcaUSeXszI+W4thQZudew4MNfJUx&#10;QP7asFzOFxx9L/lpojUkXjGmZ5wyhjSRJQ8YKGvKv1MWzIkL33VWU9lGfl98J6hz4cZ/uUjzf7Pb&#10;bHuj+ZQu9z/UfAMAAP//AwBQSwMEFAAGAAgAAAAhADHdX2HSAAAAjwEAAAsAAABfcmVscy8ucmVs&#10;c6SQwWrDMAyG74O9g9G9cdpDGaNOb4VeSwe7CltJTGPLWCZt376mMFhGbzvqF/o+8e/2tzCpmbJ4&#10;jgbWTQuKomXn42Dg63xYfYCSgtHhxJEM3Elg372/7U40YalHMvokqlKiGBhLSZ9aix0poDScKNZN&#10;zzlgqWMedEJ7wYH0pm23Ov9mQLdgqqMzkI9uA+p8T9X8hx28zSzcl8Zy0Nz33r6iasfXeKK5UjAP&#10;VAy4LM8w09zU50C/9q7/6ZURE31X/kL8TKv1x6wXNXYPAAAA//8DAFBLAwQUAAYACAAAACEAMy8F&#10;nkEAAAA5AAAAEAAAAGRycy9zaGFwZXhtbC54bWyysa/IzVEoSy0qzszPs1Uy1DNQUkjNS85PycxL&#10;t1UKDXHTtVBSKC5JzEtJzMnPS7VVqkwtVrK34+UCAAAA//8DAFBLAwQUAAYACAAAACEAQArBA8QA&#10;AADbAAAADwAAAGRycy9kb3ducmV2LnhtbESPzWrDMBCE74W8g9hCb43U0ubHjRJCoaW3UCeHHDfW&#10;xja1Vo4kO26fPioEchxm5htmsRpsI3ryoXas4WmsQBAXztRcathtPx5nIEJENtg4Jg2/FGC1HN0t&#10;MDPuzN/U57EUCcIhQw1VjG0mZSgqshjGriVO3tF5izFJX0rj8ZzgtpHPSk2kxZrTQoUtvVdU/OSd&#10;1VAY1Sm/7zfzw2vM//ruxPLzpPXD/bB+AxFpiLfwtf1lNLxM4f9L+gFyeQEAAP//AwBQSwECLQAU&#10;AAYACAAAACEA8PeKu/0AAADiAQAAEwAAAAAAAAAAAAAAAAAAAAAAW0NvbnRlbnRfVHlwZXNdLnht&#10;bFBLAQItABQABgAIAAAAIQAx3V9h0gAAAI8BAAALAAAAAAAAAAAAAAAAAC4BAABfcmVscy8ucmVs&#10;c1BLAQItABQABgAIAAAAIQAzLwWeQQAAADkAAAAQAAAAAAAAAAAAAAAAACkCAABkcnMvc2hhcGV4&#10;bWwueG1sUEsBAi0AFAAGAAgAAAAhAEAKwQPEAAAA2wAAAA8AAAAAAAAAAAAAAAAAmAIAAGRycy9k&#10;b3ducmV2LnhtbFBLBQYAAAAABAAEAPUAAACJAwAAAAA=&#10;">
                   <v:textbox>
                     <w:txbxContent>
                       <w:p>
@@ -14074,7 +14043,7 @@
                     </w:txbxContent>
                   </v:textbox>
                 </v:roundrect>
-                <v:roundrect id="AutoShape 10" o:spid="_x0000_s1113" style="position:absolute;left:16567;top:1289;width:9106;height:2724;visibility:visible;mso-wrap-style:square;v-text-anchor:top" arcsize="10923f" o:gfxdata="UEsDBBQABgAIAAAAIQDw94q7/QAAAOIBAAATAAAAW0NvbnRlbnRfVHlwZXNdLnhtbJSRzUrEMBDH&#10;74LvEOYqbaoHEWm6B6tHFV0fYEimbdg2CZlYd9/edD8u4goeZ+b/8SOpV9tpFDNFtt4puC4rEOS0&#10;N9b1Cj7WT8UdCE7oDI7ekYIdMayay4t6vQvEIrsdKxhSCvdSsh5oQi59IJcvnY8TpjzGXgbUG+xJ&#10;3lTVrdTeJXKpSEsGNHVLHX6OSTxu8/pAEmlkEA8H4dKlAEMYrcaUSeXszI+W4thQZudew4MNfJUx&#10;QP7asFzOFxx9L/lpojUkXjGmZ5wyhjSRJQ8YKGvKv1MWzIkL33VWU9lGfl98J6hz4cZ/uUjzf7Pb&#10;bHuj+ZQu9z/UfAMAAP//AwBQSwMEFAAGAAgAAAAhADHdX2HSAAAAjwEAAAsAAABfcmVscy8ucmVs&#10;c6SQwWrDMAyG74O9g9G9cdpDGaNOb4VeSwe7CltJTGPLWCZt376mMFhGbzvqF/o+8e/2tzCpmbJ4&#10;jgbWTQuKomXn42Dg63xYfYCSgtHhxJEM3Elg372/7U40YalHMvokqlKiGBhLSZ9aix0poDScKNZN&#10;zzlgqWMedEJ7wYH0pm23Ov9mQLdgqqMzkI9uA+p8T9X8hx28zSzcl8Zy0Nz33r6iasfXeKK5UjAP&#10;VAy4LM8w09zU50C/9q7/6ZURE31X/kL8TKv1x6wXNXYPAAAA//8DAFBLAwQUAAYACAAAACEAMy8F&#10;nkEAAAA5AAAAEAAAAGRycy9zaGFwZXhtbC54bWyysa/IzVEoSy0qzszPs1Uy1DNQUkjNS85PycxL&#10;t1UKDXHTtVBSKC5JzEtJzMnPS7VVqkwtVrK34+UCAAAA//8DAFBLAwQUAAYACAAAACEAXtnw6sMA&#10;AADbAAAADwAAAGRycy9kb3ducmV2LnhtbESPQWsCMRSE7wX/Q3hCbzWx2KKrUUSo9Fa6evD43Dx3&#10;Fzcva5Jdt/31TaHQ4zAz3zCrzWAb0ZMPtWMN04kCQVw4U3Op4Xh4e5qDCBHZYOOYNHxRgM169LDC&#10;zLg7f1Kfx1IkCIcMNVQxtpmUoajIYpi4ljh5F+ctxiR9KY3He4LbRj4r9Sot1pwWKmxpV1FxzTur&#10;oTCqU/7UfyzOLzH/7rsby/1N68fxsF2CiDTE//Bf+91omC3g90v6AXL9AwAA//8DAFBLAQItABQA&#10;BgAIAAAAIQDw94q7/QAAAOIBAAATAAAAAAAAAAAAAAAAAAAAAABbQ29udGVudF9UeXBlc10ueG1s&#10;UEsBAi0AFAAGAAgAAAAhADHdX2HSAAAAjwEAAAsAAAAAAAAAAAAAAAAALgEAAF9yZWxzLy5yZWxz&#10;UEsBAi0AFAAGAAgAAAAhADMvBZ5BAAAAOQAAABAAAAAAAAAAAAAAAAAAKQIAAGRycy9zaGFwZXht&#10;bC54bWxQSwECLQAUAAYACAAAACEAXtnw6sMAAADbAAAADwAAAAAAAAAAAAAAAACYAgAAZHJzL2Rv&#10;d25yZXYueG1sUEsFBgAAAAAEAAQA9QAAAIgDAAAAAA==&#10;">
+                <v:roundrect id="AutoShape 10" o:spid="_x0000_s1138" style="position:absolute;left:16567;top:1289;width:9106;height:2724;visibility:visible;mso-wrap-style:square;v-text-anchor:top" arcsize="10923f" o:gfxdata="UEsDBBQABgAIAAAAIQDw94q7/QAAAOIBAAATAAAAW0NvbnRlbnRfVHlwZXNdLnhtbJSRzUrEMBDH&#10;74LvEOYqbaoHEWm6B6tHFV0fYEimbdg2CZlYd9/edD8u4goeZ+b/8SOpV9tpFDNFtt4puC4rEOS0&#10;N9b1Cj7WT8UdCE7oDI7ekYIdMayay4t6vQvEIrsdKxhSCvdSsh5oQi59IJcvnY8TpjzGXgbUG+xJ&#10;3lTVrdTeJXKpSEsGNHVLHX6OSTxu8/pAEmlkEA8H4dKlAEMYrcaUSeXszI+W4thQZudew4MNfJUx&#10;QP7asFzOFxx9L/lpojUkXjGmZ5wyhjSRJQ8YKGvKv1MWzIkL33VWU9lGfl98J6hz4cZ/uUjzf7Pb&#10;bHuj+ZQu9z/UfAMAAP//AwBQSwMEFAAGAAgAAAAhADHdX2HSAAAAjwEAAAsAAABfcmVscy8ucmVs&#10;c6SQwWrDMAyG74O9g9G9cdpDGaNOb4VeSwe7CltJTGPLWCZt376mMFhGbzvqF/o+8e/2tzCpmbJ4&#10;jgbWTQuKomXn42Dg63xYfYCSgtHhxJEM3Elg372/7U40YalHMvokqlKiGBhLSZ9aix0poDScKNZN&#10;zzlgqWMedEJ7wYH0pm23Ov9mQLdgqqMzkI9uA+p8T9X8hx28zSzcl8Zy0Nz33r6iasfXeKK5UjAP&#10;VAy4LM8w09zU50C/9q7/6ZURE31X/kL8TKv1x6wXNXYPAAAA//8DAFBLAwQUAAYACAAAACEAMy8F&#10;nkEAAAA5AAAAEAAAAGRycy9zaGFwZXhtbC54bWyysa/IzVEoSy0qzszPs1Uy1DNQUkjNS85PycxL&#10;t1UKDXHTtVBSKC5JzEtJzMnPS7VVqkwtVrK34+UCAAAA//8DAFBLAwQUAAYACAAAACEAXtnw6sMA&#10;AADbAAAADwAAAGRycy9kb3ducmV2LnhtbESPQWsCMRSE7wX/Q3hCbzWx2KKrUUSo9Fa6evD43Dx3&#10;Fzcva5Jdt/31TaHQ4zAz3zCrzWAb0ZMPtWMN04kCQVw4U3Op4Xh4e5qDCBHZYOOYNHxRgM169LDC&#10;zLg7f1Kfx1IkCIcMNVQxtpmUoajIYpi4ljh5F+ctxiR9KY3He4LbRj4r9Sot1pwWKmxpV1FxzTur&#10;oTCqU/7UfyzOLzH/7rsby/1N68fxsF2CiDTE//Bf+91omC3g90v6AXL9AwAA//8DAFBLAQItABQA&#10;BgAIAAAAIQDw94q7/QAAAOIBAAATAAAAAAAAAAAAAAAAAAAAAABbQ29udGVudF9UeXBlc10ueG1s&#10;UEsBAi0AFAAGAAgAAAAhADHdX2HSAAAAjwEAAAsAAAAAAAAAAAAAAAAALgEAAF9yZWxzLy5yZWxz&#10;UEsBAi0AFAAGAAgAAAAhADMvBZ5BAAAAOQAAABAAAAAAAAAAAAAAAAAAKQIAAGRycy9zaGFwZXht&#10;bC54bWxQSwECLQAUAAYACAAAACEAXtnw6sMAAADbAAAADwAAAAAAAAAAAAAAAACYAgAAZHJzL2Rv&#10;d25yZXYueG1sUEsFBgAAAAAEAAQA9QAAAIgDAAAAAA==&#10;">
                   <v:textbox>
                     <w:txbxContent>
                       <w:p>
@@ -14085,7 +14054,7 @@
                     </w:txbxContent>
                   </v:textbox>
                 </v:roundrect>
-                <v:roundrect id="AutoShape 11" o:spid="_x0000_s1114" style="position:absolute;left:28797;top:1289;width:9106;height:2724;visibility:visible;mso-wrap-style:square;v-text-anchor:top" arcsize="10923f" o:gfxdata="UEsDBBQABgAIAAAAIQDw94q7/QAAAOIBAAATAAAAW0NvbnRlbnRfVHlwZXNdLnhtbJSRzUrEMBDH&#10;74LvEOYqbaoHEWm6B6tHFV0fYEimbdg2CZlYd9/edD8u4goeZ+b/8SOpV9tpFDNFtt4puC4rEOS0&#10;N9b1Cj7WT8UdCE7oDI7ekYIdMayay4t6vQvEIrsdKxhSCvdSsh5oQi59IJcvnY8TpjzGXgbUG+xJ&#10;3lTVrdTeJXKpSEsGNHVLHX6OSTxu8/pAEmlkEA8H4dKlAEMYrcaUSeXszI+W4thQZudew4MNfJUx&#10;QP7asFzOFxx9L/lpojUkXjGmZ5wyhjSRJQ8YKGvKv1MWzIkL33VWU9lGfl98J6hz4cZ/uUjzf7Pb&#10;bHuj+ZQu9z/UfAMAAP//AwBQSwMEFAAGAAgAAAAhADHdX2HSAAAAjwEAAAsAAABfcmVscy8ucmVs&#10;c6SQwWrDMAyG74O9g9G9cdpDGaNOb4VeSwe7CltJTGPLWCZt376mMFhGbzvqF/o+8e/2tzCpmbJ4&#10;jgbWTQuKomXn42Dg63xYfYCSgtHhxJEM3Elg372/7U40YalHMvokqlKiGBhLSZ9aix0poDScKNZN&#10;zzlgqWMedEJ7wYH0pm23Ov9mQLdgqqMzkI9uA+p8T9X8hx28zSzcl8Zy0Nz33r6iasfXeKK5UjAP&#10;VAy4LM8w09zU50C/9q7/6ZURE31X/kL8TKv1x6wXNXYPAAAA//8DAFBLAwQUAAYACAAAACEAMy8F&#10;nkEAAAA5AAAAEAAAAGRycy9zaGFwZXhtbC54bWyysa/IzVEoSy0qzszPs1Uy1DNQUkjNS85PycxL&#10;t1UKDXHTtVBSKC5JzEtJzMnPS7VVqkwtVrK34+UCAAAA//8DAFBLAwQUAAYACAAAACEAJXZqMcMA&#10;AADbAAAADwAAAGRycy9kb3ducmV2LnhtbESPQWvCQBSE74L/YXmF3syuBYumrlKElt6K0YPH1+wz&#10;CWbfxt1NTPvr3UKhx2FmvmHW29G2YiAfGsca5pkCQVw603Cl4Xh4my1BhIhssHVMGr4pwHYznawx&#10;N+7GexqKWIkE4ZCjhjrGLpcylDVZDJnriJN3dt5iTNJX0ni8Jbht5ZNSz9Jiw2mhxo52NZWXorca&#10;SqN65U/D5+prEYufob+yfL9q/fgwvr6AiDTG//Bf+8NoWMzh90v6AXJzBwAA//8DAFBLAQItABQA&#10;BgAIAAAAIQDw94q7/QAAAOIBAAATAAAAAAAAAAAAAAAAAAAAAABbQ29udGVudF9UeXBlc10ueG1s&#10;UEsBAi0AFAAGAAgAAAAhADHdX2HSAAAAjwEAAAsAAAAAAAAAAAAAAAAALgEAAF9yZWxzLy5yZWxz&#10;UEsBAi0AFAAGAAgAAAAhADMvBZ5BAAAAOQAAABAAAAAAAAAAAAAAAAAAKQIAAGRycy9zaGFwZXht&#10;bC54bWxQSwECLQAUAAYACAAAACEAJXZqMcMAAADbAAAADwAAAAAAAAAAAAAAAACYAgAAZHJzL2Rv&#10;d25yZXYueG1sUEsFBgAAAAAEAAQA9QAAAIgDAAAAAA==&#10;">
+                <v:roundrect id="AutoShape 11" o:spid="_x0000_s1139" style="position:absolute;left:28797;top:1289;width:9106;height:2724;visibility:visible;mso-wrap-style:square;v-text-anchor:top" arcsize="10923f" o:gfxdata="UEsDBBQABgAIAAAAIQDw94q7/QAAAOIBAAATAAAAW0NvbnRlbnRfVHlwZXNdLnhtbJSRzUrEMBDH&#10;74LvEOYqbaoHEWm6B6tHFV0fYEimbdg2CZlYd9/edD8u4goeZ+b/8SOpV9tpFDNFtt4puC4rEOS0&#10;N9b1Cj7WT8UdCE7oDI7ekYIdMayay4t6vQvEIrsdKxhSCvdSsh5oQi59IJcvnY8TpjzGXgbUG+xJ&#10;3lTVrdTeJXKpSEsGNHVLHX6OSTxu8/pAEmlkEA8H4dKlAEMYrcaUSeXszI+W4thQZudew4MNfJUx&#10;QP7asFzOFxx9L/lpojUkXjGmZ5wyhjSRJQ8YKGvKv1MWzIkL33VWU9lGfl98J6hz4cZ/uUjzf7Pb&#10;bHuj+ZQu9z/UfAMAAP//AwBQSwMEFAAGAAgAAAAhADHdX2HSAAAAjwEAAAsAAABfcmVscy8ucmVs&#10;c6SQwWrDMAyG74O9g9G9cdpDGaNOb4VeSwe7CltJTGPLWCZt376mMFhGbzvqF/o+8e/2tzCpmbJ4&#10;jgbWTQuKomXn42Dg63xYfYCSgtHhxJEM3Elg372/7U40YalHMvokqlKiGBhLSZ9aix0poDScKNZN&#10;zzlgqWMedEJ7wYH0pm23Ov9mQLdgqqMzkI9uA+p8T9X8hx28zSzcl8Zy0Nz33r6iasfXeKK5UjAP&#10;VAy4LM8w09zU50C/9q7/6ZURE31X/kL8TKv1x6wXNXYPAAAA//8DAFBLAwQUAAYACAAAACEAMy8F&#10;nkEAAAA5AAAAEAAAAGRycy9zaGFwZXhtbC54bWyysa/IzVEoSy0qzszPs1Uy1DNQUkjNS85PycxL&#10;t1UKDXHTtVBSKC5JzEtJzMnPS7VVqkwtVrK34+UCAAAA//8DAFBLAwQUAAYACAAAACEAJXZqMcMA&#10;AADbAAAADwAAAGRycy9kb3ducmV2LnhtbESPQWvCQBSE74L/YXmF3syuBYumrlKElt6K0YPH1+wz&#10;CWbfxt1NTPvr3UKhx2FmvmHW29G2YiAfGsca5pkCQVw603Cl4Xh4my1BhIhssHVMGr4pwHYznawx&#10;N+7GexqKWIkE4ZCjhjrGLpcylDVZDJnriJN3dt5iTNJX0ni8Jbht5ZNSz9Jiw2mhxo52NZWXorca&#10;SqN65U/D5+prEYufob+yfL9q/fgwvr6AiDTG//Bf+8NoWMzh90v6AXJzBwAA//8DAFBLAQItABQA&#10;BgAIAAAAIQDw94q7/QAAAOIBAAATAAAAAAAAAAAAAAAAAAAAAABbQ29udGVudF9UeXBlc10ueG1s&#10;UEsBAi0AFAAGAAgAAAAhADHdX2HSAAAAjwEAAAsAAAAAAAAAAAAAAAAALgEAAF9yZWxzLy5yZWxz&#10;UEsBAi0AFAAGAAgAAAAhADMvBZ5BAAAAOQAAABAAAAAAAAAAAAAAAAAAKQIAAGRycy9zaGFwZXht&#10;bC54bWxQSwECLQAUAAYACAAAACEAJXZqMcMAAADbAAAADwAAAAAAAAAAAAAAAACYAgAAZHJzL2Rv&#10;d25yZXYueG1sUEsFBgAAAAAEAAQA9QAAAIgDAAAAAA==&#10;">
                   <v:textbox>
                     <w:txbxContent>
                       <w:p>
@@ -14096,16 +14065,16 @@
                     </w:txbxContent>
                   </v:textbox>
                 </v:roundrect>
-                <v:shape id="AutoShape 12" o:spid="_x0000_s1115" type="#_x0000_t32" style="position:absolute;left:21113;top:26987;width:7;height:1645;flip:x y;visibility:visible;mso-wrap-style:square" o:connectortype="straight" o:gfxdata="UEsDBBQABgAIAAAAIQD+JeulAAEAAOoBAAATAAAAW0NvbnRlbnRfVHlwZXNdLnhtbJSRzU7EIBDH&#10;7ya+A+FqWqoHY0zpHqwe1Zj1AQhMW2I7EAbr7ts73e5ejGviEeb/8RuoN7tpFDMk8gG1vC4rKQBt&#10;cB57Ld+3T8WdFJQNOjMGBC33QHLTXF7U230EEuxG0nLIOd4rRXaAyVAZIiBPupAmk/mYehWN/TA9&#10;qJuqulU2YAbMRV4yZFO30JnPMYvHHV+vJAlGkuJhFS5dWpoYR29NZlI1o/vRUhwbSnYeNDT4SFeM&#10;IdWvDcvkfMHR98JPk7wD8WpSfjYTYyiXaNkAweaQWFf+nbSgTlSErvMWyjYRL7V6T3DnSlz4wgTz&#10;f/Nbtr3BfEpXh59qvgEAAP//AwBQSwMEFAAGAAgAAAAhAJYFM1jUAAAAlwEAAAsAAABfcmVscy8u&#10;cmVsc6SQPWsDMQyG90L/g9He8yVDKSW+bIWsIYWuxtZ9kLNkJHNN/n1MoaVXsnWUXvQ8L9rtL2k2&#10;C4pOTA42TQsGKXCcaHDwfnp7egGjxVP0MxM6uKLCvnt82B1x9qUe6ThlNZVC6mAsJb9aq2HE5LXh&#10;jFSTniX5UkcZbPbh7Ae027Z9tvKbAd2KaQ7RgRziFszpmqv5DztNQVi5L03gZLnvp3CPaiN/0hGX&#10;SvEyYHEQRb+WgktTy4G979380xuYCENh+aiOlfwnqfbvBnb1zu4GAAD//wMAUEsDBBQABgAIAAAA&#10;IQAzLwWeQQAAADkAAAAUAAAAZHJzL2Nvbm5lY3RvcnhtbC54bWyysa/IzVEoSy0qzszPs1Uy1DNQ&#10;UkjNS85PycxLt1UKDXHTtVBSKC5JzEtJzMnPS7VVqkwtVrK34+UCAAAA//8DAFBLAwQUAAYACAAA&#10;ACEARPxGo8QAAADbAAAADwAAAGRycy9kb3ducmV2LnhtbESPQYvCMBSE78L+h/AWvIimq7hINUpx&#10;EURY1K7g9dE822rzUpqo9d+bBcHjMDPfMLNFaypxo8aVlhV8DSIQxJnVJecKDn+r/gSE88gaK8uk&#10;4EEOFvOPzgxjbe+8p1vqcxEg7GJUUHhfx1K6rCCDbmBr4uCdbGPQB9nkUjd4D3BTyWEUfUuDJYeF&#10;AmtaFpRd0qtR4H97m/F5v90mKfNPstscL8nyqFT3s02mIDy1/h1+tddawXgE/1/CD5DzJwAAAP//&#10;AwBQSwECLQAUAAYACAAAACEA/iXrpQABAADqAQAAEwAAAAAAAAAAAAAAAAAAAAAAW0NvbnRlbnRf&#10;VHlwZXNdLnhtbFBLAQItABQABgAIAAAAIQCWBTNY1AAAAJcBAAALAAAAAAAAAAAAAAAAADEBAABf&#10;cmVscy8ucmVsc1BLAQItABQABgAIAAAAIQAzLwWeQQAAADkAAAAUAAAAAAAAAAAAAAAAAC4CAABk&#10;cnMvY29ubmVjdG9yeG1sLnhtbFBLAQItABQABgAIAAAAIQBE/EajxAAAANsAAAAPAAAAAAAAAAAA&#10;AAAAAKECAABkcnMvZG93bnJldi54bWxQSwUGAAAAAAQABAD5AAAAkgMAAAAA&#10;"/>
-                <v:shape id="AutoShape 13" o:spid="_x0000_s1116" type="#_x0000_t32" style="position:absolute;left:21107;top:20866;width:6;height:1200;flip:x y;visibility:visible;mso-wrap-style:square" o:connectortype="straight" o:gfxdata="UEsDBBQABgAIAAAAIQD+JeulAAEAAOoBAAATAAAAW0NvbnRlbnRfVHlwZXNdLnhtbJSRzU7EIBDH&#10;7ya+A+FqWqoHY0zpHqwe1Zj1AQhMW2I7EAbr7ts73e5ejGviEeb/8RuoN7tpFDMk8gG1vC4rKQBt&#10;cB57Ld+3T8WdFJQNOjMGBC33QHLTXF7U230EEuxG0nLIOd4rRXaAyVAZIiBPupAmk/mYehWN/TA9&#10;qJuqulU2YAbMRV4yZFO30JnPMYvHHV+vJAlGkuJhFS5dWpoYR29NZlI1o/vRUhwbSnYeNDT4SFeM&#10;IdWvDcvkfMHR98JPk7wD8WpSfjYTYyiXaNkAweaQWFf+nbSgTlSErvMWyjYRL7V6T3DnSlz4wgTz&#10;f/Nbtr3BfEpXh59qvgEAAP//AwBQSwMEFAAGAAgAAAAhAJYFM1jUAAAAlwEAAAsAAABfcmVscy8u&#10;cmVsc6SQPWsDMQyG90L/g9He8yVDKSW+bIWsIYWuxtZ9kLNkJHNN/n1MoaVXsnWUXvQ8L9rtL2k2&#10;C4pOTA42TQsGKXCcaHDwfnp7egGjxVP0MxM6uKLCvnt82B1x9qUe6ThlNZVC6mAsJb9aq2HE5LXh&#10;jFSTniX5UkcZbPbh7Ae027Z9tvKbAd2KaQ7RgRziFszpmqv5DztNQVi5L03gZLnvp3CPaiN/0hGX&#10;SvEyYHEQRb+WgktTy4G979380xuYCENh+aiOlfwnqfbvBnb1zu4GAAD//wMAUEsDBBQABgAIAAAA&#10;IQAzLwWeQQAAADkAAAAUAAAAZHJzL2Nvbm5lY3RvcnhtbC54bWyysa/IzVEoSy0qzszPs1Uy1DNQ&#10;UkjNS85PycxLt1UKDXHTtVBSKC5JzEtJzMnPS7VVqkwtVrK34+UCAAAA//8DAFBLAwQUAAYACAAA&#10;ACEAyxXe18QAAADbAAAADwAAAGRycy9kb3ducmV2LnhtbESPQYvCMBSE78L+h/AWvIimK7pINUpx&#10;EURY1K7g9dE822rzUpqo9d+bBcHjMDPfMLNFaypxo8aVlhV8DSIQxJnVJecKDn+r/gSE88gaK8uk&#10;4EEOFvOPzgxjbe+8p1vqcxEg7GJUUHhfx1K6rCCDbmBr4uCdbGPQB9nkUjd4D3BTyWEUfUuDJYeF&#10;AmtaFpRd0qtR4H97m/F5v90mKfNPstscL8nyqFT3s02mIDy1/h1+tddawXgE/1/CD5DzJwAAAP//&#10;AwBQSwECLQAUAAYACAAAACEA/iXrpQABAADqAQAAEwAAAAAAAAAAAAAAAAAAAAAAW0NvbnRlbnRf&#10;VHlwZXNdLnhtbFBLAQItABQABgAIAAAAIQCWBTNY1AAAAJcBAAALAAAAAAAAAAAAAAAAADEBAABf&#10;cmVscy8ucmVsc1BLAQItABQABgAIAAAAIQAzLwWeQQAAADkAAAAUAAAAAAAAAAAAAAAAAC4CAABk&#10;cnMvY29ubmVjdG9yeG1sLnhtbFBLAQItABQABgAIAAAAIQDLFd7XxAAAANsAAAAPAAAAAAAAAAAA&#10;AAAAAKECAABkcnMvZG93bnJldi54bWxQSwUGAAAAAAQABAD5AAAAkgMAAAAA&#10;"/>
-                <v:shape id="AutoShape 14" o:spid="_x0000_s1117" type="#_x0000_t32" style="position:absolute;left:21107;top:14573;width:6;height:1371;flip:y;visibility:visible;mso-wrap-style:square" o:connectortype="straight" o:gfxdata="UEsDBBQABgAIAAAAIQD+JeulAAEAAOoBAAATAAAAW0NvbnRlbnRfVHlwZXNdLnhtbJSRzU7EIBDH&#10;7ya+A+FqWqoHY0zpHqwe1Zj1AQhMW2I7EAbr7ts73e5ejGviEeb/8RuoN7tpFDMk8gG1vC4rKQBt&#10;cB57Ld+3T8WdFJQNOjMGBC33QHLTXF7U230EEuxG0nLIOd4rRXaAyVAZIiBPupAmk/mYehWN/TA9&#10;qJuqulU2YAbMRV4yZFO30JnPMYvHHV+vJAlGkuJhFS5dWpoYR29NZlI1o/vRUhwbSnYeNDT4SFeM&#10;IdWvDcvkfMHR98JPk7wD8WpSfjYTYyiXaNkAweaQWFf+nbSgTlSErvMWyjYRL7V6T3DnSlz4wgTz&#10;f/Nbtr3BfEpXh59qvgEAAP//AwBQSwMEFAAGAAgAAAAhAJYFM1jUAAAAlwEAAAsAAABfcmVscy8u&#10;cmVsc6SQPWsDMQyG90L/g9He8yVDKSW+bIWsIYWuxtZ9kLNkJHNN/n1MoaVXsnWUXvQ8L9rtL2k2&#10;C4pOTA42TQsGKXCcaHDwfnp7egGjxVP0MxM6uKLCvnt82B1x9qUe6ThlNZVC6mAsJb9aq2HE5LXh&#10;jFSTniX5UkcZbPbh7Ae027Z9tvKbAd2KaQ7RgRziFszpmqv5DztNQVi5L03gZLnvp3CPaiN/0hGX&#10;SvEyYHEQRb+WgktTy4G979380xuYCENh+aiOlfwnqfbvBnb1zu4GAAD//wMAUEsDBBQABgAIAAAA&#10;IQAzLwWeQQAAADkAAAAUAAAAZHJzL2Nvbm5lY3RvcnhtbC54bWyysa/IzVEoSy0qzszPs1Uy1DNQ&#10;UkjNS85PycxLt1UKDXHTtVBSKC5JzEtJzMnPS7VVqkwtVrK34+UCAAAA//8DAFBLAwQUAAYACAAA&#10;ACEAfRAgDsMAAADbAAAADwAAAGRycy9kb3ducmV2LnhtbESPQYvCMBSE7wv+h/AEL4umFRSpRpGF&#10;hcXDgtqDx0fybIvNS02ytfvvNwuCx2FmvmE2u8G2oicfGscK8lkGglg703CloDx/TlcgQkQ22Dom&#10;Bb8UYLcdvW2wMO7BR+pPsRIJwqFABXWMXSFl0DVZDDPXESfv6rzFmKSvpPH4SHDbynmWLaXFhtNC&#10;jR191KRvpx+roDmU32X/fo9erw75xefhfGm1UpPxsF+DiDTEV/jZ/jIKFgv4/5J+gNz+AQAA//8D&#10;AFBLAQItABQABgAIAAAAIQD+JeulAAEAAOoBAAATAAAAAAAAAAAAAAAAAAAAAABbQ29udGVudF9U&#10;eXBlc10ueG1sUEsBAi0AFAAGAAgAAAAhAJYFM1jUAAAAlwEAAAsAAAAAAAAAAAAAAAAAMQEAAF9y&#10;ZWxzLy5yZWxzUEsBAi0AFAAGAAgAAAAhADMvBZ5BAAAAOQAAABQAAAAAAAAAAAAAAAAALgIAAGRy&#10;cy9jb25uZWN0b3J4bWwueG1sUEsBAi0AFAAGAAgAAAAhAH0QIA7DAAAA2wAAAA8AAAAAAAAAAAAA&#10;AAAAoQIAAGRycy9kb3ducmV2LnhtbFBLBQYAAAAABAAEAPkAAACRAwAAAAA=&#10;"/>
-                <v:shape id="AutoShape 15" o:spid="_x0000_s1118" type="#_x0000_t32" style="position:absolute;left:9867;top:4013;width:11240;height:5645;flip:x y;visibility:visible;mso-wrap-style:square" o:connectortype="straight" o:gfxdata="UEsDBBQABgAIAAAAIQD+JeulAAEAAOoBAAATAAAAW0NvbnRlbnRfVHlwZXNdLnhtbJSRzU7EIBDH&#10;7ya+A+FqWqoHY0zpHqwe1Zj1AQhMW2I7EAbr7ts73e5ejGviEeb/8RuoN7tpFDMk8gG1vC4rKQBt&#10;cB57Ld+3T8WdFJQNOjMGBC33QHLTXF7U230EEuxG0nLIOd4rRXaAyVAZIiBPupAmk/mYehWN/TA9&#10;qJuqulU2YAbMRV4yZFO30JnPMYvHHV+vJAlGkuJhFS5dWpoYR29NZlI1o/vRUhwbSnYeNDT4SFeM&#10;IdWvDcvkfMHR98JPk7wD8WpSfjYTYyiXaNkAweaQWFf+nbSgTlSErvMWyjYRL7V6T3DnSlz4wgTz&#10;f/Nbtr3BfEpXh59qvgEAAP//AwBQSwMEFAAGAAgAAAAhAJYFM1jUAAAAlwEAAAsAAABfcmVscy8u&#10;cmVsc6SQPWsDMQyG90L/g9He8yVDKSW+bIWsIYWuxtZ9kLNkJHNN/n1MoaVXsnWUXvQ8L9rtL2k2&#10;C4pOTA42TQsGKXCcaHDwfnp7egGjxVP0MxM6uKLCvnt82B1x9qUe6ThlNZVC6mAsJb9aq2HE5LXh&#10;jFSTniX5UkcZbPbh7Ae027Z9tvKbAd2KaQ7RgRziFszpmqv5DztNQVi5L03gZLnvp3CPaiN/0hGX&#10;SvEyYHEQRb+WgktTy4G979380xuYCENh+aiOlfwnqfbvBnb1zu4GAAD//wMAUEsDBBQABgAIAAAA&#10;IQAzLwWeQQAAADkAAAAUAAAAZHJzL2Nvbm5lY3RvcnhtbC54bWyysa/IzVEoSy0qzszPs1Uy1DNQ&#10;UkjNS85PycxLt1UKDXHTtVBSKC5JzEtJzMnPS7VVqkwtVrK34+UCAAAA//8DAFBLAwQUAAYACAAA&#10;ACEAu4aHvsMAAADbAAAADwAAAGRycy9kb3ducmV2LnhtbESPzWrDMBCE74W+g9hCb41c45jUjRJK&#10;S6GEXPJzyHGxNrKJtTLWNnHfvgoEchxm5htmvhx9p840xDawgddJBoq4DrZlZ2C/+36ZgYqCbLEL&#10;TAb+KMJy8fgwx8qGC2/ovBWnEoRjhQYakb7SOtYNeYyT0BMn7xgGj5Lk4LQd8JLgvtN5lpXaY8tp&#10;ocGePhuqT9tfb+Cw9+u3vPjyrnA72Qit2rwojXl+Gj/eQQmNcg/f2j/WwLSE65f0A/TiHwAA//8D&#10;AFBLAQItABQABgAIAAAAIQD+JeulAAEAAOoBAAATAAAAAAAAAAAAAAAAAAAAAABbQ29udGVudF9U&#10;eXBlc10ueG1sUEsBAi0AFAAGAAgAAAAhAJYFM1jUAAAAlwEAAAsAAAAAAAAAAAAAAAAAMQEAAF9y&#10;ZWxzLy5yZWxzUEsBAi0AFAAGAAgAAAAhADMvBZ5BAAAAOQAAABQAAAAAAAAAAAAAAAAALgIAAGRy&#10;cy9jb25uZWN0b3J4bWwueG1sUEsBAi0AFAAGAAgAAAAhALuGh77DAAAA2wAAAA8AAAAAAAAAAAAA&#10;AAAAoQIAAGRycy9kb3ducmV2LnhtbFBLBQYAAAAABAAEAPkAAACRAwAAAAA=&#10;">
+                <v:shape id="AutoShape 12" o:spid="_x0000_s1140" type="#_x0000_t32" style="position:absolute;left:21113;top:26987;width:7;height:1645;flip:x y;visibility:visible;mso-wrap-style:square" o:connectortype="straight" o:gfxdata="UEsDBBQABgAIAAAAIQD+JeulAAEAAOoBAAATAAAAW0NvbnRlbnRfVHlwZXNdLnhtbJSRzU7EIBDH&#10;7ya+A+FqWqoHY0zpHqwe1Zj1AQhMW2I7EAbr7ts73e5ejGviEeb/8RuoN7tpFDMk8gG1vC4rKQBt&#10;cB57Ld+3T8WdFJQNOjMGBC33QHLTXF7U230EEuxG0nLIOd4rRXaAyVAZIiBPupAmk/mYehWN/TA9&#10;qJuqulU2YAbMRV4yZFO30JnPMYvHHV+vJAlGkuJhFS5dWpoYR29NZlI1o/vRUhwbSnYeNDT4SFeM&#10;IdWvDcvkfMHR98JPk7wD8WpSfjYTYyiXaNkAweaQWFf+nbSgTlSErvMWyjYRL7V6T3DnSlz4wgTz&#10;f/Nbtr3BfEpXh59qvgEAAP//AwBQSwMEFAAGAAgAAAAhAJYFM1jUAAAAlwEAAAsAAABfcmVscy8u&#10;cmVsc6SQPWsDMQyG90L/g9He8yVDKSW+bIWsIYWuxtZ9kLNkJHNN/n1MoaVXsnWUXvQ8L9rtL2k2&#10;C4pOTA42TQsGKXCcaHDwfnp7egGjxVP0MxM6uKLCvnt82B1x9qUe6ThlNZVC6mAsJb9aq2HE5LXh&#10;jFSTniX5UkcZbPbh7Ae027Z9tvKbAd2KaQ7RgRziFszpmqv5DztNQVi5L03gZLnvp3CPaiN/0hGX&#10;SvEyYHEQRb+WgktTy4G979380xuYCENh+aiOlfwnqfbvBnb1zu4GAAD//wMAUEsDBBQABgAIAAAA&#10;IQAzLwWeQQAAADkAAAAUAAAAZHJzL2Nvbm5lY3RvcnhtbC54bWyysa/IzVEoSy0qzszPs1Uy1DNQ&#10;UkjNS85PycxLt1UKDXHTtVBSKC5JzEtJzMnPS7VVqkwtVrK34+UCAAAA//8DAFBLAwQUAAYACAAA&#10;ACEARPxGo8QAAADbAAAADwAAAGRycy9kb3ducmV2LnhtbESPQYvCMBSE78L+h/AWvIimq7hINUpx&#10;EURY1K7g9dE822rzUpqo9d+bBcHjMDPfMLNFaypxo8aVlhV8DSIQxJnVJecKDn+r/gSE88gaK8uk&#10;4EEOFvOPzgxjbe+8p1vqcxEg7GJUUHhfx1K6rCCDbmBr4uCdbGPQB9nkUjd4D3BTyWEUfUuDJYeF&#10;AmtaFpRd0qtR4H97m/F5v90mKfNPstscL8nyqFT3s02mIDy1/h1+tddawXgE/1/CD5DzJwAAAP//&#10;AwBQSwECLQAUAAYACAAAACEA/iXrpQABAADqAQAAEwAAAAAAAAAAAAAAAAAAAAAAW0NvbnRlbnRf&#10;VHlwZXNdLnhtbFBLAQItABQABgAIAAAAIQCWBTNY1AAAAJcBAAALAAAAAAAAAAAAAAAAADEBAABf&#10;cmVscy8ucmVsc1BLAQItABQABgAIAAAAIQAzLwWeQQAAADkAAAAUAAAAAAAAAAAAAAAAAC4CAABk&#10;cnMvY29ubmVjdG9yeG1sLnhtbFBLAQItABQABgAIAAAAIQBE/EajxAAAANsAAAAPAAAAAAAAAAAA&#10;AAAAAKECAABkcnMvZG93bnJldi54bWxQSwUGAAAAAAQABAD5AAAAkgMAAAAA&#10;"/>
+                <v:shape id="AutoShape 13" o:spid="_x0000_s1141" type="#_x0000_t32" style="position:absolute;left:21107;top:20866;width:6;height:1200;flip:x y;visibility:visible;mso-wrap-style:square" o:connectortype="straight" o:gfxdata="UEsDBBQABgAIAAAAIQD+JeulAAEAAOoBAAATAAAAW0NvbnRlbnRfVHlwZXNdLnhtbJSRzU7EIBDH&#10;7ya+A+FqWqoHY0zpHqwe1Zj1AQhMW2I7EAbr7ts73e5ejGviEeb/8RuoN7tpFDMk8gG1vC4rKQBt&#10;cB57Ld+3T8WdFJQNOjMGBC33QHLTXF7U230EEuxG0nLIOd4rRXaAyVAZIiBPupAmk/mYehWN/TA9&#10;qJuqulU2YAbMRV4yZFO30JnPMYvHHV+vJAlGkuJhFS5dWpoYR29NZlI1o/vRUhwbSnYeNDT4SFeM&#10;IdWvDcvkfMHR98JPk7wD8WpSfjYTYyiXaNkAweaQWFf+nbSgTlSErvMWyjYRL7V6T3DnSlz4wgTz&#10;f/Nbtr3BfEpXh59qvgEAAP//AwBQSwMEFAAGAAgAAAAhAJYFM1jUAAAAlwEAAAsAAABfcmVscy8u&#10;cmVsc6SQPWsDMQyG90L/g9He8yVDKSW+bIWsIYWuxtZ9kLNkJHNN/n1MoaVXsnWUXvQ8L9rtL2k2&#10;C4pOTA42TQsGKXCcaHDwfnp7egGjxVP0MxM6uKLCvnt82B1x9qUe6ThlNZVC6mAsJb9aq2HE5LXh&#10;jFSTniX5UkcZbPbh7Ae027Z9tvKbAd2KaQ7RgRziFszpmqv5DztNQVi5L03gZLnvp3CPaiN/0hGX&#10;SvEyYHEQRb+WgktTy4G979380xuYCENh+aiOlfwnqfbvBnb1zu4GAAD//wMAUEsDBBQABgAIAAAA&#10;IQAzLwWeQQAAADkAAAAUAAAAZHJzL2Nvbm5lY3RvcnhtbC54bWyysa/IzVEoSy0qzszPs1Uy1DNQ&#10;UkjNS85PycxLt1UKDXHTtVBSKC5JzEtJzMnPS7VVqkwtVrK34+UCAAAA//8DAFBLAwQUAAYACAAA&#10;ACEAyxXe18QAAADbAAAADwAAAGRycy9kb3ducmV2LnhtbESPQYvCMBSE78L+h/AWvIimK7pINUpx&#10;EURY1K7g9dE822rzUpqo9d+bBcHjMDPfMLNFaypxo8aVlhV8DSIQxJnVJecKDn+r/gSE88gaK8uk&#10;4EEOFvOPzgxjbe+8p1vqcxEg7GJUUHhfx1K6rCCDbmBr4uCdbGPQB9nkUjd4D3BTyWEUfUuDJYeF&#10;AmtaFpRd0qtR4H97m/F5v90mKfNPstscL8nyqFT3s02mIDy1/h1+tddawXgE/1/CD5DzJwAAAP//&#10;AwBQSwECLQAUAAYACAAAACEA/iXrpQABAADqAQAAEwAAAAAAAAAAAAAAAAAAAAAAW0NvbnRlbnRf&#10;VHlwZXNdLnhtbFBLAQItABQABgAIAAAAIQCWBTNY1AAAAJcBAAALAAAAAAAAAAAAAAAAADEBAABf&#10;cmVscy8ucmVsc1BLAQItABQABgAIAAAAIQAzLwWeQQAAADkAAAAUAAAAAAAAAAAAAAAAAC4CAABk&#10;cnMvY29ubmVjdG9yeG1sLnhtbFBLAQItABQABgAIAAAAIQDLFd7XxAAAANsAAAAPAAAAAAAAAAAA&#10;AAAAAKECAABkcnMvZG93bnJldi54bWxQSwUGAAAAAAQABAD5AAAAkgMAAAAA&#10;"/>
+                <v:shape id="AutoShape 14" o:spid="_x0000_s1142" type="#_x0000_t32" style="position:absolute;left:21107;top:14573;width:6;height:1371;flip:y;visibility:visible;mso-wrap-style:square" o:connectortype="straight" o:gfxdata="UEsDBBQABgAIAAAAIQD+JeulAAEAAOoBAAATAAAAW0NvbnRlbnRfVHlwZXNdLnhtbJSRzU7EIBDH&#10;7ya+A+FqWqoHY0zpHqwe1Zj1AQhMW2I7EAbr7ts73e5ejGviEeb/8RuoN7tpFDMk8gG1vC4rKQBt&#10;cB57Ld+3T8WdFJQNOjMGBC33QHLTXF7U230EEuxG0nLIOd4rRXaAyVAZIiBPupAmk/mYehWN/TA9&#10;qJuqulU2YAbMRV4yZFO30JnPMYvHHV+vJAlGkuJhFS5dWpoYR29NZlI1o/vRUhwbSnYeNDT4SFeM&#10;IdWvDcvkfMHR98JPk7wD8WpSfjYTYyiXaNkAweaQWFf+nbSgTlSErvMWyjYRL7V6T3DnSlz4wgTz&#10;f/Nbtr3BfEpXh59qvgEAAP//AwBQSwMEFAAGAAgAAAAhAJYFM1jUAAAAlwEAAAsAAABfcmVscy8u&#10;cmVsc6SQPWsDMQyG90L/g9He8yVDKSW+bIWsIYWuxtZ9kLNkJHNN/n1MoaVXsnWUXvQ8L9rtL2k2&#10;C4pOTA42TQsGKXCcaHDwfnp7egGjxVP0MxM6uKLCvnt82B1x9qUe6ThlNZVC6mAsJb9aq2HE5LXh&#10;jFSTniX5UkcZbPbh7Ae027Z9tvKbAd2KaQ7RgRziFszpmqv5DztNQVi5L03gZLnvp3CPaiN/0hGX&#10;SvEyYHEQRb+WgktTy4G979380xuYCENh+aiOlfwnqfbvBnb1zu4GAAD//wMAUEsDBBQABgAIAAAA&#10;IQAzLwWeQQAAADkAAAAUAAAAZHJzL2Nvbm5lY3RvcnhtbC54bWyysa/IzVEoSy0qzszPs1Uy1DNQ&#10;UkjNS85PycxLt1UKDXHTtVBSKC5JzEtJzMnPS7VVqkwtVrK34+UCAAAA//8DAFBLAwQUAAYACAAA&#10;ACEAfRAgDsMAAADbAAAADwAAAGRycy9kb3ducmV2LnhtbESPQYvCMBSE7wv+h/AEL4umFRSpRpGF&#10;hcXDgtqDx0fybIvNS02ytfvvNwuCx2FmvmE2u8G2oicfGscK8lkGglg703CloDx/TlcgQkQ22Dom&#10;Bb8UYLcdvW2wMO7BR+pPsRIJwqFABXWMXSFl0DVZDDPXESfv6rzFmKSvpPH4SHDbynmWLaXFhtNC&#10;jR191KRvpx+roDmU32X/fo9erw75xefhfGm1UpPxsF+DiDTEV/jZ/jIKFgv4/5J+gNz+AQAA//8D&#10;AFBLAQItABQABgAIAAAAIQD+JeulAAEAAOoBAAATAAAAAAAAAAAAAAAAAAAAAABbQ29udGVudF9U&#10;eXBlc10ueG1sUEsBAi0AFAAGAAgAAAAhAJYFM1jUAAAAlwEAAAsAAAAAAAAAAAAAAAAAMQEAAF9y&#10;ZWxzLy5yZWxzUEsBAi0AFAAGAAgAAAAhADMvBZ5BAAAAOQAAABQAAAAAAAAAAAAAAAAALgIAAGRy&#10;cy9jb25uZWN0b3J4bWwueG1sUEsBAi0AFAAGAAgAAAAhAH0QIA7DAAAA2wAAAA8AAAAAAAAAAAAA&#10;AAAAoQIAAGRycy9kb3ducmV2LnhtbFBLBQYAAAAABAAEAPkAAACRAwAAAAA=&#10;"/>
+                <v:shape id="AutoShape 15" o:spid="_x0000_s1143" type="#_x0000_t32" style="position:absolute;left:9867;top:4013;width:11240;height:5645;flip:x y;visibility:visible;mso-wrap-style:square" o:connectortype="straight" o:gfxdata="UEsDBBQABgAIAAAAIQD+JeulAAEAAOoBAAATAAAAW0NvbnRlbnRfVHlwZXNdLnhtbJSRzU7EIBDH&#10;7ya+A+FqWqoHY0zpHqwe1Zj1AQhMW2I7EAbr7ts73e5ejGviEeb/8RuoN7tpFDMk8gG1vC4rKQBt&#10;cB57Ld+3T8WdFJQNOjMGBC33QHLTXF7U230EEuxG0nLIOd4rRXaAyVAZIiBPupAmk/mYehWN/TA9&#10;qJuqulU2YAbMRV4yZFO30JnPMYvHHV+vJAlGkuJhFS5dWpoYR29NZlI1o/vRUhwbSnYeNDT4SFeM&#10;IdWvDcvkfMHR98JPk7wD8WpSfjYTYyiXaNkAweaQWFf+nbSgTlSErvMWyjYRL7V6T3DnSlz4wgTz&#10;f/Nbtr3BfEpXh59qvgEAAP//AwBQSwMEFAAGAAgAAAAhAJYFM1jUAAAAlwEAAAsAAABfcmVscy8u&#10;cmVsc6SQPWsDMQyG90L/g9He8yVDKSW+bIWsIYWuxtZ9kLNkJHNN/n1MoaVXsnWUXvQ8L9rtL2k2&#10;C4pOTA42TQsGKXCcaHDwfnp7egGjxVP0MxM6uKLCvnt82B1x9qUe6ThlNZVC6mAsJb9aq2HE5LXh&#10;jFSTniX5UkcZbPbh7Ae027Z9tvKbAd2KaQ7RgRziFszpmqv5DztNQVi5L03gZLnvp3CPaiN/0hGX&#10;SvEyYHEQRb+WgktTy4G979380xuYCENh+aiOlfwnqfbvBnb1zu4GAAD//wMAUEsDBBQABgAIAAAA&#10;IQAzLwWeQQAAADkAAAAUAAAAZHJzL2Nvbm5lY3RvcnhtbC54bWyysa/IzVEoSy0qzszPs1Uy1DNQ&#10;UkjNS85PycxLt1UKDXHTtVBSKC5JzEtJzMnPS7VVqkwtVrK34+UCAAAA//8DAFBLAwQUAAYACAAA&#10;ACEAu4aHvsMAAADbAAAADwAAAGRycy9kb3ducmV2LnhtbESPzWrDMBCE74W+g9hCb41c45jUjRJK&#10;S6GEXPJzyHGxNrKJtTLWNnHfvgoEchxm5htmvhx9p840xDawgddJBoq4DrZlZ2C/+36ZgYqCbLEL&#10;TAb+KMJy8fgwx8qGC2/ovBWnEoRjhQYakb7SOtYNeYyT0BMn7xgGj5Lk4LQd8JLgvtN5lpXaY8tp&#10;ocGePhuqT9tfb+Cw9+u3vPjyrnA72Qit2rwojXl+Gj/eQQmNcg/f2j/WwLSE65f0A/TiHwAA//8D&#10;AFBLAQItABQABgAIAAAAIQD+JeulAAEAAOoBAAATAAAAAAAAAAAAAAAAAAAAAABbQ29udGVudF9U&#10;eXBlc10ueG1sUEsBAi0AFAAGAAgAAAAhAJYFM1jUAAAAlwEAAAsAAAAAAAAAAAAAAAAAMQEAAF9y&#10;ZWxzLy5yZWxzUEsBAi0AFAAGAAgAAAAhADMvBZ5BAAAAOQAAABQAAAAAAAAAAAAAAAAALgIAAGRy&#10;cy9jb25uZWN0b3J4bWwueG1sUEsBAi0AFAAGAAgAAAAhALuGh77DAAAA2wAAAA8AAAAAAAAAAAAA&#10;AAAAoQIAAGRycy9kb3ducmV2LnhtbFBLBQYAAAAABAAEAPkAAACRAwAAAAA=&#10;">
                   <v:stroke endarrow="block"/>
                 </v:shape>
-                <v:shape id="AutoShape 16" o:spid="_x0000_s1119" type="#_x0000_t32" style="position:absolute;left:21107;top:4013;width:13;height:5645;flip:y;visibility:visible;mso-wrap-style:square" o:connectortype="straight" o:gfxdata="UEsDBBQABgAIAAAAIQD+JeulAAEAAOoBAAATAAAAW0NvbnRlbnRfVHlwZXNdLnhtbJSRzU7EIBDH&#10;7ya+A+FqWqoHY0zpHqwe1Zj1AQhMW2I7EAbr7ts73e5ejGviEeb/8RuoN7tpFDMk8gG1vC4rKQBt&#10;cB57Ld+3T8WdFJQNOjMGBC33QHLTXF7U230EEuxG0nLIOd4rRXaAyVAZIiBPupAmk/mYehWN/TA9&#10;qJuqulU2YAbMRV4yZFO30JnPMYvHHV+vJAlGkuJhFS5dWpoYR29NZlI1o/vRUhwbSnYeNDT4SFeM&#10;IdWvDcvkfMHR98JPk7wD8WpSfjYTYyiXaNkAweaQWFf+nbSgTlSErvMWyjYRL7V6T3DnSlz4wgTz&#10;f/Nbtr3BfEpXh59qvgEAAP//AwBQSwMEFAAGAAgAAAAhAJYFM1jUAAAAlwEAAAsAAABfcmVscy8u&#10;cmVsc6SQPWsDMQyG90L/g9He8yVDKSW+bIWsIYWuxtZ9kLNkJHNN/n1MoaVXsnWUXvQ8L9rtL2k2&#10;C4pOTA42TQsGKXCcaHDwfnp7egGjxVP0MxM6uKLCvnt82B1x9qUe6ThlNZVC6mAsJb9aq2HE5LXh&#10;jFSTniX5UkcZbPbh7Ae027Z9tvKbAd2KaQ7RgRziFszpmqv5DztNQVi5L03gZLnvp3CPaiN/0hGX&#10;SvEyYHEQRb+WgktTy4G979380xuYCENh+aiOlfwnqfbvBnb1zu4GAAD//wMAUEsDBBQABgAIAAAA&#10;IQAzLwWeQQAAADkAAAAUAAAAZHJzL2Nvbm5lY3RvcnhtbC54bWyysa/IzVEoSy0qzszPs1Uy1DNQ&#10;UkjNS85PycxLt1UKDXHTtVBSKC5JzEtJzMnPS7VVqkwtVrK34+UCAAAA//8DAFBLAwQUAAYACAAA&#10;ACEArvkx78MAAADbAAAADwAAAGRycy9kb3ducmV2LnhtbESPT2sCMRTE74V+h/AK3rrZFrSyGqUV&#10;BPFS/AN6fGyeu8HNy7KJm/XbN4LQ4zAzv2Hmy8E2oqfOG8cKPrIcBHHptOFKwfGwfp+C8AFZY+OY&#10;FNzJw3Lx+jLHQrvIO+r3oRIJwr5ABXUIbSGlL2uy6DPXEifv4jqLIcmukrrDmOC2kZ95PpEWDaeF&#10;Glta1VRe9zerwMRf07ebVfzZns5eRzL3sTNKjd6G7xmIQEP4Dz/bG61g/AWPL+kHyMUfAAAA//8D&#10;AFBLAQItABQABgAIAAAAIQD+JeulAAEAAOoBAAATAAAAAAAAAAAAAAAAAAAAAABbQ29udGVudF9U&#10;eXBlc10ueG1sUEsBAi0AFAAGAAgAAAAhAJYFM1jUAAAAlwEAAAsAAAAAAAAAAAAAAAAAMQEAAF9y&#10;ZWxzLy5yZWxzUEsBAi0AFAAGAAgAAAAhADMvBZ5BAAAAOQAAABQAAAAAAAAAAAAAAAAALgIAAGRy&#10;cy9jb25uZWN0b3J4bWwueG1sUEsBAi0AFAAGAAgAAAAhAK75Me/DAAAA2wAAAA8AAAAAAAAAAAAA&#10;AAAAoQIAAGRycy9kb3ducmV2LnhtbFBLBQYAAAAABAAEAPkAAACRAwAAAAA=&#10;">
+                <v:shape id="AutoShape 16" o:spid="_x0000_s1144" type="#_x0000_t32" style="position:absolute;left:21107;top:4013;width:13;height:5645;flip:y;visibility:visible;mso-wrap-style:square" o:connectortype="straight" o:gfxdata="UEsDBBQABgAIAAAAIQD+JeulAAEAAOoBAAATAAAAW0NvbnRlbnRfVHlwZXNdLnhtbJSRzU7EIBDH&#10;7ya+A+FqWqoHY0zpHqwe1Zj1AQhMW2I7EAbr7ts73e5ejGviEeb/8RuoN7tpFDMk8gG1vC4rKQBt&#10;cB57Ld+3T8WdFJQNOjMGBC33QHLTXF7U230EEuxG0nLIOd4rRXaAyVAZIiBPupAmk/mYehWN/TA9&#10;qJuqulU2YAbMRV4yZFO30JnPMYvHHV+vJAlGkuJhFS5dWpoYR29NZlI1o/vRUhwbSnYeNDT4SFeM&#10;IdWvDcvkfMHR98JPk7wD8WpSfjYTYyiXaNkAweaQWFf+nbSgTlSErvMWyjYRL7V6T3DnSlz4wgTz&#10;f/Nbtr3BfEpXh59qvgEAAP//AwBQSwMEFAAGAAgAAAAhAJYFM1jUAAAAlwEAAAsAAABfcmVscy8u&#10;cmVsc6SQPWsDMQyG90L/g9He8yVDKSW+bIWsIYWuxtZ9kLNkJHNN/n1MoaVXsnWUXvQ8L9rtL2k2&#10;C4pOTA42TQsGKXCcaHDwfnp7egGjxVP0MxM6uKLCvnt82B1x9qUe6ThlNZVC6mAsJb9aq2HE5LXh&#10;jFSTniX5UkcZbPbh7Ae027Z9tvKbAd2KaQ7RgRziFszpmqv5DztNQVi5L03gZLnvp3CPaiN/0hGX&#10;SvEyYHEQRb+WgktTy4G979380xuYCENh+aiOlfwnqfbvBnb1zu4GAAD//wMAUEsDBBQABgAIAAAA&#10;IQAzLwWeQQAAADkAAAAUAAAAZHJzL2Nvbm5lY3RvcnhtbC54bWyysa/IzVEoSy0qzszPs1Uy1DNQ&#10;UkjNS85PycxLt1UKDXHTtVBSKC5JzEtJzMnPS7VVqkwtVrK34+UCAAAA//8DAFBLAwQUAAYACAAA&#10;ACEArvkx78MAAADbAAAADwAAAGRycy9kb3ducmV2LnhtbESPT2sCMRTE74V+h/AK3rrZFrSyGqUV&#10;BPFS/AN6fGyeu8HNy7KJm/XbN4LQ4zAzv2Hmy8E2oqfOG8cKPrIcBHHptOFKwfGwfp+C8AFZY+OY&#10;FNzJw3Lx+jLHQrvIO+r3oRIJwr5ABXUIbSGlL2uy6DPXEifv4jqLIcmukrrDmOC2kZ95PpEWDaeF&#10;Glta1VRe9zerwMRf07ebVfzZns5eRzL3sTNKjd6G7xmIQEP4Dz/bG61g/AWPL+kHyMUfAAAA//8D&#10;AFBLAQItABQABgAIAAAAIQD+JeulAAEAAOoBAAATAAAAAAAAAAAAAAAAAAAAAABbQ29udGVudF9U&#10;eXBlc10ueG1sUEsBAi0AFAAGAAgAAAAhAJYFM1jUAAAAlwEAAAsAAAAAAAAAAAAAAAAAMQEAAF9y&#10;ZWxzLy5yZWxzUEsBAi0AFAAGAAgAAAAhADMvBZ5BAAAAOQAAABQAAAAAAAAAAAAAAAAALgIAAGRy&#10;cy9jb25uZWN0b3J4bWwueG1sUEsBAi0AFAAGAAgAAAAhAK75Me/DAAAA2wAAAA8AAAAAAAAAAAAA&#10;AAAAoQIAAGRycy9kb3ducmV2LnhtbFBLBQYAAAAABAAEAPkAAACRAwAAAAA=&#10;">
                   <v:stroke endarrow="block"/>
                 </v:shape>
-                <v:shape id="AutoShape 17" o:spid="_x0000_s1120" type="#_x0000_t32" style="position:absolute;left:21107;top:4013;width:12243;height:5645;flip:y;visibility:visible;mso-wrap-style:square" o:connectortype="straight" o:gfxdata="UEsDBBQABgAIAAAAIQD+JeulAAEAAOoBAAATAAAAW0NvbnRlbnRfVHlwZXNdLnhtbJSRzU7EIBDH&#10;7ya+A+FqWqoHY0zpHqwe1Zj1AQhMW2I7EAbr7ts73e5ejGviEeb/8RuoN7tpFDMk8gG1vC4rKQBt&#10;cB57Ld+3T8WdFJQNOjMGBC33QHLTXF7U230EEuxG0nLIOd4rRXaAyVAZIiBPupAmk/mYehWN/TA9&#10;qJuqulU2YAbMRV4yZFO30JnPMYvHHV+vJAlGkuJhFS5dWpoYR29NZlI1o/vRUhwbSnYeNDT4SFeM&#10;IdWvDcvkfMHR98JPk7wD8WpSfjYTYyiXaNkAweaQWFf+nbSgTlSErvMWyjYRL7V6T3DnSlz4wgTz&#10;f/Nbtr3BfEpXh59qvgEAAP//AwBQSwMEFAAGAAgAAAAhAJYFM1jUAAAAlwEAAAsAAABfcmVscy8u&#10;cmVsc6SQPWsDMQyG90L/g9He8yVDKSW+bIWsIYWuxtZ9kLNkJHNN/n1MoaVXsnWUXvQ8L9rtL2k2&#10;C4pOTA42TQsGKXCcaHDwfnp7egGjxVP0MxM6uKLCvnt82B1x9qUe6ThlNZVC6mAsJb9aq2HE5LXh&#10;jFSTniX5UkcZbPbh7Ae027Z9tvKbAd2KaQ7RgRziFszpmqv5DztNQVi5L03gZLnvp3CPaiN/0hGX&#10;SvEyYHEQRb+WgktTy4G979380xuYCENh+aiOlfwnqfbvBnb1zu4GAAD//wMAUEsDBBQABgAIAAAA&#10;IQAzLwWeQQAAADkAAAAUAAAAZHJzL2Nvbm5lY3RvcnhtbC54bWyysa/IzVEoSy0qzszPs1Uy1DNQ&#10;UkjNS85PycxLt1UKDXHTtVBSKC5JzEtJzMnPS7VVqkwtVrK34+UCAAAA//8DAFBLAwQUAAYACAAA&#10;ACEA32alnb4AAADbAAAADwAAAGRycy9kb3ducmV2LnhtbERPy4rCMBTdC/5DuII7mzqgDNUoM4Ig&#10;bsQH6PLS3GnDNDelyTT1781iwOXhvNfbwTaip84bxwrmWQ6CuHTacKXgdt3PPkH4gKyxcUwKnuRh&#10;uxmP1lhoF/lM/SVUIoWwL1BBHUJbSOnLmiz6zLXEiftxncWQYFdJ3WFM4baRH3m+lBYNp4YaW9rV&#10;VP5e/qwCE0+mbw+7+H28P7yOZJ4LZ5SaToavFYhAQ3iL/90HrWCRxqYv6QfIzQsAAP//AwBQSwEC&#10;LQAUAAYACAAAACEA/iXrpQABAADqAQAAEwAAAAAAAAAAAAAAAAAAAAAAW0NvbnRlbnRfVHlwZXNd&#10;LnhtbFBLAQItABQABgAIAAAAIQCWBTNY1AAAAJcBAAALAAAAAAAAAAAAAAAAADEBAABfcmVscy8u&#10;cmVsc1BLAQItABQABgAIAAAAIQAzLwWeQQAAADkAAAAUAAAAAAAAAAAAAAAAAC4CAABkcnMvY29u&#10;bmVjdG9yeG1sLnhtbFBLAQItABQABgAIAAAAIQDfZqWdvgAAANsAAAAPAAAAAAAAAAAAAAAAAKEC&#10;AABkcnMvZG93bnJldi54bWxQSwUGAAAAAAQABAD5AAAAjAMAAAAA&#10;">
+                <v:shape id="AutoShape 17" o:spid="_x0000_s1145" type="#_x0000_t32" style="position:absolute;left:21107;top:4013;width:12243;height:5645;flip:y;visibility:visible;mso-wrap-style:square" o:connectortype="straight" o:gfxdata="UEsDBBQABgAIAAAAIQD+JeulAAEAAOoBAAATAAAAW0NvbnRlbnRfVHlwZXNdLnhtbJSRzU7EIBDH&#10;7ya+A+FqWqoHY0zpHqwe1Zj1AQhMW2I7EAbr7ts73e5ejGviEeb/8RuoN7tpFDMk8gG1vC4rKQBt&#10;cB57Ld+3T8WdFJQNOjMGBC33QHLTXF7U230EEuxG0nLIOd4rRXaAyVAZIiBPupAmk/mYehWN/TA9&#10;qJuqulU2YAbMRV4yZFO30JnPMYvHHV+vJAlGkuJhFS5dWpoYR29NZlI1o/vRUhwbSnYeNDT4SFeM&#10;IdWvDcvkfMHR98JPk7wD8WpSfjYTYyiXaNkAweaQWFf+nbSgTlSErvMWyjYRL7V6T3DnSlz4wgTz&#10;f/Nbtr3BfEpXh59qvgEAAP//AwBQSwMEFAAGAAgAAAAhAJYFM1jUAAAAlwEAAAsAAABfcmVscy8u&#10;cmVsc6SQPWsDMQyG90L/g9He8yVDKSW+bIWsIYWuxtZ9kLNkJHNN/n1MoaVXsnWUXvQ8L9rtL2k2&#10;C4pOTA42TQsGKXCcaHDwfnp7egGjxVP0MxM6uKLCvnt82B1x9qUe6ThlNZVC6mAsJb9aq2HE5LXh&#10;jFSTniX5UkcZbPbh7Ae027Z9tvKbAd2KaQ7RgRziFszpmqv5DztNQVi5L03gZLnvp3CPaiN/0hGX&#10;SvEyYHEQRb+WgktTy4G979380xuYCENh+aiOlfwnqfbvBnb1zu4GAAD//wMAUEsDBBQABgAIAAAA&#10;IQAzLwWeQQAAADkAAAAUAAAAZHJzL2Nvbm5lY3RvcnhtbC54bWyysa/IzVEoSy0qzszPs1Uy1DNQ&#10;UkjNS85PycxLt1UKDXHTtVBSKC5JzEtJzMnPS7VVqkwtVrK34+UCAAAA//8DAFBLAwQUAAYACAAA&#10;ACEA32alnb4AAADbAAAADwAAAGRycy9kb3ducmV2LnhtbERPy4rCMBTdC/5DuII7mzqgDNUoM4Ig&#10;bsQH6PLS3GnDNDelyTT1781iwOXhvNfbwTaip84bxwrmWQ6CuHTacKXgdt3PPkH4gKyxcUwKnuRh&#10;uxmP1lhoF/lM/SVUIoWwL1BBHUJbSOnLmiz6zLXEiftxncWQYFdJ3WFM4baRH3m+lBYNp4YaW9rV&#10;VP5e/qwCE0+mbw+7+H28P7yOZJ4LZ5SaToavFYhAQ3iL/90HrWCRxqYv6QfIzQsAAP//AwBQSwEC&#10;LQAUAAYACAAAACEA/iXrpQABAADqAQAAEwAAAAAAAAAAAAAAAAAAAAAAW0NvbnRlbnRfVHlwZXNd&#10;LnhtbFBLAQItABQABgAIAAAAIQCWBTNY1AAAAJcBAAALAAAAAAAAAAAAAAAAADEBAABfcmVscy8u&#10;cmVsc1BLAQItABQABgAIAAAAIQAzLwWeQQAAADkAAAAUAAAAAAAAAAAAAAAAAC4CAABkcnMvY29u&#10;bmVjdG9yeG1sLnhtbFBLAQItABQABgAIAAAAIQDfZqWdvgAAANsAAAAPAAAAAAAAAAAAAAAAAKEC&#10;AABkcnMvZG93bnJldi54bWxQSwUGAAAAAAQABAD5AAAAjAMAAAAA&#10;">
                   <v:stroke endarrow="block"/>
                 </v:shape>
                 <w10:anchorlock/>
@@ -14291,7 +14260,6 @@
       <w:r>
         <w:rPr>
           <w:noProof/>
-          <w:lang w:val="en-GB" w:eastAsia="en-GB"/>
         </w:rPr>
         <mc:AlternateContent>
           <mc:Choice Requires="wpc">
@@ -15175,12 +15143,12 @@
           </mc:Choice>
           <mc:Fallback>
             <w:pict>
-              <v:group id="Canvas 19" o:spid="_x0000_s1121" editas="canvas" style="width:326.2pt;height:169.3pt;mso-position-horizontal-relative:char;mso-position-vertical-relative:line" coordsize="41427,21501" o:gfxdata="UEsDBBQABgAIAAAAIQC2gziS/gAAAOEBAAATAAAAW0NvbnRlbnRfVHlwZXNdLnhtbJSRQU7DMBBF&#10;90jcwfIWJU67QAgl6YK0S0CoHGBkTxKLZGx5TGhvj5O2G0SRWNoz/78nu9wcxkFMGNg6quQqL6RA&#10;0s5Y6ir5vt9lD1JwBDIwOMJKHpHlpr69KfdHjyxSmriSfYz+USnWPY7AufNIadK6MEJMx9ApD/oD&#10;OlTrorhX2lFEilmcO2RdNtjC5xDF9pCuTyYBB5bi6bQ4syoJ3g9WQ0ymaiLzg5KdCXlKLjvcW893&#10;SUOqXwnz5DrgnHtJTxOsQfEKIT7DmDSUCaxw7Rqn8787ZsmRM9e2VmPeBN4uqYvTtW7jvijg9N/y&#10;JsXecLq0q+WD6m8AAAD//wMAUEsDBBQABgAIAAAAIQA4/SH/1gAAAJQBAAALAAAAX3JlbHMvLnJl&#10;bHOkkMFqwzAMhu+DvYPRfXGawxijTi+j0GvpHsDYimMaW0Yy2fr2M4PBMnrbUb/Q94l/f/hMi1qR&#10;JVI2sOt6UJgd+ZiDgffL8ekFlFSbvV0oo4EbChzGx4f9GRdb25HMsYhqlCwG5lrLq9biZkxWOiqY&#10;22YiTra2kYMu1l1tQD30/bPm3wwYN0x18gb45AdQl1tp5j/sFB2T0FQ7R0nTNEV3j6o9feQzro1i&#10;OWA14Fm+Q8a1a8+Bvu/d/dMb2JY5uiPbhG/ktn4cqGU/er3pcvwCAAD//wMAUEsDBBQABgAIAAAA&#10;IQDDAALyIQgAADFLAAAOAAAAZHJzL2Uyb0RvYy54bWzsXFFzozYQfu9M/wPDe84IJAGec25iO247&#10;c+11mmv7rAC2aTGiQGKnnf737koY48ROPEnsu97JmXEwCElI++23Wu3y9t1qkVm3SVmlMh/Y5I1j&#10;W0keyTjNZwP714+Ts8C2qlrkschkngzsu6Sy351/+83bZdFPXDmXWZyUFlSSV/1lMbDndV30e70q&#10;micLUb2RRZLDxaksF6KGn+WsF5diCbUvsp7rOLy3lGVclDJKqgrOjvVF+1zVP50mUf1hOq2S2soG&#10;NvStVt+l+r7G7975W9GflaKYp1HTDfGMXixEmkOjbVVjUQvrpkwfVLVIo1JWclq/ieSiJ6fTNErU&#10;M8DTEOfe04xEfisq9TARjM66g3D0ivVez7DfuZykWQaj0YPa+3gO/y9hfhK8nOXbhfQZVbYpsyxg&#10;AquincrqZV28mosiUU9e9aOfbn8urTQe2C5MYS4WIEcfk1VtDeXKglPQa2wdil0VULBewXmQRTUf&#10;VfFeRn9WVi5Hc5HPkouylMt5ImLoH8E74RnaW3U9FVZyvfxRxtCOuKmlqmg1LRc4BjBlFtTuutxz&#10;OLWtO6iH+sQlTMsS9iuCAgH3/RCEP4ICcN0JfNWa6K8rKsqq/i6RCwsPBnYJoqoaErfvqxo7Jvrr&#10;IthuJbM0xjlSP8rZ9SgrrVsBYj1Rn6b2rWJZbi0HdshcpsdibxWO+uyqYpHWgM8sXcATtYVEH0fw&#10;Mo+hm6JfizTTx9BlFBQ1pDiKejzr1fVKzR4NsQUc72sZ38Egl1LjEfQHHMxl+bdtLQGLA7v660aU&#10;iW1lP+QwUSGhFMGrflDmoxiU3SvX3Ssij6CqgV3blj4c1RrwN0WZzubQkhaNXF7A5E5TNdibXjX9&#10;B1nWfT2+UJOHQq1EsyOZpxFqSoPAOVCmmcsZC756mWat+jEy3VXU7kOZdtfoP62iJhyUs9bTnPqM&#10;Yy9Ef62mPS9gju9pPe1yGnpKj4Mme6aeBltCqWlUbr+n9VwRGVoa2OqsAt2uD6xCgmbTp6uuOh+5&#10;Yx4OG2DNqm5phhpYq/LuHZcXEzIe77yDaJ2NlTzeCDxw27kszUFzgv1GglDfb1WRyJJ4TZnKzGnJ&#10;SLMMcf113/bSzNajbTHVc2gGJlEZeM2Qyhtgqqt5vLTiFAnVDTzk3zgF5e8FDndCHwghm4GZGtUl&#10;EMiO+dkaI3oJkhOo4RZZMReabfUcaH5uiiuubptXvzo928eGrNXxRnN0NQdgUZt4yM4KPZbr3VMd&#10;Sp6PZdltFAajvntfYRCX8xC0G9p1xHWZp9Tafn0Bi59Sm19fnGFn5LYrt2A3PZBbekK59agbEAAP&#10;yCXj3AXdt0V0hISuFzZy63g0VIbLfrmtyxQ4IMM1mOgr0VVMFDcPKeI/bGu6yGCxDIsQq6sVm8JQ&#10;dXf98mJenPghp4q9FVep3lSaRfexXOhT3+neou5s+KJlOSQu+ICf4lVIbuLiX8PGxyO5CudZ9/tP&#10;WG6euZR53AHCe5LXJsMxHdLX5jWjDLrKgK2VwQdEB6y/m4VvY/oek78odx3W6AEaOIHizo3Bi5zF&#10;Wv4iPqz3tDGzx95Nsiwtqo4a0KVfFdrhcDhkyjlwMLQb40x3Bq3kTwvtUt403pBHPSN7Tdbno3nM&#10;L73hyKBZO5CP43XkazT/Ak46xYqWq2il46E5JqRZQHnjl9ltknYh/bRJ+pSr8cVUTYcXo1GXd3Fx&#10;+ThVg84Cj2mjij49nl91Pfp8cA/5eHz56ktQQ9VdqgavgLbbO+BWgngicBPHJxQ9FWjQ7VxwGnQ3&#10;PjXUsYd7mz57Q9yg+/h7K4CrB+hWK+NToZuE1IFNAo3up8xxw91qx/IQX7JBN2weYOTF17xzCv6s&#10;B+huN5lPsNYm1AvJwYttg26DbvRT7N8cMpZ5xzL3QL/dRzecO50njfCA4v6P5m4O/nVsfJ8rzaDb&#10;oNuge0cU4+5QPq+Netqsu+HcCdHtEc4dHRnCnnSUG3QbdBt0H47uNv5LbYDpIIkTLblDyrinoxif&#10;xrXZAHsdl5rZAPuCI5S9NiZLo/mU4ViEccAo7Kcf5B43cDZwVvE996IuzcK6u7DeEaoGhHk60zuA&#10;5JnwEUibULVPHc/ymex/m1C1o++QQb5D42XbxFvrHIgTmes+7H+3TrYdG2RGGRhloPMcTdzqsfNr&#10;vTbSraMMutvloxyzOkU/WuVX9/IvlJvv410BSbPKjQcZR/VolavMTww8T2NMm2086Hm8voS5nOqS&#10;jkdvlI5uB38clI1LQifgkI2IiwRCXA/yGLdd9X4QeLiIwKwNj/q+uw412xP1WtWlwFzRkcxziPmT&#10;pU4Z3ZPC0SZPr43vF6XcPrqUtmo1wm10Pib4LpIYMmUTSGzCIzDjYI9JJ2xDllsT7Y75biof/Z/Q&#10;CS+Dy4CeUZdfnlFnPD67mIzoGZ8Qn4298Wg0Jv9iPCmh/Xkax0mOWcfr3HhCD8vrbrL0dVZ7mx3f&#10;DlRvu3bVZeji+v9+Ex6fDsXidOm5Xhsg1sFEd5P5CJgAr/TzMGFNIVr7e0QgorTJVQ8CSHHQEeE7&#10;wUEcl4XMoCMd2AYde19GsWcbpw2w2qCDdrdxXooORQuw57phDNwX3pCJ0gYQ6nEIY2zQoY5+u4cT&#10;4lOG+XzIIpwHIV+33bzSgXAPsv+aFKogZOETqROGRAyJNC8uQQNIxzK0Ly6hyhbqLLJO844Hd5Pe&#10;GrCAMSXDm5gGkw+PuQrKDjH58NvvDDh2PnyLh/+LsxaoR72WSUuLfocUvvip+1uZq5s3XZ3/BwAA&#10;//8DAFBLAwQUAAYACAAAACEAm6BAE9wAAAAFAQAADwAAAGRycy9kb3ducmV2LnhtbEyPQUvDQBCF&#10;74L/YRnBi9iNrQ0hzaZIQa9iK4Xeptlxs212NmS3bfz3rl7qZeDxHu99Uy1H14kzDcF6VvA0yUAQ&#10;N15bNgo+N6+PBYgQkTV2nknBNwVY1rc3FZbaX/iDzutoRCrhUKKCNsa+lDI0LTkME98TJ+/LDw5j&#10;koOResBLKnednGZZLh1aTgst9rRqqTmuT06BMRbtVhdteNi++cPqfbfbHOdK3d+NLwsQkcZ4DcMv&#10;fkKHOjHt/Yl1EJ2C9Ej8u8nL59NnEHsFs1mRg6wr+Z++/gEAAP//AwBQSwECLQAUAAYACAAAACEA&#10;toM4kv4AAADhAQAAEwAAAAAAAAAAAAAAAAAAAAAAW0NvbnRlbnRfVHlwZXNdLnhtbFBLAQItABQA&#10;BgAIAAAAIQA4/SH/1gAAAJQBAAALAAAAAAAAAAAAAAAAAC8BAABfcmVscy8ucmVsc1BLAQItABQA&#10;BgAIAAAAIQDDAALyIQgAADFLAAAOAAAAAAAAAAAAAAAAAC4CAABkcnMvZTJvRG9jLnhtbFBLAQIt&#10;ABQABgAIAAAAIQCboEAT3AAAAAUBAAAPAAAAAAAAAAAAAAAAAHsKAABkcnMvZG93bnJldi54bWxQ&#10;SwUGAAAAAAQABADzAAAAhAsAAAAA&#10;">
-                <v:shape id="_x0000_s1122" type="#_x0000_t75" style="position:absolute;width:41427;height:21501;visibility:visible;mso-wrap-style:square">
+              <v:group id="Canvas 19" o:spid="_x0000_s1146" editas="canvas" style="width:326.2pt;height:169.3pt;mso-position-horizontal-relative:char;mso-position-vertical-relative:line" coordsize="41427,21501" o:gfxdata="UEsDBBQABgAIAAAAIQC2gziS/gAAAOEBAAATAAAAW0NvbnRlbnRfVHlwZXNdLnhtbJSRQU7DMBBF&#10;90jcwfIWJU67QAgl6YK0S0CoHGBkTxKLZGx5TGhvj5O2G0SRWNoz/78nu9wcxkFMGNg6quQqL6RA&#10;0s5Y6ir5vt9lD1JwBDIwOMJKHpHlpr69KfdHjyxSmriSfYz+USnWPY7AufNIadK6MEJMx9ApD/oD&#10;OlTrorhX2lFEilmcO2RdNtjC5xDF9pCuTyYBB5bi6bQ4syoJ3g9WQ0ymaiLzg5KdCXlKLjvcW893&#10;SUOqXwnz5DrgnHtJTxOsQfEKIT7DmDSUCaxw7Rqn8787ZsmRM9e2VmPeBN4uqYvTtW7jvijg9N/y&#10;JsXecLq0q+WD6m8AAAD//wMAUEsDBBQABgAIAAAAIQA4/SH/1gAAAJQBAAALAAAAX3JlbHMvLnJl&#10;bHOkkMFqwzAMhu+DvYPRfXGawxijTi+j0GvpHsDYimMaW0Yy2fr2M4PBMnrbUb/Q94l/f/hMi1qR&#10;JVI2sOt6UJgd+ZiDgffL8ekFlFSbvV0oo4EbChzGx4f9GRdb25HMsYhqlCwG5lrLq9biZkxWOiqY&#10;22YiTra2kYMu1l1tQD30/bPm3wwYN0x18gb45AdQl1tp5j/sFB2T0FQ7R0nTNEV3j6o9feQzro1i&#10;OWA14Fm+Q8a1a8+Bvu/d/dMb2JY5uiPbhG/ktn4cqGU/er3pcvwCAAD//wMAUEsDBBQABgAIAAAA&#10;IQDXludMIwgAADFLAAAOAAAAZHJzL2Uyb0RvYy54bWzsXG1zozYQ/t6Z/geG7zkjkAR4zrmJ39rO&#10;XHud5tp+VgDb9DBQILHTTv97dyWMcWIST2L7rlc5Mw4GIQlpn31Wq13evlsvE+MuKso4SwcmeWOZ&#10;RpQGWRin84H568fphWcaZSXSUCRZGg3M+6g0311++83bVd6P7GyRJWFUGFBJWvZX+cBcVFXe7/XK&#10;YBEtRfkmy6MULs6yYikq+FnMe2EhVlD7MunZlsV7q6wI8yILorKEs2N10byU9c9mUVB9mM3KqDKS&#10;gQl9q+R3Ib9v8Lt3+Vb054XIF3FQd0O8oBdLEafQaFPVWFTCuC3iR1Ut46DIymxWvQmyZS+bzeIg&#10;ks8AT0OsB08zEumdKOXDBDA6mw7C0RHrvZljv9NsGicJjEYPau/jOfy/gvmJ8HKS7hZSZ2TZuswq&#10;hwks82Yqy9d18Xoh8kg+edkPfrr7uTDicGDaMIWpWIIcfYzWlTHM1gacgl5j61DsOoeC1RrOgyzK&#10;+Sjz91nwqTTSbLQQ6Ty6KopstYhECP0jeCc8Q3OrqqfESm5WP2YhtCNuq0xWtJ4VSxwDmDIDardt&#10;7licmsY91ENdYhOmZAn7FUABj7uuD8IfQAG4bnmubE30NxXlRVl9F2VLAw8GZgGiKhsSd+/LCjsm&#10;+psi2G6ZJXGIcyR/FPObUVIYdwLEeio/de07xZLUWA1Mn9lMjUVnFZb87KtiGVeAzyRewhM1hUQf&#10;R3CShtBN0a9EnKhj6DIKihxSHEU1ntX6Zi1nj8sBx/G+ycJ7GOQiU3gE/QEHi6z4yzRWgMWBWf55&#10;K4rINJIfUpgon1CK4JU/KHNRDIr2lZv2FZEGUNXArExDHY4qBfjbvIjnC2hJiUaaXcHkzmI52Nte&#10;1f0HWVbdP71Qk8dC3YzUWYWaUs+zDpRpZnPGPC3TNg7BVnq0TCtFbT+W6WakzirTNuGgnJWe5tRl&#10;HOdL9Ddq2nE8ZrmO0tM2p74j9ThoshfqabAlpJpGQfg9rhaSyNDSwFbnJeh2dWDkGWg2dbpsq/OR&#10;Peb+sAbWvGyXZqiBlSpv3zG5mpLxeO8dROlsrOTpRuCBm84lcQqaE+w34vnqfqMMRBKFG8qUZk5D&#10;RopliO1u+tZJMzuPtsNUL6EZmERp4NVDmt0CU10vwpURxkiotucg/4YxKH/Hs7jlu0AIyRzM1KAq&#10;gED2zM/OGNEJSI4nh1sk+UIotlVzoPi5Li65umle/mr1rJMNHa059pl4gEVl4iE7S/QYdjNUteqQ&#10;8nwqy26rMBh17YcKg9ic+6Dd0K4jts0cqda69QUsfgplfn11hp224tpLE7CbHskt3UD8DHLrUNsj&#10;AB6QS8a5Dbpvh+gI8W3Hr+XWcqgv103dclsVMXBAgmsw0ZeiK5korB9ShH+YxmyZwGIZFiFGWyvW&#10;haHq9vrl1bw4dX1OJXtLrpK9KRWLdrGc71LXat8i76z5omE5JC74gJ/iKCQ3tfGvZuPTkVyJ86z6&#10;/QmWmxc2ZQ63gPCe5bXpcEyH9Ni8ppVBWxmwjTL4gOiA9Xe9SDiDHqDctlitB6hneZI7twYvchZr&#10;+Iu4sN5TxkyHvRslSZyXLTWgSh8V2v5wOGR+3Y9dk7cL2rVxpjqDt3xeaBfZbe0NedIz0mmyvhzN&#10;Yz5xhiONZuVAPo3XkW/Q/As46SQrGraklR3fISyxTmSSMo/y2i+z3yRtQ/p5k/Q5V+OrqZoOr0aj&#10;Nu/i4vJpqgadBR7Tlgr4vHg+6nr05eAe8vF4cvQlqKbqNlWDV0DZ7S1wS0E8E7iJ5RKKngo06PYu&#10;ODW6a58a2vyHe5u+eENco/v0eyuAq0folivjc6Gb+NRisLiU6H7OHNfcLXcsD/Ela3TD5gFGXvyf&#10;d07Bn/UI3XIdeS50U8cnBy+2Nbo1utFP0b05pC3zlmXugH57iG44dz5PGuEexf0fxd0c/OvYeJcr&#10;TaNbo1uje08U4/5QPqeJetquu+HcGdHtEM4tFRnCnnWUa3RrdGt0H47uJv5LboCpIIkzGeU+ZdxR&#10;UYzP41pvgB3HpaY3wL7iCGWniclSaD5nOBZhHDAK++kHucc1nDWcZXzPg6hLvbBuL6z3hKoBYZ7P&#10;9PYgecZ/AtI6VO1zx7N8IfvfOlTt5DtkkO9Qe9m28dYqB+JM5roL+9+Nk23PBplWBloZqDxHHbd6&#10;6vxap4l0aymD9nb5KMWsTtEP1un1g2A36eb7eJ9D0qx040E4XDVapzIdDAPP4xDTZmsPehpuLmEu&#10;p7yk4tFrpaPawR8HZeMS3/I4ZCPiIoEQ24E8xl1Xvet5Di4iMGvDoa5rb0LNOqJey6oQmCs6ytIU&#10;Yv6yQqWMdqRwNMnTG+P7VSm3Ty6ljUqOcBOdjwm+yyiETNkIEpvwCMw42GNSCduQ5VZHu2O+m8xH&#10;/9u3/Ik38egFtfnkglrj8cXVdEQv+JS4bOyMR6Mx+QfjSQntL+IwjFLMOt7kxhN6WF53naWvstqb&#10;7PhmoHq7tcsuQxc3/7tNeHw6FIvzpec6TYBYCxPtTeYTYAK80i/DhDGDaO3vEYGI0jpX3fMgxUFF&#10;hO8FB7Fs5jONjnhganR0voyiYxunCbDaooO2t3Feiw5JC7DnumUM3BfekonUBpBWcQhjbNEhj357&#10;gBPiUob5fMginHs+37Rdv9KBcAey/+oUKs9n/jOpE5pENInULy5BA0jFMjQvLqHSFmotss704pJt&#10;eqvHPMakDG9jGnQ+POYqSDtE58PvvjPg1PnwjQfyv+KsBeqRr2VS0qLeIYUvfmr/lubq9k1Xl/8C&#10;AAD//wMAUEsDBBQABgAIAAAAIQCboEAT3AAAAAUBAAAPAAAAZHJzL2Rvd25yZXYueG1sTI9BS8NA&#10;EIXvgv9hGcGL2I2tDSHNpkhBr2Irhd6m2XGzbXY2ZLdt/PeuXupl4PEe731TLUfXiTMNwXpW8DTJ&#10;QBA3Xls2Cj43r48FiBCRNXaeScE3BVjWtzcVltpf+IPO62hEKuFQooI2xr6UMjQtOQwT3xMn78sP&#10;DmOSg5F6wEsqd52cZlkuHVpOCy32tGqpOa5PToExFu1WF2142L75w+p9t9sc50rd340vCxCRxngN&#10;wy9+Qoc6Me39iXUQnYL0SPy7ycvn02cQewWzWZGDrCv5n77+AQAA//8DAFBLAQItABQABgAIAAAA&#10;IQC2gziS/gAAAOEBAAATAAAAAAAAAAAAAAAAAAAAAABbQ29udGVudF9UeXBlc10ueG1sUEsBAi0A&#10;FAAGAAgAAAAhADj9If/WAAAAlAEAAAsAAAAAAAAAAAAAAAAALwEAAF9yZWxzLy5yZWxzUEsBAi0A&#10;FAAGAAgAAAAhANeW50wjCAAAMUsAAA4AAAAAAAAAAAAAAAAALgIAAGRycy9lMm9Eb2MueG1sUEsB&#10;Ai0AFAAGAAgAAAAhAJugQBPcAAAABQEAAA8AAAAAAAAAAAAAAAAAfQoAAGRycy9kb3ducmV2Lnht&#10;bFBLBQYAAAAABAAEAPMAAACGCwAAAAA=&#10;">
+                <v:shape id="_x0000_s1147" type="#_x0000_t75" style="position:absolute;width:41427;height:21501;visibility:visible;mso-wrap-style:square">
                   <v:fill o:detectmouseclick="t"/>
                   <v:path o:connecttype="none"/>
                 </v:shape>
-                <v:shape id="Text Box 20" o:spid="_x0000_s1123" type="#_x0000_t202" style="position:absolute;left:22630;top:14712;width:8678;height:4711;visibility:visible;mso-wrap-style:square;v-text-anchor:top" o:gfxdata="UEsDBBQABgAIAAAAIQDw94q7/QAAAOIBAAATAAAAW0NvbnRlbnRfVHlwZXNdLnhtbJSRzUrEMBDH&#10;74LvEOYqbaoHEWm6B6tHFV0fYEimbdg2CZlYd9/edD8u4goeZ+b/8SOpV9tpFDNFtt4puC4rEOS0&#10;N9b1Cj7WT8UdCE7oDI7ekYIdMayay4t6vQvEIrsdKxhSCvdSsh5oQi59IJcvnY8TpjzGXgbUG+xJ&#10;3lTVrdTeJXKpSEsGNHVLHX6OSTxu8/pAEmlkEA8H4dKlAEMYrcaUSeXszI+W4thQZudew4MNfJUx&#10;QP7asFzOFxx9L/lpojUkXjGmZ5wyhjSRJQ8YKGvKv1MWzIkL33VWU9lGfl98J6hz4cZ/uUjzf7Pb&#10;bHuj+ZQu9z/UfAMAAP//AwBQSwMEFAAGAAgAAAAhADHdX2HSAAAAjwEAAAsAAABfcmVscy8ucmVs&#10;c6SQwWrDMAyG74O9g9G9cdpDGaNOb4VeSwe7CltJTGPLWCZt376mMFhGbzvqF/o+8e/2tzCpmbJ4&#10;jgbWTQuKomXn42Dg63xYfYCSgtHhxJEM3Elg372/7U40YalHMvokqlKiGBhLSZ9aix0poDScKNZN&#10;zzlgqWMedEJ7wYH0pm23Ov9mQLdgqqMzkI9uA+p8T9X8hx28zSzcl8Zy0Nz33r6iasfXeKK5UjAP&#10;VAy4LM8w09zU50C/9q7/6ZURE31X/kL8TKv1x6wXNXYPAAAA//8DAFBLAwQUAAYACAAAACEAMy8F&#10;nkEAAAA5AAAAEAAAAGRycy9zaGFwZXhtbC54bWyysa/IzVEoSy0qzszPs1Uy1DNQUkjNS85PycxL&#10;t1UKDXHTtVBSKC5JzEtJzMnPS7VVqkwtVrK34+UCAAAA//8DAFBLAwQUAAYACAAAACEAqBtGa8EA&#10;AADbAAAADwAAAGRycy9kb3ducmV2LnhtbERPz2vCMBS+C/sfwhO8yEynoq4zigiK3jYd2/XRPNti&#10;81KTWOt/bw6Cx4/v93zZmko05HxpWcHHIAFBnFldcq7g97h5n4HwAVljZZkU3MnDcvHWmWOq7Y1/&#10;qDmEXMQQ9ikqKEKoUyl9VpBBP7A1ceRO1hkMEbpcaoe3GG4qOUySiTRYcmwosKZ1Qdn5cDUKZuNd&#10;8+/3o++/bHKqPkN/2mwvTqlet119gQjUhpf46d5pBcO4Pn6JP0AuHgAAAP//AwBQSwECLQAUAAYA&#10;CAAAACEA8PeKu/0AAADiAQAAEwAAAAAAAAAAAAAAAAAAAAAAW0NvbnRlbnRfVHlwZXNdLnhtbFBL&#10;AQItABQABgAIAAAAIQAx3V9h0gAAAI8BAAALAAAAAAAAAAAAAAAAAC4BAABfcmVscy8ucmVsc1BL&#10;AQItABQABgAIAAAAIQAzLwWeQQAAADkAAAAQAAAAAAAAAAAAAAAAACkCAABkcnMvc2hhcGV4bWwu&#10;eG1sUEsBAi0AFAAGAAgAAAAhAKgbRmvBAAAA2wAAAA8AAAAAAAAAAAAAAAAAmAIAAGRycy9kb3du&#10;cmV2LnhtbFBLBQYAAAAABAAEAPUAAACGAwAAAAA=&#10;">
+                <v:shape id="Text Box 20" o:spid="_x0000_s1148" type="#_x0000_t202" style="position:absolute;left:22630;top:14712;width:8678;height:4711;visibility:visible;mso-wrap-style:square;v-text-anchor:top" o:gfxdata="UEsDBBQABgAIAAAAIQDw94q7/QAAAOIBAAATAAAAW0NvbnRlbnRfVHlwZXNdLnhtbJSRzUrEMBDH&#10;74LvEOYqbaoHEWm6B6tHFV0fYEimbdg2CZlYd9/edD8u4goeZ+b/8SOpV9tpFDNFtt4puC4rEOS0&#10;N9b1Cj7WT8UdCE7oDI7ekYIdMayay4t6vQvEIrsdKxhSCvdSsh5oQi59IJcvnY8TpjzGXgbUG+xJ&#10;3lTVrdTeJXKpSEsGNHVLHX6OSTxu8/pAEmlkEA8H4dKlAEMYrcaUSeXszI+W4thQZudew4MNfJUx&#10;QP7asFzOFxx9L/lpojUkXjGmZ5wyhjSRJQ8YKGvKv1MWzIkL33VWU9lGfl98J6hz4cZ/uUjzf7Pb&#10;bHuj+ZQu9z/UfAMAAP//AwBQSwMEFAAGAAgAAAAhADHdX2HSAAAAjwEAAAsAAABfcmVscy8ucmVs&#10;c6SQwWrDMAyG74O9g9G9cdpDGaNOb4VeSwe7CltJTGPLWCZt376mMFhGbzvqF/o+8e/2tzCpmbJ4&#10;jgbWTQuKomXn42Dg63xYfYCSgtHhxJEM3Elg372/7U40YalHMvokqlKiGBhLSZ9aix0poDScKNZN&#10;zzlgqWMedEJ7wYH0pm23Ov9mQLdgqqMzkI9uA+p8T9X8hx28zSzcl8Zy0Nz33r6iasfXeKK5UjAP&#10;VAy4LM8w09zU50C/9q7/6ZURE31X/kL8TKv1x6wXNXYPAAAA//8DAFBLAwQUAAYACAAAACEAMy8F&#10;nkEAAAA5AAAAEAAAAGRycy9zaGFwZXhtbC54bWyysa/IzVEoSy0qzszPs1Uy1DNQUkjNS85PycxL&#10;t1UKDXHTtVBSKC5JzEtJzMnPS7VVqkwtVrK34+UCAAAA//8DAFBLAwQUAAYACAAAACEAqBtGa8EA&#10;AADbAAAADwAAAGRycy9kb3ducmV2LnhtbERPz2vCMBS+C/sfwhO8yEynoq4zigiK3jYd2/XRPNti&#10;81KTWOt/bw6Cx4/v93zZmko05HxpWcHHIAFBnFldcq7g97h5n4HwAVljZZkU3MnDcvHWmWOq7Y1/&#10;qDmEXMQQ9ikqKEKoUyl9VpBBP7A1ceRO1hkMEbpcaoe3GG4qOUySiTRYcmwosKZ1Qdn5cDUKZuNd&#10;8+/3o++/bHKqPkN/2mwvTqlet119gQjUhpf46d5pBcO4Pn6JP0AuHgAAAP//AwBQSwECLQAUAAYA&#10;CAAAACEA8PeKu/0AAADiAQAAEwAAAAAAAAAAAAAAAAAAAAAAW0NvbnRlbnRfVHlwZXNdLnhtbFBL&#10;AQItABQABgAIAAAAIQAx3V9h0gAAAI8BAAALAAAAAAAAAAAAAAAAAC4BAABfcmVscy8ucmVsc1BL&#10;AQItABQABgAIAAAAIQAzLwWeQQAAADkAAAAQAAAAAAAAAAAAAAAAACkCAABkcnMvc2hhcGV4bWwu&#10;eG1sUEsBAi0AFAAGAAgAAAAhAKgbRmvBAAAA2wAAAA8AAAAAAAAAAAAAAAAAmAIAAGRycy9kb3du&#10;cmV2LnhtbFBLBQYAAAAABAAEAPUAAACGAwAAAAA=&#10;">
                   <v:textbox>
                     <w:txbxContent>
                       <w:p>
@@ -15191,7 +15159,7 @@
                     </w:txbxContent>
                   </v:textbox>
                 </v:shape>
-                <v:shape id="Text Box 21" o:spid="_x0000_s1124" type="#_x0000_t202" style="position:absolute;left:4488;top:14712;width:8678;height:5265;visibility:visible;mso-wrap-style:square;v-text-anchor:top" o:gfxdata="UEsDBBQABgAIAAAAIQDw94q7/QAAAOIBAAATAAAAW0NvbnRlbnRfVHlwZXNdLnhtbJSRzUrEMBDH&#10;74LvEOYqbaoHEWm6B6tHFV0fYEimbdg2CZlYd9/edD8u4goeZ+b/8SOpV9tpFDNFtt4puC4rEOS0&#10;N9b1Cj7WT8UdCE7oDI7ekYIdMayay4t6vQvEIrsdKxhSCvdSsh5oQi59IJcvnY8TpjzGXgbUG+xJ&#10;3lTVrdTeJXKpSEsGNHVLHX6OSTxu8/pAEmlkEA8H4dKlAEMYrcaUSeXszI+W4thQZudew4MNfJUx&#10;QP7asFzOFxx9L/lpojUkXjGmZ5wyhjSRJQ8YKGvKv1MWzIkL33VWU9lGfl98J6hz4cZ/uUjzf7Pb&#10;bHuj+ZQu9z/UfAMAAP//AwBQSwMEFAAGAAgAAAAhADHdX2HSAAAAjwEAAAsAAABfcmVscy8ucmVs&#10;c6SQwWrDMAyG74O9g9G9cdpDGaNOb4VeSwe7CltJTGPLWCZt376mMFhGbzvqF/o+8e/2tzCpmbJ4&#10;jgbWTQuKomXn42Dg63xYfYCSgtHhxJEM3Elg372/7U40YalHMvokqlKiGBhLSZ9aix0poDScKNZN&#10;zzlgqWMedEJ7wYH0pm23Ov9mQLdgqqMzkI9uA+p8T9X8hx28zSzcl8Zy0Nz33r6iasfXeKK5UjAP&#10;VAy4LM8w09zU50C/9q7/6ZURE31X/kL8TKv1x6wXNXYPAAAA//8DAFBLAwQUAAYACAAAACEAMy8F&#10;nkEAAAA5AAAAEAAAAGRycy9zaGFwZXhtbC54bWyysa/IzVEoSy0qzszPs1Uy1DNQUkjNS85PycxL&#10;t1UKDXHTtVBSKC5JzEtJzMnPS7VVqkwtVrK34+UCAAAA//8DAFBLAwQUAAYACAAAACEAx1fj8MQA&#10;AADbAAAADwAAAGRycy9kb3ducmV2LnhtbESPT2sCMRTE70K/Q3gFL1Kz2mLtahQRWvTmP+z1sXnu&#10;Lm5e1iRd129vhILHYWZ+w0znralEQ86XlhUM+gkI4szqknMFh/332xiED8gaK8uk4EYe5rOXzhRT&#10;ba+8pWYXchEh7FNUUIRQp1L6rCCDvm9r4uidrDMYonS51A6vEW4qOUySkTRYclwosKZlQdl592cU&#10;jD9Wza9fv2+O2ehUfYXeZ/NzcUp1X9vFBESgNjzD/+2VVjAcwONL/AFydgcAAP//AwBQSwECLQAU&#10;AAYACAAAACEA8PeKu/0AAADiAQAAEwAAAAAAAAAAAAAAAAAAAAAAW0NvbnRlbnRfVHlwZXNdLnht&#10;bFBLAQItABQABgAIAAAAIQAx3V9h0gAAAI8BAAALAAAAAAAAAAAAAAAAAC4BAABfcmVscy8ucmVs&#10;c1BLAQItABQABgAIAAAAIQAzLwWeQQAAADkAAAAQAAAAAAAAAAAAAAAAACkCAABkcnMvc2hhcGV4&#10;bWwueG1sUEsBAi0AFAAGAAgAAAAhAMdX4/DEAAAA2wAAAA8AAAAAAAAAAAAAAAAAmAIAAGRycy9k&#10;b3ducmV2LnhtbFBLBQYAAAAABAAEAPUAAACJAwAAAAA=&#10;">
+                <v:shape id="Text Box 21" o:spid="_x0000_s1149" type="#_x0000_t202" style="position:absolute;left:4488;top:14712;width:8678;height:5265;visibility:visible;mso-wrap-style:square;v-text-anchor:top" o:gfxdata="UEsDBBQABgAIAAAAIQDw94q7/QAAAOIBAAATAAAAW0NvbnRlbnRfVHlwZXNdLnhtbJSRzUrEMBDH&#10;74LvEOYqbaoHEWm6B6tHFV0fYEimbdg2CZlYd9/edD8u4goeZ+b/8SOpV9tpFDNFtt4puC4rEOS0&#10;N9b1Cj7WT8UdCE7oDI7ekYIdMayay4t6vQvEIrsdKxhSCvdSsh5oQi59IJcvnY8TpjzGXgbUG+xJ&#10;3lTVrdTeJXKpSEsGNHVLHX6OSTxu8/pAEmlkEA8H4dKlAEMYrcaUSeXszI+W4thQZudew4MNfJUx&#10;QP7asFzOFxx9L/lpojUkXjGmZ5wyhjSRJQ8YKGvKv1MWzIkL33VWU9lGfl98J6hz4cZ/uUjzf7Pb&#10;bHuj+ZQu9z/UfAMAAP//AwBQSwMEFAAGAAgAAAAhADHdX2HSAAAAjwEAAAsAAABfcmVscy8ucmVs&#10;c6SQwWrDMAyG74O9g9G9cdpDGaNOb4VeSwe7CltJTGPLWCZt376mMFhGbzvqF/o+8e/2tzCpmbJ4&#10;jgbWTQuKomXn42Dg63xYfYCSgtHhxJEM3Elg372/7U40YalHMvokqlKiGBhLSZ9aix0poDScKNZN&#10;zzlgqWMedEJ7wYH0pm23Ov9mQLdgqqMzkI9uA+p8T9X8hx28zSzcl8Zy0Nz33r6iasfXeKK5UjAP&#10;VAy4LM8w09zU50C/9q7/6ZURE31X/kL8TKv1x6wXNXYPAAAA//8DAFBLAwQUAAYACAAAACEAMy8F&#10;nkEAAAA5AAAAEAAAAGRycy9zaGFwZXhtbC54bWyysa/IzVEoSy0qzszPs1Uy1DNQUkjNS85PycxL&#10;t1UKDXHTtVBSKC5JzEtJzMnPS7VVqkwtVrK34+UCAAAA//8DAFBLAwQUAAYACAAAACEAx1fj8MQA&#10;AADbAAAADwAAAGRycy9kb3ducmV2LnhtbESPT2sCMRTE70K/Q3gFL1Kz2mLtahQRWvTmP+z1sXnu&#10;Lm5e1iRd129vhILHYWZ+w0znralEQ86XlhUM+gkI4szqknMFh/332xiED8gaK8uk4EYe5rOXzhRT&#10;ba+8pWYXchEh7FNUUIRQp1L6rCCDvm9r4uidrDMYonS51A6vEW4qOUySkTRYclwosKZlQdl592cU&#10;jD9Wza9fv2+O2ehUfYXeZ/NzcUp1X9vFBESgNjzD/+2VVjAcwONL/AFydgcAAP//AwBQSwECLQAU&#10;AAYACAAAACEA8PeKu/0AAADiAQAAEwAAAAAAAAAAAAAAAAAAAAAAW0NvbnRlbnRfVHlwZXNdLnht&#10;bFBLAQItABQABgAIAAAAIQAx3V9h0gAAAI8BAAALAAAAAAAAAAAAAAAAAC4BAABfcmVscy8ucmVs&#10;c1BLAQItABQABgAIAAAAIQAzLwWeQQAAADkAAAAQAAAAAAAAAAAAAAAAACkCAABkcnMvc2hhcGV4&#10;bWwueG1sUEsBAi0AFAAGAAgAAAAhAMdX4/DEAAAA2wAAAA8AAAAAAAAAAAAAAAAAmAIAAGRycy9k&#10;b3ducmV2LnhtbFBLBQYAAAAABAAEAPUAAACJAwAAAAA=&#10;">
                   <v:textbox>
                     <w:txbxContent>
                       <w:p>
@@ -15202,7 +15170,7 @@
                     </w:txbxContent>
                   </v:textbox>
                 </v:shape>
-                <v:shape id="Text Box 22" o:spid="_x0000_s1125" type="#_x0000_t202" style="position:absolute;left:2161;top:1647;width:33850;height:2649;visibility:visible;mso-wrap-style:square;v-text-anchor:top" o:gfxdata="UEsDBBQABgAIAAAAIQDw94q7/QAAAOIBAAATAAAAW0NvbnRlbnRfVHlwZXNdLnhtbJSRzUrEMBDH&#10;74LvEOYqbaoHEWm6B6tHFV0fYEimbdg2CZlYd9/edD8u4goeZ+b/8SOpV9tpFDNFtt4puC4rEOS0&#10;N9b1Cj7WT8UdCE7oDI7ekYIdMayay4t6vQvEIrsdKxhSCvdSsh5oQi59IJcvnY8TpjzGXgbUG+xJ&#10;3lTVrdTeJXKpSEsGNHVLHX6OSTxu8/pAEmlkEA8H4dKlAEMYrcaUSeXszI+W4thQZudew4MNfJUx&#10;QP7asFzOFxx9L/lpojUkXjGmZ5wyhjSRJQ8YKGvKv1MWzIkL33VWU9lGfl98J6hz4cZ/uUjzf7Pb&#10;bHuj+ZQu9z/UfAMAAP//AwBQSwMEFAAGAAgAAAAhADHdX2HSAAAAjwEAAAsAAABfcmVscy8ucmVs&#10;c6SQwWrDMAyG74O9g9G9cdpDGaNOb4VeSwe7CltJTGPLWCZt376mMFhGbzvqF/o+8e/2tzCpmbJ4&#10;jgbWTQuKomXn42Dg63xYfYCSgtHhxJEM3Elg372/7U40YalHMvokqlKiGBhLSZ9aix0poDScKNZN&#10;zzlgqWMedEJ7wYH0pm23Ov9mQLdgqqMzkI9uA+p8T9X8hx28zSzcl8Zy0Nz33r6iasfXeKK5UjAP&#10;VAy4LM8w09zU50C/9q7/6ZURE31X/kL8TKv1x6wXNXYPAAAA//8DAFBLAwQUAAYACAAAACEAMy8F&#10;nkEAAAA5AAAAEAAAAGRycy9zaGFwZXhtbC54bWyysa/IzVEoSy0qzszPs1Uy1DNQUkjNS85PycxL&#10;t1UKDXHTtVBSKC5JzEtJzMnPS7VVqkwtVrK34+UCAAAA//8DAFBLAwQUAAYACAAAACEAWD3zWcEA&#10;AADbAAAADwAAAGRycy9kb3ducmV2LnhtbESPQYvCMBSE7wv+h/AEb2tqhbJ0jaKC4FXXw+7t0Tzb&#10;0ualNjG2/94Iwh6HmfmGWW0G04pAvastK1jMExDEhdU1lwouP4fPLxDOI2tsLZOCkRxs1pOPFeba&#10;PvhE4exLESHsclRQed/lUrqiIoNubjvi6F1tb9BH2ZdS9/iIcNPKNEkyabDmuFBhR/uKiuZ8Nwp0&#10;c9r/hYvnZnlrs9/rbsxCGJWaTYftNwhPg/8Pv9tHrSBN4fUl/gC5fgIAAP//AwBQSwECLQAUAAYA&#10;CAAAACEA8PeKu/0AAADiAQAAEwAAAAAAAAAAAAAAAAAAAAAAW0NvbnRlbnRfVHlwZXNdLnhtbFBL&#10;AQItABQABgAIAAAAIQAx3V9h0gAAAI8BAAALAAAAAAAAAAAAAAAAAC4BAABfcmVscy8ucmVsc1BL&#10;AQItABQABgAIAAAAIQAzLwWeQQAAADkAAAAQAAAAAAAAAAAAAAAAACkCAABkcnMvc2hhcGV4bWwu&#10;eG1sUEsBAi0AFAAGAAgAAAAhAFg981nBAAAA2wAAAA8AAAAAAAAAAAAAAAAAmAIAAGRycy9kb3du&#10;cmV2LnhtbFBLBQYAAAAABAAEAPUAAACGAwAAAAA=&#10;" fillcolor="#c2d69b" strokecolor="#c2d69b" strokeweight="1pt">
+                <v:shape id="Text Box 22" o:spid="_x0000_s1150" type="#_x0000_t202" style="position:absolute;left:2161;top:1647;width:33850;height:2649;visibility:visible;mso-wrap-style:square;v-text-anchor:top" o:gfxdata="UEsDBBQABgAIAAAAIQDw94q7/QAAAOIBAAATAAAAW0NvbnRlbnRfVHlwZXNdLnhtbJSRzUrEMBDH&#10;74LvEOYqbaoHEWm6B6tHFV0fYEimbdg2CZlYd9/edD8u4goeZ+b/8SOpV9tpFDNFtt4puC4rEOS0&#10;N9b1Cj7WT8UdCE7oDI7ekYIdMayay4t6vQvEIrsdKxhSCvdSsh5oQi59IJcvnY8TpjzGXgbUG+xJ&#10;3lTVrdTeJXKpSEsGNHVLHX6OSTxu8/pAEmlkEA8H4dKlAEMYrcaUSeXszI+W4thQZudew4MNfJUx&#10;QP7asFzOFxx9L/lpojUkXjGmZ5wyhjSRJQ8YKGvKv1MWzIkL33VWU9lGfl98J6hz4cZ/uUjzf7Pb&#10;bHuj+ZQu9z/UfAMAAP//AwBQSwMEFAAGAAgAAAAhADHdX2HSAAAAjwEAAAsAAABfcmVscy8ucmVs&#10;c6SQwWrDMAyG74O9g9G9cdpDGaNOb4VeSwe7CltJTGPLWCZt376mMFhGbzvqF/o+8e/2tzCpmbJ4&#10;jgbWTQuKomXn42Dg63xYfYCSgtHhxJEM3Elg372/7U40YalHMvokqlKiGBhLSZ9aix0poDScKNZN&#10;zzlgqWMedEJ7wYH0pm23Ov9mQLdgqqMzkI9uA+p8T9X8hx28zSzcl8Zy0Nz33r6iasfXeKK5UjAP&#10;VAy4LM8w09zU50C/9q7/6ZURE31X/kL8TKv1x6wXNXYPAAAA//8DAFBLAwQUAAYACAAAACEAMy8F&#10;nkEAAAA5AAAAEAAAAGRycy9zaGFwZXhtbC54bWyysa/IzVEoSy0qzszPs1Uy1DNQUkjNS85PycxL&#10;t1UKDXHTtVBSKC5JzEtJzMnPS7VVqkwtVrK34+UCAAAA//8DAFBLAwQUAAYACAAAACEAWD3zWcEA&#10;AADbAAAADwAAAGRycy9kb3ducmV2LnhtbESPQYvCMBSE7wv+h/AEb2tqhbJ0jaKC4FXXw+7t0Tzb&#10;0ualNjG2/94Iwh6HmfmGWW0G04pAvastK1jMExDEhdU1lwouP4fPLxDOI2tsLZOCkRxs1pOPFeba&#10;PvhE4exLESHsclRQed/lUrqiIoNubjvi6F1tb9BH2ZdS9/iIcNPKNEkyabDmuFBhR/uKiuZ8Nwp0&#10;c9r/hYvnZnlrs9/rbsxCGJWaTYftNwhPg/8Pv9tHrSBN4fUl/gC5fgIAAP//AwBQSwECLQAUAAYA&#10;CAAAACEA8PeKu/0AAADiAQAAEwAAAAAAAAAAAAAAAAAAAAAAW0NvbnRlbnRfVHlwZXNdLnhtbFBL&#10;AQItABQABgAIAAAAIQAx3V9h0gAAAI8BAAALAAAAAAAAAAAAAAAAAC4BAABfcmVscy8ucmVsc1BL&#10;AQItABQABgAIAAAAIQAzLwWeQQAAADkAAAAQAAAAAAAAAAAAAAAAACkCAABkcnMvc2hhcGV4bWwu&#10;eG1sUEsBAi0AFAAGAAgAAAAhAFg981nBAAAA2wAAAA8AAAAAAAAAAAAAAAAAmAIAAGRycy9kb3du&#10;cmV2LnhtbFBLBQYAAAAABAAEAPUAAACGAwAAAAA=&#10;" fillcolor="#c2d69b" strokecolor="#c2d69b" strokeweight="1pt">
                   <v:fill color2="#eaf1dd" angle="135" focus="50%" type="gradient"/>
                   <v:shadow on="t" color="#4e6128" opacity=".5" offset="1pt"/>
                   <v:textbox>
@@ -15215,7 +15183,7 @@
                     </w:txbxContent>
                   </v:textbox>
                 </v:shape>
-                <v:shape id="AutoShape 23" o:spid="_x0000_s1126" style="position:absolute;left:2161;top:5472;width:1267;height:1225;visibility:visible;mso-wrap-style:square;v-text-anchor:top" coordsize="126692,122532" o:gfxdata="UEsDBBQABgAIAAAAIQDw94q7/QAAAOIBAAATAAAAW0NvbnRlbnRfVHlwZXNdLnhtbJSRzUrEMBDH&#10;74LvEOYqbaoHEWm6B6tHFV0fYEimbdg2CZlYd9/edD8u4goeZ+b/8SOpV9tpFDNFtt4puC4rEOS0&#10;N9b1Cj7WT8UdCE7oDI7ekYIdMayay4t6vQvEIrsdKxhSCvdSsh5oQi59IJcvnY8TpjzGXgbUG+xJ&#10;3lTVrdTeJXKpSEsGNHVLHX6OSTxu8/pAEmlkEA8H4dKlAEMYrcaUSeXszI+W4thQZudew4MNfJUx&#10;QP7asFzOFxx9L/lpojUkXjGmZ5wyhjSRJQ8YKGvKv1MWzIkL33VWU9lGfl98J6hz4cZ/uUjzf7Pb&#10;bHuj+ZQu9z/UfAMAAP//AwBQSwMEFAAGAAgAAAAhADHdX2HSAAAAjwEAAAsAAABfcmVscy8ucmVs&#10;c6SQwWrDMAyG74O9g9G9cdpDGaNOb4VeSwe7CltJTGPLWCZt376mMFhGbzvqF/o+8e/2tzCpmbJ4&#10;jgbWTQuKomXn42Dg63xYfYCSgtHhxJEM3Elg372/7U40YalHMvokqlKiGBhLSZ9aix0poDScKNZN&#10;zzlgqWMedEJ7wYH0pm23Ov9mQLdgqqMzkI9uA+p8T9X8hx28zSzcl8Zy0Nz33r6iasfXeKK5UjAP&#10;VAy4LM8w09zU50C/9q7/6ZURE31X/kL8TKv1x6wXNXYPAAAA//8DAFBLAwQUAAYACAAAACEAMy8F&#10;nkEAAAA5AAAAEAAAAGRycy9zaGFwZXhtbC54bWyysa/IzVEoSy0qzszPs1Uy1DNQUkjNS85PycxL&#10;t1UKDXHTtVBSKC5JzEtJzMnPS7VVqkwtVrK34+UCAAAA//8DAFBLAwQUAAYACAAAACEA1yRgPcMA&#10;AADbAAAADwAAAGRycy9kb3ducmV2LnhtbESPQWvCQBSE74X+h+UVvNVNI0pI3QQpbdWb1dLzI/tM&#10;Qnffhuyq0V/vCoLHYWa+YeblYI04Uu9bxwrexgkI4srplmsFv7uv1wyED8gajWNScCYPZfH8NMdc&#10;uxP/0HEbahEh7HNU0ITQ5VL6qiGLfuw64ujtXW8xRNnXUvd4inBrZJokM2mx5bjQYEcfDVX/24NV&#10;sFlM08n6kGbffnexn3+ZWe6lUWr0MizeQQQawiN8b6+0gnQCty/xB8jiCgAA//8DAFBLAQItABQA&#10;BgAIAAAAIQDw94q7/QAAAOIBAAATAAAAAAAAAAAAAAAAAAAAAABbQ29udGVudF9UeXBlc10ueG1s&#10;UEsBAi0AFAAGAAgAAAAhADHdX2HSAAAAjwEAAAsAAAAAAAAAAAAAAAAALgEAAF9yZWxzLy5yZWxz&#10;UEsBAi0AFAAGAAgAAAAhADMvBZ5BAAAAOQAAABAAAAAAAAAAAAAAAAAAKQIAAGRycy9zaGFwZXht&#10;bC54bWxQSwECLQAUAAYACAAAACEA1yRgPcMAAADbAAAADwAAAAAAAAAAAAAAAACYAgAAZHJzL2Rv&#10;d25yZXYueG1sUEsFBgAAAAAEAAQA9QAAAIgDAAAAAA==&#10;" path="m,46803r48392,l63346,,78300,46803r48392,l87542,75729r14954,46803l63346,93605,24196,122532,39150,75729,,46803xe">
+                <v:shape id="AutoShape 23" o:spid="_x0000_s1151" style="position:absolute;left:2161;top:5472;width:1267;height:1225;visibility:visible;mso-wrap-style:square;v-text-anchor:top" coordsize="126692,122532" o:gfxdata="UEsDBBQABgAIAAAAIQDw94q7/QAAAOIBAAATAAAAW0NvbnRlbnRfVHlwZXNdLnhtbJSRzUrEMBDH&#10;74LvEOYqbaoHEWm6B6tHFV0fYEimbdg2CZlYd9/edD8u4goeZ+b/8SOpV9tpFDNFtt4puC4rEOS0&#10;N9b1Cj7WT8UdCE7oDI7ekYIdMayay4t6vQvEIrsdKxhSCvdSsh5oQi59IJcvnY8TpjzGXgbUG+xJ&#10;3lTVrdTeJXKpSEsGNHVLHX6OSTxu8/pAEmlkEA8H4dKlAEMYrcaUSeXszI+W4thQZudew4MNfJUx&#10;QP7asFzOFxx9L/lpojUkXjGmZ5wyhjSRJQ8YKGvKv1MWzIkL33VWU9lGfl98J6hz4cZ/uUjzf7Pb&#10;bHuj+ZQu9z/UfAMAAP//AwBQSwMEFAAGAAgAAAAhADHdX2HSAAAAjwEAAAsAAABfcmVscy8ucmVs&#10;c6SQwWrDMAyG74O9g9G9cdpDGaNOb4VeSwe7CltJTGPLWCZt376mMFhGbzvqF/o+8e/2tzCpmbJ4&#10;jgbWTQuKomXn42Dg63xYfYCSgtHhxJEM3Elg372/7U40YalHMvokqlKiGBhLSZ9aix0poDScKNZN&#10;zzlgqWMedEJ7wYH0pm23Ov9mQLdgqqMzkI9uA+p8T9X8hx28zSzcl8Zy0Nz33r6iasfXeKK5UjAP&#10;VAy4LM8w09zU50C/9q7/6ZURE31X/kL8TKv1x6wXNXYPAAAA//8DAFBLAwQUAAYACAAAACEAMy8F&#10;nkEAAAA5AAAAEAAAAGRycy9zaGFwZXhtbC54bWyysa/IzVEoSy0qzszPs1Uy1DNQUkjNS85PycxL&#10;t1UKDXHTtVBSKC5JzEtJzMnPS7VVqkwtVrK34+UCAAAA//8DAFBLAwQUAAYACAAAACEA1yRgPcMA&#10;AADbAAAADwAAAGRycy9kb3ducmV2LnhtbESPQWvCQBSE74X+h+UVvNVNI0pI3QQpbdWb1dLzI/tM&#10;Qnffhuyq0V/vCoLHYWa+YeblYI04Uu9bxwrexgkI4srplmsFv7uv1wyED8gajWNScCYPZfH8NMdc&#10;uxP/0HEbahEh7HNU0ITQ5VL6qiGLfuw64ujtXW8xRNnXUvd4inBrZJokM2mx5bjQYEcfDVX/24NV&#10;sFlM08n6kGbffnexn3+ZWe6lUWr0MizeQQQawiN8b6+0gnQCty/xB8jiCgAA//8DAFBLAQItABQA&#10;BgAIAAAAIQDw94q7/QAAAOIBAAATAAAAAAAAAAAAAAAAAAAAAABbQ29udGVudF9UeXBlc10ueG1s&#10;UEsBAi0AFAAGAAgAAAAhADHdX2HSAAAAjwEAAAsAAAAAAAAAAAAAAAAALgEAAF9yZWxzLy5yZWxz&#10;UEsBAi0AFAAGAAgAAAAhADMvBZ5BAAAAOQAAABAAAAAAAAAAAAAAAAAAKQIAAGRycy9zaGFwZXht&#10;bC54bWxQSwECLQAUAAYACAAAACEA1yRgPcMAAADbAAAADwAAAAAAAAAAAAAAAACYAgAAZHJzL2Rv&#10;d25yZXYueG1sUEsFBgAAAAAEAAQA9QAAAIgDAAAAAA==&#10;" path="m,46803r48392,l63346,,78300,46803r48392,l87542,75729r14954,46803l63346,93605,24196,122532,39150,75729,,46803xe">
                   <v:stroke joinstyle="miter"/>
                   <v:path o:connecttype="custom" o:connectlocs="0,46803;48392,46803;63346,0;78300,46803;126692,46803;87542,75729;102496,122532;63346,93605;24196,122532;39150,75729;0,46803" o:connectangles="0,0,0,0,0,0,0,0,0,0,0"/>
                 </v:shape>
@@ -15231,64 +15199,64 @@
                     <v:h position="#0,topLeft" xrange="0,21600"/>
                   </v:handles>
                 </v:shapetype>
-                <v:shape id="AutoShape 24" o:spid="_x0000_s1127" type="#_x0000_t5" style="position:absolute;left:3428;top:5662;width:1192;height:1035;visibility:visible;mso-wrap-style:square;v-text-anchor:top" o:gfxdata="UEsDBBQABgAIAAAAIQDw94q7/QAAAOIBAAATAAAAW0NvbnRlbnRfVHlwZXNdLnhtbJSRzUrEMBDH&#10;74LvEOYqbaoHEWm6B6tHFV0fYEimbdg2CZlYd9/edD8u4goeZ+b/8SOpV9tpFDNFtt4puC4rEOS0&#10;N9b1Cj7WT8UdCE7oDI7ekYIdMayay4t6vQvEIrsdKxhSCvdSsh5oQi59IJcvnY8TpjzGXgbUG+xJ&#10;3lTVrdTeJXKpSEsGNHVLHX6OSTxu8/pAEmlkEA8H4dKlAEMYrcaUSeXszI+W4thQZudew4MNfJUx&#10;QP7asFzOFxx9L/lpojUkXjGmZ5wyhjSRJQ8YKGvKv1MWzIkL33VWU9lGfl98J6hz4cZ/uUjzf7Pb&#10;bHuj+ZQu9z/UfAMAAP//AwBQSwMEFAAGAAgAAAAhADHdX2HSAAAAjwEAAAsAAABfcmVscy8ucmVs&#10;c6SQwWrDMAyG74O9g9G9cdpDGaNOb4VeSwe7CltJTGPLWCZt376mMFhGbzvqF/o+8e/2tzCpmbJ4&#10;jgbWTQuKomXn42Dg63xYfYCSgtHhxJEM3Elg372/7U40YalHMvokqlKiGBhLSZ9aix0poDScKNZN&#10;zzlgqWMedEJ7wYH0pm23Ov9mQLdgqqMzkI9uA+p8T9X8hx28zSzcl8Zy0Nz33r6iasfXeKK5UjAP&#10;VAy4LM8w09zU50C/9q7/6ZURE31X/kL8TKv1x6wXNXYPAAAA//8DAFBLAwQUAAYACAAAACEAMy8F&#10;nkEAAAA5AAAAEAAAAGRycy9zaGFwZXhtbC54bWyysa/IzVEoSy0qzszPs1Uy1DNQUkjNS85PycxL&#10;t1UKDXHTtVBSKC5JzEtJzMnPS7VVqkwtVrK34+UCAAAA//8DAFBLAwQUAAYACAAAACEAtuqw68MA&#10;AADbAAAADwAAAGRycy9kb3ducmV2LnhtbESPT4vCMBTE74LfITzBm6bqskjXKKIIvQjrn4PHt83b&#10;NmvzUppo67c3grDHYWZ+wyxWna3EnRpvHCuYjBMQxLnThgsF59NuNAfhA7LGyjEpeJCH1bLfW2Cq&#10;XcsHuh9DISKEfYoKyhDqVEqfl2TRj11NHL1f11gMUTaF1A22EW4rOU2ST2nRcFwosaZNSfn1eLMK&#10;/rJL7ux5n203P9+TwszW5nBtlRoOuvUXiEBd+A+/25lWMP2A15f4A+TyCQAA//8DAFBLAQItABQA&#10;BgAIAAAAIQDw94q7/QAAAOIBAAATAAAAAAAAAAAAAAAAAAAAAABbQ29udGVudF9UeXBlc10ueG1s&#10;UEsBAi0AFAAGAAgAAAAhADHdX2HSAAAAjwEAAAsAAAAAAAAAAAAAAAAALgEAAF9yZWxzLy5yZWxz&#10;UEsBAi0AFAAGAAgAAAAhADMvBZ5BAAAAOQAAABAAAAAAAAAAAAAAAAAAKQIAAGRycy9zaGFwZXht&#10;bC54bWxQSwECLQAUAAYACAAAACEAtuqw68MAAADbAAAADwAAAAAAAAAAAAAAAACYAgAAZHJzL2Rv&#10;d25yZXYueG1sUEsFBgAAAAAEAAQA9QAAAIgDAAAAAA==&#10;" fillcolor="#f79646" strokecolor="#f2f2f2" strokeweight="1pt">
+                <v:shape id="AutoShape 24" o:spid="_x0000_s1152" type="#_x0000_t5" style="position:absolute;left:3428;top:5662;width:1192;height:1035;visibility:visible;mso-wrap-style:square;v-text-anchor:top" o:gfxdata="UEsDBBQABgAIAAAAIQDw94q7/QAAAOIBAAATAAAAW0NvbnRlbnRfVHlwZXNdLnhtbJSRzUrEMBDH&#10;74LvEOYqbaoHEWm6B6tHFV0fYEimbdg2CZlYd9/edD8u4goeZ+b/8SOpV9tpFDNFtt4puC4rEOS0&#10;N9b1Cj7WT8UdCE7oDI7ekYIdMayay4t6vQvEIrsdKxhSCvdSsh5oQi59IJcvnY8TpjzGXgbUG+xJ&#10;3lTVrdTeJXKpSEsGNHVLHX6OSTxu8/pAEmlkEA8H4dKlAEMYrcaUSeXszI+W4thQZudew4MNfJUx&#10;QP7asFzOFxx9L/lpojUkXjGmZ5wyhjSRJQ8YKGvKv1MWzIkL33VWU9lGfl98J6hz4cZ/uUjzf7Pb&#10;bHuj+ZQu9z/UfAMAAP//AwBQSwMEFAAGAAgAAAAhADHdX2HSAAAAjwEAAAsAAABfcmVscy8ucmVs&#10;c6SQwWrDMAyG74O9g9G9cdpDGaNOb4VeSwe7CltJTGPLWCZt376mMFhGbzvqF/o+8e/2tzCpmbJ4&#10;jgbWTQuKomXn42Dg63xYfYCSgtHhxJEM3Elg372/7U40YalHMvokqlKiGBhLSZ9aix0poDScKNZN&#10;zzlgqWMedEJ7wYH0pm23Ov9mQLdgqqMzkI9uA+p8T9X8hx28zSzcl8Zy0Nz33r6iasfXeKK5UjAP&#10;VAy4LM8w09zU50C/9q7/6ZURE31X/kL8TKv1x6wXNXYPAAAA//8DAFBLAwQUAAYACAAAACEAMy8F&#10;nkEAAAA5AAAAEAAAAGRycy9zaGFwZXhtbC54bWyysa/IzVEoSy0qzszPs1Uy1DNQUkjNS85PycxL&#10;t1UKDXHTtVBSKC5JzEtJzMnPS7VVqkwtVrK34+UCAAAA//8DAFBLAwQUAAYACAAAACEAtuqw68MA&#10;AADbAAAADwAAAGRycy9kb3ducmV2LnhtbESPT4vCMBTE74LfITzBm6bqskjXKKIIvQjrn4PHt83b&#10;NmvzUppo67c3grDHYWZ+wyxWna3EnRpvHCuYjBMQxLnThgsF59NuNAfhA7LGyjEpeJCH1bLfW2Cq&#10;XcsHuh9DISKEfYoKyhDqVEqfl2TRj11NHL1f11gMUTaF1A22EW4rOU2ST2nRcFwosaZNSfn1eLMK&#10;/rJL7ux5n203P9+TwszW5nBtlRoOuvUXiEBd+A+/25lWMP2A15f4A+TyCQAA//8DAFBLAQItABQA&#10;BgAIAAAAIQDw94q7/QAAAOIBAAATAAAAAAAAAAAAAAAAAAAAAABbQ29udGVudF9UeXBlc10ueG1s&#10;UEsBAi0AFAAGAAgAAAAhADHdX2HSAAAAjwEAAAsAAAAAAAAAAAAAAAAALgEAAF9yZWxzLy5yZWxz&#10;UEsBAi0AFAAGAAgAAAAhADMvBZ5BAAAAOQAAABAAAAAAAAAAAAAAAAAAKQIAAGRycy9zaGFwZXht&#10;bC54bWxQSwECLQAUAAYACAAAACEAtuqw68MAAADbAAAADwAAAAAAAAAAAAAAAACYAgAAZHJzL2Rv&#10;d25yZXYueG1sUEsFBgAAAAAEAAQA9QAAAIgDAAAAAA==&#10;" fillcolor="#f79646" strokecolor="#f2f2f2" strokeweight="1pt">
                   <v:fill color2="#974706" angle="45" focus="100%" type="gradient"/>
                   <v:shadow on="t" type="perspective" color="#fbd4b4" opacity=".5" origin=",.5" offset="0,0" matrix=",-56756f,,.5"/>
                 </v:shape>
-                <v:oval id="Oval 25" o:spid="_x0000_s1128" style="position:absolute;left:4620;top:5480;width:1226;height:1217;visibility:visible;mso-wrap-style:square;v-text-anchor:top" o:gfxdata="UEsDBBQABgAIAAAAIQDw94q7/QAAAOIBAAATAAAAW0NvbnRlbnRfVHlwZXNdLnhtbJSRzUrEMBDH&#10;74LvEOYqbaoHEWm6B6tHFV0fYEimbdg2CZlYd9/edD8u4goeZ+b/8SOpV9tpFDNFtt4puC4rEOS0&#10;N9b1Cj7WT8UdCE7oDI7ekYIdMayay4t6vQvEIrsdKxhSCvdSsh5oQi59IJcvnY8TpjzGXgbUG+xJ&#10;3lTVrdTeJXKpSEsGNHVLHX6OSTxu8/pAEmlkEA8H4dKlAEMYrcaUSeXszI+W4thQZudew4MNfJUx&#10;QP7asFzOFxx9L/lpojUkXjGmZ5wyhjSRJQ8YKGvKv1MWzIkL33VWU9lGfl98J6hz4cZ/uUjzf7Pb&#10;bHuj+ZQu9z/UfAMAAP//AwBQSwMEFAAGAAgAAAAhADHdX2HSAAAAjwEAAAsAAABfcmVscy8ucmVs&#10;c6SQwWrDMAyG74O9g9G9cdpDGaNOb4VeSwe7CltJTGPLWCZt376mMFhGbzvqF/o+8e/2tzCpmbJ4&#10;jgbWTQuKomXn42Dg63xYfYCSgtHhxJEM3Elg372/7U40YalHMvokqlKiGBhLSZ9aix0poDScKNZN&#10;zzlgqWMedEJ7wYH0pm23Ov9mQLdgqqMzkI9uA+p8T9X8hx28zSzcl8Zy0Nz33r6iasfXeKK5UjAP&#10;VAy4LM8w09zU50C/9q7/6ZURE31X/kL8TKv1x6wXNXYPAAAA//8DAFBLAwQUAAYACAAAACEAMy8F&#10;nkEAAAA5AAAAEAAAAGRycy9zaGFwZXhtbC54bWyysa/IzVEoSy0qzszPs1Uy1DNQUkjNS85PycxL&#10;t1UKDXHTtVBSKC5JzEtJzMnPS7VVqkwtVrK34+UCAAAA//8DAFBLAwQUAAYACAAAACEAkE6u/sQA&#10;AADbAAAADwAAAGRycy9kb3ducmV2LnhtbESPT2vCQBTE74LfYXlCb3Wj0FKjq4hiW3rS+Of8yL5k&#10;g9m3Ibua9Nt3C4LHYWZ+wyxWva3FnVpfOVYwGScgiHOnKy4VnI671w8QPiBrrB2Tgl/ysFoOBwtM&#10;tev4QPcslCJC2KeowITQpFL63JBFP3YNcfQK11oMUbal1C12EW5rOU2Sd2mx4rhgsKGNofya3ayC&#10;7Gt23v6Uxab43Mlr3eWXbm8uSr2M+vUcRKA+PMOP9rdWMH2D/y/xB8jlHwAAAP//AwBQSwECLQAU&#10;AAYACAAAACEA8PeKu/0AAADiAQAAEwAAAAAAAAAAAAAAAAAAAAAAW0NvbnRlbnRfVHlwZXNdLnht&#10;bFBLAQItABQABgAIAAAAIQAx3V9h0gAAAI8BAAALAAAAAAAAAAAAAAAAAC4BAABfcmVscy8ucmVs&#10;c1BLAQItABQABgAIAAAAIQAzLwWeQQAAADkAAAAQAAAAAAAAAAAAAAAAACkCAABkcnMvc2hhcGV4&#10;bWwueG1sUEsBAi0AFAAGAAgAAAAhAJBOrv7EAAAA2wAAAA8AAAAAAAAAAAAAAAAAmAIAAGRycy9k&#10;b3ducmV2LnhtbFBLBQYAAAAABAAEAPUAAACJAwAAAAA=&#10;" fillcolor="#9bbb59" strokecolor="#f2f2f2" strokeweight="1pt">
+                <v:oval id="Oval 25" o:spid="_x0000_s1153" style="position:absolute;left:4620;top:5480;width:1226;height:1217;visibility:visible;mso-wrap-style:square;v-text-anchor:top" o:gfxdata="UEsDBBQABgAIAAAAIQDw94q7/QAAAOIBAAATAAAAW0NvbnRlbnRfVHlwZXNdLnhtbJSRzUrEMBDH&#10;74LvEOYqbaoHEWm6B6tHFV0fYEimbdg2CZlYd9/edD8u4goeZ+b/8SOpV9tpFDNFtt4puC4rEOS0&#10;N9b1Cj7WT8UdCE7oDI7ekYIdMayay4t6vQvEIrsdKxhSCvdSsh5oQi59IJcvnY8TpjzGXgbUG+xJ&#10;3lTVrdTeJXKpSEsGNHVLHX6OSTxu8/pAEmlkEA8H4dKlAEMYrcaUSeXszI+W4thQZudew4MNfJUx&#10;QP7asFzOFxx9L/lpojUkXjGmZ5wyhjSRJQ8YKGvKv1MWzIkL33VWU9lGfl98J6hz4cZ/uUjzf7Pb&#10;bHuj+ZQu9z/UfAMAAP//AwBQSwMEFAAGAAgAAAAhADHdX2HSAAAAjwEAAAsAAABfcmVscy8ucmVs&#10;c6SQwWrDMAyG74O9g9G9cdpDGaNOb4VeSwe7CltJTGPLWCZt376mMFhGbzvqF/o+8e/2tzCpmbJ4&#10;jgbWTQuKomXn42Dg63xYfYCSgtHhxJEM3Elg372/7U40YalHMvokqlKiGBhLSZ9aix0poDScKNZN&#10;zzlgqWMedEJ7wYH0pm23Ov9mQLdgqqMzkI9uA+p8T9X8hx28zSzcl8Zy0Nz33r6iasfXeKK5UjAP&#10;VAy4LM8w09zU50C/9q7/6ZURE31X/kL8TKv1x6wXNXYPAAAA//8DAFBLAwQUAAYACAAAACEAMy8F&#10;nkEAAAA5AAAAEAAAAGRycy9zaGFwZXhtbC54bWyysa/IzVEoSy0qzszPs1Uy1DNQUkjNS85PycxL&#10;t1UKDXHTtVBSKC5JzEtJzMnPS7VVqkwtVrK34+UCAAAA//8DAFBLAwQUAAYACAAAACEAkE6u/sQA&#10;AADbAAAADwAAAGRycy9kb3ducmV2LnhtbESPT2vCQBTE74LfYXlCb3Wj0FKjq4hiW3rS+Of8yL5k&#10;g9m3Ibua9Nt3C4LHYWZ+wyxWva3FnVpfOVYwGScgiHOnKy4VnI671w8QPiBrrB2Tgl/ysFoOBwtM&#10;tev4QPcslCJC2KeowITQpFL63JBFP3YNcfQK11oMUbal1C12EW5rOU2Sd2mx4rhgsKGNofya3ayC&#10;7Gt23v6Uxab43Mlr3eWXbm8uSr2M+vUcRKA+PMOP9rdWMH2D/y/xB8jlHwAAAP//AwBQSwECLQAU&#10;AAYACAAAACEA8PeKu/0AAADiAQAAEwAAAAAAAAAAAAAAAAAAAAAAW0NvbnRlbnRfVHlwZXNdLnht&#10;bFBLAQItABQABgAIAAAAIQAx3V9h0gAAAI8BAAALAAAAAAAAAAAAAAAAAC4BAABfcmVscy8ucmVs&#10;c1BLAQItABQABgAIAAAAIQAzLwWeQQAAADkAAAAQAAAAAAAAAAAAAAAAACkCAABkcnMvc2hhcGV4&#10;bWwueG1sUEsBAi0AFAAGAAgAAAAhAJBOrv7EAAAA2wAAAA8AAAAAAAAAAAAAAAAAmAIAAGRycy9k&#10;b3ducmV2LnhtbFBLBQYAAAAABAAEAPUAAACJAwAAAAA=&#10;" fillcolor="#9bbb59" strokecolor="#f2f2f2" strokeweight="1pt">
                   <v:fill color2="#4e6128" angle="45" focus="100%" type="gradient"/>
                   <v:shadow on="t" type="perspective" color="#d6e3bc" opacity=".5" origin=",.5" offset="0,0" matrix=",-56756f,,.5"/>
                 </v:oval>
-                <v:rect id="Rectangle 26" o:spid="_x0000_s1129" style="position:absolute;left:5846;top:5472;width:1225;height:1225;visibility:visible;mso-wrap-style:square;v-text-anchor:top" o:gfxdata="UEsDBBQABgAIAAAAIQDw94q7/QAAAOIBAAATAAAAW0NvbnRlbnRfVHlwZXNdLnhtbJSRzUrEMBDH&#10;74LvEOYqbaoHEWm6B6tHFV0fYEimbdg2CZlYd9/edD8u4goeZ+b/8SOpV9tpFDNFtt4puC4rEOS0&#10;N9b1Cj7WT8UdCE7oDI7ekYIdMayay4t6vQvEIrsdKxhSCvdSsh5oQi59IJcvnY8TpjzGXgbUG+xJ&#10;3lTVrdTeJXKpSEsGNHVLHX6OSTxu8/pAEmlkEA8H4dKlAEMYrcaUSeXszI+W4thQZudew4MNfJUx&#10;QP7asFzOFxx9L/lpojUkXjGmZ5wyhjSRJQ8YKGvKv1MWzIkL33VWU9lGfl98J6hz4cZ/uUjzf7Pb&#10;bHuj+ZQu9z/UfAMAAP//AwBQSwMEFAAGAAgAAAAhADHdX2HSAAAAjwEAAAsAAABfcmVscy8ucmVs&#10;c6SQwWrDMAyG74O9g9G9cdpDGaNOb4VeSwe7CltJTGPLWCZt376mMFhGbzvqF/o+8e/2tzCpmbJ4&#10;jgbWTQuKomXn42Dg63xYfYCSgtHhxJEM3Elg372/7U40YalHMvokqlKiGBhLSZ9aix0poDScKNZN&#10;zzlgqWMedEJ7wYH0pm23Ov9mQLdgqqMzkI9uA+p8T9X8hx28zSzcl8Zy0Nz33r6iasfXeKK5UjAP&#10;VAy4LM8w09zU50C/9q7/6ZURE31X/kL8TKv1x6wXNXYPAAAA//8DAFBLAwQUAAYACAAAACEAMy8F&#10;nkEAAAA5AAAAEAAAAGRycy9zaGFwZXhtbC54bWyysa/IzVEoSy0qzszPs1Uy1DNQUkjNS85PycxL&#10;t1UKDXHTtVBSKC5JzEtJzMnPS7VVqkwtVrK34+UCAAAA//8DAFBLAwQUAAYACAAAACEABW7XwcMA&#10;AADbAAAADwAAAGRycy9kb3ducmV2LnhtbESPT2vCQBDF70K/wzIFb7qp/7DRVUpB0GNsKR6H7JgN&#10;ZmfT7Gqin94VBI+PN+/35i3Xna3EhRpfOlbwMUxAEOdOl1wo+P3ZDOYgfEDWWDkmBVfysF699ZaY&#10;atdyRpd9KESEsE9RgQmhTqX0uSGLfuhq4ugdXWMxRNkUUjfYRrit5ChJZtJiybHBYE3fhvLT/mzj&#10;G/N2sjtO6wP9Z7fkLxubQ/g0SvXfu68FiEBdeB0/01utYDSDx5YIALm6AwAA//8DAFBLAQItABQA&#10;BgAIAAAAIQDw94q7/QAAAOIBAAATAAAAAAAAAAAAAAAAAAAAAABbQ29udGVudF9UeXBlc10ueG1s&#10;UEsBAi0AFAAGAAgAAAAhADHdX2HSAAAAjwEAAAsAAAAAAAAAAAAAAAAALgEAAF9yZWxzLy5yZWxz&#10;UEsBAi0AFAAGAAgAAAAhADMvBZ5BAAAAOQAAABAAAAAAAAAAAAAAAAAAKQIAAGRycy9zaGFwZXht&#10;bC54bWxQSwECLQAUAAYACAAAACEABW7XwcMAAADbAAAADwAAAAAAAAAAAAAAAACYAgAAZHJzL2Rv&#10;d25yZXYueG1sUEsFBgAAAAAEAAQA9QAAAIgDAAAAAA==&#10;" fillcolor="#4bacc6" strokecolor="#f2f2f2" strokeweight="1pt">
+                <v:rect id="Rectangle 26" o:spid="_x0000_s1154" style="position:absolute;left:5846;top:5472;width:1225;height:1225;visibility:visible;mso-wrap-style:square;v-text-anchor:top" o:gfxdata="UEsDBBQABgAIAAAAIQDw94q7/QAAAOIBAAATAAAAW0NvbnRlbnRfVHlwZXNdLnhtbJSRzUrEMBDH&#10;74LvEOYqbaoHEWm6B6tHFV0fYEimbdg2CZlYd9/edD8u4goeZ+b/8SOpV9tpFDNFtt4puC4rEOS0&#10;N9b1Cj7WT8UdCE7oDI7ekYIdMayay4t6vQvEIrsdKxhSCvdSsh5oQi59IJcvnY8TpjzGXgbUG+xJ&#10;3lTVrdTeJXKpSEsGNHVLHX6OSTxu8/pAEmlkEA8H4dKlAEMYrcaUSeXszI+W4thQZudew4MNfJUx&#10;QP7asFzOFxx9L/lpojUkXjGmZ5wyhjSRJQ8YKGvKv1MWzIkL33VWU9lGfl98J6hz4cZ/uUjzf7Pb&#10;bHuj+ZQu9z/UfAMAAP//AwBQSwMEFAAGAAgAAAAhADHdX2HSAAAAjwEAAAsAAABfcmVscy8ucmVs&#10;c6SQwWrDMAyG74O9g9G9cdpDGaNOb4VeSwe7CltJTGPLWCZt376mMFhGbzvqF/o+8e/2tzCpmbJ4&#10;jgbWTQuKomXn42Dg63xYfYCSgtHhxJEM3Elg372/7U40YalHMvokqlKiGBhLSZ9aix0poDScKNZN&#10;zzlgqWMedEJ7wYH0pm23Ov9mQLdgqqMzkI9uA+p8T9X8hx28zSzcl8Zy0Nz33r6iasfXeKK5UjAP&#10;VAy4LM8w09zU50C/9q7/6ZURE31X/kL8TKv1x6wXNXYPAAAA//8DAFBLAwQUAAYACAAAACEAMy8F&#10;nkEAAAA5AAAAEAAAAGRycy9zaGFwZXhtbC54bWyysa/IzVEoSy0qzszPs1Uy1DNQUkjNS85PycxL&#10;t1UKDXHTtVBSKC5JzEtJzMnPS7VVqkwtVrK34+UCAAAA//8DAFBLAwQUAAYACAAAACEABW7XwcMA&#10;AADbAAAADwAAAGRycy9kb3ducmV2LnhtbESPT2vCQBDF70K/wzIFb7qp/7DRVUpB0GNsKR6H7JgN&#10;ZmfT7Gqin94VBI+PN+/35i3Xna3EhRpfOlbwMUxAEOdOl1wo+P3ZDOYgfEDWWDkmBVfysF699ZaY&#10;atdyRpd9KESEsE9RgQmhTqX0uSGLfuhq4ugdXWMxRNkUUjfYRrit5ChJZtJiybHBYE3fhvLT/mzj&#10;G/N2sjtO6wP9Z7fkLxubQ/g0SvXfu68FiEBdeB0/01utYDSDx5YIALm6AwAA//8DAFBLAQItABQA&#10;BgAIAAAAIQDw94q7/QAAAOIBAAATAAAAAAAAAAAAAAAAAAAAAABbQ29udGVudF9UeXBlc10ueG1s&#10;UEsBAi0AFAAGAAgAAAAhADHdX2HSAAAAjwEAAAsAAAAAAAAAAAAAAAAALgEAAF9yZWxzLy5yZWxz&#10;UEsBAi0AFAAGAAgAAAAhADMvBZ5BAAAAOQAAABAAAAAAAAAAAAAAAAAAKQIAAGRycy9zaGFwZXht&#10;bC54bWxQSwECLQAUAAYACAAAACEABW7XwcMAAADbAAAADwAAAAAAAAAAAAAAAACYAgAAZHJzL2Rv&#10;d25yZXYueG1sUEsFBgAAAAAEAAQA9QAAAIgDAAAAAA==&#10;" fillcolor="#4bacc6" strokecolor="#f2f2f2" strokeweight="1pt">
                   <v:fill color2="#205867" angle="45" focus="100%" type="gradient"/>
                   <v:shadow on="t" type="perspective" color="#b6dde8" opacity=".5" origin=",.5" offset="0,0" matrix=",-56756f,,.5"/>
                 </v:rect>
-                <v:rect id="Rectangle 27" o:spid="_x0000_s1130" style="position:absolute;left:10714;top:5472;width:1226;height:1225;visibility:visible;mso-wrap-style:square;v-text-anchor:top" o:gfxdata="UEsDBBQABgAIAAAAIQDw94q7/QAAAOIBAAATAAAAW0NvbnRlbnRfVHlwZXNdLnhtbJSRzUrEMBDH&#10;74LvEOYqbaoHEWm6B6tHFV0fYEimbdg2CZlYd9/edD8u4goeZ+b/8SOpV9tpFDNFtt4puC4rEOS0&#10;N9b1Cj7WT8UdCE7oDI7ekYIdMayay4t6vQvEIrsdKxhSCvdSsh5oQi59IJcvnY8TpjzGXgbUG+xJ&#10;3lTVrdTeJXKpSEsGNHVLHX6OSTxu8/pAEmlkEA8H4dKlAEMYrcaUSeXszI+W4thQZudew4MNfJUx&#10;QP7asFzOFxx9L/lpojUkXjGmZ5wyhjSRJQ8YKGvKv1MWzIkL33VWU9lGfl98J6hz4cZ/uUjzf7Pb&#10;bHuj+ZQu9z/UfAMAAP//AwBQSwMEFAAGAAgAAAAhADHdX2HSAAAAjwEAAAsAAABfcmVscy8ucmVs&#10;c6SQwWrDMAyG74O9g9G9cdpDGaNOb4VeSwe7CltJTGPLWCZt376mMFhGbzvqF/o+8e/2tzCpmbJ4&#10;jgbWTQuKomXn42Dg63xYfYCSgtHhxJEM3Elg372/7U40YalHMvokqlKiGBhLSZ9aix0poDScKNZN&#10;zzlgqWMedEJ7wYH0pm23Ov9mQLdgqqMzkI9uA+p8T9X8hx28zSzcl8Zy0Nz33r6iasfXeKK5UjAP&#10;VAy4LM8w09zU50C/9q7/6ZURE31X/kL8TKv1x6wXNXYPAAAA//8DAFBLAwQUAAYACAAAACEAMy8F&#10;nkEAAAA5AAAAEAAAAGRycy9zaGFwZXhtbC54bWyysa/IzVEoSy0qzszPs1Uy1DNQUkjNS85PycxL&#10;t1UKDXHTtVBSKC5JzEtJzMnPS7VVqkwtVrK34+UCAAAA//8DAFBLAwQUAAYACAAAACEAaiJyWsQA&#10;AADbAAAADwAAAGRycy9kb3ducmV2LnhtbESPQWvCQBCF74X+h2UKvdWN1laN2UgRBHuMFvE4ZMds&#10;MDubZlcT++u7hYLHx5v3vXnZarCNuFLna8cKxqMEBHHpdM2Vgq/95mUOwgdkjY1jUnAjD6v88SHD&#10;VLueC7ruQiUihH2KCkwIbSqlLw1Z9CPXEkfv5DqLIcqukrrDPsJtIydJ8i4t1hwbDLa0NlSedxcb&#10;35j308/TW3uk7+InORSv5hgWRqnnp+FjCSLQEO7H/+mtVjCZwd+WCACZ/wIAAP//AwBQSwECLQAU&#10;AAYACAAAACEA8PeKu/0AAADiAQAAEwAAAAAAAAAAAAAAAAAAAAAAW0NvbnRlbnRfVHlwZXNdLnht&#10;bFBLAQItABQABgAIAAAAIQAx3V9h0gAAAI8BAAALAAAAAAAAAAAAAAAAAC4BAABfcmVscy8ucmVs&#10;c1BLAQItABQABgAIAAAAIQAzLwWeQQAAADkAAAAQAAAAAAAAAAAAAAAAACkCAABkcnMvc2hhcGV4&#10;bWwueG1sUEsBAi0AFAAGAAgAAAAhAGoiclrEAAAA2wAAAA8AAAAAAAAAAAAAAAAAmAIAAGRycy9k&#10;b3ducmV2LnhtbFBLBQYAAAAABAAEAPUAAACJAwAAAAA=&#10;" fillcolor="#4bacc6" strokecolor="#f2f2f2" strokeweight="1pt">
+                <v:rect id="Rectangle 27" o:spid="_x0000_s1155" style="position:absolute;left:10714;top:5472;width:1226;height:1225;visibility:visible;mso-wrap-style:square;v-text-anchor:top" o:gfxdata="UEsDBBQABgAIAAAAIQDw94q7/QAAAOIBAAATAAAAW0NvbnRlbnRfVHlwZXNdLnhtbJSRzUrEMBDH&#10;74LvEOYqbaoHEWm6B6tHFV0fYEimbdg2CZlYd9/edD8u4goeZ+b/8SOpV9tpFDNFtt4puC4rEOS0&#10;N9b1Cj7WT8UdCE7oDI7ekYIdMayay4t6vQvEIrsdKxhSCvdSsh5oQi59IJcvnY8TpjzGXgbUG+xJ&#10;3lTVrdTeJXKpSEsGNHVLHX6OSTxu8/pAEmlkEA8H4dKlAEMYrcaUSeXszI+W4thQZudew4MNfJUx&#10;QP7asFzOFxx9L/lpojUkXjGmZ5wyhjSRJQ8YKGvKv1MWzIkL33VWU9lGfl98J6hz4cZ/uUjzf7Pb&#10;bHuj+ZQu9z/UfAMAAP//AwBQSwMEFAAGAAgAAAAhADHdX2HSAAAAjwEAAAsAAABfcmVscy8ucmVs&#10;c6SQwWrDMAyG74O9g9G9cdpDGaNOb4VeSwe7CltJTGPLWCZt376mMFhGbzvqF/o+8e/2tzCpmbJ4&#10;jgbWTQuKomXn42Dg63xYfYCSgtHhxJEM3Elg372/7U40YalHMvokqlKiGBhLSZ9aix0poDScKNZN&#10;zzlgqWMedEJ7wYH0pm23Ov9mQLdgqqMzkI9uA+p8T9X8hx28zSzcl8Zy0Nz33r6iasfXeKK5UjAP&#10;VAy4LM8w09zU50C/9q7/6ZURE31X/kL8TKv1x6wXNXYPAAAA//8DAFBLAwQUAAYACAAAACEAMy8F&#10;nkEAAAA5AAAAEAAAAGRycy9zaGFwZXhtbC54bWyysa/IzVEoSy0qzszPs1Uy1DNQUkjNS85PycxL&#10;t1UKDXHTtVBSKC5JzEtJzMnPS7VVqkwtVrK34+UCAAAA//8DAFBLAwQUAAYACAAAACEAaiJyWsQA&#10;AADbAAAADwAAAGRycy9kb3ducmV2LnhtbESPQWvCQBCF74X+h2UKvdWN1laN2UgRBHuMFvE4ZMds&#10;MDubZlcT++u7hYLHx5v3vXnZarCNuFLna8cKxqMEBHHpdM2Vgq/95mUOwgdkjY1jUnAjD6v88SHD&#10;VLueC7ruQiUihH2KCkwIbSqlLw1Z9CPXEkfv5DqLIcqukrrDPsJtIydJ8i4t1hwbDLa0NlSedxcb&#10;35j308/TW3uk7+InORSv5hgWRqnnp+FjCSLQEO7H/+mtVjCZwd+WCACZ/wIAAP//AwBQSwECLQAU&#10;AAYACAAAACEA8PeKu/0AAADiAQAAEwAAAAAAAAAAAAAAAAAAAAAAW0NvbnRlbnRfVHlwZXNdLnht&#10;bFBLAQItABQABgAIAAAAIQAx3V9h0gAAAI8BAAALAAAAAAAAAAAAAAAAAC4BAABfcmVscy8ucmVs&#10;c1BLAQItABQABgAIAAAAIQAzLwWeQQAAADkAAAAQAAAAAAAAAAAAAAAAACkCAABkcnMvc2hhcGV4&#10;bWwueG1sUEsBAi0AFAAGAAgAAAAhAGoiclrEAAAA2wAAAA8AAAAAAAAAAAAAAAAAmAIAAGRycy9k&#10;b3ducmV2LnhtbFBLBQYAAAAABAAEAPUAAACJAwAAAAA=&#10;" fillcolor="#4bacc6" strokecolor="#f2f2f2" strokeweight="1pt">
                   <v:fill color2="#205867" angle="45" focus="100%" type="gradient"/>
                   <v:shadow on="t" type="perspective" color="#b6dde8" opacity=".5" origin=",.5" offset="0,0" matrix=",-56756f,,.5"/>
                 </v:rect>
-                <v:rect id="Rectangle 28" o:spid="_x0000_s1131" style="position:absolute;left:11940;top:5480;width:1226;height:1226;visibility:visible;mso-wrap-style:square;v-text-anchor:top" o:gfxdata="UEsDBBQABgAIAAAAIQDw94q7/QAAAOIBAAATAAAAW0NvbnRlbnRfVHlwZXNdLnhtbJSRzUrEMBDH&#10;74LvEOYqbaoHEWm6B6tHFV0fYEimbdg2CZlYd9/edD8u4goeZ+b/8SOpV9tpFDNFtt4puC4rEOS0&#10;N9b1Cj7WT8UdCE7oDI7ekYIdMayay4t6vQvEIrsdKxhSCvdSsh5oQi59IJcvnY8TpjzGXgbUG+xJ&#10;3lTVrdTeJXKpSEsGNHVLHX6OSTxu8/pAEmlkEA8H4dKlAEMYrcaUSeXszI+W4thQZudew4MNfJUx&#10;QP7asFzOFxx9L/lpojUkXjGmZ5wyhjSRJQ8YKGvKv1MWzIkL33VWU9lGfl98J6hz4cZ/uUjzf7Pb&#10;bHuj+ZQu9z/UfAMAAP//AwBQSwMEFAAGAAgAAAAhADHdX2HSAAAAjwEAAAsAAABfcmVscy8ucmVs&#10;c6SQwWrDMAyG74O9g9G9cdpDGaNOb4VeSwe7CltJTGPLWCZt376mMFhGbzvqF/o+8e/2tzCpmbJ4&#10;jgbWTQuKomXn42Dg63xYfYCSgtHhxJEM3Elg372/7U40YalHMvokqlKiGBhLSZ9aix0poDScKNZN&#10;zzlgqWMedEJ7wYH0pm23Ov9mQLdgqqMzkI9uA+p8T9X8hx28zSzcl8Zy0Nz33r6iasfXeKK5UjAP&#10;VAy4LM8w09zU50C/9q7/6ZURE31X/kL8TKv1x6wXNXYPAAAA//8DAFBLAwQUAAYACAAAACEAMy8F&#10;nkEAAAA5AAAAEAAAAGRycy9zaGFwZXhtbC54bWyysa/IzVEoSy0qzszPs1Uy1DNQUkjNS85PycxL&#10;t1UKDXHTtVBSKC5JzEtJzMnPS7VVqkwtVrK34+UCAAAA//8DAFBLAwQUAAYACAAAACEAG73mKMMA&#10;AADbAAAADwAAAGRycy9kb3ducmV2LnhtbESPwWrCQBCG7wXfYRmht7qpbcWmriJCoT1GRTwO2TEb&#10;mp2N2dVEn75zKPQ4/PN/881iNfhGXamLdWADz5MMFHEZbM2Vgf3u82kOKiZki01gMnCjCKvl6GGB&#10;uQ09F3TdpkoJhGOOBlxKba51LB15jJPQEkt2Cp3HJGNXadthL3Df6GmWzbTHmuWCw5Y2jsqf7cWL&#10;xrx//T69tUc6F/fsULy4Y3p3xjyOh/UHqERD+l/+a39ZA1ORlV8EAHr5CwAA//8DAFBLAQItABQA&#10;BgAIAAAAIQDw94q7/QAAAOIBAAATAAAAAAAAAAAAAAAAAAAAAABbQ29udGVudF9UeXBlc10ueG1s&#10;UEsBAi0AFAAGAAgAAAAhADHdX2HSAAAAjwEAAAsAAAAAAAAAAAAAAAAALgEAAF9yZWxzLy5yZWxz&#10;UEsBAi0AFAAGAAgAAAAhADMvBZ5BAAAAOQAAABAAAAAAAAAAAAAAAAAAKQIAAGRycy9zaGFwZXht&#10;bC54bWxQSwECLQAUAAYACAAAACEAG73mKMMAAADbAAAADwAAAAAAAAAAAAAAAACYAgAAZHJzL2Rv&#10;d25yZXYueG1sUEsFBgAAAAAEAAQA9QAAAIgDAAAAAA==&#10;" fillcolor="#4bacc6" strokecolor="#f2f2f2" strokeweight="1pt">
+                <v:rect id="Rectangle 28" o:spid="_x0000_s1156" style="position:absolute;left:11940;top:5480;width:1226;height:1226;visibility:visible;mso-wrap-style:square;v-text-anchor:top" o:gfxdata="UEsDBBQABgAIAAAAIQDw94q7/QAAAOIBAAATAAAAW0NvbnRlbnRfVHlwZXNdLnhtbJSRzUrEMBDH&#10;74LvEOYqbaoHEWm6B6tHFV0fYEimbdg2CZlYd9/edD8u4goeZ+b/8SOpV9tpFDNFtt4puC4rEOS0&#10;N9b1Cj7WT8UdCE7oDI7ekYIdMayay4t6vQvEIrsdKxhSCvdSsh5oQi59IJcvnY8TpjzGXgbUG+xJ&#10;3lTVrdTeJXKpSEsGNHVLHX6OSTxu8/pAEmlkEA8H4dKlAEMYrcaUSeXszI+W4thQZudew4MNfJUx&#10;QP7asFzOFxx9L/lpojUkXjGmZ5wyhjSRJQ8YKGvKv1MWzIkL33VWU9lGfl98J6hz4cZ/uUjzf7Pb&#10;bHuj+ZQu9z/UfAMAAP//AwBQSwMEFAAGAAgAAAAhADHdX2HSAAAAjwEAAAsAAABfcmVscy8ucmVs&#10;c6SQwWrDMAyG74O9g9G9cdpDGaNOb4VeSwe7CltJTGPLWCZt376mMFhGbzvqF/o+8e/2tzCpmbJ4&#10;jgbWTQuKomXn42Dg63xYfYCSgtHhxJEM3Elg372/7U40YalHMvokqlKiGBhLSZ9aix0poDScKNZN&#10;zzlgqWMedEJ7wYH0pm23Ov9mQLdgqqMzkI9uA+p8T9X8hx28zSzcl8Zy0Nz33r6iasfXeKK5UjAP&#10;VAy4LM8w09zU50C/9q7/6ZURE31X/kL8TKv1x6wXNXYPAAAA//8DAFBLAwQUAAYACAAAACEAMy8F&#10;nkEAAAA5AAAAEAAAAGRycy9zaGFwZXhtbC54bWyysa/IzVEoSy0qzszPs1Uy1DNQUkjNS85PycxL&#10;t1UKDXHTtVBSKC5JzEtJzMnPS7VVqkwtVrK34+UCAAAA//8DAFBLAwQUAAYACAAAACEAG73mKMMA&#10;AADbAAAADwAAAGRycy9kb3ducmV2LnhtbESPwWrCQBCG7wXfYRmht7qpbcWmriJCoT1GRTwO2TEb&#10;mp2N2dVEn75zKPQ4/PN/881iNfhGXamLdWADz5MMFHEZbM2Vgf3u82kOKiZki01gMnCjCKvl6GGB&#10;uQ09F3TdpkoJhGOOBlxKba51LB15jJPQEkt2Cp3HJGNXadthL3Df6GmWzbTHmuWCw5Y2jsqf7cWL&#10;xrx//T69tUc6F/fsULy4Y3p3xjyOh/UHqERD+l/+a39ZA1ORlV8EAHr5CwAA//8DAFBLAQItABQA&#10;BgAIAAAAIQDw94q7/QAAAOIBAAATAAAAAAAAAAAAAAAAAAAAAABbQ29udGVudF9UeXBlc10ueG1s&#10;UEsBAi0AFAAGAAgAAAAhADHdX2HSAAAAjwEAAAsAAAAAAAAAAAAAAAAALgEAAF9yZWxzLy5yZWxz&#10;UEsBAi0AFAAGAAgAAAAhADMvBZ5BAAAAOQAAABAAAAAAAAAAAAAAAAAAKQIAAGRycy9zaGFwZXht&#10;bC54bWxQSwECLQAUAAYACAAAACEAG73mKMMAAADbAAAADwAAAAAAAAAAAAAAAACYAgAAZHJzL2Rv&#10;d25yZXYueG1sUEsFBgAAAAAEAAQA9QAAAIgDAAAAAA==&#10;" fillcolor="#4bacc6" strokecolor="#f2f2f2" strokeweight="1pt">
                   <v:fill color2="#205867" angle="45" focus="100%" type="gradient"/>
                   <v:shadow on="t" type="perspective" color="#b6dde8" opacity=".5" origin=",.5" offset="0,0" matrix=",-56756f,,.5"/>
                 </v:rect>
-                <v:rect id="Rectangle 29" o:spid="_x0000_s1132" style="position:absolute;left:14391;top:5480;width:1226;height:1226;visibility:visible;mso-wrap-style:square;v-text-anchor:top" o:gfxdata="UEsDBBQABgAIAAAAIQDw94q7/QAAAOIBAAATAAAAW0NvbnRlbnRfVHlwZXNdLnhtbJSRzUrEMBDH&#10;74LvEOYqbaoHEWm6B6tHFV0fYEimbdg2CZlYd9/edD8u4goeZ+b/8SOpV9tpFDNFtt4puC4rEOS0&#10;N9b1Cj7WT8UdCE7oDI7ekYIdMayay4t6vQvEIrsdKxhSCvdSsh5oQi59IJcvnY8TpjzGXgbUG+xJ&#10;3lTVrdTeJXKpSEsGNHVLHX6OSTxu8/pAEmlkEA8H4dKlAEMYrcaUSeXszI+W4thQZudew4MNfJUx&#10;QP7asFzOFxx9L/lpojUkXjGmZ5wyhjSRJQ8YKGvKv1MWzIkL33VWU9lGfl98J6hz4cZ/uUjzf7Pb&#10;bHuj+ZQu9z/UfAMAAP//AwBQSwMEFAAGAAgAAAAhADHdX2HSAAAAjwEAAAsAAABfcmVscy8ucmVs&#10;c6SQwWrDMAyG74O9g9G9cdpDGaNOb4VeSwe7CltJTGPLWCZt376mMFhGbzvqF/o+8e/2tzCpmbJ4&#10;jgbWTQuKomXn42Dg63xYfYCSgtHhxJEM3Elg372/7U40YalHMvokqlKiGBhLSZ9aix0poDScKNZN&#10;zzlgqWMedEJ7wYH0pm23Ov9mQLdgqqMzkI9uA+p8T9X8hx28zSzcl8Zy0Nz33r6iasfXeKK5UjAP&#10;VAy4LM8w09zU50C/9q7/6ZURE31X/kL8TKv1x6wXNXYPAAAA//8DAFBLAwQUAAYACAAAACEAMy8F&#10;nkEAAAA5AAAAEAAAAGRycy9zaGFwZXhtbC54bWyysa/IzVEoSy0qzszPs1Uy1DNQUkjNS85PycxL&#10;t1UKDXHTtVBSKC5JzEtJzMnPS7VVqkwtVrK34+UCAAAA//8DAFBLAwQUAAYACAAAACEAdPFDs8QA&#10;AADbAAAADwAAAGRycy9kb3ducmV2LnhtbESPQWvCQBCF7wX/wzJCb3WjbSWJriJCoT1GRTwO2Uk2&#10;mJ2N2a1J++u7hUKPjzfve/PW29G24k69bxwrmM8SEMSl0w3XCk7Ht6cUhA/IGlvHpOCLPGw3k4c1&#10;5toNXND9EGoRIexzVGBC6HIpfWnIop+5jjh6lesthij7Wuoehwi3rVwkyVJabDg2GOxob6i8Hj5t&#10;fCMdXj6q1+5Ct+I7ORfP5hIyo9TjdNytQAQaw//xX/pdK1hk8LslAkBufgAAAP//AwBQSwECLQAU&#10;AAYACAAAACEA8PeKu/0AAADiAQAAEwAAAAAAAAAAAAAAAAAAAAAAW0NvbnRlbnRfVHlwZXNdLnht&#10;bFBLAQItABQABgAIAAAAIQAx3V9h0gAAAI8BAAALAAAAAAAAAAAAAAAAAC4BAABfcmVscy8ucmVs&#10;c1BLAQItABQABgAIAAAAIQAzLwWeQQAAADkAAAAQAAAAAAAAAAAAAAAAACkCAABkcnMvc2hhcGV4&#10;bWwueG1sUEsBAi0AFAAGAAgAAAAhAHTxQ7PEAAAA2wAAAA8AAAAAAAAAAAAAAAAAmAIAAGRycy9k&#10;b3ducmV2LnhtbFBLBQYAAAAABAAEAPUAAACJAwAAAAA=&#10;" fillcolor="#4bacc6" strokecolor="#f2f2f2" strokeweight="1pt">
+                <v:rect id="Rectangle 29" o:spid="_x0000_s1157" style="position:absolute;left:14391;top:5480;width:1226;height:1226;visibility:visible;mso-wrap-style:square;v-text-anchor:top" o:gfxdata="UEsDBBQABgAIAAAAIQDw94q7/QAAAOIBAAATAAAAW0NvbnRlbnRfVHlwZXNdLnhtbJSRzUrEMBDH&#10;74LvEOYqbaoHEWm6B6tHFV0fYEimbdg2CZlYd9/edD8u4goeZ+b/8SOpV9tpFDNFtt4puC4rEOS0&#10;N9b1Cj7WT8UdCE7oDI7ekYIdMayay4t6vQvEIrsdKxhSCvdSsh5oQi59IJcvnY8TpjzGXgbUG+xJ&#10;3lTVrdTeJXKpSEsGNHVLHX6OSTxu8/pAEmlkEA8H4dKlAEMYrcaUSeXszI+W4thQZudew4MNfJUx&#10;QP7asFzOFxx9L/lpojUkXjGmZ5wyhjSRJQ8YKGvKv1MWzIkL33VWU9lGfl98J6hz4cZ/uUjzf7Pb&#10;bHuj+ZQu9z/UfAMAAP//AwBQSwMEFAAGAAgAAAAhADHdX2HSAAAAjwEAAAsAAABfcmVscy8ucmVs&#10;c6SQwWrDMAyG74O9g9G9cdpDGaNOb4VeSwe7CltJTGPLWCZt376mMFhGbzvqF/o+8e/2tzCpmbJ4&#10;jgbWTQuKomXn42Dg63xYfYCSgtHhxJEM3Elg372/7U40YalHMvokqlKiGBhLSZ9aix0poDScKNZN&#10;zzlgqWMedEJ7wYH0pm23Ov9mQLdgqqMzkI9uA+p8T9X8hx28zSzcl8Zy0Nz33r6iasfXeKK5UjAP&#10;VAy4LM8w09zU50C/9q7/6ZURE31X/kL8TKv1x6wXNXYPAAAA//8DAFBLAwQUAAYACAAAACEAMy8F&#10;nkEAAAA5AAAAEAAAAGRycy9zaGFwZXhtbC54bWyysa/IzVEoSy0qzszPs1Uy1DNQUkjNS85PycxL&#10;t1UKDXHTtVBSKC5JzEtJzMnPS7VVqkwtVrK34+UCAAAA//8DAFBLAwQUAAYACAAAACEAdPFDs8QA&#10;AADbAAAADwAAAGRycy9kb3ducmV2LnhtbESPQWvCQBCF7wX/wzJCb3WjbSWJriJCoT1GRTwO2Uk2&#10;mJ2N2a1J++u7hUKPjzfve/PW29G24k69bxwrmM8SEMSl0w3XCk7Ht6cUhA/IGlvHpOCLPGw3k4c1&#10;5toNXND9EGoRIexzVGBC6HIpfWnIop+5jjh6lesthij7Wuoehwi3rVwkyVJabDg2GOxob6i8Hj5t&#10;fCMdXj6q1+5Ct+I7ORfP5hIyo9TjdNytQAQaw//xX/pdK1hk8LslAkBufgAAAP//AwBQSwECLQAU&#10;AAYACAAAACEA8PeKu/0AAADiAQAAEwAAAAAAAAAAAAAAAAAAAAAAW0NvbnRlbnRfVHlwZXNdLnht&#10;bFBLAQItABQABgAIAAAAIQAx3V9h0gAAAI8BAAALAAAAAAAAAAAAAAAAAC4BAABfcmVscy8ucmVs&#10;c1BLAQItABQABgAIAAAAIQAzLwWeQQAAADkAAAAQAAAAAAAAAAAAAAAAACkCAABkcnMvc2hhcGV4&#10;bWwueG1sUEsBAi0AFAAGAAgAAAAhAHTxQ7PEAAAA2wAAAA8AAAAAAAAAAAAAAAAAmAIAAGRycy9k&#10;b3ducmV2LnhtbFBLBQYAAAAABAAEAPUAAACJAwAAAAA=&#10;" fillcolor="#4bacc6" strokecolor="#f2f2f2" strokeweight="1pt">
                   <v:fill color2="#205867" angle="45" focus="100%" type="gradient"/>
                   <v:shadow on="t" type="perspective" color="#b6dde8" opacity=".5" origin=",.5" offset="0,0" matrix=",-56756f,,.5"/>
                 </v:rect>
-                <v:rect id="Rectangle 30" o:spid="_x0000_s1133" style="position:absolute;left:16842;top:5464;width:1226;height:1225;visibility:visible;mso-wrap-style:square;v-text-anchor:top" o:gfxdata="UEsDBBQABgAIAAAAIQDw94q7/QAAAOIBAAATAAAAW0NvbnRlbnRfVHlwZXNdLnhtbJSRzUrEMBDH&#10;74LvEOYqbaoHEWm6B6tHFV0fYEimbdg2CZlYd9/edD8u4goeZ+b/8SOpV9tpFDNFtt4puC4rEOS0&#10;N9b1Cj7WT8UdCE7oDI7ekYIdMayay4t6vQvEIrsdKxhSCvdSsh5oQi59IJcvnY8TpjzGXgbUG+xJ&#10;3lTVrdTeJXKpSEsGNHVLHX6OSTxu8/pAEmlkEA8H4dKlAEMYrcaUSeXszI+W4thQZudew4MNfJUx&#10;QP7asFzOFxx9L/lpojUkXjGmZ5wyhjSRJQ8YKGvKv1MWzIkL33VWU9lGfl98J6hz4cZ/uUjzf7Pb&#10;bHuj+ZQu9z/UfAMAAP//AwBQSwMEFAAGAAgAAAAhADHdX2HSAAAAjwEAAAsAAABfcmVscy8ucmVs&#10;c6SQwWrDMAyG74O9g9G9cdpDGaNOb4VeSwe7CltJTGPLWCZt376mMFhGbzvqF/o+8e/2tzCpmbJ4&#10;jgbWTQuKomXn42Dg63xYfYCSgtHhxJEM3Elg372/7U40YalHMvokqlKiGBhLSZ9aix0poDScKNZN&#10;zzlgqWMedEJ7wYH0pm23Ov9mQLdgqqMzkI9uA+p8T9X8hx28zSzcl8Zy0Nz33r6iasfXeKK5UjAP&#10;VAy4LM8w09zU50C/9q7/6ZURE31X/kL8TKv1x6wXNXYPAAAA//8DAFBLAwQUAAYACAAAACEAMy8F&#10;nkEAAAA5AAAAEAAAAGRycy9zaGFwZXhtbC54bWyysa/IzVEoSy0qzszPs1Uy1DNQUkjNS85PycxL&#10;t1UKDXHTtVBSKC5JzEtJzMnPS7VVqkwtVrK34+UCAAAA//8DAFBLAwQUAAYACAAAACEAYBJ888MA&#10;AADbAAAADwAAAGRycy9kb3ducmV2LnhtbESPwWrCQBCG7wXfYRnBW91UW7Gpq4gg2GNsEY9DdsyG&#10;ZmdjdjVpn75zKPQ4/PN/881qM/hG3amLdWADT9MMFHEZbM2Vgc+P/eMSVEzIFpvAZOCbImzWo4cV&#10;5jb0XND9mColEI45GnAptbnWsXTkMU5DSyzZJXQek4xdpW2HvcB9o2dZttAea5YLDlvaOSq/jjcv&#10;Gsv++f3y0p7pWvxkp2LuzunVGTMZD9s3UImG9L/81z5YA3Oxl18EAHr9CwAA//8DAFBLAQItABQA&#10;BgAIAAAAIQDw94q7/QAAAOIBAAATAAAAAAAAAAAAAAAAAAAAAABbQ29udGVudF9UeXBlc10ueG1s&#10;UEsBAi0AFAAGAAgAAAAhADHdX2HSAAAAjwEAAAsAAAAAAAAAAAAAAAAALgEAAF9yZWxzLy5yZWxz&#10;UEsBAi0AFAAGAAgAAAAhADMvBZ5BAAAAOQAAABAAAAAAAAAAAAAAAAAAKQIAAGRycy9zaGFwZXht&#10;bC54bWxQSwECLQAUAAYACAAAACEAYBJ888MAAADbAAAADwAAAAAAAAAAAAAAAACYAgAAZHJzL2Rv&#10;d25yZXYueG1sUEsFBgAAAAAEAAQA9QAAAIgDAAAAAA==&#10;" fillcolor="#4bacc6" strokecolor="#f2f2f2" strokeweight="1pt">
+                <v:rect id="Rectangle 30" o:spid="_x0000_s1158" style="position:absolute;left:16842;top:5464;width:1226;height:1225;visibility:visible;mso-wrap-style:square;v-text-anchor:top" o:gfxdata="UEsDBBQABgAIAAAAIQDw94q7/QAAAOIBAAATAAAAW0NvbnRlbnRfVHlwZXNdLnhtbJSRzUrEMBDH&#10;74LvEOYqbaoHEWm6B6tHFV0fYEimbdg2CZlYd9/edD8u4goeZ+b/8SOpV9tpFDNFtt4puC4rEOS0&#10;N9b1Cj7WT8UdCE7oDI7ekYIdMayay4t6vQvEIrsdKxhSCvdSsh5oQi59IJcvnY8TpjzGXgbUG+xJ&#10;3lTVrdTeJXKpSEsGNHVLHX6OSTxu8/pAEmlkEA8H4dKlAEMYrcaUSeXszI+W4thQZudew4MNfJUx&#10;QP7asFzOFxx9L/lpojUkXjGmZ5wyhjSRJQ8YKGvKv1MWzIkL33VWU9lGfl98J6hz4cZ/uUjzf7Pb&#10;bHuj+ZQu9z/UfAMAAP//AwBQSwMEFAAGAAgAAAAhADHdX2HSAAAAjwEAAAsAAABfcmVscy8ucmVs&#10;c6SQwWrDMAyG74O9g9G9cdpDGaNOb4VeSwe7CltJTGPLWCZt376mMFhGbzvqF/o+8e/2tzCpmbJ4&#10;jgbWTQuKomXn42Dg63xYfYCSgtHhxJEM3Elg372/7U40YalHMvokqlKiGBhLSZ9aix0poDScKNZN&#10;zzlgqWMedEJ7wYH0pm23Ov9mQLdgqqMzkI9uA+p8T9X8hx28zSzcl8Zy0Nz33r6iasfXeKK5UjAP&#10;VAy4LM8w09zU50C/9q7/6ZURE31X/kL8TKv1x6wXNXYPAAAA//8DAFBLAwQUAAYACAAAACEAMy8F&#10;nkEAAAA5AAAAEAAAAGRycy9zaGFwZXhtbC54bWyysa/IzVEoSy0qzszPs1Uy1DNQUkjNS85PycxL&#10;t1UKDXHTtVBSKC5JzEtJzMnPS7VVqkwtVrK34+UCAAAA//8DAFBLAwQUAAYACAAAACEAYBJ888MA&#10;AADbAAAADwAAAGRycy9kb3ducmV2LnhtbESPwWrCQBCG7wXfYRnBW91UW7Gpq4gg2GNsEY9DdsyG&#10;ZmdjdjVpn75zKPQ4/PN/881qM/hG3amLdWADT9MMFHEZbM2Vgc+P/eMSVEzIFpvAZOCbImzWo4cV&#10;5jb0XND9mColEI45GnAptbnWsXTkMU5DSyzZJXQek4xdpW2HvcB9o2dZttAea5YLDlvaOSq/jjcv&#10;Gsv++f3y0p7pWvxkp2LuzunVGTMZD9s3UImG9L/81z5YA3Oxl18EAHr9CwAA//8DAFBLAQItABQA&#10;BgAIAAAAIQDw94q7/QAAAOIBAAATAAAAAAAAAAAAAAAAAAAAAABbQ29udGVudF9UeXBlc10ueG1s&#10;UEsBAi0AFAAGAAgAAAAhADHdX2HSAAAAjwEAAAsAAAAAAAAAAAAAAAAALgEAAF9yZWxzLy5yZWxz&#10;UEsBAi0AFAAGAAgAAAAhADMvBZ5BAAAAOQAAABAAAAAAAAAAAAAAAAAAKQIAAGRycy9zaGFwZXht&#10;bC54bWxQSwECLQAUAAYACAAAACEAYBJ888MAAADbAAAADwAAAAAAAAAAAAAAAACYAgAAZHJzL2Rv&#10;d25yZXYueG1sUEsFBgAAAAAEAAQA9QAAAIgDAAAAAA==&#10;" fillcolor="#4bacc6" strokecolor="#f2f2f2" strokeweight="1pt">
                   <v:fill color2="#205867" angle="45" focus="100%" type="gradient"/>
                   <v:shadow on="t" type="perspective" color="#b6dde8" opacity=".5" origin=",.5" offset="0,0" matrix=",-56756f,,.5"/>
                 </v:rect>
-                <v:rect id="Rectangle 31" o:spid="_x0000_s1134" style="position:absolute;left:13166;top:5480;width:1225;height:1226;visibility:visible;mso-wrap-style:square;v-text-anchor:top" o:gfxdata="UEsDBBQABgAIAAAAIQDw94q7/QAAAOIBAAATAAAAW0NvbnRlbnRfVHlwZXNdLnhtbJSRzUrEMBDH&#10;74LvEOYqbaoHEWm6B6tHFV0fYEimbdg2CZlYd9/edD8u4goeZ+b/8SOpV9tpFDNFtt4puC4rEOS0&#10;N9b1Cj7WT8UdCE7oDI7ekYIdMayay4t6vQvEIrsdKxhSCvdSsh5oQi59IJcvnY8TpjzGXgbUG+xJ&#10;3lTVrdTeJXKpSEsGNHVLHX6OSTxu8/pAEmlkEA8H4dKlAEMYrcaUSeXszI+W4thQZudew4MNfJUx&#10;QP7asFzOFxx9L/lpojUkXjGmZ5wyhjSRJQ8YKGvKv1MWzIkL33VWU9lGfl98J6hz4cZ/uUjzf7Pb&#10;bHuj+ZQu9z/UfAMAAP//AwBQSwMEFAAGAAgAAAAhADHdX2HSAAAAjwEAAAsAAABfcmVscy8ucmVs&#10;c6SQwWrDMAyG74O9g9G9cdpDGaNOb4VeSwe7CltJTGPLWCZt376mMFhGbzvqF/o+8e/2tzCpmbJ4&#10;jgbWTQuKomXn42Dg63xYfYCSgtHhxJEM3Elg372/7U40YalHMvokqlKiGBhLSZ9aix0poDScKNZN&#10;zzlgqWMedEJ7wYH0pm23Ov9mQLdgqqMzkI9uA+p8T9X8hx28zSzcl8Zy0Nz33r6iasfXeKK5UjAP&#10;VAy4LM8w09zU50C/9q7/6ZURE31X/kL8TKv1x6wXNXYPAAAA//8DAFBLAwQUAAYACAAAACEAMy8F&#10;nkEAAAA5AAAAEAAAAGRycy9zaGFwZXhtbC54bWyysa/IzVEoSy0qzszPs1Uy1DNQUkjNS85PycxL&#10;t1UKDXHTtVBSKC5JzEtJzMnPS7VVqkwtVrK34+UCAAAA//8DAFBLAwQUAAYACAAAACEAD17ZaMMA&#10;AADbAAAADwAAAGRycy9kb3ducmV2LnhtbESPT2vCQBDF70K/wzJCb7rxX0lTV5FCoR6jUjwO2TEb&#10;zM6m2a1J/fSuIHh8vHm/N2+57m0tLtT6yrGCyTgBQVw4XXGp4LD/GqUgfEDWWDsmBf/kYb16GSwx&#10;067jnC67UIoIYZ+hAhNCk0npC0MW/dg1xNE7udZiiLItpW6xi3Bby2mSvEmLFccGgw19GirOuz8b&#10;30i7+fa0aI70m1+Tn3xmjuHdKPU67DcfIAL14Xn8SH9rBbMJ3LdEAMjVDQAA//8DAFBLAQItABQA&#10;BgAIAAAAIQDw94q7/QAAAOIBAAATAAAAAAAAAAAAAAAAAAAAAABbQ29udGVudF9UeXBlc10ueG1s&#10;UEsBAi0AFAAGAAgAAAAhADHdX2HSAAAAjwEAAAsAAAAAAAAAAAAAAAAALgEAAF9yZWxzLy5yZWxz&#10;UEsBAi0AFAAGAAgAAAAhADMvBZ5BAAAAOQAAABAAAAAAAAAAAAAAAAAAKQIAAGRycy9zaGFwZXht&#10;bC54bWxQSwECLQAUAAYACAAAACEAD17ZaMMAAADbAAAADwAAAAAAAAAAAAAAAACYAgAAZHJzL2Rv&#10;d25yZXYueG1sUEsFBgAAAAAEAAQA9QAAAIgDAAAAAA==&#10;" fillcolor="#4bacc6" strokecolor="#f2f2f2" strokeweight="1pt">
+                <v:rect id="Rectangle 31" o:spid="_x0000_s1159" style="position:absolute;left:13166;top:5480;width:1225;height:1226;visibility:visible;mso-wrap-style:square;v-text-anchor:top" o:gfxdata="UEsDBBQABgAIAAAAIQDw94q7/QAAAOIBAAATAAAAW0NvbnRlbnRfVHlwZXNdLnhtbJSRzUrEMBDH&#10;74LvEOYqbaoHEWm6B6tHFV0fYEimbdg2CZlYd9/edD8u4goeZ+b/8SOpV9tpFDNFtt4puC4rEOS0&#10;N9b1Cj7WT8UdCE7oDI7ekYIdMayay4t6vQvEIrsdKxhSCvdSsh5oQi59IJcvnY8TpjzGXgbUG+xJ&#10;3lTVrdTeJXKpSEsGNHVLHX6OSTxu8/pAEmlkEA8H4dKlAEMYrcaUSeXszI+W4thQZudew4MNfJUx&#10;QP7asFzOFxx9L/lpojUkXjGmZ5wyhjSRJQ8YKGvKv1MWzIkL33VWU9lGfl98J6hz4cZ/uUjzf7Pb&#10;bHuj+ZQu9z/UfAMAAP//AwBQSwMEFAAGAAgAAAAhADHdX2HSAAAAjwEAAAsAAABfcmVscy8ucmVs&#10;c6SQwWrDMAyG74O9g9G9cdpDGaNOb4VeSwe7CltJTGPLWCZt376mMFhGbzvqF/o+8e/2tzCpmbJ4&#10;jgbWTQuKomXn42Dg63xYfYCSgtHhxJEM3Elg372/7U40YalHMvokqlKiGBhLSZ9aix0poDScKNZN&#10;zzlgqWMedEJ7wYH0pm23Ov9mQLdgqqMzkI9uA+p8T9X8hx28zSzcl8Zy0Nz33r6iasfXeKK5UjAP&#10;VAy4LM8w09zU50C/9q7/6ZURE31X/kL8TKv1x6wXNXYPAAAA//8DAFBLAwQUAAYACAAAACEAMy8F&#10;nkEAAAA5AAAAEAAAAGRycy9zaGFwZXhtbC54bWyysa/IzVEoSy0qzszPs1Uy1DNQUkjNS85PycxL&#10;t1UKDXHTtVBSKC5JzEtJzMnPS7VVqkwtVrK34+UCAAAA//8DAFBLAwQUAAYACAAAACEAD17ZaMMA&#10;AADbAAAADwAAAGRycy9kb3ducmV2LnhtbESPT2vCQBDF70K/wzJCb7rxX0lTV5FCoR6jUjwO2TEb&#10;zM6m2a1J/fSuIHh8vHm/N2+57m0tLtT6yrGCyTgBQVw4XXGp4LD/GqUgfEDWWDsmBf/kYb16GSwx&#10;067jnC67UIoIYZ+hAhNCk0npC0MW/dg1xNE7udZiiLItpW6xi3Bby2mSvEmLFccGgw19GirOuz8b&#10;30i7+fa0aI70m1+Tn3xmjuHdKPU67DcfIAL14Xn8SH9rBbMJ3LdEAMjVDQAA//8DAFBLAQItABQA&#10;BgAIAAAAIQDw94q7/QAAAOIBAAATAAAAAAAAAAAAAAAAAAAAAABbQ29udGVudF9UeXBlc10ueG1s&#10;UEsBAi0AFAAGAAgAAAAhADHdX2HSAAAAjwEAAAsAAAAAAAAAAAAAAAAALgEAAF9yZWxzLy5yZWxz&#10;UEsBAi0AFAAGAAgAAAAhADMvBZ5BAAAAOQAAABAAAAAAAAAAAAAAAAAAKQIAAGRycy9zaGFwZXht&#10;bC54bWxQSwECLQAUAAYACAAAACEAD17ZaMMAAADbAAAADwAAAAAAAAAAAAAAAACYAgAAZHJzL2Rv&#10;d25yZXYueG1sUEsFBgAAAAAEAAQA9QAAAIgDAAAAAA==&#10;" fillcolor="#4bacc6" strokecolor="#f2f2f2" strokeweight="1pt">
                   <v:fill color2="#205867" angle="45" focus="100%" type="gradient"/>
                   <v:shadow on="t" type="perspective" color="#b6dde8" opacity=".5" origin=",.5" offset="0,0" matrix=",-56756f,,.5"/>
                 </v:rect>
-                <v:oval id="Oval 32" o:spid="_x0000_s1135" style="position:absolute;left:9456;top:5480;width:1225;height:1217;visibility:visible;mso-wrap-style:square;v-text-anchor:top" o:gfxdata="UEsDBBQABgAIAAAAIQDw94q7/QAAAOIBAAATAAAAW0NvbnRlbnRfVHlwZXNdLnhtbJSRzUrEMBDH&#10;74LvEOYqbaoHEWm6B6tHFV0fYEimbdg2CZlYd9/edD8u4goeZ+b/8SOpV9tpFDNFtt4puC4rEOS0&#10;N9b1Cj7WT8UdCE7oDI7ekYIdMayay4t6vQvEIrsdKxhSCvdSsh5oQi59IJcvnY8TpjzGXgbUG+xJ&#10;3lTVrdTeJXKpSEsGNHVLHX6OSTxu8/pAEmlkEA8H4dKlAEMYrcaUSeXszI+W4thQZudew4MNfJUx&#10;QP7asFzOFxx9L/lpojUkXjGmZ5wyhjSRJQ8YKGvKv1MWzIkL33VWU9lGfl98J6hz4cZ/uUjzf7Pb&#10;bHuj+ZQu9z/UfAMAAP//AwBQSwMEFAAGAAgAAAAhADHdX2HSAAAAjwEAAAsAAABfcmVscy8ucmVs&#10;c6SQwWrDMAyG74O9g9G9cdpDGaNOb4VeSwe7CltJTGPLWCZt376mMFhGbzvqF/o+8e/2tzCpmbJ4&#10;jgbWTQuKomXn42Dg63xYfYCSgtHhxJEM3Elg372/7U40YalHMvokqlKiGBhLSZ9aix0poDScKNZN&#10;zzlgqWMedEJ7wYH0pm23Ov9mQLdgqqMzkI9uA+p8T9X8hx28zSzcl8Zy0Nz33r6iasfXeKK5UjAP&#10;VAy4LM8w09zU50C/9q7/6ZURE31X/kL8TKv1x6wXNXYPAAAA//8DAFBLAwQUAAYACAAAACEAMy8F&#10;nkEAAAA5AAAAEAAAAGRycy9zaGFwZXhtbC54bWyysa/IzVEoSy0qzszPs1Uy1DNQUkjNS85PycxL&#10;t1UKDXHTtVBSKC5JzEtJzMnPS7VVqkwtVrK34+UCAAAA//8DAFBLAwQUAAYACAAAACEAmn6gV8QA&#10;AADbAAAADwAAAGRycy9kb3ducmV2LnhtbESPT2vCQBTE74LfYXlCb3WjhVKjq4hiW3rS+Of8yL5k&#10;g9m3Ibua9Nt3C4LHYWZ+wyxWva3FnVpfOVYwGScgiHOnKy4VnI671w8QPiBrrB2Tgl/ysFoOBwtM&#10;tev4QPcslCJC2KeowITQpFL63JBFP3YNcfQK11oMUbal1C12EW5rOU2Sd2mx4rhgsKGNofya3ayC&#10;7Gt23v6Uxab43Mlr3eWXbm8uSr2M+vUcRKA+PMOP9rdW8DaF/y/xB8jlHwAAAP//AwBQSwECLQAU&#10;AAYACAAAACEA8PeKu/0AAADiAQAAEwAAAAAAAAAAAAAAAAAAAAAAW0NvbnRlbnRfVHlwZXNdLnht&#10;bFBLAQItABQABgAIAAAAIQAx3V9h0gAAAI8BAAALAAAAAAAAAAAAAAAAAC4BAABfcmVscy8ucmVs&#10;c1BLAQItABQABgAIAAAAIQAzLwWeQQAAADkAAAAQAAAAAAAAAAAAAAAAACkCAABkcnMvc2hhcGV4&#10;bWwueG1sUEsBAi0AFAAGAAgAAAAhAJp+oFfEAAAA2wAAAA8AAAAAAAAAAAAAAAAAmAIAAGRycy9k&#10;b3ducmV2LnhtbFBLBQYAAAAABAAEAPUAAACJAwAAAAA=&#10;" fillcolor="#9bbb59" strokecolor="#f2f2f2" strokeweight="1pt">
+                <v:oval id="Oval 32" o:spid="_x0000_s1160" style="position:absolute;left:9456;top:5480;width:1225;height:1217;visibility:visible;mso-wrap-style:square;v-text-anchor:top" o:gfxdata="UEsDBBQABgAIAAAAIQDw94q7/QAAAOIBAAATAAAAW0NvbnRlbnRfVHlwZXNdLnhtbJSRzUrEMBDH&#10;74LvEOYqbaoHEWm6B6tHFV0fYEimbdg2CZlYd9/edD8u4goeZ+b/8SOpV9tpFDNFtt4puC4rEOS0&#10;N9b1Cj7WT8UdCE7oDI7ekYIdMayay4t6vQvEIrsdKxhSCvdSsh5oQi59IJcvnY8TpjzGXgbUG+xJ&#10;3lTVrdTeJXKpSEsGNHVLHX6OSTxu8/pAEmlkEA8H4dKlAEMYrcaUSeXszI+W4thQZudew4MNfJUx&#10;QP7asFzOFxx9L/lpojUkXjGmZ5wyhjSRJQ8YKGvKv1MWzIkL33VWU9lGfl98J6hz4cZ/uUjzf7Pb&#10;bHuj+ZQu9z/UfAMAAP//AwBQSwMEFAAGAAgAAAAhADHdX2HSAAAAjwEAAAsAAABfcmVscy8ucmVs&#10;c6SQwWrDMAyG74O9g9G9cdpDGaNOb4VeSwe7CltJTGPLWCZt376mMFhGbzvqF/o+8e/2tzCpmbJ4&#10;jgbWTQuKomXn42Dg63xYfYCSgtHhxJEM3Elg372/7U40YalHMvokqlKiGBhLSZ9aix0poDScKNZN&#10;zzlgqWMedEJ7wYH0pm23Ov9mQLdgqqMzkI9uA+p8T9X8hx28zSzcl8Zy0Nz33r6iasfXeKK5UjAP&#10;VAy4LM8w09zU50C/9q7/6ZURE31X/kL8TKv1x6wXNXYPAAAA//8DAFBLAwQUAAYACAAAACEAMy8F&#10;nkEAAAA5AAAAEAAAAGRycy9zaGFwZXhtbC54bWyysa/IzVEoSy0qzszPs1Uy1DNQUkjNS85PycxL&#10;t1UKDXHTtVBSKC5JzEtJzMnPS7VVqkwtVrK34+UCAAAA//8DAFBLAwQUAAYACAAAACEAmn6gV8QA&#10;AADbAAAADwAAAGRycy9kb3ducmV2LnhtbESPT2vCQBTE74LfYXlCb3WjhVKjq4hiW3rS+Of8yL5k&#10;g9m3Ibua9Nt3C4LHYWZ+wyxWva3FnVpfOVYwGScgiHOnKy4VnI671w8QPiBrrB2Tgl/ysFoOBwtM&#10;tev4QPcslCJC2KeowITQpFL63JBFP3YNcfQK11oMUbal1C12EW5rOU2Sd2mx4rhgsKGNofya3ayC&#10;7Gt23v6Uxab43Mlr3eWXbm8uSr2M+vUcRKA+PMOP9rdW8DaF/y/xB8jlHwAAAP//AwBQSwECLQAU&#10;AAYACAAAACEA8PeKu/0AAADiAQAAEwAAAAAAAAAAAAAAAAAAAAAAW0NvbnRlbnRfVHlwZXNdLnht&#10;bFBLAQItABQABgAIAAAAIQAx3V9h0gAAAI8BAAALAAAAAAAAAAAAAAAAAC4BAABfcmVscy8ucmVs&#10;c1BLAQItABQABgAIAAAAIQAzLwWeQQAAADkAAAAQAAAAAAAAAAAAAAAAACkCAABkcnMvc2hhcGV4&#10;bWwueG1sUEsBAi0AFAAGAAgAAAAhAJp+oFfEAAAA2wAAAA8AAAAAAAAAAAAAAAAAmAIAAGRycy9k&#10;b3ducmV2LnhtbFBLBQYAAAAABAAEAPUAAACJAwAAAAA=&#10;" fillcolor="#9bbb59" strokecolor="#f2f2f2" strokeweight="1pt">
                   <v:fill color2="#4e6128" angle="45" focus="100%" type="gradient"/>
                   <v:shadow on="t" type="perspective" color="#d6e3bc" opacity=".5" origin=",.5" offset="0,0" matrix=",-56756f,,.5"/>
                 </v:oval>
-                <v:oval id="Oval 33" o:spid="_x0000_s1136" style="position:absolute;left:15617;top:5472;width:1225;height:1217;visibility:visible;mso-wrap-style:square;v-text-anchor:top" o:gfxdata="UEsDBBQABgAIAAAAIQDw94q7/QAAAOIBAAATAAAAW0NvbnRlbnRfVHlwZXNdLnhtbJSRzUrEMBDH&#10;74LvEOYqbaoHEWm6B6tHFV0fYEimbdg2CZlYd9/edD8u4goeZ+b/8SOpV9tpFDNFtt4puC4rEOS0&#10;N9b1Cj7WT8UdCE7oDI7ekYIdMayay4t6vQvEIrsdKxhSCvdSsh5oQi59IJcvnY8TpjzGXgbUG+xJ&#10;3lTVrdTeJXKpSEsGNHVLHX6OSTxu8/pAEmlkEA8H4dKlAEMYrcaUSeXszI+W4thQZudew4MNfJUx&#10;QP7asFzOFxx9L/lpojUkXjGmZ5wyhjSRJQ8YKGvKv1MWzIkL33VWU9lGfl98J6hz4cZ/uUjzf7Pb&#10;bHuj+ZQu9z/UfAMAAP//AwBQSwMEFAAGAAgAAAAhADHdX2HSAAAAjwEAAAsAAABfcmVscy8ucmVs&#10;c6SQwWrDMAyG74O9g9G9cdpDGaNOb4VeSwe7CltJTGPLWCZt376mMFhGbzvqF/o+8e/2tzCpmbJ4&#10;jgbWTQuKomXn42Dg63xYfYCSgtHhxJEM3Elg372/7U40YalHMvokqlKiGBhLSZ9aix0poDScKNZN&#10;zzlgqWMedEJ7wYH0pm23Ov9mQLdgqqMzkI9uA+p8T9X8hx28zSzcl8Zy0Nz33r6iasfXeKK5UjAP&#10;VAy4LM8w09zU50C/9q7/6ZURE31X/kL8TKv1x6wXNXYPAAAA//8DAFBLAwQUAAYACAAAACEAMy8F&#10;nkEAAAA5AAAAEAAAAGRycy9zaGFwZXhtbC54bWyysa/IzVEoSy0qzszPs1Uy1DNQUkjNS85PycxL&#10;t1UKDXHTtVBSKC5JzEtJzMnPS7VVqkwtVrK34+UCAAAA//8DAFBLAwQUAAYACAAAACEA9TIFzMQA&#10;AADbAAAADwAAAGRycy9kb3ducmV2LnhtbESPzWrDMBCE74W8g9hAbo3cBErrRjElIT/01Dppzou1&#10;toytlbGU2Hn7qlDocZiZb5hVNtpW3Kj3tWMFT/MEBHHhdM2VgvNp9/gCwgdkja1jUnAnD9l68rDC&#10;VLuBv+iWh0pECPsUFZgQulRKXxiy6OeuI45e6XqLIcq+krrHIcJtKxdJ8iwt1hwXDHa0MVQ0+dUq&#10;yA+v39uPqtyU+51s2qG4DJ/motRsOr6/gQg0hv/wX/uoFSyX8Psl/gC5/gEAAP//AwBQSwECLQAU&#10;AAYACAAAACEA8PeKu/0AAADiAQAAEwAAAAAAAAAAAAAAAAAAAAAAW0NvbnRlbnRfVHlwZXNdLnht&#10;bFBLAQItABQABgAIAAAAIQAx3V9h0gAAAI8BAAALAAAAAAAAAAAAAAAAAC4BAABfcmVscy8ucmVs&#10;c1BLAQItABQABgAIAAAAIQAzLwWeQQAAADkAAAAQAAAAAAAAAAAAAAAAACkCAABkcnMvc2hhcGV4&#10;bWwueG1sUEsBAi0AFAAGAAgAAAAhAPUyBczEAAAA2wAAAA8AAAAAAAAAAAAAAAAAmAIAAGRycy9k&#10;b3ducmV2LnhtbFBLBQYAAAAABAAEAPUAAACJAwAAAAA=&#10;" fillcolor="#9bbb59" strokecolor="#f2f2f2" strokeweight="1pt">
+                <v:oval id="Oval 33" o:spid="_x0000_s1161" style="position:absolute;left:15617;top:5472;width:1225;height:1217;visibility:visible;mso-wrap-style:square;v-text-anchor:top" o:gfxdata="UEsDBBQABgAIAAAAIQDw94q7/QAAAOIBAAATAAAAW0NvbnRlbnRfVHlwZXNdLnhtbJSRzUrEMBDH&#10;74LvEOYqbaoHEWm6B6tHFV0fYEimbdg2CZlYd9/edD8u4goeZ+b/8SOpV9tpFDNFtt4puC4rEOS0&#10;N9b1Cj7WT8UdCE7oDI7ekYIdMayay4t6vQvEIrsdKxhSCvdSsh5oQi59IJcvnY8TpjzGXgbUG+xJ&#10;3lTVrdTeJXKpSEsGNHVLHX6OSTxu8/pAEmlkEA8H4dKlAEMYrcaUSeXszI+W4thQZudew4MNfJUx&#10;QP7asFzOFxx9L/lpojUkXjGmZ5wyhjSRJQ8YKGvKv1MWzIkL33VWU9lGfl98J6hz4cZ/uUjzf7Pb&#10;bHuj+ZQu9z/UfAMAAP//AwBQSwMEFAAGAAgAAAAhADHdX2HSAAAAjwEAAAsAAABfcmVscy8ucmVs&#10;c6SQwWrDMAyG74O9g9G9cdpDGaNOb4VeSwe7CltJTGPLWCZt376mMFhGbzvqF/o+8e/2tzCpmbJ4&#10;jgbWTQuKomXn42Dg63xYfYCSgtHhxJEM3Elg372/7U40YalHMvokqlKiGBhLSZ9aix0poDScKNZN&#10;zzlgqWMedEJ7wYH0pm23Ov9mQLdgqqMzkI9uA+p8T9X8hx28zSzcl8Zy0Nz33r6iasfXeKK5UjAP&#10;VAy4LM8w09zU50C/9q7/6ZURE31X/kL8TKv1x6wXNXYPAAAA//8DAFBLAwQUAAYACAAAACEAMy8F&#10;nkEAAAA5AAAAEAAAAGRycy9zaGFwZXhtbC54bWyysa/IzVEoSy0qzszPs1Uy1DNQUkjNS85PycxL&#10;t1UKDXHTtVBSKC5JzEtJzMnPS7VVqkwtVrK34+UCAAAA//8DAFBLAwQUAAYACAAAACEA9TIFzMQA&#10;AADbAAAADwAAAGRycy9kb3ducmV2LnhtbESPzWrDMBCE74W8g9hAbo3cBErrRjElIT/01Dppzou1&#10;toytlbGU2Hn7qlDocZiZb5hVNtpW3Kj3tWMFT/MEBHHhdM2VgvNp9/gCwgdkja1jUnAnD9l68rDC&#10;VLuBv+iWh0pECPsUFZgQulRKXxiy6OeuI45e6XqLIcq+krrHIcJtKxdJ8iwt1hwXDHa0MVQ0+dUq&#10;yA+v39uPqtyU+51s2qG4DJ/motRsOr6/gQg0hv/wX/uoFSyX8Psl/gC5/gEAAP//AwBQSwECLQAU&#10;AAYACAAAACEA8PeKu/0AAADiAQAAEwAAAAAAAAAAAAAAAAAAAAAAW0NvbnRlbnRfVHlwZXNdLnht&#10;bFBLAQItABQABgAIAAAAIQAx3V9h0gAAAI8BAAALAAAAAAAAAAAAAAAAAC4BAABfcmVscy8ucmVs&#10;c1BLAQItABQABgAIAAAAIQAzLwWeQQAAADkAAAAQAAAAAAAAAAAAAAAAACkCAABkcnMvc2hhcGV4&#10;bWwueG1sUEsBAi0AFAAGAAgAAAAhAPUyBczEAAAA2wAAAA8AAAAAAAAAAAAAAAAAmAIAAGRycy9k&#10;b3ducmV2LnhtbFBLBQYAAAAABAAEAPUAAACJAwAAAAA=&#10;" fillcolor="#9bbb59" strokecolor="#f2f2f2" strokeweight="1pt">
                   <v:fill color2="#4e6128" angle="45" focus="100%" type="gradient"/>
                   <v:shadow on="t" type="perspective" color="#d6e3bc" opacity=".5" origin=",.5" offset="0,0" matrix=",-56756f,,.5"/>
                 </v:oval>
-                <v:shape id="AutoShape 34" o:spid="_x0000_s1137" type="#_x0000_t5" style="position:absolute;left:8263;top:5472;width:1193;height:1035;visibility:visible;mso-wrap-style:square;v-text-anchor:top" o:gfxdata="UEsDBBQABgAIAAAAIQDw94q7/QAAAOIBAAATAAAAW0NvbnRlbnRfVHlwZXNdLnhtbJSRzUrEMBDH&#10;74LvEOYqbaoHEWm6B6tHFV0fYEimbdg2CZlYd9/edD8u4goeZ+b/8SOpV9tpFDNFtt4puC4rEOS0&#10;N9b1Cj7WT8UdCE7oDI7ekYIdMayay4t6vQvEIrsdKxhSCvdSsh5oQi59IJcvnY8TpjzGXgbUG+xJ&#10;3lTVrdTeJXKpSEsGNHVLHX6OSTxu8/pAEmlkEA8H4dKlAEMYrcaUSeXszI+W4thQZudew4MNfJUx&#10;QP7asFzOFxx9L/lpojUkXjGmZ5wyhjSRJQ8YKGvKv1MWzIkL33VWU9lGfl98J6hz4cZ/uUjzf7Pb&#10;bHuj+ZQu9z/UfAMAAP//AwBQSwMEFAAGAAgAAAAhADHdX2HSAAAAjwEAAAsAAABfcmVscy8ucmVs&#10;c6SQwWrDMAyG74O9g9G9cdpDGaNOb4VeSwe7CltJTGPLWCZt376mMFhGbzvqF/o+8e/2tzCpmbJ4&#10;jgbWTQuKomXn42Dg63xYfYCSgtHhxJEM3Elg372/7U40YalHMvokqlKiGBhLSZ9aix0poDScKNZN&#10;zzlgqWMedEJ7wYH0pm23Ov9mQLdgqqMzkI9uA+p8T9X8hx28zSzcl8Zy0Nz33r6iasfXeKK5UjAP&#10;VAy4LM8w09zU50C/9q7/6ZURE31X/kL8TKv1x6wXNXYPAAAA//8DAFBLAwQUAAYACAAAACEAMy8F&#10;nkEAAAA5AAAAEAAAAGRycy9zaGFwZXhtbC54bWyysa/IzVEoSy0qzszPs1Uy1DNQUkjNS85PycxL&#10;t1UKDXHTtVBSKC5JzEtJzMnPS7VVqkwtVrK34+UCAAAA//8DAFBLAwQUAAYACAAAACEAMzMmNsMA&#10;AADbAAAADwAAAGRycy9kb3ducmV2LnhtbESPT4vCMBTE74LfITzBm6bqskjXKKIIvQjrn4PHt83b&#10;NmvzUppo67c3grDHYWZ+wyxWna3EnRpvHCuYjBMQxLnThgsF59NuNAfhA7LGyjEpeJCH1bLfW2Cq&#10;XcsHuh9DISKEfYoKyhDqVEqfl2TRj11NHL1f11gMUTaF1A22EW4rOU2ST2nRcFwosaZNSfn1eLMK&#10;/rJL7ux5n203P9+TwszW5nBtlRoOuvUXiEBd+A+/25lWMPuA15f4A+TyCQAA//8DAFBLAQItABQA&#10;BgAIAAAAIQDw94q7/QAAAOIBAAATAAAAAAAAAAAAAAAAAAAAAABbQ29udGVudF9UeXBlc10ueG1s&#10;UEsBAi0AFAAGAAgAAAAhADHdX2HSAAAAjwEAAAsAAAAAAAAAAAAAAAAALgEAAF9yZWxzLy5yZWxz&#10;UEsBAi0AFAAGAAgAAAAhADMvBZ5BAAAAOQAAABAAAAAAAAAAAAAAAAAAKQIAAGRycy9zaGFwZXht&#10;bC54bWxQSwECLQAUAAYACAAAACEAMzMmNsMAAADbAAAADwAAAAAAAAAAAAAAAACYAgAAZHJzL2Rv&#10;d25yZXYueG1sUEsFBgAAAAAEAAQA9QAAAIgDAAAAAA==&#10;" fillcolor="#f79646" strokecolor="#f2f2f2" strokeweight="1pt">
+                <v:shape id="AutoShape 34" o:spid="_x0000_s1162" type="#_x0000_t5" style="position:absolute;left:8263;top:5472;width:1193;height:1035;visibility:visible;mso-wrap-style:square;v-text-anchor:top" o:gfxdata="UEsDBBQABgAIAAAAIQDw94q7/QAAAOIBAAATAAAAW0NvbnRlbnRfVHlwZXNdLnhtbJSRzUrEMBDH&#10;74LvEOYqbaoHEWm6B6tHFV0fYEimbdg2CZlYd9/edD8u4goeZ+b/8SOpV9tpFDNFtt4puC4rEOS0&#10;N9b1Cj7WT8UdCE7oDI7ekYIdMayay4t6vQvEIrsdKxhSCvdSsh5oQi59IJcvnY8TpjzGXgbUG+xJ&#10;3lTVrdTeJXKpSEsGNHVLHX6OSTxu8/pAEmlkEA8H4dKlAEMYrcaUSeXszI+W4thQZudew4MNfJUx&#10;QP7asFzOFxx9L/lpojUkXjGmZ5wyhjSRJQ8YKGvKv1MWzIkL33VWU9lGfl98J6hz4cZ/uUjzf7Pb&#10;bHuj+ZQu9z/UfAMAAP//AwBQSwMEFAAGAAgAAAAhADHdX2HSAAAAjwEAAAsAAABfcmVscy8ucmVs&#10;c6SQwWrDMAyG74O9g9G9cdpDGaNOb4VeSwe7CltJTGPLWCZt376mMFhGbzvqF/o+8e/2tzCpmbJ4&#10;jgbWTQuKomXn42Dg63xYfYCSgtHhxJEM3Elg372/7U40YalHMvokqlKiGBhLSZ9aix0poDScKNZN&#10;zzlgqWMedEJ7wYH0pm23Ov9mQLdgqqMzkI9uA+p8T9X8hx28zSzcl8Zy0Nz33r6iasfXeKK5UjAP&#10;VAy4LM8w09zU50C/9q7/6ZURE31X/kL8TKv1x6wXNXYPAAAA//8DAFBLAwQUAAYACAAAACEAMy8F&#10;nkEAAAA5AAAAEAAAAGRycy9zaGFwZXhtbC54bWyysa/IzVEoSy0qzszPs1Uy1DNQUkjNS85PycxL&#10;t1UKDXHTtVBSKC5JzEtJzMnPS7VVqkwtVrK34+UCAAAA//8DAFBLAwQUAAYACAAAACEAMzMmNsMA&#10;AADbAAAADwAAAGRycy9kb3ducmV2LnhtbESPT4vCMBTE74LfITzBm6bqskjXKKIIvQjrn4PHt83b&#10;NmvzUppo67c3grDHYWZ+wyxWna3EnRpvHCuYjBMQxLnThgsF59NuNAfhA7LGyjEpeJCH1bLfW2Cq&#10;XcsHuh9DISKEfYoKyhDqVEqfl2TRj11NHL1f11gMUTaF1A22EW4rOU2ST2nRcFwosaZNSfn1eLMK&#10;/rJL7ux5n203P9+TwszW5nBtlRoOuvUXiEBd+A+/25lWMPuA15f4A+TyCQAA//8DAFBLAQItABQA&#10;BgAIAAAAIQDw94q7/QAAAOIBAAATAAAAAAAAAAAAAAAAAAAAAABbQ29udGVudF9UeXBlc10ueG1s&#10;UEsBAi0AFAAGAAgAAAAhADHdX2HSAAAAjwEAAAsAAAAAAAAAAAAAAAAALgEAAF9yZWxzLy5yZWxz&#10;UEsBAi0AFAAGAAgAAAAhADMvBZ5BAAAAOQAAABAAAAAAAAAAAAAAAAAAKQIAAGRycy9zaGFwZXht&#10;bC54bWxQSwECLQAUAAYACAAAACEAMzMmNsMAAADbAAAADwAAAAAAAAAAAAAAAACYAgAAZHJzL2Rv&#10;d25yZXYueG1sUEsFBgAAAAAEAAQA9QAAAIgDAAAAAA==&#10;" fillcolor="#f79646" strokecolor="#f2f2f2" strokeweight="1pt">
                   <v:fill color2="#974706" angle="45" focus="100%" type="gradient"/>
                   <v:shadow on="t" type="perspective" color="#fbd4b4" opacity=".5" origin=",.5" offset="0,0" matrix=",-56756f,,.5"/>
                 </v:shape>
-                <v:shape id="AutoShape 35" o:spid="_x0000_s1138" type="#_x0000_t5" style="position:absolute;left:7071;top:5480;width:1192;height:1035;visibility:visible;mso-wrap-style:square;v-text-anchor:top" o:gfxdata="UEsDBBQABgAIAAAAIQDw94q7/QAAAOIBAAATAAAAW0NvbnRlbnRfVHlwZXNdLnhtbJSRzUrEMBDH&#10;74LvEOYqbaoHEWm6B6tHFV0fYEimbdg2CZlYd9/edD8u4goeZ+b/8SOpV9tpFDNFtt4puC4rEOS0&#10;N9b1Cj7WT8UdCE7oDI7ekYIdMayay4t6vQvEIrsdKxhSCvdSsh5oQi59IJcvnY8TpjzGXgbUG+xJ&#10;3lTVrdTeJXKpSEsGNHVLHX6OSTxu8/pAEmlkEA8H4dKlAEMYrcaUSeXszI+W4thQZudew4MNfJUx&#10;QP7asFzOFxx9L/lpojUkXjGmZ5wyhjSRJQ8YKGvKv1MWzIkL33VWU9lGfl98J6hz4cZ/uUjzf7Pb&#10;bHuj+ZQu9z/UfAMAAP//AwBQSwMEFAAGAAgAAAAhADHdX2HSAAAAjwEAAAsAAABfcmVscy8ucmVs&#10;c6SQwWrDMAyG74O9g9G9cdpDGaNOb4VeSwe7CltJTGPLWCZt376mMFhGbzvqF/o+8e/2tzCpmbJ4&#10;jgbWTQuKomXn42Dg63xYfYCSgtHhxJEM3Elg372/7U40YalHMvokqlKiGBhLSZ9aix0poDScKNZN&#10;zzlgqWMedEJ7wYH0pm23Ov9mQLdgqqMzkI9uA+p8T9X8hx28zSzcl8Zy0Nz33r6iasfXeKK5UjAP&#10;VAy4LM8w09zU50C/9q7/6ZURE31X/kL8TKv1x6wXNXYPAAAA//8DAFBLAwQUAAYACAAAACEAMy8F&#10;nkEAAAA5AAAAEAAAAGRycy9zaGFwZXhtbC54bWyysa/IzVEoSy0qzszPs1Uy1DNQUkjNS85PycxL&#10;t1UKDXHTtVBSKC5JzEtJzMnPS7VVqkwtVrK34+UCAAAA//8DAFBLAwQUAAYACAAAACEAXH+DrcMA&#10;AADbAAAADwAAAGRycy9kb3ducmV2LnhtbESPT4vCMBTE74LfITzBm6Yqu0jXKKIIvQjrn4PHt83b&#10;NmvzUppo67c3grDHYWZ+wyxWna3EnRpvHCuYjBMQxLnThgsF59NuNAfhA7LGyjEpeJCH1bLfW2Cq&#10;XcsHuh9DISKEfYoKyhDqVEqfl2TRj11NHL1f11gMUTaF1A22EW4rOU2ST2nRcFwosaZNSfn1eLMK&#10;/rJL7ux5n203P9+TwszW5nBtlRoOuvUXiEBd+A+/25lWMPuA15f4A+TyCQAA//8DAFBLAQItABQA&#10;BgAIAAAAIQDw94q7/QAAAOIBAAATAAAAAAAAAAAAAAAAAAAAAABbQ29udGVudF9UeXBlc10ueG1s&#10;UEsBAi0AFAAGAAgAAAAhADHdX2HSAAAAjwEAAAsAAAAAAAAAAAAAAAAALgEAAF9yZWxzLy5yZWxz&#10;UEsBAi0AFAAGAAgAAAAhADMvBZ5BAAAAOQAAABAAAAAAAAAAAAAAAAAAKQIAAGRycy9zaGFwZXht&#10;bC54bWxQSwECLQAUAAYACAAAACEAXH+DrcMAAADbAAAADwAAAAAAAAAAAAAAAACYAgAAZHJzL2Rv&#10;d25yZXYueG1sUEsFBgAAAAAEAAQA9QAAAIgDAAAAAA==&#10;" fillcolor="#f79646" strokecolor="#f2f2f2" strokeweight="1pt">
+                <v:shape id="AutoShape 35" o:spid="_x0000_s1163" type="#_x0000_t5" style="position:absolute;left:7071;top:5480;width:1192;height:1035;visibility:visible;mso-wrap-style:square;v-text-anchor:top" o:gfxdata="UEsDBBQABgAIAAAAIQDw94q7/QAAAOIBAAATAAAAW0NvbnRlbnRfVHlwZXNdLnhtbJSRzUrEMBDH&#10;74LvEOYqbaoHEWm6B6tHFV0fYEimbdg2CZlYd9/edD8u4goeZ+b/8SOpV9tpFDNFtt4puC4rEOS0&#10;N9b1Cj7WT8UdCE7oDI7ekYIdMayay4t6vQvEIrsdKxhSCvdSsh5oQi59IJcvnY8TpjzGXgbUG+xJ&#10;3lTVrdTeJXKpSEsGNHVLHX6OSTxu8/pAEmlkEA8H4dKlAEMYrcaUSeXszI+W4thQZudew4MNfJUx&#10;QP7asFzOFxx9L/lpojUkXjGmZ5wyhjSRJQ8YKGvKv1MWzIkL33VWU9lGfl98J6hz4cZ/uUjzf7Pb&#10;bHuj+ZQu9z/UfAMAAP//AwBQSwMEFAAGAAgAAAAhADHdX2HSAAAAjwEAAAsAAABfcmVscy8ucmVs&#10;c6SQwWrDMAyG74O9g9G9cdpDGaNOb4VeSwe7CltJTGPLWCZt376mMFhGbzvqF/o+8e/2tzCpmbJ4&#10;jgbWTQuKomXn42Dg63xYfYCSgtHhxJEM3Elg372/7U40YalHMvokqlKiGBhLSZ9aix0poDScKNZN&#10;zzlgqWMedEJ7wYH0pm23Ov9mQLdgqqMzkI9uA+p8T9X8hx28zSzcl8Zy0Nz33r6iasfXeKK5UjAP&#10;VAy4LM8w09zU50C/9q7/6ZURE31X/kL8TKv1x6wXNXYPAAAA//8DAFBLAwQUAAYACAAAACEAMy8F&#10;nkEAAAA5AAAAEAAAAGRycy9zaGFwZXhtbC54bWyysa/IzVEoSy0qzszPs1Uy1DNQUkjNS85PycxL&#10;t1UKDXHTtVBSKC5JzEtJzMnPS7VVqkwtVrK34+UCAAAA//8DAFBLAwQUAAYACAAAACEAXH+DrcMA&#10;AADbAAAADwAAAGRycy9kb3ducmV2LnhtbESPT4vCMBTE74LfITzBm6Yqu0jXKKIIvQjrn4PHt83b&#10;NmvzUppo67c3grDHYWZ+wyxWna3EnRpvHCuYjBMQxLnThgsF59NuNAfhA7LGyjEpeJCH1bLfW2Cq&#10;XcsHuh9DISKEfYoKyhDqVEqfl2TRj11NHL1f11gMUTaF1A22EW4rOU2ST2nRcFwosaZNSfn1eLMK&#10;/rJL7ux5n203P9+TwszW5nBtlRoOuvUXiEBd+A+/25lWMPuA15f4A+TyCQAA//8DAFBLAQItABQA&#10;BgAIAAAAIQDw94q7/QAAAOIBAAATAAAAAAAAAAAAAAAAAAAAAABbQ29udGVudF9UeXBlc10ueG1s&#10;UEsBAi0AFAAGAAgAAAAhADHdX2HSAAAAjwEAAAsAAAAAAAAAAAAAAAAALgEAAF9yZWxzLy5yZWxz&#10;UEsBAi0AFAAGAAgAAAAhADMvBZ5BAAAAOQAAABAAAAAAAAAAAAAAAAAAKQIAAGRycy9zaGFwZXht&#10;bC54bWxQSwECLQAUAAYACAAAACEAXH+DrcMAAADbAAAADwAAAAAAAAAAAAAAAACYAgAAZHJzL2Rv&#10;d25yZXYueG1sUEsFBgAAAAAEAAQA9QAAAIgDAAAAAA==&#10;" fillcolor="#f79646" strokecolor="#f2f2f2" strokeweight="1pt">
                   <v:fill color2="#974706" angle="45" focus="100%" type="gradient"/>
                   <v:shadow on="t" type="perspective" color="#fbd4b4" opacity=".5" origin=",.5" offset="0,0" matrix=",-56756f,,.5"/>
                 </v:shape>
-                <v:shape id="AutoShape 38" o:spid="_x0000_s1139" type="#_x0000_t32" style="position:absolute;left:19086;top:11234;width:7883;height:3478;visibility:visible;mso-wrap-style:square" o:connectortype="straight" o:gfxdata="UEsDBBQABgAIAAAAIQD+JeulAAEAAOoBAAATAAAAW0NvbnRlbnRfVHlwZXNdLnhtbJSRzU7EIBDH&#10;7ya+A+FqWqoHY0zpHqwe1Zj1AQhMW2I7EAbr7ts73e5ejGviEeb/8RuoN7tpFDMk8gG1vC4rKQBt&#10;cB57Ld+3T8WdFJQNOjMGBC33QHLTXF7U230EEuxG0nLIOd4rRXaAyVAZIiBPupAmk/mYehWN/TA9&#10;qJuqulU2YAbMRV4yZFO30JnPMYvHHV+vJAlGkuJhFS5dWpoYR29NZlI1o/vRUhwbSnYeNDT4SFeM&#10;IdWvDcvkfMHR98JPk7wD8WpSfjYTYyiXaNkAweaQWFf+nbSgTlSErvMWyjYRL7V6T3DnSlz4wgTz&#10;f/Nbtr3BfEpXh59qvgEAAP//AwBQSwMEFAAGAAgAAAAhAJYFM1jUAAAAlwEAAAsAAABfcmVscy8u&#10;cmVsc6SQPWsDMQyG90L/g9He8yVDKSW+bIWsIYWuxtZ9kLNkJHNN/n1MoaVXsnWUXvQ8L9rtL2k2&#10;C4pOTA42TQsGKXCcaHDwfnp7egGjxVP0MxM6uKLCvnt82B1x9qUe6ThlNZVC6mAsJb9aq2HE5LXh&#10;jFSTniX5UkcZbPbh7Ae027Z9tvKbAd2KaQ7RgRziFszpmqv5DztNQVi5L03gZLnvp3CPaiN/0hGX&#10;SvEyYHEQRb+WgktTy4G979380xuYCENh+aiOlfwnqfbvBnb1zu4GAAD//wMAUEsDBBQABgAIAAAA&#10;IQAzLwWeQQAAADkAAAAUAAAAZHJzL2Nvbm5lY3RvcnhtbC54bWyysa/IzVEoSy0qzszPs1Uy1DNQ&#10;UkjNS85PycxLt1UKDXHTtVBSKC5JzEtJzMnPS7VVqkwtVrK34+UCAAAA//8DAFBLAwQUAAYACAAA&#10;ACEAdBGJ9sUAAADbAAAADwAAAGRycy9kb3ducmV2LnhtbESPQWvCQBSE7wX/w/KE3uomLUiNriKC&#10;pVh6qJagt0f2mQSzb8PuaqK/3i0IPQ4z8w0zW/SmERdyvrasIB0lIIgLq2suFfzu1i/vIHxA1thY&#10;JgVX8rCYD55mmGnb8Q9dtqEUEcI+QwVVCG0mpS8qMuhHtiWO3tE6gyFKV0rtsItw08jXJBlLgzXH&#10;hQpbWlVUnLZno2D/NTnn1/ybNnk62RzQGX/bfSj1POyXUxCB+vAffrQ/tYK3Mfx9iT9Azu8AAAD/&#10;/wMAUEsBAi0AFAAGAAgAAAAhAP4l66UAAQAA6gEAABMAAAAAAAAAAAAAAAAAAAAAAFtDb250ZW50&#10;X1R5cGVzXS54bWxQSwECLQAUAAYACAAAACEAlgUzWNQAAACXAQAACwAAAAAAAAAAAAAAAAAxAQAA&#10;X3JlbHMvLnJlbHNQSwECLQAUAAYACAAAACEAMy8FnkEAAAA5AAAAFAAAAAAAAAAAAAAAAAAuAgAA&#10;ZHJzL2Nvbm5lY3RvcnhtbC54bWxQSwECLQAUAAYACAAAACEAdBGJ9sUAAADbAAAADwAAAAAAAAAA&#10;AAAAAAChAgAAZHJzL2Rvd25yZXYueG1sUEsFBgAAAAAEAAQA+QAAAJMDAAAAAA==&#10;">
+                <v:shape id="AutoShape 38" o:spid="_x0000_s1164" type="#_x0000_t32" style="position:absolute;left:19086;top:11234;width:7883;height:3478;visibility:visible;mso-wrap-style:square" o:connectortype="straight" o:gfxdata="UEsDBBQABgAIAAAAIQD+JeulAAEAAOoBAAATAAAAW0NvbnRlbnRfVHlwZXNdLnhtbJSRzU7EIBDH&#10;7ya+A+FqWqoHY0zpHqwe1Zj1AQhMW2I7EAbr7ts73e5ejGviEeb/8RuoN7tpFDMk8gG1vC4rKQBt&#10;cB57Ld+3T8WdFJQNOjMGBC33QHLTXF7U230EEuxG0nLIOd4rRXaAyVAZIiBPupAmk/mYehWN/TA9&#10;qJuqulU2YAbMRV4yZFO30JnPMYvHHV+vJAlGkuJhFS5dWpoYR29NZlI1o/vRUhwbSnYeNDT4SFeM&#10;IdWvDcvkfMHR98JPk7wD8WpSfjYTYyiXaNkAweaQWFf+nbSgTlSErvMWyjYRL7V6T3DnSlz4wgTz&#10;f/Nbtr3BfEpXh59qvgEAAP//AwBQSwMEFAAGAAgAAAAhAJYFM1jUAAAAlwEAAAsAAABfcmVscy8u&#10;cmVsc6SQPWsDMQyG90L/g9He8yVDKSW+bIWsIYWuxtZ9kLNkJHNN/n1MoaVXsnWUXvQ8L9rtL2k2&#10;C4pOTA42TQsGKXCcaHDwfnp7egGjxVP0MxM6uKLCvnt82B1x9qUe6ThlNZVC6mAsJb9aq2HE5LXh&#10;jFSTniX5UkcZbPbh7Ae027Z9tvKbAd2KaQ7RgRziFszpmqv5DztNQVi5L03gZLnvp3CPaiN/0hGX&#10;SvEyYHEQRb+WgktTy4G979380xuYCENh+aiOlfwnqfbvBnb1zu4GAAD//wMAUEsDBBQABgAIAAAA&#10;IQAzLwWeQQAAADkAAAAUAAAAZHJzL2Nvbm5lY3RvcnhtbC54bWyysa/IzVEoSy0qzszPs1Uy1DNQ&#10;UkjNS85PycxLt1UKDXHTtVBSKC5JzEtJzMnPS7VVqkwtVrK34+UCAAAA//8DAFBLAwQUAAYACAAA&#10;ACEAdBGJ9sUAAADbAAAADwAAAGRycy9kb3ducmV2LnhtbESPQWvCQBSE7wX/w/KE3uomLUiNriKC&#10;pVh6qJagt0f2mQSzb8PuaqK/3i0IPQ4z8w0zW/SmERdyvrasIB0lIIgLq2suFfzu1i/vIHxA1thY&#10;JgVX8rCYD55mmGnb8Q9dtqEUEcI+QwVVCG0mpS8qMuhHtiWO3tE6gyFKV0rtsItw08jXJBlLgzXH&#10;hQpbWlVUnLZno2D/NTnn1/ybNnk62RzQGX/bfSj1POyXUxCB+vAffrQ/tYK3Mfx9iT9Azu8AAAD/&#10;/wMAUEsBAi0AFAAGAAgAAAAhAP4l66UAAQAA6gEAABMAAAAAAAAAAAAAAAAAAAAAAFtDb250ZW50&#10;X1R5cGVzXS54bWxQSwECLQAUAAYACAAAACEAlgUzWNQAAACXAQAACwAAAAAAAAAAAAAAAAAxAQAA&#10;X3JlbHMvLnJlbHNQSwECLQAUAAYACAAAACEAMy8FnkEAAAA5AAAAFAAAAAAAAAAAAAAAAAAuAgAA&#10;ZHJzL2Nvbm5lY3RvcnhtbC54bWxQSwECLQAUAAYACAAAACEAdBGJ9sUAAADbAAAADwAAAAAAAAAA&#10;AAAAAAChAgAAZHJzL2Rvd25yZXYueG1sUEsFBgAAAAAEAAQA+QAAAJMDAAAAAA==&#10;">
                   <v:stroke endarrow="block"/>
                 </v:shape>
-                <v:shape id="AutoShape 39" o:spid="_x0000_s1140" type="#_x0000_t32" style="position:absolute;left:8827;top:11234;width:10259;height:3478;flip:x;visibility:visible;mso-wrap-style:square" o:connectortype="straight" o:gfxdata="UEsDBBQABgAIAAAAIQD+JeulAAEAAOoBAAATAAAAW0NvbnRlbnRfVHlwZXNdLnhtbJSRzU7EIBDH&#10;7ya+A+FqWqoHY0zpHqwe1Zj1AQhMW2I7EAbr7ts73e5ejGviEeb/8RuoN7tpFDMk8gG1vC4rKQBt&#10;cB57Ld+3T8WdFJQNOjMGBC33QHLTXF7U230EEuxG0nLIOd4rRXaAyVAZIiBPupAmk/mYehWN/TA9&#10;qJuqulU2YAbMRV4yZFO30JnPMYvHHV+vJAlGkuJhFS5dWpoYR29NZlI1o/vRUhwbSnYeNDT4SFeM&#10;IdWvDcvkfMHR98JPk7wD8WpSfjYTYyiXaNkAweaQWFf+nbSgTlSErvMWyjYRL7V6T3DnSlz4wgTz&#10;f/Nbtr3BfEpXh59qvgEAAP//AwBQSwMEFAAGAAgAAAAhAJYFM1jUAAAAlwEAAAsAAABfcmVscy8u&#10;cmVsc6SQPWsDMQyG90L/g9He8yVDKSW+bIWsIYWuxtZ9kLNkJHNN/n1MoaVXsnWUXvQ8L9rtL2k2&#10;C4pOTA42TQsGKXCcaHDwfnp7egGjxVP0MxM6uKLCvnt82B1x9qUe6ThlNZVC6mAsJb9aq2HE5LXh&#10;jFSTniX5UkcZbPbh7Ae027Z9tvKbAd2KaQ7RgRziFszpmqv5DztNQVi5L03gZLnvp3CPaiN/0hGX&#10;SvEyYHEQRb+WgktTy4G979380xuYCENh+aiOlfwnqfbvBnb1zu4GAAD//wMAUEsDBBQABgAIAAAA&#10;IQAzLwWeQQAAADkAAAAUAAAAZHJzL2Nvbm5lY3RvcnhtbC54bWyysa/IzVEoSy0qzszPs1Uy1DNQ&#10;UkjNS85PycxLt1UKDXHTtVBSKC5JzEtJzMnPS7VVqkwtVrK34+UCAAAA//8DAFBLAwQUAAYACAAA&#10;ACEAcybUT8IAAADbAAAADwAAAGRycy9kb3ducmV2LnhtbESPQWsCMRSE74L/ITyhN81aqcrWKCoI&#10;0ouohXp8bF53g5uXZZNu1n/fCIUeh5n5hllteluLjlpvHCuYTjIQxIXThksFn9fDeAnCB2SNtWNS&#10;8CAPm/VwsMJcu8hn6i6hFAnCPkcFVQhNLqUvKrLoJ64hTt63ay2GJNtS6hZjgttavmbZXFo0nBYq&#10;bGhfUXG//FgFJp5M1xz3cffxdfM6knm8OaPUy6jfvoMI1If/8F/7qBXMFvD8kn6AXP8CAAD//wMA&#10;UEsBAi0AFAAGAAgAAAAhAP4l66UAAQAA6gEAABMAAAAAAAAAAAAAAAAAAAAAAFtDb250ZW50X1R5&#10;cGVzXS54bWxQSwECLQAUAAYACAAAACEAlgUzWNQAAACXAQAACwAAAAAAAAAAAAAAAAAxAQAAX3Jl&#10;bHMvLnJlbHNQSwECLQAUAAYACAAAACEAMy8FnkEAAAA5AAAAFAAAAAAAAAAAAAAAAAAuAgAAZHJz&#10;L2Nvbm5lY3RvcnhtbC54bWxQSwECLQAUAAYACAAAACEAcybUT8IAAADbAAAADwAAAAAAAAAAAAAA&#10;AAChAgAAZHJzL2Rvd25yZXYueG1sUEsFBgAAAAAEAAQA+QAAAJADAAAAAA==&#10;">
+                <v:shape id="AutoShape 39" o:spid="_x0000_s1165" type="#_x0000_t32" style="position:absolute;left:8827;top:11234;width:10259;height:3478;flip:x;visibility:visible;mso-wrap-style:square" o:connectortype="straight" o:gfxdata="UEsDBBQABgAIAAAAIQD+JeulAAEAAOoBAAATAAAAW0NvbnRlbnRfVHlwZXNdLnhtbJSRzU7EIBDH&#10;7ya+A+FqWqoHY0zpHqwe1Zj1AQhMW2I7EAbr7ts73e5ejGviEeb/8RuoN7tpFDMk8gG1vC4rKQBt&#10;cB57Ld+3T8WdFJQNOjMGBC33QHLTXF7U230EEuxG0nLIOd4rRXaAyVAZIiBPupAmk/mYehWN/TA9&#10;qJuqulU2YAbMRV4yZFO30JnPMYvHHV+vJAlGkuJhFS5dWpoYR29NZlI1o/vRUhwbSnYeNDT4SFeM&#10;IdWvDcvkfMHR98JPk7wD8WpSfjYTYyiXaNkAweaQWFf+nbSgTlSErvMWyjYRL7V6T3DnSlz4wgTz&#10;f/Nbtr3BfEpXh59qvgEAAP//AwBQSwMEFAAGAAgAAAAhAJYFM1jUAAAAlwEAAAsAAABfcmVscy8u&#10;cmVsc6SQPWsDMQyG90L/g9He8yVDKSW+bIWsIYWuxtZ9kLNkJHNN/n1MoaVXsnWUXvQ8L9rtL2k2&#10;C4pOTA42TQsGKXCcaHDwfnp7egGjxVP0MxM6uKLCvnt82B1x9qUe6ThlNZVC6mAsJb9aq2HE5LXh&#10;jFSTniX5UkcZbPbh7Ae027Z9tvKbAd2KaQ7RgRziFszpmqv5DztNQVi5L03gZLnvp3CPaiN/0hGX&#10;SvEyYHEQRb+WgktTy4G979380xuYCENh+aiOlfwnqfbvBnb1zu4GAAD//wMAUEsDBBQABgAIAAAA&#10;IQAzLwWeQQAAADkAAAAUAAAAZHJzL2Nvbm5lY3RvcnhtbC54bWyysa/IzVEoSy0qzszPs1Uy1DNQ&#10;UkjNS85PycxLt1UKDXHTtVBSKC5JzEtJzMnPS7VVqkwtVrK34+UCAAAA//8DAFBLAwQUAAYACAAA&#10;ACEAcybUT8IAAADbAAAADwAAAGRycy9kb3ducmV2LnhtbESPQWsCMRSE74L/ITyhN81aqcrWKCoI&#10;0ouohXp8bF53g5uXZZNu1n/fCIUeh5n5hllteluLjlpvHCuYTjIQxIXThksFn9fDeAnCB2SNtWNS&#10;8CAPm/VwsMJcu8hn6i6hFAnCPkcFVQhNLqUvKrLoJ64hTt63ay2GJNtS6hZjgttavmbZXFo0nBYq&#10;bGhfUXG//FgFJp5M1xz3cffxdfM6knm8OaPUy6jfvoMI1If/8F/7qBXMFvD8kn6AXP8CAAD//wMA&#10;UEsBAi0AFAAGAAgAAAAhAP4l66UAAQAA6gEAABMAAAAAAAAAAAAAAAAAAAAAAFtDb250ZW50X1R5&#10;cGVzXS54bWxQSwECLQAUAAYACAAAACEAlgUzWNQAAACXAQAACwAAAAAAAAAAAAAAAAAxAQAAX3Jl&#10;bHMvLnJlbHNQSwECLQAUAAYACAAAACEAMy8FnkEAAAA5AAAAFAAAAAAAAAAAAAAAAAAuAgAAZHJz&#10;L2Nvbm5lY3RvcnhtbC54bWxQSwECLQAUAAYACAAAACEAcybUT8IAAADbAAAADwAAAAAAAAAAAAAA&#10;AAChAgAAZHJzL2Rvd25yZXYueG1sUEsFBgAAAAAEAAQA+QAAAJADAAAAAA==&#10;">
                   <v:stroke endarrow="block"/>
                 </v:shape>
-                <v:shape id="AutoShape 41" o:spid="_x0000_s1141" type="#_x0000_t32" style="position:absolute;left:17455;top:6689;width:1631;height:1896;flip:x y;visibility:visible;mso-wrap-style:square" o:connectortype="straight" o:gfxdata="UEsDBBQABgAIAAAAIQD+JeulAAEAAOoBAAATAAAAW0NvbnRlbnRfVHlwZXNdLnhtbJSRzU7EIBDH&#10;7ya+A+FqWqoHY0zpHqwe1Zj1AQhMW2I7EAbr7ts73e5ejGviEeb/8RuoN7tpFDMk8gG1vC4rKQBt&#10;cB57Ld+3T8WdFJQNOjMGBC33QHLTXF7U230EEuxG0nLIOd4rRXaAyVAZIiBPupAmk/mYehWN/TA9&#10;qJuqulU2YAbMRV4yZFO30JnPMYvHHV+vJAlGkuJhFS5dWpoYR29NZlI1o/vRUhwbSnYeNDT4SFeM&#10;IdWvDcvkfMHR98JPk7wD8WpSfjYTYyiXaNkAweaQWFf+nbSgTlSErvMWyjYRL7V6T3DnSlz4wgTz&#10;f/Nbtr3BfEpXh59qvgEAAP//AwBQSwMEFAAGAAgAAAAhAJYFM1jUAAAAlwEAAAsAAABfcmVscy8u&#10;cmVsc6SQPWsDMQyG90L/g9He8yVDKSW+bIWsIYWuxtZ9kLNkJHNN/n1MoaVXsnWUXvQ8L9rtL2k2&#10;C4pOTA42TQsGKXCcaHDwfnp7egGjxVP0MxM6uKLCvnt82B1x9qUe6ThlNZVC6mAsJb9aq2HE5LXh&#10;jFSTniX5UkcZbPbh7Ae027Z9tvKbAd2KaQ7RgRziFszpmqv5DztNQVi5L03gZLnvp3CPaiN/0hGX&#10;SvEyYHEQRb+WgktTy4G979380xuYCENh+aiOlfwnqfbvBnb1zu4GAAD//wMAUEsDBBQABgAIAAAA&#10;IQAzLwWeQQAAADkAAAAUAAAAZHJzL2Nvbm5lY3RvcnhtbC54bWyysa/IzVEoSy0qzszPs1Uy1DNQ&#10;UkjNS85PycxLt1UKDXHTtVBSKC5JzEtJzMnPS7VVqkwtVrK34+UCAAAA//8DAFBLAwQUAAYACAAA&#10;ACEAeIpT98AAAADbAAAADwAAAGRycy9kb3ducmV2LnhtbERPS2vCQBC+F/wPywi91U1jEE1dRRSh&#10;FC8+Dh6H7HQTmp0N2VHTf989FDx+fO/levCtulMfm8AG3icZKOIq2Iadgct5/zYHFQXZYhuYDPxS&#10;hPVq9LLE0oYHH+l+EqdSCMcSDdQiXal1rGryGCehI07cd+g9SoK907bHRwr3rc6zbKY9Npwaauxo&#10;W1P1c7p5A9eLPyzyYudd4c5yFPpq8mJmzOt42HyAEhrkKf53f1oD0zQ2fUk/QK/+AAAA//8DAFBL&#10;AQItABQABgAIAAAAIQD+JeulAAEAAOoBAAATAAAAAAAAAAAAAAAAAAAAAABbQ29udGVudF9UeXBl&#10;c10ueG1sUEsBAi0AFAAGAAgAAAAhAJYFM1jUAAAAlwEAAAsAAAAAAAAAAAAAAAAAMQEAAF9yZWxz&#10;Ly5yZWxzUEsBAi0AFAAGAAgAAAAhADMvBZ5BAAAAOQAAABQAAAAAAAAAAAAAAAAALgIAAGRycy9j&#10;b25uZWN0b3J4bWwueG1sUEsBAi0AFAAGAAgAAAAhAHiKU/fAAAAA2wAAAA8AAAAAAAAAAAAAAAAA&#10;oQIAAGRycy9kb3ducmV2LnhtbFBLBQYAAAAABAAEAPkAAACOAwAAAAA=&#10;">
+                <v:shape id="AutoShape 41" o:spid="_x0000_s1166" type="#_x0000_t32" style="position:absolute;left:17455;top:6689;width:1631;height:1896;flip:x y;visibility:visible;mso-wrap-style:square" o:connectortype="straight" o:gfxdata="UEsDBBQABgAIAAAAIQD+JeulAAEAAOoBAAATAAAAW0NvbnRlbnRfVHlwZXNdLnhtbJSRzU7EIBDH&#10;7ya+A+FqWqoHY0zpHqwe1Zj1AQhMW2I7EAbr7ts73e5ejGviEeb/8RuoN7tpFDMk8gG1vC4rKQBt&#10;cB57Ld+3T8WdFJQNOjMGBC33QHLTXF7U230EEuxG0nLIOd4rRXaAyVAZIiBPupAmk/mYehWN/TA9&#10;qJuqulU2YAbMRV4yZFO30JnPMYvHHV+vJAlGkuJhFS5dWpoYR29NZlI1o/vRUhwbSnYeNDT4SFeM&#10;IdWvDcvkfMHR98JPk7wD8WpSfjYTYyiXaNkAweaQWFf+nbSgTlSErvMWyjYRL7V6T3DnSlz4wgTz&#10;f/Nbtr3BfEpXh59qvgEAAP//AwBQSwMEFAAGAAgAAAAhAJYFM1jUAAAAlwEAAAsAAABfcmVscy8u&#10;cmVsc6SQPWsDMQyG90L/g9He8yVDKSW+bIWsIYWuxtZ9kLNkJHNN/n1MoaVXsnWUXvQ8L9rtL2k2&#10;C4pOTA42TQsGKXCcaHDwfnp7egGjxVP0MxM6uKLCvnt82B1x9qUe6ThlNZVC6mAsJb9aq2HE5LXh&#10;jFSTniX5UkcZbPbh7Ae027Z9tvKbAd2KaQ7RgRziFszpmqv5DztNQVi5L03gZLnvp3CPaiN/0hGX&#10;SvEyYHEQRb+WgktTy4G979380xuYCENh+aiOlfwnqfbvBnb1zu4GAAD//wMAUEsDBBQABgAIAAAA&#10;IQAzLwWeQQAAADkAAAAUAAAAZHJzL2Nvbm5lY3RvcnhtbC54bWyysa/IzVEoSy0qzszPs1Uy1DNQ&#10;UkjNS85PycxLt1UKDXHTtVBSKC5JzEtJzMnPS7VVqkwtVrK34+UCAAAA//8DAFBLAwQUAAYACAAA&#10;ACEAeIpT98AAAADbAAAADwAAAGRycy9kb3ducmV2LnhtbERPS2vCQBC+F/wPywi91U1jEE1dRRSh&#10;FC8+Dh6H7HQTmp0N2VHTf989FDx+fO/levCtulMfm8AG3icZKOIq2Iadgct5/zYHFQXZYhuYDPxS&#10;hPVq9LLE0oYHH+l+EqdSCMcSDdQiXal1rGryGCehI07cd+g9SoK907bHRwr3rc6zbKY9Npwaauxo&#10;W1P1c7p5A9eLPyzyYudd4c5yFPpq8mJmzOt42HyAEhrkKf53f1oD0zQ2fUk/QK/+AAAA//8DAFBL&#10;AQItABQABgAIAAAAIQD+JeulAAEAAOoBAAATAAAAAAAAAAAAAAAAAAAAAABbQ29udGVudF9UeXBl&#10;c10ueG1sUEsBAi0AFAAGAAgAAAAhAJYFM1jUAAAAlwEAAAsAAAAAAAAAAAAAAAAAMQEAAF9yZWxz&#10;Ly5yZWxzUEsBAi0AFAAGAAgAAAAhADMvBZ5BAAAAOQAAABQAAAAAAAAAAAAAAAAALgIAAGRycy9j&#10;b25uZWN0b3J4bWwueG1sUEsBAi0AFAAGAAgAAAAhAHiKU/fAAAAA2wAAAA8AAAAAAAAAAAAAAAAA&#10;oQIAAGRycy9kb3ducmV2LnhtbFBLBQYAAAAABAAEAPkAAACOAwAAAAA=&#10;">
                   <v:stroke endarrow="block"/>
                 </v:shape>
-                <v:shape id="Text Box 42" o:spid="_x0000_s1142" type="#_x0000_t202" style="position:absolute;left:2161;top:8585;width:33850;height:2649;visibility:visible;mso-wrap-style:square;v-text-anchor:top" o:gfxdata="UEsDBBQABgAIAAAAIQDw94q7/QAAAOIBAAATAAAAW0NvbnRlbnRfVHlwZXNdLnhtbJSRzUrEMBDH&#10;74LvEOYqbaoHEWm6B6tHFV0fYEimbdg2CZlYd9/edD8u4goeZ+b/8SOpV9tpFDNFtt4puC4rEOS0&#10;N9b1Cj7WT8UdCE7oDI7ekYIdMayay4t6vQvEIrsdKxhSCvdSsh5oQi59IJcvnY8TpjzGXgbUG+xJ&#10;3lTVrdTeJXKpSEsGNHVLHX6OSTxu8/pAEmlkEA8H4dKlAEMYrcaUSeXszI+W4thQZudew4MNfJUx&#10;QP7asFzOFxx9L/lpojUkXjGmZ5wyhjSRJQ8YKGvKv1MWzIkL33VWU9lGfl98J6hz4cZ/uUjzf7Pb&#10;bHuj+ZQu9z/UfAMAAP//AwBQSwMEFAAGAAgAAAAhADHdX2HSAAAAjwEAAAsAAABfcmVscy8ucmVs&#10;c6SQwWrDMAyG74O9g9G9cdpDGaNOb4VeSwe7CltJTGPLWCZt376mMFhGbzvqF/o+8e/2tzCpmbJ4&#10;jgbWTQuKomXn42Dg63xYfYCSgtHhxJEM3Elg372/7U40YalHMvokqlKiGBhLSZ9aix0poDScKNZN&#10;zzlgqWMedEJ7wYH0pm23Ov9mQLdgqqMzkI9uA+p8T9X8hx28zSzcl8Zy0Nz33r6iasfXeKK5UjAP&#10;VAy4LM8w09zU50C/9q7/6ZURE31X/kL8TKv1x6wXNXYPAAAA//8DAFBLAwQUAAYACAAAACEAMy8F&#10;nkEAAAA5AAAAEAAAAGRycy9zaGFwZXhtbC54bWyysa/IzVEoSy0qzszPs1Uy1DNQUkjNS85PycxL&#10;t1UKDXHTtVBSKC5JzEtJzMnPS7VVqkwtVrK34+UCAAAA//8DAFBLAwQUAAYACAAAACEA00D39cIA&#10;AADbAAAADwAAAGRycy9kb3ducmV2LnhtbESPT4vCMBTE7wt+h/AEb2uqQtFqFBUWvPrnoLdH82xL&#10;m5faZGP77TcLC3scZuY3zGbXm0YE6lxlWcFsmoAgzq2uuFBwu359LkE4j6yxsUwKBnKw244+Nphp&#10;++YzhYsvRISwy1BB6X2bSenykgy6qW2Jo/e0nUEfZVdI3eE7wk0j50mSSoMVx4USWzqWlNeXb6NA&#10;1+fjI9w814tXk96fhyENYVBqMu73axCeev8f/muftILFCn6/xB8gtz8AAAD//wMAUEsBAi0AFAAG&#10;AAgAAAAhAPD3irv9AAAA4gEAABMAAAAAAAAAAAAAAAAAAAAAAFtDb250ZW50X1R5cGVzXS54bWxQ&#10;SwECLQAUAAYACAAAACEAMd1fYdIAAACPAQAACwAAAAAAAAAAAAAAAAAuAQAAX3JlbHMvLnJlbHNQ&#10;SwECLQAUAAYACAAAACEAMy8FnkEAAAA5AAAAEAAAAAAAAAAAAAAAAAApAgAAZHJzL3NoYXBleG1s&#10;LnhtbFBLAQItABQABgAIAAAAIQDTQPf1wgAAANsAAAAPAAAAAAAAAAAAAAAAAJgCAABkcnMvZG93&#10;bnJldi54bWxQSwUGAAAAAAQABAD1AAAAhwMAAAAA&#10;" fillcolor="#c2d69b" strokecolor="#c2d69b" strokeweight="1pt">
+                <v:shape id="Text Box 42" o:spid="_x0000_s1167" type="#_x0000_t202" style="position:absolute;left:2161;top:8585;width:33850;height:2649;visibility:visible;mso-wrap-style:square;v-text-anchor:top" o:gfxdata="UEsDBBQABgAIAAAAIQDw94q7/QAAAOIBAAATAAAAW0NvbnRlbnRfVHlwZXNdLnhtbJSRzUrEMBDH&#10;74LvEOYqbaoHEWm6B6tHFV0fYEimbdg2CZlYd9/edD8u4goeZ+b/8SOpV9tpFDNFtt4puC4rEOS0&#10;N9b1Cj7WT8UdCE7oDI7ekYIdMayay4t6vQvEIrsdKxhSCvdSsh5oQi59IJcvnY8TpjzGXgbUG+xJ&#10;3lTVrdTeJXKpSEsGNHVLHX6OSTxu8/pAEmlkEA8H4dKlAEMYrcaUSeXszI+W4thQZudew4MNfJUx&#10;QP7asFzOFxx9L/lpojUkXjGmZ5wyhjSRJQ8YKGvKv1MWzIkL33VWU9lGfl98J6hz4cZ/uUjzf7Pb&#10;bHuj+ZQu9z/UfAMAAP//AwBQSwMEFAAGAAgAAAAhADHdX2HSAAAAjwEAAAsAAABfcmVscy8ucmVs&#10;c6SQwWrDMAyG74O9g9G9cdpDGaNOb4VeSwe7CltJTGPLWCZt376mMFhGbzvqF/o+8e/2tzCpmbJ4&#10;jgbWTQuKomXn42Dg63xYfYCSgtHhxJEM3Elg372/7U40YalHMvokqlKiGBhLSZ9aix0poDScKNZN&#10;zzlgqWMedEJ7wYH0pm23Ov9mQLdgqqMzkI9uA+p8T9X8hx28zSzcl8Zy0Nz33r6iasfXeKK5UjAP&#10;VAy4LM8w09zU50C/9q7/6ZURE31X/kL8TKv1x6wXNXYPAAAA//8DAFBLAwQUAAYACAAAACEAMy8F&#10;nkEAAAA5AAAAEAAAAGRycy9zaGFwZXhtbC54bWyysa/IzVEoSy0qzszPs1Uy1DNQUkjNS85PycxL&#10;t1UKDXHTtVBSKC5JzEtJzMnPS7VVqkwtVrK34+UCAAAA//8DAFBLAwQUAAYACAAAACEA00D39cIA&#10;AADbAAAADwAAAGRycy9kb3ducmV2LnhtbESPT4vCMBTE7wt+h/AEb2uqQtFqFBUWvPrnoLdH82xL&#10;m5faZGP77TcLC3scZuY3zGbXm0YE6lxlWcFsmoAgzq2uuFBwu359LkE4j6yxsUwKBnKw244+Nphp&#10;++YzhYsvRISwy1BB6X2bSenykgy6qW2Jo/e0nUEfZVdI3eE7wk0j50mSSoMVx4USWzqWlNeXb6NA&#10;1+fjI9w814tXk96fhyENYVBqMu73axCeev8f/muftILFCn6/xB8gtz8AAAD//wMAUEsBAi0AFAAG&#10;AAgAAAAhAPD3irv9AAAA4gEAABMAAAAAAAAAAAAAAAAAAAAAAFtDb250ZW50X1R5cGVzXS54bWxQ&#10;SwECLQAUAAYACAAAACEAMd1fYdIAAACPAQAACwAAAAAAAAAAAAAAAAAuAQAAX3JlbHMvLnJlbHNQ&#10;SwECLQAUAAYACAAAACEAMy8FnkEAAAA5AAAAEAAAAAAAAAAAAAAAAAApAgAAZHJzL3NoYXBleG1s&#10;LnhtbFBLAQItABQABgAIAAAAIQDTQPf1wgAAANsAAAAPAAAAAAAAAAAAAAAAAJgCAABkcnMvZG93&#10;bnJldi54bWxQSwUGAAAAAAQABAD1AAAAhwMAAAAA&#10;" fillcolor="#c2d69b" strokecolor="#c2d69b" strokeweight="1pt">
                   <v:fill color2="#eaf1dd" angle="135" focus="50%" type="gradient"/>
                   <v:shadow on="t" color="#4e6128" opacity=".5" offset="1pt"/>
                   <v:textbox>
@@ -15327,7 +15295,6 @@
       <w:r>
         <w:rPr>
           <w:noProof/>
-          <w:lang w:val="en-GB" w:eastAsia="en-GB"/>
         </w:rPr>
         <w:lastRenderedPageBreak/>
         <w:drawing>
@@ -15391,7 +15358,6 @@
       <w:r>
         <w:rPr>
           <w:noProof/>
-          <w:lang w:val="en-GB" w:eastAsia="en-GB"/>
         </w:rPr>
         <w:drawing>
           <wp:inline distT="0" distB="0" distL="0" distR="0">
@@ -15454,7 +15420,6 @@
       <w:r>
         <w:rPr>
           <w:noProof/>
-          <w:lang w:val="en-GB" w:eastAsia="en-GB"/>
         </w:rPr>
         <w:drawing>
           <wp:inline distT="0" distB="0" distL="0" distR="0">
@@ -15517,7 +15482,6 @@
       <w:r>
         <w:rPr>
           <w:noProof/>
-          <w:lang w:val="en-GB" w:eastAsia="en-GB"/>
         </w:rPr>
         <w:drawing>
           <wp:inline distT="0" distB="0" distL="0" distR="0">
@@ -15779,7 +15743,6 @@
       <w:r>
         <w:rPr>
           <w:noProof/>
-          <w:lang w:val="en-GB" w:eastAsia="en-GB"/>
         </w:rPr>
         <mc:AlternateContent>
           <mc:Choice Requires="wpc">
@@ -16380,12 +16343,12 @@
           </mc:Choice>
           <mc:Fallback>
             <w:pict>
-              <v:group id="Canvas 52" o:spid="_x0000_s1143" editas="canvas" style="width:330.3pt;height:217.75pt;mso-position-horizontal-relative:char;mso-position-vertical-relative:line" coordsize="41948,27654" o:gfxdata="UEsDBBQABgAIAAAAIQC2gziS/gAAAOEBAAATAAAAW0NvbnRlbnRfVHlwZXNdLnhtbJSRQU7DMBBF&#10;90jcwfIWJU67QAgl6YK0S0CoHGBkTxKLZGx5TGhvj5O2G0SRWNoz/78nu9wcxkFMGNg6quQqL6RA&#10;0s5Y6ir5vt9lD1JwBDIwOMJKHpHlpr69KfdHjyxSmriSfYz+USnWPY7AufNIadK6MEJMx9ApD/oD&#10;OlTrorhX2lFEilmcO2RdNtjC5xDF9pCuTyYBB5bi6bQ4syoJ3g9WQ0ymaiLzg5KdCXlKLjvcW893&#10;SUOqXwnz5DrgnHtJTxOsQfEKIT7DmDSUCaxw7Rqn8787ZsmRM9e2VmPeBN4uqYvTtW7jvijg9N/y&#10;JsXecLq0q+WD6m8AAAD//wMAUEsDBBQABgAIAAAAIQA4/SH/1gAAAJQBAAALAAAAX3JlbHMvLnJl&#10;bHOkkMFqwzAMhu+DvYPRfXGawxijTi+j0GvpHsDYimMaW0Yy2fr2M4PBMnrbUb/Q94l/f/hMi1qR&#10;JVI2sOt6UJgd+ZiDgffL8ekFlFSbvV0oo4EbChzGx4f9GRdb25HMsYhqlCwG5lrLq9biZkxWOiqY&#10;22YiTra2kYMu1l1tQD30/bPm3wwYN0x18gb45AdQl1tp5j/sFB2T0FQ7R0nTNEV3j6o9feQzro1i&#10;OWA14Fm+Q8a1a8+Bvu/d/dMb2JY5uiPbhG/ktn4cqGU/er3pcvwCAAD//wMAUEsDBBQABgAIAAAA&#10;IQDx46ELAQcAADoxAAAOAAAAZHJzL2Uyb0RvYy54bWzsW9tu4zYQfS/QfxD0nrVI3Y11FomdbAts&#10;uwWybZ9pSbaEyqIqKbHTov/emSEtS05cuLl4kVZ5cCiLIkfk4ZmZQ/r9h80qN+6Sqs5kMTHZO8s0&#10;kiKScVYsJ+bPX67PAtOoG1HEIpdFMjHvk9r8cP7tN+/X5TjhMpV5nFQGNFLU43U5MdOmKcejUR2l&#10;yUrU72SZFHBzIauVaOCyWo7iSqyh9VU+4pbljdayistKRkldw7czddM8p/YXiyRqPi8WddIY+cQE&#10;2xr6rOhzjp+j8/divKxEmWaRNkM8wYqVyArotG1qJhph3FbZg6ZWWVTJWi6ad5FcjeRikUUJvQO8&#10;DbP23mYqijtR08tEMDpbA6H0gu3Ol2h3Ia+zPIfRGEHrY/wO/69hfhK8nRf9SuobqqvrrEuYwLps&#10;p7J+nok3qSgTevN6HP1491NlZDHgyzQKsQIYfUk2jXEpN4ZHU4idQ62bEuo1G/geq6LFdflJRr/V&#10;RiGnqSiWyUVVyXWaiBjMYzj58Arto/jONTwCjczXP8gY+hG3jaSGNotqhQ3CjBnQuhO6YQjW3E9M&#10;mDcW+gpIaFUEt7nthQEH6EdYwbZCzmzqTYy3DZVV3XxM5MrAwsSsAKnUkbj7VDdomBhvq2C/ANEY&#10;Z8ioZPNr1qQ0PghgulnDM6pglBJeTX1dV8v5NK+MOwHgv6Y/bcSy7tZmFv6p8eo9cjlzLp3OI2DT&#10;cttVnhUGjOjEdB31uFFHIk9okpT5W5Oxq7ww1jDi3N/2I/OM3gdv9u28uLwOrnWndbfaKmuAKvJs&#10;NTED1SX0I8Y4m1dFTOVGZLkqg6kKswmRgB4feQtN3KTx2ogzHHUe2CHMUpwBI9iB5VkwkYbIl0Bl&#10;UVOZjw52z9rQd3zLUxOXl6lQY+3SeKpR0NVpQtvu6apjGaEQgacg2GzmG8K7S6hBVM5lfA+4hNnH&#10;2UXGhUIqqz9MYw3sNTHr329FlZhG/n0BAAiZ4yDd0YXj+hwuqu6defeOKCJoamI28PJUnDaKIm/L&#10;Klum0JNaTYW8gPWwyAifO6v0KoLVr8x/dRrgD2jAdRExnbV8GhrwcKZdogHXtnxb+5MtDTAv9Dxb&#10;0wDjIfNsTyP7DdHApTebXQUnpoGQT2ez6VuhAW65gee/Hg0QCe8W3EADxI72Qxqg5XV6GgiDwA2J&#10;BkLHdR2aLjFuacD13MDaRgOew/gzg4GeW+z5o56X71VTHjh0uascfdez9pog10pEBj6018RTHPBB&#10;z9YS9uDZOgGu8xDSFFp+TUgzboEbo5U1YBqDyoOYbtlnwHQH0xAf7SVtLkUTJ8c0JB8uU9Eac3zb&#10;D0KML3aY9gPmeRBbUtI20DQm3G7LPgOkO5D2HkKasHRySDMn4MyHpBV0hgOY5k4Iyd+A6V1S3bLP&#10;28H0crxe7rQ1UF32dNJ/JSt+rORtCVHgulx2MA0gUjRNtw1P5xxU5WNVoraGZLnEIolqqG/oJtr7&#10;eE01jtDQOPccD7Imwq7FHO5RTLjjYx4w1waRDbHLOAehSfF1lIKmiyqca0E+jY87zNdcHqVXWoOz&#10;ne2jzjZ5VUk3Ga2NPJFgAbG/GtvPoMUZ4GP6YgWJYK+kVLqcq8xkN0ZtXgIDowZ3b4R20qNWJ5M8&#10;z8oa9VgxPiBQ9jKFXkLxqjkJQFlrf/+oA+6FbG9n4Z9CVAf3oNCJ6h4Jy4bXCo8gq08LtfSjTaGX&#10;fqunU+0v9yVI5SSnQ8bYTDcFpecArixGMZxUHO0aVVt4cVhnNxaAtu+wRSr9giVEntbed6ueO3uM&#10;wULQBJAu+iv+AZ7rphIobE5lUYDwLivVwQFot3sjWx37WVn0kYglGtSyNS5Y2kz6M7TCq+AqcM6A&#10;La/OHGs2O7u4njpn3jXz3Zk9m05n7C8cLOaM0yyOk4I2DdT+Gnx5nOPQW2xqS6rd2mqHYdRvXYnZ&#10;G9iAAMEATCWjH11wymMQpLXvAK+m/NCruzcGaOr5Ny1AnMi/8SBkLq2E/6J/Y60irxxcmwjrTbnB&#10;wRGBHfaRh0W3I+ni0fU26MTkiGDv9aGDaxPbpzs4RP3g4Yj2e8g+ErI7Z6EocfBwx54LeTyBY614&#10;rDM4nee+sIdTpOKyILR8tZeg47IQ9tK5TucCFnCuI8JtusEDbu82QyGda1O2t5bOoYjYzef2tZ/B&#10;3Q3urj2zQZGujnkx73n10xGsVSd3+ZzfPSb1xHwOUT+4u8Hd0TEbpaB81YRuT7D0yd3sC5LPFiwP&#10;ujsGR7/CQOmPLGC+DdoDjEc3vbNhP6kjX75df9fXL/1Bv8xznOkXOFNxZKw8pHd4upvURggttJYI&#10;ewx0KBj07X390n8B/ZINAuajx4COhOz/KL2D1Rnh+XyKDfSPCfAXAN1rCgPHyfYnD+d/AwAA//8D&#10;AFBLAwQUAAYACAAAACEACSymH9wAAAAFAQAADwAAAGRycy9kb3ducmV2LnhtbEyPQUvDQBCF70L/&#10;wzIFb3bTaoPEbEopxEOIB9siHrfZMRvMzobsto3/3tGLXh4Mb3jve/lmcr244Bg6TwqWiwQEUuNN&#10;R62C46G8ewQRoiaje0+o4AsDbIrZTa4z46/0ipd9bAWHUMi0AhvjkEkZGotOh4UfkNj78KPTkc+x&#10;lWbUVw53vVwlSSqd7ogbrB5wZ7H53J8dl7zUVS0Pz6Eqw5utt5U/rsp3pW7n0/YJRMQp/j3DDz6j&#10;Q8FMJ38mE0SvgIfEX2UvTZMUxEnBw/16DbLI5X/64hsAAP//AwBQSwECLQAUAAYACAAAACEAtoM4&#10;kv4AAADhAQAAEwAAAAAAAAAAAAAAAAAAAAAAW0NvbnRlbnRfVHlwZXNdLnhtbFBLAQItABQABgAI&#10;AAAAIQA4/SH/1gAAAJQBAAALAAAAAAAAAAAAAAAAAC8BAABfcmVscy8ucmVsc1BLAQItABQABgAI&#10;AAAAIQDx46ELAQcAADoxAAAOAAAAAAAAAAAAAAAAAC4CAABkcnMvZTJvRG9jLnhtbFBLAQItABQA&#10;BgAIAAAAIQAJLKYf3AAAAAUBAAAPAAAAAAAAAAAAAAAAAFsJAABkcnMvZG93bnJldi54bWxQSwUG&#10;AAAAAAQABADzAAAAZAoAAAAA&#10;">
-                <v:shape id="_x0000_s1144" type="#_x0000_t75" style="position:absolute;width:41948;height:27654;visibility:visible;mso-wrap-style:square">
+              <v:group id="Canvas 52" o:spid="_x0000_s1168" editas="canvas" style="width:330.3pt;height:217.75pt;mso-position-horizontal-relative:char;mso-position-vertical-relative:line" coordsize="41948,27654" o:gfxdata="UEsDBBQABgAIAAAAIQC2gziS/gAAAOEBAAATAAAAW0NvbnRlbnRfVHlwZXNdLnhtbJSRQU7DMBBF&#10;90jcwfIWJU67QAgl6YK0S0CoHGBkTxKLZGx5TGhvj5O2G0SRWNoz/78nu9wcxkFMGNg6quQqL6RA&#10;0s5Y6ir5vt9lD1JwBDIwOMJKHpHlpr69KfdHjyxSmriSfYz+USnWPY7AufNIadK6MEJMx9ApD/oD&#10;OlTrorhX2lFEilmcO2RdNtjC5xDF9pCuTyYBB5bi6bQ4syoJ3g9WQ0ymaiLzg5KdCXlKLjvcW893&#10;SUOqXwnz5DrgnHtJTxOsQfEKIT7DmDSUCaxw7Rqn8787ZsmRM9e2VmPeBN4uqYvTtW7jvijg9N/y&#10;JsXecLq0q+WD6m8AAAD//wMAUEsDBBQABgAIAAAAIQA4/SH/1gAAAJQBAAALAAAAX3JlbHMvLnJl&#10;bHOkkMFqwzAMhu+DvYPRfXGawxijTi+j0GvpHsDYimMaW0Yy2fr2M4PBMnrbUb/Q94l/f/hMi1qR&#10;JVI2sOt6UJgd+ZiDgffL8ekFlFSbvV0oo4EbChzGx4f9GRdb25HMsYhqlCwG5lrLq9biZkxWOiqY&#10;22YiTra2kYMu1l1tQD30/bPm3wwYN0x18gb45AdQl1tp5j/sFB2T0FQ7R0nTNEV3j6o9feQzro1i&#10;OWA14Fm+Q8a1a8+Bvu/d/dMb2JY5uiPbhG/ktn4cqGU/er3pcvwCAAD//wMAUEsDBBQABgAIAAAA&#10;IQALd+A9AwcAADoxAAAOAAAAZHJzL2Uyb0RvYy54bWzsW9tu4zYQfS/QfxD0nrVI3Y11FomdbAts&#10;uwWybZ8ZSbaEyqIqKbHTov/emSEtWXZcuLl4kVZ5cCiLIofDwzmcQ/n9h/UyN+6Tqs5kMTHZO8s0&#10;kiKScVYsJubPX67PAtOoG1HEIpdFMjEfktr8cP7tN+9X5TjhMpV5nFQGNFLU41U5MdOmKcejUR2l&#10;yVLU72SZFHBzLqulaOCyWoziSqyg9WU+4pbljVayistKRkldw7czddM8p/bn8yRqPs/nddIY+cQE&#10;2xr6rOjzFj9H5+/FeFGJMs0ibYZ4ghVLkRXQadvUTDTCuKuyvaaWWVTJWs6bd5FcjuR8nkUJjQFG&#10;w6yd0UxFcS9qGkwE3tkYCKUXbPd2gXYX8jrLc/DGCFof43f4fwXzk+DtvOhXUt9QXV1nVcIE1mU7&#10;lfXzTLxJRZnQyOtx9OP9T5WRxYAv0yjEEmD0JVk3xqVcGx5NIXYOtW5KqNes4XusihbX5ScZ/VYb&#10;hZymolgkF1UlV2kiYjCP4eTDENpHccw1PAKN3K5+kDH0I+4aSQ2t59USG4QZM6B1J3TDEKx5mJgw&#10;byz0FZDQqghuc9sLAw7Qj7CCbYWc2dSbGG8aKqu6+ZjIpYGFiVkBUqkjcf+pbtAwMd5UwX4BojHO&#10;kFHJ5tesSck/CGC6WcMzqmCUEoamvq6rxe00r4x7AeC/pj9txKLers0s/FP+6j1yOXMuna1HwKbF&#10;pqs8Kwzw6MR0HfW4UUciT2iSlPkbk7GrvDBW4HHub/qReUbjwZt9Oy8ur4Nr3Wm9XW2ZNRAq8mw5&#10;MQPVJfQjxjibV0VM5UZkuSqDqQqzCQUB7R95B03cpPHKiDP0Og/sEGYpziAi2IHlWTCRhsgXEMqi&#10;pjIfdXbP2tB3fMtTE5eXqVC+dsmfygu6Ok1o2z1dbVlGKETgKQg269s14d1z0RGIylsZPwAuYfZx&#10;djHiQiGV1R+msYLoNTHr3+9ElZhG/n0BAAiZ42C4owvH9TlcVNt3brfviCKCpiZmA4On4rRRIfKu&#10;rLJFCj2p1VTIC1gP84zw2VmlVxGsfmXrq4cBvhcG3NZRJw0DHs60S2HAtS3f1nyyCQPMCz3P1mGA&#10;8ZB5tqeR/YbCwKU3m10FJw4DIZ/OZtO3Ega45Qae/3phgFDTLbghDFB0tPfDQOuo04aBMAjckMJA&#10;6LiuQ5wpxm0YcD03sDa7Ac9h/JmbgR4t9viox/K9aoqBQ5e7iui3mbXXBFErBTLg0F4TTyHgg8xG&#10;O6YB0kTu3QbX2Yd066ivBWnGLaAxWlkDpnFTeRDTRJIDpncwDfujnaTNbR11UkxD8uEytVtjjm/7&#10;QYj7iw7TfsA8D/aWlLQNYRoTbo9cNEB6B9LePqRbR50U0swJOPMhaQWd4QCmuRNC8jdguk2q/VYy&#10;ejtJ9WK8WnTaGqguOzrpv5IVP1byroRd4KpcbGlrACIVpum24dEmVlf5WJWorWGwXGCRRDXUN3bv&#10;4zXVOEJD49xzPMiaCLsWc7hSO7p4zAPm2iCyIXYZ5yA0qXgdpaDpogrnWpBP4+MO83Usj9IrrcHZ&#10;zuZRZ5O8qqSbjNZGnkiwgL2/8u1n0OIM4Bit6uhYQSLYKymVLucqM+l81OYl4Bjl3B0PddKjVieT&#10;PM/KGvVYMT4gUPYyhV5C8ao5CUBZa3//qAPubNnezsI/hagO9KDQieoeCcuGRxkq8j5AdFqopR+t&#10;C730Wz2dan95KEEqJzkdMsZmui4oPQdwZTGK4aTi9NrCi8M6uzEHtH2HLVLpFywh8rT23q167pDs&#10;10UMFoImgOGiv+L38Fw3lUBhcyqLAoR3WakODkC7PRvZ6NjPyqKPRCwNSsvWuGDpMOnP0AqvgqvA&#10;OYNoeXXmWLPZ2cX11DnzrpnvzuzZdDpjf6GzmDNOszhOCjo0UOdr8OVxxKGP2NSRVHu01bph1G9d&#10;idlrOIAAwQBMJaMfXXCKMQjSmjuA1RQPvTq9MUBTj9+0YkwU+Pr8xoOQubQSOrT+d/iNtYq8Irhd&#10;GW4gOApghznysOh2ZLh4dL0NOjEREZy97hPctqz2RIJD1A8MR2G/h+wjIduRhQqJA8Md+17I4wkc&#10;a8VjncFple2FGU4FFZcFoeWrswS9LwvhLJ3rdC5gAed6R7hJN3jA7e4wFNK5NmV7a+kciojb+dyu&#10;9jPQ3UB37TsbtNPVe17Me1797QjWqpNdPtdpXk/P5xD1A90NdEdauFJQvmpCtyNY+kQ3u4LkswXL&#10;g3TH4NWvMFD6IwuYb4P2AP7YTu9sOE/aki/fLt/19Ut/0C/zHGf6Bd6pOHKvPKR3+HY3qY2wtdBa&#10;Ipwx0EvBoG/v6pf+C+iXbBAwH30N6EjI/o/SO1idEb6fT3sD/WMC/AXA9jVtA8fJ5icP538DAAD/&#10;/wMAUEsDBBQABgAIAAAAIQAJLKYf3AAAAAUBAAAPAAAAZHJzL2Rvd25yZXYueG1sTI9BS8NAEIXv&#10;Qv/DMgVvdtNqg8RsSinEQ4gH2yIet9kxG8zOhuy2jf/e0YteHgxveO97+WZyvbjgGDpPCpaLBARS&#10;401HrYLjobx7BBGiJqN7T6jgCwNsitlNrjPjr/SKl31sBYdQyLQCG+OQSRkai06HhR+Q2Pvwo9OR&#10;z7GVZtRXDne9XCVJKp3uiBusHnBnsfncnx2XvNRVLQ/PoSrDm623lT+uynelbufT9glExCn+PcMP&#10;PqNDwUwnfyYTRK+Ah8RfZS9NkxTEScHD/XoNssjlf/riGwAA//8DAFBLAQItABQABgAIAAAAIQC2&#10;gziS/gAAAOEBAAATAAAAAAAAAAAAAAAAAAAAAABbQ29udGVudF9UeXBlc10ueG1sUEsBAi0AFAAG&#10;AAgAAAAhADj9If/WAAAAlAEAAAsAAAAAAAAAAAAAAAAALwEAAF9yZWxzLy5yZWxzUEsBAi0AFAAG&#10;AAgAAAAhAAt34D0DBwAAOjEAAA4AAAAAAAAAAAAAAAAALgIAAGRycy9lMm9Eb2MueG1sUEsBAi0A&#10;FAAGAAgAAAAhAAksph/cAAAABQEAAA8AAAAAAAAAAAAAAAAAXQkAAGRycy9kb3ducmV2LnhtbFBL&#10;BQYAAAAABAAEAPMAAABmCgAAAAA=&#10;">
+                <v:shape id="_x0000_s1169" type="#_x0000_t75" style="position:absolute;width:41948;height:27654;visibility:visible;mso-wrap-style:square">
                   <v:fill o:detectmouseclick="t"/>
                   <v:path o:connecttype="none"/>
                 </v:shape>
-                <v:shape id="Text Box 60" o:spid="_x0000_s1145" type="#_x0000_t202" style="position:absolute;left:4959;top:2011;width:23699;height:23093;visibility:visible;mso-wrap-style:square;v-text-anchor:top" o:gfxdata="UEsDBBQABgAIAAAAIQDw94q7/QAAAOIBAAATAAAAW0NvbnRlbnRfVHlwZXNdLnhtbJSRzUrEMBDH&#10;74LvEOYqbaoHEWm6B6tHFV0fYEimbdg2CZlYd9/edD8u4goeZ+b/8SOpV9tpFDNFtt4puC4rEOS0&#10;N9b1Cj7WT8UdCE7oDI7ekYIdMayay4t6vQvEIrsdKxhSCvdSsh5oQi59IJcvnY8TpjzGXgbUG+xJ&#10;3lTVrdTeJXKpSEsGNHVLHX6OSTxu8/pAEmlkEA8H4dKlAEMYrcaUSeXszI+W4thQZudew4MNfJUx&#10;QP7asFzOFxx9L/lpojUkXjGmZ5wyhjSRJQ8YKGvKv1MWzIkL33VWU9lGfl98J6hz4cZ/uUjzf7Pb&#10;bHuj+ZQu9z/UfAMAAP//AwBQSwMEFAAGAAgAAAAhADHdX2HSAAAAjwEAAAsAAABfcmVscy8ucmVs&#10;c6SQwWrDMAyG74O9g9G9cdpDGaNOb4VeSwe7CltJTGPLWCZt376mMFhGbzvqF/o+8e/2tzCpmbJ4&#10;jgbWTQuKomXn42Dg63xYfYCSgtHhxJEM3Elg372/7U40YalHMvokqlKiGBhLSZ9aix0poDScKNZN&#10;zzlgqWMedEJ7wYH0pm23Ov9mQLdgqqMzkI9uA+p8T9X8hx28zSzcl8Zy0Nz33r6iasfXeKK5UjAP&#10;VAy4LM8w09zU50C/9q7/6ZURE31X/kL8TKv1x6wXNXYPAAAA//8DAFBLAwQUAAYACAAAACEAMy8F&#10;nkEAAAA5AAAAEAAAAGRycy9zaGFwZXhtbC54bWyysa/IzVEoSy0qzszPs1Uy1DNQUkjNS85PycxL&#10;t1UKDXHTtVBSKC5JzEtJzMnPS7VVqkwtVrK34+UCAAAA//8DAFBLAwQUAAYACAAAACEAQ/qvncEA&#10;AADaAAAADwAAAGRycy9kb3ducmV2LnhtbERPS2vCQBC+F/wPyxS8lLrRQzGpa6gRQaggPnofsmMS&#10;mp0N2dUk/fVdQfA0fHzPWaS9qcWNWldZVjCdRCCIc6srLhScT5v3OQjnkTXWlknBQA7S5ehlgYm2&#10;HR/odvSFCCHsElRQet8kUrq8JINuYhviwF1sa9AH2BZSt9iFcFPLWRR9SIMVh4YSG8pKyn+PV6NA&#10;DvvoJ8P12+XvsI5Pq138nZNXavzaf32C8NT7p/jh3uowH+6v3K9c/gMAAP//AwBQSwECLQAUAAYA&#10;CAAAACEA8PeKu/0AAADiAQAAEwAAAAAAAAAAAAAAAAAAAAAAW0NvbnRlbnRfVHlwZXNdLnhtbFBL&#10;AQItABQABgAIAAAAIQAx3V9h0gAAAI8BAAALAAAAAAAAAAAAAAAAAC4BAABfcmVscy8ucmVsc1BL&#10;AQItABQABgAIAAAAIQAzLwWeQQAAADkAAAAQAAAAAAAAAAAAAAAAACkCAABkcnMvc2hhcGV4bWwu&#10;eG1sUEsBAi0AFAAGAAgAAAAhAEP6r53BAAAA2gAAAA8AAAAAAAAAAAAAAAAAmAIAAGRycy9kb3du&#10;cmV2LnhtbFBLBQYAAAAABAAEAPUAAACGAwAAAAA=&#10;" strokecolor="#fabf8f" strokeweight="1pt">
+                <v:shape id="Text Box 60" o:spid="_x0000_s1170" type="#_x0000_t202" style="position:absolute;left:4959;top:2011;width:23699;height:23093;visibility:visible;mso-wrap-style:square;v-text-anchor:top" o:gfxdata="UEsDBBQABgAIAAAAIQDw94q7/QAAAOIBAAATAAAAW0NvbnRlbnRfVHlwZXNdLnhtbJSRzUrEMBDH&#10;74LvEOYqbaoHEWm6B6tHFV0fYEimbdg2CZlYd9/edD8u4goeZ+b/8SOpV9tpFDNFtt4puC4rEOS0&#10;N9b1Cj7WT8UdCE7oDI7ekYIdMayay4t6vQvEIrsdKxhSCvdSsh5oQi59IJcvnY8TpjzGXgbUG+xJ&#10;3lTVrdTeJXKpSEsGNHVLHX6OSTxu8/pAEmlkEA8H4dKlAEMYrcaUSeXszI+W4thQZudew4MNfJUx&#10;QP7asFzOFxx9L/lpojUkXjGmZ5wyhjSRJQ8YKGvKv1MWzIkL33VWU9lGfl98J6hz4cZ/uUjzf7Pb&#10;bHuj+ZQu9z/UfAMAAP//AwBQSwMEFAAGAAgAAAAhADHdX2HSAAAAjwEAAAsAAABfcmVscy8ucmVs&#10;c6SQwWrDMAyG74O9g9G9cdpDGaNOb4VeSwe7CltJTGPLWCZt376mMFhGbzvqF/o+8e/2tzCpmbJ4&#10;jgbWTQuKomXn42Dg63xYfYCSgtHhxJEM3Elg372/7U40YalHMvokqlKiGBhLSZ9aix0poDScKNZN&#10;zzlgqWMedEJ7wYH0pm23Ov9mQLdgqqMzkI9uA+p8T9X8hx28zSzcl8Zy0Nz33r6iasfXeKK5UjAP&#10;VAy4LM8w09zU50C/9q7/6ZURE31X/kL8TKv1x6wXNXYPAAAA//8DAFBLAwQUAAYACAAAACEAMy8F&#10;nkEAAAA5AAAAEAAAAGRycy9zaGFwZXhtbC54bWyysa/IzVEoSy0qzszPs1Uy1DNQUkjNS85PycxL&#10;t1UKDXHTtVBSKC5JzEtJzMnPS7VVqkwtVrK34+UCAAAA//8DAFBLAwQUAAYACAAAACEAQ/qvncEA&#10;AADaAAAADwAAAGRycy9kb3ducmV2LnhtbERPS2vCQBC+F/wPyxS8lLrRQzGpa6gRQaggPnofsmMS&#10;mp0N2dUk/fVdQfA0fHzPWaS9qcWNWldZVjCdRCCIc6srLhScT5v3OQjnkTXWlknBQA7S5ehlgYm2&#10;HR/odvSFCCHsElRQet8kUrq8JINuYhviwF1sa9AH2BZSt9iFcFPLWRR9SIMVh4YSG8pKyn+PV6NA&#10;DvvoJ8P12+XvsI5Pq138nZNXavzaf32C8NT7p/jh3uowH+6v3K9c/gMAAP//AwBQSwECLQAUAAYA&#10;CAAAACEA8PeKu/0AAADiAQAAEwAAAAAAAAAAAAAAAAAAAAAAW0NvbnRlbnRfVHlwZXNdLnhtbFBL&#10;AQItABQABgAIAAAAIQAx3V9h0gAAAI8BAAALAAAAAAAAAAAAAAAAAC4BAABfcmVscy8ucmVsc1BL&#10;AQItABQABgAIAAAAIQAzLwWeQQAAADkAAAAQAAAAAAAAAAAAAAAAACkCAABkcnMvc2hhcGV4bWwu&#10;eG1sUEsBAi0AFAAGAAgAAAAhAEP6r53BAAAA2gAAAA8AAAAAAAAAAAAAAAAAmAIAAGRycy9kb3du&#10;cmV2LnhtbFBLBQYAAAAABAAEAPUAAACGAwAAAAA=&#10;" strokecolor="#fabf8f" strokeweight="1pt">
                   <v:fill color2="#fbd4b4" focus="100%" type="gradient"/>
                   <v:shadow on="t" color="#974706" opacity=".5" offset="1pt"/>
                   <v:textbox>
@@ -16406,7 +16369,7 @@
                     </w:txbxContent>
                   </v:textbox>
                 </v:shape>
-                <v:shape id="Text Box 55" o:spid="_x0000_s1146" type="#_x0000_t202" style="position:absolute;left:6500;top:5307;width:16966;height:12916;visibility:visible;mso-wrap-style:square;v-text-anchor:top" o:gfxdata="UEsDBBQABgAIAAAAIQDw94q7/QAAAOIBAAATAAAAW0NvbnRlbnRfVHlwZXNdLnhtbJSRzUrEMBDH&#10;74LvEOYqbaoHEWm6B6tHFV0fYEimbdg2CZlYd9/edD8u4goeZ+b/8SOpV9tpFDNFtt4puC4rEOS0&#10;N9b1Cj7WT8UdCE7oDI7ekYIdMayay4t6vQvEIrsdKxhSCvdSsh5oQi59IJcvnY8TpjzGXgbUG+xJ&#10;3lTVrdTeJXKpSEsGNHVLHX6OSTxu8/pAEmlkEA8H4dKlAEMYrcaUSeXszI+W4thQZudew4MNfJUx&#10;QP7asFzOFxx9L/lpojUkXjGmZ5wyhjSRJQ8YKGvKv1MWzIkL33VWU9lGfl98J6hz4cZ/uUjzf7Pb&#10;bHuj+ZQu9z/UfAMAAP//AwBQSwMEFAAGAAgAAAAhADHdX2HSAAAAjwEAAAsAAABfcmVscy8ucmVs&#10;c6SQwWrDMAyG74O9g9G9cdpDGaNOb4VeSwe7CltJTGPLWCZt376mMFhGbzvqF/o+8e/2tzCpmbJ4&#10;jgbWTQuKomXn42Dg63xYfYCSgtHhxJEM3Elg372/7U40YalHMvokqlKiGBhLSZ9aix0poDScKNZN&#10;zzlgqWMedEJ7wYH0pm23Ov9mQLdgqqMzkI9uA+p8T9X8hx28zSzcl8Zy0Nz33r6iasfXeKK5UjAP&#10;VAy4LM8w09zU50C/9q7/6ZURE31X/kL8TKv1x6wXNXYPAAAA//8DAFBLAwQUAAYACAAAACEAMy8F&#10;nkEAAAA5AAAAEAAAAGRycy9zaGFwZXhtbC54bWyysa/IzVEoSy0qzszPs1Uy1DNQUkjNS85PycxL&#10;t1UKDXHTtVBSKC5JzEtJzMnPS7VVqkwtVrK34+UCAAAA//8DAFBLAwQUAAYACAAAACEAg8HLD8EA&#10;AADaAAAADwAAAGRycy9kb3ducmV2LnhtbESPS4sCMRCE78L+h9AL3jSjB9FZMyKCIAu74AP32kx6&#10;HjrpDEkcx3+/EQSPRVV9RS1XvWlER87XlhVMxgkI4tzqmksFp+N2NAfhA7LGxjIpeJCHVfYxWGKq&#10;7Z331B1CKSKEfYoKqhDaVEqfV2TQj21LHL3COoMhSldK7fAe4aaR0ySZSYM1x4UKW9pUlF8PN6Pg&#10;2+HsiudO/y7s5Sdsu7ws/uZKDT/79ReIQH14h1/tnVYwheeVeANk9g8AAP//AwBQSwECLQAUAAYA&#10;CAAAACEA8PeKu/0AAADiAQAAEwAAAAAAAAAAAAAAAAAAAAAAW0NvbnRlbnRfVHlwZXNdLnhtbFBL&#10;AQItABQABgAIAAAAIQAx3V9h0gAAAI8BAAALAAAAAAAAAAAAAAAAAC4BAABfcmVscy8ucmVsc1BL&#10;AQItABQABgAIAAAAIQAzLwWeQQAAADkAAAAQAAAAAAAAAAAAAAAAACkCAABkcnMvc2hhcGV4bWwu&#10;eG1sUEsBAi0AFAAGAAgAAAAhAIPByw/BAAAA2gAAAA8AAAAAAAAAAAAAAAAAmAIAAGRycy9kb3du&#10;cmV2LnhtbFBLBQYAAAAABAAEAPUAAACGAwAAAAA=&#10;" strokecolor="#92cddc" strokeweight="1pt">
+                <v:shape id="Text Box 55" o:spid="_x0000_s1171" type="#_x0000_t202" style="position:absolute;left:6500;top:5307;width:16966;height:12916;visibility:visible;mso-wrap-style:square;v-text-anchor:top" o:gfxdata="UEsDBBQABgAIAAAAIQDw94q7/QAAAOIBAAATAAAAW0NvbnRlbnRfVHlwZXNdLnhtbJSRzUrEMBDH&#10;74LvEOYqbaoHEWm6B6tHFV0fYEimbdg2CZlYd9/edD8u4goeZ+b/8SOpV9tpFDNFtt4puC4rEOS0&#10;N9b1Cj7WT8UdCE7oDI7ekYIdMayay4t6vQvEIrsdKxhSCvdSsh5oQi59IJcvnY8TpjzGXgbUG+xJ&#10;3lTVrdTeJXKpSEsGNHVLHX6OSTxu8/pAEmlkEA8H4dKlAEMYrcaUSeXszI+W4thQZudew4MNfJUx&#10;QP7asFzOFxx9L/lpojUkXjGmZ5wyhjSRJQ8YKGvKv1MWzIkL33VWU9lGfl98J6hz4cZ/uUjzf7Pb&#10;bHuj+ZQu9z/UfAMAAP//AwBQSwMEFAAGAAgAAAAhADHdX2HSAAAAjwEAAAsAAABfcmVscy8ucmVs&#10;c6SQwWrDMAyG74O9g9G9cdpDGaNOb4VeSwe7CltJTGPLWCZt376mMFhGbzvqF/o+8e/2tzCpmbJ4&#10;jgbWTQuKomXn42Dg63xYfYCSgtHhxJEM3Elg372/7U40YalHMvokqlKiGBhLSZ9aix0poDScKNZN&#10;zzlgqWMedEJ7wYH0pm23Ov9mQLdgqqMzkI9uA+p8T9X8hx28zSzcl8Zy0Nz33r6iasfXeKK5UjAP&#10;VAy4LM8w09zU50C/9q7/6ZURE31X/kL8TKv1x6wXNXYPAAAA//8DAFBLAwQUAAYACAAAACEAMy8F&#10;nkEAAAA5AAAAEAAAAGRycy9zaGFwZXhtbC54bWyysa/IzVEoSy0qzszPs1Uy1DNQUkjNS85PycxL&#10;t1UKDXHTtVBSKC5JzEtJzMnPS7VVqkwtVrK34+UCAAAA//8DAFBLAwQUAAYACAAAACEAg8HLD8EA&#10;AADaAAAADwAAAGRycy9kb3ducmV2LnhtbESPS4sCMRCE78L+h9AL3jSjB9FZMyKCIAu74AP32kx6&#10;HjrpDEkcx3+/EQSPRVV9RS1XvWlER87XlhVMxgkI4tzqmksFp+N2NAfhA7LGxjIpeJCHVfYxWGKq&#10;7Z331B1CKSKEfYoKqhDaVEqfV2TQj21LHL3COoMhSldK7fAe4aaR0ySZSYM1x4UKW9pUlF8PN6Pg&#10;2+HsiudO/y7s5Sdsu7ws/uZKDT/79ReIQH14h1/tnVYwheeVeANk9g8AAP//AwBQSwECLQAUAAYA&#10;CAAAACEA8PeKu/0AAADiAQAAEwAAAAAAAAAAAAAAAAAAAAAAW0NvbnRlbnRfVHlwZXNdLnhtbFBL&#10;AQItABQABgAIAAAAIQAx3V9h0gAAAI8BAAALAAAAAAAAAAAAAAAAAC4BAABfcmVscy8ucmVsc1BL&#10;AQItABQABgAIAAAAIQAzLwWeQQAAADkAAAAQAAAAAAAAAAAAAAAAACkCAABkcnMvc2hhcGV4bWwu&#10;eG1sUEsBAi0AFAAGAAgAAAAhAIPByw/BAAAA2gAAAA8AAAAAAAAAAAAAAAAAmAIAAGRycy9kb3du&#10;cmV2LnhtbFBLBQYAAAAABAAEAPUAAACGAwAAAAA=&#10;" strokecolor="#92cddc" strokeweight="1pt">
                   <v:fill color2="#b6dde8" focus="100%" type="gradient"/>
                   <v:shadow on="t" color="#205867" opacity=".5" offset="1pt"/>
                   <v:textbox>
@@ -16419,7 +16382,7 @@
                     </w:txbxContent>
                   </v:textbox>
                 </v:shape>
-                <v:shape id="Text Box 56" o:spid="_x0000_s1147" type="#_x0000_t202" style="position:absolute;left:6988;top:9455;width:15658;height:2641;visibility:visible;mso-wrap-style:square;v-text-anchor:top" o:gfxdata="UEsDBBQABgAIAAAAIQDw94q7/QAAAOIBAAATAAAAW0NvbnRlbnRfVHlwZXNdLnhtbJSRzUrEMBDH&#10;74LvEOYqbaoHEWm6B6tHFV0fYEimbdg2CZlYd9/edD8u4goeZ+b/8SOpV9tpFDNFtt4puC4rEOS0&#10;N9b1Cj7WT8UdCE7oDI7ekYIdMayay4t6vQvEIrsdKxhSCvdSsh5oQi59IJcvnY8TpjzGXgbUG+xJ&#10;3lTVrdTeJXKpSEsGNHVLHX6OSTxu8/pAEmlkEA8H4dKlAEMYrcaUSeXszI+W4thQZudew4MNfJUx&#10;QP7asFzOFxx9L/lpojUkXjGmZ5wyhjSRJQ8YKGvKv1MWzIkL33VWU9lGfl98J6hz4cZ/uUjzf7Pb&#10;bHuj+ZQu9z/UfAMAAP//AwBQSwMEFAAGAAgAAAAhADHdX2HSAAAAjwEAAAsAAABfcmVscy8ucmVs&#10;c6SQwWrDMAyG74O9g9G9cdpDGaNOb4VeSwe7CltJTGPLWCZt376mMFhGbzvqF/o+8e/2tzCpmbJ4&#10;jgbWTQuKomXn42Dg63xYfYCSgtHhxJEM3Elg372/7U40YalHMvokqlKiGBhLSZ9aix0poDScKNZN&#10;zzlgqWMedEJ7wYH0pm23Ov9mQLdgqqMzkI9uA+p8T9X8hx28zSzcl8Zy0Nz33r6iasfXeKK5UjAP&#10;VAy4LM8w09zU50C/9q7/6ZURE31X/kL8TKv1x6wXNXYPAAAA//8DAFBLAwQUAAYACAAAACEAMy8F&#10;nkEAAAA5AAAAEAAAAGRycy9zaGFwZXhtbC54bWyysa/IzVEoSy0qzszPs1Uy1DNQUkjNS85PycxL&#10;t1UKDXHTtVBSKC5JzEtJzMnPS7VVqkwtVrK34+UCAAAA//8DAFBLAwQUAAYACAAAACEAaWKDhcQA&#10;AADaAAAADwAAAGRycy9kb3ducmV2LnhtbESPT2sCMRTE74V+h/AKvRQ3WxW1W6OI0GJvVkWvj83b&#10;P3Tzsibpun57UxB6HGbmN8x82ZtGdOR8bVnBa5KCIM6trrlUcNh/DGYgfEDW2FgmBVfysFw8Pswx&#10;0/bC39TtQikihH2GCqoQ2kxKn1dk0Ce2JY5eYZ3BEKUrpXZ4iXDTyGGaTqTBmuNChS2tK8p/dr9G&#10;wWy86U7+a7Q95pOieQsv0+7z7JR6fupX7yAC9eE/fG9vtIIR/F2JN0AubgAAAP//AwBQSwECLQAU&#10;AAYACAAAACEA8PeKu/0AAADiAQAAEwAAAAAAAAAAAAAAAAAAAAAAW0NvbnRlbnRfVHlwZXNdLnht&#10;bFBLAQItABQABgAIAAAAIQAx3V9h0gAAAI8BAAALAAAAAAAAAAAAAAAAAC4BAABfcmVscy8ucmVs&#10;c1BLAQItABQABgAIAAAAIQAzLwWeQQAAADkAAAAQAAAAAAAAAAAAAAAAACkCAABkcnMvc2hhcGV4&#10;bWwueG1sUEsBAi0AFAAGAAgAAAAhAGlig4XEAAAA2gAAAA8AAAAAAAAAAAAAAAAAmAIAAGRycy9k&#10;b3ducmV2LnhtbFBLBQYAAAAABAAEAPUAAACJAwAAAAA=&#10;">
+                <v:shape id="Text Box 56" o:spid="_x0000_s1172" type="#_x0000_t202" style="position:absolute;left:6988;top:9455;width:15658;height:2641;visibility:visible;mso-wrap-style:square;v-text-anchor:top" o:gfxdata="UEsDBBQABgAIAAAAIQDw94q7/QAAAOIBAAATAAAAW0NvbnRlbnRfVHlwZXNdLnhtbJSRzUrEMBDH&#10;74LvEOYqbaoHEWm6B6tHFV0fYEimbdg2CZlYd9/edD8u4goeZ+b/8SOpV9tpFDNFtt4puC4rEOS0&#10;N9b1Cj7WT8UdCE7oDI7ekYIdMayay4t6vQvEIrsdKxhSCvdSsh5oQi59IJcvnY8TpjzGXgbUG+xJ&#10;3lTVrdTeJXKpSEsGNHVLHX6OSTxu8/pAEmlkEA8H4dKlAEMYrcaUSeXszI+W4thQZudew4MNfJUx&#10;QP7asFzOFxx9L/lpojUkXjGmZ5wyhjSRJQ8YKGvKv1MWzIkL33VWU9lGfl98J6hz4cZ/uUjzf7Pb&#10;bHuj+ZQu9z/UfAMAAP//AwBQSwMEFAAGAAgAAAAhADHdX2HSAAAAjwEAAAsAAABfcmVscy8ucmVs&#10;c6SQwWrDMAyG74O9g9G9cdpDGaNOb4VeSwe7CltJTGPLWCZt376mMFhGbzvqF/o+8e/2tzCpmbJ4&#10;jgbWTQuKomXn42Dg63xYfYCSgtHhxJEM3Elg372/7U40YalHMvokqlKiGBhLSZ9aix0poDScKNZN&#10;zzlgqWMedEJ7wYH0pm23Ov9mQLdgqqMzkI9uA+p8T9X8hx28zSzcl8Zy0Nz33r6iasfXeKK5UjAP&#10;VAy4LM8w09zU50C/9q7/6ZURE31X/kL8TKv1x6wXNXYPAAAA//8DAFBLAwQUAAYACAAAACEAMy8F&#10;nkEAAAA5AAAAEAAAAGRycy9zaGFwZXhtbC54bWyysa/IzVEoSy0qzszPs1Uy1DNQUkjNS85PycxL&#10;t1UKDXHTtVBSKC5JzEtJzMnPS7VVqkwtVrK34+UCAAAA//8DAFBLAwQUAAYACAAAACEAaWKDhcQA&#10;AADaAAAADwAAAGRycy9kb3ducmV2LnhtbESPT2sCMRTE74V+h/AKvRQ3WxW1W6OI0GJvVkWvj83b&#10;P3Tzsibpun57UxB6HGbmN8x82ZtGdOR8bVnBa5KCIM6trrlUcNh/DGYgfEDW2FgmBVfysFw8Pswx&#10;0/bC39TtQikihH2GCqoQ2kxKn1dk0Ce2JY5eYZ3BEKUrpXZ4iXDTyGGaTqTBmuNChS2tK8p/dr9G&#10;wWy86U7+a7Q95pOieQsv0+7z7JR6fupX7yAC9eE/fG9vtIIR/F2JN0AubgAAAP//AwBQSwECLQAU&#10;AAYACAAAACEA8PeKu/0AAADiAQAAEwAAAAAAAAAAAAAAAAAAAAAAW0NvbnRlbnRfVHlwZXNdLnht&#10;bFBLAQItABQABgAIAAAAIQAx3V9h0gAAAI8BAAALAAAAAAAAAAAAAAAAAC4BAABfcmVscy8ucmVs&#10;c1BLAQItABQABgAIAAAAIQAzLwWeQQAAADkAAAAQAAAAAAAAAAAAAAAAACkCAABkcnMvc2hhcGV4&#10;bWwueG1sUEsBAi0AFAAGAAgAAAAhAGlig4XEAAAA2gAAAA8AAAAAAAAAAAAAAAAAmAIAAGRycy9k&#10;b3ducmV2LnhtbFBLBQYAAAAABAAEAPUAAACJAwAAAAA=&#10;">
                   <v:textbox>
                     <w:txbxContent>
                       <w:p>
@@ -16430,7 +16393,7 @@
                     </w:txbxContent>
                   </v:textbox>
                 </v:shape>
-                <v:shape id="Text Box 57" o:spid="_x0000_s1148" type="#_x0000_t202" style="position:absolute;left:6988;top:12096;width:15658;height:2641;visibility:visible;mso-wrap-style:square;v-text-anchor:top" o:gfxdata="UEsDBBQABgAIAAAAIQDw94q7/QAAAOIBAAATAAAAW0NvbnRlbnRfVHlwZXNdLnhtbJSRzUrEMBDH&#10;74LvEOYqbaoHEWm6B6tHFV0fYEimbdg2CZlYd9/edD8u4goeZ+b/8SOpV9tpFDNFtt4puC4rEOS0&#10;N9b1Cj7WT8UdCE7oDI7ekYIdMayay4t6vQvEIrsdKxhSCvdSsh5oQi59IJcvnY8TpjzGXgbUG+xJ&#10;3lTVrdTeJXKpSEsGNHVLHX6OSTxu8/pAEmlkEA8H4dKlAEMYrcaUSeXszI+W4thQZudew4MNfJUx&#10;QP7asFzOFxx9L/lpojUkXjGmZ5wyhjSRJQ8YKGvKv1MWzIkL33VWU9lGfl98J6hz4cZ/uUjzf7Pb&#10;bHuj+ZQu9z/UfAMAAP//AwBQSwMEFAAGAAgAAAAhADHdX2HSAAAAjwEAAAsAAABfcmVscy8ucmVs&#10;c6SQwWrDMAyG74O9g9G9cdpDGaNOb4VeSwe7CltJTGPLWCZt376mMFhGbzvqF/o+8e/2tzCpmbJ4&#10;jgbWTQuKomXn42Dg63xYfYCSgtHhxJEM3Elg372/7U40YalHMvokqlKiGBhLSZ9aix0poDScKNZN&#10;zzlgqWMedEJ7wYH0pm23Ov9mQLdgqqMzkI9uA+p8T9X8hx28zSzcl8Zy0Nz33r6iasfXeKK5UjAP&#10;VAy4LM8w09zU50C/9q7/6ZURE31X/kL8TKv1x6wXNXYPAAAA//8DAFBLAwQUAAYACAAAACEAMy8F&#10;nkEAAAA5AAAAEAAAAGRycy9zaGFwZXhtbC54bWyysa/IzVEoSy0qzszPs1Uy1DNQUkjNS85PycxL&#10;t1UKDXHTtVBSKC5JzEtJzMnPS7VVqkwtVrK34+UCAAAA//8DAFBLAwQUAAYACAAAACEA5osb8cQA&#10;AADaAAAADwAAAGRycy9kb3ducmV2LnhtbESPT2sCMRTE70K/Q3iFXsTN1orarVFEaNGbVdHrY/P2&#10;D928rEm6br99UxB6HGbmN8xi1ZtGdOR8bVnBc5KCIM6trrlUcDq+j+YgfEDW2FgmBT/kYbV8GCww&#10;0/bGn9QdQikihH2GCqoQ2kxKn1dk0Ce2JY5eYZ3BEKUrpXZ4i3DTyHGaTqXBmuNChS1tKsq/Dt9G&#10;wXyy7S5+97I/59OieQ3DWfdxdUo9PfbrNxCB+vAfvre3WsEE/q7EGyCXvwAAAP//AwBQSwECLQAU&#10;AAYACAAAACEA8PeKu/0AAADiAQAAEwAAAAAAAAAAAAAAAAAAAAAAW0NvbnRlbnRfVHlwZXNdLnht&#10;bFBLAQItABQABgAIAAAAIQAx3V9h0gAAAI8BAAALAAAAAAAAAAAAAAAAAC4BAABfcmVscy8ucmVs&#10;c1BLAQItABQABgAIAAAAIQAzLwWeQQAAADkAAAAQAAAAAAAAAAAAAAAAACkCAABkcnMvc2hhcGV4&#10;bWwueG1sUEsBAi0AFAAGAAgAAAAhAOaLG/HEAAAA2gAAAA8AAAAAAAAAAAAAAAAAmAIAAGRycy9k&#10;b3ducmV2LnhtbFBLBQYAAAAABAAEAPUAAACJAwAAAAA=&#10;">
+                <v:shape id="Text Box 57" o:spid="_x0000_s1173" type="#_x0000_t202" style="position:absolute;left:6988;top:12096;width:15658;height:2641;visibility:visible;mso-wrap-style:square;v-text-anchor:top" o:gfxdata="UEsDBBQABgAIAAAAIQDw94q7/QAAAOIBAAATAAAAW0NvbnRlbnRfVHlwZXNdLnhtbJSRzUrEMBDH&#10;74LvEOYqbaoHEWm6B6tHFV0fYEimbdg2CZlYd9/edD8u4goeZ+b/8SOpV9tpFDNFtt4puC4rEOS0&#10;N9b1Cj7WT8UdCE7oDI7ekYIdMayay4t6vQvEIrsdKxhSCvdSsh5oQi59IJcvnY8TpjzGXgbUG+xJ&#10;3lTVrdTeJXKpSEsGNHVLHX6OSTxu8/pAEmlkEA8H4dKlAEMYrcaUSeXszI+W4thQZudew4MNfJUx&#10;QP7asFzOFxx9L/lpojUkXjGmZ5wyhjSRJQ8YKGvKv1MWzIkL33VWU9lGfl98J6hz4cZ/uUjzf7Pb&#10;bHuj+ZQu9z/UfAMAAP//AwBQSwMEFAAGAAgAAAAhADHdX2HSAAAAjwEAAAsAAABfcmVscy8ucmVs&#10;c6SQwWrDMAyG74O9g9G9cdpDGaNOb4VeSwe7CltJTGPLWCZt376mMFhGbzvqF/o+8e/2tzCpmbJ4&#10;jgbWTQuKomXn42Dg63xYfYCSgtHhxJEM3Elg372/7U40YalHMvokqlKiGBhLSZ9aix0poDScKNZN&#10;zzlgqWMedEJ7wYH0pm23Ov9mQLdgqqMzkI9uA+p8T9X8hx28zSzcl8Zy0Nz33r6iasfXeKK5UjAP&#10;VAy4LM8w09zU50C/9q7/6ZURE31X/kL8TKv1x6wXNXYPAAAA//8DAFBLAwQUAAYACAAAACEAMy8F&#10;nkEAAAA5AAAAEAAAAGRycy9zaGFwZXhtbC54bWyysa/IzVEoSy0qzszPs1Uy1DNQUkjNS85PycxL&#10;t1UKDXHTtVBSKC5JzEtJzMnPS7VVqkwtVrK34+UCAAAA//8DAFBLAwQUAAYACAAAACEA5osb8cQA&#10;AADaAAAADwAAAGRycy9kb3ducmV2LnhtbESPT2sCMRTE70K/Q3iFXsTN1orarVFEaNGbVdHrY/P2&#10;D928rEm6br99UxB6HGbmN8xi1ZtGdOR8bVnBc5KCIM6trrlUcDq+j+YgfEDW2FgmBT/kYbV8GCww&#10;0/bGn9QdQikihH2GCqoQ2kxKn1dk0Ce2JY5eYZ3BEKUrpXZ4i3DTyHGaTqXBmuNChS1tKsq/Dt9G&#10;wXyy7S5+97I/59OieQ3DWfdxdUo9PfbrNxCB+vAfvre3WsEE/q7EGyCXvwAAAP//AwBQSwECLQAU&#10;AAYACAAAACEA8PeKu/0AAADiAQAAEwAAAAAAAAAAAAAAAAAAAAAAW0NvbnRlbnRfVHlwZXNdLnht&#10;bFBLAQItABQABgAIAAAAIQAx3V9h0gAAAI8BAAALAAAAAAAAAAAAAAAAAC4BAABfcmVscy8ucmVs&#10;c1BLAQItABQABgAIAAAAIQAzLwWeQQAAADkAAAAQAAAAAAAAAAAAAAAAACkCAABkcnMvc2hhcGV4&#10;bWwueG1sUEsBAi0AFAAGAAgAAAAhAOaLG/HEAAAA2gAAAA8AAAAAAAAAAAAAAAAAmAIAAGRycy9k&#10;b3ducmV2LnhtbFBLBQYAAAAABAAEAPUAAACJAwAAAAA=&#10;">
                   <v:textbox>
                     <w:txbxContent>
                       <w:p>
@@ -16441,7 +16404,7 @@
                     </w:txbxContent>
                   </v:textbox>
                 </v:shape>
-                <v:shape id="Text Box 58" o:spid="_x0000_s1149" type="#_x0000_t202" style="position:absolute;left:7005;top:14737;width:7816;height:2642;visibility:visible;mso-wrap-style:square;v-text-anchor:top" o:gfxdata="UEsDBBQABgAIAAAAIQDw94q7/QAAAOIBAAATAAAAW0NvbnRlbnRfVHlwZXNdLnhtbJSRzUrEMBDH&#10;74LvEOYqbaoHEWm6B6tHFV0fYEimbdg2CZlYd9/edD8u4goeZ+b/8SOpV9tpFDNFtt4puC4rEOS0&#10;N9b1Cj7WT8UdCE7oDI7ekYIdMayay4t6vQvEIrsdKxhSCvdSsh5oQi59IJcvnY8TpjzGXgbUG+xJ&#10;3lTVrdTeJXKpSEsGNHVLHX6OSTxu8/pAEmlkEA8H4dKlAEMYrcaUSeXszI+W4thQZudew4MNfJUx&#10;QP7asFzOFxx9L/lpojUkXjGmZ5wyhjSRJQ8YKGvKv1MWzIkL33VWU9lGfl98J6hz4cZ/uUjzf7Pb&#10;bHuj+ZQu9z/UfAMAAP//AwBQSwMEFAAGAAgAAAAhADHdX2HSAAAAjwEAAAsAAABfcmVscy8ucmVs&#10;c6SQwWrDMAyG74O9g9G9cdpDGaNOb4VeSwe7CltJTGPLWCZt376mMFhGbzvqF/o+8e/2tzCpmbJ4&#10;jgbWTQuKomXn42Dg63xYfYCSgtHhxJEM3Elg372/7U40YalHMvokqlKiGBhLSZ9aix0poDScKNZN&#10;zzlgqWMedEJ7wYH0pm23Ov9mQLdgqqMzkI9uA+p8T9X8hx28zSzcl8Zy0Nz33r6iasfXeKK5UjAP&#10;VAy4LM8w09zU50C/9q7/6ZURE31X/kL8TKv1x6wXNXYPAAAA//8DAFBLAwQUAAYACAAAACEAMy8F&#10;nkEAAAA5AAAAEAAAAGRycy9zaGFwZXhtbC54bWyysa/IzVEoSy0qzszPs1Uy1DNQUkjNS85PycxL&#10;t1UKDXHTtVBSKC5JzEtJzMnPS7VVqkwtVrK34+UCAAAA//8DAFBLAwQUAAYACAAAACEAice+asQA&#10;AADaAAAADwAAAGRycy9kb3ducmV2LnhtbESPT2sCMRTE70K/Q3gFL0Wz1Vbt1igiKHqrf7DXx+a5&#10;u3Tzsk3iun57Uyh4HGbmN8x03ppKNOR8aVnBaz8BQZxZXXKu4HhY9SYgfEDWWFkmBTfyMJ89daaY&#10;anvlHTX7kIsIYZ+igiKEOpXSZwUZ9H1bE0fvbJ3BEKXLpXZ4jXBTyUGSjKTBkuNCgTUtC8p+9hej&#10;YPK2ab79dvh1ykbn6iO8jJv1r1Oq+9wuPkEEasMj/N/eaAXv8Hcl3gA5uwMAAP//AwBQSwECLQAU&#10;AAYACAAAACEA8PeKu/0AAADiAQAAEwAAAAAAAAAAAAAAAAAAAAAAW0NvbnRlbnRfVHlwZXNdLnht&#10;bFBLAQItABQABgAIAAAAIQAx3V9h0gAAAI8BAAALAAAAAAAAAAAAAAAAAC4BAABfcmVscy8ucmVs&#10;c1BLAQItABQABgAIAAAAIQAzLwWeQQAAADkAAAAQAAAAAAAAAAAAAAAAACkCAABkcnMvc2hhcGV4&#10;bWwueG1sUEsBAi0AFAAGAAgAAAAhAInHvmrEAAAA2gAAAA8AAAAAAAAAAAAAAAAAmAIAAGRycy9k&#10;b3ducmV2LnhtbFBLBQYAAAAABAAEAPUAAACJAwAAAAA=&#10;">
+                <v:shape id="Text Box 58" o:spid="_x0000_s1174" type="#_x0000_t202" style="position:absolute;left:7005;top:14737;width:7816;height:2642;visibility:visible;mso-wrap-style:square;v-text-anchor:top" o:gfxdata="UEsDBBQABgAIAAAAIQDw94q7/QAAAOIBAAATAAAAW0NvbnRlbnRfVHlwZXNdLnhtbJSRzUrEMBDH&#10;74LvEOYqbaoHEWm6B6tHFV0fYEimbdg2CZlYd9/edD8u4goeZ+b/8SOpV9tpFDNFtt4puC4rEOS0&#10;N9b1Cj7WT8UdCE7oDI7ekYIdMayay4t6vQvEIrsdKxhSCvdSsh5oQi59IJcvnY8TpjzGXgbUG+xJ&#10;3lTVrdTeJXKpSEsGNHVLHX6OSTxu8/pAEmlkEA8H4dKlAEMYrcaUSeXszI+W4thQZudew4MNfJUx&#10;QP7asFzOFxx9L/lpojUkXjGmZ5wyhjSRJQ8YKGvKv1MWzIkL33VWU9lGfl98J6hz4cZ/uUjzf7Pb&#10;bHuj+ZQu9z/UfAMAAP//AwBQSwMEFAAGAAgAAAAhADHdX2HSAAAAjwEAAAsAAABfcmVscy8ucmVs&#10;c6SQwWrDMAyG74O9g9G9cdpDGaNOb4VeSwe7CltJTGPLWCZt376mMFhGbzvqF/o+8e/2tzCpmbJ4&#10;jgbWTQuKomXn42Dg63xYfYCSgtHhxJEM3Elg372/7U40YalHMvokqlKiGBhLSZ9aix0poDScKNZN&#10;zzlgqWMedEJ7wYH0pm23Ov9mQLdgqqMzkI9uA+p8T9X8hx28zSzcl8Zy0Nz33r6iasfXeKK5UjAP&#10;VAy4LM8w09zU50C/9q7/6ZURE31X/kL8TKv1x6wXNXYPAAAA//8DAFBLAwQUAAYACAAAACEAMy8F&#10;nkEAAAA5AAAAEAAAAGRycy9zaGFwZXhtbC54bWyysa/IzVEoSy0qzszPs1Uy1DNQUkjNS85PycxL&#10;t1UKDXHTtVBSKC5JzEtJzMnPS7VVqkwtVrK34+UCAAAA//8DAFBLAwQUAAYACAAAACEAice+asQA&#10;AADaAAAADwAAAGRycy9kb3ducmV2LnhtbESPT2sCMRTE70K/Q3gFL0Wz1Vbt1igiKHqrf7DXx+a5&#10;u3Tzsk3iun57Uyh4HGbmN8x03ppKNOR8aVnBaz8BQZxZXXKu4HhY9SYgfEDWWFkmBTfyMJ89daaY&#10;anvlHTX7kIsIYZ+igiKEOpXSZwUZ9H1bE0fvbJ3BEKXLpXZ4jXBTyUGSjKTBkuNCgTUtC8p+9hej&#10;YPK2ab79dvh1ykbn6iO8jJv1r1Oq+9wuPkEEasMj/N/eaAXv8Hcl3gA5uwMAAP//AwBQSwECLQAU&#10;AAYACAAAACEA8PeKu/0AAADiAQAAEwAAAAAAAAAAAAAAAAAAAAAAW0NvbnRlbnRfVHlwZXNdLnht&#10;bFBLAQItABQABgAIAAAAIQAx3V9h0gAAAI8BAAALAAAAAAAAAAAAAAAAAC4BAABfcmVscy8ucmVs&#10;c1BLAQItABQABgAIAAAAIQAzLwWeQQAAADkAAAAQAAAAAAAAAAAAAAAAACkCAABkcnMvc2hhcGV4&#10;bWwueG1sUEsBAi0AFAAGAAgAAAAhAInHvmrEAAAA2gAAAA8AAAAAAAAAAAAAAAAAmAIAAGRycy9k&#10;b3ducmV2LnhtbFBLBQYAAAAABAAEAPUAAACJAwAAAAA=&#10;">
                   <v:textbox>
                     <w:txbxContent>
                       <w:p>
@@ -16452,7 +16415,7 @@
                     </w:txbxContent>
                   </v:textbox>
                 </v:shape>
-                <v:shape id="Text Box 59" o:spid="_x0000_s1150" type="#_x0000_t202" style="position:absolute;left:14821;top:14737;width:7825;height:2642;visibility:visible;mso-wrap-style:square;v-text-anchor:top" o:gfxdata="UEsDBBQABgAIAAAAIQDw94q7/QAAAOIBAAATAAAAW0NvbnRlbnRfVHlwZXNdLnhtbJSRzUrEMBDH&#10;74LvEOYqbaoHEWm6B6tHFV0fYEimbdg2CZlYd9/edD8u4goeZ+b/8SOpV9tpFDNFtt4puC4rEOS0&#10;N9b1Cj7WT8UdCE7oDI7ekYIdMayay4t6vQvEIrsdKxhSCvdSsh5oQi59IJcvnY8TpjzGXgbUG+xJ&#10;3lTVrdTeJXKpSEsGNHVLHX6OSTxu8/pAEmlkEA8H4dKlAEMYrcaUSeXszI+W4thQZudew4MNfJUx&#10;QP7asFzOFxx9L/lpojUkXjGmZ5wyhjSRJQ8YKGvKv1MWzIkL33VWU9lGfl98J6hz4cZ/uUjzf7Pb&#10;bHuj+ZQu9z/UfAMAAP//AwBQSwMEFAAGAAgAAAAhADHdX2HSAAAAjwEAAAsAAABfcmVscy8ucmVs&#10;c6SQwWrDMAyG74O9g9G9cdpDGaNOb4VeSwe7CltJTGPLWCZt376mMFhGbzvqF/o+8e/2tzCpmbJ4&#10;jgbWTQuKomXn42Dg63xYfYCSgtHhxJEM3Elg372/7U40YalHMvokqlKiGBhLSZ9aix0poDScKNZN&#10;zzlgqWMedEJ7wYH0pm23Ov9mQLdgqqMzkI9uA+p8T9X8hx28zSzcl8Zy0Nz33r6iasfXeKK5UjAP&#10;VAy4LM8w09zU50C/9q7/6ZURE31X/kL8TKv1x6wXNXYPAAAA//8DAFBLAwQUAAYACAAAACEAMy8F&#10;nkEAAAA5AAAAEAAAAGRycy9zaGFwZXhtbC54bWyysa/IzVEoSy0qzszPs1Uy1DNQUkjNS85PycxL&#10;t1UKDXHTtVBSKC5JzEtJzMnPS7VVqkwtVrK34+UCAAAA//8DAFBLAwQUAAYACAAAACEAeRUgHcMA&#10;AADaAAAADwAAAGRycy9kb3ducmV2LnhtbESPQWvCQBSE70L/w/IKXkQ3tSVq6ioiWPTWWtHrI/tM&#10;QrNv0901xn/vCoUeh5n5hpkvO1OLlpyvLCt4GSUgiHOrKy4UHL43wykIH5A11pZJwY08LBdPvTlm&#10;2l75i9p9KESEsM9QQRlCk0np85IM+pFtiKN3ts5giNIVUju8Rrip5ThJUmmw4rhQYkPrkvKf/cUo&#10;mL5t25PfvX4e8/Rcz8Jg0n78OqX6z93qHUSgLvyH/9pbrSCFx5V4A+TiDgAA//8DAFBLAQItABQA&#10;BgAIAAAAIQDw94q7/QAAAOIBAAATAAAAAAAAAAAAAAAAAAAAAABbQ29udGVudF9UeXBlc10ueG1s&#10;UEsBAi0AFAAGAAgAAAAhADHdX2HSAAAAjwEAAAsAAAAAAAAAAAAAAAAALgEAAF9yZWxzLy5yZWxz&#10;UEsBAi0AFAAGAAgAAAAhADMvBZ5BAAAAOQAAABAAAAAAAAAAAAAAAAAAKQIAAGRycy9zaGFwZXht&#10;bC54bWxQSwECLQAUAAYACAAAACEAeRUgHcMAAADaAAAADwAAAAAAAAAAAAAAAACYAgAAZHJzL2Rv&#10;d25yZXYueG1sUEsFBgAAAAAEAAQA9QAAAIgDAAAAAA==&#10;">
+                <v:shape id="Text Box 59" o:spid="_x0000_s1175" type="#_x0000_t202" style="position:absolute;left:14821;top:14737;width:7825;height:2642;visibility:visible;mso-wrap-style:square;v-text-anchor:top" o:gfxdata="UEsDBBQABgAIAAAAIQDw94q7/QAAAOIBAAATAAAAW0NvbnRlbnRfVHlwZXNdLnhtbJSRzUrEMBDH&#10;74LvEOYqbaoHEWm6B6tHFV0fYEimbdg2CZlYd9/edD8u4goeZ+b/8SOpV9tpFDNFtt4puC4rEOS0&#10;N9b1Cj7WT8UdCE7oDI7ekYIdMayay4t6vQvEIrsdKxhSCvdSsh5oQi59IJcvnY8TpjzGXgbUG+xJ&#10;3lTVrdTeJXKpSEsGNHVLHX6OSTxu8/pAEmlkEA8H4dKlAEMYrcaUSeXszI+W4thQZudew4MNfJUx&#10;QP7asFzOFxx9L/lpojUkXjGmZ5wyhjSRJQ8YKGvKv1MWzIkL33VWU9lGfl98J6hz4cZ/uUjzf7Pb&#10;bHuj+ZQu9z/UfAMAAP//AwBQSwMEFAAGAAgAAAAhADHdX2HSAAAAjwEAAAsAAABfcmVscy8ucmVs&#10;c6SQwWrDMAyG74O9g9G9cdpDGaNOb4VeSwe7CltJTGPLWCZt376mMFhGbzvqF/o+8e/2tzCpmbJ4&#10;jgbWTQuKomXn42Dg63xYfYCSgtHhxJEM3Elg372/7U40YalHMvokqlKiGBhLSZ9aix0poDScKNZN&#10;zzlgqWMedEJ7wYH0pm23Ov9mQLdgqqMzkI9uA+p8T9X8hx28zSzcl8Zy0Nz33r6iasfXeKK5UjAP&#10;VAy4LM8w09zU50C/9q7/6ZURE31X/kL8TKv1x6wXNXYPAAAA//8DAFBLAwQUAAYACAAAACEAMy8F&#10;nkEAAAA5AAAAEAAAAGRycy9zaGFwZXhtbC54bWyysa/IzVEoSy0qzszPs1Uy1DNQUkjNS85PycxL&#10;t1UKDXHTtVBSKC5JzEtJzMnPS7VVqkwtVrK34+UCAAAA//8DAFBLAwQUAAYACAAAACEAeRUgHcMA&#10;AADaAAAADwAAAGRycy9kb3ducmV2LnhtbESPQWvCQBSE70L/w/IKXkQ3tSVq6ioiWPTWWtHrI/tM&#10;QrNv0901xn/vCoUeh5n5hpkvO1OLlpyvLCt4GSUgiHOrKy4UHL43wykIH5A11pZJwY08LBdPvTlm&#10;2l75i9p9KESEsM9QQRlCk0np85IM+pFtiKN3ts5giNIVUju8Rrip5ThJUmmw4rhQYkPrkvKf/cUo&#10;mL5t25PfvX4e8/Rcz8Jg0n78OqX6z93qHUSgLvyH/9pbrSCFx5V4A+TiDgAA//8DAFBLAQItABQA&#10;BgAIAAAAIQDw94q7/QAAAOIBAAATAAAAAAAAAAAAAAAAAAAAAABbQ29udGVudF9UeXBlc10ueG1s&#10;UEsBAi0AFAAGAAgAAAAhADHdX2HSAAAAjwEAAAsAAAAAAAAAAAAAAAAALgEAAF9yZWxzLy5yZWxz&#10;UEsBAi0AFAAGAAgAAAAhADMvBZ5BAAAAOQAAABAAAAAAAAAAAAAAAAAAKQIAAGRycy9zaGFwZXht&#10;bC54bWxQSwECLQAUAAYACAAAACEAeRUgHcMAAADaAAAADwAAAAAAAAAAAAAAAACYAgAAZHJzL2Rv&#10;d25yZXYueG1sUEsFBgAAAAAEAAQA9QAAAIgDAAAAAA==&#10;">
                   <v:textbox>
                     <w:txbxContent>
                       <w:p>
@@ -16463,21 +16426,21 @@
                     </w:txbxContent>
                   </v:textbox>
                 </v:shape>
-                <v:group id="Group 64" o:spid="_x0000_s1151" style="position:absolute;left:22646;top:10142;width:2815;height:1226" coordorigin="5036,4179" coordsize="341,148" o:gfxdata="UEsDBBQABgAIAAAAIQCi+E9TBAEAAOwBAAATAAAAW0NvbnRlbnRfVHlwZXNdLnhtbJSRy07DMBBF&#10;90j8g+UtShxYIISadEGAHSAoHzCyJ4lFYlseN7R/z7iPDaJIXdpzz5wre7HcTKOYMZL1rpbXZSUF&#10;Ou2NdX0tP1dPxZ0UlMAZGL3DWm6R5LK5vFistgFJMO2olkNK4V4p0gNOQKUP6HjS+ThB4mPsVQD9&#10;BT2qm6q6Vdq7hC4VKe+QzaLFDtZjEo8bvt43iTiSFA/7YHbVEkIYrYbETdXszC9LcTCUTO4yNNhA&#10;V1xDqj8NeXJacOBe+WmiNSjeIKYXmLiGMpFUH/060AABOVj+vyp3najwXWc1lm2k5wx/ZPhY75TG&#10;+G8XcT5X0DL2jvNxu9r9VfMDAAD//wMAUEsDBBQABgAIAAAAIQBsBtX+2AAAAJkBAAALAAAAX3Jl&#10;bHMvLnJlbHOkkMFKAzEQhu+C7xDm7mbbg4g025vQa63gNSSz2eAmE2biat/eWBBc6c3jzM9838/s&#10;9p9pVguyRMoGNl0PCrMjH3Mw8HJ6unsAJdVmb2fKaOCMAvvh9mZ3xNnWdiRTLKIaJYuBqdbyqLW4&#10;CZOVjgrmlozEydY2ctDFujcbUG/7/l7zbwYMK6Y6eAN88FtQp3Np5j/sFB2T0Fg7R0nTOEZ3jao9&#10;feQjLo1iOWA14FkuS8ala+VAX/du/ukNTO/lebIFX5tkZb9E8h01/08HvXro8AUAAP//AwBQSwME&#10;FAAGAAgAAAAhADMvBZ5BAAAAOQAAABUAAABkcnMvZ3JvdXBzaGFwZXhtbC54bWyysa/IzVEoSy0q&#10;zszPs1Uy1DNQUkjNS85PycxLt1UKDXHTtVBSKC5JzEtJzMnPS7VVqkwtVrK34+UCAAAA//8DAFBL&#10;AwQUAAYACAAAACEAoke4xMUAAADaAAAADwAAAGRycy9kb3ducmV2LnhtbESPT2vCQBTE7wW/w/KE&#10;3uomSluJrhJCLT2EQlUQb4/sMwlm34bsNn++fbdQ6HGYmd8w2/1oGtFT52rLCuJFBIK4sLrmUsH5&#10;dHhag3AeWWNjmRRM5GC/mz1sMdF24C/qj74UAcIuQQWV920ipSsqMugWtiUO3s12Bn2QXSl1h0OA&#10;m0Yuo+hFGqw5LFTYUlZRcT9+GwXvAw7pKn7r8/stm66n589LHpNSj/Mx3YDwNPr/8F/7Qyt4hd8r&#10;4QbI3Q8AAAD//wMAUEsBAi0AFAAGAAgAAAAhAKL4T1MEAQAA7AEAABMAAAAAAAAAAAAAAAAAAAAA&#10;AFtDb250ZW50X1R5cGVzXS54bWxQSwECLQAUAAYACAAAACEAbAbV/tgAAACZAQAACwAAAAAAAAAA&#10;AAAAAAA1AQAAX3JlbHMvLnJlbHNQSwECLQAUAAYACAAAACEAMy8FnkEAAAA5AAAAFQAAAAAAAAAA&#10;AAAAAAA2AgAAZHJzL2dyb3Vwc2hhcGV4bWwueG1sUEsBAi0AFAAGAAgAAAAhAKJHuMTFAAAA2gAA&#10;AA8AAAAAAAAAAAAAAAAAqgIAAGRycy9kb3ducmV2LnhtbFBLBQYAAAAABAAEAPoAAACcAwAAAAA=&#10;">
-                  <v:oval id="Oval 62" o:spid="_x0000_s1152" style="position:absolute;left:5229;top:4179;width:148;height:148;visibility:visible;mso-wrap-style:square;v-text-anchor:top" o:gfxdata="UEsDBBQABgAIAAAAIQDw94q7/QAAAOIBAAATAAAAW0NvbnRlbnRfVHlwZXNdLnhtbJSRzUrEMBDH&#10;74LvEOYqbaoHEWm6B6tHFV0fYEimbdg2CZlYd9/edD8u4goeZ+b/8SOpV9tpFDNFtt4puC4rEOS0&#10;N9b1Cj7WT8UdCE7oDI7ekYIdMayay4t6vQvEIrsdKxhSCvdSsh5oQi59IJcvnY8TpjzGXgbUG+xJ&#10;3lTVrdTeJXKpSEsGNHVLHX6OSTxu8/pAEmlkEA8H4dKlAEMYrcaUSeXszI+W4thQZudew4MNfJUx&#10;QP7asFzOFxx9L/lpojUkXjGmZ5wyhjSRJQ8YKGvKv1MWzIkL33VWU9lGfl98J6hz4cZ/uUjzf7Pb&#10;bHuj+ZQu9z/UfAMAAP//AwBQSwMEFAAGAAgAAAAhADHdX2HSAAAAjwEAAAsAAABfcmVscy8ucmVs&#10;c6SQwWrDMAyG74O9g9G9cdpDGaNOb4VeSwe7CltJTGPLWCZt376mMFhGbzvqF/o+8e/2tzCpmbJ4&#10;jgbWTQuKomXn42Dg63xYfYCSgtHhxJEM3Elg372/7U40YalHMvokqlKiGBhLSZ9aix0poDScKNZN&#10;zzlgqWMedEJ7wYH0pm23Ov9mQLdgqqMzkI9uA+p8T9X8hx28zSzcl8Zy0Nz33r6iasfXeKK5UjAP&#10;VAy4LM8w09zU50C/9q7/6ZURE31X/kL8TKv1x6wXNXYPAAAA//8DAFBLAwQUAAYACAAAACEAMy8F&#10;nkEAAAA5AAAAEAAAAGRycy9zaGFwZXhtbC54bWyysa/IzVEoSy0qzszPs1Uy1DNQUkjNS85PycxL&#10;t1UKDXHTtVBSKC5JzEtJzMnPS7VVqkwtVrK34+UCAAAA//8DAFBLAwQUAAYACAAAACEAMTUt3L4A&#10;AADaAAAADwAAAGRycy9kb3ducmV2LnhtbERPTYvCMBC9C/sfwix401SLIl2jiCLoYQ9b3fvQjG2x&#10;mZRmrPXfm8PCHh/ve70dXKN66kLt2cBsmoAiLrytuTRwvRwnK1BBkC02nsnAiwJsNx+jNWbWP/mH&#10;+lxKFUM4ZGigEmkzrUNRkcMw9S1x5G6+cygRdqW2HT5juGv0PEmW2mHNsaHClvYVFff84Qwcyl2+&#10;7HUqi/R2OMni/vt9TmfGjD+H3RcooUH+xX/ukzUQt8Yr8QbozRsAAP//AwBQSwECLQAUAAYACAAA&#10;ACEA8PeKu/0AAADiAQAAEwAAAAAAAAAAAAAAAAAAAAAAW0NvbnRlbnRfVHlwZXNdLnhtbFBLAQIt&#10;ABQABgAIAAAAIQAx3V9h0gAAAI8BAAALAAAAAAAAAAAAAAAAAC4BAABfcmVscy8ucmVsc1BLAQIt&#10;ABQABgAIAAAAIQAzLwWeQQAAADkAAAAQAAAAAAAAAAAAAAAAACkCAABkcnMvc2hhcGV4bWwueG1s&#10;UEsBAi0AFAAGAAgAAAAhADE1Ldy+AAAA2gAAAA8AAAAAAAAAAAAAAAAAmAIAAGRycy9kb3ducmV2&#10;LnhtbFBLBQYAAAAABAAEAPUAAACDAwAAAAA=&#10;"/>
-                  <v:shape id="AutoShape 63" o:spid="_x0000_s1153" type="#_x0000_t32" style="position:absolute;left:5036;top:4245;width:193;height:8;flip:x y;visibility:visible;mso-wrap-style:square" o:connectortype="straight" o:gfxdata="UEsDBBQABgAIAAAAIQD+JeulAAEAAOoBAAATAAAAW0NvbnRlbnRfVHlwZXNdLnhtbJSRzU7EIBDH&#10;7ya+A+FqWqoHY0zpHqwe1Zj1AQhMW2I7EAbr7ts73e5ejGviEeb/8RuoN7tpFDMk8gG1vC4rKQBt&#10;cB57Ld+3T8WdFJQNOjMGBC33QHLTXF7U230EEuxG0nLIOd4rRXaAyVAZIiBPupAmk/mYehWN/TA9&#10;qJuqulU2YAbMRV4yZFO30JnPMYvHHV+vJAlGkuJhFS5dWpoYR29NZlI1o/vRUhwbSnYeNDT4SFeM&#10;IdWvDcvkfMHR98JPk7wD8WpSfjYTYyiXaNkAweaQWFf+nbSgTlSErvMWyjYRL7V6T3DnSlz4wgTz&#10;f/Nbtr3BfEpXh59qvgEAAP//AwBQSwMEFAAGAAgAAAAhAJYFM1jUAAAAlwEAAAsAAABfcmVscy8u&#10;cmVsc6SQPWsDMQyG90L/g9He8yVDKSW+bIWsIYWuxtZ9kLNkJHNN/n1MoaVXsnWUXvQ8L9rtL2k2&#10;C4pOTA42TQsGKXCcaHDwfnp7egGjxVP0MxM6uKLCvnt82B1x9qUe6ThlNZVC6mAsJb9aq2HE5LXh&#10;jFSTniX5UkcZbPbh7Ae027Z9tvKbAd2KaQ7RgRziFszpmqv5DztNQVi5L03gZLnvp3CPaiN/0hGX&#10;SvEyYHEQRb+WgktTy4G979380xuYCENh+aiOlfwnqfbvBnb1zu4GAAD//wMAUEsDBBQABgAIAAAA&#10;IQAzLwWeQQAAADkAAAAUAAAAZHJzL2Nvbm5lY3RvcnhtbC54bWyysa/IzVEoSy0qzszPs1Uy1DNQ&#10;UkjNS85PycxLt1UKDXHTtVBSKC5JzEtJzMnPS7VVqkwtVrK34+UCAAAA//8DAFBLAwQUAAYACAAA&#10;ACEAIkRhFMQAAADbAAAADwAAAGRycy9kb3ducmV2LnhtbESPQWvCQBCF7wX/wzKCl6KbCi0lukpQ&#10;CiKINRW8DtkxiWZnQ3bV+O87h0JvM7w3730zX/auUXfqQu3ZwNskAUVceFtzaeD48zX+BBUissXG&#10;Mxl4UoDlYvAyx9T6Bx/onsdSSQiHFA1UMbap1qGoyGGY+JZYtLPvHEZZu1LbDh8S7ho9TZIP7bBm&#10;aaiwpVVFxTW/OQNx97p9vxz2+yxnXmff29M1W52MGQ37bAYqUh//zX/XGyv4Qi+/yAB68QsAAP//&#10;AwBQSwECLQAUAAYACAAAACEA/iXrpQABAADqAQAAEwAAAAAAAAAAAAAAAAAAAAAAW0NvbnRlbnRf&#10;VHlwZXNdLnhtbFBLAQItABQABgAIAAAAIQCWBTNY1AAAAJcBAAALAAAAAAAAAAAAAAAAADEBAABf&#10;cmVscy8ucmVsc1BLAQItABQABgAIAAAAIQAzLwWeQQAAADkAAAAUAAAAAAAAAAAAAAAAAC4CAABk&#10;cnMvY29ubmVjdG9yeG1sLnhtbFBLAQItABQABgAIAAAAIQAiRGEUxAAAANsAAAAPAAAAAAAAAAAA&#10;AAAAAKECAABkcnMvZG93bnJldi54bWxQSwUGAAAAAAQABAD5AAAAkgMAAAAA&#10;"/>
+                <v:group id="Group 64" o:spid="_x0000_s1176" style="position:absolute;left:22646;top:10142;width:2815;height:1226" coordorigin="5036,4179" coordsize="341,148" o:gfxdata="UEsDBBQABgAIAAAAIQCi+E9TBAEAAOwBAAATAAAAW0NvbnRlbnRfVHlwZXNdLnhtbJSRy07DMBBF&#10;90j8g+UtShxYIISadEGAHSAoHzCyJ4lFYlseN7R/z7iPDaJIXdpzz5wre7HcTKOYMZL1rpbXZSUF&#10;Ou2NdX0tP1dPxZ0UlMAZGL3DWm6R5LK5vFistgFJMO2olkNK4V4p0gNOQKUP6HjS+ThB4mPsVQD9&#10;BT2qm6q6Vdq7hC4VKe+QzaLFDtZjEo8bvt43iTiSFA/7YHbVEkIYrYbETdXszC9LcTCUTO4yNNhA&#10;V1xDqj8NeXJacOBe+WmiNSjeIKYXmLiGMpFUH/060AABOVj+vyp3najwXWc1lm2k5wx/ZPhY75TG&#10;+G8XcT5X0DL2jvNxu9r9VfMDAAD//wMAUEsDBBQABgAIAAAAIQBsBtX+2AAAAJkBAAALAAAAX3Jl&#10;bHMvLnJlbHOkkMFKAzEQhu+C7xDm7mbbg4g025vQa63gNSSz2eAmE2biat/eWBBc6c3jzM9838/s&#10;9p9pVguyRMoGNl0PCrMjH3Mw8HJ6unsAJdVmb2fKaOCMAvvh9mZ3xNnWdiRTLKIaJYuBqdbyqLW4&#10;CZOVjgrmlozEydY2ctDFujcbUG/7/l7zbwYMK6Y6eAN88FtQp3Np5j/sFB2T0Fg7R0nTOEZ3jao9&#10;feQjLo1iOWA14FkuS8ala+VAX/du/ukNTO/lebIFX5tkZb9E8h01/08HvXro8AUAAP//AwBQSwME&#10;FAAGAAgAAAAhADMvBZ5BAAAAOQAAABUAAABkcnMvZ3JvdXBzaGFwZXhtbC54bWyysa/IzVEoSy0q&#10;zszPs1Uy1DNQUkjNS85PycxLt1UKDXHTtVBSKC5JzEtJzMnPS7VVqkwtVrK34+UCAAAA//8DAFBL&#10;AwQUAAYACAAAACEAoke4xMUAAADaAAAADwAAAGRycy9kb3ducmV2LnhtbESPT2vCQBTE7wW/w/KE&#10;3uomSluJrhJCLT2EQlUQb4/sMwlm34bsNn++fbdQ6HGYmd8w2/1oGtFT52rLCuJFBIK4sLrmUsH5&#10;dHhag3AeWWNjmRRM5GC/mz1sMdF24C/qj74UAcIuQQWV920ipSsqMugWtiUO3s12Bn2QXSl1h0OA&#10;m0Yuo+hFGqw5LFTYUlZRcT9+GwXvAw7pKn7r8/stm66n589LHpNSj/Mx3YDwNPr/8F/7Qyt4hd8r&#10;4QbI3Q8AAAD//wMAUEsBAi0AFAAGAAgAAAAhAKL4T1MEAQAA7AEAABMAAAAAAAAAAAAAAAAAAAAA&#10;AFtDb250ZW50X1R5cGVzXS54bWxQSwECLQAUAAYACAAAACEAbAbV/tgAAACZAQAACwAAAAAAAAAA&#10;AAAAAAA1AQAAX3JlbHMvLnJlbHNQSwECLQAUAAYACAAAACEAMy8FnkEAAAA5AAAAFQAAAAAAAAAA&#10;AAAAAAA2AgAAZHJzL2dyb3Vwc2hhcGV4bWwueG1sUEsBAi0AFAAGAAgAAAAhAKJHuMTFAAAA2gAA&#10;AA8AAAAAAAAAAAAAAAAAqgIAAGRycy9kb3ducmV2LnhtbFBLBQYAAAAABAAEAPoAAACcAwAAAAA=&#10;">
+                  <v:oval id="Oval 62" o:spid="_x0000_s1177" style="position:absolute;left:5229;top:4179;width:148;height:148;visibility:visible;mso-wrap-style:square;v-text-anchor:top" o:gfxdata="UEsDBBQABgAIAAAAIQDw94q7/QAAAOIBAAATAAAAW0NvbnRlbnRfVHlwZXNdLnhtbJSRzUrEMBDH&#10;74LvEOYqbaoHEWm6B6tHFV0fYEimbdg2CZlYd9/edD8u4goeZ+b/8SOpV9tpFDNFtt4puC4rEOS0&#10;N9b1Cj7WT8UdCE7oDI7ekYIdMayay4t6vQvEIrsdKxhSCvdSsh5oQi59IJcvnY8TpjzGXgbUG+xJ&#10;3lTVrdTeJXKpSEsGNHVLHX6OSTxu8/pAEmlkEA8H4dKlAEMYrcaUSeXszI+W4thQZudew4MNfJUx&#10;QP7asFzOFxx9L/lpojUkXjGmZ5wyhjSRJQ8YKGvKv1MWzIkL33VWU9lGfl98J6hz4cZ/uUjzf7Pb&#10;bHuj+ZQu9z/UfAMAAP//AwBQSwMEFAAGAAgAAAAhADHdX2HSAAAAjwEAAAsAAABfcmVscy8ucmVs&#10;c6SQwWrDMAyG74O9g9G9cdpDGaNOb4VeSwe7CltJTGPLWCZt376mMFhGbzvqF/o+8e/2tzCpmbJ4&#10;jgbWTQuKomXn42Dg63xYfYCSgtHhxJEM3Elg372/7U40YalHMvokqlKiGBhLSZ9aix0poDScKNZN&#10;zzlgqWMedEJ7wYH0pm23Ov9mQLdgqqMzkI9uA+p8T9X8hx28zSzcl8Zy0Nz33r6iasfXeKK5UjAP&#10;VAy4LM8w09zU50C/9q7/6ZURE31X/kL8TKv1x6wXNXYPAAAA//8DAFBLAwQUAAYACAAAACEAMy8F&#10;nkEAAAA5AAAAEAAAAGRycy9zaGFwZXhtbC54bWyysa/IzVEoSy0qzszPs1Uy1DNQUkjNS85PycxL&#10;t1UKDXHTtVBSKC5JzEtJzMnPS7VVqkwtVrK34+UCAAAA//8DAFBLAwQUAAYACAAAACEAMTUt3L4A&#10;AADaAAAADwAAAGRycy9kb3ducmV2LnhtbERPTYvCMBC9C/sfwix401SLIl2jiCLoYQ9b3fvQjG2x&#10;mZRmrPXfm8PCHh/ve70dXKN66kLt2cBsmoAiLrytuTRwvRwnK1BBkC02nsnAiwJsNx+jNWbWP/mH&#10;+lxKFUM4ZGigEmkzrUNRkcMw9S1x5G6+cygRdqW2HT5juGv0PEmW2mHNsaHClvYVFff84Qwcyl2+&#10;7HUqi/R2OMni/vt9TmfGjD+H3RcooUH+xX/ukzUQt8Yr8QbozRsAAP//AwBQSwECLQAUAAYACAAA&#10;ACEA8PeKu/0AAADiAQAAEwAAAAAAAAAAAAAAAAAAAAAAW0NvbnRlbnRfVHlwZXNdLnhtbFBLAQIt&#10;ABQABgAIAAAAIQAx3V9h0gAAAI8BAAALAAAAAAAAAAAAAAAAAC4BAABfcmVscy8ucmVsc1BLAQIt&#10;ABQABgAIAAAAIQAzLwWeQQAAADkAAAAQAAAAAAAAAAAAAAAAACkCAABkcnMvc2hhcGV4bWwueG1s&#10;UEsBAi0AFAAGAAgAAAAhADE1Ldy+AAAA2gAAAA8AAAAAAAAAAAAAAAAAmAIAAGRycy9kb3ducmV2&#10;LnhtbFBLBQYAAAAABAAEAPUAAACDAwAAAAA=&#10;"/>
+                  <v:shape id="AutoShape 63" o:spid="_x0000_s1178" type="#_x0000_t32" style="position:absolute;left:5036;top:4245;width:193;height:8;flip:x y;visibility:visible;mso-wrap-style:square" o:connectortype="straight" o:gfxdata="UEsDBBQABgAIAAAAIQD+JeulAAEAAOoBAAATAAAAW0NvbnRlbnRfVHlwZXNdLnhtbJSRzU7EIBDH&#10;7ya+A+FqWqoHY0zpHqwe1Zj1AQhMW2I7EAbr7ts73e5ejGviEeb/8RuoN7tpFDMk8gG1vC4rKQBt&#10;cB57Ld+3T8WdFJQNOjMGBC33QHLTXF7U230EEuxG0nLIOd4rRXaAyVAZIiBPupAmk/mYehWN/TA9&#10;qJuqulU2YAbMRV4yZFO30JnPMYvHHV+vJAlGkuJhFS5dWpoYR29NZlI1o/vRUhwbSnYeNDT4SFeM&#10;IdWvDcvkfMHR98JPk7wD8WpSfjYTYyiXaNkAweaQWFf+nbSgTlSErvMWyjYRL7V6T3DnSlz4wgTz&#10;f/Nbtr3BfEpXh59qvgEAAP//AwBQSwMEFAAGAAgAAAAhAJYFM1jUAAAAlwEAAAsAAABfcmVscy8u&#10;cmVsc6SQPWsDMQyG90L/g9He8yVDKSW+bIWsIYWuxtZ9kLNkJHNN/n1MoaVXsnWUXvQ8L9rtL2k2&#10;C4pOTA42TQsGKXCcaHDwfnp7egGjxVP0MxM6uKLCvnt82B1x9qUe6ThlNZVC6mAsJb9aq2HE5LXh&#10;jFSTniX5UkcZbPbh7Ae027Z9tvKbAd2KaQ7RgRziFszpmqv5DztNQVi5L03gZLnvp3CPaiN/0hGX&#10;SvEyYHEQRb+WgktTy4G979380xuYCENh+aiOlfwnqfbvBnb1zu4GAAD//wMAUEsDBBQABgAIAAAA&#10;IQAzLwWeQQAAADkAAAAUAAAAZHJzL2Nvbm5lY3RvcnhtbC54bWyysa/IzVEoSy0qzszPs1Uy1DNQ&#10;UkjNS85PycxLt1UKDXHTtVBSKC5JzEtJzMnPS7VVqkwtVrK34+UCAAAA//8DAFBLAwQUAAYACAAA&#10;ACEAIkRhFMQAAADbAAAADwAAAGRycy9kb3ducmV2LnhtbESPQWvCQBCF7wX/wzKCl6KbCi0lukpQ&#10;CiKINRW8DtkxiWZnQ3bV+O87h0JvM7w3730zX/auUXfqQu3ZwNskAUVceFtzaeD48zX+BBUissXG&#10;Mxl4UoDlYvAyx9T6Bx/onsdSSQiHFA1UMbap1qGoyGGY+JZYtLPvHEZZu1LbDh8S7ho9TZIP7bBm&#10;aaiwpVVFxTW/OQNx97p9vxz2+yxnXmff29M1W52MGQ37bAYqUh//zX/XGyv4Qi+/yAB68QsAAP//&#10;AwBQSwECLQAUAAYACAAAACEA/iXrpQABAADqAQAAEwAAAAAAAAAAAAAAAAAAAAAAW0NvbnRlbnRf&#10;VHlwZXNdLnhtbFBLAQItABQABgAIAAAAIQCWBTNY1AAAAJcBAAALAAAAAAAAAAAAAAAAADEBAABf&#10;cmVscy8ucmVsc1BLAQItABQABgAIAAAAIQAzLwWeQQAAADkAAAAUAAAAAAAAAAAAAAAAAC4CAABk&#10;cnMvY29ubmVjdG9yeG1sLnhtbFBLAQItABQABgAIAAAAIQAiRGEUxAAAANsAAAAPAAAAAAAAAAAA&#10;AAAAAKECAABkcnMvZG93bnJldi54bWxQSwUGAAAAAAQABAD5AAAAkgMAAAAA&#10;"/>
                 </v:group>
-                <v:group id="Group 65" o:spid="_x0000_s1154" style="position:absolute;left:22646;top:12891;width:2815;height:1225" coordorigin="5036,4179" coordsize="341,148" o:gfxdata="UEsDBBQABgAIAAAAIQCi+E9TBAEAAOwBAAATAAAAW0NvbnRlbnRfVHlwZXNdLnhtbJSRy07DMBBF&#10;90j8g+UtShxYIISadEGAHSAoHzCyJ4lFYlseN7R/z7iPDaJIXdpzz5wre7HcTKOYMZL1rpbXZSUF&#10;Ou2NdX0tP1dPxZ0UlMAZGL3DWm6R5LK5vFistgFJMO2olkNK4V4p0gNOQKUP6HjS+ThB4mPsVQD9&#10;BT2qm6q6Vdq7hC4VKe+QzaLFDtZjEo8bvt43iTiSFA/7YHbVEkIYrYbETdXszC9LcTCUTO4yNNhA&#10;V1xDqj8NeXJacOBe+WmiNSjeIKYXmLiGMpFUH/060AABOVj+vyp3najwXWc1lm2k5wx/ZPhY75TG&#10;+G8XcT5X0DL2jvNxu9r9VfMDAAD//wMAUEsDBBQABgAIAAAAIQBsBtX+2AAAAJkBAAALAAAAX3Jl&#10;bHMvLnJlbHOkkMFKAzEQhu+C7xDm7mbbg4g025vQa63gNSSz2eAmE2biat/eWBBc6c3jzM9838/s&#10;9p9pVguyRMoGNl0PCrMjH3Mw8HJ6unsAJdVmb2fKaOCMAvvh9mZ3xNnWdiRTLKIaJYuBqdbyqLW4&#10;CZOVjgrmlozEydY2ctDFujcbUG/7/l7zbwYMK6Y6eAN88FtQp3Np5j/sFB2T0Fg7R0nTOEZ3jao9&#10;feQjLo1iOWA14FkuS8ala+VAX/du/ukNTO/lebIFX5tkZb9E8h01/08HvXro8AUAAP//AwBQSwME&#10;FAAGAAgAAAAhADMvBZ5BAAAAOQAAABUAAABkcnMvZ3JvdXBzaGFwZXhtbC54bWyysa/IzVEoSy0q&#10;zszPs1Uy1DNQUkjNS85PycxLt1UKDXHTtVBSKC5JzEtJzMnPS7VVqkwtVrK34+UCAAAA//8DAFBL&#10;AwQUAAYACAAAACEAgnFngcIAAADbAAAADwAAAGRycy9kb3ducmV2LnhtbERPTWvCQBC9F/wPywi9&#10;NZsoLRJdQxArPUihRhBvQ3ZMgtnZkN0m8d93C4Xe5vE+Z5NNphUD9a6xrCCJYhDEpdUNVwrOxfvL&#10;CoTzyBpby6TgQQ6y7expg6m2I3/RcPKVCCHsUlRQe9+lUrqyJoMush1x4G62N+gD7CupexxDuGnl&#10;Io7fpMGGQ0ONHe1qKu+nb6PgMOKYL5P9cLzfdo9r8fp5OSak1PN8ytcgPE3+X/zn/tBhfgK/v4QD&#10;5PYHAAD//wMAUEsBAi0AFAAGAAgAAAAhAKL4T1MEAQAA7AEAABMAAAAAAAAAAAAAAAAAAAAAAFtD&#10;b250ZW50X1R5cGVzXS54bWxQSwECLQAUAAYACAAAACEAbAbV/tgAAACZAQAACwAAAAAAAAAAAAAA&#10;AAA1AQAAX3JlbHMvLnJlbHNQSwECLQAUAAYACAAAACEAMy8FnkEAAAA5AAAAFQAAAAAAAAAAAAAA&#10;AAA2AgAAZHJzL2dyb3Vwc2hhcGV4bWwueG1sUEsBAi0AFAAGAAgAAAAhAIJxZ4HCAAAA2wAAAA8A&#10;AAAAAAAAAAAAAAAAqgIAAGRycy9kb3ducmV2LnhtbFBLBQYAAAAABAAEAPoAAACZAwAAAAA=&#10;">
-                  <v:oval id="Oval 66" o:spid="_x0000_s1155" style="position:absolute;left:5229;top:4179;width:148;height:148;visibility:visible;mso-wrap-style:square;v-text-anchor:top" o:gfxdata="UEsDBBQABgAIAAAAIQDw94q7/QAAAOIBAAATAAAAW0NvbnRlbnRfVHlwZXNdLnhtbJSRzUrEMBDH&#10;74LvEOYqbaoHEWm6B6tHFV0fYEimbdg2CZlYd9/edD8u4goeZ+b/8SOpV9tpFDNFtt4puC4rEOS0&#10;N9b1Cj7WT8UdCE7oDI7ekYIdMayay4t6vQvEIrsdKxhSCvdSsh5oQi59IJcvnY8TpjzGXgbUG+xJ&#10;3lTVrdTeJXKpSEsGNHVLHX6OSTxu8/pAEmlkEA8H4dKlAEMYrcaUSeXszI+W4thQZudew4MNfJUx&#10;QP7asFzOFxx9L/lpojUkXjGmZ5wyhjSRJQ8YKGvKv1MWzIkL33VWU9lGfl98J6hz4cZ/uUjzf7Pb&#10;bHuj+ZQu9z/UfAMAAP//AwBQSwMEFAAGAAgAAAAhADHdX2HSAAAAjwEAAAsAAABfcmVscy8ucmVs&#10;c6SQwWrDMAyG74O9g9G9cdpDGaNOb4VeSwe7CltJTGPLWCZt376mMFhGbzvqF/o+8e/2tzCpmbJ4&#10;jgbWTQuKomXn42Dg63xYfYCSgtHhxJEM3Elg372/7U40YalHMvokqlKiGBhLSZ9aix0poDScKNZN&#10;zzlgqWMedEJ7wYH0pm23Ov9mQLdgqqMzkI9uA+p8T9X8hx28zSzcl8Zy0Nz33r6iasfXeKK5UjAP&#10;VAy4LM8w09zU50C/9q7/6ZURE31X/kL8TKv1x6wXNXYPAAAA//8DAFBLAwQUAAYACAAAACEAMy8F&#10;nkEAAAA5AAAAEAAAAGRycy9zaGFwZXhtbC54bWyysa/IzVEoSy0qzszPs1Uy1DNQUkjNS85PycxL&#10;t1UKDXHTtVBSKC5JzEtJzMnPS7VVqkwtVrK34+UCAAAA//8DAFBLAwQUAAYACAAAACEAyyGXuMAA&#10;AADbAAAADwAAAGRycy9kb3ducmV2LnhtbERPTWvCQBC9C/6HZQRvutGglNRVpCLYgwdjex+yYxLM&#10;zobsNKb/vlsQvM3jfc5mN7hG9dSF2rOBxTwBRVx4W3Np4Ot6nL2BCoJssfFMBn4pwG47Hm0ws/7B&#10;F+pzKVUM4ZChgUqkzbQORUUOw9y3xJG7+c6hRNiV2nb4iOGu0cskWWuHNceGClv6qKi45z/OwKHc&#10;5+tep7JKb4eTrO7f5890Ycx0MuzfQQkN8hI/3Scb5y/h/5d4gN7+AQAA//8DAFBLAQItABQABgAI&#10;AAAAIQDw94q7/QAAAOIBAAATAAAAAAAAAAAAAAAAAAAAAABbQ29udGVudF9UeXBlc10ueG1sUEsB&#10;Ai0AFAAGAAgAAAAhADHdX2HSAAAAjwEAAAsAAAAAAAAAAAAAAAAALgEAAF9yZWxzLy5yZWxzUEsB&#10;Ai0AFAAGAAgAAAAhADMvBZ5BAAAAOQAAABAAAAAAAAAAAAAAAAAAKQIAAGRycy9zaGFwZXhtbC54&#10;bWxQSwECLQAUAAYACAAAACEAyyGXuMAAAADbAAAADwAAAAAAAAAAAAAAAACYAgAAZHJzL2Rvd25y&#10;ZXYueG1sUEsFBgAAAAAEAAQA9QAAAIUDAAAAAA==&#10;"/>
-                  <v:shape id="AutoShape 67" o:spid="_x0000_s1156" type="#_x0000_t32" style="position:absolute;left:5036;top:4245;width:193;height:8;flip:x y;visibility:visible;mso-wrap-style:square" o:connectortype="straight" o:gfxdata="UEsDBBQABgAIAAAAIQD+JeulAAEAAOoBAAATAAAAW0NvbnRlbnRfVHlwZXNdLnhtbJSRzU7EIBDH&#10;7ya+A+FqWqoHY0zpHqwe1Zj1AQhMW2I7EAbr7ts73e5ejGviEeb/8RuoN7tpFDMk8gG1vC4rKQBt&#10;cB57Ld+3T8WdFJQNOjMGBC33QHLTXF7U230EEuxG0nLIOd4rRXaAyVAZIiBPupAmk/mYehWN/TA9&#10;qJuqulU2YAbMRV4yZFO30JnPMYvHHV+vJAlGkuJhFS5dWpoYR29NZlI1o/vRUhwbSnYeNDT4SFeM&#10;IdWvDcvkfMHR98JPk7wD8WpSfjYTYyiXaNkAweaQWFf+nbSgTlSErvMWyjYRL7V6T3DnSlz4wgTz&#10;f/Nbtr3BfEpXh59qvgEAAP//AwBQSwMEFAAGAAgAAAAhAJYFM1jUAAAAlwEAAAsAAABfcmVscy8u&#10;cmVsc6SQPWsDMQyG90L/g9He8yVDKSW+bIWsIYWuxtZ9kLNkJHNN/n1MoaVXsnWUXvQ8L9rtL2k2&#10;C4pOTA42TQsGKXCcaHDwfnp7egGjxVP0MxM6uKLCvnt82B1x9qUe6ThlNZVC6mAsJb9aq2HE5LXh&#10;jFSTniX5UkcZbPbh7Ae027Z9tvKbAd2KaQ7RgRziFszpmqv5DztNQVi5L03gZLnvp3CPaiN/0hGX&#10;SvEyYHEQRb+WgktTy4G979380xuYCENh+aiOlfwnqfbvBnb1zu4GAAD//wMAUEsDBBQABgAIAAAA&#10;IQAzLwWeQQAAADkAAAAUAAAAZHJzL2Nvbm5lY3RvcnhtbC54bWyysa/IzVEoSy0qzszPs1Uy1DNQ&#10;UkjNS85PycxLt1UKDXHTtVBSKC5JzEtJzMnPS7VVqkwtVrK34+UCAAAA//8DAFBLAwQUAAYACAAA&#10;ACEA0pb/Y8MAAADbAAAADwAAAGRycy9kb3ducmV2LnhtbERPTWvCQBC9F/wPyxR6kbqxopTUVUJK&#10;oQiipgWvQ3aapMnOhuw2if/eFYTe5vE+Z70dTSN66lxlWcF8FoEgzq2uuFDw/fXx/ArCeWSNjWVS&#10;cCEH283kYY2xtgOfqM98IUIIuxgVlN63sZQuL8mgm9mWOHA/tjPoA+wKqTscQrhp5EsUraTBikND&#10;iS2lJeV19mcU+P10t/w9HQ5JxvyeHHfnOknPSj09jskbCE+j/xff3Z86zF/A7ZdwgNxcAQAA//8D&#10;AFBLAQItABQABgAIAAAAIQD+JeulAAEAAOoBAAATAAAAAAAAAAAAAAAAAAAAAABbQ29udGVudF9U&#10;eXBlc10ueG1sUEsBAi0AFAAGAAgAAAAhAJYFM1jUAAAAlwEAAAsAAAAAAAAAAAAAAAAAMQEAAF9y&#10;ZWxzLy5yZWxzUEsBAi0AFAAGAAgAAAAhADMvBZ5BAAAAOQAAABQAAAAAAAAAAAAAAAAALgIAAGRy&#10;cy9jb25uZWN0b3J4bWwueG1sUEsBAi0AFAAGAAgAAAAhANKW/2PDAAAA2wAAAA8AAAAAAAAAAAAA&#10;AAAAoQIAAGRycy9kb3ducmV2LnhtbFBLBQYAAAAABAAEAPkAAACRAwAAAAA=&#10;"/>
+                <v:group id="Group 65" o:spid="_x0000_s1179" style="position:absolute;left:22646;top:12891;width:2815;height:1225" coordorigin="5036,4179" coordsize="341,148" o:gfxdata="UEsDBBQABgAIAAAAIQCi+E9TBAEAAOwBAAATAAAAW0NvbnRlbnRfVHlwZXNdLnhtbJSRy07DMBBF&#10;90j8g+UtShxYIISadEGAHSAoHzCyJ4lFYlseN7R/z7iPDaJIXdpzz5wre7HcTKOYMZL1rpbXZSUF&#10;Ou2NdX0tP1dPxZ0UlMAZGL3DWm6R5LK5vFistgFJMO2olkNK4V4p0gNOQKUP6HjS+ThB4mPsVQD9&#10;BT2qm6q6Vdq7hC4VKe+QzaLFDtZjEo8bvt43iTiSFA/7YHbVEkIYrYbETdXszC9LcTCUTO4yNNhA&#10;V1xDqj8NeXJacOBe+WmiNSjeIKYXmLiGMpFUH/060AABOVj+vyp3najwXWc1lm2k5wx/ZPhY75TG&#10;+G8XcT5X0DL2jvNxu9r9VfMDAAD//wMAUEsDBBQABgAIAAAAIQBsBtX+2AAAAJkBAAALAAAAX3Jl&#10;bHMvLnJlbHOkkMFKAzEQhu+C7xDm7mbbg4g025vQa63gNSSz2eAmE2biat/eWBBc6c3jzM9838/s&#10;9p9pVguyRMoGNl0PCrMjH3Mw8HJ6unsAJdVmb2fKaOCMAvvh9mZ3xNnWdiRTLKIaJYuBqdbyqLW4&#10;CZOVjgrmlozEydY2ctDFujcbUG/7/l7zbwYMK6Y6eAN88FtQp3Np5j/sFB2T0Fg7R0nTOEZ3jao9&#10;feQjLo1iOWA14FkuS8ala+VAX/du/ukNTO/lebIFX5tkZb9E8h01/08HvXro8AUAAP//AwBQSwME&#10;FAAGAAgAAAAhADMvBZ5BAAAAOQAAABUAAABkcnMvZ3JvdXBzaGFwZXhtbC54bWyysa/IzVEoSy0q&#10;zszPs1Uy1DNQUkjNS85PycxLt1UKDXHTtVBSKC5JzEtJzMnPS7VVqkwtVrK34+UCAAAA//8DAFBL&#10;AwQUAAYACAAAACEAgnFngcIAAADbAAAADwAAAGRycy9kb3ducmV2LnhtbERPTWvCQBC9F/wPywi9&#10;NZsoLRJdQxArPUihRhBvQ3ZMgtnZkN0m8d93C4Xe5vE+Z5NNphUD9a6xrCCJYhDEpdUNVwrOxfvL&#10;CoTzyBpby6TgQQ6y7expg6m2I3/RcPKVCCHsUlRQe9+lUrqyJoMush1x4G62N+gD7CupexxDuGnl&#10;Io7fpMGGQ0ONHe1qKu+nb6PgMOKYL5P9cLzfdo9r8fp5OSak1PN8ytcgPE3+X/zn/tBhfgK/v4QD&#10;5PYHAAD//wMAUEsBAi0AFAAGAAgAAAAhAKL4T1MEAQAA7AEAABMAAAAAAAAAAAAAAAAAAAAAAFtD&#10;b250ZW50X1R5cGVzXS54bWxQSwECLQAUAAYACAAAACEAbAbV/tgAAACZAQAACwAAAAAAAAAAAAAA&#10;AAA1AQAAX3JlbHMvLnJlbHNQSwECLQAUAAYACAAAACEAMy8FnkEAAAA5AAAAFQAAAAAAAAAAAAAA&#10;AAA2AgAAZHJzL2dyb3Vwc2hhcGV4bWwueG1sUEsBAi0AFAAGAAgAAAAhAIJxZ4HCAAAA2wAAAA8A&#10;AAAAAAAAAAAAAAAAqgIAAGRycy9kb3ducmV2LnhtbFBLBQYAAAAABAAEAPoAAACZAwAAAAA=&#10;">
+                  <v:oval id="Oval 66" o:spid="_x0000_s1180" style="position:absolute;left:5229;top:4179;width:148;height:148;visibility:visible;mso-wrap-style:square;v-text-anchor:top" o:gfxdata="UEsDBBQABgAIAAAAIQDw94q7/QAAAOIBAAATAAAAW0NvbnRlbnRfVHlwZXNdLnhtbJSRzUrEMBDH&#10;74LvEOYqbaoHEWm6B6tHFV0fYEimbdg2CZlYd9/edD8u4goeZ+b/8SOpV9tpFDNFtt4puC4rEOS0&#10;N9b1Cj7WT8UdCE7oDI7ekYIdMayay4t6vQvEIrsdKxhSCvdSsh5oQi59IJcvnY8TpjzGXgbUG+xJ&#10;3lTVrdTeJXKpSEsGNHVLHX6OSTxu8/pAEmlkEA8H4dKlAEMYrcaUSeXszI+W4thQZudew4MNfJUx&#10;QP7asFzOFxx9L/lpojUkXjGmZ5wyhjSRJQ8YKGvKv1MWzIkL33VWU9lGfl98J6hz4cZ/uUjzf7Pb&#10;bHuj+ZQu9z/UfAMAAP//AwBQSwMEFAAGAAgAAAAhADHdX2HSAAAAjwEAAAsAAABfcmVscy8ucmVs&#10;c6SQwWrDMAyG74O9g9G9cdpDGaNOb4VeSwe7CltJTGPLWCZt376mMFhGbzvqF/o+8e/2tzCpmbJ4&#10;jgbWTQuKomXn42Dg63xYfYCSgtHhxJEM3Elg372/7U40YalHMvokqlKiGBhLSZ9aix0poDScKNZN&#10;zzlgqWMedEJ7wYH0pm23Ov9mQLdgqqMzkI9uA+p8T9X8hx28zSzcl8Zy0Nz33r6iasfXeKK5UjAP&#10;VAy4LM8w09zU50C/9q7/6ZURE31X/kL8TKv1x6wXNXYPAAAA//8DAFBLAwQUAAYACAAAACEAMy8F&#10;nkEAAAA5AAAAEAAAAGRycy9zaGFwZXhtbC54bWyysa/IzVEoSy0qzszPs1Uy1DNQUkjNS85PycxL&#10;t1UKDXHTtVBSKC5JzEtJzMnPS7VVqkwtVrK34+UCAAAA//8DAFBLAwQUAAYACAAAACEAyyGXuMAA&#10;AADbAAAADwAAAGRycy9kb3ducmV2LnhtbERPTWvCQBC9C/6HZQRvutGglNRVpCLYgwdjex+yYxLM&#10;zobsNKb/vlsQvM3jfc5mN7hG9dSF2rOBxTwBRVx4W3Np4Ot6nL2BCoJssfFMBn4pwG47Hm0ws/7B&#10;F+pzKVUM4ZChgUqkzbQORUUOw9y3xJG7+c6hRNiV2nb4iOGu0cskWWuHNceGClv6qKi45z/OwKHc&#10;5+tep7JKb4eTrO7f5890Ycx0MuzfQQkN8hI/3Scb5y/h/5d4gN7+AQAA//8DAFBLAQItABQABgAI&#10;AAAAIQDw94q7/QAAAOIBAAATAAAAAAAAAAAAAAAAAAAAAABbQ29udGVudF9UeXBlc10ueG1sUEsB&#10;Ai0AFAAGAAgAAAAhADHdX2HSAAAAjwEAAAsAAAAAAAAAAAAAAAAALgEAAF9yZWxzLy5yZWxzUEsB&#10;Ai0AFAAGAAgAAAAhADMvBZ5BAAAAOQAAABAAAAAAAAAAAAAAAAAAKQIAAGRycy9zaGFwZXhtbC54&#10;bWxQSwECLQAUAAYACAAAACEAyyGXuMAAAADbAAAADwAAAAAAAAAAAAAAAACYAgAAZHJzL2Rvd25y&#10;ZXYueG1sUEsFBgAAAAAEAAQA9QAAAIUDAAAAAA==&#10;"/>
+                  <v:shape id="AutoShape 67" o:spid="_x0000_s1181" type="#_x0000_t32" style="position:absolute;left:5036;top:4245;width:193;height:8;flip:x y;visibility:visible;mso-wrap-style:square" o:connectortype="straight" o:gfxdata="UEsDBBQABgAIAAAAIQD+JeulAAEAAOoBAAATAAAAW0NvbnRlbnRfVHlwZXNdLnhtbJSRzU7EIBDH&#10;7ya+A+FqWqoHY0zpHqwe1Zj1AQhMW2I7EAbr7ts73e5ejGviEeb/8RuoN7tpFDMk8gG1vC4rKQBt&#10;cB57Ld+3T8WdFJQNOjMGBC33QHLTXF7U230EEuxG0nLIOd4rRXaAyVAZIiBPupAmk/mYehWN/TA9&#10;qJuqulU2YAbMRV4yZFO30JnPMYvHHV+vJAlGkuJhFS5dWpoYR29NZlI1o/vRUhwbSnYeNDT4SFeM&#10;IdWvDcvkfMHR98JPk7wD8WpSfjYTYyiXaNkAweaQWFf+nbSgTlSErvMWyjYRL7V6T3DnSlz4wgTz&#10;f/Nbtr3BfEpXh59qvgEAAP//AwBQSwMEFAAGAAgAAAAhAJYFM1jUAAAAlwEAAAsAAABfcmVscy8u&#10;cmVsc6SQPWsDMQyG90L/g9He8yVDKSW+bIWsIYWuxtZ9kLNkJHNN/n1MoaVXsnWUXvQ8L9rtL2k2&#10;C4pOTA42TQsGKXCcaHDwfnp7egGjxVP0MxM6uKLCvnt82B1x9qUe6ThlNZVC6mAsJb9aq2HE5LXh&#10;jFSTniX5UkcZbPbh7Ae027Z9tvKbAd2KaQ7RgRziFszpmqv5DztNQVi5L03gZLnvp3CPaiN/0hGX&#10;SvEyYHEQRb+WgktTy4G979380xuYCENh+aiOlfwnqfbvBnb1zu4GAAD//wMAUEsDBBQABgAIAAAA&#10;IQAzLwWeQQAAADkAAAAUAAAAZHJzL2Nvbm5lY3RvcnhtbC54bWyysa/IzVEoSy0qzszPs1Uy1DNQ&#10;UkjNS85PycxLt1UKDXHTtVBSKC5JzEtJzMnPS7VVqkwtVrK34+UCAAAA//8DAFBLAwQUAAYACAAA&#10;ACEA0pb/Y8MAAADbAAAADwAAAGRycy9kb3ducmV2LnhtbERPTWvCQBC9F/wPyxR6kbqxopTUVUJK&#10;oQiipgWvQ3aapMnOhuw2if/eFYTe5vE+Z70dTSN66lxlWcF8FoEgzq2uuFDw/fXx/ArCeWSNjWVS&#10;cCEH283kYY2xtgOfqM98IUIIuxgVlN63sZQuL8mgm9mWOHA/tjPoA+wKqTscQrhp5EsUraTBikND&#10;iS2lJeV19mcU+P10t/w9HQ5JxvyeHHfnOknPSj09jskbCE+j/xff3Z86zF/A7ZdwgNxcAQAA//8D&#10;AFBLAQItABQABgAIAAAAIQD+JeulAAEAAOoBAAATAAAAAAAAAAAAAAAAAAAAAABbQ29udGVudF9U&#10;eXBlc10ueG1sUEsBAi0AFAAGAAgAAAAhAJYFM1jUAAAAlwEAAAsAAAAAAAAAAAAAAAAAMQEAAF9y&#10;ZWxzLy5yZWxzUEsBAi0AFAAGAAgAAAAhADMvBZ5BAAAAOQAAABQAAAAAAAAAAAAAAAAALgIAAGRy&#10;cy9jb25uZWN0b3J4bWwueG1sUEsBAi0AFAAGAAgAAAAhANKW/2PDAAAA2wAAAA8AAAAAAAAAAAAA&#10;AAAAoQIAAGRycy9kb3ducmV2LnhtbFBLBQYAAAAABAAEAPkAAACRAwAAAAA=&#10;"/>
                 </v:group>
-                <v:group id="Group 68" o:spid="_x0000_s1157" style="position:absolute;left:9398;top:18182;width:2823;height:1225;rotation:5667854fd" coordorigin="5036,4179" coordsize="341,148" o:gfxdata="UEsDBBQABgAIAAAAIQCi+E9TBAEAAOwBAAATAAAAW0NvbnRlbnRfVHlwZXNdLnhtbJSRy07DMBBF&#10;90j8g+UtShxYIISadEGAHSAoHzCyJ4lFYlseN7R/z7iPDaJIXdpzz5wre7HcTKOYMZL1rpbXZSUF&#10;Ou2NdX0tP1dPxZ0UlMAZGL3DWm6R5LK5vFistgFJMO2olkNK4V4p0gNOQKUP6HjS+ThB4mPsVQD9&#10;BT2qm6q6Vdq7hC4VKe+QzaLFDtZjEo8bvt43iTiSFA/7YHbVEkIYrYbETdXszC9LcTCUTO4yNNhA&#10;V1xDqj8NeXJacOBe+WmiNSjeIKYXmLiGMpFUH/060AABOVj+vyp3najwXWc1lm2k5wx/ZPhY75TG&#10;+G8XcT5X0DL2jvNxu9r9VfMDAAD//wMAUEsDBBQABgAIAAAAIQBsBtX+2AAAAJkBAAALAAAAX3Jl&#10;bHMvLnJlbHOkkMFKAzEQhu+C7xDm7mbbg4g025vQa63gNSSz2eAmE2biat/eWBBc6c3jzM9838/s&#10;9p9pVguyRMoGNl0PCrMjH3Mw8HJ6unsAJdVmb2fKaOCMAvvh9mZ3xNnWdiRTLKIaJYuBqdbyqLW4&#10;CZOVjgrmlozEydY2ctDFujcbUG/7/l7zbwYMK6Y6eAN88FtQp3Np5j/sFB2T0Fg7R0nTOEZ3jao9&#10;feQjLo1iOWA14FkuS8ala+VAX/du/ukNTO/lebIFX5tkZb9E8h01/08HvXro8AUAAP//AwBQSwME&#10;FAAGAAgAAAAhADMvBZ5BAAAAOQAAABUAAABkcnMvZ3JvdXBzaGFwZXhtbC54bWyysa/IzVEoSy0q&#10;zszPs1Uy1DNQUkjNS85PycxLt1UKDXHTtVBSKC5JzEtJzMnPS7VVqkwtVrK34+UCAAAA//8DAFBL&#10;AwQUAAYACAAAACEAL5gnUr4AAADbAAAADwAAAGRycy9kb3ducmV2LnhtbERPTYvCMBC9C/6HMAte&#10;RFNlWaQ2yiIIBQ+ytd6HZrYp20xKE2v990ZY8DaP9znZfrStGKj3jWMFq2UCgrhyuuFaQXk5LjYg&#10;fEDW2DomBQ/ysN9NJxmm2t35h4Yi1CKGsE9RgQmhS6X0lSGLfuk64sj9ut5iiLCvpe7xHsNtK9dJ&#10;8iUtNhwbDHZ0MFT9FTer4ORMWZ4Jq+tpYD3Pj0XumkKp2cf4vQURaAxv8b8713H+J7x+iQfI3RMA&#10;AP//AwBQSwECLQAUAAYACAAAACEAovhPUwQBAADsAQAAEwAAAAAAAAAAAAAAAAAAAAAAW0NvbnRl&#10;bnRfVHlwZXNdLnhtbFBLAQItABQABgAIAAAAIQBsBtX+2AAAAJkBAAALAAAAAAAAAAAAAAAAADUB&#10;AABfcmVscy8ucmVsc1BLAQItABQABgAIAAAAIQAzLwWeQQAAADkAAAAVAAAAAAAAAAAAAAAAADYC&#10;AABkcnMvZ3JvdXBzaGFwZXhtbC54bWxQSwECLQAUAAYACAAAACEAL5gnUr4AAADbAAAADwAAAAAA&#10;AAAAAAAAAACqAgAAZHJzL2Rvd25yZXYueG1sUEsFBgAAAAAEAAQA+gAAAJUDAAAAAA==&#10;">
-                  <v:oval id="Oval 69" o:spid="_x0000_s1158" style="position:absolute;left:5229;top:4179;width:148;height:148;visibility:visible;mso-wrap-style:square;v-text-anchor:top" o:gfxdata="UEsDBBQABgAIAAAAIQDw94q7/QAAAOIBAAATAAAAW0NvbnRlbnRfVHlwZXNdLnhtbJSRzUrEMBDH&#10;74LvEOYqbaoHEWm6B6tHFV0fYEimbdg2CZlYd9/edD8u4goeZ+b/8SOpV9tpFDNFtt4puC4rEOS0&#10;N9b1Cj7WT8UdCE7oDI7ekYIdMayay4t6vQvEIrsdKxhSCvdSsh5oQi59IJcvnY8TpjzGXgbUG+xJ&#10;3lTVrdTeJXKpSEsGNHVLHX6OSTxu8/pAEmlkEA8H4dKlAEMYrcaUSeXszI+W4thQZudew4MNfJUx&#10;QP7asFzOFxx9L/lpojUkXjGmZ5wyhjSRJQ8YKGvKv1MWzIkL33VWU9lGfl98J6hz4cZ/uUjzf7Pb&#10;bHuj+ZQu9z/UfAMAAP//AwBQSwMEFAAGAAgAAAAhADHdX2HSAAAAjwEAAAsAAABfcmVscy8ucmVs&#10;c6SQwWrDMAyG74O9g9G9cdpDGaNOb4VeSwe7CltJTGPLWCZt376mMFhGbzvqF/o+8e/2tzCpmbJ4&#10;jgbWTQuKomXn42Dg63xYfYCSgtHhxJEM3Elg372/7U40YalHMvokqlKiGBhLSZ9aix0poDScKNZN&#10;zzlgqWMedEJ7wYH0pm23Ov9mQLdgqqMzkI9uA+p8T9X8hx28zSzcl8Zy0Nz33r6iasfXeKK5UjAP&#10;VAy4LM8w09zU50C/9q7/6ZURE31X/kL8TKv1x6wXNXYPAAAA//8DAFBLAwQUAAYACAAAACEAMy8F&#10;nkEAAAA5AAAAEAAAAGRycy9zaGFwZXhtbC54bWyysa/IzVEoSy0qzszPs1Uy1DNQUkjNS85PycxL&#10;t1UKDXHTtVBSKC5JzEtJzMnPS7VVqkwtVrK34+UCAAAA//8DAFBLAwQUAAYACAAAACEARMgPzMAA&#10;AADbAAAADwAAAGRycy9kb3ducmV2LnhtbERPTWvCQBC9C/6HZQq96caGSEldRZSCPXgw2vuQHZNg&#10;djZkpzH9992C4G0e73NWm9G1aqA+NJ4NLOYJKOLS24YrA5fz5+wdVBBki61nMvBLATbr6WSFufV3&#10;PtFQSKViCIccDdQiXa51KGtyGOa+I47c1fcOJcK+0rbHewx3rX5LkqV22HBsqLGjXU3lrfhxBvbV&#10;tlgOOpUsve4Pkt2+j1/pwpjXl3H7AUpolKf44T7YOD+D/1/iAXr9BwAA//8DAFBLAQItABQABgAI&#10;AAAAIQDw94q7/QAAAOIBAAATAAAAAAAAAAAAAAAAAAAAAABbQ29udGVudF9UeXBlc10ueG1sUEsB&#10;Ai0AFAAGAAgAAAAhADHdX2HSAAAAjwEAAAsAAAAAAAAAAAAAAAAALgEAAF9yZWxzLy5yZWxzUEsB&#10;Ai0AFAAGAAgAAAAhADMvBZ5BAAAAOQAAABAAAAAAAAAAAAAAAAAAKQIAAGRycy9zaGFwZXhtbC54&#10;bWxQSwECLQAUAAYACAAAACEARMgPzMAAAADbAAAADwAAAAAAAAAAAAAAAACYAgAAZHJzL2Rvd25y&#10;ZXYueG1sUEsFBgAAAAAEAAQA9QAAAIUDAAAAAA==&#10;"/>
-                  <v:shape id="AutoShape 70" o:spid="_x0000_s1159" type="#_x0000_t32" style="position:absolute;left:5036;top:4245;width:193;height:8;flip:x y;visibility:visible;mso-wrap-style:square" o:connectortype="straight" o:gfxdata="UEsDBBQABgAIAAAAIQD+JeulAAEAAOoBAAATAAAAW0NvbnRlbnRfVHlwZXNdLnhtbJSRzU7EIBDH&#10;7ya+A+FqWqoHY0zpHqwe1Zj1AQhMW2I7EAbr7ts73e5ejGviEeb/8RuoN7tpFDMk8gG1vC4rKQBt&#10;cB57Ld+3T8WdFJQNOjMGBC33QHLTXF7U230EEuxG0nLIOd4rRXaAyVAZIiBPupAmk/mYehWN/TA9&#10;qJuqulU2YAbMRV4yZFO30JnPMYvHHV+vJAlGkuJhFS5dWpoYR29NZlI1o/vRUhwbSnYeNDT4SFeM&#10;IdWvDcvkfMHR98JPk7wD8WpSfjYTYyiXaNkAweaQWFf+nbSgTlSErvMWyjYRL7V6T3DnSlz4wgTz&#10;f/Nbtr3BfEpXh59qvgEAAP//AwBQSwMEFAAGAAgAAAAhAJYFM1jUAAAAlwEAAAsAAABfcmVscy8u&#10;cmVsc6SQPWsDMQyG90L/g9He8yVDKSW+bIWsIYWuxtZ9kLNkJHNN/n1MoaVXsnWUXvQ8L9rtL2k2&#10;C4pOTA42TQsGKXCcaHDwfnp7egGjxVP0MxM6uKLCvnt82B1x9qUe6ThlNZVC6mAsJb9aq2HE5LXh&#10;jFSTniX5UkcZbPbh7Ae027Z9tvKbAd2KaQ7RgRziFszpmqv5DztNQVi5L03gZLnvp3CPaiN/0hGX&#10;SvEyYHEQRb+WgktTy4G979380xuYCENh+aiOlfwnqfbvBnb1zu4GAAD//wMAUEsDBBQABgAIAAAA&#10;IQAzLwWeQQAAADkAAAAUAAAAZHJzL2Nvbm5lY3RvcnhtbC54bWyysa/IzVEoSy0qzszPs1Uy1DNQ&#10;UkjNS85PycxLt1UKDXHTtVBSKC5JzEtJzMnPS7VVqkwtVrK34+UCAAAA//8DAFBLAwQUAAYACAAA&#10;ACEAwuFc+8IAAADbAAAADwAAAGRycy9kb3ducmV2LnhtbERPTWvCQBC9F/oflin0UnSjUCnRVUKk&#10;IIESTQteh+yYRLOzIbs16b93BaG3ebzPWW1G04or9a6xrGA2jUAQl1Y3XCn4+f6cfIBwHllja5kU&#10;/JGDzfr5aYWxtgMf6Fr4SoQQdjEqqL3vYildWZNBN7UdceBOtjfoA+wrqXscQrhp5TyKFtJgw6Gh&#10;xo7SmspL8WsU+K+37P18yPOkYN4m++x4SdKjUq8vY7IE4Wn0/+KHe6fD/AXcfwkHyPUNAAD//wMA&#10;UEsBAi0AFAAGAAgAAAAhAP4l66UAAQAA6gEAABMAAAAAAAAAAAAAAAAAAAAAAFtDb250ZW50X1R5&#10;cGVzXS54bWxQSwECLQAUAAYACAAAACEAlgUzWNQAAACXAQAACwAAAAAAAAAAAAAAAAAxAQAAX3Jl&#10;bHMvLnJlbHNQSwECLQAUAAYACAAAACEAMy8FnkEAAAA5AAAAFAAAAAAAAAAAAAAAAAAuAgAAZHJz&#10;L2Nvbm5lY3RvcnhtbC54bWxQSwECLQAUAAYACAAAACEAwuFc+8IAAADbAAAADwAAAAAAAAAAAAAA&#10;AAChAgAAZHJzL2Rvd25yZXYueG1sUEsFBgAAAAAEAAQA+QAAAJADAAAAAA==&#10;"/>
+                <v:group id="Group 68" o:spid="_x0000_s1182" style="position:absolute;left:9398;top:18182;width:2823;height:1225;rotation:5667854fd" coordorigin="5036,4179" coordsize="341,148" o:gfxdata="UEsDBBQABgAIAAAAIQCi+E9TBAEAAOwBAAATAAAAW0NvbnRlbnRfVHlwZXNdLnhtbJSRy07DMBBF&#10;90j8g+UtShxYIISadEGAHSAoHzCyJ4lFYlseN7R/z7iPDaJIXdpzz5wre7HcTKOYMZL1rpbXZSUF&#10;Ou2NdX0tP1dPxZ0UlMAZGL3DWm6R5LK5vFistgFJMO2olkNK4V4p0gNOQKUP6HjS+ThB4mPsVQD9&#10;BT2qm6q6Vdq7hC4VKe+QzaLFDtZjEo8bvt43iTiSFA/7YHbVEkIYrYbETdXszC9LcTCUTO4yNNhA&#10;V1xDqj8NeXJacOBe+WmiNSjeIKYXmLiGMpFUH/060AABOVj+vyp3najwXWc1lm2k5wx/ZPhY75TG&#10;+G8XcT5X0DL2jvNxu9r9VfMDAAD//wMAUEsDBBQABgAIAAAAIQBsBtX+2AAAAJkBAAALAAAAX3Jl&#10;bHMvLnJlbHOkkMFKAzEQhu+C7xDm7mbbg4g025vQa63gNSSz2eAmE2biat/eWBBc6c3jzM9838/s&#10;9p9pVguyRMoGNl0PCrMjH3Mw8HJ6unsAJdVmb2fKaOCMAvvh9mZ3xNnWdiRTLKIaJYuBqdbyqLW4&#10;CZOVjgrmlozEydY2ctDFujcbUG/7/l7zbwYMK6Y6eAN88FtQp3Np5j/sFB2T0Fg7R0nTOEZ3jao9&#10;feQjLo1iOWA14FkuS8ala+VAX/du/ukNTO/lebIFX5tkZb9E8h01/08HvXro8AUAAP//AwBQSwME&#10;FAAGAAgAAAAhADMvBZ5BAAAAOQAAABUAAABkcnMvZ3JvdXBzaGFwZXhtbC54bWyysa/IzVEoSy0q&#10;zszPs1Uy1DNQUkjNS85PycxLt1UKDXHTtVBSKC5JzEtJzMnPS7VVqkwtVrK34+UCAAAA//8DAFBL&#10;AwQUAAYACAAAACEAL5gnUr4AAADbAAAADwAAAGRycy9kb3ducmV2LnhtbERPTYvCMBC9C/6HMAte&#10;RFNlWaQ2yiIIBQ+ytd6HZrYp20xKE2v990ZY8DaP9znZfrStGKj3jWMFq2UCgrhyuuFaQXk5LjYg&#10;fEDW2DomBQ/ysN9NJxmm2t35h4Yi1CKGsE9RgQmhS6X0lSGLfuk64sj9ut5iiLCvpe7xHsNtK9dJ&#10;8iUtNhwbDHZ0MFT9FTer4ORMWZ4Jq+tpYD3Pj0XumkKp2cf4vQURaAxv8b8713H+J7x+iQfI3RMA&#10;AP//AwBQSwECLQAUAAYACAAAACEAovhPUwQBAADsAQAAEwAAAAAAAAAAAAAAAAAAAAAAW0NvbnRl&#10;bnRfVHlwZXNdLnhtbFBLAQItABQABgAIAAAAIQBsBtX+2AAAAJkBAAALAAAAAAAAAAAAAAAAADUB&#10;AABfcmVscy8ucmVsc1BLAQItABQABgAIAAAAIQAzLwWeQQAAADkAAAAVAAAAAAAAAAAAAAAAADYC&#10;AABkcnMvZ3JvdXBzaGFwZXhtbC54bWxQSwECLQAUAAYACAAAACEAL5gnUr4AAADbAAAADwAAAAAA&#10;AAAAAAAAAACqAgAAZHJzL2Rvd25yZXYueG1sUEsFBgAAAAAEAAQA+gAAAJUDAAAAAA==&#10;">
+                  <v:oval id="Oval 69" o:spid="_x0000_s1183" style="position:absolute;left:5229;top:4179;width:148;height:148;visibility:visible;mso-wrap-style:square;v-text-anchor:top" o:gfxdata="UEsDBBQABgAIAAAAIQDw94q7/QAAAOIBAAATAAAAW0NvbnRlbnRfVHlwZXNdLnhtbJSRzUrEMBDH&#10;74LvEOYqbaoHEWm6B6tHFV0fYEimbdg2CZlYd9/edD8u4goeZ+b/8SOpV9tpFDNFtt4puC4rEOS0&#10;N9b1Cj7WT8UdCE7oDI7ekYIdMayay4t6vQvEIrsdKxhSCvdSsh5oQi59IJcvnY8TpjzGXgbUG+xJ&#10;3lTVrdTeJXKpSEsGNHVLHX6OSTxu8/pAEmlkEA8H4dKlAEMYrcaUSeXszI+W4thQZudew4MNfJUx&#10;QP7asFzOFxx9L/lpojUkXjGmZ5wyhjSRJQ8YKGvKv1MWzIkL33VWU9lGfl98J6hz4cZ/uUjzf7Pb&#10;bHuj+ZQu9z/UfAMAAP//AwBQSwMEFAAGAAgAAAAhADHdX2HSAAAAjwEAAAsAAABfcmVscy8ucmVs&#10;c6SQwWrDMAyG74O9g9G9cdpDGaNOb4VeSwe7CltJTGPLWCZt376mMFhGbzvqF/o+8e/2tzCpmbJ4&#10;jgbWTQuKomXn42Dg63xYfYCSgtHhxJEM3Elg372/7U40YalHMvokqlKiGBhLSZ9aix0poDScKNZN&#10;zzlgqWMedEJ7wYH0pm23Ov9mQLdgqqMzkI9uA+p8T9X8hx28zSzcl8Zy0Nz33r6iasfXeKK5UjAP&#10;VAy4LM8w09zU50C/9q7/6ZURE31X/kL8TKv1x6wXNXYPAAAA//8DAFBLAwQUAAYACAAAACEAMy8F&#10;nkEAAAA5AAAAEAAAAGRycy9zaGFwZXhtbC54bWyysa/IzVEoSy0qzszPs1Uy1DNQUkjNS85PycxL&#10;t1UKDXHTtVBSKC5JzEtJzMnPS7VVqkwtVrK34+UCAAAA//8DAFBLAwQUAAYACAAAACEARMgPzMAA&#10;AADbAAAADwAAAGRycy9kb3ducmV2LnhtbERPTWvCQBC9C/6HZQq96caGSEldRZSCPXgw2vuQHZNg&#10;djZkpzH9992C4G0e73NWm9G1aqA+NJ4NLOYJKOLS24YrA5fz5+wdVBBki61nMvBLATbr6WSFufV3&#10;PtFQSKViCIccDdQiXa51KGtyGOa+I47c1fcOJcK+0rbHewx3rX5LkqV22HBsqLGjXU3lrfhxBvbV&#10;tlgOOpUsve4Pkt2+j1/pwpjXl3H7AUpolKf44T7YOD+D/1/iAXr9BwAA//8DAFBLAQItABQABgAI&#10;AAAAIQDw94q7/QAAAOIBAAATAAAAAAAAAAAAAAAAAAAAAABbQ29udGVudF9UeXBlc10ueG1sUEsB&#10;Ai0AFAAGAAgAAAAhADHdX2HSAAAAjwEAAAsAAAAAAAAAAAAAAAAALgEAAF9yZWxzLy5yZWxzUEsB&#10;Ai0AFAAGAAgAAAAhADMvBZ5BAAAAOQAAABAAAAAAAAAAAAAAAAAAKQIAAGRycy9zaGFwZXhtbC54&#10;bWxQSwECLQAUAAYACAAAACEARMgPzMAAAADbAAAADwAAAAAAAAAAAAAAAACYAgAAZHJzL2Rvd25y&#10;ZXYueG1sUEsFBgAAAAAEAAQA9QAAAIUDAAAAAA==&#10;"/>
+                  <v:shape id="AutoShape 70" o:spid="_x0000_s1184" type="#_x0000_t32" style="position:absolute;left:5036;top:4245;width:193;height:8;flip:x y;visibility:visible;mso-wrap-style:square" o:connectortype="straight" o:gfxdata="UEsDBBQABgAIAAAAIQD+JeulAAEAAOoBAAATAAAAW0NvbnRlbnRfVHlwZXNdLnhtbJSRzU7EIBDH&#10;7ya+A+FqWqoHY0zpHqwe1Zj1AQhMW2I7EAbr7ts73e5ejGviEeb/8RuoN7tpFDMk8gG1vC4rKQBt&#10;cB57Ld+3T8WdFJQNOjMGBC33QHLTXF7U230EEuxG0nLIOd4rRXaAyVAZIiBPupAmk/mYehWN/TA9&#10;qJuqulU2YAbMRV4yZFO30JnPMYvHHV+vJAlGkuJhFS5dWpoYR29NZlI1o/vRUhwbSnYeNDT4SFeM&#10;IdWvDcvkfMHR98JPk7wD8WpSfjYTYyiXaNkAweaQWFf+nbSgTlSErvMWyjYRL7V6T3DnSlz4wgTz&#10;f/Nbtr3BfEpXh59qvgEAAP//AwBQSwMEFAAGAAgAAAAhAJYFM1jUAAAAlwEAAAsAAABfcmVscy8u&#10;cmVsc6SQPWsDMQyG90L/g9He8yVDKSW+bIWsIYWuxtZ9kLNkJHNN/n1MoaVXsnWUXvQ8L9rtL2k2&#10;C4pOTA42TQsGKXCcaHDwfnp7egGjxVP0MxM6uKLCvnt82B1x9qUe6ThlNZVC6mAsJb9aq2HE5LXh&#10;jFSTniX5UkcZbPbh7Ae027Z9tvKbAd2KaQ7RgRziFszpmqv5DztNQVi5L03gZLnvp3CPaiN/0hGX&#10;SvEyYHEQRb+WgktTy4G979380xuYCENh+aiOlfwnqfbvBnb1zu4GAAD//wMAUEsDBBQABgAIAAAA&#10;IQAzLwWeQQAAADkAAAAUAAAAZHJzL2Nvbm5lY3RvcnhtbC54bWyysa/IzVEoSy0qzszPs1Uy1DNQ&#10;UkjNS85PycxLt1UKDXHTtVBSKC5JzEtJzMnPS7VVqkwtVrK34+UCAAAA//8DAFBLAwQUAAYACAAA&#10;ACEAwuFc+8IAAADbAAAADwAAAGRycy9kb3ducmV2LnhtbERPTWvCQBC9F/oflin0UnSjUCnRVUKk&#10;IIESTQteh+yYRLOzIbs16b93BaG3ebzPWW1G04or9a6xrGA2jUAQl1Y3XCn4+f6cfIBwHllja5kU&#10;/JGDzfr5aYWxtgMf6Fr4SoQQdjEqqL3vYildWZNBN7UdceBOtjfoA+wrqXscQrhp5TyKFtJgw6Gh&#10;xo7SmspL8WsU+K+37P18yPOkYN4m++x4SdKjUq8vY7IE4Wn0/+KHe6fD/AXcfwkHyPUNAAD//wMA&#10;UEsBAi0AFAAGAAgAAAAhAP4l66UAAQAA6gEAABMAAAAAAAAAAAAAAAAAAAAAAFtDb250ZW50X1R5&#10;cGVzXS54bWxQSwECLQAUAAYACAAAACEAlgUzWNQAAACXAQAACwAAAAAAAAAAAAAAAAAxAQAAX3Jl&#10;bHMvLnJlbHNQSwECLQAUAAYACAAAACEAMy8FnkEAAAA5AAAAFAAAAAAAAAAAAAAAAAAuAgAAZHJz&#10;L2Nvbm5lY3RvcnhtbC54bWxQSwECLQAUAAYACAAAACEAwuFc+8IAAADbAAAADwAAAAAAAAAAAAAA&#10;AAChAgAAZHJzL2Rvd25yZXYueG1sUEsFBgAAAAAEAAQA+QAAAJADAAAAAA==&#10;"/>
                 </v:group>
-                <v:group id="Group 71" o:spid="_x0000_s1160" style="position:absolute;left:17479;top:18173;width:2832;height:1226;rotation:5667854fd" coordorigin="5036,4179" coordsize="341,148" o:gfxdata="UEsDBBQABgAIAAAAIQCi+E9TBAEAAOwBAAATAAAAW0NvbnRlbnRfVHlwZXNdLnhtbJSRy07DMBBF&#10;90j8g+UtShxYIISadEGAHSAoHzCyJ4lFYlseN7R/z7iPDaJIXdpzz5wre7HcTKOYMZL1rpbXZSUF&#10;Ou2NdX0tP1dPxZ0UlMAZGL3DWm6R5LK5vFistgFJMO2olkNK4V4p0gNOQKUP6HjS+ThB4mPsVQD9&#10;BT2qm6q6Vdq7hC4VKe+QzaLFDtZjEo8bvt43iTiSFA/7YHbVEkIYrYbETdXszC9LcTCUTO4yNNhA&#10;V1xDqj8NeXJacOBe+WmiNSjeIKYXmLiGMpFUH/060AABOVj+vyp3najwXWc1lm2k5wx/ZPhY75TG&#10;+G8XcT5X0DL2jvNxu9r9VfMDAAD//wMAUEsDBBQABgAIAAAAIQBsBtX+2AAAAJkBAAALAAAAX3Jl&#10;bHMvLnJlbHOkkMFKAzEQhu+C7xDm7mbbg4g025vQa63gNSSz2eAmE2biat/eWBBc6c3jzM9838/s&#10;9p9pVguyRMoGNl0PCrMjH3Mw8HJ6unsAJdVmb2fKaOCMAvvh9mZ3xNnWdiRTLKIaJYuBqdbyqLW4&#10;CZOVjgrmlozEydY2ctDFujcbUG/7/l7zbwYMK6Y6eAN88FtQp3Np5j/sFB2T0Fg7R0nTOEZ3jao9&#10;feQjLo1iOWA14FkuS8ala+VAX/du/ukNTO/lebIFX5tkZb9E8h01/08HvXro8AUAAP//AwBQSwME&#10;FAAGAAgAAAAhADMvBZ5BAAAAOQAAABUAAABkcnMvZ3JvdXBzaGFwZXhtbC54bWyysa/IzVEoSy0q&#10;zszPs1Uy1DNQUkjNS85PycxLt1UKDXHTtVBSKC5JzEtJzMnPS7VVqkwtVrK34+UCAAAA//8DAFBL&#10;AwQUAAYACAAAACEA30q5Jb8AAADbAAAADwAAAGRycy9kb3ducmV2LnhtbERPTYvCMBC9C/6HMAte&#10;RFM97EptlEUQCh5ka70PzWxTtpmUJtb6742w4G0e73Oy/WhbMVDvG8cKVssEBHHldMO1gvJyXGxA&#10;+ICssXVMCh7kYb+bTjJMtbvzDw1FqEUMYZ+iAhNCl0rpK0MW/dJ1xJH7db3FEGFfS93jPYbbVq6T&#10;5FNabDg2GOzoYKj6K25WwcmZsjwTVtfTwHqeH4vcNYVSs4/xewsi0Bje4n93ruP8L3j9Eg+QuycA&#10;AAD//wMAUEsBAi0AFAAGAAgAAAAhAKL4T1MEAQAA7AEAABMAAAAAAAAAAAAAAAAAAAAAAFtDb250&#10;ZW50X1R5cGVzXS54bWxQSwECLQAUAAYACAAAACEAbAbV/tgAAACZAQAACwAAAAAAAAAAAAAAAAA1&#10;AQAAX3JlbHMvLnJlbHNQSwECLQAUAAYACAAAACEAMy8FnkEAAAA5AAAAFQAAAAAAAAAAAAAAAAA2&#10;AgAAZHJzL2dyb3Vwc2hhcGV4bWwueG1sUEsBAi0AFAAGAAgAAAAhAN9KuSW/AAAA2wAAAA8AAAAA&#10;AAAAAAAAAAAAqgIAAGRycy9kb3ducmV2LnhtbFBLBQYAAAAABAAEAPoAAACWAwAAAAA=&#10;">
-                  <v:oval id="Oval 72" o:spid="_x0000_s1161" style="position:absolute;left:5229;top:4179;width:148;height:148;visibility:visible;mso-wrap-style:square;v-text-anchor:top" o:gfxdata="UEsDBBQABgAIAAAAIQDw94q7/QAAAOIBAAATAAAAW0NvbnRlbnRfVHlwZXNdLnhtbJSRzUrEMBDH&#10;74LvEOYqbaoHEWm6B6tHFV0fYEimbdg2CZlYd9/edD8u4goeZ+b/8SOpV9tpFDNFtt4puC4rEOS0&#10;N9b1Cj7WT8UdCE7oDI7ekYIdMayay4t6vQvEIrsdKxhSCvdSsh5oQi59IJcvnY8TpjzGXgbUG+xJ&#10;3lTVrdTeJXKpSEsGNHVLHX6OSTxu8/pAEmlkEA8H4dKlAEMYrcaUSeXszI+W4thQZudew4MNfJUx&#10;QP7asFzOFxx9L/lpojUkXjGmZ5wyhjSRJQ8YKGvKv1MWzIkL33VWU9lGfl98J6hz4cZ/uUjzf7Pb&#10;bHuj+ZQu9z/UfAMAAP//AwBQSwMEFAAGAAgAAAAhADHdX2HSAAAAjwEAAAsAAABfcmVscy8ucmVs&#10;c6SQwWrDMAyG74O9g9G9cdpDGaNOb4VeSwe7CltJTGPLWCZt376mMFhGbzvqF/o+8e/2tzCpmbJ4&#10;jgbWTQuKomXn42Dg63xYfYCSgtHhxJEM3Elg372/7U40YalHMvokqlKiGBhLSZ9aix0poDScKNZN&#10;zzlgqWMedEJ7wYH0pm23Ov9mQLdgqqMzkI9uA+p8T9X8hx28zSzcl8Zy0Nz33r6iasfXeKK5UjAP&#10;VAy4LM8w09zU50C/9q7/6ZURE31X/kL8TKv1x6wXNXYPAAAA//8DAFBLAwQUAAYACAAAACEAMy8F&#10;nkEAAAA5AAAAEAAAAGRycy9zaGFwZXhtbC54bWyysa/IzVEoSy0qzszPs1Uy1DNQUkjNS85PycxL&#10;t1UKDXHTtVBSKC5JzEtJzMnPS7VVqkwtVrK34+UCAAAA//8DAFBLAwQUAAYACAAAACEAqsmgUsMA&#10;AADbAAAADwAAAGRycy9kb3ducmV2LnhtbESPQWvCQBCF74X+h2UKvdWNBkVSVxGlYA89NNr7kB2T&#10;YHY2ZKcx/fedQ6G3Gd6b977Z7KbQmZGG1EZ2MJ9lYIir6FuuHVzOby9rMEmQPXaRycEPJdhtHx82&#10;WPh4508aS6mNhnAq0EEj0hfWpqqhgGkWe2LVrnEIKLoOtfUD3jU8dHaRZSsbsGVtaLCnQ0PVrfwO&#10;Do71vlyNNpdlfj2eZHn7+njP5849P037VzBCk/yb/65PXvEVVn/RAez2FwAA//8DAFBLAQItABQA&#10;BgAIAAAAIQDw94q7/QAAAOIBAAATAAAAAAAAAAAAAAAAAAAAAABbQ29udGVudF9UeXBlc10ueG1s&#10;UEsBAi0AFAAGAAgAAAAhADHdX2HSAAAAjwEAAAsAAAAAAAAAAAAAAAAALgEAAF9yZWxzLy5yZWxz&#10;UEsBAi0AFAAGAAgAAAAhADMvBZ5BAAAAOQAAABAAAAAAAAAAAAAAAAAAKQIAAGRycy9zaGFwZXht&#10;bC54bWxQSwECLQAUAAYACAAAACEAqsmgUsMAAADbAAAADwAAAAAAAAAAAAAAAACYAgAAZHJzL2Rv&#10;d25yZXYueG1sUEsFBgAAAAAEAAQA9QAAAIgDAAAAAA==&#10;"/>
-                  <v:shape id="AutoShape 73" o:spid="_x0000_s1162" type="#_x0000_t32" style="position:absolute;left:5036;top:4245;width:193;height:8;flip:x y;visibility:visible;mso-wrap-style:square" o:connectortype="straight" o:gfxdata="UEsDBBQABgAIAAAAIQD+JeulAAEAAOoBAAATAAAAW0NvbnRlbnRfVHlwZXNdLnhtbJSRzU7EIBDH&#10;7ya+A+FqWqoHY0zpHqwe1Zj1AQhMW2I7EAbr7ts73e5ejGviEeb/8RuoN7tpFDMk8gG1vC4rKQBt&#10;cB57Ld+3T8WdFJQNOjMGBC33QHLTXF7U230EEuxG0nLIOd4rRXaAyVAZIiBPupAmk/mYehWN/TA9&#10;qJuqulU2YAbMRV4yZFO30JnPMYvHHV+vJAlGkuJhFS5dWpoYR29NZlI1o/vRUhwbSnYeNDT4SFeM&#10;IdWvDcvkfMHR98JPk7wD8WpSfjYTYyiXaNkAweaQWFf+nbSgTlSErvMWyjYRL7V6T3DnSlz4wgTz&#10;f/Nbtr3BfEpXh59qvgEAAP//AwBQSwMEFAAGAAgAAAAhAJYFM1jUAAAAlwEAAAsAAABfcmVscy8u&#10;cmVsc6SQPWsDMQyG90L/g9He8yVDKSW+bIWsIYWuxtZ9kLNkJHNN/n1MoaVXsnWUXvQ8L9rtL2k2&#10;C4pOTA42TQsGKXCcaHDwfnp7egGjxVP0MxM6uKLCvnt82B1x9qUe6ThlNZVC6mAsJb9aq2HE5LXh&#10;jFSTniX5UkcZbPbh7Ae027Z9tvKbAd2KaQ7RgRziFszpmqv5DztNQVi5L03gZLnvp3CPaiN/0hGX&#10;SvEyYHEQRb+WgktTy4G979380xuYCENh+aiOlfwnqfbvBnb1zu4GAAD//wMAUEsDBBQABgAIAAAA&#10;IQAzLwWeQQAAADkAAAAUAAAAZHJzL2Nvbm5lY3RvcnhtbC54bWyysa/IzVEoSy0qzszPs1Uy1DNQ&#10;UkjNS85PycxLt1UKDXHTtVBSKC5JzEtJzMnPS7VVqkwtVrK34+UCAAAA//8DAFBLAwQUAAYACAAA&#10;ACEAs37IicMAAADbAAAADwAAAGRycy9kb3ducmV2LnhtbERPTWvCQBC9F/wPyxR6kbqxoNjUVUJK&#10;oQiipgWvQ3aapMnOhuw2if/eFYTe5vE+Z70dTSN66lxlWcF8FoEgzq2uuFDw/fXxvALhPLLGxjIp&#10;uJCD7WbysMZY24FP1Ge+ECGEXYwKSu/bWEqXl2TQzWxLHLgf2xn0AXaF1B0OIdw08iWKltJgxaGh&#10;xJbSkvI6+zMK/H66W/yeDockY35PjrtznaRnpZ4ex+QNhKfR/4vv7k8d5r/C7ZdwgNxcAQAA//8D&#10;AFBLAQItABQABgAIAAAAIQD+JeulAAEAAOoBAAATAAAAAAAAAAAAAAAAAAAAAABbQ29udGVudF9U&#10;eXBlc10ueG1sUEsBAi0AFAAGAAgAAAAhAJYFM1jUAAAAlwEAAAsAAAAAAAAAAAAAAAAAMQEAAF9y&#10;ZWxzLy5yZWxzUEsBAi0AFAAGAAgAAAAhADMvBZ5BAAAAOQAAABQAAAAAAAAAAAAAAAAALgIAAGRy&#10;cy9jb25uZWN0b3J4bWwueG1sUEsBAi0AFAAGAAgAAAAhALN+yInDAAAA2wAAAA8AAAAAAAAAAAAA&#10;AAAAoQIAAGRycy9kb3ducmV2LnhtbFBLBQYAAAAABAAEAPkAAACRAwAAAAA=&#10;"/>
+                <v:group id="Group 71" o:spid="_x0000_s1185" style="position:absolute;left:17479;top:18173;width:2832;height:1226;rotation:5667854fd" coordorigin="5036,4179" coordsize="341,148" o:gfxdata="UEsDBBQABgAIAAAAIQCi+E9TBAEAAOwBAAATAAAAW0NvbnRlbnRfVHlwZXNdLnhtbJSRy07DMBBF&#10;90j8g+UtShxYIISadEGAHSAoHzCyJ4lFYlseN7R/z7iPDaJIXdpzz5wre7HcTKOYMZL1rpbXZSUF&#10;Ou2NdX0tP1dPxZ0UlMAZGL3DWm6R5LK5vFistgFJMO2olkNK4V4p0gNOQKUP6HjS+ThB4mPsVQD9&#10;BT2qm6q6Vdq7hC4VKe+QzaLFDtZjEo8bvt43iTiSFA/7YHbVEkIYrYbETdXszC9LcTCUTO4yNNhA&#10;V1xDqj8NeXJacOBe+WmiNSjeIKYXmLiGMpFUH/060AABOVj+vyp3najwXWc1lm2k5wx/ZPhY75TG&#10;+G8XcT5X0DL2jvNxu9r9VfMDAAD//wMAUEsDBBQABgAIAAAAIQBsBtX+2AAAAJkBAAALAAAAX3Jl&#10;bHMvLnJlbHOkkMFKAzEQhu+C7xDm7mbbg4g025vQa63gNSSz2eAmE2biat/eWBBc6c3jzM9838/s&#10;9p9pVguyRMoGNl0PCrMjH3Mw8HJ6unsAJdVmb2fKaOCMAvvh9mZ3xNnWdiRTLKIaJYuBqdbyqLW4&#10;CZOVjgrmlozEydY2ctDFujcbUG/7/l7zbwYMK6Y6eAN88FtQp3Np5j/sFB2T0Fg7R0nTOEZ3jao9&#10;feQjLo1iOWA14FkuS8ala+VAX/du/ukNTO/lebIFX5tkZb9E8h01/08HvXro8AUAAP//AwBQSwME&#10;FAAGAAgAAAAhADMvBZ5BAAAAOQAAABUAAABkcnMvZ3JvdXBzaGFwZXhtbC54bWyysa/IzVEoSy0q&#10;zszPs1Uy1DNQUkjNS85PycxLt1UKDXHTtVBSKC5JzEtJzMnPS7VVqkwtVrK34+UCAAAA//8DAFBL&#10;AwQUAAYACAAAACEA30q5Jb8AAADbAAAADwAAAGRycy9kb3ducmV2LnhtbERPTYvCMBC9C/6HMAte&#10;RFM97EptlEUQCh5ka70PzWxTtpmUJtb6742w4G0e73Oy/WhbMVDvG8cKVssEBHHldMO1gvJyXGxA&#10;+ICssXVMCh7kYb+bTjJMtbvzDw1FqEUMYZ+iAhNCl0rpK0MW/dJ1xJH7db3FEGFfS93jPYbbVq6T&#10;5FNabDg2GOzoYKj6K25WwcmZsjwTVtfTwHqeH4vcNYVSs4/xewsi0Bje4n93ruP8L3j9Eg+QuycA&#10;AAD//wMAUEsBAi0AFAAGAAgAAAAhAKL4T1MEAQAA7AEAABMAAAAAAAAAAAAAAAAAAAAAAFtDb250&#10;ZW50X1R5cGVzXS54bWxQSwECLQAUAAYACAAAACEAbAbV/tgAAACZAQAACwAAAAAAAAAAAAAAAAA1&#10;AQAAX3JlbHMvLnJlbHNQSwECLQAUAAYACAAAACEAMy8FnkEAAAA5AAAAFQAAAAAAAAAAAAAAAAA2&#10;AgAAZHJzL2dyb3Vwc2hhcGV4bWwueG1sUEsBAi0AFAAGAAgAAAAhAN9KuSW/AAAA2wAAAA8AAAAA&#10;AAAAAAAAAAAAqgIAAGRycy9kb3ducmV2LnhtbFBLBQYAAAAABAAEAPoAAACWAwAAAAA=&#10;">
+                  <v:oval id="Oval 72" o:spid="_x0000_s1186" style="position:absolute;left:5229;top:4179;width:148;height:148;visibility:visible;mso-wrap-style:square;v-text-anchor:top" o:gfxdata="UEsDBBQABgAIAAAAIQDw94q7/QAAAOIBAAATAAAAW0NvbnRlbnRfVHlwZXNdLnhtbJSRzUrEMBDH&#10;74LvEOYqbaoHEWm6B6tHFV0fYEimbdg2CZlYd9/edD8u4goeZ+b/8SOpV9tpFDNFtt4puC4rEOS0&#10;N9b1Cj7WT8UdCE7oDI7ekYIdMayay4t6vQvEIrsdKxhSCvdSsh5oQi59IJcvnY8TpjzGXgbUG+xJ&#10;3lTVrdTeJXKpSEsGNHVLHX6OSTxu8/pAEmlkEA8H4dKlAEMYrcaUSeXszI+W4thQZudew4MNfJUx&#10;QP7asFzOFxx9L/lpojUkXjGmZ5wyhjSRJQ8YKGvKv1MWzIkL33VWU9lGfl98J6hz4cZ/uUjzf7Pb&#10;bHuj+ZQu9z/UfAMAAP//AwBQSwMEFAAGAAgAAAAhADHdX2HSAAAAjwEAAAsAAABfcmVscy8ucmVs&#10;c6SQwWrDMAyG74O9g9G9cdpDGaNOb4VeSwe7CltJTGPLWCZt376mMFhGbzvqF/o+8e/2tzCpmbJ4&#10;jgbWTQuKomXn42Dg63xYfYCSgtHhxJEM3Elg372/7U40YalHMvokqlKiGBhLSZ9aix0poDScKNZN&#10;zzlgqWMedEJ7wYH0pm23Ov9mQLdgqqMzkI9uA+p8T9X8hx28zSzcl8Zy0Nz33r6iasfXeKK5UjAP&#10;VAy4LM8w09zU50C/9q7/6ZURE31X/kL8TKv1x6wXNXYPAAAA//8DAFBLAwQUAAYACAAAACEAMy8F&#10;nkEAAAA5AAAAEAAAAGRycy9zaGFwZXhtbC54bWyysa/IzVEoSy0qzszPs1Uy1DNQUkjNS85PycxL&#10;t1UKDXHTtVBSKC5JzEtJzMnPS7VVqkwtVrK34+UCAAAA//8DAFBLAwQUAAYACAAAACEAqsmgUsMA&#10;AADbAAAADwAAAGRycy9kb3ducmV2LnhtbESPQWvCQBCF74X+h2UKvdWNBkVSVxGlYA89NNr7kB2T&#10;YHY2ZKcx/fedQ6G3Gd6b977Z7KbQmZGG1EZ2MJ9lYIir6FuuHVzOby9rMEmQPXaRycEPJdhtHx82&#10;WPh4508aS6mNhnAq0EEj0hfWpqqhgGkWe2LVrnEIKLoOtfUD3jU8dHaRZSsbsGVtaLCnQ0PVrfwO&#10;Do71vlyNNpdlfj2eZHn7+njP5849P037VzBCk/yb/65PXvEVVn/RAez2FwAA//8DAFBLAQItABQA&#10;BgAIAAAAIQDw94q7/QAAAOIBAAATAAAAAAAAAAAAAAAAAAAAAABbQ29udGVudF9UeXBlc10ueG1s&#10;UEsBAi0AFAAGAAgAAAAhADHdX2HSAAAAjwEAAAsAAAAAAAAAAAAAAAAALgEAAF9yZWxzLy5yZWxz&#10;UEsBAi0AFAAGAAgAAAAhADMvBZ5BAAAAOQAAABAAAAAAAAAAAAAAAAAAKQIAAGRycy9zaGFwZXht&#10;bC54bWxQSwECLQAUAAYACAAAACEAqsmgUsMAAADbAAAADwAAAAAAAAAAAAAAAACYAgAAZHJzL2Rv&#10;d25yZXYueG1sUEsFBgAAAAAEAAQA9QAAAIgDAAAAAA==&#10;"/>
+                  <v:shape id="AutoShape 73" o:spid="_x0000_s1187" type="#_x0000_t32" style="position:absolute;left:5036;top:4245;width:193;height:8;flip:x y;visibility:visible;mso-wrap-style:square" o:connectortype="straight" o:gfxdata="UEsDBBQABgAIAAAAIQD+JeulAAEAAOoBAAATAAAAW0NvbnRlbnRfVHlwZXNdLnhtbJSRzU7EIBDH&#10;7ya+A+FqWqoHY0zpHqwe1Zj1AQhMW2I7EAbr7ts73e5ejGviEeb/8RuoN7tpFDMk8gG1vC4rKQBt&#10;cB57Ld+3T8WdFJQNOjMGBC33QHLTXF7U230EEuxG0nLIOd4rRXaAyVAZIiBPupAmk/mYehWN/TA9&#10;qJuqulU2YAbMRV4yZFO30JnPMYvHHV+vJAlGkuJhFS5dWpoYR29NZlI1o/vRUhwbSnYeNDT4SFeM&#10;IdWvDcvkfMHR98JPk7wD8WpSfjYTYyiXaNkAweaQWFf+nbSgTlSErvMWyjYRL7V6T3DnSlz4wgTz&#10;f/Nbtr3BfEpXh59qvgEAAP//AwBQSwMEFAAGAAgAAAAhAJYFM1jUAAAAlwEAAAsAAABfcmVscy8u&#10;cmVsc6SQPWsDMQyG90L/g9He8yVDKSW+bIWsIYWuxtZ9kLNkJHNN/n1MoaVXsnWUXvQ8L9rtL2k2&#10;C4pOTA42TQsGKXCcaHDwfnp7egGjxVP0MxM6uKLCvnt82B1x9qUe6ThlNZVC6mAsJb9aq2HE5LXh&#10;jFSTniX5UkcZbPbh7Ae027Z9tvKbAd2KaQ7RgRziFszpmqv5DztNQVi5L03gZLnvp3CPaiN/0hGX&#10;SvEyYHEQRb+WgktTy4G979380xuYCENh+aiOlfwnqfbvBnb1zu4GAAD//wMAUEsDBBQABgAIAAAA&#10;IQAzLwWeQQAAADkAAAAUAAAAZHJzL2Nvbm5lY3RvcnhtbC54bWyysa/IzVEoSy0qzszPs1Uy1DNQ&#10;UkjNS85PycxLt1UKDXHTtVBSKC5JzEtJzMnPS7VVqkwtVrK34+UCAAAA//8DAFBLAwQUAAYACAAA&#10;ACEAs37IicMAAADbAAAADwAAAGRycy9kb3ducmV2LnhtbERPTWvCQBC9F/wPyxR6kbqxoNjUVUJK&#10;oQiipgWvQ3aapMnOhuw2if/eFYTe5vE+Z70dTSN66lxlWcF8FoEgzq2uuFDw/fXxvALhPLLGxjIp&#10;uJCD7WbysMZY24FP1Ge+ECGEXYwKSu/bWEqXl2TQzWxLHLgf2xn0AXaF1B0OIdw08iWKltJgxaGh&#10;xJbSkvI6+zMK/H66W/yeDockY35PjrtznaRnpZ4ex+QNhKfR/4vv7k8d5r/C7ZdwgNxcAQAA//8D&#10;AFBLAQItABQABgAIAAAAIQD+JeulAAEAAOoBAAATAAAAAAAAAAAAAAAAAAAAAABbQ29udGVudF9U&#10;eXBlc10ueG1sUEsBAi0AFAAGAAgAAAAhAJYFM1jUAAAAlwEAAAsAAAAAAAAAAAAAAAAAMQEAAF9y&#10;ZWxzLy5yZWxzUEsBAi0AFAAGAAgAAAAhADMvBZ5BAAAAOQAAABQAAAAAAAAAAAAAAAAALgIAAGRy&#10;cy9jb25uZWN0b3J4bWwueG1sUEsBAi0AFAAGAAgAAAAhALN+yInDAAAA2wAAAA8AAAAAAAAAAAAA&#10;AAAAoQIAAGRycy9kb3ducmV2LnhtbFBLBQYAAAAABAAEAPkAAACRAwAAAAA=&#10;"/>
                 </v:group>
                 <w10:anchorlock/>
               </v:group>
@@ -16609,13 +16572,17 @@
       <w:r>
         <w:t xml:space="preserve">The Darwinet Diff extractor is a tool that calculates the shortest evolution path between two views. It may be used to deploy an update to an application and its environment to a Domain. The Old Application and its environment </w:t>
       </w:r>
-      <w:proofErr w:type="gramStart"/>
-      <w:r>
-        <w:t>is</w:t>
-      </w:r>
-      <w:proofErr w:type="gramEnd"/>
-      <w:r>
-        <w:t xml:space="preserve"> in one view and the final state of the developed application and its environment is in another view. The Darwinet diff extractor is then used to create the shortest evolution path from current application release view and the new updated one. The Evolution path is then deployed to the Domain</w:t>
+      <w:r>
+        <w:t>are</w:t>
+      </w:r>
+      <w:r>
+        <w:t xml:space="preserve"> in one view and the final state of the developed ap</w:t>
+      </w:r>
+      <w:r>
+        <w:t>plication and its environment are</w:t>
+      </w:r>
+      <w:r>
+        <w:t xml:space="preserve"> in another view. The Darwinet diff extractor is then used to create the shortest evolution path from current application release view and the new updated one. The Evolution path is then deployed to the Domain</w:t>
       </w:r>
       <w:r>
         <w:t xml:space="preserve"> causing the default Domain view to evolve to the new updated application and its environment.</w:t>
@@ -16628,7 +16595,6 @@
       <w:r>
         <w:rPr>
           <w:noProof/>
-          <w:lang w:val="en-GB" w:eastAsia="en-GB"/>
         </w:rPr>
         <w:lastRenderedPageBreak/>
         <mc:AlternateContent>
@@ -19142,7 +19108,7 @@
                         </wps:cNvSpPr>
                         <wps:spPr bwMode="auto">
                           <a:xfrm>
-                            <a:off x="294297" y="4931410"/>
+                            <a:off x="322464" y="4805977"/>
                             <a:ext cx="126365" cy="121920"/>
                           </a:xfrm>
                           <a:prstGeom prst="star5">
@@ -19176,7 +19142,7 @@
                         </wps:cNvSpPr>
                         <wps:spPr bwMode="auto">
                           <a:xfrm>
-                            <a:off x="420662" y="4950460"/>
+                            <a:off x="445902" y="4828543"/>
                             <a:ext cx="118745" cy="102870"/>
                           </a:xfrm>
                           <a:prstGeom prst="triangle">
@@ -19227,7 +19193,7 @@
                         </wps:cNvSpPr>
                         <wps:spPr bwMode="auto">
                           <a:xfrm>
-                            <a:off x="540042" y="4932045"/>
+                            <a:off x="539408" y="4824302"/>
                             <a:ext cx="121920" cy="121285"/>
                           </a:xfrm>
                           <a:prstGeom prst="ellipse">
@@ -19276,7 +19242,7 @@
                         </wps:cNvSpPr>
                         <wps:spPr bwMode="auto">
                           <a:xfrm>
-                            <a:off x="662597" y="4931410"/>
+                            <a:off x="663231" y="4827375"/>
                             <a:ext cx="121920" cy="121920"/>
                           </a:xfrm>
                           <a:prstGeom prst="rect">
@@ -21563,75 +21529,75 @@
           </mc:Choice>
           <mc:Fallback>
             <w:pict>
-              <v:group id="_x0000_s1163" editas="canvas" style="width:365.2pt;height:495.75pt;mso-position-horizontal-relative:char;mso-position-vertical-relative:line" coordsize="46374,62960" o:gfxdata="UEsDBBQABgAIAAAAIQC2gziS/gAAAOEBAAATAAAAW0NvbnRlbnRfVHlwZXNdLnhtbJSRQU7DMBBF&#10;90jcwfIWJU67QAgl6YK0S0CoHGBkTxKLZGx5TGhvj5O2G0SRWNoz/78nu9wcxkFMGNg6quQqL6RA&#10;0s5Y6ir5vt9lD1JwBDIwOMJKHpHlpr69KfdHjyxSmriSfYz+USnWPY7AufNIadK6MEJMx9ApD/oD&#10;OlTrorhX2lFEilmcO2RdNtjC5xDF9pCuTyYBB5bi6bQ4syoJ3g9WQ0ymaiLzg5KdCXlKLjvcW893&#10;SUOqXwnz5DrgnHtJTxOsQfEKIT7DmDSUCaxw7Rqn8787ZsmRM9e2VmPeBN4uqYvTtW7jvijg9N/y&#10;JsXecLq0q+WD6m8AAAD//wMAUEsDBBQABgAIAAAAIQA4/SH/1gAAAJQBAAALAAAAX3JlbHMvLnJl&#10;bHOkkMFqwzAMhu+DvYPRfXGawxijTi+j0GvpHsDYimMaW0Yy2fr2M4PBMnrbUb/Q94l/f/hMi1qR&#10;JVI2sOt6UJgd+ZiDgffL8ekFlFSbvV0oo4EbChzGx4f9GRdb25HMsYhqlCwG5lrLq9biZkxWOiqY&#10;22YiTra2kYMu1l1tQD30/bPm3wwYN0x18gb45AdQl1tp5j/sFB2T0FQ7R0nTNEV3j6o9feQzro1i&#10;OWA14Fm+Q8a1a8+Bvu/d/dMb2JY5uiPbhG/ktn4cqGU/er3pcvwCAAD//wMAUEsDBBQABgAIAAAA&#10;IQAnVP6N2B0AAMt5AQAOAAAAZHJzL2Uyb0RvYy54bWzsXdly21iSfZ+I+QcE310CLnZFqTos2aru&#10;CNcS5ZrxM0SCItsQwAHgktxfPyfvhoUASUkm5KKuHWGTxEIQuCfXk5k//uPhLrP+SstqXeQXM+cH&#10;e2al+bxYrPPbi9n//Hn9JppZVZ3kiyQr8vRi9jWtZv/46b//68f7zXnKilWRLdLSwkny6vx+czFb&#10;1fXm/Oysmq/Su6T6odikOTYui/IuqfG2vD1blMk9zn6XnTHbDs7ui3KxKYt5WlX49J3YOPuJn3+5&#10;TOf1b8tlldZWdjHDtdX835L/e0P/nv30Y3J+Wyab1XouLyN5wlXcJescX6pP9S6pE+tLud461d16&#10;XhZVsax/mBd3Z8VyuZ6n/Dfg1zh279dcJflfScV/zBx3R10gXn3D897c0nXnxfU6y3A3znD2c/qM&#10;/r/H80lpc5Z3dxKf8H3lPvcbPMBqox9l9bxL/LhKNin/5dX5/Ne/fi+t9eJi5jJ/ZuXJHRbSH3i0&#10;SX6bpRZ9iAunC8CeHze/l/JdhZd02Q/L8o7+x922Hi5mgeO7zsz6ejHzGAt9hx+dnKcPtTXHZs+L&#10;nCgKZtYcezix79ksoPOfNSfalFX9c1rcWfTiYlbiUvjDT/76UNViV7ULv6HVubgUusSq/qpu6R/p&#10;Er8KX+nwo/maT6+y0vorwWpN5vM0r1351VmOvelHLPGY9IFs/4Fyfzo05XjQBx/wrfoI/s1FXuuD&#10;79Z5UQ59++KzIy95KfZXd0D8broFN8XiKx5oWQg0Vpv59Ro38kNS1b8nJeAHoEKk1L/hn2VW3F/M&#10;CvlqZq2K8j9Dn9P+WHHYOrPuAeeLWfV/X5IynVnZv3KsxdjxPMI/f+P5IcObsr3lpr0l/3J3VeAZ&#10;YJng6vhL2r/O1MtlWdx9guR5S9+KTUk+x3dfzOZ1qd5c1ULMQHbN07dv+W7A/CapP+QfCcHi/tNC&#10;+fPhU1Ju5GqqsRB/LdT6T857i0rsS88jL95+qYvlmq+45r7K+w0sCkxMAEpvCJQeLYPDQWnHPuOg&#10;jGLHDenYDiSZFwD6HJKBHQcskotMYVvhzUAS960nSQwkJT5fDSRZ4CpIfqzLZH27qq23ZVncW1dF&#10;nkNdFaVF+zQIvcr3qU2XORFzIetILfquH7gcgw1KsYnjk4Wu73PLalxlVvKq9OUIYdiTdaRjSQ4I&#10;66NO1tn7fGHVXzfQ/wn9HCkEaDtskWeoWaWzhtWsPaTohH5WB46r2QMOfoKarR/0N+9Ws2SO0K2Z&#10;Th8wT+sDUlBck1msvdjIRqPnWm0+FPPPlZUXVyvYcilfoqs0WUBhi5/X0h9CmZAhZd3c/1IsaA3g&#10;9PzRKC0gLTzmBA4TJp4f+rYtzXxl4TksCGIoG7Fame+y3coE/kvp8+8ZWZ9Vka0XZD/zH1Xe3mgj&#10;7pr/kafv7JblFgwbKD1x5s62qn0KXL78BYBTZ7e7dQ3fKVvfXcwivVNyTjcQOOEaVGKGFoE22dsw&#10;6Zli39aKUkZR3TeJvmxKEknKBPpeDBnmwVkV3kVr4fbtmGMuXNdjkQPRDRHrx57t8YXZSFjHiZkb&#10;y4Vru168R8rW5Zq7SM3apYu/XcgfmSz+PbOWdxksbngcFgFFnZAvdL5olGHFjywTvszJdP+0rlcc&#10;2mTY8o0VnB/xwtoUQLAUfO21fB3Ggae8qduqvbcjVjB91Fn+ceiFdvsQLORb9VXZOodqR6SBheJw&#10;q5onWbpQ4oP74xqZAnIO7cuvuAOmzpdeM/o7BNunYE55XvL+FF8A24+rxb1V0XPmd936DDfwDfN8&#10;N7CxCIfub/cCL995l554rtlmlQiXsf0E5e78Gepv5O+EtuEX01OaRhq0Yg3MA9KENPiN4EHvG3vp&#10;2CrMC5jtS0kQ+hHreUQOYz75S0KFOaHNpdS4vZVm2XpTUUBly6FURhaCYM8Dd3x5eenze8Qhegi4&#10;vfdQ1MqVI3nwsuAuiy9Sb+7UoUfA87vgvXt5ZfAswsBQHr048KPCpip2Io1HGTtk8Em2Yof04XSg&#10;9iMvAFK5eh+0S9ug3m+X7o47NrpvUJ1oHXpbjapr7/Lt1VVb95LqFXuPqWtIrSjgwkoKgZdF9Hei&#10;ri+Dd+/eRwbeR4U3HL5+aoD53I3seJHHczsdO3S8GOYbmXUG37CyX4s5bvB99CwDI3N3G9/cSZsK&#10;3w58crIiBL73GOVGf/MI10m42wbfE+Bbpyya1D4wNKF57nhujMyGwferC6cZfE+Ab50VauN7yui6&#10;E0Qe88Hs4frbc8J+eL0TVDP62+hvikeacHmPlTgWXhug5iGeNaX+dp0gsHXe19jnxv/WCU2TDjuY&#10;dTyM70iH13g2DG+ni5vHHthGOm6+B9cmGUZMDyKXPM/1NsmwRxCG/25UF6RvVDSNw5neT4dnxw+A&#10;UtgLBwXKDaANoA1bRZc4Datnh+zePncNOnM6UEcgFMc7MG24ay9Nb/lOkuHXhrt27Do5x9bJsobJ&#10;6k7pi4fIhetQ2wB/zUgDIw14maORBkcPvTsocZW2wZ9UA3FZPFj0Wdc2sOoHbJDMacqoi5rVpupV&#10;Fle8EQE2/IfjG246/AkioyoCuarIUPTxg+ryWmXIyuQNXCTc6XuaAmVRyNAKzOI6ekTmoSJbyfmm&#10;wvJ+ka2oNaHzDhXZHnDg1NU/B1T01Q83D7xmWlBy6YH26N1HqrvNUec/cdXtVoHJydfcOg7SWMLc&#10;b0GaUzVbZBgD6dOEdKCDNQbSJ1NG7zihgvSHdAktXSbzFHqak6lboJZau62dRSsFdKrgtUSkLaWu&#10;jmIbhSQ8zvbG9Xwf/nlHaTMkwclK52UkPnYWNb3Ieo7o7wxXxi9svJLkAFW8o/PE304VH1yIKx4S&#10;cWJNv4u/db8Lh+nYeaN78ZkEpuxBc6judYDKgCqmYTwjiBcGMdfijWHtBWEcYzth1LVBUVElViMQ&#10;3VcVkuWH2cs7QHqKTWm0vRzozKZRrqejXJkOiL3Pbjp9MFBK2YIu9cEgBVrVVw8595+YD/DxNk18&#10;2QOY+UJt46KAbxN+r1TT4iT0pqOll6jB/Cc52C0N7YSxG3jCpYavKxVwg34HnBbYBRz8EcCviiVH&#10;wH+DllG6p4asD6amVPSN7bpvfGFT+P3GCV00xeJypbsbblqzmx/ZjiozHa4PN306sHC6AYaDzQMl&#10;lBENmqhvk4OeHFs+5FafjkP1GENTJvRN43oMCsvud4dxgJUwRCCKljLWW6CpOSNLeZ8e61bvd+96&#10;Vis7srOXoEXokFJnGwWqdNuOmyyZfyapAEu4tRfeiSWuOYHqqQmcc8QP9Hc7IIJ0kqEnuB64QXRX&#10;jCo9IVUKfShCT9dozjdfJWV9bv2S3OZpjR6a79bVZ8th/cyzXAdtfdjSgsxFlw/qtwDZEIUBdRDC&#10;AY0WdFFW7EBnkexAEXWM14S8UTeVugZe0YWpy6KrepbLuqPTojSUV8kiHWjDoQQTv9xhlO+wtNXv&#10;nDrA3AhQ08WRd248/Yhy01p1tGWc0+m0um0qN+bwkKmszGiuFHiUCK7yDlP5f3umMrNZSE3nuKeM&#10;Wg5q49OVEl7oKCmBHl+7RYTpQEftZZV8Oa0OdPTwpYrasZbb2ZKhtazWq9JFbbcPlrPs3Et6aL/b&#10;t7WWA3R+QxhfruXQ7ZvLLIjsEFdAGs9xhSE1ru/MYj7dxUw+/z57S8YF5Dr8uLcFNre34PDz5Uf9&#10;dkUnuY7BZRP9WRpckeAOjS9AY3A9cwEeYHA1EUpdFH2oW2U6Y1PHcSmpp4uwUKx+nx6S8fyOCumG&#10;HwF/rmuG9BBCg8/VQx6iNVwQMOrdJPphNYKABWEYSUHg7os+GjX0TCnwXUcLdXq6lfXqJ6cfEy1E&#10;PFAooIhFAfgsHVseUfnQo8g7DxciLh6+fNpLeRTDXvyOCIE6cNyL3xECUAc/wUR/DE0s0BGbQ5XK&#10;0BiGw8czGJrYBPNSuIvRo4nRZ4Bay1Y8GLROYKNXtjAa7RiDGnqYDQP0hccOwmqMguemqjXnU8Xd&#10;9QcyEn8A12QHLEUgYoz2OQjJlpkm5rDwKGV3rsqOaL/6xmNjWXN7p8Hyi4xaqftdxU8+RMdATdhr&#10;Tjb0BR1d65iTFHTgJuN2iI57mnzbASG6VvTeiSPwUYVggBGJqUo9weDGrh/LLDZ2Vu1BRxJ/xoo8&#10;XSuS0TLZUkh8uT1BIR21FOFQntQOcc8hxlXVUF2ByxNSPb5Ad+rXuMF4wMFPUDIt9TY2VaSJQnDD&#10;lJ7aNErGGIyTGIxwuQQ+P44PDtKuglQx0pwcSe66EcZ1MRljQCmgDCY2MQYvkn4eg3jAmC8KqY+m&#10;do12OGXtoPM2TdnqFpWALI+jTQ6CoaJazWCKVYhRVj0fx4kQl5B5GZshCbl7uZoRLDRd1YxgOXQE&#10;S6NedWitp15f+YwmYsMKBSWmsohhAy3j8ajiAdOIgH8eAoF4iGJ0e++FLVHYLsPlGEHGoj3azMxl&#10;ac1KGx26dGqtqBqQ8+UzYEO/dpDrlHerV2ygb5YssTkm0t0QZGaikYB/wQ0BMaaoMVqB7jbS6fVO&#10;u3UfnVlpSTOs5VHzDPFAePT1G85WO04z6AbzPJFlMK8yEGo8U6Bz5W3M65s1BeajAGlG4agazIu5&#10;hK9knuKRMS+8RIP5PuZxX6Qx38J8c7OmwHwcwcvXej5yxVRso+dPf4bqsTHPk2AG81uY10nMNub1&#10;zZoA80hQotio8eIN5k2jeF2N+pRG8dq2FxNFDOa3MK+zvm3M99O+x/TnQSBkMZkbwp/fG7kz/vzz&#10;O8h/J/1mj63nx9j4rzyGF+ruAm3M65s1hZ7HQNZQznMjf96OFecJTTDn1OrSxPBU2JFk77eYGvFK&#10;MK8ZECY5dw4kqxgepcbayTm8l9yQCeDu2nEQxYKGSMm5fWa9Sc59E8SfbHIOzWrk4jUg74Bcd5MW&#10;GfjmPk0AcobuH1EomgAcEqM3IDcgp/ZnvUqRxmMfY7G+dut9gIk36TgZFrqYta61+YDxbph4nCd7&#10;W8ncd7bOrSS/vXh105uPM0KiERGGiZdsUhQrUFyzbexrJl5D1p10xgxK51Fw2MT0tg1+IyKMiDji&#10;lJlGRGhqmnEVOiJC8/gaETEtn596kqKkRNH4tkOADmoXFWHX8PkRBDRWxHmSbVbJQC/H8pbYylyk&#10;PprPL/pXmNRg34qg5jIiZPhSIsILI7gaSkQMhA2NiDBWxBRWBKBgAo4DjkYzer6VSZx0AD21L/Bt&#10;zRIcCEaIWh/RrlFkFU01wPPmz7+OTGKzjI3n0PYcoiHGED6cMJ3I0GO4wfyAXWAwb9gDaFTwaFeg&#10;WcYG8x3MDzGGoikZQ67rxp6cQzDGGKKMotHzWWYYQx9Xi3vuGbVKEMfyjM0yNpjvYF4zhtq2/aS0&#10;IS8MECTU/v9QTb/B/Em28DgyMxhtjYw/P+TPawKR7iQsaToyw0gN7A9uShrZvu+ipgjEfhY5kS1a&#10;brQK+MAExC5CZzMG9tAzK/VNYzjezU5oOjHtjJ6bToaJBzAQ6T7S4FvTGG6KxnCRJgS1plOjcbcS&#10;cZL7JwVeuxXc6HRqlyGuJvn5ACamW3KB2UAX46ldFGZxaxs1e+h/yp2B8eZwZjz1E+ZPNsDVD7Nn&#10;o44C18yVeJm5EmihK5Nm410aRZtdqVHVfKPW7FrC7sHDI8jZkzPlXdeHvSwUrmsjeSb6iTeoRXmt&#10;hCxmfPq8sHccsaad4wm3cySvSuR2W4aepspIjXGooRdipKwn+KDoPI/hRFA1zaLDkHQPs0uEqnBj&#10;DNSi7ePrrkznNe+/yycZi11pBOzPaXFH59Wd5lVZlJ4aq7fg5GYa7GeF79E5kY16GeNRjqoXM2Gi&#10;tzr/fPiUlJgPTeuT6BLLdU1Lt7G15ZsJRxxFum1Ti78xZcyWxR4qu7n/58Wu44HN1ZEMGAboEgOM&#10;T9I7IDVb1Unp7xINrYHQaEQrOEGCLHTN/0jB09lNlFZi5p84c2db5xTUdanpRVBka9069Sn50NFo&#10;pBbCPUvvlVc9YAzey5KRPGYHcpKCF/u217etHMNo5lrdFD0cuegBYh1StFEswokHPF67hNDdi0Tx&#10;o5iBJL0siluScj5Wd3LfszFdRak6TFrpNyfv9jMwtY+m9nFX7aMY+mow3qckUw8B4ba2cpL4UArE&#10;CaqcYQPwgUnIaYzYtKb58GlOFThySrJRV8bwb9MQ0BloAPJTurGO48WBUu4YkQO+Yd+PNZg3mH8C&#10;3bDRXAbzHcwPUY/QFnQ6NQ+CPCx2GbsC4L2QR1ObqLZpUHaq04OOree16jKY72BeU4/apr1u9DSB&#10;ae/4DjqbGMy/wj4lx8a8Vl0G8x3Ma+ZSG/Oa6zIF5sMAVCaNeZ/ZRs+bwSJkaIJD8KyG47FWXQbz&#10;HcwDbNshPE1AmALzqCQKfRmsN7Y9JbUtg/lvgnmtugzmO5jXbDOZmtMkhyngbjM3dg6Hu8nNmdzc&#10;ztyc1lUG5B2Qa7qZBLnmKUwB8sCNMcxeJOAPiNEbkBuQ7wS51lAG5C2Q85qffk+wSZsPx6DWuLtw&#10;bmh4hoY3RUswTKM1NLztEmIXAbQtou6kvYfDyHd2evdGQhgJMYWEcES1gGHx9Vh8Ls0OEEZEq2CZ&#10;Pu3m9+W7gwqWMV8oCEQYH86+b4vq5yZd365XdvwYZN09rQZMvfJz6pUdkUYZWPqjFWWmYPlFCpZd&#10;W/PrWlViOl85gevObHT5ocJkotRGHvx4HmBpsIvKmnYjcLQmkLHah2XJK0JVdahFLy5mdbnGsI2M&#10;bJPknJfp0YvbhZQ5yeLfM2t5lyUXM2gBy29VdcmdkfpRp+RHSm4bFVp8WterjysMXbiY2fz8utzl&#10;trI2RaU+7lSOXYfgD/LQMM58W/Fzyr2hIyj+Th91DolDL0SHQ5GHokP4kWacyDvv0hPP9QiNwJ1G&#10;BRmvv+P1az4eD+2ht0BPVfP1u/lQzD9XVl5crYC/9G1ZFverNFkAFKIUuVOLQ29ItVs3978UC+Ap&#10;QdUsf7QK1rKrAQtQU+6qFL2HQs2+fOh0+7QDFJsL3KgTKTBL+ZBm2XpTtcSD2Fvt9U0gH19eXvrc&#10;QzwY8t57iEEedpKHvCzkT3Z4oAONJ01Lg/IOygcYeNR+X96sCUwB13MxWGyXKdCBOuCyxxTY10tC&#10;dcl9smr3Lt9eXbX1NCl4YQiMqXZm+xFcFSF0jGovRYH+kRl4TqOyDOg7oB+g4LnC8uyo6+OVzrp+&#10;GEdynOCw/W9Ar+QU2SZmFjj3hg7o7Os0ysuAvgP6AQ4eMd8n1PQhWDkw5KXT7wXQ+vj2ltNvQG9A&#10;Dw/o0S38nUZ5GdB3QK9JeA3Z3rU1z2EK8z720O/JgN4U2HzrEX5Oo7wM6Dug16S8Nug1dWEC0Ht2&#10;FNuh9un3he+MT59b9wiYslClBdqd5jo5gmtGf2UgodO37ikN6WB6LZdovSlzDFrvWhXyMiJJYn1+&#10;uJi9YSBgBdAbgzGTzgUe3afXysuAvg16mprbL7FxRfPFqXz6iHks1JoejYmNeW9KbJSoes6wXsfW&#10;ysuAvgN6zbsTOTqH59wmwjvGewDjGu/73HmTo/s2YbzTzdE12sqgvINyTZ2TKO+T5o6aifeDwNWN&#10;sIaYOp2gnUG5QTn3JsZ6XTuNjjIo76B8gJM3aZUN87wg1uV03oD9bjh5hpM3CYkeldsyLWVkREdG&#10;aE5ew9udtM6GuQ6mO+yy+Y2MMDJiGhlhGH2gpIM8K919sGrXi4uZ62hGXyMj2JTcXSd2W8V4g3YE&#10;iO5qBAyof4bbv84tsKcxMRUJACoNeC2teY48NQNNnI0dMSgjNAHwhWQE+ux6RIgdpwI5RkaY+p8k&#10;u5gdXUZosrvxNTq+BtC5nVCclC/oOm7YFAENBCQwnktNmURvblMZYFgEYA+2KA3jQUjTtG/YeRji&#10;CzqacjEBdYjFrus21KGhrKIBvRm88RSSMFo+m6jiUMRgiC/oaMrFBKBHxaEfM+0OGE3/ekIAx+YL&#10;NsrLmPdt854N8QXx4YTlQBighcp+FQMYIgkbTW80/ZM0vVZeBvQd0Gu+YLsJF+uzBqUMOKgJF8MU&#10;dSq0pkge2IBRKDpxNEV9zMMMbRntZ5iwZbt7WnWYLlzP6sLVyPDe2jdduMoNMeXygoLey3WNZc4D&#10;BOI+yTf3FXailBpeWA93WY5XG3SzWdX15vzsrJqv0ruk+uFuPS+LqljWP8yLuzN0rVnP07P7olyc&#10;YZqMzV9tymKeVtU6v+XNo7YzddT0QkTY/kwfauuyeLBcURLbYvBa9QM2yG469HkblfRzZMecMIht&#10;mpRLDbXA14tCnh5tYBiEsadiZTT9RjeqGWmYs6+LRqf2hN+V9CqTfR2yWvT+Qf+AdiGLKGIP0O6D&#10;t/zpbKNGPPr4myyZfyZLBNGc1l54l+W8XlgVragnKO4Jvzv11yylfbL8j3SJjChunfw6enLNNSbz&#10;eZrr6+R702HLdZY95kC5f3NVjzlYRKpwBP/mIq/1wXfrvCjFXepe9uKzurVLsb9ctpX43XQL6oeb&#10;B54KRkhUmXOHioLfME9+mRUoRirkq5m1Ksr/DH2+PXo+L/J0ZmX/yoEX9G9Cu0Wr5m88H3IfxUPt&#10;LTftLfmXu6sCwX7oJ4gp/pL2rzP1clkWd58Ar7clmr1hU5LPcV3o+6ZeXtV4hw3Lopynb9/y14Dm&#10;Jqk/5B83czo13WVaZ38+fErKjWocB+j9WiiEyt5xYuk1+9KR34/Y0ETBltjQZAjprR8qNljgYcyl&#10;khs+GP082NfIjchBUzqlvuGni/YKgKKRG1weKfSelNwYo9+NmhBD8sHIje/M3NAJvZbc0CHRR8oN&#10;B2ocJaHc3vA9J7ZBHIbUbOQGKgXw8cyawyBhDHM6uEv2dLmR5YcpeyHmewaJUPZcRo6Clg2p2+6B&#10;48r+gG89urLXKsAo+xNS9joh9z67Ke6tqyLPUbBdlHAV2mm5q/z3kuAHK/ohF0RAFE0K+1d5AvlC&#10;b6NYu7SNFawgAMRJ+k6GtUTrzH8qA0q6G07k+wz9bbm/EdvUXbuLf7D6fKr14AIAdoUjBMS4ALiB&#10;Oa5/nez3+pcsTG/38cUpm0a+b+JQdIHo9vqFPdPsg9SCqB/Fdw83+xVeRZ2ss/f5wqq/UqffhDqZ&#10;Sh+EtvdSydLe7vgZO4SAMtr/Nn5G/aAuedTPEGJGLZ8p/Wadr7qGqzJfJWV9bv2S3OZpvZ5b79bV&#10;Z4BDRwClYsN19hc24UX1m0XtSyB57T6K2B0xybNRZy7j7ePFao48TJuSa2PEDCYnCi1xy1pdF10W&#10;1zB8CdJdazecPmB17dBPcuGtkkUqGiu2+1trVci/cngBHrByx3XfAe71E3RfE0MYXYAtR3eM5zlq&#10;sJrO8y/TeR7B362YlwgIEzofaYSiv4XHfBF79hmoYKJuqEGtw5BWpuA0WaGYFuGJHcaV0L6o1zew&#10;QlXj2GEk7kC5OnAciTtgrA5+AhIfF3IaY1OOItG4jj2NIMJT31XIydV5o491maxvV7XFO723zVHs&#10;I3WstiQ75qg2OYfMUWWqcieSK0N9kl1a2w692EdwCuiGN+rGMXdnG/y7oRNSlJ3g7/qBo1AworQr&#10;+eO0GSoA1Xs+P6cFn0BhrEY83250+nu2GmmAoMi27FjDOvCll193Dat1yu0NrLOWS0WajbtUwnCW&#10;6mzYpWpbniEMTzDTxBpGAbaj8IGU0BzZC7AhfSJB8zUcBfvir2YNt/M6T1B33/Ua1qH/HWtYx4Fa&#10;a7i9UBlO8izfH1kAIt7zJeuGQRj4vZyBQy1D8C20ZP3IDaI9GX+zZk95zcL87me5t/paHJquQivZ&#10;KPIghbGyIhoR0w06YZtP9gAtPBbY8XNHReTFNfI6MGtUUxedvNZb4EuYpPSjktLcCCP1aOLUpxOn&#10;RjxsG+XaF4Qm+khjnw7kspDGcCNEvgFjD8mjsB+N6+D8GySlNZoNzmFxfiPyiU4tGpyfEM515XiT&#10;REYauPH8H4NzZIXQxFtoczeMokiQ0hr/HXQUsMXgWAmFztBVenfYfV/8rgN0EWKRGl7q8ecF4kX4&#10;QiaF6PQyVqccQ/qo5zK34tyCQkL7aLdFGeoDB4rUtPpGfQT/1iNQyXSy0aD52WiuNsRAvX55BirI&#10;XttaWz/pR2ptFGAHvsgIM2jsLUYIaOIB2OIKzBj5uieHZsB8LDDr5KgB87PBfAAvFEplDhb5nGdg&#10;MeFns1rP3yV10n6P1/eb85QVqyJbpOVP/y8AAAAA//8DAFBLAwQUAAYACAAAACEAnSiyINwAAAAF&#10;AQAADwAAAGRycy9kb3ducmV2LnhtbEyPwU7DMBBE70j8g7VI3KhdKC0NcSqEhDggpBIqzptkSSzi&#10;dbDdNOXrMVzgstJoRjNv881kezGSD8axhvlMgSCuXWO41bB7fbi4AREicoO9Y9JwpACb4vQkx6xx&#10;B36hsYytSCUcMtTQxThkUoa6I4th5gbi5L07bzEm6VvZeDykctvLS6WW0qLhtNDhQPcd1R/l3mrw&#10;y+c35X1VPtbHJ2O25nNcfKHW52fT3S2ISFP8C8MPfkKHIjFVbs9NEL2G9Ej8vclbXakFiErDej2/&#10;Blnk8j998Q0AAP//AwBQSwECLQAUAAYACAAAACEAtoM4kv4AAADhAQAAEwAAAAAAAAAAAAAAAAAA&#10;AAAAW0NvbnRlbnRfVHlwZXNdLnhtbFBLAQItABQABgAIAAAAIQA4/SH/1gAAAJQBAAALAAAAAAAA&#10;AAAAAAAAAC8BAABfcmVscy8ucmVsc1BLAQItABQABgAIAAAAIQAnVP6N2B0AAMt5AQAOAAAAAAAA&#10;AAAAAAAAAC4CAABkcnMvZTJvRG9jLnhtbFBLAQItABQABgAIAAAAIQCdKLIg3AAAAAUBAAAPAAAA&#10;AAAAAAAAAAAAADIgAABkcnMvZG93bnJldi54bWxQSwUGAAAAAAQABADzAAAAOyEAAAAA&#10;">
-                <v:shape id="_x0000_s1164" type="#_x0000_t75" style="position:absolute;width:46374;height:62960;visibility:visible;mso-wrap-style:square">
+              <v:group id="_x0000_s1188" editas="canvas" style="width:365.2pt;height:495.75pt;mso-position-horizontal-relative:char;mso-position-vertical-relative:line" coordsize="46374,62960" o:gfxdata="UEsDBBQABgAIAAAAIQC2gziS/gAAAOEBAAATAAAAW0NvbnRlbnRfVHlwZXNdLnhtbJSRQU7DMBBF&#10;90jcwfIWJU67QAgl6YK0S0CoHGBkTxKLZGx5TGhvj5O2G0SRWNoz/78nu9wcxkFMGNg6quQqL6RA&#10;0s5Y6ir5vt9lD1JwBDIwOMJKHpHlpr69KfdHjyxSmriSfYz+USnWPY7AufNIadK6MEJMx9ApD/oD&#10;OlTrorhX2lFEilmcO2RdNtjC5xDF9pCuTyYBB5bi6bQ4syoJ3g9WQ0ymaiLzg5KdCXlKLjvcW893&#10;SUOqXwnz5DrgnHtJTxOsQfEKIT7DmDSUCaxw7Rqn8787ZsmRM9e2VmPeBN4uqYvTtW7jvijg9N/y&#10;JsXecLq0q+WD6m8AAAD//wMAUEsDBBQABgAIAAAAIQA4/SH/1gAAAJQBAAALAAAAX3JlbHMvLnJl&#10;bHOkkMFqwzAMhu+DvYPRfXGawxijTi+j0GvpHsDYimMaW0Yy2fr2M4PBMnrbUb/Q94l/f/hMi1qR&#10;JVI2sOt6UJgd+ZiDgffL8ekFlFSbvV0oo4EbChzGx4f9GRdb25HMsYhqlCwG5lrLq9biZkxWOiqY&#10;22YiTra2kYMu1l1tQD30/bPm3wwYN0x18gb45AdQl1tp5j/sFB2T0FQ7R0nTNEV3j6o9feQzro1i&#10;OWA14Fm+Q8a1a8+Bvu/d/dMb2JY5uiPbhG/ktn4cqGU/er3pcvwCAAD//wMAUEsDBBQABgAIAAAA&#10;IQC/73iuNR0AANd5AQAOAAAAZHJzL2Uyb0RvYy54bWzsXdly21iSfZ+I+QcE36sEXOyKVnXYstXd&#10;EbVFuWbqGSJBkW0I4ABwSe6vn5N3w0KAhCQTdlG3O6JMESuBe3I9mfm3vz/eZ9afaVlti/xq4Xxv&#10;L6w0XxarbX53tfif32++ixZWVSf5KsmKPL1afE6rxd9/+O//+tvD7jJlxabIVmlp4SR5dfmwu1ps&#10;6np3eXFRLTfpfVJ9X+zSHBvXRXmf1PizvLtYlckDzn6fXTDbDi4einK1K4tlWlX49p3YuPiBn3+9&#10;Tpf1L+t1ldZWdrXAvdX8vyX/7y399+KHvyWXd2Wy22yX8jaSZ9zFfbLNcVF9qndJnVifyu3eqe63&#10;y7KoinX9/bK4vyjW6+0y5b8Bv8axe7/mOsn/TCr+Y5Z4OuoG8ekLnvf2ju47L262WYancYGzX9J3&#10;9O8D3k9Km7O8u5P4hu8r93nY4QVWO/0qq5fd4odNskv5L68ulz//+WtpbVdXC5f5CytP7rGQfsOr&#10;TfK7LLXoS9w43QD2/LD7tZR/VfhIt/24Lu/pXzxt6/FqETi+6yysz1cLj7HQd/jRyWX6WFtLbPa8&#10;yImiYGEtsYcT+57NAjr/RXOiXVnV/0iLe4s+XC1K3Ap/+cmfP1a12FXtwh9odSluhW6xqj+rR/pb&#10;usavwiUdfjRf8+l1Vlp/JlityXKZ5rUrL53l2Jt+xBqvSR/Ijh8o96dDU44HffCEq+oj+JWLvNYH&#10;32/zohy6+uqjI295LfZXT0D8bnoEt8XqM15oWQg0VrvlzRYP8sekqn9NSsAPQIVIqX/Bf9ZZ8XC1&#10;KOSnhbUpyv8MfU/7Y8Vh68J6AJyvFtX/fUrKdGFl/8qxFmPH8wj//A/PDxn+KNtbbttb8k/31wXe&#10;AZYJ7o5/pP3rTH1cl8X9H5A8b+iq2JTkS1z7arGsS/XHdS3EDGTXMn3zhu8GzO+S+sf8AyFYPH9a&#10;KL8//pGUO7maaizEnwu1/pPL3qIS+9L7yIs3n+piveUrrnmu8nkDiwITM4DSGwKlR8tgOijt2Gcc&#10;lFHsuCEd24Ek8wJAn0MysOOARXKRKWwrvBlI4rn1JImBpMTnq4EkC1wFyQ91mWzvNrX1piyLB+u6&#10;yHOoq6K0aJ8Godf5MbXpMidiLmQdqUXf9QOXY7BBKTZxfLLQ9X1uWY2rzErelb4dIQx7so50LMkB&#10;YX3UyTZ7n6+s+vMO+j+hnyOFAG2HLfICNat01rCatYcUndDP6sBxNTvh4Geo2fpRX/mwmiVzhB7N&#10;fPqAeVofkILimsxi7cVGNhq912r3Y7H8WFl5cb2BLZfyJbpJkxUUtvh5Lf0hlAkZUtbtw0/FitYA&#10;Ts9fjdIC0sJjTuAwYeL5oW/b0sxXFp7DgiCGshGrlfkuO6xM4L+UPr/OyPqsimy7IvuZ/6jy7lYb&#10;cTf8f/L0nd2y3IJhA6UnztzZVrVPgduXvwBw6ux2v63hO2Xb+6tFpHdKLukBAidcg0rM0CLQJnsb&#10;Jj1T7MtaUcooqvsm0addSSJJmUDfiiHDPDirwrtoLdy+HXPKhet6LHIguiFi/dizPb4wGwnrODFz&#10;Y7lwbdeLj0jZutxyF6lZu3Tzdyv5I5PVvxfW+j6DxQ2PwyKgqBPyhc4XjTKs+JFlwpc5me5/bOsN&#10;hzYZtnxjBedHfLB2BRAsBV97Ld+EceApb+quau/tiBVMX3WWfxx6od0+BAv5Tl0q2+ZQ7Yg0sFAc&#10;blXLJEtXSnxwf1wjU0DOoX35HXfA1LnoDaP/D8H2OZhTnpd8PsUnwPbDZvVgVfSe+VO3PsIN/I55&#10;vhvYWIRDz7d7g2/feW898V6z3SYRLmP7Dcrd+TvUV+R/CW3Db6anNI00aMUamAekCWnwC8GD/m7s&#10;pVOrMC9gti8lQehHrOcROYz55C8JFeaENpdS4/ZWmmXbXUUBlT2HUhlZCIK9DNzx27dvff6MOESn&#10;gNt7D0WtXDmSB18X3GXxSerNgzr0BHh+F7x3314bPIswMJRHLw78pLCpip1I41HGDhl8kr3YIX05&#10;H6j9yAuAVK7eB+3SNqiP26WH446N7htUJ1qH3lWj6tp7++b6uq17SfWKvcfUNaRWFHBhJYXA10X0&#10;N6Ku3wbv3r2PDLxPCm84fP3UAPO5G9nxIk/ndjp26HgxzDcy6wy+YWW/FnPc4PvkWQZG5u4+vrmT&#10;Nhe+HfjkZEUIfB8xyo3+5hGus3C3Db5nwLdOWTSpfWBoRvPc8dwYmQ2D71cXTjP4ngHfOivUxvec&#10;0XUniDzmg9nD9bfnhP3weieoZvS30d8UjzTh8h4rcSy8NkDNQzxrTv3tOkFg67yvsc+N/60TmiYd&#10;Npl1PIzvSIfXeDYMf84XN489sI103PwIrk0yjJgeRC55mettkmFPIAz/1aguSN+oaBqHM/09H54d&#10;PwBKYS9MCpQbQBtAG7aKLnEaVs8O2b197hp05nygjkAojg9g2nDXvja95RtJht8Y7tqp6+QcWyfL&#10;GiarO6cvHiIXrkNtA/w1Iw2MNOBljkYanDz07qDEVdoGv1MNxNvi0aLvuraBVT9ig2ROU0Zd1Kw2&#10;Va+yuOI7EWDDPzi+4abDnyAyqiKQq4oMRR+fVJfXKkNWJm/gIuFO12kKlEUhQyswi/voEZmHimwl&#10;55sKy/tFtqLWhM47VGQ74cC5q38mVPTVj7ePvGY61JGaHr37RHW3Oer8Z6663SswOfuaW8dBGkuY&#10;+y1Ic6pmiwxjIH2mkNasJwPpsymjd5xQQfrHdA0tXSbLFHqak6lboJZau62dRSsFdKrgtUSkLaWu&#10;jmIbhSQ8zvad6/k+/POO0mZIgpOVzstIfOwsanqR9RzR3xnujN/YeCXJBFV8oPPEX04VTy7EFS+J&#10;OLGm38Vfut+Fw3TsvNG9+E4CU/agmap7HaAyoIppGM8I4oVBzLV4Y1h7QRjH2E4YdW1QVFSJ1QhE&#10;j1WFZPk0e/kASM+xKU1jL2vKoVGu56NcmQ6Ivc9uO30wUErZgi71wSAFWtXXjzn3n5gP8PE2TXxh&#10;AJj5Sm3jooBvE36vVNPiJH0f2lqjBvOf5GC3NLQTxm7gCZcavq5UwA36HXBaYBdw8EcAvyqWHAH/&#10;LVpG6Z4asj6YmlLRFdt137hgU/j9nRO6aIrF5Up3Nzy0Zjc/sh1VZjpcH276dGDhdAMMk80DJZQR&#10;DZqpb5ODnhx7PuRen46peoyhKRP6pnE9BoVl97vDOMBKGCIQRUsZ6y3Q1JyRpXxMj3Wr97tPPauV&#10;HdnZS9AidEips40CVbptx22WLD+SVIAl3NoLf4klrjmB6q0Ja5wjfqC/24QI0nmGnnT+0ajSM1Kl&#10;0Ici9HSD5nzLTVLWl9ZPyV2e1uih+W5bfbQcpt/8pJaMzEWXD+q3ANkQhQF1EAKyGi3ooqzYgc4i&#10;2YEi6hifBThHZAd1DbymG1O3RXf1Ipf1QKdFaShvklU60IZDCSYuS4ZRfsDSVr9z7gBzI0BNF0fe&#10;ufH8I8pNa9XRlnFOp9PqvqncmMNDprIyo7m5zaNEkA0HTOX/7ZnKzGYhNZ3jnjJqOaiNT1dKeKGj&#10;pAR6fB0WEaYDHbWXVfLlvDrQ0cuXKurAWm5nS4bWslqvShe13T5YzrJzr7IAn7iWA3R+CxBHgkJD&#10;Lid0++YyCyI7xB2QxnNcxHAP6juzmM93MZPPf8zeknGBw1mCVtSB21tw+Pnyo367opNcx+Cyif4s&#10;Da5IcIfG8wLG4HrhApxgcDURSk3dmOpWmc7Y1HFc0kTmi7BQrP6YHpLx/E7ksBt+BPy5rhnSQwgN&#10;vlQPeYjWcEHAqHeT6IfVCAIWhGEkBYF7LPpo1NALpcA3HS3U6elW1qufnH5KtBDxQKGAIhYF4LN0&#10;bHlE5UOPIu88XIi4ePj1017Koxj24g9ECNSB4178gRCAOvgZJvqTaGL8OiSGpiqVoTEM08czGJrY&#10;DPNSuIvRo4nRd4Bay1acDFonsNErWxiNdoxBDT3MhgH6wmMHYTVGwUtT1ZrzqeLu+gsZiZ/ANTkA&#10;S+VUDeN5EJItM03MYeFRyu5clQPRfnXFU2NZi+V5sPxVRq3U/a7iZx+iYwFC4ALNo2EN2qdB935Y&#10;g0sEbjLuh+i4p8m3TQjRtbxJJ44QwxCCAUYkpir1BIMbu34ss9jYWbUHHQneGyvyfK1IRstkTyHx&#10;5fYMhXTSUoSpPKkD4p5DjKuqoboClyekenyB7tSvcYNxwsHPUDIt9TY2VaSJQnAqijEYz2qWFwvg&#10;ch1VMe3kLqkYqXDalOSWenAjjOtiMsaAUkAZTGxiDF4k/TwG8YAxXzjdeKTRaIdz1g46b9OUre5R&#10;CWhpnWxyEAwV1WoGU6xCjLLq+ThOhLiEzMvYDEnIw8vVjGCh6apmBMvUESyNeuXxrgH1+spnNBEb&#10;VigoMZVFDBtoGY8nFQ+YRgT88xAIxEMUo9s7tFWjyjB2LKbyAJ62ZZhtckSbmbksrVlpo0OXzq0V&#10;lQY5MivSduoFal47yHXKu9UrNtAOh+QUnhLpbggyM9FIwL/ghoAYUzSKdEL9Qbv1GJ1ZaUkzrOVJ&#10;8wzxQnj09QvOVjtNM+gG8zpAZzDfHrcW6Fx5G/PaCpoD81GANKNwVA3mxVzCVzJP8dSY1xFOg/k2&#10;5uE9S2O+hXnhUs9k0btxBC9f6/nIFVOxjZ4//xmqp8Y8j/4bB14xDdQYRvQjGsC8Nopm0PNIUKLY&#10;qPHiDeZNo3hdjfqcRvGNba8zI0bPd/S8zvq29bw2iubAvBuymMwN4c8fjdwZf/7lHeS/kX6zp9bz&#10;Y2z8Vx7DC3V3gTbmtVE0B+YxkDWU89zIn7djxXlCE8wltbrsRusN5g3mQTxoBRR7/NJGz4+RpV87&#10;5jV7RCTnkCqT+Y0Z4O7acRDFgoZIybljZr1Jzpk5MdQZaRTkYyzq1w5y3U1aglwbQDOAnKH7RxSK&#10;JgBTYvQG5AbkB0Guk8rGY+947ANMvFnHybDQxax1rc0HjHfDxOM82btK5r6zbW4l+d3Vq5vefJoR&#10;Eo2xr3PQRkR0RIRm4jVk3VlnzKB0HgWHTUxv3+A3IsKIiBNOmdEiQrRPMbm+vVyf5vE1ImJePj/1&#10;JEVJiaLx7YcAHdQuKsKu4fOj0NpYEZdJttskA70cyztiK3OR+mQ+vyiWNyKiLyKouYzg838tEeGF&#10;EVwNJSIGwoZGRBgrYhYrQifEjaPRdjSa0fOtTOKsA+ipfYFva5bgQDBC1Pqouh+TSTSZxGmZRJGS&#10;NmbBnlkwxBiKtICcIdPgMvQYbjA/YBcYzKuiJarEEsMVHEZtmXllVpFtdd2vZNUJm/pmtNDvdTCG&#10;QD01VX8pFgmJPSBZMYOjIcYQvpyRQuC6sSfnEIwxhiijaPR8lhnMf9isHrhnNIExJCYvGj2/h3nN&#10;GGrb9lpAzqHnvTBQg4uINjRU028wf5YtPE7MDBaTHA3m9zCvCUS6k7Ck6UiD4MMOJsHEcfQssn3f&#10;RU0RiP0sciJbtNxoFfCBCYhdhM5mDOyhF1bqm8ZwvJudoM2JaWf03ppk2Bhv7kSDb00n4Tk6CUea&#10;ENSaTo3G3T3rXNrq7VZwo9OpXYa4muTnA5iYbsn1fgNdjKd24U1yaxs1e+htyp2B8eZwZjz1M+ZP&#10;NsAd48KNAtfMlfg6cyXQQlcmzcYbAYs2u1KjqkbArdm1hN3JwyPI2ZMz5V3Xh70sFK5rI3km+ok3&#10;qEV5rYQsZnz6vLB3HLGmneMZt3OkcbD9Zr/4rhvPmWrohRgp6wk+KDrPYzgRTtMsOgxJ9zC7RKgK&#10;N8ZALdo+vu7KdFnzMCWfZCx2pRGw/0iLezqv7jSvApt6aqzegpObabAfFb5H50Q26mWMRzmqXsyE&#10;id7q/P3xj6TEfGhan0SXWG9rWrqNiyn/mHHEUaTbNrX4G7PGbBnzqGsx/D8PvmAccvejkQwYBugS&#10;A0y2ZDyamq3qpPQPiYbWQGg0ohWcIJnYuKH/ScHT2U0kRzDzT5y5s61zCuq61PQiaKdQnpMbGStt&#10;csQlmnUjbHTIz1de2wQi59dlI3meH8uqBw+tsjH4qKvnHENp5mrdVD2cuOrBsXVLHsNGamcpQeSU&#10;IkKUPzbEzhmSFT7yk7aofoR48FyIio4Z3OtoIMOq42aw6T/8qvsPO2L9GDugn6KgNgLCc22lJfEl&#10;wCYjKpSjIEP8VJMIggDhURFlAdJDN+wPIjC9Swz7CIL9yYUIjq29M6PYO4p9iH7U8DNn0O6O48WB&#10;jHF5GJMDzuFB9X7Ulz0W5VIIMk3Hz7zpuGNrSo0BfQf0Q/yjhqA5B+iR2HRoOiIPYLmBhwaph2x6&#10;A3pTWwC9P4Fz6KCqTRqsBvQd0GsCUtu61w9rDtD7DvqbGNC/wm4lJyYdOihZMaAfqC4AG3PApdcP&#10;aw7QhwEYTRr0PhMh1naqqjM9zGh6o+mnavoxzuVrz+dpolRb0+uHNQfoEbEPfcFbgU9vzHtkWM1Q&#10;IVLRgPaLhg04SAQZTT+k6TXtTGbo9HOaA+82c2NnOt5Niu6LVA6f7YhQxx6jzb121a6JZxLl+jnN&#10;gfIAg8MCjfKjkXqDcoPyQ22IqQed0eX7upyX//Tbg83ahzi2Pd89BHRDyDOEvDm6gzmOIeQluyER&#10;oQl5DQN91j7EYeQ7Bz18IyKMiJhHRGiGmkn4tRJ+RJOVsf9W8bIkz7b4fNICm1S8jFlDQSBi+fD3&#10;fVtUQjex/HbtsgNOvy0q1hD0eVyXvMRMlZtZ9OFqYWqXX1K77IjS8AEm62h1mSle/irFyy74hxKM&#10;jb6etym4jY4/VKTMGTcePPl+yVi34y/aFMh47Qh063KLwRsZ2SbJJS/Zow93K/kzk9W/F9b6Pkuu&#10;FtAClt+q8JI7QyooacCPLEW7nWfT8m5C8Ah5ahNnvqv4OStrV1SYeSgKzOirTuFZHHqhSB3LQ/g/&#10;ZrTIO++tJ97rCZqCg/Bp3P5Bm17T8nhwD30G1HOaIbjHAtSXuypP76Fosy8fOp0/7QCF5yKfMyIf&#10;TJXN666ycTS1zJjlHbN8gIdHrfilHT4D1F3PxZCxQ6ZAB+rO0Ti+YdyXpsnvdgU7y9HUMgP6DugH&#10;eHhuQ1qcA/R+GEe6yH7I/jegV5VB5CeYzt48fDmFcQ92p0njDcXoB3h4xH+fUdOHIObAkJdOvxdA&#10;6+PqTcAOpfOk3VWfGKPpDfkWIZBJoNf8MqPpO5pe8/Aa8q3bkBbn0PSxh95PBvSmzOZLj/NzHE03&#10;M6DvgF7T8tqg1w9rBtCjQU5sh9qnPxa+Mz59bjT9RE3PDEtvkIJDE3T77XLchtI4A+hddMNiaP2o&#10;cnouCDnGvE+ylEJR9CQonSfTisanf8rkHviFyk01mr6t6cFHlKAXObqGnzgD3jHqA43INd6PufMm&#10;R/dlwnjnW2YjwkED/KHXXWbjUimbUO0S5ZpiOAfKfbTB0w2xjkbqDcoNyjljabTvNTO974YN+AFO&#10;3qxlNszzglgX1HnQ7X373XDyDIl+FhJ9w0U19n7H3tecvIa3O2udDfrhMhrvMJ7CMzLCyIh5ZIQm&#10;qRkZ0ZERmtHXyIhGns7gMTix2yrGG7QjQHRXaX5Q/wy3f5tbqF7A9NRQlAa8lvY8px6gwQwBcNjX&#10;0ATAryQj0G7Xi2TtnhfB8dijAjlGRvCEQWXqf05b/8M0Bc7YER07Alb+fkJRP6wZDAnXdVxM3VDO&#10;xkBAgvFwo+ELZplJKD4toWj4gsOGwRBf0NEPawbQs9h13YY6NGAZGNAbFgGoFE+fusM0Bc5o+o6m&#10;H+ILNuTKGUCPikM/hiF2gDpkNL2hDj0H9K7hCw5qevAo9837hlw5B+jRaR+V/Qr0QyRhA3oD+meB&#10;3vAFh0Gv+YLtJlwNu1KiXpYETmrCxTBRnUabkeoGGzAKRSeOpqiPeXaghr8zDNqyhUSGBTfSqsN0&#10;4XpRFy50SpXvr2flmi5c5Y7CJHlBQe/1tiZKdsM2lH88VNiJvsUH6/E+y/Fph6ZNm7reXV5cVMtN&#10;ep9U399vl2VRFev6+2Vxf1Gs19tlevFQlKsLjJSx+addWSzTqtrmdx82w2jUvL7f08faels8Wm7D&#10;gZRYtOpHbJAMcrqvNirp5+DaFraHQWzTyFxqqAW+XhT2ptYHYewBmjxWRiNwfO4MjaPwWBeNqsi2&#10;q5utiDzxp5JeZ7LxRFYrvntnL1HEHqDdB+/m1NlGvbf08bdZsvwoGfOtvXCzWU4/WVeEqjcongl/&#10;OvXnLBXBsN/StbVd4dHIy9Gba+4xWS7TXN9nlmNvOmyNX/SUA+X+zV095WDxO9SVi7zWB99v86IU&#10;T6l726uP6tGuxf5y2Vbid9MjqB9vH/HDsWTcMardqCj4BVTbdVY8XC0K+WlhbYryP0Pf77Ny8yJP&#10;F1b2rxx4Qf8mtFu0av6H50PuL6yyveW2vSX/dH9dZLTKLdwb/0j715n6uC6L+z8Arzcl+jRiU5Iv&#10;cV9Xi1p9vK7xFzasi3KZvnnDPwOau6T+Mf+wW9Kp6SXROvv98Y+k3MmejzWg93OhECp7x9G6au9L&#10;R347YkMTBVtiQ7/pJ4oNFniYdqnkho8lw4N9jfqOHDSlk8l6Bj9d9AYyckMskTOVG7rV21QTYkg+&#10;GLnxjZkbOqHXkhv9fN5Uc8OBGvcxG5vsDd9zYhvEYUCikRuoFMDX0t5gmNTxQnsjy6cpeyHmewaJ&#10;UPZcRnIjQqnctrJnQ+q2e+C4sp9w1ZMr+zE+nFH2f2VlrxNy77Pb4sG6LvI8XdZFCVehnZa7zn8t&#10;CX6woh9zbv25mFok7F/lCeQrvY1i7dI2VrCC4SBO0ncyrHW23f1TGVDS3XAi32fob8v9jdim7tpd&#10;/IPV59O8BO5wwK5whIAYNxxuYY7rXyf7vf4pyS/tPr44ZdPI97s4FC2Mur1+Yc80+yC1IAY44drD&#10;zX6FV1En2+x9vrLqz7v0apGUZfEgfRDa3qtnkfY2eSTaaD8gBJTR/pexF+pHdcujfoawDdTymdNv&#10;1vmqG7gqy01S1pfWT8ldntbbpfVuW30EOHSubzymRXiRy5lqXwLJa/dRxO7EXJo26sxlvH28WM0R&#10;pkjy7eOrmZyoa7ozdV90W1zD8CVIT63dcHrC6jqgn+TC2ySrVHR+bPe31qqQX3J4AU5YueO6b4J7&#10;/Qzd18QQRhdgy9Ed43mO6j7Tef7rdJ5H8FemnRojtEnRPdF5RX8Lj/ki9uwz9ICGIwtkNah1GNLK&#10;FJxewkzFtAhP7DAO22NRry9ghaqe8MNIPIBydeA4Eg/AWB38DCQ+LeSkHQrjOp5PyMnVeaMPdZls&#10;7za19Ybso7Y5in2APTIetSXZMUe1yTlkjipTleOXK0N9kr452tbadujFPoJT5IT6rhvHfPU1+HdD&#10;J0REncPf9QPRD3gc/ZX8cdoMFYAa1NgqFm2sxlZQ/Vu2GmmCoOAzH1jDOneml193Dat1ygNkWGct&#10;l4o0G3ephOHcAcKhNRzC8ETPWrGGUYAtpui01rAb+kSCJhXmRsGx+KtZw+28zjPU3Te9hnXo/8Aa&#10;bqcCVFigvVDRgOFlvj+yAMTB5UvWDYMw8Hs5A4dahuAqtGRpLm90ZDiHWbPnvGZhfgu527L4dYLh&#10;qRY/1lrkQQpjZUU0IqZr72ObT/YALTwW2DGaSQtPe4Rqcszcz4sbhIi5S9FLXustsCZMUvpJSWkd&#10;tjQewhl5CEDdHsp1RuLJKI9sN0LkGzD2GBpO9KNxHZx/gaS0RjOBmVqxapKK3mJwfrV4WiRAR2AN&#10;zs8I57pyvKXNdfT1iThHVsixQ6HN3TCKIkFKa3wf0FHAFoNjJRQ6Q1fpL6jQKZLQx/fLAvEifCGT&#10;QnR6GatTjiF9pePxIlTfinOLbDTto90WZagPHChS0+qK+gh+1S9PJROjc8mPNWh+MZqrHTFQb74+&#10;AxVkr32tre2zJ6IZw1sCX2SEGTT2HiMENPEAbHEFZox8/ZLWOa17A2ZYKRPSZZ4O1RowvxjME3ih&#10;UCpLsMiXPAOL4t3dZrt8l9RJ+298fthdpqzYFNkqLX/4fwEAAAD//wMAUEsDBBQABgAIAAAAIQCd&#10;KLIg3AAAAAUBAAAPAAAAZHJzL2Rvd25yZXYueG1sTI/BTsMwEETvSPyDtUjcqF0oLQ1xKoSEOCCk&#10;EirOm2RJLOJ1sN005esxXOCy0mhGM2/zzWR7MZIPxrGG+UyBIK5dY7jVsHt9uLgBESJyg71j0nCk&#10;AJvi9CTHrHEHfqGxjK1IJRwy1NDFOGRShroji2HmBuLkvTtvMSbpW9l4PKRy28tLpZbSouG00OFA&#10;9x3VH+XeavDL5zflfVU+1scnY7bmc1x8odbnZ9PdLYhIU/wLww9+QociMVVuz00QvYb0SPy9yVtd&#10;qQWISsN6Pb8GWeTyP33xDQAA//8DAFBLAQItABQABgAIAAAAIQC2gziS/gAAAOEBAAATAAAAAAAA&#10;AAAAAAAAAAAAAABbQ29udGVudF9UeXBlc10ueG1sUEsBAi0AFAAGAAgAAAAhADj9If/WAAAAlAEA&#10;AAsAAAAAAAAAAAAAAAAALwEAAF9yZWxzLy5yZWxzUEsBAi0AFAAGAAgAAAAhAL/veK41HQAA13kB&#10;AA4AAAAAAAAAAAAAAAAALgIAAGRycy9lMm9Eb2MueG1sUEsBAi0AFAAGAAgAAAAhAJ0osiDcAAAA&#10;BQEAAA8AAAAAAAAAAAAAAAAAjx8AAGRycy9kb3ducmV2LnhtbFBLBQYAAAAABAAEAPMAAACYIAAA&#10;AAA=&#10;">
+                <v:shape id="_x0000_s1189" type="#_x0000_t75" style="position:absolute;width:46374;height:62960;visibility:visible;mso-wrap-style:square">
                   <v:fill o:detectmouseclick="t"/>
                   <v:path o:connecttype="none"/>
                 </v:shape>
-                <v:rect id="Rectangle 325" o:spid="_x0000_s1165" style="position:absolute;left:615;top:42275;width:44819;height:19540;visibility:visible;mso-wrap-style:square;v-text-anchor:middle" o:gfxdata="UEsDBBQABgAIAAAAIQDw94q7/QAAAOIBAAATAAAAW0NvbnRlbnRfVHlwZXNdLnhtbJSRzUrEMBDH&#10;74LvEOYqbaoHEWm6B6tHFV0fYEimbdg2CZlYd9/edD8u4goeZ+b/8SOpV9tpFDNFtt4puC4rEOS0&#10;N9b1Cj7WT8UdCE7oDI7ekYIdMayay4t6vQvEIrsdKxhSCvdSsh5oQi59IJcvnY8TpjzGXgbUG+xJ&#10;3lTVrdTeJXKpSEsGNHVLHX6OSTxu8/pAEmlkEA8H4dKlAEMYrcaUSeXszI+W4thQZudew4MNfJUx&#10;QP7asFzOFxx9L/lpojUkXjGmZ5wyhjSRJQ8YKGvKv1MWzIkL33VWU9lGfl98J6hz4cZ/uUjzf7Pb&#10;bHuj+ZQu9z/UfAMAAP//AwBQSwMEFAAGAAgAAAAhADHdX2HSAAAAjwEAAAsAAABfcmVscy8ucmVs&#10;c6SQwWrDMAyG74O9g9G9cdpDGaNOb4VeSwe7CltJTGPLWCZt376mMFhGbzvqF/o+8e/2tzCpmbJ4&#10;jgbWTQuKomXn42Dg63xYfYCSgtHhxJEM3Elg372/7U40YalHMvokqlKiGBhLSZ9aix0poDScKNZN&#10;zzlgqWMedEJ7wYH0pm23Ov9mQLdgqqMzkI9uA+p8T9X8hx28zSzcl8Zy0Nz33r6iasfXeKK5UjAP&#10;VAy4LM8w09zU50C/9q7/6ZURE31X/kL8TKv1x6wXNXYPAAAA//8DAFBLAwQUAAYACAAAACEAMy8F&#10;nkEAAAA5AAAAEAAAAGRycy9zaGFwZXhtbC54bWyysa/IzVEoSy0qzszPs1Uy1DNQUkjNS85PycxL&#10;t1UKDXHTtVBSKC5JzEtJzMnPS7VVqkwtVrK34+UCAAAA//8DAFBLAwQUAAYACAAAACEAfhQvPMYA&#10;AADcAAAADwAAAGRycy9kb3ducmV2LnhtbESPW2vCQBSE34X+h+UUfNONlnpJXcUGhTxU8Fbs4yF7&#10;mgSzZ0N2q/HfuwXBx2FmvmFmi9ZU4kKNKy0rGPQjEMSZ1SXnCo6HdW8CwnlkjZVlUnAjB4v5S2eG&#10;sbZX3tFl73MRIOxiVFB4X8dSuqwgg65va+Lg/drGoA+yyaVu8BrgppLDKBpJgyWHhQJrSgrKzvs/&#10;oyA5pYNku1lvT+nP+Mt802e9mu6U6r62yw8Qnlr/DD/aqVbwNnyH/zPhCMj5HQAA//8DAFBLAQIt&#10;ABQABgAIAAAAIQDw94q7/QAAAOIBAAATAAAAAAAAAAAAAAAAAAAAAABbQ29udGVudF9UeXBlc10u&#10;eG1sUEsBAi0AFAAGAAgAAAAhADHdX2HSAAAAjwEAAAsAAAAAAAAAAAAAAAAALgEAAF9yZWxzLy5y&#10;ZWxzUEsBAi0AFAAGAAgAAAAhADMvBZ5BAAAAOQAAABAAAAAAAAAAAAAAAAAAKQIAAGRycy9zaGFw&#10;ZXhtbC54bWxQSwECLQAUAAYACAAAACEAfhQvPMYAAADcAAAADwAAAAAAAAAAAAAAAACYAgAAZHJz&#10;L2Rvd25yZXYueG1sUEsFBgAAAAAEAAQA9QAAAIsDAAAAAA==&#10;" fillcolor="#cdddac [1622]" strokecolor="#94b64e [3046]">
+                <v:rect id="Rectangle 325" o:spid="_x0000_s1190" style="position:absolute;left:615;top:42275;width:44819;height:19540;visibility:visible;mso-wrap-style:square;v-text-anchor:middle" o:gfxdata="UEsDBBQABgAIAAAAIQDw94q7/QAAAOIBAAATAAAAW0NvbnRlbnRfVHlwZXNdLnhtbJSRzUrEMBDH&#10;74LvEOYqbaoHEWm6B6tHFV0fYEimbdg2CZlYd9/edD8u4goeZ+b/8SOpV9tpFDNFtt4puC4rEOS0&#10;N9b1Cj7WT8UdCE7oDI7ekYIdMayay4t6vQvEIrsdKxhSCvdSsh5oQi59IJcvnY8TpjzGXgbUG+xJ&#10;3lTVrdTeJXKpSEsGNHVLHX6OSTxu8/pAEmlkEA8H4dKlAEMYrcaUSeXszI+W4thQZudew4MNfJUx&#10;QP7asFzOFxx9L/lpojUkXjGmZ5wyhjSRJQ8YKGvKv1MWzIkL33VWU9lGfl98J6hz4cZ/uUjzf7Pb&#10;bHuj+ZQu9z/UfAMAAP//AwBQSwMEFAAGAAgAAAAhADHdX2HSAAAAjwEAAAsAAABfcmVscy8ucmVs&#10;c6SQwWrDMAyG74O9g9G9cdpDGaNOb4VeSwe7CltJTGPLWCZt376mMFhGbzvqF/o+8e/2tzCpmbJ4&#10;jgbWTQuKomXn42Dg63xYfYCSgtHhxJEM3Elg372/7U40YalHMvokqlKiGBhLSZ9aix0poDScKNZN&#10;zzlgqWMedEJ7wYH0pm23Ov9mQLdgqqMzkI9uA+p8T9X8hx28zSzcl8Zy0Nz33r6iasfXeKK5UjAP&#10;VAy4LM8w09zU50C/9q7/6ZURE31X/kL8TKv1x6wXNXYPAAAA//8DAFBLAwQUAAYACAAAACEAMy8F&#10;nkEAAAA5AAAAEAAAAGRycy9zaGFwZXhtbC54bWyysa/IzVEoSy0qzszPs1Uy1DNQUkjNS85PycxL&#10;t1UKDXHTtVBSKC5JzEtJzMnPS7VVqkwtVrK34+UCAAAA//8DAFBLAwQUAAYACAAAACEAfhQvPMYA&#10;AADcAAAADwAAAGRycy9kb3ducmV2LnhtbESPW2vCQBSE34X+h+UUfNONlnpJXcUGhTxU8Fbs4yF7&#10;mgSzZ0N2q/HfuwXBx2FmvmFmi9ZU4kKNKy0rGPQjEMSZ1SXnCo6HdW8CwnlkjZVlUnAjB4v5S2eG&#10;sbZX3tFl73MRIOxiVFB4X8dSuqwgg65va+Lg/drGoA+yyaVu8BrgppLDKBpJgyWHhQJrSgrKzvs/&#10;oyA5pYNku1lvT+nP+Mt802e9mu6U6r62yw8Qnlr/DD/aqVbwNnyH/zPhCMj5HQAA//8DAFBLAQIt&#10;ABQABgAIAAAAIQDw94q7/QAAAOIBAAATAAAAAAAAAAAAAAAAAAAAAABbQ29udGVudF9UeXBlc10u&#10;eG1sUEsBAi0AFAAGAAgAAAAhADHdX2HSAAAAjwEAAAsAAAAAAAAAAAAAAAAALgEAAF9yZWxzLy5y&#10;ZWxzUEsBAi0AFAAGAAgAAAAhADMvBZ5BAAAAOQAAABAAAAAAAAAAAAAAAAAAKQIAAGRycy9zaGFw&#10;ZXhtbC54bWxQSwECLQAUAAYACAAAACEAfhQvPMYAAADcAAAADwAAAAAAAAAAAAAAAACYAgAAZHJz&#10;L2Rvd25yZXYueG1sUEsFBgAAAAAEAAQA9QAAAIsDAAAAAA==&#10;" fillcolor="#cdddac [1622]" strokecolor="#94b64e [3046]">
                   <v:fill color2="#f0f4e6 [502]" rotate="t" angle="180" colors="0 #dafda7;22938f #e4fdc2;1 #f5ffe6" focus="100%" type="gradient"/>
                   <v:shadow on="t" color="black" opacity="24903f" origin=",.5" offset="0,.55556mm"/>
                 </v:rect>
-                <v:rect id="Rectangle 324" o:spid="_x0000_s1166" style="position:absolute;left:609;top:891;width:44825;height:16096;visibility:visible;mso-wrap-style:square;v-text-anchor:middle" o:gfxdata="UEsDBBQABgAIAAAAIQDw94q7/QAAAOIBAAATAAAAW0NvbnRlbnRfVHlwZXNdLnhtbJSRzUrEMBDH&#10;74LvEOYqbaoHEWm6B6tHFV0fYEimbdg2CZlYd9/edD8u4goeZ+b/8SOpV9tpFDNFtt4puC4rEOS0&#10;N9b1Cj7WT8UdCE7oDI7ekYIdMayay4t6vQvEIrsdKxhSCvdSsh5oQi59IJcvnY8TpjzGXgbUG+xJ&#10;3lTVrdTeJXKpSEsGNHVLHX6OSTxu8/pAEmlkEA8H4dKlAEMYrcaUSeXszI+W4thQZudew4MNfJUx&#10;QP7asFzOFxx9L/lpojUkXjGmZ5wyhjSRJQ8YKGvKv1MWzIkL33VWU9lGfl98J6hz4cZ/uUjzf7Pb&#10;bHuj+ZQu9z/UfAMAAP//AwBQSwMEFAAGAAgAAAAhADHdX2HSAAAAjwEAAAsAAABfcmVscy8ucmVs&#10;c6SQwWrDMAyG74O9g9G9cdpDGaNOb4VeSwe7CltJTGPLWCZt376mMFhGbzvqF/o+8e/2tzCpmbJ4&#10;jgbWTQuKomXn42Dg63xYfYCSgtHhxJEM3Elg372/7U40YalHMvokqlKiGBhLSZ9aix0poDScKNZN&#10;zzlgqWMedEJ7wYH0pm23Ov9mQLdgqqMzkI9uA+p8T9X8hx28zSzcl8Zy0Nz33r6iasfXeKK5UjAP&#10;VAy4LM8w09zU50C/9q7/6ZURE31X/kL8TKv1x6wXNXYPAAAA//8DAFBLAwQUAAYACAAAACEAMy8F&#10;nkEAAAA5AAAAEAAAAGRycy9zaGFwZXhtbC54bWyysa/IzVEoSy0qzszPs1Uy1DNQUkjNS85PycxL&#10;t1UKDXHTtVBSKC5JzEtJzMnPS7VVqkwtVrK34+UCAAAA//8DAFBLAwQUAAYACAAAACEAEViKp8YA&#10;AADcAAAADwAAAGRycy9kb3ducmV2LnhtbESPW2vCQBSE34X+h+UUfNONtnhJXcUGhTxU8Fbs4yF7&#10;mgSzZ0N2q/HfuwXBx2FmvmFmi9ZU4kKNKy0rGPQjEMSZ1SXnCo6HdW8CwnlkjZVlUnAjB4v5S2eG&#10;sbZX3tFl73MRIOxiVFB4X8dSuqwgg65va+Lg/drGoA+yyaVu8BrgppLDKBpJgyWHhQJrSgrKzvs/&#10;oyA5pYNku1lvT+nP+Mt802e9mu6U6r62yw8Qnlr/DD/aqVbwNnyH/zPhCMj5HQAA//8DAFBLAQIt&#10;ABQABgAIAAAAIQDw94q7/QAAAOIBAAATAAAAAAAAAAAAAAAAAAAAAABbQ29udGVudF9UeXBlc10u&#10;eG1sUEsBAi0AFAAGAAgAAAAhADHdX2HSAAAAjwEAAAsAAAAAAAAAAAAAAAAALgEAAF9yZWxzLy5y&#10;ZWxzUEsBAi0AFAAGAAgAAAAhADMvBZ5BAAAAOQAAABAAAAAAAAAAAAAAAAAAKQIAAGRycy9zaGFw&#10;ZXhtbC54bWxQSwECLQAUAAYACAAAACEAEViKp8YAAADcAAAADwAAAAAAAAAAAAAAAACYAgAAZHJz&#10;L2Rvd25yZXYueG1sUEsFBgAAAAAEAAQA9QAAAIsDAAAAAA==&#10;" fillcolor="#cdddac [1622]" strokecolor="#94b64e [3046]">
+                <v:rect id="Rectangle 324" o:spid="_x0000_s1191" style="position:absolute;left:609;top:891;width:44825;height:16096;visibility:visible;mso-wrap-style:square;v-text-anchor:middle" o:gfxdata="UEsDBBQABgAIAAAAIQDw94q7/QAAAOIBAAATAAAAW0NvbnRlbnRfVHlwZXNdLnhtbJSRzUrEMBDH&#10;74LvEOYqbaoHEWm6B6tHFV0fYEimbdg2CZlYd9/edD8u4goeZ+b/8SOpV9tpFDNFtt4puC4rEOS0&#10;N9b1Cj7WT8UdCE7oDI7ekYIdMayay4t6vQvEIrsdKxhSCvdSsh5oQi59IJcvnY8TpjzGXgbUG+xJ&#10;3lTVrdTeJXKpSEsGNHVLHX6OSTxu8/pAEmlkEA8H4dKlAEMYrcaUSeXszI+W4thQZudew4MNfJUx&#10;QP7asFzOFxx9L/lpojUkXjGmZ5wyhjSRJQ8YKGvKv1MWzIkL33VWU9lGfl98J6hz4cZ/uUjzf7Pb&#10;bHuj+ZQu9z/UfAMAAP//AwBQSwMEFAAGAAgAAAAhADHdX2HSAAAAjwEAAAsAAABfcmVscy8ucmVs&#10;c6SQwWrDMAyG74O9g9G9cdpDGaNOb4VeSwe7CltJTGPLWCZt376mMFhGbzvqF/o+8e/2tzCpmbJ4&#10;jgbWTQuKomXn42Dg63xYfYCSgtHhxJEM3Elg372/7U40YalHMvokqlKiGBhLSZ9aix0poDScKNZN&#10;zzlgqWMedEJ7wYH0pm23Ov9mQLdgqqMzkI9uA+p8T9X8hx28zSzcl8Zy0Nz33r6iasfXeKK5UjAP&#10;VAy4LM8w09zU50C/9q7/6ZURE31X/kL8TKv1x6wXNXYPAAAA//8DAFBLAwQUAAYACAAAACEAMy8F&#10;nkEAAAA5AAAAEAAAAGRycy9zaGFwZXhtbC54bWyysa/IzVEoSy0qzszPs1Uy1DNQUkjNS85PycxL&#10;t1UKDXHTtVBSKC5JzEtJzMnPS7VVqkwtVrK34+UCAAAA//8DAFBLAwQUAAYACAAAACEAEViKp8YA&#10;AADcAAAADwAAAGRycy9kb3ducmV2LnhtbESPW2vCQBSE34X+h+UUfNONtnhJXcUGhTxU8Fbs4yF7&#10;mgSzZ0N2q/HfuwXBx2FmvmFmi9ZU4kKNKy0rGPQjEMSZ1SXnCo6HdW8CwnlkjZVlUnAjB4v5S2eG&#10;sbZX3tFl73MRIOxiVFB4X8dSuqwgg65va+Lg/drGoA+yyaVu8BrgppLDKBpJgyWHhQJrSgrKzvs/&#10;oyA5pYNku1lvT+nP+Mt802e9mu6U6r62yw8Qnlr/DD/aqVbwNnyH/zPhCMj5HQAA//8DAFBLAQIt&#10;ABQABgAIAAAAIQDw94q7/QAAAOIBAAATAAAAAAAAAAAAAAAAAAAAAABbQ29udGVudF9UeXBlc10u&#10;eG1sUEsBAi0AFAAGAAgAAAAhADHdX2HSAAAAjwEAAAsAAAAAAAAAAAAAAAAALgEAAF9yZWxzLy5y&#10;ZWxzUEsBAi0AFAAGAAgAAAAhADMvBZ5BAAAAOQAAABAAAAAAAAAAAAAAAAAAKQIAAGRycy9zaGFw&#10;ZXhtbC54bWxQSwECLQAUAAYACAAAACEAEViKp8YAAADcAAAADwAAAAAAAAAAAAAAAACYAgAAZHJz&#10;L2Rvd25yZXYueG1sUEsFBgAAAAAEAAQA9QAAAIsDAAAAAA==&#10;" fillcolor="#cdddac [1622]" strokecolor="#94b64e [3046]">
                   <v:fill color2="#f0f4e6 [502]" rotate="t" angle="180" colors="0 #dafda7;22938f #e4fdc2;1 #f5ffe6" focus="100%" type="gradient"/>
                   <v:shadow on="t" color="black" opacity="24903f" origin=",.5" offset="0,.55556mm"/>
                 </v:rect>
-                <v:shape id="Straight Arrow Connector 263" o:spid="_x0000_s1167" type="#_x0000_t32" style="position:absolute;left:32182;top:15356;width:0;height:12735;visibility:visible;mso-wrap-style:square" o:connectortype="straight" o:gfxdata="UEsDBBQABgAIAAAAIQD+JeulAAEAAOoBAAATAAAAW0NvbnRlbnRfVHlwZXNdLnhtbJSRzU7EIBDH&#10;7ya+A+FqWqoHY0zpHqwe1Zj1AQhMW2I7EAbr7ts73e5ejGviEeb/8RuoN7tpFDMk8gG1vC4rKQBt&#10;cB57Ld+3T8WdFJQNOjMGBC33QHLTXF7U230EEuxG0nLIOd4rRXaAyVAZIiBPupAmk/mYehWN/TA9&#10;qJuqulU2YAbMRV4yZFO30JnPMYvHHV+vJAlGkuJhFS5dWpoYR29NZlI1o/vRUhwbSnYeNDT4SFeM&#10;IdWvDcvkfMHR98JPk7wD8WpSfjYTYyiXaNkAweaQWFf+nbSgTlSErvMWyjYRL7V6T3DnSlz4wgTz&#10;f/Nbtr3BfEpXh59qvgEAAP//AwBQSwMEFAAGAAgAAAAhAJYFM1jUAAAAlwEAAAsAAABfcmVscy8u&#10;cmVsc6SQPWsDMQyG90L/g9He8yVDKSW+bIWsIYWuxtZ9kLNkJHNN/n1MoaVXsnWUXvQ8L9rtL2k2&#10;C4pOTA42TQsGKXCcaHDwfnp7egGjxVP0MxM6uKLCvnt82B1x9qUe6ThlNZVC6mAsJb9aq2HE5LXh&#10;jFSTniX5UkcZbPbh7Ae027Z9tvKbAd2KaQ7RgRziFszpmqv5DztNQVi5L03gZLnvp3CPaiN/0hGX&#10;SvEyYHEQRb+WgktTy4G979380xuYCENh+aiOlfwnqfbvBnb1zu4GAAD//wMAUEsDBBQABgAIAAAA&#10;IQAzLwWeQQAAADkAAAAUAAAAZHJzL2Nvbm5lY3RvcnhtbC54bWyysa/IzVEoSy0qzszPs1Uy1DNQ&#10;UkjNS85PycxLt1UKDXHTtVBSKC5JzEtJzMnPS7VVqkwtVrK34+UCAAAA//8DAFBLAwQUAAYACAAA&#10;ACEAodIlscQAAADcAAAADwAAAGRycy9kb3ducmV2LnhtbESPQWuDQBSE74H+h+UVcotrIwaxWSUE&#10;pLk2bSC9vbovKnXfirtG+++7hUKPw8x8w+zLxfTiTqPrLCt4imIQxLXVHTcK3t+qTQbCeWSNvWVS&#10;8E0OyuJhtcdc25lf6X72jQgQdjkqaL0fcild3ZJBF9mBOHg3Oxr0QY6N1CPOAW56uY3jnTTYcVho&#10;caBjS/XXeTIKktvn8pL5g8yqqz1OU5qml+pDqfXjcngG4Wnx/+G/9kkr2O4S+D0TjoAsfgAAAP//&#10;AwBQSwECLQAUAAYACAAAACEA/iXrpQABAADqAQAAEwAAAAAAAAAAAAAAAAAAAAAAW0NvbnRlbnRf&#10;VHlwZXNdLnhtbFBLAQItABQABgAIAAAAIQCWBTNY1AAAAJcBAAALAAAAAAAAAAAAAAAAADEBAABf&#10;cmVscy8ucmVsc1BLAQItABQABgAIAAAAIQAzLwWeQQAAADkAAAAUAAAAAAAAAAAAAAAAAC4CAABk&#10;cnMvY29ubmVjdG9yeG1sLnhtbFBLAQItABQABgAIAAAAIQCh0iWxxAAAANwAAAAPAAAAAAAAAAAA&#10;AAAAAKECAABkcnMvZG93bnJldi54bWxQSwUGAAAAAAQABAD5AAAAkgMAAAAA&#10;" strokecolor="#4579b8 [3044]">
+                <v:shape id="Straight Arrow Connector 263" o:spid="_x0000_s1192" type="#_x0000_t32" style="position:absolute;left:32182;top:15356;width:0;height:12735;visibility:visible;mso-wrap-style:square" o:connectortype="straight" o:gfxdata="UEsDBBQABgAIAAAAIQD+JeulAAEAAOoBAAATAAAAW0NvbnRlbnRfVHlwZXNdLnhtbJSRzU7EIBDH&#10;7ya+A+FqWqoHY0zpHqwe1Zj1AQhMW2I7EAbr7ts73e5ejGviEeb/8RuoN7tpFDMk8gG1vC4rKQBt&#10;cB57Ld+3T8WdFJQNOjMGBC33QHLTXF7U230EEuxG0nLIOd4rRXaAyVAZIiBPupAmk/mYehWN/TA9&#10;qJuqulU2YAbMRV4yZFO30JnPMYvHHV+vJAlGkuJhFS5dWpoYR29NZlI1o/vRUhwbSnYeNDT4SFeM&#10;IdWvDcvkfMHR98JPk7wD8WpSfjYTYyiXaNkAweaQWFf+nbSgTlSErvMWyjYRL7V6T3DnSlz4wgTz&#10;f/Nbtr3BfEpXh59qvgEAAP//AwBQSwMEFAAGAAgAAAAhAJYFM1jUAAAAlwEAAAsAAABfcmVscy8u&#10;cmVsc6SQPWsDMQyG90L/g9He8yVDKSW+bIWsIYWuxtZ9kLNkJHNN/n1MoaVXsnWUXvQ8L9rtL2k2&#10;C4pOTA42TQsGKXCcaHDwfnp7egGjxVP0MxM6uKLCvnt82B1x9qUe6ThlNZVC6mAsJb9aq2HE5LXh&#10;jFSTniX5UkcZbPbh7Ae027Z9tvKbAd2KaQ7RgRziFszpmqv5DztNQVi5L03gZLnvp3CPaiN/0hGX&#10;SvEyYHEQRb+WgktTy4G979380xuYCENh+aiOlfwnqfbvBnb1zu4GAAD//wMAUEsDBBQABgAIAAAA&#10;IQAzLwWeQQAAADkAAAAUAAAAZHJzL2Nvbm5lY3RvcnhtbC54bWyysa/IzVEoSy0qzszPs1Uy1DNQ&#10;UkjNS85PycxLt1UKDXHTtVBSKC5JzEtJzMnPS7VVqkwtVrK34+UCAAAA//8DAFBLAwQUAAYACAAA&#10;ACEAodIlscQAAADcAAAADwAAAGRycy9kb3ducmV2LnhtbESPQWuDQBSE74H+h+UVcotrIwaxWSUE&#10;pLk2bSC9vbovKnXfirtG+++7hUKPw8x8w+zLxfTiTqPrLCt4imIQxLXVHTcK3t+qTQbCeWSNvWVS&#10;8E0OyuJhtcdc25lf6X72jQgQdjkqaL0fcild3ZJBF9mBOHg3Oxr0QY6N1CPOAW56uY3jnTTYcVho&#10;caBjS/XXeTIKktvn8pL5g8yqqz1OU5qml+pDqfXjcngG4Wnx/+G/9kkr2O4S+D0TjoAsfgAAAP//&#10;AwBQSwECLQAUAAYACAAAACEA/iXrpQABAADqAQAAEwAAAAAAAAAAAAAAAAAAAAAAW0NvbnRlbnRf&#10;VHlwZXNdLnhtbFBLAQItABQABgAIAAAAIQCWBTNY1AAAAJcBAAALAAAAAAAAAAAAAAAAADEBAABf&#10;cmVscy8ucmVsc1BLAQItABQABgAIAAAAIQAzLwWeQQAAADkAAAAUAAAAAAAAAAAAAAAAAC4CAABk&#10;cnMvY29ubmVjdG9yeG1sLnhtbFBLAQItABQABgAIAAAAIQCh0iWxxAAAANwAAAAPAAAAAAAAAAAA&#10;AAAAAKECAABkcnMvZG93bnJldi54bWxQSwUGAAAAAAQABAD5AAAAkgMAAAAA&#10;" strokecolor="#4579b8 [3044]">
                   <v:stroke endarrow="open"/>
                 </v:shape>
-                <v:shape id="AutoShape 23" o:spid="_x0000_s1168" style="position:absolute;left:2161;top:5750;width:1267;height:1225;visibility:visible;mso-wrap-style:square;v-text-anchor:top" coordsize="126692,122532" o:gfxdata="UEsDBBQABgAIAAAAIQDw94q7/QAAAOIBAAATAAAAW0NvbnRlbnRfVHlwZXNdLnhtbJSRzUrEMBDH&#10;74LvEOYqbaoHEWm6B6tHFV0fYEimbdg2CZlYd9/edD8u4goeZ+b/8SOpV9tpFDNFtt4puC4rEOS0&#10;N9b1Cj7WT8UdCE7oDI7ekYIdMayay4t6vQvEIrsdKxhSCvdSsh5oQi59IJcvnY8TpjzGXgbUG+xJ&#10;3lTVrdTeJXKpSEsGNHVLHX6OSTxu8/pAEmlkEA8H4dKlAEMYrcaUSeXszI+W4thQZudew4MNfJUx&#10;QP7asFzOFxx9L/lpojUkXjGmZ5wyhjSRJQ8YKGvKv1MWzIkL33VWU9lGfl98J6hz4cZ/uUjzf7Pb&#10;bHuj+ZQu9z/UfAMAAP//AwBQSwMEFAAGAAgAAAAhADHdX2HSAAAAjwEAAAsAAABfcmVscy8ucmVs&#10;c6SQwWrDMAyG74O9g9G9cdpDGaNOb4VeSwe7CltJTGPLWCZt376mMFhGbzvqF/o+8e/2tzCpmbJ4&#10;jgbWTQuKomXn42Dg63xYfYCSgtHhxJEM3Elg372/7U40YalHMvokqlKiGBhLSZ9aix0poDScKNZN&#10;zzlgqWMedEJ7wYH0pm23Ov9mQLdgqqMzkI9uA+p8T9X8hx28zSzcl8Zy0Nz33r6iasfXeKK5UjAP&#10;VAy4LM8w09zU50C/9q7/6ZURE31X/kL8TKv1x6wXNXYPAAAA//8DAFBLAwQUAAYACAAAACEAMy8F&#10;nkEAAAA5AAAAEAAAAGRycy9zaGFwZXhtbC54bWyysa/IzVEoSy0qzszPs1Uy1DNQUkjNS85PycxL&#10;t1UKDXHTtVBSKC5JzEtJzMnPS7VVqkwtVrK34+UCAAAA//8DAFBLAwQUAAYACAAAACEAx4LE5MUA&#10;AADcAAAADwAAAGRycy9kb3ducmV2LnhtbESPT2sCMRTE70K/Q3gFb5rtqmXZmhUp1eqt1dLzY/P2&#10;D01elk3UbT99Iwgeh5n5DbNcDdaIM/W+dazgaZqAIC6dbrlW8HXcTDIQPiBrNI5JwS95WBUPoyXm&#10;2l34k86HUIsIYZ+jgiaELpfSlw1Z9FPXEUevcr3FEGVfS93jJcKtkWmSPEuLLceFBjt6baj8OZys&#10;go/1Ip3tT2m29cc/+/admfdKGqXGj8P6BUSgIdzDt/ZOK0jnc7ieiUdAFv8AAAD//wMAUEsBAi0A&#10;FAAGAAgAAAAhAPD3irv9AAAA4gEAABMAAAAAAAAAAAAAAAAAAAAAAFtDb250ZW50X1R5cGVzXS54&#10;bWxQSwECLQAUAAYACAAAACEAMd1fYdIAAACPAQAACwAAAAAAAAAAAAAAAAAuAQAAX3JlbHMvLnJl&#10;bHNQSwECLQAUAAYACAAAACEAMy8FnkEAAAA5AAAAEAAAAAAAAAAAAAAAAAApAgAAZHJzL3NoYXBl&#10;eG1sLnhtbFBLAQItABQABgAIAAAAIQDHgsTkxQAAANwAAAAPAAAAAAAAAAAAAAAAAJgCAABkcnMv&#10;ZG93bnJldi54bWxQSwUGAAAAAAQABAD1AAAAigMAAAAA&#10;" path="m,46803r48392,l63346,,78300,46803r48392,l87542,75729r14954,46803l63346,93605,24196,122532,39150,75729,,46803xe">
+                <v:shape id="AutoShape 23" o:spid="_x0000_s1193" style="position:absolute;left:2161;top:5750;width:1267;height:1225;visibility:visible;mso-wrap-style:square;v-text-anchor:top" coordsize="126692,122532" o:gfxdata="UEsDBBQABgAIAAAAIQDw94q7/QAAAOIBAAATAAAAW0NvbnRlbnRfVHlwZXNdLnhtbJSRzUrEMBDH&#10;74LvEOYqbaoHEWm6B6tHFV0fYEimbdg2CZlYd9/edD8u4goeZ+b/8SOpV9tpFDNFtt4puC4rEOS0&#10;N9b1Cj7WT8UdCE7oDI7ekYIdMayay4t6vQvEIrsdKxhSCvdSsh5oQi59IJcvnY8TpjzGXgbUG+xJ&#10;3lTVrdTeJXKpSEsGNHVLHX6OSTxu8/pAEmlkEA8H4dKlAEMYrcaUSeXszI+W4thQZudew4MNfJUx&#10;QP7asFzOFxx9L/lpojUkXjGmZ5wyhjSRJQ8YKGvKv1MWzIkL33VWU9lGfl98J6hz4cZ/uUjzf7Pb&#10;bHuj+ZQu9z/UfAMAAP//AwBQSwMEFAAGAAgAAAAhADHdX2HSAAAAjwEAAAsAAABfcmVscy8ucmVs&#10;c6SQwWrDMAyG74O9g9G9cdpDGaNOb4VeSwe7CltJTGPLWCZt376mMFhGbzvqF/o+8e/2tzCpmbJ4&#10;jgbWTQuKomXn42Dg63xYfYCSgtHhxJEM3Elg372/7U40YalHMvokqlKiGBhLSZ9aix0poDScKNZN&#10;zzlgqWMedEJ7wYH0pm23Ov9mQLdgqqMzkI9uA+p8T9X8hx28zSzcl8Zy0Nz33r6iasfXeKK5UjAP&#10;VAy4LM8w09zU50C/9q7/6ZURE31X/kL8TKv1x6wXNXYPAAAA//8DAFBLAwQUAAYACAAAACEAMy8F&#10;nkEAAAA5AAAAEAAAAGRycy9zaGFwZXhtbC54bWyysa/IzVEoSy0qzszPs1Uy1DNQUkjNS85PycxL&#10;t1UKDXHTtVBSKC5JzEtJzMnPS7VVqkwtVrK34+UCAAAA//8DAFBLAwQUAAYACAAAACEAx4LE5MUA&#10;AADcAAAADwAAAGRycy9kb3ducmV2LnhtbESPT2sCMRTE70K/Q3gFb5rtqmXZmhUp1eqt1dLzY/P2&#10;D01elk3UbT99Iwgeh5n5DbNcDdaIM/W+dazgaZqAIC6dbrlW8HXcTDIQPiBrNI5JwS95WBUPoyXm&#10;2l34k86HUIsIYZ+jgiaELpfSlw1Z9FPXEUevcr3FEGVfS93jJcKtkWmSPEuLLceFBjt6baj8OZys&#10;go/1Ip3tT2m29cc/+/admfdKGqXGj8P6BUSgIdzDt/ZOK0jnc7ieiUdAFv8AAAD//wMAUEsBAi0A&#10;FAAGAAgAAAAhAPD3irv9AAAA4gEAABMAAAAAAAAAAAAAAAAAAAAAAFtDb250ZW50X1R5cGVzXS54&#10;bWxQSwECLQAUAAYACAAAACEAMd1fYdIAAACPAQAACwAAAAAAAAAAAAAAAAAuAQAAX3JlbHMvLnJl&#10;bHNQSwECLQAUAAYACAAAACEAMy8FnkEAAAA5AAAAEAAAAAAAAAAAAAAAAAApAgAAZHJzL3NoYXBl&#10;eG1sLnhtbFBLAQItABQABgAIAAAAIQDHgsTkxQAAANwAAAAPAAAAAAAAAAAAAAAAAJgCAABkcnMv&#10;ZG93bnJldi54bWxQSwUGAAAAAAQABAD1AAAAigMAAAAA&#10;" path="m,46803r48392,l63346,,78300,46803r48392,l87542,75729r14954,46803l63346,93605,24196,122532,39150,75729,,46803xe">
                   <v:stroke joinstyle="miter"/>
                   <v:path o:connecttype="custom" o:connectlocs="0,46803;48392,46803;63346,0;78300,46803;126692,46803;87542,75729;102496,122532;63346,93605;24196,122532;39150,75729;0,46803" o:connectangles="0,0,0,0,0,0,0,0,0,0,0"/>
                 </v:shape>
-                <v:shape id="AutoShape 24" o:spid="_x0000_s1169" type="#_x0000_t5" style="position:absolute;left:3428;top:5940;width:1192;height:1035;visibility:visible;mso-wrap-style:square;v-text-anchor:top" o:gfxdata="UEsDBBQABgAIAAAAIQDw94q7/QAAAOIBAAATAAAAW0NvbnRlbnRfVHlwZXNdLnhtbJSRzUrEMBDH&#10;74LvEOYqbaoHEWm6B6tHFV0fYEimbdg2CZlYd9/edD8u4goeZ+b/8SOpV9tpFDNFtt4puC4rEOS0&#10;N9b1Cj7WT8UdCE7oDI7ekYIdMayay4t6vQvEIrsdKxhSCvdSsh5oQi59IJcvnY8TpjzGXgbUG+xJ&#10;3lTVrdTeJXKpSEsGNHVLHX6OSTxu8/pAEmlkEA8H4dKlAEMYrcaUSeXszI+W4thQZudew4MNfJUx&#10;QP7asFzOFxx9L/lpojUkXjGmZ5wyhjSRJQ8YKGvKv1MWzIkL33VWU9lGfl98J6hz4cZ/uUjzf7Pb&#10;bHuj+ZQu9z/UfAMAAP//AwBQSwMEFAAGAAgAAAAhADHdX2HSAAAAjwEAAAsAAABfcmVscy8ucmVs&#10;c6SQwWrDMAyG74O9g9G9cdpDGaNOb4VeSwe7CltJTGPLWCZt376mMFhGbzvqF/o+8e/2tzCpmbJ4&#10;jgbWTQuKomXn42Dg63xYfYCSgtHhxJEM3Elg372/7U40YalHMvokqlKiGBhLSZ9aix0poDScKNZN&#10;zzlgqWMedEJ7wYH0pm23Ov9mQLdgqqMzkI9uA+p8T9X8hx28zSzcl8Zy0Nz33r6iasfXeKK5UjAP&#10;VAy4LM8w09zU50C/9q7/6ZURE31X/kL8TKv1x6wXNXYPAAAA//8DAFBLAwQUAAYACAAAACEAMy8F&#10;nkEAAAA5AAAAEAAAAGRycy9zaGFwZXhtbC54bWyysa/IzVEoSy0qzszPs1Uy1DNQUkjNS85PycxL&#10;t1UKDXHTtVBSKC5JzEtJzMnPS7VVqkwtVrK34+UCAAAA//8DAFBLAwQUAAYACAAAACEAHkjepsEA&#10;AADcAAAADwAAAGRycy9kb3ducmV2LnhtbERPy4rCMBTdC/MP4Q7MTlMdEalGEQehG8FHF7O801zb&#10;jM1NaaKtf28WgsvDeS/Xva3FnVpvHCsYjxIQxIXThksF+Xk3nIPwAVlj7ZgUPMjDevUxWGKqXcdH&#10;up9CKWII+xQVVCE0qZS+qMiiH7mGOHIX11oMEbal1C12MdzWcpIkM2nRcGyosKFtRcX1dLMK/rPf&#10;wtl8n/1s/w7j0nxvzPHaKfX12W8WIAL14S1+uTOtYDKNa+OZeATk6gkAAP//AwBQSwECLQAUAAYA&#10;CAAAACEA8PeKu/0AAADiAQAAEwAAAAAAAAAAAAAAAAAAAAAAW0NvbnRlbnRfVHlwZXNdLnhtbFBL&#10;AQItABQABgAIAAAAIQAx3V9h0gAAAI8BAAALAAAAAAAAAAAAAAAAAC4BAABfcmVscy8ucmVsc1BL&#10;AQItABQABgAIAAAAIQAzLwWeQQAAADkAAAAQAAAAAAAAAAAAAAAAACkCAABkcnMvc2hhcGV4bWwu&#10;eG1sUEsBAi0AFAAGAAgAAAAhAB5I3qbBAAAA3AAAAA8AAAAAAAAAAAAAAAAAmAIAAGRycy9kb3du&#10;cmV2LnhtbFBLBQYAAAAABAAEAPUAAACGAwAAAAA=&#10;" fillcolor="#f79646" strokecolor="#f2f2f2" strokeweight="1pt">
+                <v:shape id="AutoShape 24" o:spid="_x0000_s1194" type="#_x0000_t5" style="position:absolute;left:3428;top:5940;width:1192;height:1035;visibility:visible;mso-wrap-style:square;v-text-anchor:top" o:gfxdata="UEsDBBQABgAIAAAAIQDw94q7/QAAAOIBAAATAAAAW0NvbnRlbnRfVHlwZXNdLnhtbJSRzUrEMBDH&#10;74LvEOYqbaoHEWm6B6tHFV0fYEimbdg2CZlYd9/edD8u4goeZ+b/8SOpV9tpFDNFtt4puC4rEOS0&#10;N9b1Cj7WT8UdCE7oDI7ekYIdMayay4t6vQvEIrsdKxhSCvdSsh5oQi59IJcvnY8TpjzGXgbUG+xJ&#10;3lTVrdTeJXKpSEsGNHVLHX6OSTxu8/pAEmlkEA8H4dKlAEMYrcaUSeXszI+W4thQZudew4MNfJUx&#10;QP7asFzOFxx9L/lpojUkXjGmZ5wyhjSRJQ8YKGvKv1MWzIkL33VWU9lGfl98J6hz4cZ/uUjzf7Pb&#10;bHuj+ZQu9z/UfAMAAP//AwBQSwMEFAAGAAgAAAAhADHdX2HSAAAAjwEAAAsAAABfcmVscy8ucmVs&#10;c6SQwWrDMAyG74O9g9G9cdpDGaNOb4VeSwe7CltJTGPLWCZt376mMFhGbzvqF/o+8e/2tzCpmbJ4&#10;jgbWTQuKomXn42Dg63xYfYCSgtHhxJEM3Elg372/7U40YalHMvokqlKiGBhLSZ9aix0poDScKNZN&#10;zzlgqWMedEJ7wYH0pm23Ov9mQLdgqqMzkI9uA+p8T9X8hx28zSzcl8Zy0Nz33r6iasfXeKK5UjAP&#10;VAy4LM8w09zU50C/9q7/6ZURE31X/kL8TKv1x6wXNXYPAAAA//8DAFBLAwQUAAYACAAAACEAMy8F&#10;nkEAAAA5AAAAEAAAAGRycy9zaGFwZXhtbC54bWyysa/IzVEoSy0qzszPs1Uy1DNQUkjNS85PycxL&#10;t1UKDXHTtVBSKC5JzEtJzMnPS7VVqkwtVrK34+UCAAAA//8DAFBLAwQUAAYACAAAACEAHkjepsEA&#10;AADcAAAADwAAAGRycy9kb3ducmV2LnhtbERPy4rCMBTdC/MP4Q7MTlMdEalGEQehG8FHF7O801zb&#10;jM1NaaKtf28WgsvDeS/Xva3FnVpvHCsYjxIQxIXThksF+Xk3nIPwAVlj7ZgUPMjDevUxWGKqXcdH&#10;up9CKWII+xQVVCE0qZS+qMiiH7mGOHIX11oMEbal1C12MdzWcpIkM2nRcGyosKFtRcX1dLMK/rPf&#10;wtl8n/1s/w7j0nxvzPHaKfX12W8WIAL14S1+uTOtYDKNa+OZeATk6gkAAP//AwBQSwECLQAUAAYA&#10;CAAAACEA8PeKu/0AAADiAQAAEwAAAAAAAAAAAAAAAAAAAAAAW0NvbnRlbnRfVHlwZXNdLnhtbFBL&#10;AQItABQABgAIAAAAIQAx3V9h0gAAAI8BAAALAAAAAAAAAAAAAAAAAC4BAABfcmVscy8ucmVsc1BL&#10;AQItABQABgAIAAAAIQAzLwWeQQAAADkAAAAQAAAAAAAAAAAAAAAAACkCAABkcnMvc2hhcGV4bWwu&#10;eG1sUEsBAi0AFAAGAAgAAAAhAB5I3qbBAAAA3AAAAA8AAAAAAAAAAAAAAAAAmAIAAGRycy9kb3du&#10;cmV2LnhtbFBLBQYAAAAABAAEAPUAAACGAwAAAAA=&#10;" fillcolor="#f79646" strokecolor="#f2f2f2" strokeweight="1pt">
                   <v:fill color2="#974706" angle="45" focus="100%" type="gradient"/>
                   <v:shadow on="t" type="perspective" color="#fbd4b4" opacity=".5" origin=",.5" offset="0,0" matrix=",-56756f,,.5"/>
                 </v:shape>
-                <v:oval id="Oval 249" o:spid="_x0000_s1170" style="position:absolute;left:4620;top:5758;width:1226;height:1217;visibility:visible;mso-wrap-style:square;v-text-anchor:top" o:gfxdata="UEsDBBQABgAIAAAAIQDw94q7/QAAAOIBAAATAAAAW0NvbnRlbnRfVHlwZXNdLnhtbJSRzUrEMBDH&#10;74LvEOYqbaoHEWm6B6tHFV0fYEimbdg2CZlYd9/edD8u4goeZ+b/8SOpV9tpFDNFtt4puC4rEOS0&#10;N9b1Cj7WT8UdCE7oDI7ekYIdMayay4t6vQvEIrsdKxhSCvdSsh5oQi59IJcvnY8TpjzGXgbUG+xJ&#10;3lTVrdTeJXKpSEsGNHVLHX6OSTxu8/pAEmlkEA8H4dKlAEMYrcaUSeXszI+W4thQZudew4MNfJUx&#10;QP7asFzOFxx9L/lpojUkXjGmZ5wyhjSRJQ8YKGvKv1MWzIkL33VWU9lGfl98J6hz4cZ/uUjzf7Pb&#10;bHuj+ZQu9z/UfAMAAP//AwBQSwMEFAAGAAgAAAAhADHdX2HSAAAAjwEAAAsAAABfcmVscy8ucmVs&#10;c6SQwWrDMAyG74O9g9G9cdpDGaNOb4VeSwe7CltJTGPLWCZt376mMFhGbzvqF/o+8e/2tzCpmbJ4&#10;jgbWTQuKomXn42Dg63xYfYCSgtHhxJEM3Elg372/7U40YalHMvokqlKiGBhLSZ9aix0poDScKNZN&#10;zzlgqWMedEJ7wYH0pm23Ov9mQLdgqqMzkI9uA+p8T9X8hx28zSzcl8Zy0Nz33r6iasfXeKK5UjAP&#10;VAy4LM8w09zU50C/9q7/6ZURE31X/kL8TKv1x6wXNXYPAAAA//8DAFBLAwQUAAYACAAAACEAMy8F&#10;nkEAAAA5AAAAEAAAAGRycy9zaGFwZXhtbC54bWyysa/IzVEoSy0qzszPs1Uy1DNQUkjNS85PycxL&#10;t1UKDXHTtVBSKC5JzEtJzMnPS7VVqkwtVrK34+UCAAAA//8DAFBLAwQUAAYACAAAACEArUb1MsUA&#10;AADcAAAADwAAAGRycy9kb3ducmV2LnhtbESPQWvCQBSE7wX/w/IKvdVNpRSN2Ygo2tKTxtbzI/uS&#10;DWbfhuxq0n/fLRQ8DjPzDZOtRtuKG/W+cazgZZqAIC6dbrhW8HXaPc9B+ICssXVMCn7IwyqfPGSY&#10;ajfwkW5FqEWEsE9RgQmhS6X0pSGLfuo64uhVrrcYouxrqXscIty2cpYkb9Jiw3HBYEcbQ+WluFoF&#10;xfvie/tZV5tqv5OXdijPw8GclXp6HNdLEIHGcA//tz+0gtnrAv7OxCMg818AAAD//wMAUEsBAi0A&#10;FAAGAAgAAAAhAPD3irv9AAAA4gEAABMAAAAAAAAAAAAAAAAAAAAAAFtDb250ZW50X1R5cGVzXS54&#10;bWxQSwECLQAUAAYACAAAACEAMd1fYdIAAACPAQAACwAAAAAAAAAAAAAAAAAuAQAAX3JlbHMvLnJl&#10;bHNQSwECLQAUAAYACAAAACEAMy8FnkEAAAA5AAAAEAAAAAAAAAAAAAAAAAApAgAAZHJzL3NoYXBl&#10;eG1sLnhtbFBLAQItABQABgAIAAAAIQCtRvUyxQAAANwAAAAPAAAAAAAAAAAAAAAAAJgCAABkcnMv&#10;ZG93bnJldi54bWxQSwUGAAAAAAQABAD1AAAAigMAAAAA&#10;" fillcolor="#9bbb59" strokecolor="#f2f2f2" strokeweight="1pt">
+                <v:oval id="Oval 249" o:spid="_x0000_s1195" style="position:absolute;left:4620;top:5758;width:1226;height:1217;visibility:visible;mso-wrap-style:square;v-text-anchor:top" o:gfxdata="UEsDBBQABgAIAAAAIQDw94q7/QAAAOIBAAATAAAAW0NvbnRlbnRfVHlwZXNdLnhtbJSRzUrEMBDH&#10;74LvEOYqbaoHEWm6B6tHFV0fYEimbdg2CZlYd9/edD8u4goeZ+b/8SOpV9tpFDNFtt4puC4rEOS0&#10;N9b1Cj7WT8UdCE7oDI7ekYIdMayay4t6vQvEIrsdKxhSCvdSsh5oQi59IJcvnY8TpjzGXgbUG+xJ&#10;3lTVrdTeJXKpSEsGNHVLHX6OSTxu8/pAEmlkEA8H4dKlAEMYrcaUSeXszI+W4thQZudew4MNfJUx&#10;QP7asFzOFxx9L/lpojUkXjGmZ5wyhjSRJQ8YKGvKv1MWzIkL33VWU9lGfl98J6hz4cZ/uUjzf7Pb&#10;bHuj+ZQu9z/UfAMAAP//AwBQSwMEFAAGAAgAAAAhADHdX2HSAAAAjwEAAAsAAABfcmVscy8ucmVs&#10;c6SQwWrDMAyG74O9g9G9cdpDGaNOb4VeSwe7CltJTGPLWCZt376mMFhGbzvqF/o+8e/2tzCpmbJ4&#10;jgbWTQuKomXn42Dg63xYfYCSgtHhxJEM3Elg372/7U40YalHMvokqlKiGBhLSZ9aix0poDScKNZN&#10;zzlgqWMedEJ7wYH0pm23Ov9mQLdgqqMzkI9uA+p8T9X8hx28zSzcl8Zy0Nz33r6iasfXeKK5UjAP&#10;VAy4LM8w09zU50C/9q7/6ZURE31X/kL8TKv1x6wXNXYPAAAA//8DAFBLAwQUAAYACAAAACEAMy8F&#10;nkEAAAA5AAAAEAAAAGRycy9zaGFwZXhtbC54bWyysa/IzVEoSy0qzszPs1Uy1DNQUkjNS85PycxL&#10;t1UKDXHTtVBSKC5JzEtJzMnPS7VVqkwtVrK34+UCAAAA//8DAFBLAwQUAAYACAAAACEArUb1MsUA&#10;AADcAAAADwAAAGRycy9kb3ducmV2LnhtbESPQWvCQBSE7wX/w/IKvdVNpRSN2Ygo2tKTxtbzI/uS&#10;DWbfhuxq0n/fLRQ8DjPzDZOtRtuKG/W+cazgZZqAIC6dbrhW8HXaPc9B+ICssXVMCn7IwyqfPGSY&#10;ajfwkW5FqEWEsE9RgQmhS6X0pSGLfuo64uhVrrcYouxrqXscIty2cpYkb9Jiw3HBYEcbQ+WluFoF&#10;xfvie/tZV5tqv5OXdijPw8GclXp6HNdLEIHGcA//tz+0gtnrAv7OxCMg818AAAD//wMAUEsBAi0A&#10;FAAGAAgAAAAhAPD3irv9AAAA4gEAABMAAAAAAAAAAAAAAAAAAAAAAFtDb250ZW50X1R5cGVzXS54&#10;bWxQSwECLQAUAAYACAAAACEAMd1fYdIAAACPAQAACwAAAAAAAAAAAAAAAAAuAQAAX3JlbHMvLnJl&#10;bHNQSwECLQAUAAYACAAAACEAMy8FnkEAAAA5AAAAEAAAAAAAAAAAAAAAAAApAgAAZHJzL3NoYXBl&#10;eG1sLnhtbFBLAQItABQABgAIAAAAIQCtRvUyxQAAANwAAAAPAAAAAAAAAAAAAAAAAJgCAABkcnMv&#10;ZG93bnJldi54bWxQSwUGAAAAAAQABAD1AAAAigMAAAAA&#10;" fillcolor="#9bbb59" strokecolor="#f2f2f2" strokeweight="1pt">
                   <v:fill color2="#4e6128" angle="45" focus="100%" type="gradient"/>
                   <v:shadow on="t" type="perspective" color="#d6e3bc" opacity=".5" origin=",.5" offset="0,0" matrix=",-56756f,,.5"/>
                 </v:oval>
-                <v:rect id="Rectangle 250" o:spid="_x0000_s1171" style="position:absolute;left:5846;top:5750;width:1225;height:1225;visibility:visible;mso-wrap-style:square;v-text-anchor:top" o:gfxdata="UEsDBBQABgAIAAAAIQDw94q7/QAAAOIBAAATAAAAW0NvbnRlbnRfVHlwZXNdLnhtbJSRzUrEMBDH&#10;74LvEOYqbaoHEWm6B6tHFV0fYEimbdg2CZlYd9/edD8u4goeZ+b/8SOpV9tpFDNFtt4puC4rEOS0&#10;N9b1Cj7WT8UdCE7oDI7ekYIdMayay4t6vQvEIrsdKxhSCvdSsh5oQi59IJcvnY8TpjzGXgbUG+xJ&#10;3lTVrdTeJXKpSEsGNHVLHX6OSTxu8/pAEmlkEA8H4dKlAEMYrcaUSeXszI+W4thQZudew4MNfJUx&#10;QP7asFzOFxx9L/lpojUkXjGmZ5wyhjSRJQ8YKGvKv1MWzIkL33VWU9lGfl98J6hz4cZ/uUjzf7Pb&#10;bHuj+ZQu9z/UfAMAAP//AwBQSwMEFAAGAAgAAAAhADHdX2HSAAAAjwEAAAsAAABfcmVscy8ucmVs&#10;c6SQwWrDMAyG74O9g9G9cdpDGaNOb4VeSwe7CltJTGPLWCZt376mMFhGbzvqF/o+8e/2tzCpmbJ4&#10;jgbWTQuKomXn42Dg63xYfYCSgtHhxJEM3Elg372/7U40YalHMvokqlKiGBhLSZ9aix0poDScKNZN&#10;zzlgqWMedEJ7wYH0pm23Ov9mQLdgqqMzkI9uA+p8T9X8hx28zSzcl8Zy0Nz33r6iasfXeKK5UjAP&#10;VAy4LM8w09zU50C/9q7/6ZURE31X/kL8TKv1x6wXNXYPAAAA//8DAFBLAwQUAAYACAAAACEAMy8F&#10;nkEAAAA5AAAAEAAAAGRycy9zaGFwZXhtbC54bWyysa/IzVEoSy0qzszPs1Uy1DNQUkjNS85PycxL&#10;t1UKDXHTtVBSKC5JzEtJzMnPS7VVqkwtVrK34+UCAAAA//8DAFBLAwQUAAYACAAAACEAnNdaT8QA&#10;AADcAAAADwAAAGRycy9kb3ducmV2LnhtbESPwWrCQBCG70LfYZlCb7qprcVGVxGhUI/RUjwO2TEb&#10;zM6m2a1JffrOQfA4/PN/881yPfhGXaiLdWADz5MMFHEZbM2Vga/Dx3gOKiZki01gMvBHEdarh9ES&#10;cxt6LuiyT5USCMccDbiU2lzrWDryGCehJZbsFDqPScau0rbDXuC+0dMse9Mea5YLDlvaOirP+18v&#10;GvP+dXeatUf6Ka7Zd/HijundGfP0OGwWoBIN6b58a39aA9OZ6MszQgC9+gcAAP//AwBQSwECLQAU&#10;AAYACAAAACEA8PeKu/0AAADiAQAAEwAAAAAAAAAAAAAAAAAAAAAAW0NvbnRlbnRfVHlwZXNdLnht&#10;bFBLAQItABQABgAIAAAAIQAx3V9h0gAAAI8BAAALAAAAAAAAAAAAAAAAAC4BAABfcmVscy8ucmVs&#10;c1BLAQItABQABgAIAAAAIQAzLwWeQQAAADkAAAAQAAAAAAAAAAAAAAAAACkCAABkcnMvc2hhcGV4&#10;bWwueG1sUEsBAi0AFAAGAAgAAAAhAJzXWk/EAAAA3AAAAA8AAAAAAAAAAAAAAAAAmAIAAGRycy9k&#10;b3ducmV2LnhtbFBLBQYAAAAABAAEAPUAAACJAwAAAAA=&#10;" fillcolor="#4bacc6" strokecolor="#f2f2f2" strokeweight="1pt">
+                <v:rect id="Rectangle 250" o:spid="_x0000_s1196" style="position:absolute;left:5846;top:5750;width:1225;height:1225;visibility:visible;mso-wrap-style:square;v-text-anchor:top" o:gfxdata="UEsDBBQABgAIAAAAIQDw94q7/QAAAOIBAAATAAAAW0NvbnRlbnRfVHlwZXNdLnhtbJSRzUrEMBDH&#10;74LvEOYqbaoHEWm6B6tHFV0fYEimbdg2CZlYd9/edD8u4goeZ+b/8SOpV9tpFDNFtt4puC4rEOS0&#10;N9b1Cj7WT8UdCE7oDI7ekYIdMayay4t6vQvEIrsdKxhSCvdSsh5oQi59IJcvnY8TpjzGXgbUG+xJ&#10;3lTVrdTeJXKpSEsGNHVLHX6OSTxu8/pAEmlkEA8H4dKlAEMYrcaUSeXszI+W4thQZudew4MNfJUx&#10;QP7asFzOFxx9L/lpojUkXjGmZ5wyhjSRJQ8YKGvKv1MWzIkL33VWU9lGfl98J6hz4cZ/uUjzf7Pb&#10;bHuj+ZQu9z/UfAMAAP//AwBQSwMEFAAGAAgAAAAhADHdX2HSAAAAjwEAAAsAAABfcmVscy8ucmVs&#10;c6SQwWrDMAyG74O9g9G9cdpDGaNOb4VeSwe7CltJTGPLWCZt376mMFhGbzvqF/o+8e/2tzCpmbJ4&#10;jgbWTQuKomXn42Dg63xYfYCSgtHhxJEM3Elg372/7U40YalHMvokqlKiGBhLSZ9aix0poDScKNZN&#10;zzlgqWMedEJ7wYH0pm23Ov9mQLdgqqMzkI9uA+p8T9X8hx28zSzcl8Zy0Nz33r6iasfXeKK5UjAP&#10;VAy4LM8w09zU50C/9q7/6ZURE31X/kL8TKv1x6wXNXYPAAAA//8DAFBLAwQUAAYACAAAACEAMy8F&#10;nkEAAAA5AAAAEAAAAGRycy9zaGFwZXhtbC54bWyysa/IzVEoSy0qzszPs1Uy1DNQUkjNS85PycxL&#10;t1UKDXHTtVBSKC5JzEtJzMnPS7VVqkwtVrK34+UCAAAA//8DAFBLAwQUAAYACAAAACEAnNdaT8QA&#10;AADcAAAADwAAAGRycy9kb3ducmV2LnhtbESPwWrCQBCG70LfYZlCb7qprcVGVxGhUI/RUjwO2TEb&#10;zM6m2a1JffrOQfA4/PN/881yPfhGXaiLdWADz5MMFHEZbM2Vga/Dx3gOKiZki01gMvBHEdarh9ES&#10;cxt6LuiyT5USCMccDbiU2lzrWDryGCehJZbsFDqPScau0rbDXuC+0dMse9Mea5YLDlvaOirP+18v&#10;GvP+dXeatUf6Ka7Zd/HijundGfP0OGwWoBIN6b58a39aA9OZ6MszQgC9+gcAAP//AwBQSwECLQAU&#10;AAYACAAAACEA8PeKu/0AAADiAQAAEwAAAAAAAAAAAAAAAAAAAAAAW0NvbnRlbnRfVHlwZXNdLnht&#10;bFBLAQItABQABgAIAAAAIQAx3V9h0gAAAI8BAAALAAAAAAAAAAAAAAAAAC4BAABfcmVscy8ucmVs&#10;c1BLAQItABQABgAIAAAAIQAzLwWeQQAAADkAAAAQAAAAAAAAAAAAAAAAACkCAABkcnMvc2hhcGV4&#10;bWwueG1sUEsBAi0AFAAGAAgAAAAhAJzXWk/EAAAA3AAAAA8AAAAAAAAAAAAAAAAAmAIAAGRycy9k&#10;b3ducmV2LnhtbFBLBQYAAAAABAAEAPUAAACJAwAAAAA=&#10;" fillcolor="#4bacc6" strokecolor="#f2f2f2" strokeweight="1pt">
                   <v:fill color2="#205867" angle="45" focus="100%" type="gradient"/>
                   <v:shadow on="t" type="perspective" color="#b6dde8" opacity=".5" origin=",.5" offset="0,0" matrix=",-56756f,,.5"/>
                 </v:rect>
-                <v:rect id="Rectangle 251" o:spid="_x0000_s1172" style="position:absolute;left:10714;top:5750;width:1226;height:1225;visibility:visible;mso-wrap-style:square;v-text-anchor:top" o:gfxdata="UEsDBBQABgAIAAAAIQDw94q7/QAAAOIBAAATAAAAW0NvbnRlbnRfVHlwZXNdLnhtbJSRzUrEMBDH&#10;74LvEOYqbaoHEWm6B6tHFV0fYEimbdg2CZlYd9/edD8u4goeZ+b/8SOpV9tpFDNFtt4puC4rEOS0&#10;N9b1Cj7WT8UdCE7oDI7ekYIdMayay4t6vQvEIrsdKxhSCvdSsh5oQi59IJcvnY8TpjzGXgbUG+xJ&#10;3lTVrdTeJXKpSEsGNHVLHX6OSTxu8/pAEmlkEA8H4dKlAEMYrcaUSeXszI+W4thQZudew4MNfJUx&#10;QP7asFzOFxx9L/lpojUkXjGmZ5wyhjSRJQ8YKGvKv1MWzIkL33VWU9lGfl98J6hz4cZ/uUjzf7Pb&#10;bHuj+ZQu9z/UfAMAAP//AwBQSwMEFAAGAAgAAAAhADHdX2HSAAAAjwEAAAsAAABfcmVscy8ucmVs&#10;c6SQwWrDMAyG74O9g9G9cdpDGaNOb4VeSwe7CltJTGPLWCZt376mMFhGbzvqF/o+8e/2tzCpmbJ4&#10;jgbWTQuKomXn42Dg63xYfYCSgtHhxJEM3Elg372/7U40YalHMvokqlKiGBhLSZ9aix0poDScKNZN&#10;zzlgqWMedEJ7wYH0pm23Ov9mQLdgqqMzkI9uA+p8T9X8hx28zSzcl8Zy0Nz33r6iasfXeKK5UjAP&#10;VAy4LM8w09zU50C/9q7/6ZURE31X/kL8TKv1x6wXNXYPAAAA//8DAFBLAwQUAAYACAAAACEAMy8F&#10;nkEAAAA5AAAAEAAAAGRycy9zaGFwZXhtbC54bWyysa/IzVEoSy0qzszPs1Uy1DNQUkjNS85PycxL&#10;t1UKDXHTtVBSKC5JzEtJzMnPS7VVqkwtVrK34+UCAAAA//8DAFBLAwQUAAYACAAAACEA85v/1MUA&#10;AADcAAAADwAAAGRycy9kb3ducmV2LnhtbESPQWvCQBCF70L/wzIFb7pRa0nTrFIEwR6jpXgcspNs&#10;aHY2za4m7a/vFgSPjzfve/Py7WhbcaXeN44VLOYJCOLS6YZrBR+n/SwF4QOyxtYxKfghD9vNwyTH&#10;TLuBC7oeQy0ihH2GCkwIXSalLw1Z9HPXEUevcr3FEGVfS93jEOG2lcskeZYWG44NBjvaGSq/jhcb&#10;30iHp/dq3Z3pu/hNPouVOYcXo9T0cXx7BRFoDPfjW/qgFSzXC/gfEwkgN38AAAD//wMAUEsBAi0A&#10;FAAGAAgAAAAhAPD3irv9AAAA4gEAABMAAAAAAAAAAAAAAAAAAAAAAFtDb250ZW50X1R5cGVzXS54&#10;bWxQSwECLQAUAAYACAAAACEAMd1fYdIAAACPAQAACwAAAAAAAAAAAAAAAAAuAQAAX3JlbHMvLnJl&#10;bHNQSwECLQAUAAYACAAAACEAMy8FnkEAAAA5AAAAEAAAAAAAAAAAAAAAAAApAgAAZHJzL3NoYXBl&#10;eG1sLnhtbFBLAQItABQABgAIAAAAIQDzm//UxQAAANwAAAAPAAAAAAAAAAAAAAAAAJgCAABkcnMv&#10;ZG93bnJldi54bWxQSwUGAAAAAAQABAD1AAAAigMAAAAA&#10;" fillcolor="#4bacc6" strokecolor="#f2f2f2" strokeweight="1pt">
+                <v:rect id="Rectangle 251" o:spid="_x0000_s1197" style="position:absolute;left:10714;top:5750;width:1226;height:1225;visibility:visible;mso-wrap-style:square;v-text-anchor:top" o:gfxdata="UEsDBBQABgAIAAAAIQDw94q7/QAAAOIBAAATAAAAW0NvbnRlbnRfVHlwZXNdLnhtbJSRzUrEMBDH&#10;74LvEOYqbaoHEWm6B6tHFV0fYEimbdg2CZlYd9/edD8u4goeZ+b/8SOpV9tpFDNFtt4puC4rEOS0&#10;N9b1Cj7WT8UdCE7oDI7ekYIdMayay4t6vQvEIrsdKxhSCvdSsh5oQi59IJcvnY8TpjzGXgbUG+xJ&#10;3lTVrdTeJXKpSEsGNHVLHX6OSTxu8/pAEmlkEA8H4dKlAEMYrcaUSeXszI+W4thQZudew4MNfJUx&#10;QP7asFzOFxx9L/lpojUkXjGmZ5wyhjSRJQ8YKGvKv1MWzIkL33VWU9lGfl98J6hz4cZ/uUjzf7Pb&#10;bHuj+ZQu9z/UfAMAAP//AwBQSwMEFAAGAAgAAAAhADHdX2HSAAAAjwEAAAsAAABfcmVscy8ucmVs&#10;c6SQwWrDMAyG74O9g9G9cdpDGaNOb4VeSwe7CltJTGPLWCZt376mMFhGbzvqF/o+8e/2tzCpmbJ4&#10;jgbWTQuKomXn42Dg63xYfYCSgtHhxJEM3Elg372/7U40YalHMvokqlKiGBhLSZ9aix0poDScKNZN&#10;zzlgqWMedEJ7wYH0pm23Ov9mQLdgqqMzkI9uA+p8T9X8hx28zSzcl8Zy0Nz33r6iasfXeKK5UjAP&#10;VAy4LM8w09zU50C/9q7/6ZURE31X/kL8TKv1x6wXNXYPAAAA//8DAFBLAwQUAAYACAAAACEAMy8F&#10;nkEAAAA5AAAAEAAAAGRycy9zaGFwZXhtbC54bWyysa/IzVEoSy0qzszPs1Uy1DNQUkjNS85PycxL&#10;t1UKDXHTtVBSKC5JzEtJzMnPS7VVqkwtVrK34+UCAAAA//8DAFBLAwQUAAYACAAAACEA85v/1MUA&#10;AADcAAAADwAAAGRycy9kb3ducmV2LnhtbESPQWvCQBCF70L/wzIFb7pRa0nTrFIEwR6jpXgcspNs&#10;aHY2za4m7a/vFgSPjzfve/Py7WhbcaXeN44VLOYJCOLS6YZrBR+n/SwF4QOyxtYxKfghD9vNwyTH&#10;TLuBC7oeQy0ihH2GCkwIXSalLw1Z9HPXEUevcr3FEGVfS93jEOG2lcskeZYWG44NBjvaGSq/jhcb&#10;30iHp/dq3Z3pu/hNPouVOYcXo9T0cXx7BRFoDPfjW/qgFSzXC/gfEwkgN38AAAD//wMAUEsBAi0A&#10;FAAGAAgAAAAhAPD3irv9AAAA4gEAABMAAAAAAAAAAAAAAAAAAAAAAFtDb250ZW50X1R5cGVzXS54&#10;bWxQSwECLQAUAAYACAAAACEAMd1fYdIAAACPAQAACwAAAAAAAAAAAAAAAAAuAQAAX3JlbHMvLnJl&#10;bHNQSwECLQAUAAYACAAAACEAMy8FnkEAAAA5AAAAEAAAAAAAAAAAAAAAAAApAgAAZHJzL3NoYXBl&#10;eG1sLnhtbFBLAQItABQABgAIAAAAIQDzm//UxQAAANwAAAAPAAAAAAAAAAAAAAAAAJgCAABkcnMv&#10;ZG93bnJldi54bWxQSwUGAAAAAAQABAD1AAAAigMAAAAA&#10;" fillcolor="#4bacc6" strokecolor="#f2f2f2" strokeweight="1pt">
                   <v:fill color2="#205867" angle="45" focus="100%" type="gradient"/>
                   <v:shadow on="t" type="perspective" color="#b6dde8" opacity=".5" origin=",.5" offset="0,0" matrix=",-56756f,,.5"/>
                 </v:rect>
-                <v:rect id="Rectangle 252" o:spid="_x0000_s1173" style="position:absolute;left:11940;top:5758;width:1226;height:1225;visibility:visible;mso-wrap-style:square;v-text-anchor:top" o:gfxdata="UEsDBBQABgAIAAAAIQDw94q7/QAAAOIBAAATAAAAW0NvbnRlbnRfVHlwZXNdLnhtbJSRzUrEMBDH&#10;74LvEOYqbaoHEWm6B6tHFV0fYEimbdg2CZlYd9/edD8u4goeZ+b/8SOpV9tpFDNFtt4puC4rEOS0&#10;N9b1Cj7WT8UdCE7oDI7ekYIdMayay4t6vQvEIrsdKxhSCvdSsh5oQi59IJcvnY8TpjzGXgbUG+xJ&#10;3lTVrdTeJXKpSEsGNHVLHX6OSTxu8/pAEmlkEA8H4dKlAEMYrcaUSeXszI+W4thQZudew4MNfJUx&#10;QP7asFzOFxx9L/lpojUkXjGmZ5wyhjSRJQ8YKGvKv1MWzIkL33VWU9lGfl98J6hz4cZ/uUjzf7Pb&#10;bHuj+ZQu9z/UfAMAAP//AwBQSwMEFAAGAAgAAAAhADHdX2HSAAAAjwEAAAsAAABfcmVscy8ucmVs&#10;c6SQwWrDMAyG74O9g9G9cdpDGaNOb4VeSwe7CltJTGPLWCZt376mMFhGbzvqF/o+8e/2tzCpmbJ4&#10;jgbWTQuKomXn42Dg63xYfYCSgtHhxJEM3Elg372/7U40YalHMvokqlKiGBhLSZ9aix0poDScKNZN&#10;zzlgqWMedEJ7wYH0pm23Ov9mQLdgqqMzkI9uA+p8T9X8hx28zSzcl8Zy0Nz33r6iasfXeKK5UjAP&#10;VAy4LM8w09zU50C/9q7/6ZURE31X/kL8TKv1x6wXNXYPAAAA//8DAFBLAwQUAAYACAAAACEAMy8F&#10;nkEAAAA5AAAAEAAAAGRycy9zaGFwZXhtbC54bWyysa/IzVEoSy0qzszPs1Uy1DNQUkjNS85PycxL&#10;t1UKDXHTtVBSKC5JzEtJzMnPS7VVqkwtVrK34+UCAAAA//8DAFBLAwQUAAYACAAAACEAA0lho8UA&#10;AADcAAAADwAAAGRycy9kb3ducmV2LnhtbESPQWvCQBCF70L/wzIFb2bTWItNXaUIgj1GpXgcspNs&#10;aHY2za4m7a/vFgSPjzfve/NWm9G24kq9bxwreEpSEMSl0w3XCk7H3WwJwgdkja1jUvBDHjbrh8kK&#10;c+0GLuh6CLWIEPY5KjAhdLmUvjRk0SeuI45e5XqLIcq+lrrHIcJtK7M0fZEWG44NBjvaGiq/Dhcb&#10;31gOzx/VojvTd/GbfhZzcw6vRqnp4/j+BiLQGO7Ht/ReK8gWGfyPiQSQ6z8AAAD//wMAUEsBAi0A&#10;FAAGAAgAAAAhAPD3irv9AAAA4gEAABMAAAAAAAAAAAAAAAAAAAAAAFtDb250ZW50X1R5cGVzXS54&#10;bWxQSwECLQAUAAYACAAAACEAMd1fYdIAAACPAQAACwAAAAAAAAAAAAAAAAAuAQAAX3JlbHMvLnJl&#10;bHNQSwECLQAUAAYACAAAACEAMy8FnkEAAAA5AAAAEAAAAAAAAAAAAAAAAAApAgAAZHJzL3NoYXBl&#10;eG1sLnhtbFBLAQItABQABgAIAAAAIQADSWGjxQAAANwAAAAPAAAAAAAAAAAAAAAAAJgCAABkcnMv&#10;ZG93bnJldi54bWxQSwUGAAAAAAQABAD1AAAAigMAAAAA&#10;" fillcolor="#4bacc6" strokecolor="#f2f2f2" strokeweight="1pt">
+                <v:rect id="Rectangle 252" o:spid="_x0000_s1198" style="position:absolute;left:11940;top:5758;width:1226;height:1225;visibility:visible;mso-wrap-style:square;v-text-anchor:top" o:gfxdata="UEsDBBQABgAIAAAAIQDw94q7/QAAAOIBAAATAAAAW0NvbnRlbnRfVHlwZXNdLnhtbJSRzUrEMBDH&#10;74LvEOYqbaoHEWm6B6tHFV0fYEimbdg2CZlYd9/edD8u4goeZ+b/8SOpV9tpFDNFtt4puC4rEOS0&#10;N9b1Cj7WT8UdCE7oDI7ekYIdMayay4t6vQvEIrsdKxhSCvdSsh5oQi59IJcvnY8TpjzGXgbUG+xJ&#10;3lTVrdTeJXKpSEsGNHVLHX6OSTxu8/pAEmlkEA8H4dKlAEMYrcaUSeXszI+W4thQZudew4MNfJUx&#10;QP7asFzOFxx9L/lpojUkXjGmZ5wyhjSRJQ8YKGvKv1MWzIkL33VWU9lGfl98J6hz4cZ/uUjzf7Pb&#10;bHuj+ZQu9z/UfAMAAP//AwBQSwMEFAAGAAgAAAAhADHdX2HSAAAAjwEAAAsAAABfcmVscy8ucmVs&#10;c6SQwWrDMAyG74O9g9G9cdpDGaNOb4VeSwe7CltJTGPLWCZt376mMFhGbzvqF/o+8e/2tzCpmbJ4&#10;jgbWTQuKomXn42Dg63xYfYCSgtHhxJEM3Elg372/7U40YalHMvokqlKiGBhLSZ9aix0poDScKNZN&#10;zzlgqWMedEJ7wYH0pm23Ov9mQLdgqqMzkI9uA+p8T9X8hx28zSzcl8Zy0Nz33r6iasfXeKK5UjAP&#10;VAy4LM8w09zU50C/9q7/6ZURE31X/kL8TKv1x6wXNXYPAAAA//8DAFBLAwQUAAYACAAAACEAMy8F&#10;nkEAAAA5AAAAEAAAAGRycy9zaGFwZXhtbC54bWyysa/IzVEoSy0qzszPs1Uy1DNQUkjNS85PycxL&#10;t1UKDXHTtVBSKC5JzEtJzMnPS7VVqkwtVrK34+UCAAAA//8DAFBLAwQUAAYACAAAACEAA0lho8UA&#10;AADcAAAADwAAAGRycy9kb3ducmV2LnhtbESPQWvCQBCF70L/wzIFb2bTWItNXaUIgj1GpXgcspNs&#10;aHY2za4m7a/vFgSPjzfve/NWm9G24kq9bxwreEpSEMSl0w3XCk7H3WwJwgdkja1jUvBDHjbrh8kK&#10;c+0GLuh6CLWIEPY5KjAhdLmUvjRk0SeuI45e5XqLIcq+lrrHIcJtK7M0fZEWG44NBjvaGiq/Dhcb&#10;31gOzx/VojvTd/GbfhZzcw6vRqnp4/j+BiLQGO7Ht/ReK8gWGfyPiQSQ6z8AAAD//wMAUEsBAi0A&#10;FAAGAAgAAAAhAPD3irv9AAAA4gEAABMAAAAAAAAAAAAAAAAAAAAAAFtDb250ZW50X1R5cGVzXS54&#10;bWxQSwECLQAUAAYACAAAACEAMd1fYdIAAACPAQAACwAAAAAAAAAAAAAAAAAuAQAAX3JlbHMvLnJl&#10;bHNQSwECLQAUAAYACAAAACEAMy8FnkEAAAA5AAAAEAAAAAAAAAAAAAAAAAApAgAAZHJzL3NoYXBl&#10;eG1sLnhtbFBLAQItABQABgAIAAAAIQADSWGjxQAAANwAAAAPAAAAAAAAAAAAAAAAAJgCAABkcnMv&#10;ZG93bnJldi54bWxQSwUGAAAAAAQABAD1AAAAigMAAAAA&#10;" fillcolor="#4bacc6" strokecolor="#f2f2f2" strokeweight="1pt">
                   <v:fill color2="#205867" angle="45" focus="100%" type="gradient"/>
                   <v:shadow on="t" type="perspective" color="#b6dde8" opacity=".5" origin=",.5" offset="0,0" matrix=",-56756f,,.5"/>
                 </v:rect>
-                <v:rect id="Rectangle 253" o:spid="_x0000_s1174" style="position:absolute;left:14391;top:5758;width:1226;height:1225;visibility:visible;mso-wrap-style:square;v-text-anchor:top" o:gfxdata="UEsDBBQABgAIAAAAIQDw94q7/QAAAOIBAAATAAAAW0NvbnRlbnRfVHlwZXNdLnhtbJSRzUrEMBDH&#10;74LvEOYqbaoHEWm6B6tHFV0fYEimbdg2CZlYd9/edD8u4goeZ+b/8SOpV9tpFDNFtt4puC4rEOS0&#10;N9b1Cj7WT8UdCE7oDI7ekYIdMayay4t6vQvEIrsdKxhSCvdSsh5oQi59IJcvnY8TpjzGXgbUG+xJ&#10;3lTVrdTeJXKpSEsGNHVLHX6OSTxu8/pAEmlkEA8H4dKlAEMYrcaUSeXszI+W4thQZudew4MNfJUx&#10;QP7asFzOFxx9L/lpojUkXjGmZ5wyhjSRJQ8YKGvKv1MWzIkL33VWU9lGfl98J6hz4cZ/uUjzf7Pb&#10;bHuj+ZQu9z/UfAMAAP//AwBQSwMEFAAGAAgAAAAhADHdX2HSAAAAjwEAAAsAAABfcmVscy8ucmVs&#10;c6SQwWrDMAyG74O9g9G9cdpDGaNOb4VeSwe7CltJTGPLWCZt376mMFhGbzvqF/o+8e/2tzCpmbJ4&#10;jgbWTQuKomXn42Dg63xYfYCSgtHhxJEM3Elg372/7U40YalHMvokqlKiGBhLSZ9aix0poDScKNZN&#10;zzlgqWMedEJ7wYH0pm23Ov9mQLdgqqMzkI9uA+p8T9X8hx28zSzcl8Zy0Nz33r6iasfXeKK5UjAP&#10;VAy4LM8w09zU50C/9q7/6ZURE31X/kL8TKv1x6wXNXYPAAAA//8DAFBLAwQUAAYACAAAACEAMy8F&#10;nkEAAAA5AAAAEAAAAGRycy9zaGFwZXhtbC54bWyysa/IzVEoSy0qzszPs1Uy1DNQUkjNS85PycxL&#10;t1UKDXHTtVBSKC5JzEtJzMnPS7VVqkwtVrK34+UCAAAA//8DAFBLAwQUAAYACAAAACEAbAXEOMUA&#10;AADcAAAADwAAAGRycy9kb3ducmV2LnhtbESPT2vCQBDF70K/wzKF3nRT/5Q0dRURhHqMluJxyI7Z&#10;0Oxsml1N9NO7guDx8eb93rz5sre1OFPrK8cK3kcJCOLC6YpLBT/7zTAF4QOyxtoxKbiQh+XiZTDH&#10;TLuOczrvQikihH2GCkwITSalLwxZ9CPXEEfv6FqLIcq2lLrFLsJtLcdJ8iEtVhwbDDa0NlT87U42&#10;vpF20+1x1hzoP78mv/nEHMKnUerttV99gQjUh+fxI/2tFYxnE7iPiQSQixsAAAD//wMAUEsBAi0A&#10;FAAGAAgAAAAhAPD3irv9AAAA4gEAABMAAAAAAAAAAAAAAAAAAAAAAFtDb250ZW50X1R5cGVzXS54&#10;bWxQSwECLQAUAAYACAAAACEAMd1fYdIAAACPAQAACwAAAAAAAAAAAAAAAAAuAQAAX3JlbHMvLnJl&#10;bHNQSwECLQAUAAYACAAAACEAMy8FnkEAAAA5AAAAEAAAAAAAAAAAAAAAAAApAgAAZHJzL3NoYXBl&#10;eG1sLnhtbFBLAQItABQABgAIAAAAIQBsBcQ4xQAAANwAAAAPAAAAAAAAAAAAAAAAAJgCAABkcnMv&#10;ZG93bnJldi54bWxQSwUGAAAAAAQABAD1AAAAigMAAAAA&#10;" fillcolor="#4bacc6" strokecolor="#f2f2f2" strokeweight="1pt">
+                <v:rect id="Rectangle 253" o:spid="_x0000_s1199" style="position:absolute;left:14391;top:5758;width:1226;height:1225;visibility:visible;mso-wrap-style:square;v-text-anchor:top" o:gfxdata="UEsDBBQABgAIAAAAIQDw94q7/QAAAOIBAAATAAAAW0NvbnRlbnRfVHlwZXNdLnhtbJSRzUrEMBDH&#10;74LvEOYqbaoHEWm6B6tHFV0fYEimbdg2CZlYd9/edD8u4goeZ+b/8SOpV9tpFDNFtt4puC4rEOS0&#10;N9b1Cj7WT8UdCE7oDI7ekYIdMayay4t6vQvEIrsdKxhSCvdSsh5oQi59IJcvnY8TpjzGXgbUG+xJ&#10;3lTVrdTeJXKpSEsGNHVLHX6OSTxu8/pAEmlkEA8H4dKlAEMYrcaUSeXszI+W4thQZudew4MNfJUx&#10;QP7asFzOFxx9L/lpojUkXjGmZ5wyhjSRJQ8YKGvKv1MWzIkL33VWU9lGfl98J6hz4cZ/uUjzf7Pb&#10;bHuj+ZQu9z/UfAMAAP//AwBQSwMEFAAGAAgAAAAhADHdX2HSAAAAjwEAAAsAAABfcmVscy8ucmVs&#10;c6SQwWrDMAyG74O9g9G9cdpDGaNOb4VeSwe7CltJTGPLWCZt376mMFhGbzvqF/o+8e/2tzCpmbJ4&#10;jgbWTQuKomXn42Dg63xYfYCSgtHhxJEM3Elg372/7U40YalHMvokqlKiGBhLSZ9aix0poDScKNZN&#10;zzlgqWMedEJ7wYH0pm23Ov9mQLdgqqMzkI9uA+p8T9X8hx28zSzcl8Zy0Nz33r6iasfXeKK5UjAP&#10;VAy4LM8w09zU50C/9q7/6ZURE31X/kL8TKv1x6wXNXYPAAAA//8DAFBLAwQUAAYACAAAACEAMy8F&#10;nkEAAAA5AAAAEAAAAGRycy9zaGFwZXhtbC54bWyysa/IzVEoSy0qzszPs1Uy1DNQUkjNS85PycxL&#10;t1UKDXHTtVBSKC5JzEtJzMnPS7VVqkwtVrK34+UCAAAA//8DAFBLAwQUAAYACAAAACEAbAXEOMUA&#10;AADcAAAADwAAAGRycy9kb3ducmV2LnhtbESPT2vCQBDF70K/wzKF3nRT/5Q0dRURhHqMluJxyI7Z&#10;0Oxsml1N9NO7guDx8eb93rz5sre1OFPrK8cK3kcJCOLC6YpLBT/7zTAF4QOyxtoxKbiQh+XiZTDH&#10;TLuOczrvQikihH2GCkwITSalLwxZ9CPXEEfv6FqLIcq2lLrFLsJtLcdJ8iEtVhwbDDa0NlT87U42&#10;vpF20+1x1hzoP78mv/nEHMKnUerttV99gQjUh+fxI/2tFYxnE7iPiQSQixsAAAD//wMAUEsBAi0A&#10;FAAGAAgAAAAhAPD3irv9AAAA4gEAABMAAAAAAAAAAAAAAAAAAAAAAFtDb250ZW50X1R5cGVzXS54&#10;bWxQSwECLQAUAAYACAAAACEAMd1fYdIAAACPAQAACwAAAAAAAAAAAAAAAAAuAQAAX3JlbHMvLnJl&#10;bHNQSwECLQAUAAYACAAAACEAMy8FnkEAAAA5AAAAEAAAAAAAAAAAAAAAAAApAgAAZHJzL3NoYXBl&#10;eG1sLnhtbFBLAQItABQABgAIAAAAIQBsBcQ4xQAAANwAAAAPAAAAAAAAAAAAAAAAAJgCAABkcnMv&#10;ZG93bnJldi54bWxQSwUGAAAAAAQABAD1AAAAigMAAAAA&#10;" fillcolor="#4bacc6" strokecolor="#f2f2f2" strokeweight="1pt">
                   <v:fill color2="#205867" angle="45" focus="100%" type="gradient"/>
                   <v:shadow on="t" type="perspective" color="#b6dde8" opacity=".5" origin=",.5" offset="0,0" matrix=",-56756f,,.5"/>
                 </v:rect>
-                <v:rect id="Rectangle 254" o:spid="_x0000_s1175" style="position:absolute;left:16842;top:5741;width:1226;height:1226;visibility:visible;mso-wrap-style:square;v-text-anchor:top" o:gfxdata="UEsDBBQABgAIAAAAIQDw94q7/QAAAOIBAAATAAAAW0NvbnRlbnRfVHlwZXNdLnhtbJSRzUrEMBDH&#10;74LvEOYqbaoHEWm6B6tHFV0fYEimbdg2CZlYd9/edD8u4goeZ+b/8SOpV9tpFDNFtt4puC4rEOS0&#10;N9b1Cj7WT8UdCE7oDI7ekYIdMayay4t6vQvEIrsdKxhSCvdSsh5oQi59IJcvnY8TpjzGXgbUG+xJ&#10;3lTVrdTeJXKpSEsGNHVLHX6OSTxu8/pAEmlkEA8H4dKlAEMYrcaUSeXszI+W4thQZudew4MNfJUx&#10;QP7asFzOFxx9L/lpojUkXjGmZ5wyhjSRJQ8YKGvKv1MWzIkL33VWU9lGfl98J6hz4cZ/uUjzf7Pb&#10;bHuj+ZQu9z/UfAMAAP//AwBQSwMEFAAGAAgAAAAhADHdX2HSAAAAjwEAAAsAAABfcmVscy8ucmVs&#10;c6SQwWrDMAyG74O9g9G9cdpDGaNOb4VeSwe7CltJTGPLWCZt376mMFhGbzvqF/o+8e/2tzCpmbJ4&#10;jgbWTQuKomXn42Dg63xYfYCSgtHhxJEM3Elg372/7U40YalHMvokqlKiGBhLSZ9aix0poDScKNZN&#10;zzlgqWMedEJ7wYH0pm23Ov9mQLdgqqMzkI9uA+p8T9X8hx28zSzcl8Zy0Nz33r6iasfXeKK5UjAP&#10;VAy4LM8w09zU50C/9q7/6ZURE31X/kL8TKv1x6wXNXYPAAAA//8DAFBLAwQUAAYACAAAACEAMy8F&#10;nkEAAAA5AAAAEAAAAGRycy9zaGFwZXhtbC54bWyysa/IzVEoSy0qzszPs1Uy1DNQUkjNS85PycxL&#10;t1UKDXHTtVBSKC5JzEtJzMnPS7VVqkwtVrK34+UCAAAA//8DAFBLAwQUAAYACAAAACEA4+xcTMUA&#10;AADcAAAADwAAAGRycy9kb3ducmV2LnhtbESPT2vCQBDF74V+h2UK3nRT/5QYXUWEgj1Gi3gcsmM2&#10;mJ1Ns1sT++ldQejx8eb93rzlure1uFLrK8cK3kcJCOLC6YpLBd+Hz2EKwgdkjbVjUnAjD+vV68sS&#10;M+06zum6D6WIEPYZKjAhNJmUvjBk0Y9cQxy9s2sthijbUuoWuwi3tRwnyYe0WHFsMNjQ1lBx2f/a&#10;+EbaTb/Os+ZEP/lfcswn5hTmRqnBW79ZgAjUh//jZ3qnFYxnU3iMiQSQqzsAAAD//wMAUEsBAi0A&#10;FAAGAAgAAAAhAPD3irv9AAAA4gEAABMAAAAAAAAAAAAAAAAAAAAAAFtDb250ZW50X1R5cGVzXS54&#10;bWxQSwECLQAUAAYACAAAACEAMd1fYdIAAACPAQAACwAAAAAAAAAAAAAAAAAuAQAAX3JlbHMvLnJl&#10;bHNQSwECLQAUAAYACAAAACEAMy8FnkEAAAA5AAAAEAAAAAAAAAAAAAAAAAApAgAAZHJzL3NoYXBl&#10;eG1sLnhtbFBLAQItABQABgAIAAAAIQDj7FxMxQAAANwAAAAPAAAAAAAAAAAAAAAAAJgCAABkcnMv&#10;ZG93bnJldi54bWxQSwUGAAAAAAQABAD1AAAAigMAAAAA&#10;" fillcolor="#4bacc6" strokecolor="#f2f2f2" strokeweight="1pt">
+                <v:rect id="Rectangle 254" o:spid="_x0000_s1200" style="position:absolute;left:16842;top:5741;width:1226;height:1226;visibility:visible;mso-wrap-style:square;v-text-anchor:top" o:gfxdata="UEsDBBQABgAIAAAAIQDw94q7/QAAAOIBAAATAAAAW0NvbnRlbnRfVHlwZXNdLnhtbJSRzUrEMBDH&#10;74LvEOYqbaoHEWm6B6tHFV0fYEimbdg2CZlYd9/edD8u4goeZ+b/8SOpV9tpFDNFtt4puC4rEOS0&#10;N9b1Cj7WT8UdCE7oDI7ekYIdMayay4t6vQvEIrsdKxhSCvdSsh5oQi59IJcvnY8TpjzGXgbUG+xJ&#10;3lTVrdTeJXKpSEsGNHVLHX6OSTxu8/pAEmlkEA8H4dKlAEMYrcaUSeXszI+W4thQZudew4MNfJUx&#10;QP7asFzOFxx9L/lpojUkXjGmZ5wyhjSRJQ8YKGvKv1MWzIkL33VWU9lGfl98J6hz4cZ/uUjzf7Pb&#10;bHuj+ZQu9z/UfAMAAP//AwBQSwMEFAAGAAgAAAAhADHdX2HSAAAAjwEAAAsAAABfcmVscy8ucmVs&#10;c6SQwWrDMAyG74O9g9G9cdpDGaNOb4VeSwe7CltJTGPLWCZt376mMFhGbzvqF/o+8e/2tzCpmbJ4&#10;jgbWTQuKomXn42Dg63xYfYCSgtHhxJEM3Elg372/7U40YalHMvokqlKiGBhLSZ9aix0poDScKNZN&#10;zzlgqWMedEJ7wYH0pm23Ov9mQLdgqqMzkI9uA+p8T9X8hx28zSzcl8Zy0Nz33r6iasfXeKK5UjAP&#10;VAy4LM8w09zU50C/9q7/6ZURE31X/kL8TKv1x6wXNXYPAAAA//8DAFBLAwQUAAYACAAAACEAMy8F&#10;nkEAAAA5AAAAEAAAAGRycy9zaGFwZXhtbC54bWyysa/IzVEoSy0qzszPs1Uy1DNQUkjNS85PycxL&#10;t1UKDXHTtVBSKC5JzEtJzMnPS7VVqkwtVrK34+UCAAAA//8DAFBLAwQUAAYACAAAACEA4+xcTMUA&#10;AADcAAAADwAAAGRycy9kb3ducmV2LnhtbESPT2vCQBDF74V+h2UK3nRT/5QYXUWEgj1Gi3gcsmM2&#10;mJ1Ns1sT++ldQejx8eb93rzlure1uFLrK8cK3kcJCOLC6YpLBd+Hz2EKwgdkjbVjUnAjD+vV68sS&#10;M+06zum6D6WIEPYZKjAhNJmUvjBk0Y9cQxy9s2sthijbUuoWuwi3tRwnyYe0WHFsMNjQ1lBx2f/a&#10;+EbaTb/Os+ZEP/lfcswn5hTmRqnBW79ZgAjUh//jZ3qnFYxnU3iMiQSQqzsAAAD//wMAUEsBAi0A&#10;FAAGAAgAAAAhAPD3irv9AAAA4gEAABMAAAAAAAAAAAAAAAAAAAAAAFtDb250ZW50X1R5cGVzXS54&#10;bWxQSwECLQAUAAYACAAAACEAMd1fYdIAAACPAQAACwAAAAAAAAAAAAAAAAAuAQAAX3JlbHMvLnJl&#10;bHNQSwECLQAUAAYACAAAACEAMy8FnkEAAAA5AAAAEAAAAAAAAAAAAAAAAAApAgAAZHJzL3NoYXBl&#10;eG1sLnhtbFBLAQItABQABgAIAAAAIQDj7FxMxQAAANwAAAAPAAAAAAAAAAAAAAAAAJgCAABkcnMv&#10;ZG93bnJldi54bWxQSwUGAAAAAAQABAD1AAAAigMAAAAA&#10;" fillcolor="#4bacc6" strokecolor="#f2f2f2" strokeweight="1pt">
                   <v:fill color2="#205867" angle="45" focus="100%" type="gradient"/>
                   <v:shadow on="t" type="perspective" color="#b6dde8" opacity=".5" origin=",.5" offset="0,0" matrix=",-56756f,,.5"/>
                 </v:rect>
-                <v:rect id="Rectangle 255" o:spid="_x0000_s1176" style="position:absolute;left:13166;top:5758;width:1225;height:1225;visibility:visible;mso-wrap-style:square;v-text-anchor:top" o:gfxdata="UEsDBBQABgAIAAAAIQDw94q7/QAAAOIBAAATAAAAW0NvbnRlbnRfVHlwZXNdLnhtbJSRzUrEMBDH&#10;74LvEOYqbaoHEWm6B6tHFV0fYEimbdg2CZlYd9/edD8u4goeZ+b/8SOpV9tpFDNFtt4puC4rEOS0&#10;N9b1Cj7WT8UdCE7oDI7ekYIdMayay4t6vQvEIrsdKxhSCvdSsh5oQi59IJcvnY8TpjzGXgbUG+xJ&#10;3lTVrdTeJXKpSEsGNHVLHX6OSTxu8/pAEmlkEA8H4dKlAEMYrcaUSeXszI+W4thQZudew4MNfJUx&#10;QP7asFzOFxx9L/lpojUkXjGmZ5wyhjSRJQ8YKGvKv1MWzIkL33VWU9lGfl98J6hz4cZ/uUjzf7Pb&#10;bHuj+ZQu9z/UfAMAAP//AwBQSwMEFAAGAAgAAAAhADHdX2HSAAAAjwEAAAsAAABfcmVscy8ucmVs&#10;c6SQwWrDMAyG74O9g9G9cdpDGaNOb4VeSwe7CltJTGPLWCZt376mMFhGbzvqF/o+8e/2tzCpmbJ4&#10;jgbWTQuKomXn42Dg63xYfYCSgtHhxJEM3Elg372/7U40YalHMvokqlKiGBhLSZ9aix0poDScKNZN&#10;zzlgqWMedEJ7wYH0pm23Ov9mQLdgqqMzkI9uA+p8T9X8hx28zSzcl8Zy0Nz33r6iasfXeKK5UjAP&#10;VAy4LM8w09zU50C/9q7/6ZURE31X/kL8TKv1x6wXNXYPAAAA//8DAFBLAwQUAAYACAAAACEAMy8F&#10;nkEAAAA5AAAAEAAAAGRycy9zaGFwZXhtbC54bWyysa/IzVEoSy0qzszPs1Uy1DNQUkjNS85PycxL&#10;t1UKDXHTtVBSKC5JzEtJzMnPS7VVqkwtVrK34+UCAAAA//8DAFBLAwQUAAYACAAAACEAjKD518QA&#10;AADcAAAADwAAAGRycy9kb3ducmV2LnhtbESPQWvCQBCF7wX/wzJCb3VTbcSmriKC0B6jIh6H7JgN&#10;zc7G7Gqiv94VCj0+3rzvzZsve1uLK7W+cqzgfZSAIC6crrhUsN9t3mYgfEDWWDsmBTfysFwMXuaY&#10;addxTtdtKEWEsM9QgQmhyaT0hSGLfuQa4uidXGsxRNmWUrfYRbit5ThJptJixbHBYENrQ8Xv9mLj&#10;G7Pu4+eUNkc65/fkkE/MMXwapV6H/eoLRKA+/B//pb+1gnGawnNMJIBcPAAAAP//AwBQSwECLQAU&#10;AAYACAAAACEA8PeKu/0AAADiAQAAEwAAAAAAAAAAAAAAAAAAAAAAW0NvbnRlbnRfVHlwZXNdLnht&#10;bFBLAQItABQABgAIAAAAIQAx3V9h0gAAAI8BAAALAAAAAAAAAAAAAAAAAC4BAABfcmVscy8ucmVs&#10;c1BLAQItABQABgAIAAAAIQAzLwWeQQAAADkAAAAQAAAAAAAAAAAAAAAAACkCAABkcnMvc2hhcGV4&#10;bWwueG1sUEsBAi0AFAAGAAgAAAAhAIyg+dfEAAAA3AAAAA8AAAAAAAAAAAAAAAAAmAIAAGRycy9k&#10;b3ducmV2LnhtbFBLBQYAAAAABAAEAPUAAACJAwAAAAA=&#10;" fillcolor="#4bacc6" strokecolor="#f2f2f2" strokeweight="1pt">
+                <v:rect id="Rectangle 255" o:spid="_x0000_s1201" style="position:absolute;left:13166;top:5758;width:1225;height:1225;visibility:visible;mso-wrap-style:square;v-text-anchor:top" o:gfxdata="UEsDBBQABgAIAAAAIQDw94q7/QAAAOIBAAATAAAAW0NvbnRlbnRfVHlwZXNdLnhtbJSRzUrEMBDH&#10;74LvEOYqbaoHEWm6B6tHFV0fYEimbdg2CZlYd9/edD8u4goeZ+b/8SOpV9tpFDNFtt4puC4rEOS0&#10;N9b1Cj7WT8UdCE7oDI7ekYIdMayay4t6vQvEIrsdKxhSCvdSsh5oQi59IJcvnY8TpjzGXgbUG+xJ&#10;3lTVrdTeJXKpSEsGNHVLHX6OSTxu8/pAEmlkEA8H4dKlAEMYrcaUSeXszI+W4thQZudew4MNfJUx&#10;QP7asFzOFxx9L/lpojUkXjGmZ5wyhjSRJQ8YKGvKv1MWzIkL33VWU9lGfl98J6hz4cZ/uUjzf7Pb&#10;bHuj+ZQu9z/UfAMAAP//AwBQSwMEFAAGAAgAAAAhADHdX2HSAAAAjwEAAAsAAABfcmVscy8ucmVs&#10;c6SQwWrDMAyG74O9g9G9cdpDGaNOb4VeSwe7CltJTGPLWCZt376mMFhGbzvqF/o+8e/2tzCpmbJ4&#10;jgbWTQuKomXn42Dg63xYfYCSgtHhxJEM3Elg372/7U40YalHMvokqlKiGBhLSZ9aix0poDScKNZN&#10;zzlgqWMedEJ7wYH0pm23Ov9mQLdgqqMzkI9uA+p8T9X8hx28zSzcl8Zy0Nz33r6iasfXeKK5UjAP&#10;VAy4LM8w09zU50C/9q7/6ZURE31X/kL8TKv1x6wXNXYPAAAA//8DAFBLAwQUAAYACAAAACEAMy8F&#10;nkEAAAA5AAAAEAAAAGRycy9zaGFwZXhtbC54bWyysa/IzVEoSy0qzszPs1Uy1DNQUkjNS85PycxL&#10;t1UKDXHTtVBSKC5JzEtJzMnPS7VVqkwtVrK34+UCAAAA//8DAFBLAwQUAAYACAAAACEAjKD518QA&#10;AADcAAAADwAAAGRycy9kb3ducmV2LnhtbESPQWvCQBCF7wX/wzJCb3VTbcSmriKC0B6jIh6H7JgN&#10;zc7G7Gqiv94VCj0+3rzvzZsve1uLK7W+cqzgfZSAIC6crrhUsN9t3mYgfEDWWDsmBTfysFwMXuaY&#10;addxTtdtKEWEsM9QgQmhyaT0hSGLfuQa4uidXGsxRNmWUrfYRbit5ThJptJixbHBYENrQ8Xv9mLj&#10;G7Pu4+eUNkc65/fkkE/MMXwapV6H/eoLRKA+/B//pb+1gnGawnNMJIBcPAAAAP//AwBQSwECLQAU&#10;AAYACAAAACEA8PeKu/0AAADiAQAAEwAAAAAAAAAAAAAAAAAAAAAAW0NvbnRlbnRfVHlwZXNdLnht&#10;bFBLAQItABQABgAIAAAAIQAx3V9h0gAAAI8BAAALAAAAAAAAAAAAAAAAAC4BAABfcmVscy8ucmVs&#10;c1BLAQItABQABgAIAAAAIQAzLwWeQQAAADkAAAAQAAAAAAAAAAAAAAAAACkCAABkcnMvc2hhcGV4&#10;bWwueG1sUEsBAi0AFAAGAAgAAAAhAIyg+dfEAAAA3AAAAA8AAAAAAAAAAAAAAAAAmAIAAGRycy9k&#10;b3ducmV2LnhtbFBLBQYAAAAABAAEAPUAAACJAwAAAAA=&#10;" fillcolor="#4bacc6" strokecolor="#f2f2f2" strokeweight="1pt">
                   <v:fill color2="#205867" angle="45" focus="100%" type="gradient"/>
                   <v:shadow on="t" type="perspective" color="#b6dde8" opacity=".5" origin=",.5" offset="0,0" matrix=",-56756f,,.5"/>
                 </v:rect>
-                <v:oval id="Oval 81" o:spid="_x0000_s1177" style="position:absolute;left:9456;top:5758;width:1225;height:1217;visibility:visible;mso-wrap-style:square;v-text-anchor:top" o:gfxdata="UEsDBBQABgAIAAAAIQDw94q7/QAAAOIBAAATAAAAW0NvbnRlbnRfVHlwZXNdLnhtbJSRzUrEMBDH&#10;74LvEOYqbaoHEWm6B6tHFV0fYEimbdg2CZlYd9/edD8u4goeZ+b/8SOpV9tpFDNFtt4puC4rEOS0&#10;N9b1Cj7WT8UdCE7oDI7ekYIdMayay4t6vQvEIrsdKxhSCvdSsh5oQi59IJcvnY8TpjzGXgbUG+xJ&#10;3lTVrdTeJXKpSEsGNHVLHX6OSTxu8/pAEmlkEA8H4dKlAEMYrcaUSeXszI+W4thQZudew4MNfJUx&#10;QP7asFzOFxx9L/lpojUkXjGmZ5wyhjSRJQ8YKGvKv1MWzIkL33VWU9lGfl98J6hz4cZ/uUjzf7Pb&#10;bHuj+ZQu9z/UfAMAAP//AwBQSwMEFAAGAAgAAAAhADHdX2HSAAAAjwEAAAsAAABfcmVscy8ucmVs&#10;c6SQwWrDMAyG74O9g9G9cdpDGaNOb4VeSwe7CltJTGPLWCZt376mMFhGbzvqF/o+8e/2tzCpmbJ4&#10;jgbWTQuKomXn42Dg63xYfYCSgtHhxJEM3Elg372/7U40YalHMvokqlKiGBhLSZ9aix0poDScKNZN&#10;zzlgqWMedEJ7wYH0pm23Ov9mQLdgqqMzkI9uA+p8T9X8hx28zSzcl8Zy0Nz33r6iasfXeKK5UjAP&#10;VAy4LM8w09zU50C/9q7/6ZURE31X/kL8TKv1x6wXNXYPAAAA//8DAFBLAwQUAAYACAAAACEAMy8F&#10;nkEAAAA5AAAAEAAAAGRycy9zaGFwZXhtbC54bWyysa/IzVEoSy0qzszPs1Uy1DNQUkjNS85PycxL&#10;t1UKDXHTtVBSKC5JzEtJzMnPS7VVqkwtVrK34+UCAAAA//8DAFBLAwQUAAYACAAAACEAyRP3x8QA&#10;AADbAAAADwAAAGRycy9kb3ducmV2LnhtbESPQWvCQBSE70L/w/IKvZmNHoqmbkKxaIunmraeH9mX&#10;bDD7NmS3Jv33bkHwOMzMN8ymmGwnLjT41rGCRZKCIK6cbrlR8P21m69A+ICssXNMCv7IQ5E/zDaY&#10;aTfykS5laESEsM9QgQmhz6T0lSGLPnE9cfRqN1gMUQ6N1AOOEW47uUzTZ2mx5bhgsKetoepc/loF&#10;5fv65+3Q1Nt6v5PnbqxO46c5KfX0OL2+gAg0hXv41v7QClYL+P8Sf4DMrwAAAP//AwBQSwECLQAU&#10;AAYACAAAACEA8PeKu/0AAADiAQAAEwAAAAAAAAAAAAAAAAAAAAAAW0NvbnRlbnRfVHlwZXNdLnht&#10;bFBLAQItABQABgAIAAAAIQAx3V9h0gAAAI8BAAALAAAAAAAAAAAAAAAAAC4BAABfcmVscy8ucmVs&#10;c1BLAQItABQABgAIAAAAIQAzLwWeQQAAADkAAAAQAAAAAAAAAAAAAAAAACkCAABkcnMvc2hhcGV4&#10;bWwueG1sUEsBAi0AFAAGAAgAAAAhAMkT98fEAAAA2wAAAA8AAAAAAAAAAAAAAAAAmAIAAGRycy9k&#10;b3ducmV2LnhtbFBLBQYAAAAABAAEAPUAAACJAwAAAAA=&#10;" fillcolor="#9bbb59" strokecolor="#f2f2f2" strokeweight="1pt">
+                <v:oval id="Oval 81" o:spid="_x0000_s1202" style="position:absolute;left:9456;top:5758;width:1225;height:1217;visibility:visible;mso-wrap-style:square;v-text-anchor:top" o:gfxdata="UEsDBBQABgAIAAAAIQDw94q7/QAAAOIBAAATAAAAW0NvbnRlbnRfVHlwZXNdLnhtbJSRzUrEMBDH&#10;74LvEOYqbaoHEWm6B6tHFV0fYEimbdg2CZlYd9/edD8u4goeZ+b/8SOpV9tpFDNFtt4puC4rEOS0&#10;N9b1Cj7WT8UdCE7oDI7ekYIdMayay4t6vQvEIrsdKxhSCvdSsh5oQi59IJcvnY8TpjzGXgbUG+xJ&#10;3lTVrdTeJXKpSEsGNHVLHX6OSTxu8/pAEmlkEA8H4dKlAEMYrcaUSeXszI+W4thQZudew4MNfJUx&#10;QP7asFzOFxx9L/lpojUkXjGmZ5wyhjSRJQ8YKGvKv1MWzIkL33VWU9lGfl98J6hz4cZ/uUjzf7Pb&#10;bHuj+ZQu9z/UfAMAAP//AwBQSwMEFAAGAAgAAAAhADHdX2HSAAAAjwEAAAsAAABfcmVscy8ucmVs&#10;c6SQwWrDMAyG74O9g9G9cdpDGaNOb4VeSwe7CltJTGPLWCZt376mMFhGbzvqF/o+8e/2tzCpmbJ4&#10;jgbWTQuKomXn42Dg63xYfYCSgtHhxJEM3Elg372/7U40YalHMvokqlKiGBhLSZ9aix0poDScKNZN&#10;zzlgqWMedEJ7wYH0pm23Ov9mQLdgqqMzkI9uA+p8T9X8hx28zSzcl8Zy0Nz33r6iasfXeKK5UjAP&#10;VAy4LM8w09zU50C/9q7/6ZURE31X/kL8TKv1x6wXNXYPAAAA//8DAFBLAwQUAAYACAAAACEAMy8F&#10;nkEAAAA5AAAAEAAAAGRycy9zaGFwZXhtbC54bWyysa/IzVEoSy0qzszPs1Uy1DNQUkjNS85PycxL&#10;t1UKDXHTtVBSKC5JzEtJzMnPS7VVqkwtVrK34+UCAAAA//8DAFBLAwQUAAYACAAAACEAyRP3x8QA&#10;AADbAAAADwAAAGRycy9kb3ducmV2LnhtbESPQWvCQBSE70L/w/IKvZmNHoqmbkKxaIunmraeH9mX&#10;bDD7NmS3Jv33bkHwOMzMN8ymmGwnLjT41rGCRZKCIK6cbrlR8P21m69A+ICssXNMCv7IQ5E/zDaY&#10;aTfykS5laESEsM9QgQmhz6T0lSGLPnE9cfRqN1gMUQ6N1AOOEW47uUzTZ2mx5bhgsKetoepc/loF&#10;5fv65+3Q1Nt6v5PnbqxO46c5KfX0OL2+gAg0hXv41v7QClYL+P8Sf4DMrwAAAP//AwBQSwECLQAU&#10;AAYACAAAACEA8PeKu/0AAADiAQAAEwAAAAAAAAAAAAAAAAAAAAAAW0NvbnRlbnRfVHlwZXNdLnht&#10;bFBLAQItABQABgAIAAAAIQAx3V9h0gAAAI8BAAALAAAAAAAAAAAAAAAAAC4BAABfcmVscy8ucmVs&#10;c1BLAQItABQABgAIAAAAIQAzLwWeQQAAADkAAAAQAAAAAAAAAAAAAAAAACkCAABkcnMvc2hhcGV4&#10;bWwueG1sUEsBAi0AFAAGAAgAAAAhAMkT98fEAAAA2wAAAA8AAAAAAAAAAAAAAAAAmAIAAGRycy9k&#10;b3ducmV2LnhtbFBLBQYAAAAABAAEAPUAAACJAwAAAAA=&#10;" fillcolor="#9bbb59" strokecolor="#f2f2f2" strokeweight="1pt">
                   <v:fill color2="#4e6128" angle="45" focus="100%" type="gradient"/>
                   <v:shadow on="t" type="perspective" color="#d6e3bc" opacity=".5" origin=",.5" offset="0,0" matrix=",-56756f,,.5"/>
                 </v:oval>
-                <v:oval id="Oval 100" o:spid="_x0000_s1178" style="position:absolute;left:15617;top:5750;width:1225;height:1217;visibility:visible;mso-wrap-style:square;v-text-anchor:top" o:gfxdata="UEsDBBQABgAIAAAAIQDw94q7/QAAAOIBAAATAAAAW0NvbnRlbnRfVHlwZXNdLnhtbJSRzUrEMBDH&#10;74LvEOYqbaoHEWm6B6tHFV0fYEimbdg2CZlYd9/edD8u4goeZ+b/8SOpV9tpFDNFtt4puC4rEOS0&#10;N9b1Cj7WT8UdCE7oDI7ekYIdMayay4t6vQvEIrsdKxhSCvdSsh5oQi59IJcvnY8TpjzGXgbUG+xJ&#10;3lTVrdTeJXKpSEsGNHVLHX6OSTxu8/pAEmlkEA8H4dKlAEMYrcaUSeXszI+W4thQZudew4MNfJUx&#10;QP7asFzOFxx9L/lpojUkXjGmZ5wyhjSRJQ8YKGvKv1MWzIkL33VWU9lGfl98J6hz4cZ/uUjzf7Pb&#10;bHuj+ZQu9z/UfAMAAP//AwBQSwMEFAAGAAgAAAAhADHdX2HSAAAAjwEAAAsAAABfcmVscy8ucmVs&#10;c6SQwWrDMAyG74O9g9G9cdpDGaNOb4VeSwe7CltJTGPLWCZt376mMFhGbzvqF/o+8e/2tzCpmbJ4&#10;jgbWTQuKomXn42Dg63xYfYCSgtHhxJEM3Elg372/7U40YalHMvokqlKiGBhLSZ9aix0poDScKNZN&#10;zzlgqWMedEJ7wYH0pm23Ov9mQLdgqqMzkI9uA+p8T9X8hx28zSzcl8Zy0Nz33r6iasfXeKK5UjAP&#10;VAy4LM8w09zU50C/9q7/6ZURE31X/kL8TKv1x6wXNXYPAAAA//8DAFBLAwQUAAYACAAAACEAMy8F&#10;nkEAAAA5AAAAEAAAAGRycy9zaGFwZXhtbC54bWyysa/IzVEoSy0qzszPs1Uy1DNQUkjNS85PycxL&#10;t1UKDXHTtVBSKC5JzEtJzMnPS7VVqkwtVrK34+UCAAAA//8DAFBLAwQUAAYACAAAACEAcTOEE8QA&#10;AADcAAAADwAAAGRycy9kb3ducmV2LnhtbESPQW/CMAyF70j7D5GRuEHKDoh1BDQxsU07sbJxthq3&#10;qWicqslo9+/nAxI3W+/5vc+b3ehbdaU+NoENLBcZKOIy2IZrA9+nw3wNKiZki21gMvBHEXbbh8kG&#10;cxsG/qJrkWolIRxzNOBS6nKtY+nIY1yEjli0KvQek6x9rW2Pg4T7Vj9m2Up7bFgaHHa0d1Reil9v&#10;oHh/+nn9rKt99XbQl3Yoz8PRnY2ZTceXZ1CJxnQ3364/rOBngi/PyAR6+w8AAP//AwBQSwECLQAU&#10;AAYACAAAACEA8PeKu/0AAADiAQAAEwAAAAAAAAAAAAAAAAAAAAAAW0NvbnRlbnRfVHlwZXNdLnht&#10;bFBLAQItABQABgAIAAAAIQAx3V9h0gAAAI8BAAALAAAAAAAAAAAAAAAAAC4BAABfcmVscy8ucmVs&#10;c1BLAQItABQABgAIAAAAIQAzLwWeQQAAADkAAAAQAAAAAAAAAAAAAAAAACkCAABkcnMvc2hhcGV4&#10;bWwueG1sUEsBAi0AFAAGAAgAAAAhAHEzhBPEAAAA3AAAAA8AAAAAAAAAAAAAAAAAmAIAAGRycy9k&#10;b3ducmV2LnhtbFBLBQYAAAAABAAEAPUAAACJAwAAAAA=&#10;" fillcolor="#9bbb59" strokecolor="#f2f2f2" strokeweight="1pt">
+                <v:oval id="Oval 100" o:spid="_x0000_s1203" style="position:absolute;left:15617;top:5750;width:1225;height:1217;visibility:visible;mso-wrap-style:square;v-text-anchor:top" o:gfxdata="UEsDBBQABgAIAAAAIQDw94q7/QAAAOIBAAATAAAAW0NvbnRlbnRfVHlwZXNdLnhtbJSRzUrEMBDH&#10;74LvEOYqbaoHEWm6B6tHFV0fYEimbdg2CZlYd9/edD8u4goeZ+b/8SOpV9tpFDNFtt4puC4rEOS0&#10;N9b1Cj7WT8UdCE7oDI7ekYIdMayay4t6vQvEIrsdKxhSCvdSsh5oQi59IJcvnY8TpjzGXgbUG+xJ&#10;3lTVrdTeJXKpSEsGNHVLHX6OSTxu8/pAEmlkEA8H4dKlAEMYrcaUSeXszI+W4thQZudew4MNfJUx&#10;QP7asFzOFxx9L/lpojUkXjGmZ5wyhjSRJQ8YKGvKv1MWzIkL33VWU9lGfl98J6hz4cZ/uUjzf7Pb&#10;bHuj+ZQu9z/UfAMAAP//AwBQSwMEFAAGAAgAAAAhADHdX2HSAAAAjwEAAAsAAABfcmVscy8ucmVs&#10;c6SQwWrDMAyG74O9g9G9cdpDGaNOb4VeSwe7CltJTGPLWCZt376mMFhGbzvqF/o+8e/2tzCpmbJ4&#10;jgbWTQuKomXn42Dg63xYfYCSgtHhxJEM3Elg372/7U40YalHMvokqlKiGBhLSZ9aix0poDScKNZN&#10;zzlgqWMedEJ7wYH0pm23Ov9mQLdgqqMzkI9uA+p8T9X8hx28zSzcl8Zy0Nz33r6iasfXeKK5UjAP&#10;VAy4LM8w09zU50C/9q7/6ZURE31X/kL8TKv1x6wXNXYPAAAA//8DAFBLAwQUAAYACAAAACEAMy8F&#10;nkEAAAA5AAAAEAAAAGRycy9zaGFwZXhtbC54bWyysa/IzVEoSy0qzszPs1Uy1DNQUkjNS85PycxL&#10;t1UKDXHTtVBSKC5JzEtJzMnPS7VVqkwtVrK34+UCAAAA//8DAFBLAwQUAAYACAAAACEAcTOEE8QA&#10;AADcAAAADwAAAGRycy9kb3ducmV2LnhtbESPQW/CMAyF70j7D5GRuEHKDoh1BDQxsU07sbJxthq3&#10;qWicqslo9+/nAxI3W+/5vc+b3ehbdaU+NoENLBcZKOIy2IZrA9+nw3wNKiZki21gMvBHEXbbh8kG&#10;cxsG/qJrkWolIRxzNOBS6nKtY+nIY1yEjli0KvQek6x9rW2Pg4T7Vj9m2Up7bFgaHHa0d1Reil9v&#10;oHh/+nn9rKt99XbQl3Yoz8PRnY2ZTceXZ1CJxnQ3364/rOBngi/PyAR6+w8AAP//AwBQSwECLQAU&#10;AAYACAAAACEA8PeKu/0AAADiAQAAEwAAAAAAAAAAAAAAAAAAAAAAW0NvbnRlbnRfVHlwZXNdLnht&#10;bFBLAQItABQABgAIAAAAIQAx3V9h0gAAAI8BAAALAAAAAAAAAAAAAAAAAC4BAABfcmVscy8ucmVs&#10;c1BLAQItABQABgAIAAAAIQAzLwWeQQAAADkAAAAQAAAAAAAAAAAAAAAAACkCAABkcnMvc2hhcGV4&#10;bWwueG1sUEsBAi0AFAAGAAgAAAAhAHEzhBPEAAAA3AAAAA8AAAAAAAAAAAAAAAAAmAIAAGRycy9k&#10;b3ducmV2LnhtbFBLBQYAAAAABAAEAPUAAACJAwAAAAA=&#10;" fillcolor="#9bbb59" strokecolor="#f2f2f2" strokeweight="1pt">
                   <v:fill color2="#4e6128" angle="45" focus="100%" type="gradient"/>
                   <v:shadow on="t" type="perspective" color="#d6e3bc" opacity=".5" origin=",.5" offset="0,0" matrix=",-56756f,,.5"/>
                 </v:oval>
-                <v:shape id="AutoShape 34" o:spid="_x0000_s1179" type="#_x0000_t5" style="position:absolute;left:8263;top:5750;width:1193;height:1034;visibility:visible;mso-wrap-style:square;v-text-anchor:top" o:gfxdata="UEsDBBQABgAIAAAAIQDw94q7/QAAAOIBAAATAAAAW0NvbnRlbnRfVHlwZXNdLnhtbJSRzUrEMBDH&#10;74LvEOYqbaoHEWm6B6tHFV0fYEimbdg2CZlYd9/edD8u4goeZ+b/8SOpV9tpFDNFtt4puC4rEOS0&#10;N9b1Cj7WT8UdCE7oDI7ekYIdMayay4t6vQvEIrsdKxhSCvdSsh5oQi59IJcvnY8TpjzGXgbUG+xJ&#10;3lTVrdTeJXKpSEsGNHVLHX6OSTxu8/pAEmlkEA8H4dKlAEMYrcaUSeXszI+W4thQZudew4MNfJUx&#10;QP7asFzOFxx9L/lpojUkXjGmZ5wyhjSRJQ8YKGvKv1MWzIkL33VWU9lGfl98J6hz4cZ/uUjzf7Pb&#10;bHuj+ZQu9z/UfAMAAP//AwBQSwMEFAAGAAgAAAAhADHdX2HSAAAAjwEAAAsAAABfcmVscy8ucmVs&#10;c6SQwWrDMAyG74O9g9G9cdpDGaNOb4VeSwe7CltJTGPLWCZt376mMFhGbzvqF/o+8e/2tzCpmbJ4&#10;jgbWTQuKomXn42Dg63xYfYCSgtHhxJEM3Elg372/7U40YalHMvokqlKiGBhLSZ9aix0poDScKNZN&#10;zzlgqWMedEJ7wYH0pm23Ov9mQLdgqqMzkI9uA+p8T9X8hx28zSzcl8Zy0Nz33r6iasfXeKK5UjAP&#10;VAy4LM8w09zU50C/9q7/6ZURE31X/kL8TKv1x6wXNXYPAAAA//8DAFBLAwQUAAYACAAAACEAMy8F&#10;nkEAAAA5AAAAEAAAAGRycy9zaGFwZXhtbC54bWyysa/IzVEoSy0qzszPs1Uy1DNQUkjNS85PycxL&#10;t1UKDXHTtVBSKC5JzEtJzMnPS7VVqkwtVrK34+UCAAAA//8DAFBLAwQUAAYACAAAACEAwj2vh8MA&#10;AADcAAAADwAAAGRycy9kb3ducmV2LnhtbERPPWvDMBDdA/0P4grdYtkplOBGCSGl4KVQJx4yXq2r&#10;rcY6GUux3X9fFQLZ7vE+b7ObbSdGGrxxrCBLUhDEtdOGGwXV6X25BuEDssbOMSn4JQ+77cNig7l2&#10;E5c0HkMjYgj7HBW0IfS5lL5uyaJPXE8cuW83WAwRDo3UA04x3HZylaYv0qLh2NBiT4eW6svxahX8&#10;FOfa2eqjeDt8fWaNed6b8jIp9fQ4719BBJrDXXxzFzrOTzP4fyZeILd/AAAA//8DAFBLAQItABQA&#10;BgAIAAAAIQDw94q7/QAAAOIBAAATAAAAAAAAAAAAAAAAAAAAAABbQ29udGVudF9UeXBlc10ueG1s&#10;UEsBAi0AFAAGAAgAAAAhADHdX2HSAAAAjwEAAAsAAAAAAAAAAAAAAAAALgEAAF9yZWxzLy5yZWxz&#10;UEsBAi0AFAAGAAgAAAAhADMvBZ5BAAAAOQAAABAAAAAAAAAAAAAAAAAAKQIAAGRycy9zaGFwZXht&#10;bC54bWxQSwECLQAUAAYACAAAACEAwj2vh8MAAADcAAAADwAAAAAAAAAAAAAAAACYAgAAZHJzL2Rv&#10;d25yZXYueG1sUEsFBgAAAAAEAAQA9QAAAIgDAAAAAA==&#10;" fillcolor="#f79646" strokecolor="#f2f2f2" strokeweight="1pt">
+                <v:shape id="AutoShape 34" o:spid="_x0000_s1204" type="#_x0000_t5" style="position:absolute;left:8263;top:5750;width:1193;height:1034;visibility:visible;mso-wrap-style:square;v-text-anchor:top" o:gfxdata="UEsDBBQABgAIAAAAIQDw94q7/QAAAOIBAAATAAAAW0NvbnRlbnRfVHlwZXNdLnhtbJSRzUrEMBDH&#10;74LvEOYqbaoHEWm6B6tHFV0fYEimbdg2CZlYd9/edD8u4goeZ+b/8SOpV9tpFDNFtt4puC4rEOS0&#10;N9b1Cj7WT8UdCE7oDI7ekYIdMayay4t6vQvEIrsdKxhSCvdSsh5oQi59IJcvnY8TpjzGXgbUG+xJ&#10;3lTVrdTeJXKpSEsGNHVLHX6OSTxu8/pAEmlkEA8H4dKlAEMYrcaUSeXszI+W4thQZudew4MNfJUx&#10;QP7asFzOFxx9L/lpojUkXjGmZ5wyhjSRJQ8YKGvKv1MWzIkL33VWU9lGfl98J6hz4cZ/uUjzf7Pb&#10;bHuj+ZQu9z/UfAMAAP//AwBQSwMEFAAGAAgAAAAhADHdX2HSAAAAjwEAAAsAAABfcmVscy8ucmVs&#10;c6SQwWrDMAyG74O9g9G9cdpDGaNOb4VeSwe7CltJTGPLWCZt376mMFhGbzvqF/o+8e/2tzCpmbJ4&#10;jgbWTQuKomXn42Dg63xYfYCSgtHhxJEM3Elg372/7U40YalHMvokqlKiGBhLSZ9aix0poDScKNZN&#10;zzlgqWMedEJ7wYH0pm23Ov9mQLdgqqMzkI9uA+p8T9X8hx28zSzcl8Zy0Nz33r6iasfXeKK5UjAP&#10;VAy4LM8w09zU50C/9q7/6ZURE31X/kL8TKv1x6wXNXYPAAAA//8DAFBLAwQUAAYACAAAACEAMy8F&#10;nkEAAAA5AAAAEAAAAGRycy9zaGFwZXhtbC54bWyysa/IzVEoSy0qzszPs1Uy1DNQUkjNS85PycxL&#10;t1UKDXHTtVBSKC5JzEtJzMnPS7VVqkwtVrK34+UCAAAA//8DAFBLAwQUAAYACAAAACEAwj2vh8MA&#10;AADcAAAADwAAAGRycy9kb3ducmV2LnhtbERPPWvDMBDdA/0P4grdYtkplOBGCSGl4KVQJx4yXq2r&#10;rcY6GUux3X9fFQLZ7vE+b7ObbSdGGrxxrCBLUhDEtdOGGwXV6X25BuEDssbOMSn4JQ+77cNig7l2&#10;E5c0HkMjYgj7HBW0IfS5lL5uyaJPXE8cuW83WAwRDo3UA04x3HZylaYv0qLh2NBiT4eW6svxahX8&#10;FOfa2eqjeDt8fWaNed6b8jIp9fQ4719BBJrDXXxzFzrOTzP4fyZeILd/AAAA//8DAFBLAQItABQA&#10;BgAIAAAAIQDw94q7/QAAAOIBAAATAAAAAAAAAAAAAAAAAAAAAABbQ29udGVudF9UeXBlc10ueG1s&#10;UEsBAi0AFAAGAAgAAAAhADHdX2HSAAAAjwEAAAsAAAAAAAAAAAAAAAAALgEAAF9yZWxzLy5yZWxz&#10;UEsBAi0AFAAGAAgAAAAhADMvBZ5BAAAAOQAAABAAAAAAAAAAAAAAAAAAKQIAAGRycy9zaGFwZXht&#10;bC54bWxQSwECLQAUAAYACAAAACEAwj2vh8MAAADcAAAADwAAAAAAAAAAAAAAAACYAgAAZHJzL2Rv&#10;d25yZXYueG1sUEsFBgAAAAAEAAQA9QAAAIgDAAAAAA==&#10;" fillcolor="#f79646" strokecolor="#f2f2f2" strokeweight="1pt">
                   <v:fill color2="#974706" angle="45" focus="100%" type="gradient"/>
                   <v:shadow on="t" type="perspective" color="#fbd4b4" opacity=".5" origin=",.5" offset="0,0" matrix=",-56756f,,.5"/>
                 </v:shape>
-                <v:shape id="AutoShape 35" o:spid="_x0000_s1180" type="#_x0000_t5" style="position:absolute;left:7071;top:5758;width:1192;height:1035;visibility:visible;mso-wrap-style:square;v-text-anchor:top" o:gfxdata="UEsDBBQABgAIAAAAIQDw94q7/QAAAOIBAAATAAAAW0NvbnRlbnRfVHlwZXNdLnhtbJSRzUrEMBDH&#10;74LvEOYqbaoHEWm6B6tHFV0fYEimbdg2CZlYd9/edD8u4goeZ+b/8SOpV9tpFDNFtt4puC4rEOS0&#10;N9b1Cj7WT8UdCE7oDI7ekYIdMayay4t6vQvEIrsdKxhSCvdSsh5oQi59IJcvnY8TpjzGXgbUG+xJ&#10;3lTVrdTeJXKpSEsGNHVLHX6OSTxu8/pAEmlkEA8H4dKlAEMYrcaUSeXszI+W4thQZudew4MNfJUx&#10;QP7asFzOFxx9L/lpojUkXjGmZ5wyhjSRJQ8YKGvKv1MWzIkL33VWU9lGfl98J6hz4cZ/uUjzf7Pb&#10;bHuj+ZQu9z/UfAMAAP//AwBQSwMEFAAGAAgAAAAhADHdX2HSAAAAjwEAAAsAAABfcmVscy8ucmVs&#10;c6SQwWrDMAyG74O9g9G9cdpDGaNOb4VeSwe7CltJTGPLWCZt376mMFhGbzvqF/o+8e/2tzCpmbJ4&#10;jgbWTQuKomXn42Dg63xYfYCSgtHhxJEM3Elg372/7U40YalHMvokqlKiGBhLSZ9aix0poDScKNZN&#10;zzlgqWMedEJ7wYH0pm23Ov9mQLdgqqMzkI9uA+p8T9X8hx28zSzcl8Zy0Nz33r6iasfXeKK5UjAP&#10;VAy4LM8w09zU50C/9q7/6ZURE31X/kL8TKv1x6wXNXYPAAAA//8DAFBLAwQUAAYACAAAACEAMy8F&#10;nkEAAAA5AAAAEAAAAGRycy9zaGFwZXhtbC54bWyysa/IzVEoSy0qzszPs1Uy1DNQUkjNS85PycxL&#10;t1UKDXHTtVBSKC5JzEtJzMnPS7VVqkwtVrK34+UCAAAA//8DAFBLAwQUAAYACAAAACEAMu8x8MMA&#10;AADcAAAADwAAAGRycy9kb3ducmV2LnhtbERPTWvCQBC9F/wPywi9NRsVSolZJSiFXAS1HnqcZsdk&#10;TXY2ZLcm/fduodDbPN7n5NvJduJOgzeOFSySFARx5bThWsHl4/3lDYQPyBo7x6TghzxsN7OnHDPt&#10;Rj7R/RxqEUPYZ6igCaHPpPRVQxZ94nriyF3dYDFEONRSDzjGcNvJZZq+SouGY0ODPe0aqtrzt1Vw&#10;Kz8rZy+Hcr/7Oi5qsyrMqR2Vep5PxRpEoCn8i//cpY7z0yX8PhMvkJsHAAAA//8DAFBLAQItABQA&#10;BgAIAAAAIQDw94q7/QAAAOIBAAATAAAAAAAAAAAAAAAAAAAAAABbQ29udGVudF9UeXBlc10ueG1s&#10;UEsBAi0AFAAGAAgAAAAhADHdX2HSAAAAjwEAAAsAAAAAAAAAAAAAAAAALgEAAF9yZWxzLy5yZWxz&#10;UEsBAi0AFAAGAAgAAAAhADMvBZ5BAAAAOQAAABAAAAAAAAAAAAAAAAAAKQIAAGRycy9zaGFwZXht&#10;bC54bWxQSwECLQAUAAYACAAAACEAMu8x8MMAAADcAAAADwAAAAAAAAAAAAAAAACYAgAAZHJzL2Rv&#10;d25yZXYueG1sUEsFBgAAAAAEAAQA9QAAAIgDAAAAAA==&#10;" fillcolor="#f79646" strokecolor="#f2f2f2" strokeweight="1pt">
+                <v:shape id="AutoShape 35" o:spid="_x0000_s1205" type="#_x0000_t5" style="position:absolute;left:7071;top:5758;width:1192;height:1035;visibility:visible;mso-wrap-style:square;v-text-anchor:top" o:gfxdata="UEsDBBQABgAIAAAAIQDw94q7/QAAAOIBAAATAAAAW0NvbnRlbnRfVHlwZXNdLnhtbJSRzUrEMBDH&#10;74LvEOYqbaoHEWm6B6tHFV0fYEimbdg2CZlYd9/edD8u4goeZ+b/8SOpV9tpFDNFtt4puC4rEOS0&#10;N9b1Cj7WT8UdCE7oDI7ekYIdMayay4t6vQvEIrsdKxhSCvdSsh5oQi59IJcvnY8TpjzGXgbUG+xJ&#10;3lTVrdTeJXKpSEsGNHVLHX6OSTxu8/pAEmlkEA8H4dKlAEMYrcaUSeXszI+W4thQZudew4MNfJUx&#10;QP7asFzOFxx9L/lpojUkXjGmZ5wyhjSRJQ8YKGvKv1MWzIkL33VWU9lGfl98J6hz4cZ/uUjzf7Pb&#10;bHuj+ZQu9z/UfAMAAP//AwBQSwMEFAAGAAgAAAAhADHdX2HSAAAAjwEAAAsAAABfcmVscy8ucmVs&#10;c6SQwWrDMAyG74O9g9G9cdpDGaNOb4VeSwe7CltJTGPLWCZt376mMFhGbzvqF/o+8e/2tzCpmbJ4&#10;jgbWTQuKomXn42Dg63xYfYCSgtHhxJEM3Elg372/7U40YalHMvokqlKiGBhLSZ9aix0poDScKNZN&#10;zzlgqWMedEJ7wYH0pm23Ov9mQLdgqqMzkI9uA+p8T9X8hx28zSzcl8Zy0Nz33r6iasfXeKK5UjAP&#10;VAy4LM8w09zU50C/9q7/6ZURE31X/kL8TKv1x6wXNXYPAAAA//8DAFBLAwQUAAYACAAAACEAMy8F&#10;nkEAAAA5AAAAEAAAAGRycy9zaGFwZXhtbC54bWyysa/IzVEoSy0qzszPs1Uy1DNQUkjNS85PycxL&#10;t1UKDXHTtVBSKC5JzEtJzMnPS7VVqkwtVrK34+UCAAAA//8DAFBLAwQUAAYACAAAACEAMu8x8MMA&#10;AADcAAAADwAAAGRycy9kb3ducmV2LnhtbERPTWvCQBC9F/wPywi9NRsVSolZJSiFXAS1HnqcZsdk&#10;TXY2ZLcm/fduodDbPN7n5NvJduJOgzeOFSySFARx5bThWsHl4/3lDYQPyBo7x6TghzxsN7OnHDPt&#10;Rj7R/RxqEUPYZ6igCaHPpPRVQxZ94nriyF3dYDFEONRSDzjGcNvJZZq+SouGY0ODPe0aqtrzt1Vw&#10;Kz8rZy+Hcr/7Oi5qsyrMqR2Vep5PxRpEoCn8i//cpY7z0yX8PhMvkJsHAAAA//8DAFBLAQItABQA&#10;BgAIAAAAIQDw94q7/QAAAOIBAAATAAAAAAAAAAAAAAAAAAAAAABbQ29udGVudF9UeXBlc10ueG1s&#10;UEsBAi0AFAAGAAgAAAAhADHdX2HSAAAAjwEAAAsAAAAAAAAAAAAAAAAALgEAAF9yZWxzLy5yZWxz&#10;UEsBAi0AFAAGAAgAAAAhADMvBZ5BAAAAOQAAABAAAAAAAAAAAAAAAAAAKQIAAGRycy9zaGFwZXht&#10;bC54bWxQSwECLQAUAAYACAAAACEAMu8x8MMAAADcAAAADwAAAAAAAAAAAAAAAACYAgAAZHJzL2Rv&#10;d25yZXYueG1sUEsFBgAAAAAEAAQA9QAAAIgDAAAAAA==&#10;" fillcolor="#f79646" strokecolor="#f2f2f2" strokeweight="1pt">
                   <v:fill color2="#974706" angle="45" focus="100%" type="gradient"/>
                   <v:shadow on="t" type="perspective" color="#fbd4b4" opacity=".5" origin=",.5" offset="0,0" matrix=",-56756f,,.5"/>
                 </v:shape>
-                <v:shape id="Text Box 115" o:spid="_x0000_s1181" type="#_x0000_t202" style="position:absolute;width:0;height:0;visibility:visible;mso-wrap-style:none;v-text-anchor:top" o:gfxdata="UEsDBBQABgAIAAAAIQDw94q7/QAAAOIBAAATAAAAW0NvbnRlbnRfVHlwZXNdLnhtbJSRzUrEMBDH&#10;74LvEOYqbaoHEWm6B6tHFV0fYEimbdg2CZlYd9/edD8u4goeZ+b/8SOpV9tpFDNFtt4puC4rEOS0&#10;N9b1Cj7WT8UdCE7oDI7ekYIdMayay4t6vQvEIrsdKxhSCvdSsh5oQi59IJcvnY8TpjzGXgbUG+xJ&#10;3lTVrdTeJXKpSEsGNHVLHX6OSTxu8/pAEmlkEA8H4dKlAEMYrcaUSeXszI+W4thQZudew4MNfJUx&#10;QP7asFzOFxx9L/lpojUkXjGmZ5wyhjSRJQ8YKGvKv1MWzIkL33VWU9lGfl98J6hz4cZ/uUjzf7Pb&#10;bHuj+ZQu9z/UfAMAAP//AwBQSwMEFAAGAAgAAAAhADHdX2HSAAAAjwEAAAsAAABfcmVscy8ucmVs&#10;c6SQwWrDMAyG74O9g9G9cdpDGaNOb4VeSwe7CltJTGPLWCZt376mMFhGbzvqF/o+8e/2tzCpmbJ4&#10;jgbWTQuKomXn42Dg63xYfYCSgtHhxJEM3Elg372/7U40YalHMvokqlKiGBhLSZ9aix0poDScKNZN&#10;zzlgqWMedEJ7wYH0pm23Ov9mQLdgqqMzkI9uA+p8T9X8hx28zSzcl8Zy0Nz33r6iasfXeKK5UjAP&#10;VAy4LM8w09zU50C/9q7/6ZURE31X/kL8TKv1x6wXNXYPAAAA//8DAFBLAwQUAAYACAAAACEAMy8F&#10;nkEAAAA5AAAAEAAAAGRycy9zaGFwZXhtbC54bWyysa/IzVEoSy0qzszPs1Uy1DNQUkjNS85PycxL&#10;t1UKDXHTtVBSKC5JzEtJzMnPS7VVqkwtVrK34+UCAAAA//8DAFBLAwQUAAYACAAAACEA6fvn0sMA&#10;AADcAAAADwAAAGRycy9kb3ducmV2LnhtbERPTWsCMRC9C/6HMIIXqVmFSlmN0hZapFilWsTjsJlu&#10;FjeTJYm6/ntTELzN433ObNHaWpzJh8qxgtEwA0FcOF1xqeB39/H0AiJEZI21Y1JwpQCLebczw1y7&#10;C//QeRtLkUI45KjAxNjkUobCkMUwdA1x4v6ctxgT9KXUHi8p3NZynGUTabHi1GCwoXdDxXF7sgqO&#10;5muwyT6/3/aT5dWvdyd38KuDUv1e+zoFEamND/HdvdRp/ugZ/p9JF8j5DQAA//8DAFBLAQItABQA&#10;BgAIAAAAIQDw94q7/QAAAOIBAAATAAAAAAAAAAAAAAAAAAAAAABbQ29udGVudF9UeXBlc10ueG1s&#10;UEsBAi0AFAAGAAgAAAAhADHdX2HSAAAAjwEAAAsAAAAAAAAAAAAAAAAALgEAAF9yZWxzLy5yZWxz&#10;UEsBAi0AFAAGAAgAAAAhADMvBZ5BAAAAOQAAABAAAAAAAAAAAAAAAAAAKQIAAGRycy9zaGFwZXht&#10;bC54bWxQSwECLQAUAAYACAAAACEA6fvn0sMAAADcAAAADwAAAAAAAAAAAAAAAACYAgAAZHJzL2Rv&#10;d25yZXYueG1sUEsFBgAAAAAEAAQA9QAAAIgDAAAAAA==&#10;" filled="f" stroked="f" strokeweight=".5pt">
+                <v:shape id="Text Box 115" o:spid="_x0000_s1206" type="#_x0000_t202" style="position:absolute;width:0;height:0;visibility:visible;mso-wrap-style:none;v-text-anchor:top" o:gfxdata="UEsDBBQABgAIAAAAIQDw94q7/QAAAOIBAAATAAAAW0NvbnRlbnRfVHlwZXNdLnhtbJSRzUrEMBDH&#10;74LvEOYqbaoHEWm6B6tHFV0fYEimbdg2CZlYd9/edD8u4goeZ+b/8SOpV9tpFDNFtt4puC4rEOS0&#10;N9b1Cj7WT8UdCE7oDI7ekYIdMayay4t6vQvEIrsdKxhSCvdSsh5oQi59IJcvnY8TpjzGXgbUG+xJ&#10;3lTVrdTeJXKpSEsGNHVLHX6OSTxu8/pAEmlkEA8H4dKlAEMYrcaUSeXszI+W4thQZudew4MNfJUx&#10;QP7asFzOFxx9L/lpojUkXjGmZ5wyhjSRJQ8YKGvKv1MWzIkL33VWU9lGfl98J6hz4cZ/uUjzf7Pb&#10;bHuj+ZQu9z/UfAMAAP//AwBQSwMEFAAGAAgAAAAhADHdX2HSAAAAjwEAAAsAAABfcmVscy8ucmVs&#10;c6SQwWrDMAyG74O9g9G9cdpDGaNOb4VeSwe7CltJTGPLWCZt376mMFhGbzvqF/o+8e/2tzCpmbJ4&#10;jgbWTQuKomXn42Dg63xYfYCSgtHhxJEM3Elg372/7U40YalHMvokqlKiGBhLSZ9aix0poDScKNZN&#10;zzlgqWMedEJ7wYH0pm23Ov9mQLdgqqMzkI9uA+p8T9X8hx28zSzcl8Zy0Nz33r6iasfXeKK5UjAP&#10;VAy4LM8w09zU50C/9q7/6ZURE31X/kL8TKv1x6wXNXYPAAAA//8DAFBLAwQUAAYACAAAACEAMy8F&#10;nkEAAAA5AAAAEAAAAGRycy9zaGFwZXhtbC54bWyysa/IzVEoSy0qzszPs1Uy1DNQUkjNS85PycxL&#10;t1UKDXHTtVBSKC5JzEtJzMnPS7VVqkwtVrK34+UCAAAA//8DAFBLAwQUAAYACAAAACEA6fvn0sMA&#10;AADcAAAADwAAAGRycy9kb3ducmV2LnhtbERPTWsCMRC9C/6HMIIXqVmFSlmN0hZapFilWsTjsJlu&#10;FjeTJYm6/ntTELzN433ObNHaWpzJh8qxgtEwA0FcOF1xqeB39/H0AiJEZI21Y1JwpQCLebczw1y7&#10;C//QeRtLkUI45KjAxNjkUobCkMUwdA1x4v6ctxgT9KXUHi8p3NZynGUTabHi1GCwoXdDxXF7sgqO&#10;5muwyT6/3/aT5dWvdyd38KuDUv1e+zoFEamND/HdvdRp/ugZ/p9JF8j5DQAA//8DAFBLAQItABQA&#10;BgAIAAAAIQDw94q7/QAAAOIBAAATAAAAAAAAAAAAAAAAAAAAAABbQ29udGVudF9UeXBlc10ueG1s&#10;UEsBAi0AFAAGAAgAAAAhADHdX2HSAAAAjwEAAAsAAAAAAAAAAAAAAAAALgEAAF9yZWxzLy5yZWxz&#10;UEsBAi0AFAAGAAgAAAAhADMvBZ5BAAAAOQAAABAAAAAAAAAAAAAAAAAAKQIAAGRycy9zaGFwZXht&#10;bC54bWxQSwECLQAUAAYACAAAACEA6fvn0sMAAADcAAAADwAAAAAAAAAAAAAAAACYAgAAZHJzL2Rv&#10;d25yZXYueG1sUEsFBgAAAAAEAAQA9QAAAIgDAAAAAA==&#10;" filled="f" stroked="f" strokeweight=".5pt">
                   <v:textbox>
                     <w:txbxContent>
                       <w:p>
@@ -21642,7 +21608,7 @@
                     </w:txbxContent>
                   </v:textbox>
                 </v:shape>
-                <v:shape id="Text Box 116" o:spid="_x0000_s1182" type="#_x0000_t202" style="position:absolute;width:0;height:0;visibility:visible;mso-wrap-style:none;v-text-anchor:top" o:gfxdata="UEsDBBQABgAIAAAAIQDw94q7/QAAAOIBAAATAAAAW0NvbnRlbnRfVHlwZXNdLnhtbJSRzUrEMBDH&#10;74LvEOYqbaoHEWm6B6tHFV0fYEimbdg2CZlYd9/edD8u4goeZ+b/8SOpV9tpFDNFtt4puC4rEOS0&#10;N9b1Cj7WT8UdCE7oDI7ekYIdMayay4t6vQvEIrsdKxhSCvdSsh5oQi59IJcvnY8TpjzGXgbUG+xJ&#10;3lTVrdTeJXKpSEsGNHVLHX6OSTxu8/pAEmlkEA8H4dKlAEMYrcaUSeXszI+W4thQZudew4MNfJUx&#10;QP7asFzOFxx9L/lpojUkXjGmZ5wyhjSRJQ8YKGvKv1MWzIkL33VWU9lGfl98J6hz4cZ/uUjzf7Pb&#10;bHuj+ZQu9z/UfAMAAP//AwBQSwMEFAAGAAgAAAAhADHdX2HSAAAAjwEAAAsAAABfcmVscy8ucmVs&#10;c6SQwWrDMAyG74O9g9G9cdpDGaNOb4VeSwe7CltJTGPLWCZt376mMFhGbzvqF/o+8e/2tzCpmbJ4&#10;jgbWTQuKomXn42Dg63xYfYCSgtHhxJEM3Elg372/7U40YalHMvokqlKiGBhLSZ9aix0poDScKNZN&#10;zzlgqWMedEJ7wYH0pm23Ov9mQLdgqqMzkI9uA+p8T9X8hx28zSzcl8Zy0Nz33r6iasfXeKK5UjAP&#10;VAy4LM8w09zU50C/9q7/6ZURE31X/kL8TKv1x6wXNXYPAAAA//8DAFBLAwQUAAYACAAAACEAMy8F&#10;nkEAAAA5AAAAEAAAAGRycy9zaGFwZXhtbC54bWyysa/IzVEoSy0qzszPs1Uy1DNQUkjNS85PycxL&#10;t1UKDXHTtVBSKC5JzEtJzMnPS7VVqkwtVrK34+UCAAAA//8DAFBLAwQUAAYACAAAACEAGSl5pcQA&#10;AADcAAAADwAAAGRycy9kb3ducmV2LnhtbERPS2sCMRC+C/0PYQpeSs3qYZGtUdpCRcQH1VI8Dpvp&#10;ZnEzWZKo6783QsHbfHzPmcw624gz+VA7VjAcZCCIS6drrhT87L9exyBCRNbYOCYFVwowmz71Jlho&#10;d+FvOu9iJVIIhwIVmBjbQspQGrIYBq4lTtyf8xZjgr6S2uMlhdtGjrIslxZrTg0GW/o0VB53J6vg&#10;aJYv22y+/vjNF1e/2Z/cwa8OSvWfu/c3EJG6+BD/uxc6zR/mcH8mXSCnNwAAAP//AwBQSwECLQAU&#10;AAYACAAAACEA8PeKu/0AAADiAQAAEwAAAAAAAAAAAAAAAAAAAAAAW0NvbnRlbnRfVHlwZXNdLnht&#10;bFBLAQItABQABgAIAAAAIQAx3V9h0gAAAI8BAAALAAAAAAAAAAAAAAAAAC4BAABfcmVscy8ucmVs&#10;c1BLAQItABQABgAIAAAAIQAzLwWeQQAAADkAAAAQAAAAAAAAAAAAAAAAACkCAABkcnMvc2hhcGV4&#10;bWwueG1sUEsBAi0AFAAGAAgAAAAhABkpeaXEAAAA3AAAAA8AAAAAAAAAAAAAAAAAmAIAAGRycy9k&#10;b3ducmV2LnhtbFBLBQYAAAAABAAEAPUAAACJAwAAAAA=&#10;" filled="f" stroked="f" strokeweight=".5pt">
+                <v:shape id="Text Box 116" o:spid="_x0000_s1207" type="#_x0000_t202" style="position:absolute;width:0;height:0;visibility:visible;mso-wrap-style:none;v-text-anchor:top" o:gfxdata="UEsDBBQABgAIAAAAIQDw94q7/QAAAOIBAAATAAAAW0NvbnRlbnRfVHlwZXNdLnhtbJSRzUrEMBDH&#10;74LvEOYqbaoHEWm6B6tHFV0fYEimbdg2CZlYd9/edD8u4goeZ+b/8SOpV9tpFDNFtt4puC4rEOS0&#10;N9b1Cj7WT8UdCE7oDI7ekYIdMayay4t6vQvEIrsdKxhSCvdSsh5oQi59IJcvnY8TpjzGXgbUG+xJ&#10;3lTVrdTeJXKpSEsGNHVLHX6OSTxu8/pAEmlkEA8H4dKlAEMYrcaUSeXszI+W4thQZudew4MNfJUx&#10;QP7asFzOFxx9L/lpojUkXjGmZ5wyhjSRJQ8YKGvKv1MWzIkL33VWU9lGfl98J6hz4cZ/uUjzf7Pb&#10;bHuj+ZQu9z/UfAMAAP//AwBQSwMEFAAGAAgAAAAhADHdX2HSAAAAjwEAAAsAAABfcmVscy8ucmVs&#10;c6SQwWrDMAyG74O9g9G9cdpDGaNOb4VeSwe7CltJTGPLWCZt376mMFhGbzvqF/o+8e/2tzCpmbJ4&#10;jgbWTQuKomXn42Dg63xYfYCSgtHhxJEM3Elg372/7U40YalHMvokqlKiGBhLSZ9aix0poDScKNZN&#10;zzlgqWMedEJ7wYH0pm23Ov9mQLdgqqMzkI9uA+p8T9X8hx28zSzcl8Zy0Nz33r6iasfXeKK5UjAP&#10;VAy4LM8w09zU50C/9q7/6ZURE31X/kL8TKv1x6wXNXYPAAAA//8DAFBLAwQUAAYACAAAACEAMy8F&#10;nkEAAAA5AAAAEAAAAGRycy9zaGFwZXhtbC54bWyysa/IzVEoSy0qzszPs1Uy1DNQUkjNS85PycxL&#10;t1UKDXHTtVBSKC5JzEtJzMnPS7VVqkwtVrK34+UCAAAA//8DAFBLAwQUAAYACAAAACEAGSl5pcQA&#10;AADcAAAADwAAAGRycy9kb3ducmV2LnhtbERPS2sCMRC+C/0PYQpeSs3qYZGtUdpCRcQH1VI8Dpvp&#10;ZnEzWZKo6783QsHbfHzPmcw624gz+VA7VjAcZCCIS6drrhT87L9exyBCRNbYOCYFVwowmz71Jlho&#10;d+FvOu9iJVIIhwIVmBjbQspQGrIYBq4lTtyf8xZjgr6S2uMlhdtGjrIslxZrTg0GW/o0VB53J6vg&#10;aJYv22y+/vjNF1e/2Z/cwa8OSvWfu/c3EJG6+BD/uxc6zR/mcH8mXSCnNwAAAP//AwBQSwECLQAU&#10;AAYACAAAACEA8PeKu/0AAADiAQAAEwAAAAAAAAAAAAAAAAAAAAAAW0NvbnRlbnRfVHlwZXNdLnht&#10;bFBLAQItABQABgAIAAAAIQAx3V9h0gAAAI8BAAALAAAAAAAAAAAAAAAAAC4BAABfcmVscy8ucmVs&#10;c1BLAQItABQABgAIAAAAIQAzLwWeQQAAADkAAAAQAAAAAAAAAAAAAAAAACkCAABkcnMvc2hhcGV4&#10;bWwueG1sUEsBAi0AFAAGAAgAAAAhABkpeaXEAAAA3AAAAA8AAAAAAAAAAAAAAAAAmAIAAGRycy9k&#10;b3ducmV2LnhtbFBLBQYAAAAABAAEAPUAAACJAwAAAAA=&#10;" filled="f" stroked="f" strokeweight=".5pt">
                   <v:textbox>
                     <w:txbxContent>
                       <w:p>
@@ -21674,8 +21640,8 @@
                     <v:h position="topLeft,#1" yrange="@9,@10"/>
                   </v:handles>
                 </v:shapetype>
-                <v:shape id="Left Brace 117" o:spid="_x0000_s1183" type="#_x0000_t87" style="position:absolute;left:8904;top:-3456;width:2418;height:15904;rotation:90;visibility:visible;mso-wrap-style:square;v-text-anchor:middle" o:gfxdata="UEsDBBQABgAIAAAAIQDw94q7/QAAAOIBAAATAAAAW0NvbnRlbnRfVHlwZXNdLnhtbJSRzUrEMBDH&#10;74LvEOYqbaoHEWm6B6tHFV0fYEimbdg2CZlYd9/edD8u4goeZ+b/8SOpV9tpFDNFtt4puC4rEOS0&#10;N9b1Cj7WT8UdCE7oDI7ekYIdMayay4t6vQvEIrsdKxhSCvdSsh5oQi59IJcvnY8TpjzGXgbUG+xJ&#10;3lTVrdTeJXKpSEsGNHVLHX6OSTxu8/pAEmlkEA8H4dKlAEMYrcaUSeXszI+W4thQZudew4MNfJUx&#10;QP7asFzOFxx9L/lpojUkXjGmZ5wyhjSRJQ8YKGvKv1MWzIkL33VWU9lGfl98J6hz4cZ/uUjzf7Pb&#10;bHuj+ZQu9z/UfAMAAP//AwBQSwMEFAAGAAgAAAAhADHdX2HSAAAAjwEAAAsAAABfcmVscy8ucmVs&#10;c6SQwWrDMAyG74O9g9G9cdpDGaNOb4VeSwe7CltJTGPLWCZt376mMFhGbzvqF/o+8e/2tzCpmbJ4&#10;jgbWTQuKomXn42Dg63xYfYCSgtHhxJEM3Elg372/7U40YalHMvokqlKiGBhLSZ9aix0poDScKNZN&#10;zzlgqWMedEJ7wYH0pm23Ov9mQLdgqqMzkI9uA+p8T9X8hx28zSzcl8Zy0Nz33r6iasfXeKK5UjAP&#10;VAy4LM8w09zU50C/9q7/6ZURE31X/kL8TKv1x6wXNXYPAAAA//8DAFBLAwQUAAYACAAAACEAMy8F&#10;nkEAAAA5AAAAEAAAAGRycy9zaGFwZXhtbC54bWyysa/IzVEoSy0qzszPs1Uy1DNQUkjNS85PycxL&#10;t1UKDXHTtVBSKC5JzEtJzMnPS7VVqkwtVrK34+UCAAAA//8DAFBLAwQUAAYACAAAACEAymk0C8IA&#10;AADcAAAADwAAAGRycy9kb3ducmV2LnhtbERPS4vCMBC+L/gfwgje1lTBtVSjiCDoQVgfe9jb2My2&#10;ZZtJSaKt/94Igrf5+J4zX3amFjdyvrKsYDRMQBDnVldcKDifNp8pCB+QNdaWScGdPCwXvY85Ztq2&#10;fKDbMRQihrDPUEEZQpNJ6fOSDPqhbYgj92edwRChK6R22MZwU8txknxJgxXHhhIbWpeU/x+vRsFP&#10;ek5Ok4Pbr/iS7nf+e9xOfo1Sg363moEI1IW3+OXe6jh/NIXnM/ECuXgAAAD//wMAUEsBAi0AFAAG&#10;AAgAAAAhAPD3irv9AAAA4gEAABMAAAAAAAAAAAAAAAAAAAAAAFtDb250ZW50X1R5cGVzXS54bWxQ&#10;SwECLQAUAAYACAAAACEAMd1fYdIAAACPAQAACwAAAAAAAAAAAAAAAAAuAQAAX3JlbHMvLnJlbHNQ&#10;SwECLQAUAAYACAAAACEAMy8FnkEAAAA5AAAAEAAAAAAAAAAAAAAAAAApAgAAZHJzL3NoYXBleG1s&#10;LnhtbFBLAQItABQABgAIAAAAIQDKaTQLwgAAANwAAAAPAAAAAAAAAAAAAAAAAJgCAABkcnMvZG93&#10;bnJldi54bWxQSwUGAAAAAAQABAD1AAAAhwMAAAAA&#10;" adj="274" strokecolor="#4579b8 [3044]"/>
-                <v:shape id="Text Box 120" o:spid="_x0000_s1184" type="#_x0000_t202" style="position:absolute;left:15596;top:10176;width:4680;height:3023;visibility:visible;mso-wrap-style:none;v-text-anchor:top" o:gfxdata="UEsDBBQABgAIAAAAIQDw94q7/QAAAOIBAAATAAAAW0NvbnRlbnRfVHlwZXNdLnhtbJSRzUrEMBDH&#10;74LvEOYqbaoHEWm6B6tHFV0fYEimbdg2CZlYd9/edD8u4goeZ+b/8SOpV9tpFDNFtt4puC4rEOS0&#10;N9b1Cj7WT8UdCE7oDI7ekYIdMayay4t6vQvEIrsdKxhSCvdSsh5oQi59IJcvnY8TpjzGXgbUG+xJ&#10;3lTVrdTeJXKpSEsGNHVLHX6OSTxu8/pAEmlkEA8H4dKlAEMYrcaUSeXszI+W4thQZudew4MNfJUx&#10;QP7asFzOFxx9L/lpojUkXjGmZ5wyhjSRJQ8YKGvKv1MWzIkL33VWU9lGfl98J6hz4cZ/uUjzf7Pb&#10;bHuj+ZQu9z/UfAMAAP//AwBQSwMEFAAGAAgAAAAhADHdX2HSAAAAjwEAAAsAAABfcmVscy8ucmVs&#10;c6SQwWrDMAyG74O9g9G9cdpDGaNOb4VeSwe7CltJTGPLWCZt376mMFhGbzvqF/o+8e/2tzCpmbJ4&#10;jgbWTQuKomXn42Dg63xYfYCSgtHhxJEM3Elg372/7U40YalHMvokqlKiGBhLSZ9aix0poDScKNZN&#10;zzlgqWMedEJ7wYH0pm23Ov9mQLdgqqMzkI9uA+p8T9X8hx28zSzcl8Zy0Nz33r6iasfXeKK5UjAP&#10;VAy4LM8w09zU50C/9q7/6ZURE31X/kL8TKv1x6wXNXYPAAAA//8DAFBLAwQUAAYACAAAACEAMy8F&#10;nkEAAAA5AAAAEAAAAGRycy9zaGFwZXhtbC54bWyysa/IzVEoSy0qzszPs1Uy1DNQUkjNS85PycxL&#10;t1UKDXHTtVBSKC5JzEtJzMnPS7VVqkwtVrK34+UCAAAA//8DAFBLAwQUAAYACAAAACEAe1EaVscA&#10;AADcAAAADwAAAGRycy9kb3ducmV2LnhtbESPQWvCQBCF74X+h2UKvdWNEYqkrlIKoYXYg1oLvY3Z&#10;MQlmZ0N2a+K/dw6Ctxnem/e+WaxG16oz9aHxbGA6SUARl942XBn42eUvc1AhIltsPZOBCwVYLR8f&#10;FphZP/CGzttYKQnhkKGBOsYu0zqUNTkME98Ri3b0vcMoa19p2+Mg4a7VaZK8aocNS0ONHX3UVJ62&#10;/87A5+z7Lz1cwnq23+yL39M6H6ZFa8zz0/j+BirSGO/m2/WXFfxU8OUZmUAvrwAAAP//AwBQSwEC&#10;LQAUAAYACAAAACEA8PeKu/0AAADiAQAAEwAAAAAAAAAAAAAAAAAAAAAAW0NvbnRlbnRfVHlwZXNd&#10;LnhtbFBLAQItABQABgAIAAAAIQAx3V9h0gAAAI8BAAALAAAAAAAAAAAAAAAAAC4BAABfcmVscy8u&#10;cmVsc1BLAQItABQABgAIAAAAIQAzLwWeQQAAADkAAAAQAAAAAAAAAAAAAAAAACkCAABkcnMvc2hh&#10;cGV4bWwueG1sUEsBAi0AFAAGAAgAAAAhAHtRGlbHAAAA3AAAAA8AAAAAAAAAAAAAAAAAmAIAAGRy&#10;cy9kb3ducmV2LnhtbFBLBQYAAAAABAAEAPUAAACMAwAAAAA=&#10;" fillcolor="#cdddac [1622]" strokecolor="#94b64e [3046]">
+                <v:shape id="Left Brace 117" o:spid="_x0000_s1208" type="#_x0000_t87" style="position:absolute;left:8904;top:-3456;width:2418;height:15904;rotation:90;visibility:visible;mso-wrap-style:square;v-text-anchor:middle" o:gfxdata="UEsDBBQABgAIAAAAIQDw94q7/QAAAOIBAAATAAAAW0NvbnRlbnRfVHlwZXNdLnhtbJSRzUrEMBDH&#10;74LvEOYqbaoHEWm6B6tHFV0fYEimbdg2CZlYd9/edD8u4goeZ+b/8SOpV9tpFDNFtt4puC4rEOS0&#10;N9b1Cj7WT8UdCE7oDI7ekYIdMayay4t6vQvEIrsdKxhSCvdSsh5oQi59IJcvnY8TpjzGXgbUG+xJ&#10;3lTVrdTeJXKpSEsGNHVLHX6OSTxu8/pAEmlkEA8H4dKlAEMYrcaUSeXszI+W4thQZudew4MNfJUx&#10;QP7asFzOFxx9L/lpojUkXjGmZ5wyhjSRJQ8YKGvKv1MWzIkL33VWU9lGfl98J6hz4cZ/uUjzf7Pb&#10;bHuj+ZQu9z/UfAMAAP//AwBQSwMEFAAGAAgAAAAhADHdX2HSAAAAjwEAAAsAAABfcmVscy8ucmVs&#10;c6SQwWrDMAyG74O9g9G9cdpDGaNOb4VeSwe7CltJTGPLWCZt376mMFhGbzvqF/o+8e/2tzCpmbJ4&#10;jgbWTQuKomXn42Dg63xYfYCSgtHhxJEM3Elg372/7U40YalHMvokqlKiGBhLSZ9aix0poDScKNZN&#10;zzlgqWMedEJ7wYH0pm23Ov9mQLdgqqMzkI9uA+p8T9X8hx28zSzcl8Zy0Nz33r6iasfXeKK5UjAP&#10;VAy4LM8w09zU50C/9q7/6ZURE31X/kL8TKv1x6wXNXYPAAAA//8DAFBLAwQUAAYACAAAACEAMy8F&#10;nkEAAAA5AAAAEAAAAGRycy9zaGFwZXhtbC54bWyysa/IzVEoSy0qzszPs1Uy1DNQUkjNS85PycxL&#10;t1UKDXHTtVBSKC5JzEtJzMnPS7VVqkwtVrK34+UCAAAA//8DAFBLAwQUAAYACAAAACEAymk0C8IA&#10;AADcAAAADwAAAGRycy9kb3ducmV2LnhtbERPS4vCMBC+L/gfwgje1lTBtVSjiCDoQVgfe9jb2My2&#10;ZZtJSaKt/94Igrf5+J4zX3amFjdyvrKsYDRMQBDnVldcKDifNp8pCB+QNdaWScGdPCwXvY85Ztq2&#10;fKDbMRQihrDPUEEZQpNJ6fOSDPqhbYgj92edwRChK6R22MZwU8txknxJgxXHhhIbWpeU/x+vRsFP&#10;ek5Ok4Pbr/iS7nf+e9xOfo1Sg363moEI1IW3+OXe6jh/NIXnM/ECuXgAAAD//wMAUEsBAi0AFAAG&#10;AAgAAAAhAPD3irv9AAAA4gEAABMAAAAAAAAAAAAAAAAAAAAAAFtDb250ZW50X1R5cGVzXS54bWxQ&#10;SwECLQAUAAYACAAAACEAMd1fYdIAAACPAQAACwAAAAAAAAAAAAAAAAAuAQAAX3JlbHMvLnJlbHNQ&#10;SwECLQAUAAYACAAAACEAMy8FnkEAAAA5AAAAEAAAAAAAAAAAAAAAAAApAgAAZHJzL3NoYXBleG1s&#10;LnhtbFBLAQItABQABgAIAAAAIQDKaTQLwgAAANwAAAAPAAAAAAAAAAAAAAAAAJgCAABkcnMvZG93&#10;bnJldi54bWxQSwUGAAAAAAQABAD1AAAAhwMAAAAA&#10;" adj="274" strokecolor="#4579b8 [3044]"/>
+                <v:shape id="Text Box 120" o:spid="_x0000_s1209" type="#_x0000_t202" style="position:absolute;left:15596;top:10176;width:4680;height:3023;visibility:visible;mso-wrap-style:none;v-text-anchor:top" o:gfxdata="UEsDBBQABgAIAAAAIQDw94q7/QAAAOIBAAATAAAAW0NvbnRlbnRfVHlwZXNdLnhtbJSRzUrEMBDH&#10;74LvEOYqbaoHEWm6B6tHFV0fYEimbdg2CZlYd9/edD8u4goeZ+b/8SOpV9tpFDNFtt4puC4rEOS0&#10;N9b1Cj7WT8UdCE7oDI7ekYIdMayay4t6vQvEIrsdKxhSCvdSsh5oQi59IJcvnY8TpjzGXgbUG+xJ&#10;3lTVrdTeJXKpSEsGNHVLHX6OSTxu8/pAEmlkEA8H4dKlAEMYrcaUSeXszI+W4thQZudew4MNfJUx&#10;QP7asFzOFxx9L/lpojUkXjGmZ5wyhjSRJQ8YKGvKv1MWzIkL33VWU9lGfl98J6hz4cZ/uUjzf7Pb&#10;bHuj+ZQu9z/UfAMAAP//AwBQSwMEFAAGAAgAAAAhADHdX2HSAAAAjwEAAAsAAABfcmVscy8ucmVs&#10;c6SQwWrDMAyG74O9g9G9cdpDGaNOb4VeSwe7CltJTGPLWCZt376mMFhGbzvqF/o+8e/2tzCpmbJ4&#10;jgbWTQuKomXn42Dg63xYfYCSgtHhxJEM3Elg372/7U40YalHMvokqlKiGBhLSZ9aix0poDScKNZN&#10;zzlgqWMedEJ7wYH0pm23Ov9mQLdgqqMzkI9uA+p8T9X8hx28zSzcl8Zy0Nz33r6iasfXeKK5UjAP&#10;VAy4LM8w09zU50C/9q7/6ZURE31X/kL8TKv1x6wXNXYPAAAA//8DAFBLAwQUAAYACAAAACEAMy8F&#10;nkEAAAA5AAAAEAAAAGRycy9zaGFwZXhtbC54bWyysa/IzVEoSy0qzszPs1Uy1DNQUkjNS85PycxL&#10;t1UKDXHTtVBSKC5JzEtJzMnPS7VVqkwtVrK34+UCAAAA//8DAFBLAwQUAAYACAAAACEAe1EaVscA&#10;AADcAAAADwAAAGRycy9kb3ducmV2LnhtbESPQWvCQBCF74X+h2UKvdWNEYqkrlIKoYXYg1oLvY3Z&#10;MQlmZ0N2a+K/dw6Ctxnem/e+WaxG16oz9aHxbGA6SUARl942XBn42eUvc1AhIltsPZOBCwVYLR8f&#10;FphZP/CGzttYKQnhkKGBOsYu0zqUNTkME98Ri3b0vcMoa19p2+Mg4a7VaZK8aocNS0ONHX3UVJ62&#10;/87A5+z7Lz1cwnq23+yL39M6H6ZFa8zz0/j+BirSGO/m2/WXFfxU8OUZmUAvrwAAAP//AwBQSwEC&#10;LQAUAAYACAAAACEA8PeKu/0AAADiAQAAEwAAAAAAAAAAAAAAAAAAAAAAW0NvbnRlbnRfVHlwZXNd&#10;LnhtbFBLAQItABQABgAIAAAAIQAx3V9h0gAAAI8BAAALAAAAAAAAAAAAAAAAAC4BAABfcmVscy8u&#10;cmVsc1BLAQItABQABgAIAAAAIQAzLwWeQQAAADkAAAAQAAAAAAAAAAAAAAAAACkCAABkcnMvc2hh&#10;cGV4bWwueG1sUEsBAi0AFAAGAAgAAAAhAHtRGlbHAAAA3AAAAA8AAAAAAAAAAAAAAAAAmAIAAGRy&#10;cy9kb3ducmV2LnhtbFBLBQYAAAAABAAEAPUAAACMAwAAAAA=&#10;" fillcolor="#cdddac [1622]" strokecolor="#94b64e [3046]">
                   <v:fill color2="#f0f4e6 [502]" rotate="t" angle="180" colors="0 #dafda7;22938f #e4fdc2;1 #f5ffe6" focus="100%" type="gradient"/>
                   <v:shadow on="t" color="black" opacity="24903f" origin=",.5" offset="0,.55556mm"/>
                   <v:textbox>
@@ -21703,10 +21669,10 @@
                   </v:handles>
                   <o:lock v:ext="edit" shapetype="t"/>
                 </v:shapetype>
-                <v:shape id="Elbow Connector 122" o:spid="_x0000_s1185" type="#_x0000_t35" style="position:absolute;left:17936;top:6354;width:132;height:3822;flip:x;visibility:visible;mso-wrap-style:square" o:connectortype="elbow" o:gfxdata="UEsDBBQABgAIAAAAIQD+JeulAAEAAOoBAAATAAAAW0NvbnRlbnRfVHlwZXNdLnhtbJSRzU7EIBDH&#10;7ya+A+FqWqoHY0zpHqwe1Zj1AQhMW2I7EAbr7ts73e5ejGviEeb/8RuoN7tpFDMk8gG1vC4rKQBt&#10;cB57Ld+3T8WdFJQNOjMGBC33QHLTXF7U230EEuxG0nLIOd4rRXaAyVAZIiBPupAmk/mYehWN/TA9&#10;qJuqulU2YAbMRV4yZFO30JnPMYvHHV+vJAlGkuJhFS5dWpoYR29NZlI1o/vRUhwbSnYeNDT4SFeM&#10;IdWvDcvkfMHR98JPk7wD8WpSfjYTYyiXaNkAweaQWFf+nbSgTlSErvMWyjYRL7V6T3DnSlz4wgTz&#10;f/Nbtr3BfEpXh59qvgEAAP//AwBQSwMEFAAGAAgAAAAhAJYFM1jUAAAAlwEAAAsAAABfcmVscy8u&#10;cmVsc6SQPWsDMQyG90L/g9He8yVDKSW+bIWsIYWuxtZ9kLNkJHNN/n1MoaVXsnWUXvQ8L9rtL2k2&#10;C4pOTA42TQsGKXCcaHDwfnp7egGjxVP0MxM6uKLCvnt82B1x9qUe6ThlNZVC6mAsJb9aq2HE5LXh&#10;jFSTniX5UkcZbPbh7Ae027Z9tvKbAd2KaQ7RgRziFszpmqv5DztNQVi5L03gZLnvp3CPaiN/0hGX&#10;SvEyYHEQRb+WgktTy4G979380xuYCENh+aiOlfwnqfbvBnb1zu4GAAD//wMAUEsDBBQABgAIAAAA&#10;IQAzLwWeQQAAADkAAAAUAAAAZHJzL2Nvbm5lY3RvcnhtbC54bWyysa/IzVEoSy0qzszPs1Uy1DNQ&#10;UkjNS85PycxLt1UKDXHTtVBSKC5JzEtJzMnPS7VVqkwtVrK34+UCAAAA//8DAFBLAwQUAAYACAAA&#10;ACEA/tQx0MAAAADcAAAADwAAAGRycy9kb3ducmV2LnhtbERPTWvCQBC9C/6HZYTezMa0lRpdg0iF&#10;XqvJfbo7JmmzsyG7jfHfdwuF3ubxPmdXTLYTIw2+daxglaQgiLUzLdcKystp+QLCB2SDnWNScCcP&#10;xX4+22Fu3I3faTyHWsQQ9jkqaELocym9bsiiT1xPHLmrGyyGCIdamgFvMdx2MkvTtbTYcmxosKdj&#10;Q/rr/G0VyKvWz1X3+lliheFx9fG0aY1T6mExHbYgAk3hX/znfjNxfpbB7zPxArn/AQAA//8DAFBL&#10;AQItABQABgAIAAAAIQD+JeulAAEAAOoBAAATAAAAAAAAAAAAAAAAAAAAAABbQ29udGVudF9UeXBl&#10;c10ueG1sUEsBAi0AFAAGAAgAAAAhAJYFM1jUAAAAlwEAAAsAAAAAAAAAAAAAAAAAMQEAAF9yZWxz&#10;Ly5yZWxzUEsBAi0AFAAGAAgAAAAhADMvBZ5BAAAAOQAAABQAAAAAAAAAAAAAAAAALgIAAGRycy9j&#10;b25uZWN0b3J4bWwueG1sUEsBAi0AFAAGAAgAAAAhAP7UMdDAAAAA3AAAAA8AAAAAAAAAAAAAAAAA&#10;oQIAAGRycy9kb3ducmV2LnhtbFBLBQYAAAAABAAEAPkAAACOAwAAAAA=&#10;" adj="-375010,12531" strokecolor="#4579b8 [3044]">
+                <v:shape id="Elbow Connector 122" o:spid="_x0000_s1210" type="#_x0000_t35" style="position:absolute;left:17936;top:6354;width:132;height:3822;flip:x;visibility:visible;mso-wrap-style:square" o:connectortype="elbow" o:gfxdata="UEsDBBQABgAIAAAAIQD+JeulAAEAAOoBAAATAAAAW0NvbnRlbnRfVHlwZXNdLnhtbJSRzU7EIBDH&#10;7ya+A+FqWqoHY0zpHqwe1Zj1AQhMW2I7EAbr7ts73e5ejGviEeb/8RuoN7tpFDMk8gG1vC4rKQBt&#10;cB57Ld+3T8WdFJQNOjMGBC33QHLTXF7U230EEuxG0nLIOd4rRXaAyVAZIiBPupAmk/mYehWN/TA9&#10;qJuqulU2YAbMRV4yZFO30JnPMYvHHV+vJAlGkuJhFS5dWpoYR29NZlI1o/vRUhwbSnYeNDT4SFeM&#10;IdWvDcvkfMHR98JPk7wD8WpSfjYTYyiXaNkAweaQWFf+nbSgTlSErvMWyjYRL7V6T3DnSlz4wgTz&#10;f/Nbtr3BfEpXh59qvgEAAP//AwBQSwMEFAAGAAgAAAAhAJYFM1jUAAAAlwEAAAsAAABfcmVscy8u&#10;cmVsc6SQPWsDMQyG90L/g9He8yVDKSW+bIWsIYWuxtZ9kLNkJHNN/n1MoaVXsnWUXvQ8L9rtL2k2&#10;C4pOTA42TQsGKXCcaHDwfnp7egGjxVP0MxM6uKLCvnt82B1x9qUe6ThlNZVC6mAsJb9aq2HE5LXh&#10;jFSTniX5UkcZbPbh7Ae027Z9tvKbAd2KaQ7RgRziFszpmqv5DztNQVi5L03gZLnvp3CPaiN/0hGX&#10;SvEyYHEQRb+WgktTy4G979380xuYCENh+aiOlfwnqfbvBnb1zu4GAAD//wMAUEsDBBQABgAIAAAA&#10;IQAzLwWeQQAAADkAAAAUAAAAZHJzL2Nvbm5lY3RvcnhtbC54bWyysa/IzVEoSy0qzszPs1Uy1DNQ&#10;UkjNS85PycxLt1UKDXHTtVBSKC5JzEtJzMnPS7VVqkwtVrK34+UCAAAA//8DAFBLAwQUAAYACAAA&#10;ACEA/tQx0MAAAADcAAAADwAAAGRycy9kb3ducmV2LnhtbERPTWvCQBC9C/6HZYTezMa0lRpdg0iF&#10;XqvJfbo7JmmzsyG7jfHfdwuF3ubxPmdXTLYTIw2+daxglaQgiLUzLdcKystp+QLCB2SDnWNScCcP&#10;xX4+22Fu3I3faTyHWsQQ9jkqaELocym9bsiiT1xPHLmrGyyGCIdamgFvMdx2MkvTtbTYcmxosKdj&#10;Q/rr/G0VyKvWz1X3+lliheFx9fG0aY1T6mExHbYgAk3hX/znfjNxfpbB7zPxArn/AQAA//8DAFBL&#10;AQItABQABgAIAAAAIQD+JeulAAEAAOoBAAATAAAAAAAAAAAAAAAAAAAAAABbQ29udGVudF9UeXBl&#10;c10ueG1sUEsBAi0AFAAGAAgAAAAhAJYFM1jUAAAAlwEAAAsAAAAAAAAAAAAAAAAAMQEAAF9yZWxz&#10;Ly5yZWxzUEsBAi0AFAAGAAgAAAAhADMvBZ5BAAAAOQAAABQAAAAAAAAAAAAAAAAALgIAAGRycy9j&#10;b25uZWN0b3J4bWwueG1sUEsBAi0AFAAGAAgAAAAhAP7UMdDAAAAA3AAAAA8AAAAAAAAAAAAAAAAA&#10;oQIAAGRycy9kb3ducmV2LnhtbFBLBQYAAAAABAAEAPkAAACOAwAAAAA=&#10;" adj="-375010,12531" strokecolor="#4579b8 [3044]">
                   <v:stroke endarrow="open"/>
                 </v:shape>
-                <v:shape id="Text Box 123" o:spid="_x0000_s1186" type="#_x0000_t202" style="position:absolute;left:29621;top:7990;width:11208;height:7366;visibility:visible;mso-wrap-style:none;v-text-anchor:top" o:gfxdata="UEsDBBQABgAIAAAAIQDw94q7/QAAAOIBAAATAAAAW0NvbnRlbnRfVHlwZXNdLnhtbJSRzUrEMBDH&#10;74LvEOYqbaoHEWm6B6tHFV0fYEimbdg2CZlYd9/edD8u4goeZ+b/8SOpV9tpFDNFtt4puC4rEOS0&#10;N9b1Cj7WT8UdCE7oDI7ekYIdMayay4t6vQvEIrsdKxhSCvdSsh5oQi59IJcvnY8TpjzGXgbUG+xJ&#10;3lTVrdTeJXKpSEsGNHVLHX6OSTxu8/pAEmlkEA8H4dKlAEMYrcaUSeXszI+W4thQZudew4MNfJUx&#10;QP7asFzOFxx9L/lpojUkXjGmZ5wyhjSRJQ8YKGvKv1MWzIkL33VWU9lGfl98J6hz4cZ/uUjzf7Pb&#10;bHuj+ZQu9z/UfAMAAP//AwBQSwMEFAAGAAgAAAAhADHdX2HSAAAAjwEAAAsAAABfcmVscy8ucmVs&#10;c6SQwWrDMAyG74O9g9G9cdpDGaNOb4VeSwe7CltJTGPLWCZt376mMFhGbzvqF/o+8e/2tzCpmbJ4&#10;jgbWTQuKomXn42Dg63xYfYCSgtHhxJEM3Elg372/7U40YalHMvokqlKiGBhLSZ9aix0poDScKNZN&#10;zzlgqWMedEJ7wYH0pm23Ov9mQLdgqqMzkI9uA+p8T9X8hx28zSzcl8Zy0Nz33r6iasfXeKK5UjAP&#10;VAy4LM8w09zU50C/9q7/6ZURE31X/kL8TKv1x6wXNXYPAAAA//8DAFBLAwQUAAYACAAAACEAMy8F&#10;nkEAAAA5AAAAEAAAAGRycy9zaGFwZXhtbC54bWyysa/IzVEoSy0qzszPs1Uy1DNQUkjNS85PycxL&#10;t1UKDXHTtVBSKC5JzEtJzMnPS7VVqkwtVrK34+UCAAAA//8DAFBLAwQUAAYACAAAACEA5Yl4FcIA&#10;AADcAAAADwAAAGRycy9kb3ducmV2LnhtbERP24rCMBB9X/Afwgi+rakWpXSNIqIgCIs3cB9nm+mF&#10;bSalidr9eyMIvs3hXGe26EwtbtS6yrKC0TACQZxZXXGh4HzafCYgnEfWWFsmBf/kYDHvfcww1fbO&#10;B7odfSFCCLsUFZTeN6mULivJoBvahjhwuW0N+gDbQuoW7yHc1HIcRVNpsOLQUGJDq5Kyv+PVKPhe&#10;Te0k/u2SfL3f2UORx/JnclFq0O+WXyA8df4tfrm3Oswfx/B8Jlwg5w8AAAD//wMAUEsBAi0AFAAG&#10;AAgAAAAhAPD3irv9AAAA4gEAABMAAAAAAAAAAAAAAAAAAAAAAFtDb250ZW50X1R5cGVzXS54bWxQ&#10;SwECLQAUAAYACAAAACEAMd1fYdIAAACPAQAACwAAAAAAAAAAAAAAAAAuAQAAX3JlbHMvLnJlbHNQ&#10;SwECLQAUAAYACAAAACEAMy8FnkEAAAA5AAAAEAAAAAAAAAAAAAAAAAApAgAAZHJzL3NoYXBleG1s&#10;LnhtbFBLAQItABQABgAIAAAAIQDliXgVwgAAANwAAAAPAAAAAAAAAAAAAAAAAJgCAABkcnMvZG93&#10;bnJldi54bWxQSwUGAAAAAAQABAD1AAAAhwMAAAAA&#10;" fillcolor="white [3201]" strokeweight=".5pt">
+                <v:shape id="Text Box 123" o:spid="_x0000_s1211" type="#_x0000_t202" style="position:absolute;left:29621;top:7990;width:11208;height:7366;visibility:visible;mso-wrap-style:none;v-text-anchor:top" o:gfxdata="UEsDBBQABgAIAAAAIQDw94q7/QAAAOIBAAATAAAAW0NvbnRlbnRfVHlwZXNdLnhtbJSRzUrEMBDH&#10;74LvEOYqbaoHEWm6B6tHFV0fYEimbdg2CZlYd9/edD8u4goeZ+b/8SOpV9tpFDNFtt4puC4rEOS0&#10;N9b1Cj7WT8UdCE7oDI7ekYIdMayay4t6vQvEIrsdKxhSCvdSsh5oQi59IJcvnY8TpjzGXgbUG+xJ&#10;3lTVrdTeJXKpSEsGNHVLHX6OSTxu8/pAEmlkEA8H4dKlAEMYrcaUSeXszI+W4thQZudew4MNfJUx&#10;QP7asFzOFxx9L/lpojUkXjGmZ5wyhjSRJQ8YKGvKv1MWzIkL33VWU9lGfl98J6hz4cZ/uUjzf7Pb&#10;bHuj+ZQu9z/UfAMAAP//AwBQSwMEFAAGAAgAAAAhADHdX2HSAAAAjwEAAAsAAABfcmVscy8ucmVs&#10;c6SQwWrDMAyG74O9g9G9cdpDGaNOb4VeSwe7CltJTGPLWCZt376mMFhGbzvqF/o+8e/2tzCpmbJ4&#10;jgbWTQuKomXn42Dg63xYfYCSgtHhxJEM3Elg372/7U40YalHMvokqlKiGBhLSZ9aix0poDScKNZN&#10;zzlgqWMedEJ7wYH0pm23Ov9mQLdgqqMzkI9uA+p8T9X8hx28zSzcl8Zy0Nz33r6iasfXeKK5UjAP&#10;VAy4LM8w09zU50C/9q7/6ZURE31X/kL8TKv1x6wXNXYPAAAA//8DAFBLAwQUAAYACAAAACEAMy8F&#10;nkEAAAA5AAAAEAAAAGRycy9zaGFwZXhtbC54bWyysa/IzVEoSy0qzszPs1Uy1DNQUkjNS85PycxL&#10;t1UKDXHTtVBSKC5JzEtJzMnPS7VVqkwtVrK34+UCAAAA//8DAFBLAwQUAAYACAAAACEA5Yl4FcIA&#10;AADcAAAADwAAAGRycy9kb3ducmV2LnhtbERP24rCMBB9X/Afwgi+rakWpXSNIqIgCIs3cB9nm+mF&#10;bSalidr9eyMIvs3hXGe26EwtbtS6yrKC0TACQZxZXXGh4HzafCYgnEfWWFsmBf/kYDHvfcww1fbO&#10;B7odfSFCCLsUFZTeN6mULivJoBvahjhwuW0N+gDbQuoW7yHc1HIcRVNpsOLQUGJDq5Kyv+PVKPhe&#10;Te0k/u2SfL3f2UORx/JnclFq0O+WXyA8df4tfrm3Oswfx/B8Jlwg5w8AAAD//wMAUEsBAi0AFAAG&#10;AAgAAAAhAPD3irv9AAAA4gEAABMAAAAAAAAAAAAAAAAAAAAAAFtDb250ZW50X1R5cGVzXS54bWxQ&#10;SwECLQAUAAYACAAAACEAMd1fYdIAAACPAQAACwAAAAAAAAAAAAAAAAAuAQAAX3JlbHMvLnJlbHNQ&#10;SwECLQAUAAYACAAAACEAMy8FnkEAAAA5AAAAEAAAAAAAAAAAAAAAAAApAgAAZHJzL3NoYXBleG1s&#10;LnhtbFBLAQItABQABgAIAAAAIQDliXgVwgAAANwAAAAPAAAAAAAAAAAAAAAAAJgCAABkcnMvZG93&#10;bnJldi54bWxQSwUGAAAAAAQABAD1AAAAhwMAAAAA&#10;" fillcolor="white [3201]" strokeweight=".5pt">
                   <v:textbox>
                     <w:txbxContent>
                       <w:p>
@@ -21742,24 +21708,24 @@
                     </w:txbxContent>
                   </v:textbox>
                 </v:shape>
-                <v:shape id="Flowchart: Magnetic Disk 124" o:spid="_x0000_s1187" type="#_x0000_t132" style="position:absolute;left:23747;top:8762;width:3205;height:5849;visibility:visible;mso-wrap-style:square;v-text-anchor:middle" o:gfxdata="UEsDBBQABgAIAAAAIQDw94q7/QAAAOIBAAATAAAAW0NvbnRlbnRfVHlwZXNdLnhtbJSRzUrEMBDH&#10;74LvEOYqbaoHEWm6B6tHFV0fYEimbdg2CZlYd9/edD8u4goeZ+b/8SOpV9tpFDNFtt4puC4rEOS0&#10;N9b1Cj7WT8UdCE7oDI7ekYIdMayay4t6vQvEIrsdKxhSCvdSsh5oQi59IJcvnY8TpjzGXgbUG+xJ&#10;3lTVrdTeJXKpSEsGNHVLHX6OSTxu8/pAEmlkEA8H4dKlAEMYrcaUSeXszI+W4thQZudew4MNfJUx&#10;QP7asFzOFxx9L/lpojUkXjGmZ5wyhjSRJQ8YKGvKv1MWzIkL33VWU9lGfl98J6hz4cZ/uUjzf7Pb&#10;bHuj+ZQu9z/UfAMAAP//AwBQSwMEFAAGAAgAAAAhADHdX2HSAAAAjwEAAAsAAABfcmVscy8ucmVs&#10;c6SQwWrDMAyG74O9g9G9cdpDGaNOb4VeSwe7CltJTGPLWCZt376mMFhGbzvqF/o+8e/2tzCpmbJ4&#10;jgbWTQuKomXn42Dg63xYfYCSgtHhxJEM3Elg372/7U40YalHMvokqlKiGBhLSZ9aix0poDScKNZN&#10;zzlgqWMedEJ7wYH0pm23Ov9mQLdgqqMzkI9uA+p8T9X8hx28zSzcl8Zy0Nz33r6iasfXeKK5UjAP&#10;VAy4LM8w09zU50C/9q7/6ZURE31X/kL8TKv1x6wXNXYPAAAA//8DAFBLAwQUAAYACAAAACEAMy8F&#10;nkEAAAA5AAAAEAAAAGRycy9zaGFwZXhtbC54bWyysa/IzVEoSy0qzszPs1Uy1DNQUkjNS85PycxL&#10;t1UKDXHTtVBSKC5JzEtJzMnPS7VVqkwtVrK34+UCAAAA//8DAFBLAwQUAAYACAAAACEAbXcbnMIA&#10;AADcAAAADwAAAGRycy9kb3ducmV2LnhtbERP24rCMBB9F/yHMMK+LJoqi9ZqFFlx9WFhvX3A0Ixt&#10;sZmUJtr690ZY8G0O5zrzZWtKcafaFZYVDAcRCOLU6oIzBefTph+DcB5ZY2mZFDzIwXLR7cwx0bbh&#10;A92PPhMhhF2CCnLvq0RKl+Zk0A1sRRy4i60N+gDrTOoamxBuSjmKorE0WHBoyLGi75zS6/FmFMSm&#10;mqyb8QPd5/bHTfX+98+sY6U+eu1qBsJT69/if/dOh/mjL3g9Ey6QiycAAAD//wMAUEsBAi0AFAAG&#10;AAgAAAAhAPD3irv9AAAA4gEAABMAAAAAAAAAAAAAAAAAAAAAAFtDb250ZW50X1R5cGVzXS54bWxQ&#10;SwECLQAUAAYACAAAACEAMd1fYdIAAACPAQAACwAAAAAAAAAAAAAAAAAuAQAAX3JlbHMvLnJlbHNQ&#10;SwECLQAUAAYACAAAACEAMy8FnkEAAAA5AAAAEAAAAAAAAAAAAAAAAAApAgAAZHJzL3NoYXBleG1s&#10;LnhtbFBLAQItABQABgAIAAAAIQBtdxucwgAAANwAAAAPAAAAAAAAAAAAAAAAAJgCAABkcnMvZG93&#10;bnJldi54bWxQSwUGAAAAAAQABAD1AAAAhwMAAAAA&#10;" fillcolor="#4f81bd [3204]" strokecolor="#243f60 [1604]" strokeweight="2pt"/>
-                <v:shape id="Straight Arrow Connector 125" o:spid="_x0000_s1188" type="#_x0000_t32" style="position:absolute;left:20276;top:11687;width:3471;height:1;flip:y;visibility:visible;mso-wrap-style:square" o:connectortype="straight" o:gfxdata="UEsDBBQABgAIAAAAIQD+JeulAAEAAOoBAAATAAAAW0NvbnRlbnRfVHlwZXNdLnhtbJSRzU7EIBDH&#10;7ya+A+FqWqoHY0zpHqwe1Zj1AQhMW2I7EAbr7ts73e5ejGviEeb/8RuoN7tpFDMk8gG1vC4rKQBt&#10;cB57Ld+3T8WdFJQNOjMGBC33QHLTXF7U230EEuxG0nLIOd4rRXaAyVAZIiBPupAmk/mYehWN/TA9&#10;qJuqulU2YAbMRV4yZFO30JnPMYvHHV+vJAlGkuJhFS5dWpoYR29NZlI1o/vRUhwbSnYeNDT4SFeM&#10;IdWvDcvkfMHR98JPk7wD8WpSfjYTYyiXaNkAweaQWFf+nbSgTlSErvMWyjYRL7V6T3DnSlz4wgTz&#10;f/Nbtr3BfEpXh59qvgEAAP//AwBQSwMEFAAGAAgAAAAhAJYFM1jUAAAAlwEAAAsAAABfcmVscy8u&#10;cmVsc6SQPWsDMQyG90L/g9He8yVDKSW+bIWsIYWuxtZ9kLNkJHNN/n1MoaVXsnWUXvQ8L9rtL2k2&#10;C4pOTA42TQsGKXCcaHDwfnp7egGjxVP0MxM6uKLCvnt82B1x9qUe6ThlNZVC6mAsJb9aq2HE5LXh&#10;jFSTniX5UkcZbPbh7Ae027Z9tvKbAd2KaQ7RgRziFszpmqv5DztNQVi5L03gZLnvp3CPaiN/0hGX&#10;SvEyYHEQRb+WgktTy4G979380xuYCENh+aiOlfwnqfbvBnb1zu4GAAD//wMAUEsDBBQABgAIAAAA&#10;IQAzLwWeQQAAADkAAAAUAAAAZHJzL2Nvbm5lY3RvcnhtbC54bWyysa/IzVEoSy0qzszPs1Uy1DNQ&#10;UkjNS85PycxLt1UKDXHTtVBSKC5JzEtJzMnPS7VVqkwtVrK34+UCAAAA//8DAFBLAwQUAAYACAAA&#10;ACEAP7EbB8YAAADcAAAADwAAAGRycy9kb3ducmV2LnhtbESPQWvCQBCF7wX/wzKCt7pRtEh0FVEK&#10;LUJLVBBvY3ZMgtnZsLua9N93CwVvM7w373uzWHWmFg9yvrKsYDRMQBDnVldcKDge3l9nIHxA1lhb&#10;JgU/5GG17L0sMNW25Ywe+1CIGMI+RQVlCE0qpc9LMuiHtiGO2tU6gyGurpDaYRvDTS3HSfImDVYc&#10;CSU2tCkpv+3vJkK2k2y6O+0uE8rW3+3l8/wV3FmpQb9bz0EE6sLT/H/9oWP98RT+nokTyOUvAAAA&#10;//8DAFBLAQItABQABgAIAAAAIQD+JeulAAEAAOoBAAATAAAAAAAAAAAAAAAAAAAAAABbQ29udGVu&#10;dF9UeXBlc10ueG1sUEsBAi0AFAAGAAgAAAAhAJYFM1jUAAAAlwEAAAsAAAAAAAAAAAAAAAAAMQEA&#10;AF9yZWxzLy5yZWxzUEsBAi0AFAAGAAgAAAAhADMvBZ5BAAAAOQAAABQAAAAAAAAAAAAAAAAALgIA&#10;AGRycy9jb25uZWN0b3J4bWwueG1sUEsBAi0AFAAGAAgAAAAhAD+xGwfGAAAA3AAAAA8AAAAAAAAA&#10;AAAAAAAAoQIAAGRycy9kb3ducmV2LnhtbFBLBQYAAAAABAAEAPkAAACUAwAAAAA=&#10;" strokecolor="#4579b8 [3044]">
+                <v:shape id="Flowchart: Magnetic Disk 124" o:spid="_x0000_s1212" type="#_x0000_t132" style="position:absolute;left:23747;top:8762;width:3205;height:5849;visibility:visible;mso-wrap-style:square;v-text-anchor:middle" o:gfxdata="UEsDBBQABgAIAAAAIQDw94q7/QAAAOIBAAATAAAAW0NvbnRlbnRfVHlwZXNdLnhtbJSRzUrEMBDH&#10;74LvEOYqbaoHEWm6B6tHFV0fYEimbdg2CZlYd9/edD8u4goeZ+b/8SOpV9tpFDNFtt4puC4rEOS0&#10;N9b1Cj7WT8UdCE7oDI7ekYIdMayay4t6vQvEIrsdKxhSCvdSsh5oQi59IJcvnY8TpjzGXgbUG+xJ&#10;3lTVrdTeJXKpSEsGNHVLHX6OSTxu8/pAEmlkEA8H4dKlAEMYrcaUSeXszI+W4thQZudew4MNfJUx&#10;QP7asFzOFxx9L/lpojUkXjGmZ5wyhjSRJQ8YKGvKv1MWzIkL33VWU9lGfl98J6hz4cZ/uUjzf7Pb&#10;bHuj+ZQu9z/UfAMAAP//AwBQSwMEFAAGAAgAAAAhADHdX2HSAAAAjwEAAAsAAABfcmVscy8ucmVs&#10;c6SQwWrDMAyG74O9g9G9cdpDGaNOb4VeSwe7CltJTGPLWCZt376mMFhGbzvqF/o+8e/2tzCpmbJ4&#10;jgbWTQuKomXn42Dg63xYfYCSgtHhxJEM3Elg372/7U40YalHMvokqlKiGBhLSZ9aix0poDScKNZN&#10;zzlgqWMedEJ7wYH0pm23Ov9mQLdgqqMzkI9uA+p8T9X8hx28zSzcl8Zy0Nz33r6iasfXeKK5UjAP&#10;VAy4LM8w09zU50C/9q7/6ZURE31X/kL8TKv1x6wXNXYPAAAA//8DAFBLAwQUAAYACAAAACEAMy8F&#10;nkEAAAA5AAAAEAAAAGRycy9zaGFwZXhtbC54bWyysa/IzVEoSy0qzszPs1Uy1DNQUkjNS85PycxL&#10;t1UKDXHTtVBSKC5JzEtJzMnPS7VVqkwtVrK34+UCAAAA//8DAFBLAwQUAAYACAAAACEAbXcbnMIA&#10;AADcAAAADwAAAGRycy9kb3ducmV2LnhtbERP24rCMBB9F/yHMMK+LJoqi9ZqFFlx9WFhvX3A0Ixt&#10;sZmUJtr690ZY8G0O5zrzZWtKcafaFZYVDAcRCOLU6oIzBefTph+DcB5ZY2mZFDzIwXLR7cwx0bbh&#10;A92PPhMhhF2CCnLvq0RKl+Zk0A1sRRy4i60N+gDrTOoamxBuSjmKorE0WHBoyLGi75zS6/FmFMSm&#10;mqyb8QPd5/bHTfX+98+sY6U+eu1qBsJT69/if/dOh/mjL3g9Ey6QiycAAAD//wMAUEsBAi0AFAAG&#10;AAgAAAAhAPD3irv9AAAA4gEAABMAAAAAAAAAAAAAAAAAAAAAAFtDb250ZW50X1R5cGVzXS54bWxQ&#10;SwECLQAUAAYACAAAACEAMd1fYdIAAACPAQAACwAAAAAAAAAAAAAAAAAuAQAAX3JlbHMvLnJlbHNQ&#10;SwECLQAUAAYACAAAACEAMy8FnkEAAAA5AAAAEAAAAAAAAAAAAAAAAAApAgAAZHJzL3NoYXBleG1s&#10;LnhtbFBLAQItABQABgAIAAAAIQBtdxucwgAAANwAAAAPAAAAAAAAAAAAAAAAAJgCAABkcnMvZG93&#10;bnJldi54bWxQSwUGAAAAAAQABAD1AAAAhwMAAAAA&#10;" fillcolor="#4f81bd [3204]" strokecolor="#243f60 [1604]" strokeweight="2pt"/>
+                <v:shape id="Straight Arrow Connector 125" o:spid="_x0000_s1213" type="#_x0000_t32" style="position:absolute;left:20276;top:11687;width:3471;height:1;flip:y;visibility:visible;mso-wrap-style:square" o:connectortype="straight" o:gfxdata="UEsDBBQABgAIAAAAIQD+JeulAAEAAOoBAAATAAAAW0NvbnRlbnRfVHlwZXNdLnhtbJSRzU7EIBDH&#10;7ya+A+FqWqoHY0zpHqwe1Zj1AQhMW2I7EAbr7ts73e5ejGviEeb/8RuoN7tpFDMk8gG1vC4rKQBt&#10;cB57Ld+3T8WdFJQNOjMGBC33QHLTXF7U230EEuxG0nLIOd4rRXaAyVAZIiBPupAmk/mYehWN/TA9&#10;qJuqulU2YAbMRV4yZFO30JnPMYvHHV+vJAlGkuJhFS5dWpoYR29NZlI1o/vRUhwbSnYeNDT4SFeM&#10;IdWvDcvkfMHR98JPk7wD8WpSfjYTYyiXaNkAweaQWFf+nbSgTlSErvMWyjYRL7V6T3DnSlz4wgTz&#10;f/Nbtr3BfEpXh59qvgEAAP//AwBQSwMEFAAGAAgAAAAhAJYFM1jUAAAAlwEAAAsAAABfcmVscy8u&#10;cmVsc6SQPWsDMQyG90L/g9He8yVDKSW+bIWsIYWuxtZ9kLNkJHNN/n1MoaVXsnWUXvQ8L9rtL2k2&#10;C4pOTA42TQsGKXCcaHDwfnp7egGjxVP0MxM6uKLCvnt82B1x9qUe6ThlNZVC6mAsJb9aq2HE5LXh&#10;jFSTniX5UkcZbPbh7Ae027Z9tvKbAd2KaQ7RgRziFszpmqv5DztNQVi5L03gZLnvp3CPaiN/0hGX&#10;SvEyYHEQRb+WgktTy4G979380xuYCENh+aiOlfwnqfbvBnb1zu4GAAD//wMAUEsDBBQABgAIAAAA&#10;IQAzLwWeQQAAADkAAAAUAAAAZHJzL2Nvbm5lY3RvcnhtbC54bWyysa/IzVEoSy0qzszPs1Uy1DNQ&#10;UkjNS85PycxLt1UKDXHTtVBSKC5JzEtJzMnPS7VVqkwtVrK34+UCAAAA//8DAFBLAwQUAAYACAAA&#10;ACEAP7EbB8YAAADcAAAADwAAAGRycy9kb3ducmV2LnhtbESPQWvCQBCF7wX/wzKCt7pRtEh0FVEK&#10;LUJLVBBvY3ZMgtnZsLua9N93CwVvM7w373uzWHWmFg9yvrKsYDRMQBDnVldcKDge3l9nIHxA1lhb&#10;JgU/5GG17L0sMNW25Ywe+1CIGMI+RQVlCE0qpc9LMuiHtiGO2tU6gyGurpDaYRvDTS3HSfImDVYc&#10;CSU2tCkpv+3vJkK2k2y6O+0uE8rW3+3l8/wV3FmpQb9bz0EE6sLT/H/9oWP98RT+nokTyOUvAAAA&#10;//8DAFBLAQItABQABgAIAAAAIQD+JeulAAEAAOoBAAATAAAAAAAAAAAAAAAAAAAAAABbQ29udGVu&#10;dF9UeXBlc10ueG1sUEsBAi0AFAAGAAgAAAAhAJYFM1jUAAAAlwEAAAsAAAAAAAAAAAAAAAAAMQEA&#10;AF9yZWxzLy5yZWxzUEsBAi0AFAAGAAgAAAAhADMvBZ5BAAAAOQAAABQAAAAAAAAAAAAAAAAALgIA&#10;AGRycy9jb25uZWN0b3J4bWwueG1sUEsBAi0AFAAGAAgAAAAhAD+xGwfGAAAA3AAAAA8AAAAAAAAA&#10;AAAAAAAAoQIAAGRycy9kb3ducmV2LnhtbFBLBQYAAAAABAAEAPkAAACUAwAAAAA=&#10;" strokecolor="#4579b8 [3044]">
                   <v:stroke endarrow="open"/>
                 </v:shape>
-                <v:shape id="Straight Arrow Connector 126" o:spid="_x0000_s1189" type="#_x0000_t32" style="position:absolute;left:26952;top:11673;width:2681;height:14;flip:y;visibility:visible;mso-wrap-style:square" o:connectortype="straight" o:gfxdata="UEsDBBQABgAIAAAAIQD+JeulAAEAAOoBAAATAAAAW0NvbnRlbnRfVHlwZXNdLnhtbJSRzU7EIBDH&#10;7ya+A+FqWqoHY0zpHqwe1Zj1AQhMW2I7EAbr7ts73e5ejGviEeb/8RuoN7tpFDMk8gG1vC4rKQBt&#10;cB57Ld+3T8WdFJQNOjMGBC33QHLTXF7U230EEuxG0nLIOd4rRXaAyVAZIiBPupAmk/mYehWN/TA9&#10;qJuqulU2YAbMRV4yZFO30JnPMYvHHV+vJAlGkuJhFS5dWpoYR29NZlI1o/vRUhwbSnYeNDT4SFeM&#10;IdWvDcvkfMHR98JPk7wD8WpSfjYTYyiXaNkAweaQWFf+nbSgTlSErvMWyjYRL7V6T3DnSlz4wgTz&#10;f/Nbtr3BfEpXh59qvgEAAP//AwBQSwMEFAAGAAgAAAAhAJYFM1jUAAAAlwEAAAsAAABfcmVscy8u&#10;cmVsc6SQPWsDMQyG90L/g9He8yVDKSW+bIWsIYWuxtZ9kLNkJHNN/n1MoaVXsnWUXvQ8L9rtL2k2&#10;C4pOTA42TQsGKXCcaHDwfnp7egGjxVP0MxM6uKLCvnt82B1x9qUe6ThlNZVC6mAsJb9aq2HE5LXh&#10;jFSTniX5UkcZbPbh7Ae027Z9tvKbAd2KaQ7RgRziFszpmqv5DztNQVi5L03gZLnvp3CPaiN/0hGX&#10;SvEyYHEQRb+WgktTy4G979380xuYCENh+aiOlfwnqfbvBnb1zu4GAAD//wMAUEsDBBQABgAIAAAA&#10;IQAzLwWeQQAAADkAAAAUAAAAZHJzL2Nvbm5lY3RvcnhtbC54bWyysa/IzVEoSy0qzszPs1Uy1DNQ&#10;UkjNS85PycxLt1UKDXHTtVBSKC5JzEtJzMnPS7VVqkwtVrK34+UCAAAA//8DAFBLAwQUAAYACAAA&#10;ACEAz2OFcMYAAADcAAAADwAAAGRycy9kb3ducmV2LnhtbESPQWvCQBCF7wX/wzKCt7pRrEh0FVEK&#10;LUJLVBBvY3ZMgtnZsLua9N93CwVvM7w373uzWHWmFg9yvrKsYDRMQBDnVldcKDge3l9nIHxA1lhb&#10;JgU/5GG17L0sMNW25Ywe+1CIGMI+RQVlCE0qpc9LMuiHtiGO2tU6gyGurpDaYRvDTS3HSTKVBiuO&#10;hBIb2pSU3/Z3EyHbSfa2O+0uE8rW3+3l8/wV3FmpQb9bz0EE6sLT/H/9oWP98RT+nokTyOUvAAAA&#10;//8DAFBLAQItABQABgAIAAAAIQD+JeulAAEAAOoBAAATAAAAAAAAAAAAAAAAAAAAAABbQ29udGVu&#10;dF9UeXBlc10ueG1sUEsBAi0AFAAGAAgAAAAhAJYFM1jUAAAAlwEAAAsAAAAAAAAAAAAAAAAAMQEA&#10;AF9yZWxzLy5yZWxzUEsBAi0AFAAGAAgAAAAhADMvBZ5BAAAAOQAAABQAAAAAAAAAAAAAAAAALgIA&#10;AGRycy9jb25uZWN0b3J4bWwueG1sUEsBAi0AFAAGAAgAAAAhAM9jhXDGAAAA3AAAAA8AAAAAAAAA&#10;AAAAAAAAoQIAAGRycy9kb3ducmV2LnhtbFBLBQYAAAAABAAEAPkAAACUAwAAAAA=&#10;" strokecolor="#4579b8 [3044]">
+                <v:shape id="Straight Arrow Connector 126" o:spid="_x0000_s1214" type="#_x0000_t32" style="position:absolute;left:26952;top:11673;width:2681;height:14;flip:y;visibility:visible;mso-wrap-style:square" o:connectortype="straight" o:gfxdata="UEsDBBQABgAIAAAAIQD+JeulAAEAAOoBAAATAAAAW0NvbnRlbnRfVHlwZXNdLnhtbJSRzU7EIBDH&#10;7ya+A+FqWqoHY0zpHqwe1Zj1AQhMW2I7EAbr7ts73e5ejGviEeb/8RuoN7tpFDMk8gG1vC4rKQBt&#10;cB57Ld+3T8WdFJQNOjMGBC33QHLTXF7U230EEuxG0nLIOd4rRXaAyVAZIiBPupAmk/mYehWN/TA9&#10;qJuqulU2YAbMRV4yZFO30JnPMYvHHV+vJAlGkuJhFS5dWpoYR29NZlI1o/vRUhwbSnYeNDT4SFeM&#10;IdWvDcvkfMHR98JPk7wD8WpSfjYTYyiXaNkAweaQWFf+nbSgTlSErvMWyjYRL7V6T3DnSlz4wgTz&#10;f/Nbtr3BfEpXh59qvgEAAP//AwBQSwMEFAAGAAgAAAAhAJYFM1jUAAAAlwEAAAsAAABfcmVscy8u&#10;cmVsc6SQPWsDMQyG90L/g9He8yVDKSW+bIWsIYWuxtZ9kLNkJHNN/n1MoaVXsnWUXvQ8L9rtL2k2&#10;C4pOTA42TQsGKXCcaHDwfnp7egGjxVP0MxM6uKLCvnt82B1x9qUe6ThlNZVC6mAsJb9aq2HE5LXh&#10;jFSTniX5UkcZbPbh7Ae027Z9tvKbAd2KaQ7RgRziFszpmqv5DztNQVi5L03gZLnvp3CPaiN/0hGX&#10;SvEyYHEQRb+WgktTy4G979380xuYCENh+aiOlfwnqfbvBnb1zu4GAAD//wMAUEsDBBQABgAIAAAA&#10;IQAzLwWeQQAAADkAAAAUAAAAZHJzL2Nvbm5lY3RvcnhtbC54bWyysa/IzVEoSy0qzszPs1Uy1DNQ&#10;UkjNS85PycxLt1UKDXHTtVBSKC5JzEtJzMnPS7VVqkwtVrK34+UCAAAA//8DAFBLAwQUAAYACAAA&#10;ACEAz2OFcMYAAADcAAAADwAAAGRycy9kb3ducmV2LnhtbESPQWvCQBCF7wX/wzKCt7pRrEh0FVEK&#10;LUJLVBBvY3ZMgtnZsLua9N93CwVvM7w373uzWHWmFg9yvrKsYDRMQBDnVldcKDge3l9nIHxA1lhb&#10;JgU/5GG17L0sMNW25Ywe+1CIGMI+RQVlCE0qpc9LMuiHtiGO2tU6gyGurpDaYRvDTS3HSTKVBiuO&#10;hBIb2pSU3/Z3EyHbSfa2O+0uE8rW3+3l8/wV3FmpQb9bz0EE6sLT/H/9oWP98RT+nokTyOUvAAAA&#10;//8DAFBLAQItABQABgAIAAAAIQD+JeulAAEAAOoBAAATAAAAAAAAAAAAAAAAAAAAAABbQ29udGVu&#10;dF9UeXBlc10ueG1sUEsBAi0AFAAGAAgAAAAhAJYFM1jUAAAAlwEAAAsAAAAAAAAAAAAAAAAAMQEA&#10;AF9yZWxzLy5yZWxzUEsBAi0AFAAGAAgAAAAhADMvBZ5BAAAAOQAAABQAAAAAAAAAAAAAAAAALgIA&#10;AGRycy9jb25uZWN0b3J4bWwueG1sUEsBAi0AFAAGAAgAAAAhAM9jhXDGAAAA3AAAAA8AAAAAAAAA&#10;AAAAAAAAoQIAAGRycy9kb3ducmV2LnhtbFBLBQYAAAAABAAEAPkAAACUAwAAAAA=&#10;" strokecolor="#4579b8 [3044]">
                   <v:stroke endarrow="open"/>
                 </v:shape>
-                <v:shape id="Flowchart: Magnetic Disk 258" o:spid="_x0000_s1190" type="#_x0000_t132" style="position:absolute;left:23747;top:19137;width:3200;height:5849;visibility:visible;mso-wrap-style:square;v-text-anchor:middle" o:gfxdata="UEsDBBQABgAIAAAAIQDw94q7/QAAAOIBAAATAAAAW0NvbnRlbnRfVHlwZXNdLnhtbJSRzUrEMBDH&#10;74LvEOYqbaoHEWm6B6tHFV0fYEimbdg2CZlYd9/edD8u4goeZ+b/8SOpV9tpFDNFtt4puC4rEOS0&#10;N9b1Cj7WT8UdCE7oDI7ekYIdMayay4t6vQvEIrsdKxhSCvdSsh5oQi59IJcvnY8TpjzGXgbUG+xJ&#10;3lTVrdTeJXKpSEsGNHVLHX6OSTxu8/pAEmlkEA8H4dKlAEMYrcaUSeXszI+W4thQZudew4MNfJUx&#10;QP7asFzOFxx9L/lpojUkXjGmZ5wyhjSRJQ8YKGvKv1MWzIkL33VWU9lGfl98J6hz4cZ/uUjzf7Pb&#10;bHuj+ZQu9z/UfAMAAP//AwBQSwMEFAAGAAgAAAAhADHdX2HSAAAAjwEAAAsAAABfcmVscy8ucmVs&#10;c6SQwWrDMAyG74O9g9G9cdpDGaNOb4VeSwe7CltJTGPLWCZt376mMFhGbzvqF/o+8e/2tzCpmbJ4&#10;jgbWTQuKomXn42Dg63xYfYCSgtHhxJEM3Elg372/7U40YalHMvokqlKiGBhLSZ9aix0poDScKNZN&#10;zzlgqWMedEJ7wYH0pm23Ov9mQLdgqqMzkI9uA+p8T9X8hx28zSzcl8Zy0Nz33r6iasfXeKK5UjAP&#10;VAy4LM8w09zU50C/9q7/6ZURE31X/kL8TKv1x6wXNXYPAAAA//8DAFBLAwQUAAYACAAAACEAMy8F&#10;nkEAAAA5AAAAEAAAAGRycy9zaGFwZXhtbC54bWyysa/IzVEoSy0qzszPs1Uy1DNQUkjNS85PycxL&#10;t1UKDXHTtVBSKC5JzEtJzMnPS7VVqkwtVrK34+UCAAAA//8DAFBLAwQUAAYACAAAACEAbxkDmMIA&#10;AADcAAAADwAAAGRycy9kb3ducmV2LnhtbERPy2rCQBTdC/7DcIVuik4aqKbRUaShtQvBVvsBl8w1&#10;CWbuhMw0j7/vLASXh/Pe7AZTi45aV1lW8LKIQBDnVldcKPi9fMwTEM4ja6wtk4KRHOy208kGU217&#10;/qHu7AsRQtilqKD0vkmldHlJBt3CNsSBu9rWoA+wLaRusQ/hppZxFC2lwYpDQ4kNvZeU385/RkFi&#10;mlXWL0d0z4dP96a/jyeTJUo9zYb9GoSnwT/Ed/eXVhC/hrXhTDgCcvsPAAD//wMAUEsBAi0AFAAG&#10;AAgAAAAhAPD3irv9AAAA4gEAABMAAAAAAAAAAAAAAAAAAAAAAFtDb250ZW50X1R5cGVzXS54bWxQ&#10;SwECLQAUAAYACAAAACEAMd1fYdIAAACPAQAACwAAAAAAAAAAAAAAAAAuAQAAX3JlbHMvLnJlbHNQ&#10;SwECLQAUAAYACAAAACEAMy8FnkEAAAA5AAAAEAAAAAAAAAAAAAAAAAApAgAAZHJzL3NoYXBleG1s&#10;LnhtbFBLAQItABQABgAIAAAAIQBvGQOYwgAAANwAAAAPAAAAAAAAAAAAAAAAAJgCAABkcnMvZG93&#10;bnJldi54bWxQSwUGAAAAAAQABAD1AAAAhwMAAAAA&#10;" fillcolor="#4f81bd [3204]" strokecolor="#243f60 [1604]" strokeweight="2pt">
+                <v:shape id="Flowchart: Magnetic Disk 258" o:spid="_x0000_s1215" type="#_x0000_t132" style="position:absolute;left:23747;top:19137;width:3200;height:5849;visibility:visible;mso-wrap-style:square;v-text-anchor:middle" o:gfxdata="UEsDBBQABgAIAAAAIQDw94q7/QAAAOIBAAATAAAAW0NvbnRlbnRfVHlwZXNdLnhtbJSRzUrEMBDH&#10;74LvEOYqbaoHEWm6B6tHFV0fYEimbdg2CZlYd9/edD8u4goeZ+b/8SOpV9tpFDNFtt4puC4rEOS0&#10;N9b1Cj7WT8UdCE7oDI7ekYIdMayay4t6vQvEIrsdKxhSCvdSsh5oQi59IJcvnY8TpjzGXgbUG+xJ&#10;3lTVrdTeJXKpSEsGNHVLHX6OSTxu8/pAEmlkEA8H4dKlAEMYrcaUSeXszI+W4thQZudew4MNfJUx&#10;QP7asFzOFxx9L/lpojUkXjGmZ5wyhjSRJQ8YKGvKv1MWzIkL33VWU9lGfl98J6hz4cZ/uUjzf7Pb&#10;bHuj+ZQu9z/UfAMAAP//AwBQSwMEFAAGAAgAAAAhADHdX2HSAAAAjwEAAAsAAABfcmVscy8ucmVs&#10;c6SQwWrDMAyG74O9g9G9cdpDGaNOb4VeSwe7CltJTGPLWCZt376mMFhGbzvqF/o+8e/2tzCpmbJ4&#10;jgbWTQuKomXn42Dg63xYfYCSgtHhxJEM3Elg372/7U40YalHMvokqlKiGBhLSZ9aix0poDScKNZN&#10;zzlgqWMedEJ7wYH0pm23Ov9mQLdgqqMzkI9uA+p8T9X8hx28zSzcl8Zy0Nz33r6iasfXeKK5UjAP&#10;VAy4LM8w09zU50C/9q7/6ZURE31X/kL8TKv1x6wXNXYPAAAA//8DAFBLAwQUAAYACAAAACEAMy8F&#10;nkEAAAA5AAAAEAAAAGRycy9zaGFwZXhtbC54bWyysa/IzVEoSy0qzszPs1Uy1DNQUkjNS85PycxL&#10;t1UKDXHTtVBSKC5JzEtJzMnPS7VVqkwtVrK34+UCAAAA//8DAFBLAwQUAAYACAAAACEAbxkDmMIA&#10;AADcAAAADwAAAGRycy9kb3ducmV2LnhtbERPy2rCQBTdC/7DcIVuik4aqKbRUaShtQvBVvsBl8w1&#10;CWbuhMw0j7/vLASXh/Pe7AZTi45aV1lW8LKIQBDnVldcKPi9fMwTEM4ja6wtk4KRHOy208kGU217&#10;/qHu7AsRQtilqKD0vkmldHlJBt3CNsSBu9rWoA+wLaRusQ/hppZxFC2lwYpDQ4kNvZeU385/RkFi&#10;mlXWL0d0z4dP96a/jyeTJUo9zYb9GoSnwT/Ed/eXVhC/hrXhTDgCcvsPAAD//wMAUEsBAi0AFAAG&#10;AAgAAAAhAPD3irv9AAAA4gEAABMAAAAAAAAAAAAAAAAAAAAAAFtDb250ZW50X1R5cGVzXS54bWxQ&#10;SwECLQAUAAYACAAAACEAMd1fYdIAAACPAQAACwAAAAAAAAAAAAAAAAAuAQAAX3JlbHMvLnJlbHNQ&#10;SwECLQAUAAYACAAAACEAMy8FnkEAAAA5AAAAEAAAAAAAAAAAAAAAAAApAgAAZHJzL3NoYXBleG1s&#10;LnhtbFBLAQItABQABgAIAAAAIQBvGQOYwgAAANwAAAAPAAAAAAAAAAAAAAAAAJgCAABkcnMvZG93&#10;bnJldi54bWxQSwUGAAAAAAQABAD1AAAAhwMAAAAA&#10;" fillcolor="#4f81bd [3204]" strokecolor="#243f60 [1604]" strokeweight="2pt">
                   <v:textbox>
                     <w:txbxContent>
                       <w:p/>
                     </w:txbxContent>
                   </v:textbox>
                 </v:shape>
-                <v:shape id="Straight Arrow Connector 259" o:spid="_x0000_s1191" type="#_x0000_t32" style="position:absolute;left:26947;top:22058;width:2678;height:4;flip:y;visibility:visible;mso-wrap-style:square" o:connectortype="straight" o:gfxdata="UEsDBBQABgAIAAAAIQD+JeulAAEAAOoBAAATAAAAW0NvbnRlbnRfVHlwZXNdLnhtbJSRzU7EIBDH&#10;7ya+A+FqWqoHY0zpHqwe1Zj1AQhMW2I7EAbr7ts73e5ejGviEeb/8RuoN7tpFDMk8gG1vC4rKQBt&#10;cB57Ld+3T8WdFJQNOjMGBC33QHLTXF7U230EEuxG0nLIOd4rRXaAyVAZIiBPupAmk/mYehWN/TA9&#10;qJuqulU2YAbMRV4yZFO30JnPMYvHHV+vJAlGkuJhFS5dWpoYR29NZlI1o/vRUhwbSnYeNDT4SFeM&#10;IdWvDcvkfMHR98JPk7wD8WpSfjYTYyiXaNkAweaQWFf+nbSgTlSErvMWyjYRL7V6T3DnSlz4wgTz&#10;f/Nbtr3BfEpXh59qvgEAAP//AwBQSwMEFAAGAAgAAAAhAJYFM1jUAAAAlwEAAAsAAABfcmVscy8u&#10;cmVsc6SQPWsDMQyG90L/g9He8yVDKSW+bIWsIYWuxtZ9kLNkJHNN/n1MoaVXsnWUXvQ8L9rtL2k2&#10;C4pOTA42TQsGKXCcaHDwfnp7egGjxVP0MxM6uKLCvnt82B1x9qUe6ThlNZVC6mAsJb9aq2HE5LXh&#10;jFSTniX5UkcZbPbh7Ae027Z9tvKbAd2KaQ7RgRziFszpmqv5DztNQVi5L03gZLnvp3CPaiN/0hGX&#10;SvEyYHEQRb+WgktTy4G979380xuYCENh+aiOlfwnqfbvBnb1zu4GAAD//wMAUEsDBBQABgAIAAAA&#10;IQAzLwWeQQAAADkAAAAUAAAAZHJzL2Nvbm5lY3RvcnhtbC54bWyysa/IzVEoSy0qzszPs1Uy1DNQ&#10;UkjNS85PycxLt1UKDXHTtVBSKC5JzEtJzMnPS7VVqkwtVrK34+UCAAAA//8DAFBLAwQUAAYACAAA&#10;ACEAPd8DA8UAAADcAAAADwAAAGRycy9kb3ducmV2LnhtbESPX2vCMBTF3wf7DuEO9jbTiYqrRhHH&#10;YENwtA7Et2tz1xabm5Jktn57Iwh7PJw/P8582ZtGnMn52rKC10ECgriwuuZSwc/u42UKwgdkjY1l&#10;UnAhD8vF48McU207zuich1LEEfYpKqhCaFMpfVGRQT+wLXH0fq0zGKJ0pdQOuzhuGjlMkok0WHMk&#10;VNjSuqLilP+ZCHkfZePNfnMcUbb67o5fh21wB6Wen/rVDESgPvyH7+1PrWA4foPbmXgE5OIKAAD/&#10;/wMAUEsBAi0AFAAGAAgAAAAhAP4l66UAAQAA6gEAABMAAAAAAAAAAAAAAAAAAAAAAFtDb250ZW50&#10;X1R5cGVzXS54bWxQSwECLQAUAAYACAAAACEAlgUzWNQAAACXAQAACwAAAAAAAAAAAAAAAAAxAQAA&#10;X3JlbHMvLnJlbHNQSwECLQAUAAYACAAAACEAMy8FnkEAAAA5AAAAFAAAAAAAAAAAAAAAAAAuAgAA&#10;ZHJzL2Nvbm5lY3RvcnhtbC54bWxQSwECLQAUAAYACAAAACEAPd8DA8UAAADcAAAADwAAAAAAAAAA&#10;AAAAAAChAgAAZHJzL2Rvd25yZXYueG1sUEsFBgAAAAAEAAQA+QAAAJMDAAAAAA==&#10;" strokecolor="#4579b8 [3044]">
+                <v:shape id="Straight Arrow Connector 259" o:spid="_x0000_s1216" type="#_x0000_t32" style="position:absolute;left:26947;top:22058;width:2678;height:4;flip:y;visibility:visible;mso-wrap-style:square" o:connectortype="straight" o:gfxdata="UEsDBBQABgAIAAAAIQD+JeulAAEAAOoBAAATAAAAW0NvbnRlbnRfVHlwZXNdLnhtbJSRzU7EIBDH&#10;7ya+A+FqWqoHY0zpHqwe1Zj1AQhMW2I7EAbr7ts73e5ejGviEeb/8RuoN7tpFDMk8gG1vC4rKQBt&#10;cB57Ld+3T8WdFJQNOjMGBC33QHLTXF7U230EEuxG0nLIOd4rRXaAyVAZIiBPupAmk/mYehWN/TA9&#10;qJuqulU2YAbMRV4yZFO30JnPMYvHHV+vJAlGkuJhFS5dWpoYR29NZlI1o/vRUhwbSnYeNDT4SFeM&#10;IdWvDcvkfMHR98JPk7wD8WpSfjYTYyiXaNkAweaQWFf+nbSgTlSErvMWyjYRL7V6T3DnSlz4wgTz&#10;f/Nbtr3BfEpXh59qvgEAAP//AwBQSwMEFAAGAAgAAAAhAJYFM1jUAAAAlwEAAAsAAABfcmVscy8u&#10;cmVsc6SQPWsDMQyG90L/g9He8yVDKSW+bIWsIYWuxtZ9kLNkJHNN/n1MoaVXsnWUXvQ8L9rtL2k2&#10;C4pOTA42TQsGKXCcaHDwfnp7egGjxVP0MxM6uKLCvnt82B1x9qUe6ThlNZVC6mAsJb9aq2HE5LXh&#10;jFSTniX5UkcZbPbh7Ae027Z9tvKbAd2KaQ7RgRziFszpmqv5DztNQVi5L03gZLnvp3CPaiN/0hGX&#10;SvEyYHEQRb+WgktTy4G979380xuYCENh+aiOlfwnqfbvBnb1zu4GAAD//wMAUEsDBBQABgAIAAAA&#10;IQAzLwWeQQAAADkAAAAUAAAAZHJzL2Nvbm5lY3RvcnhtbC54bWyysa/IzVEoSy0qzszPs1Uy1DNQ&#10;UkjNS85PycxLt1UKDXHTtVBSKC5JzEtJzMnPS7VVqkwtVrK34+UCAAAA//8DAFBLAwQUAAYACAAA&#10;ACEAPd8DA8UAAADcAAAADwAAAGRycy9kb3ducmV2LnhtbESPX2vCMBTF3wf7DuEO9jbTiYqrRhHH&#10;YENwtA7Et2tz1xabm5Jktn57Iwh7PJw/P8582ZtGnMn52rKC10ECgriwuuZSwc/u42UKwgdkjY1l&#10;UnAhD8vF48McU207zuich1LEEfYpKqhCaFMpfVGRQT+wLXH0fq0zGKJ0pdQOuzhuGjlMkok0WHMk&#10;VNjSuqLilP+ZCHkfZePNfnMcUbb67o5fh21wB6Wen/rVDESgPvyH7+1PrWA4foPbmXgE5OIKAAD/&#10;/wMAUEsBAi0AFAAGAAgAAAAhAP4l66UAAQAA6gEAABMAAAAAAAAAAAAAAAAAAAAAAFtDb250ZW50&#10;X1R5cGVzXS54bWxQSwECLQAUAAYACAAAACEAlgUzWNQAAACXAQAACwAAAAAAAAAAAAAAAAAxAQAA&#10;X3JlbHMvLnJlbHNQSwECLQAUAAYACAAAACEAMy8FnkEAAAA5AAAAFAAAAAAAAAAAAAAAAAAuAgAA&#10;ZHJzL2Nvbm5lY3RvcnhtbC54bWxQSwECLQAUAAYACAAAACEAPd8DA8UAAADcAAAADwAAAAAAAAAA&#10;AAAAAAChAgAAZHJzL2Rvd25yZXYueG1sUEsFBgAAAAAEAAQA+QAAAJMDAAAAAA==&#10;" strokecolor="#4579b8 [3044]">
                   <v:stroke endarrow="open"/>
                 </v:shape>
-                <v:shape id="Text Box 127" o:spid="_x0000_s1192" type="#_x0000_t202" style="position:absolute;left:29622;top:18286;width:12274;height:7543;visibility:visible;mso-wrap-style:none;v-text-anchor:top" o:gfxdata="UEsDBBQABgAIAAAAIQDw94q7/QAAAOIBAAATAAAAW0NvbnRlbnRfVHlwZXNdLnhtbJSRzUrEMBDH&#10;74LvEOYqbaoHEWm6B6tHFV0fYEimbdg2CZlYd9/edD8u4goeZ+b/8SOpV9tpFDNFtt4puC4rEOS0&#10;N9b1Cj7WT8UdCE7oDI7ekYIdMayay4t6vQvEIrsdKxhSCvdSsh5oQi59IJcvnY8TpjzGXgbUG+xJ&#10;3lTVrdTeJXKpSEsGNHVLHX6OSTxu8/pAEmlkEA8H4dKlAEMYrcaUSeXszI+W4thQZudew4MNfJUx&#10;QP7asFzOFxx9L/lpojUkXjGmZ5wyhjSRJQ8YKGvKv1MWzIkL33VWU9lGfl98J6hz4cZ/uUjzf7Pb&#10;bHuj+ZQu9z/UfAMAAP//AwBQSwMEFAAGAAgAAAAhADHdX2HSAAAAjwEAAAsAAABfcmVscy8ucmVs&#10;c6SQwWrDMAyG74O9g9G9cdpDGaNOb4VeSwe7CltJTGPLWCZt376mMFhGbzvqF/o+8e/2tzCpmbJ4&#10;jgbWTQuKomXn42Dg63xYfYCSgtHhxJEM3Elg372/7U40YalHMvokqlKiGBhLSZ9aix0poDScKNZN&#10;zzlgqWMedEJ7wYH0pm23Ov9mQLdgqqMzkI9uA+p8T9X8hx28zSzcl8Zy0Nz33r6iasfXeKK5UjAP&#10;VAy4LM8w09zU50C/9q7/6ZURE31X/kL8TKv1x6wXNXYPAAAA//8DAFBLAwQUAAYACAAAACEAMy8F&#10;nkEAAAA5AAAAEAAAAGRycy9zaGFwZXhtbC54bWyysa/IzVEoSy0qzszPs1Uy1DNQUkjNS85PycxL&#10;t1UKDXHTtVBSKC5JzEtJzMnPS7VVqkwtVrK34+UCAAAA//8DAFBLAwQUAAYACAAAACEAo4xdMMcA&#10;AADcAAAADwAAAGRycy9kb3ducmV2LnhtbESPQWvCQBCF70L/wzKFXsRs1GIlZhVbKhZEitpLb0N2&#10;zAazsyG7avz3bqHgbYb35n1v8kVna3Gh1leOFQyTFARx4XTFpYKfw2owBeEDssbaMSm4kYfF/KmX&#10;Y6bdlXd02YdSxBD2GSowITSZlL4wZNEnriGO2tG1FkNc21LqFq8x3NZylKYTabHiSDDY0Ieh4rQ/&#10;2wgZjs/9blWb1+n3p3xf/27L3War1Mtzt5yBCNSFh/n/+kvH+qM3+HsmTiDndwAAAP//AwBQSwEC&#10;LQAUAAYACAAAACEA8PeKu/0AAADiAQAAEwAAAAAAAAAAAAAAAAAAAAAAW0NvbnRlbnRfVHlwZXNd&#10;LnhtbFBLAQItABQABgAIAAAAIQAx3V9h0gAAAI8BAAALAAAAAAAAAAAAAAAAAC4BAABfcmVscy8u&#10;cmVsc1BLAQItABQABgAIAAAAIQAzLwWeQQAAADkAAAAQAAAAAAAAAAAAAAAAACkCAABkcnMvc2hh&#10;cGV4bWwueG1sUEsBAi0AFAAGAAgAAAAhAKOMXTDHAAAA3AAAAA8AAAAAAAAAAAAAAAAAmAIAAGRy&#10;cy9kb3ducmV2LnhtbFBLBQYAAAAABAAEAPUAAACMAwAAAAA=&#10;" fillcolor="#fbcaa2 [1625]" strokecolor="#f68c36 [3049]">
+                <v:shape id="Text Box 127" o:spid="_x0000_s1217" type="#_x0000_t202" style="position:absolute;left:29622;top:18286;width:12274;height:7543;visibility:visible;mso-wrap-style:none;v-text-anchor:top" o:gfxdata="UEsDBBQABgAIAAAAIQDw94q7/QAAAOIBAAATAAAAW0NvbnRlbnRfVHlwZXNdLnhtbJSRzUrEMBDH&#10;74LvEOYqbaoHEWm6B6tHFV0fYEimbdg2CZlYd9/edD8u4goeZ+b/8SOpV9tpFDNFtt4puC4rEOS0&#10;N9b1Cj7WT8UdCE7oDI7ekYIdMayay4t6vQvEIrsdKxhSCvdSsh5oQi59IJcvnY8TpjzGXgbUG+xJ&#10;3lTVrdTeJXKpSEsGNHVLHX6OSTxu8/pAEmlkEA8H4dKlAEMYrcaUSeXszI+W4thQZudew4MNfJUx&#10;QP7asFzOFxx9L/lpojUkXjGmZ5wyhjSRJQ8YKGvKv1MWzIkL33VWU9lGfl98J6hz4cZ/uUjzf7Pb&#10;bHuj+ZQu9z/UfAMAAP//AwBQSwMEFAAGAAgAAAAhADHdX2HSAAAAjwEAAAsAAABfcmVscy8ucmVs&#10;c6SQwWrDMAyG74O9g9G9cdpDGaNOb4VeSwe7CltJTGPLWCZt376mMFhGbzvqF/o+8e/2tzCpmbJ4&#10;jgbWTQuKomXn42Dg63xYfYCSgtHhxJEM3Elg372/7U40YalHMvokqlKiGBhLSZ9aix0poDScKNZN&#10;zzlgqWMedEJ7wYH0pm23Ov9mQLdgqqMzkI9uA+p8T9X8hx28zSzcl8Zy0Nz33r6iasfXeKK5UjAP&#10;VAy4LM8w09zU50C/9q7/6ZURE31X/kL8TKv1x6wXNXYPAAAA//8DAFBLAwQUAAYACAAAACEAMy8F&#10;nkEAAAA5AAAAEAAAAGRycy9zaGFwZXhtbC54bWyysa/IzVEoSy0qzszPs1Uy1DNQUkjNS85PycxL&#10;t1UKDXHTtVBSKC5JzEtJzMnPS7VVqkwtVrK34+UCAAAA//8DAFBLAwQUAAYACAAAACEAo4xdMMcA&#10;AADcAAAADwAAAGRycy9kb3ducmV2LnhtbESPQWvCQBCF70L/wzKFXsRs1GIlZhVbKhZEitpLb0N2&#10;zAazsyG7avz3bqHgbYb35n1v8kVna3Gh1leOFQyTFARx4XTFpYKfw2owBeEDssbaMSm4kYfF/KmX&#10;Y6bdlXd02YdSxBD2GSowITSZlL4wZNEnriGO2tG1FkNc21LqFq8x3NZylKYTabHiSDDY0Ieh4rQ/&#10;2wgZjs/9blWb1+n3p3xf/27L3War1Mtzt5yBCNSFh/n/+kvH+qM3+HsmTiDndwAAAP//AwBQSwEC&#10;LQAUAAYACAAAACEA8PeKu/0AAADiAQAAEwAAAAAAAAAAAAAAAAAAAAAAW0NvbnRlbnRfVHlwZXNd&#10;LnhtbFBLAQItABQABgAIAAAAIQAx3V9h0gAAAI8BAAALAAAAAAAAAAAAAAAAAC4BAABfcmVscy8u&#10;cmVsc1BLAQItABQABgAIAAAAIQAzLwWeQQAAADkAAAAQAAAAAAAAAAAAAAAAACkCAABkcnMvc2hh&#10;cGV4bWwueG1sUEsBAi0AFAAGAAgAAAAhAKOMXTDHAAAA3AAAAA8AAAAAAAAAAAAAAAAAmAIAAGRy&#10;cy9kb3ducmV2LnhtbFBLBQYAAAAABAAEAPUAAACMAwAAAAA=&#10;" fillcolor="#fbcaa2 [1625]" strokecolor="#f68c36 [3049]">
                   <v:fill color2="#fdefe3 [505]" rotate="t" angle="180" colors="0 #ffbe86;22938f #ffd0aa;1 #ffebdb" focus="100%" type="gradient"/>
                   <v:shadow on="t" color="black" opacity="24903f" origin=",.5" offset="0,.55556mm"/>
                   <v:textbox>
@@ -21805,7 +21771,7 @@
                     </w:txbxContent>
                   </v:textbox>
                 </v:shape>
-                <v:shape id="Text Box 260" o:spid="_x0000_s1193" type="#_x0000_t202" style="position:absolute;left:2160;top:19098;width:17653;height:5887;visibility:visible;mso-wrap-style:square;v-text-anchor:top" o:gfxdata="UEsDBBQABgAIAAAAIQDw94q7/QAAAOIBAAATAAAAW0NvbnRlbnRfVHlwZXNdLnhtbJSRzUrEMBDH&#10;74LvEOYqbaoHEWm6B6tHFV0fYEimbdg2CZlYd9/edD8u4goeZ+b/8SOpV9tpFDNFtt4puC4rEOS0&#10;N9b1Cj7WT8UdCE7oDI7ekYIdMayay4t6vQvEIrsdKxhSCvdSsh5oQi59IJcvnY8TpjzGXgbUG+xJ&#10;3lTVrdTeJXKpSEsGNHVLHX6OSTxu8/pAEmlkEA8H4dKlAEMYrcaUSeXszI+W4thQZudew4MNfJUx&#10;QP7asFzOFxx9L/lpojUkXjGmZ5wyhjSRJQ8YKGvKv1MWzIkL33VWU9lGfl98J6hz4cZ/uUjzf7Pb&#10;bHuj+ZQu9z/UfAMAAP//AwBQSwMEFAAGAAgAAAAhADHdX2HSAAAAjwEAAAsAAABfcmVscy8ucmVs&#10;c6SQwWrDMAyG74O9g9G9cdpDGaNOb4VeSwe7CltJTGPLWCZt376mMFhGbzvqF/o+8e/2tzCpmbJ4&#10;jgbWTQuKomXn42Dg63xYfYCSgtHhxJEM3Elg372/7U40YalHMvokqlKiGBhLSZ9aix0poDScKNZN&#10;zzlgqWMedEJ7wYH0pm23Ov9mQLdgqqMzkI9uA+p8T9X8hx28zSzcl8Zy0Nz33r6iasfXeKK5UjAP&#10;VAy4LM8w09zU50C/9q7/6ZURE31X/kL8TKv1x6wXNXYPAAAA//8DAFBLAwQUAAYACAAAACEAMy8F&#10;nkEAAAA5AAAAEAAAAGRycy9zaGFwZXhtbC54bWyysa/IzVEoSy0qzszPs1Uy1DNQUkjNS85PycxL&#10;t1UKDXHTtVBSKC5JzEtJzMnPS7VVqkwtVrK34+UCAAAA//8DAFBLAwQUAAYACAAAACEAHQSky8UA&#10;AADcAAAADwAAAGRycy9kb3ducmV2LnhtbERPz2vCMBS+C/4P4Qlexkx100lnWkRwDA86dYft9tY8&#10;22LzUpKo3X+/HAYeP77fi7wzjbiS87VlBeNRAoK4sLrmUsHncf04B+EDssbGMin4JQ951u8tMNX2&#10;xnu6HkIpYgj7FBVUIbSplL6oyKAf2ZY4cifrDIYIXSm1w1sMN42cJMlMGqw5NlTY0qqi4ny4GAXH&#10;5/3Pg56+zb+e6uX2Y/Oy+964k1LDQbd8BRGoC3fxv/tdK5jM4vx4Jh4Bmf0BAAD//wMAUEsBAi0A&#10;FAAGAAgAAAAhAPD3irv9AAAA4gEAABMAAAAAAAAAAAAAAAAAAAAAAFtDb250ZW50X1R5cGVzXS54&#10;bWxQSwECLQAUAAYACAAAACEAMd1fYdIAAACPAQAACwAAAAAAAAAAAAAAAAAuAQAAX3JlbHMvLnJl&#10;bHNQSwECLQAUAAYACAAAACEAMy8FnkEAAAA5AAAAEAAAAAAAAAAAAAAAAAApAgAAZHJzL3NoYXBl&#10;eG1sLnhtbFBLAQItABQABgAIAAAAIQAdBKTLxQAAANwAAAAPAAAAAAAAAAAAAAAAAJgCAABkcnMv&#10;ZG93bnJldi54bWxQSwUGAAAAAAQABAD1AAAAigMAAAAA&#10;" filled="f" stroked="f" strokeweight="2pt">
+                <v:shape id="Text Box 260" o:spid="_x0000_s1218" type="#_x0000_t202" style="position:absolute;left:2160;top:19098;width:17653;height:5887;visibility:visible;mso-wrap-style:square;v-text-anchor:top" o:gfxdata="UEsDBBQABgAIAAAAIQDw94q7/QAAAOIBAAATAAAAW0NvbnRlbnRfVHlwZXNdLnhtbJSRzUrEMBDH&#10;74LvEOYqbaoHEWm6B6tHFV0fYEimbdg2CZlYd9/edD8u4goeZ+b/8SOpV9tpFDNFtt4puC4rEOS0&#10;N9b1Cj7WT8UdCE7oDI7ekYIdMayay4t6vQvEIrsdKxhSCvdSsh5oQi59IJcvnY8TpjzGXgbUG+xJ&#10;3lTVrdTeJXKpSEsGNHVLHX6OSTxu8/pAEmlkEA8H4dKlAEMYrcaUSeXszI+W4thQZudew4MNfJUx&#10;QP7asFzOFxx9L/lpojUkXjGmZ5wyhjSRJQ8YKGvKv1MWzIkL33VWU9lGfl98J6hz4cZ/uUjzf7Pb&#10;bHuj+ZQu9z/UfAMAAP//AwBQSwMEFAAGAAgAAAAhADHdX2HSAAAAjwEAAAsAAABfcmVscy8ucmVs&#10;c6SQwWrDMAyG74O9g9G9cdpDGaNOb4VeSwe7CltJTGPLWCZt376mMFhGbzvqF/o+8e/2tzCpmbJ4&#10;jgbWTQuKomXn42Dg63xYfYCSgtHhxJEM3Elg372/7U40YalHMvokqlKiGBhLSZ9aix0poDScKNZN&#10;zzlgqWMedEJ7wYH0pm23Ov9mQLdgqqMzkI9uA+p8T9X8hx28zSzcl8Zy0Nz33r6iasfXeKK5UjAP&#10;VAy4LM8w09zU50C/9q7/6ZURE31X/kL8TKv1x6wXNXYPAAAA//8DAFBLAwQUAAYACAAAACEAMy8F&#10;nkEAAAA5AAAAEAAAAGRycy9zaGFwZXhtbC54bWyysa/IzVEoSy0qzszPs1Uy1DNQUkjNS85PycxL&#10;t1UKDXHTtVBSKC5JzEtJzMnPS7VVqkwtVrK34+UCAAAA//8DAFBLAwQUAAYACAAAACEAHQSky8UA&#10;AADcAAAADwAAAGRycy9kb3ducmV2LnhtbERPz2vCMBS+C/4P4Qlexkx100lnWkRwDA86dYft9tY8&#10;22LzUpKo3X+/HAYeP77fi7wzjbiS87VlBeNRAoK4sLrmUsHncf04B+EDssbGMin4JQ951u8tMNX2&#10;xnu6HkIpYgj7FBVUIbSplL6oyKAf2ZY4cifrDIYIXSm1w1sMN42cJMlMGqw5NlTY0qqi4ny4GAXH&#10;5/3Pg56+zb+e6uX2Y/Oy+964k1LDQbd8BRGoC3fxv/tdK5jM4vx4Jh4Bmf0BAAD//wMAUEsBAi0A&#10;FAAGAAgAAAAhAPD3irv9AAAA4gEAABMAAAAAAAAAAAAAAAAAAAAAAFtDb250ZW50X1R5cGVzXS54&#10;bWxQSwECLQAUAAYACAAAACEAMd1fYdIAAACPAQAACwAAAAAAAAAAAAAAAAAuAQAAX3JlbHMvLnJl&#10;bHNQSwECLQAUAAYACAAAACEAMy8FnkEAAAA5AAAAEAAAAAAAAAAAAAAAAAApAgAAZHJzL3NoYXBl&#10;eG1sLnhtbFBLAQItABQABgAIAAAAIQAdBKTLxQAAANwAAAAPAAAAAAAAAAAAAAAAAJgCAABkcnMv&#10;ZG93bnJldi54bWxQSwUGAAAAAAQABAD1AAAAigMAAAAA&#10;" filled="f" stroked="f" strokeweight="2pt">
                   <v:textbox>
                     <w:txbxContent>
                       <w:p>
@@ -21830,10 +21796,10 @@
                     </w:txbxContent>
                   </v:textbox>
                 </v:shape>
-                <v:shape id="Straight Arrow Connector 261" o:spid="_x0000_s1194" type="#_x0000_t32" style="position:absolute;left:19811;top:22042;width:3936;height:20;visibility:visible;mso-wrap-style:square" o:connectortype="straight" o:gfxdata="UEsDBBQABgAIAAAAIQD+JeulAAEAAOoBAAATAAAAW0NvbnRlbnRfVHlwZXNdLnhtbJSRzU7EIBDH&#10;7ya+A+FqWqoHY0zpHqwe1Zj1AQhMW2I7EAbr7ts73e5ejGviEeb/8RuoN7tpFDMk8gG1vC4rKQBt&#10;cB57Ld+3T8WdFJQNOjMGBC33QHLTXF7U230EEuxG0nLIOd4rRXaAyVAZIiBPupAmk/mYehWN/TA9&#10;qJuqulU2YAbMRV4yZFO30JnPMYvHHV+vJAlGkuJhFS5dWpoYR29NZlI1o/vRUhwbSnYeNDT4SFeM&#10;IdWvDcvkfMHR98JPk7wD8WpSfjYTYyiXaNkAweaQWFf+nbSgTlSErvMWyjYRL7V6T3DnSlz4wgTz&#10;f/Nbtr3BfEpXh59qvgEAAP//AwBQSwMEFAAGAAgAAAAhAJYFM1jUAAAAlwEAAAsAAABfcmVscy8u&#10;cmVsc6SQPWsDMQyG90L/g9He8yVDKSW+bIWsIYWuxtZ9kLNkJHNN/n1MoaVXsnWUXvQ8L9rtL2k2&#10;C4pOTA42TQsGKXCcaHDwfnp7egGjxVP0MxM6uKLCvnt82B1x9qUe6ThlNZVC6mAsJb9aq2HE5LXh&#10;jFSTniX5UkcZbPbh7Ae027Z9tvKbAd2KaQ7RgRziFszpmqv5DztNQVi5L03gZLnvp3CPaiN/0hGX&#10;SvEyYHEQRb+WgktTy4G979380xuYCENh+aiOlfwnqfbvBnb1zu4GAAD//wMAUEsDBBQABgAIAAAA&#10;IQAzLwWeQQAAADkAAAAUAAAAZHJzL2Nvbm5lY3RvcnhtbC54bWyysa/IzVEoSy0qzszPs1Uy1DNQ&#10;UkjNS85PycxLt1UKDXHTtVBSKC5JzEtJzMnPS7VVqkwtVrK34+UCAAAA//8DAFBLAwQUAAYACAAA&#10;ACEAPkweXcIAAADcAAAADwAAAGRycy9kb3ducmV2LnhtbESPQYvCMBSE74L/ITzBm6YqlVKNIkLR&#10;q7oL6+3ZPNti81KaVOu/3ywIexxm5htmve1NLZ7Uusqygtk0AkGcW11xoeDrkk0SEM4ja6wtk4I3&#10;OdhuhoM1ptq++ETPsy9EgLBLUUHpfZNK6fKSDLqpbYiDd7etQR9kW0jd4ivATS3nUbSUBisOCyU2&#10;tC8pf5w7o2Bxv/WHxO9kkv3YfdfFcfydXZUaj/rdCoSn3v+HP+2jVjBfzuDvTDgCcvMLAAD//wMA&#10;UEsBAi0AFAAGAAgAAAAhAP4l66UAAQAA6gEAABMAAAAAAAAAAAAAAAAAAAAAAFtDb250ZW50X1R5&#10;cGVzXS54bWxQSwECLQAUAAYACAAAACEAlgUzWNQAAACXAQAACwAAAAAAAAAAAAAAAAAxAQAAX3Jl&#10;bHMvLnJlbHNQSwECLQAUAAYACAAAACEAMy8FnkEAAAA5AAAAFAAAAAAAAAAAAAAAAAAuAgAAZHJz&#10;L2Nvbm5lY3RvcnhtbC54bWxQSwECLQAUAAYACAAAACEAPkweXcIAAADcAAAADwAAAAAAAAAAAAAA&#10;AAChAgAAZHJzL2Rvd25yZXYueG1sUEsFBgAAAAAEAAQA+QAAAJADAAAAAA==&#10;" strokecolor="#4579b8 [3044]">
+                <v:shape id="Straight Arrow Connector 261" o:spid="_x0000_s1219" type="#_x0000_t32" style="position:absolute;left:19811;top:22042;width:3936;height:20;visibility:visible;mso-wrap-style:square" o:connectortype="straight" o:gfxdata="UEsDBBQABgAIAAAAIQD+JeulAAEAAOoBAAATAAAAW0NvbnRlbnRfVHlwZXNdLnhtbJSRzU7EIBDH&#10;7ya+A+FqWqoHY0zpHqwe1Zj1AQhMW2I7EAbr7ts73e5ejGviEeb/8RuoN7tpFDMk8gG1vC4rKQBt&#10;cB57Ld+3T8WdFJQNOjMGBC33QHLTXF7U230EEuxG0nLIOd4rRXaAyVAZIiBPupAmk/mYehWN/TA9&#10;qJuqulU2YAbMRV4yZFO30JnPMYvHHV+vJAlGkuJhFS5dWpoYR29NZlI1o/vRUhwbSnYeNDT4SFeM&#10;IdWvDcvkfMHR98JPk7wD8WpSfjYTYyiXaNkAweaQWFf+nbSgTlSErvMWyjYRL7V6T3DnSlz4wgTz&#10;f/Nbtr3BfEpXh59qvgEAAP//AwBQSwMEFAAGAAgAAAAhAJYFM1jUAAAAlwEAAAsAAABfcmVscy8u&#10;cmVsc6SQPWsDMQyG90L/g9He8yVDKSW+bIWsIYWuxtZ9kLNkJHNN/n1MoaVXsnWUXvQ8L9rtL2k2&#10;C4pOTA42TQsGKXCcaHDwfnp7egGjxVP0MxM6uKLCvnt82B1x9qUe6ThlNZVC6mAsJb9aq2HE5LXh&#10;jFSTniX5UkcZbPbh7Ae027Z9tvKbAd2KaQ7RgRziFszpmqv5DztNQVi5L03gZLnvp3CPaiN/0hGX&#10;SvEyYHEQRb+WgktTy4G979380xuYCENh+aiOlfwnqfbvBnb1zu4GAAD//wMAUEsDBBQABgAIAAAA&#10;IQAzLwWeQQAAADkAAAAUAAAAZHJzL2Nvbm5lY3RvcnhtbC54bWyysa/IzVEoSy0qzszPs1Uy1DNQ&#10;UkjNS85PycxLt1UKDXHTtVBSKC5JzEtJzMnPS7VVqkwtVrK34+UCAAAA//8DAFBLAwQUAAYACAAA&#10;ACEAPkweXcIAAADcAAAADwAAAGRycy9kb3ducmV2LnhtbESPQYvCMBSE74L/ITzBm6YqlVKNIkLR&#10;q7oL6+3ZPNti81KaVOu/3ywIexxm5htmve1NLZ7Uusqygtk0AkGcW11xoeDrkk0SEM4ja6wtk4I3&#10;OdhuhoM1ptq++ETPsy9EgLBLUUHpfZNK6fKSDLqpbYiDd7etQR9kW0jd4ivATS3nUbSUBisOCyU2&#10;tC8pf5w7o2Bxv/WHxO9kkv3YfdfFcfydXZUaj/rdCoSn3v+HP+2jVjBfzuDvTDgCcvMLAAD//wMA&#10;UEsBAi0AFAAGAAgAAAAhAP4l66UAAQAA6gEAABMAAAAAAAAAAAAAAAAAAAAAAFtDb250ZW50X1R5&#10;cGVzXS54bWxQSwECLQAUAAYACAAAACEAlgUzWNQAAACXAQAACwAAAAAAAAAAAAAAAAAxAQAAX3Jl&#10;bHMvLnJlbHNQSwECLQAUAAYACAAAACEAMy8FnkEAAAA5AAAAFAAAAAAAAAAAAAAAAAAuAgAAZHJz&#10;L2Nvbm5lY3RvcnhtbC54bWxQSwECLQAUAAYACAAAACEAPkweXcIAAADcAAAADwAAAAAAAAAAAAAA&#10;AAChAgAAZHJzL2Rvd25yZXYueG1sUEsFBgAAAAAEAAQA+QAAAJADAAAAAA==&#10;" strokecolor="#4579b8 [3044]">
                   <v:stroke endarrow="open"/>
                 </v:shape>
-                <v:shape id="Text Box 262" o:spid="_x0000_s1195" type="#_x0000_t202" style="position:absolute;width:0;height:0;visibility:visible;mso-wrap-style:none;v-text-anchor:top" o:gfxdata="UEsDBBQABgAIAAAAIQDw94q7/QAAAOIBAAATAAAAW0NvbnRlbnRfVHlwZXNdLnhtbJSRzUrEMBDH&#10;74LvEOYqbaoHEWm6B6tHFV0fYEimbdg2CZlYd9/edD8u4goeZ+b/8SOpV9tpFDNFtt4puC4rEOS0&#10;N9b1Cj7WT8UdCE7oDI7ekYIdMayay4t6vQvEIrsdKxhSCvdSsh5oQi59IJcvnY8TpjzGXgbUG+xJ&#10;3lTVrdTeJXKpSEsGNHVLHX6OSTxu8/pAEmlkEA8H4dKlAEMYrcaUSeXszI+W4thQZudew4MNfJUx&#10;QP7asFzOFxx9L/lpojUkXjGmZ5wyhjSRJQ8YKGvKv1MWzIkL33VWU9lGfl98J6hz4cZ/uUjzf7Pb&#10;bHuj+ZQu9z/UfAMAAP//AwBQSwMEFAAGAAgAAAAhADHdX2HSAAAAjwEAAAsAAABfcmVscy8ucmVs&#10;c6SQwWrDMAyG74O9g9G9cdpDGaNOb4VeSwe7CltJTGPLWCZt376mMFhGbzvqF/o+8e/2tzCpmbJ4&#10;jgbWTQuKomXn42Dg63xYfYCSgtHhxJEM3Elg372/7U40YalHMvokqlKiGBhLSZ9aix0poDScKNZN&#10;zzlgqWMedEJ7wYH0pm23Ov9mQLdgqqMzkI9uA+p8T9X8hx28zSzcl8Zy0Nz33r6iasfXeKK5UjAP&#10;VAy4LM8w09zU50C/9q7/6ZURE31X/kL8TKv1x6wXNXYPAAAA//8DAFBLAwQUAAYACAAAACEAMy8F&#10;nkEAAAA5AAAAEAAAAGRycy9zaGFwZXhtbC54bWyysa/IzVEoSy0qzszPs1Uy1DNQUkjNS85PycxL&#10;t1UKDXHTtVBSKC5JzEtJzMnPS7VVqkwtVrK34+UCAAAA//8DAFBLAwQUAAYACAAAACEAZLRoxMYA&#10;AADcAAAADwAAAGRycy9kb3ducmV2LnhtbESPQWsCMRSE74X+h/AK3mrWPWhZjSJCy3qxqKX0+Ng8&#10;k103L8sm6ra/vhEKPQ4z8w2zWA2uFVfqQ+1ZwWScgSCuvK7ZKPg4vj6/gAgRWWPrmRR8U4DV8vFh&#10;gYX2N97T9RCNSBAOBSqwMXaFlKGy5DCMfUecvJPvHcYkeyN1j7cEd63Ms2wqHdacFix2tLFUnQ8X&#10;p2BWmnL7/tbYyaxpzO7rszme8x+lRk/Deg4i0hD/w3/tUivIpzncz6QjIJe/AAAA//8DAFBLAQIt&#10;ABQABgAIAAAAIQDw94q7/QAAAOIBAAATAAAAAAAAAAAAAAAAAAAAAABbQ29udGVudF9UeXBlc10u&#10;eG1sUEsBAi0AFAAGAAgAAAAhADHdX2HSAAAAjwEAAAsAAAAAAAAAAAAAAAAALgEAAF9yZWxzLy5y&#10;ZWxzUEsBAi0AFAAGAAgAAAAhADMvBZ5BAAAAOQAAABAAAAAAAAAAAAAAAAAAKQIAAGRycy9zaGFw&#10;ZXhtbC54bWxQSwECLQAUAAYACAAAACEAZLRoxMYAAADcAAAADwAAAAAAAAAAAAAAAACYAgAAZHJz&#10;L2Rvd25yZXYueG1sUEsFBgAAAAAEAAQA9QAAAIsDAAAAAA==&#10;" fillcolor="#506329 [1638]" stroked="f">
+                <v:shape id="Text Box 262" o:spid="_x0000_s1220" type="#_x0000_t202" style="position:absolute;width:0;height:0;visibility:visible;mso-wrap-style:none;v-text-anchor:top" o:gfxdata="UEsDBBQABgAIAAAAIQDw94q7/QAAAOIBAAATAAAAW0NvbnRlbnRfVHlwZXNdLnhtbJSRzUrEMBDH&#10;74LvEOYqbaoHEWm6B6tHFV0fYEimbdg2CZlYd9/edD8u4goeZ+b/8SOpV9tpFDNFtt4puC4rEOS0&#10;N9b1Cj7WT8UdCE7oDI7ekYIdMayay4t6vQvEIrsdKxhSCvdSsh5oQi59IJcvnY8TpjzGXgbUG+xJ&#10;3lTVrdTeJXKpSEsGNHVLHX6OSTxu8/pAEmlkEA8H4dKlAEMYrcaUSeXszI+W4thQZudew4MNfJUx&#10;QP7asFzOFxx9L/lpojUkXjGmZ5wyhjSRJQ8YKGvKv1MWzIkL33VWU9lGfl98J6hz4cZ/uUjzf7Pb&#10;bHuj+ZQu9z/UfAMAAP//AwBQSwMEFAAGAAgAAAAhADHdX2HSAAAAjwEAAAsAAABfcmVscy8ucmVs&#10;c6SQwWrDMAyG74O9g9G9cdpDGaNOb4VeSwe7CltJTGPLWCZt376mMFhGbzvqF/o+8e/2tzCpmbJ4&#10;jgbWTQuKomXn42Dg63xYfYCSgtHhxJEM3Elg372/7U40YalHMvokqlKiGBhLSZ9aix0poDScKNZN&#10;zzlgqWMedEJ7wYH0pm23Ov9mQLdgqqMzkI9uA+p8T9X8hx28zSzcl8Zy0Nz33r6iasfXeKK5UjAP&#10;VAy4LM8w09zU50C/9q7/6ZURE31X/kL8TKv1x6wXNXYPAAAA//8DAFBLAwQUAAYACAAAACEAMy8F&#10;nkEAAAA5AAAAEAAAAGRycy9zaGFwZXhtbC54bWyysa/IzVEoSy0qzszPs1Uy1DNQUkjNS85PycxL&#10;t1UKDXHTtVBSKC5JzEtJzMnPS7VVqkwtVrK34+UCAAAA//8DAFBLAwQUAAYACAAAACEAZLRoxMYA&#10;AADcAAAADwAAAGRycy9kb3ducmV2LnhtbESPQWsCMRSE74X+h/AK3mrWPWhZjSJCy3qxqKX0+Ng8&#10;k103L8sm6ra/vhEKPQ4z8w2zWA2uFVfqQ+1ZwWScgSCuvK7ZKPg4vj6/gAgRWWPrmRR8U4DV8vFh&#10;gYX2N97T9RCNSBAOBSqwMXaFlKGy5DCMfUecvJPvHcYkeyN1j7cEd63Ms2wqHdacFix2tLFUnQ8X&#10;p2BWmnL7/tbYyaxpzO7rszme8x+lRk/Deg4i0hD/w3/tUivIpzncz6QjIJe/AAAA//8DAFBLAQIt&#10;ABQABgAIAAAAIQDw94q7/QAAAOIBAAATAAAAAAAAAAAAAAAAAAAAAABbQ29udGVudF9UeXBlc10u&#10;eG1sUEsBAi0AFAAGAAgAAAAhADHdX2HSAAAAjwEAAAsAAAAAAAAAAAAAAAAALgEAAF9yZWxzLy5y&#10;ZWxzUEsBAi0AFAAGAAgAAAAhADMvBZ5BAAAAOQAAABAAAAAAAAAAAAAAAAAAKQIAAGRycy9zaGFw&#10;ZXhtbC54bWxQSwECLQAUAAYACAAAACEAZLRoxMYAAADcAAAADwAAAAAAAAAAAAAAAACYAgAAZHJz&#10;L2Rvd25yZXYueG1sUEsFBgAAAAAEAAQA9QAAAIsDAAAAAA==&#10;" fillcolor="#506329 [1638]" stroked="f">
                   <v:fill color2="#93b64c [3014]" rotate="t" angle="180" colors="0 #769535;52429f #9bc348;1 #9cc746" focus="100%" type="gradient">
                     <o:fill v:ext="view" type="gradientUnscaled"/>
                   </v:fill>
@@ -21848,10 +21814,10 @@
                     </w:txbxContent>
                   </v:textbox>
                 </v:shape>
-                <v:shape id="Straight Arrow Connector 264" o:spid="_x0000_s1196" type="#_x0000_t32" style="position:absolute;left:38628;top:25828;width:5;height:2263;visibility:visible;mso-wrap-style:square" o:connectortype="straight" o:gfxdata="UEsDBBQABgAIAAAAIQD+JeulAAEAAOoBAAATAAAAW0NvbnRlbnRfVHlwZXNdLnhtbJSRzU7EIBDH&#10;7ya+A+FqWqoHY0zpHqwe1Zj1AQhMW2I7EAbr7ts73e5ejGviEeb/8RuoN7tpFDMk8gG1vC4rKQBt&#10;cB57Ld+3T8WdFJQNOjMGBC33QHLTXF7U230EEuxG0nLIOd4rRXaAyVAZIiBPupAmk/mYehWN/TA9&#10;qJuqulU2YAbMRV4yZFO30JnPMYvHHV+vJAlGkuJhFS5dWpoYR29NZlI1o/vRUhwbSnYeNDT4SFeM&#10;IdWvDcvkfMHR98JPk7wD8WpSfjYTYyiXaNkAweaQWFf+nbSgTlSErvMWyjYRL7V6T3DnSlz4wgTz&#10;f/Nbtr3BfEpXh59qvgEAAP//AwBQSwMEFAAGAAgAAAAhAJYFM1jUAAAAlwEAAAsAAABfcmVscy8u&#10;cmVsc6SQPWsDMQyG90L/g9He8yVDKSW+bIWsIYWuxtZ9kLNkJHNN/n1MoaVXsnWUXvQ8L9rtL2k2&#10;C4pOTA42TQsGKXCcaHDwfnp7egGjxVP0MxM6uKLCvnt82B1x9qUe6ThlNZVC6mAsJb9aq2HE5LXh&#10;jFSTniX5UkcZbPbh7Ae027Z9tvKbAd2KaQ7RgRziFszpmqv5DztNQVi5L03gZLnvp3CPaiN/0hGX&#10;SvEyYHEQRb+WgktTy4G979380xuYCENh+aiOlfwnqfbvBnb1zu4GAAD//wMAUEsDBBQABgAIAAAA&#10;IQAzLwWeQQAAADkAAAAUAAAAZHJzL2Nvbm5lY3RvcnhtbC54bWyysa/IzVEoSy0qzszPs1Uy1DNQ&#10;UkjNS85PycxLt1UKDXHTtVBSKC5JzEtJzMnPS7VVqkwtVrK34+UCAAAA//8DAFBLAwQUAAYACAAA&#10;ACEALju9xcMAAADcAAAADwAAAGRycy9kb3ducmV2LnhtbESPQYvCMBSE74L/ITxhb5qqWynVKCIU&#10;97ruLujt2TzbYvNSmlTrvzeCsMdhZr5hVpve1OJGrassK5hOIhDEudUVFwp+f7JxAsJ5ZI21ZVLw&#10;IAeb9XCwwlTbO3/T7eALESDsUlRQet+kUrq8JINuYhvi4F1sa9AH2RZSt3gPcFPLWRQtpMGKw0KJ&#10;De1Kyq+HziiYX879PvFbmWRHu+u6OI7/spNSH6N+uwThqff/4Xf7SyuYLT7hdSYcAbl+AgAA//8D&#10;AFBLAQItABQABgAIAAAAIQD+JeulAAEAAOoBAAATAAAAAAAAAAAAAAAAAAAAAABbQ29udGVudF9U&#10;eXBlc10ueG1sUEsBAi0AFAAGAAgAAAAhAJYFM1jUAAAAlwEAAAsAAAAAAAAAAAAAAAAAMQEAAF9y&#10;ZWxzLy5yZWxzUEsBAi0AFAAGAAgAAAAhADMvBZ5BAAAAOQAAABQAAAAAAAAAAAAAAAAALgIAAGRy&#10;cy9jb25uZWN0b3J4bWwueG1sUEsBAi0AFAAGAAgAAAAhAC47vcXDAAAA3AAAAA8AAAAAAAAAAAAA&#10;AAAAoQIAAGRycy9kb3ducmV2LnhtbFBLBQYAAAAABAAEAPkAAACRAwAAAAA=&#10;" strokecolor="#4579b8 [3044]">
+                <v:shape id="Straight Arrow Connector 264" o:spid="_x0000_s1221" type="#_x0000_t32" style="position:absolute;left:38628;top:25828;width:5;height:2263;visibility:visible;mso-wrap-style:square" o:connectortype="straight" o:gfxdata="UEsDBBQABgAIAAAAIQD+JeulAAEAAOoBAAATAAAAW0NvbnRlbnRfVHlwZXNdLnhtbJSRzU7EIBDH&#10;7ya+A+FqWqoHY0zpHqwe1Zj1AQhMW2I7EAbr7ts73e5ejGviEeb/8RuoN7tpFDMk8gG1vC4rKQBt&#10;cB57Ld+3T8WdFJQNOjMGBC33QHLTXF7U230EEuxG0nLIOd4rRXaAyVAZIiBPupAmk/mYehWN/TA9&#10;qJuqulU2YAbMRV4yZFO30JnPMYvHHV+vJAlGkuJhFS5dWpoYR29NZlI1o/vRUhwbSnYeNDT4SFeM&#10;IdWvDcvkfMHR98JPk7wD8WpSfjYTYyiXaNkAweaQWFf+nbSgTlSErvMWyjYRL7V6T3DnSlz4wgTz&#10;f/Nbtr3BfEpXh59qvgEAAP//AwBQSwMEFAAGAAgAAAAhAJYFM1jUAAAAlwEAAAsAAABfcmVscy8u&#10;cmVsc6SQPWsDMQyG90L/g9He8yVDKSW+bIWsIYWuxtZ9kLNkJHNN/n1MoaVXsnWUXvQ8L9rtL2k2&#10;C4pOTA42TQsGKXCcaHDwfnp7egGjxVP0MxM6uKLCvnt82B1x9qUe6ThlNZVC6mAsJb9aq2HE5LXh&#10;jFSTniX5UkcZbPbh7Ae027Z9tvKbAd2KaQ7RgRziFszpmqv5DztNQVi5L03gZLnvp3CPaiN/0hGX&#10;SvEyYHEQRb+WgktTy4G979380xuYCENh+aiOlfwnqfbvBnb1zu4GAAD//wMAUEsDBBQABgAIAAAA&#10;IQAzLwWeQQAAADkAAAAUAAAAZHJzL2Nvbm5lY3RvcnhtbC54bWyysa/IzVEoSy0qzszPs1Uy1DNQ&#10;UkjNS85PycxLt1UKDXHTtVBSKC5JzEtJzMnPS7VVqkwtVrK34+UCAAAA//8DAFBLAwQUAAYACAAA&#10;ACEALju9xcMAAADcAAAADwAAAGRycy9kb3ducmV2LnhtbESPQYvCMBSE74L/ITxhb5qqWynVKCIU&#10;97ruLujt2TzbYvNSmlTrvzeCsMdhZr5hVpve1OJGrassK5hOIhDEudUVFwp+f7JxAsJ5ZI21ZVLw&#10;IAeb9XCwwlTbO3/T7eALESDsUlRQet+kUrq8JINuYhvi4F1sa9AH2RZSt3gPcFPLWRQtpMGKw0KJ&#10;De1Kyq+HziiYX879PvFbmWRHu+u6OI7/spNSH6N+uwThqff/4Xf7SyuYLT7hdSYcAbl+AgAA//8D&#10;AFBLAQItABQABgAIAAAAIQD+JeulAAEAAOoBAAATAAAAAAAAAAAAAAAAAAAAAABbQ29udGVudF9U&#10;eXBlc10ueG1sUEsBAi0AFAAGAAgAAAAhAJYFM1jUAAAAlwEAAAsAAAAAAAAAAAAAAAAAMQEAAF9y&#10;ZWxzLy5yZWxzUEsBAi0AFAAGAAgAAAAhADMvBZ5BAAAAOQAAABQAAAAAAAAAAAAAAAAALgIAAGRy&#10;cy9jb25uZWN0b3J4bWwueG1sUEsBAi0AFAAGAAgAAAAhAC47vcXDAAAA3AAAAA8AAAAAAAAAAAAA&#10;AAAAoQIAAGRycy9kb3ducmV2LnhtbFBLBQYAAAAABAAEAPkAAACRAwAAAAA=&#10;" strokecolor="#4579b8 [3044]">
                   <v:stroke endarrow="open"/>
                 </v:shape>
-                <v:shape id="AutoShape 24" o:spid="_x0000_s1197" type="#_x0000_t5" style="position:absolute;left:23596;top:35577;width:1187;height:1029;visibility:visible;mso-wrap-style:square;v-text-anchor:top" o:gfxdata="UEsDBBQABgAIAAAAIQDw94q7/QAAAOIBAAATAAAAW0NvbnRlbnRfVHlwZXNdLnhtbJSRzUrEMBDH&#10;74LvEOYqbaoHEWm6B6tHFV0fYEimbdg2CZlYd9/edD8u4goeZ+b/8SOpV9tpFDNFtt4puC4rEOS0&#10;N9b1Cj7WT8UdCE7oDI7ekYIdMayay4t6vQvEIrsdKxhSCvdSsh5oQi59IJcvnY8TpjzGXgbUG+xJ&#10;3lTVrdTeJXKpSEsGNHVLHX6OSTxu8/pAEmlkEA8H4dKlAEMYrcaUSeXszI+W4thQZudew4MNfJUx&#10;QP7asFzOFxx9L/lpojUkXjGmZ5wyhjSRJQ8YKGvKv1MWzIkL33VWU9lGfl98J6hz4cZ/uUjzf7Pb&#10;bHuj+ZQu9z/UfAMAAP//AwBQSwMEFAAGAAgAAAAhADHdX2HSAAAAjwEAAAsAAABfcmVscy8ucmVs&#10;c6SQwWrDMAyG74O9g9G9cdpDGaNOb4VeSwe7CltJTGPLWCZt376mMFhGbzvqF/o+8e/2tzCpmbJ4&#10;jgbWTQuKomXn42Dg63xYfYCSgtHhxJEM3Elg372/7U40YalHMvokqlKiGBhLSZ9aix0poDScKNZN&#10;zzlgqWMedEJ7wYH0pm23Ov9mQLdgqqMzkI9uA+p8T9X8hx28zSzcl8Zy0Nz33r6iasfXeKK5UjAP&#10;VAy4LM8w09zU50C/9q7/6ZURE31X/kL8TKv1x6wXNXYPAAAA//8DAFBLAwQUAAYACAAAACEAMy8F&#10;nkEAAAA5AAAAEAAAAGRycy9zaGFwZXhtbC54bWyysa/IzVEoSy0qzszPs1Uy1DNQUkjNS85PycxL&#10;t1UKDXHTtVBSKC5JzEtJzMnPS7VVqkwtVrK34+UCAAAA//8DAFBLAwQUAAYACAAAACEASy6zL8MA&#10;AADcAAAADwAAAGRycy9kb3ducmV2LnhtbESPQYvCMBSE7wv+h/AEb2uqQlmqUUQRehFW14PHZ/Ns&#10;o81LaaLt/vvNguBxmJlvmMWqt7V4UuuNYwWTcQKCuHDacKng9LP7/ALhA7LG2jEp+CUPq+XgY4GZ&#10;dh0f6HkMpYgQ9hkqqEJoMil9UZFFP3YNcfSurrUYomxLqVvsItzWcpokqbRoOC5U2NCmouJ+fFgF&#10;t/xcOHva59vN5XtSmtnaHO6dUqNhv56DCNSHd/jVzrWCaZrC/5l4BOTyDwAA//8DAFBLAQItABQA&#10;BgAIAAAAIQDw94q7/QAAAOIBAAATAAAAAAAAAAAAAAAAAAAAAABbQ29udGVudF9UeXBlc10ueG1s&#10;UEsBAi0AFAAGAAgAAAAhADHdX2HSAAAAjwEAAAsAAAAAAAAAAAAAAAAALgEAAF9yZWxzLy5yZWxz&#10;UEsBAi0AFAAGAAgAAAAhADMvBZ5BAAAAOQAAABAAAAAAAAAAAAAAAAAAKQIAAGRycy9zaGFwZXht&#10;bC54bWxQSwECLQAUAAYACAAAACEASy6zL8MAAADcAAAADwAAAAAAAAAAAAAAAACYAgAAZHJzL2Rv&#10;d25yZXYueG1sUEsFBgAAAAAEAAQA9QAAAIgDAAAAAA==&#10;" fillcolor="#f79646" strokecolor="#f2f2f2" strokeweight="1pt">
+                <v:shape id="AutoShape 24" o:spid="_x0000_s1222" type="#_x0000_t5" style="position:absolute;left:23596;top:35577;width:1187;height:1029;visibility:visible;mso-wrap-style:square;v-text-anchor:top" o:gfxdata="UEsDBBQABgAIAAAAIQDw94q7/QAAAOIBAAATAAAAW0NvbnRlbnRfVHlwZXNdLnhtbJSRzUrEMBDH&#10;74LvEOYqbaoHEWm6B6tHFV0fYEimbdg2CZlYd9/edD8u4goeZ+b/8SOpV9tpFDNFtt4puC4rEOS0&#10;N9b1Cj7WT8UdCE7oDI7ekYIdMayay4t6vQvEIrsdKxhSCvdSsh5oQi59IJcvnY8TpjzGXgbUG+xJ&#10;3lTVrdTeJXKpSEsGNHVLHX6OSTxu8/pAEmlkEA8H4dKlAEMYrcaUSeXszI+W4thQZudew4MNfJUx&#10;QP7asFzOFxx9L/lpojUkXjGmZ5wyhjSRJQ8YKGvKv1MWzIkL33VWU9lGfl98J6hz4cZ/uUjzf7Pb&#10;bHuj+ZQu9z/UfAMAAP//AwBQSwMEFAAGAAgAAAAhADHdX2HSAAAAjwEAAAsAAABfcmVscy8ucmVs&#10;c6SQwWrDMAyG74O9g9G9cdpDGaNOb4VeSwe7CltJTGPLWCZt376mMFhGbzvqF/o+8e/2tzCpmbJ4&#10;jgbWTQuKomXn42Dg63xYfYCSgtHhxJEM3Elg372/7U40YalHMvokqlKiGBhLSZ9aix0poDScKNZN&#10;zzlgqWMedEJ7wYH0pm23Ov9mQLdgqqMzkI9uA+p8T9X8hx28zSzcl8Zy0Nz33r6iasfXeKK5UjAP&#10;VAy4LM8w09zU50C/9q7/6ZURE31X/kL8TKv1x6wXNXYPAAAA//8DAFBLAwQUAAYACAAAACEAMy8F&#10;nkEAAAA5AAAAEAAAAGRycy9zaGFwZXhtbC54bWyysa/IzVEoSy0qzszPs1Uy1DNQUkjNS85PycxL&#10;t1UKDXHTtVBSKC5JzEtJzMnPS7VVqkwtVrK34+UCAAAA//8DAFBLAwQUAAYACAAAACEASy6zL8MA&#10;AADcAAAADwAAAGRycy9kb3ducmV2LnhtbESPQYvCMBSE7wv+h/AEb2uqQlmqUUQRehFW14PHZ/Ns&#10;o81LaaLt/vvNguBxmJlvmMWqt7V4UuuNYwWTcQKCuHDacKng9LP7/ALhA7LG2jEp+CUPq+XgY4GZ&#10;dh0f6HkMpYgQ9hkqqEJoMil9UZFFP3YNcfSurrUYomxLqVvsItzWcpokqbRoOC5U2NCmouJ+fFgF&#10;t/xcOHva59vN5XtSmtnaHO6dUqNhv56DCNSHd/jVzrWCaZrC/5l4BOTyDwAA//8DAFBLAQItABQA&#10;BgAIAAAAIQDw94q7/QAAAOIBAAATAAAAAAAAAAAAAAAAAAAAAABbQ29udGVudF9UeXBlc10ueG1s&#10;UEsBAi0AFAAGAAgAAAAhADHdX2HSAAAAjwEAAAsAAAAAAAAAAAAAAAAALgEAAF9yZWxzLy5yZWxz&#10;UEsBAi0AFAAGAAgAAAAhADMvBZ5BAAAAOQAAABAAAAAAAAAAAAAAAAAAKQIAAGRycy9zaGFwZXht&#10;bC54bWxQSwECLQAUAAYACAAAACEASy6zL8MAAADcAAAADwAAAAAAAAAAAAAAAACYAgAAZHJzL2Rv&#10;d25yZXYueG1sUEsFBgAAAAAEAAQA9QAAAIgDAAAAAA==&#10;" fillcolor="#f79646" strokecolor="#f2f2f2" strokeweight="1pt">
                   <v:fill color2="#974706" angle="45" focus="100%" type="gradient"/>
                   <v:shadow on="t" type="perspective" color="#fbd4b4" opacity=".5" origin=",.5" offset="0,0" matrix=",-56756f,,.5"/>
                   <v:textbox>
@@ -21860,7 +21826,7 @@
                     </w:txbxContent>
                   </v:textbox>
                 </v:shape>
-                <v:oval id="Oval 267" o:spid="_x0000_s1198" style="position:absolute;left:29748;top:35589;width:1219;height:1213;visibility:visible;mso-wrap-style:square;v-text-anchor:top" o:gfxdata="UEsDBBQABgAIAAAAIQDw94q7/QAAAOIBAAATAAAAW0NvbnRlbnRfVHlwZXNdLnhtbJSRzUrEMBDH&#10;74LvEOYqbaoHEWm6B6tHFV0fYEimbdg2CZlYd9/edD8u4goeZ+b/8SOpV9tpFDNFtt4puC4rEOS0&#10;N9b1Cj7WT8UdCE7oDI7ekYIdMayay4t6vQvEIrsdKxhSCvdSsh5oQi59IJcvnY8TpjzGXgbUG+xJ&#10;3lTVrdTeJXKpSEsGNHVLHX6OSTxu8/pAEmlkEA8H4dKlAEMYrcaUSeXszI+W4thQZudew4MNfJUx&#10;QP7asFzOFxx9L/lpojUkXjGmZ5wyhjSRJQ8YKGvKv1MWzIkL33VWU9lGfl98J6hz4cZ/uUjzf7Pb&#10;bHuj+ZQu9z/UfAMAAP//AwBQSwMEFAAGAAgAAAAhADHdX2HSAAAAjwEAAAsAAABfcmVscy8ucmVs&#10;c6SQwWrDMAyG74O9g9G9cdpDGaNOb4VeSwe7CltJTGPLWCZt376mMFhGbzvqF/o+8e/2tzCpmbJ4&#10;jgbWTQuKomXn42Dg63xYfYCSgtHhxJEM3Elg372/7U40YalHMvokqlKiGBhLSZ9aix0poDScKNZN&#10;zzlgqWMedEJ7wYH0pm23Ov9mQLdgqqMzkI9uA+p8T9X8hx28zSzcl8Zy0Nz33r6iasfXeKK5UjAP&#10;VAy4LM8w09zU50C/9q7/6ZURE31X/kL8TKv1x6wXNXYPAAAA//8DAFBLAwQUAAYACAAAACEAMy8F&#10;nkEAAAA5AAAAEAAAAGRycy9zaGFwZXhtbC54bWyysa/IzVEoSy0qzszPs1Uy1DNQUkjNS85PycxL&#10;t1UKDXHTtVBSKC5JzEtJzMnPS7VVqkwtVrK34+UCAAAA//8DAFBLAwQUAAYACAAAACEA+CCYu8UA&#10;AADcAAAADwAAAGRycy9kb3ducmV2LnhtbESPzW7CMBCE75V4B2uRuBUHDrQEDEIgCuqphJ/zKt7E&#10;EfE6il0S3r6uVKnH0cx8o1mue1uLB7W+cqxgMk5AEOdOV1wquJz3r+8gfEDWWDsmBU/ysF4NXpaY&#10;atfxiR5ZKEWEsE9RgQmhSaX0uSGLfuwa4ugVrrUYomxLqVvsItzWcpokM2mx4rhgsKGtofyefVsF&#10;2WF+3X2Wxbb42Mt73eW37svclBoN+80CRKA+/If/2ketYDp7g98z8QjI1Q8AAAD//wMAUEsBAi0A&#10;FAAGAAgAAAAhAPD3irv9AAAA4gEAABMAAAAAAAAAAAAAAAAAAAAAAFtDb250ZW50X1R5cGVzXS54&#10;bWxQSwECLQAUAAYACAAAACEAMd1fYdIAAACPAQAACwAAAAAAAAAAAAAAAAAuAQAAX3JlbHMvLnJl&#10;bHNQSwECLQAUAAYACAAAACEAMy8FnkEAAAA5AAAAEAAAAAAAAAAAAAAAAAApAgAAZHJzL3NoYXBl&#10;eG1sLnhtbFBLAQItABQABgAIAAAAIQD4IJi7xQAAANwAAAAPAAAAAAAAAAAAAAAAAJgCAABkcnMv&#10;ZG93bnJldi54bWxQSwUGAAAAAAQABAD1AAAAigMAAAAA&#10;" fillcolor="#9bbb59" strokecolor="#f2f2f2" strokeweight="1pt">
+                <v:oval id="Oval 267" o:spid="_x0000_s1223" style="position:absolute;left:29748;top:35589;width:1219;height:1213;visibility:visible;mso-wrap-style:square;v-text-anchor:top" o:gfxdata="UEsDBBQABgAIAAAAIQDw94q7/QAAAOIBAAATAAAAW0NvbnRlbnRfVHlwZXNdLnhtbJSRzUrEMBDH&#10;74LvEOYqbaoHEWm6B6tHFV0fYEimbdg2CZlYd9/edD8u4goeZ+b/8SOpV9tpFDNFtt4puC4rEOS0&#10;N9b1Cj7WT8UdCE7oDI7ekYIdMayay4t6vQvEIrsdKxhSCvdSsh5oQi59IJcvnY8TpjzGXgbUG+xJ&#10;3lTVrdTeJXKpSEsGNHVLHX6OSTxu8/pAEmlkEA8H4dKlAEMYrcaUSeXszI+W4thQZudew4MNfJUx&#10;QP7asFzOFxx9L/lpojUkXjGmZ5wyhjSRJQ8YKGvKv1MWzIkL33VWU9lGfl98J6hz4cZ/uUjzf7Pb&#10;bHuj+ZQu9z/UfAMAAP//AwBQSwMEFAAGAAgAAAAhADHdX2HSAAAAjwEAAAsAAABfcmVscy8ucmVs&#10;c6SQwWrDMAyG74O9g9G9cdpDGaNOb4VeSwe7CltJTGPLWCZt376mMFhGbzvqF/o+8e/2tzCpmbJ4&#10;jgbWTQuKomXn42Dg63xYfYCSgtHhxJEM3Elg372/7U40YalHMvokqlKiGBhLSZ9aix0poDScKNZN&#10;zzlgqWMedEJ7wYH0pm23Ov9mQLdgqqMzkI9uA+p8T9X8hx28zSzcl8Zy0Nz33r6iasfXeKK5UjAP&#10;VAy4LM8w09zU50C/9q7/6ZURE31X/kL8TKv1x6wXNXYPAAAA//8DAFBLAwQUAAYACAAAACEAMy8F&#10;nkEAAAA5AAAAEAAAAGRycy9zaGFwZXhtbC54bWyysa/IzVEoSy0qzszPs1Uy1DNQUkjNS85PycxL&#10;t1UKDXHTtVBSKC5JzEtJzMnPS7VVqkwtVrK34+UCAAAA//8DAFBLAwQUAAYACAAAACEA+CCYu8UA&#10;AADcAAAADwAAAGRycy9kb3ducmV2LnhtbESPzW7CMBCE75V4B2uRuBUHDrQEDEIgCuqphJ/zKt7E&#10;EfE6il0S3r6uVKnH0cx8o1mue1uLB7W+cqxgMk5AEOdOV1wquJz3r+8gfEDWWDsmBU/ysF4NXpaY&#10;atfxiR5ZKEWEsE9RgQmhSaX0uSGLfuwa4ugVrrUYomxLqVvsItzWcpokM2mx4rhgsKGtofyefVsF&#10;2WF+3X2Wxbb42Mt73eW37svclBoN+80CRKA+/If/2ketYDp7g98z8QjI1Q8AAAD//wMAUEsBAi0A&#10;FAAGAAgAAAAhAPD3irv9AAAA4gEAABMAAAAAAAAAAAAAAAAAAAAAAFtDb250ZW50X1R5cGVzXS54&#10;bWxQSwECLQAUAAYACAAAACEAMd1fYdIAAACPAQAACwAAAAAAAAAAAAAAAAAuAQAAX3JlbHMvLnJl&#10;bHNQSwECLQAUAAYACAAAACEAMy8FnkEAAAA5AAAAEAAAAAAAAAAAAAAAAAApAgAAZHJzL3NoYXBl&#10;eG1sLnhtbFBLAQItABQABgAIAAAAIQD4IJi7xQAAANwAAAAPAAAAAAAAAAAAAAAAAJgCAABkcnMv&#10;ZG93bnJldi54bWxQSwUGAAAAAAQABAD1AAAAigMAAAAA&#10;" fillcolor="#9bbb59" strokecolor="#f2f2f2" strokeweight="1pt">
                   <v:fill color2="#4e6128" angle="45" focus="100%" type="gradient"/>
                   <v:shadow on="t" type="perspective" color="#d6e3bc" opacity=".5" origin=",.5" offset="0,0" matrix=",-56756f,,.5"/>
                   <v:textbox>
@@ -21869,7 +21835,7 @@
                     </w:txbxContent>
                   </v:textbox>
                 </v:oval>
-                <v:rect id="Rectangle 268" o:spid="_x0000_s1199" style="position:absolute;left:37188;top:35577;width:1219;height:1219;visibility:visible;mso-wrap-style:square;v-text-anchor:top" o:gfxdata="UEsDBBQABgAIAAAAIQDw94q7/QAAAOIBAAATAAAAW0NvbnRlbnRfVHlwZXNdLnhtbJSRzUrEMBDH&#10;74LvEOYqbaoHEWm6B6tHFV0fYEimbdg2CZlYd9/edD8u4goeZ+b/8SOpV9tpFDNFtt4puC4rEOS0&#10;N9b1Cj7WT8UdCE7oDI7ekYIdMayay4t6vQvEIrsdKxhSCvdSsh5oQi59IJcvnY8TpjzGXgbUG+xJ&#10;3lTVrdTeJXKpSEsGNHVLHX6OSTxu8/pAEmlkEA8H4dKlAEMYrcaUSeXszI+W4thQZudew4MNfJUx&#10;QP7asFzOFxx9L/lpojUkXjGmZ5wyhjSRJQ8YKGvKv1MWzIkL33VWU9lGfl98J6hz4cZ/uUjzf7Pb&#10;bHuj+ZQu9z/UfAMAAP//AwBQSwMEFAAGAAgAAAAhADHdX2HSAAAAjwEAAAsAAABfcmVscy8ucmVs&#10;c6SQwWrDMAyG74O9g9G9cdpDGaNOb4VeSwe7CltJTGPLWCZt376mMFhGbzvqF/o+8e/2tzCpmbJ4&#10;jgbWTQuKomXn42Dg63xYfYCSgtHhxJEM3Elg372/7U40YalHMvokqlKiGBhLSZ9aix0poDScKNZN&#10;zzlgqWMedEJ7wYH0pm23Ov9mQLdgqqMzkI9uA+p8T9X8hx28zSzcl8Zy0Nz33r6iasfXeKK5UjAP&#10;VAy4LM8w09zU50C/9q7/6ZURE31X/kL8TKv1x6wXNXYPAAAA//8DAFBLAwQUAAYACAAAACEAMy8F&#10;nkEAAAA5AAAAEAAAAGRycy9zaGFwZXhtbC54bWyysa/IzVEoSy0qzszPs1Uy1DNQUkjNS85PycxL&#10;t1UKDXHTtVBSKC5JzEtJzMnPS7VVqkwtVrK34+UCAAAA//8DAFBLAwQUAAYACAAAACEArM2c9MQA&#10;AADcAAAADwAAAGRycy9kb3ducmV2LnhtbESPwWrCQBCG7wXfYRnBW92ordjUVaQg2GO0FI9DdswG&#10;s7MxuzVpn75zKPQ4/PN/8816O/hG3amLdWADs2kGirgMtubKwMdp/7gCFROyxSYwGfimCNvN6GGN&#10;uQ09F3Q/pkoJhGOOBlxKba51LB15jNPQEkt2CZ3HJGNXadthL3Df6HmWLbXHmuWCw5beHJXX45cX&#10;jVX/9H55bs90K36yz2LhzunFGTMZD7tXUImG9L/81z5YA/Ol2MozQgC9+QUAAP//AwBQSwECLQAU&#10;AAYACAAAACEA8PeKu/0AAADiAQAAEwAAAAAAAAAAAAAAAAAAAAAAW0NvbnRlbnRfVHlwZXNdLnht&#10;bFBLAQItABQABgAIAAAAIQAx3V9h0gAAAI8BAAALAAAAAAAAAAAAAAAAAC4BAABfcmVscy8ucmVs&#10;c1BLAQItABQABgAIAAAAIQAzLwWeQQAAADkAAAAQAAAAAAAAAAAAAAAAACkCAABkcnMvc2hhcGV4&#10;bWwueG1sUEsBAi0AFAAGAAgAAAAhAKzNnPTEAAAA3AAAAA8AAAAAAAAAAAAAAAAAmAIAAGRycy9k&#10;b3ducmV2LnhtbFBLBQYAAAAABAAEAPUAAACJAwAAAAA=&#10;" fillcolor="#4bacc6" strokecolor="#f2f2f2" strokeweight="1pt">
+                <v:rect id="Rectangle 268" o:spid="_x0000_s1224" style="position:absolute;left:37188;top:35577;width:1219;height:1219;visibility:visible;mso-wrap-style:square;v-text-anchor:top" o:gfxdata="UEsDBBQABgAIAAAAIQDw94q7/QAAAOIBAAATAAAAW0NvbnRlbnRfVHlwZXNdLnhtbJSRzUrEMBDH&#10;74LvEOYqbaoHEWm6B6tHFV0fYEimbdg2CZlYd9/edD8u4goeZ+b/8SOpV9tpFDNFtt4puC4rEOS0&#10;N9b1Cj7WT8UdCE7oDI7ekYIdMayay4t6vQvEIrsdKxhSCvdSsh5oQi59IJcvnY8TpjzGXgbUG+xJ&#10;3lTVrdTeJXKpSEsGNHVLHX6OSTxu8/pAEmlkEA8H4dKlAEMYrcaUSeXszI+W4thQZudew4MNfJUx&#10;QP7asFzOFxx9L/lpojUkXjGmZ5wyhjSRJQ8YKGvKv1MWzIkL33VWU9lGfl98J6hz4cZ/uUjzf7Pb&#10;bHuj+ZQu9z/UfAMAAP//AwBQSwMEFAAGAAgAAAAhADHdX2HSAAAAjwEAAAsAAABfcmVscy8ucmVs&#10;c6SQwWrDMAyG74O9g9G9cdpDGaNOb4VeSwe7CltJTGPLWCZt376mMFhGbzvqF/o+8e/2tzCpmbJ4&#10;jgbWTQuKomXn42Dg63xYfYCSgtHhxJEM3Elg372/7U40YalHMvokqlKiGBhLSZ9aix0poDScKNZN&#10;zzlgqWMedEJ7wYH0pm23Ov9mQLdgqqMzkI9uA+p8T9X8hx28zSzcl8Zy0Nz33r6iasfXeKK5UjAP&#10;VAy4LM8w09zU50C/9q7/6ZURE31X/kL8TKv1x6wXNXYPAAAA//8DAFBLAwQUAAYACAAAACEAMy8F&#10;nkEAAAA5AAAAEAAAAGRycy9zaGFwZXhtbC54bWyysa/IzVEoSy0qzszPs1Uy1DNQUkjNS85PycxL&#10;t1UKDXHTtVBSKC5JzEtJzMnPS7VVqkwtVrK34+UCAAAA//8DAFBLAwQUAAYACAAAACEArM2c9MQA&#10;AADcAAAADwAAAGRycy9kb3ducmV2LnhtbESPwWrCQBCG7wXfYRnBW92ordjUVaQg2GO0FI9DdswG&#10;s7MxuzVpn75zKPQ4/PN/8816O/hG3amLdWADs2kGirgMtubKwMdp/7gCFROyxSYwGfimCNvN6GGN&#10;uQ09F3Q/pkoJhGOOBlxKba51LB15jNPQEkt2CZ3HJGNXadthL3Df6HmWLbXHmuWCw5beHJXX45cX&#10;jVX/9H55bs90K36yz2LhzunFGTMZD7tXUImG9L/81z5YA/Ol2MozQgC9+QUAAP//AwBQSwECLQAU&#10;AAYACAAAACEA8PeKu/0AAADiAQAAEwAAAAAAAAAAAAAAAAAAAAAAW0NvbnRlbnRfVHlwZXNdLnht&#10;bFBLAQItABQABgAIAAAAIQAx3V9h0gAAAI8BAAALAAAAAAAAAAAAAAAAAC4BAABfcmVscy8ucmVs&#10;c1BLAQItABQABgAIAAAAIQAzLwWeQQAAADkAAAAQAAAAAAAAAAAAAAAAACkCAABkcnMvc2hhcGV4&#10;bWwueG1sUEsBAi0AFAAGAAgAAAAhAKzNnPTEAAAA3AAAAA8AAAAAAAAAAAAAAAAAmAIAAGRycy9k&#10;b3ducmV2LnhtbFBLBQYAAAAABAAEAPUAAACJAwAAAAA=&#10;" fillcolor="#4bacc6" strokecolor="#f2f2f2" strokeweight="1pt">
                   <v:fill color2="#205867" angle="45" focus="100%" type="gradient"/>
                   <v:shadow on="t" type="perspective" color="#b6dde8" opacity=".5" origin=",.5" offset="0,0" matrix=",-56756f,,.5"/>
                   <v:textbox>
@@ -21878,7 +21844,7 @@
                     </w:txbxContent>
                   </v:textbox>
                 </v:rect>
-                <v:rect id="Rectangle 269" o:spid="_x0000_s1200" style="position:absolute;left:38637;top:35577;width:1220;height:1219;visibility:visible;mso-wrap-style:square;v-text-anchor:top" o:gfxdata="UEsDBBQABgAIAAAAIQDw94q7/QAAAOIBAAATAAAAW0NvbnRlbnRfVHlwZXNdLnhtbJSRzUrEMBDH&#10;74LvEOYqbaoHEWm6B6tHFV0fYEimbdg2CZlYd9/edD8u4goeZ+b/8SOpV9tpFDNFtt4puC4rEOS0&#10;N9b1Cj7WT8UdCE7oDI7ekYIdMayay4t6vQvEIrsdKxhSCvdSsh5oQi59IJcvnY8TpjzGXgbUG+xJ&#10;3lTVrdTeJXKpSEsGNHVLHX6OSTxu8/pAEmlkEA8H4dKlAEMYrcaUSeXszI+W4thQZudew4MNfJUx&#10;QP7asFzOFxx9L/lpojUkXjGmZ5wyhjSRJQ8YKGvKv1MWzIkL33VWU9lGfl98J6hz4cZ/uUjzf7Pb&#10;bHuj+ZQu9z/UfAMAAP//AwBQSwMEFAAGAAgAAAAhADHdX2HSAAAAjwEAAAsAAABfcmVscy8ucmVs&#10;c6SQwWrDMAyG74O9g9G9cdpDGaNOb4VeSwe7CltJTGPLWCZt376mMFhGbzvqF/o+8e/2tzCpmbJ4&#10;jgbWTQuKomXn42Dg63xYfYCSgtHhxJEM3Elg372/7U40YalHMvokqlKiGBhLSZ9aix0poDScKNZN&#10;zzlgqWMedEJ7wYH0pm23Ov9mQLdgqqMzkI9uA+p8T9X8hx28zSzcl8Zy0Nz33r6iasfXeKK5UjAP&#10;VAy4LM8w09zU50C/9q7/6ZURE31X/kL8TKv1x6wXNXYPAAAA//8DAFBLAwQUAAYACAAAACEAMy8F&#10;nkEAAAA5AAAAEAAAAGRycy9zaGFwZXhtbC54bWyysa/IzVEoSy0qzszPs1Uy1DNQUkjNS85PycxL&#10;t1UKDXHTtVBSKC5JzEtJzMnPS7VVqkwtVrK34+UCAAAA//8DAFBLAwQUAAYACAAAACEAw4E5b8UA&#10;AADcAAAADwAAAGRycy9kb3ducmV2LnhtbESPQWvCQBCF70L/wzKF3nRTW4OmWUWEQnuMLcXjkJ1k&#10;Q7OzMbua6K/vFgSPjzfve/PyzWhbcabeN44VPM8SEMSl0w3XCr6/3qdLED4ga2wdk4ILedisHyY5&#10;ZtoNXNB5H2oRIewzVGBC6DIpfWnIop+5jjh6lesthij7Wuoehwi3rZwnSSotNhwbDHa0M1T+7k82&#10;vrEcXj+rRXegY3FNfooXcwgro9TT47h9AxFoDPfjW/pDK5inK/gfEwkg138AAAD//wMAUEsBAi0A&#10;FAAGAAgAAAAhAPD3irv9AAAA4gEAABMAAAAAAAAAAAAAAAAAAAAAAFtDb250ZW50X1R5cGVzXS54&#10;bWxQSwECLQAUAAYACAAAACEAMd1fYdIAAACPAQAACwAAAAAAAAAAAAAAAAAuAQAAX3JlbHMvLnJl&#10;bHNQSwECLQAUAAYACAAAACEAMy8FnkEAAAA5AAAAEAAAAAAAAAAAAAAAAAApAgAAZHJzL3NoYXBl&#10;eG1sLnhtbFBLAQItABQABgAIAAAAIQDDgTlvxQAAANwAAAAPAAAAAAAAAAAAAAAAAJgCAABkcnMv&#10;ZG93bnJldi54bWxQSwUGAAAAAAQABAD1AAAAigMAAAAA&#10;" fillcolor="#4bacc6" strokecolor="#f2f2f2" strokeweight="1pt">
+                <v:rect id="Rectangle 269" o:spid="_x0000_s1225" style="position:absolute;left:38637;top:35577;width:1220;height:1219;visibility:visible;mso-wrap-style:square;v-text-anchor:top" o:gfxdata="UEsDBBQABgAIAAAAIQDw94q7/QAAAOIBAAATAAAAW0NvbnRlbnRfVHlwZXNdLnhtbJSRzUrEMBDH&#10;74LvEOYqbaoHEWm6B6tHFV0fYEimbdg2CZlYd9/edD8u4goeZ+b/8SOpV9tpFDNFtt4puC4rEOS0&#10;N9b1Cj7WT8UdCE7oDI7ekYIdMayay4t6vQvEIrsdKxhSCvdSsh5oQi59IJcvnY8TpjzGXgbUG+xJ&#10;3lTVrdTeJXKpSEsGNHVLHX6OSTxu8/pAEmlkEA8H4dKlAEMYrcaUSeXszI+W4thQZudew4MNfJUx&#10;QP7asFzOFxx9L/lpojUkXjGmZ5wyhjSRJQ8YKGvKv1MWzIkL33VWU9lGfl98J6hz4cZ/uUjzf7Pb&#10;bHuj+ZQu9z/UfAMAAP//AwBQSwMEFAAGAAgAAAAhADHdX2HSAAAAjwEAAAsAAABfcmVscy8ucmVs&#10;c6SQwWrDMAyG74O9g9G9cdpDGaNOb4VeSwe7CltJTGPLWCZt376mMFhGbzvqF/o+8e/2tzCpmbJ4&#10;jgbWTQuKomXn42Dg63xYfYCSgtHhxJEM3Elg372/7U40YalHMvokqlKiGBhLSZ9aix0poDScKNZN&#10;zzlgqWMedEJ7wYH0pm23Ov9mQLdgqqMzkI9uA+p8T9X8hx28zSzcl8Zy0Nz33r6iasfXeKK5UjAP&#10;VAy4LM8w09zU50C/9q7/6ZURE31X/kL8TKv1x6wXNXYPAAAA//8DAFBLAwQUAAYACAAAACEAMy8F&#10;nkEAAAA5AAAAEAAAAGRycy9zaGFwZXhtbC54bWyysa/IzVEoSy0qzszPs1Uy1DNQUkjNS85PycxL&#10;t1UKDXHTtVBSKC5JzEtJzMnPS7VVqkwtVrK34+UCAAAA//8DAFBLAwQUAAYACAAAACEAw4E5b8UA&#10;AADcAAAADwAAAGRycy9kb3ducmV2LnhtbESPQWvCQBCF70L/wzKF3nRTW4OmWUWEQnuMLcXjkJ1k&#10;Q7OzMbua6K/vFgSPjzfve/PyzWhbcabeN44VPM8SEMSl0w3XCr6/3qdLED4ga2wdk4ILedisHyY5&#10;ZtoNXNB5H2oRIewzVGBC6DIpfWnIop+5jjh6lesthij7Wuoehwi3rZwnSSotNhwbDHa0M1T+7k82&#10;vrEcXj+rRXegY3FNfooXcwgro9TT47h9AxFoDPfjW/pDK5inK/gfEwkg138AAAD//wMAUEsBAi0A&#10;FAAGAAgAAAAhAPD3irv9AAAA4gEAABMAAAAAAAAAAAAAAAAAAAAAAFtDb250ZW50X1R5cGVzXS54&#10;bWxQSwECLQAUAAYACAAAACEAMd1fYdIAAACPAQAACwAAAAAAAAAAAAAAAAAuAQAAX3JlbHMvLnJl&#10;bHNQSwECLQAUAAYACAAAACEAMy8FnkEAAAA5AAAAEAAAAAAAAAAAAAAAAAApAgAAZHJzL3NoYXBl&#10;eG1sLnhtbFBLAQItABQABgAIAAAAIQDDgTlvxQAAANwAAAAPAAAAAAAAAAAAAAAAAJgCAABkcnMv&#10;ZG93bnJldi54bWxQSwUGAAAAAAQABAD1AAAAigMAAAAA&#10;" fillcolor="#4bacc6" strokecolor="#f2f2f2" strokeweight="1pt">
                   <v:fill color2="#205867" angle="45" focus="100%" type="gradient"/>
                   <v:shadow on="t" type="perspective" color="#b6dde8" opacity=".5" origin=",.5" offset="0,0" matrix=",-56756f,,.5"/>
                   <v:textbox>
@@ -21887,7 +21853,7 @@
                     </w:txbxContent>
                   </v:textbox>
                 </v:rect>
-                <v:rect id="Rectangle 270" o:spid="_x0000_s1201" style="position:absolute;left:39857;top:35583;width:1219;height:1219;visibility:visible;mso-wrap-style:square;v-text-anchor:top" o:gfxdata="UEsDBBQABgAIAAAAIQDw94q7/QAAAOIBAAATAAAAW0NvbnRlbnRfVHlwZXNdLnhtbJSRzUrEMBDH&#10;74LvEOYqbaoHEWm6B6tHFV0fYEimbdg2CZlYd9/edD8u4goeZ+b/8SOpV9tpFDNFtt4puC4rEOS0&#10;N9b1Cj7WT8UdCE7oDI7ekYIdMayay4t6vQvEIrsdKxhSCvdSsh5oQi59IJcvnY8TpjzGXgbUG+xJ&#10;3lTVrdTeJXKpSEsGNHVLHX6OSTxu8/pAEmlkEA8H4dKlAEMYrcaUSeXszI+W4thQZudew4MNfJUx&#10;QP7asFzOFxx9L/lpojUkXjGmZ5wyhjSRJQ8YKGvKv1MWzIkL33VWU9lGfl98J6hz4cZ/uUjzf7Pb&#10;bHuj+ZQu9z/UfAMAAP//AwBQSwMEFAAGAAgAAAAhADHdX2HSAAAAjwEAAAsAAABfcmVscy8ucmVs&#10;c6SQwWrDMAyG74O9g9G9cdpDGaNOb4VeSwe7CltJTGPLWCZt376mMFhGbzvqF/o+8e/2tzCpmbJ4&#10;jgbWTQuKomXn42Dg63xYfYCSgtHhxJEM3Elg372/7U40YalHMvokqlKiGBhLSZ9aix0poDScKNZN&#10;zzlgqWMedEJ7wYH0pm23Ov9mQLdgqqMzkI9uA+p8T9X8hx28zSzcl8Zy0Nz33r6iasfXeKK5UjAP&#10;VAy4LM8w09zU50C/9q7/6ZURE31X/kL8TKv1x6wXNXYPAAAA//8DAFBLAwQUAAYACAAAACEAMy8F&#10;nkEAAAA5AAAAEAAAAGRycy9zaGFwZXhtbC54bWyysa/IzVEoSy0qzszPs1Uy1DNQUkjNS85PycxL&#10;t1UKDXHTtVBSKC5JzEtJzMnPS7VVqkwtVrK34+UCAAAA//8DAFBLAwQUAAYACAAAACEA12IGL8UA&#10;AADcAAAADwAAAGRycy9kb3ducmV2LnhtbESPTU/DMAyG70j7D5EncWPpNthHWTahSUhw7IbQjlbj&#10;NRWN0zVhLfx6fEDa0Xr9Pn682Q2+UVfqYh3YwHSSgSIug625MvBxfH1YgYoJ2WITmAz8UITddnS3&#10;wdyGngu6HlKlBMIxRwMupTbXOpaOPMZJaIklO4fOY5Kxq7TtsBe4b/QsyxbaY81ywWFLe0fl1+Hb&#10;i8aqf3w/P7UnuhS/2Wcxd6e0dsbcj4eXZ1CJhnRb/m+/WQOzpejLM0IAvf0DAAD//wMAUEsBAi0A&#10;FAAGAAgAAAAhAPD3irv9AAAA4gEAABMAAAAAAAAAAAAAAAAAAAAAAFtDb250ZW50X1R5cGVzXS54&#10;bWxQSwECLQAUAAYACAAAACEAMd1fYdIAAACPAQAACwAAAAAAAAAAAAAAAAAuAQAAX3JlbHMvLnJl&#10;bHNQSwECLQAUAAYACAAAACEAMy8FnkEAAAA5AAAAEAAAAAAAAAAAAAAAAAApAgAAZHJzL3NoYXBl&#10;eG1sLnhtbFBLAQItABQABgAIAAAAIQDXYgYvxQAAANwAAAAPAAAAAAAAAAAAAAAAAJgCAABkcnMv&#10;ZG93bnJldi54bWxQSwUGAAAAAAQABAD1AAAAigMAAAAA&#10;" fillcolor="#4bacc6" strokecolor="#f2f2f2" strokeweight="1pt">
+                <v:rect id="Rectangle 270" o:spid="_x0000_s1226" style="position:absolute;left:39857;top:35583;width:1219;height:1219;visibility:visible;mso-wrap-style:square;v-text-anchor:top" o:gfxdata="UEsDBBQABgAIAAAAIQDw94q7/QAAAOIBAAATAAAAW0NvbnRlbnRfVHlwZXNdLnhtbJSRzUrEMBDH&#10;74LvEOYqbaoHEWm6B6tHFV0fYEimbdg2CZlYd9/edD8u4goeZ+b/8SOpV9tpFDNFtt4puC4rEOS0&#10;N9b1Cj7WT8UdCE7oDI7ekYIdMayay4t6vQvEIrsdKxhSCvdSsh5oQi59IJcvnY8TpjzGXgbUG+xJ&#10;3lTVrdTeJXKpSEsGNHVLHX6OSTxu8/pAEmlkEA8H4dKlAEMYrcaUSeXszI+W4thQZudew4MNfJUx&#10;QP7asFzOFxx9L/lpojUkXjGmZ5wyhjSRJQ8YKGvKv1MWzIkL33VWU9lGfl98J6hz4cZ/uUjzf7Pb&#10;bHuj+ZQu9z/UfAMAAP//AwBQSwMEFAAGAAgAAAAhADHdX2HSAAAAjwEAAAsAAABfcmVscy8ucmVs&#10;c6SQwWrDMAyG74O9g9G9cdpDGaNOb4VeSwe7CltJTGPLWCZt376mMFhGbzvqF/o+8e/2tzCpmbJ4&#10;jgbWTQuKomXn42Dg63xYfYCSgtHhxJEM3Elg372/7U40YalHMvokqlKiGBhLSZ9aix0poDScKNZN&#10;zzlgqWMedEJ7wYH0pm23Ov9mQLdgqqMzkI9uA+p8T9X8hx28zSzcl8Zy0Nz33r6iasfXeKK5UjAP&#10;VAy4LM8w09zU50C/9q7/6ZURE31X/kL8TKv1x6wXNXYPAAAA//8DAFBLAwQUAAYACAAAACEAMy8F&#10;nkEAAAA5AAAAEAAAAGRycy9zaGFwZXhtbC54bWyysa/IzVEoSy0qzszPs1Uy1DNQUkjNS85PycxL&#10;t1UKDXHTtVBSKC5JzEtJzMnPS7VVqkwtVrK34+UCAAAA//8DAFBLAwQUAAYACAAAACEA12IGL8UA&#10;AADcAAAADwAAAGRycy9kb3ducmV2LnhtbESPTU/DMAyG70j7D5EncWPpNthHWTahSUhw7IbQjlbj&#10;NRWN0zVhLfx6fEDa0Xr9Pn682Q2+UVfqYh3YwHSSgSIug625MvBxfH1YgYoJ2WITmAz8UITddnS3&#10;wdyGngu6HlKlBMIxRwMupTbXOpaOPMZJaIklO4fOY5Kxq7TtsBe4b/QsyxbaY81ywWFLe0fl1+Hb&#10;i8aqf3w/P7UnuhS/2Wcxd6e0dsbcj4eXZ1CJhnRb/m+/WQOzpejLM0IAvf0DAAD//wMAUEsBAi0A&#10;FAAGAAgAAAAhAPD3irv9AAAA4gEAABMAAAAAAAAAAAAAAAAAAAAAAFtDb250ZW50X1R5cGVzXS54&#10;bWxQSwECLQAUAAYACAAAACEAMd1fYdIAAACPAQAACwAAAAAAAAAAAAAAAAAuAQAAX3JlbHMvLnJl&#10;bHNQSwECLQAUAAYACAAAACEAMy8FnkEAAAA5AAAAEAAAAAAAAAAAAAAAAAApAgAAZHJzL3NoYXBl&#10;eG1sLnhtbFBLAQItABQABgAIAAAAIQDXYgYvxQAAANwAAAAPAAAAAAAAAAAAAAAAAJgCAABkcnMv&#10;ZG93bnJldi54bWxQSwUGAAAAAAQABAD1AAAAigMAAAAA&#10;" fillcolor="#4bacc6" strokecolor="#f2f2f2" strokeweight="1pt">
                   <v:fill color2="#205867" angle="45" focus="100%" type="gradient"/>
                   <v:shadow on="t" type="perspective" color="#b6dde8" opacity=".5" origin=",.5" offset="0,0" matrix=",-56756f,,.5"/>
                   <v:textbox>
@@ -21896,7 +21862,7 @@
                     </w:txbxContent>
                   </v:textbox>
                 </v:rect>
-                <v:rect id="Rectangle 271" o:spid="_x0000_s1202" style="position:absolute;left:42274;top:35583;width:1220;height:1219;visibility:visible;mso-wrap-style:square;v-text-anchor:top" o:gfxdata="UEsDBBQABgAIAAAAIQDw94q7/QAAAOIBAAATAAAAW0NvbnRlbnRfVHlwZXNdLnhtbJSRzUrEMBDH&#10;74LvEOYqbaoHEWm6B6tHFV0fYEimbdg2CZlYd9/edD8u4goeZ+b/8SOpV9tpFDNFtt4puC4rEOS0&#10;N9b1Cj7WT8UdCE7oDI7ekYIdMayay4t6vQvEIrsdKxhSCvdSsh5oQi59IJcvnY8TpjzGXgbUG+xJ&#10;3lTVrdTeJXKpSEsGNHVLHX6OSTxu8/pAEmlkEA8H4dKlAEMYrcaUSeXszI+W4thQZudew4MNfJUx&#10;QP7asFzOFxx9L/lpojUkXjGmZ5wyhjSRJQ8YKGvKv1MWzIkL33VWU9lGfl98J6hz4cZ/uUjzf7Pb&#10;bHuj+ZQu9z/UfAMAAP//AwBQSwMEFAAGAAgAAAAhADHdX2HSAAAAjwEAAAsAAABfcmVscy8ucmVs&#10;c6SQwWrDMAyG74O9g9G9cdpDGaNOb4VeSwe7CltJTGPLWCZt376mMFhGbzvqF/o+8e/2tzCpmbJ4&#10;jgbWTQuKomXn42Dg63xYfYCSgtHhxJEM3Elg372/7U40YalHMvokqlKiGBhLSZ9aix0poDScKNZN&#10;zzlgqWMedEJ7wYH0pm23Ov9mQLdgqqMzkI9uA+p8T9X8hx28zSzcl8Zy0Nz33r6iasfXeKK5UjAP&#10;VAy4LM8w09zU50C/9q7/6ZURE31X/kL8TKv1x6wXNXYPAAAA//8DAFBLAwQUAAYACAAAACEAMy8F&#10;nkEAAAA5AAAAEAAAAGRycy9zaGFwZXhtbC54bWyysa/IzVEoSy0qzszPs1Uy1DNQUkjNS85PycxL&#10;t1UKDXHTtVBSKC5JzEtJzMnPS7VVqkwtVrK34+UCAAAA//8DAFBLAwQUAAYACAAAACEAuC6jtMUA&#10;AADcAAAADwAAAGRycy9kb3ducmV2LnhtbESPT2vCQBDF7wW/wzKCt7pR+yeNriIFoT3GingcspNs&#10;MDsbs1sT++m7hYLHx5v3e/NWm8E24kqdrx0rmE0TEMSF0zVXCg5fu8cUhA/IGhvHpOBGHjbr0cMK&#10;M+16zum6D5WIEPYZKjAhtJmUvjBk0U9dSxy90nUWQ5RdJXWHfYTbRs6T5EVarDk2GGzp3VBx3n/b&#10;+EbaP32Wz+2JLvlPcswX5hTejFKT8bBdggg0hPvxf/pDK5i/zuBvTCSAXP8CAAD//wMAUEsBAi0A&#10;FAAGAAgAAAAhAPD3irv9AAAA4gEAABMAAAAAAAAAAAAAAAAAAAAAAFtDb250ZW50X1R5cGVzXS54&#10;bWxQSwECLQAUAAYACAAAACEAMd1fYdIAAACPAQAACwAAAAAAAAAAAAAAAAAuAQAAX3JlbHMvLnJl&#10;bHNQSwECLQAUAAYACAAAACEAMy8FnkEAAAA5AAAAEAAAAAAAAAAAAAAAAAApAgAAZHJzL3NoYXBl&#10;eG1sLnhtbFBLAQItABQABgAIAAAAIQC4LqO0xQAAANwAAAAPAAAAAAAAAAAAAAAAAJgCAABkcnMv&#10;ZG93bnJldi54bWxQSwUGAAAAAAQABAD1AAAAigMAAAAA&#10;" fillcolor="#4bacc6" strokecolor="#f2f2f2" strokeweight="1pt">
+                <v:rect id="Rectangle 271" o:spid="_x0000_s1227" style="position:absolute;left:42274;top:35583;width:1220;height:1219;visibility:visible;mso-wrap-style:square;v-text-anchor:top" o:gfxdata="UEsDBBQABgAIAAAAIQDw94q7/QAAAOIBAAATAAAAW0NvbnRlbnRfVHlwZXNdLnhtbJSRzUrEMBDH&#10;74LvEOYqbaoHEWm6B6tHFV0fYEimbdg2CZlYd9/edD8u4goeZ+b/8SOpV9tpFDNFtt4puC4rEOS0&#10;N9b1Cj7WT8UdCE7oDI7ekYIdMayay4t6vQvEIrsdKxhSCvdSsh5oQi59IJcvnY8TpjzGXgbUG+xJ&#10;3lTVrdTeJXKpSEsGNHVLHX6OSTxu8/pAEmlkEA8H4dKlAEMYrcaUSeXszI+W4thQZudew4MNfJUx&#10;QP7asFzOFxx9L/lpojUkXjGmZ5wyhjSRJQ8YKGvKv1MWzIkL33VWU9lGfl98J6hz4cZ/uUjzf7Pb&#10;bHuj+ZQu9z/UfAMAAP//AwBQSwMEFAAGAAgAAAAhADHdX2HSAAAAjwEAAAsAAABfcmVscy8ucmVs&#10;c6SQwWrDMAyG74O9g9G9cdpDGaNOb4VeSwe7CltJTGPLWCZt376mMFhGbzvqF/o+8e/2tzCpmbJ4&#10;jgbWTQuKomXn42Dg63xYfYCSgtHhxJEM3Elg372/7U40YalHMvokqlKiGBhLSZ9aix0poDScKNZN&#10;zzlgqWMedEJ7wYH0pm23Ov9mQLdgqqMzkI9uA+p8T9X8hx28zSzcl8Zy0Nz33r6iasfXeKK5UjAP&#10;VAy4LM8w09zU50C/9q7/6ZURE31X/kL8TKv1x6wXNXYPAAAA//8DAFBLAwQUAAYACAAAACEAMy8F&#10;nkEAAAA5AAAAEAAAAGRycy9zaGFwZXhtbC54bWyysa/IzVEoSy0qzszPs1Uy1DNQUkjNS85PycxL&#10;t1UKDXHTtVBSKC5JzEtJzMnPS7VVqkwtVrK34+UCAAAA//8DAFBLAwQUAAYACAAAACEAuC6jtMUA&#10;AADcAAAADwAAAGRycy9kb3ducmV2LnhtbESPT2vCQBDF7wW/wzKCt7pR+yeNriIFoT3GingcspNs&#10;MDsbs1sT++m7hYLHx5v3e/NWm8E24kqdrx0rmE0TEMSF0zVXCg5fu8cUhA/IGhvHpOBGHjbr0cMK&#10;M+16zum6D5WIEPYZKjAhtJmUvjBk0U9dSxy90nUWQ5RdJXWHfYTbRs6T5EVarDk2GGzp3VBx3n/b&#10;+EbaP32Wz+2JLvlPcswX5hTejFKT8bBdggg0hPvxf/pDK5i/zuBvTCSAXP8CAAD//wMAUEsBAi0A&#10;FAAGAAgAAAAhAPD3irv9AAAA4gEAABMAAAAAAAAAAAAAAAAAAAAAAFtDb250ZW50X1R5cGVzXS54&#10;bWxQSwECLQAUAAYACAAAACEAMd1fYdIAAACPAQAACwAAAAAAAAAAAAAAAAAuAQAAX3JlbHMvLnJl&#10;bHNQSwECLQAUAAYACAAAACEAMy8FnkEAAAA5AAAAEAAAAAAAAAAAAAAAAAApAgAAZHJzL3NoYXBl&#10;eG1sLnhtbFBLAQItABQABgAIAAAAIQC4LqO0xQAAANwAAAAPAAAAAAAAAAAAAAAAAJgCAABkcnMv&#10;ZG93bnJldi54bWxQSwUGAAAAAAQABAD1AAAAigMAAAAA&#10;" fillcolor="#4bacc6" strokecolor="#f2f2f2" strokeweight="1pt">
                   <v:fill color2="#205867" angle="45" focus="100%" type="gradient"/>
                   <v:shadow on="t" type="perspective" color="#b6dde8" opacity=".5" origin=",.5" offset="0,0" matrix=",-56756f,,.5"/>
                   <v:textbox>
@@ -21905,7 +21871,7 @@
                     </w:txbxContent>
                   </v:textbox>
                 </v:rect>
-                <v:rect id="Rectangle 272" o:spid="_x0000_s1203" style="position:absolute;left:43729;top:35589;width:1219;height:1220;visibility:visible;mso-wrap-style:square;v-text-anchor:top" o:gfxdata="UEsDBBQABgAIAAAAIQDw94q7/QAAAOIBAAATAAAAW0NvbnRlbnRfVHlwZXNdLnhtbJSRzUrEMBDH&#10;74LvEOYqbaoHEWm6B6tHFV0fYEimbdg2CZlYd9/edD8u4goeZ+b/8SOpV9tpFDNFtt4puC4rEOS0&#10;N9b1Cj7WT8UdCE7oDI7ekYIdMayay4t6vQvEIrsdKxhSCvdSsh5oQi59IJcvnY8TpjzGXgbUG+xJ&#10;3lTVrdTeJXKpSEsGNHVLHX6OSTxu8/pAEmlkEA8H4dKlAEMYrcaUSeXszI+W4thQZudew4MNfJUx&#10;QP7asFzOFxx9L/lpojUkXjGmZ5wyhjSRJQ8YKGvKv1MWzIkL33VWU9lGfl98J6hz4cZ/uUjzf7Pb&#10;bHuj+ZQu9z/UfAMAAP//AwBQSwMEFAAGAAgAAAAhADHdX2HSAAAAjwEAAAsAAABfcmVscy8ucmVs&#10;c6SQwWrDMAyG74O9g9G9cdpDGaNOb4VeSwe7CltJTGPLWCZt376mMFhGbzvqF/o+8e/2tzCpmbJ4&#10;jgbWTQuKomXn42Dg63xYfYCSgtHhxJEM3Elg372/7U40YalHMvokqlKiGBhLSZ9aix0poDScKNZN&#10;zzlgqWMedEJ7wYH0pm23Ov9mQLdgqqMzkI9uA+p8T9X8hx28zSzcl8Zy0Nz33r6iasfXeKK5UjAP&#10;VAy4LM8w09zU50C/9q7/6ZURE31X/kL8TKv1x6wXNXYPAAAA//8DAFBLAwQUAAYACAAAACEAMy8F&#10;nkEAAAA5AAAAEAAAAGRycy9zaGFwZXhtbC54bWyysa/IzVEoSy0qzszPs1Uy1DNQUkjNS85PycxL&#10;t1UKDXHTtVBSKC5JzEtJzMnPS7VVqkwtVrK34+UCAAAA//8DAFBLAwQUAAYACAAAACEASPw9w8QA&#10;AADcAAAADwAAAGRycy9kb3ducmV2LnhtbESPQWvCQBCF70L/wzKF3nTTVKtGVylCQY+xRTwO2TEb&#10;mp1Ns6tJ/fWuIPT4ePO+N2+57m0tLtT6yrGC11ECgrhwuuJSwffX53AGwgdkjbVjUvBHHtarp8ES&#10;M+06zumyD6WIEPYZKjAhNJmUvjBk0Y9cQxy9k2sthijbUuoWuwi3tUyT5F1arDg2GGxoY6j42Z9t&#10;fGPWjXenSXOk3/yaHPI3cwxzo9TLc/+xABGoD//Hj/RWK0inKdzHRALI1Q0AAP//AwBQSwECLQAU&#10;AAYACAAAACEA8PeKu/0AAADiAQAAEwAAAAAAAAAAAAAAAAAAAAAAW0NvbnRlbnRfVHlwZXNdLnht&#10;bFBLAQItABQABgAIAAAAIQAx3V9h0gAAAI8BAAALAAAAAAAAAAAAAAAAAC4BAABfcmVscy8ucmVs&#10;c1BLAQItABQABgAIAAAAIQAzLwWeQQAAADkAAAAQAAAAAAAAAAAAAAAAACkCAABkcnMvc2hhcGV4&#10;bWwueG1sUEsBAi0AFAAGAAgAAAAhAEj8PcPEAAAA3AAAAA8AAAAAAAAAAAAAAAAAmAIAAGRycy9k&#10;b3ducmV2LnhtbFBLBQYAAAAABAAEAPUAAACJAwAAAAA=&#10;" fillcolor="#4bacc6" strokecolor="#f2f2f2" strokeweight="1pt">
+                <v:rect id="Rectangle 272" o:spid="_x0000_s1228" style="position:absolute;left:43729;top:35589;width:1219;height:1220;visibility:visible;mso-wrap-style:square;v-text-anchor:top" o:gfxdata="UEsDBBQABgAIAAAAIQDw94q7/QAAAOIBAAATAAAAW0NvbnRlbnRfVHlwZXNdLnhtbJSRzUrEMBDH&#10;74LvEOYqbaoHEWm6B6tHFV0fYEimbdg2CZlYd9/edD8u4goeZ+b/8SOpV9tpFDNFtt4puC4rEOS0&#10;N9b1Cj7WT8UdCE7oDI7ekYIdMayay4t6vQvEIrsdKxhSCvdSsh5oQi59IJcvnY8TpjzGXgbUG+xJ&#10;3lTVrdTeJXKpSEsGNHVLHX6OSTxu8/pAEmlkEA8H4dKlAEMYrcaUSeXszI+W4thQZudew4MNfJUx&#10;QP7asFzOFxx9L/lpojUkXjGmZ5wyhjSRJQ8YKGvKv1MWzIkL33VWU9lGfl98J6hz4cZ/uUjzf7Pb&#10;bHuj+ZQu9z/UfAMAAP//AwBQSwMEFAAGAAgAAAAhADHdX2HSAAAAjwEAAAsAAABfcmVscy8ucmVs&#10;c6SQwWrDMAyG74O9g9G9cdpDGaNOb4VeSwe7CltJTGPLWCZt376mMFhGbzvqF/o+8e/2tzCpmbJ4&#10;jgbWTQuKomXn42Dg63xYfYCSgtHhxJEM3Elg372/7U40YalHMvokqlKiGBhLSZ9aix0poDScKNZN&#10;zzlgqWMedEJ7wYH0pm23Ov9mQLdgqqMzkI9uA+p8T9X8hx28zSzcl8Zy0Nz33r6iasfXeKK5UjAP&#10;VAy4LM8w09zU50C/9q7/6ZURE31X/kL8TKv1x6wXNXYPAAAA//8DAFBLAwQUAAYACAAAACEAMy8F&#10;nkEAAAA5AAAAEAAAAGRycy9zaGFwZXhtbC54bWyysa/IzVEoSy0qzszPs1Uy1DNQUkjNS85PycxL&#10;t1UKDXHTtVBSKC5JzEtJzMnPS7VVqkwtVrK34+UCAAAA//8DAFBLAwQUAAYACAAAACEASPw9w8QA&#10;AADcAAAADwAAAGRycy9kb3ducmV2LnhtbESPQWvCQBCF70L/wzKF3nTTVKtGVylCQY+xRTwO2TEb&#10;mp1Ns6tJ/fWuIPT4ePO+N2+57m0tLtT6yrGC11ECgrhwuuJSwffX53AGwgdkjbVjUvBHHtarp8ES&#10;M+06zumyD6WIEPYZKjAhNJmUvjBk0Y9cQxy9k2sthijbUuoWuwi3tUyT5F1arDg2GGxoY6j42Z9t&#10;fGPWjXenSXOk3/yaHPI3cwxzo9TLc/+xABGoD//Hj/RWK0inKdzHRALI1Q0AAP//AwBQSwECLQAU&#10;AAYACAAAACEA8PeKu/0AAADiAQAAEwAAAAAAAAAAAAAAAAAAAAAAW0NvbnRlbnRfVHlwZXNdLnht&#10;bFBLAQItABQABgAIAAAAIQAx3V9h0gAAAI8BAAALAAAAAAAAAAAAAAAAAC4BAABfcmVscy8ucmVs&#10;c1BLAQItABQABgAIAAAAIQAzLwWeQQAAADkAAAAQAAAAAAAAAAAAAAAAACkCAABkcnMvc2hhcGV4&#10;bWwueG1sUEsBAi0AFAAGAAgAAAAhAEj8PcPEAAAA3AAAAA8AAAAAAAAAAAAAAAAAmAIAAGRycy9k&#10;b3ducmV2LnhtbFBLBQYAAAAABAAEAPUAAACJAwAAAAA=&#10;" fillcolor="#4bacc6" strokecolor="#f2f2f2" strokeweight="1pt">
                   <v:fill color2="#205867" angle="45" focus="100%" type="gradient"/>
                   <v:shadow on="t" type="perspective" color="#b6dde8" opacity=".5" origin=",.5" offset="0,0" matrix=",-56756f,,.5"/>
                   <v:textbox>
@@ -21914,7 +21880,7 @@
                     </w:txbxContent>
                   </v:textbox>
                 </v:rect>
-                <v:rect id="Rectangle 273" o:spid="_x0000_s1204" style="position:absolute;left:41077;top:35570;width:1219;height:1220;visibility:visible;mso-wrap-style:square;v-text-anchor:top" o:gfxdata="UEsDBBQABgAIAAAAIQDw94q7/QAAAOIBAAATAAAAW0NvbnRlbnRfVHlwZXNdLnhtbJSRzUrEMBDH&#10;74LvEOYqbaoHEWm6B6tHFV0fYEimbdg2CZlYd9/edD8u4goeZ+b/8SOpV9tpFDNFtt4puC4rEOS0&#10;N9b1Cj7WT8UdCE7oDI7ekYIdMayay4t6vQvEIrsdKxhSCvdSsh5oQi59IJcvnY8TpjzGXgbUG+xJ&#10;3lTVrdTeJXKpSEsGNHVLHX6OSTxu8/pAEmlkEA8H4dKlAEMYrcaUSeXszI+W4thQZudew4MNfJUx&#10;QP7asFzOFxx9L/lpojUkXjGmZ5wyhjSRJQ8YKGvKv1MWzIkL33VWU9lGfl98J6hz4cZ/uUjzf7Pb&#10;bHuj+ZQu9z/UfAMAAP//AwBQSwMEFAAGAAgAAAAhADHdX2HSAAAAjwEAAAsAAABfcmVscy8ucmVs&#10;c6SQwWrDMAyG74O9g9G9cdpDGaNOb4VeSwe7CltJTGPLWCZt376mMFhGbzvqF/o+8e/2tzCpmbJ4&#10;jgbWTQuKomXn42Dg63xYfYCSgtHhxJEM3Elg372/7U40YalHMvokqlKiGBhLSZ9aix0poDScKNZN&#10;zzlgqWMedEJ7wYH0pm23Ov9mQLdgqqMzkI9uA+p8T9X8hx28zSzcl8Zy0Nz33r6iasfXeKK5UjAP&#10;VAy4LM8w09zU50C/9q7/6ZURE31X/kL8TKv1x6wXNXYPAAAA//8DAFBLAwQUAAYACAAAACEAMy8F&#10;nkEAAAA5AAAAEAAAAGRycy9zaGFwZXhtbC54bWyysa/IzVEoSy0qzszPs1Uy1DNQUkjNS85PycxL&#10;t1UKDXHTtVBSKC5JzEtJzMnPS7VVqkwtVrK34+UCAAAA//8DAFBLAwQUAAYACAAAACEAJ7CYWMQA&#10;AADcAAAADwAAAGRycy9kb3ducmV2LnhtbESPQWvCQBCF74L/YRmhN92orbWpq5SCUI9REY9DdsyG&#10;Zmdjdmuiv94VCh4fb9735i1Wna3EhRpfOlYwHiUgiHOnSy4U7Hfr4RyED8gaK8ek4EoeVst+b4Gp&#10;di1ndNmGQkQI+xQVmBDqVEqfG7LoR64mjt7JNRZDlE0hdYNthNtKTpJkJi2WHBsM1vRtKP/d/tn4&#10;xrx93Zze6iOds1tyyKbmGD6MUi+D7usTRKAuPI//0z9aweR9Co8xkQByeQcAAP//AwBQSwECLQAU&#10;AAYACAAAACEA8PeKu/0AAADiAQAAEwAAAAAAAAAAAAAAAAAAAAAAW0NvbnRlbnRfVHlwZXNdLnht&#10;bFBLAQItABQABgAIAAAAIQAx3V9h0gAAAI8BAAALAAAAAAAAAAAAAAAAAC4BAABfcmVscy8ucmVs&#10;c1BLAQItABQABgAIAAAAIQAzLwWeQQAAADkAAAAQAAAAAAAAAAAAAAAAACkCAABkcnMvc2hhcGV4&#10;bWwueG1sUEsBAi0AFAAGAAgAAAAhACewmFjEAAAA3AAAAA8AAAAAAAAAAAAAAAAAmAIAAGRycy9k&#10;b3ducmV2LnhtbFBLBQYAAAAABAAEAPUAAACJAwAAAAA=&#10;" fillcolor="#4bacc6" strokecolor="#f2f2f2" strokeweight="1pt">
+                <v:rect id="Rectangle 273" o:spid="_x0000_s1229" style="position:absolute;left:41077;top:35570;width:1219;height:1220;visibility:visible;mso-wrap-style:square;v-text-anchor:top" o:gfxdata="UEsDBBQABgAIAAAAIQDw94q7/QAAAOIBAAATAAAAW0NvbnRlbnRfVHlwZXNdLnhtbJSRzUrEMBDH&#10;74LvEOYqbaoHEWm6B6tHFV0fYEimbdg2CZlYd9/edD8u4goeZ+b/8SOpV9tpFDNFtt4puC4rEOS0&#10;N9b1Cj7WT8UdCE7oDI7ekYIdMayay4t6vQvEIrsdKxhSCvdSsh5oQi59IJcvnY8TpjzGXgbUG+xJ&#10;3lTVrdTeJXKpSEsGNHVLHX6OSTxu8/pAEmlkEA8H4dKlAEMYrcaUSeXszI+W4thQZudew4MNfJUx&#10;QP7asFzOFxx9L/lpojUkXjGmZ5wyhjSRJQ8YKGvKv1MWzIkL33VWU9lGfl98J6hz4cZ/uUjzf7Pb&#10;bHuj+ZQu9z/UfAMAAP//AwBQSwMEFAAGAAgAAAAhADHdX2HSAAAAjwEAAAsAAABfcmVscy8ucmVs&#10;c6SQwWrDMAyG74O9g9G9cdpDGaNOb4VeSwe7CltJTGPLWCZt376mMFhGbzvqF/o+8e/2tzCpmbJ4&#10;jgbWTQuKomXn42Dg63xYfYCSgtHhxJEM3Elg372/7U40YalHMvokqlKiGBhLSZ9aix0poDScKNZN&#10;zzlgqWMedEJ7wYH0pm23Ov9mQLdgqqMzkI9uA+p8T9X8hx28zSzcl8Zy0Nz33r6iasfXeKK5UjAP&#10;VAy4LM8w09zU50C/9q7/6ZURE31X/kL8TKv1x6wXNXYPAAAA//8DAFBLAwQUAAYACAAAACEAMy8F&#10;nkEAAAA5AAAAEAAAAGRycy9zaGFwZXhtbC54bWyysa/IzVEoSy0qzszPs1Uy1DNQUkjNS85PycxL&#10;t1UKDXHTtVBSKC5JzEtJzMnPS7VVqkwtVrK34+UCAAAA//8DAFBLAwQUAAYACAAAACEAJ7CYWMQA&#10;AADcAAAADwAAAGRycy9kb3ducmV2LnhtbESPQWvCQBCF74L/YRmhN92orbWpq5SCUI9REY9DdsyG&#10;Zmdjdmuiv94VCh4fb9735i1Wna3EhRpfOlYwHiUgiHOnSy4U7Hfr4RyED8gaK8ek4EoeVst+b4Gp&#10;di1ndNmGQkQI+xQVmBDqVEqfG7LoR64mjt7JNRZDlE0hdYNthNtKTpJkJi2WHBsM1vRtKP/d/tn4&#10;xrx93Zze6iOds1tyyKbmGD6MUi+D7usTRKAuPI//0z9aweR9Co8xkQByeQcAAP//AwBQSwECLQAU&#10;AAYACAAAACEA8PeKu/0AAADiAQAAEwAAAAAAAAAAAAAAAAAAAAAAW0NvbnRlbnRfVHlwZXNdLnht&#10;bFBLAQItABQABgAIAAAAIQAx3V9h0gAAAI8BAAALAAAAAAAAAAAAAAAAAC4BAABfcmVscy8ucmVs&#10;c1BLAQItABQABgAIAAAAIQAzLwWeQQAAADkAAAAQAAAAAAAAAAAAAAAAACkCAABkcnMvc2hhcGV4&#10;bWwueG1sUEsBAi0AFAAGAAgAAAAhACewmFjEAAAA3AAAAA8AAAAAAAAAAAAAAAAAmAIAAGRycy9k&#10;b3ducmV2LnhtbFBLBQYAAAAABAAEAPUAAACJAwAAAAA=&#10;" fillcolor="#4bacc6" strokecolor="#f2f2f2" strokeweight="1pt">
                   <v:fill color2="#205867" angle="45" focus="100%" type="gradient"/>
                   <v:shadow on="t" type="perspective" color="#b6dde8" opacity=".5" origin=",.5" offset="0,0" matrix=",-56756f,,.5"/>
                   <v:textbox>
@@ -21923,7 +21889,7 @@
                     </w:txbxContent>
                   </v:textbox>
                 </v:rect>
-                <v:oval id="Oval 274" o:spid="_x0000_s1205" style="position:absolute;left:30968;top:35583;width:1220;height:1213;visibility:visible;mso-wrap-style:square;v-text-anchor:top" o:gfxdata="UEsDBBQABgAIAAAAIQDw94q7/QAAAOIBAAATAAAAW0NvbnRlbnRfVHlwZXNdLnhtbJSRzUrEMBDH&#10;74LvEOYqbaoHEWm6B6tHFV0fYEimbdg2CZlYd9/edD8u4goeZ+b/8SOpV9tpFDNFtt4puC4rEOS0&#10;N9b1Cj7WT8UdCE7oDI7ekYIdMayay4t6vQvEIrsdKxhSCvdSsh5oQi59IJcvnY8TpjzGXgbUG+xJ&#10;3lTVrdTeJXKpSEsGNHVLHX6OSTxu8/pAEmlkEA8H4dKlAEMYrcaUSeXszI+W4thQZudew4MNfJUx&#10;QP7asFzOFxx9L/lpojUkXjGmZ5wyhjSRJQ8YKGvKv1MWzIkL33VWU9lGfl98J6hz4cZ/uUjzf7Pb&#10;bHuj+ZQu9z/UfAMAAP//AwBQSwMEFAAGAAgAAAAhADHdX2HSAAAAjwEAAAsAAABfcmVscy8ucmVs&#10;c6SQwWrDMAyG74O9g9G9cdpDGaNOb4VeSwe7CltJTGPLWCZt376mMFhGbzvqF/o+8e/2tzCpmbJ4&#10;jgbWTQuKomXn42Dg63xYfYCSgtHhxJEM3Elg372/7U40YalHMvokqlKiGBhLSZ9aix0poDScKNZN&#10;zzlgqWMedEJ7wYH0pm23Ov9mQLdgqqMzkI9uA+p8T9X8hx28zSzcl8Zy0Nz33r6iasfXeKK5UjAP&#10;VAy4LM8w09zU50C/9q7/6ZURE31X/kL8TKv1x6wXNXYPAAAA//8DAFBLAwQUAAYACAAAACEAMy8F&#10;nkEAAAA5AAAAEAAAAGRycy9zaGFwZXhtbC54bWyysa/IzVEoSy0qzszPs1Uy1DNQUkjNS85PycxL&#10;t1UKDXHTtVBSKC5JzEtJzMnPS7VVqkwtVrK34+UCAAAA//8DAFBLAwQUAAYACAAAACEAjSuQEcUA&#10;AADcAAAADwAAAGRycy9kb3ducmV2LnhtbESPT2vCQBTE74V+h+UVvOlGkbZGVxFFW3qy8c/5kX3J&#10;BrNvQ3Y16bfvFoQeh5n5DbNY9bYWd2p95VjBeJSAIM6drrhUcDruhu8gfEDWWDsmBT/kYbV8flpg&#10;ql3H33TPQikihH2KCkwITSqlzw1Z9CPXEEevcK3FEGVbSt1iF+G2lpMkeZUWK44LBhvaGMqv2c0q&#10;yD5m5+1XWWyK/U5e6y6/dAdzUWrw0q/nIAL14T/8aH9qBZO3KfydiUdALn8BAAD//wMAUEsBAi0A&#10;FAAGAAgAAAAhAPD3irv9AAAA4gEAABMAAAAAAAAAAAAAAAAAAAAAAFtDb250ZW50X1R5cGVzXS54&#10;bWxQSwECLQAUAAYACAAAACEAMd1fYdIAAACPAQAACwAAAAAAAAAAAAAAAAAuAQAAX3JlbHMvLnJl&#10;bHNQSwECLQAUAAYACAAAACEAMy8FnkEAAAA5AAAAEAAAAAAAAAAAAAAAAAApAgAAZHJzL3NoYXBl&#10;eG1sLnhtbFBLAQItABQABgAIAAAAIQCNK5ARxQAAANwAAAAPAAAAAAAAAAAAAAAAAJgCAABkcnMv&#10;ZG93bnJldi54bWxQSwUGAAAAAAQABAD1AAAAigMAAAAA&#10;" fillcolor="#9bbb59" strokecolor="#f2f2f2" strokeweight="1pt">
+                <v:oval id="Oval 274" o:spid="_x0000_s1230" style="position:absolute;left:30968;top:35583;width:1220;height:1213;visibility:visible;mso-wrap-style:square;v-text-anchor:top" o:gfxdata="UEsDBBQABgAIAAAAIQDw94q7/QAAAOIBAAATAAAAW0NvbnRlbnRfVHlwZXNdLnhtbJSRzUrEMBDH&#10;74LvEOYqbaoHEWm6B6tHFV0fYEimbdg2CZlYd9/edD8u4goeZ+b/8SOpV9tpFDNFtt4puC4rEOS0&#10;N9b1Cj7WT8UdCE7oDI7ekYIdMayay4t6vQvEIrsdKxhSCvdSsh5oQi59IJcvnY8TpjzGXgbUG+xJ&#10;3lTVrdTeJXKpSEsGNHVLHX6OSTxu8/pAEmlkEA8H4dKlAEMYrcaUSeXszI+W4thQZudew4MNfJUx&#10;QP7asFzOFxx9L/lpojUkXjGmZ5wyhjSRJQ8YKGvKv1MWzIkL33VWU9lGfl98J6hz4cZ/uUjzf7Pb&#10;bHuj+ZQu9z/UfAMAAP//AwBQSwMEFAAGAAgAAAAhADHdX2HSAAAAjwEAAAsAAABfcmVscy8ucmVs&#10;c6SQwWrDMAyG74O9g9G9cdpDGaNOb4VeSwe7CltJTGPLWCZt376mMFhGbzvqF/o+8e/2tzCpmbJ4&#10;jgbWTQuKomXn42Dg63xYfYCSgtHhxJEM3Elg372/7U40YalHMvokqlKiGBhLSZ9aix0poDScKNZN&#10;zzlgqWMedEJ7wYH0pm23Ov9mQLdgqqMzkI9uA+p8T9X8hx28zSzcl8Zy0Nz33r6iasfXeKK5UjAP&#10;VAy4LM8w09zU50C/9q7/6ZURE31X/kL8TKv1x6wXNXYPAAAA//8DAFBLAwQUAAYACAAAACEAMy8F&#10;nkEAAAA5AAAAEAAAAGRycy9zaGFwZXhtbC54bWyysa/IzVEoSy0qzszPs1Uy1DNQUkjNS85PycxL&#10;t1UKDXHTtVBSKC5JzEtJzMnPS7VVqkwtVrK34+UCAAAA//8DAFBLAwQUAAYACAAAACEAjSuQEcUA&#10;AADcAAAADwAAAGRycy9kb3ducmV2LnhtbESPT2vCQBTE74V+h+UVvOlGkbZGVxFFW3qy8c/5kX3J&#10;BrNvQ3Y16bfvFoQeh5n5DbNY9bYWd2p95VjBeJSAIM6drrhUcDruhu8gfEDWWDsmBT/kYbV8flpg&#10;ql3H33TPQikihH2KCkwITSqlzw1Z9CPXEEevcK3FEGVbSt1iF+G2lpMkeZUWK44LBhvaGMqv2c0q&#10;yD5m5+1XWWyK/U5e6y6/dAdzUWrw0q/nIAL14T/8aH9qBZO3KfydiUdALn8BAAD//wMAUEsBAi0A&#10;FAAGAAgAAAAhAPD3irv9AAAA4gEAABMAAAAAAAAAAAAAAAAAAAAAAFtDb250ZW50X1R5cGVzXS54&#10;bWxQSwECLQAUAAYACAAAACEAMd1fYdIAAACPAQAACwAAAAAAAAAAAAAAAAAuAQAAX3JlbHMvLnJl&#10;bHNQSwECLQAUAAYACAAAACEAMy8FnkEAAAA5AAAAEAAAAAAAAAAAAAAAAAApAgAAZHJzL3NoYXBl&#10;eG1sLnhtbFBLAQItABQABgAIAAAAIQCNK5ARxQAAANwAAAAPAAAAAAAAAAAAAAAAAJgCAABkcnMv&#10;ZG93bnJldi54bWxQSwUGAAAAAAQABAD1AAAAigMAAAAA&#10;" fillcolor="#9bbb59" strokecolor="#f2f2f2" strokeweight="1pt">
                   <v:fill color2="#4e6128" angle="45" focus="100%" type="gradient"/>
                   <v:shadow on="t" type="perspective" color="#d6e3bc" opacity=".5" origin=",.5" offset="0,0" matrix=",-56756f,,.5"/>
                   <v:textbox>
@@ -21932,7 +21898,7 @@
                     </w:txbxContent>
                   </v:textbox>
                 </v:oval>
-                <v:oval id="Oval 275" o:spid="_x0000_s1206" style="position:absolute;left:28498;top:35577;width:1219;height:1213;visibility:visible;mso-wrap-style:square;v-text-anchor:top" o:gfxdata="UEsDBBQABgAIAAAAIQDw94q7/QAAAOIBAAATAAAAW0NvbnRlbnRfVHlwZXNdLnhtbJSRzUrEMBDH&#10;74LvEOYqbaoHEWm6B6tHFV0fYEimbdg2CZlYd9/edD8u4goeZ+b/8SOpV9tpFDNFtt4puC4rEOS0&#10;N9b1Cj7WT8UdCE7oDI7ekYIdMayay4t6vQvEIrsdKxhSCvdSsh5oQi59IJcvnY8TpjzGXgbUG+xJ&#10;3lTVrdTeJXKpSEsGNHVLHX6OSTxu8/pAEmlkEA8H4dKlAEMYrcaUSeXszI+W4thQZudew4MNfJUx&#10;QP7asFzOFxx9L/lpojUkXjGmZ5wyhjSRJQ8YKGvKv1MWzIkL33VWU9lGfl98J6hz4cZ/uUjzf7Pb&#10;bHuj+ZQu9z/UfAMAAP//AwBQSwMEFAAGAAgAAAAhADHdX2HSAAAAjwEAAAsAAABfcmVscy8ucmVs&#10;c6SQwWrDMAyG74O9g9G9cdpDGaNOb4VeSwe7CltJTGPLWCZt376mMFhGbzvqF/o+8e/2tzCpmbJ4&#10;jgbWTQuKomXn42Dg63xYfYCSgtHhxJEM3Elg372/7U40YalHMvokqlKiGBhLSZ9aix0poDScKNZN&#10;zzlgqWMedEJ7wYH0pm23Ov9mQLdgqqMzkI9uA+p8T9X8hx28zSzcl8Zy0Nz33r6iasfXeKK5UjAP&#10;VAy4LM8w09zU50C/9q7/6ZURE31X/kL8TKv1x6wXNXYPAAAA//8DAFBLAwQUAAYACAAAACEAMy8F&#10;nkEAAAA5AAAAEAAAAGRycy9zaGFwZXhtbC54bWyysa/IzVEoSy0qzszPs1Uy1DNQUkjNS85PycxL&#10;t1UKDXHTtVBSKC5JzEtJzMnPS7VVqkwtVrK34+UCAAAA//8DAFBLAwQUAAYACAAAACEA4mc1isUA&#10;AADcAAAADwAAAGRycy9kb3ducmV2LnhtbESPT2vCQBTE74V+h+UVvOlGwbZGVxFFW3qy8c/5kX3J&#10;BrNvQ3Y16bfvFoQeh5n5DbNY9bYWd2p95VjBeJSAIM6drrhUcDruhu8gfEDWWDsmBT/kYbV8flpg&#10;ql3H33TPQikihH2KCkwITSqlzw1Z9CPXEEevcK3FEGVbSt1iF+G2lpMkeZUWK44LBhvaGMqv2c0q&#10;yD5m5+1XWWyK/U5e6y6/dAdzUWrw0q/nIAL14T/8aH9qBZO3KfydiUdALn8BAAD//wMAUEsBAi0A&#10;FAAGAAgAAAAhAPD3irv9AAAA4gEAABMAAAAAAAAAAAAAAAAAAAAAAFtDb250ZW50X1R5cGVzXS54&#10;bWxQSwECLQAUAAYACAAAACEAMd1fYdIAAACPAQAACwAAAAAAAAAAAAAAAAAuAQAAX3JlbHMvLnJl&#10;bHNQSwECLQAUAAYACAAAACEAMy8FnkEAAAA5AAAAEAAAAAAAAAAAAAAAAAApAgAAZHJzL3NoYXBl&#10;eG1sLnhtbFBLAQItABQABgAIAAAAIQDiZzWKxQAAANwAAAAPAAAAAAAAAAAAAAAAAJgCAABkcnMv&#10;ZG93bnJldi54bWxQSwUGAAAAAAQABAD1AAAAigMAAAAA&#10;" fillcolor="#9bbb59" strokecolor="#f2f2f2" strokeweight="1pt">
+                <v:oval id="Oval 275" o:spid="_x0000_s1231" style="position:absolute;left:28498;top:35577;width:1219;height:1213;visibility:visible;mso-wrap-style:square;v-text-anchor:top" o:gfxdata="UEsDBBQABgAIAAAAIQDw94q7/QAAAOIBAAATAAAAW0NvbnRlbnRfVHlwZXNdLnhtbJSRzUrEMBDH&#10;74LvEOYqbaoHEWm6B6tHFV0fYEimbdg2CZlYd9/edD8u4goeZ+b/8SOpV9tpFDNFtt4puC4rEOS0&#10;N9b1Cj7WT8UdCE7oDI7ekYIdMayay4t6vQvEIrsdKxhSCvdSsh5oQi59IJcvnY8TpjzGXgbUG+xJ&#10;3lTVrdTeJXKpSEsGNHVLHX6OSTxu8/pAEmlkEA8H4dKlAEMYrcaUSeXszI+W4thQZudew4MNfJUx&#10;QP7asFzOFxx9L/lpojUkXjGmZ5wyhjSRJQ8YKGvKv1MWzIkL33VWU9lGfl98J6hz4cZ/uUjzf7Pb&#10;bHuj+ZQu9z/UfAMAAP//AwBQSwMEFAAGAAgAAAAhADHdX2HSAAAAjwEAAAsAAABfcmVscy8ucmVs&#10;c6SQwWrDMAyG74O9g9G9cdpDGaNOb4VeSwe7CltJTGPLWCZt376mMFhGbzvqF/o+8e/2tzCpmbJ4&#10;jgbWTQuKomXn42Dg63xYfYCSgtHhxJEM3Elg372/7U40YalHMvokqlKiGBhLSZ9aix0poDScKNZN&#10;zzlgqWMedEJ7wYH0pm23Ov9mQLdgqqMzkI9uA+p8T9X8hx28zSzcl8Zy0Nz33r6iasfXeKK5UjAP&#10;VAy4LM8w09zU50C/9q7/6ZURE31X/kL8TKv1x6wXNXYPAAAA//8DAFBLAwQUAAYACAAAACEAMy8F&#10;nkEAAAA5AAAAEAAAAGRycy9zaGFwZXhtbC54bWyysa/IzVEoSy0qzszPs1Uy1DNQUkjNS85PycxL&#10;t1UKDXHTtVBSKC5JzEtJzMnPS7VVqkwtVrK34+UCAAAA//8DAFBLAwQUAAYACAAAACEA4mc1isUA&#10;AADcAAAADwAAAGRycy9kb3ducmV2LnhtbESPT2vCQBTE74V+h+UVvOlGwbZGVxFFW3qy8c/5kX3J&#10;BrNvQ3Y16bfvFoQeh5n5DbNY9bYWd2p95VjBeJSAIM6drrhUcDruhu8gfEDWWDsmBT/kYbV8flpg&#10;ql3H33TPQikihH2KCkwITSqlzw1Z9CPXEEevcK3FEGVbSt1iF+G2lpMkeZUWK44LBhvaGMqv2c0q&#10;yD5m5+1XWWyK/U5e6y6/dAdzUWrw0q/nIAL14T/8aH9qBZO3KfydiUdALn8BAAD//wMAUEsBAi0A&#10;FAAGAAgAAAAhAPD3irv9AAAA4gEAABMAAAAAAAAAAAAAAAAAAAAAAFtDb250ZW50X1R5cGVzXS54&#10;bWxQSwECLQAUAAYACAAAACEAMd1fYdIAAACPAQAACwAAAAAAAAAAAAAAAAAuAQAAX3JlbHMvLnJl&#10;bHNQSwECLQAUAAYACAAAACEAMy8FnkEAAAA5AAAAEAAAAAAAAAAAAAAAAAApAgAAZHJzL3NoYXBl&#10;eG1sLnhtbFBLAQItABQABgAIAAAAIQDiZzWKxQAAANwAAAAPAAAAAAAAAAAAAAAAAJgCAABkcnMv&#10;ZG93bnJldi54bWxQSwUGAAAAAAQABAD1AAAAigMAAAAA&#10;" fillcolor="#9bbb59" strokecolor="#f2f2f2" strokeweight="1pt">
                   <v:fill color2="#4e6128" angle="45" focus="100%" type="gradient"/>
                   <v:shadow on="t" type="perspective" color="#d6e3bc" opacity=".5" origin=",.5" offset="0,0" matrix=",-56756f,,.5"/>
                   <v:textbox>
@@ -21941,7 +21907,7 @@
                     </w:txbxContent>
                   </v:textbox>
                 </v:oval>
-                <v:shape id="AutoShape 34" o:spid="_x0000_s1207" type="#_x0000_t5" style="position:absolute;left:27305;top:35570;width:1187;height:1029;visibility:visible;mso-wrap-style:square;v-text-anchor:top" o:gfxdata="UEsDBBQABgAIAAAAIQDw94q7/QAAAOIBAAATAAAAW0NvbnRlbnRfVHlwZXNdLnhtbJSRzUrEMBDH&#10;74LvEOYqbaoHEWm6B6tHFV0fYEimbdg2CZlYd9/edD8u4goeZ+b/8SOpV9tpFDNFtt4puC4rEOS0&#10;N9b1Cj7WT8UdCE7oDI7ekYIdMayay4t6vQvEIrsdKxhSCvdSsh5oQi59IJcvnY8TpjzGXgbUG+xJ&#10;3lTVrdTeJXKpSEsGNHVLHX6OSTxu8/pAEmlkEA8H4dKlAEMYrcaUSeXszI+W4thQZudew4MNfJUx&#10;QP7asFzOFxx9L/lpojUkXjGmZ5wyhjSRJQ8YKGvKv1MWzIkL33VWU9lGfl98J6hz4cZ/uUjzf7Pb&#10;bHuj+ZQu9z/UfAMAAP//AwBQSwMEFAAGAAgAAAAhADHdX2HSAAAAjwEAAAsAAABfcmVscy8ucmVs&#10;c6SQwWrDMAyG74O9g9G9cdpDGaNOb4VeSwe7CltJTGPLWCZt376mMFhGbzvqF/o+8e/2tzCpmbJ4&#10;jgbWTQuKomXn42Dg63xYfYCSgtHhxJEM3Elg372/7U40YalHMvokqlKiGBhLSZ9aix0poDScKNZN&#10;zzlgqWMedEJ7wYH0pm23Ov9mQLdgqqMzkI9uA+p8T9X8hx28zSzcl8Zy0Nz33r6iasfXeKK5UjAP&#10;VAy4LM8w09zU50C/9q7/6ZURE31X/kL8TKv1x6wXNXYPAAAA//8DAFBLAwQUAAYACAAAACEAMy8F&#10;nkEAAAA5AAAAEAAAAGRycy9zaGFwZXhtbC54bWyysa/IzVEoSy0qzszPs1Uy1DNQUkjNS85PycxL&#10;t1UKDXHTtVBSKC5JzEtJzMnPS7VVqkwtVrK34+UCAAAA//8DAFBLAwQUAAYACAAAACEAzvcl8sQA&#10;AADcAAAADwAAAGRycy9kb3ducmV2LnhtbESPT4vCMBTE78J+h/CEvWmqCyrVKOIi9LLgv8Me3zbP&#10;Ntq8lCba7rc3guBxmJnfMItVZytxp8YbxwpGwwQEce604ULB6bgdzED4gKyxckwK/snDavnRW2Cq&#10;Xct7uh9CISKEfYoKyhDqVEqfl2TRD11NHL2zayyGKJtC6gbbCLeVHCfJRFo0HBdKrGlTUn493KyC&#10;S/abO3v6yb43f7tRYb7WZn9tlfrsd+s5iEBdeIdf7UwrGE8n8DwTj4BcPgAAAP//AwBQSwECLQAU&#10;AAYACAAAACEA8PeKu/0AAADiAQAAEwAAAAAAAAAAAAAAAAAAAAAAW0NvbnRlbnRfVHlwZXNdLnht&#10;bFBLAQItABQABgAIAAAAIQAx3V9h0gAAAI8BAAALAAAAAAAAAAAAAAAAAC4BAABfcmVscy8ucmVs&#10;c1BLAQItABQABgAIAAAAIQAzLwWeQQAAADkAAAAQAAAAAAAAAAAAAAAAACkCAABkcnMvc2hhcGV4&#10;bWwueG1sUEsBAi0AFAAGAAgAAAAhAM73JfLEAAAA3AAAAA8AAAAAAAAAAAAAAAAAmAIAAGRycy9k&#10;b3ducmV2LnhtbFBLBQYAAAAABAAEAPUAAACJAwAAAAA=&#10;" fillcolor="#f79646" strokecolor="#f2f2f2" strokeweight="1pt">
+                <v:shape id="AutoShape 34" o:spid="_x0000_s1232" type="#_x0000_t5" style="position:absolute;left:27305;top:35570;width:1187;height:1029;visibility:visible;mso-wrap-style:square;v-text-anchor:top" o:gfxdata="UEsDBBQABgAIAAAAIQDw94q7/QAAAOIBAAATAAAAW0NvbnRlbnRfVHlwZXNdLnhtbJSRzUrEMBDH&#10;74LvEOYqbaoHEWm6B6tHFV0fYEimbdg2CZlYd9/edD8u4goeZ+b/8SOpV9tpFDNFtt4puC4rEOS0&#10;N9b1Cj7WT8UdCE7oDI7ekYIdMayay4t6vQvEIrsdKxhSCvdSsh5oQi59IJcvnY8TpjzGXgbUG+xJ&#10;3lTVrdTeJXKpSEsGNHVLHX6OSTxu8/pAEmlkEA8H4dKlAEMYrcaUSeXszI+W4thQZudew4MNfJUx&#10;QP7asFzOFxx9L/lpojUkXjGmZ5wyhjSRJQ8YKGvKv1MWzIkL33VWU9lGfl98J6hz4cZ/uUjzf7Pb&#10;bHuj+ZQu9z/UfAMAAP//AwBQSwMEFAAGAAgAAAAhADHdX2HSAAAAjwEAAAsAAABfcmVscy8ucmVs&#10;c6SQwWrDMAyG74O9g9G9cdpDGaNOb4VeSwe7CltJTGPLWCZt376mMFhGbzvqF/o+8e/2tzCpmbJ4&#10;jgbWTQuKomXn42Dg63xYfYCSgtHhxJEM3Elg372/7U40YalHMvokqlKiGBhLSZ9aix0poDScKNZN&#10;zzlgqWMedEJ7wYH0pm23Ov9mQLdgqqMzkI9uA+p8T9X8hx28zSzcl8Zy0Nz33r6iasfXeKK5UjAP&#10;VAy4LM8w09zU50C/9q7/6ZURE31X/kL8TKv1x6wXNXYPAAAA//8DAFBLAwQUAAYACAAAACEAMy8F&#10;nkEAAAA5AAAAEAAAAGRycy9zaGFwZXhtbC54bWyysa/IzVEoSy0qzszPs1Uy1DNQUkjNS85PycxL&#10;t1UKDXHTtVBSKC5JzEtJzMnPS7VVqkwtVrK34+UCAAAA//8DAFBLAwQUAAYACAAAACEAzvcl8sQA&#10;AADcAAAADwAAAGRycy9kb3ducmV2LnhtbESPT4vCMBTE78J+h/CEvWmqCyrVKOIi9LLgv8Me3zbP&#10;Ntq8lCba7rc3guBxmJnfMItVZytxp8YbxwpGwwQEce604ULB6bgdzED4gKyxckwK/snDavnRW2Cq&#10;Xct7uh9CISKEfYoKyhDqVEqfl2TRD11NHL2zayyGKJtC6gbbCLeVHCfJRFo0HBdKrGlTUn493KyC&#10;S/abO3v6yb43f7tRYb7WZn9tlfrsd+s5iEBdeIdf7UwrGE8n8DwTj4BcPgAAAP//AwBQSwECLQAU&#10;AAYACAAAACEA8PeKu/0AAADiAQAAEwAAAAAAAAAAAAAAAAAAAAAAW0NvbnRlbnRfVHlwZXNdLnht&#10;bFBLAQItABQABgAIAAAAIQAx3V9h0gAAAI8BAAALAAAAAAAAAAAAAAAAAC4BAABfcmVscy8ucmVs&#10;c1BLAQItABQABgAIAAAAIQAzLwWeQQAAADkAAAAQAAAAAAAAAAAAAAAAACkCAABkcnMvc2hhcGV4&#10;bWwueG1sUEsBAi0AFAAGAAgAAAAhAM73JfLEAAAA3AAAAA8AAAAAAAAAAAAAAAAAmAIAAGRycy9k&#10;b3ducmV2LnhtbFBLBQYAAAAABAAEAPUAAACJAwAAAAA=&#10;" fillcolor="#f79646" strokecolor="#f2f2f2" strokeweight="1pt">
                   <v:fill color2="#974706" angle="45" focus="100%" type="gradient"/>
                   <v:shadow on="t" type="perspective" color="#fbd4b4" opacity=".5" origin=",.5" offset="0,0" matrix=",-56756f,,.5"/>
                   <v:textbox>
@@ -21950,7 +21916,7 @@
                     </w:txbxContent>
                   </v:textbox>
                 </v:shape>
-                <v:shape id="AutoShape 35" o:spid="_x0000_s1208" type="#_x0000_t5" style="position:absolute;left:25965;top:35583;width:1187;height:1029;visibility:visible;mso-wrap-style:square;v-text-anchor:top" o:gfxdata="UEsDBBQABgAIAAAAIQDw94q7/QAAAOIBAAATAAAAW0NvbnRlbnRfVHlwZXNdLnhtbJSRzUrEMBDH&#10;74LvEOYqbaoHEWm6B6tHFV0fYEimbdg2CZlYd9/edD8u4goeZ+b/8SOpV9tpFDNFtt4puC4rEOS0&#10;N9b1Cj7WT8UdCE7oDI7ekYIdMayay4t6vQvEIrsdKxhSCvdSsh5oQi59IJcvnY8TpjzGXgbUG+xJ&#10;3lTVrdTeJXKpSEsGNHVLHX6OSTxu8/pAEmlkEA8H4dKlAEMYrcaUSeXszI+W4thQZudew4MNfJUx&#10;QP7asFzOFxx9L/lpojUkXjGmZ5wyhjSRJQ8YKGvKv1MWzIkL33VWU9lGfl98J6hz4cZ/uUjzf7Pb&#10;bHuj+ZQu9z/UfAMAAP//AwBQSwMEFAAGAAgAAAAhADHdX2HSAAAAjwEAAAsAAABfcmVscy8ucmVs&#10;c6SQwWrDMAyG74O9g9G9cdpDGaNOb4VeSwe7CltJTGPLWCZt376mMFhGbzvqF/o+8e/2tzCpmbJ4&#10;jgbWTQuKomXn42Dg63xYfYCSgtHhxJEM3Elg372/7U40YalHMvokqlKiGBhLSZ9aix0poDScKNZN&#10;zzlgqWMedEJ7wYH0pm23Ov9mQLdgqqMzkI9uA+p8T9X8hx28zSzcl8Zy0Nz33r6iasfXeKK5UjAP&#10;VAy4LM8w09zU50C/9q7/6ZURE31X/kL8TKv1x6wXNXYPAAAA//8DAFBLAwQUAAYACAAAACEAMy8F&#10;nkEAAAA5AAAAEAAAAGRycy9zaGFwZXhtbC54bWyysa/IzVEoSy0qzszPs1Uy1DNQUkjNS85PycxL&#10;t1UKDXHTtVBSKC5JzEtJzMnPS7VVqkwtVrK34+UCAAAA//8DAFBLAwQUAAYACAAAACEAobuAacQA&#10;AADcAAAADwAAAGRycy9kb3ducmV2LnhtbESPQYvCMBSE7wv+h/AEb2uqgi7VKKIs9CKsrgePz+bZ&#10;RpuX0mRt/fcbQfA4zMw3zGLV2UrcqfHGsYLRMAFBnDttuFBw/P3+/ALhA7LGyjEpeJCH1bL3scBU&#10;u5b3dD+EQkQI+xQVlCHUqZQ+L8miH7qaOHoX11gMUTaF1A22EW4rOU6SqbRoOC6UWNOmpPx2+LMK&#10;rtkpd/a4y7ab88+oMJO12d9apQb9bj0HEagL7/CrnWkF49kMnmfiEZDLfwAAAP//AwBQSwECLQAU&#10;AAYACAAAACEA8PeKu/0AAADiAQAAEwAAAAAAAAAAAAAAAAAAAAAAW0NvbnRlbnRfVHlwZXNdLnht&#10;bFBLAQItABQABgAIAAAAIQAx3V9h0gAAAI8BAAALAAAAAAAAAAAAAAAAAC4BAABfcmVscy8ucmVs&#10;c1BLAQItABQABgAIAAAAIQAzLwWeQQAAADkAAAAQAAAAAAAAAAAAAAAAACkCAABkcnMvc2hhcGV4&#10;bWwueG1sUEsBAi0AFAAGAAgAAAAhAKG7gGnEAAAA3AAAAA8AAAAAAAAAAAAAAAAAmAIAAGRycy9k&#10;b3ducmV2LnhtbFBLBQYAAAAABAAEAPUAAACJAwAAAAA=&#10;" fillcolor="#f79646" strokecolor="#f2f2f2" strokeweight="1pt">
+                <v:shape id="AutoShape 35" o:spid="_x0000_s1233" type="#_x0000_t5" style="position:absolute;left:25965;top:35583;width:1187;height:1029;visibility:visible;mso-wrap-style:square;v-text-anchor:top" o:gfxdata="UEsDBBQABgAIAAAAIQDw94q7/QAAAOIBAAATAAAAW0NvbnRlbnRfVHlwZXNdLnhtbJSRzUrEMBDH&#10;74LvEOYqbaoHEWm6B6tHFV0fYEimbdg2CZlYd9/edD8u4goeZ+b/8SOpV9tpFDNFtt4puC4rEOS0&#10;N9b1Cj7WT8UdCE7oDI7ekYIdMayay4t6vQvEIrsdKxhSCvdSsh5oQi59IJcvnY8TpjzGXgbUG+xJ&#10;3lTVrdTeJXKpSEsGNHVLHX6OSTxu8/pAEmlkEA8H4dKlAEMYrcaUSeXszI+W4thQZudew4MNfJUx&#10;QP7asFzOFxx9L/lpojUkXjGmZ5wyhjSRJQ8YKGvKv1MWzIkL33VWU9lGfl98J6hz4cZ/uUjzf7Pb&#10;bHuj+ZQu9z/UfAMAAP//AwBQSwMEFAAGAAgAAAAhADHdX2HSAAAAjwEAAAsAAABfcmVscy8ucmVs&#10;c6SQwWrDMAyG74O9g9G9cdpDGaNOb4VeSwe7CltJTGPLWCZt376mMFhGbzvqF/o+8e/2tzCpmbJ4&#10;jgbWTQuKomXn42Dg63xYfYCSgtHhxJEM3Elg372/7U40YalHMvokqlKiGBhLSZ9aix0poDScKNZN&#10;zzlgqWMedEJ7wYH0pm23Ov9mQLdgqqMzkI9uA+p8T9X8hx28zSzcl8Zy0Nz33r6iasfXeKK5UjAP&#10;VAy4LM8w09zU50C/9q7/6ZURE31X/kL8TKv1x6wXNXYPAAAA//8DAFBLAwQUAAYACAAAACEAMy8F&#10;nkEAAAA5AAAAEAAAAGRycy9zaGFwZXhtbC54bWyysa/IzVEoSy0qzszPs1Uy1DNQUkjNS85PycxL&#10;t1UKDXHTtVBSKC5JzEtJzMnPS7VVqkwtVrK34+UCAAAA//8DAFBLAwQUAAYACAAAACEAobuAacQA&#10;AADcAAAADwAAAGRycy9kb3ducmV2LnhtbESPQYvCMBSE7wv+h/AEb2uqgi7VKKIs9CKsrgePz+bZ&#10;RpuX0mRt/fcbQfA4zMw3zGLV2UrcqfHGsYLRMAFBnDttuFBw/P3+/ALhA7LGyjEpeJCH1bL3scBU&#10;u5b3dD+EQkQI+xQVlCHUqZQ+L8miH7qaOHoX11gMUTaF1A22EW4rOU6SqbRoOC6UWNOmpPx2+LMK&#10;rtkpd/a4y7ab88+oMJO12d9apQb9bj0HEagL7/CrnWkF49kMnmfiEZDLfwAAAP//AwBQSwECLQAU&#10;AAYACAAAACEA8PeKu/0AAADiAQAAEwAAAAAAAAAAAAAAAAAAAAAAW0NvbnRlbnRfVHlwZXNdLnht&#10;bFBLAQItABQABgAIAAAAIQAx3V9h0gAAAI8BAAALAAAAAAAAAAAAAAAAAC4BAABfcmVscy8ucmVs&#10;c1BLAQItABQABgAIAAAAIQAzLwWeQQAAADkAAAAQAAAAAAAAAAAAAAAAACkCAABkcnMvc2hhcGV4&#10;bWwueG1sUEsBAi0AFAAGAAgAAAAhAKG7gGnEAAAA3AAAAA8AAAAAAAAAAAAAAAAAmAIAAGRycy9k&#10;b3ducmV2LnhtbFBLBQYAAAAABAAEAPUAAACJAwAAAAA=&#10;" fillcolor="#f79646" strokecolor="#f2f2f2" strokeweight="1pt">
                   <v:fill color2="#974706" angle="45" focus="100%" type="gradient"/>
                   <v:shadow on="t" type="perspective" color="#fbd4b4" opacity=".5" origin=",.5" offset="0,0" matrix=",-56756f,,.5"/>
                   <v:textbox>
@@ -21959,7 +21925,7 @@
                     </w:txbxContent>
                   </v:textbox>
                 </v:shape>
-                <v:shape id="AutoShape 24" o:spid="_x0000_s1209" type="#_x0000_t5" style="position:absolute;left:22188;top:35570;width:1181;height:1029;visibility:visible;mso-wrap-style:square;v-text-anchor:top" o:gfxdata="UEsDBBQABgAIAAAAIQDw94q7/QAAAOIBAAATAAAAW0NvbnRlbnRfVHlwZXNdLnhtbJSRzUrEMBDH&#10;74LvEOYqbaoHEWm6B6tHFV0fYEimbdg2CZlYd9/edD8u4goeZ+b/8SOpV9tpFDNFtt4puC4rEOS0&#10;N9b1Cj7WT8UdCE7oDI7ekYIdMayay4t6vQvEIrsdKxhSCvdSsh5oQi59IJcvnY8TpjzGXgbUG+xJ&#10;3lTVrdTeJXKpSEsGNHVLHX6OSTxu8/pAEmlkEA8H4dKlAEMYrcaUSeXszI+W4thQZudew4MNfJUx&#10;QP7asFzOFxx9L/lpojUkXjGmZ5wyhjSRJQ8YKGvKv1MWzIkL33VWU9lGfl98J6hz4cZ/uUjzf7Pb&#10;bHuj+ZQu9z/UfAMAAP//AwBQSwMEFAAGAAgAAAAhADHdX2HSAAAAjwEAAAsAAABfcmVscy8ucmVs&#10;c6SQwWrDMAyG74O9g9G9cdpDGaNOb4VeSwe7CltJTGPLWCZt376mMFhGbzvqF/o+8e/2tzCpmbJ4&#10;jgbWTQuKomXn42Dg63xYfYCSgtHhxJEM3Elg372/7U40YalHMvokqlKiGBhLSZ9aix0poDScKNZN&#10;zzlgqWMedEJ7wYH0pm23Ov9mQLdgqqMzkI9uA+p8T9X8hx28zSzcl8Zy0Nz33r6iasfXeKK5UjAP&#10;VAy4LM8w09zU50C/9q7/6ZURE31X/kL8TKv1x6wXNXYPAAAA//8DAFBLAwQUAAYACAAAACEAMy8F&#10;nkEAAAA5AAAAEAAAAGRycy9zaGFwZXhtbC54bWyysa/IzVEoSy0qzszPs1Uy1DNQUkjNS85PycxL&#10;t1UKDXHTtVBSKC5JzEtJzMnPS7VVqkwtVrK34+UCAAAA//8DAFBLAwQUAAYACAAAACEA0CQUG8EA&#10;AADcAAAADwAAAGRycy9kb3ducmV2LnhtbERPy4rCMBTdC/MP4Q7MTlMdUKlGEQehG8FHF7O801zb&#10;jM1NaaKtf28WgsvDeS/Xva3FnVpvHCsYjxIQxIXThksF+Xk3nIPwAVlj7ZgUPMjDevUxWGKqXcdH&#10;up9CKWII+xQVVCE0qZS+qMiiH7mGOHIX11oMEbal1C12MdzWcpIkU2nRcGyosKFtRcX1dLMK/rPf&#10;wtl8n/1s/w7j0nxvzPHaKfX12W8WIAL14S1+uTOtYDKLa+OZeATk6gkAAP//AwBQSwECLQAUAAYA&#10;CAAAACEA8PeKu/0AAADiAQAAEwAAAAAAAAAAAAAAAAAAAAAAW0NvbnRlbnRfVHlwZXNdLnhtbFBL&#10;AQItABQABgAIAAAAIQAx3V9h0gAAAI8BAAALAAAAAAAAAAAAAAAAAC4BAABfcmVscy8ucmVsc1BL&#10;AQItABQABgAIAAAAIQAzLwWeQQAAADkAAAAQAAAAAAAAAAAAAAAAACkCAABkcnMvc2hhcGV4bWwu&#10;eG1sUEsBAi0AFAAGAAgAAAAhANAkFBvBAAAA3AAAAA8AAAAAAAAAAAAAAAAAmAIAAGRycy9kb3du&#10;cmV2LnhtbFBLBQYAAAAABAAEAPUAAACGAwAAAAA=&#10;" fillcolor="#f79646" strokecolor="#f2f2f2" strokeweight="1pt">
+                <v:shape id="AutoShape 24" o:spid="_x0000_s1234" type="#_x0000_t5" style="position:absolute;left:22188;top:35570;width:1181;height:1029;visibility:visible;mso-wrap-style:square;v-text-anchor:top" o:gfxdata="UEsDBBQABgAIAAAAIQDw94q7/QAAAOIBAAATAAAAW0NvbnRlbnRfVHlwZXNdLnhtbJSRzUrEMBDH&#10;74LvEOYqbaoHEWm6B6tHFV0fYEimbdg2CZlYd9/edD8u4goeZ+b/8SOpV9tpFDNFtt4puC4rEOS0&#10;N9b1Cj7WT8UdCE7oDI7ekYIdMayay4t6vQvEIrsdKxhSCvdSsh5oQi59IJcvnY8TpjzGXgbUG+xJ&#10;3lTVrdTeJXKpSEsGNHVLHX6OSTxu8/pAEmlkEA8H4dKlAEMYrcaUSeXszI+W4thQZudew4MNfJUx&#10;QP7asFzOFxx9L/lpojUkXjGmZ5wyhjSRJQ8YKGvKv1MWzIkL33VWU9lGfl98J6hz4cZ/uUjzf7Pb&#10;bHuj+ZQu9z/UfAMAAP//AwBQSwMEFAAGAAgAAAAhADHdX2HSAAAAjwEAAAsAAABfcmVscy8ucmVs&#10;c6SQwWrDMAyG74O9g9G9cdpDGaNOb4VeSwe7CltJTGPLWCZt376mMFhGbzvqF/o+8e/2tzCpmbJ4&#10;jgbWTQuKomXn42Dg63xYfYCSgtHhxJEM3Elg372/7U40YalHMvokqlKiGBhLSZ9aix0poDScKNZN&#10;zzlgqWMedEJ7wYH0pm23Ov9mQLdgqqMzkI9uA+p8T9X8hx28zSzcl8Zy0Nz33r6iasfXeKK5UjAP&#10;VAy4LM8w09zU50C/9q7/6ZURE31X/kL8TKv1x6wXNXYPAAAA//8DAFBLAwQUAAYACAAAACEAMy8F&#10;nkEAAAA5AAAAEAAAAGRycy9zaGFwZXhtbC54bWyysa/IzVEoSy0qzszPs1Uy1DNQUkjNS85PycxL&#10;t1UKDXHTtVBSKC5JzEtJzMnPS7VVqkwtVrK34+UCAAAA//8DAFBLAwQUAAYACAAAACEA0CQUG8EA&#10;AADcAAAADwAAAGRycy9kb3ducmV2LnhtbERPy4rCMBTdC/MP4Q7MTlMdUKlGEQehG8FHF7O801zb&#10;jM1NaaKtf28WgsvDeS/Xva3FnVpvHCsYjxIQxIXThksF+Xk3nIPwAVlj7ZgUPMjDevUxWGKqXcdH&#10;up9CKWII+xQVVCE0qZS+qMiiH7mGOHIX11oMEbal1C12MdzWcpIkU2nRcGyosKFtRcX1dLMK/rPf&#10;wtl8n/1s/w7j0nxvzPHaKfX12W8WIAL14S1+uTOtYDKLa+OZeATk6gkAAP//AwBQSwECLQAUAAYA&#10;CAAAACEA8PeKu/0AAADiAQAAEwAAAAAAAAAAAAAAAAAAAAAAW0NvbnRlbnRfVHlwZXNdLnhtbFBL&#10;AQItABQABgAIAAAAIQAx3V9h0gAAAI8BAAALAAAAAAAAAAAAAAAAAC4BAABfcmVscy8ucmVsc1BL&#10;AQItABQABgAIAAAAIQAzLwWeQQAAADkAAAAQAAAAAAAAAAAAAAAAACkCAABkcnMvc2hhcGV4bWwu&#10;eG1sUEsBAi0AFAAGAAgAAAAhANAkFBvBAAAA3AAAAA8AAAAAAAAAAAAAAAAAmAIAAGRycy9kb3du&#10;cmV2LnhtbFBLBQYAAAAABAAEAPUAAACGAwAAAAA=&#10;" fillcolor="#f79646" strokecolor="#f2f2f2" strokeweight="1pt">
                   <v:fill color2="#974706" angle="45" focus="100%" type="gradient"/>
                   <v:shadow on="t" type="perspective" color="#fbd4b4" opacity=".5" origin=",.5" offset="0,0" matrix=",-56756f,,.5"/>
                   <v:textbox>
@@ -21979,7 +21945,7 @@
                     </w:txbxContent>
                   </v:textbox>
                 </v:shape>
-                <v:shape id="AutoShape 24" o:spid="_x0000_s1210" type="#_x0000_t5" style="position:absolute;left:24783;top:35583;width:1181;height:1029;visibility:visible;mso-wrap-style:square;v-text-anchor:top" o:gfxdata="UEsDBBQABgAIAAAAIQDw94q7/QAAAOIBAAATAAAAW0NvbnRlbnRfVHlwZXNdLnhtbJSRzUrEMBDH&#10;74LvEOYqbaoHEWm6B6tHFV0fYEimbdg2CZlYd9/edD8u4goeZ+b/8SOpV9tpFDNFtt4puC4rEOS0&#10;N9b1Cj7WT8UdCE7oDI7ekYIdMayay4t6vQvEIrsdKxhSCvdSsh5oQi59IJcvnY8TpjzGXgbUG+xJ&#10;3lTVrdTeJXKpSEsGNHVLHX6OSTxu8/pAEmlkEA8H4dKlAEMYrcaUSeXszI+W4thQZudew4MNfJUx&#10;QP7asFzOFxx9L/lpojUkXjGmZ5wyhjSRJQ8YKGvKv1MWzIkL33VWU9lGfl98J6hz4cZ/uUjzf7Pb&#10;bHuj+ZQu9z/UfAMAAP//AwBQSwMEFAAGAAgAAAAhADHdX2HSAAAAjwEAAAsAAABfcmVscy8ucmVs&#10;c6SQwWrDMAyG74O9g9G9cdpDGaNOb4VeSwe7CltJTGPLWCZt376mMFhGbzvqF/o+8e/2tzCpmbJ4&#10;jgbWTQuKomXn42Dg63xYfYCSgtHhxJEM3Elg372/7U40YalHMvokqlKiGBhLSZ9aix0poDScKNZN&#10;zzlgqWMedEJ7wYH0pm23Ov9mQLdgqqMzkI9uA+p8T9X8hx28zSzcl8Zy0Nz33r6iasfXeKK5UjAP&#10;VAy4LM8w09zU50C/9q7/6ZURE31X/kL8TKv1x6wXNXYPAAAA//8DAFBLAwQUAAYACAAAACEAMy8F&#10;nkEAAAA5AAAAEAAAAGRycy9zaGFwZXhtbC54bWyysa/IzVEoSy0qzszPs1Uy1DNQUkjNS85PycxL&#10;t1UKDXHTtVBSKC5JzEtJzMnPS7VVqkwtVrK34+UCAAAA//8DAFBLAwQUAAYACAAAACEAG4doOsIA&#10;AADcAAAADwAAAGRycy9kb3ducmV2LnhtbERPz2vCMBS+D/wfwhN2m6kKo1SjlMqgF0E7Dzu+Nc82&#10;2ryUJrPdf28Ogx0/vt/b/WQ78aDBG8cKlosEBHHttOFGweXz4y0F4QOyxs4xKfglD/vd7GWLmXYj&#10;n+lRhUbEEPYZKmhD6DMpfd2SRb9wPXHkrm6wGCIcGqkHHGO47eQqSd6lRcOxocWeipbqe/VjFdzK&#10;r9rZy7E8FN+nZWPWuTnfR6Ve51O+ARFoCv/iP3epFazSOD+eiUdA7p4AAAD//wMAUEsBAi0AFAAG&#10;AAgAAAAhAPD3irv9AAAA4gEAABMAAAAAAAAAAAAAAAAAAAAAAFtDb250ZW50X1R5cGVzXS54bWxQ&#10;SwECLQAUAAYACAAAACEAMd1fYdIAAACPAQAACwAAAAAAAAAAAAAAAAAuAQAAX3JlbHMvLnJlbHNQ&#10;SwECLQAUAAYACAAAACEAMy8FnkEAAAA5AAAAEAAAAAAAAAAAAAAAAAApAgAAZHJzL3NoYXBleG1s&#10;LnhtbFBLAQItABQABgAIAAAAIQAbh2g6wgAAANwAAAAPAAAAAAAAAAAAAAAAAJgCAABkcnMvZG93&#10;bnJldi54bWxQSwUGAAAAAAQABAD1AAAAhwMAAAAA&#10;" fillcolor="#f79646" strokecolor="#f2f2f2" strokeweight="1pt">
+                <v:shape id="AutoShape 24" o:spid="_x0000_s1235" type="#_x0000_t5" style="position:absolute;left:24783;top:35583;width:1181;height:1029;visibility:visible;mso-wrap-style:square;v-text-anchor:top" o:gfxdata="UEsDBBQABgAIAAAAIQDw94q7/QAAAOIBAAATAAAAW0NvbnRlbnRfVHlwZXNdLnhtbJSRzUrEMBDH&#10;74LvEOYqbaoHEWm6B6tHFV0fYEimbdg2CZlYd9/edD8u4goeZ+b/8SOpV9tpFDNFtt4puC4rEOS0&#10;N9b1Cj7WT8UdCE7oDI7ekYIdMayay4t6vQvEIrsdKxhSCvdSsh5oQi59IJcvnY8TpjzGXgbUG+xJ&#10;3lTVrdTeJXKpSEsGNHVLHX6OSTxu8/pAEmlkEA8H4dKlAEMYrcaUSeXszI+W4thQZudew4MNfJUx&#10;QP7asFzOFxx9L/lpojUkXjGmZ5wyhjSRJQ8YKGvKv1MWzIkL33VWU9lGfl98J6hz4cZ/uUjzf7Pb&#10;bHuj+ZQu9z/UfAMAAP//AwBQSwMEFAAGAAgAAAAhADHdX2HSAAAAjwEAAAsAAABfcmVscy8ucmVs&#10;c6SQwWrDMAyG74O9g9G9cdpDGaNOb4VeSwe7CltJTGPLWCZt376mMFhGbzvqF/o+8e/2tzCpmbJ4&#10;jgbWTQuKomXn42Dg63xYfYCSgtHhxJEM3Elg372/7U40YalHMvokqlKiGBhLSZ9aix0poDScKNZN&#10;zzlgqWMedEJ7wYH0pm23Ov9mQLdgqqMzkI9uA+p8T9X8hx28zSzcl8Zy0Nz33r6iasfXeKK5UjAP&#10;VAy4LM8w09zU50C/9q7/6ZURE31X/kL8TKv1x6wXNXYPAAAA//8DAFBLAwQUAAYACAAAACEAMy8F&#10;nkEAAAA5AAAAEAAAAGRycy9zaGFwZXhtbC54bWyysa/IzVEoSy0qzszPs1Uy1DNQUkjNS85PycxL&#10;t1UKDXHTtVBSKC5JzEtJzMnPS7VVqkwtVrK34+UCAAAA//8DAFBLAwQUAAYACAAAACEAG4doOsIA&#10;AADcAAAADwAAAGRycy9kb3ducmV2LnhtbERPz2vCMBS+D/wfwhN2m6kKo1SjlMqgF0E7Dzu+Nc82&#10;2ryUJrPdf28Ogx0/vt/b/WQ78aDBG8cKlosEBHHttOFGweXz4y0F4QOyxs4xKfglD/vd7GWLmXYj&#10;n+lRhUbEEPYZKmhD6DMpfd2SRb9wPXHkrm6wGCIcGqkHHGO47eQqSd6lRcOxocWeipbqe/VjFdzK&#10;r9rZy7E8FN+nZWPWuTnfR6Ve51O+ARFoCv/iP3epFazSOD+eiUdA7p4AAAD//wMAUEsBAi0AFAAG&#10;AAgAAAAhAPD3irv9AAAA4gEAABMAAAAAAAAAAAAAAAAAAAAAAFtDb250ZW50X1R5cGVzXS54bWxQ&#10;SwECLQAUAAYACAAAACEAMd1fYdIAAACPAQAACwAAAAAAAAAAAAAAAAAuAQAAX3JlbHMvLnJlbHNQ&#10;SwECLQAUAAYACAAAACEAMy8FnkEAAAA5AAAAEAAAAAAAAAAAAAAAAAApAgAAZHJzL3NoYXBleG1s&#10;LnhtbFBLAQItABQABgAIAAAAIQAbh2g6wgAAANwAAAAPAAAAAAAAAAAAAAAAAJgCAABkcnMvZG93&#10;bnJldi54bWxQSwUGAAAAAAQABAD1AAAAhwMAAAAA&#10;" fillcolor="#f79646" strokecolor="#f2f2f2" strokeweight="1pt">
                   <v:fill color2="#974706" angle="45" focus="100%" type="gradient"/>
                   <v:shadow on="t" type="perspective" color="#fbd4b4" opacity=".5" origin=",.5" offset="0,0" matrix=",-56756f,,.5"/>
                   <v:textbox>
@@ -21999,7 +21965,7 @@
                     </w:txbxContent>
                   </v:textbox>
                 </v:shape>
-                <v:rect id="Rectangle 281" o:spid="_x0000_s1211" style="position:absolute;left:35975;top:35570;width:1212;height:1220;visibility:visible;mso-wrap-style:square;v-text-anchor:top" o:gfxdata="UEsDBBQABgAIAAAAIQDw94q7/QAAAOIBAAATAAAAW0NvbnRlbnRfVHlwZXNdLnhtbJSRzUrEMBDH&#10;74LvEOYqbaoHEWm6B6tHFV0fYEimbdg2CZlYd9/edD8u4goeZ+b/8SOpV9tpFDNFtt4puC4rEOS0&#10;N9b1Cj7WT8UdCE7oDI7ekYIdMayay4t6vQvEIrsdKxhSCvdSsh5oQi59IJcvnY8TpjzGXgbUG+xJ&#10;3lTVrdTeJXKpSEsGNHVLHX6OSTxu8/pAEmlkEA8H4dKlAEMYrcaUSeXszI+W4thQZudew4MNfJUx&#10;QP7asFzOFxx9L/lpojUkXjGmZ5wyhjSRJQ8YKGvKv1MWzIkL33VWU9lGfl98J6hz4cZ/uUjzf7Pb&#10;bHuj+ZQu9z/UfAMAAP//AwBQSwMEFAAGAAgAAAAhADHdX2HSAAAAjwEAAAsAAABfcmVscy8ucmVs&#10;c6SQwWrDMAyG74O9g9G9cdpDGaNOb4VeSwe7CltJTGPLWCZt376mMFhGbzvqF/o+8e/2tzCpmbJ4&#10;jgbWTQuKomXn42Dg63xYfYCSgtHhxJEM3Elg372/7U40YalHMvokqlKiGBhLSZ9aix0poDScKNZN&#10;zzlgqWMedEJ7wYH0pm23Ov9mQLdgqqMzkI9uA+p8T9X8hx28zSzcl8Zy0Nz33r6iasfXeKK5UjAP&#10;VAy4LM8w09zU50C/9q7/6ZURE31X/kL8TKv1x6wXNXYPAAAA//8DAFBLAwQUAAYACAAAACEAMy8F&#10;nkEAAAA5AAAAEAAAAGRycy9zaGFwZXhtbC54bWyysa/IzVEoSy0qzszPs1Uy1DNQUkjNS85PycxL&#10;t1UKDXHTtVBSKC5JzEtJzMnPS7VVqkwtVrK34+UCAAAA//8DAFBLAwQUAAYACAAAACEAjfvTk8QA&#10;AADcAAAADwAAAGRycy9kb3ducmV2LnhtbESPT2vCQBDF7wW/wzIFb3Xjn0qaukopCPYYFfE4ZMds&#10;aHY2ZlcT++ldQejx8eb93rzFqre1uFLrK8cKxqMEBHHhdMWlgv1u/ZaC8AFZY+2YFNzIw2o5eFlg&#10;pl3HOV23oRQRwj5DBSaEJpPSF4Ys+pFriKN3cq3FEGVbSt1iF+G2lpMkmUuLFccGgw19Gyp+txcb&#10;30i72c/pvTnSOf9LDvnUHMOHUWr42n99ggjUh//jZ3qjFUzSMTzGRALI5R0AAP//AwBQSwECLQAU&#10;AAYACAAAACEA8PeKu/0AAADiAQAAEwAAAAAAAAAAAAAAAAAAAAAAW0NvbnRlbnRfVHlwZXNdLnht&#10;bFBLAQItABQABgAIAAAAIQAx3V9h0gAAAI8BAAALAAAAAAAAAAAAAAAAAC4BAABfcmVscy8ucmVs&#10;c1BLAQItABQABgAIAAAAIQAzLwWeQQAAADkAAAAQAAAAAAAAAAAAAAAAACkCAABkcnMvc2hhcGV4&#10;bWwueG1sUEsBAi0AFAAGAAgAAAAhAI3705PEAAAA3AAAAA8AAAAAAAAAAAAAAAAAmAIAAGRycy9k&#10;b3ducmV2LnhtbFBLBQYAAAAABAAEAPUAAACJAwAAAAA=&#10;" fillcolor="#4bacc6" strokecolor="#f2f2f2" strokeweight="1pt">
+                <v:rect id="Rectangle 281" o:spid="_x0000_s1236" style="position:absolute;left:35975;top:35570;width:1212;height:1220;visibility:visible;mso-wrap-style:square;v-text-anchor:top" o:gfxdata="UEsDBBQABgAIAAAAIQDw94q7/QAAAOIBAAATAAAAW0NvbnRlbnRfVHlwZXNdLnhtbJSRzUrEMBDH&#10;74LvEOYqbaoHEWm6B6tHFV0fYEimbdg2CZlYd9/edD8u4goeZ+b/8SOpV9tpFDNFtt4puC4rEOS0&#10;N9b1Cj7WT8UdCE7oDI7ekYIdMayay4t6vQvEIrsdKxhSCvdSsh5oQi59IJcvnY8TpjzGXgbUG+xJ&#10;3lTVrdTeJXKpSEsGNHVLHX6OSTxu8/pAEmlkEA8H4dKlAEMYrcaUSeXszI+W4thQZudew4MNfJUx&#10;QP7asFzOFxx9L/lpojUkXjGmZ5wyhjSRJQ8YKGvKv1MWzIkL33VWU9lGfl98J6hz4cZ/uUjzf7Pb&#10;bHuj+ZQu9z/UfAMAAP//AwBQSwMEFAAGAAgAAAAhADHdX2HSAAAAjwEAAAsAAABfcmVscy8ucmVs&#10;c6SQwWrDMAyG74O9g9G9cdpDGaNOb4VeSwe7CltJTGPLWCZt376mMFhGbzvqF/o+8e/2tzCpmbJ4&#10;jgbWTQuKomXn42Dg63xYfYCSgtHhxJEM3Elg372/7U40YalHMvokqlKiGBhLSZ9aix0poDScKNZN&#10;zzlgqWMedEJ7wYH0pm23Ov9mQLdgqqMzkI9uA+p8T9X8hx28zSzcl8Zy0Nz33r6iasfXeKK5UjAP&#10;VAy4LM8w09zU50C/9q7/6ZURE31X/kL8TKv1x6wXNXYPAAAA//8DAFBLAwQUAAYACAAAACEAMy8F&#10;nkEAAAA5AAAAEAAAAGRycy9zaGFwZXhtbC54bWyysa/IzVEoSy0qzszPs1Uy1DNQUkjNS85PycxL&#10;t1UKDXHTtVBSKC5JzEtJzMnPS7VVqkwtVrK34+UCAAAA//8DAFBLAwQUAAYACAAAACEAjfvTk8QA&#10;AADcAAAADwAAAGRycy9kb3ducmV2LnhtbESPT2vCQBDF7wW/wzIFb3Xjn0qaukopCPYYFfE4ZMds&#10;aHY2ZlcT++ldQejx8eb93rzFqre1uFLrK8cKxqMEBHHhdMWlgv1u/ZaC8AFZY+2YFNzIw2o5eFlg&#10;pl3HOV23oRQRwj5DBSaEJpPSF4Ys+pFriKN3cq3FEGVbSt1iF+G2lpMkmUuLFccGgw19Gyp+txcb&#10;30i72c/pvTnSOf9LDvnUHMOHUWr42n99ggjUh//jZ3qjFUzSMTzGRALI5R0AAP//AwBQSwECLQAU&#10;AAYACAAAACEA8PeKu/0AAADiAQAAEwAAAAAAAAAAAAAAAAAAAAAAW0NvbnRlbnRfVHlwZXNdLnht&#10;bFBLAQItABQABgAIAAAAIQAx3V9h0gAAAI8BAAALAAAAAAAAAAAAAAAAAC4BAABfcmVscy8ucmVs&#10;c1BLAQItABQABgAIAAAAIQAzLwWeQQAAADkAAAAQAAAAAAAAAAAAAAAAACkCAABkcnMvc2hhcGV4&#10;bWwueG1sUEsBAi0AFAAGAAgAAAAhAI3705PEAAAA3AAAAA8AAAAAAAAAAAAAAAAAmAIAAGRycy9k&#10;b3ducmV2LnhtbFBLBQYAAAAABAAEAPUAAACJAwAAAAA=&#10;" fillcolor="#4bacc6" strokecolor="#f2f2f2" strokeweight="1pt">
                   <v:fill color2="#205867" angle="45" focus="100%" type="gradient"/>
                   <v:shadow on="t" type="perspective" color="#b6dde8" opacity=".5" origin=",.5" offset="0,0" matrix=",-56756f,,.5"/>
                   <v:textbox>
@@ -22019,7 +21985,7 @@
                     </w:txbxContent>
                   </v:textbox>
                 </v:rect>
-                <v:rect id="Rectangle 282" o:spid="_x0000_s1212" style="position:absolute;left:32168;top:35583;width:1212;height:1219;visibility:visible;mso-wrap-style:square;v-text-anchor:top" o:gfxdata="UEsDBBQABgAIAAAAIQDw94q7/QAAAOIBAAATAAAAW0NvbnRlbnRfVHlwZXNdLnhtbJSRzUrEMBDH&#10;74LvEOYqbaoHEWm6B6tHFV0fYEimbdg2CZlYd9/edD8u4goeZ+b/8SOpV9tpFDNFtt4puC4rEOS0&#10;N9b1Cj7WT8UdCE7oDI7ekYIdMayay4t6vQvEIrsdKxhSCvdSsh5oQi59IJcvnY8TpjzGXgbUG+xJ&#10;3lTVrdTeJXKpSEsGNHVLHX6OSTxu8/pAEmlkEA8H4dKlAEMYrcaUSeXszI+W4thQZudew4MNfJUx&#10;QP7asFzOFxx9L/lpojUkXjGmZ5wyhjSRJQ8YKGvKv1MWzIkL33VWU9lGfl98J6hz4cZ/uUjzf7Pb&#10;bHuj+ZQu9z/UfAMAAP//AwBQSwMEFAAGAAgAAAAhADHdX2HSAAAAjwEAAAsAAABfcmVscy8ucmVs&#10;c6SQwWrDMAyG74O9g9G9cdpDGaNOb4VeSwe7CltJTGPLWCZt376mMFhGbzvqF/o+8e/2tzCpmbJ4&#10;jgbWTQuKomXn42Dg63xYfYCSgtHhxJEM3Elg372/7U40YalHMvokqlKiGBhLSZ9aix0poDScKNZN&#10;zzlgqWMedEJ7wYH0pm23Ov9mQLdgqqMzkI9uA+p8T9X8hx28zSzcl8Zy0Nz33r6iasfXeKK5UjAP&#10;VAy4LM8w09zU50C/9q7/6ZURE31X/kL8TKv1x6wXNXYPAAAA//8DAFBLAwQUAAYACAAAACEAMy8F&#10;nkEAAAA5AAAAEAAAAGRycy9zaGFwZXhtbC54bWyysa/IzVEoSy0qzszPs1Uy1DNQUkjNS85PycxL&#10;t1UKDXHTtVBSKC5JzEtJzMnPS7VVqkwtVrK34+UCAAAA//8DAFBLAwQUAAYACAAAACEAfSlN5MQA&#10;AADcAAAADwAAAGRycy9kb3ducmV2LnhtbESPQWvCQBCF7wX/wzJCb3Vj2kqMrlIKgj1GRTwO2TEb&#10;zM7G7Gpif323UOjx8eZ9b95yPdhG3KnztWMF00kCgrh0uuZKwWG/eclA+ICssXFMCh7kYb0aPS0x&#10;167ngu67UIkIYZ+jAhNCm0vpS0MW/cS1xNE7u85iiLKrpO6wj3DbyDRJZtJizbHBYEufhsrL7mbj&#10;G1n/9nV+b090Lb6TY/FqTmFulHoeDx8LEIGG8H/8l95qBWmWwu+YSAC5+gEAAP//AwBQSwECLQAU&#10;AAYACAAAACEA8PeKu/0AAADiAQAAEwAAAAAAAAAAAAAAAAAAAAAAW0NvbnRlbnRfVHlwZXNdLnht&#10;bFBLAQItABQABgAIAAAAIQAx3V9h0gAAAI8BAAALAAAAAAAAAAAAAAAAAC4BAABfcmVscy8ucmVs&#10;c1BLAQItABQABgAIAAAAIQAzLwWeQQAAADkAAAAQAAAAAAAAAAAAAAAAACkCAABkcnMvc2hhcGV4&#10;bWwueG1sUEsBAi0AFAAGAAgAAAAhAH0pTeTEAAAA3AAAAA8AAAAAAAAAAAAAAAAAmAIAAGRycy9k&#10;b3ducmV2LnhtbFBLBQYAAAAABAAEAPUAAACJAwAAAAA=&#10;" fillcolor="#4bacc6" strokecolor="#f2f2f2" strokeweight="1pt">
+                <v:rect id="Rectangle 282" o:spid="_x0000_s1237" style="position:absolute;left:32168;top:35583;width:1212;height:1219;visibility:visible;mso-wrap-style:square;v-text-anchor:top" o:gfxdata="UEsDBBQABgAIAAAAIQDw94q7/QAAAOIBAAATAAAAW0NvbnRlbnRfVHlwZXNdLnhtbJSRzUrEMBDH&#10;74LvEOYqbaoHEWm6B6tHFV0fYEimbdg2CZlYd9/edD8u4goeZ+b/8SOpV9tpFDNFtt4puC4rEOS0&#10;N9b1Cj7WT8UdCE7oDI7ekYIdMayay4t6vQvEIrsdKxhSCvdSsh5oQi59IJcvnY8TpjzGXgbUG+xJ&#10;3lTVrdTeJXKpSEsGNHVLHX6OSTxu8/pAEmlkEA8H4dKlAEMYrcaUSeXszI+W4thQZudew4MNfJUx&#10;QP7asFzOFxx9L/lpojUkXjGmZ5wyhjSRJQ8YKGvKv1MWzIkL33VWU9lGfl98J6hz4cZ/uUjzf7Pb&#10;bHuj+ZQu9z/UfAMAAP//AwBQSwMEFAAGAAgAAAAhADHdX2HSAAAAjwEAAAsAAABfcmVscy8ucmVs&#10;c6SQwWrDMAyG74O9g9G9cdpDGaNOb4VeSwe7CltJTGPLWCZt376mMFhGbzvqF/o+8e/2tzCpmbJ4&#10;jgbWTQuKomXn42Dg63xYfYCSgtHhxJEM3Elg372/7U40YalHMvokqlKiGBhLSZ9aix0poDScKNZN&#10;zzlgqWMedEJ7wYH0pm23Ov9mQLdgqqMzkI9uA+p8T9X8hx28zSzcl8Zy0Nz33r6iasfXeKK5UjAP&#10;VAy4LM8w09zU50C/9q7/6ZURE31X/kL8TKv1x6wXNXYPAAAA//8DAFBLAwQUAAYACAAAACEAMy8F&#10;nkEAAAA5AAAAEAAAAGRycy9zaGFwZXhtbC54bWyysa/IzVEoSy0qzszPs1Uy1DNQUkjNS85PycxL&#10;t1UKDXHTtVBSKC5JzEtJzMnPS7VVqkwtVrK34+UCAAAA//8DAFBLAwQUAAYACAAAACEAfSlN5MQA&#10;AADcAAAADwAAAGRycy9kb3ducmV2LnhtbESPQWvCQBCF7wX/wzJCb3Vj2kqMrlIKgj1GRTwO2TEb&#10;zM7G7Gpif323UOjx8eZ9b95yPdhG3KnztWMF00kCgrh0uuZKwWG/eclA+ICssXFMCh7kYb0aPS0x&#10;167ngu67UIkIYZ+jAhNCm0vpS0MW/cS1xNE7u85iiLKrpO6wj3DbyDRJZtJizbHBYEufhsrL7mbj&#10;G1n/9nV+b090Lb6TY/FqTmFulHoeDx8LEIGG8H/8l95qBWmWwu+YSAC5+gEAAP//AwBQSwECLQAU&#10;AAYACAAAACEA8PeKu/0AAADiAQAAEwAAAAAAAAAAAAAAAAAAAAAAW0NvbnRlbnRfVHlwZXNdLnht&#10;bFBLAQItABQABgAIAAAAIQAx3V9h0gAAAI8BAAALAAAAAAAAAAAAAAAAAC4BAABfcmVscy8ucmVs&#10;c1BLAQItABQABgAIAAAAIQAzLwWeQQAAADkAAAAQAAAAAAAAAAAAAAAAACkCAABkcnMvc2hhcGV4&#10;bWwueG1sUEsBAi0AFAAGAAgAAAAhAH0pTeTEAAAA3AAAAA8AAAAAAAAAAAAAAAAAmAIAAGRycy9k&#10;b3ducmV2LnhtbFBLBQYAAAAABAAEAPUAAACJAwAAAAA=&#10;" fillcolor="#4bacc6" strokecolor="#f2f2f2" strokeweight="1pt">
                   <v:fill color2="#205867" angle="45" focus="100%" type="gradient"/>
                   <v:shadow on="t" type="perspective" color="#b6dde8" opacity=".5" origin=",.5" offset="0,0" matrix=",-56756f,,.5"/>
                   <v:textbox>
@@ -22039,7 +22005,7 @@
                     </w:txbxContent>
                   </v:textbox>
                 </v:rect>
-                <v:rect id="Rectangle 283" o:spid="_x0000_s1213" style="position:absolute;left:33394;top:35570;width:1213;height:1220;visibility:visible;mso-wrap-style:square;v-text-anchor:top" o:gfxdata="UEsDBBQABgAIAAAAIQDw94q7/QAAAOIBAAATAAAAW0NvbnRlbnRfVHlwZXNdLnhtbJSRzUrEMBDH&#10;74LvEOYqbaoHEWm6B6tHFV0fYEimbdg2CZlYd9/edD8u4goeZ+b/8SOpV9tpFDNFtt4puC4rEOS0&#10;N9b1Cj7WT8UdCE7oDI7ekYIdMayay4t6vQvEIrsdKxhSCvdSsh5oQi59IJcvnY8TpjzGXgbUG+xJ&#10;3lTVrdTeJXKpSEsGNHVLHX6OSTxu8/pAEmlkEA8H4dKlAEMYrcaUSeXszI+W4thQZudew4MNfJUx&#10;QP7asFzOFxx9L/lpojUkXjGmZ5wyhjSRJQ8YKGvKv1MWzIkL33VWU9lGfl98J6hz4cZ/uUjzf7Pb&#10;bHuj+ZQu9z/UfAMAAP//AwBQSwMEFAAGAAgAAAAhADHdX2HSAAAAjwEAAAsAAABfcmVscy8ucmVs&#10;c6SQwWrDMAyG74O9g9G9cdpDGaNOb4VeSwe7CltJTGPLWCZt376mMFhGbzvqF/o+8e/2tzCpmbJ4&#10;jgbWTQuKomXn42Dg63xYfYCSgtHhxJEM3Elg372/7U40YalHMvokqlKiGBhLSZ9aix0poDScKNZN&#10;zzlgqWMedEJ7wYH0pm23Ov9mQLdgqqMzkI9uA+p8T9X8hx28zSzcl8Zy0Nz33r6iasfXeKK5UjAP&#10;VAy4LM8w09zU50C/9q7/6ZURE31X/kL8TKv1x6wXNXYPAAAA//8DAFBLAwQUAAYACAAAACEAMy8F&#10;nkEAAAA5AAAAEAAAAGRycy9zaGFwZXhtbC54bWyysa/IzVEoSy0qzszPs1Uy1DNQUkjNS85PycxL&#10;t1UKDXHTtVBSKC5JzEtJzMnPS7VVqkwtVrK34+UCAAAA//8DAFBLAwQUAAYACAAAACEAEmXof8QA&#10;AADcAAAADwAAAGRycy9kb3ducmV2LnhtbESPQWvCQBCF74L/YRnBW91UraSpq0hBaI9REY9DdsyG&#10;ZmdjdmvS/npXEDw+3rzvzVuue1uLK7W+cqzgdZKAIC6crrhUcNhvX1IQPiBrrB2Tgj/ysF4NB0vM&#10;tOs4p+sulCJC2GeowITQZFL6wpBFP3ENcfTOrrUYomxLqVvsItzWcpokC2mx4thgsKFPQ8XP7tfG&#10;N9Ju/n1+a050yf+TYz4zp/BulBqP+s0HiEB9eB4/0l9awTSdwX1MJIBc3QAAAP//AwBQSwECLQAU&#10;AAYACAAAACEA8PeKu/0AAADiAQAAEwAAAAAAAAAAAAAAAAAAAAAAW0NvbnRlbnRfVHlwZXNdLnht&#10;bFBLAQItABQABgAIAAAAIQAx3V9h0gAAAI8BAAALAAAAAAAAAAAAAAAAAC4BAABfcmVscy8ucmVs&#10;c1BLAQItABQABgAIAAAAIQAzLwWeQQAAADkAAAAQAAAAAAAAAAAAAAAAACkCAABkcnMvc2hhcGV4&#10;bWwueG1sUEsBAi0AFAAGAAgAAAAhABJl6H/EAAAA3AAAAA8AAAAAAAAAAAAAAAAAmAIAAGRycy9k&#10;b3ducmV2LnhtbFBLBQYAAAAABAAEAPUAAACJAwAAAAA=&#10;" fillcolor="#4bacc6" strokecolor="#f2f2f2" strokeweight="1pt">
+                <v:rect id="Rectangle 283" o:spid="_x0000_s1238" style="position:absolute;left:33394;top:35570;width:1213;height:1220;visibility:visible;mso-wrap-style:square;v-text-anchor:top" o:gfxdata="UEsDBBQABgAIAAAAIQDw94q7/QAAAOIBAAATAAAAW0NvbnRlbnRfVHlwZXNdLnhtbJSRzUrEMBDH&#10;74LvEOYqbaoHEWm6B6tHFV0fYEimbdg2CZlYd9/edD8u4goeZ+b/8SOpV9tpFDNFtt4puC4rEOS0&#10;N9b1Cj7WT8UdCE7oDI7ekYIdMayay4t6vQvEIrsdKxhSCvdSsh5oQi59IJcvnY8TpjzGXgbUG+xJ&#10;3lTVrdTeJXKpSEsGNHVLHX6OSTxu8/pAEmlkEA8H4dKlAEMYrcaUSeXszI+W4thQZudew4MNfJUx&#10;QP7asFzOFxx9L/lpojUkXjGmZ5wyhjSRJQ8YKGvKv1MWzIkL33VWU9lGfl98J6hz4cZ/uUjzf7Pb&#10;bHuj+ZQu9z/UfAMAAP//AwBQSwMEFAAGAAgAAAAhADHdX2HSAAAAjwEAAAsAAABfcmVscy8ucmVs&#10;c6SQwWrDMAyG74O9g9G9cdpDGaNOb4VeSwe7CltJTGPLWCZt376mMFhGbzvqF/o+8e/2tzCpmbJ4&#10;jgbWTQuKomXn42Dg63xYfYCSgtHhxJEM3Elg372/7U40YalHMvokqlKiGBhLSZ9aix0poDScKNZN&#10;zzlgqWMedEJ7wYH0pm23Ov9mQLdgqqMzkI9uA+p8T9X8hx28zSzcl8Zy0Nz33r6iasfXeKK5UjAP&#10;VAy4LM8w09zU50C/9q7/6ZURE31X/kL8TKv1x6wXNXYPAAAA//8DAFBLAwQUAAYACAAAACEAMy8F&#10;nkEAAAA5AAAAEAAAAGRycy9zaGFwZXhtbC54bWyysa/IzVEoSy0qzszPs1Uy1DNQUkjNS85PycxL&#10;t1UKDXHTtVBSKC5JzEtJzMnPS7VVqkwtVrK34+UCAAAA//8DAFBLAwQUAAYACAAAACEAEmXof8QA&#10;AADcAAAADwAAAGRycy9kb3ducmV2LnhtbESPQWvCQBCF74L/YRnBW91UraSpq0hBaI9REY9DdsyG&#10;ZmdjdmvS/npXEDw+3rzvzVuue1uLK7W+cqzgdZKAIC6crrhUcNhvX1IQPiBrrB2Tgj/ysF4NB0vM&#10;tOs4p+sulCJC2GeowITQZFL6wpBFP3ENcfTOrrUYomxLqVvsItzWcpokC2mx4thgsKFPQ8XP7tfG&#10;N9Ju/n1+a050yf+TYz4zp/BulBqP+s0HiEB9eB4/0l9awTSdwX1MJIBc3QAAAP//AwBQSwECLQAU&#10;AAYACAAAACEA8PeKu/0AAADiAQAAEwAAAAAAAAAAAAAAAAAAAAAAW0NvbnRlbnRfVHlwZXNdLnht&#10;bFBLAQItABQABgAIAAAAIQAx3V9h0gAAAI8BAAALAAAAAAAAAAAAAAAAAC4BAABfcmVscy8ucmVs&#10;c1BLAQItABQABgAIAAAAIQAzLwWeQQAAADkAAAAQAAAAAAAAAAAAAAAAACkCAABkcnMvc2hhcGV4&#10;bWwueG1sUEsBAi0AFAAGAAgAAAAhABJl6H/EAAAA3AAAAA8AAAAAAAAAAAAAAAAAmAIAAGRycy9k&#10;b3ducmV2LnhtbFBLBQYAAAAABAAEAPUAAACJAwAAAAA=&#10;" fillcolor="#4bacc6" strokecolor="#f2f2f2" strokeweight="1pt">
                   <v:fill color2="#205867" angle="45" focus="100%" type="gradient"/>
                   <v:shadow on="t" type="perspective" color="#b6dde8" opacity=".5" origin=",.5" offset="0,0" matrix=",-56756f,,.5"/>
                   <v:textbox>
@@ -22059,7 +22025,7 @@
                     </w:txbxContent>
                   </v:textbox>
                 </v:rect>
-                <v:rect id="Rectangle 284" o:spid="_x0000_s1214" style="position:absolute;left:34761;top:35589;width:1213;height:1220;visibility:visible;mso-wrap-style:square;v-text-anchor:top" o:gfxdata="UEsDBBQABgAIAAAAIQDw94q7/QAAAOIBAAATAAAAW0NvbnRlbnRfVHlwZXNdLnhtbJSRzUrEMBDH&#10;74LvEOYqbaoHEWm6B6tHFV0fYEimbdg2CZlYd9/edD8u4goeZ+b/8SOpV9tpFDNFtt4puC4rEOS0&#10;N9b1Cj7WT8UdCE7oDI7ekYIdMayay4t6vQvEIrsdKxhSCvdSsh5oQi59IJcvnY8TpjzGXgbUG+xJ&#10;3lTVrdTeJXKpSEsGNHVLHX6OSTxu8/pAEmlkEA8H4dKlAEMYrcaUSeXszI+W4thQZudew4MNfJUx&#10;QP7asFzOFxx9L/lpojUkXjGmZ5wyhjSRJQ8YKGvKv1MWzIkL33VWU9lGfl98J6hz4cZ/uUjzf7Pb&#10;bHuj+ZQu9z/UfAMAAP//AwBQSwMEFAAGAAgAAAAhADHdX2HSAAAAjwEAAAsAAABfcmVscy8ucmVs&#10;c6SQwWrDMAyG74O9g9G9cdpDGaNOb4VeSwe7CltJTGPLWCZt376mMFhGbzvqF/o+8e/2tzCpmbJ4&#10;jgbWTQuKomXn42Dg63xYfYCSgtHhxJEM3Elg372/7U40YalHMvokqlKiGBhLSZ9aix0poDScKNZN&#10;zzlgqWMedEJ7wYH0pm23Ov9mQLdgqqMzkI9uA+p8T9X8hx28zSzcl8Zy0Nz33r6iasfXeKK5UjAP&#10;VAy4LM8w09zU50C/9q7/6ZURE31X/kL8TKv1x6wXNXYPAAAA//8DAFBLAwQUAAYACAAAACEAMy8F&#10;nkEAAAA5AAAAEAAAAGRycy9zaGFwZXhtbC54bWyysa/IzVEoSy0qzszPs1Uy1DNQUkjNS85PycxL&#10;t1UKDXHTtVBSKC5JzEtJzMnPS7VVqkwtVrK34+UCAAAA//8DAFBLAwQUAAYACAAAACEAnYxwC8UA&#10;AADcAAAADwAAAGRycy9kb3ducmV2LnhtbESPQWvCQBCF7wX/wzJCb7qpVUnTrCKFQnuMingcspNs&#10;aHY2Zrcm+uu7hUKPjzfve/Py7WhbcaXeN44VPM0TEMSl0w3XCo6H91kKwgdkja1jUnAjD9vN5CHH&#10;TLuBC7ruQy0ihH2GCkwIXSalLw1Z9HPXEUevcr3FEGVfS93jEOG2lYskWUuLDccGgx29GSq/9t82&#10;vpEOy89q1Z3pUtyTU/FszuHFKPU4HXevIAKN4f/4L/2hFSzSJfyOiQSQmx8AAAD//wMAUEsBAi0A&#10;FAAGAAgAAAAhAPD3irv9AAAA4gEAABMAAAAAAAAAAAAAAAAAAAAAAFtDb250ZW50X1R5cGVzXS54&#10;bWxQSwECLQAUAAYACAAAACEAMd1fYdIAAACPAQAACwAAAAAAAAAAAAAAAAAuAQAAX3JlbHMvLnJl&#10;bHNQSwECLQAUAAYACAAAACEAMy8FnkEAAAA5AAAAEAAAAAAAAAAAAAAAAAApAgAAZHJzL3NoYXBl&#10;eG1sLnhtbFBLAQItABQABgAIAAAAIQCdjHALxQAAANwAAAAPAAAAAAAAAAAAAAAAAJgCAABkcnMv&#10;ZG93bnJldi54bWxQSwUGAAAAAAQABAD1AAAAigMAAAAA&#10;" fillcolor="#4bacc6" strokecolor="#f2f2f2" strokeweight="1pt">
+                <v:rect id="Rectangle 284" o:spid="_x0000_s1239" style="position:absolute;left:34761;top:35589;width:1213;height:1220;visibility:visible;mso-wrap-style:square;v-text-anchor:top" o:gfxdata="UEsDBBQABgAIAAAAIQDw94q7/QAAAOIBAAATAAAAW0NvbnRlbnRfVHlwZXNdLnhtbJSRzUrEMBDH&#10;74LvEOYqbaoHEWm6B6tHFV0fYEimbdg2CZlYd9/edD8u4goeZ+b/8SOpV9tpFDNFtt4puC4rEOS0&#10;N9b1Cj7WT8UdCE7oDI7ekYIdMayay4t6vQvEIrsdKxhSCvdSsh5oQi59IJcvnY8TpjzGXgbUG+xJ&#10;3lTVrdTeJXKpSEsGNHVLHX6OSTxu8/pAEmlkEA8H4dKlAEMYrcaUSeXszI+W4thQZudew4MNfJUx&#10;QP7asFzOFxx9L/lpojUkXjGmZ5wyhjSRJQ8YKGvKv1MWzIkL33VWU9lGfl98J6hz4cZ/uUjzf7Pb&#10;bHuj+ZQu9z/UfAMAAP//AwBQSwMEFAAGAAgAAAAhADHdX2HSAAAAjwEAAAsAAABfcmVscy8ucmVs&#10;c6SQwWrDMAyG74O9g9G9cdpDGaNOb4VeSwe7CltJTGPLWCZt376mMFhGbzvqF/o+8e/2tzCpmbJ4&#10;jgbWTQuKomXn42Dg63xYfYCSgtHhxJEM3Elg372/7U40YalHMvokqlKiGBhLSZ9aix0poDScKNZN&#10;zzlgqWMedEJ7wYH0pm23Ov9mQLdgqqMzkI9uA+p8T9X8hx28zSzcl8Zy0Nz33r6iasfXeKK5UjAP&#10;VAy4LM8w09zU50C/9q7/6ZURE31X/kL8TKv1x6wXNXYPAAAA//8DAFBLAwQUAAYACAAAACEAMy8F&#10;nkEAAAA5AAAAEAAAAGRycy9zaGFwZXhtbC54bWyysa/IzVEoSy0qzszPs1Uy1DNQUkjNS85PycxL&#10;t1UKDXHTtVBSKC5JzEtJzMnPS7VVqkwtVrK34+UCAAAA//8DAFBLAwQUAAYACAAAACEAnYxwC8UA&#10;AADcAAAADwAAAGRycy9kb3ducmV2LnhtbESPQWvCQBCF7wX/wzJCb7qpVUnTrCKFQnuMingcspNs&#10;aHY2Zrcm+uu7hUKPjzfve/Py7WhbcaXeN44VPM0TEMSl0w3XCo6H91kKwgdkja1jUnAjD9vN5CHH&#10;TLuBC7ruQy0ihH2GCkwIXSalLw1Z9HPXEUevcr3FEGVfS93jEOG2lYskWUuLDccGgx29GSq/9t82&#10;vpEOy89q1Z3pUtyTU/FszuHFKPU4HXevIAKN4f/4L/2hFSzSJfyOiQSQmx8AAAD//wMAUEsBAi0A&#10;FAAGAAgAAAAhAPD3irv9AAAA4gEAABMAAAAAAAAAAAAAAAAAAAAAAFtDb250ZW50X1R5cGVzXS54&#10;bWxQSwECLQAUAAYACAAAACEAMd1fYdIAAACPAQAACwAAAAAAAAAAAAAAAAAuAQAAX3JlbHMvLnJl&#10;bHNQSwECLQAUAAYACAAAACEAMy8FnkEAAAA5AAAAEAAAAAAAAAAAAAAAAAApAgAAZHJzL3NoYXBl&#10;eG1sLnhtbFBLAQItABQABgAIAAAAIQCdjHALxQAAANwAAAAPAAAAAAAAAAAAAAAAAJgCAABkcnMv&#10;ZG93bnJldi54bWxQSwUGAAAAAAQABAD1AAAAigMAAAAA&#10;" fillcolor="#4bacc6" strokecolor="#f2f2f2" strokeweight="1pt">
                   <v:fill color2="#205867" angle="45" focus="100%" type="gradient"/>
                   <v:shadow on="t" type="perspective" color="#b6dde8" opacity=".5" origin=",.5" offset="0,0" matrix=",-56756f,,.5"/>
                   <v:textbox>
@@ -22079,7 +22045,7 @@
                     </w:txbxContent>
                   </v:textbox>
                 </v:rect>
-                <v:shape id="Text Box 285" o:spid="_x0000_s1215" type="#_x0000_t202" style="position:absolute;left:28055;top:28180;width:15830;height:2299;visibility:visible;mso-wrap-style:none;v-text-anchor:top" o:gfxdata="UEsDBBQABgAIAAAAIQDw94q7/QAAAOIBAAATAAAAW0NvbnRlbnRfVHlwZXNdLnhtbJSRzUrEMBDH&#10;74LvEOYqbaoHEWm6B6tHFV0fYEimbdg2CZlYd9/edD8u4goeZ+b/8SOpV9tpFDNFtt4puC4rEOS0&#10;N9b1Cj7WT8UdCE7oDI7ekYIdMayay4t6vQvEIrsdKxhSCvdSsh5oQi59IJcvnY8TpjzGXgbUG+xJ&#10;3lTVrdTeJXKpSEsGNHVLHX6OSTxu8/pAEmlkEA8H4dKlAEMYrcaUSeXszI+W4thQZudew4MNfJUx&#10;QP7asFzOFxx9L/lpojUkXjGmZ5wyhjSRJQ8YKGvKv1MWzIkL33VWU9lGfl98J6hz4cZ/uUjzf7Pb&#10;bHuj+ZQu9z/UfAMAAP//AwBQSwMEFAAGAAgAAAAhADHdX2HSAAAAjwEAAAsAAABfcmVscy8ucmVs&#10;c6SQwWrDMAyG74O9g9G9cdpDGaNOb4VeSwe7CltJTGPLWCZt376mMFhGbzvqF/o+8e/2tzCpmbJ4&#10;jgbWTQuKomXn42Dg63xYfYCSgtHhxJEM3Elg372/7U40YalHMvokqlKiGBhLSZ9aix0poDScKNZN&#10;zzlgqWMedEJ7wYH0pm23Ov9mQLdgqqMzkI9uA+p8T9X8hx28zSzcl8Zy0Nz33r6iasfXeKK5UjAP&#10;VAy4LM8w09zU50C/9q7/6ZURE31X/kL8TKv1x6wXNXYPAAAA//8DAFBLAwQUAAYACAAAACEAMy8F&#10;nkEAAAA5AAAAEAAAAGRycy9zaGFwZXhtbC54bWyysa/IzVEoSy0qzszPs1Uy1DNQUkjNS85PycxL&#10;t1UKDXHTtVBSKC5JzEtJzMnPS7VVqkwtVrK34+UCAAAA//8DAFBLAwQUAAYACAAAACEAW1EWSsYA&#10;AADcAAAADwAAAGRycy9kb3ducmV2LnhtbESPQUvDQBSE74L/YXmCN7tpQFtiN0EEJV6UNiIeH9nn&#10;btLs25Bd2+ivdwsFj8PMfMNsqtkN4kBT6DwrWC4yEMSt1x0bBe/N080aRIjIGgfPpOCHAlTl5cUG&#10;C+2PvKXDLhqRIBwKVGBjHAspQ2vJYVj4kTh5X35yGJOcjNQTHhPcDTLPsjvpsOO0YHGkR0vtfvft&#10;FKxqU7+8Pfd2uep78/r50Tf7/Fep66v54R5EpDn+h8/tWivI17dwOpOOgCz/AAAA//8DAFBLAQIt&#10;ABQABgAIAAAAIQDw94q7/QAAAOIBAAATAAAAAAAAAAAAAAAAAAAAAABbQ29udGVudF9UeXBlc10u&#10;eG1sUEsBAi0AFAAGAAgAAAAhADHdX2HSAAAAjwEAAAsAAAAAAAAAAAAAAAAALgEAAF9yZWxzLy5y&#10;ZWxzUEsBAi0AFAAGAAgAAAAhADMvBZ5BAAAAOQAAABAAAAAAAAAAAAAAAAAAKQIAAGRycy9zaGFw&#10;ZXhtbC54bWxQSwECLQAUAAYACAAAACEAW1EWSsYAAADcAAAADwAAAAAAAAAAAAAAAACYAgAAZHJz&#10;L2Rvd25yZXYueG1sUEsFBgAAAAAEAAQA9QAAAIsDAAAAAA==&#10;" fillcolor="#506329 [1638]" stroked="f">
+                <v:shape id="Text Box 285" o:spid="_x0000_s1240" type="#_x0000_t202" style="position:absolute;left:28055;top:28180;width:15830;height:2299;visibility:visible;mso-wrap-style:none;v-text-anchor:top" o:gfxdata="UEsDBBQABgAIAAAAIQDw94q7/QAAAOIBAAATAAAAW0NvbnRlbnRfVHlwZXNdLnhtbJSRzUrEMBDH&#10;74LvEOYqbaoHEWm6B6tHFV0fYEimbdg2CZlYd9/edD8u4goeZ+b/8SOpV9tpFDNFtt4puC4rEOS0&#10;N9b1Cj7WT8UdCE7oDI7ekYIdMayay4t6vQvEIrsdKxhSCvdSsh5oQi59IJcvnY8TpjzGXgbUG+xJ&#10;3lTVrdTeJXKpSEsGNHVLHX6OSTxu8/pAEmlkEA8H4dKlAEMYrcaUSeXszI+W4thQZudew4MNfJUx&#10;QP7asFzOFxx9L/lpojUkXjGmZ5wyhjSRJQ8YKGvKv1MWzIkL33VWU9lGfl98J6hz4cZ/uUjzf7Pb&#10;bHuj+ZQu9z/UfAMAAP//AwBQSwMEFAAGAAgAAAAhADHdX2HSAAAAjwEAAAsAAABfcmVscy8ucmVs&#10;c6SQwWrDMAyG74O9g9G9cdpDGaNOb4VeSwe7CltJTGPLWCZt376mMFhGbzvqF/o+8e/2tzCpmbJ4&#10;jgbWTQuKomXn42Dg63xYfYCSgtHhxJEM3Elg372/7U40YalHMvokqlKiGBhLSZ9aix0poDScKNZN&#10;zzlgqWMedEJ7wYH0pm23Ov9mQLdgqqMzkI9uA+p8T9X8hx28zSzcl8Zy0Nz33r6iasfXeKK5UjAP&#10;VAy4LM8w09zU50C/9q7/6ZURE31X/kL8TKv1x6wXNXYPAAAA//8DAFBLAwQUAAYACAAAACEAMy8F&#10;nkEAAAA5AAAAEAAAAGRycy9zaGFwZXhtbC54bWyysa/IzVEoSy0qzszPs1Uy1DNQUkjNS85PycxL&#10;t1UKDXHTtVBSKC5JzEtJzMnPS7VVqkwtVrK34+UCAAAA//8DAFBLAwQUAAYACAAAACEAW1EWSsYA&#10;AADcAAAADwAAAGRycy9kb3ducmV2LnhtbESPQUvDQBSE74L/YXmCN7tpQFtiN0EEJV6UNiIeH9nn&#10;btLs25Bd2+ivdwsFj8PMfMNsqtkN4kBT6DwrWC4yEMSt1x0bBe/N080aRIjIGgfPpOCHAlTl5cUG&#10;C+2PvKXDLhqRIBwKVGBjHAspQ2vJYVj4kTh5X35yGJOcjNQTHhPcDTLPsjvpsOO0YHGkR0vtfvft&#10;FKxqU7+8Pfd2uep78/r50Tf7/Fep66v54R5EpDn+h8/tWivI17dwOpOOgCz/AAAA//8DAFBLAQIt&#10;ABQABgAIAAAAIQDw94q7/QAAAOIBAAATAAAAAAAAAAAAAAAAAAAAAABbQ29udGVudF9UeXBlc10u&#10;eG1sUEsBAi0AFAAGAAgAAAAhADHdX2HSAAAAjwEAAAsAAAAAAAAAAAAAAAAALgEAAF9yZWxzLy5y&#10;ZWxzUEsBAi0AFAAGAAgAAAAhADMvBZ5BAAAAOQAAABAAAAAAAAAAAAAAAAAAKQIAAGRycy9zaGFw&#10;ZXhtbC54bWxQSwECLQAUAAYACAAAACEAW1EWSsYAAADcAAAADwAAAAAAAAAAAAAAAACYAgAAZHJz&#10;L2Rvd25yZXYueG1sUEsFBgAAAAAEAAQA9QAAAIsDAAAAAA==&#10;" fillcolor="#506329 [1638]" stroked="f">
                   <v:fill color2="#93b64c [3014]" rotate="t" angle="180" colors="0 #769535;52429f #9bc348;1 #9cc746" focus="100%" type="gradient">
                     <o:fill v:ext="view" type="gradientUnscaled"/>
                   </v:fill>
@@ -22094,17 +22060,17 @@
                     </w:txbxContent>
                   </v:textbox>
                 </v:shape>
-                <v:shape id="Left Brace 286" o:spid="_x0000_s1216" type="#_x0000_t87" style="position:absolute;left:32359;top:22922;width:2413;height:22727;rotation:90;visibility:visible;mso-wrap-style:square;v-text-anchor:middle" o:gfxdata="UEsDBBQABgAIAAAAIQDw94q7/QAAAOIBAAATAAAAW0NvbnRlbnRfVHlwZXNdLnhtbJSRzUrEMBDH&#10;74LvEOYqbaoHEWm6B6tHFV0fYEimbdg2CZlYd9/edD8u4goeZ+b/8SOpV9tpFDNFtt4puC4rEOS0&#10;N9b1Cj7WT8UdCE7oDI7ekYIdMayay4t6vQvEIrsdKxhSCvdSsh5oQi59IJcvnY8TpjzGXgbUG+xJ&#10;3lTVrdTeJXKpSEsGNHVLHX6OSTxu8/pAEmlkEA8H4dKlAEMYrcaUSeXszI+W4thQZudew4MNfJUx&#10;QP7asFzOFxx9L/lpojUkXjGmZ5wyhjSRJQ8YKGvKv1MWzIkL33VWU9lGfl98J6hz4cZ/uUjzf7Pb&#10;bHuj+ZQu9z/UfAMAAP//AwBQSwMEFAAGAAgAAAAhADHdX2HSAAAAjwEAAAsAAABfcmVscy8ucmVs&#10;c6SQwWrDMAyG74O9g9G9cdpDGaNOb4VeSwe7CltJTGPLWCZt376mMFhGbzvqF/o+8e/2tzCpmbJ4&#10;jgbWTQuKomXn42Dg63xYfYCSgtHhxJEM3Elg372/7U40YalHMvokqlKiGBhLSZ9aix0poDScKNZN&#10;zzlgqWMedEJ7wYH0pm23Ov9mQLdgqqMzkI9uA+p8T9X8hx28zSzcl8Zy0Nz33r6iasfXeKK5UjAP&#10;VAy4LM8w09zU50C/9q7/6ZURE31X/kL8TKv1x6wXNXYPAAAA//8DAFBLAwQUAAYACAAAACEAMy8F&#10;nkEAAAA5AAAAEAAAAGRycy9zaGFwZXhtbC54bWyysa/IzVEoSy0qzszPs1Uy1DNQUkjNS85PycxL&#10;t1UKDXHTtVBSKC5JzEtJzMnPS7VVqkwtVrK34+UCAAAA//8DAFBLAwQUAAYACAAAACEAEu6TpcMA&#10;AADcAAAADwAAAGRycy9kb3ducmV2LnhtbESPzWrDMBCE74W+g9hCb7VkH0JwooQQSMmhtCTxAyzW&#10;1ja1Vq6k+Oftq0Khx2FmvmG2+9n2YiQfOsca8kyBIK6d6bjRUN1OL2sQISIb7B2ThoUC7HePD1ss&#10;jZv4QuM1NiJBOJSooY1xKKUMdUsWQ+YG4uR9Om8xJukbaTxOCW57WSi1khY7TgstDnRsqf663q0G&#10;/7qMaqn4vVKnGS/57Tt/+0Ctn5/mwwZEpDn+h//aZ6OhWK/g90w6AnL3AwAA//8DAFBLAQItABQA&#10;BgAIAAAAIQDw94q7/QAAAOIBAAATAAAAAAAAAAAAAAAAAAAAAABbQ29udGVudF9UeXBlc10ueG1s&#10;UEsBAi0AFAAGAAgAAAAhADHdX2HSAAAAjwEAAAsAAAAAAAAAAAAAAAAALgEAAF9yZWxzLy5yZWxz&#10;UEsBAi0AFAAGAAgAAAAhADMvBZ5BAAAAOQAAABAAAAAAAAAAAAAAAAAAKQIAAGRycy9zaGFwZXht&#10;bC54bWxQSwECLQAUAAYACAAAACEAEu6TpcMAAADcAAAADwAAAAAAAAAAAAAAAACYAgAAZHJzL2Rv&#10;d25yZXYueG1sUEsFBgAAAAAEAAQA9QAAAIgDAAAAAA==&#10;" adj="191" strokecolor="#4579b8 [3044]">
+                <v:shape id="Left Brace 286" o:spid="_x0000_s1241" type="#_x0000_t87" style="position:absolute;left:32359;top:22922;width:2413;height:22727;rotation:90;visibility:visible;mso-wrap-style:square;v-text-anchor:middle" o:gfxdata="UEsDBBQABgAIAAAAIQDw94q7/QAAAOIBAAATAAAAW0NvbnRlbnRfVHlwZXNdLnhtbJSRzUrEMBDH&#10;74LvEOYqbaoHEWm6B6tHFV0fYEimbdg2CZlYd9/edD8u4goeZ+b/8SOpV9tpFDNFtt4puC4rEOS0&#10;N9b1Cj7WT8UdCE7oDI7ekYIdMayay4t6vQvEIrsdKxhSCvdSsh5oQi59IJcvnY8TpjzGXgbUG+xJ&#10;3lTVrdTeJXKpSEsGNHVLHX6OSTxu8/pAEmlkEA8H4dKlAEMYrcaUSeXszI+W4thQZudew4MNfJUx&#10;QP7asFzOFxx9L/lpojUkXjGmZ5wyhjSRJQ8YKGvKv1MWzIkL33VWU9lGfl98J6hz4cZ/uUjzf7Pb&#10;bHuj+ZQu9z/UfAMAAP//AwBQSwMEFAAGAAgAAAAhADHdX2HSAAAAjwEAAAsAAABfcmVscy8ucmVs&#10;c6SQwWrDMAyG74O9g9G9cdpDGaNOb4VeSwe7CltJTGPLWCZt376mMFhGbzvqF/o+8e/2tzCpmbJ4&#10;jgbWTQuKomXn42Dg63xYfYCSgtHhxJEM3Elg372/7U40YalHMvokqlKiGBhLSZ9aix0poDScKNZN&#10;zzlgqWMedEJ7wYH0pm23Ov9mQLdgqqMzkI9uA+p8T9X8hx28zSzcl8Zy0Nz33r6iasfXeKK5UjAP&#10;VAy4LM8w09zU50C/9q7/6ZURE31X/kL8TKv1x6wXNXYPAAAA//8DAFBLAwQUAAYACAAAACEAMy8F&#10;nkEAAAA5AAAAEAAAAGRycy9zaGFwZXhtbC54bWyysa/IzVEoSy0qzszPs1Uy1DNQUkjNS85PycxL&#10;t1UKDXHTtVBSKC5JzEtJzMnPS7VVqkwtVrK34+UCAAAA//8DAFBLAwQUAAYACAAAACEAEu6TpcMA&#10;AADcAAAADwAAAGRycy9kb3ducmV2LnhtbESPzWrDMBCE74W+g9hCb7VkH0JwooQQSMmhtCTxAyzW&#10;1ja1Vq6k+Oftq0Khx2FmvmG2+9n2YiQfOsca8kyBIK6d6bjRUN1OL2sQISIb7B2ThoUC7HePD1ss&#10;jZv4QuM1NiJBOJSooY1xKKUMdUsWQ+YG4uR9Om8xJukbaTxOCW57WSi1khY7TgstDnRsqf663q0G&#10;/7qMaqn4vVKnGS/57Tt/+0Ctn5/mwwZEpDn+h//aZ6OhWK/g90w6AnL3AwAA//8DAFBLAQItABQA&#10;BgAIAAAAIQDw94q7/QAAAOIBAAATAAAAAAAAAAAAAAAAAAAAAABbQ29udGVudF9UeXBlc10ueG1s&#10;UEsBAi0AFAAGAAgAAAAhADHdX2HSAAAAjwEAAAsAAAAAAAAAAAAAAAAALgEAAF9yZWxzLy5yZWxz&#10;UEsBAi0AFAAGAAgAAAAhADMvBZ5BAAAAOQAAABAAAAAAAAAAAAAAAAAAKQIAAGRycy9zaGFwZXht&#10;bC54bWxQSwECLQAUAAYACAAAACEAEu6TpcMAAADcAAAADwAAAAAAAAAAAAAAAACYAgAAZHJzL2Rv&#10;d25yZXYueG1sUEsFBgAAAAAEAAQA9QAAAIgDAAAAAA==&#10;" adj="191" strokecolor="#4579b8 [3044]">
                   <v:textbox>
                     <w:txbxContent>
                       <w:p/>
                     </w:txbxContent>
                   </v:textbox>
                 </v:shape>
-                <v:shape id="Straight Arrow Connector 287" o:spid="_x0000_s1217" type="#_x0000_t32" style="position:absolute;left:33561;top:30478;width:5;height:2601;visibility:visible;mso-wrap-style:square" o:connectortype="straight" o:gfxdata="UEsDBBQABgAIAAAAIQD+JeulAAEAAOoBAAATAAAAW0NvbnRlbnRfVHlwZXNdLnhtbJSRzU7EIBDH&#10;7ya+A+FqWqoHY0zpHqwe1Zj1AQhMW2I7EAbr7ts73e5ejGviEeb/8RuoN7tpFDMk8gG1vC4rKQBt&#10;cB57Ld+3T8WdFJQNOjMGBC33QHLTXF7U230EEuxG0nLIOd4rRXaAyVAZIiBPupAmk/mYehWN/TA9&#10;qJuqulU2YAbMRV4yZFO30JnPMYvHHV+vJAlGkuJhFS5dWpoYR29NZlI1o/vRUhwbSnYeNDT4SFeM&#10;IdWvDcvkfMHR98JPk7wD8WpSfjYTYyiXaNkAweaQWFf+nbSgTlSErvMWyjYRL7V6T3DnSlz4wgTz&#10;f/Nbtr3BfEpXh59qvgEAAP//AwBQSwMEFAAGAAgAAAAhAJYFM1jUAAAAlwEAAAsAAABfcmVscy8u&#10;cmVsc6SQPWsDMQyG90L/g9He8yVDKSW+bIWsIYWuxtZ9kLNkJHNN/n1MoaVXsnWUXvQ8L9rtL2k2&#10;C4pOTA42TQsGKXCcaHDwfnp7egGjxVP0MxM6uKLCvnt82B1x9qUe6ThlNZVC6mAsJb9aq2HE5LXh&#10;jFSTniX5UkcZbPbh7Ae027Z9tvKbAd2KaQ7RgRziFszpmqv5DztNQVi5L03gZLnvp3CPaiN/0hGX&#10;SvEyYHEQRb+WgktTy4G979380xuYCENh+aiOlfwnqfbvBnb1zu4GAAD//wMAUEsDBBQABgAIAAAA&#10;IQAzLwWeQQAAADkAAAAUAAAAZHJzL2Nvbm5lY3RvcnhtbC54bWyysa/IzVEoSy0qzszPs1Uy1DNQ&#10;UkjNS85PycxLt1UKDXHTtVBSKC5JzEtJzMnPS7VVqkwtVrK34+UCAAAA//8DAFBLAwQUAAYACAAA&#10;ACEAbuXFSMMAAADcAAAADwAAAGRycy9kb3ducmV2LnhtbESPT4vCMBTE78J+h/AWvGmqS91SjSJC&#10;Wa/+Wdi9PZtnW2xeSpNq/fZGEDwOM/MbZrHqTS2u1LrKsoLJOAJBnFtdcaHgeMhGCQjnkTXWlknB&#10;nRyslh+DBaba3nhH170vRICwS1FB6X2TSunykgy6sW2Ig3e2rUEfZFtI3eItwE0tp1E0kwYrDgsl&#10;NrQpKb/sO6Pg63zqfxK/lkn2ZzddF8fxb/av1PCzX89BeOr9O/xqb7WCafINzzPhCMjlAwAA//8D&#10;AFBLAQItABQABgAIAAAAIQD+JeulAAEAAOoBAAATAAAAAAAAAAAAAAAAAAAAAABbQ29udGVudF9U&#10;eXBlc10ueG1sUEsBAi0AFAAGAAgAAAAhAJYFM1jUAAAAlwEAAAsAAAAAAAAAAAAAAAAAMQEAAF9y&#10;ZWxzLy5yZWxzUEsBAi0AFAAGAAgAAAAhADMvBZ5BAAAAOQAAABQAAAAAAAAAAAAAAAAALgIAAGRy&#10;cy9jb25uZWN0b3J4bWwueG1sUEsBAi0AFAAGAAgAAAAhAG7lxUjDAAAA3AAAAA8AAAAAAAAAAAAA&#10;AAAAoQIAAGRycy9kb3ducmV2LnhtbFBLBQYAAAAABAAEAPkAAACRAwAAAAA=&#10;" strokecolor="#4579b8 [3044]">
+                <v:shape id="Straight Arrow Connector 287" o:spid="_x0000_s1242" type="#_x0000_t32" style="position:absolute;left:33561;top:30478;width:5;height:2601;visibility:visible;mso-wrap-style:square" o:connectortype="straight" o:gfxdata="UEsDBBQABgAIAAAAIQD+JeulAAEAAOoBAAATAAAAW0NvbnRlbnRfVHlwZXNdLnhtbJSRzU7EIBDH&#10;7ya+A+FqWqoHY0zpHqwe1Zj1AQhMW2I7EAbr7ts73e5ejGviEeb/8RuoN7tpFDMk8gG1vC4rKQBt&#10;cB57Ld+3T8WdFJQNOjMGBC33QHLTXF7U230EEuxG0nLIOd4rRXaAyVAZIiBPupAmk/mYehWN/TA9&#10;qJuqulU2YAbMRV4yZFO30JnPMYvHHV+vJAlGkuJhFS5dWpoYR29NZlI1o/vRUhwbSnYeNDT4SFeM&#10;IdWvDcvkfMHR98JPk7wD8WpSfjYTYyiXaNkAweaQWFf+nbSgTlSErvMWyjYRL7V6T3DnSlz4wgTz&#10;f/Nbtr3BfEpXh59qvgEAAP//AwBQSwMEFAAGAAgAAAAhAJYFM1jUAAAAlwEAAAsAAABfcmVscy8u&#10;cmVsc6SQPWsDMQyG90L/g9He8yVDKSW+bIWsIYWuxtZ9kLNkJHNN/n1MoaVXsnWUXvQ8L9rtL2k2&#10;C4pOTA42TQsGKXCcaHDwfnp7egGjxVP0MxM6uKLCvnt82B1x9qUe6ThlNZVC6mAsJb9aq2HE5LXh&#10;jFSTniX5UkcZbPbh7Ae027Z9tvKbAd2KaQ7RgRziFszpmqv5DztNQVi5L03gZLnvp3CPaiN/0hGX&#10;SvEyYHEQRb+WgktTy4G979380xuYCENh+aiOlfwnqfbvBnb1zu4GAAD//wMAUEsDBBQABgAIAAAA&#10;IQAzLwWeQQAAADkAAAAUAAAAZHJzL2Nvbm5lY3RvcnhtbC54bWyysa/IzVEoSy0qzszPs1Uy1DNQ&#10;UkjNS85PycxLt1UKDXHTtVBSKC5JzEtJzMnPS7VVqkwtVrK34+UCAAAA//8DAFBLAwQUAAYACAAA&#10;ACEAbuXFSMMAAADcAAAADwAAAGRycy9kb3ducmV2LnhtbESPT4vCMBTE78J+h/AWvGmqS91SjSJC&#10;Wa/+Wdi9PZtnW2xeSpNq/fZGEDwOM/MbZrHqTS2u1LrKsoLJOAJBnFtdcaHgeMhGCQjnkTXWlknB&#10;nRyslh+DBaba3nhH170vRICwS1FB6X2TSunykgy6sW2Ig3e2rUEfZFtI3eItwE0tp1E0kwYrDgsl&#10;NrQpKb/sO6Pg63zqfxK/lkn2ZzddF8fxb/av1PCzX89BeOr9O/xqb7WCafINzzPhCMjlAwAA//8D&#10;AFBLAQItABQABgAIAAAAIQD+JeulAAEAAOoBAAATAAAAAAAAAAAAAAAAAAAAAABbQ29udGVudF9U&#10;eXBlc10ueG1sUEsBAi0AFAAGAAgAAAAhAJYFM1jUAAAAlwEAAAsAAAAAAAAAAAAAAAAAMQEAAF9y&#10;ZWxzLy5yZWxzUEsBAi0AFAAGAAgAAAAhADMvBZ5BAAAAOQAAABQAAAAAAAAAAAAAAAAALgIAAGRy&#10;cy9jb25uZWN0b3J4bWwueG1sUEsBAi0AFAAGAAgAAAAhAG7lxUjDAAAA3AAAAA8AAAAAAAAAAAAA&#10;AAAAoQIAAGRycy9kb3ducmV2LnhtbFBLBQYAAAAABAAEAPkAAACRAwAAAAA=&#10;" strokecolor="#4579b8 [3044]">
                   <v:stroke endarrow="open"/>
                 </v:shape>
-                <v:shape id="Text Box 288" o:spid="_x0000_s1218" type="#_x0000_t202" style="position:absolute;left:7038;top:891;width:6794;height:2397;visibility:visible;mso-wrap-style:none;v-text-anchor:top" o:gfxdata="UEsDBBQABgAIAAAAIQDw94q7/QAAAOIBAAATAAAAW0NvbnRlbnRfVHlwZXNdLnhtbJSRzUrEMBDH&#10;74LvEOYqbaoHEWm6B6tHFV0fYEimbdg2CZlYd9/edD8u4goeZ+b/8SOpV9tpFDNFtt4puC4rEOS0&#10;N9b1Cj7WT8UdCE7oDI7ekYIdMayay4t6vQvEIrsdKxhSCvdSsh5oQi59IJcvnY8TpjzGXgbUG+xJ&#10;3lTVrdTeJXKpSEsGNHVLHX6OSTxu8/pAEmlkEA8H4dKlAEMYrcaUSeXszI+W4thQZudew4MNfJUx&#10;QP7asFzOFxx9L/lpojUkXjGmZ5wyhjSRJQ8YKGvKv1MWzIkL33VWU9lGfl98J6hz4cZ/uUjzf7Pb&#10;bHuj+ZQu9z/UfAMAAP//AwBQSwMEFAAGAAgAAAAhADHdX2HSAAAAjwEAAAsAAABfcmVscy8ucmVs&#10;c6SQwWrDMAyG74O9g9G9cdpDGaNOb4VeSwe7CltJTGPLWCZt376mMFhGbzvqF/o+8e/2tzCpmbJ4&#10;jgbWTQuKomXn42Dg63xYfYCSgtHhxJEM3Elg372/7U40YalHMvokqlKiGBhLSZ9aix0poDScKNZN&#10;zzlgqWMedEJ7wYH0pm23Ov9mQLdgqqMzkI9uA+p8T9X8hx28zSzcl8Zy0Nz33r6iasfXeKK5UjAP&#10;VAy4LM8w09zU50C/9q7/6ZURE31X/kL8TKv1x6wXNXYPAAAA//8DAFBLAwQUAAYACAAAACEAMy8F&#10;nkEAAAA5AAAAEAAAAGRycy9zaGFwZXhtbC54bWyysa/IzVEoSy0qzszPs1Uy1DNQUkjNS85PycxL&#10;t1UKDXHTtVBSKC5JzEtJzMnPS7VVqkwtVrK34+UCAAAA//8DAFBLAwQUAAYACAAAACEANNW8t8MA&#10;AADcAAAADwAAAGRycy9kb3ducmV2LnhtbERPy2oCMRTdC/2HcAtuRDN1ITIaRQstIq3iA3F5mVwn&#10;g5ObIYk6/n2zKLg8nPd03tpa3MmHyrGCj0EGgrhwuuJSwfHw1R+DCBFZY+2YFDwpwHz21plirt2D&#10;d3Tfx1KkEA45KjAxNrmUoTBkMQxcQ5y4i/MWY4K+lNrjI4XbWg6zbCQtVpwaDDb0aai47m9WwdWs&#10;e9vs+3d5Gq2efnO4ubP/OSvVfW8XExCR2vgS/7tXWsFwnNamM+kIyNkfAAAA//8DAFBLAQItABQA&#10;BgAIAAAAIQDw94q7/QAAAOIBAAATAAAAAAAAAAAAAAAAAAAAAABbQ29udGVudF9UeXBlc10ueG1s&#10;UEsBAi0AFAAGAAgAAAAhADHdX2HSAAAAjwEAAAsAAAAAAAAAAAAAAAAALgEAAF9yZWxzLy5yZWxz&#10;UEsBAi0AFAAGAAgAAAAhADMvBZ5BAAAAOQAAABAAAAAAAAAAAAAAAAAAKQIAAGRycy9zaGFwZXht&#10;bC54bWxQSwECLQAUAAYACAAAACEANNW8t8MAAADcAAAADwAAAAAAAAAAAAAAAACYAgAAZHJzL2Rv&#10;d25yZXYueG1sUEsFBgAAAAAEAAQA9QAAAIgDAAAAAA==&#10;" filled="f" stroked="f" strokeweight=".5pt">
+                <v:shape id="Text Box 288" o:spid="_x0000_s1243" type="#_x0000_t202" style="position:absolute;left:7038;top:891;width:6794;height:2397;visibility:visible;mso-wrap-style:none;v-text-anchor:top" o:gfxdata="UEsDBBQABgAIAAAAIQDw94q7/QAAAOIBAAATAAAAW0NvbnRlbnRfVHlwZXNdLnhtbJSRzUrEMBDH&#10;74LvEOYqbaoHEWm6B6tHFV0fYEimbdg2CZlYd9/edD8u4goeZ+b/8SOpV9tpFDNFtt4puC4rEOS0&#10;N9b1Cj7WT8UdCE7oDI7ekYIdMayay4t6vQvEIrsdKxhSCvdSsh5oQi59IJcvnY8TpjzGXgbUG+xJ&#10;3lTVrdTeJXKpSEsGNHVLHX6OSTxu8/pAEmlkEA8H4dKlAEMYrcaUSeXszI+W4thQZudew4MNfJUx&#10;QP7asFzOFxx9L/lpojUkXjGmZ5wyhjSRJQ8YKGvKv1MWzIkL33VWU9lGfl98J6hz4cZ/uUjzf7Pb&#10;bHuj+ZQu9z/UfAMAAP//AwBQSwMEFAAGAAgAAAAhADHdX2HSAAAAjwEAAAsAAABfcmVscy8ucmVs&#10;c6SQwWrDMAyG74O9g9G9cdpDGaNOb4VeSwe7CltJTGPLWCZt376mMFhGbzvqF/o+8e/2tzCpmbJ4&#10;jgbWTQuKomXn42Dg63xYfYCSgtHhxJEM3Elg372/7U40YalHMvokqlKiGBhLSZ9aix0poDScKNZN&#10;zzlgqWMedEJ7wYH0pm23Ov9mQLdgqqMzkI9uA+p8T9X8hx28zSzcl8Zy0Nz33r6iasfXeKK5UjAP&#10;VAy4LM8w09zU50C/9q7/6ZURE31X/kL8TKv1x6wXNXYPAAAA//8DAFBLAwQUAAYACAAAACEAMy8F&#10;nkEAAAA5AAAAEAAAAGRycy9zaGFwZXhtbC54bWyysa/IzVEoSy0qzszPs1Uy1DNQUkjNS85PycxL&#10;t1UKDXHTtVBSKC5JzEtJzMnPS7VVqkwtVrK34+UCAAAA//8DAFBLAwQUAAYACAAAACEANNW8t8MA&#10;AADcAAAADwAAAGRycy9kb3ducmV2LnhtbERPy2oCMRTdC/2HcAtuRDN1ITIaRQstIq3iA3F5mVwn&#10;g5ObIYk6/n2zKLg8nPd03tpa3MmHyrGCj0EGgrhwuuJSwfHw1R+DCBFZY+2YFDwpwHz21plirt2D&#10;d3Tfx1KkEA45KjAxNrmUoTBkMQxcQ5y4i/MWY4K+lNrjI4XbWg6zbCQtVpwaDDb0aai47m9WwdWs&#10;e9vs+3d5Gq2efnO4ubP/OSvVfW8XExCR2vgS/7tXWsFwnNamM+kIyNkfAAAA//8DAFBLAQItABQA&#10;BgAIAAAAIQDw94q7/QAAAOIBAAATAAAAAAAAAAAAAAAAAAAAAABbQ29udGVudF9UeXBlc10ueG1s&#10;UEsBAi0AFAAGAAgAAAAhADHdX2HSAAAAjwEAAAsAAAAAAAAAAAAAAAAALgEAAF9yZWxzLy5yZWxz&#10;UEsBAi0AFAAGAAgAAAAhADMvBZ5BAAAAOQAAABAAAAAAAAAAAAAAAAAAKQIAAGRycy9zaGFwZXht&#10;bC54bWxQSwECLQAUAAYACAAAACEANNW8t8MAAADcAAAADwAAAAAAAAAAAAAAAACYAgAAZHJzL2Rv&#10;d25yZXYueG1sUEsFBgAAAAAEAAQA9QAAAIgDAAAAAA==&#10;" filled="f" stroked="f" strokeweight=".5pt">
                   <v:textbox>
                     <w:txbxContent>
                       <w:p>
@@ -22115,7 +22081,7 @@
                     </w:txbxContent>
                   </v:textbox>
                 </v:shape>
-                <v:shape id="AutoShape 23" o:spid="_x0000_s1219" style="position:absolute;left:2942;top:49314;width:1264;height:1219;visibility:visible;mso-wrap-style:square;v-text-anchor:top" coordsize="126365,121920" o:spt="100" o:gfxdata="UEsDBBQABgAIAAAAIQDw94q7/QAAAOIBAAATAAAAW0NvbnRlbnRfVHlwZXNdLnhtbJSRzUrEMBDH&#10;74LvEOYqbaoHEWm6B6tHFV0fYEimbdg2CZlYd9/edD8u4goeZ+b/8SOpV9tpFDNFtt4puC4rEOS0&#10;N9b1Cj7WT8UdCE7oDI7ekYIdMayay4t6vQvEIrsdKxhSCvdSsh5oQi59IJcvnY8TpjzGXgbUG+xJ&#10;3lTVrdTeJXKpSEsGNHVLHX6OSTxu8/pAEmlkEA8H4dKlAEMYrcaUSeXszI+W4thQZudew4MNfJUx&#10;QP7asFzOFxx9L/lpojUkXjGmZ5wyhjSRJQ8YKGvKv1MWzIkL33VWU9lGfl98J6hz4cZ/uUjzf7Pb&#10;bHuj+ZQu9z/UfAMAAP//AwBQSwMEFAAGAAgAAAAhADHdX2HSAAAAjwEAAAsAAABfcmVscy8ucmVs&#10;c6SQwWrDMAyG74O9g9G9cdpDGaNOb4VeSwe7CltJTGPLWCZt376mMFhGbzvqF/o+8e/2tzCpmbJ4&#10;jgbWTQuKomXn42Dg63xYfYCSgtHhxJEM3Elg372/7U40YalHMvokqlKiGBhLSZ9aix0poDScKNZN&#10;zzlgqWMedEJ7wYH0pm23Ov9mQLdgqqMzkI9uA+p8T9X8hx28zSzcl8Zy0Nz33r6iasfXeKK5UjAP&#10;VAy4LM8w09zU50C/9q7/6ZURE31X/kL8TKv1x6wXNXYPAAAA//8DAFBLAwQUAAYACAAAACEAMy8F&#10;nkEAAAA5AAAAEAAAAGRycy9zaGFwZXhtbC54bWyysa/IzVEoSy0qzszPs1Uy1DNQUkjNS85PycxL&#10;t1UKDXHTtVBSKC5JzEtJzMnPS7VVqkwtVrK34+UCAAAA//8DAFBLAwQUAAYACAAAACEAuRC2+cUA&#10;AADcAAAADwAAAGRycy9kb3ducmV2LnhtbESPQWvCQBSE7wX/w/IEb3VjQNHUVcQiFnoQo9L29sg+&#10;s8Hs2zS71fTfu0Khx2FmvmHmy87W4kqtrxwrGA0TEMSF0xWXCo6HzfMUhA/IGmvHpOCXPCwXvac5&#10;ZtrdeE/XPJQiQthnqMCE0GRS+sKQRT90DXH0zq61GKJsS6lbvEW4rWWaJBNpseK4YLChtaHikv9Y&#10;BZ+T17Ep3pvz9ut0TJk/5Cz/3ik16HerFxCBuvAf/mu/aQXpdAaPM/EIyMUdAAD//wMAUEsBAi0A&#10;FAAGAAgAAAAhAPD3irv9AAAA4gEAABMAAAAAAAAAAAAAAAAAAAAAAFtDb250ZW50X1R5cGVzXS54&#10;bWxQSwECLQAUAAYACAAAACEAMd1fYdIAAACPAQAACwAAAAAAAAAAAAAAAAAuAQAAX3JlbHMvLnJl&#10;bHNQSwECLQAUAAYACAAAACEAMy8FnkEAAAA5AAAAEAAAAAAAAAAAAAAAAAApAgAAZHJzL3NoYXBl&#10;eG1sLnhtbFBLAQItABQABgAIAAAAIQC5ELb5xQAAANwAAAAPAAAAAAAAAAAAAAAAAJgCAABkcnMv&#10;ZG93bnJldi54bWxQSwUGAAAAAAQABAD1AAAAigMAAAAA&#10;" adj="-11796480,,5400" path="m,46569r48267,1l63183,,78098,46570r48267,-1l87316,75350r14915,46570l63183,93138,24134,121920,39049,75350,,46569xe">
+                <v:shape id="AutoShape 23" o:spid="_x0000_s1244" style="position:absolute;left:3224;top:48059;width:1264;height:1219;visibility:visible;mso-wrap-style:square;v-text-anchor:top" coordsize="126365,121920" o:spt="100" o:gfxdata="UEsDBBQABgAIAAAAIQDw94q7/QAAAOIBAAATAAAAW0NvbnRlbnRfVHlwZXNdLnhtbJSRzUrEMBDH&#10;74LvEOYqbaoHEWm6B6tHFV0fYEimbdg2CZlYd9/edD8u4goeZ+b/8SOpV9tpFDNFtt4puC4rEOS0&#10;N9b1Cj7WT8UdCE7oDI7ekYIdMayay4t6vQvEIrsdKxhSCvdSsh5oQi59IJcvnY8TpjzGXgbUG+xJ&#10;3lTVrdTeJXKpSEsGNHVLHX6OSTxu8/pAEmlkEA8H4dKlAEMYrcaUSeXszI+W4thQZudew4MNfJUx&#10;QP7asFzOFxx9L/lpojUkXjGmZ5wyhjSRJQ8YKGvKv1MWzIkL33VWU9lGfl98J6hz4cZ/uUjzf7Pb&#10;bHuj+ZQu9z/UfAMAAP//AwBQSwMEFAAGAAgAAAAhADHdX2HSAAAAjwEAAAsAAABfcmVscy8ucmVs&#10;c6SQwWrDMAyG74O9g9G9cdpDGaNOb4VeSwe7CltJTGPLWCZt376mMFhGbzvqF/o+8e/2tzCpmbJ4&#10;jgbWTQuKomXn42Dg63xYfYCSgtHhxJEM3Elg372/7U40YalHMvokqlKiGBhLSZ9aix0poDScKNZN&#10;zzlgqWMedEJ7wYH0pm23Ov9mQLdgqqMzkI9uA+p8T9X8hx28zSzcl8Zy0Nz33r6iasfXeKK5UjAP&#10;VAy4LM8w09zU50C/9q7/6ZURE31X/kL8TKv1x6wXNXYPAAAA//8DAFBLAwQUAAYACAAAACEAMy8F&#10;nkEAAAA5AAAAEAAAAGRycy9zaGFwZXhtbC54bWyysa/IzVEoSy0qzszPs1Uy1DNQUkjNS85PycxL&#10;t1UKDXHTtVBSKC5JzEtJzMnPS7VVqkwtVrK34+UCAAAA//8DAFBLAwQUAAYACAAAACEAuRC2+cUA&#10;AADcAAAADwAAAGRycy9kb3ducmV2LnhtbESPQWvCQBSE7wX/w/IEb3VjQNHUVcQiFnoQo9L29sg+&#10;s8Hs2zS71fTfu0Khx2FmvmHmy87W4kqtrxwrGA0TEMSF0xWXCo6HzfMUhA/IGmvHpOCXPCwXvac5&#10;ZtrdeE/XPJQiQthnqMCE0GRS+sKQRT90DXH0zq61GKJsS6lbvEW4rWWaJBNpseK4YLChtaHikv9Y&#10;BZ+T17Ep3pvz9ut0TJk/5Cz/3ik16HerFxCBuvAf/mu/aQXpdAaPM/EIyMUdAAD//wMAUEsBAi0A&#10;FAAGAAgAAAAhAPD3irv9AAAA4gEAABMAAAAAAAAAAAAAAAAAAAAAAFtDb250ZW50X1R5cGVzXS54&#10;bWxQSwECLQAUAAYACAAAACEAMd1fYdIAAACPAQAACwAAAAAAAAAAAAAAAAAuAQAAX3JlbHMvLnJl&#10;bHNQSwECLQAUAAYACAAAACEAMy8FnkEAAAA5AAAAEAAAAAAAAAAAAAAAAAApAgAAZHJzL3NoYXBl&#10;eG1sLnhtbFBLAQItABQABgAIAAAAIQC5ELb5xQAAANwAAAAPAAAAAAAAAAAAAAAAAJgCAABkcnMv&#10;ZG93bnJldi54bWxQSwUGAAAAAAQABAD1AAAAigMAAAAA&#10;" adj="-11796480,,5400" path="m,46569r48267,1l63183,,78098,46570r48267,-1l87316,75350r14915,46570l63183,93138,24134,121920,39049,75350,,46569xe">
                   <v:stroke joinstyle="miter"/>
                   <v:formulas/>
                   <v:path o:connecttype="custom" o:connectlocs="0,46569;48267,46570;63183,0;78098,46570;126365,46569;87316,75350;102231,121920;63183,93138;24134,121920;39049,75350;0,46569" o:connectangles="0,0,0,0,0,0,0,0,0,0,0" textboxrect="0,0,126365,121920"/>
@@ -22125,7 +22091,7 @@
                     </w:txbxContent>
                   </v:textbox>
                 </v:shape>
-                <v:shape id="AutoShape 24" o:spid="_x0000_s1220" type="#_x0000_t5" style="position:absolute;left:4206;top:49504;width:1188;height:1029;visibility:visible;mso-wrap-style:square;v-text-anchor:top" o:gfxdata="UEsDBBQABgAIAAAAIQDw94q7/QAAAOIBAAATAAAAW0NvbnRlbnRfVHlwZXNdLnhtbJSRzUrEMBDH&#10;74LvEOYqbaoHEWm6B6tHFV0fYEimbdg2CZlYd9/edD8u4goeZ+b/8SOpV9tpFDNFtt4puC4rEOS0&#10;N9b1Cj7WT8UdCE7oDI7ekYIdMayay4t6vQvEIrsdKxhSCvdSsh5oQi59IJcvnY8TpjzGXgbUG+xJ&#10;3lTVrdTeJXKpSEsGNHVLHX6OSTxu8/pAEmlkEA8H4dKlAEMYrcaUSeXszI+W4thQZudew4MNfJUx&#10;QP7asFzOFxx9L/lpojUkXjGmZ5wyhjSRJQ8YKGvKv1MWzIkL33VWU9lGfl98J6hz4cZ/uUjzf7Pb&#10;bHuj+ZQu9z/UfAMAAP//AwBQSwMEFAAGAAgAAAAhADHdX2HSAAAAjwEAAAsAAABfcmVscy8ucmVs&#10;c6SQwWrDMAyG74O9g9G9cdpDGaNOb4VeSwe7CltJTGPLWCZt376mMFhGbzvqF/o+8e/2tzCpmbJ4&#10;jgbWTQuKomXn42Dg63xYfYCSgtHhxJEM3Elg372/7U40YalHMvokqlKiGBhLSZ9aix0poDScKNZN&#10;zzlgqWMedEJ7wYH0pm23Ov9mQLdgqqMzkI9uA+p8T9X8hx28zSzcl8Zy0Nz33r6iasfXeKK5UjAP&#10;VAy4LM8w09zU50C/9q7/6ZURE31X/kL8TKv1x6wXNXYPAAAA//8DAFBLAwQUAAYACAAAACEAMy8F&#10;nkEAAAA5AAAAEAAAAGRycy9zaGFwZXhtbC54bWyysa/IzVEoSy0qzszPs1Uy1DNQUkjNS85PycxL&#10;t1UKDXHTtVBSKC5JzEtJzMnPS7VVqkwtVrK34+UCAAAA//8DAFBLAwQUAAYACAAAACEAnl7+58EA&#10;AADcAAAADwAAAGRycy9kb3ducmV2LnhtbERPy4rCMBTdC/MP4Q7MTlMdEK1GEQehG8FHF7O801zb&#10;jM1NaaKtf28WgsvDeS/Xva3FnVpvHCsYjxIQxIXThksF+Xk3nIHwAVlj7ZgUPMjDevUxWGKqXcdH&#10;up9CKWII+xQVVCE0qZS+qMiiH7mGOHIX11oMEbal1C12MdzWcpIkU2nRcGyosKFtRcX1dLMK/rPf&#10;wtl8n/1s/w7j0nxvzPHaKfX12W8WIAL14S1+uTOtYDKP8+OZeATk6gkAAP//AwBQSwECLQAUAAYA&#10;CAAAACEA8PeKu/0AAADiAQAAEwAAAAAAAAAAAAAAAAAAAAAAW0NvbnRlbnRfVHlwZXNdLnhtbFBL&#10;AQItABQABgAIAAAAIQAx3V9h0gAAAI8BAAALAAAAAAAAAAAAAAAAAC4BAABfcmVscy8ucmVsc1BL&#10;AQItABQABgAIAAAAIQAzLwWeQQAAADkAAAAQAAAAAAAAAAAAAAAAACkCAABkcnMvc2hhcGV4bWwu&#10;eG1sUEsBAi0AFAAGAAgAAAAhAJ5e/ufBAAAA3AAAAA8AAAAAAAAAAAAAAAAAmAIAAGRycy9kb3du&#10;cmV2LnhtbFBLBQYAAAAABAAEAPUAAACGAwAAAAA=&#10;" fillcolor="#f79646" strokecolor="#f2f2f2" strokeweight="1pt">
+                <v:shape id="AutoShape 24" o:spid="_x0000_s1245" type="#_x0000_t5" style="position:absolute;left:4459;top:48285;width:1187;height:1029;visibility:visible;mso-wrap-style:square;v-text-anchor:top" o:gfxdata="UEsDBBQABgAIAAAAIQDw94q7/QAAAOIBAAATAAAAW0NvbnRlbnRfVHlwZXNdLnhtbJSRzUrEMBDH&#10;74LvEOYqbaoHEWm6B6tHFV0fYEimbdg2CZlYd9/edD8u4goeZ+b/8SOpV9tpFDNFtt4puC4rEOS0&#10;N9b1Cj7WT8UdCE7oDI7ekYIdMayay4t6vQvEIrsdKxhSCvdSsh5oQi59IJcvnY8TpjzGXgbUG+xJ&#10;3lTVrdTeJXKpSEsGNHVLHX6OSTxu8/pAEmlkEA8H4dKlAEMYrcaUSeXszI+W4thQZudew4MNfJUx&#10;QP7asFzOFxx9L/lpojUkXjGmZ5wyhjSRJQ8YKGvKv1MWzIkL33VWU9lGfl98J6hz4cZ/uUjzf7Pb&#10;bHuj+ZQu9z/UfAMAAP//AwBQSwMEFAAGAAgAAAAhADHdX2HSAAAAjwEAAAsAAABfcmVscy8ucmVs&#10;c6SQwWrDMAyG74O9g9G9cdpDGaNOb4VeSwe7CltJTGPLWCZt376mMFhGbzvqF/o+8e/2tzCpmbJ4&#10;jgbWTQuKomXn42Dg63xYfYCSgtHhxJEM3Elg372/7U40YalHMvokqlKiGBhLSZ9aix0poDScKNZN&#10;zzlgqWMedEJ7wYH0pm23Ov9mQLdgqqMzkI9uA+p8T9X8hx28zSzcl8Zy0Nz33r6iasfXeKK5UjAP&#10;VAy4LM8w09zU50C/9q7/6ZURE31X/kL8TKv1x6wXNXYPAAAA//8DAFBLAwQUAAYACAAAACEAMy8F&#10;nkEAAAA5AAAAEAAAAGRycy9zaGFwZXhtbC54bWyysa/IzVEoSy0qzszPs1Uy1DNQUkjNS85PycxL&#10;t1UKDXHTtVBSKC5JzEtJzMnPS7VVqkwtVrK34+UCAAAA//8DAFBLAwQUAAYACAAAACEAnl7+58EA&#10;AADcAAAADwAAAGRycy9kb3ducmV2LnhtbERPy4rCMBTdC/MP4Q7MTlMdEK1GEQehG8FHF7O801zb&#10;jM1NaaKtf28WgsvDeS/Xva3FnVpvHCsYjxIQxIXThksF+Xk3nIHwAVlj7ZgUPMjDevUxWGKqXcdH&#10;up9CKWII+xQVVCE0qZS+qMiiH7mGOHIX11oMEbal1C12MdzWcpIkU2nRcGyosKFtRcX1dLMK/rPf&#10;wtl8n/1s/w7j0nxvzPHaKfX12W8WIAL14S1+uTOtYDKP8+OZeATk6gkAAP//AwBQSwECLQAUAAYA&#10;CAAAACEA8PeKu/0AAADiAQAAEwAAAAAAAAAAAAAAAAAAAAAAW0NvbnRlbnRfVHlwZXNdLnhtbFBL&#10;AQItABQABgAIAAAAIQAx3V9h0gAAAI8BAAALAAAAAAAAAAAAAAAAAC4BAABfcmVscy8ucmVsc1BL&#10;AQItABQABgAIAAAAIQAzLwWeQQAAADkAAAAQAAAAAAAAAAAAAAAAACkCAABkcnMvc2hhcGV4bWwu&#10;eG1sUEsBAi0AFAAGAAgAAAAhAJ5e/ufBAAAA3AAAAA8AAAAAAAAAAAAAAAAAmAIAAGRycy9kb3du&#10;cmV2LnhtbFBLBQYAAAAABAAEAPUAAACGAwAAAAA=&#10;" fillcolor="#f79646" strokecolor="#f2f2f2" strokeweight="1pt">
                   <v:fill color2="#974706" angle="45" focus="100%" type="gradient"/>
                   <v:shadow on="t" type="perspective" color="#fbd4b4" opacity=".5" origin=",.5" offset="0,0" matrix=",-56756f,,.5"/>
                   <v:textbox>
@@ -22134,7 +22100,7 @@
                     </w:txbxContent>
                   </v:textbox>
                 </v:shape>
-                <v:oval id="Oval 291" o:spid="_x0000_s1221" style="position:absolute;left:5400;top:49320;width:1219;height:1213;visibility:visible;mso-wrap-style:square;v-text-anchor:top" o:gfxdata="UEsDBBQABgAIAAAAIQDw94q7/QAAAOIBAAATAAAAW0NvbnRlbnRfVHlwZXNdLnhtbJSRzUrEMBDH&#10;74LvEOYqbaoHEWm6B6tHFV0fYEimbdg2CZlYd9/edD8u4goeZ+b/8SOpV9tpFDNFtt4puC4rEOS0&#10;N9b1Cj7WT8UdCE7oDI7ekYIdMayay4t6vQvEIrsdKxhSCvdSsh5oQi59IJcvnY8TpjzGXgbUG+xJ&#10;3lTVrdTeJXKpSEsGNHVLHX6OSTxu8/pAEmlkEA8H4dKlAEMYrcaUSeXszI+W4thQZudew4MNfJUx&#10;QP7asFzOFxx9L/lpojUkXjGmZ5wyhjSRJQ8YKGvKv1MWzIkL33VWU9lGfl98J6hz4cZ/uUjzf7Pb&#10;bHuj+ZQu9z/UfAMAAP//AwBQSwMEFAAGAAgAAAAhADHdX2HSAAAAjwEAAAsAAABfcmVscy8ucmVs&#10;c6SQwWrDMAyG74O9g9G9cdpDGaNOb4VeSwe7CltJTGPLWCZt376mMFhGbzvqF/o+8e/2tzCpmbJ4&#10;jgbWTQuKomXn42Dg63xYfYCSgtHhxJEM3Elg372/7U40YalHMvokqlKiGBhLSZ9aix0poDScKNZN&#10;zzlgqWMedEJ7wYH0pm23Ov9mQLdgqqMzkI9uA+p8T9X8hx28zSzcl8Zy0Nz33r6iasfXeKK5UjAP&#10;VAy4LM8w09zU50C/9q7/6ZURE31X/kL8TKv1x6wXNXYPAAAA//8DAFBLAwQUAAYACAAAACEAMy8F&#10;nkEAAAA5AAAAEAAAAGRycy9zaGFwZXhtbC54bWyysa/IzVEoSy0qzszPs1Uy1DNQUkjNS85PycxL&#10;t1UKDXHTtVBSKC5JzEtJzMnPS7VVqkwtVrK34+UCAAAA//8DAFBLAwQUAAYACAAAACEALVDVc8QA&#10;AADcAAAADwAAAGRycy9kb3ducmV2LnhtbESPQWvCQBSE74L/YXmCN93oQWrqKkXRFk8aW8+P7Es2&#10;mH0bsluT/nu3IHgcZuYbZrXpbS3u1PrKsYLZNAFBnDtdcang+7KfvIHwAVlj7ZgU/JGHzXo4WGGq&#10;XcdnumehFBHCPkUFJoQmldLnhiz6qWuIo1e41mKIsi2lbrGLcFvLeZIspMWK44LBhraG8lv2axVk&#10;n8uf3bEstsVhL291l1+7k7kqNR71H+8gAvXhFX62v7SC+XIG/2fiEZDrBwAAAP//AwBQSwECLQAU&#10;AAYACAAAACEA8PeKu/0AAADiAQAAEwAAAAAAAAAAAAAAAAAAAAAAW0NvbnRlbnRfVHlwZXNdLnht&#10;bFBLAQItABQABgAIAAAAIQAx3V9h0gAAAI8BAAALAAAAAAAAAAAAAAAAAC4BAABfcmVscy8ucmVs&#10;c1BLAQItABQABgAIAAAAIQAzLwWeQQAAADkAAAAQAAAAAAAAAAAAAAAAACkCAABkcnMvc2hhcGV4&#10;bWwueG1sUEsBAi0AFAAGAAgAAAAhAC1Q1XPEAAAA3AAAAA8AAAAAAAAAAAAAAAAAmAIAAGRycy9k&#10;b3ducmV2LnhtbFBLBQYAAAAABAAEAPUAAACJAwAAAAA=&#10;" fillcolor="#9bbb59" strokecolor="#f2f2f2" strokeweight="1pt">
+                <v:oval id="Oval 291" o:spid="_x0000_s1246" style="position:absolute;left:5394;top:48243;width:1219;height:1212;visibility:visible;mso-wrap-style:square;v-text-anchor:top" o:gfxdata="UEsDBBQABgAIAAAAIQDw94q7/QAAAOIBAAATAAAAW0NvbnRlbnRfVHlwZXNdLnhtbJSRzUrEMBDH&#10;74LvEOYqbaoHEWm6B6tHFV0fYEimbdg2CZlYd9/edD8u4goeZ+b/8SOpV9tpFDNFtt4puC4rEOS0&#10;N9b1Cj7WT8UdCE7oDI7ekYIdMayay4t6vQvEIrsdKxhSCvdSsh5oQi59IJcvnY8TpjzGXgbUG+xJ&#10;3lTVrdTeJXKpSEsGNHVLHX6OSTxu8/pAEmlkEA8H4dKlAEMYrcaUSeXszI+W4thQZudew4MNfJUx&#10;QP7asFzOFxx9L/lpojUkXjGmZ5wyhjSRJQ8YKGvKv1MWzIkL33VWU9lGfl98J6hz4cZ/uUjzf7Pb&#10;bHuj+ZQu9z/UfAMAAP//AwBQSwMEFAAGAAgAAAAhADHdX2HSAAAAjwEAAAsAAABfcmVscy8ucmVs&#10;c6SQwWrDMAyG74O9g9G9cdpDGaNOb4VeSwe7CltJTGPLWCZt376mMFhGbzvqF/o+8e/2tzCpmbJ4&#10;jgbWTQuKomXn42Dg63xYfYCSgtHhxJEM3Elg372/7U40YalHMvokqlKiGBhLSZ9aix0poDScKNZN&#10;zzlgqWMedEJ7wYH0pm23Ov9mQLdgqqMzkI9uA+p8T9X8hx28zSzcl8Zy0Nz33r6iasfXeKK5UjAP&#10;VAy4LM8w09zU50C/9q7/6ZURE31X/kL8TKv1x6wXNXYPAAAA//8DAFBLAwQUAAYACAAAACEAMy8F&#10;nkEAAAA5AAAAEAAAAGRycy9zaGFwZXhtbC54bWyysa/IzVEoSy0qzszPs1Uy1DNQUkjNS85PycxL&#10;t1UKDXHTtVBSKC5JzEtJzMnPS7VVqkwtVrK34+UCAAAA//8DAFBLAwQUAAYACAAAACEALVDVc8QA&#10;AADcAAAADwAAAGRycy9kb3ducmV2LnhtbESPQWvCQBSE74L/YXmCN93oQWrqKkXRFk8aW8+P7Es2&#10;mH0bsluT/nu3IHgcZuYbZrXpbS3u1PrKsYLZNAFBnDtdcang+7KfvIHwAVlj7ZgU/JGHzXo4WGGq&#10;XcdnumehFBHCPkUFJoQmldLnhiz6qWuIo1e41mKIsi2lbrGLcFvLeZIspMWK44LBhraG8lv2axVk&#10;n8uf3bEstsVhL291l1+7k7kqNR71H+8gAvXhFX62v7SC+XIG/2fiEZDrBwAAAP//AwBQSwECLQAU&#10;AAYACAAAACEA8PeKu/0AAADiAQAAEwAAAAAAAAAAAAAAAAAAAAAAW0NvbnRlbnRfVHlwZXNdLnht&#10;bFBLAQItABQABgAIAAAAIQAx3V9h0gAAAI8BAAALAAAAAAAAAAAAAAAAAC4BAABfcmVscy8ucmVs&#10;c1BLAQItABQABgAIAAAAIQAzLwWeQQAAADkAAAAQAAAAAAAAAAAAAAAAACkCAABkcnMvc2hhcGV4&#10;bWwueG1sUEsBAi0AFAAGAAgAAAAhAC1Q1XPEAAAA3AAAAA8AAAAAAAAAAAAAAAAAmAIAAGRycy9k&#10;b3ducmV2LnhtbFBLBQYAAAAABAAEAPUAAACJAwAAAAA=&#10;" fillcolor="#9bbb59" strokecolor="#f2f2f2" strokeweight="1pt">
                   <v:fill color2="#4e6128" angle="45" focus="100%" type="gradient"/>
                   <v:shadow on="t" type="perspective" color="#d6e3bc" opacity=".5" origin=",.5" offset="0,0" matrix=",-56756f,,.5"/>
                   <v:textbox>
@@ -22143,7 +22109,7 @@
                     </w:txbxContent>
                   </v:textbox>
                 </v:oval>
-                <v:rect id="Rectangle 292" o:spid="_x0000_s1222" style="position:absolute;left:6625;top:49314;width:1220;height:1219;visibility:visible;mso-wrap-style:square;v-text-anchor:top" o:gfxdata="UEsDBBQABgAIAAAAIQDw94q7/QAAAOIBAAATAAAAW0NvbnRlbnRfVHlwZXNdLnhtbJSRzUrEMBDH&#10;74LvEOYqbaoHEWm6B6tHFV0fYEimbdg2CZlYd9/edD8u4goeZ+b/8SOpV9tpFDNFtt4puC4rEOS0&#10;N9b1Cj7WT8UdCE7oDI7ekYIdMayay4t6vQvEIrsdKxhSCvdSsh5oQi59IJcvnY8TpjzGXgbUG+xJ&#10;3lTVrdTeJXKpSEsGNHVLHX6OSTxu8/pAEmlkEA8H4dKlAEMYrcaUSeXszI+W4thQZudew4MNfJUx&#10;QP7asFzOFxx9L/lpojUkXjGmZ5wyhjSRJQ8YKGvKv1MWzIkL33VWU9lGfl98J6hz4cZ/uUjzf7Pb&#10;bHuj+ZQu9z/UfAMAAP//AwBQSwMEFAAGAAgAAAAhADHdX2HSAAAAjwEAAAsAAABfcmVscy8ucmVs&#10;c6SQwWrDMAyG74O9g9G9cdpDGaNOb4VeSwe7CltJTGPLWCZt376mMFhGbzvqF/o+8e/2tzCpmbJ4&#10;jgbWTQuKomXn42Dg63xYfYCSgtHhxJEM3Elg372/7U40YalHMvokqlKiGBhLSZ9aix0poDScKNZN&#10;zzlgqWMedEJ7wYH0pm23Ov9mQLdgqqMzkI9uA+p8T9X8hx28zSzcl8Zy0Nz33r6iasfXeKK5UjAP&#10;VAy4LM8w09zU50C/9q7/6ZURE31X/kL8TKv1x6wXNXYPAAAA//8DAFBLAwQUAAYACAAAACEAMy8F&#10;nkEAAAA5AAAAEAAAAGRycy9zaGFwZXhtbC54bWyysa/IzVEoSy0qzszPs1Uy1DNQUkjNS85PycxL&#10;t1UKDXHTtVBSKC5JzEtJzMnPS7VVqkwtVrK34+UCAAAA//8DAFBLAwQUAAYACAAAACEA+PDbOcUA&#10;AADcAAAADwAAAGRycy9kb3ducmV2LnhtbESPQWvCQBCF74L/YRmhN92Y1qJpVikFoT1GpXgcspNs&#10;aHY2ZleT9td3CwWPjzfve/Py3WhbcaPeN44VLBcJCOLS6YZrBafjfr4G4QOyxtYxKfgmD7vtdJJj&#10;pt3ABd0OoRYRwj5DBSaELpPSl4Ys+oXriKNXud5iiLKvpe5xiHDbyjRJnqXFhmODwY7eDJVfh6uN&#10;b6yHp49q1Z3pUvwkn8WjOYeNUephNr6+gAg0hvvxf/pdK0g3KfyNiQSQ218AAAD//wMAUEsBAi0A&#10;FAAGAAgAAAAhAPD3irv9AAAA4gEAABMAAAAAAAAAAAAAAAAAAAAAAFtDb250ZW50X1R5cGVzXS54&#10;bWxQSwECLQAUAAYACAAAACEAMd1fYdIAAACPAQAACwAAAAAAAAAAAAAAAAAuAQAAX3JlbHMvLnJl&#10;bHNQSwECLQAUAAYACAAAACEAMy8FnkEAAAA5AAAAEAAAAAAAAAAAAAAAAAApAgAAZHJzL3NoYXBl&#10;eG1sLnhtbFBLAQItABQABgAIAAAAIQD48Ns5xQAAANwAAAAPAAAAAAAAAAAAAAAAAJgCAABkcnMv&#10;ZG93bnJldi54bWxQSwUGAAAAAAQABAD1AAAAigMAAAAA&#10;" fillcolor="#4bacc6" strokecolor="#f2f2f2" strokeweight="1pt">
+                <v:rect id="Rectangle 292" o:spid="_x0000_s1247" style="position:absolute;left:6632;top:48273;width:1219;height:1219;visibility:visible;mso-wrap-style:square;v-text-anchor:top" o:gfxdata="UEsDBBQABgAIAAAAIQDw94q7/QAAAOIBAAATAAAAW0NvbnRlbnRfVHlwZXNdLnhtbJSRzUrEMBDH&#10;74LvEOYqbaoHEWm6B6tHFV0fYEimbdg2CZlYd9/edD8u4goeZ+b/8SOpV9tpFDNFtt4puC4rEOS0&#10;N9b1Cj7WT8UdCE7oDI7ekYIdMayay4t6vQvEIrsdKxhSCvdSsh5oQi59IJcvnY8TpjzGXgbUG+xJ&#10;3lTVrdTeJXKpSEsGNHVLHX6OSTxu8/pAEmlkEA8H4dKlAEMYrcaUSeXszI+W4thQZudew4MNfJUx&#10;QP7asFzOFxx9L/lpojUkXjGmZ5wyhjSRJQ8YKGvKv1MWzIkL33VWU9lGfl98J6hz4cZ/uUjzf7Pb&#10;bHuj+ZQu9z/UfAMAAP//AwBQSwMEFAAGAAgAAAAhADHdX2HSAAAAjwEAAAsAAABfcmVscy8ucmVs&#10;c6SQwWrDMAyG74O9g9G9cdpDGaNOb4VeSwe7CltJTGPLWCZt376mMFhGbzvqF/o+8e/2tzCpmbJ4&#10;jgbWTQuKomXn42Dg63xYfYCSgtHhxJEM3Elg372/7U40YalHMvokqlKiGBhLSZ9aix0poDScKNZN&#10;zzlgqWMedEJ7wYH0pm23Ov9mQLdgqqMzkI9uA+p8T9X8hx28zSzcl8Zy0Nz33r6iasfXeKK5UjAP&#10;VAy4LM8w09zU50C/9q7/6ZURE31X/kL8TKv1x6wXNXYPAAAA//8DAFBLAwQUAAYACAAAACEAMy8F&#10;nkEAAAA5AAAAEAAAAGRycy9zaGFwZXhtbC54bWyysa/IzVEoSy0qzszPs1Uy1DNQUkjNS85PycxL&#10;t1UKDXHTtVBSKC5JzEtJzMnPS7VVqkwtVrK34+UCAAAA//8DAFBLAwQUAAYACAAAACEA+PDbOcUA&#10;AADcAAAADwAAAGRycy9kb3ducmV2LnhtbESPQWvCQBCF74L/YRmhN92Y1qJpVikFoT1GpXgcspNs&#10;aHY2ZleT9td3CwWPjzfve/Py3WhbcaPeN44VLBcJCOLS6YZrBafjfr4G4QOyxtYxKfgmD7vtdJJj&#10;pt3ABd0OoRYRwj5DBSaELpPSl4Ys+oXriKNXud5iiLKvpe5xiHDbyjRJnqXFhmODwY7eDJVfh6uN&#10;b6yHp49q1Z3pUvwkn8WjOYeNUephNr6+gAg0hvvxf/pdK0g3KfyNiQSQ218AAAD//wMAUEsBAi0A&#10;FAAGAAgAAAAhAPD3irv9AAAA4gEAABMAAAAAAAAAAAAAAAAAAAAAAFtDb250ZW50X1R5cGVzXS54&#10;bWxQSwECLQAUAAYACAAAACEAMd1fYdIAAACPAQAACwAAAAAAAAAAAAAAAAAuAQAAX3JlbHMvLnJl&#10;bHNQSwECLQAUAAYACAAAACEAMy8FnkEAAAA5AAAAEAAAAAAAAAAAAAAAAAApAgAAZHJzL3NoYXBl&#10;eG1sLnhtbFBLAQItABQABgAIAAAAIQD48Ns5xQAAANwAAAAPAAAAAAAAAAAAAAAAAJgCAABkcnMv&#10;ZG93bnJldi54bWxQSwUGAAAAAAQABAD1AAAAigMAAAAA&#10;" fillcolor="#4bacc6" strokecolor="#f2f2f2" strokeweight="1pt">
                   <v:fill color2="#205867" angle="45" focus="100%" type="gradient"/>
                   <v:shadow on="t" type="perspective" color="#b6dde8" opacity=".5" origin=",.5" offset="0,0" matrix=",-56756f,,.5"/>
                   <v:textbox>
@@ -22152,7 +22118,7 @@
                     </w:txbxContent>
                   </v:textbox>
                 </v:rect>
-                <v:rect id="Rectangle 293" o:spid="_x0000_s1223" style="position:absolute;left:11496;top:48358;width:1219;height:1219;visibility:visible;mso-wrap-style:square;v-text-anchor:top" o:gfxdata="UEsDBBQABgAIAAAAIQDw94q7/QAAAOIBAAATAAAAW0NvbnRlbnRfVHlwZXNdLnhtbJSRzUrEMBDH&#10;74LvEOYqbaoHEWm6B6tHFV0fYEimbdg2CZlYd9/edD8u4goeZ+b/8SOpV9tpFDNFtt4puC4rEOS0&#10;N9b1Cj7WT8UdCE7oDI7ekYIdMayay4t6vQvEIrsdKxhSCvdSsh5oQi59IJcvnY8TpjzGXgbUG+xJ&#10;3lTVrdTeJXKpSEsGNHVLHX6OSTxu8/pAEmlkEA8H4dKlAEMYrcaUSeXszI+W4thQZudew4MNfJUx&#10;QP7asFzOFxx9L/lpojUkXjGmZ5wyhjSRJQ8YKGvKv1MWzIkL33VWU9lGfl98J6hz4cZ/uUjzf7Pb&#10;bHuj+ZQu9z/UfAMAAP//AwBQSwMEFAAGAAgAAAAhADHdX2HSAAAAjwEAAAsAAABfcmVscy8ucmVs&#10;c6SQwWrDMAyG74O9g9G9cdpDGaNOb4VeSwe7CltJTGPLWCZt376mMFhGbzvqF/o+8e/2tzCpmbJ4&#10;jgbWTQuKomXn42Dg63xYfYCSgtHhxJEM3Elg372/7U40YalHMvokqlKiGBhLSZ9aix0poDScKNZN&#10;zzlgqWMedEJ7wYH0pm23Ov9mQLdgqqMzkI9uA+p8T9X8hx28zSzcl8Zy0Nz33r6iasfXeKK5UjAP&#10;VAy4LM8w09zU50C/9q7/6ZURE31X/kL8TKv1x6wXNXYPAAAA//8DAFBLAwQUAAYACAAAACEAMy8F&#10;nkEAAAA5AAAAEAAAAGRycy9zaGFwZXhtbC54bWyysa/IzVEoSy0qzszPs1Uy1DNQUkjNS85PycxL&#10;t1UKDXHTtVBSKC5JzEtJzMnPS7VVqkwtVrK34+UCAAAA//8DAFBLAwQUAAYACAAAACEAl7x+osQA&#10;AADcAAAADwAAAGRycy9kb3ducmV2LnhtbESPQWvCQBCF74L/YRnBm26qVTR1FREEe4xK8Thkx2xo&#10;djZmVxP767uFgsfHm/e9eatNZyvxoMaXjhW8jRMQxLnTJRcKzqf9aAHCB2SNlWNS8CQPm3W/t8JU&#10;u5YzehxDISKEfYoKTAh1KqXPDVn0Y1cTR+/qGoshyqaQusE2wm0lJ0kylxZLjg0Ga9oZyr+Pdxvf&#10;WLTvn9dZfaFb9pN8ZVNzCUuj1HDQbT9ABOrC6/g/fdAKJssp/I2JBJDrXwAAAP//AwBQSwECLQAU&#10;AAYACAAAACEA8PeKu/0AAADiAQAAEwAAAAAAAAAAAAAAAAAAAAAAW0NvbnRlbnRfVHlwZXNdLnht&#10;bFBLAQItABQABgAIAAAAIQAx3V9h0gAAAI8BAAALAAAAAAAAAAAAAAAAAC4BAABfcmVscy8ucmVs&#10;c1BLAQItABQABgAIAAAAIQAzLwWeQQAAADkAAAAQAAAAAAAAAAAAAAAAACkCAABkcnMvc2hhcGV4&#10;bWwueG1sUEsBAi0AFAAGAAgAAAAhAJe8fqLEAAAA3AAAAA8AAAAAAAAAAAAAAAAAmAIAAGRycy9k&#10;b3ducmV2LnhtbFBLBQYAAAAABAAEAPUAAACJAwAAAAA=&#10;" fillcolor="#4bacc6" strokecolor="#f2f2f2" strokeweight="1pt">
+                <v:rect id="Rectangle 293" o:spid="_x0000_s1248" style="position:absolute;left:11496;top:48358;width:1219;height:1219;visibility:visible;mso-wrap-style:square;v-text-anchor:top" o:gfxdata="UEsDBBQABgAIAAAAIQDw94q7/QAAAOIBAAATAAAAW0NvbnRlbnRfVHlwZXNdLnhtbJSRzUrEMBDH&#10;74LvEOYqbaoHEWm6B6tHFV0fYEimbdg2CZlYd9/edD8u4goeZ+b/8SOpV9tpFDNFtt4puC4rEOS0&#10;N9b1Cj7WT8UdCE7oDI7ekYIdMayay4t6vQvEIrsdKxhSCvdSsh5oQi59IJcvnY8TpjzGXgbUG+xJ&#10;3lTVrdTeJXKpSEsGNHVLHX6OSTxu8/pAEmlkEA8H4dKlAEMYrcaUSeXszI+W4thQZudew4MNfJUx&#10;QP7asFzOFxx9L/lpojUkXjGmZ5wyhjSRJQ8YKGvKv1MWzIkL33VWU9lGfl98J6hz4cZ/uUjzf7Pb&#10;bHuj+ZQu9z/UfAMAAP//AwBQSwMEFAAGAAgAAAAhADHdX2HSAAAAjwEAAAsAAABfcmVscy8ucmVs&#10;c6SQwWrDMAyG74O9g9G9cdpDGaNOb4VeSwe7CltJTGPLWCZt376mMFhGbzvqF/o+8e/2tzCpmbJ4&#10;jgbWTQuKomXn42Dg63xYfYCSgtHhxJEM3Elg372/7U40YalHMvokqlKiGBhLSZ9aix0poDScKNZN&#10;zzlgqWMedEJ7wYH0pm23Ov9mQLdgqqMzkI9uA+p8T9X8hx28zSzcl8Zy0Nz33r6iasfXeKK5UjAP&#10;VAy4LM8w09zU50C/9q7/6ZURE31X/kL8TKv1x6wXNXYPAAAA//8DAFBLAwQUAAYACAAAACEAMy8F&#10;nkEAAAA5AAAAEAAAAGRycy9zaGFwZXhtbC54bWyysa/IzVEoSy0qzszPs1Uy1DNQUkjNS85PycxL&#10;t1UKDXHTtVBSKC5JzEtJzMnPS7VVqkwtVrK34+UCAAAA//8DAFBLAwQUAAYACAAAACEAl7x+osQA&#10;AADcAAAADwAAAGRycy9kb3ducmV2LnhtbESPQWvCQBCF74L/YRnBm26qVTR1FREEe4xK8Thkx2xo&#10;djZmVxP767uFgsfHm/e9eatNZyvxoMaXjhW8jRMQxLnTJRcKzqf9aAHCB2SNlWNS8CQPm3W/t8JU&#10;u5YzehxDISKEfYoKTAh1KqXPDVn0Y1cTR+/qGoshyqaQusE2wm0lJ0kylxZLjg0Ga9oZyr+Pdxvf&#10;WLTvn9dZfaFb9pN8ZVNzCUuj1HDQbT9ABOrC6/g/fdAKJssp/I2JBJDrXwAAAP//AwBQSwECLQAU&#10;AAYACAAAACEA8PeKu/0AAADiAQAAEwAAAAAAAAAAAAAAAAAAAAAAW0NvbnRlbnRfVHlwZXNdLnht&#10;bFBLAQItABQABgAIAAAAIQAx3V9h0gAAAI8BAAALAAAAAAAAAAAAAAAAAC4BAABfcmVscy8ucmVs&#10;c1BLAQItABQABgAIAAAAIQAzLwWeQQAAADkAAAAQAAAAAAAAAAAAAAAAACkCAABkcnMvc2hhcGV4&#10;bWwueG1sUEsBAi0AFAAGAAgAAAAhAJe8fqLEAAAA3AAAAA8AAAAAAAAAAAAAAAAAmAIAAGRycy9k&#10;b3ducmV2LnhtbFBLBQYAAAAABAAEAPUAAACJAwAAAAA=&#10;" fillcolor="#4bacc6" strokecolor="#f2f2f2" strokeweight="1pt">
                   <v:fill color2="#205867" angle="45" focus="100%" type="gradient"/>
                   <v:shadow on="t" type="perspective" color="#b6dde8" opacity=".5" origin=",.5" offset="0,0" matrix=",-56756f,,.5"/>
                   <v:textbox>
@@ -22161,7 +22127,7 @@
                     </w:txbxContent>
                   </v:textbox>
                 </v:rect>
-                <v:rect id="Rectangle 294" o:spid="_x0000_s1224" style="position:absolute;left:12721;top:48364;width:1220;height:1219;visibility:visible;mso-wrap-style:square;v-text-anchor:top" o:gfxdata="UEsDBBQABgAIAAAAIQDw94q7/QAAAOIBAAATAAAAW0NvbnRlbnRfVHlwZXNdLnhtbJSRzUrEMBDH&#10;74LvEOYqbaoHEWm6B6tHFV0fYEimbdg2CZlYd9/edD8u4goeZ+b/8SOpV9tpFDNFtt4puC4rEOS0&#10;N9b1Cj7WT8UdCE7oDI7ekYIdMayay4t6vQvEIrsdKxhSCvdSsh5oQi59IJcvnY8TpjzGXgbUG+xJ&#10;3lTVrdTeJXKpSEsGNHVLHX6OSTxu8/pAEmlkEA8H4dKlAEMYrcaUSeXszI+W4thQZudew4MNfJUx&#10;QP7asFzOFxx9L/lpojUkXjGmZ5wyhjSRJQ8YKGvKv1MWzIkL33VWU9lGfl98J6hz4cZ/uUjzf7Pb&#10;bHuj+ZQu9z/UfAMAAP//AwBQSwMEFAAGAAgAAAAhADHdX2HSAAAAjwEAAAsAAABfcmVscy8ucmVs&#10;c6SQwWrDMAyG74O9g9G9cdpDGaNOb4VeSwe7CltJTGPLWCZt376mMFhGbzvqF/o+8e/2tzCpmbJ4&#10;jgbWTQuKomXn42Dg63xYfYCSgtHhxJEM3Elg372/7U40YalHMvokqlKiGBhLSZ9aix0poDScKNZN&#10;zzlgqWMedEJ7wYH0pm23Ov9mQLdgqqMzkI9uA+p8T9X8hx28zSzcl8Zy0Nz33r6iasfXeKK5UjAP&#10;VAy4LM8w09zU50C/9q7/6ZURE31X/kL8TKv1x6wXNXYPAAAA//8DAFBLAwQUAAYACAAAACEAMy8F&#10;nkEAAAA5AAAAEAAAAGRycy9zaGFwZXhtbC54bWyysa/IzVEoSy0qzszPs1Uy1DNQUkjNS85PycxL&#10;t1UKDXHTtVBSKC5JzEtJzMnPS7VVqkwtVrK34+UCAAAA//8DAFBLAwQUAAYACAAAACEAGFXm1sUA&#10;AADcAAAADwAAAGRycy9kb3ducmV2LnhtbESPQWvCQBCF70L/wzKF3nSj1RJjNlIKhXqMFvE4ZMds&#10;MDubZrcm7a93CwWPjzfve/Py7WhbcaXeN44VzGcJCOLK6YZrBZ+H92kKwgdkja1jUvBDHrbFwyTH&#10;TLuBS7ruQy0ihH2GCkwIXSalrwxZ9DPXEUfv7HqLIcq+lrrHIcJtKxdJ8iItNhwbDHb0Zqi67L9t&#10;fCMdlrvzqjvRV/mbHMtncwpro9TT4/i6ARFoDPfj//SHVrBYL+FvTCSALG4AAAD//wMAUEsBAi0A&#10;FAAGAAgAAAAhAPD3irv9AAAA4gEAABMAAAAAAAAAAAAAAAAAAAAAAFtDb250ZW50X1R5cGVzXS54&#10;bWxQSwECLQAUAAYACAAAACEAMd1fYdIAAACPAQAACwAAAAAAAAAAAAAAAAAuAQAAX3JlbHMvLnJl&#10;bHNQSwECLQAUAAYACAAAACEAMy8FnkEAAAA5AAAAEAAAAAAAAAAAAAAAAAApAgAAZHJzL3NoYXBl&#10;eG1sLnhtbFBLAQItABQABgAIAAAAIQAYVebWxQAAANwAAAAPAAAAAAAAAAAAAAAAAJgCAABkcnMv&#10;ZG93bnJldi54bWxQSwUGAAAAAAQABAD1AAAAigMAAAAA&#10;" fillcolor="#4bacc6" strokecolor="#f2f2f2" strokeweight="1pt">
+                <v:rect id="Rectangle 294" o:spid="_x0000_s1249" style="position:absolute;left:12721;top:48364;width:1220;height:1219;visibility:visible;mso-wrap-style:square;v-text-anchor:top" o:gfxdata="UEsDBBQABgAIAAAAIQDw94q7/QAAAOIBAAATAAAAW0NvbnRlbnRfVHlwZXNdLnhtbJSRzUrEMBDH&#10;74LvEOYqbaoHEWm6B6tHFV0fYEimbdg2CZlYd9/edD8u4goeZ+b/8SOpV9tpFDNFtt4puC4rEOS0&#10;N9b1Cj7WT8UdCE7oDI7ekYIdMayay4t6vQvEIrsdKxhSCvdSsh5oQi59IJcvnY8TpjzGXgbUG+xJ&#10;3lTVrdTeJXKpSEsGNHVLHX6OSTxu8/pAEmlkEA8H4dKlAEMYrcaUSeXszI+W4thQZudew4MNfJUx&#10;QP7asFzOFxx9L/lpojUkXjGmZ5wyhjSRJQ8YKGvKv1MWzIkL33VWU9lGfl98J6hz4cZ/uUjzf7Pb&#10;bHuj+ZQu9z/UfAMAAP//AwBQSwMEFAAGAAgAAAAhADHdX2HSAAAAjwEAAAsAAABfcmVscy8ucmVs&#10;c6SQwWrDMAyG74O9g9G9cdpDGaNOb4VeSwe7CltJTGPLWCZt376mMFhGbzvqF/o+8e/2tzCpmbJ4&#10;jgbWTQuKomXn42Dg63xYfYCSgtHhxJEM3Elg372/7U40YalHMvokqlKiGBhLSZ9aix0poDScKNZN&#10;zzlgqWMedEJ7wYH0pm23Ov9mQLdgqqMzkI9uA+p8T9X8hx28zSzcl8Zy0Nz33r6iasfXeKK5UjAP&#10;VAy4LM8w09zU50C/9q7/6ZURE31X/kL8TKv1x6wXNXYPAAAA//8DAFBLAwQUAAYACAAAACEAMy8F&#10;nkEAAAA5AAAAEAAAAGRycy9zaGFwZXhtbC54bWyysa/IzVEoSy0qzszPs1Uy1DNQUkjNS85PycxL&#10;t1UKDXHTtVBSKC5JzEtJzMnPS7VVqkwtVrK34+UCAAAA//8DAFBLAwQUAAYACAAAACEAGFXm1sUA&#10;AADcAAAADwAAAGRycy9kb3ducmV2LnhtbESPQWvCQBCF70L/wzKF3nSj1RJjNlIKhXqMFvE4ZMds&#10;MDubZrcm7a93CwWPjzfve/Py7WhbcaXeN44VzGcJCOLK6YZrBZ+H92kKwgdkja1jUvBDHrbFwyTH&#10;TLuBS7ruQy0ihH2GCkwIXSalrwxZ9DPXEUfv7HqLIcq+lrrHIcJtKxdJ8iItNhwbDHb0Zqi67L9t&#10;fCMdlrvzqjvRV/mbHMtncwpro9TT4/i6ARFoDPfj//SHVrBYL+FvTCSALG4AAAD//wMAUEsBAi0A&#10;FAAGAAgAAAAhAPD3irv9AAAA4gEAABMAAAAAAAAAAAAAAAAAAAAAAFtDb250ZW50X1R5cGVzXS54&#10;bWxQSwECLQAUAAYACAAAACEAMd1fYdIAAACPAQAACwAAAAAAAAAAAAAAAAAuAQAAX3JlbHMvLnJl&#10;bHNQSwECLQAUAAYACAAAACEAMy8FnkEAAAA5AAAAEAAAAAAAAAAAAAAAAAApAgAAZHJzL3NoYXBl&#10;eG1sLnhtbFBLAQItABQABgAIAAAAIQAYVebWxQAAANwAAAAPAAAAAAAAAAAAAAAAAJgCAABkcnMv&#10;ZG93bnJldi54bWxQSwUGAAAAAAQABAD1AAAAigMAAAAA&#10;" fillcolor="#4bacc6" strokecolor="#f2f2f2" strokeweight="1pt">
                   <v:fill color2="#205867" angle="45" focus="100%" type="gradient"/>
                   <v:shadow on="t" type="perspective" color="#b6dde8" opacity=".5" origin=",.5" offset="0,0" matrix=",-56756f,,.5"/>
                   <v:textbox>
@@ -22170,7 +22136,7 @@
                     </w:txbxContent>
                   </v:textbox>
                 </v:rect>
-                <v:rect id="Rectangle 295" o:spid="_x0000_s1225" style="position:absolute;left:15173;top:48364;width:1219;height:1219;visibility:visible;mso-wrap-style:square;v-text-anchor:top" o:gfxdata="UEsDBBQABgAIAAAAIQDw94q7/QAAAOIBAAATAAAAW0NvbnRlbnRfVHlwZXNdLnhtbJSRzUrEMBDH&#10;74LvEOYqbaoHEWm6B6tHFV0fYEimbdg2CZlYd9/edD8u4goeZ+b/8SOpV9tpFDNFtt4puC4rEOS0&#10;N9b1Cj7WT8UdCE7oDI7ekYIdMayay4t6vQvEIrsdKxhSCvdSsh5oQi59IJcvnY8TpjzGXgbUG+xJ&#10;3lTVrdTeJXKpSEsGNHVLHX6OSTxu8/pAEmlkEA8H4dKlAEMYrcaUSeXszI+W4thQZudew4MNfJUx&#10;QP7asFzOFxx9L/lpojUkXjGmZ5wyhjSRJQ8YKGvKv1MWzIkL33VWU9lGfl98J6hz4cZ/uUjzf7Pb&#10;bHuj+ZQu9z/UfAMAAP//AwBQSwMEFAAGAAgAAAAhADHdX2HSAAAAjwEAAAsAAABfcmVscy8ucmVs&#10;c6SQwWrDMAyG74O9g9G9cdpDGaNOb4VeSwe7CltJTGPLWCZt376mMFhGbzvqF/o+8e/2tzCpmbJ4&#10;jgbWTQuKomXn42Dg63xYfYCSgtHhxJEM3Elg372/7U40YalHMvokqlKiGBhLSZ9aix0poDScKNZN&#10;zzlgqWMedEJ7wYH0pm23Ov9mQLdgqqMzkI9uA+p8T9X8hx28zSzcl8Zy0Nz33r6iasfXeKK5UjAP&#10;VAy4LM8w09zU50C/9q7/6ZURE31X/kL8TKv1x6wXNXYPAAAA//8DAFBLAwQUAAYACAAAACEAMy8F&#10;nkEAAAA5AAAAEAAAAGRycy9zaGFwZXhtbC54bWyysa/IzVEoSy0qzszPs1Uy1DNQUkjNS85PycxL&#10;t1UKDXHTtVBSKC5JzEtJzMnPS7VVqkwtVrK34+UCAAAA//8DAFBLAwQUAAYACAAAACEAdxlDTcQA&#10;AADcAAAADwAAAGRycy9kb3ducmV2LnhtbESPQWvCQBCF7wX/wzKCN91Uq2jqKiII9hiV4nHIjtnQ&#10;7GzMrib667sFocfHm/e9ect1Zytxp8aXjhW8jxIQxLnTJRcKTsfdcA7CB2SNlWNS8CAP61XvbYmp&#10;di1ndD+EQkQI+xQVmBDqVEqfG7LoR64mjt7FNRZDlE0hdYNthNtKjpNkJi2WHBsM1rQ1lP8cbja+&#10;MW8/vi7T+kzX7Jl8ZxNzDguj1KDfbT5BBOrC//ErvdcKxosp/I2JBJCrXwAAAP//AwBQSwECLQAU&#10;AAYACAAAACEA8PeKu/0AAADiAQAAEwAAAAAAAAAAAAAAAAAAAAAAW0NvbnRlbnRfVHlwZXNdLnht&#10;bFBLAQItABQABgAIAAAAIQAx3V9h0gAAAI8BAAALAAAAAAAAAAAAAAAAAC4BAABfcmVscy8ucmVs&#10;c1BLAQItABQABgAIAAAAIQAzLwWeQQAAADkAAAAQAAAAAAAAAAAAAAAAACkCAABkcnMvc2hhcGV4&#10;bWwueG1sUEsBAi0AFAAGAAgAAAAhAHcZQ03EAAAA3AAAAA8AAAAAAAAAAAAAAAAAmAIAAGRycy9k&#10;b3ducmV2LnhtbFBLBQYAAAAABAAEAPUAAACJAwAAAAA=&#10;" fillcolor="#4bacc6" strokecolor="#f2f2f2" strokeweight="1pt">
+                <v:rect id="Rectangle 295" o:spid="_x0000_s1250" style="position:absolute;left:15173;top:48364;width:1219;height:1219;visibility:visible;mso-wrap-style:square;v-text-anchor:top" o:gfxdata="UEsDBBQABgAIAAAAIQDw94q7/QAAAOIBAAATAAAAW0NvbnRlbnRfVHlwZXNdLnhtbJSRzUrEMBDH&#10;74LvEOYqbaoHEWm6B6tHFV0fYEimbdg2CZlYd9/edD8u4goeZ+b/8SOpV9tpFDNFtt4puC4rEOS0&#10;N9b1Cj7WT8UdCE7oDI7ekYIdMayay4t6vQvEIrsdKxhSCvdSsh5oQi59IJcvnY8TpjzGXgbUG+xJ&#10;3lTVrdTeJXKpSEsGNHVLHX6OSTxu8/pAEmlkEA8H4dKlAEMYrcaUSeXszI+W4thQZudew4MNfJUx&#10;QP7asFzOFxx9L/lpojUkXjGmZ5wyhjSRJQ8YKGvKv1MWzIkL33VWU9lGfl98J6hz4cZ/uUjzf7Pb&#10;bHuj+ZQu9z/UfAMAAP//AwBQSwMEFAAGAAgAAAAhADHdX2HSAAAAjwEAAAsAAABfcmVscy8ucmVs&#10;c6SQwWrDMAyG74O9g9G9cdpDGaNOb4VeSwe7CltJTGPLWCZt376mMFhGbzvqF/o+8e/2tzCpmbJ4&#10;jgbWTQuKomXn42Dg63xYfYCSgtHhxJEM3Elg372/7U40YalHMvokqlKiGBhLSZ9aix0poDScKNZN&#10;zzlgqWMedEJ7wYH0pm23Ov9mQLdgqqMzkI9uA+p8T9X8hx28zSzcl8Zy0Nz33r6iasfXeKK5UjAP&#10;VAy4LM8w09zU50C/9q7/6ZURE31X/kL8TKv1x6wXNXYPAAAA//8DAFBLAwQUAAYACAAAACEAMy8F&#10;nkEAAAA5AAAAEAAAAGRycy9zaGFwZXhtbC54bWyysa/IzVEoSy0qzszPs1Uy1DNQUkjNS85PycxL&#10;t1UKDXHTtVBSKC5JzEtJzMnPS7VVqkwtVrK34+UCAAAA//8DAFBLAwQUAAYACAAAACEAdxlDTcQA&#10;AADcAAAADwAAAGRycy9kb3ducmV2LnhtbESPQWvCQBCF7wX/wzKCN91Uq2jqKiII9hiV4nHIjtnQ&#10;7GzMrib667sFocfHm/e9ect1Zytxp8aXjhW8jxIQxLnTJRcKTsfdcA7CB2SNlWNS8CAP61XvbYmp&#10;di1ndD+EQkQI+xQVmBDqVEqfG7LoR64mjt7FNRZDlE0hdYNthNtKjpNkJi2WHBsM1rQ1lP8cbja+&#10;MW8/vi7T+kzX7Jl8ZxNzDguj1KDfbT5BBOrC//ErvdcKxosp/I2JBJCrXwAAAP//AwBQSwECLQAU&#10;AAYACAAAACEA8PeKu/0AAADiAQAAEwAAAAAAAAAAAAAAAAAAAAAAW0NvbnRlbnRfVHlwZXNdLnht&#10;bFBLAQItABQABgAIAAAAIQAx3V9h0gAAAI8BAAALAAAAAAAAAAAAAAAAAC4BAABfcmVscy8ucmVs&#10;c1BLAQItABQABgAIAAAAIQAzLwWeQQAAADkAAAAQAAAAAAAAAAAAAAAAACkCAABkcnMvc2hhcGV4&#10;bWwueG1sUEsBAi0AFAAGAAgAAAAhAHcZQ03EAAAA3AAAAA8AAAAAAAAAAAAAAAAAmAIAAGRycy9k&#10;b3ducmV2LnhtbFBLBQYAAAAABAAEAPUAAACJAwAAAAA=&#10;" fillcolor="#4bacc6" strokecolor="#f2f2f2" strokeweight="1pt">
                   <v:fill color2="#205867" angle="45" focus="100%" type="gradient"/>
                   <v:shadow on="t" type="perspective" color="#b6dde8" opacity=".5" origin=",.5" offset="0,0" matrix=",-56756f,,.5"/>
                   <v:textbox>
@@ -22179,7 +22145,7 @@
                     </w:txbxContent>
                   </v:textbox>
                 </v:rect>
-                <v:rect id="Rectangle 296" o:spid="_x0000_s1226" style="position:absolute;left:17624;top:48352;width:1219;height:1219;visibility:visible;mso-wrap-style:square;v-text-anchor:top" o:gfxdata="UEsDBBQABgAIAAAAIQDw94q7/QAAAOIBAAATAAAAW0NvbnRlbnRfVHlwZXNdLnhtbJSRzUrEMBDH&#10;74LvEOYqbaoHEWm6B6tHFV0fYEimbdg2CZlYd9/edD8u4goeZ+b/8SOpV9tpFDNFtt4puC4rEOS0&#10;N9b1Cj7WT8UdCE7oDI7ekYIdMayay4t6vQvEIrsdKxhSCvdSsh5oQi59IJcvnY8TpjzGXgbUG+xJ&#10;3lTVrdTeJXKpSEsGNHVLHX6OSTxu8/pAEmlkEA8H4dKlAEMYrcaUSeXszI+W4thQZudew4MNfJUx&#10;QP7asFzOFxx9L/lpojUkXjGmZ5wyhjSRJQ8YKGvKv1MWzIkL33VWU9lGfl98J6hz4cZ/uUjzf7Pb&#10;bHuj+ZQu9z/UfAMAAP//AwBQSwMEFAAGAAgAAAAhADHdX2HSAAAAjwEAAAsAAABfcmVscy8ucmVs&#10;c6SQwWrDMAyG74O9g9G9cdpDGaNOb4VeSwe7CltJTGPLWCZt376mMFhGbzvqF/o+8e/2tzCpmbJ4&#10;jgbWTQuKomXn42Dg63xYfYCSgtHhxJEM3Elg372/7U40YalHMvokqlKiGBhLSZ9aix0poDScKNZN&#10;zzlgqWMedEJ7wYH0pm23Ov9mQLdgqqMzkI9uA+p8T9X8hx28zSzcl8Zy0Nz33r6iasfXeKK5UjAP&#10;VAy4LM8w09zU50C/9q7/6ZURE31X/kL8TKv1x6wXNXYPAAAA//8DAFBLAwQUAAYACAAAACEAMy8F&#10;nkEAAAA5AAAAEAAAAGRycy9zaGFwZXhtbC54bWyysa/IzVEoSy0qzszPs1Uy1DNQUkjNS85PycxL&#10;t1UKDXHTtVBSKC5JzEtJzMnPS7VVqkwtVrK34+UCAAAA//8DAFBLAwQUAAYACAAAACEAh8vdOsUA&#10;AADcAAAADwAAAGRycy9kb3ducmV2LnhtbESPQWvCQBCF70L/wzKF3nRTW4OmWUWEQnuMLcXjkJ1k&#10;Q7OzMbua6K/vFgSPjzfve/PyzWhbcabeN44VPM8SEMSl0w3XCr6/3qdLED4ga2wdk4ILedisHyY5&#10;ZtoNXNB5H2oRIewzVGBC6DIpfWnIop+5jjh6lesthij7Wuoehwi3rZwnSSotNhwbDHa0M1T+7k82&#10;vrEcXj+rRXegY3FNfooXcwgro9TT47h9AxFoDPfjW/pDK5ivUvgfEwkg138AAAD//wMAUEsBAi0A&#10;FAAGAAgAAAAhAPD3irv9AAAA4gEAABMAAAAAAAAAAAAAAAAAAAAAAFtDb250ZW50X1R5cGVzXS54&#10;bWxQSwECLQAUAAYACAAAACEAMd1fYdIAAACPAQAACwAAAAAAAAAAAAAAAAAuAQAAX3JlbHMvLnJl&#10;bHNQSwECLQAUAAYACAAAACEAMy8FnkEAAAA5AAAAEAAAAAAAAAAAAAAAAAApAgAAZHJzL3NoYXBl&#10;eG1sLnhtbFBLAQItABQABgAIAAAAIQCHy906xQAAANwAAAAPAAAAAAAAAAAAAAAAAJgCAABkcnMv&#10;ZG93bnJldi54bWxQSwUGAAAAAAQABAD1AAAAigMAAAAA&#10;" fillcolor="#4bacc6" strokecolor="#f2f2f2" strokeweight="1pt">
+                <v:rect id="Rectangle 296" o:spid="_x0000_s1251" style="position:absolute;left:17624;top:48352;width:1219;height:1219;visibility:visible;mso-wrap-style:square;v-text-anchor:top" o:gfxdata="UEsDBBQABgAIAAAAIQDw94q7/QAAAOIBAAATAAAAW0NvbnRlbnRfVHlwZXNdLnhtbJSRzUrEMBDH&#10;74LvEOYqbaoHEWm6B6tHFV0fYEimbdg2CZlYd9/edD8u4goeZ+b/8SOpV9tpFDNFtt4puC4rEOS0&#10;N9b1Cj7WT8UdCE7oDI7ekYIdMayay4t6vQvEIrsdKxhSCvdSsh5oQi59IJcvnY8TpjzGXgbUG+xJ&#10;3lTVrdTeJXKpSEsGNHVLHX6OSTxu8/pAEmlkEA8H4dKlAEMYrcaUSeXszI+W4thQZudew4MNfJUx&#10;QP7asFzOFxx9L/lpojUkXjGmZ5wyhjSRJQ8YKGvKv1MWzIkL33VWU9lGfl98J6hz4cZ/uUjzf7Pb&#10;bHuj+ZQu9z/UfAMAAP//AwBQSwMEFAAGAAgAAAAhADHdX2HSAAAAjwEAAAsAAABfcmVscy8ucmVs&#10;c6SQwWrDMAyG74O9g9G9cdpDGaNOb4VeSwe7CltJTGPLWCZt376mMFhGbzvqF/o+8e/2tzCpmbJ4&#10;jgbWTQuKomXn42Dg63xYfYCSgtHhxJEM3Elg372/7U40YalHMvokqlKiGBhLSZ9aix0poDScKNZN&#10;zzlgqWMedEJ7wYH0pm23Ov9mQLdgqqMzkI9uA+p8T9X8hx28zSzcl8Zy0Nz33r6iasfXeKK5UjAP&#10;VAy4LM8w09zU50C/9q7/6ZURE31X/kL8TKv1x6wXNXYPAAAA//8DAFBLAwQUAAYACAAAACEAMy8F&#10;nkEAAAA5AAAAEAAAAGRycy9zaGFwZXhtbC54bWyysa/IzVEoSy0qzszPs1Uy1DNQUkjNS85PycxL&#10;t1UKDXHTtVBSKC5JzEtJzMnPS7VVqkwtVrK34+UCAAAA//8DAFBLAwQUAAYACAAAACEAh8vdOsUA&#10;AADcAAAADwAAAGRycy9kb3ducmV2LnhtbESPQWvCQBCF70L/wzKF3nRTW4OmWUWEQnuMLcXjkJ1k&#10;Q7OzMbua6K/vFgSPjzfve/PyzWhbcabeN44VPM8SEMSl0w3XCr6/3qdLED4ga2wdk4ILedisHyY5&#10;ZtoNXNB5H2oRIewzVGBC6DIpfWnIop+5jjh6lesthij7Wuoehwi3rZwnSSotNhwbDHa0M1T+7k82&#10;vrEcXj+rRXegY3FNfooXcwgro9TT47h9AxFoDPfjW/pDK5ivUvgfEwkg138AAAD//wMAUEsBAi0A&#10;FAAGAAgAAAAhAPD3irv9AAAA4gEAABMAAAAAAAAAAAAAAAAAAAAAAFtDb250ZW50X1R5cGVzXS54&#10;bWxQSwECLQAUAAYACAAAACEAMd1fYdIAAACPAQAACwAAAAAAAAAAAAAAAAAuAQAAX3JlbHMvLnJl&#10;bHNQSwECLQAUAAYACAAAACEAMy8FnkEAAAA5AAAAEAAAAAAAAAAAAAAAAAApAgAAZHJzL3NoYXBl&#10;eG1sLnhtbFBLAQItABQABgAIAAAAIQCHy906xQAAANwAAAAPAAAAAAAAAAAAAAAAAJgCAABkcnMv&#10;ZG93bnJldi54bWxQSwUGAAAAAAQABAD1AAAAigMAAAAA&#10;" fillcolor="#4bacc6" strokecolor="#f2f2f2" strokeweight="1pt">
                   <v:fill color2="#205867" angle="45" focus="100%" type="gradient"/>
                   <v:shadow on="t" type="perspective" color="#b6dde8" opacity=".5" origin=",.5" offset="0,0" matrix=",-56756f,,.5"/>
                   <v:textbox>
@@ -22188,7 +22154,7 @@
                     </w:txbxContent>
                   </v:textbox>
                 </v:rect>
-                <v:rect id="Rectangle 297" o:spid="_x0000_s1227" style="position:absolute;left:13947;top:48364;width:1219;height:1219;visibility:visible;mso-wrap-style:square;v-text-anchor:top" o:gfxdata="UEsDBBQABgAIAAAAIQDw94q7/QAAAOIBAAATAAAAW0NvbnRlbnRfVHlwZXNdLnhtbJSRzUrEMBDH&#10;74LvEOYqbaoHEWm6B6tHFV0fYEimbdg2CZlYd9/edD8u4goeZ+b/8SOpV9tpFDNFtt4puC4rEOS0&#10;N9b1Cj7WT8UdCE7oDI7ekYIdMayay4t6vQvEIrsdKxhSCvdSsh5oQi59IJcvnY8TpjzGXgbUG+xJ&#10;3lTVrdTeJXKpSEsGNHVLHX6OSTxu8/pAEmlkEA8H4dKlAEMYrcaUSeXszI+W4thQZudew4MNfJUx&#10;QP7asFzOFxx9L/lpojUkXjGmZ5wyhjSRJQ8YKGvKv1MWzIkL33VWU9lGfl98J6hz4cZ/uUjzf7Pb&#10;bHuj+ZQu9z/UfAMAAP//AwBQSwMEFAAGAAgAAAAhADHdX2HSAAAAjwEAAAsAAABfcmVscy8ucmVs&#10;c6SQwWrDMAyG74O9g9G9cdpDGaNOb4VeSwe7CltJTGPLWCZt376mMFhGbzvqF/o+8e/2tzCpmbJ4&#10;jgbWTQuKomXn42Dg63xYfYCSgtHhxJEM3Elg372/7U40YalHMvokqlKiGBhLSZ9aix0poDScKNZN&#10;zzlgqWMedEJ7wYH0pm23Ov9mQLdgqqMzkI9uA+p8T9X8hx28zSzcl8Zy0Nz33r6iasfXeKK5UjAP&#10;VAy4LM8w09zU50C/9q7/6ZURE31X/kL8TKv1x6wXNXYPAAAA//8DAFBLAwQUAAYACAAAACEAMy8F&#10;nkEAAAA5AAAAEAAAAGRycy9zaGFwZXhtbC54bWyysa/IzVEoSy0qzszPs1Uy1DNQUkjNS85PycxL&#10;t1UKDXHTtVBSKC5JzEtJzMnPS7VVqkwtVrK34+UCAAAA//8DAFBLAwQUAAYACAAAACEA6Id4ocUA&#10;AADcAAAADwAAAGRycy9kb3ducmV2LnhtbESPT2vCQBDF70K/wzIFb7qp9k+SukoRhHqMLcXjkB2z&#10;odnZNLua6Kd3hYLHx5v3e/MWq8E24kSdrx0reJomIIhLp2uuFHx/bSYpCB+QNTaOScGZPKyWD6MF&#10;5tr1XNBpFyoRIexzVGBCaHMpfWnIop+6ljh6B9dZDFF2ldQd9hFuGzlLkldpsebYYLCltaHyd3e0&#10;8Y20f94eXto9/RWX5KeYm33IjFLjx+HjHUSgIdyP/9OfWsEse4PbmEgAubwCAAD//wMAUEsBAi0A&#10;FAAGAAgAAAAhAPD3irv9AAAA4gEAABMAAAAAAAAAAAAAAAAAAAAAAFtDb250ZW50X1R5cGVzXS54&#10;bWxQSwECLQAUAAYACAAAACEAMd1fYdIAAACPAQAACwAAAAAAAAAAAAAAAAAuAQAAX3JlbHMvLnJl&#10;bHNQSwECLQAUAAYACAAAACEAMy8FnkEAAAA5AAAAEAAAAAAAAAAAAAAAAAApAgAAZHJzL3NoYXBl&#10;eG1sLnhtbFBLAQItABQABgAIAAAAIQDoh3ihxQAAANwAAAAPAAAAAAAAAAAAAAAAAJgCAABkcnMv&#10;ZG93bnJldi54bWxQSwUGAAAAAAQABAD1AAAAigMAAAAA&#10;" fillcolor="#4bacc6" strokecolor="#f2f2f2" strokeweight="1pt">
+                <v:rect id="Rectangle 297" o:spid="_x0000_s1252" style="position:absolute;left:13947;top:48364;width:1219;height:1219;visibility:visible;mso-wrap-style:square;v-text-anchor:top" o:gfxdata="UEsDBBQABgAIAAAAIQDw94q7/QAAAOIBAAATAAAAW0NvbnRlbnRfVHlwZXNdLnhtbJSRzUrEMBDH&#10;74LvEOYqbaoHEWm6B6tHFV0fYEimbdg2CZlYd9/edD8u4goeZ+b/8SOpV9tpFDNFtt4puC4rEOS0&#10;N9b1Cj7WT8UdCE7oDI7ekYIdMayay4t6vQvEIrsdKxhSCvdSsh5oQi59IJcvnY8TpjzGXgbUG+xJ&#10;3lTVrdTeJXKpSEsGNHVLHX6OSTxu8/pAEmlkEA8H4dKlAEMYrcaUSeXszI+W4thQZudew4MNfJUx&#10;QP7asFzOFxx9L/lpojUkXjGmZ5wyhjSRJQ8YKGvKv1MWzIkL33VWU9lGfl98J6hz4cZ/uUjzf7Pb&#10;bHuj+ZQu9z/UfAMAAP//AwBQSwMEFAAGAAgAAAAhADHdX2HSAAAAjwEAAAsAAABfcmVscy8ucmVs&#10;c6SQwWrDMAyG74O9g9G9cdpDGaNOb4VeSwe7CltJTGPLWCZt376mMFhGbzvqF/o+8e/2tzCpmbJ4&#10;jgbWTQuKomXn42Dg63xYfYCSgtHhxJEM3Elg372/7U40YalHMvokqlKiGBhLSZ9aix0poDScKNZN&#10;zzlgqWMedEJ7wYH0pm23Ov9mQLdgqqMzkI9uA+p8T9X8hx28zSzcl8Zy0Nz33r6iasfXeKK5UjAP&#10;VAy4LM8w09zU50C/9q7/6ZURE31X/kL8TKv1x6wXNXYPAAAA//8DAFBLAwQUAAYACAAAACEAMy8F&#10;nkEAAAA5AAAAEAAAAGRycy9zaGFwZXhtbC54bWyysa/IzVEoSy0qzszPs1Uy1DNQUkjNS85PycxL&#10;t1UKDXHTtVBSKC5JzEtJzMnPS7VVqkwtVrK34+UCAAAA//8DAFBLAwQUAAYACAAAACEA6Id4ocUA&#10;AADcAAAADwAAAGRycy9kb3ducmV2LnhtbESPT2vCQBDF70K/wzIFb7qp9k+SukoRhHqMLcXjkB2z&#10;odnZNLua6Kd3hYLHx5v3e/MWq8E24kSdrx0reJomIIhLp2uuFHx/bSYpCB+QNTaOScGZPKyWD6MF&#10;5tr1XNBpFyoRIexzVGBCaHMpfWnIop+6ljh6B9dZDFF2ldQd9hFuGzlLkldpsebYYLCltaHyd3e0&#10;8Y20f94eXto9/RWX5KeYm33IjFLjx+HjHUSgIdyP/9OfWsEse4PbmEgAubwCAAD//wMAUEsBAi0A&#10;FAAGAAgAAAAhAPD3irv9AAAA4gEAABMAAAAAAAAAAAAAAAAAAAAAAFtDb250ZW50X1R5cGVzXS54&#10;bWxQSwECLQAUAAYACAAAACEAMd1fYdIAAACPAQAACwAAAAAAAAAAAAAAAAAuAQAAX3JlbHMvLnJl&#10;bHNQSwECLQAUAAYACAAAACEAMy8FnkEAAAA5AAAAEAAAAAAAAAAAAAAAAAApAgAAZHJzL3NoYXBl&#10;eG1sLnhtbFBLAQItABQABgAIAAAAIQDoh3ihxQAAANwAAAAPAAAAAAAAAAAAAAAAAJgCAABkcnMv&#10;ZG93bnJldi54bWxQSwUGAAAAAAQABAD1AAAAigMAAAAA&#10;" fillcolor="#4bacc6" strokecolor="#f2f2f2" strokeweight="1pt">
                   <v:fill color2="#205867" angle="45" focus="100%" type="gradient"/>
                   <v:shadow on="t" type="perspective" color="#b6dde8" opacity=".5" origin=",.5" offset="0,0" matrix=",-56756f,,.5"/>
                   <v:textbox>
@@ -22197,7 +22163,7 @@
                     </w:txbxContent>
                   </v:textbox>
                 </v:rect>
-                <v:oval id="Oval 298" o:spid="_x0000_s1228" style="position:absolute;left:10239;top:48364;width:1219;height:1213;visibility:visible;mso-wrap-style:square;v-text-anchor:top" o:gfxdata="UEsDBBQABgAIAAAAIQDw94q7/QAAAOIBAAATAAAAW0NvbnRlbnRfVHlwZXNdLnhtbJSRzUrEMBDH&#10;74LvEOYqbaoHEWm6B6tHFV0fYEimbdg2CZlYd9/edD8u4goeZ+b/8SOpV9tpFDNFtt4puC4rEOS0&#10;N9b1Cj7WT8UdCE7oDI7ekYIdMayay4t6vQvEIrsdKxhSCvdSsh5oQi59IJcvnY8TpjzGXgbUG+xJ&#10;3lTVrdTeJXKpSEsGNHVLHX6OSTxu8/pAEmlkEA8H4dKlAEMYrcaUSeXszI+W4thQZudew4MNfJUx&#10;QP7asFzOFxx9L/lpojUkXjGmZ5wyhjSRJQ8YKGvKv1MWzIkL33VWU9lGfl98J6hz4cZ/uUjzf7Pb&#10;bHuj+ZQu9z/UfAMAAP//AwBQSwMEFAAGAAgAAAAhADHdX2HSAAAAjwEAAAsAAABfcmVscy8ucmVs&#10;c6SQwWrDMAyG74O9g9G9cdpDGaNOb4VeSwe7CltJTGPLWCZt376mMFhGbzvqF/o+8e/2tzCpmbJ4&#10;jgbWTQuKomXn42Dg63xYfYCSgtHhxJEM3Elg372/7U40YalHMvokqlKiGBhLSZ9aix0poDScKNZN&#10;zzlgqWMedEJ7wYH0pm23Ov9mQLdgqqMzkI9uA+p8T9X8hx28zSzcl8Zy0Nz33r6iasfXeKK5UjAP&#10;VAy4LM8w09zU50C/9q7/6ZURE31X/kL8TKv1x6wXNXYPAAAA//8DAFBLAwQUAAYACAAAACEAMy8F&#10;nkEAAAA5AAAAEAAAAGRycy9zaGFwZXhtbC54bWyysa/IzVEoSy0qzszPs1Uy1DNQUkjNS85PycxL&#10;t1UKDXHTtVBSKC5JzEtJzMnPS7VVqkwtVrK34+UCAAAA//8DAFBLAwQUAAYACAAAACEAvGp87sIA&#10;AADcAAAADwAAAGRycy9kb3ducmV2LnhtbERPPU/DMBDdkfofrEPqRhwyVDTUrVCq0ooJ0jbzKb7E&#10;UeNzFJsm/Hs8IDE+ve/Nbra9uNPoO8cKnpMUBHHtdMetgsv58PQCwgdkjb1jUvBDHnbbxcMGc+0m&#10;/qJ7GVoRQ9jnqMCEMORS+tqQRZ+4gThyjRsthgjHVuoRpxhue5ml6Upa7Dg2GByoMFTfym+roDyu&#10;r/uPtima94O89VNdTZ+mUmr5OL+9ggg0h3/xn/ukFWTruDaeiUdAbn8BAAD//wMAUEsBAi0AFAAG&#10;AAgAAAAhAPD3irv9AAAA4gEAABMAAAAAAAAAAAAAAAAAAAAAAFtDb250ZW50X1R5cGVzXS54bWxQ&#10;SwECLQAUAAYACAAAACEAMd1fYdIAAACPAQAACwAAAAAAAAAAAAAAAAAuAQAAX3JlbHMvLnJlbHNQ&#10;SwECLQAUAAYACAAAACEAMy8FnkEAAAA5AAAAEAAAAAAAAAAAAAAAAAApAgAAZHJzL3NoYXBleG1s&#10;LnhtbFBLAQItABQABgAIAAAAIQC8anzuwgAAANwAAAAPAAAAAAAAAAAAAAAAAJgCAABkcnMvZG93&#10;bnJldi54bWxQSwUGAAAAAAQABAD1AAAAhwMAAAAA&#10;" fillcolor="#9bbb59" strokecolor="#f2f2f2" strokeweight="1pt">
+                <v:oval id="Oval 298" o:spid="_x0000_s1253" style="position:absolute;left:10239;top:48364;width:1219;height:1213;visibility:visible;mso-wrap-style:square;v-text-anchor:top" o:gfxdata="UEsDBBQABgAIAAAAIQDw94q7/QAAAOIBAAATAAAAW0NvbnRlbnRfVHlwZXNdLnhtbJSRzUrEMBDH&#10;74LvEOYqbaoHEWm6B6tHFV0fYEimbdg2CZlYd9/edD8u4goeZ+b/8SOpV9tpFDNFtt4puC4rEOS0&#10;N9b1Cj7WT8UdCE7oDI7ekYIdMayay4t6vQvEIrsdKxhSCvdSsh5oQi59IJcvnY8TpjzGXgbUG+xJ&#10;3lTVrdTeJXKpSEsGNHVLHX6OSTxu8/pAEmlkEA8H4dKlAEMYrcaUSeXszI+W4thQZudew4MNfJUx&#10;QP7asFzOFxx9L/lpojUkXjGmZ5wyhjSRJQ8YKGvKv1MWzIkL33VWU9lGfl98J6hz4cZ/uUjzf7Pb&#10;bHuj+ZQu9z/UfAMAAP//AwBQSwMEFAAGAAgAAAAhADHdX2HSAAAAjwEAAAsAAABfcmVscy8ucmVs&#10;c6SQwWrDMAyG74O9g9G9cdpDGaNOb4VeSwe7CltJTGPLWCZt376mMFhGbzvqF/o+8e/2tzCpmbJ4&#10;jgbWTQuKomXn42Dg63xYfYCSgtHhxJEM3Elg372/7U40YalHMvokqlKiGBhLSZ9aix0poDScKNZN&#10;zzlgqWMedEJ7wYH0pm23Ov9mQLdgqqMzkI9uA+p8T9X8hx28zSzcl8Zy0Nz33r6iasfXeKK5UjAP&#10;VAy4LM8w09zU50C/9q7/6ZURE31X/kL8TKv1x6wXNXYPAAAA//8DAFBLAwQUAAYACAAAACEAMy8F&#10;nkEAAAA5AAAAEAAAAGRycy9zaGFwZXhtbC54bWyysa/IzVEoSy0qzszPs1Uy1DNQUkjNS85PycxL&#10;t1UKDXHTtVBSKC5JzEtJzMnPS7VVqkwtVrK34+UCAAAA//8DAFBLAwQUAAYACAAAACEAvGp87sIA&#10;AADcAAAADwAAAGRycy9kb3ducmV2LnhtbERPPU/DMBDdkfofrEPqRhwyVDTUrVCq0ooJ0jbzKb7E&#10;UeNzFJsm/Hs8IDE+ve/Nbra9uNPoO8cKnpMUBHHtdMetgsv58PQCwgdkjb1jUvBDHnbbxcMGc+0m&#10;/qJ7GVoRQ9jnqMCEMORS+tqQRZ+4gThyjRsthgjHVuoRpxhue5ml6Upa7Dg2GByoMFTfym+roDyu&#10;r/uPtima94O89VNdTZ+mUmr5OL+9ggg0h3/xn/ukFWTruDaeiUdAbn8BAAD//wMAUEsBAi0AFAAG&#10;AAgAAAAhAPD3irv9AAAA4gEAABMAAAAAAAAAAAAAAAAAAAAAAFtDb250ZW50X1R5cGVzXS54bWxQ&#10;SwECLQAUAAYACAAAACEAMd1fYdIAAACPAQAACwAAAAAAAAAAAAAAAAAuAQAAX3JlbHMvLnJlbHNQ&#10;SwECLQAUAAYACAAAACEAMy8FnkEAAAA5AAAAEAAAAAAAAAAAAAAAAAApAgAAZHJzL3NoYXBleG1s&#10;LnhtbFBLAQItABQABgAIAAAAIQC8anzuwgAAANwAAAAPAAAAAAAAAAAAAAAAAJgCAABkcnMvZG93&#10;bnJldi54bWxQSwUGAAAAAAQABAD1AAAAhwMAAAAA&#10;" fillcolor="#9bbb59" strokecolor="#f2f2f2" strokeweight="1pt">
                   <v:fill color2="#4e6128" angle="45" focus="100%" type="gradient"/>
                   <v:shadow on="t" type="perspective" color="#d6e3bc" opacity=".5" origin=",.5" offset="0,0" matrix=",-56756f,,.5"/>
                   <v:textbox>
@@ -22206,7 +22172,7 @@
                     </w:txbxContent>
                   </v:textbox>
                 </v:oval>
-                <v:oval id="Oval 299" o:spid="_x0000_s1229" style="position:absolute;left:16398;top:48358;width:1219;height:1213;visibility:visible;mso-wrap-style:square;v-text-anchor:top" o:gfxdata="UEsDBBQABgAIAAAAIQDw94q7/QAAAOIBAAATAAAAW0NvbnRlbnRfVHlwZXNdLnhtbJSRzUrEMBDH&#10;74LvEOYqbaoHEWm6B6tHFV0fYEimbdg2CZlYd9/edD8u4goeZ+b/8SOpV9tpFDNFtt4puC4rEOS0&#10;N9b1Cj7WT8UdCE7oDI7ekYIdMayay4t6vQvEIrsdKxhSCvdSsh5oQi59IJcvnY8TpjzGXgbUG+xJ&#10;3lTVrdTeJXKpSEsGNHVLHX6OSTxu8/pAEmlkEA8H4dKlAEMYrcaUSeXszI+W4thQZudew4MNfJUx&#10;QP7asFzOFxx9L/lpojUkXjGmZ5wyhjSRJQ8YKGvKv1MWzIkL33VWU9lGfl98J6hz4cZ/uUjzf7Pb&#10;bHuj+ZQu9z/UfAMAAP//AwBQSwMEFAAGAAgAAAAhADHdX2HSAAAAjwEAAAsAAABfcmVscy8ucmVs&#10;c6SQwWrDMAyG74O9g9G9cdpDGaNOb4VeSwe7CltJTGPLWCZt376mMFhGbzvqF/o+8e/2tzCpmbJ4&#10;jgbWTQuKomXn42Dg63xYfYCSgtHhxJEM3Elg372/7U40YalHMvokqlKiGBhLSZ9aix0poDScKNZN&#10;zzlgqWMedEJ7wYH0pm23Ov9mQLdgqqMzkI9uA+p8T9X8hx28zSzcl8Zy0Nz33r6iasfXeKK5UjAP&#10;VAy4LM8w09zU50C/9q7/6ZURE31X/kL8TKv1x6wXNXYPAAAA//8DAFBLAwQUAAYACAAAACEAMy8F&#10;nkEAAAA5AAAAEAAAAGRycy9zaGFwZXhtbC54bWyysa/IzVEoSy0qzszPs1Uy1DNQUkjNS85PycxL&#10;t1UKDXHTtVBSKC5JzEtJzMnPS7VVqkwtVrK34+UCAAAA//8DAFBLAwQUAAYACAAAACEA0ybZdcQA&#10;AADcAAAADwAAAGRycy9kb3ducmV2LnhtbESPQWvCQBSE74L/YXlCb7rRQ2lSVxGLrXjStPX8yL5k&#10;g9m3Ibs18d+7BcHjMDPfMMv1YBtxpc7XjhXMZwkI4sLpmisFP9+76RsIH5A1No5JwY08rFfj0RIz&#10;7Xo+0TUPlYgQ9hkqMCG0mZS+MGTRz1xLHL3SdRZDlF0ldYd9hNtGLpLkVVqsOS4YbGlrqLjkf1ZB&#10;/pX+fhyqclt+7uSl6YtzfzRnpV4mw+YdRKAhPMOP9l4rWKQp/J+JR0Cu7gAAAP//AwBQSwECLQAU&#10;AAYACAAAACEA8PeKu/0AAADiAQAAEwAAAAAAAAAAAAAAAAAAAAAAW0NvbnRlbnRfVHlwZXNdLnht&#10;bFBLAQItABQABgAIAAAAIQAx3V9h0gAAAI8BAAALAAAAAAAAAAAAAAAAAC4BAABfcmVscy8ucmVs&#10;c1BLAQItABQABgAIAAAAIQAzLwWeQQAAADkAAAAQAAAAAAAAAAAAAAAAACkCAABkcnMvc2hhcGV4&#10;bWwueG1sUEsBAi0AFAAGAAgAAAAhANMm2XXEAAAA3AAAAA8AAAAAAAAAAAAAAAAAmAIAAGRycy9k&#10;b3ducmV2LnhtbFBLBQYAAAAABAAEAPUAAACJAwAAAAA=&#10;" fillcolor="#9bbb59" strokecolor="#f2f2f2" strokeweight="1pt">
+                <v:oval id="Oval 299" o:spid="_x0000_s1254" style="position:absolute;left:16398;top:48358;width:1219;height:1213;visibility:visible;mso-wrap-style:square;v-text-anchor:top" o:gfxdata="UEsDBBQABgAIAAAAIQDw94q7/QAAAOIBAAATAAAAW0NvbnRlbnRfVHlwZXNdLnhtbJSRzUrEMBDH&#10;74LvEOYqbaoHEWm6B6tHFV0fYEimbdg2CZlYd9/edD8u4goeZ+b/8SOpV9tpFDNFtt4puC4rEOS0&#10;N9b1Cj7WT8UdCE7oDI7ekYIdMayay4t6vQvEIrsdKxhSCvdSsh5oQi59IJcvnY8TpjzGXgbUG+xJ&#10;3lTVrdTeJXKpSEsGNHVLHX6OSTxu8/pAEmlkEA8H4dKlAEMYrcaUSeXszI+W4thQZudew4MNfJUx&#10;QP7asFzOFxx9L/lpojUkXjGmZ5wyhjSRJQ8YKGvKv1MWzIkL33VWU9lGfl98J6hz4cZ/uUjzf7Pb&#10;bHuj+ZQu9z/UfAMAAP//AwBQSwMEFAAGAAgAAAAhADHdX2HSAAAAjwEAAAsAAABfcmVscy8ucmVs&#10;c6SQwWrDMAyG74O9g9G9cdpDGaNOb4VeSwe7CltJTGPLWCZt376mMFhGbzvqF/o+8e/2tzCpmbJ4&#10;jgbWTQuKomXn42Dg63xYfYCSgtHhxJEM3Elg372/7U40YalHMvokqlKiGBhLSZ9aix0poDScKNZN&#10;zzlgqWMedEJ7wYH0pm23Ov9mQLdgqqMzkI9uA+p8T9X8hx28zSzcl8Zy0Nz33r6iasfXeKK5UjAP&#10;VAy4LM8w09zU50C/9q7/6ZURE31X/kL8TKv1x6wXNXYPAAAA//8DAFBLAwQUAAYACAAAACEAMy8F&#10;nkEAAAA5AAAAEAAAAGRycy9zaGFwZXhtbC54bWyysa/IzVEoSy0qzszPs1Uy1DNQUkjNS85PycxL&#10;t1UKDXHTtVBSKC5JzEtJzMnPS7VVqkwtVrK34+UCAAAA//8DAFBLAwQUAAYACAAAACEA0ybZdcQA&#10;AADcAAAADwAAAGRycy9kb3ducmV2LnhtbESPQWvCQBSE74L/YXlCb7rRQ2lSVxGLrXjStPX8yL5k&#10;g9m3Ibs18d+7BcHjMDPfMMv1YBtxpc7XjhXMZwkI4sLpmisFP9+76RsIH5A1No5JwY08rFfj0RIz&#10;7Xo+0TUPlYgQ9hkqMCG0mZS+MGTRz1xLHL3SdRZDlF0ldYd9hNtGLpLkVVqsOS4YbGlrqLjkf1ZB&#10;/pX+fhyqclt+7uSl6YtzfzRnpV4mw+YdRKAhPMOP9l4rWKQp/J+JR0Cu7gAAAP//AwBQSwECLQAU&#10;AAYACAAAACEA8PeKu/0AAADiAQAAEwAAAAAAAAAAAAAAAAAAAAAAW0NvbnRlbnRfVHlwZXNdLnht&#10;bFBLAQItABQABgAIAAAAIQAx3V9h0gAAAI8BAAALAAAAAAAAAAAAAAAAAC4BAABfcmVscy8ucmVs&#10;c1BLAQItABQABgAIAAAAIQAzLwWeQQAAADkAAAAQAAAAAAAAAAAAAAAAACkCAABkcnMvc2hhcGV4&#10;bWwueG1sUEsBAi0AFAAGAAgAAAAhANMm2XXEAAAA3AAAAA8AAAAAAAAAAAAAAAAAmAIAAGRycy9k&#10;b3ducmV2LnhtbFBLBQYAAAAABAAEAPUAAACJAwAAAAA=&#10;" fillcolor="#9bbb59" strokecolor="#f2f2f2" strokeweight="1pt">
                   <v:fill color2="#4e6128" angle="45" focus="100%" type="gradient"/>
                   <v:shadow on="t" type="perspective" color="#d6e3bc" opacity=".5" origin=",.5" offset="0,0" matrix=",-56756f,,.5"/>
                   <v:textbox>
@@ -22215,7 +22181,7 @@
                     </w:txbxContent>
                   </v:textbox>
                 </v:oval>
-                <v:shape id="AutoShape 34" o:spid="_x0000_s1230" type="#_x0000_t5" style="position:absolute;left:9045;top:48358;width:1187;height:1029;visibility:visible;mso-wrap-style:square;v-text-anchor:top" o:gfxdata="UEsDBBQABgAIAAAAIQDw94q7/QAAAOIBAAATAAAAW0NvbnRlbnRfVHlwZXNdLnhtbJSRzUrEMBDH&#10;74LvEOYqbaoHEWm6B6tHFV0fYEimbdg2CZlYd9/edD8u4goeZ+b/8SOpV9tpFDNFtt4puC4rEOS0&#10;N9b1Cj7WT8UdCE7oDI7ekYIdMayay4t6vQvEIrsdKxhSCvdSsh5oQi59IJcvnY8TpjzGXgbUG+xJ&#10;3lTVrdTeJXKpSEsGNHVLHX6OSTxu8/pAEmlkEA8H4dKlAEMYrcaUSeXszI+W4thQZudew4MNfJUx&#10;QP7asFzOFxx9L/lpojUkXjGmZ5wyhjSRJQ8YKGvKv1MWzIkL33VWU9lGfl98J6hz4cZ/uUjzf7Pb&#10;bHuj+ZQu9z/UfAMAAP//AwBQSwMEFAAGAAgAAAAhADHdX2HSAAAAjwEAAAsAAABfcmVscy8ucmVs&#10;c6SQwWrDMAyG74O9g9G9cdpDGaNOb4VeSwe7CltJTGPLWCZt376mMFhGbzvqF/o+8e/2tzCpmbJ4&#10;jgbWTQuKomXn42Dg63xYfYCSgtHhxJEM3Elg372/7U40YalHMvokqlKiGBhLSZ9aix0poDScKNZN&#10;zzlgqWMedEJ7wYH0pm23Ov9mQLdgqqMzkI9uA+p8T9X8hx28zSzcl8Zy0Nz33r6iasfXeKK5UjAP&#10;VAy4LM8w09zU50C/9q7/6ZURE31X/kL8TKv1x6wXNXYPAAAA//8DAFBLAwQUAAYACAAAACEAMy8F&#10;nkEAAAA5AAAAEAAAAGRycy9zaGFwZXhtbC54bWyysa/IzVEoSy0qzszPs1Uy1DNQUkjNS85PycxL&#10;t1UKDXHTtVBSKC5JzEtJzMnPS7VVqkwtVrK34+UCAAAA//8DAFBLAwQUAAYACAAAACEAALVk/cEA&#10;AADcAAAADwAAAGRycy9kb3ducmV2LnhtbERPy4rCMBTdC/5DuMLsNFVBpGMs4jDQzYCvhcs7zZ02&#10;0+amNNHWvzcLweXhvDfZYBtxp84bxwrmswQEceG04VLB5fw9XYPwAVlj45gUPMhDth2PNphq1/OR&#10;7qdQihjCPkUFVQhtKqUvKrLoZ64ljtyf6yyGCLtS6g77GG4buUiSlbRoODZU2NK+oqI+3ayC//xa&#10;OHv5yb/2v4d5aZY7c6x7pT4mw+4TRKAhvMUvd64VLJM4P56JR0BunwAAAP//AwBQSwECLQAUAAYA&#10;CAAAACEA8PeKu/0AAADiAQAAEwAAAAAAAAAAAAAAAAAAAAAAW0NvbnRlbnRfVHlwZXNdLnhtbFBL&#10;AQItABQABgAIAAAAIQAx3V9h0gAAAI8BAAALAAAAAAAAAAAAAAAAAC4BAABfcmVscy8ucmVsc1BL&#10;AQItABQABgAIAAAAIQAzLwWeQQAAADkAAAAQAAAAAAAAAAAAAAAAACkCAABkcnMvc2hhcGV4bWwu&#10;eG1sUEsBAi0AFAAGAAgAAAAhAAC1ZP3BAAAA3AAAAA8AAAAAAAAAAAAAAAAAmAIAAGRycy9kb3du&#10;cmV2LnhtbFBLBQYAAAAABAAEAPUAAACGAwAAAAA=&#10;" fillcolor="#f79646" strokecolor="#f2f2f2" strokeweight="1pt">
+                <v:shape id="AutoShape 34" o:spid="_x0000_s1255" type="#_x0000_t5" style="position:absolute;left:9045;top:48358;width:1187;height:1029;visibility:visible;mso-wrap-style:square;v-text-anchor:top" o:gfxdata="UEsDBBQABgAIAAAAIQDw94q7/QAAAOIBAAATAAAAW0NvbnRlbnRfVHlwZXNdLnhtbJSRzUrEMBDH&#10;74LvEOYqbaoHEWm6B6tHFV0fYEimbdg2CZlYd9/edD8u4goeZ+b/8SOpV9tpFDNFtt4puC4rEOS0&#10;N9b1Cj7WT8UdCE7oDI7ekYIdMayay4t6vQvEIrsdKxhSCvdSsh5oQi59IJcvnY8TpjzGXgbUG+xJ&#10;3lTVrdTeJXKpSEsGNHVLHX6OSTxu8/pAEmlkEA8H4dKlAEMYrcaUSeXszI+W4thQZudew4MNfJUx&#10;QP7asFzOFxx9L/lpojUkXjGmZ5wyhjSRJQ8YKGvKv1MWzIkL33VWU9lGfl98J6hz4cZ/uUjzf7Pb&#10;bHuj+ZQu9z/UfAMAAP//AwBQSwMEFAAGAAgAAAAhADHdX2HSAAAAjwEAAAsAAABfcmVscy8ucmVs&#10;c6SQwWrDMAyG74O9g9G9cdpDGaNOb4VeSwe7CltJTGPLWCZt376mMFhGbzvqF/o+8e/2tzCpmbJ4&#10;jgbWTQuKomXn42Dg63xYfYCSgtHhxJEM3Elg372/7U40YalHMvokqlKiGBhLSZ9aix0poDScKNZN&#10;zzlgqWMedEJ7wYH0pm23Ov9mQLdgqqMzkI9uA+p8T9X8hx28zSzcl8Zy0Nz33r6iasfXeKK5UjAP&#10;VAy4LM8w09zU50C/9q7/6ZURE31X/kL8TKv1x6wXNXYPAAAA//8DAFBLAwQUAAYACAAAACEAMy8F&#10;nkEAAAA5AAAAEAAAAGRycy9zaGFwZXhtbC54bWyysa/IzVEoSy0qzszPs1Uy1DNQUkjNS85PycxL&#10;t1UKDXHTtVBSKC5JzEtJzMnPS7VVqkwtVrK34+UCAAAA//8DAFBLAwQUAAYACAAAACEAALVk/cEA&#10;AADcAAAADwAAAGRycy9kb3ducmV2LnhtbERPy4rCMBTdC/5DuMLsNFVBpGMs4jDQzYCvhcs7zZ02&#10;0+amNNHWvzcLweXhvDfZYBtxp84bxwrmswQEceG04VLB5fw9XYPwAVlj45gUPMhDth2PNphq1/OR&#10;7qdQihjCPkUFVQhtKqUvKrLoZ64ljtyf6yyGCLtS6g77GG4buUiSlbRoODZU2NK+oqI+3ayC//xa&#10;OHv5yb/2v4d5aZY7c6x7pT4mw+4TRKAhvMUvd64VLJM4P56JR0BunwAAAP//AwBQSwECLQAUAAYA&#10;CAAAACEA8PeKu/0AAADiAQAAEwAAAAAAAAAAAAAAAAAAAAAAW0NvbnRlbnRfVHlwZXNdLnhtbFBL&#10;AQItABQABgAIAAAAIQAx3V9h0gAAAI8BAAALAAAAAAAAAAAAAAAAAC4BAABfcmVscy8ucmVsc1BL&#10;AQItABQABgAIAAAAIQAzLwWeQQAAADkAAAAQAAAAAAAAAAAAAAAAACkCAABkcnMvc2hhcGV4bWwu&#10;eG1sUEsBAi0AFAAGAAgAAAAhAAC1ZP3BAAAA3AAAAA8AAAAAAAAAAAAAAAAAmAIAAGRycy9kb3du&#10;cmV2LnhtbFBLBQYAAAAABAAEAPUAAACGAwAAAAA=&#10;" fillcolor="#f79646" strokecolor="#f2f2f2" strokeweight="1pt">
                   <v:fill color2="#974706" angle="45" focus="100%" type="gradient"/>
                   <v:shadow on="t" type="perspective" color="#fbd4b4" opacity=".5" origin=",.5" offset="0,0" matrix=",-56756f,,.5"/>
                   <v:textbox>
@@ -22224,7 +22190,7 @@
                     </w:txbxContent>
                   </v:textbox>
                 </v:shape>
-                <v:shape id="AutoShape 35" o:spid="_x0000_s1231" type="#_x0000_t5" style="position:absolute;left:7851;top:48364;width:1187;height:1029;visibility:visible;mso-wrap-style:square;v-text-anchor:top" o:gfxdata="UEsDBBQABgAIAAAAIQDw94q7/QAAAOIBAAATAAAAW0NvbnRlbnRfVHlwZXNdLnhtbJSRzUrEMBDH&#10;74LvEOYqbaoHEWm6B6tHFV0fYEimbdg2CZlYd9/edD8u4goeZ+b/8SOpV9tpFDNFtt4puC4rEOS0&#10;N9b1Cj7WT8UdCE7oDI7ekYIdMayay4t6vQvEIrsdKxhSCvdSsh5oQi59IJcvnY8TpjzGXgbUG+xJ&#10;3lTVrdTeJXKpSEsGNHVLHX6OSTxu8/pAEmlkEA8H4dKlAEMYrcaUSeXszI+W4thQZudew4MNfJUx&#10;QP7asFzOFxx9L/lpojUkXjGmZ5wyhjSRJQ8YKGvKv1MWzIkL33VWU9lGfl98J6hz4cZ/uUjzf7Pb&#10;bHuj+ZQu9z/UfAMAAP//AwBQSwMEFAAGAAgAAAAhADHdX2HSAAAAjwEAAAsAAABfcmVscy8ucmVs&#10;c6SQwWrDMAyG74O9g9G9cdpDGaNOb4VeSwe7CltJTGPLWCZt376mMFhGbzvqF/o+8e/2tzCpmbJ4&#10;jgbWTQuKomXn42Dg63xYfYCSgtHhxJEM3Elg372/7U40YalHMvokqlKiGBhLSZ9aix0poDScKNZN&#10;zzlgqWMedEJ7wYH0pm23Ov9mQLdgqqMzkI9uA+p8T9X8hx28zSzcl8Zy0Nz33r6iasfXeKK5UjAP&#10;VAy4LM8w09zU50C/9q7/6ZURE31X/kL8TKv1x6wXNXYPAAAA//8DAFBLAwQUAAYACAAAACEAMy8F&#10;nkEAAAA5AAAAEAAAAGRycy9zaGFwZXhtbC54bWyysa/IzVEoSy0qzszPs1Uy1DNQUkjNS85PycxL&#10;t1UKDXHTtVBSKC5JzEtJzMnPS7VVqkwtVrK34+UCAAAA//8DAFBLAwQUAAYACAAAACEAb/nBZsQA&#10;AADcAAAADwAAAGRycy9kb3ducmV2LnhtbESPT4vCMBTE7wt+h/AWvK1pFUS6RhFF6EXw32GPb5u3&#10;bdbmpTTR1m9vBMHjMDO/YebL3tbiRq03jhWkowQEceG04VLB+bT9moHwAVlj7ZgU3MnDcjH4mGOm&#10;XccHuh1DKSKEfYYKqhCaTEpfVGTRj1xDHL0/11oMUbal1C12EW5rOU6SqbRoOC5U2NC6ouJyvFoF&#10;//lP4ex5l2/Wv/u0NJOVOVw6pYaf/eobRKA+vMOvdq4VTJIUnmfiEZCLBwAAAP//AwBQSwECLQAU&#10;AAYACAAAACEA8PeKu/0AAADiAQAAEwAAAAAAAAAAAAAAAAAAAAAAW0NvbnRlbnRfVHlwZXNdLnht&#10;bFBLAQItABQABgAIAAAAIQAx3V9h0gAAAI8BAAALAAAAAAAAAAAAAAAAAC4BAABfcmVscy8ucmVs&#10;c1BLAQItABQABgAIAAAAIQAzLwWeQQAAADkAAAAQAAAAAAAAAAAAAAAAACkCAABkcnMvc2hhcGV4&#10;bWwueG1sUEsBAi0AFAAGAAgAAAAhAG/5wWbEAAAA3AAAAA8AAAAAAAAAAAAAAAAAmAIAAGRycy9k&#10;b3ducmV2LnhtbFBLBQYAAAAABAAEAPUAAACJAwAAAAA=&#10;" fillcolor="#f79646" strokecolor="#f2f2f2" strokeweight="1pt">
+                <v:shape id="AutoShape 35" o:spid="_x0000_s1256" type="#_x0000_t5" style="position:absolute;left:7851;top:48364;width:1187;height:1029;visibility:visible;mso-wrap-style:square;v-text-anchor:top" o:gfxdata="UEsDBBQABgAIAAAAIQDw94q7/QAAAOIBAAATAAAAW0NvbnRlbnRfVHlwZXNdLnhtbJSRzUrEMBDH&#10;74LvEOYqbaoHEWm6B6tHFV0fYEimbdg2CZlYd9/edD8u4goeZ+b/8SOpV9tpFDNFtt4puC4rEOS0&#10;N9b1Cj7WT8UdCE7oDI7ekYIdMayay4t6vQvEIrsdKxhSCvdSsh5oQi59IJcvnY8TpjzGXgbUG+xJ&#10;3lTVrdTeJXKpSEsGNHVLHX6OSTxu8/pAEmlkEA8H4dKlAEMYrcaUSeXszI+W4thQZudew4MNfJUx&#10;QP7asFzOFxx9L/lpojUkXjGmZ5wyhjSRJQ8YKGvKv1MWzIkL33VWU9lGfl98J6hz4cZ/uUjzf7Pb&#10;bHuj+ZQu9z/UfAMAAP//AwBQSwMEFAAGAAgAAAAhADHdX2HSAAAAjwEAAAsAAABfcmVscy8ucmVs&#10;c6SQwWrDMAyG74O9g9G9cdpDGaNOb4VeSwe7CltJTGPLWCZt376mMFhGbzvqF/o+8e/2tzCpmbJ4&#10;jgbWTQuKomXn42Dg63xYfYCSgtHhxJEM3Elg372/7U40YalHMvokqlKiGBhLSZ9aix0poDScKNZN&#10;zzlgqWMedEJ7wYH0pm23Ov9mQLdgqqMzkI9uA+p8T9X8hx28zSzcl8Zy0Nz33r6iasfXeKK5UjAP&#10;VAy4LM8w09zU50C/9q7/6ZURE31X/kL8TKv1x6wXNXYPAAAA//8DAFBLAwQUAAYACAAAACEAMy8F&#10;nkEAAAA5AAAAEAAAAGRycy9zaGFwZXhtbC54bWyysa/IzVEoSy0qzszPs1Uy1DNQUkjNS85PycxL&#10;t1UKDXHTtVBSKC5JzEtJzMnPS7VVqkwtVrK34+UCAAAA//8DAFBLAwQUAAYACAAAACEAb/nBZsQA&#10;AADcAAAADwAAAGRycy9kb3ducmV2LnhtbESPT4vCMBTE7wt+h/AWvK1pFUS6RhFF6EXw32GPb5u3&#10;bdbmpTTR1m9vBMHjMDO/YebL3tbiRq03jhWkowQEceG04VLB+bT9moHwAVlj7ZgU3MnDcjH4mGOm&#10;XccHuh1DKSKEfYYKqhCaTEpfVGTRj1xDHL0/11oMUbal1C12EW5rOU6SqbRoOC5U2NC6ouJyvFoF&#10;//lP4ex5l2/Wv/u0NJOVOVw6pYaf/eobRKA+vMOvdq4VTJIUnmfiEZCLBwAAAP//AwBQSwECLQAU&#10;AAYACAAAACEA8PeKu/0AAADiAQAAEwAAAAAAAAAAAAAAAAAAAAAAW0NvbnRlbnRfVHlwZXNdLnht&#10;bFBLAQItABQABgAIAAAAIQAx3V9h0gAAAI8BAAALAAAAAAAAAAAAAAAAAC4BAABfcmVscy8ucmVs&#10;c1BLAQItABQABgAIAAAAIQAzLwWeQQAAADkAAAAQAAAAAAAAAAAAAAAAACkCAABkcnMvc2hhcGV4&#10;bWwueG1sUEsBAi0AFAAGAAgAAAAhAG/5wWbEAAAA3AAAAA8AAAAAAAAAAAAAAAAAmAIAAGRycy9k&#10;b3ducmV2LnhtbFBLBQYAAAAABAAEAPUAAACJAwAAAAA=&#10;" fillcolor="#f79646" strokecolor="#f2f2f2" strokeweight="1pt">
                   <v:fill color2="#974706" angle="45" focus="100%" type="gradient"/>
                   <v:shadow on="t" type="perspective" color="#fbd4b4" opacity=".5" origin=",.5" offset="0,0" matrix=",-56756f,,.5"/>
                   <v:textbox>
@@ -22233,14 +22199,14 @@
                     </w:txbxContent>
                   </v:textbox>
                 </v:shape>
-                <v:shape id="Left Brace 302" o:spid="_x0000_s1232" type="#_x0000_t87" style="position:absolute;left:9686;top:39150;width:2413;height:15901;rotation:90;visibility:visible;mso-wrap-style:square;v-text-anchor:middle" o:gfxdata="UEsDBBQABgAIAAAAIQDw94q7/QAAAOIBAAATAAAAW0NvbnRlbnRfVHlwZXNdLnhtbJSRzUrEMBDH&#10;74LvEOYqbaoHEWm6B6tHFV0fYEimbdg2CZlYd9/edD8u4goeZ+b/8SOpV9tpFDNFtt4puC4rEOS0&#10;N9b1Cj7WT8UdCE7oDI7ekYIdMayay4t6vQvEIrsdKxhSCvdSsh5oQi59IJcvnY8TpjzGXgbUG+xJ&#10;3lTVrdTeJXKpSEsGNHVLHX6OSTxu8/pAEmlkEA8H4dKlAEMYrcaUSeXszI+W4thQZudew4MNfJUx&#10;QP7asFzOFxx9L/lpojUkXjGmZ5wyhjSRJQ8YKGvKv1MWzIkL33VWU9lGfl98J6hz4cZ/uUjzf7Pb&#10;bHuj+ZQu9z/UfAMAAP//AwBQSwMEFAAGAAgAAAAhADHdX2HSAAAAjwEAAAsAAABfcmVscy8ucmVs&#10;c6SQwWrDMAyG74O9g9G9cdpDGaNOb4VeSwe7CltJTGPLWCZt376mMFhGbzvqF/o+8e/2tzCpmbJ4&#10;jgbWTQuKomXn42Dg63xYfYCSgtHhxJEM3Elg372/7U40YalHMvokqlKiGBhLSZ9aix0poDScKNZN&#10;zzlgqWMedEJ7wYH0pm23Ov9mQLdgqqMzkI9uA+p8T9X8hx28zSzcl8Zy0Nz33r6iasfXeKK5UjAP&#10;VAy4LM8w09zU50C/9q7/6ZURE31X/kL8TKv1x6wXNXYPAAAA//8DAFBLAwQUAAYACAAAACEAMy8F&#10;nkEAAAA5AAAAEAAAAGRycy9zaGFwZXhtbC54bWyysa/IzVEoSy0qzszPs1Uy1DNQUkjNS85PycxL&#10;t1UKDXHTtVBSKC5JzEtJzMnPS7VVqkwtVrK34+UCAAAA//8DAFBLAwQUAAYACAAAACEA4mJTfsQA&#10;AADcAAAADwAAAGRycy9kb3ducmV2LnhtbESPQWsCMRSE74L/ITyhN826liJboxTbSk8FVw8eH5vX&#10;bOjmZUmyuv77plDocZiZb5jNbnSduFKI1rOC5aIAQdx4bdkoOJ/e52sQMSFr7DyTgjtF2G2nkw1W&#10;2t/4SNc6GZEhHCtU0KbUV1LGpiWHceF74ux9+eAwZRmM1AFvGe46WRbFk3RoOS+02NO+pea7HpyC&#10;/mLQHg/DJ4fzYWUuj/f69c0q9TAbX55BJBrTf/iv/aEVrIoSfs/kIyC3PwAAAP//AwBQSwECLQAU&#10;AAYACAAAACEA8PeKu/0AAADiAQAAEwAAAAAAAAAAAAAAAAAAAAAAW0NvbnRlbnRfVHlwZXNdLnht&#10;bFBLAQItABQABgAIAAAAIQAx3V9h0gAAAI8BAAALAAAAAAAAAAAAAAAAAC4BAABfcmVscy8ucmVs&#10;c1BLAQItABQABgAIAAAAIQAzLwWeQQAAADkAAAAQAAAAAAAAAAAAAAAAACkCAABkcnMvc2hhcGV4&#10;bWwueG1sUEsBAi0AFAAGAAgAAAAhAOJiU37EAAAA3AAAAA8AAAAAAAAAAAAAAAAAmAIAAGRycy9k&#10;b3ducmV2LnhtbFBLBQYAAAAABAAEAPUAAACJAwAAAAA=&#10;" adj="273" strokecolor="#4579b8 [3044]">
+                <v:shape id="Left Brace 302" o:spid="_x0000_s1257" type="#_x0000_t87" style="position:absolute;left:9686;top:39150;width:2413;height:15901;rotation:90;visibility:visible;mso-wrap-style:square;v-text-anchor:middle" o:gfxdata="UEsDBBQABgAIAAAAIQDw94q7/QAAAOIBAAATAAAAW0NvbnRlbnRfVHlwZXNdLnhtbJSRzUrEMBDH&#10;74LvEOYqbaoHEWm6B6tHFV0fYEimbdg2CZlYd9/edD8u4goeZ+b/8SOpV9tpFDNFtt4puC4rEOS0&#10;N9b1Cj7WT8UdCE7oDI7ekYIdMayay4t6vQvEIrsdKxhSCvdSsh5oQi59IJcvnY8TpjzGXgbUG+xJ&#10;3lTVrdTeJXKpSEsGNHVLHX6OSTxu8/pAEmlkEA8H4dKlAEMYrcaUSeXszI+W4thQZudew4MNfJUx&#10;QP7asFzOFxx9L/lpojUkXjGmZ5wyhjSRJQ8YKGvKv1MWzIkL33VWU9lGfl98J6hz4cZ/uUjzf7Pb&#10;bHuj+ZQu9z/UfAMAAP//AwBQSwMEFAAGAAgAAAAhADHdX2HSAAAAjwEAAAsAAABfcmVscy8ucmVs&#10;c6SQwWrDMAyG74O9g9G9cdpDGaNOb4VeSwe7CltJTGPLWCZt376mMFhGbzvqF/o+8e/2tzCpmbJ4&#10;jgbWTQuKomXn42Dg63xYfYCSgtHhxJEM3Elg372/7U40YalHMvokqlKiGBhLSZ9aix0poDScKNZN&#10;zzlgqWMedEJ7wYH0pm23Ov9mQLdgqqMzkI9uA+p8T9X8hx28zSzcl8Zy0Nz33r6iasfXeKK5UjAP&#10;VAy4LM8w09zU50C/9q7/6ZURE31X/kL8TKv1x6wXNXYPAAAA//8DAFBLAwQUAAYACAAAACEAMy8F&#10;nkEAAAA5AAAAEAAAAGRycy9zaGFwZXhtbC54bWyysa/IzVEoSy0qzszPs1Uy1DNQUkjNS85PycxL&#10;t1UKDXHTtVBSKC5JzEtJzMnPS7VVqkwtVrK34+UCAAAA//8DAFBLAwQUAAYACAAAACEA4mJTfsQA&#10;AADcAAAADwAAAGRycy9kb3ducmV2LnhtbESPQWsCMRSE74L/ITyhN826liJboxTbSk8FVw8eH5vX&#10;bOjmZUmyuv77plDocZiZb5jNbnSduFKI1rOC5aIAQdx4bdkoOJ/e52sQMSFr7DyTgjtF2G2nkw1W&#10;2t/4SNc6GZEhHCtU0KbUV1LGpiWHceF74ux9+eAwZRmM1AFvGe46WRbFk3RoOS+02NO+pea7HpyC&#10;/mLQHg/DJ4fzYWUuj/f69c0q9TAbX55BJBrTf/iv/aEVrIoSfs/kIyC3PwAAAP//AwBQSwECLQAU&#10;AAYACAAAACEA8PeKu/0AAADiAQAAEwAAAAAAAAAAAAAAAAAAAAAAW0NvbnRlbnRfVHlwZXNdLnht&#10;bFBLAQItABQABgAIAAAAIQAx3V9h0gAAAI8BAAALAAAAAAAAAAAAAAAAAC4BAABfcmVscy8ucmVs&#10;c1BLAQItABQABgAIAAAAIQAzLwWeQQAAADkAAAAQAAAAAAAAAAAAAAAAACkCAABkcnMvc2hhcGV4&#10;bWwueG1sUEsBAi0AFAAGAAgAAAAhAOJiU37EAAAA3AAAAA8AAAAAAAAAAAAAAAAAmAIAAGRycy9k&#10;b3ducmV2LnhtbFBLBQYAAAAABAAEAPUAAACJAwAAAAA=&#10;" adj="273" strokecolor="#4579b8 [3044]">
                   <v:textbox>
                     <w:txbxContent>
                       <w:p/>
                     </w:txbxContent>
                   </v:textbox>
                 </v:shape>
-                <v:shape id="AutoShape 24" o:spid="_x0000_s1233" type="#_x0000_t5" style="position:absolute;left:20761;top:48439;width:1181;height:1023;visibility:visible;mso-wrap-style:square;v-text-anchor:top" o:gfxdata="UEsDBBQABgAIAAAAIQDw94q7/QAAAOIBAAATAAAAW0NvbnRlbnRfVHlwZXNdLnhtbJSRzUrEMBDH&#10;74LvEOYqbaoHEWm6B6tHFV0fYEimbdg2CZlYd9/edD8u4goeZ+b/8SOpV9tpFDNFtt4puC4rEOS0&#10;N9b1Cj7WT8UdCE7oDI7ekYIdMayay4t6vQvEIrsdKxhSCvdSsh5oQi59IJcvnY8TpjzGXgbUG+xJ&#10;3lTVrdTeJXKpSEsGNHVLHX6OSTxu8/pAEmlkEA8H4dKlAEMYrcaUSeXszI+W4thQZudew4MNfJUx&#10;QP7asFzOFxx9L/lpojUkXjGmZ5wyhjSRJQ8YKGvKv1MWzIkL33VWU9lGfl98J6hz4cZ/uUjzf7Pb&#10;bHuj+ZQu9z/UfAMAAP//AwBQSwMEFAAGAAgAAAAhADHdX2HSAAAAjwEAAAsAAABfcmVscy8ucmVs&#10;c6SQwWrDMAyG74O9g9G9cdpDGaNOb4VeSwe7CltJTGPLWCZt376mMFhGbzvqF/o+8e/2tzCpmbJ4&#10;jgbWTQuKomXn42Dg63xYfYCSgtHhxJEM3Elg372/7U40YalHMvokqlKiGBhLSZ9aix0poDScKNZN&#10;zzlgqWMedEJ7wYH0pm23Ov9mQLdgqqMzkI9uA+p8T9X8hx28zSzcl8Zy0Nz33r6iasfXeKK5UjAP&#10;VAy4LM8w09zU50C/9q7/6ZURE31X/kL8TKv1x6wXNXYPAAAA//8DAFBLAwQUAAYACAAAACEAMy8F&#10;nkEAAAA5AAAAEAAAAGRycy9zaGFwZXhtbC54bWyysa/IzVEoSy0qzszPs1Uy1DNQUkjNS85PycxL&#10;t1UKDXHTtVBSKC5JzEtJzMnPS7VVqkwtVrK34+UCAAAA//8DAFBLAwQUAAYACAAAACEA8Gf6isQA&#10;AADcAAAADwAAAGRycy9kb3ducmV2LnhtbESPT4vCMBTE74LfIbwFb5pqQaRrFFGEXhbWPwePz+Zt&#10;m7V5KU3W1m+/EQSPw8z8hlmue1uLO7XeOFYwnSQgiAunDZcKzqf9eAHCB2SNtWNS8CAP69VwsMRM&#10;u44PdD+GUkQI+wwVVCE0mZS+qMiin7iGOHo/rrUYomxLqVvsItzWcpYkc2nRcFyosKFtRcXt+GcV&#10;/OaXwtnzV77bXr+npUk35nDrlBp99JtPEIH68A6/2rlWkCYpPM/EIyBX/wAAAP//AwBQSwECLQAU&#10;AAYACAAAACEA8PeKu/0AAADiAQAAEwAAAAAAAAAAAAAAAAAAAAAAW0NvbnRlbnRfVHlwZXNdLnht&#10;bFBLAQItABQABgAIAAAAIQAx3V9h0gAAAI8BAAALAAAAAAAAAAAAAAAAAC4BAABfcmVscy8ucmVs&#10;c1BLAQItABQABgAIAAAAIQAzLwWeQQAAADkAAAAQAAAAAAAAAAAAAAAAACkCAABkcnMvc2hhcGV4&#10;bWwueG1sUEsBAi0AFAAGAAgAAAAhAPBn+orEAAAA3AAAAA8AAAAAAAAAAAAAAAAAmAIAAGRycy9k&#10;b3ducmV2LnhtbFBLBQYAAAAABAAEAPUAAACJAwAAAAA=&#10;" fillcolor="#f79646" strokecolor="#f2f2f2" strokeweight="1pt">
+                <v:shape id="AutoShape 24" o:spid="_x0000_s1258" type="#_x0000_t5" style="position:absolute;left:20761;top:48439;width:1181;height:1023;visibility:visible;mso-wrap-style:square;v-text-anchor:top" o:gfxdata="UEsDBBQABgAIAAAAIQDw94q7/QAAAOIBAAATAAAAW0NvbnRlbnRfVHlwZXNdLnhtbJSRzUrEMBDH&#10;74LvEOYqbaoHEWm6B6tHFV0fYEimbdg2CZlYd9/edD8u4goeZ+b/8SOpV9tpFDNFtt4puC4rEOS0&#10;N9b1Cj7WT8UdCE7oDI7ekYIdMayay4t6vQvEIrsdKxhSCvdSsh5oQi59IJcvnY8TpjzGXgbUG+xJ&#10;3lTVrdTeJXKpSEsGNHVLHX6OSTxu8/pAEmlkEA8H4dKlAEMYrcaUSeXszI+W4thQZudew4MNfJUx&#10;QP7asFzOFxx9L/lpojUkXjGmZ5wyhjSRJQ8YKGvKv1MWzIkL33VWU9lGfl98J6hz4cZ/uUjzf7Pb&#10;bHuj+ZQu9z/UfAMAAP//AwBQSwMEFAAGAAgAAAAhADHdX2HSAAAAjwEAAAsAAABfcmVscy8ucmVs&#10;c6SQwWrDMAyG74O9g9G9cdpDGaNOb4VeSwe7CltJTGPLWCZt376mMFhGbzvqF/o+8e/2tzCpmbJ4&#10;jgbWTQuKomXn42Dg63xYfYCSgtHhxJEM3Elg372/7U40YalHMvokqlKiGBhLSZ9aix0poDScKNZN&#10;zzlgqWMedEJ7wYH0pm23Ov9mQLdgqqMzkI9uA+p8T9X8hx28zSzcl8Zy0Nz33r6iasfXeKK5UjAP&#10;VAy4LM8w09zU50C/9q7/6ZURE31X/kL8TKv1x6wXNXYPAAAA//8DAFBLAwQUAAYACAAAACEAMy8F&#10;nkEAAAA5AAAAEAAAAGRycy9zaGFwZXhtbC54bWyysa/IzVEoSy0qzszPs1Uy1DNQUkjNS85PycxL&#10;t1UKDXHTtVBSKC5JzEtJzMnPS7VVqkwtVrK34+UCAAAA//8DAFBLAwQUAAYACAAAACEA8Gf6isQA&#10;AADcAAAADwAAAGRycy9kb3ducmV2LnhtbESPT4vCMBTE74LfIbwFb5pqQaRrFFGEXhbWPwePz+Zt&#10;m7V5KU3W1m+/EQSPw8z8hlmue1uLO7XeOFYwnSQgiAunDZcKzqf9eAHCB2SNtWNS8CAP69VwsMRM&#10;u44PdD+GUkQI+wwVVCE0mZS+qMiin7iGOHo/rrUYomxLqVvsItzWcpYkc2nRcFyosKFtRcXt+GcV&#10;/OaXwtnzV77bXr+npUk35nDrlBp99JtPEIH68A6/2rlWkCYpPM/EIyBX/wAAAP//AwBQSwECLQAU&#10;AAYACAAAACEA8PeKu/0AAADiAQAAEwAAAAAAAAAAAAAAAAAAAAAAW0NvbnRlbnRfVHlwZXNdLnht&#10;bFBLAQItABQABgAIAAAAIQAx3V9h0gAAAI8BAAALAAAAAAAAAAAAAAAAAC4BAABfcmVscy8ucmVs&#10;c1BLAQItABQABgAIAAAAIQAzLwWeQQAAADkAAAAQAAAAAAAAAAAAAAAAACkCAABkcnMvc2hhcGV4&#10;bWwueG1sUEsBAi0AFAAGAAgAAAAhAPBn+orEAAAA3AAAAA8AAAAAAAAAAAAAAAAAmAIAAGRycy9k&#10;b3ducmV2LnhtbFBLBQYAAAAABAAEAPUAAACJAwAAAAA=&#10;" fillcolor="#f79646" strokecolor="#f2f2f2" strokeweight="1pt">
                   <v:fill color2="#974706" angle="45" focus="100%" type="gradient"/>
                   <v:shadow on="t" type="perspective" color="#fbd4b4" opacity=".5" origin=",.5" offset="0,0" matrix=",-56756f,,.5"/>
                   <v:textbox>
@@ -22260,7 +22226,7 @@
                     </w:txbxContent>
                   </v:textbox>
                 </v:shape>
-                <v:oval id="Oval 304" o:spid="_x0000_s1234" style="position:absolute;left:26914;top:48452;width:1213;height:1207;visibility:visible;mso-wrap-style:square;v-text-anchor:top" o:gfxdata="UEsDBBQABgAIAAAAIQDw94q7/QAAAOIBAAATAAAAW0NvbnRlbnRfVHlwZXNdLnhtbJSRzUrEMBDH&#10;74LvEOYqbaoHEWm6B6tHFV0fYEimbdg2CZlYd9/edD8u4goeZ+b/8SOpV9tpFDNFtt4puC4rEOS0&#10;N9b1Cj7WT8UdCE7oDI7ekYIdMayay4t6vQvEIrsdKxhSCvdSsh5oQi59IJcvnY8TpjzGXgbUG+xJ&#10;3lTVrdTeJXKpSEsGNHVLHX6OSTxu8/pAEmlkEA8H4dKlAEMYrcaUSeXszI+W4thQZudew4MNfJUx&#10;QP7asFzOFxx9L/lpojUkXjGmZ5wyhjSRJQ8YKGvKv1MWzIkL33VWU9lGfl98J6hz4cZ/uUjzf7Pb&#10;bHuj+ZQu9z/UfAMAAP//AwBQSwMEFAAGAAgAAAAhADHdX2HSAAAAjwEAAAsAAABfcmVscy8ucmVs&#10;c6SQwWrDMAyG74O9g9G9cdpDGaNOb4VeSwe7CltJTGPLWCZt376mMFhGbzvqF/o+8e/2tzCpmbJ4&#10;jgbWTQuKomXn42Dg63xYfYCSgtHhxJEM3Elg372/7U40YalHMvokqlKiGBhLSZ9aix0poDScKNZN&#10;zzlgqWMedEJ7wYH0pm23Ov9mQLdgqqMzkI9uA+p8T9X8hx28zSzcl8Zy0Nz33r6iasfXeKK5UjAP&#10;VAy4LM8w09zU50C/9q7/6ZURE31X/kL8TKv1x6wXNXYPAAAA//8DAFBLAwQUAAYACAAAACEAMy8F&#10;nkEAAAA5AAAAEAAAAGRycy9zaGFwZXhtbC54bWyysa/IzVEoSy0qzszPs1Uy1DNQUkjNS85PycxL&#10;t1UKDXHTtVBSKC5JzEtJzMnPS7VVqkwtVrK34+UCAAAA//8DAFBLAwQUAAYACAAAACEAo8zs8cUA&#10;AADcAAAADwAAAGRycy9kb3ducmV2LnhtbESPT2vCQBTE7wW/w/KE3nRjW4pGVxGLtvTUxj/nR/Yl&#10;G8y+DdnVxG/vFoQeh5n5DbNY9bYWV2p95VjBZJyAIM6drrhUcNhvR1MQPiBrrB2Tght5WC0HTwtM&#10;tev4l65ZKEWEsE9RgQmhSaX0uSGLfuwa4ugVrrUYomxLqVvsItzW8iVJ3qXFiuOCwYY2hvJzdrEK&#10;ss/Z8eO7LDbFbivPdZefuh9zUup52K/nIAL14T/8aH9pBa/JG/ydiUdALu8AAAD//wMAUEsBAi0A&#10;FAAGAAgAAAAhAPD3irv9AAAA4gEAABMAAAAAAAAAAAAAAAAAAAAAAFtDb250ZW50X1R5cGVzXS54&#10;bWxQSwECLQAUAAYACAAAACEAMd1fYdIAAACPAQAACwAAAAAAAAAAAAAAAAAuAQAAX3JlbHMvLnJl&#10;bHNQSwECLQAUAAYACAAAACEAMy8FnkEAAAA5AAAAEAAAAAAAAAAAAAAAAAApAgAAZHJzL3NoYXBl&#10;eG1sLnhtbFBLAQItABQABgAIAAAAIQCjzOzxxQAAANwAAAAPAAAAAAAAAAAAAAAAAJgCAABkcnMv&#10;ZG93bnJldi54bWxQSwUGAAAAAAQABAD1AAAAigMAAAAA&#10;" fillcolor="#9bbb59" strokecolor="#f2f2f2" strokeweight="1pt">
+                <v:oval id="Oval 304" o:spid="_x0000_s1259" style="position:absolute;left:26914;top:48452;width:1213;height:1207;visibility:visible;mso-wrap-style:square;v-text-anchor:top" o:gfxdata="UEsDBBQABgAIAAAAIQDw94q7/QAAAOIBAAATAAAAW0NvbnRlbnRfVHlwZXNdLnhtbJSRzUrEMBDH&#10;74LvEOYqbaoHEWm6B6tHFV0fYEimbdg2CZlYd9/edD8u4goeZ+b/8SOpV9tpFDNFtt4puC4rEOS0&#10;N9b1Cj7WT8UdCE7oDI7ekYIdMayay4t6vQvEIrsdKxhSCvdSsh5oQi59IJcvnY8TpjzGXgbUG+xJ&#10;3lTVrdTeJXKpSEsGNHVLHX6OSTxu8/pAEmlkEA8H4dKlAEMYrcaUSeXszI+W4thQZudew4MNfJUx&#10;QP7asFzOFxx9L/lpojUkXjGmZ5wyhjSRJQ8YKGvKv1MWzIkL33VWU9lGfl98J6hz4cZ/uUjzf7Pb&#10;bHuj+ZQu9z/UfAMAAP//AwBQSwMEFAAGAAgAAAAhADHdX2HSAAAAjwEAAAsAAABfcmVscy8ucmVs&#10;c6SQwWrDMAyG74O9g9G9cdpDGaNOb4VeSwe7CltJTGPLWCZt376mMFhGbzvqF/o+8e/2tzCpmbJ4&#10;jgbWTQuKomXn42Dg63xYfYCSgtHhxJEM3Elg372/7U40YalHMvokqlKiGBhLSZ9aix0poDScKNZN&#10;zzlgqWMedEJ7wYH0pm23Ov9mQLdgqqMzkI9uA+p8T9X8hx28zSzcl8Zy0Nz33r6iasfXeKK5UjAP&#10;VAy4LM8w09zU50C/9q7/6ZURE31X/kL8TKv1x6wXNXYPAAAA//8DAFBLAwQUAAYACAAAACEAMy8F&#10;nkEAAAA5AAAAEAAAAGRycy9zaGFwZXhtbC54bWyysa/IzVEoSy0qzszPs1Uy1DNQUkjNS85PycxL&#10;t1UKDXHTtVBSKC5JzEtJzMnPS7VVqkwtVrK34+UCAAAA//8DAFBLAwQUAAYACAAAACEAo8zs8cUA&#10;AADcAAAADwAAAGRycy9kb3ducmV2LnhtbESPT2vCQBTE7wW/w/KE3nRjW4pGVxGLtvTUxj/nR/Yl&#10;G8y+DdnVxG/vFoQeh5n5DbNY9bYWV2p95VjBZJyAIM6drrhUcNhvR1MQPiBrrB2Tght5WC0HTwtM&#10;tev4l65ZKEWEsE9RgQmhSaX0uSGLfuwa4ugVrrUYomxLqVvsItzW8iVJ3qXFiuOCwYY2hvJzdrEK&#10;ss/Z8eO7LDbFbivPdZefuh9zUup52K/nIAL14T/8aH9pBa/JG/ydiUdALu8AAAD//wMAUEsBAi0A&#10;FAAGAAgAAAAhAPD3irv9AAAA4gEAABMAAAAAAAAAAAAAAAAAAAAAAFtDb250ZW50X1R5cGVzXS54&#10;bWxQSwECLQAUAAYACAAAACEAMd1fYdIAAACPAQAACwAAAAAAAAAAAAAAAAAuAQAAX3JlbHMvLnJl&#10;bHNQSwECLQAUAAYACAAAACEAMy8FnkEAAAA5AAAAEAAAAAAAAAAAAAAAAAApAgAAZHJzL3NoYXBl&#10;eG1sLnhtbFBLAQItABQABgAIAAAAIQCjzOzxxQAAANwAAAAPAAAAAAAAAAAAAAAAAJgCAABkcnMv&#10;ZG93bnJldi54bWxQSwUGAAAAAAQABAD1AAAAigMAAAAA&#10;" fillcolor="#9bbb59" strokecolor="#f2f2f2" strokeweight="1pt">
                   <v:fill color2="#4e6128" angle="45" focus="100%" type="gradient"/>
                   <v:shadow on="t" type="perspective" color="#d6e3bc" opacity=".5" origin=",.5" offset="0,0" matrix=",-56756f,,.5"/>
                   <v:textbox>
@@ -22280,7 +22246,7 @@
                     </w:txbxContent>
                   </v:textbox>
                 </v:oval>
-                <v:rect id="Rectangle 305" o:spid="_x0000_s1235" style="position:absolute;left:34350;top:48439;width:1213;height:1213;visibility:visible;mso-wrap-style:square;v-text-anchor:top" o:gfxdata="UEsDBBQABgAIAAAAIQDw94q7/QAAAOIBAAATAAAAW0NvbnRlbnRfVHlwZXNdLnhtbJSRzUrEMBDH&#10;74LvEOYqbaoHEWm6B6tHFV0fYEimbdg2CZlYd9/edD8u4goeZ+b/8SOpV9tpFDNFtt4puC4rEOS0&#10;N9b1Cj7WT8UdCE7oDI7ekYIdMayay4t6vQvEIrsdKxhSCvdSsh5oQi59IJcvnY8TpjzGXgbUG+xJ&#10;3lTVrdTeJXKpSEsGNHVLHX6OSTxu8/pAEmlkEA8H4dKlAEMYrcaUSeXszI+W4thQZudew4MNfJUx&#10;QP7asFzOFxx9L/lpojUkXjGmZ5wyhjSRJQ8YKGvKv1MWzIkL33VWU9lGfl98J6hz4cZ/uUjzf7Pb&#10;bHuj+ZQu9z/UfAMAAP//AwBQSwMEFAAGAAgAAAAhADHdX2HSAAAAjwEAAAsAAABfcmVscy8ucmVs&#10;c6SQwWrDMAyG74O9g9G9cdpDGaNOb4VeSwe7CltJTGPLWCZt376mMFhGbzvqF/o+8e/2tzCpmbJ4&#10;jgbWTQuKomXn42Dg63xYfYCSgtHhxJEM3Elg372/7U40YalHMvokqlKiGBhLSZ9aix0poDScKNZN&#10;zzlgqWMedEJ7wYH0pm23Ov9mQLdgqqMzkI9uA+p8T9X8hx28zSzcl8Zy0Nz33r6iasfXeKK5UjAP&#10;VAy4LM8w09zU50C/9q7/6ZURE31X/kL8TKv1x6wXNXYPAAAA//8DAFBLAwQUAAYACAAAACEAMy8F&#10;nkEAAAA5AAAAEAAAAGRycy9zaGFwZXhtbC54bWyysa/IzVEoSy0qzszPs1Uy1DNQUkjNS85PycxL&#10;t1UKDXHTtVBSKC5JzEtJzMnPS7VVqkwtVrK34+UCAAAA//8DAFBLAwQUAAYACAAAACEA6fLZV8QA&#10;AADcAAAADwAAAGRycy9kb3ducmV2LnhtbESPQWsCMRCF7wX/QxihN02sVXQ1ihSE9ri2iMdhM24W&#10;N5N1E91tf31TEHp8vHnfm7fe9q4Wd2pD5VnDZKxAEBfeVFxq+PrcjxYgQkQ2WHsmDd8UYLsZPK0x&#10;M77jnO6HWIoE4ZChBhtjk0kZCksOw9g3xMk7+9ZhTLItpWmxS3BXyxel5tJhxanBYkNvlorL4ebS&#10;G4vu9eM8a050zX/UMZ/aU1xarZ+H/W4FIlIf/48f6XejYapm8DcmEUBufgEAAP//AwBQSwECLQAU&#10;AAYACAAAACEA8PeKu/0AAADiAQAAEwAAAAAAAAAAAAAAAAAAAAAAW0NvbnRlbnRfVHlwZXNdLnht&#10;bFBLAQItABQABgAIAAAAIQAx3V9h0gAAAI8BAAALAAAAAAAAAAAAAAAAAC4BAABfcmVscy8ucmVs&#10;c1BLAQItABQABgAIAAAAIQAzLwWeQQAAADkAAAAQAAAAAAAAAAAAAAAAACkCAABkcnMvc2hhcGV4&#10;bWwueG1sUEsBAi0AFAAGAAgAAAAhAOny2VfEAAAA3AAAAA8AAAAAAAAAAAAAAAAAmAIAAGRycy9k&#10;b3ducmV2LnhtbFBLBQYAAAAABAAEAPUAAACJAwAAAAA=&#10;" fillcolor="#4bacc6" strokecolor="#f2f2f2" strokeweight="1pt">
+                <v:rect id="Rectangle 305" o:spid="_x0000_s1260" style="position:absolute;left:34350;top:48439;width:1213;height:1213;visibility:visible;mso-wrap-style:square;v-text-anchor:top" o:gfxdata="UEsDBBQABgAIAAAAIQDw94q7/QAAAOIBAAATAAAAW0NvbnRlbnRfVHlwZXNdLnhtbJSRzUrEMBDH&#10;74LvEOYqbaoHEWm6B6tHFV0fYEimbdg2CZlYd9/edD8u4goeZ+b/8SOpV9tpFDNFtt4puC4rEOS0&#10;N9b1Cj7WT8UdCE7oDI7ekYIdMayay4t6vQvEIrsdKxhSCvdSsh5oQi59IJcvnY8TpjzGXgbUG+xJ&#10;3lTVrdTeJXKpSEsGNHVLHX6OSTxu8/pAEmlkEA8H4dKlAEMYrcaUSeXszI+W4thQZudew4MNfJUx&#10;QP7asFzOFxx9L/lpojUkXjGmZ5wyhjSRJQ8YKGvKv1MWzIkL33VWU9lGfl98J6hz4cZ/uUjzf7Pb&#10;bHuj+ZQu9z/UfAMAAP//AwBQSwMEFAAGAAgAAAAhADHdX2HSAAAAjwEAAAsAAABfcmVscy8ucmVs&#10;c6SQwWrDMAyG74O9g9G9cdpDGaNOb4VeSwe7CltJTGPLWCZt376mMFhGbzvqF/o+8e/2tzCpmbJ4&#10;jgbWTQuKomXn42Dg63xYfYCSgtHhxJEM3Elg372/7U40YalHMvokqlKiGBhLSZ9aix0poDScKNZN&#10;zzlgqWMedEJ7wYH0pm23Ov9mQLdgqqMzkI9uA+p8T9X8hx28zSzcl8Zy0Nz33r6iasfXeKK5UjAP&#10;VAy4LM8w09zU50C/9q7/6ZURE31X/kL8TKv1x6wXNXYPAAAA//8DAFBLAwQUAAYACAAAACEAMy8F&#10;nkEAAAA5AAAAEAAAAGRycy9zaGFwZXhtbC54bWyysa/IzVEoSy0qzszPs1Uy1DNQUkjNS85PycxL&#10;t1UKDXHTtVBSKC5JzEtJzMnPS7VVqkwtVrK34+UCAAAA//8DAFBLAwQUAAYACAAAACEA6fLZV8QA&#10;AADcAAAADwAAAGRycy9kb3ducmV2LnhtbESPQWsCMRCF7wX/QxihN02sVXQ1ihSE9ri2iMdhM24W&#10;N5N1E91tf31TEHp8vHnfm7fe9q4Wd2pD5VnDZKxAEBfeVFxq+PrcjxYgQkQ2WHsmDd8UYLsZPK0x&#10;M77jnO6HWIoE4ZChBhtjk0kZCksOw9g3xMk7+9ZhTLItpWmxS3BXyxel5tJhxanBYkNvlorL4ebS&#10;G4vu9eM8a050zX/UMZ/aU1xarZ+H/W4FIlIf/48f6XejYapm8DcmEUBufgEAAP//AwBQSwECLQAU&#10;AAYACAAAACEA8PeKu/0AAADiAQAAEwAAAAAAAAAAAAAAAAAAAAAAW0NvbnRlbnRfVHlwZXNdLnht&#10;bFBLAQItABQABgAIAAAAIQAx3V9h0gAAAI8BAAALAAAAAAAAAAAAAAAAAC4BAABfcmVscy8ucmVs&#10;c1BLAQItABQABgAIAAAAIQAzLwWeQQAAADkAAAAQAAAAAAAAAAAAAAAAACkCAABkcnMvc2hhcGV4&#10;bWwueG1sUEsBAi0AFAAGAAgAAAAhAOny2VfEAAAA3AAAAA8AAAAAAAAAAAAAAAAAmAIAAGRycy9k&#10;b3ducmV2LnhtbFBLBQYAAAAABAAEAPUAAACJAwAAAAA=&#10;" fillcolor="#4bacc6" strokecolor="#f2f2f2" strokeweight="1pt">
                   <v:fill color2="#205867" angle="45" focus="100%" type="gradient"/>
                   <v:shadow on="t" type="perspective" color="#b6dde8" opacity=".5" origin=",.5" offset="0,0" matrix=",-56756f,,.5"/>
                   <v:textbox>
@@ -22300,7 +22266,7 @@
                     </w:txbxContent>
                   </v:textbox>
                 </v:rect>
-                <v:rect id="Rectangle 306" o:spid="_x0000_s1236" style="position:absolute;left:35798;top:48439;width:1212;height:1213;visibility:visible;mso-wrap-style:square;v-text-anchor:top" o:gfxdata="UEsDBBQABgAIAAAAIQDw94q7/QAAAOIBAAATAAAAW0NvbnRlbnRfVHlwZXNdLnhtbJSRzUrEMBDH&#10;74LvEOYqbaoHEWm6B6tHFV0fYEimbdg2CZlYd9/edD8u4goeZ+b/8SOpV9tpFDNFtt4puC4rEOS0&#10;N9b1Cj7WT8UdCE7oDI7ekYIdMayay4t6vQvEIrsdKxhSCvdSsh5oQi59IJcvnY8TpjzGXgbUG+xJ&#10;3lTVrdTeJXKpSEsGNHVLHX6OSTxu8/pAEmlkEA8H4dKlAEMYrcaUSeXszI+W4thQZudew4MNfJUx&#10;QP7asFzOFxx9L/lpojUkXjGmZ5wyhjSRJQ8YKGvKv1MWzIkL33VWU9lGfl98J6hz4cZ/uUjzf7Pb&#10;bHuj+ZQu9z/UfAMAAP//AwBQSwMEFAAGAAgAAAAhADHdX2HSAAAAjwEAAAsAAABfcmVscy8ucmVs&#10;c6SQwWrDMAyG74O9g9G9cdpDGaNOb4VeSwe7CltJTGPLWCZt376mMFhGbzvqF/o+8e/2tzCpmbJ4&#10;jgbWTQuKomXn42Dg63xYfYCSgtHhxJEM3Elg372/7U40YalHMvokqlKiGBhLSZ9aix0poDScKNZN&#10;zzlgqWMedEJ7wYH0pm23Ov9mQLdgqqMzkI9uA+p8T9X8hx28zSzcl8Zy0Nz33r6iasfXeKK5UjAP&#10;VAy4LM8w09zU50C/9q7/6ZURE31X/kL8TKv1x6wXNXYPAAAA//8DAFBLAwQUAAYACAAAACEAMy8F&#10;nkEAAAA5AAAAEAAAAGRycy9zaGFwZXhtbC54bWyysa/IzVEoSy0qzszPs1Uy1DNQUkjNS85PycxL&#10;t1UKDXHTtVBSKC5JzEtJzMnPS7VVqkwtVrK34+UCAAAA//8DAFBLAwQUAAYACAAAACEAGSBHIMQA&#10;AADcAAAADwAAAGRycy9kb3ducmV2LnhtbESPQWsCMRCF70L/QxihN02sVexqlCIU6nFtKR6HzbhZ&#10;3Ey2m+hu/fWNIHh8vHnfm7fa9K4WF2pD5VnDZKxAEBfeVFxq+P76GC1AhIhssPZMGv4owGb9NFhh&#10;ZnzHOV32sRQJwiFDDTbGJpMyFJYchrFviJN39K3DmGRbStNil+Culi9KzaXDilODxYa2lorT/uzS&#10;G4vudXecNQf6za/qJ5/aQ3yzWj8P+/cliEh9fBzf059Gw1TN4TYmEUCu/wEAAP//AwBQSwECLQAU&#10;AAYACAAAACEA8PeKu/0AAADiAQAAEwAAAAAAAAAAAAAAAAAAAAAAW0NvbnRlbnRfVHlwZXNdLnht&#10;bFBLAQItABQABgAIAAAAIQAx3V9h0gAAAI8BAAALAAAAAAAAAAAAAAAAAC4BAABfcmVscy8ucmVs&#10;c1BLAQItABQABgAIAAAAIQAzLwWeQQAAADkAAAAQAAAAAAAAAAAAAAAAACkCAABkcnMvc2hhcGV4&#10;bWwueG1sUEsBAi0AFAAGAAgAAAAhABkgRyDEAAAA3AAAAA8AAAAAAAAAAAAAAAAAmAIAAGRycy9k&#10;b3ducmV2LnhtbFBLBQYAAAAABAAEAPUAAACJAwAAAAA=&#10;" fillcolor="#4bacc6" strokecolor="#f2f2f2" strokeweight="1pt">
+                <v:rect id="Rectangle 306" o:spid="_x0000_s1261" style="position:absolute;left:35798;top:48439;width:1212;height:1213;visibility:visible;mso-wrap-style:square;v-text-anchor:top" o:gfxdata="UEsDBBQABgAIAAAAIQDw94q7/QAAAOIBAAATAAAAW0NvbnRlbnRfVHlwZXNdLnhtbJSRzUrEMBDH&#10;74LvEOYqbaoHEWm6B6tHFV0fYEimbdg2CZlYd9/edD8u4goeZ+b/8SOpV9tpFDNFtt4puC4rEOS0&#10;N9b1Cj7WT8UdCE7oDI7ekYIdMayay4t6vQvEIrsdKxhSCvdSsh5oQi59IJcvnY8TpjzGXgbUG+xJ&#10;3lTVrdTeJXKpSEsGNHVLHX6OSTxu8/pAEmlkEA8H4dKlAEMYrcaUSeXszI+W4thQZudew4MNfJUx&#10;QP7asFzOFxx9L/lpojUkXjGmZ5wyhjSRJQ8YKGvKv1MWzIkL33VWU9lGfl98J6hz4cZ/uUjzf7Pb&#10;bHuj+ZQu9z/UfAMAAP//AwBQSwMEFAAGAAgAAAAhADHdX2HSAAAAjwEAAAsAAABfcmVscy8ucmVs&#10;c6SQwWrDMAyG74O9g9G9cdpDGaNOb4VeSwe7CltJTGPLWCZt376mMFhGbzvqF/o+8e/2tzCpmbJ4&#10;jgbWTQuKomXn42Dg63xYfYCSgtHhxJEM3Elg372/7U40YalHMvokqlKiGBhLSZ9aix0poDScKNZN&#10;zzlgqWMedEJ7wYH0pm23Ov9mQLdgqqMzkI9uA+p8T9X8hx28zSzcl8Zy0Nz33r6iasfXeKK5UjAP&#10;VAy4LM8w09zU50C/9q7/6ZURE31X/kL8TKv1x6wXNXYPAAAA//8DAFBLAwQUAAYACAAAACEAMy8F&#10;nkEAAAA5AAAAEAAAAGRycy9zaGFwZXhtbC54bWyysa/IzVEoSy0qzszPs1Uy1DNQUkjNS85PycxL&#10;t1UKDXHTtVBSKC5JzEtJzMnPS7VVqkwtVrK34+UCAAAA//8DAFBLAwQUAAYACAAAACEAGSBHIMQA&#10;AADcAAAADwAAAGRycy9kb3ducmV2LnhtbESPQWsCMRCF70L/QxihN02sVexqlCIU6nFtKR6HzbhZ&#10;3Ey2m+hu/fWNIHh8vHnfm7fa9K4WF2pD5VnDZKxAEBfeVFxq+P76GC1AhIhssPZMGv4owGb9NFhh&#10;ZnzHOV32sRQJwiFDDTbGJpMyFJYchrFviJN39K3DmGRbStNil+Culi9KzaXDilODxYa2lorT/uzS&#10;G4vudXecNQf6za/qJ5/aQ3yzWj8P+/cliEh9fBzf059Gw1TN4TYmEUCu/wEAAP//AwBQSwECLQAU&#10;AAYACAAAACEA8PeKu/0AAADiAQAAEwAAAAAAAAAAAAAAAAAAAAAAW0NvbnRlbnRfVHlwZXNdLnht&#10;bFBLAQItABQABgAIAAAAIQAx3V9h0gAAAI8BAAALAAAAAAAAAAAAAAAAAC4BAABfcmVscy8ucmVs&#10;c1BLAQItABQABgAIAAAAIQAzLwWeQQAAADkAAAAQAAAAAAAAAAAAAAAAACkCAABkcnMvc2hhcGV4&#10;bWwueG1sUEsBAi0AFAAGAAgAAAAhABkgRyDEAAAA3AAAAA8AAAAAAAAAAAAAAAAAmAIAAGRycy9k&#10;b3ducmV2LnhtbFBLBQYAAAAABAAEAPUAAACJAwAAAAA=&#10;" fillcolor="#4bacc6" strokecolor="#f2f2f2" strokeweight="1pt">
                   <v:fill color2="#205867" angle="45" focus="100%" type="gradient"/>
                   <v:shadow on="t" type="perspective" color="#b6dde8" opacity=".5" origin=",.5" offset="0,0" matrix=",-56756f,,.5"/>
                   <v:textbox>
@@ -22320,7 +22286,7 @@
                     </w:txbxContent>
                   </v:textbox>
                 </v:rect>
-                <v:rect id="Rectangle 307" o:spid="_x0000_s1237" style="position:absolute;left:37023;top:48446;width:1213;height:1213;visibility:visible;mso-wrap-style:square;v-text-anchor:top" o:gfxdata="UEsDBBQABgAIAAAAIQDw94q7/QAAAOIBAAATAAAAW0NvbnRlbnRfVHlwZXNdLnhtbJSRzUrEMBDH&#10;74LvEOYqbaoHEWm6B6tHFV0fYEimbdg2CZlYd9/edD8u4goeZ+b/8SOpV9tpFDNFtt4puC4rEOS0&#10;N9b1Cj7WT8UdCE7oDI7ekYIdMayay4t6vQvEIrsdKxhSCvdSsh5oQi59IJcvnY8TpjzGXgbUG+xJ&#10;3lTVrdTeJXKpSEsGNHVLHX6OSTxu8/pAEmlkEA8H4dKlAEMYrcaUSeXszI+W4thQZudew4MNfJUx&#10;QP7asFzOFxx9L/lpojUkXjGmZ5wyhjSRJQ8YKGvKv1MWzIkL33VWU9lGfl98J6hz4cZ/uUjzf7Pb&#10;bHuj+ZQu9z/UfAMAAP//AwBQSwMEFAAGAAgAAAAhADHdX2HSAAAAjwEAAAsAAABfcmVscy8ucmVs&#10;c6SQwWrDMAyG74O9g9G9cdpDGaNOb4VeSwe7CltJTGPLWCZt376mMFhGbzvqF/o+8e/2tzCpmbJ4&#10;jgbWTQuKomXn42Dg63xYfYCSgtHhxJEM3Elg372/7U40YalHMvokqlKiGBhLSZ9aix0poDScKNZN&#10;zzlgqWMedEJ7wYH0pm23Ov9mQLdgqqMzkI9uA+p8T9X8hx28zSzcl8Zy0Nz33r6iasfXeKK5UjAP&#10;VAy4LM8w09zU50C/9q7/6ZURE31X/kL8TKv1x6wXNXYPAAAA//8DAFBLAwQUAAYACAAAACEAMy8F&#10;nkEAAAA5AAAAEAAAAGRycy9zaGFwZXhtbC54bWyysa/IzVEoSy0qzszPs1Uy1DNQUkjNS85PycxL&#10;t1UKDXHTtVBSKC5JzEtJzMnPS7VVqkwtVrK34+UCAAAA//8DAFBLAwQUAAYACAAAACEAdmziu8QA&#10;AADcAAAADwAAAGRycy9kb3ducmV2LnhtbESPQWsCMRCF74X+hzAFbzWp1lZXo4hQqMe1pXgcNuNm&#10;6WaybqK79dcbQejx8eZ9b95i1btanKkNlWcNL0MFgrjwpuJSw/fXx/MURIjIBmvPpOGPAqyWjw8L&#10;zIzvOKfzLpYiQThkqMHG2GRShsKSwzD0DXHyDr51GJNsS2la7BLc1XKk1Jt0WHFqsNjQxlLxuzu5&#10;9Ma0e90eJs2ejvlF/eRju48zq/XgqV/PQUTq4//xPf1pNIzVO9zGJALI5RUAAP//AwBQSwECLQAU&#10;AAYACAAAACEA8PeKu/0AAADiAQAAEwAAAAAAAAAAAAAAAAAAAAAAW0NvbnRlbnRfVHlwZXNdLnht&#10;bFBLAQItABQABgAIAAAAIQAx3V9h0gAAAI8BAAALAAAAAAAAAAAAAAAAAC4BAABfcmVscy8ucmVs&#10;c1BLAQItABQABgAIAAAAIQAzLwWeQQAAADkAAAAQAAAAAAAAAAAAAAAAACkCAABkcnMvc2hhcGV4&#10;bWwueG1sUEsBAi0AFAAGAAgAAAAhAHZs4rvEAAAA3AAAAA8AAAAAAAAAAAAAAAAAmAIAAGRycy9k&#10;b3ducmV2LnhtbFBLBQYAAAAABAAEAPUAAACJAwAAAAA=&#10;" fillcolor="#4bacc6" strokecolor="#f2f2f2" strokeweight="1pt">
+                <v:rect id="Rectangle 307" o:spid="_x0000_s1262" style="position:absolute;left:37023;top:48446;width:1213;height:1213;visibility:visible;mso-wrap-style:square;v-text-anchor:top" o:gfxdata="UEsDBBQABgAIAAAAIQDw94q7/QAAAOIBAAATAAAAW0NvbnRlbnRfVHlwZXNdLnhtbJSRzUrEMBDH&#10;74LvEOYqbaoHEWm6B6tHFV0fYEimbdg2CZlYd9/edD8u4goeZ+b/8SOpV9tpFDNFtt4puC4rEOS0&#10;N9b1Cj7WT8UdCE7oDI7ekYIdMayay4t6vQvEIrsdKxhSCvdSsh5oQi59IJcvnY8TpjzGXgbUG+xJ&#10;3lTVrdTeJXKpSEsGNHVLHX6OSTxu8/pAEmlkEA8H4dKlAEMYrcaUSeXszI+W4thQZudew4MNfJUx&#10;QP7asFzOFxx9L/lpojUkXjGmZ5wyhjSRJQ8YKGvKv1MWzIkL33VWU9lGfl98J6hz4cZ/uUjzf7Pb&#10;bHuj+ZQu9z/UfAMAAP//AwBQSwMEFAAGAAgAAAAhADHdX2HSAAAAjwEAAAsAAABfcmVscy8ucmVs&#10;c6SQwWrDMAyG74O9g9G9cdpDGaNOb4VeSwe7CltJTGPLWCZt376mMFhGbzvqF/o+8e/2tzCpmbJ4&#10;jgbWTQuKomXn42Dg63xYfYCSgtHhxJEM3Elg372/7U40YalHMvokqlKiGBhLSZ9aix0poDScKNZN&#10;zzlgqWMedEJ7wYH0pm23Ov9mQLdgqqMzkI9uA+p8T9X8hx28zSzcl8Zy0Nz33r6iasfXeKK5UjAP&#10;VAy4LM8w09zU50C/9q7/6ZURE31X/kL8TKv1x6wXNXYPAAAA//8DAFBLAwQUAAYACAAAACEAMy8F&#10;nkEAAAA5AAAAEAAAAGRycy9zaGFwZXhtbC54bWyysa/IzVEoSy0qzszPs1Uy1DNQUkjNS85PycxL&#10;t1UKDXHTtVBSKC5JzEtJzMnPS7VVqkwtVrK34+UCAAAA//8DAFBLAwQUAAYACAAAACEAdmziu8QA&#10;AADcAAAADwAAAGRycy9kb3ducmV2LnhtbESPQWsCMRCF74X+hzAFbzWp1lZXo4hQqMe1pXgcNuNm&#10;6WaybqK79dcbQejx8eZ9b95i1btanKkNlWcNL0MFgrjwpuJSw/fXx/MURIjIBmvPpOGPAqyWjw8L&#10;zIzvOKfzLpYiQThkqMHG2GRShsKSwzD0DXHyDr51GJNsS2la7BLc1XKk1Jt0WHFqsNjQxlLxuzu5&#10;9Ma0e90eJs2ejvlF/eRju48zq/XgqV/PQUTq4//xPf1pNIzVO9zGJALI5RUAAP//AwBQSwECLQAU&#10;AAYACAAAACEA8PeKu/0AAADiAQAAEwAAAAAAAAAAAAAAAAAAAAAAW0NvbnRlbnRfVHlwZXNdLnht&#10;bFBLAQItABQABgAIAAAAIQAx3V9h0gAAAI8BAAALAAAAAAAAAAAAAAAAAC4BAABfcmVscy8ucmVs&#10;c1BLAQItABQABgAIAAAAIQAzLwWeQQAAADkAAAAQAAAAAAAAAAAAAAAAACkCAABkcnMvc2hhcGV4&#10;bWwueG1sUEsBAi0AFAAGAAgAAAAhAHZs4rvEAAAA3AAAAA8AAAAAAAAAAAAAAAAAmAIAAGRycy9k&#10;b3ducmV2LnhtbFBLBQYAAAAABAAEAPUAAACJAwAAAAA=&#10;" fillcolor="#4bacc6" strokecolor="#f2f2f2" strokeweight="1pt">
                   <v:fill color2="#205867" angle="45" focus="100%" type="gradient"/>
                   <v:shadow on="t" type="perspective" color="#b6dde8" opacity=".5" origin=",.5" offset="0,0" matrix=",-56756f,,.5"/>
                   <v:textbox>
@@ -22340,7 +22306,7 @@
                     </w:txbxContent>
                   </v:textbox>
                 </v:rect>
-                <v:rect id="Rectangle 308" o:spid="_x0000_s1238" style="position:absolute;left:39436;top:48446;width:1213;height:1213;visibility:visible;mso-wrap-style:square;v-text-anchor:top" o:gfxdata="UEsDBBQABgAIAAAAIQDw94q7/QAAAOIBAAATAAAAW0NvbnRlbnRfVHlwZXNdLnhtbJSRzUrEMBDH&#10;74LvEOYqbaoHEWm6B6tHFV0fYEimbdg2CZlYd9/edD8u4goeZ+b/8SOpV9tpFDNFtt4puC4rEOS0&#10;N9b1Cj7WT8UdCE7oDI7ekYIdMayay4t6vQvEIrsdKxhSCvdSsh5oQi59IJcvnY8TpjzGXgbUG+xJ&#10;3lTVrdTeJXKpSEsGNHVLHX6OSTxu8/pAEmlkEA8H4dKlAEMYrcaUSeXszI+W4thQZudew4MNfJUx&#10;QP7asFzOFxx9L/lpojUkXjGmZ5wyhjSRJQ8YKGvKv1MWzIkL33VWU9lGfl98J6hz4cZ/uUjzf7Pb&#10;bHuj+ZQu9z/UfAMAAP//AwBQSwMEFAAGAAgAAAAhADHdX2HSAAAAjwEAAAsAAABfcmVscy8ucmVs&#10;c6SQwWrDMAyG74O9g9G9cdpDGaNOb4VeSwe7CltJTGPLWCZt376mMFhGbzvqF/o+8e/2tzCpmbJ4&#10;jgbWTQuKomXn42Dg63xYfYCSgtHhxJEM3Elg372/7U40YalHMvokqlKiGBhLSZ9aix0poDScKNZN&#10;zzlgqWMedEJ7wYH0pm23Ov9mQLdgqqMzkI9uA+p8T9X8hx28zSzcl8Zy0Nz33r6iasfXeKK5UjAP&#10;VAy4LM8w09zU50C/9q7/6ZURE31X/kL8TKv1x6wXNXYPAAAA//8DAFBLAwQUAAYACAAAACEAMy8F&#10;nkEAAAA5AAAAEAAAAGRycy9zaGFwZXhtbC54bWyysa/IzVEoSy0qzszPs1Uy1DNQUkjNS85PycxL&#10;t1UKDXHTtVBSKC5JzEtJzMnPS7VVqkwtVrK34+UCAAAA//8DAFBLAwQUAAYACAAAACEAB/N2ycQA&#10;AADcAAAADwAAAGRycy9kb3ducmV2LnhtbESPwU7DMAyG70i8Q2QkbixhAzTKsglNmgTHbhPa0Wq8&#10;pqJxSpOthaefD5M4Wr//z58XqzG06kx9aiJbeJwYUMRVdA3XFva7zcMcVMrIDtvIZOGXEqyWtzcL&#10;LFwcuKTzNtdKIJwKtOBz7gqtU+UpYJrEjliyY+wDZhn7WrseB4GHVk+NedEBG5YLHjtae6q+t6cg&#10;GvPh6fP43B3op/wzX+XMH/Krt/b+bnx/A5VpzP/L1/aHszAzYivPCAH08gIAAP//AwBQSwECLQAU&#10;AAYACAAAACEA8PeKu/0AAADiAQAAEwAAAAAAAAAAAAAAAAAAAAAAW0NvbnRlbnRfVHlwZXNdLnht&#10;bFBLAQItABQABgAIAAAAIQAx3V9h0gAAAI8BAAALAAAAAAAAAAAAAAAAAC4BAABfcmVscy8ucmVs&#10;c1BLAQItABQABgAIAAAAIQAzLwWeQQAAADkAAAAQAAAAAAAAAAAAAAAAACkCAABkcnMvc2hhcGV4&#10;bWwueG1sUEsBAi0AFAAGAAgAAAAhAAfzdsnEAAAA3AAAAA8AAAAAAAAAAAAAAAAAmAIAAGRycy9k&#10;b3ducmV2LnhtbFBLBQYAAAAABAAEAPUAAACJAwAAAAA=&#10;" fillcolor="#4bacc6" strokecolor="#f2f2f2" strokeweight="1pt">
+                <v:rect id="Rectangle 308" o:spid="_x0000_s1263" style="position:absolute;left:39436;top:48446;width:1213;height:1213;visibility:visible;mso-wrap-style:square;v-text-anchor:top" o:gfxdata="UEsDBBQABgAIAAAAIQDw94q7/QAAAOIBAAATAAAAW0NvbnRlbnRfVHlwZXNdLnhtbJSRzUrEMBDH&#10;74LvEOYqbaoHEWm6B6tHFV0fYEimbdg2CZlYd9/edD8u4goeZ+b/8SOpV9tpFDNFtt4puC4rEOS0&#10;N9b1Cj7WT8UdCE7oDI7ekYIdMayay4t6vQvEIrsdKxhSCvdSsh5oQi59IJcvnY8TpjzGXgbUG+xJ&#10;3lTVrdTeJXKpSEsGNHVLHX6OSTxu8/pAEmlkEA8H4dKlAEMYrcaUSeXszI+W4thQZudew4MNfJUx&#10;QP7asFzOFxx9L/lpojUkXjGmZ5wyhjSRJQ8YKGvKv1MWzIkL33VWU9lGfl98J6hz4cZ/uUjzf7Pb&#10;bHuj+ZQu9z/UfAMAAP//AwBQSwMEFAAGAAgAAAAhADHdX2HSAAAAjwEAAAsAAABfcmVscy8ucmVs&#10;c6SQwWrDMAyG74O9g9G9cdpDGaNOb4VeSwe7CltJTGPLWCZt376mMFhGbzvqF/o+8e/2tzCpmbJ4&#10;jgbWTQuKomXn42Dg63xYfYCSgtHhxJEM3Elg372/7U40YalHMvokqlKiGBhLSZ9aix0poDScKNZN&#10;zzlgqWMedEJ7wYH0pm23Ov9mQLdgqqMzkI9uA+p8T9X8hx28zSzcl8Zy0Nz33r6iasfXeKK5UjAP&#10;VAy4LM8w09zU50C/9q7/6ZURE31X/kL8TKv1x6wXNXYPAAAA//8DAFBLAwQUAAYACAAAACEAMy8F&#10;nkEAAAA5AAAAEAAAAGRycy9zaGFwZXhtbC54bWyysa/IzVEoSy0qzszPs1Uy1DNQUkjNS85PycxL&#10;t1UKDXHTtVBSKC5JzEtJzMnPS7VVqkwtVrK34+UCAAAA//8DAFBLAwQUAAYACAAAACEAB/N2ycQA&#10;AADcAAAADwAAAGRycy9kb3ducmV2LnhtbESPwU7DMAyG70i8Q2QkbixhAzTKsglNmgTHbhPa0Wq8&#10;pqJxSpOthaefD5M4Wr//z58XqzG06kx9aiJbeJwYUMRVdA3XFva7zcMcVMrIDtvIZOGXEqyWtzcL&#10;LFwcuKTzNtdKIJwKtOBz7gqtU+UpYJrEjliyY+wDZhn7WrseB4GHVk+NedEBG5YLHjtae6q+t6cg&#10;GvPh6fP43B3op/wzX+XMH/Krt/b+bnx/A5VpzP/L1/aHszAzYivPCAH08gIAAP//AwBQSwECLQAU&#10;AAYACAAAACEA8PeKu/0AAADiAQAAEwAAAAAAAAAAAAAAAAAAAAAAW0NvbnRlbnRfVHlwZXNdLnht&#10;bFBLAQItABQABgAIAAAAIQAx3V9h0gAAAI8BAAALAAAAAAAAAAAAAAAAAC4BAABfcmVscy8ucmVs&#10;c1BLAQItABQABgAIAAAAIQAzLwWeQQAAADkAAAAQAAAAAAAAAAAAAAAAACkCAABkcnMvc2hhcGV4&#10;bWwueG1sUEsBAi0AFAAGAAgAAAAhAAfzdsnEAAAA3AAAAA8AAAAAAAAAAAAAAAAAmAIAAGRycy9k&#10;b3ducmV2LnhtbFBLBQYAAAAABAAEAPUAAACJAwAAAAA=&#10;" fillcolor="#4bacc6" strokecolor="#f2f2f2" strokeweight="1pt">
                   <v:fill color2="#205867" angle="45" focus="100%" type="gradient"/>
                   <v:shadow on="t" type="perspective" color="#b6dde8" opacity=".5" origin=",.5" offset="0,0" matrix=",-56756f,,.5"/>
                   <v:textbox>
@@ -22360,7 +22326,7 @@
                     </w:txbxContent>
                   </v:textbox>
                 </v:rect>
-                <v:rect id="Rectangle 309" o:spid="_x0000_s1239" style="position:absolute;left:40890;top:48452;width:1213;height:1213;visibility:visible;mso-wrap-style:square;v-text-anchor:top" o:gfxdata="UEsDBBQABgAIAAAAIQDw94q7/QAAAOIBAAATAAAAW0NvbnRlbnRfVHlwZXNdLnhtbJSRzUrEMBDH&#10;74LvEOYqbaoHEWm6B6tHFV0fYEimbdg2CZlYd9/edD8u4goeZ+b/8SOpV9tpFDNFtt4puC4rEOS0&#10;N9b1Cj7WT8UdCE7oDI7ekYIdMayay4t6vQvEIrsdKxhSCvdSsh5oQi59IJcvnY8TpjzGXgbUG+xJ&#10;3lTVrdTeJXKpSEsGNHVLHX6OSTxu8/pAEmlkEA8H4dKlAEMYrcaUSeXszI+W4thQZudew4MNfJUx&#10;QP7asFzOFxx9L/lpojUkXjGmZ5wyhjSRJQ8YKGvKv1MWzIkL33VWU9lGfl98J6hz4cZ/uUjzf7Pb&#10;bHuj+ZQu9z/UfAMAAP//AwBQSwMEFAAGAAgAAAAhADHdX2HSAAAAjwEAAAsAAABfcmVscy8ucmVs&#10;c6SQwWrDMAyG74O9g9G9cdpDGaNOb4VeSwe7CltJTGPLWCZt376mMFhGbzvqF/o+8e/2tzCpmbJ4&#10;jgbWTQuKomXn42Dg63xYfYCSgtHhxJEM3Elg372/7U40YalHMvokqlKiGBhLSZ9aix0poDScKNZN&#10;zzlgqWMedEJ7wYH0pm23Ov9mQLdgqqMzkI9uA+p8T9X8hx28zSzcl8Zy0Nz33r6iasfXeKK5UjAP&#10;VAy4LM8w09zU50C/9q7/6ZURE31X/kL8TKv1x6wXNXYPAAAA//8DAFBLAwQUAAYACAAAACEAMy8F&#10;nkEAAAA5AAAAEAAAAGRycy9zaGFwZXhtbC54bWyysa/IzVEoSy0qzszPs1Uy1DNQUkjNS85PycxL&#10;t1UKDXHTtVBSKC5JzEtJzMnPS7VVqkwtVrK34+UCAAAA//8DAFBLAwQUAAYACAAAACEAaL/TUsQA&#10;AADcAAAADwAAAGRycy9kb3ducmV2LnhtbESPQWsCMRCF70L/QxihN02stehqlCIU6nFtKR6HzbhZ&#10;3Ey2m+hu/fWNIHh8vHnfm7fa9K4WF2pD5VnDZKxAEBfeVFxq+P76GM1BhIhssPZMGv4owGb9NFhh&#10;ZnzHOV32sRQJwiFDDTbGJpMyFJYchrFviJN39K3DmGRbStNil+Culi9KvUmHFacGiw1tLRWn/dml&#10;N+bd6+44aw70m1/VTz61h7iwWj8P+/cliEh9fBzf059Gw1Qt4DYmEUCu/wEAAP//AwBQSwECLQAU&#10;AAYACAAAACEA8PeKu/0AAADiAQAAEwAAAAAAAAAAAAAAAAAAAAAAW0NvbnRlbnRfVHlwZXNdLnht&#10;bFBLAQItABQABgAIAAAAIQAx3V9h0gAAAI8BAAALAAAAAAAAAAAAAAAAAC4BAABfcmVscy8ucmVs&#10;c1BLAQItABQABgAIAAAAIQAzLwWeQQAAADkAAAAQAAAAAAAAAAAAAAAAACkCAABkcnMvc2hhcGV4&#10;bWwueG1sUEsBAi0AFAAGAAgAAAAhAGi/01LEAAAA3AAAAA8AAAAAAAAAAAAAAAAAmAIAAGRycy9k&#10;b3ducmV2LnhtbFBLBQYAAAAABAAEAPUAAACJAwAAAAA=&#10;" fillcolor="#4bacc6" strokecolor="#f2f2f2" strokeweight="1pt">
+                <v:rect id="Rectangle 309" o:spid="_x0000_s1264" style="position:absolute;left:40890;top:48452;width:1213;height:1213;visibility:visible;mso-wrap-style:square;v-text-anchor:top" o:gfxdata="UEsDBBQABgAIAAAAIQDw94q7/QAAAOIBAAATAAAAW0NvbnRlbnRfVHlwZXNdLnhtbJSRzUrEMBDH&#10;74LvEOYqbaoHEWm6B6tHFV0fYEimbdg2CZlYd9/edD8u4goeZ+b/8SOpV9tpFDNFtt4puC4rEOS0&#10;N9b1Cj7WT8UdCE7oDI7ekYIdMayay4t6vQvEIrsdKxhSCvdSsh5oQi59IJcvnY8TpjzGXgbUG+xJ&#10;3lTVrdTeJXKpSEsGNHVLHX6OSTxu8/pAEmlkEA8H4dKlAEMYrcaUSeXszI+W4thQZudew4MNfJUx&#10;QP7asFzOFxx9L/lpojUkXjGmZ5wyhjSRJQ8YKGvKv1MWzIkL33VWU9lGfl98J6hz4cZ/uUjzf7Pb&#10;bHuj+ZQu9z/UfAMAAP//AwBQSwMEFAAGAAgAAAAhADHdX2HSAAAAjwEAAAsAAABfcmVscy8ucmVs&#10;c6SQwWrDMAyG74O9g9G9cdpDGaNOb4VeSwe7CltJTGPLWCZt376mMFhGbzvqF/o+8e/2tzCpmbJ4&#10;jgbWTQuKomXn42Dg63xYfYCSgtHhxJEM3Elg372/7U40YalHMvokqlKiGBhLSZ9aix0poDScKNZN&#10;zzlgqWMedEJ7wYH0pm23Ov9mQLdgqqMzkI9uA+p8T9X8hx28zSzcl8Zy0Nz33r6iasfXeKK5UjAP&#10;VAy4LM8w09zU50C/9q7/6ZURE31X/kL8TKv1x6wXNXYPAAAA//8DAFBLAwQUAAYACAAAACEAMy8F&#10;nkEAAAA5AAAAEAAAAGRycy9zaGFwZXhtbC54bWyysa/IzVEoSy0qzszPs1Uy1DNQUkjNS85PycxL&#10;t1UKDXHTtVBSKC5JzEtJzMnPS7VVqkwtVrK34+UCAAAA//8DAFBLAwQUAAYACAAAACEAaL/TUsQA&#10;AADcAAAADwAAAGRycy9kb3ducmV2LnhtbESPQWsCMRCF70L/QxihN02stehqlCIU6nFtKR6HzbhZ&#10;3Ey2m+hu/fWNIHh8vHnfm7fa9K4WF2pD5VnDZKxAEBfeVFxq+P76GM1BhIhssPZMGv4owGb9NFhh&#10;ZnzHOV32sRQJwiFDDTbGJpMyFJYchrFviJN39K3DmGRbStNil+Culi9KvUmHFacGiw1tLRWn/dml&#10;N+bd6+44aw70m1/VTz61h7iwWj8P+/cliEh9fBzf059Gw1Qt4DYmEUCu/wEAAP//AwBQSwECLQAU&#10;AAYACAAAACEA8PeKu/0AAADiAQAAEwAAAAAAAAAAAAAAAAAAAAAAW0NvbnRlbnRfVHlwZXNdLnht&#10;bFBLAQItABQABgAIAAAAIQAx3V9h0gAAAI8BAAALAAAAAAAAAAAAAAAAAC4BAABfcmVscy8ucmVs&#10;c1BLAQItABQABgAIAAAAIQAzLwWeQQAAADkAAAAQAAAAAAAAAAAAAAAAACkCAABkcnMvc2hhcGV4&#10;bWwueG1sUEsBAi0AFAAGAAgAAAAhAGi/01LEAAAA3AAAAA8AAAAAAAAAAAAAAAAAmAIAAGRycy9k&#10;b3ducmV2LnhtbFBLBQYAAAAABAAEAPUAAACJAwAAAAA=&#10;" fillcolor="#4bacc6" strokecolor="#f2f2f2" strokeweight="1pt">
                   <v:fill color2="#205867" angle="45" focus="100%" type="gradient"/>
                   <v:shadow on="t" type="perspective" color="#b6dde8" opacity=".5" origin=",.5" offset="0,0" matrix=",-56756f,,.5"/>
                   <v:textbox>
@@ -22380,7 +22346,7 @@
                     </w:txbxContent>
                   </v:textbox>
                 </v:rect>
-                <v:rect id="Rectangle 310" o:spid="_x0000_s1240" style="position:absolute;left:38242;top:48433;width:1213;height:1213;visibility:visible;mso-wrap-style:square;v-text-anchor:top" o:gfxdata="UEsDBBQABgAIAAAAIQDw94q7/QAAAOIBAAATAAAAW0NvbnRlbnRfVHlwZXNdLnhtbJSRzUrEMBDH&#10;74LvEOYqbaoHEWm6B6tHFV0fYEimbdg2CZlYd9/edD8u4goeZ+b/8SOpV9tpFDNFtt4puC4rEOS0&#10;N9b1Cj7WT8UdCE7oDI7ekYIdMayay4t6vQvEIrsdKxhSCvdSsh5oQi59IJcvnY8TpjzGXgbUG+xJ&#10;3lTVrdTeJXKpSEsGNHVLHX6OSTxu8/pAEmlkEA8H4dKlAEMYrcaUSeXszI+W4thQZudew4MNfJUx&#10;QP7asFzOFxx9L/lpojUkXjGmZ5wyhjSRJQ8YKGvKv1MWzIkL33VWU9lGfl98J6hz4cZ/uUjzf7Pb&#10;bHuj+ZQu9z/UfAMAAP//AwBQSwMEFAAGAAgAAAAhADHdX2HSAAAAjwEAAAsAAABfcmVscy8ucmVs&#10;c6SQwWrDMAyG74O9g9G9cdpDGaNOb4VeSwe7CltJTGPLWCZt376mMFhGbzvqF/o+8e/2tzCpmbJ4&#10;jgbWTQuKomXn42Dg63xYfYCSgtHhxJEM3Elg372/7U40YalHMvokqlKiGBhLSZ9aix0poDScKNZN&#10;zzlgqWMedEJ7wYH0pm23Ov9mQLdgqqMzkI9uA+p8T9X8hx28zSzcl8Zy0Nz33r6iasfXeKK5UjAP&#10;VAy4LM8w09zU50C/9q7/6ZURE31X/kL8TKv1x6wXNXYPAAAA//8DAFBLAwQUAAYACAAAACEAMy8F&#10;nkEAAAA5AAAAEAAAAGRycy9zaGFwZXhtbC54bWyysa/IzVEoSy0qzszPs1Uy1DNQUkjNS85PycxL&#10;t1UKDXHTtVBSKC5JzEtJzMnPS7VVqkwtVrK34+UCAAAA//8DAFBLAwQUAAYACAAAACEAfFzsEsQA&#10;AADcAAAADwAAAGRycy9kb3ducmV2LnhtbESPwWrCQBCG70LfYZlCb7qxWrHRVUpBqMeoFI9DdswG&#10;s7NpdjVpn75zKPQ4/PN/8816O/hG3amLdWAD00kGirgMtubKwOm4Gy9BxYRssQlMBr4pwnbzMFpj&#10;bkPPBd0PqVIC4ZijAZdSm2sdS0ce4yS0xJJdQucxydhV2nbYC9w3+jnLFtpjzXLBYUvvjsrr4eZF&#10;Y9nP95eX9kxfxU/2WczcOb06Y54eh7cVqERD+l/+a39YA7Op6MszQgC9+QUAAP//AwBQSwECLQAU&#10;AAYACAAAACEA8PeKu/0AAADiAQAAEwAAAAAAAAAAAAAAAAAAAAAAW0NvbnRlbnRfVHlwZXNdLnht&#10;bFBLAQItABQABgAIAAAAIQAx3V9h0gAAAI8BAAALAAAAAAAAAAAAAAAAAC4BAABfcmVscy8ucmVs&#10;c1BLAQItABQABgAIAAAAIQAzLwWeQQAAADkAAAAQAAAAAAAAAAAAAAAAACkCAABkcnMvc2hhcGV4&#10;bWwueG1sUEsBAi0AFAAGAAgAAAAhAHxc7BLEAAAA3AAAAA8AAAAAAAAAAAAAAAAAmAIAAGRycy9k&#10;b3ducmV2LnhtbFBLBQYAAAAABAAEAPUAAACJAwAAAAA=&#10;" fillcolor="#4bacc6" strokecolor="#f2f2f2" strokeweight="1pt">
+                <v:rect id="Rectangle 310" o:spid="_x0000_s1265" style="position:absolute;left:38242;top:48433;width:1213;height:1213;visibility:visible;mso-wrap-style:square;v-text-anchor:top" o:gfxdata="UEsDBBQABgAIAAAAIQDw94q7/QAAAOIBAAATAAAAW0NvbnRlbnRfVHlwZXNdLnhtbJSRzUrEMBDH&#10;74LvEOYqbaoHEWm6B6tHFV0fYEimbdg2CZlYd9/edD8u4goeZ+b/8SOpV9tpFDNFtt4puC4rEOS0&#10;N9b1Cj7WT8UdCE7oDI7ekYIdMayay4t6vQvEIrsdKxhSCvdSsh5oQi59IJcvnY8TpjzGXgbUG+xJ&#10;3lTVrdTeJXKpSEsGNHVLHX6OSTxu8/pAEmlkEA8H4dKlAEMYrcaUSeXszI+W4thQZudew4MNfJUx&#10;QP7asFzOFxx9L/lpojUkXjGmZ5wyhjSRJQ8YKGvKv1MWzIkL33VWU9lGfl98J6hz4cZ/uUjzf7Pb&#10;bHuj+ZQu9z/UfAMAAP//AwBQSwMEFAAGAAgAAAAhADHdX2HSAAAAjwEAAAsAAABfcmVscy8ucmVs&#10;c6SQwWrDMAyG74O9g9G9cdpDGaNOb4VeSwe7CltJTGPLWCZt376mMFhGbzvqF/o+8e/2tzCpmbJ4&#10;jgbWTQuKomXn42Dg63xYfYCSgtHhxJEM3Elg372/7U40YalHMvokqlKiGBhLSZ9aix0poDScKNZN&#10;zzlgqWMedEJ7wYH0pm23Ov9mQLdgqqMzkI9uA+p8T9X8hx28zSzcl8Zy0Nz33r6iasfXeKK5UjAP&#10;VAy4LM8w09zU50C/9q7/6ZURE31X/kL8TKv1x6wXNXYPAAAA//8DAFBLAwQUAAYACAAAACEAMy8F&#10;nkEAAAA5AAAAEAAAAGRycy9zaGFwZXhtbC54bWyysa/IzVEoSy0qzszPs1Uy1DNQUkjNS85PycxL&#10;t1UKDXHTtVBSKC5JzEtJzMnPS7VVqkwtVrK34+UCAAAA//8DAFBLAwQUAAYACAAAACEAfFzsEsQA&#10;AADcAAAADwAAAGRycy9kb3ducmV2LnhtbESPwWrCQBCG70LfYZlCb7qxWrHRVUpBqMeoFI9DdswG&#10;s7NpdjVpn75zKPQ4/PN/8816O/hG3amLdWAD00kGirgMtubKwOm4Gy9BxYRssQlMBr4pwnbzMFpj&#10;bkPPBd0PqVIC4ZijAZdSm2sdS0ce4yS0xJJdQucxydhV2nbYC9w3+jnLFtpjzXLBYUvvjsrr4eZF&#10;Y9nP95eX9kxfxU/2WczcOb06Y54eh7cVqERD+l/+a39YA7Op6MszQgC9+QUAAP//AwBQSwECLQAU&#10;AAYACAAAACEA8PeKu/0AAADiAQAAEwAAAAAAAAAAAAAAAAAAAAAAW0NvbnRlbnRfVHlwZXNdLnht&#10;bFBLAQItABQABgAIAAAAIQAx3V9h0gAAAI8BAAALAAAAAAAAAAAAAAAAAC4BAABfcmVscy8ucmVs&#10;c1BLAQItABQABgAIAAAAIQAzLwWeQQAAADkAAAAQAAAAAAAAAAAAAAAAACkCAABkcnMvc2hhcGV4&#10;bWwueG1sUEsBAi0AFAAGAAgAAAAhAHxc7BLEAAAA3AAAAA8AAAAAAAAAAAAAAAAAmAIAAGRycy9k&#10;b3ducmV2LnhtbFBLBQYAAAAABAAEAPUAAACJAwAAAAA=&#10;" fillcolor="#4bacc6" strokecolor="#f2f2f2" strokeweight="1pt">
                   <v:fill color2="#205867" angle="45" focus="100%" type="gradient"/>
                   <v:shadow on="t" type="perspective" color="#b6dde8" opacity=".5" origin=",.5" offset="0,0" matrix=",-56756f,,.5"/>
                   <v:textbox>
@@ -22400,7 +22366,7 @@
                     </w:txbxContent>
                   </v:textbox>
                 </v:rect>
-                <v:oval id="Oval 311" o:spid="_x0000_s1241" style="position:absolute;left:28133;top:48446;width:1213;height:1206;visibility:visible;mso-wrap-style:square;v-text-anchor:top" o:gfxdata="UEsDBBQABgAIAAAAIQDw94q7/QAAAOIBAAATAAAAW0NvbnRlbnRfVHlwZXNdLnhtbJSRzUrEMBDH&#10;74LvEOYqbaoHEWm6B6tHFV0fYEimbdg2CZlYd9/edD8u4goeZ+b/8SOpV9tpFDNFtt4puC4rEOS0&#10;N9b1Cj7WT8UdCE7oDI7ekYIdMayay4t6vQvEIrsdKxhSCvdSsh5oQi59IJcvnY8TpjzGXgbUG+xJ&#10;3lTVrdTeJXKpSEsGNHVLHX6OSTxu8/pAEmlkEA8H4dKlAEMYrcaUSeXszI+W4thQZudew4MNfJUx&#10;QP7asFzOFxx9L/lpojUkXjGmZ5wyhjSRJQ8YKGvKv1MWzIkL33VWU9lGfl98J6hz4cZ/uUjzf7Pb&#10;bHuj+ZQu9z/UfAMAAP//AwBQSwMEFAAGAAgAAAAhADHdX2HSAAAAjwEAAAsAAABfcmVscy8ucmVs&#10;c6SQwWrDMAyG74O9g9G9cdpDGaNOb4VeSwe7CltJTGPLWCZt376mMFhGbzvqF/o+8e/2tzCpmbJ4&#10;jgbWTQuKomXn42Dg63xYfYCSgtHhxJEM3Elg372/7U40YalHMvokqlKiGBhLSZ9aix0poDScKNZN&#10;zzlgqWMedEJ7wYH0pm23Ov9mQLdgqqMzkI9uA+p8T9X8hx28zSzcl8Zy0Nz33r6iasfXeKK5UjAP&#10;VAy4LM8w09zU50C/9q7/6ZURE31X/kL8TKv1x6wXNXYPAAAA//8DAFBLAwQUAAYACAAAACEAMy8F&#10;nkEAAAA5AAAAEAAAAGRycy9zaGFwZXhtbC54bWyysa/IzVEoSy0qzszPs1Uy1DNQUkjNS85PycxL&#10;t1UKDXHTtVBSKC5JzEtJzMnPS7VVqkwtVrK34+UCAAAA//8DAFBLAwQUAAYACAAAACEANmLZtMUA&#10;AADcAAAADwAAAGRycy9kb3ducmV2LnhtbESPQWvCQBSE7wX/w/IK3ppNFEqNrlIUtfRU0+r5kX3J&#10;BrNvQ3Y16b/vFgo9DjPzDbPajLYVd+p941hBlqQgiEunG64VfH3un15A+ICssXVMCr7Jw2Y9eVhh&#10;rt3AJ7oXoRYRwj5HBSaELpfSl4Ys+sR1xNGrXG8xRNnXUvc4RLht5SxNn6XFhuOCwY62hsprcbMK&#10;iuPivHuvq2112MtrO5SX4cNclJo+jq9LEIHG8B/+a79pBfMsg98z8QjI9Q8AAAD//wMAUEsBAi0A&#10;FAAGAAgAAAAhAPD3irv9AAAA4gEAABMAAAAAAAAAAAAAAAAAAAAAAFtDb250ZW50X1R5cGVzXS54&#10;bWxQSwECLQAUAAYACAAAACEAMd1fYdIAAACPAQAACwAAAAAAAAAAAAAAAAAuAQAAX3JlbHMvLnJl&#10;bHNQSwECLQAUAAYACAAAACEAMy8FnkEAAAA5AAAAEAAAAAAAAAAAAAAAAAApAgAAZHJzL3NoYXBl&#10;eG1sLnhtbFBLAQItABQABgAIAAAAIQA2Ytm0xQAAANwAAAAPAAAAAAAAAAAAAAAAAJgCAABkcnMv&#10;ZG93bnJldi54bWxQSwUGAAAAAAQABAD1AAAAigMAAAAA&#10;" fillcolor="#9bbb59" strokecolor="#f2f2f2" strokeweight="1pt">
+                <v:oval id="Oval 311" o:spid="_x0000_s1266" style="position:absolute;left:28133;top:48446;width:1213;height:1206;visibility:visible;mso-wrap-style:square;v-text-anchor:top" o:gfxdata="UEsDBBQABgAIAAAAIQDw94q7/QAAAOIBAAATAAAAW0NvbnRlbnRfVHlwZXNdLnhtbJSRzUrEMBDH&#10;74LvEOYqbaoHEWm6B6tHFV0fYEimbdg2CZlYd9/edD8u4goeZ+b/8SOpV9tpFDNFtt4puC4rEOS0&#10;N9b1Cj7WT8UdCE7oDI7ekYIdMayay4t6vQvEIrsdKxhSCvdSsh5oQi59IJcvnY8TpjzGXgbUG+xJ&#10;3lTVrdTeJXKpSEsGNHVLHX6OSTxu8/pAEmlkEA8H4dKlAEMYrcaUSeXszI+W4thQZudew4MNfJUx&#10;QP7asFzOFxx9L/lpojUkXjGmZ5wyhjSRJQ8YKGvKv1MWzIkL33VWU9lGfl98J6hz4cZ/uUjzf7Pb&#10;bHuj+ZQu9z/UfAMAAP//AwBQSwMEFAAGAAgAAAAhADHdX2HSAAAAjwEAAAsAAABfcmVscy8ucmVs&#10;c6SQwWrDMAyG74O9g9G9cdpDGaNOb4VeSwe7CltJTGPLWCZt376mMFhGbzvqF/o+8e/2tzCpmbJ4&#10;jgbWTQuKomXn42Dg63xYfYCSgtHhxJEM3Elg372/7U40YalHMvokqlKiGBhLSZ9aix0poDScKNZN&#10;zzlgqWMedEJ7wYH0pm23Ov9mQLdgqqMzkI9uA+p8T9X8hx28zSzcl8Zy0Nz33r6iasfXeKK5UjAP&#10;VAy4LM8w09zU50C/9q7/6ZURE31X/kL8TKv1x6wXNXYPAAAA//8DAFBLAwQUAAYACAAAACEAMy8F&#10;nkEAAAA5AAAAEAAAAGRycy9zaGFwZXhtbC54bWyysa/IzVEoSy0qzszPs1Uy1DNQUkjNS85PycxL&#10;t1UKDXHTtVBSKC5JzEtJzMnPS7VVqkwtVrK34+UCAAAA//8DAFBLAwQUAAYACAAAACEANmLZtMUA&#10;AADcAAAADwAAAGRycy9kb3ducmV2LnhtbESPQWvCQBSE7wX/w/IK3ppNFEqNrlIUtfRU0+r5kX3J&#10;BrNvQ3Y16b/vFgo9DjPzDbPajLYVd+p941hBlqQgiEunG64VfH3un15A+ICssXVMCr7Jw2Y9eVhh&#10;rt3AJ7oXoRYRwj5HBSaELpfSl4Ys+sR1xNGrXG8xRNnXUvc4RLht5SxNn6XFhuOCwY62hsprcbMK&#10;iuPivHuvq2112MtrO5SX4cNclJo+jq9LEIHG8B/+a79pBfMsg98z8QjI9Q8AAAD//wMAUEsBAi0A&#10;FAAGAAgAAAAhAPD3irv9AAAA4gEAABMAAAAAAAAAAAAAAAAAAAAAAFtDb250ZW50X1R5cGVzXS54&#10;bWxQSwECLQAUAAYACAAAACEAMd1fYdIAAACPAQAACwAAAAAAAAAAAAAAAAAuAQAAX3JlbHMvLnJl&#10;bHNQSwECLQAUAAYACAAAACEAMy8FnkEAAAA5AAAAEAAAAAAAAAAAAAAAAAApAgAAZHJzL3NoYXBl&#10;eG1sLnhtbFBLAQItABQABgAIAAAAIQA2Ytm0xQAAANwAAAAPAAAAAAAAAAAAAAAAAJgCAABkcnMv&#10;ZG93bnJldi54bWxQSwUGAAAAAAQABAD1AAAAigMAAAAA&#10;" fillcolor="#9bbb59" strokecolor="#f2f2f2" strokeweight="1pt">
                   <v:fill color2="#4e6128" angle="45" focus="100%" type="gradient"/>
                   <v:shadow on="t" type="perspective" color="#d6e3bc" opacity=".5" origin=",.5" offset="0,0" matrix=",-56756f,,.5"/>
                   <v:textbox>
@@ -22420,7 +22386,7 @@
                     </w:txbxContent>
                   </v:textbox>
                 </v:oval>
-                <v:oval id="Oval 312" o:spid="_x0000_s1242" style="position:absolute;left:25663;top:48439;width:1213;height:1207;visibility:visible;mso-wrap-style:square;v-text-anchor:top" o:gfxdata="UEsDBBQABgAIAAAAIQDw94q7/QAAAOIBAAATAAAAW0NvbnRlbnRfVHlwZXNdLnhtbJSRzUrEMBDH&#10;74LvEOYqbaoHEWm6B6tHFV0fYEimbdg2CZlYd9/edD8u4goeZ+b/8SOpV9tpFDNFtt4puC4rEOS0&#10;N9b1Cj7WT8UdCE7oDI7ekYIdMayay4t6vQvEIrsdKxhSCvdSsh5oQi59IJcvnY8TpjzGXgbUG+xJ&#10;3lTVrdTeJXKpSEsGNHVLHX6OSTxu8/pAEmlkEA8H4dKlAEMYrcaUSeXszI+W4thQZudew4MNfJUx&#10;QP7asFzOFxx9L/lpojUkXjGmZ5wyhjSRJQ8YKGvKv1MWzIkL33VWU9lGfl98J6hz4cZ/uUjzf7Pb&#10;bHuj+ZQu9z/UfAMAAP//AwBQSwMEFAAGAAgAAAAhADHdX2HSAAAAjwEAAAsAAABfcmVscy8ucmVs&#10;c6SQwWrDMAyG74O9g9G9cdpDGaNOb4VeSwe7CltJTGPLWCZt376mMFhGbzvqF/o+8e/2tzCpmbJ4&#10;jgbWTQuKomXn42Dg63xYfYCSgtHhxJEM3Elg372/7U40YalHMvokqlKiGBhLSZ9aix0poDScKNZN&#10;zzlgqWMedEJ7wYH0pm23Ov9mQLdgqqMzkI9uA+p8T9X8hx28zSzcl8Zy0Nz33r6iasfXeKK5UjAP&#10;VAy4LM8w09zU50C/9q7/6ZURE31X/kL8TKv1x6wXNXYPAAAA//8DAFBLAwQUAAYACAAAACEAMy8F&#10;nkEAAAA5AAAAEAAAAGRycy9zaGFwZXhtbC54bWyysa/IzVEoSy0qzszPs1Uy1DNQUkjNS85PycxL&#10;t1UKDXHTtVBSKC5JzEtJzMnPS7VVqkwtVrK34+UCAAAA//8DAFBLAwQUAAYACAAAACEAxrBHw8UA&#10;AADcAAAADwAAAGRycy9kb3ducmV2LnhtbESPQWvCQBSE70L/w/IKvdWNFkqN2YgotqUnja3nR/Yl&#10;G8y+DdnVpP++WxA8DjPzDZOtRtuKK/W+caxgNk1AEJdON1wr+D7unt9A+ICssXVMCn7Jwyp/mGSY&#10;ajfwga5FqEWEsE9RgQmhS6X0pSGLfuo64uhVrrcYouxrqXscIty2cp4kr9Jiw3HBYEcbQ+W5uFgF&#10;xcfiZ/tVV5vqfSfP7VCehr05KfX0OK6XIAKN4R6+tT+1gpfZHP7PxCMg8z8AAAD//wMAUEsBAi0A&#10;FAAGAAgAAAAhAPD3irv9AAAA4gEAABMAAAAAAAAAAAAAAAAAAAAAAFtDb250ZW50X1R5cGVzXS54&#10;bWxQSwECLQAUAAYACAAAACEAMd1fYdIAAACPAQAACwAAAAAAAAAAAAAAAAAuAQAAX3JlbHMvLnJl&#10;bHNQSwECLQAUAAYACAAAACEAMy8FnkEAAAA5AAAAEAAAAAAAAAAAAAAAAAApAgAAZHJzL3NoYXBl&#10;eG1sLnhtbFBLAQItABQABgAIAAAAIQDGsEfDxQAAANwAAAAPAAAAAAAAAAAAAAAAAJgCAABkcnMv&#10;ZG93bnJldi54bWxQSwUGAAAAAAQABAD1AAAAigMAAAAA&#10;" fillcolor="#9bbb59" strokecolor="#f2f2f2" strokeweight="1pt">
+                <v:oval id="Oval 312" o:spid="_x0000_s1267" style="position:absolute;left:25663;top:48439;width:1213;height:1207;visibility:visible;mso-wrap-style:square;v-text-anchor:top" o:gfxdata="UEsDBBQABgAIAAAAIQDw94q7/QAAAOIBAAATAAAAW0NvbnRlbnRfVHlwZXNdLnhtbJSRzUrEMBDH&#10;74LvEOYqbaoHEWm6B6tHFV0fYEimbdg2CZlYd9/edD8u4goeZ+b/8SOpV9tpFDNFtt4puC4rEOS0&#10;N9b1Cj7WT8UdCE7oDI7ekYIdMayay4t6vQvEIrsdKxhSCvdSsh5oQi59IJcvnY8TpjzGXgbUG+xJ&#10;3lTVrdTeJXKpSEsGNHVLHX6OSTxu8/pAEmlkEA8H4dKlAEMYrcaUSeXszI+W4thQZudew4MNfJUx&#10;QP7asFzOFxx9L/lpojUkXjGmZ5wyhjSRJQ8YKGvKv1MWzIkL33VWU9lGfl98J6hz4cZ/uUjzf7Pb&#10;bHuj+ZQu9z/UfAMAAP//AwBQSwMEFAAGAAgAAAAhADHdX2HSAAAAjwEAAAsAAABfcmVscy8ucmVs&#10;c6SQwWrDMAyG74O9g9G9cdpDGaNOb4VeSwe7CltJTGPLWCZt376mMFhGbzvqF/o+8e/2tzCpmbJ4&#10;jgbWTQuKomXn42Dg63xYfYCSgtHhxJEM3Elg372/7U40YalHMvokqlKiGBhLSZ9aix0poDScKNZN&#10;zzlgqWMedEJ7wYH0pm23Ov9mQLdgqqMzkI9uA+p8T9X8hx28zSzcl8Zy0Nz33r6iasfXeKK5UjAP&#10;VAy4LM8w09zU50C/9q7/6ZURE31X/kL8TKv1x6wXNXYPAAAA//8DAFBLAwQUAAYACAAAACEAMy8F&#10;nkEAAAA5AAAAEAAAAGRycy9zaGFwZXhtbC54bWyysa/IzVEoSy0qzszPs1Uy1DNQUkjNS85PycxL&#10;t1UKDXHTtVBSKC5JzEtJzMnPS7VVqkwtVrK34+UCAAAA//8DAFBLAwQUAAYACAAAACEAxrBHw8UA&#10;AADcAAAADwAAAGRycy9kb3ducmV2LnhtbESPQWvCQBSE70L/w/IKvdWNFkqN2YgotqUnja3nR/Yl&#10;G8y+DdnVpP++WxA8DjPzDZOtRtuKK/W+caxgNk1AEJdON1wr+D7unt9A+ICssXVMCn7Jwyp/mGSY&#10;ajfwga5FqEWEsE9RgQmhS6X0pSGLfuo64uhVrrcYouxrqXscIty2cp4kr9Jiw3HBYEcbQ+W5uFgF&#10;xcfiZ/tVV5vqfSfP7VCehr05KfX0OK6XIAKN4R6+tT+1gpfZHP7PxCMg8z8AAAD//wMAUEsBAi0A&#10;FAAGAAgAAAAhAPD3irv9AAAA4gEAABMAAAAAAAAAAAAAAAAAAAAAAFtDb250ZW50X1R5cGVzXS54&#10;bWxQSwECLQAUAAYACAAAACEAMd1fYdIAAACPAQAACwAAAAAAAAAAAAAAAAAuAQAAX3JlbHMvLnJl&#10;bHNQSwECLQAUAAYACAAAACEAMy8FnkEAAAA5AAAAEAAAAAAAAAAAAAAAAAApAgAAZHJzL3NoYXBl&#10;eG1sLnhtbFBLAQItABQABgAIAAAAIQDGsEfDxQAAANwAAAAPAAAAAAAAAAAAAAAAAJgCAABkcnMv&#10;ZG93bnJldi54bWxQSwUGAAAAAAQABAD1AAAAigMAAAAA&#10;" fillcolor="#9bbb59" strokecolor="#f2f2f2" strokeweight="1pt">
                   <v:fill color2="#4e6128" angle="45" focus="100%" type="gradient"/>
                   <v:shadow on="t" type="perspective" color="#d6e3bc" opacity=".5" origin=",.5" offset="0,0" matrix=",-56756f,,.5"/>
                   <v:textbox>
@@ -22440,7 +22406,7 @@
                     </w:txbxContent>
                   </v:textbox>
                 </v:oval>
-                <v:shape id="AutoShape 34" o:spid="_x0000_s1243" type="#_x0000_t5" style="position:absolute;left:24469;top:48433;width:1181;height:1022;visibility:visible;mso-wrap-style:square;v-text-anchor:top" o:gfxdata="UEsDBBQABgAIAAAAIQDw94q7/QAAAOIBAAATAAAAW0NvbnRlbnRfVHlwZXNdLnhtbJSRzUrEMBDH&#10;74LvEOYqbaoHEWm6B6tHFV0fYEimbdg2CZlYd9/edD8u4goeZ+b/8SOpV9tpFDNFtt4puC4rEOS0&#10;N9b1Cj7WT8UdCE7oDI7ekYIdMayay4t6vQvEIrsdKxhSCvdSsh5oQi59IJcvnY8TpjzGXgbUG+xJ&#10;3lTVrdTeJXKpSEsGNHVLHX6OSTxu8/pAEmlkEA8H4dKlAEMYrcaUSeXszI+W4thQZudew4MNfJUx&#10;QP7asFzOFxx9L/lpojUkXjGmZ5wyhjSRJQ8YKGvKv1MWzIkL33VWU9lGfl98J6hz4cZ/uUjzf7Pb&#10;bHuj+ZQu9z/UfAMAAP//AwBQSwMEFAAGAAgAAAAhADHdX2HSAAAAjwEAAAsAAABfcmVscy8ucmVs&#10;c6SQwWrDMAyG74O9g9G9cdpDGaNOb4VeSwe7CltJTGPLWCZt376mMFhGbzvqF/o+8e/2tzCpmbJ4&#10;jgbWTQuKomXn42Dg63xYfYCSgtHhxJEM3Elg372/7U40YalHMvokqlKiGBhLSZ9aix0poDScKNZN&#10;zzlgqWMedEJ7wYH0pm23Ov9mQLdgqqMzkI9uA+p8T9X8hx28zSzcl8Zy0Nz33r6iasfXeKK5UjAP&#10;VAy4LM8w09zU50C/9q7/6ZURE31X/kL8TKv1x6wXNXYPAAAA//8DAFBLAwQUAAYACAAAACEAMy8F&#10;nkEAAAA5AAAAEAAAAGRycy9zaGFwZXhtbC54bWyysa/IzVEoSy0qzszPs1Uy1DNQUkjNS85PycxL&#10;t1UKDXHTtVBSKC5JzEtJzMnPS7VVqkwtVrK34+UCAAAA//8DAFBLAwQUAAYACAAAACEAdb5sV8QA&#10;AADcAAAADwAAAGRycy9kb3ducmV2LnhtbESPQWvCQBSE7wX/w/IEb3UTA1Kiq4gi5CJU66HH1+wz&#10;Wc2+DdnVxH/fFQo9DjPzDbNcD7YRD+q8cawgnSYgiEunDVcKzl/79w8QPiBrbByTgid5WK9Gb0vM&#10;tev5SI9TqESEsM9RQR1Cm0vpy5os+qlriaN3cZ3FEGVXSd1hH+G2kbMkmUuLhuNCjS1taypvp7tV&#10;cC2+S2fPh2K3/flMK5NtzPHWKzUZD5sFiEBD+A//tQutIEszeJ2JR0CufgEAAP//AwBQSwECLQAU&#10;AAYACAAAACEA8PeKu/0AAADiAQAAEwAAAAAAAAAAAAAAAAAAAAAAW0NvbnRlbnRfVHlwZXNdLnht&#10;bFBLAQItABQABgAIAAAAIQAx3V9h0gAAAI8BAAALAAAAAAAAAAAAAAAAAC4BAABfcmVscy8ucmVs&#10;c1BLAQItABQABgAIAAAAIQAzLwWeQQAAADkAAAAQAAAAAAAAAAAAAAAAACkCAABkcnMvc2hhcGV4&#10;bWwueG1sUEsBAi0AFAAGAAgAAAAhAHW+bFfEAAAA3AAAAA8AAAAAAAAAAAAAAAAAmAIAAGRycy9k&#10;b3ducmV2LnhtbFBLBQYAAAAABAAEAPUAAACJAwAAAAA=&#10;" fillcolor="#f79646" strokecolor="#f2f2f2" strokeweight="1pt">
+                <v:shape id="AutoShape 34" o:spid="_x0000_s1268" type="#_x0000_t5" style="position:absolute;left:24469;top:48433;width:1181;height:1022;visibility:visible;mso-wrap-style:square;v-text-anchor:top" o:gfxdata="UEsDBBQABgAIAAAAIQDw94q7/QAAAOIBAAATAAAAW0NvbnRlbnRfVHlwZXNdLnhtbJSRzUrEMBDH&#10;74LvEOYqbaoHEWm6B6tHFV0fYEimbdg2CZlYd9/edD8u4goeZ+b/8SOpV9tpFDNFtt4puC4rEOS0&#10;N9b1Cj7WT8UdCE7oDI7ekYIdMayay4t6vQvEIrsdKxhSCvdSsh5oQi59IJcvnY8TpjzGXgbUG+xJ&#10;3lTVrdTeJXKpSEsGNHVLHX6OSTxu8/pAEmlkEA8H4dKlAEMYrcaUSeXszI+W4thQZudew4MNfJUx&#10;QP7asFzOFxx9L/lpojUkXjGmZ5wyhjSRJQ8YKGvKv1MWzIkL33VWU9lGfl98J6hz4cZ/uUjzf7Pb&#10;bHuj+ZQu9z/UfAMAAP//AwBQSwMEFAAGAAgAAAAhADHdX2HSAAAAjwEAAAsAAABfcmVscy8ucmVs&#10;c6SQwWrDMAyG74O9g9G9cdpDGaNOb4VeSwe7CltJTGPLWCZt376mMFhGbzvqF/o+8e/2tzCpmbJ4&#10;jgbWTQuKomXn42Dg63xYfYCSgtHhxJEM3Elg372/7U40YalHMvokqlKiGBhLSZ9aix0poDScKNZN&#10;zzlgqWMedEJ7wYH0pm23Ov9mQLdgqqMzkI9uA+p8T9X8hx28zSzcl8Zy0Nz33r6iasfXeKK5UjAP&#10;VAy4LM8w09zU50C/9q7/6ZURE31X/kL8TKv1x6wXNXYPAAAA//8DAFBLAwQUAAYACAAAACEAMy8F&#10;nkEAAAA5AAAAEAAAAGRycy9zaGFwZXhtbC54bWyysa/IzVEoSy0qzszPs1Uy1DNQUkjNS85PycxL&#10;t1UKDXHTtVBSKC5JzEtJzMnPS7VVqkwtVrK34+UCAAAA//8DAFBLAwQUAAYACAAAACEAdb5sV8QA&#10;AADcAAAADwAAAGRycy9kb3ducmV2LnhtbESPQWvCQBSE7wX/w/IEb3UTA1Kiq4gi5CJU66HH1+wz&#10;Wc2+DdnVxH/fFQo9DjPzDbNcD7YRD+q8cawgnSYgiEunDVcKzl/79w8QPiBrbByTgid5WK9Gb0vM&#10;tev5SI9TqESEsM9RQR1Cm0vpy5os+qlriaN3cZ3FEGVXSd1hH+G2kbMkmUuLhuNCjS1taypvp7tV&#10;cC2+S2fPh2K3/flMK5NtzPHWKzUZD5sFiEBD+A//tQutIEszeJ2JR0CufgEAAP//AwBQSwECLQAU&#10;AAYACAAAACEA8PeKu/0AAADiAQAAEwAAAAAAAAAAAAAAAAAAAAAAW0NvbnRlbnRfVHlwZXNdLnht&#10;bFBLAQItABQABgAIAAAAIQAx3V9h0gAAAI8BAAALAAAAAAAAAAAAAAAAAC4BAABfcmVscy8ucmVs&#10;c1BLAQItABQABgAIAAAAIQAzLwWeQQAAADkAAAAQAAAAAAAAAAAAAAAAACkCAABkcnMvc2hhcGV4&#10;bWwueG1sUEsBAi0AFAAGAAgAAAAhAHW+bFfEAAAA3AAAAA8AAAAAAAAAAAAAAAAAmAIAAGRycy9k&#10;b3ducmV2LnhtbFBLBQYAAAAABAAEAPUAAACJAwAAAAA=&#10;" fillcolor="#f79646" strokecolor="#f2f2f2" strokeweight="1pt">
                   <v:fill color2="#974706" angle="45" focus="100%" type="gradient"/>
                   <v:shadow on="t" type="perspective" color="#fbd4b4" opacity=".5" origin=",.5" offset="0,0" matrix=",-56756f,,.5"/>
                   <v:textbox>
@@ -22460,7 +22426,7 @@
                     </w:txbxContent>
                   </v:textbox>
                 </v:shape>
-                <v:shape id="AutoShape 35" o:spid="_x0000_s1244" type="#_x0000_t5" style="position:absolute;left:23129;top:48446;width:1181;height:1022;visibility:visible;mso-wrap-style:square;v-text-anchor:top" o:gfxdata="UEsDBBQABgAIAAAAIQDw94q7/QAAAOIBAAATAAAAW0NvbnRlbnRfVHlwZXNdLnhtbJSRzUrEMBDH&#10;74LvEOYqbaoHEWm6B6tHFV0fYEimbdg2CZlYd9/edD8u4goeZ+b/8SOpV9tpFDNFtt4puC4rEOS0&#10;N9b1Cj7WT8UdCE7oDI7ekYIdMayay4t6vQvEIrsdKxhSCvdSsh5oQi59IJcvnY8TpjzGXgbUG+xJ&#10;3lTVrdTeJXKpSEsGNHVLHX6OSTxu8/pAEmlkEA8H4dKlAEMYrcaUSeXszI+W4thQZudew4MNfJUx&#10;QP7asFzOFxx9L/lpojUkXjGmZ5wyhjSRJQ8YKGvKv1MWzIkL33VWU9lGfl98J6hz4cZ/uUjzf7Pb&#10;bHuj+ZQu9z/UfAMAAP//AwBQSwMEFAAGAAgAAAAhADHdX2HSAAAAjwEAAAsAAABfcmVscy8ucmVs&#10;c6SQwWrDMAyG74O9g9G9cdpDGaNOb4VeSwe7CltJTGPLWCZt376mMFhGbzvqF/o+8e/2tzCpmbJ4&#10;jgbWTQuKomXn42Dg63xYfYCSgtHhxJEM3Elg372/7U40YalHMvokqlKiGBhLSZ9aix0poDScKNZN&#10;zzlgqWMedEJ7wYH0pm23Ov9mQLdgqqMzkI9uA+p8T9X8hx28zSzcl8Zy0Nz33r6iasfXeKK5UjAP&#10;VAy4LM8w09zU50C/9q7/6ZURE31X/kL8TKv1x6wXNXYPAAAA//8DAFBLAwQUAAYACAAAACEAMy8F&#10;nkEAAAA5AAAAEAAAAGRycy9zaGFwZXhtbC54bWyysa/IzVEoSy0qzszPs1Uy1DNQUkjNS85PycxL&#10;t1UKDXHTtVBSKC5JzEtJzMnPS7VVqkwtVrK34+UCAAAA//8DAFBLAwQUAAYACAAAACEA+lf0I8UA&#10;AADcAAAADwAAAGRycy9kb3ducmV2LnhtbESPT4vCMBTE74LfITzBm6bVZZFqFFEWehHWPwePz+bZ&#10;RpuX0mRt99tvFhb2OMzMb5jVpre1eFHrjWMF6TQBQVw4bbhUcDl/TBYgfEDWWDsmBd/kYbMeDlaY&#10;adfxkV6nUIoIYZ+hgiqEJpPSFxVZ9FPXEEfv7lqLIcq2lLrFLsJtLWdJ8i4tGo4LFTa0q6h4nr6s&#10;gkd+LZy9HPL97vaZlma+Ncdnp9R41G+XIAL14T/81861gnn6Br9n4hGQ6x8AAAD//wMAUEsBAi0A&#10;FAAGAAgAAAAhAPD3irv9AAAA4gEAABMAAAAAAAAAAAAAAAAAAAAAAFtDb250ZW50X1R5cGVzXS54&#10;bWxQSwECLQAUAAYACAAAACEAMd1fYdIAAACPAQAACwAAAAAAAAAAAAAAAAAuAQAAX3JlbHMvLnJl&#10;bHNQSwECLQAUAAYACAAAACEAMy8FnkEAAAA5AAAAEAAAAAAAAAAAAAAAAAApAgAAZHJzL3NoYXBl&#10;eG1sLnhtbFBLAQItABQABgAIAAAAIQD6V/QjxQAAANwAAAAPAAAAAAAAAAAAAAAAAJgCAABkcnMv&#10;ZG93bnJldi54bWxQSwUGAAAAAAQABAD1AAAAigMAAAAA&#10;" fillcolor="#f79646" strokecolor="#f2f2f2" strokeweight="1pt">
+                <v:shape id="AutoShape 35" o:spid="_x0000_s1269" type="#_x0000_t5" style="position:absolute;left:23129;top:48446;width:1181;height:1022;visibility:visible;mso-wrap-style:square;v-text-anchor:top" o:gfxdata="UEsDBBQABgAIAAAAIQDw94q7/QAAAOIBAAATAAAAW0NvbnRlbnRfVHlwZXNdLnhtbJSRzUrEMBDH&#10;74LvEOYqbaoHEWm6B6tHFV0fYEimbdg2CZlYd9/edD8u4goeZ+b/8SOpV9tpFDNFtt4puC4rEOS0&#10;N9b1Cj7WT8UdCE7oDI7ekYIdMayay4t6vQvEIrsdKxhSCvdSsh5oQi59IJcvnY8TpjzGXgbUG+xJ&#10;3lTVrdTeJXKpSEsGNHVLHX6OSTxu8/pAEmlkEA8H4dKlAEMYrcaUSeXszI+W4thQZudew4MNfJUx&#10;QP7asFzOFxx9L/lpojUkXjGmZ5wyhjSRJQ8YKGvKv1MWzIkL33VWU9lGfl98J6hz4cZ/uUjzf7Pb&#10;bHuj+ZQu9z/UfAMAAP//AwBQSwMEFAAGAAgAAAAhADHdX2HSAAAAjwEAAAsAAABfcmVscy8ucmVs&#10;c6SQwWrDMAyG74O9g9G9cdpDGaNOb4VeSwe7CltJTGPLWCZt376mMFhGbzvqF/o+8e/2tzCpmbJ4&#10;jgbWTQuKomXn42Dg63xYfYCSgtHhxJEM3Elg372/7U40YalHMvokqlKiGBhLSZ9aix0poDScKNZN&#10;zzlgqWMedEJ7wYH0pm23Ov9mQLdgqqMzkI9uA+p8T9X8hx28zSzcl8Zy0Nz33r6iasfXeKK5UjAP&#10;VAy4LM8w09zU50C/9q7/6ZURE31X/kL8TKv1x6wXNXYPAAAA//8DAFBLAwQUAAYACAAAACEAMy8F&#10;nkEAAAA5AAAAEAAAAGRycy9zaGFwZXhtbC54bWyysa/IzVEoSy0qzszPs1Uy1DNQUkjNS85PycxL&#10;t1UKDXHTtVBSKC5JzEtJzMnPS7VVqkwtVrK34+UCAAAA//8DAFBLAwQUAAYACAAAACEA+lf0I8UA&#10;AADcAAAADwAAAGRycy9kb3ducmV2LnhtbESPT4vCMBTE74LfITzBm6bVZZFqFFEWehHWPwePz+bZ&#10;RpuX0mRt99tvFhb2OMzMb5jVpre1eFHrjWMF6TQBQVw4bbhUcDl/TBYgfEDWWDsmBd/kYbMeDlaY&#10;adfxkV6nUIoIYZ+hgiqEJpPSFxVZ9FPXEEfv7lqLIcq2lLrFLsJtLWdJ8i4tGo4LFTa0q6h4nr6s&#10;gkd+LZy9HPL97vaZlma+Ncdnp9R41G+XIAL14T/81861gnn6Br9n4hGQ6x8AAAD//wMAUEsBAi0A&#10;FAAGAAgAAAAhAPD3irv9AAAA4gEAABMAAAAAAAAAAAAAAAAAAAAAAFtDb250ZW50X1R5cGVzXS54&#10;bWxQSwECLQAUAAYACAAAACEAMd1fYdIAAACPAQAACwAAAAAAAAAAAAAAAAAuAQAAX3JlbHMvLnJl&#10;bHNQSwECLQAUAAYACAAAACEAMy8FnkEAAAA5AAAAEAAAAAAAAAAAAAAAAAApAgAAZHJzL3NoYXBl&#10;eG1sLnhtbFBLAQItABQABgAIAAAAIQD6V/QjxQAAANwAAAAPAAAAAAAAAAAAAAAAAJgCAABkcnMv&#10;ZG93bnJldi54bWxQSwUGAAAAAAQABAD1AAAAigMAAAAA&#10;" fillcolor="#f79646" strokecolor="#f2f2f2" strokeweight="1pt">
                   <v:fill color2="#974706" angle="45" focus="100%" type="gradient"/>
                   <v:shadow on="t" type="perspective" color="#fbd4b4" opacity=".5" origin=",.5" offset="0,0" matrix=",-56756f,,.5"/>
                   <v:textbox>
@@ -22480,7 +22446,7 @@
                     </w:txbxContent>
                   </v:textbox>
                 </v:shape>
-                <v:shape id="AutoShape 24" o:spid="_x0000_s1245" type="#_x0000_t5" style="position:absolute;left:19351;top:48433;width:1175;height:1022;visibility:visible;mso-wrap-style:square;v-text-anchor:top" o:gfxdata="UEsDBBQABgAIAAAAIQDw94q7/QAAAOIBAAATAAAAW0NvbnRlbnRfVHlwZXNdLnhtbJSRzUrEMBDH&#10;74LvEOYqbaoHEWm6B6tHFV0fYEimbdg2CZlYd9/edD8u4goeZ+b/8SOpV9tpFDNFtt4puC4rEOS0&#10;N9b1Cj7WT8UdCE7oDI7ekYIdMayay4t6vQvEIrsdKxhSCvdSsh5oQi59IJcvnY8TpjzGXgbUG+xJ&#10;3lTVrdTeJXKpSEsGNHVLHX6OSTxu8/pAEmlkEA8H4dKlAEMYrcaUSeXszI+W4thQZudew4MNfJUx&#10;QP7asFzOFxx9L/lpojUkXjGmZ5wyhjSRJQ8YKGvKv1MWzIkL33VWU9lGfl98J6hz4cZ/uUjzf7Pb&#10;bHuj+ZQu9z/UfAMAAP//AwBQSwMEFAAGAAgAAAAhADHdX2HSAAAAjwEAAAsAAABfcmVscy8ucmVs&#10;c6SQwWrDMAyG74O9g9G9cdpDGaNOb4VeSwe7CltJTGPLWCZt376mMFhGbzvqF/o+8e/2tzCpmbJ4&#10;jgbWTQuKomXn42Dg63xYfYCSgtHhxJEM3Elg372/7U40YalHMvokqlKiGBhLSZ9aix0poDScKNZN&#10;zzlgqWMedEJ7wYH0pm23Ov9mQLdgqqMzkI9uA+p8T9X8hx28zSzcl8Zy0Nz33r6iasfXeKK5UjAP&#10;VAy4LM8w09zU50C/9q7/6ZURE31X/kL8TKv1x6wXNXYPAAAA//8DAFBLAwQUAAYACAAAACEAMy8F&#10;nkEAAAA5AAAAEAAAAGRycy9zaGFwZXhtbC54bWyysa/IzVEoSy0qzszPs1Uy1DNQUkjNS85PycxL&#10;t1UKDXHTtVBSKC5JzEtJzMnPS7VVqkwtVrK34+UCAAAA//8DAFBLAwQUAAYACAAAACEAlRtRuMUA&#10;AADcAAAADwAAAGRycy9kb3ducmV2LnhtbESPT4vCMBTE74LfITzBm6ZVdpFqFFEWehHWPwePz+bZ&#10;RpuX0mRt99tvFhb2OMzMb5jVpre1eFHrjWMF6TQBQVw4bbhUcDl/TBYgfEDWWDsmBd/kYbMeDlaY&#10;adfxkV6nUIoIYZ+hgiqEJpPSFxVZ9FPXEEfv7lqLIcq2lLrFLsJtLWdJ8i4tGo4LFTa0q6h4nr6s&#10;gkd+LZy9HPL97vaZlma+Ncdnp9R41G+XIAL14T/81861gnn6Br9n4hGQ6x8AAAD//wMAUEsBAi0A&#10;FAAGAAgAAAAhAPD3irv9AAAA4gEAABMAAAAAAAAAAAAAAAAAAAAAAFtDb250ZW50X1R5cGVzXS54&#10;bWxQSwECLQAUAAYACAAAACEAMd1fYdIAAACPAQAACwAAAAAAAAAAAAAAAAAuAQAAX3JlbHMvLnJl&#10;bHNQSwECLQAUAAYACAAAACEAMy8FnkEAAAA5AAAAEAAAAAAAAAAAAAAAAAApAgAAZHJzL3NoYXBl&#10;eG1sLnhtbFBLAQItABQABgAIAAAAIQCVG1G4xQAAANwAAAAPAAAAAAAAAAAAAAAAAJgCAABkcnMv&#10;ZG93bnJldi54bWxQSwUGAAAAAAQABAD1AAAAigMAAAAA&#10;" fillcolor="#f79646" strokecolor="#f2f2f2" strokeweight="1pt">
+                <v:shape id="AutoShape 24" o:spid="_x0000_s1270" type="#_x0000_t5" style="position:absolute;left:19351;top:48433;width:1175;height:1022;visibility:visible;mso-wrap-style:square;v-text-anchor:top" o:gfxdata="UEsDBBQABgAIAAAAIQDw94q7/QAAAOIBAAATAAAAW0NvbnRlbnRfVHlwZXNdLnhtbJSRzUrEMBDH&#10;74LvEOYqbaoHEWm6B6tHFV0fYEimbdg2CZlYd9/edD8u4goeZ+b/8SOpV9tpFDNFtt4puC4rEOS0&#10;N9b1Cj7WT8UdCE7oDI7ekYIdMayay4t6vQvEIrsdKxhSCvdSsh5oQi59IJcvnY8TpjzGXgbUG+xJ&#10;3lTVrdTeJXKpSEsGNHVLHX6OSTxu8/pAEmlkEA8H4dKlAEMYrcaUSeXszI+W4thQZudew4MNfJUx&#10;QP7asFzOFxx9L/lpojUkXjGmZ5wyhjSRJQ8YKGvKv1MWzIkL33VWU9lGfl98J6hz4cZ/uUjzf7Pb&#10;bHuj+ZQu9z/UfAMAAP//AwBQSwMEFAAGAAgAAAAhADHdX2HSAAAAjwEAAAsAAABfcmVscy8ucmVs&#10;c6SQwWrDMAyG74O9g9G9cdpDGaNOb4VeSwe7CltJTGPLWCZt376mMFhGbzvqF/o+8e/2tzCpmbJ4&#10;jgbWTQuKomXn42Dg63xYfYCSgtHhxJEM3Elg372/7U40YalHMvokqlKiGBhLSZ9aix0poDScKNZN&#10;zzlgqWMedEJ7wYH0pm23Ov9mQLdgqqMzkI9uA+p8T9X8hx28zSzcl8Zy0Nz33r6iasfXeKK5UjAP&#10;VAy4LM8w09zU50C/9q7/6ZURE31X/kL8TKv1x6wXNXYPAAAA//8DAFBLAwQUAAYACAAAACEAMy8F&#10;nkEAAAA5AAAAEAAAAGRycy9zaGFwZXhtbC54bWyysa/IzVEoSy0qzszPs1Uy1DNQUkjNS85PycxL&#10;t1UKDXHTtVBSKC5JzEtJzMnPS7VVqkwtVrK34+UCAAAA//8DAFBLAwQUAAYACAAAACEAlRtRuMUA&#10;AADcAAAADwAAAGRycy9kb3ducmV2LnhtbESPT4vCMBTE74LfITzBm6ZVdpFqFFEWehHWPwePz+bZ&#10;RpuX0mRt99tvFhb2OMzMb5jVpre1eFHrjWMF6TQBQVw4bbhUcDl/TBYgfEDWWDsmBd/kYbMeDlaY&#10;adfxkV6nUIoIYZ+hgiqEJpPSFxVZ9FPXEEfv7lqLIcq2lLrFLsJtLWdJ8i4tGo4LFTa0q6h4nr6s&#10;gkd+LZy9HPL97vaZlma+Ncdnp9R41G+XIAL14T/81861gnn6Br9n4hGQ6x8AAAD//wMAUEsBAi0A&#10;FAAGAAgAAAAhAPD3irv9AAAA4gEAABMAAAAAAAAAAAAAAAAAAAAAAFtDb250ZW50X1R5cGVzXS54&#10;bWxQSwECLQAUAAYACAAAACEAMd1fYdIAAACPAQAACwAAAAAAAAAAAAAAAAAuAQAAX3JlbHMvLnJl&#10;bHNQSwECLQAUAAYACAAAACEAMy8FnkEAAAA5AAAAEAAAAAAAAAAAAAAAAAApAgAAZHJzL3NoYXBl&#10;eG1sLnhtbFBLAQItABQABgAIAAAAIQCVG1G4xQAAANwAAAAPAAAAAAAAAAAAAAAAAJgCAABkcnMv&#10;ZG93bnJldi54bWxQSwUGAAAAAAQABAD1AAAAigMAAAAA&#10;" fillcolor="#f79646" strokecolor="#f2f2f2" strokeweight="1pt">
                   <v:fill color2="#974706" angle="45" focus="100%" type="gradient"/>
                   <v:shadow on="t" type="perspective" color="#fbd4b4" opacity=".5" origin=",.5" offset="0,0" matrix=",-56756f,,.5"/>
                   <v:textbox>
@@ -22500,7 +22466,7 @@
                     </w:txbxContent>
                   </v:textbox>
                 </v:shape>
-                <v:shape id="AutoShape 24" o:spid="_x0000_s1246" type="#_x0000_t5" style="position:absolute;left:21948;top:48446;width:1175;height:1022;visibility:visible;mso-wrap-style:square;v-text-anchor:top" o:gfxdata="UEsDBBQABgAIAAAAIQDw94q7/QAAAOIBAAATAAAAW0NvbnRlbnRfVHlwZXNdLnhtbJSRzUrEMBDH&#10;74LvEOYqbaoHEWm6B6tHFV0fYEimbdg2CZlYd9/edD8u4goeZ+b/8SOpV9tpFDNFtt4puC4rEOS0&#10;N9b1Cj7WT8UdCE7oDI7ekYIdMayay4t6vQvEIrsdKxhSCvdSsh5oQi59IJcvnY8TpjzGXgbUG+xJ&#10;3lTVrdTeJXKpSEsGNHVLHX6OSTxu8/pAEmlkEA8H4dKlAEMYrcaUSeXszI+W4thQZudew4MNfJUx&#10;QP7asFzOFxx9L/lpojUkXjGmZ5wyhjSRJQ8YKGvKv1MWzIkL33VWU9lGfl98J6hz4cZ/uUjzf7Pb&#10;bHuj+ZQu9z/UfAMAAP//AwBQSwMEFAAGAAgAAAAhADHdX2HSAAAAjwEAAAsAAABfcmVscy8ucmVs&#10;c6SQwWrDMAyG74O9g9G9cdpDGaNOb4VeSwe7CltJTGPLWCZt376mMFhGbzvqF/o+8e/2tzCpmbJ4&#10;jgbWTQuKomXn42Dg63xYfYCSgtHhxJEM3Elg372/7U40YalHMvokqlKiGBhLSZ9aix0poDScKNZN&#10;zzlgqWMedEJ7wYH0pm23Ov9mQLdgqqMzkI9uA+p8T9X8hx28zSzcl8Zy0Nz33r6iasfXeKK5UjAP&#10;VAy4LM8w09zU50C/9q7/6ZURE31X/kL8TKv1x6wXNXYPAAAA//8DAFBLAwQUAAYACAAAACEAMy8F&#10;nkEAAAA5AAAAEAAAAGRycy9zaGFwZXhtbC54bWyysa/IzVEoSy0qzszPs1Uy1DNQUkjNS85PycxL&#10;t1UKDXHTtVBSKC5JzEtJzMnPS7VVqkwtVrK34+UCAAAA//8DAFBLAwQUAAYACAAAACEAZcnPz8MA&#10;AADcAAAADwAAAGRycy9kb3ducmV2LnhtbESPQYvCMBSE74L/ITzBm6ZdQZZqFFGEXgR1PXh8Ns82&#10;2ryUJmvrv98sLOxxmJlvmOW6t7V4UeuNYwXpNAFBXDhtuFRw+dpPPkH4gKyxdkwK3uRhvRoOlphp&#10;1/GJXudQighhn6GCKoQmk9IXFVn0U9cQR+/uWoshyraUusUuwm0tP5JkLi0ajgsVNrStqHiev62C&#10;R34tnL0c8t32dkxLM9uY07NTajzqNwsQgfrwH/5r51rBLJ3D75l4BOTqBwAA//8DAFBLAQItABQA&#10;BgAIAAAAIQDw94q7/QAAAOIBAAATAAAAAAAAAAAAAAAAAAAAAABbQ29udGVudF9UeXBlc10ueG1s&#10;UEsBAi0AFAAGAAgAAAAhADHdX2HSAAAAjwEAAAsAAAAAAAAAAAAAAAAALgEAAF9yZWxzLy5yZWxz&#10;UEsBAi0AFAAGAAgAAAAhADMvBZ5BAAAAOQAAABAAAAAAAAAAAAAAAAAAKQIAAGRycy9zaGFwZXht&#10;bC54bWxQSwECLQAUAAYACAAAACEAZcnPz8MAAADcAAAADwAAAAAAAAAAAAAAAACYAgAAZHJzL2Rv&#10;d25yZXYueG1sUEsFBgAAAAAEAAQA9QAAAIgDAAAAAA==&#10;" fillcolor="#f79646" strokecolor="#f2f2f2" strokeweight="1pt">
+                <v:shape id="AutoShape 24" o:spid="_x0000_s1271" type="#_x0000_t5" style="position:absolute;left:21948;top:48446;width:1175;height:1022;visibility:visible;mso-wrap-style:square;v-text-anchor:top" o:gfxdata="UEsDBBQABgAIAAAAIQDw94q7/QAAAOIBAAATAAAAW0NvbnRlbnRfVHlwZXNdLnhtbJSRzUrEMBDH&#10;74LvEOYqbaoHEWm6B6tHFV0fYEimbdg2CZlYd9/edD8u4goeZ+b/8SOpV9tpFDNFtt4puC4rEOS0&#10;N9b1Cj7WT8UdCE7oDI7ekYIdMayay4t6vQvEIrsdKxhSCvdSsh5oQi59IJcvnY8TpjzGXgbUG+xJ&#10;3lTVrdTeJXKpSEsGNHVLHX6OSTxu8/pAEmlkEA8H4dKlAEMYrcaUSeXszI+W4thQZudew4MNfJUx&#10;QP7asFzOFxx9L/lpojUkXjGmZ5wyhjSRJQ8YKGvKv1MWzIkL33VWU9lGfl98J6hz4cZ/uUjzf7Pb&#10;bHuj+ZQu9z/UfAMAAP//AwBQSwMEFAAGAAgAAAAhADHdX2HSAAAAjwEAAAsAAABfcmVscy8ucmVs&#10;c6SQwWrDMAyG74O9g9G9cdpDGaNOb4VeSwe7CltJTGPLWCZt376mMFhGbzvqF/o+8e/2tzCpmbJ4&#10;jgbWTQuKomXn42Dg63xYfYCSgtHhxJEM3Elg372/7U40YalHMvokqlKiGBhLSZ9aix0poDScKNZN&#10;zzlgqWMedEJ7wYH0pm23Ov9mQLdgqqMzkI9uA+p8T9X8hx28zSzcl8Zy0Nz33r6iasfXeKK5UjAP&#10;VAy4LM8w09zU50C/9q7/6ZURE31X/kL8TKv1x6wXNXYPAAAA//8DAFBLAwQUAAYACAAAACEAMy8F&#10;nkEAAAA5AAAAEAAAAGRycy9zaGFwZXhtbC54bWyysa/IzVEoSy0qzszPs1Uy1DNQUkjNS85PycxL&#10;t1UKDXHTtVBSKC5JzEtJzMnPS7VVqkwtVrK34+UCAAAA//8DAFBLAwQUAAYACAAAACEAZcnPz8MA&#10;AADcAAAADwAAAGRycy9kb3ducmV2LnhtbESPQYvCMBSE74L/ITzBm6ZdQZZqFFGEXgR1PXh8Ns82&#10;2ryUJmvrv98sLOxxmJlvmOW6t7V4UeuNYwXpNAFBXDhtuFRw+dpPPkH4gKyxdkwK3uRhvRoOlphp&#10;1/GJXudQighhn6GCKoQmk9IXFVn0U9cQR+/uWoshyraUusUuwm0tP5JkLi0ajgsVNrStqHiev62C&#10;R34tnL0c8t32dkxLM9uY07NTajzqNwsQgfrwH/5r51rBLJ3D75l4BOTqBwAA//8DAFBLAQItABQA&#10;BgAIAAAAIQDw94q7/QAAAOIBAAATAAAAAAAAAAAAAAAAAAAAAABbQ29udGVudF9UeXBlc10ueG1s&#10;UEsBAi0AFAAGAAgAAAAhADHdX2HSAAAAjwEAAAsAAAAAAAAAAAAAAAAALgEAAF9yZWxzLy5yZWxz&#10;UEsBAi0AFAAGAAgAAAAhADMvBZ5BAAAAOQAAABAAAAAAAAAAAAAAAAAAKQIAAGRycy9zaGFwZXht&#10;bC54bWxQSwECLQAUAAYACAAAACEAZcnPz8MAAADcAAAADwAAAAAAAAAAAAAAAACYAgAAZHJzL2Rv&#10;d25yZXYueG1sUEsFBgAAAAAEAAQA9QAAAIgDAAAAAA==&#10;" fillcolor="#f79646" strokecolor="#f2f2f2" strokeweight="1pt">
                   <v:fill color2="#974706" angle="45" focus="100%" type="gradient"/>
                   <v:shadow on="t" type="perspective" color="#fbd4b4" opacity=".5" origin=",.5" offset="0,0" matrix=",-56756f,,.5"/>
                   <v:textbox>
@@ -22520,7 +22486,7 @@
                     </w:txbxContent>
                   </v:textbox>
                 </v:shape>
-                <v:rect id="Rectangle 317" o:spid="_x0000_s1247" style="position:absolute;left:33137;top:48433;width:1206;height:1213;visibility:visible;mso-wrap-style:square;v-text-anchor:top" o:gfxdata="UEsDBBQABgAIAAAAIQDw94q7/QAAAOIBAAATAAAAW0NvbnRlbnRfVHlwZXNdLnhtbJSRzUrEMBDH&#10;74LvEOYqbaoHEWm6B6tHFV0fYEimbdg2CZlYd9/edD8u4goeZ+b/8SOpV9tpFDNFtt4puC4rEOS0&#10;N9b1Cj7WT8UdCE7oDI7ekYIdMayay4t6vQvEIrsdKxhSCvdSsh5oQi59IJcvnY8TpjzGXgbUG+xJ&#10;3lTVrdTeJXKpSEsGNHVLHX6OSTxu8/pAEmlkEA8H4dKlAEMYrcaUSeXszI+W4thQZudew4MNfJUx&#10;QP7asFzOFxx9L/lpojUkXjGmZ5wyhjSRJQ8YKGvKv1MWzIkL33VWU9lGfl98J6hz4cZ/uUjzf7Pb&#10;bHuj+ZQu9z/UfAMAAP//AwBQSwMEFAAGAAgAAAAhADHdX2HSAAAAjwEAAAsAAABfcmVscy8ucmVs&#10;c6SQwWrDMAyG74O9g9G9cdpDGaNOb4VeSwe7CltJTGPLWCZt376mMFhGbzvqF/o+8e/2tzCpmbJ4&#10;jgbWTQuKomXn42Dg63xYfYCSgtHhxJEM3Elg372/7U40YalHMvokqlKiGBhLSZ9aix0poDScKNZN&#10;zzlgqWMedEJ7wYH0pm23Ov9mQLdgqqMzkI9uA+p8T9X8hx28zSzcl8Zy0Nz33r6iasfXeKK5UjAP&#10;VAy4LM8w09zU50C/9q7/6ZURE31X/kL8TKv1x6wXNXYPAAAA//8DAFBLAwQUAAYACAAAACEAMy8F&#10;nkEAAAA5AAAAEAAAAGRycy9zaGFwZXhtbC54bWyysa/IzVEoSy0qzszPs1Uy1DNQUkjNS85PycxL&#10;t1UKDXHTtVBSKC5JzEtJzMnPS7VVqkwtVrK34+UCAAAA//8DAFBLAwQUAAYACAAAACEA87V0ZsUA&#10;AADcAAAADwAAAGRycy9kb3ducmV2LnhtbESPQWvCQBCF74X+h2UKvdWNVWuMrlIKBT3GluJxyE6y&#10;wexsmt2a1F/vCoLHx5v3vXmrzWAbcaLO144VjEcJCOLC6ZorBd9fny8pCB+QNTaOScE/edisHx9W&#10;mGnXc06nfahEhLDPUIEJoc2k9IUhi37kWuLola6zGKLsKqk77CPcNvI1Sd6kxZpjg8GWPgwVx/2f&#10;jW+k/XRXztoD/ebn5CefmENYGKWen4b3JYhAQ7gf39JbrWAynsN1TCSAXF8AAAD//wMAUEsBAi0A&#10;FAAGAAgAAAAhAPD3irv9AAAA4gEAABMAAAAAAAAAAAAAAAAAAAAAAFtDb250ZW50X1R5cGVzXS54&#10;bWxQSwECLQAUAAYACAAAACEAMd1fYdIAAACPAQAACwAAAAAAAAAAAAAAAAAuAQAAX3JlbHMvLnJl&#10;bHNQSwECLQAUAAYACAAAACEAMy8FnkEAAAA5AAAAEAAAAAAAAAAAAAAAAAApAgAAZHJzL3NoYXBl&#10;eG1sLnhtbFBLAQItABQABgAIAAAAIQDztXRmxQAAANwAAAAPAAAAAAAAAAAAAAAAAJgCAABkcnMv&#10;ZG93bnJldi54bWxQSwUGAAAAAAQABAD1AAAAigMAAAAA&#10;" fillcolor="#4bacc6" strokecolor="#f2f2f2" strokeweight="1pt">
+                <v:rect id="Rectangle 317" o:spid="_x0000_s1272" style="position:absolute;left:33137;top:48433;width:1206;height:1213;visibility:visible;mso-wrap-style:square;v-text-anchor:top" o:gfxdata="UEsDBBQABgAIAAAAIQDw94q7/QAAAOIBAAATAAAAW0NvbnRlbnRfVHlwZXNdLnhtbJSRzUrEMBDH&#10;74LvEOYqbaoHEWm6B6tHFV0fYEimbdg2CZlYd9/edD8u4goeZ+b/8SOpV9tpFDNFtt4puC4rEOS0&#10;N9b1Cj7WT8UdCE7oDI7ekYIdMayay4t6vQvEIrsdKxhSCvdSsh5oQi59IJcvnY8TpjzGXgbUG+xJ&#10;3lTVrdTeJXKpSEsGNHVLHX6OSTxu8/pAEmlkEA8H4dKlAEMYrcaUSeXszI+W4thQZudew4MNfJUx&#10;QP7asFzOFxx9L/lpojUkXjGmZ5wyhjSRJQ8YKGvKv1MWzIkL33VWU9lGfl98J6hz4cZ/uUjzf7Pb&#10;bHuj+ZQu9z/UfAMAAP//AwBQSwMEFAAGAAgAAAAhADHdX2HSAAAAjwEAAAsAAABfcmVscy8ucmVs&#10;c6SQwWrDMAyG74O9g9G9cdpDGaNOb4VeSwe7CltJTGPLWCZt376mMFhGbzvqF/o+8e/2tzCpmbJ4&#10;jgbWTQuKomXn42Dg63xYfYCSgtHhxJEM3Elg372/7U40YalHMvokqlKiGBhLSZ9aix0poDScKNZN&#10;zzlgqWMedEJ7wYH0pm23Ov9mQLdgqqMzkI9uA+p8T9X8hx28zSzcl8Zy0Nz33r6iasfXeKK5UjAP&#10;VAy4LM8w09zU50C/9q7/6ZURE31X/kL8TKv1x6wXNXYPAAAA//8DAFBLAwQUAAYACAAAACEAMy8F&#10;nkEAAAA5AAAAEAAAAGRycy9zaGFwZXhtbC54bWyysa/IzVEoSy0qzszPs1Uy1DNQUkjNS85PycxL&#10;t1UKDXHTtVBSKC5JzEtJzMnPS7VVqkwtVrK34+UCAAAA//8DAFBLAwQUAAYACAAAACEA87V0ZsUA&#10;AADcAAAADwAAAGRycy9kb3ducmV2LnhtbESPQWvCQBCF74X+h2UKvdWNVWuMrlIKBT3GluJxyE6y&#10;wexsmt2a1F/vCoLHx5v3vXmrzWAbcaLO144VjEcJCOLC6ZorBd9fny8pCB+QNTaOScE/edisHx9W&#10;mGnXc06nfahEhLDPUIEJoc2k9IUhi37kWuLola6zGKLsKqk77CPcNvI1Sd6kxZpjg8GWPgwVx/2f&#10;jW+k/XRXztoD/ebn5CefmENYGKWen4b3JYhAQ7gf39JbrWAynsN1TCSAXF8AAAD//wMAUEsBAi0A&#10;FAAGAAgAAAAhAPD3irv9AAAA4gEAABMAAAAAAAAAAAAAAAAAAAAAAFtDb250ZW50X1R5cGVzXS54&#10;bWxQSwECLQAUAAYACAAAACEAMd1fYdIAAACPAQAACwAAAAAAAAAAAAAAAAAuAQAAX3JlbHMvLnJl&#10;bHNQSwECLQAUAAYACAAAACEAMy8FnkEAAAA5AAAAEAAAAAAAAAAAAAAAAAApAgAAZHJzL3NoYXBl&#10;eG1sLnhtbFBLAQItABQABgAIAAAAIQDztXRmxQAAANwAAAAPAAAAAAAAAAAAAAAAAJgCAABkcnMv&#10;ZG93bnJldi54bWxQSwUGAAAAAAQABAD1AAAAigMAAAAA&#10;" fillcolor="#4bacc6" strokecolor="#f2f2f2" strokeweight="1pt">
                   <v:fill color2="#205867" angle="45" focus="100%" type="gradient"/>
                   <v:shadow on="t" type="perspective" color="#b6dde8" opacity=".5" origin=",.5" offset="0,0" matrix=",-56756f,,.5"/>
                   <v:textbox>
@@ -22540,7 +22506,7 @@
                     </w:txbxContent>
                   </v:textbox>
                 </v:rect>
-                <v:rect id="Rectangle 318" o:spid="_x0000_s1248" style="position:absolute;left:29333;top:48446;width:1207;height:1213;visibility:visible;mso-wrap-style:square;v-text-anchor:top" o:gfxdata="UEsDBBQABgAIAAAAIQDw94q7/QAAAOIBAAATAAAAW0NvbnRlbnRfVHlwZXNdLnhtbJSRzUrEMBDH&#10;74LvEOYqbaoHEWm6B6tHFV0fYEimbdg2CZlYd9/edD8u4goeZ+b/8SOpV9tpFDNFtt4puC4rEOS0&#10;N9b1Cj7WT8UdCE7oDI7ekYIdMayay4t6vQvEIrsdKxhSCvdSsh5oQi59IJcvnY8TpjzGXgbUG+xJ&#10;3lTVrdTeJXKpSEsGNHVLHX6OSTxu8/pAEmlkEA8H4dKlAEMYrcaUSeXszI+W4thQZudew4MNfJUx&#10;QP7asFzOFxx9L/lpojUkXjGmZ5wyhjSRJQ8YKGvKv1MWzIkL33VWU9lGfl98J6hz4cZ/uUjzf7Pb&#10;bHuj+ZQu9z/UfAMAAP//AwBQSwMEFAAGAAgAAAAhADHdX2HSAAAAjwEAAAsAAABfcmVscy8ucmVs&#10;c6SQwWrDMAyG74O9g9G9cdpDGaNOb4VeSwe7CltJTGPLWCZt376mMFhGbzvqF/o+8e/2tzCpmbJ4&#10;jgbWTQuKomXn42Dg63xYfYCSgtHhxJEM3Elg372/7U40YalHMvokqlKiGBhLSZ9aix0poDScKNZN&#10;zzlgqWMedEJ7wYH0pm23Ov9mQLdgqqMzkI9uA+p8T9X8hx28zSzcl8Zy0Nz33r6iasfXeKK5UjAP&#10;VAy4LM8w09zU50C/9q7/6ZURE31X/kL8TKv1x6wXNXYPAAAA//8DAFBLAwQUAAYACAAAACEAMy8F&#10;nkEAAAA5AAAAEAAAAGRycy9zaGFwZXhtbC54bWyysa/IzVEoSy0qzszPs1Uy1DNQUkjNS85PycxL&#10;t1UKDXHTtVBSKC5JzEtJzMnPS7VVqkwtVrK34+UCAAAA//8DAFBLAwQUAAYACAAAACEAgirgFMQA&#10;AADcAAAADwAAAGRycy9kb3ducmV2LnhtbESPwWrCQBCG70LfYZlCb7qxWrHRVUpBqMeoFI9DdswG&#10;s7NpdjVpn75zKPQ4/PN/8816O/hG3amLdWAD00kGirgMtubKwOm4Gy9BxYRssQlMBr4pwnbzMFpj&#10;bkPPBd0PqVIC4ZijAZdSm2sdS0ce4yS0xJJdQucxydhV2nbYC9w3+jnLFtpjzXLBYUvvjsrr4eZF&#10;Y9nP95eX9kxfxU/2WczcOb06Y54eh7cVqERD+l/+a39YA7Op2MozQgC9+QUAAP//AwBQSwECLQAU&#10;AAYACAAAACEA8PeKu/0AAADiAQAAEwAAAAAAAAAAAAAAAAAAAAAAW0NvbnRlbnRfVHlwZXNdLnht&#10;bFBLAQItABQABgAIAAAAIQAx3V9h0gAAAI8BAAALAAAAAAAAAAAAAAAAAC4BAABfcmVscy8ucmVs&#10;c1BLAQItABQABgAIAAAAIQAzLwWeQQAAADkAAAAQAAAAAAAAAAAAAAAAACkCAABkcnMvc2hhcGV4&#10;bWwueG1sUEsBAi0AFAAGAAgAAAAhAIIq4BTEAAAA3AAAAA8AAAAAAAAAAAAAAAAAmAIAAGRycy9k&#10;b3ducmV2LnhtbFBLBQYAAAAABAAEAPUAAACJAwAAAAA=&#10;" fillcolor="#4bacc6" strokecolor="#f2f2f2" strokeweight="1pt">
+                <v:rect id="Rectangle 318" o:spid="_x0000_s1273" style="position:absolute;left:29333;top:48446;width:1207;height:1213;visibility:visible;mso-wrap-style:square;v-text-anchor:top" o:gfxdata="UEsDBBQABgAIAAAAIQDw94q7/QAAAOIBAAATAAAAW0NvbnRlbnRfVHlwZXNdLnhtbJSRzUrEMBDH&#10;74LvEOYqbaoHEWm6B6tHFV0fYEimbdg2CZlYd9/edD8u4goeZ+b/8SOpV9tpFDNFtt4puC4rEOS0&#10;N9b1Cj7WT8UdCE7oDI7ekYIdMayay4t6vQvEIrsdKxhSCvdSsh5oQi59IJcvnY8TpjzGXgbUG+xJ&#10;3lTVrdTeJXKpSEsGNHVLHX6OSTxu8/pAEmlkEA8H4dKlAEMYrcaUSeXszI+W4thQZudew4MNfJUx&#10;QP7asFzOFxx9L/lpojUkXjGmZ5wyhjSRJQ8YKGvKv1MWzIkL33VWU9lGfl98J6hz4cZ/uUjzf7Pb&#10;bHuj+ZQu9z/UfAMAAP//AwBQSwMEFAAGAAgAAAAhADHdX2HSAAAAjwEAAAsAAABfcmVscy8ucmVs&#10;c6SQwWrDMAyG74O9g9G9cdpDGaNOb4VeSwe7CltJTGPLWCZt376mMFhGbzvqF/o+8e/2tzCpmbJ4&#10;jgbWTQuKomXn42Dg63xYfYCSgtHhxJEM3Elg372/7U40YalHMvokqlKiGBhLSZ9aix0poDScKNZN&#10;zzlgqWMedEJ7wYH0pm23Ov9mQLdgqqMzkI9uA+p8T9X8hx28zSzcl8Zy0Nz33r6iasfXeKK5UjAP&#10;VAy4LM8w09zU50C/9q7/6ZURE31X/kL8TKv1x6wXNXYPAAAA//8DAFBLAwQUAAYACAAAACEAMy8F&#10;nkEAAAA5AAAAEAAAAGRycy9zaGFwZXhtbC54bWyysa/IzVEoSy0qzszPs1Uy1DNQUkjNS85PycxL&#10;t1UKDXHTtVBSKC5JzEtJzMnPS7VVqkwtVrK34+UCAAAA//8DAFBLAwQUAAYACAAAACEAgirgFMQA&#10;AADcAAAADwAAAGRycy9kb3ducmV2LnhtbESPwWrCQBCG70LfYZlCb7qxWrHRVUpBqMeoFI9DdswG&#10;s7NpdjVpn75zKPQ4/PN/8816O/hG3amLdWAD00kGirgMtubKwOm4Gy9BxYRssQlMBr4pwnbzMFpj&#10;bkPPBd0PqVIC4ZijAZdSm2sdS0ce4yS0xJJdQucxydhV2nbYC9w3+jnLFtpjzXLBYUvvjsrr4eZF&#10;Y9nP95eX9kxfxU/2WczcOb06Y54eh7cVqERD+l/+a39YA7Op2MozQgC9+QUAAP//AwBQSwECLQAU&#10;AAYACAAAACEA8PeKu/0AAADiAQAAEwAAAAAAAAAAAAAAAAAAAAAAW0NvbnRlbnRfVHlwZXNdLnht&#10;bFBLAQItABQABgAIAAAAIQAx3V9h0gAAAI8BAAALAAAAAAAAAAAAAAAAAC4BAABfcmVscy8ucmVs&#10;c1BLAQItABQABgAIAAAAIQAzLwWeQQAAADkAAAAQAAAAAAAAAAAAAAAAACkCAABkcnMvc2hhcGV4&#10;bWwueG1sUEsBAi0AFAAGAAgAAAAhAIIq4BTEAAAA3AAAAA8AAAAAAAAAAAAAAAAAmAIAAGRycy9k&#10;b3ducmV2LnhtbFBLBQYAAAAABAAEAPUAAACJAwAAAAA=&#10;" fillcolor="#4bacc6" strokecolor="#f2f2f2" strokeweight="1pt">
                   <v:fill color2="#205867" angle="45" focus="100%" type="gradient"/>
                   <v:shadow on="t" type="perspective" color="#b6dde8" opacity=".5" origin=",.5" offset="0,0" matrix=",-56756f,,.5"/>
                   <v:textbox>
@@ -22560,7 +22526,7 @@
                     </w:txbxContent>
                   </v:textbox>
                 </v:rect>
-                <v:rect id="Rectangle 319" o:spid="_x0000_s1249" style="position:absolute;left:30559;top:48433;width:1206;height:1213;visibility:visible;mso-wrap-style:square;v-text-anchor:top" o:gfxdata="UEsDBBQABgAIAAAAIQDw94q7/QAAAOIBAAATAAAAW0NvbnRlbnRfVHlwZXNdLnhtbJSRzUrEMBDH&#10;74LvEOYqbaoHEWm6B6tHFV0fYEimbdg2CZlYd9/edD8u4goeZ+b/8SOpV9tpFDNFtt4puC4rEOS0&#10;N9b1Cj7WT8UdCE7oDI7ekYIdMayay4t6vQvEIrsdKxhSCvdSsh5oQi59IJcvnY8TpjzGXgbUG+xJ&#10;3lTVrdTeJXKpSEsGNHVLHX6OSTxu8/pAEmlkEA8H4dKlAEMYrcaUSeXszI+W4thQZudew4MNfJUx&#10;QP7asFzOFxx9L/lpojUkXjGmZ5wyhjSRJQ8YKGvKv1MWzIkL33VWU9lGfl98J6hz4cZ/uUjzf7Pb&#10;bHuj+ZQu9z/UfAMAAP//AwBQSwMEFAAGAAgAAAAhADHdX2HSAAAAjwEAAAsAAABfcmVscy8ucmVs&#10;c6SQwWrDMAyG74O9g9G9cdpDGaNOb4VeSwe7CltJTGPLWCZt376mMFhGbzvqF/o+8e/2tzCpmbJ4&#10;jgbWTQuKomXn42Dg63xYfYCSgtHhxJEM3Elg372/7U40YalHMvokqlKiGBhLSZ9aix0poDScKNZN&#10;zzlgqWMedEJ7wYH0pm23Ov9mQLdgqqMzkI9uA+p8T9X8hx28zSzcl8Zy0Nz33r6iasfXeKK5UjAP&#10;VAy4LM8w09zU50C/9q7/6ZURE31X/kL8TKv1x6wXNXYPAAAA//8DAFBLAwQUAAYACAAAACEAMy8F&#10;nkEAAAA5AAAAEAAAAGRycy9zaGFwZXhtbC54bWyysa/IzVEoSy0qzszPs1Uy1DNQUkjNS85PycxL&#10;t1UKDXHTtVBSKC5JzEtJzMnPS7VVqkwtVrK34+UCAAAA//8DAFBLAwQUAAYACAAAACEA7WZFj8UA&#10;AADcAAAADwAAAGRycy9kb3ducmV2LnhtbESPQWvCQBCF7wX/wzIFb3UTbSWmWUUEoT1GpXgcsmM2&#10;NDsbs6tJ++u7hUKPjzfve/OKzWhbcafeN44VpLMEBHHldMO1gtNx/5SB8AFZY+uYFHyRh8168lBg&#10;rt3AJd0PoRYRwj5HBSaELpfSV4Ys+pnriKN3cb3FEGVfS93jEOG2lfMkWUqLDccGgx3tDFWfh5uN&#10;b2TD8/vlpTvTtfxOPsqFOYeVUWr6OG5fQQQaw//xX/pNK1ikK/gdEwkg1z8AAAD//wMAUEsBAi0A&#10;FAAGAAgAAAAhAPD3irv9AAAA4gEAABMAAAAAAAAAAAAAAAAAAAAAAFtDb250ZW50X1R5cGVzXS54&#10;bWxQSwECLQAUAAYACAAAACEAMd1fYdIAAACPAQAACwAAAAAAAAAAAAAAAAAuAQAAX3JlbHMvLnJl&#10;bHNQSwECLQAUAAYACAAAACEAMy8FnkEAAAA5AAAAEAAAAAAAAAAAAAAAAAApAgAAZHJzL3NoYXBl&#10;eG1sLnhtbFBLAQItABQABgAIAAAAIQDtZkWPxQAAANwAAAAPAAAAAAAAAAAAAAAAAJgCAABkcnMv&#10;ZG93bnJldi54bWxQSwUGAAAAAAQABAD1AAAAigMAAAAA&#10;" fillcolor="#4bacc6" strokecolor="#f2f2f2" strokeweight="1pt">
+                <v:rect id="Rectangle 319" o:spid="_x0000_s1274" style="position:absolute;left:30559;top:48433;width:1206;height:1213;visibility:visible;mso-wrap-style:square;v-text-anchor:top" o:gfxdata="UEsDBBQABgAIAAAAIQDw94q7/QAAAOIBAAATAAAAW0NvbnRlbnRfVHlwZXNdLnhtbJSRzUrEMBDH&#10;74LvEOYqbaoHEWm6B6tHFV0fYEimbdg2CZlYd9/edD8u4goeZ+b/8SOpV9tpFDNFtt4puC4rEOS0&#10;N9b1Cj7WT8UdCE7oDI7ekYIdMayay4t6vQvEIrsdKxhSCvdSsh5oQi59IJcvnY8TpjzGXgbUG+xJ&#10;3lTVrdTeJXKpSEsGNHVLHX6OSTxu8/pAEmlkEA8H4dKlAEMYrcaUSeXszI+W4thQZudew4MNfJUx&#10;QP7asFzOFxx9L/lpojUkXjGmZ5wyhjSRJQ8YKGvKv1MWzIkL33VWU9lGfl98J6hz4cZ/uUjzf7Pb&#10;bHuj+ZQu9z/UfAMAAP//AwBQSwMEFAAGAAgAAAAhADHdX2HSAAAAjwEAAAsAAABfcmVscy8ucmVs&#10;c6SQwWrDMAyG74O9g9G9cdpDGaNOb4VeSwe7CltJTGPLWCZt376mMFhGbzvqF/o+8e/2tzCpmbJ4&#10;jgbWTQuKomXn42Dg63xYfYCSgtHhxJEM3Elg372/7U40YalHMvokqlKiGBhLSZ9aix0poDScKNZN&#10;zzlgqWMedEJ7wYH0pm23Ov9mQLdgqqMzkI9uA+p8T9X8hx28zSzcl8Zy0Nz33r6iasfXeKK5UjAP&#10;VAy4LM8w09zU50C/9q7/6ZURE31X/kL8TKv1x6wXNXYPAAAA//8DAFBLAwQUAAYACAAAACEAMy8F&#10;nkEAAAA5AAAAEAAAAGRycy9zaGFwZXhtbC54bWyysa/IzVEoSy0qzszPs1Uy1DNQUkjNS85PycxL&#10;t1UKDXHTtVBSKC5JzEtJzMnPS7VVqkwtVrK34+UCAAAA//8DAFBLAwQUAAYACAAAACEA7WZFj8UA&#10;AADcAAAADwAAAGRycy9kb3ducmV2LnhtbESPQWvCQBCF7wX/wzIFb3UTbSWmWUUEoT1GpXgcsmM2&#10;NDsbs6tJ++u7hUKPjzfve/OKzWhbcafeN44VpLMEBHHldMO1gtNx/5SB8AFZY+uYFHyRh8168lBg&#10;rt3AJd0PoRYRwj5HBSaELpfSV4Ys+pnriKN3cb3FEGVfS93jEOG2lfMkWUqLDccGgx3tDFWfh5uN&#10;b2TD8/vlpTvTtfxOPsqFOYeVUWr6OG5fQQQaw//xX/pNK1ikK/gdEwkg1z8AAAD//wMAUEsBAi0A&#10;FAAGAAgAAAAhAPD3irv9AAAA4gEAABMAAAAAAAAAAAAAAAAAAAAAAFtDb250ZW50X1R5cGVzXS54&#10;bWxQSwECLQAUAAYACAAAACEAMd1fYdIAAACPAQAACwAAAAAAAAAAAAAAAAAuAQAAX3JlbHMvLnJl&#10;bHNQSwECLQAUAAYACAAAACEAMy8FnkEAAAA5AAAAEAAAAAAAAAAAAAAAAAApAgAAZHJzL3NoYXBl&#10;eG1sLnhtbFBLAQItABQABgAIAAAAIQDtZkWPxQAAANwAAAAPAAAAAAAAAAAAAAAAAJgCAABkcnMv&#10;ZG93bnJldi54bWxQSwUGAAAAAAQABAD1AAAAigMAAAAA&#10;" fillcolor="#4bacc6" strokecolor="#f2f2f2" strokeweight="1pt">
                   <v:fill color2="#205867" angle="45" focus="100%" type="gradient"/>
                   <v:shadow on="t" type="perspective" color="#b6dde8" opacity=".5" origin=",.5" offset="0,0" matrix=",-56756f,,.5"/>
                   <v:textbox>
@@ -22580,7 +22546,7 @@
                     </w:txbxContent>
                   </v:textbox>
                 </v:rect>
-                <v:rect id="Rectangle 320" o:spid="_x0000_s1250" style="position:absolute;left:31924;top:48452;width:1207;height:1213;visibility:visible;mso-wrap-style:square;v-text-anchor:top" o:gfxdata="UEsDBBQABgAIAAAAIQDw94q7/QAAAOIBAAATAAAAW0NvbnRlbnRfVHlwZXNdLnhtbJSRzUrEMBDH&#10;74LvEOYqbaoHEWm6B6tHFV0fYEimbdg2CZlYd9/edD8u4goeZ+b/8SOpV9tpFDNFtt4puC4rEOS0&#10;N9b1Cj7WT8UdCE7oDI7ekYIdMayay4t6vQvEIrsdKxhSCvdSsh5oQi59IJcvnY8TpjzGXgbUG+xJ&#10;3lTVrdTeJXKpSEsGNHVLHX6OSTxu8/pAEmlkEA8H4dKlAEMYrcaUSeXszI+W4thQZudew4MNfJUx&#10;QP7asFzOFxx9L/lpojUkXjGmZ5wyhjSRJQ8YKGvKv1MWzIkL33VWU9lGfl98J6hz4cZ/uUjzf7Pb&#10;bHuj+ZQu9z/UfAMAAP//AwBQSwMEFAAGAAgAAAAhADHdX2HSAAAAjwEAAAsAAABfcmVscy8ucmVs&#10;c6SQwWrDMAyG74O9g9G9cdpDGaNOb4VeSwe7CltJTGPLWCZt376mMFhGbzvqF/o+8e/2tzCpmbJ4&#10;jgbWTQuKomXn42Dg63xYfYCSgtHhxJEM3Elg372/7U40YalHMvokqlKiGBhLSZ9aix0poDScKNZN&#10;zzlgqWMedEJ7wYH0pm23Ov9mQLdgqqMzkI9uA+p8T9X8hx28zSzcl8Zy0Nz33r6iasfXeKK5UjAP&#10;VAy4LM8w09zU50C/9q7/6ZURE31X/kL8TKv1x6wXNXYPAAAA//8DAFBLAwQUAAYACAAAACEAMy8F&#10;nkEAAAA5AAAAEAAAAGRycy9zaGFwZXhtbC54bWyysa/IzVEoSy0qzszPs1Uy1DNQUkjNS85PycxL&#10;t1UKDXHTtVBSKC5JzEtJzMnPS7VVqkwtVrK34+UCAAAA//8DAFBLAwQUAAYACAAAACEAsjAmr8QA&#10;AADcAAAADwAAAGRycy9kb3ducmV2LnhtbESPwWrCQBCG70LfYZlCb7qpWtHoKqVQqMeoiMchO2aD&#10;2dk0uzVpn75zKPQ4/PN/881mN/hG3amLdWADz5MMFHEZbM2VgdPxfbwEFROyxSYwGfimCLvtw2iD&#10;uQ09F3Q/pEoJhGOOBlxKba51LB15jJPQEkt2DZ3HJGNXadthL3Df6GmWLbTHmuWCw5beHJW3w5cX&#10;jWU/319f2gt9Fj/ZuZi5S1o5Y54eh9c1qERD+l/+a39YA7Op6MszQgC9/QUAAP//AwBQSwECLQAU&#10;AAYACAAAACEA8PeKu/0AAADiAQAAEwAAAAAAAAAAAAAAAAAAAAAAW0NvbnRlbnRfVHlwZXNdLnht&#10;bFBLAQItABQABgAIAAAAIQAx3V9h0gAAAI8BAAALAAAAAAAAAAAAAAAAAC4BAABfcmVscy8ucmVs&#10;c1BLAQItABQABgAIAAAAIQAzLwWeQQAAADkAAAAQAAAAAAAAAAAAAAAAACkCAABkcnMvc2hhcGV4&#10;bWwueG1sUEsBAi0AFAAGAAgAAAAhALIwJq/EAAAA3AAAAA8AAAAAAAAAAAAAAAAAmAIAAGRycy9k&#10;b3ducmV2LnhtbFBLBQYAAAAABAAEAPUAAACJAwAAAAA=&#10;" fillcolor="#4bacc6" strokecolor="#f2f2f2" strokeweight="1pt">
+                <v:rect id="Rectangle 320" o:spid="_x0000_s1275" style="position:absolute;left:31924;top:48452;width:1207;height:1213;visibility:visible;mso-wrap-style:square;v-text-anchor:top" o:gfxdata="UEsDBBQABgAIAAAAIQDw94q7/QAAAOIBAAATAAAAW0NvbnRlbnRfVHlwZXNdLnhtbJSRzUrEMBDH&#10;74LvEOYqbaoHEWm6B6tHFV0fYEimbdg2CZlYd9/edD8u4goeZ+b/8SOpV9tpFDNFtt4puC4rEOS0&#10;N9b1Cj7WT8UdCE7oDI7ekYIdMayay4t6vQvEIrsdKxhSCvdSsh5oQi59IJcvnY8TpjzGXgbUG+xJ&#10;3lTVrdTeJXKpSEsGNHVLHX6OSTxu8/pAEmlkEA8H4dKlAEMYrcaUSeXszI+W4thQZudew4MNfJUx&#10;QP7asFzOFxx9L/lpojUkXjGmZ5wyhjSRJQ8YKGvKv1MWzIkL33VWU9lGfl98J6hz4cZ/uUjzf7Pb&#10;bHuj+ZQu9z/UfAMAAP//AwBQSwMEFAAGAAgAAAAhADHdX2HSAAAAjwEAAAsAAABfcmVscy8ucmVs&#10;c6SQwWrDMAyG74O9g9G9cdpDGaNOb4VeSwe7CltJTGPLWCZt376mMFhGbzvqF/o+8e/2tzCpmbJ4&#10;jgbWTQuKomXn42Dg63xYfYCSgtHhxJEM3Elg372/7U40YalHMvokqlKiGBhLSZ9aix0poDScKNZN&#10;zzlgqWMedEJ7wYH0pm23Ov9mQLdgqqMzkI9uA+p8T9X8hx28zSzcl8Zy0Nz33r6iasfXeKK5UjAP&#10;VAy4LM8w09zU50C/9q7/6ZURE31X/kL8TKv1x6wXNXYPAAAA//8DAFBLAwQUAAYACAAAACEAMy8F&#10;nkEAAAA5AAAAEAAAAGRycy9zaGFwZXhtbC54bWyysa/IzVEoSy0qzszPs1Uy1DNQUkjNS85PycxL&#10;t1UKDXHTtVBSKC5JzEtJzMnPS7VVqkwtVrK34+UCAAAA//8DAFBLAwQUAAYACAAAACEAsjAmr8QA&#10;AADcAAAADwAAAGRycy9kb3ducmV2LnhtbESPwWrCQBCG70LfYZlCb7qpWtHoKqVQqMeoiMchO2aD&#10;2dk0uzVpn75zKPQ4/PN/881mN/hG3amLdWADz5MMFHEZbM2VgdPxfbwEFROyxSYwGfimCLvtw2iD&#10;uQ09F3Q/pEoJhGOOBlxKba51LB15jJPQEkt2DZ3HJGNXadthL3Df6GmWLbTHmuWCw5beHJW3w5cX&#10;jWU/319f2gt9Fj/ZuZi5S1o5Y54eh9c1qERD+l/+a39YA7Op6MszQgC9/QUAAP//AwBQSwECLQAU&#10;AAYACAAAACEA8PeKu/0AAADiAQAAEwAAAAAAAAAAAAAAAAAAAAAAW0NvbnRlbnRfVHlwZXNdLnht&#10;bFBLAQItABQABgAIAAAAIQAx3V9h0gAAAI8BAAALAAAAAAAAAAAAAAAAAC4BAABfcmVscy8ucmVs&#10;c1BLAQItABQABgAIAAAAIQAzLwWeQQAAADkAAAAQAAAAAAAAAAAAAAAAACkCAABkcnMvc2hhcGV4&#10;bWwueG1sUEsBAi0AFAAGAAgAAAAhALIwJq/EAAAA3AAAAA8AAAAAAAAAAAAAAAAAmAIAAGRycy9k&#10;b3ducmV2LnhtbFBLBQYAAAAABAAEAPUAAACJAwAAAAA=&#10;" fillcolor="#4bacc6" strokecolor="#f2f2f2" strokeweight="1pt">
                   <v:fill color2="#205867" angle="45" focus="100%" type="gradient"/>
                   <v:shadow on="t" type="perspective" color="#b6dde8" opacity=".5" origin=",.5" offset="0,0" matrix=",-56756f,,.5"/>
                   <v:textbox>
@@ -22600,7 +22566,7 @@
                     </w:txbxContent>
                   </v:textbox>
                 </v:rect>
-                <v:shape id="Left Brace 321" o:spid="_x0000_s1251" type="#_x0000_t87" style="position:absolute;left:29521;top:35787;width:2406;height:22720;rotation:90;visibility:visible;mso-wrap-style:square;v-text-anchor:middle" o:gfxdata="UEsDBBQABgAIAAAAIQDw94q7/QAAAOIBAAATAAAAW0NvbnRlbnRfVHlwZXNdLnhtbJSRzUrEMBDH&#10;74LvEOYqbaoHEWm6B6tHFV0fYEimbdg2CZlYd9/edD8u4goeZ+b/8SOpV9tpFDNFtt4puC4rEOS0&#10;N9b1Cj7WT8UdCE7oDI7ekYIdMayay4t6vQvEIrsdKxhSCvdSsh5oQi59IJcvnY8TpjzGXgbUG+xJ&#10;3lTVrdTeJXKpSEsGNHVLHX6OSTxu8/pAEmlkEA8H4dKlAEMYrcaUSeXszI+W4thQZudew4MNfJUx&#10;QP7asFzOFxx9L/lpojUkXjGmZ5wyhjSRJQ8YKGvKv1MWzIkL33VWU9lGfl98J6hz4cZ/uUjzf7Pb&#10;bHuj+ZQu9z/UfAMAAP//AwBQSwMEFAAGAAgAAAAhADHdX2HSAAAAjwEAAAsAAABfcmVscy8ucmVs&#10;c6SQwWrDMAyG74O9g9G9cdpDGaNOb4VeSwe7CltJTGPLWCZt376mMFhGbzvqF/o+8e/2tzCpmbJ4&#10;jgbWTQuKomXn42Dg63xYfYCSgtHhxJEM3Elg372/7U40YalHMvokqlKiGBhLSZ9aix0poDScKNZN&#10;zzlgqWMedEJ7wYH0pm23Ov9mQLdgqqMzkI9uA+p8T9X8hx28zSzcl8Zy0Nz33r6iasfXeKK5UjAP&#10;VAy4LM8w09zU50C/9q7/6ZURE31X/kL8TKv1x6wXNXYPAAAA//8DAFBLAwQUAAYACAAAACEAMy8F&#10;nkEAAAA5AAAAEAAAAGRycy9zaGFwZXhtbC54bWyysa/IzVEoSy0qzszPs1Uy1DNQUkjNS85PycxL&#10;t1UKDXHTtVBSKC5JzEtJzMnPS7VVqkwtVrK34+UCAAAA//8DAFBLAwQUAAYACAAAACEAzYBbdsMA&#10;AADcAAAADwAAAGRycy9kb3ducmV2LnhtbESPUWvCMBSF3wf+h3CFvc2kDkQ6o4jg8EE21P6AS3PX&#10;FpubmmS1/ffLQPDxcM75Dme1GWwrevKhcawhmykQxKUzDVcaisv+bQkiRGSDrWPSMFKAzXryssLc&#10;uDufqD/HSiQIhxw11DF2uZShrMlimLmOOHk/zluMSfpKGo/3BLetnCu1kBYbTgs1drSrqbyef60G&#10;/zn2aiz4q1D7AU/Z5ZYdv1Hr1+mw/QARaYjP8KN9MBre5xn8n0lHQK7/AAAA//8DAFBLAQItABQA&#10;BgAIAAAAIQDw94q7/QAAAOIBAAATAAAAAAAAAAAAAAAAAAAAAABbQ29udGVudF9UeXBlc10ueG1s&#10;UEsBAi0AFAAGAAgAAAAhADHdX2HSAAAAjwEAAAsAAAAAAAAAAAAAAAAALgEAAF9yZWxzLy5yZWxz&#10;UEsBAi0AFAAGAAgAAAAhADMvBZ5BAAAAOQAAABAAAAAAAAAAAAAAAAAAKQIAAGRycy9zaGFwZXht&#10;bC54bWxQSwECLQAUAAYACAAAACEAzYBbdsMAAADcAAAADwAAAAAAAAAAAAAAAACYAgAAZHJzL2Rv&#10;d25yZXYueG1sUEsFBgAAAAAEAAQA9QAAAIgDAAAAAA==&#10;" adj="191" strokecolor="#4579b8 [3044]">
+                <v:shape id="Left Brace 321" o:spid="_x0000_s1276" type="#_x0000_t87" style="position:absolute;left:29521;top:35787;width:2406;height:22720;rotation:90;visibility:visible;mso-wrap-style:square;v-text-anchor:middle" o:gfxdata="UEsDBBQABgAIAAAAIQDw94q7/QAAAOIBAAATAAAAW0NvbnRlbnRfVHlwZXNdLnhtbJSRzUrEMBDH&#10;74LvEOYqbaoHEWm6B6tHFV0fYEimbdg2CZlYd9/edD8u4goeZ+b/8SOpV9tpFDNFtt4puC4rEOS0&#10;N9b1Cj7WT8UdCE7oDI7ekYIdMayay4t6vQvEIrsdKxhSCvdSsh5oQi59IJcvnY8TpjzGXgbUG+xJ&#10;3lTVrdTeJXKpSEsGNHVLHX6OSTxu8/pAEmlkEA8H4dKlAEMYrcaUSeXszI+W4thQZudew4MNfJUx&#10;QP7asFzOFxx9L/lpojUkXjGmZ5wyhjSRJQ8YKGvKv1MWzIkL33VWU9lGfl98J6hz4cZ/uUjzf7Pb&#10;bHuj+ZQu9z/UfAMAAP//AwBQSwMEFAAGAAgAAAAhADHdX2HSAAAAjwEAAAsAAABfcmVscy8ucmVs&#10;c6SQwWrDMAyG74O9g9G9cdpDGaNOb4VeSwe7CltJTGPLWCZt376mMFhGbzvqF/o+8e/2tzCpmbJ4&#10;jgbWTQuKomXn42Dg63xYfYCSgtHhxJEM3Elg372/7U40YalHMvokqlKiGBhLSZ9aix0poDScKNZN&#10;zzlgqWMedEJ7wYH0pm23Ov9mQLdgqqMzkI9uA+p8T9X8hx28zSzcl8Zy0Nz33r6iasfXeKK5UjAP&#10;VAy4LM8w09zU50C/9q7/6ZURE31X/kL8TKv1x6wXNXYPAAAA//8DAFBLAwQUAAYACAAAACEAMy8F&#10;nkEAAAA5AAAAEAAAAGRycy9zaGFwZXhtbC54bWyysa/IzVEoSy0qzszPs1Uy1DNQUkjNS85PycxL&#10;t1UKDXHTtVBSKC5JzEtJzMnPS7VVqkwtVrK34+UCAAAA//8DAFBLAwQUAAYACAAAACEAzYBbdsMA&#10;AADcAAAADwAAAGRycy9kb3ducmV2LnhtbESPUWvCMBSF3wf+h3CFvc2kDkQ6o4jg8EE21P6AS3PX&#10;FpubmmS1/ffLQPDxcM75Dme1GWwrevKhcawhmykQxKUzDVcaisv+bQkiRGSDrWPSMFKAzXryssLc&#10;uDufqD/HSiQIhxw11DF2uZShrMlimLmOOHk/zluMSfpKGo/3BLetnCu1kBYbTgs1drSrqbyef60G&#10;/zn2aiz4q1D7AU/Z5ZYdv1Hr1+mw/QARaYjP8KN9MBre5xn8n0lHQK7/AAAA//8DAFBLAQItABQA&#10;BgAIAAAAIQDw94q7/QAAAOIBAAATAAAAAAAAAAAAAAAAAAAAAABbQ29udGVudF9UeXBlc10ueG1s&#10;UEsBAi0AFAAGAAgAAAAhADHdX2HSAAAAjwEAAAsAAAAAAAAAAAAAAAAALgEAAF9yZWxzLy5yZWxz&#10;UEsBAi0AFAAGAAgAAAAhADMvBZ5BAAAAOQAAABAAAAAAAAAAAAAAAAAAKQIAAGRycy9zaGFwZXht&#10;bC54bWxQSwECLQAUAAYACAAAACEAzYBbdsMAAADcAAAADwAAAAAAAAAAAAAAAACYAgAAZHJzL2Rv&#10;d25yZXYueG1sUEsFBgAAAAAEAAQA9QAAAIgDAAAAAA==&#10;" adj="191" strokecolor="#4579b8 [3044]">
                   <v:textbox>
                     <w:txbxContent>
                       <w:p>
@@ -22618,7 +22584,7 @@
                     </w:txbxContent>
                   </v:textbox>
                 </v:shape>
-                <v:shape id="Text Box 322" o:spid="_x0000_s1252" type="#_x0000_t202" style="position:absolute;left:7690;top:43428;width:6795;height:2418;visibility:visible;mso-wrap-style:none;v-text-anchor:top" o:gfxdata="UEsDBBQABgAIAAAAIQDw94q7/QAAAOIBAAATAAAAW0NvbnRlbnRfVHlwZXNdLnhtbJSRzUrEMBDH&#10;74LvEOYqbaoHEWm6B6tHFV0fYEimbdg2CZlYd9/edD8u4goeZ+b/8SOpV9tpFDNFtt4puC4rEOS0&#10;N9b1Cj7WT8UdCE7oDI7ekYIdMayay4t6vQvEIrsdKxhSCvdSsh5oQi59IJcvnY8TpjzGXgbUG+xJ&#10;3lTVrdTeJXKpSEsGNHVLHX6OSTxu8/pAEmlkEA8H4dKlAEMYrcaUSeXszI+W4thQZudew4MNfJUx&#10;QP7asFzOFxx9L/lpojUkXjGmZ5wyhjSRJQ8YKGvKv1MWzIkL33VWU9lGfl98J6hz4cZ/uUjzf7Pb&#10;bHuj+ZQu9z/UfAMAAP//AwBQSwMEFAAGAAgAAAAhADHdX2HSAAAAjwEAAAsAAABfcmVscy8ucmVs&#10;c6SQwWrDMAyG74O9g9G9cdpDGaNOb4VeSwe7CltJTGPLWCZt376mMFhGbzvqF/o+8e/2tzCpmbJ4&#10;jgbWTQuKomXn42Dg63xYfYCSgtHhxJEM3Elg372/7U40YalHMvokqlKiGBhLSZ9aix0poDScKNZN&#10;zzlgqWMedEJ7wYH0pm23Ov9mQLdgqqMzkI9uA+p8T9X8hx28zSzcl8Zy0Nz33r6iasfXeKK5UjAP&#10;VAy4LM8w09zU50C/9q7/6ZURE31X/kL8TKv1x6wXNXYPAAAA//8DAFBLAwQUAAYACAAAACEAMy8F&#10;nkEAAAA5AAAAEAAAAGRycy9zaGFwZXhtbC54bWyysa/IzVEoSy0qzszPs1Uy1DNQUkjNS85PycxL&#10;t1UKDXHTtVBSKC5JzEtJzMnPS7VVqkwtVrK34+UCAAAA//8DAFBLAwQUAAYACAAAACEAJwGzb8QA&#10;AADcAAAADwAAAGRycy9kb3ducmV2LnhtbESP3YrCMBSE7xd8h3AE79bUFkWqUUQUFgRZXUEvj83p&#10;DzYnpclqffuNIOzlMDPfMPNlZ2pxp9ZVlhWMhhEI4szqigsFp5/t5xSE88gaa8uk4EkOlovexxxT&#10;bR98oPvRFyJA2KWooPS+SaV0WUkG3dA2xMHLbWvQB9kWUrf4CHBTyziKJtJgxWGhxIbWJWW3469R&#10;sF9P7Di5dtN8872zhyJP5GV8VmrQ71YzEJ46/x9+t7+0giSO4XUmHAG5+AMAAP//AwBQSwECLQAU&#10;AAYACAAAACEA8PeKu/0AAADiAQAAEwAAAAAAAAAAAAAAAAAAAAAAW0NvbnRlbnRfVHlwZXNdLnht&#10;bFBLAQItABQABgAIAAAAIQAx3V9h0gAAAI8BAAALAAAAAAAAAAAAAAAAAC4BAABfcmVscy8ucmVs&#10;c1BLAQItABQABgAIAAAAIQAzLwWeQQAAADkAAAAQAAAAAAAAAAAAAAAAACkCAABkcnMvc2hhcGV4&#10;bWwueG1sUEsBAi0AFAAGAAgAAAAhACcBs2/EAAAA3AAAAA8AAAAAAAAAAAAAAAAAmAIAAGRycy9k&#10;b3ducmV2LnhtbFBLBQYAAAAABAAEAPUAAACJAwAAAAA=&#10;" fillcolor="white [3201]" strokeweight=".5pt">
+                <v:shape id="Text Box 322" o:spid="_x0000_s1277" type="#_x0000_t202" style="position:absolute;left:7690;top:43428;width:6795;height:2418;visibility:visible;mso-wrap-style:none;v-text-anchor:top" o:gfxdata="UEsDBBQABgAIAAAAIQDw94q7/QAAAOIBAAATAAAAW0NvbnRlbnRfVHlwZXNdLnhtbJSRzUrEMBDH&#10;74LvEOYqbaoHEWm6B6tHFV0fYEimbdg2CZlYd9/edD8u4goeZ+b/8SOpV9tpFDNFtt4puC4rEOS0&#10;N9b1Cj7WT8UdCE7oDI7ekYIdMayay4t6vQvEIrsdKxhSCvdSsh5oQi59IJcvnY8TpjzGXgbUG+xJ&#10;3lTVrdTeJXKpSEsGNHVLHX6OSTxu8/pAEmlkEA8H4dKlAEMYrcaUSeXszI+W4thQZudew4MNfJUx&#10;QP7asFzOFxx9L/lpojUkXjGmZ5wyhjSRJQ8YKGvKv1MWzIkL33VWU9lGfl98J6hz4cZ/uUjzf7Pb&#10;bHuj+ZQu9z/UfAMAAP//AwBQSwMEFAAGAAgAAAAhADHdX2HSAAAAjwEAAAsAAABfcmVscy8ucmVs&#10;c6SQwWrDMAyG74O9g9G9cdpDGaNOb4VeSwe7CltJTGPLWCZt376mMFhGbzvqF/o+8e/2tzCpmbJ4&#10;jgbWTQuKomXn42Dg63xYfYCSgtHhxJEM3Elg372/7U40YalHMvokqlKiGBhLSZ9aix0poDScKNZN&#10;zzlgqWMedEJ7wYH0pm23Ov9mQLdgqqMzkI9uA+p8T9X8hx28zSzcl8Zy0Nz33r6iasfXeKK5UjAP&#10;VAy4LM8w09zU50C/9q7/6ZURE31X/kL8TKv1x6wXNXYPAAAA//8DAFBLAwQUAAYACAAAACEAMy8F&#10;nkEAAAA5AAAAEAAAAGRycy9zaGFwZXhtbC54bWyysa/IzVEoSy0qzszPs1Uy1DNQUkjNS85PycxL&#10;t1UKDXHTtVBSKC5JzEtJzMnPS7VVqkwtVrK34+UCAAAA//8DAFBLAwQUAAYACAAAACEAJwGzb8QA&#10;AADcAAAADwAAAGRycy9kb3ducmV2LnhtbESP3YrCMBSE7xd8h3AE79bUFkWqUUQUFgRZXUEvj83p&#10;DzYnpclqffuNIOzlMDPfMPNlZ2pxp9ZVlhWMhhEI4szqigsFp5/t5xSE88gaa8uk4EkOlovexxxT&#10;bR98oPvRFyJA2KWooPS+SaV0WUkG3dA2xMHLbWvQB9kWUrf4CHBTyziKJtJgxWGhxIbWJWW3469R&#10;sF9P7Di5dtN8872zhyJP5GV8VmrQ71YzEJ46/x9+t7+0giSO4XUmHAG5+AMAAP//AwBQSwECLQAU&#10;AAYACAAAACEA8PeKu/0AAADiAQAAEwAAAAAAAAAAAAAAAAAAAAAAW0NvbnRlbnRfVHlwZXNdLnht&#10;bFBLAQItABQABgAIAAAAIQAx3V9h0gAAAI8BAAALAAAAAAAAAAAAAAAAAC4BAABfcmVscy8ucmVs&#10;c1BLAQItABQABgAIAAAAIQAzLwWeQQAAADkAAAAQAAAAAAAAAAAAAAAAACkCAABkcnMvc2hhcGV4&#10;bWwueG1sUEsBAi0AFAAGAAgAAAAhACcBs2/EAAAA3AAAAA8AAAAAAAAAAAAAAAAAmAIAAGRycy9k&#10;b3ducmV2LnhtbFBLBQYAAAAABAAEAPUAAACJAwAAAAA=&#10;" fillcolor="white [3201]" strokeweight=".5pt">
                   <v:textbox>
                     <w:txbxContent>
                       <w:p>
@@ -22629,7 +22595,7 @@
                     </w:txbxContent>
                   </v:textbox>
                 </v:shape>
-                <v:shape id="Text Box 323" o:spid="_x0000_s1253" type="#_x0000_t202" style="position:absolute;left:26447;top:43513;width:8147;height:2305;visibility:visible;mso-wrap-style:none;v-text-anchor:top" o:gfxdata="UEsDBBQABgAIAAAAIQDw94q7/QAAAOIBAAATAAAAW0NvbnRlbnRfVHlwZXNdLnhtbJSRzUrEMBDH&#10;74LvEOYqbaoHEWm6B6tHFV0fYEimbdg2CZlYd9/edD8u4goeZ+b/8SOpV9tpFDNFtt4puC4rEOS0&#10;N9b1Cj7WT8UdCE7oDI7ekYIdMayay4t6vQvEIrsdKxhSCvdSsh5oQi59IJcvnY8TpjzGXgbUG+xJ&#10;3lTVrdTeJXKpSEsGNHVLHX6OSTxu8/pAEmlkEA8H4dKlAEMYrcaUSeXszI+W4thQZudew4MNfJUx&#10;QP7asFzOFxx9L/lpojUkXjGmZ5wyhjSRJQ8YKGvKv1MWzIkL33VWU9lGfl98J6hz4cZ/uUjzf7Pb&#10;bHuj+ZQu9z/UfAMAAP//AwBQSwMEFAAGAAgAAAAhADHdX2HSAAAAjwEAAAsAAABfcmVscy8ucmVs&#10;c6SQwWrDMAyG74O9g9G9cdpDGaNOb4VeSwe7CltJTGPLWCZt376mMFhGbzvqF/o+8e/2tzCpmbJ4&#10;jgbWTQuKomXn42Dg63xYfYCSgtHhxJEM3Elg372/7U40YalHMvokqlKiGBhLSZ9aix0poDScKNZN&#10;zzlgqWMedEJ7wYH0pm23Ov9mQLdgqqMzkI9uA+p8T9X8hx28zSzcl8Zy0Nz33r6iasfXeKK5UjAP&#10;VAy4LM8w09zU50C/9q7/6ZURE31X/kL8TKv1x6wXNXYPAAAA//8DAFBLAwQUAAYACAAAACEAMy8F&#10;nkEAAAA5AAAAEAAAAGRycy9zaGFwZXhtbC54bWyysa/IzVEoSy0qzszPs1Uy1DNQUkjNS85PycxL&#10;t1UKDXHTtVBSKC5JzEtJzMnPS7VVqkwtVrK34+UCAAAA//8DAFBLAwQUAAYACAAAACEASE0W9MQA&#10;AADcAAAADwAAAGRycy9kb3ducmV2LnhtbESPW4vCMBSE3xf8D+EIvq2pFqV0jSKiIAiLN3Afzzan&#10;F7Y5KU3U7r83guDjMDPfMLNFZ2pxo9ZVlhWMhhEI4szqigsF59PmMwHhPLLG2jIp+CcHi3nvY4ap&#10;tnc+0O3oCxEg7FJUUHrfpFK6rCSDbmgb4uDltjXog2wLqVu8B7ip5TiKptJgxWGhxIZWJWV/x6tR&#10;8L2a2kn82yX5er+zhyKP5c/kotSg3y2/QHjq/Dv8am+1gngcw/NMOAJy/gAAAP//AwBQSwECLQAU&#10;AAYACAAAACEA8PeKu/0AAADiAQAAEwAAAAAAAAAAAAAAAAAAAAAAW0NvbnRlbnRfVHlwZXNdLnht&#10;bFBLAQItABQABgAIAAAAIQAx3V9h0gAAAI8BAAALAAAAAAAAAAAAAAAAAC4BAABfcmVscy8ucmVs&#10;c1BLAQItABQABgAIAAAAIQAzLwWeQQAAADkAAAAQAAAAAAAAAAAAAAAAACkCAABkcnMvc2hhcGV4&#10;bWwueG1sUEsBAi0AFAAGAAgAAAAhAEhNFvTEAAAA3AAAAA8AAAAAAAAAAAAAAAAAmAIAAGRycy9k&#10;b3ducmV2LnhtbFBLBQYAAAAABAAEAPUAAACJAwAAAAA=&#10;" fillcolor="white [3201]" strokeweight=".5pt">
+                <v:shape id="Text Box 323" o:spid="_x0000_s1278" type="#_x0000_t202" style="position:absolute;left:26447;top:43513;width:8147;height:2305;visibility:visible;mso-wrap-style:none;v-text-anchor:top" o:gfxdata="UEsDBBQABgAIAAAAIQDw94q7/QAAAOIBAAATAAAAW0NvbnRlbnRfVHlwZXNdLnhtbJSRzUrEMBDH&#10;74LvEOYqbaoHEWm6B6tHFV0fYEimbdg2CZlYd9/edD8u4goeZ+b/8SOpV9tpFDNFtt4puC4rEOS0&#10;N9b1Cj7WT8UdCE7oDI7ekYIdMayay4t6vQvEIrsdKxhSCvdSsh5oQi59IJcvnY8TpjzGXgbUG+xJ&#10;3lTVrdTeJXKpSEsGNHVLHX6OSTxu8/pAEmlkEA8H4dKlAEMYrcaUSeXszI+W4thQZudew4MNfJUx&#10;QP7asFzOFxx9L/lpojUkXjGmZ5wyhjSRJQ8YKGvKv1MWzIkL33VWU9lGfl98J6hz4cZ/uUjzf7Pb&#10;bHuj+ZQu9z/UfAMAAP//AwBQSwMEFAAGAAgAAAAhADHdX2HSAAAAjwEAAAsAAABfcmVscy8ucmVs&#10;c6SQwWrDMAyG74O9g9G9cdpDGaNOb4VeSwe7CltJTGPLWCZt376mMFhGbzvqF/o+8e/2tzCpmbJ4&#10;jgbWTQuKomXn42Dg63xYfYCSgtHhxJEM3Elg372/7U40YalHMvokqlKiGBhLSZ9aix0poDScKNZN&#10;zzlgqWMedEJ7wYH0pm23Ov9mQLdgqqMzkI9uA+p8T9X8hx28zSzcl8Zy0Nz33r6iasfXeKK5UjAP&#10;VAy4LM8w09zU50C/9q7/6ZURE31X/kL8TKv1x6wXNXYPAAAA//8DAFBLAwQUAAYACAAAACEAMy8F&#10;nkEAAAA5AAAAEAAAAGRycy9zaGFwZXhtbC54bWyysa/IzVEoSy0qzszPs1Uy1DNQUkjNS85PycxL&#10;t1UKDXHTtVBSKC5JzEtJzMnPS7VVqkwtVrK34+UCAAAA//8DAFBLAwQUAAYACAAAACEASE0W9MQA&#10;AADcAAAADwAAAGRycy9kb3ducmV2LnhtbESPW4vCMBSE3xf8D+EIvq2pFqV0jSKiIAiLN3Afzzan&#10;F7Y5KU3U7r83guDjMDPfMLNFZ2pxo9ZVlhWMhhEI4szqigsF59PmMwHhPLLG2jIp+CcHi3nvY4ap&#10;tnc+0O3oCxEg7FJUUHrfpFK6rCSDbmgb4uDltjXog2wLqVu8B7ip5TiKptJgxWGhxIZWJWV/x6tR&#10;8L2a2kn82yX5er+zhyKP5c/kotSg3y2/QHjq/Dv8am+1gngcw/NMOAJy/gAAAP//AwBQSwECLQAU&#10;AAYACAAAACEA8PeKu/0AAADiAQAAEwAAAAAAAAAAAAAAAAAAAAAAW0NvbnRlbnRfVHlwZXNdLnht&#10;bFBLAQItABQABgAIAAAAIQAx3V9h0gAAAI8BAAALAAAAAAAAAAAAAAAAAC4BAABfcmVscy8ucmVs&#10;c1BLAQItABQABgAIAAAAIQAzLwWeQQAAADkAAAAQAAAAAAAAAAAAAAAAACkCAABkcnMvc2hhcGV4&#10;bWwueG1sUEsBAi0AFAAGAAgAAAAhAEhNFvTEAAAA3AAAAA8AAAAAAAAAAAAAAAAAmAIAAGRycy9k&#10;b3ducmV2LnhtbFBLBQYAAAAABAAEAPUAAACJAwAAAAA=&#10;" fillcolor="white [3201]" strokeweight=".5pt">
                   <v:textbox>
                     <w:txbxContent>
                       <w:p>
@@ -22640,7 +22606,7 @@
                     </w:txbxContent>
                   </v:textbox>
                 </v:shape>
-                <v:shape id="Text Box 327" o:spid="_x0000_s1254" type="#_x0000_t202" style="position:absolute;left:16355;top:54190;width:4394;height:2299;visibility:visible;mso-wrap-style:none;v-text-anchor:top" o:gfxdata="UEsDBBQABgAIAAAAIQDw94q7/QAAAOIBAAATAAAAW0NvbnRlbnRfVHlwZXNdLnhtbJSRzUrEMBDH&#10;74LvEOYqbaoHEWm6B6tHFV0fYEimbdg2CZlYd9/edD8u4goeZ+b/8SOpV9tpFDNFtt4puC4rEOS0&#10;N9b1Cj7WT8UdCE7oDI7ekYIdMayay4t6vQvEIrsdKxhSCvdSsh5oQi59IJcvnY8TpjzGXgbUG+xJ&#10;3lTVrdTeJXKpSEsGNHVLHX6OSTxu8/pAEmlkEA8H4dKlAEMYrcaUSeXszI+W4thQZudew4MNfJUx&#10;QP7asFzOFxx9L/lpojUkXjGmZ5wyhjSRJQ8YKGvKv1MWzIkL33VWU9lGfl98J6hz4cZ/uUjzf7Pb&#10;bHuj+ZQu9z/UfAMAAP//AwBQSwMEFAAGAAgAAAAhADHdX2HSAAAAjwEAAAsAAABfcmVscy8ucmVs&#10;c6SQwWrDMAyG74O9g9G9cdpDGaNOb4VeSwe7CltJTGPLWCZt376mMFhGbzvqF/o+8e/2tzCpmbJ4&#10;jgbWTQuKomXn42Dg63xYfYCSgtHhxJEM3Elg372/7U40YalHMvokqlKiGBhLSZ9aix0poDScKNZN&#10;zzlgqWMedEJ7wYH0pm23Ov9mQLdgqqMzkI9uA+p8T9X8hx28zSzcl8Zy0Nz33r6iasfXeKK5UjAP&#10;VAy4LM8w09zU50C/9q7/6ZURE31X/kL8TKv1x6wXNXYPAAAA//8DAFBLAwQUAAYACAAAACEAMy8F&#10;nkEAAAA5AAAAEAAAAGRycy9zaGFwZXhtbC54bWyysa/IzVEoSy0qzszPs1Uy1DNQUkjNS85PycxL&#10;t1UKDXHTtVBSKC5JzEtJzMnPS7VVqkwtVrK34+UCAAAA//8DAFBLAwQUAAYACAAAACEAWXzsw8YA&#10;AADcAAAADwAAAGRycy9kb3ducmV2LnhtbESPQWvCQBSE74L/YXmF3nRjArZEVymCKKgHbS14e2af&#10;STD7NmS3Jv57Vyh4HGbmG2Y670wlbtS40rKC0TACQZxZXXKu4Od7OfgE4TyyxsoyKbiTg/ms35ti&#10;qm3Le7odfC4ChF2KCgrv61RKlxVk0A1tTRy8i20M+iCbXOoG2wA3lYyjaCwNlhwWCqxpUVB2PfwZ&#10;Batkd4rPd7dNjvvj5ve6XbajTaXU+1v3NQHhqfOv8H97rRUk8Qc8z4QjIGcPAAAA//8DAFBLAQIt&#10;ABQABgAIAAAAIQDw94q7/QAAAOIBAAATAAAAAAAAAAAAAAAAAAAAAABbQ29udGVudF9UeXBlc10u&#10;eG1sUEsBAi0AFAAGAAgAAAAhADHdX2HSAAAAjwEAAAsAAAAAAAAAAAAAAAAALgEAAF9yZWxzLy5y&#10;ZWxzUEsBAi0AFAAGAAgAAAAhADMvBZ5BAAAAOQAAABAAAAAAAAAAAAAAAAAAKQIAAGRycy9zaGFw&#10;ZXhtbC54bWxQSwECLQAUAAYACAAAACEAWXzsw8YAAADcAAAADwAAAAAAAAAAAAAAAACYAgAAZHJz&#10;L2Rvd25yZXYueG1sUEsFBgAAAAAEAAQA9QAAAIsDAAAAAA==&#10;" fillcolor="#cdddac [1622]" strokecolor="#94b64e [3046]">
+                <v:shape id="Text Box 327" o:spid="_x0000_s1279" type="#_x0000_t202" style="position:absolute;left:16355;top:54190;width:4394;height:2299;visibility:visible;mso-wrap-style:none;v-text-anchor:top" o:gfxdata="UEsDBBQABgAIAAAAIQDw94q7/QAAAOIBAAATAAAAW0NvbnRlbnRfVHlwZXNdLnhtbJSRzUrEMBDH&#10;74LvEOYqbaoHEWm6B6tHFV0fYEimbdg2CZlYd9/edD8u4goeZ+b/8SOpV9tpFDNFtt4puC4rEOS0&#10;N9b1Cj7WT8UdCE7oDI7ekYIdMayay4t6vQvEIrsdKxhSCvdSsh5oQi59IJcvnY8TpjzGXgbUG+xJ&#10;3lTVrdTeJXKpSEsGNHVLHX6OSTxu8/pAEmlkEA8H4dKlAEMYrcaUSeXszI+W4thQZudew4MNfJUx&#10;QP7asFzOFxx9L/lpojUkXjGmZ5wyhjSRJQ8YKGvKv1MWzIkL33VWU9lGfl98J6hz4cZ/uUjzf7Pb&#10;bHuj+ZQu9z/UfAMAAP//AwBQSwMEFAAGAAgAAAAhADHdX2HSAAAAjwEAAAsAAABfcmVscy8ucmVs&#10;c6SQwWrDMAyG74O9g9G9cdpDGaNOb4VeSwe7CltJTGPLWCZt376mMFhGbzvqF/o+8e/2tzCpmbJ4&#10;jgbWTQuKomXn42Dg63xYfYCSgtHhxJEM3Elg372/7U40YalHMvokqlKiGBhLSZ9aix0poDScKNZN&#10;zzlgqWMedEJ7wYH0pm23Ov9mQLdgqqMzkI9uA+p8T9X8hx28zSzcl8Zy0Nz33r6iasfXeKK5UjAP&#10;VAy4LM8w09zU50C/9q7/6ZURE31X/kL8TKv1x6wXNXYPAAAA//8DAFBLAwQUAAYACAAAACEAMy8F&#10;nkEAAAA5AAAAEAAAAGRycy9zaGFwZXhtbC54bWyysa/IzVEoSy0qzszPs1Uy1DNQUkjNS85PycxL&#10;t1UKDXHTtVBSKC5JzEtJzMnPS7VVqkwtVrK34+UCAAAA//8DAFBLAwQUAAYACAAAACEAWXzsw8YA&#10;AADcAAAADwAAAGRycy9kb3ducmV2LnhtbESPQWvCQBSE74L/YXmF3nRjArZEVymCKKgHbS14e2af&#10;STD7NmS3Jv57Vyh4HGbmG2Y670wlbtS40rKC0TACQZxZXXKu4Od7OfgE4TyyxsoyKbiTg/ms35ti&#10;qm3Le7odfC4ChF2KCgrv61RKlxVk0A1tTRy8i20M+iCbXOoG2wA3lYyjaCwNlhwWCqxpUVB2PfwZ&#10;Batkd4rPd7dNjvvj5ve6XbajTaXU+1v3NQHhqfOv8H97rRUk8Qc8z4QjIGcPAAAA//8DAFBLAQIt&#10;ABQABgAIAAAAIQDw94q7/QAAAOIBAAATAAAAAAAAAAAAAAAAAAAAAABbQ29udGVudF9UeXBlc10u&#10;eG1sUEsBAi0AFAAGAAgAAAAhADHdX2HSAAAAjwEAAAsAAAAAAAAAAAAAAAAALgEAAF9yZWxzLy5y&#10;ZWxzUEsBAi0AFAAGAAgAAAAhADMvBZ5BAAAAOQAAABAAAAAAAAAAAAAAAAAAKQIAAGRycy9zaGFw&#10;ZXhtbC54bWxQSwECLQAUAAYACAAAACEAWXzsw8YAAADcAAAADwAAAAAAAAAAAAAAAACYAgAAZHJz&#10;L2Rvd25yZXYueG1sUEsFBgAAAAAEAAQA9QAAAIsDAAAAAA==&#10;" fillcolor="#cdddac [1622]" strokecolor="#94b64e [3046]">
                   <v:fill color2="#f0f4e6 [502]" rotate="t" angle="180" colors="0 #dafda7;22938f #e4fdc2;1 #f5ffe6" focus="100%" type="gradient"/>
                   <v:shadow on="t" color="black" opacity="24903f" origin=",.5" offset="0,.55556mm"/>
                   <v:textbox>
@@ -22655,17 +22621,17 @@
                     </w:txbxContent>
                   </v:textbox>
                 </v:shape>
-                <v:shape id="Elbow Connector 328" o:spid="_x0000_s1255" type="#_x0000_t35" style="position:absolute;left:18552;top:49059;width:23551;height:5131;flip:x;visibility:visible;mso-wrap-style:square" o:connectortype="elbow" o:gfxdata="UEsDBBQABgAIAAAAIQD+JeulAAEAAOoBAAATAAAAW0NvbnRlbnRfVHlwZXNdLnhtbJSRzU7EIBDH&#10;7ya+A+FqWqoHY0zpHqwe1Zj1AQhMW2I7EAbr7ts73e5ejGviEeb/8RuoN7tpFDMk8gG1vC4rKQBt&#10;cB57Ld+3T8WdFJQNOjMGBC33QHLTXF7U230EEuxG0nLIOd4rRXaAyVAZIiBPupAmk/mYehWN/TA9&#10;qJuqulU2YAbMRV4yZFO30JnPMYvHHV+vJAlGkuJhFS5dWpoYR29NZlI1o/vRUhwbSnYeNDT4SFeM&#10;IdWvDcvkfMHR98JPk7wD8WpSfjYTYyiXaNkAweaQWFf+nbSgTlSErvMWyjYRL7V6T3DnSlz4wgTz&#10;f/Nbtr3BfEpXh59qvgEAAP//AwBQSwMEFAAGAAgAAAAhAJYFM1jUAAAAlwEAAAsAAABfcmVscy8u&#10;cmVsc6SQPWsDMQyG90L/g9He8yVDKSW+bIWsIYWuxtZ9kLNkJHNN/n1MoaVXsnWUXvQ8L9rtL2k2&#10;C4pOTA42TQsGKXCcaHDwfnp7egGjxVP0MxM6uKLCvnt82B1x9qUe6ThlNZVC6mAsJb9aq2HE5LXh&#10;jFSTniX5UkcZbPbh7Ae027Z9tvKbAd2KaQ7RgRziFszpmqv5DztNQVi5L03gZLnvp3CPaiN/0hGX&#10;SvEyYHEQRb+WgktTy4G979380xuYCENh+aiOlfwnqfbvBnb1zu4GAAD//wMAUEsDBBQABgAIAAAA&#10;IQAzLwWeQQAAADkAAAAUAAAAZHJzL2Nvbm5lY3RvcnhtbC54bWyysa/IzVEoSy0qzszPs1Uy1DNQ&#10;UkjNS85PycxLt1UKDXHTtVBSKC5JzEtJzMnPS7VVqkwtVrK34+UCAAAA//8DAFBLAwQUAAYACAAA&#10;ACEAFhNJyb0AAADcAAAADwAAAGRycy9kb3ducmV2LnhtbERPvQrCMBDeBd8hnOCmqQoi1SgiCg6C&#10;qB0cz+Zsq82lNLHWtzeD4Pjx/S9WrSlFQ7UrLCsYDSMQxKnVBWcKkstuMAPhPLLG0jIp+JCD1bLb&#10;WWCs7ZtP1Jx9JkIIuxgV5N5XsZQuzcmgG9qKOHB3Wxv0AdaZ1DW+Q7gp5TiKptJgwaEhx4o2OaXP&#10;88soYPfRzXFNB1c2xfWmX8lGP7ZK9Xvteg7CU+v/4p97rxVMxmFtOBOOgFx+AQAA//8DAFBLAQIt&#10;ABQABgAIAAAAIQD+JeulAAEAAOoBAAATAAAAAAAAAAAAAAAAAAAAAABbQ29udGVudF9UeXBlc10u&#10;eG1sUEsBAi0AFAAGAAgAAAAhAJYFM1jUAAAAlwEAAAsAAAAAAAAAAAAAAAAAMQEAAF9yZWxzLy5y&#10;ZWxzUEsBAi0AFAAGAAgAAAAhADMvBZ5BAAAAOQAAABQAAAAAAAAAAAAAAAAALgIAAGRycy9jb25u&#10;ZWN0b3J4bWwueG1sUEsBAi0AFAAGAAgAAAAhABYTScm9AAAA3AAAAA8AAAAAAAAAAAAAAAAAoQIA&#10;AGRycy9kb3ducmV2LnhtbFBLBQYAAAAABAAEAPkAAACLAwAAAAA=&#10;" adj="-2097,12076" strokecolor="#4579b8 [3044]">
+                <v:shape id="Elbow Connector 328" o:spid="_x0000_s1280" type="#_x0000_t35" style="position:absolute;left:18552;top:49059;width:23551;height:5131;flip:x;visibility:visible;mso-wrap-style:square" o:connectortype="elbow" o:gfxdata="UEsDBBQABgAIAAAAIQD+JeulAAEAAOoBAAATAAAAW0NvbnRlbnRfVHlwZXNdLnhtbJSRzU7EIBDH&#10;7ya+A+FqWqoHY0zpHqwe1Zj1AQhMW2I7EAbr7ts73e5ejGviEeb/8RuoN7tpFDMk8gG1vC4rKQBt&#10;cB57Ld+3T8WdFJQNOjMGBC33QHLTXF7U230EEuxG0nLIOd4rRXaAyVAZIiBPupAmk/mYehWN/TA9&#10;qJuqulU2YAbMRV4yZFO30JnPMYvHHV+vJAlGkuJhFS5dWpoYR29NZlI1o/vRUhwbSnYeNDT4SFeM&#10;IdWvDcvkfMHR98JPk7wD8WpSfjYTYyiXaNkAweaQWFf+nbSgTlSErvMWyjYRL7V6T3DnSlz4wgTz&#10;f/Nbtr3BfEpXh59qvgEAAP//AwBQSwMEFAAGAAgAAAAhAJYFM1jUAAAAlwEAAAsAAABfcmVscy8u&#10;cmVsc6SQPWsDMQyG90L/g9He8yVDKSW+bIWsIYWuxtZ9kLNkJHNN/n1MoaVXsnWUXvQ8L9rtL2k2&#10;C4pOTA42TQsGKXCcaHDwfnp7egGjxVP0MxM6uKLCvnt82B1x9qUe6ThlNZVC6mAsJb9aq2HE5LXh&#10;jFSTniX5UkcZbPbh7Ae027Z9tvKbAd2KaQ7RgRziFszpmqv5DztNQVi5L03gZLnvp3CPaiN/0hGX&#10;SvEyYHEQRb+WgktTy4G979380xuYCENh+aiOlfwnqfbvBnb1zu4GAAD//wMAUEsDBBQABgAIAAAA&#10;IQAzLwWeQQAAADkAAAAUAAAAZHJzL2Nvbm5lY3RvcnhtbC54bWyysa/IzVEoSy0qzszPs1Uy1DNQ&#10;UkjNS85PycxLt1UKDXHTtVBSKC5JzEtJzMnPS7VVqkwtVrK34+UCAAAA//8DAFBLAwQUAAYACAAA&#10;ACEAFhNJyb0AAADcAAAADwAAAGRycy9kb3ducmV2LnhtbERPvQrCMBDeBd8hnOCmqQoi1SgiCg6C&#10;qB0cz+Zsq82lNLHWtzeD4Pjx/S9WrSlFQ7UrLCsYDSMQxKnVBWcKkstuMAPhPLLG0jIp+JCD1bLb&#10;WWCs7ZtP1Jx9JkIIuxgV5N5XsZQuzcmgG9qKOHB3Wxv0AdaZ1DW+Q7gp5TiKptJgwaEhx4o2OaXP&#10;88soYPfRzXFNB1c2xfWmX8lGP7ZK9Xvteg7CU+v/4p97rxVMxmFtOBOOgFx+AQAA//8DAFBLAQIt&#10;ABQABgAIAAAAIQD+JeulAAEAAOoBAAATAAAAAAAAAAAAAAAAAAAAAABbQ29udGVudF9UeXBlc10u&#10;eG1sUEsBAi0AFAAGAAgAAAAhAJYFM1jUAAAAlwEAAAsAAAAAAAAAAAAAAAAAMQEAAF9yZWxzLy5y&#10;ZWxzUEsBAi0AFAAGAAgAAAAhADMvBZ5BAAAAOQAAABQAAAAAAAAAAAAAAAAALgIAAGRycy9jb25u&#10;ZWN0b3J4bWwueG1sUEsBAi0AFAAGAAgAAAAhABYTScm9AAAA3AAAAA8AAAAAAAAAAAAAAAAAoQIA&#10;AGRycy9kb3ducmV2LnhtbFBLBQYAAAAABAAEAPkAAACLAwAAAAA=&#10;" adj="-2097,12076" strokecolor="#4579b8 [3044]">
                   <v:stroke endarrow="open"/>
                 </v:shape>
-                <v:shape id="Flowchart: Magnetic Disk 329" o:spid="_x0000_s1256" type="#_x0000_t132" style="position:absolute;left:24466;top:52771;width:3201;height:5849;visibility:visible;mso-wrap-style:square;v-text-anchor:middle" o:gfxdata="UEsDBBQABgAIAAAAIQDw94q7/QAAAOIBAAATAAAAW0NvbnRlbnRfVHlwZXNdLnhtbJSRzUrEMBDH&#10;74LvEOYqbaoHEWm6B6tHFV0fYEimbdg2CZlYd9/edD8u4goeZ+b/8SOpV9tpFDNFtt4puC4rEOS0&#10;N9b1Cj7WT8UdCE7oDI7ekYIdMayay4t6vQvEIrsdKxhSCvdSsh5oQi59IJcvnY8TpjzGXgbUG+xJ&#10;3lTVrdTeJXKpSEsGNHVLHX6OSTxu8/pAEmlkEA8H4dKlAEMYrcaUSeXszI+W4thQZudew4MNfJUx&#10;QP7asFzOFxx9L/lpojUkXjGmZ5wyhjSRJQ8YKGvKv1MWzIkL33VWU9lGfl98J6hz4cZ/uUjzf7Pb&#10;bHuj+ZQu9z/UfAMAAP//AwBQSwMEFAAGAAgAAAAhADHdX2HSAAAAjwEAAAsAAABfcmVscy8ucmVs&#10;c6SQwWrDMAyG74O9g9G9cdpDGaNOb4VeSwe7CltJTGPLWCZt376mMFhGbzvqF/o+8e/2tzCpmbJ4&#10;jgbWTQuKomXn42Dg63xYfYCSgtHhxJEM3Elg372/7U40YalHMvokqlKiGBhLSZ9aix0poDScKNZN&#10;zzlgqWMedEJ7wYH0pm23Ov9mQLdgqqMzkI9uA+p8T9X8hx28zSzcl8Zy0Nz33r6iasfXeKK5UjAP&#10;VAy4LM8w09zU50C/9q7/6ZURE31X/kL8TKv1x6wXNXYPAAAA//8DAFBLAwQUAAYACAAAACEAMy8F&#10;nkEAAAA5AAAAEAAAAGRycy9zaGFwZXhtbC54bWyysa/IzVEoSy0qzszPs1Uy1DNQUkjNS85PycxL&#10;t1UKDXHTtVBSKC5JzEtJzMnPS7VVqkwtVrK34+UCAAAA//8DAFBLAwQUAAYACAAAACEALrLa48YA&#10;AADcAAAADwAAAGRycy9kb3ducmV2LnhtbESP3WrCQBSE7wu+w3KE3hTdNIKN0VVKQ9ULoa36AIfs&#10;aRKaPRuy2/y8vSsUejnMzDfMZjeYWnTUusqygud5BII4t7riQsH18j5LQDiPrLG2TApGcrDbTh42&#10;mGrb8xd1Z1+IAGGXooLS+yaV0uUlGXRz2xAH79u2Bn2QbSF1i32Am1rGUbSUBisOCyU29FZS/nP+&#10;NQoS07xk/XJE93TYu5X+PH2YLFHqcTq8rkF4Gvx/+K991AoW8QruZ8IRkNsbAAAA//8DAFBLAQIt&#10;ABQABgAIAAAAIQDw94q7/QAAAOIBAAATAAAAAAAAAAAAAAAAAAAAAABbQ29udGVudF9UeXBlc10u&#10;eG1sUEsBAi0AFAAGAAgAAAAhADHdX2HSAAAAjwEAAAsAAAAAAAAAAAAAAAAALgEAAF9yZWxzLy5y&#10;ZWxzUEsBAi0AFAAGAAgAAAAhADMvBZ5BAAAAOQAAABAAAAAAAAAAAAAAAAAAKQIAAGRycy9zaGFw&#10;ZXhtbC54bWxQSwECLQAUAAYACAAAACEALrLa48YAAADcAAAADwAAAAAAAAAAAAAAAACYAgAAZHJz&#10;L2Rvd25yZXYueG1sUEsFBgAAAAAEAAQA9QAAAIsDAAAAAA==&#10;" fillcolor="#4f81bd [3204]" strokecolor="#243f60 [1604]" strokeweight="2pt">
+                <v:shape id="Flowchart: Magnetic Disk 329" o:spid="_x0000_s1281" type="#_x0000_t132" style="position:absolute;left:24466;top:52771;width:3201;height:5849;visibility:visible;mso-wrap-style:square;v-text-anchor:middle" o:gfxdata="UEsDBBQABgAIAAAAIQDw94q7/QAAAOIBAAATAAAAW0NvbnRlbnRfVHlwZXNdLnhtbJSRzUrEMBDH&#10;74LvEOYqbaoHEWm6B6tHFV0fYEimbdg2CZlYd9/edD8u4goeZ+b/8SOpV9tpFDNFtt4puC4rEOS0&#10;N9b1Cj7WT8UdCE7oDI7ekYIdMayay4t6vQvEIrsdKxhSCvdSsh5oQi59IJcvnY8TpjzGXgbUG+xJ&#10;3lTVrdTeJXKpSEsGNHVLHX6OSTxu8/pAEmlkEA8H4dKlAEMYrcaUSeXszI+W4thQZudew4MNfJUx&#10;QP7asFzOFxx9L/lpojUkXjGmZ5wyhjSRJQ8YKGvKv1MWzIkL33VWU9lGfl98J6hz4cZ/uUjzf7Pb&#10;bHuj+ZQu9z/UfAMAAP//AwBQSwMEFAAGAAgAAAAhADHdX2HSAAAAjwEAAAsAAABfcmVscy8ucmVs&#10;c6SQwWrDMAyG74O9g9G9cdpDGaNOb4VeSwe7CltJTGPLWCZt376mMFhGbzvqF/o+8e/2tzCpmbJ4&#10;jgbWTQuKomXn42Dg63xYfYCSgtHhxJEM3Elg372/7U40YalHMvokqlKiGBhLSZ9aix0poDScKNZN&#10;zzlgqWMedEJ7wYH0pm23Ov9mQLdgqqMzkI9uA+p8T9X8hx28zSzcl8Zy0Nz33r6iasfXeKK5UjAP&#10;VAy4LM8w09zU50C/9q7/6ZURE31X/kL8TKv1x6wXNXYPAAAA//8DAFBLAwQUAAYACAAAACEAMy8F&#10;nkEAAAA5AAAAEAAAAGRycy9zaGFwZXhtbC54bWyysa/IzVEoSy0qzszPs1Uy1DNQUkjNS85PycxL&#10;t1UKDXHTtVBSKC5JzEtJzMnPS7VVqkwtVrK34+UCAAAA//8DAFBLAwQUAAYACAAAACEALrLa48YA&#10;AADcAAAADwAAAGRycy9kb3ducmV2LnhtbESP3WrCQBSE7wu+w3KE3hTdNIKN0VVKQ9ULoa36AIfs&#10;aRKaPRuy2/y8vSsUejnMzDfMZjeYWnTUusqygud5BII4t7riQsH18j5LQDiPrLG2TApGcrDbTh42&#10;mGrb8xd1Z1+IAGGXooLS+yaV0uUlGXRz2xAH79u2Bn2QbSF1i32Am1rGUbSUBisOCyU29FZS/nP+&#10;NQoS07xk/XJE93TYu5X+PH2YLFHqcTq8rkF4Gvx/+K991AoW8QruZ8IRkNsbAAAA//8DAFBLAQIt&#10;ABQABgAIAAAAIQDw94q7/QAAAOIBAAATAAAAAAAAAAAAAAAAAAAAAABbQ29udGVudF9UeXBlc10u&#10;eG1sUEsBAi0AFAAGAAgAAAAhADHdX2HSAAAAjwEAAAsAAAAAAAAAAAAAAAAALgEAAF9yZWxzLy5y&#10;ZWxzUEsBAi0AFAAGAAgAAAAhADMvBZ5BAAAAOQAAABAAAAAAAAAAAAAAAAAAKQIAAGRycy9zaGFw&#10;ZXhtbC54bWxQSwECLQAUAAYACAAAACEALrLa48YAAADcAAAADwAAAAAAAAAAAAAAAACYAgAAZHJz&#10;L2Rvd25yZXYueG1sUEsFBgAAAAAEAAQA9QAAAIsDAAAAAA==&#10;" fillcolor="#4f81bd [3204]" strokecolor="#243f60 [1604]" strokeweight="2pt">
                   <v:textbox>
                     <w:txbxContent>
                       <w:p/>
                     </w:txbxContent>
                   </v:textbox>
                 </v:shape>
-                <v:shape id="Text Box 330" o:spid="_x0000_s1257" type="#_x0000_t202" style="position:absolute;left:31042;top:52650;width:12592;height:6864;visibility:visible;mso-wrap-style:none;v-text-anchor:top" o:gfxdata="UEsDBBQABgAIAAAAIQDw94q7/QAAAOIBAAATAAAAW0NvbnRlbnRfVHlwZXNdLnhtbJSRzUrEMBDH&#10;74LvEOYqbaoHEWm6B6tHFV0fYEimbdg2CZlYd9/edD8u4goeZ+b/8SOpV9tpFDNFtt4puC4rEOS0&#10;N9b1Cj7WT8UdCE7oDI7ekYIdMayay4t6vQvEIrsdKxhSCvdSsh5oQi59IJcvnY8TpjzGXgbUG+xJ&#10;3lTVrdTeJXKpSEsGNHVLHX6OSTxu8/pAEmlkEA8H4dKlAEMYrcaUSeXszI+W4thQZudew4MNfJUx&#10;QP7asFzOFxx9L/lpojUkXjGmZ5wyhjSRJQ8YKGvKv1MWzIkL33VWU9lGfl98J6hz4cZ/uUjzf7Pb&#10;bHuj+ZQu9z/UfAMAAP//AwBQSwMEFAAGAAgAAAAhADHdX2HSAAAAjwEAAAsAAABfcmVscy8ucmVs&#10;c6SQwWrDMAyG74O9g9G9cdpDGaNOb4VeSwe7CltJTGPLWCZt376mMFhGbzvqF/o+8e/2tzCpmbJ4&#10;jgbWTQuKomXn42Dg63xYfYCSgtHhxJEM3Elg372/7U40YalHMvokqlKiGBhLSZ9aix0poDScKNZN&#10;zzlgqWMedEJ7wYH0pm23Ov9mQLdgqqMzkI9uA+p8T9X8hx28zSzcl8Zy0Nz33r6iasfXeKK5UjAP&#10;VAy4LM8w09zU50C/9q7/6ZURE31X/kL8TKv1x6wXNXYPAAAA//8DAFBLAwQUAAYACAAAACEAMy8F&#10;nkEAAAA5AAAAEAAAAGRycy9zaGFwZXhtbC54bWyysa/IzVEoSy0qzszPs1Uy1DNQUkjNS85PycxL&#10;t1UKDXHTtVBSKC5JzEtJzMnPS7VVqkwtVrK34+UCAAAA//8DAFBLAwQUAAYACAAAACEABHg9eMMA&#10;AADcAAAADwAAAGRycy9kb3ducmV2LnhtbERPS2vCQBC+C/0Pywi9iG5spEjqKm2ptCBSfFy8Ddlp&#10;NpidDdlV03/fORQ8fnzvxar3jbpSF+vABqaTDBRxGWzNlYHjYT2eg4oJ2WITmAz8UoTV8mGwwMKG&#10;G+/ouk+VkhCOBRpwKbWF1rF05DFOQkss3E/oPCaBXaVthzcJ941+yrJn7bFmaXDY0ruj8ry/eCmZ&#10;5pdRv27cbP79od8+T9tqt9ka8zjsX19AJerTXfzv/rIG8lzmyxk5Anr5BwAA//8DAFBLAQItABQA&#10;BgAIAAAAIQDw94q7/QAAAOIBAAATAAAAAAAAAAAAAAAAAAAAAABbQ29udGVudF9UeXBlc10ueG1s&#10;UEsBAi0AFAAGAAgAAAAhADHdX2HSAAAAjwEAAAsAAAAAAAAAAAAAAAAALgEAAF9yZWxzLy5yZWxz&#10;UEsBAi0AFAAGAAgAAAAhADMvBZ5BAAAAOQAAABAAAAAAAAAAAAAAAAAAKQIAAGRycy9zaGFwZXht&#10;bC54bWxQSwECLQAUAAYACAAAACEABHg9eMMAAADcAAAADwAAAAAAAAAAAAAAAACYAgAAZHJzL2Rv&#10;d25yZXYueG1sUEsFBgAAAAAEAAQA9QAAAIgDAAAAAA==&#10;" fillcolor="#fbcaa2 [1625]" strokecolor="#f68c36 [3049]">
+                <v:shape id="Text Box 330" o:spid="_x0000_s1282" type="#_x0000_t202" style="position:absolute;left:31042;top:52650;width:12592;height:6864;visibility:visible;mso-wrap-style:none;v-text-anchor:top" o:gfxdata="UEsDBBQABgAIAAAAIQDw94q7/QAAAOIBAAATAAAAW0NvbnRlbnRfVHlwZXNdLnhtbJSRzUrEMBDH&#10;74LvEOYqbaoHEWm6B6tHFV0fYEimbdg2CZlYd9/edD8u4goeZ+b/8SOpV9tpFDNFtt4puC4rEOS0&#10;N9b1Cj7WT8UdCE7oDI7ekYIdMayay4t6vQvEIrsdKxhSCvdSsh5oQi59IJcvnY8TpjzGXgbUG+xJ&#10;3lTVrdTeJXKpSEsGNHVLHX6OSTxu8/pAEmlkEA8H4dKlAEMYrcaUSeXszI+W4thQZudew4MNfJUx&#10;QP7asFzOFxx9L/lpojUkXjGmZ5wyhjSRJQ8YKGvKv1MWzIkL33VWU9lGfl98J6hz4cZ/uUjzf7Pb&#10;bHuj+ZQu9z/UfAMAAP//AwBQSwMEFAAGAAgAAAAhADHdX2HSAAAAjwEAAAsAAABfcmVscy8ucmVs&#10;c6SQwWrDMAyG74O9g9G9cdpDGaNOb4VeSwe7CltJTGPLWCZt376mMFhGbzvqF/o+8e/2tzCpmbJ4&#10;jgbWTQuKomXn42Dg63xYfYCSgtHhxJEM3Elg372/7U40YalHMvokqlKiGBhLSZ9aix0poDScKNZN&#10;zzlgqWMedEJ7wYH0pm23Ov9mQLdgqqMzkI9uA+p8T9X8hx28zSzcl8Zy0Nz33r6iasfXeKK5UjAP&#10;VAy4LM8w09zU50C/9q7/6ZURE31X/kL8TKv1x6wXNXYPAAAA//8DAFBLAwQUAAYACAAAACEAMy8F&#10;nkEAAAA5AAAAEAAAAGRycy9zaGFwZXhtbC54bWyysa/IzVEoSy0qzszPs1Uy1DNQUkjNS85PycxL&#10;t1UKDXHTtVBSKC5JzEtJzMnPS7VVqkwtVrK34+UCAAAA//8DAFBLAwQUAAYACAAAACEABHg9eMMA&#10;AADcAAAADwAAAGRycy9kb3ducmV2LnhtbERPS2vCQBC+C/0Pywi9iG5spEjqKm2ptCBSfFy8Ddlp&#10;NpidDdlV03/fORQ8fnzvxar3jbpSF+vABqaTDBRxGWzNlYHjYT2eg4oJ2WITmAz8UoTV8mGwwMKG&#10;G+/ouk+VkhCOBRpwKbWF1rF05DFOQkss3E/oPCaBXaVthzcJ941+yrJn7bFmaXDY0ruj8ry/eCmZ&#10;5pdRv27cbP79od8+T9tqt9ka8zjsX19AJerTXfzv/rIG8lzmyxk5Anr5BwAA//8DAFBLAQItABQA&#10;BgAIAAAAIQDw94q7/QAAAOIBAAATAAAAAAAAAAAAAAAAAAAAAABbQ29udGVudF9UeXBlc10ueG1s&#10;UEsBAi0AFAAGAAgAAAAhADHdX2HSAAAAjwEAAAsAAAAAAAAAAAAAAAAALgEAAF9yZWxzLy5yZWxz&#10;UEsBAi0AFAAGAAgAAAAhADMvBZ5BAAAAOQAAABAAAAAAAAAAAAAAAAAAKQIAAGRycy9zaGFwZXht&#10;bC54bWxQSwECLQAUAAYACAAAACEABHg9eMMAAADcAAAADwAAAAAAAAAAAAAAAACYAgAAZHJzL2Rv&#10;d25yZXYueG1sUEsFBgAAAAAEAAQA9QAAAIgDAAAAAA==&#10;" fillcolor="#fbcaa2 [1625]" strokecolor="#f68c36 [3049]">
                   <v:fill color2="#fdefe3 [505]" rotate="t" angle="180" colors="0 #ffbe86;22938f #ffd0aa;1 #ffebdb" focus="100%" type="gradient"/>
                   <v:shadow on="t" color="black" opacity="24903f" origin=",.5" offset="0,.55556mm"/>
                   <v:textbox>
@@ -22711,16 +22677,16 @@
                     </w:txbxContent>
                   </v:textbox>
                 </v:shape>
-                <v:shape id="Straight Arrow Connector 331" o:spid="_x0000_s1258" type="#_x0000_t32" style="position:absolute;left:20749;top:55339;width:3717;height:357;visibility:visible;mso-wrap-style:square" o:connectortype="straight" o:gfxdata="UEsDBBQABgAIAAAAIQD+JeulAAEAAOoBAAATAAAAW0NvbnRlbnRfVHlwZXNdLnhtbJSRzU7EIBDH&#10;7ya+A+FqWqoHY0zpHqwe1Zj1AQhMW2I7EAbr7ts73e5ejGviEeb/8RuoN7tpFDMk8gG1vC4rKQBt&#10;cB57Ld+3T8WdFJQNOjMGBC33QHLTXF7U230EEuxG0nLIOd4rRXaAyVAZIiBPupAmk/mYehWN/TA9&#10;qJuqulU2YAbMRV4yZFO30JnPMYvHHV+vJAlGkuJhFS5dWpoYR29NZlI1o/vRUhwbSnYeNDT4SFeM&#10;IdWvDcvkfMHR98JPk7wD8WpSfjYTYyiXaNkAweaQWFf+nbSgTlSErvMWyjYRL7V6T3DnSlz4wgTz&#10;f/Nbtr3BfEpXh59qvgEAAP//AwBQSwMEFAAGAAgAAAAhAJYFM1jUAAAAlwEAAAsAAABfcmVscy8u&#10;cmVsc6SQPWsDMQyG90L/g9He8yVDKSW+bIWsIYWuxtZ9kLNkJHNN/n1MoaVXsnWUXvQ8L9rtL2k2&#10;C4pOTA42TQsGKXCcaHDwfnp7egGjxVP0MxM6uKLCvnt82B1x9qUe6ThlNZVC6mAsJb9aq2HE5LXh&#10;jFSTniX5UkcZbPbh7Ae027Z9tvKbAd2KaQ7RgRziFszpmqv5DztNQVi5L03gZLnvp3CPaiN/0hGX&#10;SvEyYHEQRb+WgktTy4G979380xuYCENh+aiOlfwnqfbvBnb1zu4GAAD//wMAUEsDBBQABgAIAAAA&#10;IQAzLwWeQQAAADkAAAAUAAAAZHJzL2Nvbm5lY3RvcnhtbC54bWyysa/IzVEoSy0qzszPs1Uy1DNQ&#10;UkjNS85PycxLt1UKDXHTtVBSKC5JzEtJzMnPS7VVqkwtVrK34+UCAAAA//8DAFBLAwQUAAYACAAA&#10;ACEAWx4+3cMAAADcAAAADwAAAGRycy9kb3ducmV2LnhtbESPT4vCMBTE78J+h/CEvdnUlUqpRhGh&#10;6HX9A7u3Z/Nsi81LaVLtfvuNIHgcZn4zzHI9mEbcqXO1ZQXTKAZBXFhdc6ngdMwnKQjnkTU2lknB&#10;HzlYrz5GS8y0ffA33Q++FKGEXYYKKu/bTEpXVGTQRbYlDt7VdgZ9kF0pdYePUG4a+RXHc2mw5rBQ&#10;YUvbiorboTcKZtfLsEv9Rqb5j932fZIk5/xXqc/xsFmA8DT4d/hF73XgZlN4nglHQK7+AQAA//8D&#10;AFBLAQItABQABgAIAAAAIQD+JeulAAEAAOoBAAATAAAAAAAAAAAAAAAAAAAAAABbQ29udGVudF9U&#10;eXBlc10ueG1sUEsBAi0AFAAGAAgAAAAhAJYFM1jUAAAAlwEAAAsAAAAAAAAAAAAAAAAAMQEAAF9y&#10;ZWxzLy5yZWxzUEsBAi0AFAAGAAgAAAAhADMvBZ5BAAAAOQAAABQAAAAAAAAAAAAAAAAALgIAAGRy&#10;cy9jb25uZWN0b3J4bWwueG1sUEsBAi0AFAAGAAgAAAAhAFsePt3DAAAA3AAAAA8AAAAAAAAAAAAA&#10;AAAAoQIAAGRycy9kb3ducmV2LnhtbFBLBQYAAAAABAAEAPkAAACRAwAAAAA=&#10;" strokecolor="#4579b8 [3044]">
+                <v:shape id="Straight Arrow Connector 331" o:spid="_x0000_s1283" type="#_x0000_t32" style="position:absolute;left:20749;top:55339;width:3717;height:357;visibility:visible;mso-wrap-style:square" o:connectortype="straight" o:gfxdata="UEsDBBQABgAIAAAAIQD+JeulAAEAAOoBAAATAAAAW0NvbnRlbnRfVHlwZXNdLnhtbJSRzU7EIBDH&#10;7ya+A+FqWqoHY0zpHqwe1Zj1AQhMW2I7EAbr7ts73e5ejGviEeb/8RuoN7tpFDMk8gG1vC4rKQBt&#10;cB57Ld+3T8WdFJQNOjMGBC33QHLTXF7U230EEuxG0nLIOd4rRXaAyVAZIiBPupAmk/mYehWN/TA9&#10;qJuqulU2YAbMRV4yZFO30JnPMYvHHV+vJAlGkuJhFS5dWpoYR29NZlI1o/vRUhwbSnYeNDT4SFeM&#10;IdWvDcvkfMHR98JPk7wD8WpSfjYTYyiXaNkAweaQWFf+nbSgTlSErvMWyjYRL7V6T3DnSlz4wgTz&#10;f/Nbtr3BfEpXh59qvgEAAP//AwBQSwMEFAAGAAgAAAAhAJYFM1jUAAAAlwEAAAsAAABfcmVscy8u&#10;cmVsc6SQPWsDMQyG90L/g9He8yVDKSW+bIWsIYWuxtZ9kLNkJHNN/n1MoaVXsnWUXvQ8L9rtL2k2&#10;C4pOTA42TQsGKXCcaHDwfnp7egGjxVP0MxM6uKLCvnt82B1x9qUe6ThlNZVC6mAsJb9aq2HE5LXh&#10;jFSTniX5UkcZbPbh7Ae027Z9tvKbAd2KaQ7RgRziFszpmqv5DztNQVi5L03gZLnvp3CPaiN/0hGX&#10;SvEyYHEQRb+WgktTy4G979380xuYCENh+aiOlfwnqfbvBnb1zu4GAAD//wMAUEsDBBQABgAIAAAA&#10;IQAzLwWeQQAAADkAAAAUAAAAZHJzL2Nvbm5lY3RvcnhtbC54bWyysa/IzVEoSy0qzszPs1Uy1DNQ&#10;UkjNS85PycxLt1UKDXHTtVBSKC5JzEtJzMnPS7VVqkwtVrK34+UCAAAA//8DAFBLAwQUAAYACAAA&#10;ACEAWx4+3cMAAADcAAAADwAAAGRycy9kb3ducmV2LnhtbESPT4vCMBTE78J+h/CEvdnUlUqpRhGh&#10;6HX9A7u3Z/Nsi81LaVLtfvuNIHgcZn4zzHI9mEbcqXO1ZQXTKAZBXFhdc6ngdMwnKQjnkTU2lknB&#10;HzlYrz5GS8y0ffA33Q++FKGEXYYKKu/bTEpXVGTQRbYlDt7VdgZ9kF0pdYePUG4a+RXHc2mw5rBQ&#10;YUvbiorboTcKZtfLsEv9Rqb5j932fZIk5/xXqc/xsFmA8DT4d/hF73XgZlN4nglHQK7+AQAA//8D&#10;AFBLAQItABQABgAIAAAAIQD+JeulAAEAAOoBAAATAAAAAAAAAAAAAAAAAAAAAABbQ29udGVudF9U&#10;eXBlc10ueG1sUEsBAi0AFAAGAAgAAAAhAJYFM1jUAAAAlwEAAAsAAAAAAAAAAAAAAAAAMQEAAF9y&#10;ZWxzLy5yZWxzUEsBAi0AFAAGAAgAAAAhADMvBZ5BAAAAOQAAABQAAAAAAAAAAAAAAAAALgIAAGRy&#10;cy9jb25uZWN0b3J4bWwueG1sUEsBAi0AFAAGAAgAAAAhAFsePt3DAAAA3AAAAA8AAAAAAAAAAAAA&#10;AAAAoQIAAGRycy9kb3ducmV2LnhtbFBLBQYAAAAABAAEAPkAAACRAwAAAAA=&#10;" strokecolor="#4579b8 [3044]">
                   <v:stroke endarrow="open"/>
                 </v:shape>
-                <v:shape id="Straight Arrow Connector 332" o:spid="_x0000_s1259" type="#_x0000_t32" style="position:absolute;left:27667;top:55696;width:3375;height:386;visibility:visible;mso-wrap-style:square" o:connectortype="straight" o:gfxdata="UEsDBBQABgAIAAAAIQD+JeulAAEAAOoBAAATAAAAW0NvbnRlbnRfVHlwZXNdLnhtbJSRzU7EIBDH&#10;7ya+A+FqWqoHY0zpHqwe1Zj1AQhMW2I7EAbr7ts73e5ejGviEeb/8RuoN7tpFDMk8gG1vC4rKQBt&#10;cB57Ld+3T8WdFJQNOjMGBC33QHLTXF7U230EEuxG0nLIOd4rRXaAyVAZIiBPupAmk/mYehWN/TA9&#10;qJuqulU2YAbMRV4yZFO30JnPMYvHHV+vJAlGkuJhFS5dWpoYR29NZlI1o/vRUhwbSnYeNDT4SFeM&#10;IdWvDcvkfMHR98JPk7wD8WpSfjYTYyiXaNkAweaQWFf+nbSgTlSErvMWyjYRL7V6T3DnSlz4wgTz&#10;f/Nbtr3BfEpXh59qvgEAAP//AwBQSwMEFAAGAAgAAAAhAJYFM1jUAAAAlwEAAAsAAABfcmVscy8u&#10;cmVsc6SQPWsDMQyG90L/g9He8yVDKSW+bIWsIYWuxtZ9kLNkJHNN/n1MoaVXsnWUXvQ8L9rtL2k2&#10;C4pOTA42TQsGKXCcaHDwfnp7egGjxVP0MxM6uKLCvnt82B1x9qUe6ThlNZVC6mAsJb9aq2HE5LXh&#10;jFSTniX5UkcZbPbh7Ae027Z9tvKbAd2KaQ7RgRziFszpmqv5DztNQVi5L03gZLnvp3CPaiN/0hGX&#10;SvEyYHEQRb+WgktTy4G979380xuYCENh+aiOlfwnqfbvBnb1zu4GAAD//wMAUEsDBBQABgAIAAAA&#10;IQAzLwWeQQAAADkAAAAUAAAAZHJzL2Nvbm5lY3RvcnhtbC54bWyysa/IzVEoSy0qzszPs1Uy1DNQ&#10;UkjNS85PycxLt1UKDXHTtVBSKC5JzEtJzMnPS7VVqkwtVrK34+UCAAAA//8DAFBLAwQUAAYACAAA&#10;ACEAq8ygqsIAAADcAAAADwAAAGRycy9kb3ducmV2LnhtbESPT4vCMBTE7wt+h/AEb2u6SqV0jSJC&#10;0av/QG9vm2dbtnkpTar12xtB8DjM/GaY+bI3tbhR6yrLCn7GEQji3OqKCwXHQ/adgHAeWWNtmRQ8&#10;yMFyMfiaY6rtnXd02/tChBJ2KSoovW9SKV1ekkE3tg1x8K62NeiDbAupW7yHclPLSRTNpMGKw0KJ&#10;Da1Lyv/3nVEwvf71m8SvZJKd7brr4jg+ZRelRsN+9QvCU+8/4Te91YGbTuB1JhwBuXgCAAD//wMA&#10;UEsBAi0AFAAGAAgAAAAhAP4l66UAAQAA6gEAABMAAAAAAAAAAAAAAAAAAAAAAFtDb250ZW50X1R5&#10;cGVzXS54bWxQSwECLQAUAAYACAAAACEAlgUzWNQAAACXAQAACwAAAAAAAAAAAAAAAAAxAQAAX3Jl&#10;bHMvLnJlbHNQSwECLQAUAAYACAAAACEAMy8FnkEAAAA5AAAAFAAAAAAAAAAAAAAAAAAuAgAAZHJz&#10;L2Nvbm5lY3RvcnhtbC54bWxQSwECLQAUAAYACAAAACEAq8ygqsIAAADcAAAADwAAAAAAAAAAAAAA&#10;AAChAgAAZHJzL2Rvd25yZXYueG1sUEsFBgAAAAAEAAQA+QAAAJADAAAAAA==&#10;" strokecolor="#4579b8 [3044]">
+                <v:shape id="Straight Arrow Connector 332" o:spid="_x0000_s1284" type="#_x0000_t32" style="position:absolute;left:27667;top:55696;width:3375;height:386;visibility:visible;mso-wrap-style:square" o:connectortype="straight" o:gfxdata="UEsDBBQABgAIAAAAIQD+JeulAAEAAOoBAAATAAAAW0NvbnRlbnRfVHlwZXNdLnhtbJSRzU7EIBDH&#10;7ya+A+FqWqoHY0zpHqwe1Zj1AQhMW2I7EAbr7ts73e5ejGviEeb/8RuoN7tpFDMk8gG1vC4rKQBt&#10;cB57Ld+3T8WdFJQNOjMGBC33QHLTXF7U230EEuxG0nLIOd4rRXaAyVAZIiBPupAmk/mYehWN/TA9&#10;qJuqulU2YAbMRV4yZFO30JnPMYvHHV+vJAlGkuJhFS5dWpoYR29NZlI1o/vRUhwbSnYeNDT4SFeM&#10;IdWvDcvkfMHR98JPk7wD8WpSfjYTYyiXaNkAweaQWFf+nbSgTlSErvMWyjYRL7V6T3DnSlz4wgTz&#10;f/Nbtr3BfEpXh59qvgEAAP//AwBQSwMEFAAGAAgAAAAhAJYFM1jUAAAAlwEAAAsAAABfcmVscy8u&#10;cmVsc6SQPWsDMQyG90L/g9He8yVDKSW+bIWsIYWuxtZ9kLNkJHNN/n1MoaVXsnWUXvQ8L9rtL2k2&#10;C4pOTA42TQsGKXCcaHDwfnp7egGjxVP0MxM6uKLCvnt82B1x9qUe6ThlNZVC6mAsJb9aq2HE5LXh&#10;jFSTniX5UkcZbPbh7Ae027Z9tvKbAd2KaQ7RgRziFszpmqv5DztNQVi5L03gZLnvp3CPaiN/0hGX&#10;SvEyYHEQRb+WgktTy4G979380xuYCENh+aiOlfwnqfbvBnb1zu4GAAD//wMAUEsDBBQABgAIAAAA&#10;IQAzLwWeQQAAADkAAAAUAAAAZHJzL2Nvbm5lY3RvcnhtbC54bWyysa/IzVEoSy0qzszPs1Uy1DNQ&#10;UkjNS85PycxLt1UKDXHTtVBSKC5JzEtJzMnPS7VVqkwtVrK34+UCAAAA//8DAFBLAwQUAAYACAAA&#10;ACEAq8ygqsIAAADcAAAADwAAAGRycy9kb3ducmV2LnhtbESPT4vCMBTE7wt+h/AEb2u6SqV0jSJC&#10;0av/QG9vm2dbtnkpTar12xtB8DjM/GaY+bI3tbhR6yrLCn7GEQji3OqKCwXHQ/adgHAeWWNtmRQ8&#10;yMFyMfiaY6rtnXd02/tChBJ2KSoovW9SKV1ekkE3tg1x8K62NeiDbAupW7yHclPLSRTNpMGKw0KJ&#10;Da1Lyv/3nVEwvf71m8SvZJKd7brr4jg+ZRelRsN+9QvCU+8/4Te91YGbTuB1JhwBuXgCAAD//wMA&#10;UEsBAi0AFAAGAAgAAAAhAP4l66UAAQAA6gEAABMAAAAAAAAAAAAAAAAAAAAAAFtDb250ZW50X1R5&#10;cGVzXS54bWxQSwECLQAUAAYACAAAACEAlgUzWNQAAACXAQAACwAAAAAAAAAAAAAAAAAxAQAAX3Jl&#10;bHMvLnJlbHNQSwECLQAUAAYACAAAACEAMy8FnkEAAAA5AAAAFAAAAAAAAAAAAAAAAAAuAgAAZHJz&#10;L2Nvbm5lY3RvcnhtbC54bWxQSwECLQAUAAYACAAAACEAq8ygqsIAAADcAAAADwAAAAAAAAAAAAAA&#10;AAChAgAAZHJzL2Rvd25yZXYueG1sUEsFBgAAAAAEAAQA+QAAAJADAAAAAA==&#10;" strokecolor="#4579b8 [3044]">
                   <v:stroke endarrow="open"/>
                 </v:shape>
-                <v:shape id="Straight Arrow Connector 333" o:spid="_x0000_s1260" type="#_x0000_t32" style="position:absolute;left:30520;top:37676;width:1664;height:5837;flip:x;visibility:visible;mso-wrap-style:square" o:connectortype="straight" o:gfxdata="UEsDBBQABgAIAAAAIQD+JeulAAEAAOoBAAATAAAAW0NvbnRlbnRfVHlwZXNdLnhtbJSRzU7EIBDH&#10;7ya+A+FqWqoHY0zpHqwe1Zj1AQhMW2I7EAbr7ts73e5ejGviEeb/8RuoN7tpFDMk8gG1vC4rKQBt&#10;cB57Ld+3T8WdFJQNOjMGBC33QHLTXF7U230EEuxG0nLIOd4rRXaAyVAZIiBPupAmk/mYehWN/TA9&#10;qJuqulU2YAbMRV4yZFO30JnPMYvHHV+vJAlGkuJhFS5dWpoYR29NZlI1o/vRUhwbSnYeNDT4SFeM&#10;IdWvDcvkfMHR98JPk7wD8WpSfjYTYyiXaNkAweaQWFf+nbSgTlSErvMWyjYRL7V6T3DnSlz4wgTz&#10;f/Nbtr3BfEpXh59qvgEAAP//AwBQSwMEFAAGAAgAAAAhAJYFM1jUAAAAlwEAAAsAAABfcmVscy8u&#10;cmVsc6SQPWsDMQyG90L/g9He8yVDKSW+bIWsIYWuxtZ9kLNkJHNN/n1MoaVXsnWUXvQ8L9rtL2k2&#10;C4pOTA42TQsGKXCcaHDwfnp7egGjxVP0MxM6uKLCvnt82B1x9qUe6ThlNZVC6mAsJb9aq2HE5LXh&#10;jFSTniX5UkcZbPbh7Ae027Z9tvKbAd2KaQ7RgRziFszpmqv5DztNQVi5L03gZLnvp3CPaiN/0hGX&#10;SvEyYHEQRb+WgktTy4G979380xuYCENh+aiOlfwnqfbvBnb1zu4GAAD//wMAUEsDBBQABgAIAAAA&#10;IQAzLwWeQQAAADkAAAAUAAAAZHJzL2Nvbm5lY3RvcnhtbC54bWyysa/IzVEoSy0qzszPs1Uy1DNQ&#10;UkjNS85PycxLt1UKDXHTtVBSKC5JzEtJzMnPS7VVqkwtVrK34+UCAAAA//8DAFBLAwQUAAYACAAA&#10;ACEA9wne1MUAAADcAAAADwAAAGRycy9kb3ducmV2LnhtbESPX2vCMBTF3wd+h3AHe5vprBvSGUUc&#10;gw1BqQri27W5a4vNTUkyW7+9EQZ7PJw/P8503ptGXMj52rKCl2ECgriwuuZSwX73+TwB4QOyxsYy&#10;KbiSh/ls8DDFTNuOc7psQyniCPsMFVQhtJmUvqjIoB/aljh6P9YZDFG6UmqHXRw3jRwlyZs0WHMk&#10;VNjSsqLivP01EfIxzl9Xh9VpTPli052+j+vgjko9PfaLdxCB+vAf/mt/aQVpmsL9TDwCcnYDAAD/&#10;/wMAUEsBAi0AFAAGAAgAAAAhAP4l66UAAQAA6gEAABMAAAAAAAAAAAAAAAAAAAAAAFtDb250ZW50&#10;X1R5cGVzXS54bWxQSwECLQAUAAYACAAAACEAlgUzWNQAAACXAQAACwAAAAAAAAAAAAAAAAAxAQAA&#10;X3JlbHMvLnJlbHNQSwECLQAUAAYACAAAACEAMy8FnkEAAAA5AAAAFAAAAAAAAAAAAAAAAAAuAgAA&#10;ZHJzL2Nvbm5lY3RvcnhtbC54bWxQSwECLQAUAAYACAAAACEA9wne1MUAAADcAAAADwAAAAAAAAAA&#10;AAAAAAChAgAAZHJzL2Rvd25yZXYueG1sUEsFBgAAAAAEAAQA+QAAAJMDAAAAAA==&#10;" strokecolor="#4579b8 [3044]">
+                <v:shape id="Straight Arrow Connector 333" o:spid="_x0000_s1285" type="#_x0000_t32" style="position:absolute;left:30520;top:37676;width:1664;height:5837;flip:x;visibility:visible;mso-wrap-style:square" o:connectortype="straight" o:gfxdata="UEsDBBQABgAIAAAAIQD+JeulAAEAAOoBAAATAAAAW0NvbnRlbnRfVHlwZXNdLnhtbJSRzU7EIBDH&#10;7ya+A+FqWqoHY0zpHqwe1Zj1AQhMW2I7EAbr7ts73e5ejGviEeb/8RuoN7tpFDMk8gG1vC4rKQBt&#10;cB57Ld+3T8WdFJQNOjMGBC33QHLTXF7U230EEuxG0nLIOd4rRXaAyVAZIiBPupAmk/mYehWN/TA9&#10;qJuqulU2YAbMRV4yZFO30JnPMYvHHV+vJAlGkuJhFS5dWpoYR29NZlI1o/vRUhwbSnYeNDT4SFeM&#10;IdWvDcvkfMHR98JPk7wD8WpSfjYTYyiXaNkAweaQWFf+nbSgTlSErvMWyjYRL7V6T3DnSlz4wgTz&#10;f/Nbtr3BfEpXh59qvgEAAP//AwBQSwMEFAAGAAgAAAAhAJYFM1jUAAAAlwEAAAsAAABfcmVscy8u&#10;cmVsc6SQPWsDMQyG90L/g9He8yVDKSW+bIWsIYWuxtZ9kLNkJHNN/n1MoaVXsnWUXvQ8L9rtL2k2&#10;C4pOTA42TQsGKXCcaHDwfnp7egGjxVP0MxM6uKLCvnt82B1x9qUe6ThlNZVC6mAsJb9aq2HE5LXh&#10;jFSTniX5UkcZbPbh7Ae027Z9tvKbAd2KaQ7RgRziFszpmqv5DztNQVi5L03gZLnvp3CPaiN/0hGX&#10;SvEyYHEQRb+WgktTy4G979380xuYCENh+aiOlfwnqfbvBnb1zu4GAAD//wMAUEsDBBQABgAIAAAA&#10;IQAzLwWeQQAAADkAAAAUAAAAZHJzL2Nvbm5lY3RvcnhtbC54bWyysa/IzVEoSy0qzszPs1Uy1DNQ&#10;UkjNS85PycxLt1UKDXHTtVBSKC5JzEtJzMnPS7VVqkwtVrK34+UCAAAA//8DAFBLAwQUAAYACAAA&#10;ACEA9wne1MUAAADcAAAADwAAAGRycy9kb3ducmV2LnhtbESPX2vCMBTF3wd+h3AHe5vprBvSGUUc&#10;gw1BqQri27W5a4vNTUkyW7+9EQZ7PJw/P8503ptGXMj52rKCl2ECgriwuuZSwX73+TwB4QOyxsYy&#10;KbiSh/ls8DDFTNuOc7psQyniCPsMFVQhtJmUvqjIoB/aljh6P9YZDFG6UmqHXRw3jRwlyZs0WHMk&#10;VNjSsqLivP01EfIxzl9Xh9VpTPli052+j+vgjko9PfaLdxCB+vAf/mt/aQVpmsL9TDwCcnYDAAD/&#10;/wMAUEsBAi0AFAAGAAgAAAAhAP4l66UAAQAA6gEAABMAAAAAAAAAAAAAAAAAAAAAAFtDb250ZW50&#10;X1R5cGVzXS54bWxQSwECLQAUAAYACAAAACEAlgUzWNQAAACXAQAACwAAAAAAAAAAAAAAAAAxAQAA&#10;X3JlbHMvLnJlbHNQSwECLQAUAAYACAAAACEAMy8FnkEAAAA5AAAAFAAAAAAAAAAAAAAAAAAuAgAA&#10;ZHJzL2Nvbm5lY3RvcnhtbC54bWxQSwECLQAUAAYACAAAACEA9wne1MUAAADcAAAADwAAAAAAAAAA&#10;AAAAAAChAgAAZHJzL2Rvd25yZXYueG1sUEsFBgAAAAAEAAQA+QAAAJMDAAAAAA==&#10;" strokecolor="#4579b8 [3044]">
                   <v:stroke endarrow="open"/>
                 </v:shape>
-                <v:shape id="Text Box 334" o:spid="_x0000_s1261" type="#_x0000_t202" style="position:absolute;left:36588;top:891;width:8846;height:2610;visibility:visible;mso-wrap-style:none;v-text-anchor:top" o:gfxdata="UEsDBBQABgAIAAAAIQDw94q7/QAAAOIBAAATAAAAW0NvbnRlbnRfVHlwZXNdLnhtbJSRzUrEMBDH&#10;74LvEOYqbaoHEWm6B6tHFV0fYEimbdg2CZlYd9/edD8u4goeZ+b/8SOpV9tpFDNFtt4puC4rEOS0&#10;N9b1Cj7WT8UdCE7oDI7ekYIdMayay4t6vQvEIrsdKxhSCvdSsh5oQi59IJcvnY8TpjzGXgbUG+xJ&#10;3lTVrdTeJXKpSEsGNHVLHX6OSTxu8/pAEmlkEA8H4dKlAEMYrcaUSeXszI+W4thQZudew4MNfJUx&#10;QP7asFzOFxx9L/lpojUkXjGmZ5wyhjSRJQ8YKGvKv1MWzIkL33VWU9lGfl98J6hz4cZ/uUjzf7Pb&#10;bHuj+ZQu9z/UfAMAAP//AwBQSwMEFAAGAAgAAAAhADHdX2HSAAAAjwEAAAsAAABfcmVscy8ucmVs&#10;c6SQwWrDMAyG74O9g9G9cdpDGaNOb4VeSwe7CltJTGPLWCZt376mMFhGbzvqF/o+8e/2tzCpmbJ4&#10;jgbWTQuKomXn42Dg63xYfYCSgtHhxJEM3Elg372/7U40YalHMvokqlKiGBhLSZ9aix0poDScKNZN&#10;zzlgqWMedEJ7wYH0pm23Ov9mQLdgqqMzkI9uA+p8T9X8hx28zSzcl8Zy0Nz33r6iasfXeKK5UjAP&#10;VAy4LM8w09zU50C/9q7/6ZURE31X/kL8TKv1x6wXNXYPAAAA//8DAFBLAwQUAAYACAAAACEAMy8F&#10;nkEAAAA5AAAAEAAAAGRycy9zaGFwZXhtbC54bWyysa/IzVEoSy0qzszPs1Uy1DNQUkjNS85PycxL&#10;t1UKDXHTtVBSKC5JzEtJzMnPS7VVqkwtVrK34+UCAAAA//8DAFBLAwQUAAYACAAAACEAYMZwyMcA&#10;AADcAAAADwAAAGRycy9kb3ducmV2LnhtbESP3WoCMRSE7wXfIRyhN1Kz/iBla5RWsEjRlmopXh42&#10;p5vFzcmSRF3fvhGEXg4z8w0zW7S2FmfyoXKsYDjIQBAXTldcKvjerx6fQISIrLF2TAquFGAx73Zm&#10;mGt34S8672IpEoRDjgpMjE0uZSgMWQwD1xAn79d5izFJX0rt8ZLgtpajLJtKixWnBYMNLQ0Vx93J&#10;Kjia9/5n9rZ9/Zmur/5jf3IHvzko9dBrX55BRGrjf/jeXmsF4/EEbmfSEZDzPwAAAP//AwBQSwEC&#10;LQAUAAYACAAAACEA8PeKu/0AAADiAQAAEwAAAAAAAAAAAAAAAAAAAAAAW0NvbnRlbnRfVHlwZXNd&#10;LnhtbFBLAQItABQABgAIAAAAIQAx3V9h0gAAAI8BAAALAAAAAAAAAAAAAAAAAC4BAABfcmVscy8u&#10;cmVsc1BLAQItABQABgAIAAAAIQAzLwWeQQAAADkAAAAQAAAAAAAAAAAAAAAAACkCAABkcnMvc2hh&#10;cGV4bWwueG1sUEsBAi0AFAAGAAgAAAAhAGDGcMjHAAAA3AAAAA8AAAAAAAAAAAAAAAAAmAIAAGRy&#10;cy9kb3ducmV2LnhtbFBLBQYAAAAABAAEAPUAAACMAwAAAAA=&#10;" filled="f" stroked="f" strokeweight=".5pt">
+                <v:shape id="Text Box 334" o:spid="_x0000_s1286" type="#_x0000_t202" style="position:absolute;left:36588;top:891;width:8846;height:2610;visibility:visible;mso-wrap-style:none;v-text-anchor:top" o:gfxdata="UEsDBBQABgAIAAAAIQDw94q7/QAAAOIBAAATAAAAW0NvbnRlbnRfVHlwZXNdLnhtbJSRzUrEMBDH&#10;74LvEOYqbaoHEWm6B6tHFV0fYEimbdg2CZlYd9/edD8u4goeZ+b/8SOpV9tpFDNFtt4puC4rEOS0&#10;N9b1Cj7WT8UdCE7oDI7ekYIdMayay4t6vQvEIrsdKxhSCvdSsh5oQi59IJcvnY8TpjzGXgbUG+xJ&#10;3lTVrdTeJXKpSEsGNHVLHX6OSTxu8/pAEmlkEA8H4dKlAEMYrcaUSeXszI+W4thQZudew4MNfJUx&#10;QP7asFzOFxx9L/lpojUkXjGmZ5wyhjSRJQ8YKGvKv1MWzIkL33VWU9lGfl98J6hz4cZ/uUjzf7Pb&#10;bHuj+ZQu9z/UfAMAAP//AwBQSwMEFAAGAAgAAAAhADHdX2HSAAAAjwEAAAsAAABfcmVscy8ucmVs&#10;c6SQwWrDMAyG74O9g9G9cdpDGaNOb4VeSwe7CltJTGPLWCZt376mMFhGbzvqF/o+8e/2tzCpmbJ4&#10;jgbWTQuKomXn42Dg63xYfYCSgtHhxJEM3Elg372/7U40YalHMvokqlKiGBhLSZ9aix0poDScKNZN&#10;zzlgqWMedEJ7wYH0pm23Ov9mQLdgqqMzkI9uA+p8T9X8hx28zSzcl8Zy0Nz33r6iasfXeKK5UjAP&#10;VAy4LM8w09zU50C/9q7/6ZURE31X/kL8TKv1x6wXNXYPAAAA//8DAFBLAwQUAAYACAAAACEAMy8F&#10;nkEAAAA5AAAAEAAAAGRycy9zaGFwZXhtbC54bWyysa/IzVEoSy0qzszPs1Uy1DNQUkjNS85PycxL&#10;t1UKDXHTtVBSKC5JzEtJzMnPS7VVqkwtVrK34+UCAAAA//8DAFBLAwQUAAYACAAAACEAYMZwyMcA&#10;AADcAAAADwAAAGRycy9kb3ducmV2LnhtbESP3WoCMRSE7wXfIRyhN1Kz/iBla5RWsEjRlmopXh42&#10;p5vFzcmSRF3fvhGEXg4z8w0zW7S2FmfyoXKsYDjIQBAXTldcKvjerx6fQISIrLF2TAquFGAx73Zm&#10;mGt34S8672IpEoRDjgpMjE0uZSgMWQwD1xAn79d5izFJX0rt8ZLgtpajLJtKixWnBYMNLQ0Vx93J&#10;Kjia9/5n9rZ9/Zmur/5jf3IHvzko9dBrX55BRGrjf/jeXmsF4/EEbmfSEZDzPwAAAP//AwBQSwEC&#10;LQAUAAYACAAAACEA8PeKu/0AAADiAQAAEwAAAAAAAAAAAAAAAAAAAAAAW0NvbnRlbnRfVHlwZXNd&#10;LnhtbFBLAQItABQABgAIAAAAIQAx3V9h0gAAAI8BAAALAAAAAAAAAAAAAAAAAC4BAABfcmVscy8u&#10;cmVsc1BLAQItABQABgAIAAAAIQAzLwWeQQAAADkAAAAQAAAAAAAAAAAAAAAAACkCAABkcnMvc2hh&#10;cGV4bWwueG1sUEsBAi0AFAAGAAgAAAAhAGDGcMjHAAAA3AAAAA8AAAAAAAAAAAAAAAAAmAIAAGRy&#10;cy9kb3ducmV2LnhtbFBLBQYAAAAABAAEAPUAAACMAwAAAAA=&#10;" filled="f" stroked="f" strokeweight=".5pt">
                   <v:textbox>
                     <w:txbxContent>
                       <w:p>
@@ -22739,7 +22705,7 @@
                     </w:txbxContent>
                   </v:textbox>
                 </v:shape>
-                <v:shape id="Text Box 335" o:spid="_x0000_s1262" type="#_x0000_t202" style="position:absolute;left:36803;top:42297;width:8846;height:2306;visibility:visible;mso-wrap-style:none;v-text-anchor:top" o:gfxdata="UEsDBBQABgAIAAAAIQDw94q7/QAAAOIBAAATAAAAW0NvbnRlbnRfVHlwZXNdLnhtbJSRzUrEMBDH&#10;74LvEOYqbaoHEWm6B6tHFV0fYEimbdg2CZlYd9/edD8u4goeZ+b/8SOpV9tpFDNFtt4puC4rEOS0&#10;N9b1Cj7WT8UdCE7oDI7ekYIdMayay4t6vQvEIrsdKxhSCvdSsh5oQi59IJcvnY8TpjzGXgbUG+xJ&#10;3lTVrdTeJXKpSEsGNHVLHX6OSTxu8/pAEmlkEA8H4dKlAEMYrcaUSeXszI+W4thQZudew4MNfJUx&#10;QP7asFzOFxx9L/lpojUkXjGmZ5wyhjSRJQ8YKGvKv1MWzIkL33VWU9lGfl98J6hz4cZ/uUjzf7Pb&#10;bHuj+ZQu9z/UfAMAAP//AwBQSwMEFAAGAAgAAAAhADHdX2HSAAAAjwEAAAsAAABfcmVscy8ucmVs&#10;c6SQwWrDMAyG74O9g9G9cdpDGaNOb4VeSwe7CltJTGPLWCZt376mMFhGbzvqF/o+8e/2tzCpmbJ4&#10;jgbWTQuKomXn42Dg63xYfYCSgtHhxJEM3Elg372/7U40YalHMvokqlKiGBhLSZ9aix0poDScKNZN&#10;zzlgqWMedEJ7wYH0pm23Ov9mQLdgqqMzkI9uA+p8T9X8hx28zSzcl8Zy0Nz33r6iasfXeKK5UjAP&#10;VAy4LM8w09zU50C/9q7/6ZURE31X/kL8TKv1x6wXNXYPAAAA//8DAFBLAwQUAAYACAAAACEAMy8F&#10;nkEAAAA5AAAAEAAAAGRycy9zaGFwZXhtbC54bWyysa/IzVEoSy0qzszPs1Uy1DNQUkjNS85PycxL&#10;t1UKDXHTtVBSKC5JzEtJzMnPS7VVqkwtVrK34+UCAAAA//8DAFBLAwQUAAYACAAAACEAD4rVU8YA&#10;AADcAAAADwAAAGRycy9kb3ducmV2LnhtbESPQWsCMRSE74L/ITyhF6lZFaVsjdIKFinaUi3F42Pz&#10;ulncvCxJ1PXfN4LQ4zAz3zCzRWtrcSYfKscKhoMMBHHhdMWlgu/96vEJRIjIGmvHpOBKARbzbmeG&#10;uXYX/qLzLpYiQTjkqMDE2ORShsKQxTBwDXHyfp23GJP0pdQeLwluaznKsqm0WHFaMNjQ0lBx3J2s&#10;gqN5739mb9vXn+n66j/2J3fwm4NSD7325RlEpDb+h+/ttVYwHk/gdiYdATn/AwAA//8DAFBLAQIt&#10;ABQABgAIAAAAIQDw94q7/QAAAOIBAAATAAAAAAAAAAAAAAAAAAAAAABbQ29udGVudF9UeXBlc10u&#10;eG1sUEsBAi0AFAAGAAgAAAAhADHdX2HSAAAAjwEAAAsAAAAAAAAAAAAAAAAALgEAAF9yZWxzLy5y&#10;ZWxzUEsBAi0AFAAGAAgAAAAhADMvBZ5BAAAAOQAAABAAAAAAAAAAAAAAAAAAKQIAAGRycy9zaGFw&#10;ZXhtbC54bWxQSwECLQAUAAYACAAAACEAD4rVU8YAAADcAAAADwAAAAAAAAAAAAAAAACYAgAAZHJz&#10;L2Rvd25yZXYueG1sUEsFBgAAAAAEAAQA9QAAAIsDAAAAAA==&#10;" filled="f" stroked="f" strokeweight=".5pt">
+                <v:shape id="Text Box 335" o:spid="_x0000_s1287" type="#_x0000_t202" style="position:absolute;left:36803;top:42297;width:8846;height:2306;visibility:visible;mso-wrap-style:none;v-text-anchor:top" o:gfxdata="UEsDBBQABgAIAAAAIQDw94q7/QAAAOIBAAATAAAAW0NvbnRlbnRfVHlwZXNdLnhtbJSRzUrEMBDH&#10;74LvEOYqbaoHEWm6B6tHFV0fYEimbdg2CZlYd9/edD8u4goeZ+b/8SOpV9tpFDNFtt4puC4rEOS0&#10;N9b1Cj7WT8UdCE7oDI7ekYIdMayay4t6vQvEIrsdKxhSCvdSsh5oQi59IJcvnY8TpjzGXgbUG+xJ&#10;3lTVrdTeJXKpSEsGNHVLHX6OSTxu8/pAEmlkEA8H4dKlAEMYrcaUSeXszI+W4thQZudew4MNfJUx&#10;QP7asFzOFxx9L/lpojUkXjGmZ5wyhjSRJQ8YKGvKv1MWzIkL33VWU9lGfl98J6hz4cZ/uUjzf7Pb&#10;bHuj+ZQu9z/UfAMAAP//AwBQSwMEFAAGAAgAAAAhADHdX2HSAAAAjwEAAAsAAABfcmVscy8ucmVs&#10;c6SQwWrDMAyG74O9g9G9cdpDGaNOb4VeSwe7CltJTGPLWCZt376mMFhGbzvqF/o+8e/2tzCpmbJ4&#10;jgbWTQuKomXn42Dg63xYfYCSgtHhxJEM3Elg372/7U40YalHMvokqlKiGBhLSZ9aix0poDScKNZN&#10;zzlgqWMedEJ7wYH0pm23Ov9mQLdgqqMzkI9uA+p8T9X8hx28zSzcl8Zy0Nz33r6iasfXeKK5UjAP&#10;VAy4LM8w09zU50C/9q7/6ZURE31X/kL8TKv1x6wXNXYPAAAA//8DAFBLAwQUAAYACAAAACEAMy8F&#10;nkEAAAA5AAAAEAAAAGRycy9zaGFwZXhtbC54bWyysa/IzVEoSy0qzszPs1Uy1DNQUkjNS85PycxL&#10;t1UKDXHTtVBSKC5JzEtJzMnPS7VVqkwtVrK34+UCAAAA//8DAFBLAwQUAAYACAAAACEAD4rVU8YA&#10;AADcAAAADwAAAGRycy9kb3ducmV2LnhtbESPQWsCMRSE74L/ITyhF6lZFaVsjdIKFinaUi3F42Pz&#10;ulncvCxJ1PXfN4LQ4zAz3zCzRWtrcSYfKscKhoMMBHHhdMWlgu/96vEJRIjIGmvHpOBKARbzbmeG&#10;uXYX/qLzLpYiQTjkqMDE2ORShsKQxTBwDXHyfp23GJP0pdQeLwluaznKsqm0WHFaMNjQ0lBx3J2s&#10;gqN5739mb9vXn+n66j/2J3fwm4NSD7325RlEpDb+h+/ttVYwHk/gdiYdATn/AwAA//8DAFBLAQIt&#10;ABQABgAIAAAAIQDw94q7/QAAAOIBAAATAAAAAAAAAAAAAAAAAAAAAABbQ29udGVudF9UeXBlc10u&#10;eG1sUEsBAi0AFAAGAAgAAAAhADHdX2HSAAAAjwEAAAsAAAAAAAAAAAAAAAAALgEAAF9yZWxzLy5y&#10;ZWxzUEsBAi0AFAAGAAgAAAAhADMvBZ5BAAAAOQAAABAAAAAAAAAAAAAAAAAAKQIAAGRycy9zaGFw&#10;ZXhtbC54bWxQSwECLQAUAAYACAAAACEAD4rVU8YAAADcAAAADwAAAAAAAAAAAAAAAACYAgAAZHJz&#10;L2Rvd25yZXYueG1sUEsFBgAAAAAEAAQA9QAAAIsDAAAAAA==&#10;" filled="f" stroked="f" strokeweight=".5pt">
                   <v:textbox>
                     <w:txbxContent>
                       <w:p>
@@ -22758,7 +22724,7 @@
                     </w:txbxContent>
                   </v:textbox>
                 </v:shape>
-                <v:shape id="Text Box 336" o:spid="_x0000_s1263" type="#_x0000_t202" style="position:absolute;left:13110;top:37888;width:13335;height:2629;visibility:visible;mso-wrap-style:none;v-text-anchor:top" o:gfxdata="UEsDBBQABgAIAAAAIQDw94q7/QAAAOIBAAATAAAAW0NvbnRlbnRfVHlwZXNdLnhtbJSRzUrEMBDH&#10;74LvEOYqbaoHEWm6B6tHFV0fYEimbdg2CZlYd9/edD8u4goeZ+b/8SOpV9tpFDNFtt4puC4rEOS0&#10;N9b1Cj7WT8UdCE7oDI7ekYIdMayay4t6vQvEIrsdKxhSCvdSsh5oQi59IJcvnY8TpjzGXgbUG+xJ&#10;3lTVrdTeJXKpSEsGNHVLHX6OSTxu8/pAEmlkEA8H4dKlAEMYrcaUSeXszI+W4thQZudew4MNfJUx&#10;QP7asFzOFxx9L/lpojUkXjGmZ5wyhjSRJQ8YKGvKv1MWzIkL33VWU9lGfl98J6hz4cZ/uUjzf7Pb&#10;bHuj+ZQu9z/UfAMAAP//AwBQSwMEFAAGAAgAAAAhADHdX2HSAAAAjwEAAAsAAABfcmVscy8ucmVs&#10;c6SQwWrDMAyG74O9g9G9cdpDGaNOb4VeSwe7CltJTGPLWCZt376mMFhGbzvqF/o+8e/2tzCpmbJ4&#10;jgbWTQuKomXn42Dg63xYfYCSgtHhxJEM3Elg372/7U40YalHMvokqlKiGBhLSZ9aix0poDScKNZN&#10;zzlgqWMedEJ7wYH0pm23Ov9mQLdgqqMzkI9uA+p8T9X8hx28zSzcl8Zy0Nz33r6iasfXeKK5UjAP&#10;VAy4LM8w09zU50C/9q7/6ZURE31X/kL8TKv1x6wXNXYPAAAA//8DAFBLAwQUAAYACAAAACEAMy8F&#10;nkEAAAA5AAAAEAAAAGRycy9zaGFwZXhtbC54bWyysa/IzVEoSy0qzszPs1Uy1DNQUkjNS85PycxL&#10;t1UKDXHTtVBSKC5JzEtJzMnPS7VVqkwtVrK34+UCAAAA//8DAFBLAwQUAAYACAAAACEA3S0ZeMMA&#10;AADcAAAADwAAAGRycy9kb3ducmV2LnhtbESPzWoCMRSF90LfIdxCd5pRQWRqZhChpYtuOirY3WVy&#10;nQxOboYkatqnbwqFLg/n5+Ns6mQHcSMfescK5rMCBHHrdM+dgsP+ZboGESKyxsExKfiiAHX1MNlg&#10;qd2dP+jWxE7kEQ4lKjAxjqWUoTVkMczcSJy9s/MWY5a+k9rjPY/bQS6KYiUt9pwJBkfaGWovzdVm&#10;LnYufRpq/Gn/7kzxPX9Nx0Gpp8e0fQYRKcX/8F/7TStYLlfweyYfAVn9AAAA//8DAFBLAQItABQA&#10;BgAIAAAAIQDw94q7/QAAAOIBAAATAAAAAAAAAAAAAAAAAAAAAABbQ29udGVudF9UeXBlc10ueG1s&#10;UEsBAi0AFAAGAAgAAAAhADHdX2HSAAAAjwEAAAsAAAAAAAAAAAAAAAAALgEAAF9yZWxzLy5yZWxz&#10;UEsBAi0AFAAGAAgAAAAhADMvBZ5BAAAAOQAAABAAAAAAAAAAAAAAAAAAKQIAAGRycy9zaGFwZXht&#10;bC54bWxQSwECLQAUAAYACAAAACEA3S0ZeMMAAADcAAAADwAAAAAAAAAAAAAAAACYAgAAZHJzL2Rv&#10;d25yZXYueG1sUEsFBgAAAAAEAAQA9QAAAIgDAAAAAA==&#10;" filled="f" stroked="f" strokeweight="2pt">
+                <v:shape id="Text Box 336" o:spid="_x0000_s1288" type="#_x0000_t202" style="position:absolute;left:13110;top:37888;width:13335;height:2629;visibility:visible;mso-wrap-style:none;v-text-anchor:top" o:gfxdata="UEsDBBQABgAIAAAAIQDw94q7/QAAAOIBAAATAAAAW0NvbnRlbnRfVHlwZXNdLnhtbJSRzUrEMBDH&#10;74LvEOYqbaoHEWm6B6tHFV0fYEimbdg2CZlYd9/edD8u4goeZ+b/8SOpV9tpFDNFtt4puC4rEOS0&#10;N9b1Cj7WT8UdCE7oDI7ekYIdMayay4t6vQvEIrsdKxhSCvdSsh5oQi59IJcvnY8TpjzGXgbUG+xJ&#10;3lTVrdTeJXKpSEsGNHVLHX6OSTxu8/pAEmlkEA8H4dKlAEMYrcaUSeXszI+W4thQZudew4MNfJUx&#10;QP7asFzOFxx9L/lpojUkXjGmZ5wyhjSRJQ8YKGvKv1MWzIkL33VWU9lGfl98J6hz4cZ/uUjzf7Pb&#10;bHuj+ZQu9z/UfAMAAP//AwBQSwMEFAAGAAgAAAAhADHdX2HSAAAAjwEAAAsAAABfcmVscy8ucmVs&#10;c6SQwWrDMAyG74O9g9G9cdpDGaNOb4VeSwe7CltJTGPLWCZt376mMFhGbzvqF/o+8e/2tzCpmbJ4&#10;jgbWTQuKomXn42Dg63xYfYCSgtHhxJEM3Elg372/7U40YalHMvokqlKiGBhLSZ9aix0poDScKNZN&#10;zzlgqWMedEJ7wYH0pm23Ov9mQLdgqqMzkI9uA+p8T9X8hx28zSzcl8Zy0Nz33r6iasfXeKK5UjAP&#10;VAy4LM8w09zU50C/9q7/6ZURE31X/kL8TKv1x6wXNXYPAAAA//8DAFBLAwQUAAYACAAAACEAMy8F&#10;nkEAAAA5AAAAEAAAAGRycy9zaGFwZXhtbC54bWyysa/IzVEoSy0qzszPs1Uy1DNQUkjNS85PycxL&#10;t1UKDXHTtVBSKC5JzEtJzMnPS7VVqkwtVrK34+UCAAAA//8DAFBLAwQUAAYACAAAACEA3S0ZeMMA&#10;AADcAAAADwAAAGRycy9kb3ducmV2LnhtbESPzWoCMRSF90LfIdxCd5pRQWRqZhChpYtuOirY3WVy&#10;nQxOboYkatqnbwqFLg/n5+Ns6mQHcSMfescK5rMCBHHrdM+dgsP+ZboGESKyxsExKfiiAHX1MNlg&#10;qd2dP+jWxE7kEQ4lKjAxjqWUoTVkMczcSJy9s/MWY5a+k9rjPY/bQS6KYiUt9pwJBkfaGWovzdVm&#10;LnYufRpq/Gn/7kzxPX9Nx0Gpp8e0fQYRKcX/8F/7TStYLlfweyYfAVn9AAAA//8DAFBLAQItABQA&#10;BgAIAAAAIQDw94q7/QAAAOIBAAATAAAAAAAAAAAAAAAAAAAAAABbQ29udGVudF9UeXBlc10ueG1s&#10;UEsBAi0AFAAGAAgAAAAhADHdX2HSAAAAjwEAAAsAAAAAAAAAAAAAAAAALgEAAF9yZWxzLy5yZWxz&#10;UEsBAi0AFAAGAAgAAAAhADMvBZ5BAAAAOQAAABAAAAAAAAAAAAAAAAAAKQIAAGRycy9zaGFwZXht&#10;bC54bWxQSwECLQAUAAYACAAAACEA3S0ZeMMAAADcAAAADwAAAAAAAAAAAAAAAACYAgAAZHJzL2Rv&#10;d25yZXYueG1sUEsFBgAAAAAEAAQA9QAAAIgDAAAAAA==&#10;" filled="f" stroked="f" strokeweight="2pt">
                   <v:textbox style="mso-fit-shape-to-text:t">
                     <w:txbxContent>
                       <w:p>
@@ -22775,7 +22741,7 @@
                     </w:txbxContent>
                   </v:textbox>
                 </v:shape>
-                <v:shape id="Text Box 338" o:spid="_x0000_s1264" type="#_x0000_t202" style="position:absolute;left:2126;top:27950;width:21063;height:2699;visibility:visible;mso-wrap-style:none;v-text-anchor:top" o:gfxdata="UEsDBBQABgAIAAAAIQDw94q7/QAAAOIBAAATAAAAW0NvbnRlbnRfVHlwZXNdLnhtbJSRzUrEMBDH&#10;74LvEOYqbaoHEWm6B6tHFV0fYEimbdg2CZlYd9/edD8u4goeZ+b/8SOpV9tpFDNFtt4puC4rEOS0&#10;N9b1Cj7WT8UdCE7oDI7ekYIdMayay4t6vQvEIrsdKxhSCvdSsh5oQi59IJcvnY8TpjzGXgbUG+xJ&#10;3lTVrdTeJXKpSEsGNHVLHX6OSTxu8/pAEmlkEA8H4dKlAEMYrcaUSeXszI+W4thQZudew4MNfJUx&#10;QP7asFzOFxx9L/lpojUkXjGmZ5wyhjSRJQ8YKGvKv1MWzIkL33VWU9lGfl98J6hz4cZ/uUjzf7Pb&#10;bHuj+ZQu9z/UfAMAAP//AwBQSwMEFAAGAAgAAAAhADHdX2HSAAAAjwEAAAsAAABfcmVscy8ucmVs&#10;c6SQwWrDMAyG74O9g9G9cdpDGaNOb4VeSwe7CltJTGPLWCZt376mMFhGbzvqF/o+8e/2tzCpmbJ4&#10;jgbWTQuKomXn42Dg63xYfYCSgtHhxJEM3Elg372/7U40YalHMvokqlKiGBhLSZ9aix0poDScKNZN&#10;zzlgqWMedEJ7wYH0pm23Ov9mQLdgqqMzkI9uA+p8T9X8hx28zSzcl8Zy0Nz33r6iasfXeKK5UjAP&#10;VAy4LM8w09zU50C/9q7/6ZURE31X/kL8TKv1x6wXNXYPAAAA//8DAFBLAwQUAAYACAAAACEAMy8F&#10;nkEAAAA5AAAAEAAAAGRycy9zaGFwZXhtbC54bWyysa/IzVEoSy0qzszPs1Uy1DNQUkjNS85PycxL&#10;t1UKDXHTtVBSKC5JzEtJzMnPS7VVqkwtVrK34+UCAAAA//8DAFBLAwQUAAYACAAAACEAURELs8EA&#10;AADcAAAADwAAAGRycy9kb3ducmV2LnhtbERPTWsCMRC9C/6HMII3zW6FardmRYSC9lCs9tDjsJkm&#10;wc1k2URd/31zKPT4eN/rzeBbcaM+usAKynkBgrgJ2rFR8HV+m61AxISssQ1MCh4UYVOPR2usdLjz&#10;J91OyYgcwrFCBTalrpIyNpY8xnnoiDP3E3qPKcPeSN3jPYf7Vj4VxbP06Dg3WOxoZ6m5nK5egTuu&#10;LJYv8tDGpTH7j/P799ahUtPJsH0FkWhI/+I/914rWCzy2nwmHwFZ/wIAAP//AwBQSwECLQAUAAYA&#10;CAAAACEA8PeKu/0AAADiAQAAEwAAAAAAAAAAAAAAAAAAAAAAW0NvbnRlbnRfVHlwZXNdLnhtbFBL&#10;AQItABQABgAIAAAAIQAx3V9h0gAAAI8BAAALAAAAAAAAAAAAAAAAAC4BAABfcmVscy8ucmVsc1BL&#10;AQItABQABgAIAAAAIQAzLwWeQQAAADkAAAAQAAAAAAAAAAAAAAAAACkCAABkcnMvc2hhcGV4bWwu&#10;eG1sUEsBAi0AFAAGAAgAAAAhAFERC7PBAAAA3AAAAA8AAAAAAAAAAAAAAAAAmAIAAGRycy9kb3du&#10;cmV2LnhtbFBLBQYAAAAABAAEAPUAAACGAwAAAAA=&#10;" filled="f" stroked="f" strokeweight="2pt">
+                <v:shape id="Text Box 338" o:spid="_x0000_s1289" type="#_x0000_t202" style="position:absolute;left:2126;top:27950;width:21063;height:2699;visibility:visible;mso-wrap-style:none;v-text-anchor:top" o:gfxdata="UEsDBBQABgAIAAAAIQDw94q7/QAAAOIBAAATAAAAW0NvbnRlbnRfVHlwZXNdLnhtbJSRzUrEMBDH&#10;74LvEOYqbaoHEWm6B6tHFV0fYEimbdg2CZlYd9/edD8u4goeZ+b/8SOpV9tpFDNFtt4puC4rEOS0&#10;N9b1Cj7WT8UdCE7oDI7ekYIdMayay4t6vQvEIrsdKxhSCvdSsh5oQi59IJcvnY8TpjzGXgbUG+xJ&#10;3lTVrdTeJXKpSEsGNHVLHX6OSTxu8/pAEmlkEA8H4dKlAEMYrcaUSeXszI+W4thQZudew4MNfJUx&#10;QP7asFzOFxx9L/lpojUkXjGmZ5wyhjSRJQ8YKGvKv1MWzIkL33VWU9lGfl98J6hz4cZ/uUjzf7Pb&#10;bHuj+ZQu9z/UfAMAAP//AwBQSwMEFAAGAAgAAAAhADHdX2HSAAAAjwEAAAsAAABfcmVscy8ucmVs&#10;c6SQwWrDMAyG74O9g9G9cdpDGaNOb4VeSwe7CltJTGPLWCZt376mMFhGbzvqF/o+8e/2tzCpmbJ4&#10;jgbWTQuKomXn42Dg63xYfYCSgtHhxJEM3Elg372/7U40YalHMvokqlKiGBhLSZ9aix0poDScKNZN&#10;zzlgqWMedEJ7wYH0pm23Ov9mQLdgqqMzkI9uA+p8T9X8hx28zSzcl8Zy0Nz33r6iasfXeKK5UjAP&#10;VAy4LM8w09zU50C/9q7/6ZURE31X/kL8TKv1x6wXNXYPAAAA//8DAFBLAwQUAAYACAAAACEAMy8F&#10;nkEAAAA5AAAAEAAAAGRycy9zaGFwZXhtbC54bWyysa/IzVEoSy0qzszPs1Uy1DNQUkjNS85PycxL&#10;t1UKDXHTtVBSKC5JzEtJzMnPS7VVqkwtVrK34+UCAAAA//8DAFBLAwQUAAYACAAAACEAURELs8EA&#10;AADcAAAADwAAAGRycy9kb3ducmV2LnhtbERPTWsCMRC9C/6HMII3zW6FardmRYSC9lCs9tDjsJkm&#10;wc1k2URd/31zKPT4eN/rzeBbcaM+usAKynkBgrgJ2rFR8HV+m61AxISssQ1MCh4UYVOPR2usdLjz&#10;J91OyYgcwrFCBTalrpIyNpY8xnnoiDP3E3qPKcPeSN3jPYf7Vj4VxbP06Dg3WOxoZ6m5nK5egTuu&#10;LJYv8tDGpTH7j/P799ahUtPJsH0FkWhI/+I/914rWCzy2nwmHwFZ/wIAAP//AwBQSwECLQAUAAYA&#10;CAAAACEA8PeKu/0AAADiAQAAEwAAAAAAAAAAAAAAAAAAAAAAW0NvbnRlbnRfVHlwZXNdLnhtbFBL&#10;AQItABQABgAIAAAAIQAx3V9h0gAAAI8BAAALAAAAAAAAAAAAAAAAAC4BAABfcmVscy8ucmVsc1BL&#10;AQItABQABgAIAAAAIQAzLwWeQQAAADkAAAAQAAAAAAAAAAAAAAAAACkCAABkcnMvc2hhcGV4bWwu&#10;eG1sUEsBAi0AFAAGAAgAAAAhAFERC7PBAAAA3AAAAA8AAAAAAAAAAAAAAAAAmAIAAGRycy9kb3du&#10;cmV2LnhtbFBLBQYAAAAABAAEAPUAAACGAwAAAAA=&#10;" filled="f" stroked="f" strokeweight="2pt">
                   <v:textbox>
                     <w:txbxContent>
                       <w:p>
@@ -24314,7 +24280,19 @@
       </w:pPr>
       <w:bookmarkStart w:id="55" w:name="_Toc305080311"/>
       <w:r>
-        <w:t>The Model, Instance, Value data structure</w:t>
+        <w:t xml:space="preserve">The </w:t>
+      </w:r>
+      <w:r>
+        <w:t>MIV (</w:t>
+      </w:r>
+      <w:r>
+        <w:t>Model, Instance, Value</w:t>
+      </w:r>
+      <w:r>
+        <w:t>)</w:t>
+      </w:r>
+      <w:r>
+        <w:t xml:space="preserve"> data structure</w:t>
       </w:r>
       <w:bookmarkEnd w:id="55"/>
     </w:p>
@@ -24323,13 +24301,25 @@
         <w:pStyle w:val="BodyText"/>
       </w:pPr>
       <w:r>
-        <w:t xml:space="preserve">All data within a Darwinet domain are defined in a Model, Instance, </w:t>
+        <w:t xml:space="preserve">All data within a Darwinet domain are defined in a </w:t>
+      </w:r>
+      <w:r>
+        <w:t>MIV (</w:t>
+      </w:r>
+      <w:r>
+        <w:t xml:space="preserve">Model, Instance, </w:t>
       </w:r>
       <w:r>
         <w:t>and Value</w:t>
       </w:r>
       <w:r>
-        <w:t xml:space="preserve"> layer model.</w:t>
+        <w:t xml:space="preserve"> layer model</w:t>
+      </w:r>
+      <w:r>
+        <w:t>)</w:t>
+      </w:r>
+      <w:r>
+        <w:t>.</w:t>
       </w:r>
     </w:p>
     <w:p>
@@ -25706,15 +25696,22 @@
         <w:pStyle w:val="BodyText"/>
       </w:pPr>
       <w:r>
-        <w:t xml:space="preserve">NOTE: All changes must be reported using operations that are reversible based on the contained change information. This means that the operations new, delete, add, subtract </w:t>
-      </w:r>
-      <w:proofErr w:type="spellStart"/>
-      <w:r>
-        <w:t>etc</w:t>
-      </w:r>
-      <w:proofErr w:type="spellEnd"/>
-      <w:r>
-        <w:t xml:space="preserve"> are allowed change operations. But the “set” or “assign” operation are not as any previous state will be lost in the operation (not reversible).</w:t>
+        <w:t>NOTE: All changes must be reported using operations that are reversible based on the contained change information. This means that the operations new, delete, add, subtract etc</w:t>
+      </w:r>
+      <w:r>
+        <w:t>.</w:t>
+      </w:r>
+      <w:r>
+        <w:t xml:space="preserve"> are allowed change operations. But the “set” or “assign” operation are not</w:t>
+      </w:r>
+      <w:r>
+        <w:t xml:space="preserve"> (a</w:t>
+      </w:r>
+      <w:r>
+        <w:t>ny previous state</w:t>
+      </w:r>
+      <w:r>
+        <w:t xml:space="preserve"> will be lost in the operation so it is not reversible)!</w:t>
       </w:r>
     </w:p>
     <w:p>
@@ -25785,7 +25782,6 @@
       <w:r>
         <w:rPr>
           <w:noProof/>
-          <w:lang w:val="en-GB" w:eastAsia="en-GB"/>
         </w:rPr>
         <mc:AlternateContent>
           <mc:Choice Requires="wpc">
@@ -25958,7 +25954,6 @@
                               <w:r>
                                 <w:rPr>
                                   <w:noProof/>
-                                  <w:lang w:val="en-GB" w:eastAsia="en-GB"/>
                                 </w:rPr>
                                 <w:drawing>
                                   <wp:inline distT="0" distB="0" distL="0" distR="0" wp14:anchorId="2F1ECBA5" wp14:editId="4B7736C2">
@@ -26012,7 +26007,6 @@
                               <w:r>
                                 <w:rPr>
                                   <w:noProof/>
-                                  <w:lang w:val="en-GB" w:eastAsia="en-GB"/>
                                 </w:rPr>
                                 <w:drawing>
                                   <wp:inline distT="0" distB="0" distL="0" distR="0">
@@ -26066,7 +26060,6 @@
                               <w:r>
                                 <w:rPr>
                                   <w:noProof/>
-                                  <w:lang w:val="en-GB" w:eastAsia="en-GB"/>
                                 </w:rPr>
                                 <w:drawing>
                                   <wp:inline distT="0" distB="0" distL="0" distR="0" wp14:anchorId="6C2E5726" wp14:editId="48D2467D">
@@ -26166,12 +26159,12 @@
           </mc:Choice>
           <mc:Fallback>
             <w:pict>
-              <v:group id="Canvas 346" o:spid="_x0000_s1265" editas="canvas" style="width:362.25pt;height:186.2pt;mso-position-horizontal-relative:char;mso-position-vertical-relative:line" coordsize="45999,23647" o:gfxdata="UEsDBBQABgAIAAAAIQC2gziS/gAAAOEBAAATAAAAW0NvbnRlbnRfVHlwZXNdLnhtbJSRQU7DMBBF&#10;90jcwfIWJU67QAgl6YK0S0CoHGBkTxKLZGx5TGhvj5O2G0SRWNoz/78nu9wcxkFMGNg6quQqL6RA&#10;0s5Y6ir5vt9lD1JwBDIwOMJKHpHlpr69KfdHjyxSmriSfYz+USnWPY7AufNIadK6MEJMx9ApD/oD&#10;OlTrorhX2lFEilmcO2RdNtjC5xDF9pCuTyYBB5bi6bQ4syoJ3g9WQ0ymaiLzg5KdCXlKLjvcW893&#10;SUOqXwnz5DrgnHtJTxOsQfEKIT7DmDSUCaxw7Rqn8787ZsmRM9e2VmPeBN4uqYvTtW7jvijg9N/y&#10;JsXecLq0q+WD6m8AAAD//wMAUEsDBBQABgAIAAAAIQA4/SH/1gAAAJQBAAALAAAAX3JlbHMvLnJl&#10;bHOkkMFqwzAMhu+DvYPRfXGawxijTi+j0GvpHsDYimMaW0Yy2fr2M4PBMnrbUb/Q94l/f/hMi1qR&#10;JVI2sOt6UJgd+ZiDgffL8ekFlFSbvV0oo4EbChzGx4f9GRdb25HMsYhqlCwG5lrLq9biZkxWOiqY&#10;22YiTra2kYMu1l1tQD30/bPm3wwYN0x18gb45AdQl1tp5j/sFB2T0FQ7R0nTNEV3j6o9feQzro1i&#10;OWA14Fm+Q8a1a8+Bvu/d/dMb2JY5uiPbhG/ktn4cqGU/er3pcvwCAAD//wMAUEsDBBQABgAIAAAA&#10;IQDH1d6xwAIAAEAGAAAOAAAAZHJzL2Uyb0RvYy54bWysVF1P2zAUfZ+0/2D5faQpoXQRKeqKmCYh&#10;QIOJZ9dx2gjHtmzThP36HTvpF9sL216Sa99zP33vubjsGkk2wrpaq4KmJyNKhOK6rNWqoD8erz9N&#10;KXGeqZJJrURBX4Wjl7OPHy5ak4uxXmtZCkvgRLm8NQVde2/yJHF8LRrmTrQRCspK24Z5HO0qKS1r&#10;4b2RyXg0miSttqWxmgvncHvVK+ks+q8qwf1dVTnhiSwocvPxa+N3Gb7J7ILlK8vMuuZDGuwvsmhY&#10;rRB05+qKeUZebP2bq6bmVjtd+ROum0RXVc1FrAHVpKM31SyY2jAXi+HozjZBSP/R73KFHsBl3uIx&#10;RJTxFM7sHsX9W7CHNTMi1uByfru5t6QuC3qanVGiWIOReBSdJ190R8LdEB/ABwOo76DAXG3vHS5D&#10;m7vKNuGPBhLox6NJlmaUvAI6TdP0vH/X4JhDnY3H02yCgBwAYKfTcYyU7B0Z6/xXoRsShIJaDE58&#10;T7a5cR5JAbqFhLhOy7q8rqWMhzCsYiEt2TCMmfQxXVgcoaQibUEnp2ej6PhIF1zv7JeS8edQwLEH&#10;nKQK4UQc6yGt1ri8b0qU/KsUASPVd1Gh0Sh+CHecI+NcqF2eER3MKlT0HsMBv8/qPcZ9HbCIkbXy&#10;O+OmVtr2XTpOu3zetrbq8WjSQd1B9N2yixOWnsbtDndLXb5imKzu198Zfl2j4zfM+Xtmse9gBnCY&#10;v8OnkhrPpAeJkrW2P/90H/BYDGgpacEfBVUgOErkN4WF+ZxmWaCbeMjOzsc42EPN8lCjXpqFxuSk&#10;4ErDoxjwXm7FyurmCUQ3DzGhYoojckH9Vlz4ntNAlFzM5xEEgjHM36iHQBdpbGeYs8fuiVkzzLnH&#10;itzq7Yqy/M2499jwPkrPX7yu6rgL+54O/QddRCmyVBzcgVIDDx6eI2pP/LNfAAAA//8DAFBLAwQU&#10;AAYACAAAACEARtlY2d0AAAAFAQAADwAAAGRycy9kb3ducmV2LnhtbEyPQUvDQBCF74L/YRnBm90Y&#10;Y1tiNkUERfRQbQO9brPTZDE7G7LbJvrrHb3oZXjDG977plhNrhMnHIL1pOB6loBAqr2x1Cioto9X&#10;SxAhajK684QKPjHAqjw/K3Ru/EjveNrERnAIhVwraGPscylD3aLTYeZ7JPYOfnA68jo00gx65HDX&#10;yTRJ5tJpS9zQ6h4fWqw/NkenIEsP3fLtaf769VxV48sus4tkbZW6vJju70BEnOLfMfzgMzqUzLT3&#10;RzJBdAr4kfg72Vuk2S2IvYIbViDLQv6nL78BAAD//wMAUEsBAi0AFAAGAAgAAAAhALaDOJL+AAAA&#10;4QEAABMAAAAAAAAAAAAAAAAAAAAAAFtDb250ZW50X1R5cGVzXS54bWxQSwECLQAUAAYACAAAACEA&#10;OP0h/9YAAACUAQAACwAAAAAAAAAAAAAAAAAvAQAAX3JlbHMvLnJlbHNQSwECLQAUAAYACAAAACEA&#10;x9XescACAABABgAADgAAAAAAAAAAAAAAAAAuAgAAZHJzL2Uyb0RvYy54bWxQSwECLQAUAAYACAAA&#10;ACEARtlY2d0AAAAFAQAADwAAAAAAAAAAAAAAAAAaBQAAZHJzL2Rvd25yZXYueG1sUEsFBgAAAAAE&#10;AAQA8wAAACQGAAAAAA==&#10;">
-                <v:shape id="_x0000_s1266" type="#_x0000_t75" style="position:absolute;width:45999;height:23647;visibility:visible;mso-wrap-style:square">
+              <v:group id="Canvas 346" o:spid="_x0000_s1290" editas="canvas" style="width:362.25pt;height:186.2pt;mso-position-horizontal-relative:char;mso-position-vertical-relative:line" coordsize="45999,23647" o:gfxdata="UEsDBBQABgAIAAAAIQC2gziS/gAAAOEBAAATAAAAW0NvbnRlbnRfVHlwZXNdLnhtbJSRQU7DMBBF&#10;90jcwfIWJU67QAgl6YK0S0CoHGBkTxKLZGx5TGhvj5O2G0SRWNoz/78nu9wcxkFMGNg6quQqL6RA&#10;0s5Y6ir5vt9lD1JwBDIwOMJKHpHlpr69KfdHjyxSmriSfYz+USnWPY7AufNIadK6MEJMx9ApD/oD&#10;OlTrorhX2lFEilmcO2RdNtjC5xDF9pCuTyYBB5bi6bQ4syoJ3g9WQ0ymaiLzg5KdCXlKLjvcW893&#10;SUOqXwnz5DrgnHtJTxOsQfEKIT7DmDSUCaxw7Rqn8787ZsmRM9e2VmPeBN4uqYvTtW7jvijg9N/y&#10;JsXecLq0q+WD6m8AAAD//wMAUEsDBBQABgAIAAAAIQA4/SH/1gAAAJQBAAALAAAAX3JlbHMvLnJl&#10;bHOkkMFqwzAMhu+DvYPRfXGawxijTi+j0GvpHsDYimMaW0Yy2fr2M4PBMnrbUb/Q94l/f/hMi1qR&#10;JVI2sOt6UJgd+ZiDgffL8ekFlFSbvV0oo4EbChzGx4f9GRdb25HMsYhqlCwG5lrLq9biZkxWOiqY&#10;22YiTra2kYMu1l1tQD30/bPm3wwYN0x18gb45AdQl1tp5j/sFB2T0FQ7R0nTNEV3j6o9feQzro1i&#10;OWA14Fm+Q8a1a8+Bvu/d/dMb2JY5uiPbhG/ktn4cqGU/er3pcvwCAAD//wMAUEsDBBQABgAIAAAA&#10;IQDyUMJhwQIAAEAGAAAOAAAAZHJzL2Uyb0RvYy54bWysVF1P2zAUfZ+0/2D5faQJoXQRKeqKmCYh&#10;QIOJZ9dx2gjHjmzTpPv1O3aS0rK9sO0lufY999P3novLrpZkK4yttMppfDKhRCiui0qtc/rj8frT&#10;jBLrmCqY1ErkdCcsvZx//HDRNplI9EbLQhgCJ8pmbZPTjXNNFkWWb0TN7IluhIKy1KZmDkezjgrD&#10;WnivZZRMJtOo1aZojObCWtxe9Uo6D/7LUnB3V5ZWOCJzitxc+JrwXflvNL9g2dqwZlPxIQ32F1nU&#10;rFIIund1xRwjL6b6zVVdcaOtLt0J13Wky7LiItSAauLJm2qWTG2ZDcVwdGdMENJ/9LtaowdwmbV4&#10;DBFkPIVt9o9i/y3Yw4Y1ItRgM367vTekKnJ6mp5RoliNkXgUnSNfdEf83RAfwIcGUNdBgbka7y0u&#10;fZu70tT+jwYS6JPJNI1TSnaAzuI4Pu/f1TvmUKdJMkunCMgBAHY2S0Kk6NVRY6z7KnRNvJBTg8EJ&#10;78m2N9YhKUBHiI9rtayK60rKcPDDKpbSkC3DmEkX0oXFEUoq0uZ0eno2CY6PdN713n4lGX/2BRx7&#10;wEkqH06EsR7Sahub9U0JkttJ4TFSfRclGo3ih3DHOTLOhdrnGdDerERF7zEc8K9Zvce4rwMWIbJW&#10;bm9cV0qbvkvHaRfPY2vLHo8mHdTtRdetujBhcZqMU7PSxQ7DZHS//rbh1xU6fsOsu2cG+w5mAIe5&#10;O3xKqfFMepAo2Wjz80/3Ho/FgJaSFvyRUwWCo0R+U1iYz3GaeroJh/TsPMHBHGpWhxr1Ui81JicG&#10;VzY8iB7v5CiWRtdPILqFjwkVUxyRc+pGcel6TgNRcrFYBBAIpmHuRj14uohDO/2cPXZPzDTDnDus&#10;yK0eV5Rlb8a9x/r3UXrx4nRZhV3wfe57OvQfdBGkwFJhcAdK9Tx4eA6oV+Kf/wIAAP//AwBQSwME&#10;FAAGAAgAAAAhAEbZWNndAAAABQEAAA8AAABkcnMvZG93bnJldi54bWxMj0FLw0AQhe+C/2EZwZvd&#10;GGNbYjZFBEX0UG0DvW6z02QxOxuy2yb66x296GV4wxve+6ZYTa4TJxyC9aTgepaAQKq9sdQoqLaP&#10;V0sQIWoyuvOECj4xwKo8Pyt0bvxI73jaxEZwCIVcK2hj7HMpQ92i02HmeyT2Dn5wOvI6NNIMeuRw&#10;18k0SebSaUvc0OoeH1qsPzZHpyBLD93y7Wn++vVcVePLLrOLZG2VuryY7u9ARJzi3zH84DM6lMy0&#10;90cyQXQK+JH4O9lbpNktiL2CG1Ygy0L+py+/AQAA//8DAFBLAQItABQABgAIAAAAIQC2gziS/gAA&#10;AOEBAAATAAAAAAAAAAAAAAAAAAAAAABbQ29udGVudF9UeXBlc10ueG1sUEsBAi0AFAAGAAgAAAAh&#10;ADj9If/WAAAAlAEAAAsAAAAAAAAAAAAAAAAALwEAAF9yZWxzLy5yZWxzUEsBAi0AFAAGAAgAAAAh&#10;APJQwmHBAgAAQAYAAA4AAAAAAAAAAAAAAAAALgIAAGRycy9lMm9Eb2MueG1sUEsBAi0AFAAGAAgA&#10;AAAhAEbZWNndAAAABQEAAA8AAAAAAAAAAAAAAAAAGwUAAGRycy9kb3ducmV2LnhtbFBLBQYAAAAA&#10;BAAEAPMAAAAlBgAAAAA=&#10;">
+                <v:shape id="_x0000_s1291" type="#_x0000_t75" style="position:absolute;width:45999;height:23647;visibility:visible;mso-wrap-style:square">
                   <v:fill o:detectmouseclick="t"/>
                   <v:path o:connecttype="none"/>
                 </v:shape>
-                <v:shape id="Text Box 345" o:spid="_x0000_s1267" type="#_x0000_t202" style="position:absolute;left:2064;top:1811;width:42284;height:20688;visibility:visible;mso-wrap-style:none;v-text-anchor:top" o:gfxdata="UEsDBBQABgAIAAAAIQDw94q7/QAAAOIBAAATAAAAW0NvbnRlbnRfVHlwZXNdLnhtbJSRzUrEMBDH&#10;74LvEOYqbaoHEWm6B6tHFV0fYEimbdg2CZlYd9/edD8u4goeZ+b/8SOpV9tpFDNFtt4puC4rEOS0&#10;N9b1Cj7WT8UdCE7oDI7ekYIdMayay4t6vQvEIrsdKxhSCvdSsh5oQi59IJcvnY8TpjzGXgbUG+xJ&#10;3lTVrdTeJXKpSEsGNHVLHX6OSTxu8/pAEmlkEA8H4dKlAEMYrcaUSeXszI+W4thQZudew4MNfJUx&#10;QP7asFzOFxx9L/lpojUkXjGmZ5wyhjSRJQ8YKGvKv1MWzIkL33VWU9lGfl98J6hz4cZ/uUjzf7Pb&#10;bHuj+ZQu9z/UfAMAAP//AwBQSwMEFAAGAAgAAAAhADHdX2HSAAAAjwEAAAsAAABfcmVscy8ucmVs&#10;c6SQwWrDMAyG74O9g9G9cdpDGaNOb4VeSwe7CltJTGPLWCZt376mMFhGbzvqF/o+8e/2tzCpmbJ4&#10;jgbWTQuKomXn42Dg63xYfYCSgtHhxJEM3Elg372/7U40YalHMvokqlKiGBhLSZ9aix0poDScKNZN&#10;zzlgqWMedEJ7wYH0pm23Ov9mQLdgqqMzkI9uA+p8T9X8hx28zSzcl8Zy0Nz33r6iasfXeKK5UjAP&#10;VAy4LM8w09zU50C/9q7/6ZURE31X/kL8TKv1x6wXNXYPAAAA//8DAFBLAwQUAAYACAAAACEAMy8F&#10;nkEAAAA5AAAAEAAAAGRycy9zaGFwZXhtbC54bWyysa/IzVEoSy0qzszPs1Uy1DNQUkjNS85PycxL&#10;t1UKDXHTtVBSKC5JzEtJzMnPS7VVqkwtVrK34+UCAAAA//8DAFBLAwQUAAYACAAAACEAdTfOu8YA&#10;AADcAAAADwAAAGRycy9kb3ducmV2LnhtbESP3WrCQBSE7wu+w3KE3tWNphFJsxGRFgoF0bSgl6fZ&#10;kx/Mng3ZraZv7wqFXg4z8w2TrUfTiQsNrrWsYD6LQBCXVrdcK/j6fHtagXAeWWNnmRT8koN1PnnI&#10;MNX2yge6FL4WAcIuRQWN930qpSsbMuhmticOXmUHgz7IoZZ6wGuAm04uomgpDbYcFhrsadtQeS5+&#10;jILddmmT+HtcVa/7D3uoq1iekqNSj9Nx8wLC0+j/w3/td60gfk7gfiYcAZnfAAAA//8DAFBLAQIt&#10;ABQABgAIAAAAIQDw94q7/QAAAOIBAAATAAAAAAAAAAAAAAAAAAAAAABbQ29udGVudF9UeXBlc10u&#10;eG1sUEsBAi0AFAAGAAgAAAAhADHdX2HSAAAAjwEAAAsAAAAAAAAAAAAAAAAALgEAAF9yZWxzLy5y&#10;ZWxzUEsBAi0AFAAGAAgAAAAhADMvBZ5BAAAAOQAAABAAAAAAAAAAAAAAAAAAKQIAAGRycy9zaGFw&#10;ZXhtbC54bWxQSwECLQAUAAYACAAAACEAdTfOu8YAAADcAAAADwAAAAAAAAAAAAAAAACYAgAAZHJz&#10;L2Rvd25yZXYueG1sUEsFBgAAAAAEAAQA9QAAAIsDAAAAAA==&#10;" fillcolor="white [3201]" strokeweight=".5pt">
+                <v:shape id="Text Box 345" o:spid="_x0000_s1292" type="#_x0000_t202" style="position:absolute;left:2064;top:1811;width:42284;height:20688;visibility:visible;mso-wrap-style:none;v-text-anchor:top" o:gfxdata="UEsDBBQABgAIAAAAIQDw94q7/QAAAOIBAAATAAAAW0NvbnRlbnRfVHlwZXNdLnhtbJSRzUrEMBDH&#10;74LvEOYqbaoHEWm6B6tHFV0fYEimbdg2CZlYd9/edD8u4goeZ+b/8SOpV9tpFDNFtt4puC4rEOS0&#10;N9b1Cj7WT8UdCE7oDI7ekYIdMayay4t6vQvEIrsdKxhSCvdSsh5oQi59IJcvnY8TpjzGXgbUG+xJ&#10;3lTVrdTeJXKpSEsGNHVLHX6OSTxu8/pAEmlkEA8H4dKlAEMYrcaUSeXszI+W4thQZudew4MNfJUx&#10;QP7asFzOFxx9L/lpojUkXjGmZ5wyhjSRJQ8YKGvKv1MWzIkL33VWU9lGfl98J6hz4cZ/uUjzf7Pb&#10;bHuj+ZQu9z/UfAMAAP//AwBQSwMEFAAGAAgAAAAhADHdX2HSAAAAjwEAAAsAAABfcmVscy8ucmVs&#10;c6SQwWrDMAyG74O9g9G9cdpDGaNOb4VeSwe7CltJTGPLWCZt376mMFhGbzvqF/o+8e/2tzCpmbJ4&#10;jgbWTQuKomXn42Dg63xYfYCSgtHhxJEM3Elg372/7U40YalHMvokqlKiGBhLSZ9aix0poDScKNZN&#10;zzlgqWMedEJ7wYH0pm23Ov9mQLdgqqMzkI9uA+p8T9X8hx28zSzcl8Zy0Nz33r6iasfXeKK5UjAP&#10;VAy4LM8w09zU50C/9q7/6ZURE31X/kL8TKv1x6wXNXYPAAAA//8DAFBLAwQUAAYACAAAACEAMy8F&#10;nkEAAAA5AAAAEAAAAGRycy9zaGFwZXhtbC54bWyysa/IzVEoSy0qzszPs1Uy1DNQUkjNS85PycxL&#10;t1UKDXHTtVBSKC5JzEtJzMnPS7VVqkwtVrK34+UCAAAA//8DAFBLAwQUAAYACAAAACEAdTfOu8YA&#10;AADcAAAADwAAAGRycy9kb3ducmV2LnhtbESP3WrCQBSE7wu+w3KE3tWNphFJsxGRFgoF0bSgl6fZ&#10;kx/Mng3ZraZv7wqFXg4z8w2TrUfTiQsNrrWsYD6LQBCXVrdcK/j6fHtagXAeWWNnmRT8koN1PnnI&#10;MNX2yge6FL4WAcIuRQWN930qpSsbMuhmticOXmUHgz7IoZZ6wGuAm04uomgpDbYcFhrsadtQeS5+&#10;jILddmmT+HtcVa/7D3uoq1iekqNSj9Nx8wLC0+j/w3/td60gfk7gfiYcAZnfAAAA//8DAFBLAQIt&#10;ABQABgAIAAAAIQDw94q7/QAAAOIBAAATAAAAAAAAAAAAAAAAAAAAAABbQ29udGVudF9UeXBlc10u&#10;eG1sUEsBAi0AFAAGAAgAAAAhADHdX2HSAAAAjwEAAAsAAAAAAAAAAAAAAAAALgEAAF9yZWxzLy5y&#10;ZWxzUEsBAi0AFAAGAAgAAAAhADMvBZ5BAAAAOQAAABAAAAAAAAAAAAAAAAAAKQIAAGRycy9zaGFw&#10;ZXhtbC54bWxQSwECLQAUAAYACAAAACEAdTfOu8YAAADcAAAADwAAAAAAAAAAAAAAAACYAgAAZHJz&#10;L2Rvd25yZXYueG1sUEsFBgAAAAAEAAQA9QAAAIsDAAAAAA==&#10;" fillcolor="white [3201]" strokeweight=".5pt">
                   <v:textbox>
                     <w:txbxContent>
                       <w:p>
@@ -26186,19 +26179,7 @@
                           <w:rPr>
                             <w:noProof/>
                           </w:rPr>
-                          <w:t>&lt;</w:t>
-                        </w:r>
-                        <w:r>
-                          <w:rPr>
-                            <w:noProof/>
-                          </w:rPr>
-                          <w:t>darwinet_message</w:t>
-                        </w:r>
-                        <w:r>
-                          <w:rPr>
-                            <w:noProof/>
-                          </w:rPr>
-                          <w:t>&gt;</w:t>
+                          <w:t>&lt;darwinet_message&gt;</w:t>
                         </w:r>
                       </w:p>
                       <w:p>
@@ -26246,43 +26227,7 @@
                             <w:noProof/>
                           </w:rPr>
                           <w:tab/>
-                          <w:t>&lt;</w:t>
-                        </w:r>
-                        <w:r>
-                          <w:rPr>
-                            <w:noProof/>
-                          </w:rPr>
-                          <w:t>from_</w:t>
-                        </w:r>
-                        <w:r>
-                          <w:rPr>
-                            <w:noProof/>
-                          </w:rPr>
-                          <w:t xml:space="preserve">peer&gt; </w:t>
-                        </w:r>
-                        <w:r>
-                          <w:rPr>
-                            <w:noProof/>
-                          </w:rPr>
-                          <w:t>1</w:t>
-                        </w:r>
-                        <w:r>
-                          <w:rPr>
-                            <w:noProof/>
-                          </w:rPr>
-                          <w:t xml:space="preserve"> &lt;</w:t>
-                        </w:r>
-                        <w:r>
-                          <w:rPr>
-                            <w:noProof/>
-                          </w:rPr>
-                          <w:t>from_</w:t>
-                        </w:r>
-                        <w:r>
-                          <w:rPr>
-                            <w:noProof/>
-                          </w:rPr>
-                          <w:t>peer&gt;</w:t>
+                          <w:t>&lt;from_peer&gt; 1 &lt;from_peer&gt;</w:t>
                         </w:r>
                       </w:p>
                       <w:p>
@@ -26314,19 +26259,7 @@
                             <w:noProof/>
                           </w:rPr>
                           <w:tab/>
-                          <w:t>&lt;</w:t>
-                        </w:r>
-                        <w:r>
-                          <w:rPr>
-                            <w:noProof/>
-                          </w:rPr>
-                          <w:t>evolution</w:t>
-                        </w:r>
-                        <w:r>
-                          <w:rPr>
-                            <w:noProof/>
-                          </w:rPr>
-                          <w:t>&gt;</w:t>
+                          <w:t>&lt;evolution&gt;</w:t>
                         </w:r>
                       </w:p>
                       <w:p>
@@ -26348,30 +26281,11 @@
                             <w:noProof/>
                           </w:rPr>
                           <w:tab/>
-                          <w:t>…</w:t>
+                          <w:t>… evolutions …</w:t>
                         </w:r>
                         <w:r>
                           <w:rPr>
                             <w:noProof/>
-                          </w:rPr>
-                          <w:t xml:space="preserve"> </w:t>
-                        </w:r>
-                        <w:r>
-                          <w:rPr>
-                            <w:noProof/>
-                          </w:rPr>
-                          <w:t>evolution</w:t>
-                        </w:r>
-                        <w:r>
-                          <w:rPr>
-                            <w:noProof/>
-                          </w:rPr>
-                          <w:t>s …</w:t>
-                        </w:r>
-                        <w:r>
-                          <w:rPr>
-                            <w:noProof/>
-                            <w:lang w:val="en-GB" w:eastAsia="en-GB"/>
                           </w:rPr>
                           <w:drawing>
                             <wp:inline distT="0" distB="0" distL="0" distR="0" wp14:anchorId="2F1ECBA5" wp14:editId="4B7736C2">
@@ -26391,7 +26305,7 @@
                                       </pic:cNvPicPr>
                                     </pic:nvPicPr>
                                     <pic:blipFill>
-                                      <a:blip r:embed="rId25">
+                                      <a:blip r:embed="rId22">
                                         <a:extLst>
                                           <a:ext uri="{28A0092B-C50C-407E-A947-70E740481C1C}">
                                             <a14:useLocalDpi xmlns:a14="http://schemas.microsoft.com/office/drawing/2010/main" val="0"/>
@@ -26425,7 +26339,6 @@
                         <w:r>
                           <w:rPr>
                             <w:noProof/>
-                            <w:lang w:val="en-GB" w:eastAsia="en-GB"/>
                           </w:rPr>
                           <w:drawing>
                             <wp:inline distT="0" distB="0" distL="0" distR="0">
@@ -26445,7 +26358,7 @@
                                       </pic:cNvPicPr>
                                     </pic:nvPicPr>
                                     <pic:blipFill>
-                                      <a:blip r:embed="rId26">
+                                      <a:blip r:embed="rId23">
                                         <a:extLst>
                                           <a:ext uri="{28A0092B-C50C-407E-A947-70E740481C1C}">
                                             <a14:useLocalDpi xmlns:a14="http://schemas.microsoft.com/office/drawing/2010/main" val="0"/>
@@ -26479,7 +26392,6 @@
                         <w:r>
                           <w:rPr>
                             <w:noProof/>
-                            <w:lang w:val="en-GB" w:eastAsia="en-GB"/>
                           </w:rPr>
                           <w:drawing>
                             <wp:inline distT="0" distB="0" distL="0" distR="0" wp14:anchorId="6C2E5726" wp14:editId="48D2467D">
@@ -26499,7 +26411,7 @@
                                       </pic:cNvPicPr>
                                     </pic:nvPicPr>
                                     <pic:blipFill>
-                                      <a:blip r:embed="rId27">
+                                      <a:blip r:embed="rId24">
                                         <a:extLst>
                                           <a:ext uri="{28A0092B-C50C-407E-A947-70E740481C1C}">
                                             <a14:useLocalDpi xmlns:a14="http://schemas.microsoft.com/office/drawing/2010/main" val="0"/>
@@ -26544,25 +26456,7 @@
                             <w:noProof/>
                           </w:rPr>
                           <w:tab/>
-                          <w:t>&lt;/</w:t>
-                        </w:r>
-                        <w:r>
-                          <w:rPr>
-                            <w:noProof/>
-                          </w:rPr>
-                          <w:t>evolution</w:t>
-                        </w:r>
-                        <w:r>
-                          <w:rPr>
-                            <w:noProof/>
-                          </w:rPr>
-                          <w:t>s</w:t>
-                        </w:r>
-                        <w:r>
-                          <w:rPr>
-                            <w:noProof/>
-                          </w:rPr>
-                          <w:t>&gt;</w:t>
+                          <w:t>&lt;/evolutions&gt;</w:t>
                         </w:r>
                       </w:p>
                       <w:p>
@@ -26577,19 +26471,7 @@
                           <w:rPr>
                             <w:noProof/>
                           </w:rPr>
-                          <w:t>&lt;/</w:t>
-                        </w:r>
-                        <w:r>
-                          <w:rPr>
-                            <w:noProof/>
-                          </w:rPr>
-                          <w:t>darwinet_message</w:t>
-                        </w:r>
-                        <w:r>
-                          <w:rPr>
-                            <w:noProof/>
-                          </w:rPr>
-                          <w:t>&gt;</w:t>
+                          <w:t>&lt;/darwinet_message&gt;</w:t>
                         </w:r>
                       </w:p>
                     </w:txbxContent>
@@ -26614,7 +26496,6 @@
       <w:r>
         <w:rPr>
           <w:noProof/>
-          <w:lang w:val="en-GB" w:eastAsia="en-GB"/>
         </w:rPr>
         <mc:AlternateContent>
           <mc:Choice Requires="wpc">
@@ -26875,12 +26756,12 @@
           </mc:Choice>
           <mc:Fallback>
             <w:pict>
-              <v:group id="Canvas 230" o:spid="_x0000_s1268" editas="canvas" style="width:362.25pt;height:195.25pt;mso-position-horizontal-relative:char;mso-position-vertical-relative:line" coordsize="45999,24796" o:gfxdata="UEsDBBQABgAIAAAAIQC2gziS/gAAAOEBAAATAAAAW0NvbnRlbnRfVHlwZXNdLnhtbJSRQU7DMBBF&#10;90jcwfIWJU67QAgl6YK0S0CoHGBkTxKLZGx5TGhvj5O2G0SRWNoz/78nu9wcxkFMGNg6quQqL6RA&#10;0s5Y6ir5vt9lD1JwBDIwOMJKHpHlpr69KfdHjyxSmriSfYz+USnWPY7AufNIadK6MEJMx9ApD/oD&#10;OlTrorhX2lFEilmcO2RdNtjC5xDF9pCuTyYBB5bi6bQ4syoJ3g9WQ0ymaiLzg5KdCXlKLjvcW893&#10;SUOqXwnz5DrgnHtJTxOsQfEKIT7DmDSUCaxw7Rqn8787ZsmRM9e2VmPeBN4uqYvTtW7jvijg9N/y&#10;JsXecLq0q+WD6m8AAAD//wMAUEsDBBQABgAIAAAAIQA4/SH/1gAAAJQBAAALAAAAX3JlbHMvLnJl&#10;bHOkkMFqwzAMhu+DvYPRfXGawxijTi+j0GvpHsDYimMaW0Yy2fr2M4PBMnrbUb/Q94l/f/hMi1qR&#10;JVI2sOt6UJgd+ZiDgffL8ekFlFSbvV0oo4EbChzGx4f9GRdb25HMsYhqlCwG5lrLq9biZkxWOiqY&#10;22YiTra2kYMu1l1tQD30/bPm3wwYN0x18gb45AdQl1tp5j/sFB2T0FQ7R0nTNEV3j6o9feQzro1i&#10;OWA14Fm+Q8a1a8+Bvu/d/dMb2JY5uiPbhG/ktn4cqGU/er3pcvwCAAD//wMAUEsDBBQABgAIAAAA&#10;IQAoFLgFKgQAAGIKAAAOAAAAZHJzL2Uyb0RvYy54bWy0Vttu4zYQfS/QfyD4vrEly3YsRFk4Tl0U&#10;yO4GTYo80xRlqaFIlaQjp1/fGZJy7I0LdLdtAhiU5j5zzohXH/etJC/C2EargiYXY0qE4rps1Lag&#10;vz2uP1xSYh1TJZNaiYK+Cks/Xv/4w1Xf5SLVtZalMAScKJv3XUFr57p8NLK8Fi2zF7oTCoSVNi1z&#10;8Gi2o9KwHry3cpSOx7NRr03ZGc2FtfD2NgjptfdfVYK7L1VlhSOyoJCb87/G/27wd3R9xfKtYV3d&#10;8JgG+44sWtYoCHpwdcscIzvTvHPVNtxoqyt3wXU70lXVcOFrgGqS8VfVrJh6YdYXw6E7Q4Jw+g/9&#10;brbQA3CZ9zAM4c8wCtsdhmL/XbCHmnXC12Bz/vnl3pCmLOhkMqdEsRYgsdw57ZVImuE8+s4rPnT3&#10;BjtquzvNny1RelUztRVLY3RfC1ZCXgnqj04M8MGCKdn0n3QJ7hm496PZV6ZFh9B0si9omlwmKUDi&#10;Fdyki3Q2CVgQe0c4iBMQJyDmKB+n6WTqY7F8cNMZ634WuiV4KKgzDWQnsVKWs5c76zwcylgkK3+n&#10;pGolgOuFSTIdw190GJVHLB9cekvDynUjJTHaPTWu9h1CxHqhHfxb0mloRHhtzXazkoZAhIKu54tZ&#10;NosxtjaYBe0Eo58xWcyz+fjYBHLaDqFkowhUCI2bB3NiOZMCZhmm4LHvU8ZQUpEeGwu6PmOrZXMQ&#10;nuaZruE/5nmi1jYOdoNs2oJehpAwbZbj7H9SpT871shwhlSlQrHwrI/90Ttw8VCXPbEwx9B18gzj&#10;/ZBm08lsDNvpXH9PE7y5zW6yMFfZ1Sy093iCUR2gCOgaIvqno2Q8TBGZAeFuv9l7JiQT3z/E7UaX&#10;r4BcyAgnimsVDrU2f1LSw4oqqP1jx4ygRP6iYOiLJMtwp/mHbDpHNJtjyeZYwhQHVwBUCmPE48qF&#10;PbjrTLOtIVLia1QaCVk1bqBWyCryDBZDyP9/3xDIuEieRyTljd6TyMIjwhO3B0HE4MB9hMFA0wPb&#10;ZzN0CCjIkjF0DgEHYIlsn1xm82wGck/3xXSyCPsABjo4GsgZ+W7g0xIwgVzHXp3y9wTJ/nMmDtSU&#10;bqDMiVbgDKR5hjIY/WC/kYw/v2fMewoMI3yDnXWvUmDlUv0qKgAg9C6Gw0/uW46Mc6EOeXptNKtg&#10;JX2LYdT3vfbE/BbjwB6w8JG1cgfjtlHa+PZ/1dryeWhtFfQjbmPdiJAj5vm1c4Z5tuPrBjp+x6y7&#10;ZwaWdqTjF+BkJTWsNh1PlCBBz71/T18FV6DvI6/atSsNSz2B21TH/RHJ7uRwrIxun+AqtMSVAaK/&#10;ZTtcpbhYLr0SXEE65u7UA14oAvsRZ4/7J2a64bsGFPkcvs/n4B50cT7/YG/ACvT3GE+WeOnCm9Lx&#10;s5/X29Xw+i8AAAD//wMAUEsDBBQABgAIAAAAIQA8b8hw2gAAAAUBAAAPAAAAZHJzL2Rvd25yZXYu&#10;eG1sTI/BTsMwEETvSPyDtUjcqE1pSwlxKoQAwZHQcnbjJY6w18F2m/TvcbnQy0qjGc28LVejs2yP&#10;IXaeJFxPBDCkxuuOWgnrj+erJbCYFGllPaGEA0ZYVednpSq0H+gd93VqWS6hWCgJJqW+4Dw2Bp2K&#10;E98jZe/LB6dSlqHlOqghlzvLp0IsuFMd5QWjenw02HzXOyeBUDzVNvDX1Gw+e/OzbF/eZoOUlxfj&#10;wz2whGP6D8MRP6NDlZm2fkc6MishP5L+bvZup7M5sK2EmzsxB16V/JS++gUAAP//AwBQSwECLQAU&#10;AAYACAAAACEAtoM4kv4AAADhAQAAEwAAAAAAAAAAAAAAAAAAAAAAW0NvbnRlbnRfVHlwZXNdLnht&#10;bFBLAQItABQABgAIAAAAIQA4/SH/1gAAAJQBAAALAAAAAAAAAAAAAAAAAC8BAABfcmVscy8ucmVs&#10;c1BLAQItABQABgAIAAAAIQAoFLgFKgQAAGIKAAAOAAAAAAAAAAAAAAAAAC4CAABkcnMvZTJvRG9j&#10;LnhtbFBLAQItABQABgAIAAAAIQA8b8hw2gAAAAUBAAAPAAAAAAAAAAAAAAAAAIQGAABkcnMvZG93&#10;bnJldi54bWxQSwUGAAAAAAQABADzAAAAiwcAAAAA&#10;">
-                <v:shape id="_x0000_s1269" type="#_x0000_t75" style="position:absolute;width:45999;height:24796;visibility:visible;mso-wrap-style:square">
+              <v:group id="Canvas 230" o:spid="_x0000_s1293" editas="canvas" style="width:362.25pt;height:195.25pt;mso-position-horizontal-relative:char;mso-position-vertical-relative:line" coordsize="45999,24796" o:gfxdata="UEsDBBQABgAIAAAAIQC2gziS/gAAAOEBAAATAAAAW0NvbnRlbnRfVHlwZXNdLnhtbJSRQU7DMBBF&#10;90jcwfIWJU67QAgl6YK0S0CoHGBkTxKLZGx5TGhvj5O2G0SRWNoz/78nu9wcxkFMGNg6quQqL6RA&#10;0s5Y6ir5vt9lD1JwBDIwOMJKHpHlpr69KfdHjyxSmriSfYz+USnWPY7AufNIadK6MEJMx9ApD/oD&#10;OlTrorhX2lFEilmcO2RdNtjC5xDF9pCuTyYBB5bi6bQ4syoJ3g9WQ0ymaiLzg5KdCXlKLjvcW893&#10;SUOqXwnz5DrgnHtJTxOsQfEKIT7DmDSUCaxw7Rqn8787ZsmRM9e2VmPeBN4uqYvTtW7jvijg9N/y&#10;JsXecLq0q+WD6m8AAAD//wMAUEsDBBQABgAIAAAAIQA4/SH/1gAAAJQBAAALAAAAX3JlbHMvLnJl&#10;bHOkkMFqwzAMhu+DvYPRfXGawxijTi+j0GvpHsDYimMaW0Yy2fr2M4PBMnrbUb/Q94l/f/hMi1qR&#10;JVI2sOt6UJgd+ZiDgffL8ekFlFSbvV0oo4EbChzGx4f9GRdb25HMsYhqlCwG5lrLq9biZkxWOiqY&#10;22YiTra2kYMu1l1tQD30/bPm3wwYN0x18gb45AdQl1tp5j/sFB2T0FQ7R0nTNEV3j6o9feQzro1i&#10;OWA14Fm+Q8a1a8+Bvu/d/dMb2JY5uiPbhG/ktn4cqGU/er3pcvwCAAD//wMAUEsDBBQABgAIAAAA&#10;IQARNi8IKwQAAGIKAAAOAAAAZHJzL2Uyb0RvYy54bWy0Vm1v2zYQ/j5g/4Hg98aWLNuxEaVwnHkY&#10;kLbBkiGfaYqytFCkRtKWs1+/O5Jy7MQF2m6zAYHSvfLueY68+rhvJNkJY2utcppcDCkRiuuiVpuc&#10;/vG4+nBJiXVMFUxqJXL6Iiz9eP3zT1ddOxeprrQshCHgRNl51+a0cq6dDwaWV6Jh9kK3QoGw1KZh&#10;Dl7NZlAY1oH3Rg7S4XAy6LQpWqO5sBa+3gYhvfb+y1Jw96UsrXBE5hRyc/5p/HONz8H1FZtvDGur&#10;msc02A9k0bBaQdCDq1vmGNma+p2rpuZGW126C66bgS7Lmgu/B9hNMnyzmyVTO2b9ZjhUp08QVv+h&#10;3/UGagAu5x00Q/g1tMK2h6bYfxfsoWKt8Huwc/55d29IXeR0NJpSolgDkFhsnfZKJM2wH13rFR/a&#10;e4MVte2d5s+WKL2smNqIhTG6qwQrIK8E9QcnBvhiwZSsu0+6APcM3PvW7EvToEMoOtnnNE0ukxQg&#10;8QJu0lk6GQUsiL0jHMQJiBMQc5QP03Q09rHYvHfTGut+FbohuMipMzVkJ3GnbM52d9Z5OBRxk6z4&#10;k5KykQCuHZNkPIRfdBiVB2zeu/SWhhWrWkpitHuqXeUrhIj1Qtv7t6TVUIjw2ZrNeikNgQg5XU1n&#10;k2wSY2xsMAvaCUY/YzKbZtPhsQnktOlDyVoR2CEUbhrMieVMCuhl6ILHvk8ZQ0lFOiws6PqMrZb1&#10;QXiaZ7qCf8zzRK2pHcwGWTc5vQwhodtsjr3/RRV+7VgtwxpSlQrFwrM+1kdvwcVDVXTEQh9D1ckz&#10;tPdDmo1HkyFMp3P1PU3w5ja7yUJfZVuxUN7jDkZ1gCKgq4/o346S8TBFZAaEu/1675mQZB55iNu1&#10;Ll4AuZARdhTHKiwqbf6mpIMRlVP715YZQYn8TUHTZ0mW4UzzL9l4img2x5L1sYQpDq4AqBTaiMul&#10;C3Nw25p6U0GkxO9RaSRkWbueWiGryDMYDCH//31CIOMieR6RlDd6TyILjwhP3B4EEYM99xEGPU0P&#10;bJ9M0CGgIEuGUDkEHIAlsn10mU2zCcg93Wfj0SzMA2ho76gnZ+S7gaMlYAK5jrU65e8Jkv1xJg7U&#10;lK6nzIlW4AykeYYyGP1gv5aMP79nzHsK9C18hZ11L1LgzqX6XZQAQKhdDIdH7muOjHOhDnl6bTQr&#10;YSR9j2HU97X2xPwe48AesPCRtXIH46ZW2vjyvylt8dyXtgz6Ebdx34iQI+Ydzps3zLMtX9VQ8Ttm&#10;3T0zMLQjHb8AJ0upYbTpuKIECXru+3v6KrgC/Rh51bZZahjqCdymWu6XSHYn+2VpdPMEV6EFjgwQ&#10;fZXtcJXiYrHwSnAFaZm7Uw94oQjsR5w97p+YaftzDSjyOZzP5+AedLE/3zA3YAT6e4wnS7x04U3p&#10;+N336/VqeP0PAAAA//8DAFBLAwQUAAYACAAAACEAPG/IcNoAAAAFAQAADwAAAGRycy9kb3ducmV2&#10;LnhtbEyPwU7DMBBE70j8g7VI3KhNaUsJcSqEAMGR0HJ24yWOsNfBdpv073G50MtKoxnNvC1Xo7Ns&#10;jyF2niRcTwQwpMbrjloJ64/nqyWwmBRpZT2hhANGWFXnZ6UqtB/oHfd1alkuoVgoCSalvuA8Ngad&#10;ihPfI2XvywenUpah5TqoIZc7y6dCLLhTHeUFo3p8NNh81zsngVA81Tbw19RsPnvzs2xf3maDlJcX&#10;48M9sIRj+g/DET+jQ5WZtn5HOjIrIT+S/m72bqezObCthJs7MQdelfyUvvoFAAD//wMAUEsBAi0A&#10;FAAGAAgAAAAhALaDOJL+AAAA4QEAABMAAAAAAAAAAAAAAAAAAAAAAFtDb250ZW50X1R5cGVzXS54&#10;bWxQSwECLQAUAAYACAAAACEAOP0h/9YAAACUAQAACwAAAAAAAAAAAAAAAAAvAQAAX3JlbHMvLnJl&#10;bHNQSwECLQAUAAYACAAAACEAETYvCCsEAABiCgAADgAAAAAAAAAAAAAAAAAuAgAAZHJzL2Uyb0Rv&#10;Yy54bWxQSwECLQAUAAYACAAAACEAPG/IcNoAAAAFAQAADwAAAAAAAAAAAAAAAACFBgAAZHJzL2Rv&#10;d25yZXYueG1sUEsFBgAAAAAEAAQA8wAAAIwHAAAAAA==&#10;">
+                <v:shape id="_x0000_s1294" type="#_x0000_t75" style="position:absolute;width:45999;height:24796;visibility:visible;mso-wrap-style:square">
                   <v:fill o:detectmouseclick="t"/>
                   <v:path o:connecttype="none"/>
                 </v:shape>
-                <v:shape id="AutoShape 24" o:spid="_x0000_s1270" type="#_x0000_t5" style="position:absolute;left:2181;top:1292;width:1181;height:1022;visibility:visible;mso-wrap-style:square;v-text-anchor:top" o:gfxdata="UEsDBBQABgAIAAAAIQDw94q7/QAAAOIBAAATAAAAW0NvbnRlbnRfVHlwZXNdLnhtbJSRzUrEMBDH&#10;74LvEOYqbaoHEWm6B6tHFV0fYEimbdg2CZlYd9/edD8u4goeZ+b/8SOpV9tpFDNFtt4puC4rEOS0&#10;N9b1Cj7WT8UdCE7oDI7ekYIdMayay4t6vQvEIrsdKxhSCvdSsh5oQi59IJcvnY8TpjzGXgbUG+xJ&#10;3lTVrdTeJXKpSEsGNHVLHX6OSTxu8/pAEmlkEA8H4dKlAEMYrcaUSeXszI+W4thQZudew4MNfJUx&#10;QP7asFzOFxx9L/lpojUkXjGmZ5wyhjSRJQ8YKGvKv1MWzIkL33VWU9lGfl98J6hz4cZ/uUjzf7Pb&#10;bHuj+ZQu9z/UfAMAAP//AwBQSwMEFAAGAAgAAAAhADHdX2HSAAAAjwEAAAsAAABfcmVscy8ucmVs&#10;c6SQwWrDMAyG74O9g9G9cdpDGaNOb4VeSwe7CltJTGPLWCZt376mMFhGbzvqF/o+8e/2tzCpmbJ4&#10;jgbWTQuKomXn42Dg63xYfYCSgtHhxJEM3Elg372/7U40YalHMvokqlKiGBhLSZ9aix0poDScKNZN&#10;zzlgqWMedEJ7wYH0pm23Ov9mQLdgqqMzkI9uA+p8T9X8hx28zSzcl8Zy0Nz33r6iasfXeKK5UjAP&#10;VAy4LM8w09zU50C/9q7/6ZURE31X/kL8TKv1x6wXNXYPAAAA//8DAFBLAwQUAAYACAAAACEAMy8F&#10;nkEAAAA5AAAAEAAAAGRycy9zaGFwZXhtbC54bWyysa/IzVEoSy0qzszPs1Uy1DNQUkjNS85PycxL&#10;t1UKDXHTtVBSKC5JzEtJzMnPS7VVqkwtVrK34+UCAAAA//8DAFBLAwQUAAYACAAAACEAQTA2NMUA&#10;AADcAAAADwAAAGRycy9kb3ducmV2LnhtbESPT4vCMBTE7wt+h/AEb2uqhV2pRhFloRdh/XPw+Gye&#10;bbR5KU3W1m9vFhb2OMzMb5jFqre1eFDrjWMFk3ECgrhw2nCp4HT8ep+B8AFZY+2YFDzJw2o5eFtg&#10;pl3He3ocQikihH2GCqoQmkxKX1Rk0Y9dQxy9q2sthijbUuoWuwi3tZwmyYe0aDguVNjQpqLifvix&#10;Cm75uXD2tMu3m8v3pDTp2uzvnVKjYb+egwjUh//wXzvXCtL0E37PxCMgly8AAAD//wMAUEsBAi0A&#10;FAAGAAgAAAAhAPD3irv9AAAA4gEAABMAAAAAAAAAAAAAAAAAAAAAAFtDb250ZW50X1R5cGVzXS54&#10;bWxQSwECLQAUAAYACAAAACEAMd1fYdIAAACPAQAACwAAAAAAAAAAAAAAAAAuAQAAX3JlbHMvLnJl&#10;bHNQSwECLQAUAAYACAAAACEAMy8FnkEAAAA5AAAAEAAAAAAAAAAAAAAAAAApAgAAZHJzL3NoYXBl&#10;eG1sLnhtbFBLAQItABQABgAIAAAAIQBBMDY0xQAAANwAAAAPAAAAAAAAAAAAAAAAAJgCAABkcnMv&#10;ZG93bnJldi54bWxQSwUGAAAAAAQABAD1AAAAigMAAAAA&#10;" fillcolor="#f79646" strokecolor="#f2f2f2" strokeweight="1pt">
+                <v:shape id="AutoShape 24" o:spid="_x0000_s1295" type="#_x0000_t5" style="position:absolute;left:2181;top:1292;width:1181;height:1022;visibility:visible;mso-wrap-style:square;v-text-anchor:top" o:gfxdata="UEsDBBQABgAIAAAAIQDw94q7/QAAAOIBAAATAAAAW0NvbnRlbnRfVHlwZXNdLnhtbJSRzUrEMBDH&#10;74LvEOYqbaoHEWm6B6tHFV0fYEimbdg2CZlYd9/edD8u4goeZ+b/8SOpV9tpFDNFtt4puC4rEOS0&#10;N9b1Cj7WT8UdCE7oDI7ekYIdMayay4t6vQvEIrsdKxhSCvdSsh5oQi59IJcvnY8TpjzGXgbUG+xJ&#10;3lTVrdTeJXKpSEsGNHVLHX6OSTxu8/pAEmlkEA8H4dKlAEMYrcaUSeXszI+W4thQZudew4MNfJUx&#10;QP7asFzOFxx9L/lpojUkXjGmZ5wyhjSRJQ8YKGvKv1MWzIkL33VWU9lGfl98J6hz4cZ/uUjzf7Pb&#10;bHuj+ZQu9z/UfAMAAP//AwBQSwMEFAAGAAgAAAAhADHdX2HSAAAAjwEAAAsAAABfcmVscy8ucmVs&#10;c6SQwWrDMAyG74O9g9G9cdpDGaNOb4VeSwe7CltJTGPLWCZt376mMFhGbzvqF/o+8e/2tzCpmbJ4&#10;jgbWTQuKomXn42Dg63xYfYCSgtHhxJEM3Elg372/7U40YalHMvokqlKiGBhLSZ9aix0poDScKNZN&#10;zzlgqWMedEJ7wYH0pm23Ov9mQLdgqqMzkI9uA+p8T9X8hx28zSzcl8Zy0Nz33r6iasfXeKK5UjAP&#10;VAy4LM8w09zU50C/9q7/6ZURE31X/kL8TKv1x6wXNXYPAAAA//8DAFBLAwQUAAYACAAAACEAMy8F&#10;nkEAAAA5AAAAEAAAAGRycy9zaGFwZXhtbC54bWyysa/IzVEoSy0qzszPs1Uy1DNQUkjNS85PycxL&#10;t1UKDXHTtVBSKC5JzEtJzMnPS7VVqkwtVrK34+UCAAAA//8DAFBLAwQUAAYACAAAACEAQTA2NMUA&#10;AADcAAAADwAAAGRycy9kb3ducmV2LnhtbESPT4vCMBTE7wt+h/AEb2uqhV2pRhFloRdh/XPw+Gye&#10;bbR5KU3W1m9vFhb2OMzMb5jFqre1eFDrjWMFk3ECgrhw2nCp4HT8ep+B8AFZY+2YFDzJw2o5eFtg&#10;pl3He3ocQikihH2GCqoQmkxKX1Rk0Y9dQxy9q2sthijbUuoWuwi3tZwmyYe0aDguVNjQpqLifvix&#10;Cm75uXD2tMu3m8v3pDTp2uzvnVKjYb+egwjUh//wXzvXCtL0E37PxCMgly8AAAD//wMAUEsBAi0A&#10;FAAGAAgAAAAhAPD3irv9AAAA4gEAABMAAAAAAAAAAAAAAAAAAAAAAFtDb250ZW50X1R5cGVzXS54&#10;bWxQSwECLQAUAAYACAAAACEAMd1fYdIAAACPAQAACwAAAAAAAAAAAAAAAAAuAQAAX3JlbHMvLnJl&#10;bHNQSwECLQAUAAYACAAAACEAMy8FnkEAAAA5AAAAEAAAAAAAAAAAAAAAAAApAgAAZHJzL3NoYXBl&#10;eG1sLnhtbFBLAQItABQABgAIAAAAIQBBMDY0xQAAANwAAAAPAAAAAAAAAAAAAAAAAJgCAABkcnMv&#10;ZG93bnJldi54bWxQSwUGAAAAAAQABAD1AAAAigMAAAAA&#10;" fillcolor="#f79646" strokecolor="#f2f2f2" strokeweight="1pt">
                   <v:fill color2="#974706" angle="45" focus="100%" type="gradient"/>
                   <v:shadow on="t" type="perspective" color="#fbd4b4" opacity=".5" origin=",.5" offset="0,0" matrix=",-56756f,,.5"/>
                   <v:textbox>
@@ -26900,7 +26781,7 @@
                     </w:txbxContent>
                   </v:textbox>
                 </v:shape>
-                <v:shape id="Text Box 235" o:spid="_x0000_s1271" type="#_x0000_t202" style="position:absolute;left:2166;top:4109;width:38475;height:19539;visibility:visible;mso-wrap-style:none;v-text-anchor:top" o:gfxdata="UEsDBBQABgAIAAAAIQDw94q7/QAAAOIBAAATAAAAW0NvbnRlbnRfVHlwZXNdLnhtbJSRzUrEMBDH&#10;74LvEOYqbaoHEWm6B6tHFV0fYEimbdg2CZlYd9/edD8u4goeZ+b/8SOpV9tpFDNFtt4puC4rEOS0&#10;N9b1Cj7WT8UdCE7oDI7ekYIdMayay4t6vQvEIrsdKxhSCvdSsh5oQi59IJcvnY8TpjzGXgbUG+xJ&#10;3lTVrdTeJXKpSEsGNHVLHX6OSTxu8/pAEmlkEA8H4dKlAEMYrcaUSeXszI+W4thQZudew4MNfJUx&#10;QP7asFzOFxx9L/lpojUkXjGmZ5wyhjSRJQ8YKGvKv1MWzIkL33VWU9lGfl98J6hz4cZ/uUjzf7Pb&#10;bHuj+ZQu9z/UfAMAAP//AwBQSwMEFAAGAAgAAAAhADHdX2HSAAAAjwEAAAsAAABfcmVscy8ucmVs&#10;c6SQwWrDMAyG74O9g9G9cdpDGaNOb4VeSwe7CltJTGPLWCZt376mMFhGbzvqF/o+8e/2tzCpmbJ4&#10;jgbWTQuKomXn42Dg63xYfYCSgtHhxJEM3Elg372/7U40YalHMvokqlKiGBhLSZ9aix0poDScKNZN&#10;zzlgqWMedEJ7wYH0pm23Ov9mQLdgqqMzkI9uA+p8T9X8hx28zSzcl8Zy0Nz33r6iasfXeKK5UjAP&#10;VAy4LM8w09zU50C/9q7/6ZURE31X/kL8TKv1x6wXNXYPAAAA//8DAFBLAwQUAAYACAAAACEAMy8F&#10;nkEAAAA5AAAAEAAAAGRycy9zaGFwZXhtbC54bWyysa/IzVEoSy0qzszPs1Uy1DNQUkjNS85PycxL&#10;t1UKDXHTtVBSKC5JzEtJzMnPS7VVqkwtVrK34+UCAAAA//8DAFBLAwQUAAYACAAAACEAW9CyW8QA&#10;AADcAAAADwAAAGRycy9kb3ducmV2LnhtbESP3YrCMBSE74V9h3AWvNNUS0WqUUR2QRBk1YX18tic&#10;/mBzUpqo9e03guDlMDPfMPNlZ2pxo9ZVlhWMhhEI4szqigsFv8fvwRSE88gaa8uk4EEOlouP3hxT&#10;be+8p9vBFyJA2KWooPS+SaV0WUkG3dA2xMHLbWvQB9kWUrd4D3BTy3EUTaTBisNCiQ2tS8ouh6tR&#10;sFtPbBKfu2n+9bO1+yKP5Sn5U6r/2a1mIDx1/h1+tTdawThO4HkmHAG5+AcAAP//AwBQSwECLQAU&#10;AAYACAAAACEA8PeKu/0AAADiAQAAEwAAAAAAAAAAAAAAAAAAAAAAW0NvbnRlbnRfVHlwZXNdLnht&#10;bFBLAQItABQABgAIAAAAIQAx3V9h0gAAAI8BAAALAAAAAAAAAAAAAAAAAC4BAABfcmVscy8ucmVs&#10;c1BLAQItABQABgAIAAAAIQAzLwWeQQAAADkAAAAQAAAAAAAAAAAAAAAAACkCAABkcnMvc2hhcGV4&#10;bWwueG1sUEsBAi0AFAAGAAgAAAAhAFvQslvEAAAA3AAAAA8AAAAAAAAAAAAAAAAAmAIAAGRycy9k&#10;b3ducmV2LnhtbFBLBQYAAAAABAAEAPUAAACJAwAAAAA=&#10;" fillcolor="white [3201]" strokeweight=".5pt">
+                <v:shape id="Text Box 235" o:spid="_x0000_s1296" type="#_x0000_t202" style="position:absolute;left:2166;top:4109;width:38475;height:19539;visibility:visible;mso-wrap-style:none;v-text-anchor:top" o:gfxdata="UEsDBBQABgAIAAAAIQDw94q7/QAAAOIBAAATAAAAW0NvbnRlbnRfVHlwZXNdLnhtbJSRzUrEMBDH&#10;74LvEOYqbaoHEWm6B6tHFV0fYEimbdg2CZlYd9/edD8u4goeZ+b/8SOpV9tpFDNFtt4puC4rEOS0&#10;N9b1Cj7WT8UdCE7oDI7ekYIdMayay4t6vQvEIrsdKxhSCvdSsh5oQi59IJcvnY8TpjzGXgbUG+xJ&#10;3lTVrdTeJXKpSEsGNHVLHX6OSTxu8/pAEmlkEA8H4dKlAEMYrcaUSeXszI+W4thQZudew4MNfJUx&#10;QP7asFzOFxx9L/lpojUkXjGmZ5wyhjSRJQ8YKGvKv1MWzIkL33VWU9lGfl98J6hz4cZ/uUjzf7Pb&#10;bHuj+ZQu9z/UfAMAAP//AwBQSwMEFAAGAAgAAAAhADHdX2HSAAAAjwEAAAsAAABfcmVscy8ucmVs&#10;c6SQwWrDMAyG74O9g9G9cdpDGaNOb4VeSwe7CltJTGPLWCZt376mMFhGbzvqF/o+8e/2tzCpmbJ4&#10;jgbWTQuKomXn42Dg63xYfYCSgtHhxJEM3Elg372/7U40YalHMvokqlKiGBhLSZ9aix0poDScKNZN&#10;zzlgqWMedEJ7wYH0pm23Ov9mQLdgqqMzkI9uA+p8T9X8hx28zSzcl8Zy0Nz33r6iasfXeKK5UjAP&#10;VAy4LM8w09zU50C/9q7/6ZURE31X/kL8TKv1x6wXNXYPAAAA//8DAFBLAwQUAAYACAAAACEAMy8F&#10;nkEAAAA5AAAAEAAAAGRycy9zaGFwZXhtbC54bWyysa/IzVEoSy0qzszPs1Uy1DNQUkjNS85PycxL&#10;t1UKDXHTtVBSKC5JzEtJzMnPS7VVqkwtVrK34+UCAAAA//8DAFBLAwQUAAYACAAAACEAW9CyW8QA&#10;AADcAAAADwAAAGRycy9kb3ducmV2LnhtbESP3YrCMBSE74V9h3AWvNNUS0WqUUR2QRBk1YX18tic&#10;/mBzUpqo9e03guDlMDPfMPNlZ2pxo9ZVlhWMhhEI4szqigsFv8fvwRSE88gaa8uk4EEOlouP3hxT&#10;be+8p9vBFyJA2KWooPS+SaV0WUkG3dA2xMHLbWvQB9kWUrd4D3BTy3EUTaTBisNCiQ2tS8ouh6tR&#10;sFtPbBKfu2n+9bO1+yKP5Sn5U6r/2a1mIDx1/h1+tTdawThO4HkmHAG5+AcAAP//AwBQSwECLQAU&#10;AAYACAAAACEA8PeKu/0AAADiAQAAEwAAAAAAAAAAAAAAAAAAAAAAW0NvbnRlbnRfVHlwZXNdLnht&#10;bFBLAQItABQABgAIAAAAIQAx3V9h0gAAAI8BAAALAAAAAAAAAAAAAAAAAC4BAABfcmVscy8ucmVs&#10;c1BLAQItABQABgAIAAAAIQAzLwWeQQAAADkAAAAQAAAAAAAAAAAAAAAAACkCAABkcnMvc2hhcGV4&#10;bWwueG1sUEsBAi0AFAAGAAgAAAAhAFvQslvEAAAA3AAAAA8AAAAAAAAAAAAAAAAAmAIAAGRycy9k&#10;b3ducmV2LnhtbFBLBQYAAAAABAAEAPUAAACJAwAAAAA=&#10;" fillcolor="white [3201]" strokeweight=".5pt">
                   <v:textbox>
                     <w:txbxContent>
                       <w:p>
@@ -26915,19 +26796,7 @@
                           <w:rPr>
                             <w:noProof/>
                           </w:rPr>
-                          <w:t>&lt;</w:t>
-                        </w:r>
-                        <w:r>
-                          <w:rPr>
-                            <w:noProof/>
-                          </w:rPr>
-                          <w:t>model_evolution</w:t>
-                        </w:r>
-                        <w:r>
-                          <w:rPr>
-                            <w:noProof/>
-                          </w:rPr>
-                          <w:t>&gt;</w:t>
+                          <w:t>&lt;model_evolution&gt;</w:t>
                         </w:r>
                       </w:p>
                       <w:p>
@@ -26965,31 +26834,7 @@
                             <w:noProof/>
                           </w:rPr>
                           <w:tab/>
-                          <w:t>&lt;</w:t>
-                        </w:r>
-                        <w:r>
-                          <w:rPr>
-                            <w:noProof/>
-                          </w:rPr>
-                          <w:t>target</w:t>
-                        </w:r>
-                        <w:r>
-                          <w:rPr>
-                            <w:noProof/>
-                          </w:rPr>
-                          <w:t>&gt; root.user &lt;</w:t>
-                        </w:r>
-                        <w:r>
-                          <w:rPr>
-                            <w:noProof/>
-                          </w:rPr>
-                          <w:t>/target</w:t>
-                        </w:r>
-                        <w:r>
-                          <w:rPr>
-                            <w:noProof/>
-                          </w:rPr>
-                          <w:t>&gt;</w:t>
+                          <w:t>&lt;target&gt; root.user &lt;/target&gt;</w:t>
                         </w:r>
                       </w:p>
                       <w:p>
@@ -27049,19 +26894,7 @@
                             <w:noProof/>
                           </w:rPr>
                           <w:tab/>
-                          <w:t>&lt;/</w:t>
-                        </w:r>
-                        <w:r>
-                          <w:rPr>
-                            <w:noProof/>
-                          </w:rPr>
-                          <w:t>add</w:t>
-                        </w:r>
-                        <w:r>
-                          <w:rPr>
-                            <w:noProof/>
-                          </w:rPr>
-                          <w:t>&gt;</w:t>
+                          <w:t>&lt;/add&gt;</w:t>
                         </w:r>
                       </w:p>
                       <w:p>
@@ -27076,19 +26909,7 @@
                           <w:rPr>
                             <w:noProof/>
                           </w:rPr>
-                          <w:t>&lt;/model_</w:t>
-                        </w:r>
-                        <w:r>
-                          <w:rPr>
-                            <w:noProof/>
-                          </w:rPr>
-                          <w:t>evolution</w:t>
-                        </w:r>
-                        <w:r>
-                          <w:rPr>
-                            <w:noProof/>
-                          </w:rPr>
-                          <w:t>&gt;</w:t>
+                          <w:t>&lt;/model_evolution&gt;</w:t>
                         </w:r>
                       </w:p>
                     </w:txbxContent>
@@ -27113,7 +26934,6 @@
       <w:r>
         <w:rPr>
           <w:noProof/>
-          <w:lang w:val="en-GB" w:eastAsia="en-GB"/>
         </w:rPr>
         <w:lastRenderedPageBreak/>
         <mc:AlternateContent>
@@ -27351,12 +27171,12 @@
           </mc:Choice>
           <mc:Fallback>
             <w:pict>
-              <v:group id="Canvas 103" o:spid="_x0000_s1272" editas="canvas" style="width:362.25pt;height:160.9pt;mso-position-horizontal-relative:char;mso-position-vertical-relative:line" coordsize="45999,20434" o:gfxdata="UEsDBBQABgAIAAAAIQC2gziS/gAAAOEBAAATAAAAW0NvbnRlbnRfVHlwZXNdLnhtbJSRQU7DMBBF&#10;90jcwfIWJU67QAgl6YK0S0CoHGBkTxKLZGx5TGhvj5O2G0SRWNoz/78nu9wcxkFMGNg6quQqL6RA&#10;0s5Y6ir5vt9lD1JwBDIwOMJKHpHlpr69KfdHjyxSmriSfYz+USnWPY7AufNIadK6MEJMx9ApD/oD&#10;OlTrorhX2lFEilmcO2RdNtjC5xDF9pCuTyYBB5bi6bQ4syoJ3g9WQ0ymaiLzg5KdCXlKLjvcW893&#10;SUOqXwnz5DrgnHtJTxOsQfEKIT7DmDSUCaxw7Rqn8787ZsmRM9e2VmPeBN4uqYvTtW7jvijg9N/y&#10;JsXecLq0q+WD6m8AAAD//wMAUEsDBBQABgAIAAAAIQA4/SH/1gAAAJQBAAALAAAAX3JlbHMvLnJl&#10;bHOkkMFqwzAMhu+DvYPRfXGawxijTi+j0GvpHsDYimMaW0Yy2fr2M4PBMnrbUb/Q94l/f/hMi1qR&#10;JVI2sOt6UJgd+ZiDgffL8ekFlFSbvV0oo4EbChzGx4f9GRdb25HMsYhqlCwG5lrLq9biZkxWOiqY&#10;22YiTra2kYMu1l1tQD30/bPm3wwYN0x18gb45AdQl1tp5j/sFB2T0FQ7R0nTNEV3j6o9feQzro1i&#10;OWA14Fm+Q8a1a8+Bvu/d/dMb2JY5uiPbhG/ktn4cqGU/er3pcvwCAAD//wMAUEsDBBQABgAIAAAA&#10;IQCUDwHLEwQAACQKAAAOAAAAZHJzL2Uyb0RvYy54bWy0Vttu4zYQfS/QfyD4vrEly44tRFnYTlIU&#10;SDdBkyLPNEVZQihSJWnL2a/vDCkp9joFuts2AQxSnPucM+TV50MtyV4YW2mV0ehiTIlQXOeV2mb0&#10;j+e7T3NKrGMqZ1IrkdE3Yenn659/umqbVMS61DIXhoARZdO2yWjpXJOORpaXomb2QjdCwWGhTc0c&#10;bM12lBvWgvVajuLxeDZqtckbo7mwFr7ehEN67e0XheDuoSiscERmFGJz/tf43w3+jq6vWLo1rCkr&#10;3oXBfiCKmlUKnA6mbphjZGeqM1N1xY22unAXXNcjXRQVFz4HyCYaf5PNmqk9sz4ZDtXpA4TVf2h3&#10;s4UagMm0hWYIv4ZW2GZoiv13zp5K1gifg035l/2jIVWe0Xh6SYliNUDiYc8kwX3nG4SemkeD1bTN&#10;veavlii9LpnaiqUxui0FyyGmCOVHbeOtBgXcWFAlm/Y3nYNptnPat+VQmBoNQsHJAbxH88kc4PAG&#10;Zi4XsygOOBAHRzgcR3EUz6eUcDyPx7Opx8mIpb2Zxlj3i9A1wUVGhZRVYzFJlrL9vXUYGUt7qQ4X&#10;+V0lJTHavVSu9FVBAPpDCzphQRoNuYXP1mw3a2kI1Ceji9VqNV34nAFl9lg6GuOft3SiktxCZvMj&#10;FYhp27uSlSJQUqjFZVAnljMpoDWhsB7KPmR0JRVpsRYgG/xoWQ2HJ07vYvzvnNpjMaN3KofKsBQ7&#10;eNutHatkWEN0UuGx8LztSqJ3TpinMm+JhW5MfabkFZr0KU6mk9kY5stHJT2J6WZ2O1mtQ3tkU7JQ&#10;0WArtKoT920bPPrdUTAebIgv5ItN3WFz8FiOJhPMF79tdP4G+IOIsIk4GGFRavOVkhaGTEbtnztm&#10;BCXyVwV9XkRJglPJb5LpZQwbc3yyOT5hioOpjDoKncPl2oVJtmtMtS3BU+RzVHoJuC8qD8P3qDq2&#10;ALVDrP8/xy8XPcefkVorfSAxfOtq1fGcuAMcdLDrGYww6Mk2cHY2Tiaes8l4kSR+XgBYOs5Oktks&#10;mfWknUaLeNoDuTfU87FjrYHLIWDiY8qegNdfSGJgo3S98ROpQJPZBAYGZnByht4H/Y1k/PWcJOcU&#10;QHi+F8Wv3JsUaF2q30UBAITade7w0nyPkXEu1BCnl0a1AqbQ9yh28qgauPA9yoOG96yVG5TrSmkT&#10;qnQadv7al7YI8n0FQt5YgiPmJT2avmGebfhdBRW/Z9Y9MgN3ekfHB+BkITVMM92tKEGCfvT9nL4K&#10;HjE/Rl61q9ca5ngE76GG+yWS3cl+WRhdv8BjZokjA47+lu3wGOJiufRC8IhomLtXT/gkCOxHnD0f&#10;XphpOpw7oMgX3V/DZzdUkMX+/IO5AVj0LxE/GrtnE751jve+X++Pu+u/AAAA//8DAFBLAwQUAAYA&#10;CAAAACEA0E9ofNoAAAAFAQAADwAAAGRycy9kb3ducmV2LnhtbEyPwU7DMBBE70j9B2srcaNOQ6FR&#10;iFNVCBAcGyhnN17iCHud2m4T/h7DBS4rjWY087baTNawM/rQOxKwXGTAkFqneuoEvL0+XhXAQpSk&#10;pHGEAr4wwKaeXVSyVG6kHZ6b2LFUQqGUAnSMQ8l5aDVaGRZuQEreh/NWxiR9x5WXYyq3hudZdsut&#10;7CktaDngvcb2szlZAYTZQ2M8f47t/n3Qx6J7elmNQlzOp+0dsIhT/AvDD35ChzoxHdyJVGBGQHok&#10;/t7krfPVDbCDgOt8WQCvK/6fvv4GAAD//wMAUEsBAi0AFAAGAAgAAAAhALaDOJL+AAAA4QEAABMA&#10;AAAAAAAAAAAAAAAAAAAAAFtDb250ZW50X1R5cGVzXS54bWxQSwECLQAUAAYACAAAACEAOP0h/9YA&#10;AACUAQAACwAAAAAAAAAAAAAAAAAvAQAAX3JlbHMvLnJlbHNQSwECLQAUAAYACAAAACEAlA8ByxME&#10;AAAkCgAADgAAAAAAAAAAAAAAAAAuAgAAZHJzL2Uyb0RvYy54bWxQSwECLQAUAAYACAAAACEA0E9o&#10;fNoAAAAFAQAADwAAAAAAAAAAAAAAAABtBgAAZHJzL2Rvd25yZXYueG1sUEsFBgAAAAAEAAQA8wAA&#10;AHQHAAAAAA==&#10;">
-                <v:shape id="_x0000_s1273" type="#_x0000_t75" style="position:absolute;width:45999;height:20434;visibility:visible;mso-wrap-style:square">
+              <v:group id="Canvas 103" o:spid="_x0000_s1297" editas="canvas" style="width:362.25pt;height:160.9pt;mso-position-horizontal-relative:char;mso-position-vertical-relative:line" coordsize="45999,20434" o:gfxdata="UEsDBBQABgAIAAAAIQC2gziS/gAAAOEBAAATAAAAW0NvbnRlbnRfVHlwZXNdLnhtbJSRQU7DMBBF&#10;90jcwfIWJU67QAgl6YK0S0CoHGBkTxKLZGx5TGhvj5O2G0SRWNoz/78nu9wcxkFMGNg6quQqL6RA&#10;0s5Y6ir5vt9lD1JwBDIwOMJKHpHlpr69KfdHjyxSmriSfYz+USnWPY7AufNIadK6MEJMx9ApD/oD&#10;OlTrorhX2lFEilmcO2RdNtjC5xDF9pCuTyYBB5bi6bQ4syoJ3g9WQ0ymaiLzg5KdCXlKLjvcW893&#10;SUOqXwnz5DrgnHtJTxOsQfEKIT7DmDSUCaxw7Rqn8787ZsmRM9e2VmPeBN4uqYvTtW7jvijg9N/y&#10;JsXecLq0q+WD6m8AAAD//wMAUEsDBBQABgAIAAAAIQA4/SH/1gAAAJQBAAALAAAAX3JlbHMvLnJl&#10;bHOkkMFqwzAMhu+DvYPRfXGawxijTi+j0GvpHsDYimMaW0Yy2fr2M4PBMnrbUb/Q94l/f/hMi1qR&#10;JVI2sOt6UJgd+ZiDgffL8ekFlFSbvV0oo4EbChzGx4f9GRdb25HMsYhqlCwG5lrLq9biZkxWOiqY&#10;22YiTra2kYMu1l1tQD30/bPm3wwYN0x18gb45AdQl1tp5j/sFB2T0FQ7R0nTNEV3j6o9feQzro1i&#10;OWA14Fm+Q8a1a8+Bvu/d/dMb2JY5uiPbhG/ktn4cqGU/er3pcvwCAAD//wMAUEsDBBQABgAIAAAA&#10;IQAWswNNEwQAACQKAAAOAAAAZHJzL2Uyb0RvYy54bWy0Vttu4zYQfS/QfyD0vrElS4otRFnYTlIU&#10;SDdBkyLPNEVZQihSJWnL2a/vDCkp9joFuts2AQxSnPucM+TV50MjyJ5rUyuZB+HFNCBcMlXUcpsH&#10;fzzffZoHxFgqCyqU5Hnwxk3w+frnn666NuORqpQouCZgRJqsa/OgsrbNJhPDKt5Qc6FaLuGwVLqh&#10;FrZ6Oyk07cB6IybRdJpOOqWLVivGjYGvN/4wuHb2y5Iz+1CWhlsi8gBis+5Xu98N/k6ur2i21bSt&#10;ataHQX8giobWEpyOpm6opWSn6zNTTc20Mqq0F0w1E1WWNeMuB8gmnH6TzZrKPTUuGQbVGQKE1X9o&#10;d7OFGoDJrINmcLeGVph2bIr5d86eKtpyl4PJ2Jf9oyZ1kQdRchkQSRuAxMOeCoL73jcIPbWPGqtp&#10;2nvFXg2Ral1RueVLrVVXcVpATCHKT7rWWfUKuDGgSjbdb6oA03RnlWvLodQNGoSCkwN4D+ezOcDh&#10;DcxcLtIw8jjgB0sYHIdRGM2TgDA8j6Zp4nAyodlgptXG/sJVQ3CRB1yIujWYJM3o/t5YjIxmg1SP&#10;i+KuFoJoZV9qW7mqIADdoQEdvyCtgtz8Z6O3m7XQBOqTB4vVapUsXM6AMnMsHU7xz1k6UYlvIbP5&#10;kQrEtB1ciVoSKCnU4tKrE8Oo4NAaX1gHZRcyuhKSdFgLkPV+lKjHwxOndxH+907NsZhWO1lAZWiG&#10;Hbzt15bWwq8hOiHxmDve9iVRO8v1U1V0xEA3EpcpeYUmfYriZJZOYb58VNKTmG7S29lq7dsj2or6&#10;inpbvlW9uGvb6NHtjoJxYEN8IV9MZg+bg8NyGCeYL37bqOIN8AcRYRNxMMKiUvprQDoYMnlg/txR&#10;zQMifpXQ50UYxziV3CZOLiPY6OOTzfEJlQxM5YENoHO4XFs/yXatrrcVeApdjlItAfdl7WD4HlXP&#10;FqC2j/X/5/jlYuD4M1JrpQ4kgm99rXqeE3uAgx52A4MRBgPZRs6m03jmOBtPF3Hs5gWApefsLE7T&#10;OB1Im4SLKBmAPBga+NizVsPl4DHxMWVPwOsuJD6yUdjB+ImUp0k6g4GBGZycofdRfyMoez0nyTkF&#10;EJ7vRXEr+yY4Whfyd14CAKF2vTu8NN9jpIxxOcbppFGthCn0PYq9PKp6LnyP8qjhPCtpR+Wmlkr7&#10;Kp2GXbwOpS29/FABnzeW4Ih56YCmb5hnWnZXQ8XvqbGPVMOd3tPxAThZCgXTTPWrgCBBP/p+Tl8J&#10;j5gfI6/cNWsFczyE91DL3BLJbsWwLLVqXuAxs8SRAUd/y3Z4DDG+XDoheES01N7LJ3wSePYjzp4P&#10;L1S3Pc4tUOSLGq7hsxvKy2J//sHcACy6l4gbjf2zCd86x3vXr/fH3fVfAAAA//8DAFBLAwQUAAYA&#10;CAAAACEA0E9ofNoAAAAFAQAADwAAAGRycy9kb3ducmV2LnhtbEyPwU7DMBBE70j9B2srcaNOQ6FR&#10;iFNVCBAcGyhnN17iCHud2m4T/h7DBS4rjWY087baTNawM/rQOxKwXGTAkFqneuoEvL0+XhXAQpSk&#10;pHGEAr4wwKaeXVSyVG6kHZ6b2LFUQqGUAnSMQ8l5aDVaGRZuQEreh/NWxiR9x5WXYyq3hudZdsut&#10;7CktaDngvcb2szlZAYTZQ2M8f47t/n3Qx6J7elmNQlzOp+0dsIhT/AvDD35ChzoxHdyJVGBGQHok&#10;/t7krfPVDbCDgOt8WQCvK/6fvv4GAAD//wMAUEsBAi0AFAAGAAgAAAAhALaDOJL+AAAA4QEAABMA&#10;AAAAAAAAAAAAAAAAAAAAAFtDb250ZW50X1R5cGVzXS54bWxQSwECLQAUAAYACAAAACEAOP0h/9YA&#10;AACUAQAACwAAAAAAAAAAAAAAAAAvAQAAX3JlbHMvLnJlbHNQSwECLQAUAAYACAAAACEAFrMDTRME&#10;AAAkCgAADgAAAAAAAAAAAAAAAAAuAgAAZHJzL2Uyb0RvYy54bWxQSwECLQAUAAYACAAAACEA0E9o&#10;fNoAAAAFAQAADwAAAAAAAAAAAAAAAABtBgAAZHJzL2Rvd25yZXYueG1sUEsFBgAAAAAEAAQA8wAA&#10;AHQHAAAAAA==&#10;">
+                <v:shape id="_x0000_s1298" type="#_x0000_t75" style="position:absolute;width:45999;height:20434;visibility:visible;mso-wrap-style:square">
                   <v:fill o:detectmouseclick="t"/>
                   <v:path o:connecttype="none"/>
                 </v:shape>
-                <v:oval id="Oval 257" o:spid="_x0000_s1274" style="position:absolute;left:2183;top:1796;width:1213;height:1206;visibility:visible;mso-wrap-style:square;v-text-anchor:top" o:gfxdata="UEsDBBQABgAIAAAAIQDw94q7/QAAAOIBAAATAAAAW0NvbnRlbnRfVHlwZXNdLnhtbJSRzUrEMBDH&#10;74LvEOYqbaoHEWm6B6tHFV0fYEimbdg2CZlYd9/edD8u4goeZ+b/8SOpV9tpFDNFtt4puC4rEOS0&#10;N9b1Cj7WT8UdCE7oDI7ekYIdMayay4t6vQvEIrsdKxhSCvdSsh5oQi59IJcvnY8TpjzGXgbUG+xJ&#10;3lTVrdTeJXKpSEsGNHVLHX6OSTxu8/pAEmlkEA8H4dKlAEMYrcaUSeXszI+W4thQZudew4MNfJUx&#10;QP7asFzOFxx9L/lpojUkXjGmZ5wyhjSRJQ8YKGvKv1MWzIkL33VWU9lGfl98J6hz4cZ/uUjzf7Pb&#10;bHuj+ZQu9z/UfAMAAP//AwBQSwMEFAAGAAgAAAAhADHdX2HSAAAAjwEAAAsAAABfcmVscy8ucmVs&#10;c6SQwWrDMAyG74O9g9G9cdpDGaNOb4VeSwe7CltJTGPLWCZt376mMFhGbzvqF/o+8e/2tzCpmbJ4&#10;jgbWTQuKomXn42Dg63xYfYCSgtHhxJEM3Elg372/7U40YalHMvokqlKiGBhLSZ9aix0poDScKNZN&#10;zzlgqWMedEJ7wYH0pm23Ov9mQLdgqqMzkI9uA+p8T9X8hx28zSzcl8Zy0Nz33r6iasfXeKK5UjAP&#10;VAy4LM8w09zU50C/9q7/6ZURE31X/kL8TKv1x6wXNXYPAAAA//8DAFBLAwQUAAYACAAAACEAMy8F&#10;nkEAAAA5AAAAEAAAAGRycy9zaGFwZXhtbC54bWyysa/IzVEoSy0qzszPs1Uy1DNQUkjNS85PycxL&#10;t1UKDXHTtVBSKC5JzEtJzMnPS7VVqkwtVrK34+UCAAAA//8DAFBLAwQUAAYACAAAACEANkxSBsUA&#10;AADcAAAADwAAAGRycy9kb3ducmV2LnhtbESPT2vCQBTE74V+h+UVvOlGwbZGVxFFW3qy8c/5kX3J&#10;BrNvQ3Y16bfvFoQeh5n5DbNY9bYWd2p95VjBeJSAIM6drrhUcDruhu8gfEDWWDsmBT/kYbV8flpg&#10;ql3H33TPQikihH2KCkwITSqlzw1Z9CPXEEevcK3FEGVbSt1iF+G2lpMkeZUWK44LBhvaGMqv2c0q&#10;yD5m5+1XWWyK/U5e6y6/dAdzUWrw0q/nIAL14T/8aH9qBZPpG/ydiUdALn8BAAD//wMAUEsBAi0A&#10;FAAGAAgAAAAhAPD3irv9AAAA4gEAABMAAAAAAAAAAAAAAAAAAAAAAFtDb250ZW50X1R5cGVzXS54&#10;bWxQSwECLQAUAAYACAAAACEAMd1fYdIAAACPAQAACwAAAAAAAAAAAAAAAAAuAQAAX3JlbHMvLnJl&#10;bHNQSwECLQAUAAYACAAAACEAMy8FnkEAAAA5AAAAEAAAAAAAAAAAAAAAAAApAgAAZHJzL3NoYXBl&#10;eG1sLnhtbFBLAQItABQABgAIAAAAIQA2TFIGxQAAANwAAAAPAAAAAAAAAAAAAAAAAJgCAABkcnMv&#10;ZG93bnJldi54bWxQSwUGAAAAAAQABAD1AAAAigMAAAAA&#10;" fillcolor="#9bbb59" strokecolor="#f2f2f2" strokeweight="1pt">
+                <v:oval id="Oval 257" o:spid="_x0000_s1299" style="position:absolute;left:2183;top:1796;width:1213;height:1206;visibility:visible;mso-wrap-style:square;v-text-anchor:top" o:gfxdata="UEsDBBQABgAIAAAAIQDw94q7/QAAAOIBAAATAAAAW0NvbnRlbnRfVHlwZXNdLnhtbJSRzUrEMBDH&#10;74LvEOYqbaoHEWm6B6tHFV0fYEimbdg2CZlYd9/edD8u4goeZ+b/8SOpV9tpFDNFtt4puC4rEOS0&#10;N9b1Cj7WT8UdCE7oDI7ekYIdMayay4t6vQvEIrsdKxhSCvdSsh5oQi59IJcvnY8TpjzGXgbUG+xJ&#10;3lTVrdTeJXKpSEsGNHVLHX6OSTxu8/pAEmlkEA8H4dKlAEMYrcaUSeXszI+W4thQZudew4MNfJUx&#10;QP7asFzOFxx9L/lpojUkXjGmZ5wyhjSRJQ8YKGvKv1MWzIkL33VWU9lGfl98J6hz4cZ/uUjzf7Pb&#10;bHuj+ZQu9z/UfAMAAP//AwBQSwMEFAAGAAgAAAAhADHdX2HSAAAAjwEAAAsAAABfcmVscy8ucmVs&#10;c6SQwWrDMAyG74O9g9G9cdpDGaNOb4VeSwe7CltJTGPLWCZt376mMFhGbzvqF/o+8e/2tzCpmbJ4&#10;jgbWTQuKomXn42Dg63xYfYCSgtHhxJEM3Elg372/7U40YalHMvokqlKiGBhLSZ9aix0poDScKNZN&#10;zzlgqWMedEJ7wYH0pm23Ov9mQLdgqqMzkI9uA+p8T9X8hx28zSzcl8Zy0Nz33r6iasfXeKK5UjAP&#10;VAy4LM8w09zU50C/9q7/6ZURE31X/kL8TKv1x6wXNXYPAAAA//8DAFBLAwQUAAYACAAAACEAMy8F&#10;nkEAAAA5AAAAEAAAAGRycy9zaGFwZXhtbC54bWyysa/IzVEoSy0qzszPs1Uy1DNQUkjNS85PycxL&#10;t1UKDXHTtVBSKC5JzEtJzMnPS7VVqkwtVrK34+UCAAAA//8DAFBLAwQUAAYACAAAACEANkxSBsUA&#10;AADcAAAADwAAAGRycy9kb3ducmV2LnhtbESPT2vCQBTE74V+h+UVvOlGwbZGVxFFW3qy8c/5kX3J&#10;BrNvQ3Y16bfvFoQeh5n5DbNY9bYWd2p95VjBeJSAIM6drrhUcDruhu8gfEDWWDsmBT/kYbV8flpg&#10;ql3H33TPQikihH2KCkwITSqlzw1Z9CPXEEevcK3FEGVbSt1iF+G2lpMkeZUWK44LBhvaGMqv2c0q&#10;yD5m5+1XWWyK/U5e6y6/dAdzUWrw0q/nIAL14T/8aH9qBZPpG/ydiUdALn8BAAD//wMAUEsBAi0A&#10;FAAGAAgAAAAhAPD3irv9AAAA4gEAABMAAAAAAAAAAAAAAAAAAAAAAFtDb250ZW50X1R5cGVzXS54&#10;bWxQSwECLQAUAAYACAAAACEAMd1fYdIAAACPAQAACwAAAAAAAAAAAAAAAAAuAQAAX3JlbHMvLnJl&#10;bHNQSwECLQAUAAYACAAAACEAMy8FnkEAAAA5AAAAEAAAAAAAAAAAAAAAAAApAgAAZHJzL3NoYXBl&#10;eG1sLnhtbFBLAQItABQABgAIAAAAIQA2TFIGxQAAANwAAAAPAAAAAAAAAAAAAAAAAJgCAABkcnMv&#10;ZG93bnJldi54bWxQSwUGAAAAAAQABAD1AAAAigMAAAAA&#10;" fillcolor="#9bbb59" strokecolor="#f2f2f2" strokeweight="1pt">
                   <v:fill color2="#4e6128" angle="45" focus="100%" type="gradient"/>
                   <v:shadow on="t" type="perspective" color="#d6e3bc" opacity=".5" origin=",.5" offset="0,0" matrix=",-56756f,,.5"/>
                   <v:textbox>
@@ -27376,7 +27196,7 @@
                     </w:txbxContent>
                   </v:textbox>
                 </v:oval>
-                <v:shape id="Text Box 279" o:spid="_x0000_s1275" type="#_x0000_t202" style="position:absolute;left:2160;top:4094;width:34665;height:15192;visibility:visible;mso-wrap-style:none;v-text-anchor:top" o:gfxdata="UEsDBBQABgAIAAAAIQDw94q7/QAAAOIBAAATAAAAW0NvbnRlbnRfVHlwZXNdLnhtbJSRzUrEMBDH&#10;74LvEOYqbaoHEWm6B6tHFV0fYEimbdg2CZlYd9/edD8u4goeZ+b/8SOpV9tpFDNFtt4puC4rEOS0&#10;N9b1Cj7WT8UdCE7oDI7ekYIdMayay4t6vQvEIrsdKxhSCvdSsh5oQi59IJcvnY8TpjzGXgbUG+xJ&#10;3lTVrdTeJXKpSEsGNHVLHX6OSTxu8/pAEmlkEA8H4dKlAEMYrcaUSeXszI+W4thQZudew4MNfJUx&#10;QP7asFzOFxx9L/lpojUkXjGmZ5wyhjSRJQ8YKGvKv1MWzIkL33VWU9lGfl98J6hz4cZ/uUjzf7Pb&#10;bHuj+ZQu9z/UfAMAAP//AwBQSwMEFAAGAAgAAAAhADHdX2HSAAAAjwEAAAsAAABfcmVscy8ucmVs&#10;c6SQwWrDMAyG74O9g9G9cdpDGaNOb4VeSwe7CltJTGPLWCZt376mMFhGbzvqF/o+8e/2tzCpmbJ4&#10;jgbWTQuKomXn42Dg63xYfYCSgtHhxJEM3Elg372/7U40YalHMvokqlKiGBhLSZ9aix0poDScKNZN&#10;zzlgqWMedEJ7wYH0pm23Ov9mQLdgqqMzkI9uA+p8T9X8hx28zSzcl8Zy0Nz33r6iasfXeKK5UjAP&#10;VAy4LM8w09zU50C/9q7/6ZURE31X/kL8TKv1x6wXNXYPAAAA//8DAFBLAwQUAAYACAAAACEAMy8F&#10;nkEAAAA5AAAAEAAAAGRycy9zaGFwZXhtbC54bWyysa/IzVEoSy0qzszPs1Uy1DNQUkjNS85PycxL&#10;t1UKDXHTtVBSKC5JzEtJzMnPS7VVqkwtVrK34+UCAAAA//8DAFBLAwQUAAYACAAAACEATPcBnsUA&#10;AADcAAAADwAAAGRycy9kb3ducmV2LnhtbESPS4sCMRCE74L/IbTgTTMqPnY0yiIrCMLiY2H32E56&#10;HjjpDJOo4783woLHoqq+oharxpTiRrUrLCsY9CMQxInVBWcKfk6b3gyE88gaS8uk4EEOVst2a4Gx&#10;tnc+0O3oMxEg7GJUkHtfxVK6JCeDrm8r4uCltjbog6wzqWu8B7gp5TCKJtJgwWEhx4rWOSWX49Uo&#10;+F5P7Hh0bmbp135nD1k6kn/jX6W6neZzDsJT49/h//ZWKxhOP+B1JhwBuXwCAAD//wMAUEsBAi0A&#10;FAAGAAgAAAAhAPD3irv9AAAA4gEAABMAAAAAAAAAAAAAAAAAAAAAAFtDb250ZW50X1R5cGVzXS54&#10;bWxQSwECLQAUAAYACAAAACEAMd1fYdIAAACPAQAACwAAAAAAAAAAAAAAAAAuAQAAX3JlbHMvLnJl&#10;bHNQSwECLQAUAAYACAAAACEAMy8FnkEAAAA5AAAAEAAAAAAAAAAAAAAAAAApAgAAZHJzL3NoYXBl&#10;eG1sLnhtbFBLAQItABQABgAIAAAAIQBM9wGexQAAANwAAAAPAAAAAAAAAAAAAAAAAJgCAABkcnMv&#10;ZG93bnJldi54bWxQSwUGAAAAAAQABAD1AAAAigMAAAAA&#10;" fillcolor="white [3201]" strokeweight=".5pt">
+                <v:shape id="Text Box 279" o:spid="_x0000_s1300" type="#_x0000_t202" style="position:absolute;left:2160;top:4094;width:34665;height:15192;visibility:visible;mso-wrap-style:none;v-text-anchor:top" o:gfxdata="UEsDBBQABgAIAAAAIQDw94q7/QAAAOIBAAATAAAAW0NvbnRlbnRfVHlwZXNdLnhtbJSRzUrEMBDH&#10;74LvEOYqbaoHEWm6B6tHFV0fYEimbdg2CZlYd9/edD8u4goeZ+b/8SOpV9tpFDNFtt4puC4rEOS0&#10;N9b1Cj7WT8UdCE7oDI7ekYIdMayay4t6vQvEIrsdKxhSCvdSsh5oQi59IJcvnY8TpjzGXgbUG+xJ&#10;3lTVrdTeJXKpSEsGNHVLHX6OSTxu8/pAEmlkEA8H4dKlAEMYrcaUSeXszI+W4thQZudew4MNfJUx&#10;QP7asFzOFxx9L/lpojUkXjGmZ5wyhjSRJQ8YKGvKv1MWzIkL33VWU9lGfl98J6hz4cZ/uUjzf7Pb&#10;bHuj+ZQu9z/UfAMAAP//AwBQSwMEFAAGAAgAAAAhADHdX2HSAAAAjwEAAAsAAABfcmVscy8ucmVs&#10;c6SQwWrDMAyG74O9g9G9cdpDGaNOb4VeSwe7CltJTGPLWCZt376mMFhGbzvqF/o+8e/2tzCpmbJ4&#10;jgbWTQuKomXn42Dg63xYfYCSgtHhxJEM3Elg372/7U40YalHMvokqlKiGBhLSZ9aix0poDScKNZN&#10;zzlgqWMedEJ7wYH0pm23Ov9mQLdgqqMzkI9uA+p8T9X8hx28zSzcl8Zy0Nz33r6iasfXeKK5UjAP&#10;VAy4LM8w09zU50C/9q7/6ZURE31X/kL8TKv1x6wXNXYPAAAA//8DAFBLAwQUAAYACAAAACEAMy8F&#10;nkEAAAA5AAAAEAAAAGRycy9zaGFwZXhtbC54bWyysa/IzVEoSy0qzszPs1Uy1DNQUkjNS85PycxL&#10;t1UKDXHTtVBSKC5JzEtJzMnPS7VVqkwtVrK34+UCAAAA//8DAFBLAwQUAAYACAAAACEATPcBnsUA&#10;AADcAAAADwAAAGRycy9kb3ducmV2LnhtbESPS4sCMRCE74L/IbTgTTMqPnY0yiIrCMLiY2H32E56&#10;HjjpDJOo4783woLHoqq+oharxpTiRrUrLCsY9CMQxInVBWcKfk6b3gyE88gaS8uk4EEOVst2a4Gx&#10;tnc+0O3oMxEg7GJUkHtfxVK6JCeDrm8r4uCltjbog6wzqWu8B7gp5TCKJtJgwWEhx4rWOSWX49Uo&#10;+F5P7Hh0bmbp135nD1k6kn/jX6W6neZzDsJT49/h//ZWKxhOP+B1JhwBuXwCAAD//wMAUEsBAi0A&#10;FAAGAAgAAAAhAPD3irv9AAAA4gEAABMAAAAAAAAAAAAAAAAAAAAAAFtDb250ZW50X1R5cGVzXS54&#10;bWxQSwECLQAUAAYACAAAACEAMd1fYdIAAACPAQAACwAAAAAAAAAAAAAAAAAuAQAAX3JlbHMvLnJl&#10;bHNQSwECLQAUAAYACAAAACEAMy8FnkEAAAA5AAAAEAAAAAAAAAAAAAAAAAApAgAAZHJzL3NoYXBl&#10;eG1sLnhtbFBLAQItABQABgAIAAAAIQBM9wGexQAAANwAAAAPAAAAAAAAAAAAAAAAAJgCAABkcnMv&#10;ZG93bnJldi54bWxQSwUGAAAAAAQABAD1AAAAigMAAAAA&#10;" fillcolor="white [3201]" strokeweight=".5pt">
                   <v:textbox>
                     <w:txbxContent>
                       <w:p>
@@ -27391,31 +27211,7 @@
                           <w:rPr>
                             <w:noProof/>
                           </w:rPr>
-                          <w:t>&lt;</w:t>
-                        </w:r>
-                        <w:r>
-                          <w:rPr>
-                            <w:noProof/>
-                          </w:rPr>
-                          <w:t>instance</w:t>
-                        </w:r>
-                        <w:r>
-                          <w:rPr>
-                            <w:noProof/>
-                          </w:rPr>
-                          <w:t>_</w:t>
-                        </w:r>
-                        <w:r>
-                          <w:rPr>
-                            <w:noProof/>
-                          </w:rPr>
-                          <w:t>evolution</w:t>
-                        </w:r>
-                        <w:r>
-                          <w:rPr>
-                            <w:noProof/>
-                          </w:rPr>
-                          <w:t>&gt;</w:t>
+                          <w:t>&lt;instance_evolution&gt;</w:t>
                         </w:r>
                       </w:p>
                       <w:p>
@@ -27431,19 +27227,7 @@
                             <w:noProof/>
                           </w:rPr>
                           <w:tab/>
-                          <w:t>&lt;</w:t>
-                        </w:r>
-                        <w:r>
-                          <w:rPr>
-                            <w:noProof/>
-                          </w:rPr>
-                          <w:t>create</w:t>
-                        </w:r>
-                        <w:r>
-                          <w:rPr>
-                            <w:noProof/>
-                          </w:rPr>
-                          <w:t>&gt;</w:t>
+                          <w:t>&lt;create&gt;</w:t>
                         </w:r>
                       </w:p>
                       <w:p>
@@ -27465,11 +27249,6 @@
                             <w:noProof/>
                           </w:rPr>
                           <w:tab/>
-                        </w:r>
-                        <w:r>
-                          <w:rPr>
-                            <w:noProof/>
-                          </w:rPr>
                           <w:t>&lt;type&gt; root.user &lt;/type&gt;</w:t>
                         </w:r>
                       </w:p>
@@ -27492,48 +27271,7 @@
                             <w:noProof/>
                           </w:rPr>
                           <w:tab/>
-                        </w:r>
-                        <w:r>
-                          <w:rPr>
-                            <w:noProof/>
-                          </w:rPr>
-                          <w:t>&lt;instance</w:t>
-                        </w:r>
-                        <w:r>
-                          <w:rPr>
-                            <w:noProof/>
-                          </w:rPr>
-                          <w:t xml:space="preserve">&gt; </w:t>
-                        </w:r>
-                        <w:r>
-                          <w:rPr>
-                            <w:noProof/>
-                          </w:rPr>
-                          <w:t>user</w:t>
-                        </w:r>
-                        <w:r>
-                          <w:rPr>
-                            <w:noProof/>
-                          </w:rPr>
-                          <w:t>[23]</w:t>
-                        </w:r>
-                        <w:r>
-                          <w:rPr>
-                            <w:noProof/>
-                          </w:rPr>
-                          <w:t xml:space="preserve"> &lt;/</w:t>
-                        </w:r>
-                        <w:r>
-                          <w:rPr>
-                            <w:noProof/>
-                          </w:rPr>
-                          <w:t>instance</w:t>
-                        </w:r>
-                        <w:r>
-                          <w:rPr>
-                            <w:noProof/>
-                          </w:rPr>
-                          <w:t>&gt;</w:t>
+                          <w:t>&lt;instance&gt; user[23] &lt;/instance&gt;</w:t>
                         </w:r>
                       </w:p>
                       <w:p>
@@ -27549,19 +27287,7 @@
                             <w:noProof/>
                           </w:rPr>
                           <w:tab/>
-                          <w:t>&lt;/</w:t>
-                        </w:r>
-                        <w:r>
-                          <w:rPr>
-                            <w:noProof/>
-                          </w:rPr>
-                          <w:t>create</w:t>
-                        </w:r>
-                        <w:r>
-                          <w:rPr>
-                            <w:noProof/>
-                          </w:rPr>
-                          <w:t>&gt;</w:t>
+                          <w:t>&lt;/create&gt;</w:t>
                         </w:r>
                       </w:p>
                       <w:p>
@@ -27576,25 +27302,7 @@
                           <w:rPr>
                             <w:noProof/>
                           </w:rPr>
-                          <w:t>&lt;/instance</w:t>
-                        </w:r>
-                        <w:r>
-                          <w:rPr>
-                            <w:noProof/>
-                          </w:rPr>
-                          <w:t>_</w:t>
-                        </w:r>
-                        <w:r>
-                          <w:rPr>
-                            <w:noProof/>
-                          </w:rPr>
-                          <w:t>evolution</w:t>
-                        </w:r>
-                        <w:r>
-                          <w:rPr>
-                            <w:noProof/>
-                          </w:rPr>
-                          <w:t>&gt;</w:t>
+                          <w:t>&lt;/instance_evolution&gt;</w:t>
                         </w:r>
                       </w:p>
                     </w:txbxContent>
@@ -27619,7 +27327,6 @@
       <w:r>
         <w:rPr>
           <w:noProof/>
-          <w:lang w:val="en-GB" w:eastAsia="en-GB"/>
         </w:rPr>
         <mc:AlternateContent>
           <mc:Choice Requires="wpc">
@@ -27805,21 +27512,7 @@
                                   <w:noProof/>
                                 </w:rPr>
                                 <w:tab/>
-                                <w:t>&lt;val</w:t>
-                              </w:r>
-                              <w:bookmarkStart w:id="69" w:name="_GoBack"/>
-                              <w:r>
-                                <w:rPr>
-                                  <w:noProof/>
-                                </w:rPr>
-                                <w:t>ue&gt; kjell-ol</w:t>
-                              </w:r>
-                              <w:bookmarkEnd w:id="69"/>
-                              <w:r>
-                                <w:rPr>
-                                  <w:noProof/>
-                                </w:rPr>
-                                <w:t>ov &lt;/value&gt;</w:t>
+                                <w:t>&lt;value&gt; kjell-olov &lt;/value&gt;</w:t>
                               </w:r>
                             </w:p>
                             <w:p>
@@ -27870,12 +27563,12 @@
           </mc:Choice>
           <mc:Fallback>
             <w:pict>
-              <v:group id="Canvas 121" o:spid="_x0000_s1276" editas="canvas" style="width:362.25pt;height:154.1pt;mso-position-horizontal-relative:char;mso-position-vertical-relative:line" coordsize="45999,19570" o:gfxdata="UEsDBBQABgAIAAAAIQC2gziS/gAAAOEBAAATAAAAW0NvbnRlbnRfVHlwZXNdLnhtbJSRQU7DMBBF&#10;90jcwfIWJU67QAgl6YK0S0CoHGBkTxKLZGx5TGhvj5O2G0SRWNoz/78nu9wcxkFMGNg6quQqL6RA&#10;0s5Y6ir5vt9lD1JwBDIwOMJKHpHlpr69KfdHjyxSmriSfYz+USnWPY7AufNIadK6MEJMx9ApD/oD&#10;OlTrorhX2lFEilmcO2RdNtjC5xDF9pCuTyYBB5bi6bQ4syoJ3g9WQ0ymaiLzg5KdCXlKLjvcW893&#10;SUOqXwnz5DrgnHtJTxOsQfEKIT7DmDSUCaxw7Rqn8787ZsmRM9e2VmPeBN4uqYvTtW7jvijg9N/y&#10;JsXecLq0q+WD6m8AAAD//wMAUEsDBBQABgAIAAAAIQA4/SH/1gAAAJQBAAALAAAAX3JlbHMvLnJl&#10;bHOkkMFqwzAMhu+DvYPRfXGawxijTi+j0GvpHsDYimMaW0Yy2fr2M4PBMnrbUb/Q94l/f/hMi1qR&#10;JVI2sOt6UJgd+ZiDgffL8ekFlFSbvV0oo4EbChzGx4f9GRdb25HMsYhqlCwG5lrLq9biZkxWOiqY&#10;22YiTra2kYMu1l1tQD30/bPm3wwYN0x18gb45AdQl1tp5j/sFB2T0FQ7R0nTNEV3j6o9feQzro1i&#10;OWA14Fm+Q8a1a8+Bvu/d/dMb2JY5uiPbhG/ktn4cqGU/er3pcvwCAAD//wMAUEsDBBQABgAIAAAA&#10;IQDcfDGzDAQAADMKAAAOAAAAZHJzL2Uyb0RvYy54bWy8Vs1u4zYQvhfoOxC8b2zJsqMIURaOsykK&#10;pLvBJkXONEVZQihSJWnL6dN3hpRkO0mBblo0AeQhZzj/35CXn/eNJDthbK1VTqOzKSVCcV3UapPT&#10;3x9vP6WUWMdUwaRWIqcvwtLPVz//dNm1mYh1pWUhDAElymZdm9PKuTabTCyvRMPsmW6FAmapTcMc&#10;LM1mUhjWgfZGTuLpdDHptClao7mwFnZvApNeef1lKbj7VpZWOCJzCr45/zX+u8bv5OqSZRvD2qrm&#10;vRvsA140rFZgdFR1wxwjW1O/UdXU3GirS3fGdTPRZVlz4WOAaKLpq2hWTO2Y9cFwyM7gIFD/od71&#10;BnIAKrMOiiE8DaWw7VgU+++MPVSsFT4Gm/Gvu3tD6gI6JZpRolgDLfEdisTURgqCm70DIPnQ3htM&#10;qW3vNH+2ROlVBXJiaYzuKsEKcCxC+UnXetXhAC4sHCXr7jddgH62ddrXZl+aBhVC1sk+p3G0iNGL&#10;F1CziGfpeWgGsXeEAzuKozidU8KRH2i0xbJBTWus+0XohiCRUwNheDNsd2ddEB1E+s4obmspidHu&#10;qXaVzwu2oGdaOBMI0moILGxbs1mvpCE7Bu2bXC9Xq4UPGPrMHktHU/zzmk6OxNN5uvBxgd94xP/0&#10;pmStCOQTEnEejhPLmRRYnMGIYd5lNCUV6TARIBvsaFmPzBOjtzH+9yrssVhTOwC7rJucpsEkpIll&#10;WMsvqvC0Y7UMNLgqFbKFh3HvtN6Cioeq6IiFusx92OQZyvUpTuazxRTGzXv5PXHwenFz8yUNtZJt&#10;xUJ6g65Qt17c52u06FdHzvi2w05D+NjM7df70NqzOQaPe2tdvEAngkdYUZyTQFTa/ElJBzMnp/aP&#10;LTOCEvmrgqJfREmCQ8ovkvl5DAtzzFkfc5jioCqnjkIZkVy5MNi2rak3FViKfIxKLwEBZe178uAV&#10;hIMLQHrw9X+APBQnQP4RQXat94D4dMhVj3ji9sDoexAdDBk+wG5E7/xiFnn0JtM0vUhQDzRLj95Z&#10;mpwniwG+yWw2j4eW/CB+TzrZ309ihKZ0A2ROpAJmFrP5O5DB0TCeX0vGn98i5i0EsD0PSfGUe5Ei&#10;APS7KKEBIXe9ObxDDz4yzoUa/ZQKpPFYCSPpRw728gdg/sjhgJ7BslZuPNzUSpswWE7dLp6H1JZB&#10;fshAiBtTcIQ8Px5x7xXybMtva8j4HbPunhm44ns4fgNMllLDaNM9RQkC9L39t/BV8Kb5GHjVtllp&#10;GOrQweCbJxHsTg5kaXTzBG+bJY4MYP0t2uFtxMVy6YXgTdEyd6ce8IUQ0I999rh/Yqbt7ykHEPmq&#10;h1uZZa+uqyCL5f0HcwN6Ed4NLfejsX9F4dPneO3rdXjrXf0FAAD//wMAUEsDBBQABgAIAAAAIQAt&#10;uAUd2QAAAAUBAAAPAAAAZHJzL2Rvd25yZXYueG1sTI/BTsMwEETvSP0HaytxozahlCjEqRACBEdS&#10;4OzGSxxhr4PtNuHvMVzgstJoRjNv6+3sLDtiiIMnCecrAQyp83qgXsLL7v6sBBaTIq2sJ5TwhRG2&#10;zeKkVpX2Ez3jsU09yyUUKyXBpDRWnMfOoFNx5Uek7L374FTKMvRcBzXlcmd5IcSGOzVQXjBqxFuD&#10;3Ud7cBIIxV1rA39M3evbaD7L/uFpPUl5upxvroElnNNfGH7wMzo0mWnvD6QjsxLyI+n3Zu+qWF8C&#10;20u4EGUBvKn5f/rmGwAA//8DAFBLAQItABQABgAIAAAAIQC2gziS/gAAAOEBAAATAAAAAAAAAAAA&#10;AAAAAAAAAABbQ29udGVudF9UeXBlc10ueG1sUEsBAi0AFAAGAAgAAAAhADj9If/WAAAAlAEAAAsA&#10;AAAAAAAAAAAAAAAALwEAAF9yZWxzLy5yZWxzUEsBAi0AFAAGAAgAAAAhANx8MbMMBAAAMwoAAA4A&#10;AAAAAAAAAAAAAAAALgIAAGRycy9lMm9Eb2MueG1sUEsBAi0AFAAGAAgAAAAhAC24BR3ZAAAABQEA&#10;AA8AAAAAAAAAAAAAAAAAZgYAAGRycy9kb3ducmV2LnhtbFBLBQYAAAAABAAEAPMAAABsBwAAAAA=&#10;">
-                <v:shape id="_x0000_s1277" type="#_x0000_t75" style="position:absolute;width:45999;height:19570;visibility:visible;mso-wrap-style:square">
+              <v:group id="Canvas 121" o:spid="_x0000_s1301" editas="canvas" style="width:362.25pt;height:154.1pt;mso-position-horizontal-relative:char;mso-position-vertical-relative:line" coordsize="45999,19570" o:gfxdata="UEsDBBQABgAIAAAAIQC2gziS/gAAAOEBAAATAAAAW0NvbnRlbnRfVHlwZXNdLnhtbJSRQU7DMBBF&#10;90jcwfIWJU67QAgl6YK0S0CoHGBkTxKLZGx5TGhvj5O2G0SRWNoz/78nu9wcxkFMGNg6quQqL6RA&#10;0s5Y6ir5vt9lD1JwBDIwOMJKHpHlpr69KfdHjyxSmriSfYz+USnWPY7AufNIadK6MEJMx9ApD/oD&#10;OlTrorhX2lFEilmcO2RdNtjC5xDF9pCuTyYBB5bi6bQ4syoJ3g9WQ0ymaiLzg5KdCXlKLjvcW893&#10;SUOqXwnz5DrgnHtJTxOsQfEKIT7DmDSUCaxw7Rqn8787ZsmRM9e2VmPeBN4uqYvTtW7jvijg9N/y&#10;JsXecLq0q+WD6m8AAAD//wMAUEsDBBQABgAIAAAAIQA4/SH/1gAAAJQBAAALAAAAX3JlbHMvLnJl&#10;bHOkkMFqwzAMhu+DvYPRfXGawxijTi+j0GvpHsDYimMaW0Yy2fr2M4PBMnrbUb/Q94l/f/hMi1qR&#10;JVI2sOt6UJgd+ZiDgffL8ekFlFSbvV0oo4EbChzGx4f9GRdb25HMsYhqlCwG5lrLq9biZkxWOiqY&#10;22YiTra2kYMu1l1tQD30/bPm3wwYN0x18gb45AdQl1tp5j/sFB2T0FQ7R0nTNEV3j6o9feQzro1i&#10;OWA14Fm+Q8a1a8+Bvu/d/dMb2JY5uiPbhG/ktn4cqGU/er3pcvwCAAD//wMAUEsDBBQABgAIAAAA&#10;IQBP+0jkCwQAADMKAAAOAAAAZHJzL2Uyb0RvYy54bWy8Vs1u4zYQvhfoOxC8b2zJsqMIURaOsykK&#10;pLvBJkXONEVZQihSJWnL6dN3hpRkO0mBblo0AeQhZzj/35CXn/eNJDthbK1VTqOzKSVCcV3UapPT&#10;3x9vP6WUWMdUwaRWIqcvwtLPVz//dNm1mYh1pWUhDAElymZdm9PKuTabTCyvRMPsmW6FAmapTcMc&#10;LM1mUhjWgfZGTuLpdDHptClao7mwFnZvApNeef1lKbj7VpZWOCJzCr45/zX+u8bv5OqSZRvD2qrm&#10;vRvsA140rFZgdFR1wxwjW1O/UdXU3GirS3fGdTPRZVlz4WOAaKLpq2hWTO2Y9cFwyM7gIFD/od71&#10;BnIAKrMOiiE8DaWw7VgU+++MPVSsFT4Gm/Gvu3tD6gI6JZpRolgDLfEdisTURgqCm70DIPnQ3htM&#10;qW3vNH+2ROlVBXJiaYzuKsEKcCxC+UnXetXhAC4sHCXr7jddgH62ddrXZl+aBhVC1sk+p3G0iNGL&#10;F1CziGfpeWgGsXeEAzuKozidU8KRH2i0xbJBTWus+0XohiCRUwNheDNsd2ddEB1E+s4obmspidHu&#10;qXaVzwu2oGdaOBMI0moILGxbs1mvpCE7Bu2bXC9Xq4UPGPrMHktHU/zzmk6OxNN5uvBxgd94xP/0&#10;pmStCOQTEnEejhPLmRRYnMGIYd5lNCUV6TARIBvsaFmPzBOjtzH+9yrssVhTOwC7rJucpsEkpIll&#10;WMsvqvC0Y7UMNLgqFbKFh3HvtN6Cioeq6IiFusx92OQZyvUpTuazxRTGzXv5PXHwenFz8yUNtZJt&#10;xUJ6g65Qt17c52u06FdHzvi2w05D+NjM7df70NqJzzjurXXxAp0IHmFFcU4CUWnzJyUdzJyc2j+2&#10;zAhK5K8Kin4RJQkOKb9I5ucxLMwxZ33MYYqDqpw6CmVEcuXCYNu2pt5UYCnyMSq9BASUte/Jg1cQ&#10;Di4A6cH//wHyUJwA+UcE2bXeA+JTbBR0pEc8cXtg9D2I+yHDB9iN6J1fzCKP3mSaphcJ6oFm6dE7&#10;S5PzZDHAN5nN5vHQkh/E70kn+/tJjNCUboDMiVTAzGI2fwcyOBrG82vJ+PNbxLyFALbnISmeci9S&#10;BIB+FyU0IOSuN4d36MFHxrlQo59SgTQeK2Ek/cjBXv4AzB85HNAzWNbKjYebWmkTBsup28XzkNoy&#10;yA8ZCHFjCo6QN3bTK+TZlt/WkPE7Zt09M3DF93D8BpgspYbRpnuKEgToe/tv4avgTfMx8Kpts9Iw&#10;1KGDwTdPItidHMjS6OYJ3jZLHBnA+lu0w9uIi+XSC8GbomXuTj3gCyGgH/vscf/ETNvfUw4g8lUP&#10;tzLLXl1XQRbL+w/mBvQivBta7kdj/4rCp8/x2tfr8Na7+gsAAP//AwBQSwMEFAAGAAgAAAAhAC24&#10;BR3ZAAAABQEAAA8AAABkcnMvZG93bnJldi54bWxMj8FOwzAQRO9I/QdrK3GjNqGUKMSpEAIER1Lg&#10;7MZLHGGvg+024e8xXOCy0mhGM2/r7ewsO2KIgycJ5ysBDKnzeqBewsvu/qwEFpMirawnlPCFEbbN&#10;4qRWlfYTPeOxTT3LJRQrJcGkNFacx86gU3HlR6TsvfvgVMoy9FwHNeVyZ3khxIY7NVBeMGrEW4Pd&#10;R3twEgjFXWsDf0zd69toPsv+4Wk9SXm6nG+ugSWc018YfvAzOjSZae8PpCOzEvIj6fdm76pYXwLb&#10;S7gQZQG8qfl/+uYbAAD//wMAUEsBAi0AFAAGAAgAAAAhALaDOJL+AAAA4QEAABMAAAAAAAAAAAAA&#10;AAAAAAAAAFtDb250ZW50X1R5cGVzXS54bWxQSwECLQAUAAYACAAAACEAOP0h/9YAAACUAQAACwAA&#10;AAAAAAAAAAAAAAAvAQAAX3JlbHMvLnJlbHNQSwECLQAUAAYACAAAACEAT/tI5AsEAAAzCgAADgAA&#10;AAAAAAAAAAAAAAAuAgAAZHJzL2Uyb0RvYy54bWxQSwECLQAUAAYACAAAACEALbgFHdkAAAAFAQAA&#10;DwAAAAAAAAAAAAAAAABlBgAAZHJzL2Rvd25yZXYueG1sUEsFBgAAAAAEAAQA8wAAAGsHAAAAAA==&#10;">
+                <v:shape id="_x0000_s1302" type="#_x0000_t75" style="position:absolute;width:45999;height:19570;visibility:visible;mso-wrap-style:square">
                   <v:fill o:detectmouseclick="t"/>
                   <v:path o:connecttype="none"/>
                 </v:shape>
-                <v:rect id="Rectangle 113" o:spid="_x0000_s1278" style="position:absolute;left:2162;top:1623;width:1212;height:1213;visibility:visible;mso-wrap-style:square;v-text-anchor:top" o:gfxdata="UEsDBBQABgAIAAAAIQDw94q7/QAAAOIBAAATAAAAW0NvbnRlbnRfVHlwZXNdLnhtbJSRzUrEMBDH&#10;74LvEOYqbaoHEWm6B6tHFV0fYEimbdg2CZlYd9/edD8u4goeZ+b/8SOpV9tpFDNFtt4puC4rEOS0&#10;N9b1Cj7WT8UdCE7oDI7ekYIdMayay4t6vQvEIrsdKxhSCvdSsh5oQi59IJcvnY8TpjzGXgbUG+xJ&#10;3lTVrdTeJXKpSEsGNHVLHX6OSTxu8/pAEmlkEA8H4dKlAEMYrcaUSeXszI+W4thQZudew4MNfJUx&#10;QP7asFzOFxx9L/lpojUkXjGmZ5wyhjSRJQ8YKGvKv1MWzIkL33VWU9lGfl98J6hz4cZ/uUjzf7Pb&#10;bHuj+ZQu9z/UfAMAAP//AwBQSwMEFAAGAAgAAAAhADHdX2HSAAAAjwEAAAsAAABfcmVscy8ucmVs&#10;c6SQwWrDMAyG74O9g9G9cdpDGaNOb4VeSwe7CltJTGPLWCZt376mMFhGbzvqF/o+8e/2tzCpmbJ4&#10;jgbWTQuKomXn42Dg63xYfYCSgtHhxJEM3Elg372/7U40YalHMvokqlKiGBhLSZ9aix0poDScKNZN&#10;zzlgqWMedEJ7wYH0pm23Ov9mQLdgqqMzkI9uA+p8T9X8hx28zSzcl8Zy0Nz33r6iasfXeKK5UjAP&#10;VAy4LM8w09zU50C/9q7/6ZURE31X/kL8TKv1x6wXNXYPAAAA//8DAFBLAwQUAAYACAAAACEAMy8F&#10;nkEAAAA5AAAAEAAAAGRycy9zaGFwZXhtbC54bWyysa/IzVEoSy0qzszPs1Uy1DNQUkjNS85PycxL&#10;t1UKDXHTtVBSKC5JzEtJzMnPS7VVqkwtVrK34+UCAAAA//8DAFBLAwQUAAYACAAAACEAIUochMQA&#10;AADcAAAADwAAAGRycy9kb3ducmV2LnhtbESPQWvCQBCF7wX/wzKCt7qxtqIxqxRBsMfYIh6H7CQb&#10;zM7G7Gpif323UOhthve+N2+y7WAbcafO144VzKYJCOLC6ZorBV+f++clCB+QNTaOScGDPGw3o6cM&#10;U+16zul+DJWIIexTVGBCaFMpfWHIop+6ljhqpesshrh2ldQd9jHcNvIlSRbSYs3xgsGWdoaKy/Fm&#10;Y41l//pRvrVnuubfySmfm3NYGaUm4+F9DSLQEP7Nf/RBR242h99n4gRy8wMAAP//AwBQSwECLQAU&#10;AAYACAAAACEA8PeKu/0AAADiAQAAEwAAAAAAAAAAAAAAAAAAAAAAW0NvbnRlbnRfVHlwZXNdLnht&#10;bFBLAQItABQABgAIAAAAIQAx3V9h0gAAAI8BAAALAAAAAAAAAAAAAAAAAC4BAABfcmVscy8ucmVs&#10;c1BLAQItABQABgAIAAAAIQAzLwWeQQAAADkAAAAQAAAAAAAAAAAAAAAAACkCAABkcnMvc2hhcGV4&#10;bWwueG1sUEsBAi0AFAAGAAgAAAAhACFKHITEAAAA3AAAAA8AAAAAAAAAAAAAAAAAmAIAAGRycy9k&#10;b3ducmV2LnhtbFBLBQYAAAAABAAEAPUAAACJAwAAAAA=&#10;" fillcolor="#4bacc6" strokecolor="#f2f2f2" strokeweight="1pt">
+                <v:rect id="Rectangle 113" o:spid="_x0000_s1303" style="position:absolute;left:2162;top:1623;width:1212;height:1213;visibility:visible;mso-wrap-style:square;v-text-anchor:top" o:gfxdata="UEsDBBQABgAIAAAAIQDw94q7/QAAAOIBAAATAAAAW0NvbnRlbnRfVHlwZXNdLnhtbJSRzUrEMBDH&#10;74LvEOYqbaoHEWm6B6tHFV0fYEimbdg2CZlYd9/edD8u4goeZ+b/8SOpV9tpFDNFtt4puC4rEOS0&#10;N9b1Cj7WT8UdCE7oDI7ekYIdMayay4t6vQvEIrsdKxhSCvdSsh5oQi59IJcvnY8TpjzGXgbUG+xJ&#10;3lTVrdTeJXKpSEsGNHVLHX6OSTxu8/pAEmlkEA8H4dKlAEMYrcaUSeXszI+W4thQZudew4MNfJUx&#10;QP7asFzOFxx9L/lpojUkXjGmZ5wyhjSRJQ8YKGvKv1MWzIkL33VWU9lGfl98J6hz4cZ/uUjzf7Pb&#10;bHuj+ZQu9z/UfAMAAP//AwBQSwMEFAAGAAgAAAAhADHdX2HSAAAAjwEAAAsAAABfcmVscy8ucmVs&#10;c6SQwWrDMAyG74O9g9G9cdpDGaNOb4VeSwe7CltJTGPLWCZt376mMFhGbzvqF/o+8e/2tzCpmbJ4&#10;jgbWTQuKomXn42Dg63xYfYCSgtHhxJEM3Elg372/7U40YalHMvokqlKiGBhLSZ9aix0poDScKNZN&#10;zzlgqWMedEJ7wYH0pm23Ov9mQLdgqqMzkI9uA+p8T9X8hx28zSzcl8Zy0Nz33r6iasfXeKK5UjAP&#10;VAy4LM8w09zU50C/9q7/6ZURE31X/kL8TKv1x6wXNXYPAAAA//8DAFBLAwQUAAYACAAAACEAMy8F&#10;nkEAAAA5AAAAEAAAAGRycy9zaGFwZXhtbC54bWyysa/IzVEoSy0qzszPs1Uy1DNQUkjNS85PycxL&#10;t1UKDXHTtVBSKC5JzEtJzMnPS7VVqkwtVrK34+UCAAAA//8DAFBLAwQUAAYACAAAACEAIUochMQA&#10;AADcAAAADwAAAGRycy9kb3ducmV2LnhtbESPQWvCQBCF7wX/wzKCt7qxtqIxqxRBsMfYIh6H7CQb&#10;zM7G7Gpif323UOhthve+N2+y7WAbcafO144VzKYJCOLC6ZorBV+f++clCB+QNTaOScGDPGw3o6cM&#10;U+16zul+DJWIIexTVGBCaFMpfWHIop+6ljhqpesshrh2ldQd9jHcNvIlSRbSYs3xgsGWdoaKy/Fm&#10;Y41l//pRvrVnuubfySmfm3NYGaUm4+F9DSLQEP7Nf/RBR242h99n4gRy8wMAAP//AwBQSwECLQAU&#10;AAYACAAAACEA8PeKu/0AAADiAQAAEwAAAAAAAAAAAAAAAAAAAAAAW0NvbnRlbnRfVHlwZXNdLnht&#10;bFBLAQItABQABgAIAAAAIQAx3V9h0gAAAI8BAAALAAAAAAAAAAAAAAAAAC4BAABfcmVscy8ucmVs&#10;c1BLAQItABQABgAIAAAAIQAzLwWeQQAAADkAAAAQAAAAAAAAAAAAAAAAACkCAABkcnMvc2hhcGV4&#10;bWwueG1sUEsBAi0AFAAGAAgAAAAhACFKHITEAAAA3AAAAA8AAAAAAAAAAAAAAAAAmAIAAGRycy9k&#10;b3ducmV2LnhtbFBLBQYAAAAABAAEAPUAAACJAwAAAAA=&#10;" fillcolor="#4bacc6" strokecolor="#f2f2f2" strokeweight="1pt">
                   <v:fill color2="#205867" angle="45" focus="100%" type="gradient"/>
                   <v:shadow on="t" type="perspective" color="#b6dde8" opacity=".5" origin=",.5" offset="0,0" matrix=",-56756f,,.5"/>
                   <v:textbox>
@@ -27895,7 +27588,7 @@
                     </w:txbxContent>
                   </v:textbox>
                 </v:rect>
-                <v:shape id="Text Box 118" o:spid="_x0000_s1279" type="#_x0000_t202" style="position:absolute;left:2159;top:4088;width:38474;height:14336;visibility:visible;mso-wrap-style:none;v-text-anchor:top" o:gfxdata="UEsDBBQABgAIAAAAIQDw94q7/QAAAOIBAAATAAAAW0NvbnRlbnRfVHlwZXNdLnhtbJSRzUrEMBDH&#10;74LvEOYqbaoHEWm6B6tHFV0fYEimbdg2CZlYd9/edD8u4goeZ+b/8SOpV9tpFDNFtt4puC4rEOS0&#10;N9b1Cj7WT8UdCE7oDI7ekYIdMayay4t6vQvEIrsdKxhSCvdSsh5oQi59IJcvnY8TpjzGXgbUG+xJ&#10;3lTVrdTeJXKpSEsGNHVLHX6OSTxu8/pAEmlkEA8H4dKlAEMYrcaUSeXszI+W4thQZudew4MNfJUx&#10;QP7asFzOFxx9L/lpojUkXjGmZ5wyhjSRJQ8YKGvKv1MWzIkL33VWU9lGfl98J6hz4cZ/uUjzf7Pb&#10;bHuj+ZQu9z/UfAMAAP//AwBQSwMEFAAGAAgAAAAhADHdX2HSAAAAjwEAAAsAAABfcmVscy8ucmVs&#10;c6SQwWrDMAyG74O9g9G9cdpDGaNOb4VeSwe7CltJTGPLWCZt376mMFhGbzvqF/o+8e/2tzCpmbJ4&#10;jgbWTQuKomXn42Dg63xYfYCSgtHhxJEM3Elg372/7U40YalHMvokqlKiGBhLSZ9aix0poDScKNZN&#10;zzlgqWMedEJ7wYH0pm23Ov9mQLdgqqMzkI9uA+p8T9X8hx28zSzcl8Zy0Nz33r6iasfXeKK5UjAP&#10;VAy4LM8w09zU50C/9q7/6ZURE31X/kL8TKv1x6wXNXYPAAAA//8DAFBLAwQUAAYACAAAACEAMy8F&#10;nkEAAAA5AAAAEAAAAGRycy9zaGFwZXhtbC54bWyysa/IzVEoSy0qzszPs1Uy1DNQUkjNS85PycxL&#10;t1UKDXHTtVBSKC5JzEtJzMnPS7VVqkwtVrK34+UCAAAA//8DAFBLAwQUAAYACAAAACEAJUEg2cYA&#10;AADcAAAADwAAAGRycy9kb3ducmV2LnhtbESPT2vCQBDF7wW/wzKF3uomiiKpayiiUCiUGgV7HLOT&#10;P5idDdmtpt++cyj0NsN7895v1vnoOnWjIbSeDaTTBBRx6W3LtYHTcf+8AhUissXOMxn4oQD5ZvKw&#10;xsz6Ox/oVsRaSQiHDA00MfaZ1qFsyGGY+p5YtMoPDqOsQ63tgHcJd52eJclSO2xZGhrsadtQeS2+&#10;nYGP7dIv5pdxVe0+3/2hrub6a3E25ulxfH0BFWmM/+a/6zcr+KnQyjMygd78AgAA//8DAFBLAQIt&#10;ABQABgAIAAAAIQDw94q7/QAAAOIBAAATAAAAAAAAAAAAAAAAAAAAAABbQ29udGVudF9UeXBlc10u&#10;eG1sUEsBAi0AFAAGAAgAAAAhADHdX2HSAAAAjwEAAAsAAAAAAAAAAAAAAAAALgEAAF9yZWxzLy5y&#10;ZWxzUEsBAi0AFAAGAAgAAAAhADMvBZ5BAAAAOQAAABAAAAAAAAAAAAAAAAAAKQIAAGRycy9zaGFw&#10;ZXhtbC54bWxQSwECLQAUAAYACAAAACEAJUEg2cYAAADcAAAADwAAAAAAAAAAAAAAAACYAgAAZHJz&#10;L2Rvd25yZXYueG1sUEsFBgAAAAAEAAQA9QAAAIsDAAAAAA==&#10;" fillcolor="white [3201]" strokeweight=".5pt">
+                <v:shape id="Text Box 118" o:spid="_x0000_s1304" type="#_x0000_t202" style="position:absolute;left:2159;top:4088;width:38474;height:14336;visibility:visible;mso-wrap-style:none;v-text-anchor:top" o:gfxdata="UEsDBBQABgAIAAAAIQDw94q7/QAAAOIBAAATAAAAW0NvbnRlbnRfVHlwZXNdLnhtbJSRzUrEMBDH&#10;74LvEOYqbaoHEWm6B6tHFV0fYEimbdg2CZlYd9/edD8u4goeZ+b/8SOpV9tpFDNFtt4puC4rEOS0&#10;N9b1Cj7WT8UdCE7oDI7ekYIdMayay4t6vQvEIrsdKxhSCvdSsh5oQi59IJcvnY8TpjzGXgbUG+xJ&#10;3lTVrdTeJXKpSEsGNHVLHX6OSTxu8/pAEmlkEA8H4dKlAEMYrcaUSeXszI+W4thQZudew4MNfJUx&#10;QP7asFzOFxx9L/lpojUkXjGmZ5wyhjSRJQ8YKGvKv1MWzIkL33VWU9lGfl98J6hz4cZ/uUjzf7Pb&#10;bHuj+ZQu9z/UfAMAAP//AwBQSwMEFAAGAAgAAAAhADHdX2HSAAAAjwEAAAsAAABfcmVscy8ucmVs&#10;c6SQwWrDMAyG74O9g9G9cdpDGaNOb4VeSwe7CltJTGPLWCZt376mMFhGbzvqF/o+8e/2tzCpmbJ4&#10;jgbWTQuKomXn42Dg63xYfYCSgtHhxJEM3Elg372/7U40YalHMvokqlKiGBhLSZ9aix0poDScKNZN&#10;zzlgqWMedEJ7wYH0pm23Ov9mQLdgqqMzkI9uA+p8T9X8hx28zSzcl8Zy0Nz33r6iasfXeKK5UjAP&#10;VAy4LM8w09zU50C/9q7/6ZURE31X/kL8TKv1x6wXNXYPAAAA//8DAFBLAwQUAAYACAAAACEAMy8F&#10;nkEAAAA5AAAAEAAAAGRycy9zaGFwZXhtbC54bWyysa/IzVEoSy0qzszPs1Uy1DNQUkjNS85PycxL&#10;t1UKDXHTtVBSKC5JzEtJzMnPS7VVqkwtVrK34+UCAAAA//8DAFBLAwQUAAYACAAAACEAJUEg2cYA&#10;AADcAAAADwAAAGRycy9kb3ducmV2LnhtbESPT2vCQBDF7wW/wzKF3uomiiKpayiiUCiUGgV7HLOT&#10;P5idDdmtpt++cyj0NsN7895v1vnoOnWjIbSeDaTTBBRx6W3LtYHTcf+8AhUissXOMxn4oQD5ZvKw&#10;xsz6Ox/oVsRaSQiHDA00MfaZ1qFsyGGY+p5YtMoPDqOsQ63tgHcJd52eJclSO2xZGhrsadtQeS2+&#10;nYGP7dIv5pdxVe0+3/2hrub6a3E25ulxfH0BFWmM/+a/6zcr+KnQyjMygd78AgAA//8DAFBLAQIt&#10;ABQABgAIAAAAIQDw94q7/QAAAOIBAAATAAAAAAAAAAAAAAAAAAAAAABbQ29udGVudF9UeXBlc10u&#10;eG1sUEsBAi0AFAAGAAgAAAAhADHdX2HSAAAAjwEAAAsAAAAAAAAAAAAAAAAALgEAAF9yZWxzLy5y&#10;ZWxzUEsBAi0AFAAGAAgAAAAhADMvBZ5BAAAAOQAAABAAAAAAAAAAAAAAAAAAKQIAAGRycy9zaGFw&#10;ZXhtbC54bWxQSwECLQAUAAYACAAAACEAJUEg2cYAAADcAAAADwAAAAAAAAAAAAAAAACYAgAAZHJz&#10;L2Rvd25yZXYueG1sUEsFBgAAAAAEAAQA9QAAAIsDAAAAAA==&#10;" fillcolor="white [3201]" strokeweight=".5pt">
                   <v:textbox>
                     <w:txbxContent>
                       <w:p>
@@ -27910,31 +27603,7 @@
                           <w:rPr>
                             <w:noProof/>
                           </w:rPr>
-                          <w:t>&lt;</w:t>
-                        </w:r>
-                        <w:r>
-                          <w:rPr>
-                            <w:noProof/>
-                          </w:rPr>
-                          <w:t>value</w:t>
-                        </w:r>
-                        <w:r>
-                          <w:rPr>
-                            <w:noProof/>
-                          </w:rPr>
-                          <w:t>_</w:t>
-                        </w:r>
-                        <w:r>
-                          <w:rPr>
-                            <w:noProof/>
-                          </w:rPr>
-                          <w:t>evolution</w:t>
-                        </w:r>
-                        <w:r>
-                          <w:rPr>
-                            <w:noProof/>
-                          </w:rPr>
-                          <w:t>&gt;</w:t>
+                          <w:t>&lt;value_evolution&gt;</w:t>
                         </w:r>
                       </w:p>
                       <w:p>
@@ -27950,19 +27619,7 @@
                             <w:noProof/>
                           </w:rPr>
                           <w:tab/>
-                          <w:t>&lt;</w:t>
-                        </w:r>
-                        <w:r>
-                          <w:rPr>
-                            <w:noProof/>
-                          </w:rPr>
-                          <w:t>set</w:t>
-                        </w:r>
-                        <w:r>
-                          <w:rPr>
-                            <w:noProof/>
-                          </w:rPr>
-                          <w:t>&gt;</w:t>
+                          <w:t>&lt;set&gt;</w:t>
                         </w:r>
                       </w:p>
                       <w:p>
@@ -27984,30 +27641,7 @@
                             <w:noProof/>
                           </w:rPr>
                           <w:tab/>
-                        </w:r>
-                        <w:r>
-                          <w:rPr>
-                            <w:noProof/>
-                          </w:rPr>
-                          <w:t>&lt;instance</w:t>
-                        </w:r>
-                        <w:r>
-                          <w:rPr>
-                            <w:noProof/>
-                          </w:rPr>
-                          <w:t>&gt; user</w:t>
-                        </w:r>
-                        <w:r>
-                          <w:rPr>
-                            <w:noProof/>
-                          </w:rPr>
-                          <w:t>[23].name</w:t>
-                        </w:r>
-                        <w:r>
-                          <w:rPr>
-                            <w:noProof/>
-                          </w:rPr>
-                          <w:t xml:space="preserve"> &lt;/instance&gt;</w:t>
+                          <w:t>&lt;instance&gt; user[23].name &lt;/instance&gt;</w:t>
                         </w:r>
                       </w:p>
                       <w:p>
@@ -28045,19 +27679,7 @@
                             <w:noProof/>
                           </w:rPr>
                           <w:tab/>
-                          <w:t>&lt;/</w:t>
-                        </w:r>
-                        <w:r>
-                          <w:rPr>
-                            <w:noProof/>
-                          </w:rPr>
-                          <w:t>set</w:t>
-                        </w:r>
-                        <w:r>
-                          <w:rPr>
-                            <w:noProof/>
-                          </w:rPr>
-                          <w:t>&gt;</w:t>
+                          <w:t>&lt;/set&gt;</w:t>
                         </w:r>
                       </w:p>
                       <w:p>
@@ -28072,31 +27694,7 @@
                           <w:rPr>
                             <w:noProof/>
                           </w:rPr>
-                          <w:t>&lt;/</w:t>
-                        </w:r>
-                        <w:r>
-                          <w:rPr>
-                            <w:noProof/>
-                          </w:rPr>
-                          <w:t>value</w:t>
-                        </w:r>
-                        <w:r>
-                          <w:rPr>
-                            <w:noProof/>
-                          </w:rPr>
-                          <w:t>_</w:t>
-                        </w:r>
-                        <w:r>
-                          <w:rPr>
-                            <w:noProof/>
-                          </w:rPr>
-                          <w:t>evolution</w:t>
-                        </w:r>
-                        <w:r>
-                          <w:rPr>
-                            <w:noProof/>
-                          </w:rPr>
-                          <w:t>&gt;</w:t>
+                          <w:t>&lt;/value_evolution&gt;</w:t>
                         </w:r>
                       </w:p>
                     </w:txbxContent>
@@ -28113,21 +27711,21 @@
       <w:pPr>
         <w:pStyle w:val="Heading1"/>
       </w:pPr>
-      <w:bookmarkStart w:id="70" w:name="_Toc305080325"/>
+      <w:bookmarkStart w:id="69" w:name="_Toc305080325"/>
       <w:r>
         <w:t>The Darwinet API based on C++ class interface</w:t>
       </w:r>
+      <w:bookmarkEnd w:id="69"/>
+    </w:p>
+    <w:p>
+      <w:pPr>
+        <w:pStyle w:val="Heading2"/>
+      </w:pPr>
+      <w:bookmarkStart w:id="70" w:name="_Toc305080326"/>
+      <w:r>
+        <w:t>Overview of Darwinet API based on C++ class interface.</w:t>
+      </w:r>
       <w:bookmarkEnd w:id="70"/>
-    </w:p>
-    <w:p>
-      <w:pPr>
-        <w:pStyle w:val="Heading2"/>
-      </w:pPr>
-      <w:bookmarkStart w:id="71" w:name="_Toc305080326"/>
-      <w:r>
-        <w:t>Overview of Darwinet API based on C++ class interface.</w:t>
-      </w:r>
-      <w:bookmarkEnd w:id="71"/>
     </w:p>
     <w:p>
       <w:pPr>
@@ -28158,48 +27756,67 @@
       <w:pPr>
         <w:pStyle w:val="Heading1"/>
       </w:pPr>
-      <w:bookmarkStart w:id="72" w:name="_d2hTop_10"/>
-      <w:bookmarkStart w:id="73" w:name="_D2HTopic_15"/>
-      <w:bookmarkStart w:id="74" w:name="_Toc305080327"/>
-      <w:bookmarkEnd w:id="72"/>
+      <w:bookmarkStart w:id="71" w:name="_d2hTop_10"/>
+      <w:bookmarkStart w:id="72" w:name="_D2HTopic_15"/>
+      <w:bookmarkStart w:id="73" w:name="_Toc305080327"/>
+      <w:bookmarkEnd w:id="71"/>
       <w:r>
         <w:lastRenderedPageBreak/>
         <w:t>Glossary of Terms</w:t>
       </w:r>
+      <w:bookmarkEnd w:id="72"/>
       <w:bookmarkEnd w:id="73"/>
+    </w:p>
+    <w:p>
+      <w:pPr>
+        <w:pStyle w:val="GlossaryHeading"/>
+      </w:pPr>
+      <w:bookmarkStart w:id="74" w:name="_D2HTopic_16"/>
+      <w:r>
+        <w:t>D</w:t>
+      </w:r>
+      <w:r>
+        <w:t>arwinet</w:t>
+      </w:r>
       <w:bookmarkEnd w:id="74"/>
     </w:p>
     <w:p>
       <w:pPr>
+        <w:pStyle w:val="C1HPopupTopicText"/>
+      </w:pPr>
+      <w:r>
+        <w:t xml:space="preserve">This is the name of the Darwinet project. </w:t>
+      </w:r>
+      <w:r>
+        <w:t>It is a combination of the words Darwin and Network. Darwin</w:t>
+      </w:r>
+      <w:r>
+        <w:t xml:space="preserve"> is the guy that discovered that species on earth has come to their current forms through evolution. And Network refers to the fact that the </w:t>
+      </w:r>
+      <w:r>
+        <w:t>Darwinet</w:t>
+      </w:r>
+      <w:r>
+        <w:t xml:space="preserve"> is a network that supports and promotes data and application to evolve in a manner similar to the evolution process of species.</w:t>
+      </w:r>
+    </w:p>
+    <w:p>
+      <w:pPr>
         <w:pStyle w:val="GlossaryHeading"/>
       </w:pPr>
-      <w:bookmarkStart w:id="75" w:name="_D2HTopic_16"/>
-      <w:r>
-        <w:t>D</w:t>
-      </w:r>
-      <w:r>
-        <w:t>arwinet</w:t>
-      </w:r>
-      <w:bookmarkEnd w:id="75"/>
+      <w:r>
+        <w:t>Domain View History</w:t>
+      </w:r>
     </w:p>
     <w:p>
       <w:pPr>
         <w:pStyle w:val="C1HPopupTopicText"/>
       </w:pPr>
       <w:r>
-        <w:t xml:space="preserve">This is the name of the Darwinet project. </w:t>
-      </w:r>
-      <w:r>
-        <w:t>It is a combination of the words Darwin and Network. Darwin</w:t>
-      </w:r>
-      <w:r>
-        <w:t xml:space="preserve"> is the guy that discovered that species on earth has come to their current forms through evolution. And Network refers to the fact that the </w:t>
-      </w:r>
-      <w:r>
-        <w:t>Darwinet</w:t>
-      </w:r>
-      <w:r>
-        <w:t xml:space="preserve"> is a network that supports and promotes data and application to evolve in a manner similar to the evolution process of species.</w:t>
+        <w:t>The Domain View History is all the Model, Instance, Value changes made in</w:t>
+      </w:r>
+      <w:r>
+        <w:t xml:space="preserve"> the past up of the view.</w:t>
       </w:r>
     </w:p>
     <w:p>
@@ -28207,7 +27824,7 @@
         <w:pStyle w:val="GlossaryHeading"/>
       </w:pPr>
       <w:r>
-        <w:t>Domain View History</w:t>
+        <w:t>Domain view state</w:t>
       </w:r>
     </w:p>
     <w:p>
@@ -28215,10 +27832,7 @@
         <w:pStyle w:val="C1HPopupTopicText"/>
       </w:pPr>
       <w:r>
-        <w:t>The Domain View History is all the Model, Instance, Value changes made in</w:t>
-      </w:r>
-      <w:r>
-        <w:t xml:space="preserve"> the past up of the view.</w:t>
+        <w:t>The Domain View State is the state of the Domain at the current view point. The state is the Model, instance, value contents after integration of the view Model, Instance, Value history.</w:t>
       </w:r>
     </w:p>
     <w:p>
@@ -28226,7 +27840,7 @@
         <w:pStyle w:val="GlossaryHeading"/>
       </w:pPr>
       <w:r>
-        <w:t>Domain view state</w:t>
+        <w:t>Evolution line</w:t>
       </w:r>
     </w:p>
     <w:p>
@@ -28234,7 +27848,7 @@
         <w:pStyle w:val="C1HPopupTopicText"/>
       </w:pPr>
       <w:r>
-        <w:t>The Domain View State is the state of the Domain at the current view point. The state is the Model, instance, value contents after integration of the view Model, Instance, Value history.</w:t>
+        <w:t>An Evolution Line is a chain of changes from the creation point up to current point of a domain state. The Evolution line is made up of a chaining of Model, Instance and Value changes (Deltas) ordered in correct change order.</w:t>
       </w:r>
     </w:p>
     <w:p>
@@ -28242,7 +27856,7 @@
         <w:pStyle w:val="GlossaryHeading"/>
       </w:pPr>
       <w:r>
-        <w:t>Evolution line</w:t>
+        <w:t>Change chain</w:t>
       </w:r>
     </w:p>
     <w:p>
@@ -28250,7 +27864,7 @@
         <w:pStyle w:val="C1HPopupTopicText"/>
       </w:pPr>
       <w:r>
-        <w:t>An Evolution Line is a chain of changes from the creation point up to current point of a domain state. The Evolution line is made up of a chaining of Model, Instance and Value changes (Deltas) ordered in correct change order.</w:t>
+        <w:t>See Evolution Line.</w:t>
       </w:r>
     </w:p>
     <w:p>
@@ -28258,7 +27872,7 @@
         <w:pStyle w:val="GlossaryHeading"/>
       </w:pPr>
       <w:r>
-        <w:t>Change chain</w:t>
+        <w:t>Evolution Branch</w:t>
       </w:r>
     </w:p>
     <w:p>
@@ -28266,7 +27880,7 @@
         <w:pStyle w:val="C1HPopupTopicText"/>
       </w:pPr>
       <w:r>
-        <w:t>See Evolution Line.</w:t>
+        <w:t>An Evolution Branch is an Evolution line that has broken off from a previously common Evolution line.</w:t>
       </w:r>
     </w:p>
     <w:p>
@@ -28274,7 +27888,10 @@
         <w:pStyle w:val="GlossaryHeading"/>
       </w:pPr>
       <w:r>
-        <w:t>Evolution Branch</w:t>
+        <w:t>Triple</w:t>
+      </w:r>
+      <w:r>
+        <w:t xml:space="preserve"> A (AAA)</w:t>
       </w:r>
     </w:p>
     <w:p>
@@ -28282,25 +27899,6 @@
         <w:pStyle w:val="C1HPopupTopicText"/>
       </w:pPr>
       <w:r>
-        <w:t>An Evolution Branch is an Evolution line that has broken off from a previously common Evolution line.</w:t>
-      </w:r>
-    </w:p>
-    <w:p>
-      <w:pPr>
-        <w:pStyle w:val="GlossaryHeading"/>
-      </w:pPr>
-      <w:r>
-        <w:t>Triple</w:t>
-      </w:r>
-      <w:r>
-        <w:t xml:space="preserve"> A (AAA)</w:t>
-      </w:r>
-    </w:p>
-    <w:p>
-      <w:pPr>
-        <w:pStyle w:val="C1HPopupTopicText"/>
-      </w:pPr>
-      <w:r>
         <w:t xml:space="preserve">Quote from </w:t>
       </w:r>
       <w:r>
@@ -28308,76 +27906,81 @@
       </w:r>
       <w:r>
         <w:t>.</w:t>
-      </w:r>
-    </w:p>
-    <w:p>
-      <w:pPr>
-        <w:pStyle w:val="C1HPopupTopicText"/>
-      </w:pPr>
-      <w:r>
-        <w:t>“</w:t>
-      </w:r>
-    </w:p>
-    <w:p>
-      <w:pPr>
-        <w:pStyle w:val="C1HPopupTopicText"/>
-      </w:pPr>
-      <w:r>
-        <w:t>Sometimes referred to as "triple-A" or just AAA, authentication, authorization, and accounting represent the "big three" in terms of IP based network management and policy administration.</w:t>
-      </w:r>
-    </w:p>
-    <w:p>
-      <w:pPr>
-        <w:pStyle w:val="C1HPopupTopicText"/>
-      </w:pPr>
-      <w:r>
-        <w:lastRenderedPageBreak/>
-        <w:t>Authentication provides a vehicle to identify a client that requires access to some system and logically precedes authorization. The mechanism for authentication is typically undertaken through the exchange of logical keys or certificates between the client and the server.</w:t>
-      </w:r>
-    </w:p>
-    <w:p>
-      <w:pPr>
-        <w:pStyle w:val="C1HPopupTopicText"/>
-      </w:pPr>
-      <w:r>
-        <w:t>Authorization follows authentication and entails the process of determining whether the client is allowed to perform and/or request certain tasks or operations. Authorization is therefore at the heart of policy administration.</w:t>
-      </w:r>
-    </w:p>
-    <w:p>
-      <w:pPr>
-        <w:pStyle w:val="C1HPopupTopicText"/>
-      </w:pPr>
-      <w:r>
-        <w:t>Accounting is the process of measuring resource consumption, allowing monitoring and reporting of events and usage for various purposes including billing, analysis, and ongoing policy management</w:t>
       </w:r>
     </w:p>
     <w:p>
       <w:pPr>
         <w:pStyle w:val="C1HPopupTopicText"/>
         <w:rPr>
-          <w:lang w:val="sv-SE"/>
+          <w:rStyle w:val="Emphasis"/>
         </w:rPr>
       </w:pPr>
       <w:r>
         <w:rPr>
-          <w:lang w:val="sv-SE"/>
+          <w:rStyle w:val="Emphasis"/>
         </w:rPr>
         <w:t>“</w:t>
       </w:r>
+      <w:r>
+        <w:rPr>
+          <w:rStyle w:val="Emphasis"/>
+        </w:rPr>
+        <w:t>Sometimes referred to as "triple-A" or just AAA, authentication, authorization, and accounting represent the "big three" in terms of IP based network management and policy administration.</w:t>
+      </w:r>
     </w:p>
     <w:p>
       <w:pPr>
         <w:pStyle w:val="C1HPopupTopicText"/>
         <w:rPr>
-          <w:lang w:val="sv-SE"/>
+          <w:rStyle w:val="Emphasis"/>
         </w:rPr>
       </w:pPr>
-    </w:p>
-    <w:p>
-      <w:pPr>
+      <w:r>
         <w:rPr>
-          <w:lang w:val="sv-SE"/>
+          <w:rStyle w:val="Emphasis"/>
         </w:rPr>
+        <w:t xml:space="preserve">Authentication provides a vehicle to identify a client that requires access to some system and logically precedes authorization. The mechanism for authentication </w:t>
+      </w:r>
+      <w:r>
+        <w:rPr>
+          <w:rStyle w:val="Emphasis"/>
+        </w:rPr>
+        <w:lastRenderedPageBreak/>
+        <w:t>is typically undertaken through the exchange of logical keys or certificates between the client and the server.</w:t>
+      </w:r>
+    </w:p>
+    <w:p>
+      <w:pPr>
+        <w:pStyle w:val="C1HPopupTopicText"/>
+        <w:rPr>
+          <w:rStyle w:val="Emphasis"/>
+        </w:rPr>
+      </w:pPr>
+      <w:r>
+        <w:rPr>
+          <w:rStyle w:val="Emphasis"/>
+        </w:rPr>
+        <w:t>Authorization follows authentication and entails the process of determining whether the client is allowed to perform and/or request certain tasks or operations. Authorization is therefore at the heart of policy administration.</w:t>
+      </w:r>
+    </w:p>
+    <w:p>
+      <w:pPr>
+        <w:pStyle w:val="C1HPopupTopicText"/>
+      </w:pPr>
+      <w:r>
+        <w:rPr>
+          <w:rStyle w:val="Emphasis"/>
+        </w:rPr>
+        <w:t>Accounting is the process of measuring resource consumption, allowing monitoring and reporting of events and usage for various purposes including billing, analysis, and ongoing policy management“</w:t>
+      </w:r>
+    </w:p>
+    <w:p>
+      <w:pPr>
+        <w:pStyle w:val="C1HPopupTopicText"/>
+      </w:pPr>
+    </w:p>
+    <w:p>
+      <w:pPr>
         <w:sectPr>
           <w:type w:val="oddPage"/>
           <w:pgSz w:w="11909" w:h="16834" w:code="9"/>
@@ -28385,6 +27988,8 @@
           <w:cols w:space="720"/>
         </w:sectPr>
       </w:pPr>
+      <w:bookmarkStart w:id="75" w:name="_GoBack"/>
+      <w:bookmarkEnd w:id="75"/>
     </w:p>
     <w:p>
       <w:pPr>
@@ -28442,7 +28047,7 @@
       </w:pPr>
     </w:p>
     <w:sectPr>
-      <w:footerReference w:type="default" r:id="rId28"/>
+      <w:footerReference w:type="default" r:id="rId25"/>
       <w:type w:val="oddPage"/>
       <w:pgSz w:w="11909" w:h="16834" w:code="9"/>
       <w:pgMar w:top="1440" w:right="1080" w:bottom="1440" w:left="1440" w:header="504" w:footer="720" w:gutter="0"/>
@@ -28648,7 +28253,7 @@
       <w:rPr>
         <w:noProof/>
       </w:rPr>
-      <w:t>6</w:t>
+      <w:t>26</w:t>
     </w:r>
     <w:r>
       <w:fldChar w:fldCharType="end"/>
@@ -28681,7 +28286,7 @@
       <w:rPr>
         <w:noProof/>
       </w:rPr>
-      <w:t>The Darwinet network</w:t>
+      <w:t>Glossary of Terms</w:t>
     </w:r>
     <w:r>
       <w:fldChar w:fldCharType="end"/>
@@ -28745,7 +28350,7 @@
       <w:rPr>
         <w:noProof/>
       </w:rPr>
-      <w:t>The Darwinet network</w:t>
+      <w:t>Glossary of Terms</w:t>
     </w:r>
     <w:r>
       <w:fldChar w:fldCharType="end"/>
@@ -28778,7 +28383,7 @@
       <w:rPr>
         <w:noProof/>
       </w:rPr>
-      <w:t>5</w:t>
+      <w:t>25</w:t>
     </w:r>
     <w:r>
       <w:fldChar w:fldCharType="end"/>
@@ -32227,6 +31832,16 @@
       <w:color w:val="808080"/>
     </w:rPr>
   </w:style>
+  <w:style w:type="character" w:styleId="Emphasis">
+    <w:name w:val="Emphasis"/>
+    <w:basedOn w:val="DefaultParagraphFont"/>
+    <w:qFormat/>
+    <w:rsid w:val="00665898"/>
+    <w:rPr>
+      <w:i/>
+      <w:iCs/>
+    </w:rPr>
+  </w:style>
 </w:styles>
 </file>
 
@@ -33321,6 +32936,16 @@
       <w:color w:val="808080"/>
     </w:rPr>
   </w:style>
+  <w:style w:type="character" w:styleId="Emphasis">
+    <w:name w:val="Emphasis"/>
+    <w:basedOn w:val="DefaultParagraphFont"/>
+    <w:qFormat/>
+    <w:rsid w:val="00665898"/>
+    <w:rPr>
+      <w:i/>
+      <w:iCs/>
+    </w:rPr>
+  </w:style>
 </w:styles>
 </file>
 
@@ -33644,7 +33269,7 @@
 </file>
 
 <file path=customXml/itemProps1.xml><?xml version="1.0" encoding="utf-8"?>
-<ds:datastoreItem xmlns:ds="http://schemas.openxmlformats.org/officeDocument/2006/customXml" ds:itemID="{97C4C676-C8CC-447B-950B-EAEF5FB066FD}">
+<ds:datastoreItem xmlns:ds="http://schemas.openxmlformats.org/officeDocument/2006/customXml" ds:itemID="{87FE26DF-48A0-4B81-B8F0-880FF1DBC57F}">
   <ds:schemaRefs>
     <ds:schemaRef ds:uri="http://schemas.openxmlformats.org/officeDocument/2006/bibliography"/>
   </ds:schemaRefs>

</xml_diff>